<commit_message>
Skyline: Add import peptide search to command line
Former-commit-id: 17e0e97799ac5803813be411a57a6fae2628b6a2
</commit_message>
<xml_diff>
--- a/pwiz_tools/Skyline/Documentation/Skyline Command-Line Interface.docx
+++ b/pwiz_tools/Skyline/Documentation/Skyline Command-Line Interface.docx
@@ -30,23 +30,7 @@
         <w:spacing w:after="240"/>
       </w:pPr>
       <w:r>
-        <w:t xml:space="preserve">The command-line interface for Skyline is called SkylineRunner.exe.  It is a tiny shim executable less than 10 KB in size.  It requires a full Skyline installation on the computer on which it is run.  </w:t>
-      </w:r>
-      <w:proofErr w:type="spellStart"/>
-      <w:r>
-        <w:t>SkylineRunner</w:t>
-      </w:r>
-      <w:proofErr w:type="spellEnd"/>
-      <w:r>
-        <w:t xml:space="preserve"> simply starts Skyline running without any user interface, pipes the parameter options from the command-line to the running Skyline instance, and prints output from Skyline to the command console.  At present, only one instance of </w:t>
-      </w:r>
-      <w:proofErr w:type="spellStart"/>
-      <w:r>
-        <w:t>SkylineRunner</w:t>
-      </w:r>
-      <w:proofErr w:type="spellEnd"/>
-      <w:r>
-        <w:t xml:space="preserve"> may be executed at a time.</w:t>
+        <w:t>The command-line interface for Skyline is called SkylineRunner.exe.  It is a tiny shim executable less than 10 KB in size.  It requires a full Skyline installation on the computer on which it is run.  SkylineRunner simply starts Skyline running without any user interface, pipes the parameter options from the command-line to the running Skyline instance, and prints output from Skyline to the command console.  At present, only one instance of SkylineRunner may be executed at a time.</w:t>
       </w:r>
     </w:p>
     <w:p>
@@ -54,44 +38,15 @@
         <w:spacing w:after="240"/>
       </w:pPr>
       <w:r>
-        <w:t xml:space="preserve">The Skyline instance started by </w:t>
-      </w:r>
-      <w:proofErr w:type="spellStart"/>
-      <w:r>
-        <w:t>SkylineRunner</w:t>
-      </w:r>
-      <w:proofErr w:type="spellEnd"/>
-      <w:r>
-        <w:t xml:space="preserve"> is independent of any other instances that may already be running on the same machine.  It is not necessary to have a visible instance of Skyline running on your computer for </w:t>
-      </w:r>
-      <w:proofErr w:type="spellStart"/>
-      <w:r>
-        <w:t>SkylineRunner</w:t>
-      </w:r>
-      <w:proofErr w:type="spellEnd"/>
-      <w:r>
-        <w:t xml:space="preserve"> to work.</w:t>
+        <w:t>The Skyline instance started by SkylineRunner is independent of any other instances that may already be running on the same machine.  It is not necessary to have a visible instance of Skyline running on your computer for SkylineRunner to work.</w:t>
       </w:r>
     </w:p>
     <w:p>
       <w:pPr>
         <w:spacing w:after="240"/>
       </w:pPr>
-      <w:proofErr w:type="spellStart"/>
       <w:r>
-        <w:t>SkylineRunner</w:t>
-      </w:r>
-      <w:proofErr w:type="spellEnd"/>
-      <w:r>
-        <w:t xml:space="preserve"> is intended for automating tasks, such as quality control, scheduling and refinement, during acquisition.  </w:t>
-      </w:r>
-      <w:proofErr w:type="spellStart"/>
-      <w:r>
-        <w:t>SkylineRunner</w:t>
-      </w:r>
-      <w:proofErr w:type="spellEnd"/>
-      <w:r>
-        <w:t xml:space="preserve"> can open a Skyline document, import a newly acquired data file, and export a report or new method.</w:t>
+        <w:t>SkylineRunner is intended for automating tasks, such as quality control, scheduling and refinement, during acquisition.  SkylineRunner can open a Skyline document, import a newly acquired data file, and export a report or new method.</w:t>
       </w:r>
     </w:p>
     <w:p>
@@ -104,15 +59,7 @@
     </w:p>
     <w:p>
       <w:r>
-        <w:t xml:space="preserve">The current implementation of </w:t>
-      </w:r>
-      <w:proofErr w:type="spellStart"/>
-      <w:r>
-        <w:t>SkylineRunner</w:t>
-      </w:r>
-      <w:proofErr w:type="spellEnd"/>
-      <w:r>
-        <w:t xml:space="preserve"> offers the following options:</w:t>
+        <w:t>The current implementation of SkylineRunner offers the following options:</w:t>
       </w:r>
     </w:p>
     <w:p>
@@ -164,16 +111,8 @@
               <w:rPr>
                 <w:rFonts w:ascii="Calibri" w:hAnsi="Calibri"/>
               </w:rPr>
-              <w:t>--in=path/to/</w:t>
-            </w:r>
-            <w:proofErr w:type="spellStart"/>
-            <w:r>
-              <w:rPr>
-                <w:rFonts w:ascii="Calibri" w:hAnsi="Calibri"/>
-              </w:rPr>
-              <w:t>file.sky</w:t>
-            </w:r>
-            <w:proofErr w:type="spellEnd"/>
+              <w:t>--in=path/to/file.sky</w:t>
+            </w:r>
           </w:p>
         </w:tc>
         <w:tc>
@@ -297,16 +236,8 @@
               <w:rPr>
                 <w:rFonts w:ascii="Calibri" w:hAnsi="Calibri"/>
               </w:rPr>
-              <w:t>--out=path/to/</w:t>
-            </w:r>
-            <w:proofErr w:type="spellStart"/>
-            <w:r>
-              <w:rPr>
-                <w:rFonts w:ascii="Calibri" w:hAnsi="Calibri"/>
-              </w:rPr>
-              <w:t>file.sky</w:t>
-            </w:r>
-            <w:proofErr w:type="spellEnd"/>
+              <w:t>--out=path/to/file.sky</w:t>
+            </w:r>
           </w:p>
         </w:tc>
         <w:tc>
@@ -398,21 +329,7 @@
               <w:rPr>
                 <w:rFonts w:ascii="Calibri" w:hAnsi="Calibri"/>
               </w:rPr>
-              <w:t xml:space="preserve">Runs a file line by line treating each line like a </w:t>
-            </w:r>
-            <w:proofErr w:type="spellStart"/>
-            <w:r>
-              <w:rPr>
-                <w:rFonts w:ascii="Calibri" w:hAnsi="Calibri"/>
-              </w:rPr>
-              <w:t>SkylineRunner</w:t>
-            </w:r>
-            <w:proofErr w:type="spellEnd"/>
-            <w:r>
-              <w:rPr>
-                <w:rFonts w:ascii="Calibri" w:hAnsi="Calibri"/>
-              </w:rPr>
-              <w:t xml:space="preserve"> input. Useful for automating the execution of </w:t>
+              <w:t xml:space="preserve">Runs a file line by line treating each line like a SkylineRunner input. Useful for automating the execution of </w:t>
             </w:r>
             <w:r>
               <w:rPr>
@@ -462,21 +379,7 @@
               <w:rPr>
                 <w:rFonts w:ascii="Calibri" w:hAnsi="Calibri"/>
               </w:rPr>
-              <w:t>--</w:t>
-            </w:r>
-            <w:proofErr w:type="spellStart"/>
-            <w:r>
-              <w:rPr>
-                <w:rFonts w:ascii="Calibri" w:hAnsi="Calibri"/>
-              </w:rPr>
-              <w:t>dir</w:t>
-            </w:r>
-            <w:proofErr w:type="spellEnd"/>
-            <w:r>
-              <w:rPr>
-                <w:rFonts w:ascii="Calibri" w:hAnsi="Calibri"/>
-              </w:rPr>
-              <w:t>=path/to/folder</w:t>
+              <w:t>--dir=path/to/folder</w:t>
             </w:r>
           </w:p>
         </w:tc>
@@ -611,23 +514,7 @@
           <w:rFonts w:ascii="Calibri" w:hAnsi="Calibri"/>
           <w:i/>
         </w:rPr>
-        <w:t xml:space="preserve"> command line parameters rely on </w:t>
-      </w:r>
-      <w:proofErr w:type="gramStart"/>
-      <w:r>
-        <w:rPr>
-          <w:rFonts w:ascii="Calibri" w:hAnsi="Calibri"/>
-          <w:i/>
-        </w:rPr>
-        <w:t>the</w:t>
-      </w:r>
-      <w:proofErr w:type="gramEnd"/>
-      <w:r>
-        <w:rPr>
-          <w:rFonts w:ascii="Calibri" w:hAnsi="Calibri"/>
-          <w:i/>
-        </w:rPr>
-        <w:t xml:space="preserve"> “in” parameter because they all rely on having a Skyline document open.</w:t>
+        <w:t xml:space="preserve"> command line parameters rely on the “in” parameter because they all rely on having a Skyline document open.</w:t>
       </w:r>
     </w:p>
     <w:p>
@@ -843,35 +730,7 @@
                 <w:rFonts w:ascii="Calibri" w:hAnsi="Calibri"/>
               </w:rPr>
               <w:lastRenderedPageBreak/>
-              <w:t>--import-optimizing=&lt;</w:t>
-            </w:r>
-            <w:proofErr w:type="spellStart"/>
-            <w:r>
-              <w:rPr>
-                <w:rFonts w:ascii="Calibri" w:hAnsi="Calibri"/>
-              </w:rPr>
-              <w:t>ce</w:t>
-            </w:r>
-            <w:proofErr w:type="spellEnd"/>
-            <w:r>
-              <w:rPr>
-                <w:rFonts w:ascii="Calibri" w:hAnsi="Calibri"/>
-              </w:rPr>
-              <w:t xml:space="preserve"> | </w:t>
-            </w:r>
-            <w:proofErr w:type="spellStart"/>
-            <w:r>
-              <w:rPr>
-                <w:rFonts w:ascii="Calibri" w:hAnsi="Calibri"/>
-              </w:rPr>
-              <w:t>dp</w:t>
-            </w:r>
-            <w:proofErr w:type="spellEnd"/>
-            <w:r>
-              <w:rPr>
-                <w:rFonts w:ascii="Calibri" w:hAnsi="Calibri"/>
-              </w:rPr>
-              <w:t>&gt;</w:t>
+              <w:t>--import-optimizing=&lt;ce | dp&gt;</w:t>
             </w:r>
           </w:p>
         </w:tc>
@@ -902,21 +761,7 @@
               <w:rPr>
                 <w:rFonts w:ascii="Calibri" w:hAnsi="Calibri"/>
               </w:rPr>
-              <w:t xml:space="preserve">Indicates the data being imported contains extra transitions for detecting optimal collision energy or </w:t>
-            </w:r>
-            <w:proofErr w:type="spellStart"/>
-            <w:r>
-              <w:rPr>
-                <w:rFonts w:ascii="Calibri" w:hAnsi="Calibri"/>
-              </w:rPr>
-              <w:t>declustering</w:t>
-            </w:r>
-            <w:proofErr w:type="spellEnd"/>
-            <w:r>
-              <w:rPr>
-                <w:rFonts w:ascii="Calibri" w:hAnsi="Calibri"/>
-              </w:rPr>
-              <w:t xml:space="preserve"> potential.</w:t>
+              <w:t>Indicates the data being imported contains extra transitions for detecting optimal collision energy or declustering potential.</w:t>
             </w:r>
           </w:p>
         </w:tc>
@@ -1094,21 +939,7 @@
               <w:rPr>
                 <w:rFonts w:ascii="Calibri" w:hAnsi="Calibri"/>
               </w:rPr>
-              <w:t>--import-naming-pattern=</w:t>
-            </w:r>
-            <w:proofErr w:type="spellStart"/>
-            <w:r>
-              <w:rPr>
-                <w:rFonts w:ascii="Calibri" w:hAnsi="Calibri"/>
-              </w:rPr>
-              <w:t>reg</w:t>
-            </w:r>
-            <w:proofErr w:type="spellEnd"/>
-            <w:r>
-              <w:rPr>
-                <w:rFonts w:ascii="Calibri" w:hAnsi="Calibri"/>
-              </w:rPr>
-              <w:t>-ex</w:t>
+              <w:t>--import-naming-pattern=reg-ex</w:t>
             </w:r>
           </w:p>
         </w:tc>
@@ -1139,21 +970,7 @@
               <w:rPr>
                 <w:rFonts w:ascii="Calibri" w:hAnsi="Calibri"/>
               </w:rPr>
-              <w:t>A regular expression from which the first group will be used to name replicates in an --import-all operation (e.g. [^_</w:t>
-            </w:r>
-            <w:proofErr w:type="gramStart"/>
-            <w:r>
-              <w:rPr>
-                <w:rFonts w:ascii="Calibri" w:hAnsi="Calibri"/>
-              </w:rPr>
-              <w:t>]_</w:t>
-            </w:r>
-            <w:proofErr w:type="gramEnd"/>
-            <w:r>
-              <w:rPr>
-                <w:rFonts w:ascii="Calibri" w:hAnsi="Calibri"/>
-              </w:rPr>
-              <w:t>(.*) for everything after the first underscore</w:t>
+              <w:t>A regular expression from which the first group will be used to name replicates in an --import-all operation (e.g. [^_]_(.*) for everything after the first underscore</w:t>
             </w:r>
             <w:r>
               <w:rPr>
@@ -1240,7 +1057,7 @@
             <w:tcBorders>
               <w:top w:val="single" w:sz="4" w:space="0" w:color="auto"/>
               <w:left w:val="single" w:sz="2" w:space="0" w:color="000000"/>
-              <w:bottom w:val="single" w:sz="2" w:space="0" w:color="000000"/>
+              <w:bottom w:val="single" w:sz="4" w:space="0" w:color="auto"/>
             </w:tcBorders>
             <w:tcMar>
               <w:top w:w="55" w:type="dxa"/>
@@ -1270,7 +1087,7 @@
             <w:tcBorders>
               <w:top w:val="single" w:sz="4" w:space="0" w:color="auto"/>
               <w:left w:val="single" w:sz="2" w:space="0" w:color="000000"/>
-              <w:bottom w:val="single" w:sz="2" w:space="0" w:color="000000"/>
+              <w:bottom w:val="single" w:sz="4" w:space="0" w:color="auto"/>
               <w:right w:val="single" w:sz="2" w:space="0" w:color="000000"/>
             </w:tcBorders>
             <w:tcMar>
@@ -1292,6 +1109,69 @@
                 <w:rFonts w:ascii="Calibri" w:hAnsi="Calibri"/>
               </w:rPr>
               <w:t>When importing from a folder, only import from files with modified time after the given date.</w:t>
+            </w:r>
+          </w:p>
+        </w:tc>
+      </w:tr>
+      <w:tr>
+        <w:tc>
+          <w:tcPr>
+            <w:tcW w:w="3430" w:type="dxa"/>
+            <w:tcBorders>
+              <w:top w:val="single" w:sz="4" w:space="0" w:color="auto"/>
+              <w:left w:val="single" w:sz="2" w:space="0" w:color="000000"/>
+              <w:bottom w:val="single" w:sz="2" w:space="0" w:color="000000"/>
+            </w:tcBorders>
+            <w:tcMar>
+              <w:top w:w="55" w:type="dxa"/>
+              <w:left w:w="55" w:type="dxa"/>
+              <w:bottom w:w="55" w:type="dxa"/>
+              <w:right w:w="55" w:type="dxa"/>
+            </w:tcMar>
+          </w:tcPr>
+          <w:p>
+            <w:pPr>
+              <w:pStyle w:val="TableContents"/>
+              <w:rPr>
+                <w:rFonts w:ascii="Calibri" w:hAnsi="Calibri"/>
+              </w:rPr>
+            </w:pPr>
+            <w:r>
+              <w:rPr>
+                <w:rFonts w:ascii="Calibri" w:hAnsi="Calibri"/>
+              </w:rPr>
+              <w:t>--import-no-join</w:t>
+            </w:r>
+          </w:p>
+        </w:tc>
+        <w:tc>
+          <w:tcPr>
+            <w:tcW w:w="5210" w:type="dxa"/>
+            <w:tcBorders>
+              <w:top w:val="single" w:sz="4" w:space="0" w:color="auto"/>
+              <w:left w:val="single" w:sz="2" w:space="0" w:color="000000"/>
+              <w:bottom w:val="single" w:sz="2" w:space="0" w:color="000000"/>
+              <w:right w:val="single" w:sz="2" w:space="0" w:color="000000"/>
+            </w:tcBorders>
+            <w:tcMar>
+              <w:top w:w="55" w:type="dxa"/>
+              <w:left w:w="55" w:type="dxa"/>
+              <w:bottom w:w="55" w:type="dxa"/>
+              <w:right w:w="55" w:type="dxa"/>
+            </w:tcMar>
+          </w:tcPr>
+          <w:p>
+            <w:pPr>
+              <w:pStyle w:val="TableContents"/>
+              <w:rPr>
+                <w:rFonts w:ascii="Calibri" w:hAnsi="Calibri"/>
+              </w:rPr>
+            </w:pPr>
+            <w:r>
+              <w:rPr>
+                <w:rFonts w:ascii="Calibri" w:hAnsi="Calibri"/>
+              </w:rPr>
+              <w:t>Import results files to individual .skyd files without joining them to the main document .skyd file. This is useful for distributed processing, as on HPC cluster.</w:t>
             </w:r>
           </w:p>
         </w:tc>
@@ -1457,21 +1337,7 @@
               <w:rPr>
                 <w:rFonts w:ascii="Calibri" w:hAnsi="Calibri"/>
               </w:rPr>
-              <w:t xml:space="preserve">This option will cause a new model to be created, using the </w:t>
-            </w:r>
-            <w:proofErr w:type="spellStart"/>
-            <w:r>
-              <w:rPr>
-                <w:rFonts w:ascii="Calibri" w:hAnsi="Calibri"/>
-              </w:rPr>
-              <w:t>mProphet</w:t>
-            </w:r>
-            <w:proofErr w:type="spellEnd"/>
-            <w:r>
-              <w:rPr>
-                <w:rFonts w:ascii="Calibri" w:hAnsi="Calibri"/>
-              </w:rPr>
-              <w:t xml:space="preserve"> algorithm with all available scores for the results found in the document. (requires --reintegrate-model-name)</w:t>
+              <w:t>This option will cause a new model to be created, using the mProphet algorithm with all available scores for the results found in the document. (requires --reintegrate-model-name)</w:t>
             </w:r>
           </w:p>
         </w:tc>
@@ -1541,16 +1407,14 @@
               <w:rPr>
                 <w:rFonts w:ascii="Calibri" w:hAnsi="Calibri"/>
               </w:rPr>
-              <w:t>Peaks will be annotated with q value and score annotations. (requires --</w:t>
-            </w:r>
-            <w:proofErr w:type="spellStart"/>
-            <w:r>
-              <w:rPr>
-                <w:rFonts w:ascii="Calibri" w:hAnsi="Calibri"/>
-              </w:rPr>
-              <w:t>reintegrat</w:t>
-            </w:r>
-            <w:proofErr w:type="spellEnd"/>
+              <w:t>Peaks will be annotated with q value and score annotations. (requires --reintegrat</w:t>
+            </w:r>
+            <w:r>
+              <w:rPr>
+                <w:rFonts w:ascii="Calibri" w:hAnsi="Calibri"/>
+              </w:rPr>
+              <w:t>e</w:t>
+            </w:r>
             <w:r>
               <w:rPr>
                 <w:rFonts w:ascii="Calibri" w:hAnsi="Calibri"/>
@@ -1588,6 +1452,7 @@
               <w:rPr>
                 <w:rFonts w:ascii="Calibri" w:hAnsi="Calibri"/>
               </w:rPr>
+              <w:lastRenderedPageBreak/>
               <w:t>--</w:t>
             </w:r>
             <w:r>
@@ -1636,7 +1501,6 @@
         <w:pStyle w:val="Heading2"/>
       </w:pPr>
       <w:r>
-        <w:lastRenderedPageBreak/>
         <w:t>Removing results replicates</w:t>
       </w:r>
     </w:p>
@@ -1777,21 +1641,45 @@
               <w:rPr>
                 <w:rFonts w:asciiTheme="minorHAnsi" w:hAnsiTheme="minorHAnsi"/>
               </w:rPr>
-              <w:t>--import-</w:t>
-            </w:r>
-            <w:proofErr w:type="spellStart"/>
-            <w:r>
+              <w:t>--import-fasta=path/to/file</w:t>
+            </w:r>
+          </w:p>
+        </w:tc>
+        <w:tc>
+          <w:tcPr>
+            <w:tcW w:w="5328" w:type="dxa"/>
+          </w:tcPr>
+          <w:p>
+            <w:pPr>
               <w:rPr>
                 <w:rFonts w:asciiTheme="minorHAnsi" w:hAnsiTheme="minorHAnsi"/>
               </w:rPr>
-              <w:t>fasta</w:t>
-            </w:r>
-            <w:proofErr w:type="spellEnd"/>
+            </w:pPr>
             <w:r>
               <w:rPr>
                 <w:rFonts w:asciiTheme="minorHAnsi" w:hAnsiTheme="minorHAnsi"/>
               </w:rPr>
-              <w:t>=path/to/file</w:t>
+              <w:t>Import a FASTA file into the open document.</w:t>
+            </w:r>
+          </w:p>
+        </w:tc>
+      </w:tr>
+      <w:tr>
+        <w:tc>
+          <w:tcPr>
+            <w:tcW w:w="3420" w:type="dxa"/>
+          </w:tcPr>
+          <w:p>
+            <w:pPr>
+              <w:rPr>
+                <w:rFonts w:asciiTheme="minorHAnsi" w:hAnsiTheme="minorHAnsi"/>
+              </w:rPr>
+            </w:pPr>
+            <w:r>
+              <w:rPr>
+                <w:rFonts w:asciiTheme="minorHAnsi" w:hAnsiTheme="minorHAnsi"/>
+              </w:rPr>
+              <w:t>--keep-empty-proteins</w:t>
             </w:r>
           </w:p>
         </w:tc>
@@ -1809,7 +1697,191 @@
               <w:rPr>
                 <w:rFonts w:asciiTheme="minorHAnsi" w:hAnsiTheme="minorHAnsi"/>
               </w:rPr>
-              <w:t>Import a FASTA file into the open document.</w:t>
+              <w:t>Keeps any empty proteins in the open document after importing a FASTA file.</w:t>
+            </w:r>
+          </w:p>
+        </w:tc>
+      </w:tr>
+    </w:tbl>
+    <w:p>
+      <w:pPr>
+        <w:pStyle w:val="Heading2"/>
+      </w:pPr>
+      <w:r>
+        <w:t>Importing peptide searches</w:t>
+      </w:r>
+    </w:p>
+    <w:tbl>
+      <w:tblPr>
+        <w:tblStyle w:val="TableGrid"/>
+        <w:tblW w:w="0" w:type="auto"/>
+        <w:tblInd w:w="108" w:type="dxa"/>
+        <w:tblLook w:val="04A0" w:firstRow="1" w:lastRow="0" w:firstColumn="1" w:lastColumn="0" w:noHBand="0" w:noVBand="1"/>
+      </w:tblPr>
+      <w:tblGrid>
+        <w:gridCol w:w="3420"/>
+        <w:gridCol w:w="5328"/>
+      </w:tblGrid>
+      <w:tr>
+        <w:tc>
+          <w:tcPr>
+            <w:tcW w:w="3420" w:type="dxa"/>
+          </w:tcPr>
+          <w:p>
+            <w:pPr>
+              <w:rPr>
+                <w:rFonts w:asciiTheme="minorHAnsi" w:hAnsiTheme="minorHAnsi"/>
+              </w:rPr>
+            </w:pPr>
+            <w:r>
+              <w:rPr>
+                <w:rFonts w:asciiTheme="minorHAnsi" w:hAnsiTheme="minorHAnsi"/>
+              </w:rPr>
+              <w:t>--import-search-file=path/to/file</w:t>
+            </w:r>
+          </w:p>
+        </w:tc>
+        <w:tc>
+          <w:tcPr>
+            <w:tcW w:w="5328" w:type="dxa"/>
+          </w:tcPr>
+          <w:p>
+            <w:pPr>
+              <w:rPr>
+                <w:rFonts w:asciiTheme="minorHAnsi" w:hAnsiTheme="minorHAnsi"/>
+              </w:rPr>
+            </w:pPr>
+            <w:r>
+              <w:rPr>
+                <w:rFonts w:asciiTheme="minorHAnsi" w:hAnsiTheme="minorHAnsi"/>
+              </w:rPr>
+              <w:t>Import a peptide search results file into the open document</w:t>
+            </w:r>
+            <w:r>
+              <w:rPr>
+                <w:rFonts w:asciiTheme="minorHAnsi" w:hAnsiTheme="minorHAnsi"/>
+              </w:rPr>
+              <w:t>, building a document-specific spectral library</w:t>
+            </w:r>
+            <w:r>
+              <w:rPr>
+                <w:rFonts w:asciiTheme="minorHAnsi" w:hAnsiTheme="minorHAnsi"/>
+              </w:rPr>
+              <w:t>.</w:t>
+            </w:r>
+            <w:r>
+              <w:rPr>
+                <w:rFonts w:asciiTheme="minorHAnsi" w:hAnsiTheme="minorHAnsi"/>
+              </w:rPr>
+              <w:t xml:space="preserve"> This may be specified multiple times for multiple files.</w:t>
+            </w:r>
+            <w:r>
+              <w:rPr>
+                <w:rFonts w:asciiTheme="minorHAnsi" w:hAnsiTheme="minorHAnsi"/>
+              </w:rPr>
+              <w:t xml:space="preserve"> Use –import-fasta argument to add matched peptides as targets.</w:t>
+            </w:r>
+            <w:bookmarkStart w:id="0" w:name="_GoBack"/>
+            <w:bookmarkEnd w:id="0"/>
+          </w:p>
+        </w:tc>
+      </w:tr>
+      <w:tr>
+        <w:tc>
+          <w:tcPr>
+            <w:tcW w:w="3420" w:type="dxa"/>
+          </w:tcPr>
+          <w:p>
+            <w:pPr>
+              <w:rPr>
+                <w:rFonts w:asciiTheme="minorHAnsi" w:hAnsiTheme="minorHAnsi"/>
+              </w:rPr>
+            </w:pPr>
+            <w:r>
+              <w:rPr>
+                <w:rFonts w:asciiTheme="minorHAnsi" w:hAnsiTheme="minorHAnsi"/>
+              </w:rPr>
+              <w:t>--import-search-cutoff-score=&lt;cutoff&gt;</w:t>
+            </w:r>
+          </w:p>
+        </w:tc>
+        <w:tc>
+          <w:tcPr>
+            <w:tcW w:w="5328" w:type="dxa"/>
+          </w:tcPr>
+          <w:p>
+            <w:pPr>
+              <w:rPr>
+                <w:rFonts w:asciiTheme="minorHAnsi" w:hAnsiTheme="minorHAnsi"/>
+              </w:rPr>
+            </w:pPr>
+            <w:r>
+              <w:rPr>
+                <w:rFonts w:asciiTheme="minorHAnsi" w:hAnsiTheme="minorHAnsi"/>
+              </w:rPr>
+              <w:t xml:space="preserve">Defines a cutoff score </w:t>
+            </w:r>
+            <w:r>
+              <w:rPr>
+                <w:rFonts w:asciiTheme="minorHAnsi" w:hAnsiTheme="minorHAnsi"/>
+              </w:rPr>
+              <w:t xml:space="preserve">(between 0 and 1) </w:t>
+            </w:r>
+            <w:r>
+              <w:rPr>
+                <w:rFonts w:asciiTheme="minorHAnsi" w:hAnsiTheme="minorHAnsi"/>
+              </w:rPr>
+              <w:t>to be used when building a spectral library fr</w:t>
+            </w:r>
+            <w:r>
+              <w:rPr>
+                <w:rFonts w:asciiTheme="minorHAnsi" w:hAnsiTheme="minorHAnsi"/>
+              </w:rPr>
+              <w:t xml:space="preserve">om peptide search results files, where 1 is for highest confidence matches and 0 includes everything. </w:t>
+            </w:r>
+            <w:r>
+              <w:rPr>
+                <w:rFonts w:asciiTheme="minorHAnsi" w:hAnsiTheme="minorHAnsi"/>
+              </w:rPr>
+              <w:t>[default 0.95]</w:t>
+            </w:r>
+          </w:p>
+        </w:tc>
+      </w:tr>
+      <w:tr>
+        <w:tc>
+          <w:tcPr>
+            <w:tcW w:w="3420" w:type="dxa"/>
+          </w:tcPr>
+          <w:p>
+            <w:pPr>
+              <w:rPr>
+                <w:rFonts w:asciiTheme="minorHAnsi" w:hAnsiTheme="minorHAnsi"/>
+              </w:rPr>
+            </w:pPr>
+            <w:r>
+              <w:rPr>
+                <w:rFonts w:asciiTheme="minorHAnsi" w:hAnsiTheme="minorHAnsi"/>
+              </w:rPr>
+              <w:t>--import-search-add-mods</w:t>
+            </w:r>
+          </w:p>
+        </w:tc>
+        <w:tc>
+          <w:tcPr>
+            <w:tcW w:w="5328" w:type="dxa"/>
+          </w:tcPr>
+          <w:p>
+            <w:pPr>
+              <w:rPr>
+                <w:rFonts w:asciiTheme="minorHAnsi" w:hAnsiTheme="minorHAnsi"/>
+              </w:rPr>
+            </w:pPr>
+            <w:r>
+              <w:rPr>
+                <w:rFonts w:asciiTheme="minorHAnsi" w:hAnsiTheme="minorHAnsi"/>
+              </w:rPr>
+              <w:t>Adds all modifications found in peptide search results files to the open document.</w:t>
             </w:r>
           </w:p>
         </w:tc>
@@ -2232,7 +2304,14 @@
               <w:rPr>
                 <w:rFonts w:ascii="Calibri" w:hAnsi="Calibri"/>
               </w:rPr>
-              <w:t>Exports the report with the “Invariant” language setting, using English (US) number formats and header text without spaces, ideal for use with the R statistical programming environment.</w:t>
+              <w:t xml:space="preserve">Exports the report with the “Invariant” language </w:t>
+            </w:r>
+            <w:r>
+              <w:rPr>
+                <w:rFonts w:ascii="Calibri" w:hAnsi="Calibri"/>
+              </w:rPr>
+              <w:lastRenderedPageBreak/>
+              <w:t>setting, using English (US) number formats and header text without spaces, ideal for use with the R statistical programming environment.</w:t>
             </w:r>
           </w:p>
         </w:tc>
@@ -2243,6 +2322,7 @@
         <w:pStyle w:val="Heading2"/>
       </w:pPr>
       <w:r>
+        <w:lastRenderedPageBreak/>
         <w:t>Exporting t</w:t>
       </w:r>
       <w:r>
@@ -2292,63 +2372,7 @@
               <w:rPr>
                 <w:rFonts w:ascii="Calibri" w:hAnsi="Calibri"/>
               </w:rPr>
-              <w:t>--</w:t>
-            </w:r>
-            <w:proofErr w:type="spellStart"/>
-            <w:r>
-              <w:rPr>
-                <w:rFonts w:ascii="Calibri" w:hAnsi="Calibri"/>
-              </w:rPr>
-              <w:t>exp</w:t>
-            </w:r>
-            <w:proofErr w:type="spellEnd"/>
-            <w:r>
-              <w:rPr>
-                <w:rFonts w:ascii="Calibri" w:hAnsi="Calibri"/>
-              </w:rPr>
-              <w:t>-</w:t>
-            </w:r>
-            <w:proofErr w:type="spellStart"/>
-            <w:r>
-              <w:rPr>
-                <w:rFonts w:ascii="Calibri" w:hAnsi="Calibri"/>
-              </w:rPr>
-              <w:t>translist</w:t>
-            </w:r>
-            <w:proofErr w:type="spellEnd"/>
-            <w:r>
-              <w:rPr>
-                <w:rFonts w:ascii="Calibri" w:hAnsi="Calibri"/>
-              </w:rPr>
-              <w:t xml:space="preserve">-instrument=&lt;AB </w:t>
-            </w:r>
-            <w:proofErr w:type="spellStart"/>
-            <w:r>
-              <w:rPr>
-                <w:rFonts w:ascii="Calibri" w:hAnsi="Calibri"/>
-              </w:rPr>
-              <w:t>Sciex</w:t>
-            </w:r>
-            <w:proofErr w:type="spellEnd"/>
-            <w:r>
-              <w:rPr>
-                <w:rFonts w:ascii="Calibri" w:hAnsi="Calibri"/>
-              </w:rPr>
-              <w:t xml:space="preserve"> | Agilent | </w:t>
-            </w:r>
-            <w:proofErr w:type="spellStart"/>
-            <w:r>
-              <w:rPr>
-                <w:rFonts w:ascii="Calibri" w:hAnsi="Calibri"/>
-              </w:rPr>
-              <w:t>Thermo</w:t>
-            </w:r>
-            <w:proofErr w:type="spellEnd"/>
-            <w:r>
-              <w:rPr>
-                <w:rFonts w:ascii="Calibri" w:hAnsi="Calibri"/>
-              </w:rPr>
-              <w:t xml:space="preserve"> | Waters&gt;</w:t>
+              <w:t>--exp-translist-instrument=&lt;AB Sciex | Agilent | Thermo | Waters&gt;</w:t>
             </w:r>
           </w:p>
         </w:tc>
@@ -2385,21 +2409,7 @@
               <w:rPr>
                 <w:rFonts w:ascii="Calibri" w:hAnsi="Calibri"/>
               </w:rPr>
-              <w:t>his option cannot be used with --</w:t>
-            </w:r>
-            <w:proofErr w:type="spellStart"/>
-            <w:r>
-              <w:rPr>
-                <w:rFonts w:ascii="Calibri" w:hAnsi="Calibri"/>
-              </w:rPr>
-              <w:t>exp</w:t>
-            </w:r>
-            <w:proofErr w:type="spellEnd"/>
-            <w:r>
-              <w:rPr>
-                <w:rFonts w:ascii="Calibri" w:hAnsi="Calibri"/>
-              </w:rPr>
-              <w:t>-method-instrument</w:t>
+              <w:t>his option cannot be used with --exp-method-instrument</w:t>
             </w:r>
             <w:r>
               <w:rPr>
@@ -2468,16 +2478,8 @@
               <w:rPr>
                 <w:rFonts w:ascii="Calibri" w:hAnsi="Calibri"/>
               </w:rPr>
-              <w:t xml:space="preserve">AB </w:t>
-            </w:r>
-            <w:proofErr w:type="spellStart"/>
-            <w:r>
-              <w:rPr>
-                <w:rFonts w:ascii="Calibri" w:hAnsi="Calibri"/>
-              </w:rPr>
-              <w:t>Sciex</w:t>
-            </w:r>
-            <w:proofErr w:type="spellEnd"/>
+              <w:t>AB Sciex</w:t>
+            </w:r>
           </w:p>
         </w:tc>
         <w:tc>
@@ -2506,41 +2508,13 @@
               <w:rPr>
                 <w:rFonts w:ascii="Calibri" w:hAnsi="Calibri"/>
               </w:rPr>
-              <w:t>--</w:t>
-            </w:r>
-            <w:proofErr w:type="spellStart"/>
-            <w:r>
-              <w:rPr>
-                <w:rFonts w:ascii="Calibri" w:hAnsi="Calibri"/>
-              </w:rPr>
-              <w:t>exp</w:t>
-            </w:r>
-            <w:proofErr w:type="spellEnd"/>
-            <w:r>
-              <w:rPr>
-                <w:rFonts w:ascii="Calibri" w:hAnsi="Calibri"/>
-              </w:rPr>
-              <w:t>-dwell-time</w:t>
-            </w:r>
-            <w:r>
-              <w:rPr>
-                <w:rFonts w:ascii="Calibri" w:hAnsi="Calibri"/>
-              </w:rPr>
-              <w:t>=&lt;</w:t>
-            </w:r>
-            <w:proofErr w:type="spellStart"/>
-            <w:r>
-              <w:rPr>
-                <w:rFonts w:ascii="Calibri" w:hAnsi="Calibri"/>
-              </w:rPr>
-              <w:t>millis</w:t>
-            </w:r>
-            <w:proofErr w:type="spellEnd"/>
-            <w:r>
-              <w:rPr>
-                <w:rFonts w:ascii="Calibri" w:hAnsi="Calibri"/>
-              </w:rPr>
-              <w:t>&gt;</w:t>
+              <w:t>--exp-dwell-time</w:t>
+            </w:r>
+            <w:r>
+              <w:rPr>
+                <w:rFonts w:ascii="Calibri" w:hAnsi="Calibri"/>
+              </w:rPr>
+              <w:t>=&lt;millis&gt;</w:t>
             </w:r>
           </w:p>
         </w:tc>
@@ -2643,41 +2617,13 @@
               <w:rPr>
                 <w:rFonts w:ascii="Calibri" w:hAnsi="Calibri"/>
               </w:rPr>
-              <w:t>--</w:t>
-            </w:r>
-            <w:proofErr w:type="spellStart"/>
-            <w:r>
-              <w:rPr>
-                <w:rFonts w:ascii="Calibri" w:hAnsi="Calibri"/>
-              </w:rPr>
-              <w:t>exp</w:t>
-            </w:r>
-            <w:proofErr w:type="spellEnd"/>
-            <w:r>
-              <w:rPr>
-                <w:rFonts w:ascii="Calibri" w:hAnsi="Calibri"/>
-              </w:rPr>
-              <w:t>-dwell-time</w:t>
-            </w:r>
-            <w:r>
-              <w:rPr>
-                <w:rFonts w:ascii="Calibri" w:hAnsi="Calibri"/>
-              </w:rPr>
-              <w:t>=&lt;</w:t>
-            </w:r>
-            <w:proofErr w:type="spellStart"/>
-            <w:r>
-              <w:rPr>
-                <w:rFonts w:ascii="Calibri" w:hAnsi="Calibri"/>
-              </w:rPr>
-              <w:t>millis</w:t>
-            </w:r>
-            <w:proofErr w:type="spellEnd"/>
-            <w:r>
-              <w:rPr>
-                <w:rFonts w:ascii="Calibri" w:hAnsi="Calibri"/>
-              </w:rPr>
-              <w:t>&gt;</w:t>
+              <w:t>--exp-dwell-time</w:t>
+            </w:r>
+            <w:r>
+              <w:rPr>
+                <w:rFonts w:ascii="Calibri" w:hAnsi="Calibri"/>
+              </w:rPr>
+              <w:t>=&lt;millis&gt;</w:t>
             </w:r>
           </w:p>
         </w:tc>
@@ -2734,19 +2680,11 @@
                 <w:rFonts w:ascii="Calibri" w:hAnsi="Calibri"/>
               </w:rPr>
             </w:pPr>
-            <w:proofErr w:type="spellStart"/>
-            <w:r>
-              <w:rPr>
-                <w:rFonts w:ascii="Calibri" w:hAnsi="Calibri"/>
-              </w:rPr>
-              <w:t>Thermo</w:t>
-            </w:r>
-            <w:proofErr w:type="spellEnd"/>
-            <w:r>
-              <w:rPr>
-                <w:rFonts w:ascii="Calibri" w:hAnsi="Calibri"/>
-              </w:rPr>
-              <w:t xml:space="preserve"> Scientific</w:t>
+            <w:r>
+              <w:rPr>
+                <w:rFonts w:ascii="Calibri" w:hAnsi="Calibri"/>
+              </w:rPr>
+              <w:t>Thermo Scientific</w:t>
             </w:r>
           </w:p>
         </w:tc>
@@ -2775,21 +2713,7 @@
               <w:rPr>
                 <w:rFonts w:ascii="Calibri" w:hAnsi="Calibri"/>
               </w:rPr>
-              <w:t>--</w:t>
-            </w:r>
-            <w:proofErr w:type="spellStart"/>
-            <w:r>
-              <w:rPr>
-                <w:rFonts w:ascii="Calibri" w:hAnsi="Calibri"/>
-              </w:rPr>
-              <w:t>exp</w:t>
-            </w:r>
-            <w:proofErr w:type="spellEnd"/>
-            <w:r>
-              <w:rPr>
-                <w:rFonts w:ascii="Calibri" w:hAnsi="Calibri"/>
-              </w:rPr>
-              <w:t>-add-energy-ramp</w:t>
+              <w:t>--exp-add-energy-ramp</w:t>
             </w:r>
           </w:p>
         </w:tc>
@@ -2825,7 +2749,6 @@
               <w:rPr>
                 <w:rFonts w:ascii="Calibri" w:hAnsi="Calibri"/>
               </w:rPr>
-              <w:lastRenderedPageBreak/>
               <w:t>Optional. Defaults to false.</w:t>
             </w:r>
           </w:p>
@@ -2857,7 +2780,6 @@
               <w:rPr>
                 <w:rFonts w:ascii="Calibri" w:hAnsi="Calibri"/>
               </w:rPr>
-              <w:lastRenderedPageBreak/>
               <w:t>Waters</w:t>
             </w:r>
           </w:p>
@@ -2887,21 +2809,7 @@
               <w:rPr>
                 <w:rFonts w:ascii="Calibri" w:hAnsi="Calibri"/>
               </w:rPr>
-              <w:t>--</w:t>
-            </w:r>
-            <w:proofErr w:type="spellStart"/>
-            <w:r>
-              <w:rPr>
-                <w:rFonts w:ascii="Calibri" w:hAnsi="Calibri"/>
-              </w:rPr>
-              <w:t>exp</w:t>
-            </w:r>
-            <w:proofErr w:type="spellEnd"/>
-            <w:r>
-              <w:rPr>
-                <w:rFonts w:ascii="Calibri" w:hAnsi="Calibri"/>
-              </w:rPr>
-              <w:t>-run-length</w:t>
+              <w:t>--exp-run-length</w:t>
             </w:r>
             <w:r>
               <w:rPr>
@@ -3041,63 +2949,7 @@
               <w:rPr>
                 <w:rFonts w:ascii="Calibri" w:hAnsi="Calibri"/>
               </w:rPr>
-              <w:t>--</w:t>
-            </w:r>
-            <w:proofErr w:type="spellStart"/>
-            <w:r>
-              <w:rPr>
-                <w:rFonts w:ascii="Calibri" w:hAnsi="Calibri"/>
-              </w:rPr>
-              <w:t>exp</w:t>
-            </w:r>
-            <w:proofErr w:type="spellEnd"/>
-            <w:r>
-              <w:rPr>
-                <w:rFonts w:ascii="Calibri" w:hAnsi="Calibri"/>
-              </w:rPr>
-              <w:t xml:space="preserve">-method-instrument=&lt;AB SCIEX QTRAP | Agilent 6400 Series | </w:t>
-            </w:r>
-            <w:proofErr w:type="spellStart"/>
-            <w:r>
-              <w:rPr>
-                <w:rFonts w:ascii="Calibri" w:hAnsi="Calibri"/>
-              </w:rPr>
-              <w:t>Thermo</w:t>
-            </w:r>
-            <w:proofErr w:type="spellEnd"/>
-            <w:r>
-              <w:rPr>
-                <w:rFonts w:ascii="Calibri" w:hAnsi="Calibri"/>
-              </w:rPr>
-              <w:t xml:space="preserve"> TSQ | </w:t>
-            </w:r>
-            <w:proofErr w:type="spellStart"/>
-            <w:r>
-              <w:rPr>
-                <w:rFonts w:ascii="Calibri" w:hAnsi="Calibri"/>
-              </w:rPr>
-              <w:t>Thermo</w:t>
-            </w:r>
-            <w:proofErr w:type="spellEnd"/>
-            <w:r>
-              <w:rPr>
-                <w:rFonts w:ascii="Calibri" w:hAnsi="Calibri"/>
-              </w:rPr>
-              <w:t xml:space="preserve"> LTQ | Waters </w:t>
-            </w:r>
-            <w:proofErr w:type="spellStart"/>
-            <w:r>
-              <w:rPr>
-                <w:rFonts w:ascii="Calibri" w:hAnsi="Calibri"/>
-              </w:rPr>
-              <w:t>Xevo</w:t>
-            </w:r>
-            <w:proofErr w:type="spellEnd"/>
-            <w:r>
-              <w:rPr>
-                <w:rFonts w:ascii="Calibri" w:hAnsi="Calibri"/>
-              </w:rPr>
-              <w:t xml:space="preserve"> | Waters Quattro Premier&gt;</w:t>
+              <w:t>--exp-method-instrument=&lt;AB SCIEX QTRAP | Agilent 6400 Series | Thermo TSQ | Thermo LTQ | Waters Xevo | Waters Quattro Premier&gt;</w:t>
             </w:r>
           </w:p>
         </w:tc>
@@ -3134,35 +2986,7 @@
               <w:rPr>
                 <w:rFonts w:ascii="Calibri" w:hAnsi="Calibri"/>
               </w:rPr>
-              <w:t>his option cannot be used with --</w:t>
-            </w:r>
-            <w:proofErr w:type="spellStart"/>
-            <w:r>
-              <w:rPr>
-                <w:rFonts w:ascii="Calibri" w:hAnsi="Calibri"/>
-              </w:rPr>
-              <w:t>exp</w:t>
-            </w:r>
-            <w:proofErr w:type="spellEnd"/>
-            <w:r>
-              <w:rPr>
-                <w:rFonts w:ascii="Calibri" w:hAnsi="Calibri"/>
-              </w:rPr>
-              <w:t>-</w:t>
-            </w:r>
-            <w:proofErr w:type="spellStart"/>
-            <w:r>
-              <w:rPr>
-                <w:rFonts w:ascii="Calibri" w:hAnsi="Calibri"/>
-              </w:rPr>
-              <w:t>translist</w:t>
-            </w:r>
-            <w:proofErr w:type="spellEnd"/>
-            <w:r>
-              <w:rPr>
-                <w:rFonts w:ascii="Calibri" w:hAnsi="Calibri"/>
-              </w:rPr>
-              <w:t>-instrument,</w:t>
+              <w:t>his option cannot be used with --exp-translist-instrument,</w:t>
             </w:r>
             <w:r>
               <w:rPr>
@@ -3199,36 +3023,14 @@
               <w:rPr>
                 <w:rFonts w:ascii="Calibri" w:hAnsi="Calibri"/>
               </w:rPr>
-              <w:t>--</w:t>
-            </w:r>
-            <w:proofErr w:type="spellStart"/>
-            <w:r>
-              <w:rPr>
-                <w:rFonts w:ascii="Calibri" w:hAnsi="Calibri"/>
-              </w:rPr>
-              <w:t>exp</w:t>
-            </w:r>
-            <w:proofErr w:type="spellEnd"/>
-            <w:r>
-              <w:rPr>
-                <w:rFonts w:ascii="Calibri" w:hAnsi="Calibri"/>
-              </w:rPr>
-              <w:t>-template</w:t>
-            </w:r>
-            <w:r>
-              <w:rPr>
-                <w:rFonts w:ascii="Calibri" w:hAnsi="Calibri"/>
-              </w:rPr>
-              <w:t>=path/to/</w:t>
-            </w:r>
-            <w:proofErr w:type="spellStart"/>
-            <w:r>
-              <w:rPr>
-                <w:rFonts w:ascii="Calibri" w:hAnsi="Calibri"/>
-              </w:rPr>
-              <w:t>file.meth|exp|dam|m</w:t>
-            </w:r>
-            <w:proofErr w:type="spellEnd"/>
+              <w:t>--exp-template</w:t>
+            </w:r>
+            <w:r>
+              <w:rPr>
+                <w:rFonts w:ascii="Calibri" w:hAnsi="Calibri"/>
+              </w:rPr>
+              <w:t>=path/to/file.meth|exp|dam|m</w:t>
+            </w:r>
           </w:p>
         </w:tc>
         <w:tc>
@@ -3317,30 +3119,8 @@
               <w:rPr>
                 <w:rFonts w:ascii="Calibri" w:hAnsi="Calibri"/>
               </w:rPr>
-              <w:t xml:space="preserve">AB </w:t>
-            </w:r>
-            <w:proofErr w:type="spellStart"/>
-            <w:r>
-              <w:rPr>
-                <w:rFonts w:ascii="Calibri" w:hAnsi="Calibri"/>
-              </w:rPr>
-              <w:t>Sciex</w:t>
-            </w:r>
-            <w:proofErr w:type="spellEnd"/>
-            <w:r>
-              <w:rPr>
-                <w:rFonts w:ascii="Calibri" w:hAnsi="Calibri"/>
-              </w:rPr>
-              <w:t xml:space="preserve"> </w:t>
-            </w:r>
-            <w:proofErr w:type="spellStart"/>
-            <w:r>
-              <w:rPr>
-                <w:rFonts w:ascii="Calibri" w:hAnsi="Calibri"/>
-              </w:rPr>
-              <w:t>Qtrap</w:t>
-            </w:r>
-            <w:proofErr w:type="spellEnd"/>
+              <w:t>AB Sciex Qtrap</w:t>
+            </w:r>
           </w:p>
         </w:tc>
         <w:tc>
@@ -3369,41 +3149,13 @@
               <w:rPr>
                 <w:rFonts w:ascii="Calibri" w:hAnsi="Calibri"/>
               </w:rPr>
-              <w:t>--</w:t>
-            </w:r>
-            <w:proofErr w:type="spellStart"/>
-            <w:r>
-              <w:rPr>
-                <w:rFonts w:ascii="Calibri" w:hAnsi="Calibri"/>
-              </w:rPr>
-              <w:t>exp</w:t>
-            </w:r>
-            <w:proofErr w:type="spellEnd"/>
-            <w:r>
-              <w:rPr>
-                <w:rFonts w:ascii="Calibri" w:hAnsi="Calibri"/>
-              </w:rPr>
-              <w:t>-dwell-time</w:t>
-            </w:r>
-            <w:r>
-              <w:rPr>
-                <w:rFonts w:ascii="Calibri" w:hAnsi="Calibri"/>
-              </w:rPr>
-              <w:t>=&lt;</w:t>
-            </w:r>
-            <w:proofErr w:type="spellStart"/>
-            <w:r>
-              <w:rPr>
-                <w:rFonts w:ascii="Calibri" w:hAnsi="Calibri"/>
-              </w:rPr>
-              <w:t>millis</w:t>
-            </w:r>
-            <w:proofErr w:type="spellEnd"/>
-            <w:r>
-              <w:rPr>
-                <w:rFonts w:ascii="Calibri" w:hAnsi="Calibri"/>
-              </w:rPr>
-              <w:t>&gt;</w:t>
+              <w:t>--exp-dwell-time</w:t>
+            </w:r>
+            <w:r>
+              <w:rPr>
+                <w:rFonts w:ascii="Calibri" w:hAnsi="Calibri"/>
+              </w:rPr>
+              <w:t>=&lt;millis&gt;</w:t>
             </w:r>
           </w:p>
         </w:tc>
@@ -3434,7 +3186,14 @@
               <w:rPr>
                 <w:rFonts w:ascii="Calibri" w:hAnsi="Calibri"/>
               </w:rPr>
-              <w:t>Dwell time per transition. This option is required for standard (unscheduled) methods.</w:t>
+              <w:t xml:space="preserve">Dwell time per transition. This option is required for </w:t>
+            </w:r>
+            <w:r>
+              <w:rPr>
+                <w:rFonts w:ascii="Calibri" w:hAnsi="Calibri"/>
+              </w:rPr>
+              <w:lastRenderedPageBreak/>
+              <w:t>standard (unscheduled) methods.</w:t>
             </w:r>
           </w:p>
         </w:tc>
@@ -3465,6 +3224,7 @@
               <w:rPr>
                 <w:rFonts w:ascii="Calibri" w:hAnsi="Calibri"/>
               </w:rPr>
+              <w:lastRenderedPageBreak/>
               <w:t>Agilent (all instruments)</w:t>
             </w:r>
           </w:p>
@@ -3494,41 +3254,13 @@
               <w:rPr>
                 <w:rFonts w:ascii="Calibri" w:hAnsi="Calibri"/>
               </w:rPr>
-              <w:t>--</w:t>
-            </w:r>
-            <w:proofErr w:type="spellStart"/>
-            <w:r>
-              <w:rPr>
-                <w:rFonts w:ascii="Calibri" w:hAnsi="Calibri"/>
-              </w:rPr>
-              <w:t>exp</w:t>
-            </w:r>
-            <w:proofErr w:type="spellEnd"/>
-            <w:r>
-              <w:rPr>
-                <w:rFonts w:ascii="Calibri" w:hAnsi="Calibri"/>
-              </w:rPr>
-              <w:t>-dwell-time</w:t>
-            </w:r>
-            <w:r>
-              <w:rPr>
-                <w:rFonts w:ascii="Calibri" w:hAnsi="Calibri"/>
-              </w:rPr>
-              <w:t>=&lt;</w:t>
-            </w:r>
-            <w:proofErr w:type="spellStart"/>
-            <w:r>
-              <w:rPr>
-                <w:rFonts w:ascii="Calibri" w:hAnsi="Calibri"/>
-              </w:rPr>
-              <w:t>millis</w:t>
-            </w:r>
-            <w:proofErr w:type="spellEnd"/>
-            <w:r>
-              <w:rPr>
-                <w:rFonts w:ascii="Calibri" w:hAnsi="Calibri"/>
-              </w:rPr>
-              <w:t>&gt;</w:t>
+              <w:t>--exp-dwell-time</w:t>
+            </w:r>
+            <w:r>
+              <w:rPr>
+                <w:rFonts w:ascii="Calibri" w:hAnsi="Calibri"/>
+              </w:rPr>
+              <w:t>=&lt;millis&gt;</w:t>
             </w:r>
           </w:p>
         </w:tc>
@@ -3585,19 +3317,11 @@
                 <w:rFonts w:ascii="Calibri" w:hAnsi="Calibri"/>
               </w:rPr>
             </w:pPr>
-            <w:proofErr w:type="spellStart"/>
-            <w:r>
-              <w:rPr>
-                <w:rFonts w:ascii="Calibri" w:hAnsi="Calibri"/>
-              </w:rPr>
-              <w:t>Thermo</w:t>
-            </w:r>
-            <w:proofErr w:type="spellEnd"/>
-            <w:r>
-              <w:rPr>
-                <w:rFonts w:ascii="Calibri" w:hAnsi="Calibri"/>
-              </w:rPr>
-              <w:t xml:space="preserve"> (all but LTQ)</w:t>
+            <w:r>
+              <w:rPr>
+                <w:rFonts w:ascii="Calibri" w:hAnsi="Calibri"/>
+              </w:rPr>
+              <w:t>Thermo (all but LTQ)</w:t>
             </w:r>
           </w:p>
         </w:tc>
@@ -3626,21 +3350,7 @@
               <w:rPr>
                 <w:rFonts w:ascii="Calibri" w:hAnsi="Calibri"/>
               </w:rPr>
-              <w:t>--</w:t>
-            </w:r>
-            <w:proofErr w:type="spellStart"/>
-            <w:r>
-              <w:rPr>
-                <w:rFonts w:ascii="Calibri" w:hAnsi="Calibri"/>
-              </w:rPr>
-              <w:t>exp</w:t>
-            </w:r>
-            <w:proofErr w:type="spellEnd"/>
-            <w:r>
-              <w:rPr>
-                <w:rFonts w:ascii="Calibri" w:hAnsi="Calibri"/>
-              </w:rPr>
-              <w:t>-run-length</w:t>
+              <w:t>--exp-run-length</w:t>
             </w:r>
             <w:r>
               <w:rPr>
@@ -3736,21 +3446,7 @@
               <w:rPr>
                 <w:rFonts w:ascii="Calibri" w:hAnsi="Calibri"/>
               </w:rPr>
-              <w:t>--</w:t>
-            </w:r>
-            <w:proofErr w:type="spellStart"/>
-            <w:r>
-              <w:rPr>
-                <w:rFonts w:ascii="Calibri" w:hAnsi="Calibri"/>
-              </w:rPr>
-              <w:t>exp</w:t>
-            </w:r>
-            <w:proofErr w:type="spellEnd"/>
-            <w:r>
-              <w:rPr>
-                <w:rFonts w:ascii="Calibri" w:hAnsi="Calibri"/>
-              </w:rPr>
-              <w:t>-run-length=&lt;minutes&gt;</w:t>
+              <w:t>--exp-run-length=&lt;minutes&gt;</w:t>
             </w:r>
           </w:p>
         </w:tc>
@@ -3839,23 +3535,72 @@
                 <w:rFonts w:ascii="Calibri" w:eastAsia="Calibri" w:hAnsi="Calibri" w:cs="Calibri"/>
                 <w:color w:val="00000A"/>
               </w:rPr>
-              <w:t>--</w:t>
-            </w:r>
-            <w:proofErr w:type="spellStart"/>
-            <w:r>
+              <w:t>--exp-file=path/to/file</w:t>
+            </w:r>
+          </w:p>
+        </w:tc>
+        <w:tc>
+          <w:tcPr>
+            <w:tcW w:w="4220" w:type="dxa"/>
+            <w:tcBorders>
+              <w:top w:val="single" w:sz="2" w:space="0" w:color="000000"/>
+              <w:left w:val="single" w:sz="2" w:space="0" w:color="000000"/>
+              <w:bottom w:val="single" w:sz="2" w:space="0" w:color="000000"/>
+              <w:right w:val="single" w:sz="2" w:space="0" w:color="000000"/>
+            </w:tcBorders>
+            <w:tcMar>
+              <w:top w:w="55" w:type="dxa"/>
+              <w:left w:w="55" w:type="dxa"/>
+              <w:bottom w:w="55" w:type="dxa"/>
+              <w:right w:w="55" w:type="dxa"/>
+            </w:tcMar>
+          </w:tcPr>
+          <w:p>
+            <w:pPr>
+              <w:pStyle w:val="TableContents"/>
+              <w:rPr>
+                <w:rFonts w:ascii="Calibri" w:hAnsi="Calibri"/>
+              </w:rPr>
+            </w:pPr>
+            <w:r>
+              <w:rPr>
+                <w:rFonts w:ascii="Calibri" w:hAnsi="Calibri"/>
+              </w:rPr>
+              <w:t>Path to the method or transition list file (or directory) to export to. This option is required for method and transition list export.</w:t>
+            </w:r>
+          </w:p>
+        </w:tc>
+      </w:tr>
+      <w:tr>
+        <w:tc>
+          <w:tcPr>
+            <w:tcW w:w="4420" w:type="dxa"/>
+            <w:tcBorders>
+              <w:left w:val="single" w:sz="2" w:space="0" w:color="000000"/>
+              <w:bottom w:val="single" w:sz="2" w:space="0" w:color="000000"/>
+            </w:tcBorders>
+            <w:tcMar>
+              <w:top w:w="55" w:type="dxa"/>
+              <w:left w:w="55" w:type="dxa"/>
+              <w:bottom w:w="55" w:type="dxa"/>
+              <w:right w:w="55" w:type="dxa"/>
+            </w:tcMar>
+          </w:tcPr>
+          <w:p>
+            <w:pPr>
+              <w:pStyle w:val="Standard"/>
+              <w:spacing w:line="240" w:lineRule="exact"/>
               <w:rPr>
                 <w:rFonts w:ascii="Calibri" w:eastAsia="Calibri" w:hAnsi="Calibri" w:cs="Calibri"/>
                 <w:color w:val="00000A"/>
               </w:rPr>
-              <w:t>exp</w:t>
-            </w:r>
-            <w:proofErr w:type="spellEnd"/>
+            </w:pPr>
             <w:r>
               <w:rPr>
                 <w:rFonts w:ascii="Calibri" w:eastAsia="Calibri" w:hAnsi="Calibri" w:cs="Calibri"/>
                 <w:color w:val="00000A"/>
               </w:rPr>
-              <w:t>-file=path/to/file</w:t>
+              <w:t>--exp-strategy=&lt;single | protein | buckets&gt;</w:t>
             </w:r>
           </w:p>
         </w:tc>
@@ -3863,7 +3608,6 @@
           <w:tcPr>
             <w:tcW w:w="4220" w:type="dxa"/>
             <w:tcBorders>
-              <w:top w:val="single" w:sz="2" w:space="0" w:color="000000"/>
               <w:left w:val="single" w:sz="2" w:space="0" w:color="000000"/>
               <w:bottom w:val="single" w:sz="2" w:space="0" w:color="000000"/>
               <w:right w:val="single" w:sz="2" w:space="0" w:color="000000"/>
@@ -3886,7 +3630,7 @@
               <w:rPr>
                 <w:rFonts w:ascii="Calibri" w:hAnsi="Calibri"/>
               </w:rPr>
-              <w:t>Path to the method or transition list file (or directory) to export to. This option is required for method and transition list export.</w:t>
+              <w:t>Strategy for dividing a method into injections. The default is “single”.</w:t>
             </w:r>
           </w:p>
         </w:tc>
@@ -3911,32 +3655,38 @@
               <w:pStyle w:val="Standard"/>
               <w:spacing w:line="240" w:lineRule="exact"/>
               <w:rPr>
-                <w:rFonts w:ascii="Calibri" w:eastAsia="Calibri" w:hAnsi="Calibri" w:cs="Calibri"/>
-                <w:color w:val="00000A"/>
-              </w:rPr>
-            </w:pPr>
-            <w:r>
-              <w:rPr>
-                <w:rFonts w:ascii="Calibri" w:eastAsia="Calibri" w:hAnsi="Calibri" w:cs="Calibri"/>
-                <w:color w:val="00000A"/>
-              </w:rPr>
-              <w:t>--</w:t>
-            </w:r>
-            <w:proofErr w:type="spellStart"/>
-            <w:r>
-              <w:rPr>
-                <w:rFonts w:ascii="Calibri" w:eastAsia="Calibri" w:hAnsi="Calibri" w:cs="Calibri"/>
-                <w:color w:val="00000A"/>
-              </w:rPr>
-              <w:t>exp</w:t>
-            </w:r>
-            <w:proofErr w:type="spellEnd"/>
-            <w:r>
-              <w:rPr>
-                <w:rFonts w:ascii="Calibri" w:eastAsia="Calibri" w:hAnsi="Calibri" w:cs="Calibri"/>
-                <w:color w:val="00000A"/>
-              </w:rPr>
-              <w:t>-strategy=&lt;single | protein | buckets&gt;</w:t>
+                <w:rFonts w:ascii="Calibri" w:hAnsi="Calibri"/>
+              </w:rPr>
+            </w:pPr>
+            <w:r>
+              <w:rPr>
+                <w:rFonts w:ascii="Calibri" w:hAnsi="Calibri"/>
+              </w:rPr>
+              <w:t>--exp-method-type=&lt;standard | scheduled</w:t>
+            </w:r>
+            <w:r>
+              <w:rPr>
+                <w:rFonts w:ascii="Calibri" w:hAnsi="Calibri"/>
+              </w:rPr>
+              <w:t xml:space="preserve"> </w:t>
+            </w:r>
+            <w:r>
+              <w:rPr>
+                <w:rFonts w:ascii="Calibri" w:hAnsi="Calibri"/>
+              </w:rPr>
+              <w:t xml:space="preserve">| </w:t>
+            </w:r>
+            <w:r>
+              <w:rPr>
+                <w:rFonts w:ascii="Calibri" w:hAnsi="Calibri"/>
+              </w:rPr>
+              <w:t>triggered</w:t>
+            </w:r>
+            <w:r>
+              <w:rPr>
+                <w:rFonts w:ascii="Calibri" w:hAnsi="Calibri"/>
+              </w:rPr>
+              <w:t>&gt;</w:t>
             </w:r>
           </w:p>
         </w:tc>
@@ -3966,7 +3716,31 @@
               <w:rPr>
                 <w:rFonts w:ascii="Calibri" w:hAnsi="Calibri"/>
               </w:rPr>
-              <w:t>Strategy for dividing a method into injections. The default is “single”.</w:t>
+              <w:t>Sets a standard</w:t>
+            </w:r>
+            <w:r>
+              <w:rPr>
+                <w:rFonts w:ascii="Calibri" w:hAnsi="Calibri"/>
+              </w:rPr>
+              <w:t>,</w:t>
+            </w:r>
+            <w:r>
+              <w:rPr>
+                <w:rFonts w:ascii="Calibri" w:hAnsi="Calibri"/>
+              </w:rPr>
+              <w:t xml:space="preserve"> scheduled</w:t>
+            </w:r>
+            <w:r>
+              <w:rPr>
+                <w:rFonts w:ascii="Calibri" w:hAnsi="Calibri"/>
+              </w:rPr>
+              <w:t xml:space="preserve"> or triggered</w:t>
+            </w:r>
+            <w:r>
+              <w:rPr>
+                <w:rFonts w:ascii="Calibri" w:hAnsi="Calibri"/>
+              </w:rPr>
+              <w:t xml:space="preserve"> method. The default is “standard”.</w:t>
             </w:r>
           </w:p>
         </w:tc>
@@ -3988,55 +3762,16 @@
           </w:tcPr>
           <w:p>
             <w:pPr>
-              <w:pStyle w:val="Standard"/>
-              <w:spacing w:line="240" w:lineRule="exact"/>
-              <w:rPr>
-                <w:rFonts w:ascii="Calibri" w:hAnsi="Calibri"/>
-              </w:rPr>
-            </w:pPr>
-            <w:r>
-              <w:rPr>
-                <w:rFonts w:ascii="Calibri" w:hAnsi="Calibri"/>
-              </w:rPr>
-              <w:t>--</w:t>
-            </w:r>
-            <w:proofErr w:type="spellStart"/>
-            <w:r>
-              <w:rPr>
-                <w:rFonts w:ascii="Calibri" w:hAnsi="Calibri"/>
-              </w:rPr>
-              <w:t>exp</w:t>
-            </w:r>
-            <w:proofErr w:type="spellEnd"/>
-            <w:r>
-              <w:rPr>
-                <w:rFonts w:ascii="Calibri" w:hAnsi="Calibri"/>
-              </w:rPr>
-              <w:t>-method-type=&lt;standard | scheduled</w:t>
-            </w:r>
-            <w:r>
-              <w:rPr>
-                <w:rFonts w:ascii="Calibri" w:hAnsi="Calibri"/>
-              </w:rPr>
-              <w:t xml:space="preserve"> </w:t>
-            </w:r>
-            <w:r>
-              <w:rPr>
-                <w:rFonts w:ascii="Calibri" w:hAnsi="Calibri"/>
-              </w:rPr>
-              <w:t xml:space="preserve">| </w:t>
-            </w:r>
-            <w:r>
-              <w:rPr>
-                <w:rFonts w:ascii="Calibri" w:hAnsi="Calibri"/>
-              </w:rPr>
-              <w:t>triggered</w:t>
-            </w:r>
-            <w:r>
-              <w:rPr>
-                <w:rFonts w:ascii="Calibri" w:hAnsi="Calibri"/>
-              </w:rPr>
-              <w:t>&gt;</w:t>
+              <w:pStyle w:val="TableContents"/>
+              <w:rPr>
+                <w:rFonts w:ascii="Calibri" w:hAnsi="Calibri"/>
+              </w:rPr>
+            </w:pPr>
+            <w:r>
+              <w:rPr>
+                <w:rFonts w:ascii="Calibri" w:hAnsi="Calibri"/>
+              </w:rPr>
+              <w:t>--exp-max-trans=&lt;number&gt;</w:t>
             </w:r>
           </w:p>
         </w:tc>
@@ -4066,31 +3801,7 @@
               <w:rPr>
                 <w:rFonts w:ascii="Calibri" w:hAnsi="Calibri"/>
               </w:rPr>
-              <w:t>Sets a standard</w:t>
-            </w:r>
-            <w:r>
-              <w:rPr>
-                <w:rFonts w:ascii="Calibri" w:hAnsi="Calibri"/>
-              </w:rPr>
-              <w:t>,</w:t>
-            </w:r>
-            <w:r>
-              <w:rPr>
-                <w:rFonts w:ascii="Calibri" w:hAnsi="Calibri"/>
-              </w:rPr>
-              <w:t xml:space="preserve"> scheduled</w:t>
-            </w:r>
-            <w:r>
-              <w:rPr>
-                <w:rFonts w:ascii="Calibri" w:hAnsi="Calibri"/>
-              </w:rPr>
-              <w:t xml:space="preserve"> or triggered</w:t>
-            </w:r>
-            <w:r>
-              <w:rPr>
-                <w:rFonts w:ascii="Calibri" w:hAnsi="Calibri"/>
-              </w:rPr>
-              <w:t xml:space="preserve"> method. The default is “standard”.</w:t>
+              <w:t>Maximum number of transitions per injection for export strategies “protein” and “buckets” OR maximum number of simultaneous transitions for scheduled methods. The default is 100.</w:t>
             </w:r>
           </w:p>
         </w:tc>
@@ -4101,82 +3812,6 @@
             <w:tcW w:w="4420" w:type="dxa"/>
             <w:tcBorders>
               <w:left w:val="single" w:sz="2" w:space="0" w:color="000000"/>
-              <w:bottom w:val="single" w:sz="2" w:space="0" w:color="000000"/>
-            </w:tcBorders>
-            <w:tcMar>
-              <w:top w:w="55" w:type="dxa"/>
-              <w:left w:w="55" w:type="dxa"/>
-              <w:bottom w:w="55" w:type="dxa"/>
-              <w:right w:w="55" w:type="dxa"/>
-            </w:tcMar>
-          </w:tcPr>
-          <w:p>
-            <w:pPr>
-              <w:pStyle w:val="TableContents"/>
-              <w:rPr>
-                <w:rFonts w:ascii="Calibri" w:hAnsi="Calibri"/>
-              </w:rPr>
-            </w:pPr>
-            <w:r>
-              <w:rPr>
-                <w:rFonts w:ascii="Calibri" w:hAnsi="Calibri"/>
-              </w:rPr>
-              <w:lastRenderedPageBreak/>
-              <w:t>--</w:t>
-            </w:r>
-            <w:proofErr w:type="spellStart"/>
-            <w:r>
-              <w:rPr>
-                <w:rFonts w:ascii="Calibri" w:hAnsi="Calibri"/>
-              </w:rPr>
-              <w:t>exp</w:t>
-            </w:r>
-            <w:proofErr w:type="spellEnd"/>
-            <w:r>
-              <w:rPr>
-                <w:rFonts w:ascii="Calibri" w:hAnsi="Calibri"/>
-              </w:rPr>
-              <w:t>-max-trans=&lt;number&gt;</w:t>
-            </w:r>
-          </w:p>
-        </w:tc>
-        <w:tc>
-          <w:tcPr>
-            <w:tcW w:w="4220" w:type="dxa"/>
-            <w:tcBorders>
-              <w:left w:val="single" w:sz="2" w:space="0" w:color="000000"/>
-              <w:bottom w:val="single" w:sz="2" w:space="0" w:color="000000"/>
-              <w:right w:val="single" w:sz="2" w:space="0" w:color="000000"/>
-            </w:tcBorders>
-            <w:tcMar>
-              <w:top w:w="55" w:type="dxa"/>
-              <w:left w:w="55" w:type="dxa"/>
-              <w:bottom w:w="55" w:type="dxa"/>
-              <w:right w:w="55" w:type="dxa"/>
-            </w:tcMar>
-          </w:tcPr>
-          <w:p>
-            <w:pPr>
-              <w:pStyle w:val="TableContents"/>
-              <w:rPr>
-                <w:rFonts w:ascii="Calibri" w:hAnsi="Calibri"/>
-              </w:rPr>
-            </w:pPr>
-            <w:r>
-              <w:rPr>
-                <w:rFonts w:ascii="Calibri" w:hAnsi="Calibri"/>
-              </w:rPr>
-              <w:t>Maximum number of transitions per injection for export strategies “protein” and “buckets” OR maximum number of simultaneous transitions for scheduled methods. The default is 100.</w:t>
-            </w:r>
-          </w:p>
-        </w:tc>
-      </w:tr>
-      <w:tr>
-        <w:tc>
-          <w:tcPr>
-            <w:tcW w:w="4420" w:type="dxa"/>
-            <w:tcBorders>
-              <w:left w:val="single" w:sz="2" w:space="0" w:color="000000"/>
               <w:bottom w:val="single" w:sz="4" w:space="0" w:color="auto"/>
             </w:tcBorders>
             <w:tcMar>
@@ -4197,49 +3832,7 @@
               <w:rPr>
                 <w:rFonts w:ascii="Calibri" w:hAnsi="Calibri"/>
               </w:rPr>
-              <w:t>--</w:t>
-            </w:r>
-            <w:proofErr w:type="spellStart"/>
-            <w:r>
-              <w:rPr>
-                <w:rFonts w:ascii="Calibri" w:hAnsi="Calibri"/>
-              </w:rPr>
-              <w:t>exp</w:t>
-            </w:r>
-            <w:proofErr w:type="spellEnd"/>
-            <w:r>
-              <w:rPr>
-                <w:rFonts w:ascii="Calibri" w:hAnsi="Calibri"/>
-              </w:rPr>
-              <w:t>-optimizing=&lt;</w:t>
-            </w:r>
-            <w:proofErr w:type="spellStart"/>
-            <w:r>
-              <w:rPr>
-                <w:rFonts w:ascii="Calibri" w:hAnsi="Calibri"/>
-              </w:rPr>
-              <w:t>ce</w:t>
-            </w:r>
-            <w:proofErr w:type="spellEnd"/>
-            <w:r>
-              <w:rPr>
-                <w:rFonts w:ascii="Calibri" w:hAnsi="Calibri"/>
-              </w:rPr>
-              <w:t xml:space="preserve"> | </w:t>
-            </w:r>
-            <w:proofErr w:type="spellStart"/>
-            <w:r>
-              <w:rPr>
-                <w:rFonts w:ascii="Calibri" w:hAnsi="Calibri"/>
-              </w:rPr>
-              <w:t>dp</w:t>
-            </w:r>
-            <w:proofErr w:type="spellEnd"/>
-            <w:r>
-              <w:rPr>
-                <w:rFonts w:ascii="Calibri" w:hAnsi="Calibri"/>
-              </w:rPr>
-              <w:t>&gt;</w:t>
+              <w:t>--exp-optimizing=&lt;ce | dp&gt;</w:t>
             </w:r>
           </w:p>
         </w:tc>
@@ -4275,21 +3868,7 @@
               <w:rPr>
                 <w:rFonts w:ascii="Calibri" w:hAnsi="Calibri"/>
               </w:rPr>
-              <w:t xml:space="preserve"> collision energy or </w:t>
-            </w:r>
-            <w:proofErr w:type="spellStart"/>
-            <w:r>
-              <w:rPr>
-                <w:rFonts w:ascii="Calibri" w:hAnsi="Calibri"/>
-              </w:rPr>
-              <w:t>declustering</w:t>
-            </w:r>
-            <w:proofErr w:type="spellEnd"/>
-            <w:r>
-              <w:rPr>
-                <w:rFonts w:ascii="Calibri" w:hAnsi="Calibri"/>
-              </w:rPr>
-              <w:t xml:space="preserve"> potential.</w:t>
+              <w:t xml:space="preserve"> collision energy or declustering potential.</w:t>
             </w:r>
           </w:p>
         </w:tc>
@@ -4322,21 +3901,7 @@
               <w:rPr>
                 <w:rFonts w:ascii="Calibri" w:hAnsi="Calibri"/>
               </w:rPr>
-              <w:t>--</w:t>
-            </w:r>
-            <w:proofErr w:type="spellStart"/>
-            <w:r>
-              <w:rPr>
-                <w:rFonts w:ascii="Calibri" w:hAnsi="Calibri"/>
-              </w:rPr>
-              <w:t>exp</w:t>
-            </w:r>
-            <w:proofErr w:type="spellEnd"/>
-            <w:r>
-              <w:rPr>
-                <w:rFonts w:ascii="Calibri" w:hAnsi="Calibri"/>
-              </w:rPr>
-              <w:t>-scheduling-replicate</w:t>
+              <w:t>--exp-scheduling-replicate</w:t>
             </w:r>
             <w:r>
               <w:rPr>
@@ -4429,21 +3994,7 @@
               <w:rPr>
                 <w:rFonts w:ascii="Calibri" w:hAnsi="Calibri"/>
               </w:rPr>
-              <w:t>--</w:t>
-            </w:r>
-            <w:proofErr w:type="spellStart"/>
-            <w:r>
-              <w:rPr>
-                <w:rFonts w:ascii="Calibri" w:hAnsi="Calibri"/>
-              </w:rPr>
-              <w:t>exp</w:t>
-            </w:r>
-            <w:proofErr w:type="spellEnd"/>
-            <w:r>
-              <w:rPr>
-                <w:rFonts w:ascii="Calibri" w:hAnsi="Calibri"/>
-              </w:rPr>
-              <w:t>-ignore-proteins</w:t>
+              <w:t>--exp-ignore-proteins</w:t>
             </w:r>
           </w:p>
         </w:tc>
@@ -4506,21 +4057,7 @@
               <w:rPr>
                 <w:rFonts w:ascii="Calibri" w:hAnsi="Calibri"/>
               </w:rPr>
-              <w:t>--</w:t>
-            </w:r>
-            <w:proofErr w:type="spellStart"/>
-            <w:r>
-              <w:rPr>
-                <w:rFonts w:ascii="Calibri" w:hAnsi="Calibri"/>
-              </w:rPr>
-              <w:t>exp</w:t>
-            </w:r>
-            <w:proofErr w:type="spellEnd"/>
-            <w:r>
-              <w:rPr>
-                <w:rFonts w:ascii="Calibri" w:hAnsi="Calibri"/>
-              </w:rPr>
-              <w:t>-primary-count=&lt;number&gt;</w:t>
+              <w:t>--exp-primary-count=&lt;number&gt;</w:t>
             </w:r>
           </w:p>
         </w:tc>
@@ -4551,21 +4088,7 @@
               <w:rPr>
                 <w:rFonts w:ascii="Calibri" w:hAnsi="Calibri"/>
               </w:rPr>
-              <w:t>For --</w:t>
-            </w:r>
-            <w:proofErr w:type="spellStart"/>
-            <w:r>
-              <w:rPr>
-                <w:rFonts w:ascii="Calibri" w:hAnsi="Calibri"/>
-              </w:rPr>
-              <w:t>exp</w:t>
-            </w:r>
-            <w:proofErr w:type="spellEnd"/>
-            <w:r>
-              <w:rPr>
-                <w:rFonts w:ascii="Calibri" w:hAnsi="Calibri"/>
-              </w:rPr>
-              <w:t>-method-type=triggered specifies the number of transitions to make primary.</w:t>
+              <w:t>For --exp-method-type=triggered specifies the number of transitions to make primary.</w:t>
             </w:r>
           </w:p>
         </w:tc>
@@ -4591,7 +4114,15 @@
           <w:rFonts w:ascii="Calibri" w:hAnsi="Calibri"/>
           <w:i/>
         </w:rPr>
-        <w:t>rely on the “in” parameter because they modify the user settings that are</w:t>
+        <w:t xml:space="preserve">rely on the “in” parameter because they modify the user </w:t>
+      </w:r>
+      <w:r>
+        <w:rPr>
+          <w:rFonts w:ascii="Calibri" w:hAnsi="Calibri"/>
+          <w:i/>
+        </w:rPr>
+        <w:lastRenderedPageBreak/>
+        <w:t>settings that are</w:t>
       </w:r>
       <w:r>
         <w:rPr>
@@ -4714,21 +4245,174 @@
               <w:rPr>
                 <w:rFonts w:ascii="Calibri" w:hAnsi="Calibri"/>
               </w:rPr>
-              <w:t>--full-scan-precursor-res-</w:t>
-            </w:r>
-            <w:proofErr w:type="spellStart"/>
+              <w:t>--full-scan-precursor-res-mz=&lt;m/z value&gt;</w:t>
+            </w:r>
+          </w:p>
+        </w:tc>
+        <w:tc>
+          <w:tcPr>
+            <w:tcW w:w="4220" w:type="dxa"/>
+            <w:tcBorders>
+              <w:top w:val="single" w:sz="2" w:space="0" w:color="000000"/>
+              <w:left w:val="single" w:sz="2" w:space="0" w:color="000000"/>
+              <w:bottom w:val="single" w:sz="2" w:space="0" w:color="000000"/>
+              <w:right w:val="single" w:sz="2" w:space="0" w:color="000000"/>
+            </w:tcBorders>
+            <w:tcMar>
+              <w:top w:w="55" w:type="dxa"/>
+              <w:left w:w="55" w:type="dxa"/>
+              <w:bottom w:w="55" w:type="dxa"/>
+              <w:right w:w="55" w:type="dxa"/>
+            </w:tcMar>
+          </w:tcPr>
+          <w:p>
+            <w:pPr>
+              <w:pStyle w:val="TableContents"/>
+              <w:rPr>
+                <w:rFonts w:ascii="Calibri" w:hAnsi="Calibri"/>
+              </w:rPr>
+            </w:pPr>
+            <w:r>
+              <w:rPr>
+                <w:rFonts w:ascii="Calibri" w:hAnsi="Calibri"/>
+              </w:rPr>
+              <w:t>The m/z value at which the precursor mass analyzer resolving power is specified. (applies only to orbitrap and ft_icr mass analyzers)</w:t>
+            </w:r>
+          </w:p>
+        </w:tc>
+      </w:tr>
+      <w:tr>
+        <w:tc>
+          <w:tcPr>
+            <w:tcW w:w="4420" w:type="dxa"/>
+            <w:tcBorders>
+              <w:top w:val="single" w:sz="2" w:space="0" w:color="000000"/>
+              <w:left w:val="single" w:sz="2" w:space="0" w:color="000000"/>
+              <w:bottom w:val="single" w:sz="2" w:space="0" w:color="000000"/>
+            </w:tcBorders>
+            <w:tcMar>
+              <w:top w:w="55" w:type="dxa"/>
+              <w:left w:w="55" w:type="dxa"/>
+              <w:bottom w:w="55" w:type="dxa"/>
+              <w:right w:w="55" w:type="dxa"/>
+            </w:tcMar>
+          </w:tcPr>
+          <w:p>
+            <w:pPr>
+              <w:pStyle w:val="TableContents"/>
+              <w:rPr>
+                <w:rFonts w:ascii="Calibri" w:hAnsi="Calibri"/>
+              </w:rPr>
+            </w:pPr>
+            <w:r>
+              <w:rPr>
+                <w:rFonts w:ascii="Calibri" w:hAnsi="Calibri"/>
+              </w:rPr>
+              <w:t>--full-scan-product_res=&lt;resolving power&gt;</w:t>
+            </w:r>
+          </w:p>
+        </w:tc>
+        <w:tc>
+          <w:tcPr>
+            <w:tcW w:w="4220" w:type="dxa"/>
+            <w:tcBorders>
+              <w:top w:val="single" w:sz="2" w:space="0" w:color="000000"/>
+              <w:left w:val="single" w:sz="2" w:space="0" w:color="000000"/>
+              <w:bottom w:val="single" w:sz="2" w:space="0" w:color="000000"/>
+              <w:right w:val="single" w:sz="2" w:space="0" w:color="000000"/>
+            </w:tcBorders>
+            <w:tcMar>
+              <w:top w:w="55" w:type="dxa"/>
+              <w:left w:w="55" w:type="dxa"/>
+              <w:bottom w:w="55" w:type="dxa"/>
+              <w:right w:w="55" w:type="dxa"/>
+            </w:tcMar>
+          </w:tcPr>
+          <w:p>
+            <w:pPr>
+              <w:pStyle w:val="TableContents"/>
+              <w:rPr>
+                <w:rFonts w:ascii="Calibri" w:hAnsi="Calibri"/>
+              </w:rPr>
+            </w:pPr>
+            <w:r>
+              <w:rPr>
+                <w:rFonts w:ascii="Calibri" w:hAnsi="Calibri"/>
+              </w:rPr>
+              <w:t>Resolving power of the product mass analyzer.</w:t>
+            </w:r>
+          </w:p>
+        </w:tc>
+      </w:tr>
+      <w:tr>
+        <w:tc>
+          <w:tcPr>
+            <w:tcW w:w="4420" w:type="dxa"/>
+            <w:tcBorders>
+              <w:left w:val="single" w:sz="2" w:space="0" w:color="000000"/>
+              <w:bottom w:val="single" w:sz="2" w:space="0" w:color="000000"/>
+            </w:tcBorders>
+            <w:tcMar>
+              <w:top w:w="55" w:type="dxa"/>
+              <w:left w:w="55" w:type="dxa"/>
+              <w:bottom w:w="55" w:type="dxa"/>
+              <w:right w:w="55" w:type="dxa"/>
+            </w:tcMar>
+          </w:tcPr>
+          <w:p>
+            <w:pPr>
+              <w:pStyle w:val="TableContents"/>
+              <w:rPr>
+                <w:rFonts w:ascii="Calibri" w:hAnsi="Calibri"/>
+              </w:rPr>
+            </w:pPr>
+            <w:r>
+              <w:rPr>
+                <w:rFonts w:ascii="Calibri" w:hAnsi="Calibri"/>
+              </w:rPr>
+              <w:t>--full-scan-</w:t>
+            </w:r>
+            <w:r>
+              <w:rPr>
+                <w:rFonts w:ascii="Calibri" w:hAnsi="Calibri"/>
+              </w:rPr>
+              <w:t>precursor</w:t>
+            </w:r>
+            <w:r>
+              <w:rPr>
+                <w:rFonts w:ascii="Calibri" w:hAnsi="Calibri"/>
+              </w:rPr>
+              <w:t>-</w:t>
+            </w:r>
+            <w:r>
+              <w:rPr>
+                <w:rFonts w:ascii="Calibri" w:hAnsi="Calibri"/>
+              </w:rPr>
+              <w:t>res</w:t>
+            </w:r>
+            <w:r>
+              <w:rPr>
+                <w:rFonts w:ascii="Calibri" w:hAnsi="Calibri"/>
+              </w:rPr>
+              <w:t>-</w:t>
+            </w:r>
             <w:r>
               <w:rPr>
                 <w:rFonts w:ascii="Calibri" w:hAnsi="Calibri"/>
               </w:rPr>
               <w:t>mz</w:t>
             </w:r>
-            <w:proofErr w:type="spellEnd"/>
-            <w:r>
-              <w:rPr>
-                <w:rFonts w:ascii="Calibri" w:hAnsi="Calibri"/>
-              </w:rPr>
-              <w:t>=&lt;m/z value&gt;</w:t>
+            <w:r>
+              <w:rPr>
+                <w:rFonts w:ascii="Calibri" w:hAnsi="Calibri"/>
+              </w:rPr>
+              <w:t>=</w:t>
+            </w:r>
+            <w:r>
+              <w:rPr>
+                <w:rFonts w:ascii="Calibri" w:hAnsi="Calibri"/>
+              </w:rPr>
+              <w:t>&lt;m/z value&gt;</w:t>
             </w:r>
           </w:p>
         </w:tc>
@@ -4736,7 +4420,6 @@
           <w:tcPr>
             <w:tcW w:w="4220" w:type="dxa"/>
             <w:tcBorders>
-              <w:top w:val="single" w:sz="2" w:space="0" w:color="000000"/>
               <w:left w:val="single" w:sz="2" w:space="0" w:color="000000"/>
               <w:bottom w:val="single" w:sz="2" w:space="0" w:color="000000"/>
               <w:right w:val="single" w:sz="2" w:space="0" w:color="000000"/>
@@ -4759,35 +4442,7 @@
               <w:rPr>
                 <w:rFonts w:ascii="Calibri" w:hAnsi="Calibri"/>
               </w:rPr>
-              <w:t xml:space="preserve">The m/z value at which the precursor mass analyzer resolving power is specified. (applies only to </w:t>
-            </w:r>
-            <w:proofErr w:type="spellStart"/>
-            <w:r>
-              <w:rPr>
-                <w:rFonts w:ascii="Calibri" w:hAnsi="Calibri"/>
-              </w:rPr>
-              <w:t>orbitrap</w:t>
-            </w:r>
-            <w:proofErr w:type="spellEnd"/>
-            <w:r>
-              <w:rPr>
-                <w:rFonts w:ascii="Calibri" w:hAnsi="Calibri"/>
-              </w:rPr>
-              <w:t xml:space="preserve"> and </w:t>
-            </w:r>
-            <w:proofErr w:type="spellStart"/>
-            <w:r>
-              <w:rPr>
-                <w:rFonts w:ascii="Calibri" w:hAnsi="Calibri"/>
-              </w:rPr>
-              <w:t>ft_icr</w:t>
-            </w:r>
-            <w:proofErr w:type="spellEnd"/>
-            <w:r>
-              <w:rPr>
-                <w:rFonts w:ascii="Calibri" w:hAnsi="Calibri"/>
-              </w:rPr>
-              <w:t xml:space="preserve"> mass analyzers)</w:t>
+              <w:t>The m/z value at which the product mass analyzer resolving power is specified. (applies only to orbitrap and ft_icr mass analyzers)</w:t>
             </w:r>
           </w:p>
         </w:tc>
@@ -4797,43 +4452,46 @@
           <w:tcPr>
             <w:tcW w:w="4420" w:type="dxa"/>
             <w:tcBorders>
-              <w:top w:val="single" w:sz="2" w:space="0" w:color="000000"/>
-              <w:left w:val="single" w:sz="2" w:space="0" w:color="000000"/>
-              <w:bottom w:val="single" w:sz="2" w:space="0" w:color="000000"/>
-            </w:tcBorders>
-            <w:tcMar>
-              <w:top w:w="55" w:type="dxa"/>
-              <w:left w:w="55" w:type="dxa"/>
-              <w:bottom w:w="55" w:type="dxa"/>
-              <w:right w:w="55" w:type="dxa"/>
-            </w:tcMar>
-          </w:tcPr>
-          <w:p>
-            <w:pPr>
-              <w:pStyle w:val="TableContents"/>
-              <w:rPr>
-                <w:rFonts w:ascii="Calibri" w:hAnsi="Calibri"/>
-              </w:rPr>
-            </w:pPr>
-            <w:r>
-              <w:rPr>
-                <w:rFonts w:ascii="Calibri" w:hAnsi="Calibri"/>
-              </w:rPr>
-              <w:t>--full-scan-</w:t>
-            </w:r>
-            <w:proofErr w:type="spellStart"/>
-            <w:r>
-              <w:rPr>
-                <w:rFonts w:ascii="Calibri" w:hAnsi="Calibri"/>
-              </w:rPr>
-              <w:t>product_res</w:t>
-            </w:r>
-            <w:proofErr w:type="spellEnd"/>
-            <w:r>
-              <w:rPr>
-                <w:rFonts w:ascii="Calibri" w:hAnsi="Calibri"/>
-              </w:rPr>
-              <w:t>=&lt;resolving power&gt;</w:t>
+              <w:left w:val="single" w:sz="2" w:space="0" w:color="000000"/>
+              <w:bottom w:val="single" w:sz="2" w:space="0" w:color="000000"/>
+            </w:tcBorders>
+            <w:tcMar>
+              <w:top w:w="55" w:type="dxa"/>
+              <w:left w:w="55" w:type="dxa"/>
+              <w:bottom w:w="55" w:type="dxa"/>
+              <w:right w:w="55" w:type="dxa"/>
+            </w:tcMar>
+          </w:tcPr>
+          <w:p>
+            <w:pPr>
+              <w:pStyle w:val="TableContents"/>
+              <w:rPr>
+                <w:rFonts w:ascii="Calibri" w:hAnsi="Calibri"/>
+              </w:rPr>
+            </w:pPr>
+            <w:r>
+              <w:rPr>
+                <w:rFonts w:ascii="Calibri" w:hAnsi="Calibri"/>
+              </w:rPr>
+              <w:t>--full-scan-rt-</w:t>
+            </w:r>
+            <w:r>
+              <w:rPr>
+                <w:rFonts w:ascii="Calibri" w:hAnsi="Calibri"/>
+              </w:rPr>
+              <w:t>filter</w:t>
+            </w:r>
+            <w:r>
+              <w:rPr>
+                <w:rFonts w:ascii="Calibri" w:hAnsi="Calibri"/>
+              </w:rPr>
+              <w:t>-tolerance=</w:t>
+            </w:r>
+            <w:r>
+              <w:rPr>
+                <w:rFonts w:ascii="Calibri" w:hAnsi="Calibri"/>
+              </w:rPr>
+              <w:t>&lt;minutes&gt;</w:t>
             </w:r>
           </w:p>
         </w:tc>
@@ -4841,7 +4499,6 @@
           <w:tcPr>
             <w:tcW w:w="4220" w:type="dxa"/>
             <w:tcBorders>
-              <w:top w:val="single" w:sz="2" w:space="0" w:color="000000"/>
               <w:left w:val="single" w:sz="2" w:space="0" w:color="000000"/>
               <w:bottom w:val="single" w:sz="2" w:space="0" w:color="000000"/>
               <w:right w:val="single" w:sz="2" w:space="0" w:color="000000"/>
@@ -4864,7 +4521,19 @@
               <w:rPr>
                 <w:rFonts w:ascii="Calibri" w:hAnsi="Calibri"/>
               </w:rPr>
-              <w:t>Resolving power of the product mass analyzer.</w:t>
+              <w:t xml:space="preserve">The number of minutes on either side of the predicted time or MS/MS IDs, i.e. </w:t>
+            </w:r>
+            <w:r>
+              <w:rPr>
+                <w:rFonts w:ascii="Calibri" w:hAnsi="Calibri"/>
+              </w:rPr>
+              <w:t>±</w:t>
+            </w:r>
+            <w:r>
+              <w:rPr>
+                <w:rFonts w:ascii="Calibri" w:hAnsi="Calibri"/>
+              </w:rPr>
+              <w:t xml:space="preserve"> minutes. Defaults to.</w:t>
             </w:r>
           </w:p>
         </w:tc>
@@ -4895,51 +4564,7 @@
               <w:rPr>
                 <w:rFonts w:ascii="Calibri" w:hAnsi="Calibri"/>
               </w:rPr>
-              <w:t>--full-scan-</w:t>
-            </w:r>
-            <w:r>
-              <w:rPr>
-                <w:rFonts w:ascii="Calibri" w:hAnsi="Calibri"/>
-              </w:rPr>
-              <w:t>precursor</w:t>
-            </w:r>
-            <w:r>
-              <w:rPr>
-                <w:rFonts w:ascii="Calibri" w:hAnsi="Calibri"/>
-              </w:rPr>
-              <w:t>-</w:t>
-            </w:r>
-            <w:r>
-              <w:rPr>
-                <w:rFonts w:ascii="Calibri" w:hAnsi="Calibri"/>
-              </w:rPr>
-              <w:t>res</w:t>
-            </w:r>
-            <w:r>
-              <w:rPr>
-                <w:rFonts w:ascii="Calibri" w:hAnsi="Calibri"/>
-              </w:rPr>
-              <w:t>-</w:t>
-            </w:r>
-            <w:proofErr w:type="spellStart"/>
-            <w:r>
-              <w:rPr>
-                <w:rFonts w:ascii="Calibri" w:hAnsi="Calibri"/>
-              </w:rPr>
-              <w:t>mz</w:t>
-            </w:r>
-            <w:proofErr w:type="spellEnd"/>
-            <w:r>
-              <w:rPr>
-                <w:rFonts w:ascii="Calibri" w:hAnsi="Calibri"/>
-              </w:rPr>
-              <w:t>=</w:t>
-            </w:r>
-            <w:r>
-              <w:rPr>
-                <w:rFonts w:ascii="Calibri" w:hAnsi="Calibri"/>
-              </w:rPr>
-              <w:t>&lt;m/z value&gt;</w:t>
+              <w:t>--tool-arguments=”&lt;arguments&gt;”</w:t>
             </w:r>
           </w:p>
         </w:tc>
@@ -4969,35 +4594,21 @@
               <w:rPr>
                 <w:rFonts w:ascii="Calibri" w:hAnsi="Calibri"/>
               </w:rPr>
-              <w:t xml:space="preserve">The m/z value at which the product mass analyzer resolving power is specified. (applies only to </w:t>
-            </w:r>
-            <w:proofErr w:type="spellStart"/>
-            <w:r>
-              <w:rPr>
-                <w:rFonts w:ascii="Calibri" w:hAnsi="Calibri"/>
-              </w:rPr>
-              <w:t>orbitrap</w:t>
-            </w:r>
-            <w:proofErr w:type="spellEnd"/>
-            <w:r>
-              <w:rPr>
-                <w:rFonts w:ascii="Calibri" w:hAnsi="Calibri"/>
-              </w:rPr>
-              <w:t xml:space="preserve"> and </w:t>
-            </w:r>
-            <w:proofErr w:type="spellStart"/>
-            <w:r>
-              <w:rPr>
-                <w:rFonts w:ascii="Calibri" w:hAnsi="Calibri"/>
-              </w:rPr>
-              <w:t>ft_icr</w:t>
-            </w:r>
-            <w:proofErr w:type="spellEnd"/>
-            <w:r>
-              <w:rPr>
-                <w:rFonts w:ascii="Calibri" w:hAnsi="Calibri"/>
-              </w:rPr>
-              <w:t xml:space="preserve"> mass analyzers)</w:t>
+              <w:t xml:space="preserve">Optional command-line arguments for the tool to be added, used when the tool is executed. </w:t>
+            </w:r>
+          </w:p>
+          <w:p>
+            <w:pPr>
+              <w:pStyle w:val="TableContents"/>
+              <w:rPr>
+                <w:rFonts w:ascii="Calibri" w:hAnsi="Calibri"/>
+              </w:rPr>
+            </w:pPr>
+            <w:r>
+              <w:rPr>
+                <w:rFonts w:ascii="Calibri" w:hAnsi="Calibri"/>
+              </w:rPr>
+              <w:t>(Not applicable to web URL commands)</w:t>
             </w:r>
           </w:p>
         </w:tc>
@@ -5024,51 +4635,11 @@
                 <w:rFonts w:ascii="Calibri" w:hAnsi="Calibri"/>
               </w:rPr>
             </w:pPr>
-            <w:bookmarkStart w:id="0" w:name="_GoBack"/>
-            <w:r>
-              <w:rPr>
-                <w:rFonts w:ascii="Calibri" w:hAnsi="Calibri"/>
-              </w:rPr>
-              <w:t>--full-scan-</w:t>
-            </w:r>
-            <w:proofErr w:type="spellStart"/>
-            <w:r>
-              <w:rPr>
-                <w:rFonts w:ascii="Calibri" w:hAnsi="Calibri"/>
-              </w:rPr>
-              <w:t>rt</w:t>
-            </w:r>
-            <w:proofErr w:type="spellEnd"/>
-            <w:r>
-              <w:rPr>
-                <w:rFonts w:ascii="Calibri" w:hAnsi="Calibri"/>
-              </w:rPr>
-              <w:t>-</w:t>
-            </w:r>
-            <w:r>
-              <w:rPr>
-                <w:rFonts w:ascii="Calibri" w:hAnsi="Calibri"/>
-              </w:rPr>
-              <w:t>filter</w:t>
-            </w:r>
-            <w:r>
-              <w:rPr>
-                <w:rFonts w:ascii="Calibri" w:hAnsi="Calibri"/>
-              </w:rPr>
-              <w:t>-tolerance</w:t>
-            </w:r>
-            <w:bookmarkEnd w:id="0"/>
-            <w:r>
-              <w:rPr>
-                <w:rFonts w:ascii="Calibri" w:hAnsi="Calibri"/>
-              </w:rPr>
-              <w:t>=</w:t>
-            </w:r>
-            <w:r>
-              <w:rPr>
-                <w:rFonts w:ascii="Calibri" w:hAnsi="Calibri"/>
-              </w:rPr>
-              <w:t>&lt;minutes&gt;</w:t>
+            <w:r>
+              <w:rPr>
+                <w:rFonts w:ascii="Calibri" w:hAnsi="Calibri"/>
+              </w:rPr>
+              <w:t>--tool-initial-dir=path/to/dir</w:t>
             </w:r>
           </w:p>
         </w:tc>
@@ -5098,19 +4669,7 @@
               <w:rPr>
                 <w:rFonts w:ascii="Calibri" w:hAnsi="Calibri"/>
               </w:rPr>
-              <w:t xml:space="preserve">The number of minutes on either side of the predicted time or MS/MS IDs, i.e. </w:t>
-            </w:r>
-            <w:r>
-              <w:rPr>
-                <w:rFonts w:ascii="Calibri" w:hAnsi="Calibri"/>
-              </w:rPr>
-              <w:t>±</w:t>
-            </w:r>
-            <w:r>
-              <w:rPr>
-                <w:rFonts w:ascii="Calibri" w:hAnsi="Calibri"/>
-              </w:rPr>
-              <w:t xml:space="preserve"> minutes. Defaults to.</w:t>
+              <w:t>Optional initial directory for the tool to be added, used when the tool is executed.  (Not applicable to web URL commands)</w:t>
             </w:r>
           </w:p>
         </w:tc>
@@ -5141,7 +4700,7 @@
               <w:rPr>
                 <w:rFonts w:ascii="Calibri" w:hAnsi="Calibri"/>
               </w:rPr>
-              <w:t>--tool-arguments=”&lt;arguments&gt;”</w:t>
+              <w:t>--tool-conflict-resolution=&lt;overwrite | skip&gt;</w:t>
             </w:r>
           </w:p>
         </w:tc>
@@ -5171,28 +4730,7 @@
               <w:rPr>
                 <w:rFonts w:ascii="Calibri" w:hAnsi="Calibri"/>
               </w:rPr>
-              <w:t xml:space="preserve">Optional command-line arguments for </w:t>
-            </w:r>
-            <w:r>
-              <w:rPr>
-                <w:rFonts w:ascii="Calibri" w:hAnsi="Calibri"/>
-              </w:rPr>
-              <w:lastRenderedPageBreak/>
-              <w:t xml:space="preserve">the tool to be added, used when the tool is executed. </w:t>
-            </w:r>
-          </w:p>
-          <w:p>
-            <w:pPr>
-              <w:pStyle w:val="TableContents"/>
-              <w:rPr>
-                <w:rFonts w:ascii="Calibri" w:hAnsi="Calibri"/>
-              </w:rPr>
-            </w:pPr>
-            <w:r>
-              <w:rPr>
-                <w:rFonts w:ascii="Calibri" w:hAnsi="Calibri"/>
-              </w:rPr>
-              <w:t>(Not applicable to web URL commands)</w:t>
+              <w:t>Tells the SkylineRunner how to resolve a tool name conflict, by either overwriting an existing installation or skipping installation of the new tool.</w:t>
             </w:r>
           </w:p>
         </w:tc>
@@ -5223,31 +4761,8 @@
               <w:rPr>
                 <w:rFonts w:ascii="Calibri" w:hAnsi="Calibri"/>
               </w:rPr>
-              <w:lastRenderedPageBreak/>
-              <w:t>--tool-initial-</w:t>
-            </w:r>
-            <w:proofErr w:type="spellStart"/>
-            <w:r>
-              <w:rPr>
-                <w:rFonts w:ascii="Calibri" w:hAnsi="Calibri"/>
-              </w:rPr>
-              <w:t>dir</w:t>
-            </w:r>
-            <w:proofErr w:type="spellEnd"/>
-            <w:r>
-              <w:rPr>
-                <w:rFonts w:ascii="Calibri" w:hAnsi="Calibri"/>
-              </w:rPr>
-              <w:t>=path/to/</w:t>
-            </w:r>
-            <w:proofErr w:type="spellStart"/>
-            <w:r>
-              <w:rPr>
-                <w:rFonts w:ascii="Calibri" w:hAnsi="Calibri"/>
-              </w:rPr>
-              <w:t>dir</w:t>
-            </w:r>
-            <w:proofErr w:type="spellEnd"/>
+              <w:t>--tool-report=&lt;report-name&gt;</w:t>
+            </w:r>
           </w:p>
         </w:tc>
         <w:tc>
@@ -5276,7 +4791,7 @@
               <w:rPr>
                 <w:rFonts w:ascii="Calibri" w:hAnsi="Calibri"/>
               </w:rPr>
-              <w:t>Optional initial directory for the tool to be added, used when the tool is executed.  (Not applicable to web URL commands)</w:t>
+              <w:t>The name of a report in the settings to use as the input report for the tool.</w:t>
             </w:r>
           </w:p>
         </w:tc>
@@ -5307,7 +4822,13 @@
               <w:rPr>
                 <w:rFonts w:ascii="Calibri" w:hAnsi="Calibri"/>
               </w:rPr>
-              <w:t>--tool-conflict-resolution=&lt;overwrite | skip&gt;</w:t>
+              <w:t>--</w:t>
+            </w:r>
+            <w:r>
+              <w:rPr>
+                <w:rFonts w:ascii="Calibri" w:hAnsi="Calibri"/>
+              </w:rPr>
+              <w:t>tool-output-to-immediate-window</w:t>
             </w:r>
           </w:p>
         </w:tc>
@@ -5337,21 +4858,7 @@
               <w:rPr>
                 <w:rFonts w:ascii="Calibri" w:hAnsi="Calibri"/>
               </w:rPr>
-              <w:t xml:space="preserve">Tells the </w:t>
-            </w:r>
-            <w:proofErr w:type="spellStart"/>
-            <w:r>
-              <w:rPr>
-                <w:rFonts w:ascii="Calibri" w:hAnsi="Calibri"/>
-              </w:rPr>
-              <w:t>SkylineRunner</w:t>
-            </w:r>
-            <w:proofErr w:type="spellEnd"/>
-            <w:r>
-              <w:rPr>
-                <w:rFonts w:ascii="Calibri" w:hAnsi="Calibri"/>
-              </w:rPr>
-              <w:t xml:space="preserve"> how to resolve a tool name conflict, by either overwriting an existing installation or skipping installation of the new tool.</w:t>
+              <w:t>When present the tool output is piped to the Immediate Window at runtime.</w:t>
             </w:r>
           </w:p>
         </w:tc>
@@ -5382,7 +4889,7 @@
               <w:rPr>
                 <w:rFonts w:ascii="Calibri" w:hAnsi="Calibri"/>
               </w:rPr>
-              <w:t>--tool-report=&lt;report-name&gt;</w:t>
+              <w:t>--report-add=path/to/file.skyr</w:t>
             </w:r>
           </w:p>
         </w:tc>
@@ -5412,7 +4919,7 @@
               <w:rPr>
                 <w:rFonts w:ascii="Calibri" w:hAnsi="Calibri"/>
               </w:rPr>
-              <w:t>The name of a report in the settings to use as the input report for the tool.</w:t>
+              <w:t>Adds the report formats from a skyr file. If there are name conflicts the --report-conflict-resolution parameter is required.</w:t>
             </w:r>
           </w:p>
         </w:tc>
@@ -5443,13 +4950,7 @@
               <w:rPr>
                 <w:rFonts w:ascii="Calibri" w:hAnsi="Calibri"/>
               </w:rPr>
-              <w:t>--</w:t>
-            </w:r>
-            <w:r>
-              <w:rPr>
-                <w:rFonts w:ascii="Calibri" w:hAnsi="Calibri"/>
-              </w:rPr>
-              <w:t>tool-output-to-immediate-window</w:t>
+              <w:t>--report-conflict-resolution=&lt;overwrite |  skip&gt;</w:t>
             </w:r>
           </w:p>
         </w:tc>
@@ -5479,165 +4980,7 @@
               <w:rPr>
                 <w:rFonts w:ascii="Calibri" w:hAnsi="Calibri"/>
               </w:rPr>
-              <w:t>When present the tool output is piped to the Immediate Window at runtime.</w:t>
-            </w:r>
-          </w:p>
-        </w:tc>
-      </w:tr>
-      <w:tr>
-        <w:tc>
-          <w:tcPr>
-            <w:tcW w:w="4420" w:type="dxa"/>
-            <w:tcBorders>
-              <w:left w:val="single" w:sz="2" w:space="0" w:color="000000"/>
-              <w:bottom w:val="single" w:sz="2" w:space="0" w:color="000000"/>
-            </w:tcBorders>
-            <w:tcMar>
-              <w:top w:w="55" w:type="dxa"/>
-              <w:left w:w="55" w:type="dxa"/>
-              <w:bottom w:w="55" w:type="dxa"/>
-              <w:right w:w="55" w:type="dxa"/>
-            </w:tcMar>
-          </w:tcPr>
-          <w:p>
-            <w:pPr>
-              <w:pStyle w:val="TableContents"/>
-              <w:rPr>
-                <w:rFonts w:ascii="Calibri" w:hAnsi="Calibri"/>
-              </w:rPr>
-            </w:pPr>
-            <w:r>
-              <w:rPr>
-                <w:rFonts w:ascii="Calibri" w:hAnsi="Calibri"/>
-              </w:rPr>
-              <w:t>--report-add=path/to/</w:t>
-            </w:r>
-            <w:proofErr w:type="spellStart"/>
-            <w:r>
-              <w:rPr>
-                <w:rFonts w:ascii="Calibri" w:hAnsi="Calibri"/>
-              </w:rPr>
-              <w:t>file.skyr</w:t>
-            </w:r>
-            <w:proofErr w:type="spellEnd"/>
-          </w:p>
-        </w:tc>
-        <w:tc>
-          <w:tcPr>
-            <w:tcW w:w="4220" w:type="dxa"/>
-            <w:tcBorders>
-              <w:left w:val="single" w:sz="2" w:space="0" w:color="000000"/>
-              <w:bottom w:val="single" w:sz="2" w:space="0" w:color="000000"/>
-              <w:right w:val="single" w:sz="2" w:space="0" w:color="000000"/>
-            </w:tcBorders>
-            <w:tcMar>
-              <w:top w:w="55" w:type="dxa"/>
-              <w:left w:w="55" w:type="dxa"/>
-              <w:bottom w:w="55" w:type="dxa"/>
-              <w:right w:w="55" w:type="dxa"/>
-            </w:tcMar>
-          </w:tcPr>
-          <w:p>
-            <w:pPr>
-              <w:pStyle w:val="TableContents"/>
-              <w:rPr>
-                <w:rFonts w:ascii="Calibri" w:hAnsi="Calibri"/>
-              </w:rPr>
-            </w:pPr>
-            <w:r>
-              <w:rPr>
-                <w:rFonts w:ascii="Calibri" w:hAnsi="Calibri"/>
-              </w:rPr>
-              <w:t xml:space="preserve">Adds the report formats from a </w:t>
-            </w:r>
-            <w:proofErr w:type="spellStart"/>
-            <w:r>
-              <w:rPr>
-                <w:rFonts w:ascii="Calibri" w:hAnsi="Calibri"/>
-              </w:rPr>
-              <w:t>skyr</w:t>
-            </w:r>
-            <w:proofErr w:type="spellEnd"/>
-            <w:r>
-              <w:rPr>
-                <w:rFonts w:ascii="Calibri" w:hAnsi="Calibri"/>
-              </w:rPr>
-              <w:t xml:space="preserve"> file. If there are name conflicts the --report-conflict-resolution parameter is required.</w:t>
-            </w:r>
-          </w:p>
-        </w:tc>
-      </w:tr>
-      <w:tr>
-        <w:tc>
-          <w:tcPr>
-            <w:tcW w:w="4420" w:type="dxa"/>
-            <w:tcBorders>
-              <w:left w:val="single" w:sz="2" w:space="0" w:color="000000"/>
-              <w:bottom w:val="single" w:sz="2" w:space="0" w:color="000000"/>
-            </w:tcBorders>
-            <w:tcMar>
-              <w:top w:w="55" w:type="dxa"/>
-              <w:left w:w="55" w:type="dxa"/>
-              <w:bottom w:w="55" w:type="dxa"/>
-              <w:right w:w="55" w:type="dxa"/>
-            </w:tcMar>
-          </w:tcPr>
-          <w:p>
-            <w:pPr>
-              <w:pStyle w:val="TableContents"/>
-              <w:rPr>
-                <w:rFonts w:ascii="Calibri" w:hAnsi="Calibri"/>
-              </w:rPr>
-            </w:pPr>
-            <w:r>
-              <w:rPr>
-                <w:rFonts w:ascii="Calibri" w:hAnsi="Calibri"/>
-              </w:rPr>
-              <w:t>--report-conflict-resolution=&lt;overwrite |  skip&gt;</w:t>
-            </w:r>
-          </w:p>
-        </w:tc>
-        <w:tc>
-          <w:tcPr>
-            <w:tcW w:w="4220" w:type="dxa"/>
-            <w:tcBorders>
-              <w:left w:val="single" w:sz="2" w:space="0" w:color="000000"/>
-              <w:bottom w:val="single" w:sz="2" w:space="0" w:color="000000"/>
-              <w:right w:val="single" w:sz="2" w:space="0" w:color="000000"/>
-            </w:tcBorders>
-            <w:tcMar>
-              <w:top w:w="55" w:type="dxa"/>
-              <w:left w:w="55" w:type="dxa"/>
-              <w:bottom w:w="55" w:type="dxa"/>
-              <w:right w:w="55" w:type="dxa"/>
-            </w:tcMar>
-          </w:tcPr>
-          <w:p>
-            <w:pPr>
-              <w:pStyle w:val="TableContents"/>
-              <w:rPr>
-                <w:rFonts w:ascii="Calibri" w:hAnsi="Calibri"/>
-              </w:rPr>
-            </w:pPr>
-            <w:r>
-              <w:rPr>
-                <w:rFonts w:ascii="Calibri" w:hAnsi="Calibri"/>
-              </w:rPr>
-              <w:t xml:space="preserve">Tells the </w:t>
-            </w:r>
-            <w:proofErr w:type="spellStart"/>
-            <w:r>
-              <w:rPr>
-                <w:rFonts w:ascii="Calibri" w:hAnsi="Calibri"/>
-              </w:rPr>
-              <w:t>SkylineRunner</w:t>
-            </w:r>
-            <w:proofErr w:type="spellEnd"/>
-            <w:r>
-              <w:rPr>
-                <w:rFonts w:ascii="Calibri" w:hAnsi="Calibri"/>
-              </w:rPr>
-              <w:t xml:space="preserve"> how to resolve a report name conflict, by either overwriting the existing report or skipping adding the new report.</w:t>
+              <w:t>Tells the SkylineRunner how to resolve a report name conflict, by either overwriting the existing report or skipping adding the new report.</w:t>
             </w:r>
           </w:p>
         </w:tc>
@@ -5669,6 +5012,7 @@
               <w:rPr>
                 <w:rFonts w:ascii="Calibri" w:hAnsi="Calibri"/>
               </w:rPr>
+              <w:lastRenderedPageBreak/>
               <w:t>--tool-add-zip=path/to/file.zip</w:t>
             </w:r>
           </w:p>
@@ -5864,21 +5208,7 @@
               <w:rPr>
                 <w:rFonts w:ascii="Calibri" w:hAnsi="Calibri"/>
               </w:rPr>
-              <w:t>--tool-program-macro=&lt;</w:t>
-            </w:r>
-            <w:proofErr w:type="spellStart"/>
-            <w:r>
-              <w:rPr>
-                <w:rFonts w:ascii="Calibri" w:hAnsi="Calibri"/>
-              </w:rPr>
-              <w:t>programTitle</w:t>
-            </w:r>
-            <w:proofErr w:type="spellEnd"/>
-            <w:r>
-              <w:rPr>
-                <w:rFonts w:ascii="Calibri" w:hAnsi="Calibri"/>
-              </w:rPr>
-              <w:t>&gt;</w:t>
+              <w:t>--tool-program-macro=&lt;programTitle&gt;</w:t>
             </w:r>
           </w:p>
           <w:p>
@@ -5908,35 +5238,7 @@
               <w:rPr>
                 <w:rFonts w:ascii="Calibri" w:hAnsi="Calibri"/>
               </w:rPr>
-              <w:t>--tool-program-macro=&lt;</w:t>
-            </w:r>
-            <w:proofErr w:type="spellStart"/>
-            <w:r>
-              <w:rPr>
-                <w:rFonts w:ascii="Calibri" w:hAnsi="Calibri"/>
-              </w:rPr>
-              <w:t>programTitle</w:t>
-            </w:r>
-            <w:proofErr w:type="spellEnd"/>
-            <w:r>
-              <w:rPr>
-                <w:rFonts w:ascii="Calibri" w:hAnsi="Calibri"/>
-              </w:rPr>
-              <w:t>&gt;,&lt;</w:t>
-            </w:r>
-            <w:proofErr w:type="spellStart"/>
-            <w:r>
-              <w:rPr>
-                <w:rFonts w:ascii="Calibri" w:hAnsi="Calibri"/>
-              </w:rPr>
-              <w:t>programVersion</w:t>
-            </w:r>
-            <w:proofErr w:type="spellEnd"/>
-            <w:r>
-              <w:rPr>
-                <w:rFonts w:ascii="Calibri" w:hAnsi="Calibri"/>
-              </w:rPr>
-              <w:t>&gt;</w:t>
+              <w:t>--tool-program-macro=&lt;programTitle&gt;,&lt;programVersion&gt;</w:t>
             </w:r>
           </w:p>
           <w:p>
@@ -5947,19 +5249,11 @@
                 <w:rFonts w:ascii="Calibri" w:hAnsi="Calibri"/>
               </w:rPr>
             </w:pPr>
-            <w:proofErr w:type="spellStart"/>
-            <w:r>
-              <w:rPr>
-                <w:rFonts w:ascii="Calibri" w:hAnsi="Calibri"/>
-              </w:rPr>
-              <w:t>Eg</w:t>
-            </w:r>
-            <w:proofErr w:type="spellEnd"/>
-            <w:r>
-              <w:rPr>
-                <w:rFonts w:ascii="Calibri" w:hAnsi="Calibri"/>
-              </w:rPr>
-              <w:t>.</w:t>
+            <w:r>
+              <w:rPr>
+                <w:rFonts w:ascii="Calibri" w:hAnsi="Calibri"/>
+              </w:rPr>
+              <w:t>Eg.</w:t>
             </w:r>
           </w:p>
           <w:p>
@@ -5974,7 +5268,6 @@
               <w:rPr>
                 <w:rFonts w:ascii="Calibri" w:hAnsi="Calibri"/>
               </w:rPr>
-              <w:lastRenderedPageBreak/>
               <w:t>--tool-program-macro=R,2.15.2</w:t>
             </w:r>
           </w:p>
@@ -6005,30 +5298,7 @@
               <w:rPr>
                 <w:rFonts w:ascii="Calibri" w:hAnsi="Calibri"/>
               </w:rPr>
-              <w:lastRenderedPageBreak/>
-              <w:t>Specifies a program title and version to use with the –tool-program-path command. Together these commands are for importing tools from a ZIP file that use the $(</w:t>
-            </w:r>
-            <w:proofErr w:type="spellStart"/>
-            <w:proofErr w:type="gramStart"/>
-            <w:r>
-              <w:rPr>
-                <w:rFonts w:ascii="Calibri" w:hAnsi="Calibri"/>
-              </w:rPr>
-              <w:t>ProgramPath</w:t>
-            </w:r>
-            <w:proofErr w:type="spellEnd"/>
-            <w:r>
-              <w:rPr>
-                <w:rFonts w:ascii="Calibri" w:hAnsi="Calibri"/>
-              </w:rPr>
-              <w:t>(</w:t>
-            </w:r>
-            <w:proofErr w:type="gramEnd"/>
-            <w:r>
-              <w:rPr>
-                <w:rFonts w:ascii="Calibri" w:hAnsi="Calibri"/>
-              </w:rPr>
-              <w:t xml:space="preserve">)) macro as their command. For more information see the documentation on External Tools.  </w:t>
+              <w:t xml:space="preserve">Specifies a program title and version to use with the –tool-program-path command. Together these commands are for importing tools from a ZIP file that use the $(ProgramPath()) macro as their command. For more information see the documentation on External Tools.  </w:t>
             </w:r>
           </w:p>
         </w:tc>
@@ -6063,7 +5333,6 @@
               <w:rPr>
                 <w:rFonts w:ascii="Calibri" w:hAnsi="Calibri"/>
               </w:rPr>
-              <w:lastRenderedPageBreak/>
               <w:t>--tool-program-path=path/to/file</w:t>
             </w:r>
           </w:p>
@@ -7447,7 +6716,7 @@
 </file>
 
 <file path=customXml/itemProps1.xml><?xml version="1.0" encoding="utf-8"?>
-<ds:datastoreItem xmlns:ds="http://schemas.openxmlformats.org/officeDocument/2006/customXml" ds:itemID="{A9411C7F-1969-4CFF-8AD0-9AE0A271062C}">
+<ds:datastoreItem xmlns:ds="http://schemas.openxmlformats.org/officeDocument/2006/customXml" ds:itemID="{D660821C-EA79-4CFB-9079-14A054E7C130}">
   <ds:schemaRefs>
     <ds:schemaRef ds:uri="http://schemas.openxmlformats.org/officeDocument/2006/bibliography"/>
   </ds:schemaRefs>

</xml_diff>

<commit_message>
Skyline: Update command-line interface to add Panorama arguments
Former-commit-id: b3d8af8267a6cfe16b4aae2548ff6b820ead44ef
</commit_message>
<xml_diff>
--- a/pwiz_tools/Skyline/Documentation/Skyline Command-Line Interface.docx
+++ b/pwiz_tools/Skyline/Documentation/Skyline Command-Line Interface.docx
@@ -1781,8 +1781,6 @@
               </w:rPr>
               <w:t xml:space="preserve"> Use –import-fasta argument to add matched peptides as targets.</w:t>
             </w:r>
-            <w:bookmarkStart w:id="0" w:name="_GoBack"/>
-            <w:bookmarkEnd w:id="0"/>
           </w:p>
         </w:tc>
       </w:tr>
@@ -4099,6 +4097,369 @@
         <w:pStyle w:val="Heading2"/>
       </w:pPr>
       <w:r>
+        <w:lastRenderedPageBreak/>
+        <w:t>Publishing to Panoraam</w:t>
+      </w:r>
+    </w:p>
+    <w:tbl>
+      <w:tblPr>
+        <w:tblW w:w="8640" w:type="dxa"/>
+        <w:tblInd w:w="45" w:type="dxa"/>
+        <w:tblLayout w:type="fixed"/>
+        <w:tblCellMar>
+          <w:left w:w="10" w:type="dxa"/>
+          <w:right w:w="10" w:type="dxa"/>
+        </w:tblCellMar>
+        <w:tblLook w:val="0000" w:firstRow="0" w:lastRow="0" w:firstColumn="0" w:lastColumn="0" w:noHBand="0" w:noVBand="0"/>
+      </w:tblPr>
+      <w:tblGrid>
+        <w:gridCol w:w="4420"/>
+        <w:gridCol w:w="4220"/>
+      </w:tblGrid>
+      <w:tr>
+        <w:tc>
+          <w:tcPr>
+            <w:tcW w:w="4420" w:type="dxa"/>
+            <w:tcBorders>
+              <w:top w:val="single" w:sz="2" w:space="0" w:color="000000"/>
+              <w:left w:val="single" w:sz="2" w:space="0" w:color="000000"/>
+              <w:bottom w:val="single" w:sz="2" w:space="0" w:color="000000"/>
+            </w:tcBorders>
+            <w:tcMar>
+              <w:top w:w="55" w:type="dxa"/>
+              <w:left w:w="55" w:type="dxa"/>
+              <w:bottom w:w="55" w:type="dxa"/>
+              <w:right w:w="55" w:type="dxa"/>
+            </w:tcMar>
+          </w:tcPr>
+          <w:p>
+            <w:pPr>
+              <w:pStyle w:val="Standard"/>
+              <w:spacing w:line="240" w:lineRule="exact"/>
+              <w:rPr>
+                <w:rFonts w:ascii="Calibri" w:eastAsia="Calibri" w:hAnsi="Calibri" w:cs="Calibri"/>
+                <w:color w:val="00000A"/>
+              </w:rPr>
+            </w:pPr>
+            <w:r>
+              <w:rPr>
+                <w:rFonts w:ascii="Calibri" w:eastAsia="Calibri" w:hAnsi="Calibri" w:cs="Calibri"/>
+                <w:color w:val="00000A"/>
+              </w:rPr>
+              <w:t>--</w:t>
+            </w:r>
+            <w:r>
+              <w:rPr>
+                <w:rFonts w:ascii="Calibri" w:eastAsia="Calibri" w:hAnsi="Calibri" w:cs="Calibri"/>
+                <w:color w:val="00000A"/>
+              </w:rPr>
+              <w:t>panoramam-server=&lt;server name&gt;</w:t>
+            </w:r>
+          </w:p>
+        </w:tc>
+        <w:tc>
+          <w:tcPr>
+            <w:tcW w:w="4220" w:type="dxa"/>
+            <w:tcBorders>
+              <w:top w:val="single" w:sz="2" w:space="0" w:color="000000"/>
+              <w:left w:val="single" w:sz="2" w:space="0" w:color="000000"/>
+              <w:bottom w:val="single" w:sz="2" w:space="0" w:color="000000"/>
+              <w:right w:val="single" w:sz="2" w:space="0" w:color="000000"/>
+            </w:tcBorders>
+            <w:tcMar>
+              <w:top w:w="55" w:type="dxa"/>
+              <w:left w:w="55" w:type="dxa"/>
+              <w:bottom w:w="55" w:type="dxa"/>
+              <w:right w:w="55" w:type="dxa"/>
+            </w:tcMar>
+          </w:tcPr>
+          <w:p>
+            <w:pPr>
+              <w:pStyle w:val="TableContents"/>
+              <w:rPr>
+                <w:rFonts w:ascii="Calibri" w:hAnsi="Calibri"/>
+              </w:rPr>
+            </w:pPr>
+            <w:r>
+              <w:rPr>
+                <w:rFonts w:ascii="Calibri" w:hAnsi="Calibri"/>
+              </w:rPr>
+              <w:t>Server name for Panorama server (e.g. panoramaweb.org) to which the --in file is to be published.</w:t>
+            </w:r>
+          </w:p>
+        </w:tc>
+        <w:bookmarkStart w:id="0" w:name="_GoBack"/>
+        <w:bookmarkEnd w:id="0"/>
+      </w:tr>
+      <w:tr>
+        <w:tc>
+          <w:tcPr>
+            <w:tcW w:w="4420" w:type="dxa"/>
+            <w:tcBorders>
+              <w:left w:val="single" w:sz="2" w:space="0" w:color="000000"/>
+              <w:bottom w:val="single" w:sz="2" w:space="0" w:color="000000"/>
+            </w:tcBorders>
+            <w:tcMar>
+              <w:top w:w="55" w:type="dxa"/>
+              <w:left w:w="55" w:type="dxa"/>
+              <w:bottom w:w="55" w:type="dxa"/>
+              <w:right w:w="55" w:type="dxa"/>
+            </w:tcMar>
+          </w:tcPr>
+          <w:p>
+            <w:pPr>
+              <w:pStyle w:val="Standard"/>
+              <w:spacing w:line="240" w:lineRule="exact"/>
+              <w:rPr>
+                <w:rFonts w:ascii="Calibri" w:eastAsia="Calibri" w:hAnsi="Calibri" w:cs="Calibri"/>
+                <w:color w:val="00000A"/>
+              </w:rPr>
+            </w:pPr>
+            <w:r>
+              <w:rPr>
+                <w:rFonts w:ascii="Calibri" w:eastAsia="Calibri" w:hAnsi="Calibri" w:cs="Calibri"/>
+                <w:color w:val="00000A"/>
+              </w:rPr>
+              <w:t>--</w:t>
+            </w:r>
+            <w:r>
+              <w:rPr>
+                <w:rFonts w:ascii="Calibri" w:eastAsia="Calibri" w:hAnsi="Calibri" w:cs="Calibri"/>
+                <w:color w:val="00000A"/>
+              </w:rPr>
+              <w:t>panorama-username</w:t>
+            </w:r>
+            <w:r>
+              <w:rPr>
+                <w:rFonts w:ascii="Calibri" w:eastAsia="Calibri" w:hAnsi="Calibri" w:cs="Calibri"/>
+                <w:color w:val="00000A"/>
+              </w:rPr>
+              <w:t>=&lt;</w:t>
+            </w:r>
+            <w:r>
+              <w:rPr>
+                <w:rFonts w:ascii="Calibri" w:eastAsia="Calibri" w:hAnsi="Calibri" w:cs="Calibri"/>
+                <w:color w:val="00000A"/>
+              </w:rPr>
+              <w:t>username</w:t>
+            </w:r>
+            <w:r>
+              <w:rPr>
+                <w:rFonts w:ascii="Calibri" w:eastAsia="Calibri" w:hAnsi="Calibri" w:cs="Calibri"/>
+                <w:color w:val="00000A"/>
+              </w:rPr>
+              <w:t>&gt;</w:t>
+            </w:r>
+          </w:p>
+        </w:tc>
+        <w:tc>
+          <w:tcPr>
+            <w:tcW w:w="4220" w:type="dxa"/>
+            <w:tcBorders>
+              <w:left w:val="single" w:sz="2" w:space="0" w:color="000000"/>
+              <w:bottom w:val="single" w:sz="2" w:space="0" w:color="000000"/>
+              <w:right w:val="single" w:sz="2" w:space="0" w:color="000000"/>
+            </w:tcBorders>
+            <w:tcMar>
+              <w:top w:w="55" w:type="dxa"/>
+              <w:left w:w="55" w:type="dxa"/>
+              <w:bottom w:w="55" w:type="dxa"/>
+              <w:right w:w="55" w:type="dxa"/>
+            </w:tcMar>
+          </w:tcPr>
+          <w:p>
+            <w:pPr>
+              <w:pStyle w:val="TableContents"/>
+              <w:rPr>
+                <w:rFonts w:ascii="Calibri" w:hAnsi="Calibri"/>
+              </w:rPr>
+            </w:pPr>
+            <w:r>
+              <w:rPr>
+                <w:rFonts w:ascii="Calibri" w:hAnsi="Calibri"/>
+              </w:rPr>
+              <w:t>The username/email address for a user with access to publish to the panorama server</w:t>
+            </w:r>
+            <w:r>
+              <w:rPr>
+                <w:rFonts w:ascii="Calibri" w:hAnsi="Calibri"/>
+              </w:rPr>
+              <w:t>.</w:t>
+            </w:r>
+          </w:p>
+        </w:tc>
+      </w:tr>
+      <w:tr>
+        <w:tc>
+          <w:tcPr>
+            <w:tcW w:w="4420" w:type="dxa"/>
+            <w:tcBorders>
+              <w:left w:val="single" w:sz="2" w:space="0" w:color="000000"/>
+              <w:bottom w:val="single" w:sz="2" w:space="0" w:color="000000"/>
+            </w:tcBorders>
+            <w:tcMar>
+              <w:top w:w="55" w:type="dxa"/>
+              <w:left w:w="55" w:type="dxa"/>
+              <w:bottom w:w="55" w:type="dxa"/>
+              <w:right w:w="55" w:type="dxa"/>
+            </w:tcMar>
+          </w:tcPr>
+          <w:p>
+            <w:pPr>
+              <w:pStyle w:val="Standard"/>
+              <w:spacing w:line="240" w:lineRule="exact"/>
+              <w:rPr>
+                <w:rFonts w:ascii="Calibri" w:hAnsi="Calibri"/>
+              </w:rPr>
+            </w:pPr>
+            <w:r>
+              <w:rPr>
+                <w:rFonts w:ascii="Calibri" w:hAnsi="Calibri"/>
+              </w:rPr>
+              <w:t>--</w:t>
+            </w:r>
+            <w:r>
+              <w:rPr>
+                <w:rFonts w:ascii="Calibri" w:hAnsi="Calibri"/>
+              </w:rPr>
+              <w:t>panorama-password=&lt;password&gt;</w:t>
+            </w:r>
+          </w:p>
+        </w:tc>
+        <w:tc>
+          <w:tcPr>
+            <w:tcW w:w="4220" w:type="dxa"/>
+            <w:tcBorders>
+              <w:left w:val="single" w:sz="2" w:space="0" w:color="000000"/>
+              <w:bottom w:val="single" w:sz="2" w:space="0" w:color="000000"/>
+              <w:right w:val="single" w:sz="2" w:space="0" w:color="000000"/>
+            </w:tcBorders>
+            <w:tcMar>
+              <w:top w:w="55" w:type="dxa"/>
+              <w:left w:w="55" w:type="dxa"/>
+              <w:bottom w:w="55" w:type="dxa"/>
+              <w:right w:w="55" w:type="dxa"/>
+            </w:tcMar>
+          </w:tcPr>
+          <w:p>
+            <w:pPr>
+              <w:pStyle w:val="TableContents"/>
+              <w:rPr>
+                <w:rFonts w:ascii="Calibri" w:hAnsi="Calibri"/>
+              </w:rPr>
+            </w:pPr>
+            <w:r>
+              <w:rPr>
+                <w:rFonts w:ascii="Calibri" w:hAnsi="Calibri"/>
+              </w:rPr>
+              <w:t xml:space="preserve">The </w:t>
+            </w:r>
+            <w:r>
+              <w:rPr>
+                <w:rFonts w:ascii="Calibri" w:hAnsi="Calibri"/>
+              </w:rPr>
+              <w:t>password</w:t>
+            </w:r>
+            <w:r>
+              <w:rPr>
+                <w:rFonts w:ascii="Calibri" w:hAnsi="Calibri"/>
+              </w:rPr>
+              <w:t xml:space="preserve"> for a user with access to publish to the panorama server.</w:t>
+            </w:r>
+          </w:p>
+        </w:tc>
+      </w:tr>
+      <w:tr>
+        <w:tc>
+          <w:tcPr>
+            <w:tcW w:w="4420" w:type="dxa"/>
+            <w:tcBorders>
+              <w:left w:val="single" w:sz="2" w:space="0" w:color="000000"/>
+              <w:bottom w:val="single" w:sz="2" w:space="0" w:color="000000"/>
+            </w:tcBorders>
+            <w:tcMar>
+              <w:top w:w="55" w:type="dxa"/>
+              <w:left w:w="55" w:type="dxa"/>
+              <w:bottom w:w="55" w:type="dxa"/>
+              <w:right w:w="55" w:type="dxa"/>
+            </w:tcMar>
+          </w:tcPr>
+          <w:p>
+            <w:pPr>
+              <w:pStyle w:val="TableContents"/>
+              <w:rPr>
+                <w:rFonts w:ascii="Calibri" w:hAnsi="Calibri"/>
+              </w:rPr>
+            </w:pPr>
+            <w:r>
+              <w:rPr>
+                <w:rFonts w:ascii="Calibri" w:hAnsi="Calibri"/>
+              </w:rPr>
+              <w:t>--</w:t>
+            </w:r>
+            <w:r>
+              <w:rPr>
+                <w:rFonts w:ascii="Calibri" w:hAnsi="Calibri"/>
+              </w:rPr>
+              <w:t>panorama-folder</w:t>
+            </w:r>
+            <w:r>
+              <w:rPr>
+                <w:rFonts w:ascii="Calibri" w:hAnsi="Calibri"/>
+              </w:rPr>
+              <w:t>=</w:t>
+            </w:r>
+            <w:r>
+              <w:rPr>
+                <w:rFonts w:ascii="Calibri" w:hAnsi="Calibri"/>
+              </w:rPr>
+              <w:t>path/to/folder</w:t>
+            </w:r>
+          </w:p>
+        </w:tc>
+        <w:tc>
+          <w:tcPr>
+            <w:tcW w:w="4220" w:type="dxa"/>
+            <w:tcBorders>
+              <w:left w:val="single" w:sz="2" w:space="0" w:color="000000"/>
+              <w:bottom w:val="single" w:sz="2" w:space="0" w:color="000000"/>
+              <w:right w:val="single" w:sz="2" w:space="0" w:color="000000"/>
+            </w:tcBorders>
+            <w:tcMar>
+              <w:top w:w="55" w:type="dxa"/>
+              <w:left w:w="55" w:type="dxa"/>
+              <w:bottom w:w="55" w:type="dxa"/>
+              <w:right w:w="55" w:type="dxa"/>
+            </w:tcMar>
+          </w:tcPr>
+          <w:p>
+            <w:pPr>
+              <w:pStyle w:val="TableContents"/>
+              <w:rPr>
+                <w:rFonts w:ascii="Calibri" w:hAnsi="Calibri"/>
+              </w:rPr>
+            </w:pPr>
+            <w:r>
+              <w:rPr>
+                <w:rFonts w:ascii="Calibri" w:hAnsi="Calibri"/>
+              </w:rPr>
+              <w:t>The path to a folder on the panorama server to which the file is to be published</w:t>
+            </w:r>
+            <w:r>
+              <w:rPr>
+                <w:rFonts w:ascii="Calibri" w:hAnsi="Calibri"/>
+              </w:rPr>
+              <w:t>.</w:t>
+            </w:r>
+          </w:p>
+        </w:tc>
+      </w:tr>
+    </w:tbl>
+    <w:p>
+      <w:pPr>
+        <w:pStyle w:val="Heading2"/>
+      </w:pPr>
+      <w:r>
         <w:t>Settings Customization</w:t>
       </w:r>
     </w:p>
@@ -4114,15 +4475,7 @@
           <w:rFonts w:ascii="Calibri" w:hAnsi="Calibri"/>
           <w:i/>
         </w:rPr>
-        <w:t xml:space="preserve">rely on the “in” parameter because they modify the user </w:t>
-      </w:r>
-      <w:r>
-        <w:rPr>
-          <w:rFonts w:ascii="Calibri" w:hAnsi="Calibri"/>
-          <w:i/>
-        </w:rPr>
-        <w:lastRenderedPageBreak/>
-        <w:t>settings that are</w:t>
+        <w:t>rely on the “in” parameter because they modify the user settings that are</w:t>
       </w:r>
       <w:r>
         <w:rPr>
@@ -4730,7 +5083,14 @@
               <w:rPr>
                 <w:rFonts w:ascii="Calibri" w:hAnsi="Calibri"/>
               </w:rPr>
-              <w:t>Tells the SkylineRunner how to resolve a tool name conflict, by either overwriting an existing installation or skipping installation of the new tool.</w:t>
+              <w:t xml:space="preserve">Tells the SkylineRunner how to resolve a </w:t>
+            </w:r>
+            <w:r>
+              <w:rPr>
+                <w:rFonts w:ascii="Calibri" w:hAnsi="Calibri"/>
+              </w:rPr>
+              <w:lastRenderedPageBreak/>
+              <w:t>tool name conflict, by either overwriting an existing installation or skipping installation of the new tool.</w:t>
             </w:r>
           </w:p>
         </w:tc>
@@ -4761,6 +5121,7 @@
               <w:rPr>
                 <w:rFonts w:ascii="Calibri" w:hAnsi="Calibri"/>
               </w:rPr>
+              <w:lastRenderedPageBreak/>
               <w:t>--tool-report=&lt;report-name&gt;</w:t>
             </w:r>
           </w:p>
@@ -5012,7 +5373,6 @@
               <w:rPr>
                 <w:rFonts w:ascii="Calibri" w:hAnsi="Calibri"/>
               </w:rPr>
-              <w:lastRenderedPageBreak/>
               <w:t>--tool-add-zip=path/to/file.zip</w:t>
             </w:r>
           </w:p>
@@ -5520,7 +5880,7 @@
             <w:rFonts w:asciiTheme="minorHAnsi" w:hAnsiTheme="minorHAnsi" w:cstheme="minorHAnsi"/>
             <w:noProof/>
           </w:rPr>
-          <w:t>7</w:t>
+          <w:t>5</w:t>
         </w:r>
         <w:r>
           <w:rPr>
@@ -6716,7 +7076,7 @@
 </file>
 
 <file path=customXml/itemProps1.xml><?xml version="1.0" encoding="utf-8"?>
-<ds:datastoreItem xmlns:ds="http://schemas.openxmlformats.org/officeDocument/2006/customXml" ds:itemID="{D660821C-EA79-4CFB-9079-14A054E7C130}">
+<ds:datastoreItem xmlns:ds="http://schemas.openxmlformats.org/officeDocument/2006/customXml" ds:itemID="{FCD13A17-D8E7-481D-94FF-3D0F96464CDA}">
   <ds:schemaRefs>
     <ds:schemaRef ds:uri="http://schemas.openxmlformats.org/officeDocument/2006/bibliography"/>
   </ds:schemaRefs>

</xml_diff>

<commit_message>
Skyline: Allow uploading to Panorama via SkylineRunner if no results are being added to the document; Updated SkylineRunner documentation for Panorama.
Former-commit-id: 4239cb80eb0ae5014a2e8b7a74d45debe0da4a63
</commit_message>
<xml_diff>
--- a/pwiz_tools/Skyline/Documentation/Skyline Command-Line Interface.docx
+++ b/pwiz_tools/Skyline/Documentation/Skyline Command-Line Interface.docx
@@ -1,6 +1,6 @@
 
 <file path=word/document.xml><?xml version="1.0" encoding="utf-8"?>
-<w:document xmlns:wpc="http://schemas.microsoft.com/office/word/2010/wordprocessingCanvas" xmlns:mc="http://schemas.openxmlformats.org/markup-compatibility/2006" xmlns:o="urn:schemas-microsoft-com:office:office" xmlns:r="http://schemas.openxmlformats.org/officeDocument/2006/relationships" xmlns:m="http://schemas.openxmlformats.org/officeDocument/2006/math" xmlns:v="urn:schemas-microsoft-com:vml" xmlns:wp14="http://schemas.microsoft.com/office/word/2010/wordprocessingDrawing" xmlns:wp="http://schemas.openxmlformats.org/drawingml/2006/wordprocessingDrawing" xmlns:w10="urn:schemas-microsoft-com:office:word" xmlns:w="http://schemas.openxmlformats.org/wordprocessingml/2006/main" xmlns:w14="http://schemas.microsoft.com/office/word/2010/wordml" xmlns:w15="http://schemas.microsoft.com/office/word/2012/wordml" xmlns:wpg="http://schemas.microsoft.com/office/word/2010/wordprocessingGroup" xmlns:wpi="http://schemas.microsoft.com/office/word/2010/wordprocessingInk" xmlns:wne="http://schemas.microsoft.com/office/word/2006/wordml" xmlns:wps="http://schemas.microsoft.com/office/word/2010/wordprocessingShape" mc:Ignorable="w14 w15 wp14">
+<w:document xmlns:wpc="http://schemas.microsoft.com/office/word/2010/wordprocessingCanvas" xmlns:mc="http://schemas.openxmlformats.org/markup-compatibility/2006" xmlns:o="urn:schemas-microsoft-com:office:office" xmlns:r="http://schemas.openxmlformats.org/officeDocument/2006/relationships" xmlns:m="http://schemas.openxmlformats.org/officeDocument/2006/math" xmlns:v="urn:schemas-microsoft-com:vml" xmlns:wp14="http://schemas.microsoft.com/office/word/2010/wordprocessingDrawing" xmlns:wp="http://schemas.openxmlformats.org/drawingml/2006/wordprocessingDrawing" xmlns:w10="urn:schemas-microsoft-com:office:word" xmlns:w="http://schemas.openxmlformats.org/wordprocessingml/2006/main" xmlns:w14="http://schemas.microsoft.com/office/word/2010/wordml" xmlns:wpg="http://schemas.microsoft.com/office/word/2010/wordprocessingGroup" xmlns:wpi="http://schemas.microsoft.com/office/word/2010/wordprocessingInk" xmlns:wne="http://schemas.microsoft.com/office/word/2006/wordml" xmlns:wps="http://schemas.microsoft.com/office/word/2010/wordprocessingShape" mc:Ignorable="w14 wp14">
   <w:body>
     <w:p>
       <w:pPr>
@@ -4098,7 +4098,7 @@
       </w:pPr>
       <w:r>
         <w:lastRenderedPageBreak/>
-        <w:t>Publishing to Panoraam</w:t>
+        <w:t>Publishing to Panorama</w:t>
       </w:r>
     </w:p>
     <w:tbl>
@@ -4150,10 +4150,30 @@
             </w:r>
             <w:r>
               <w:rPr>
+                <w:rFonts w:ascii="Calibri" w:hAnsi="Calibri"/>
+              </w:rPr>
+              <w:t>panorama-server</w:t>
+            </w:r>
+            <w:r>
+              <w:rPr>
                 <w:rFonts w:ascii="Calibri" w:eastAsia="Calibri" w:hAnsi="Calibri" w:cs="Calibri"/>
                 <w:color w:val="00000A"/>
               </w:rPr>
-              <w:t>panoramam-server=&lt;server name&gt;</w:t>
+              <w:t xml:space="preserve">=&lt;server </w:t>
+            </w:r>
+            <w:r>
+              <w:rPr>
+                <w:rFonts w:ascii="Calibri" w:eastAsia="Calibri" w:hAnsi="Calibri" w:cs="Calibri"/>
+                <w:color w:val="00000A"/>
+              </w:rPr>
+              <w:t>url</w:t>
+            </w:r>
+            <w:r>
+              <w:rPr>
+                <w:rFonts w:ascii="Calibri" w:eastAsia="Calibri" w:hAnsi="Calibri" w:cs="Calibri"/>
+                <w:color w:val="00000A"/>
+              </w:rPr>
+              <w:t>&gt;</w:t>
             </w:r>
           </w:p>
         </w:tc>
@@ -4184,12 +4204,67 @@
               <w:rPr>
                 <w:rFonts w:ascii="Calibri" w:hAnsi="Calibri"/>
               </w:rPr>
-              <w:t>Server name for Panorama server (e.g. panoramaweb.org) to which the --in file is to be published.</w:t>
-            </w:r>
-          </w:p>
-        </w:tc>
-        <w:bookmarkStart w:id="0" w:name="_GoBack"/>
-        <w:bookmarkEnd w:id="0"/>
+              <w:t xml:space="preserve">URL of the </w:t>
+            </w:r>
+            <w:r>
+              <w:rPr>
+                <w:rFonts w:ascii="Calibri" w:hAnsi="Calibri"/>
+              </w:rPr>
+              <w:t>Panorama server to which the --in file is to be published.</w:t>
+            </w:r>
+            <w:r>
+              <w:rPr>
+                <w:rFonts w:ascii="Calibri" w:hAnsi="Calibri"/>
+              </w:rPr>
+              <w:t xml:space="preserve"> The URL should contain the protocol (http or https), hostname and port, if required. Examples:</w:t>
+            </w:r>
+          </w:p>
+          <w:p>
+            <w:pPr>
+              <w:pStyle w:val="TableContents"/>
+              <w:rPr>
+                <w:rFonts w:ascii="Calibri" w:hAnsi="Calibri"/>
+              </w:rPr>
+            </w:pPr>
+            <w:hyperlink r:id="rId9" w:history="1">
+              <w:r>
+                <w:rPr>
+                  <w:rStyle w:val="Hyperlink"/>
+                  <w:rFonts w:ascii="Calibri" w:hAnsi="Calibri"/>
+                </w:rPr>
+                <w:t>https://panoramaweb.org</w:t>
+              </w:r>
+            </w:hyperlink>
+          </w:p>
+          <w:p>
+            <w:pPr>
+              <w:pStyle w:val="TableContents"/>
+              <w:rPr>
+                <w:rFonts w:ascii="Calibri" w:hAnsi="Calibri"/>
+              </w:rPr>
+            </w:pPr>
+            <w:r>
+              <w:rPr>
+                <w:rFonts w:ascii="Calibri" w:hAnsi="Calibri"/>
+              </w:rPr>
+              <w:t>or</w:t>
+            </w:r>
+          </w:p>
+          <w:p>
+            <w:pPr>
+              <w:pStyle w:val="TableContents"/>
+              <w:rPr>
+                <w:rFonts w:ascii="Calibri" w:hAnsi="Calibri"/>
+              </w:rPr>
+            </w:pPr>
+            <w:r>
+              <w:rPr>
+                <w:rFonts w:ascii="Calibri" w:hAnsi="Calibri"/>
+              </w:rPr>
+              <w:t>http://localhost:8080</w:t>
+            </w:r>
+          </w:p>
+        </w:tc>
       </w:tr>
       <w:tr>
         <w:tc>
@@ -4224,30 +4299,29 @@
             </w:r>
             <w:r>
               <w:rPr>
+                <w:rFonts w:ascii="Calibri" w:hAnsi="Calibri"/>
+              </w:rPr>
+              <w:t>panorama-username</w:t>
+            </w:r>
+            <w:r>
+              <w:rPr>
                 <w:rFonts w:ascii="Calibri" w:eastAsia="Calibri" w:hAnsi="Calibri" w:cs="Calibri"/>
                 <w:color w:val="00000A"/>
               </w:rPr>
-              <w:t>panorama-username</w:t>
+              <w:t>=&lt;</w:t>
             </w:r>
             <w:r>
               <w:rPr>
                 <w:rFonts w:ascii="Calibri" w:eastAsia="Calibri" w:hAnsi="Calibri" w:cs="Calibri"/>
                 <w:color w:val="00000A"/>
               </w:rPr>
-              <w:t>=&lt;</w:t>
+              <w:t>username</w:t>
             </w:r>
             <w:r>
               <w:rPr>
                 <w:rFonts w:ascii="Calibri" w:eastAsia="Calibri" w:hAnsi="Calibri" w:cs="Calibri"/>
                 <w:color w:val="00000A"/>
               </w:rPr>
-              <w:t>username</w:t>
-            </w:r>
-            <w:r>
-              <w:rPr>
-                <w:rFonts w:ascii="Calibri" w:eastAsia="Calibri" w:hAnsi="Calibri" w:cs="Calibri"/>
-                <w:color w:val="00000A"/>
-              </w:rPr>
               <w:t>&gt;</w:t>
             </w:r>
           </w:p>
@@ -4278,13 +4352,19 @@
               <w:rPr>
                 <w:rFonts w:ascii="Calibri" w:hAnsi="Calibri"/>
               </w:rPr>
-              <w:t>The username/email address for a user with access to publish to the panorama server</w:t>
-            </w:r>
-            <w:r>
-              <w:rPr>
-                <w:rFonts w:ascii="Calibri" w:hAnsi="Calibri"/>
-              </w:rPr>
-              <w:t>.</w:t>
+              <w:t>The username/email address for a user</w:t>
+            </w:r>
+            <w:r>
+              <w:rPr>
+                <w:rFonts w:ascii="Calibri" w:hAnsi="Calibri"/>
+              </w:rPr>
+              <w:t xml:space="preserve"> with access to publish to the P</w:t>
+            </w:r>
+            <w:r>
+              <w:rPr>
+                <w:rFonts w:ascii="Calibri" w:hAnsi="Calibri"/>
+              </w:rPr>
+              <w:t>anorama server.</w:t>
             </w:r>
           </w:p>
         </w:tc>
@@ -4322,7 +4402,13 @@
               <w:rPr>
                 <w:rFonts w:ascii="Calibri" w:hAnsi="Calibri"/>
               </w:rPr>
-              <w:t>panorama-password=&lt;password&gt;</w:t>
+              <w:t>panorama-password</w:t>
+            </w:r>
+            <w:r>
+              <w:rPr>
+                <w:rFonts w:ascii="Calibri" w:hAnsi="Calibri"/>
+              </w:rPr>
+              <w:t>=&lt;password&gt;</w:t>
             </w:r>
           </w:p>
         </w:tc>
@@ -4352,19 +4438,19 @@
               <w:rPr>
                 <w:rFonts w:ascii="Calibri" w:hAnsi="Calibri"/>
               </w:rPr>
-              <w:t xml:space="preserve">The </w:t>
-            </w:r>
-            <w:r>
-              <w:rPr>
-                <w:rFonts w:ascii="Calibri" w:hAnsi="Calibri"/>
-              </w:rPr>
-              <w:t>password</w:t>
-            </w:r>
-            <w:r>
-              <w:rPr>
-                <w:rFonts w:ascii="Calibri" w:hAnsi="Calibri"/>
-              </w:rPr>
-              <w:t xml:space="preserve"> for a user with access to publish to the panorama server.</w:t>
+              <w:t>The password for a user</w:t>
+            </w:r>
+            <w:r>
+              <w:rPr>
+                <w:rFonts w:ascii="Calibri" w:hAnsi="Calibri"/>
+              </w:rPr>
+              <w:t xml:space="preserve"> with access to publish to the P</w:t>
+            </w:r>
+            <w:r>
+              <w:rPr>
+                <w:rFonts w:ascii="Calibri" w:hAnsi="Calibri"/>
+              </w:rPr>
+              <w:t>anorama server.</w:t>
             </w:r>
           </w:p>
         </w:tc>
@@ -4397,6 +4483,8 @@
               </w:rPr>
               <w:t>--</w:t>
             </w:r>
+            <w:bookmarkStart w:id="0" w:name="_GoBack"/>
+            <w:bookmarkEnd w:id="0"/>
             <w:r>
               <w:rPr>
                 <w:rFonts w:ascii="Calibri" w:hAnsi="Calibri"/>
@@ -4407,13 +4495,7 @@
               <w:rPr>
                 <w:rFonts w:ascii="Calibri" w:hAnsi="Calibri"/>
               </w:rPr>
-              <w:t>=</w:t>
-            </w:r>
-            <w:r>
-              <w:rPr>
-                <w:rFonts w:ascii="Calibri" w:hAnsi="Calibri"/>
-              </w:rPr>
-              <w:t>path/to/folder</w:t>
+              <w:t>=path/to/folder</w:t>
             </w:r>
           </w:p>
         </w:tc>
@@ -4443,7 +4525,25 @@
               <w:rPr>
                 <w:rFonts w:ascii="Calibri" w:hAnsi="Calibri"/>
               </w:rPr>
-              <w:t>The path to a folder on the panorama server to which the file is to be published</w:t>
+              <w:t>The path to a folder on the P</w:t>
+            </w:r>
+            <w:r>
+              <w:rPr>
+                <w:rFonts w:ascii="Calibri" w:hAnsi="Calibri"/>
+              </w:rPr>
+              <w:t>anorama server to which the file is to be published</w:t>
+            </w:r>
+            <w:r>
+              <w:rPr>
+                <w:rFonts w:ascii="Calibri" w:hAnsi="Calibri"/>
+              </w:rPr>
+              <w:t xml:space="preserve"> (e.g. </w:t>
+            </w:r>
+            <w:r>
+              <w:rPr>
+                <w:rFonts w:ascii="Calibri" w:hAnsi="Calibri"/>
+              </w:rPr>
+              <w:t>MyProject/MyFolder)</w:t>
             </w:r>
             <w:r>
               <w:rPr>
@@ -4455,6 +4555,36 @@
         </w:tc>
       </w:tr>
     </w:tbl>
+    <w:p>
+      <w:pPr>
+        <w:rPr>
+          <w:i/>
+        </w:rPr>
+      </w:pPr>
+      <w:r>
+        <w:rPr>
+          <w:i/>
+        </w:rPr>
+        <w:t xml:space="preserve">If the parameters </w:t>
+      </w:r>
+      <w:r>
+        <w:rPr>
+          <w:i/>
+        </w:rPr>
+        <w:t>above</w:t>
+      </w:r>
+      <w:r>
+        <w:rPr>
+          <w:i/>
+        </w:rPr>
+        <w:t xml:space="preserve"> are used along with parameters to import results files into the document (--import-file or –import-all) the Skyline document will be uploaded to the given Panorama server only if new results are added to the document. </w:t>
+      </w:r>
+    </w:p>
+    <w:p>
+      <w:pPr>
+        <w:pStyle w:val="Heading2"/>
+      </w:pPr>
+    </w:p>
     <w:p>
       <w:pPr>
         <w:pStyle w:val="Heading2"/>
@@ -4917,6 +5047,7 @@
               <w:rPr>
                 <w:rFonts w:ascii="Calibri" w:hAnsi="Calibri"/>
               </w:rPr>
+              <w:lastRenderedPageBreak/>
               <w:t>--tool-arguments=”&lt;arguments&gt;”</w:t>
             </w:r>
           </w:p>
@@ -5083,14 +5214,7 @@
               <w:rPr>
                 <w:rFonts w:ascii="Calibri" w:hAnsi="Calibri"/>
               </w:rPr>
-              <w:t xml:space="preserve">Tells the SkylineRunner how to resolve a </w:t>
-            </w:r>
-            <w:r>
-              <w:rPr>
-                <w:rFonts w:ascii="Calibri" w:hAnsi="Calibri"/>
-              </w:rPr>
-              <w:lastRenderedPageBreak/>
-              <w:t>tool name conflict, by either overwriting an existing installation or skipping installation of the new tool.</w:t>
+              <w:t>Tells the SkylineRunner how to resolve a tool name conflict, by either overwriting an existing installation or skipping installation of the new tool.</w:t>
             </w:r>
           </w:p>
         </w:tc>
@@ -5121,7 +5245,6 @@
               <w:rPr>
                 <w:rFonts w:ascii="Calibri" w:hAnsi="Calibri"/>
               </w:rPr>
-              <w:lastRenderedPageBreak/>
               <w:t>--tool-report=&lt;report-name&gt;</w:t>
             </w:r>
           </w:p>
@@ -5613,6 +5736,7 @@
               <w:rPr>
                 <w:rFonts w:ascii="Calibri" w:hAnsi="Calibri"/>
               </w:rPr>
+              <w:lastRenderedPageBreak/>
               <w:t>Eg.</w:t>
             </w:r>
           </w:p>
@@ -5658,6 +5782,7 @@
               <w:rPr>
                 <w:rFonts w:ascii="Calibri" w:hAnsi="Calibri"/>
               </w:rPr>
+              <w:lastRenderedPageBreak/>
               <w:t xml:space="preserve">Specifies a program title and version to use with the –tool-program-path command. Together these commands are for importing tools from a ZIP file that use the $(ProgramPath()) macro as their command. For more information see the documentation on External Tools.  </w:t>
             </w:r>
           </w:p>
@@ -5693,6 +5818,7 @@
               <w:rPr>
                 <w:rFonts w:ascii="Calibri" w:hAnsi="Calibri"/>
               </w:rPr>
+              <w:lastRenderedPageBreak/>
               <w:t>--tool-program-path=path/to/file</w:t>
             </w:r>
           </w:p>
@@ -5804,7 +5930,7 @@
       </w:pPr>
     </w:p>
     <w:sectPr>
-      <w:footerReference w:type="default" r:id="rId8"/>
+      <w:footerReference w:type="default" r:id="rId10"/>
       <w:pgSz w:w="12240" w:h="15840"/>
       <w:pgMar w:top="1440" w:right="1800" w:bottom="1440" w:left="1800" w:header="720" w:footer="720" w:gutter="0"/>
       <w:cols w:space="720"/>
@@ -5814,7 +5940,7 @@
 </file>
 
 <file path=word/endnotes.xml><?xml version="1.0" encoding="utf-8"?>
-<w:endnotes xmlns:wpc="http://schemas.microsoft.com/office/word/2010/wordprocessingCanvas" xmlns:mc="http://schemas.openxmlformats.org/markup-compatibility/2006" xmlns:o="urn:schemas-microsoft-com:office:office" xmlns:r="http://schemas.openxmlformats.org/officeDocument/2006/relationships" xmlns:m="http://schemas.openxmlformats.org/officeDocument/2006/math" xmlns:v="urn:schemas-microsoft-com:vml" xmlns:wp14="http://schemas.microsoft.com/office/word/2010/wordprocessingDrawing" xmlns:wp="http://schemas.openxmlformats.org/drawingml/2006/wordprocessingDrawing" xmlns:w10="urn:schemas-microsoft-com:office:word" xmlns:w="http://schemas.openxmlformats.org/wordprocessingml/2006/main" xmlns:w14="http://schemas.microsoft.com/office/word/2010/wordml" xmlns:w15="http://schemas.microsoft.com/office/word/2012/wordml" xmlns:wpg="http://schemas.microsoft.com/office/word/2010/wordprocessingGroup" xmlns:wpi="http://schemas.microsoft.com/office/word/2010/wordprocessingInk" xmlns:wne="http://schemas.microsoft.com/office/word/2006/wordml" xmlns:wps="http://schemas.microsoft.com/office/word/2010/wordprocessingShape" mc:Ignorable="w14 w15 wp14">
+<w:endnotes xmlns:wpc="http://schemas.microsoft.com/office/word/2010/wordprocessingCanvas" xmlns:mc="http://schemas.openxmlformats.org/markup-compatibility/2006" xmlns:o="urn:schemas-microsoft-com:office:office" xmlns:r="http://schemas.openxmlformats.org/officeDocument/2006/relationships" xmlns:m="http://schemas.openxmlformats.org/officeDocument/2006/math" xmlns:v="urn:schemas-microsoft-com:vml" xmlns:wp14="http://schemas.microsoft.com/office/word/2010/wordprocessingDrawing" xmlns:wp="http://schemas.openxmlformats.org/drawingml/2006/wordprocessingDrawing" xmlns:w10="urn:schemas-microsoft-com:office:word" xmlns:w="http://schemas.openxmlformats.org/wordprocessingml/2006/main" xmlns:w14="http://schemas.microsoft.com/office/word/2010/wordml" xmlns:wpg="http://schemas.microsoft.com/office/word/2010/wordprocessingGroup" xmlns:wpi="http://schemas.microsoft.com/office/word/2010/wordprocessingInk" xmlns:wne="http://schemas.microsoft.com/office/word/2006/wordml" xmlns:wps="http://schemas.microsoft.com/office/word/2010/wordprocessingShape" mc:Ignorable="w14 wp14">
   <w:endnote w:type="separator" w:id="-1">
     <w:p>
       <w:r>
@@ -5833,7 +5959,7 @@
 </file>
 
 <file path=word/footer1.xml><?xml version="1.0" encoding="utf-8"?>
-<w:ftr xmlns:wpc="http://schemas.microsoft.com/office/word/2010/wordprocessingCanvas" xmlns:mc="http://schemas.openxmlformats.org/markup-compatibility/2006" xmlns:o="urn:schemas-microsoft-com:office:office" xmlns:r="http://schemas.openxmlformats.org/officeDocument/2006/relationships" xmlns:m="http://schemas.openxmlformats.org/officeDocument/2006/math" xmlns:v="urn:schemas-microsoft-com:vml" xmlns:wp14="http://schemas.microsoft.com/office/word/2010/wordprocessingDrawing" xmlns:wp="http://schemas.openxmlformats.org/drawingml/2006/wordprocessingDrawing" xmlns:w10="urn:schemas-microsoft-com:office:word" xmlns:w="http://schemas.openxmlformats.org/wordprocessingml/2006/main" xmlns:w14="http://schemas.microsoft.com/office/word/2010/wordml" xmlns:w15="http://schemas.microsoft.com/office/word/2012/wordml" xmlns:wpg="http://schemas.microsoft.com/office/word/2010/wordprocessingGroup" xmlns:wpi="http://schemas.microsoft.com/office/word/2010/wordprocessingInk" xmlns:wne="http://schemas.microsoft.com/office/word/2006/wordml" xmlns:wps="http://schemas.microsoft.com/office/word/2010/wordprocessingShape" mc:Ignorable="w14 w15 wp14">
+<w:ftr xmlns:wpc="http://schemas.microsoft.com/office/word/2010/wordprocessingCanvas" xmlns:mc="http://schemas.openxmlformats.org/markup-compatibility/2006" xmlns:o="urn:schemas-microsoft-com:office:office" xmlns:r="http://schemas.openxmlformats.org/officeDocument/2006/relationships" xmlns:m="http://schemas.openxmlformats.org/officeDocument/2006/math" xmlns:v="urn:schemas-microsoft-com:vml" xmlns:wp14="http://schemas.microsoft.com/office/word/2010/wordprocessingDrawing" xmlns:wp="http://schemas.openxmlformats.org/drawingml/2006/wordprocessingDrawing" xmlns:w10="urn:schemas-microsoft-com:office:word" xmlns:w="http://schemas.openxmlformats.org/wordprocessingml/2006/main" xmlns:w14="http://schemas.microsoft.com/office/word/2010/wordml" xmlns:wpg="http://schemas.microsoft.com/office/word/2010/wordprocessingGroup" xmlns:wpi="http://schemas.microsoft.com/office/word/2010/wordprocessingInk" xmlns:wne="http://schemas.microsoft.com/office/word/2006/wordml" xmlns:wps="http://schemas.microsoft.com/office/word/2010/wordprocessingShape" mc:Ignorable="w14 wp14">
   <w:sdt>
     <w:sdtPr>
       <w:id w:val="-1916925817"/>
@@ -5880,7 +6006,7 @@
             <w:rFonts w:asciiTheme="minorHAnsi" w:hAnsiTheme="minorHAnsi" w:cstheme="minorHAnsi"/>
             <w:noProof/>
           </w:rPr>
-          <w:t>5</w:t>
+          <w:t>6</w:t>
         </w:r>
         <w:r>
           <w:rPr>
@@ -5901,7 +6027,7 @@
 </file>
 
 <file path=word/footnotes.xml><?xml version="1.0" encoding="utf-8"?>
-<w:footnotes xmlns:wpc="http://schemas.microsoft.com/office/word/2010/wordprocessingCanvas" xmlns:mc="http://schemas.openxmlformats.org/markup-compatibility/2006" xmlns:o="urn:schemas-microsoft-com:office:office" xmlns:r="http://schemas.openxmlformats.org/officeDocument/2006/relationships" xmlns:m="http://schemas.openxmlformats.org/officeDocument/2006/math" xmlns:v="urn:schemas-microsoft-com:vml" xmlns:wp14="http://schemas.microsoft.com/office/word/2010/wordprocessingDrawing" xmlns:wp="http://schemas.openxmlformats.org/drawingml/2006/wordprocessingDrawing" xmlns:w10="urn:schemas-microsoft-com:office:word" xmlns:w="http://schemas.openxmlformats.org/wordprocessingml/2006/main" xmlns:w14="http://schemas.microsoft.com/office/word/2010/wordml" xmlns:w15="http://schemas.microsoft.com/office/word/2012/wordml" xmlns:wpg="http://schemas.microsoft.com/office/word/2010/wordprocessingGroup" xmlns:wpi="http://schemas.microsoft.com/office/word/2010/wordprocessingInk" xmlns:wne="http://schemas.microsoft.com/office/word/2006/wordml" xmlns:wps="http://schemas.microsoft.com/office/word/2010/wordprocessingShape" mc:Ignorable="w14 w15 wp14">
+<w:footnotes xmlns:wpc="http://schemas.microsoft.com/office/word/2010/wordprocessingCanvas" xmlns:mc="http://schemas.openxmlformats.org/markup-compatibility/2006" xmlns:o="urn:schemas-microsoft-com:office:office" xmlns:r="http://schemas.openxmlformats.org/officeDocument/2006/relationships" xmlns:m="http://schemas.openxmlformats.org/officeDocument/2006/math" xmlns:v="urn:schemas-microsoft-com:vml" xmlns:wp14="http://schemas.microsoft.com/office/word/2010/wordprocessingDrawing" xmlns:wp="http://schemas.openxmlformats.org/drawingml/2006/wordprocessingDrawing" xmlns:w10="urn:schemas-microsoft-com:office:word" xmlns:w="http://schemas.openxmlformats.org/wordprocessingml/2006/main" xmlns:w14="http://schemas.microsoft.com/office/word/2010/wordml" xmlns:wpg="http://schemas.microsoft.com/office/word/2010/wordprocessingGroup" xmlns:wpi="http://schemas.microsoft.com/office/word/2010/wordprocessingInk" xmlns:wne="http://schemas.microsoft.com/office/word/2006/wordml" xmlns:wps="http://schemas.microsoft.com/office/word/2010/wordprocessingShape" mc:Ignorable="w14 wp14">
   <w:footnote w:type="separator" w:id="-1">
     <w:p>
       <w:r>
@@ -5923,8 +6049,8 @@
 </file>
 
 <file path=word/numbering.xml><?xml version="1.0" encoding="utf-8"?>
-<w:numbering xmlns:wpc="http://schemas.microsoft.com/office/word/2010/wordprocessingCanvas" xmlns:mc="http://schemas.openxmlformats.org/markup-compatibility/2006" xmlns:o="urn:schemas-microsoft-com:office:office" xmlns:r="http://schemas.openxmlformats.org/officeDocument/2006/relationships" xmlns:m="http://schemas.openxmlformats.org/officeDocument/2006/math" xmlns:v="urn:schemas-microsoft-com:vml" xmlns:wp14="http://schemas.microsoft.com/office/word/2010/wordprocessingDrawing" xmlns:wp="http://schemas.openxmlformats.org/drawingml/2006/wordprocessingDrawing" xmlns:w10="urn:schemas-microsoft-com:office:word" xmlns:w="http://schemas.openxmlformats.org/wordprocessingml/2006/main" xmlns:w14="http://schemas.microsoft.com/office/word/2010/wordml" xmlns:w15="http://schemas.microsoft.com/office/word/2012/wordml" xmlns:wpg="http://schemas.microsoft.com/office/word/2010/wordprocessingGroup" xmlns:wpi="http://schemas.microsoft.com/office/word/2010/wordprocessingInk" xmlns:wne="http://schemas.microsoft.com/office/word/2006/wordml" xmlns:wps="http://schemas.microsoft.com/office/word/2010/wordprocessingShape" mc:Ignorable="w14 w15 wp14">
-  <w:abstractNum w:abstractNumId="0" w15:restartNumberingAfterBreak="0">
+<w:numbering xmlns:wpc="http://schemas.microsoft.com/office/word/2010/wordprocessingCanvas" xmlns:mc="http://schemas.openxmlformats.org/markup-compatibility/2006" xmlns:o="urn:schemas-microsoft-com:office:office" xmlns:r="http://schemas.openxmlformats.org/officeDocument/2006/relationships" xmlns:m="http://schemas.openxmlformats.org/officeDocument/2006/math" xmlns:v="urn:schemas-microsoft-com:vml" xmlns:wp14="http://schemas.microsoft.com/office/word/2010/wordprocessingDrawing" xmlns:wp="http://schemas.openxmlformats.org/drawingml/2006/wordprocessingDrawing" xmlns:w10="urn:schemas-microsoft-com:office:word" xmlns:w="http://schemas.openxmlformats.org/wordprocessingml/2006/main" xmlns:w14="http://schemas.microsoft.com/office/word/2010/wordml" xmlns:wpg="http://schemas.microsoft.com/office/word/2010/wordprocessingGroup" xmlns:wpi="http://schemas.microsoft.com/office/word/2010/wordprocessingInk" xmlns:wne="http://schemas.microsoft.com/office/word/2006/wordml" xmlns:wps="http://schemas.microsoft.com/office/word/2010/wordprocessingShape" mc:Ignorable="w14 wp14">
+  <w:abstractNum w:abstractNumId="0">
     <w:nsid w:val="109B349D"/>
     <w:multiLevelType w:val="hybridMultilevel"/>
     <w:tmpl w:val="4B2421E0"/>
@@ -6044,7 +6170,7 @@
 </file>
 
 <file path=word/styles.xml><?xml version="1.0" encoding="utf-8"?>
-<w:styles xmlns:mc="http://schemas.openxmlformats.org/markup-compatibility/2006" xmlns:r="http://schemas.openxmlformats.org/officeDocument/2006/relationships" xmlns:w="http://schemas.openxmlformats.org/wordprocessingml/2006/main" xmlns:w14="http://schemas.microsoft.com/office/word/2010/wordml" xmlns:w15="http://schemas.microsoft.com/office/word/2012/wordml" mc:Ignorable="w14 w15">
+<w:styles xmlns:mc="http://schemas.openxmlformats.org/markup-compatibility/2006" xmlns:r="http://schemas.openxmlformats.org/officeDocument/2006/relationships" xmlns:w="http://schemas.openxmlformats.org/wordprocessingml/2006/main" xmlns:w14="http://schemas.microsoft.com/office/word/2010/wordml" mc:Ignorable="w14">
   <w:docDefaults>
     <w:rPrDefault>
       <w:rPr>
@@ -6064,378 +6190,144 @@
       </w:pPr>
     </w:pPrDefault>
   </w:docDefaults>
-  <w:latentStyles w:defLockedState="0" w:defUIPriority="99" w:defSemiHidden="0" w:defUnhideWhenUsed="0" w:defQFormat="0" w:count="371">
-    <w:lsdException w:name="Normal" w:uiPriority="0" w:qFormat="1"/>
-    <w:lsdException w:name="heading 1" w:uiPriority="9" w:qFormat="1"/>
-    <w:lsdException w:name="heading 2" w:semiHidden="1" w:uiPriority="9" w:unhideWhenUsed="1" w:qFormat="1"/>
-    <w:lsdException w:name="heading 3" w:semiHidden="1" w:uiPriority="9" w:unhideWhenUsed="1" w:qFormat="1"/>
-    <w:lsdException w:name="heading 4" w:semiHidden="1" w:uiPriority="9" w:unhideWhenUsed="1" w:qFormat="1"/>
-    <w:lsdException w:name="heading 5" w:semiHidden="1" w:uiPriority="9" w:unhideWhenUsed="1" w:qFormat="1"/>
-    <w:lsdException w:name="heading 6" w:semiHidden="1" w:uiPriority="9" w:unhideWhenUsed="1" w:qFormat="1"/>
-    <w:lsdException w:name="heading 7" w:semiHidden="1" w:uiPriority="9" w:unhideWhenUsed="1" w:qFormat="1"/>
-    <w:lsdException w:name="heading 8" w:semiHidden="1" w:uiPriority="9" w:unhideWhenUsed="1" w:qFormat="1"/>
-    <w:lsdException w:name="heading 9" w:semiHidden="1" w:uiPriority="9" w:unhideWhenUsed="1" w:qFormat="1"/>
-    <w:lsdException w:name="index 1" w:semiHidden="1" w:unhideWhenUsed="1"/>
-    <w:lsdException w:name="index 2" w:semiHidden="1" w:unhideWhenUsed="1"/>
-    <w:lsdException w:name="index 3" w:semiHidden="1" w:unhideWhenUsed="1"/>
-    <w:lsdException w:name="index 4" w:semiHidden="1" w:unhideWhenUsed="1"/>
-    <w:lsdException w:name="index 5" w:semiHidden="1" w:unhideWhenUsed="1"/>
-    <w:lsdException w:name="index 6" w:semiHidden="1" w:unhideWhenUsed="1"/>
-    <w:lsdException w:name="index 7" w:semiHidden="1" w:unhideWhenUsed="1"/>
-    <w:lsdException w:name="index 8" w:semiHidden="1" w:unhideWhenUsed="1"/>
-    <w:lsdException w:name="index 9" w:semiHidden="1" w:unhideWhenUsed="1"/>
-    <w:lsdException w:name="toc 1" w:semiHidden="1" w:uiPriority="39" w:unhideWhenUsed="1"/>
-    <w:lsdException w:name="toc 2" w:semiHidden="1" w:uiPriority="39" w:unhideWhenUsed="1"/>
-    <w:lsdException w:name="toc 3" w:semiHidden="1" w:uiPriority="39" w:unhideWhenUsed="1"/>
-    <w:lsdException w:name="toc 4" w:semiHidden="1" w:uiPriority="39" w:unhideWhenUsed="1"/>
-    <w:lsdException w:name="toc 5" w:semiHidden="1" w:uiPriority="39" w:unhideWhenUsed="1"/>
-    <w:lsdException w:name="toc 6" w:semiHidden="1" w:uiPriority="39" w:unhideWhenUsed="1"/>
-    <w:lsdException w:name="toc 7" w:semiHidden="1" w:uiPriority="39" w:unhideWhenUsed="1"/>
-    <w:lsdException w:name="toc 8" w:semiHidden="1" w:uiPriority="39" w:unhideWhenUsed="1"/>
-    <w:lsdException w:name="toc 9" w:semiHidden="1" w:uiPriority="39" w:unhideWhenUsed="1"/>
-    <w:lsdException w:name="Normal Indent" w:semiHidden="1" w:unhideWhenUsed="1"/>
-    <w:lsdException w:name="footnote text" w:semiHidden="1" w:unhideWhenUsed="1"/>
-    <w:lsdException w:name="annotation text" w:semiHidden="1" w:unhideWhenUsed="1"/>
-    <w:lsdException w:name="header" w:semiHidden="1" w:unhideWhenUsed="1"/>
-    <w:lsdException w:name="footer" w:semiHidden="1" w:unhideWhenUsed="1"/>
-    <w:lsdException w:name="index heading" w:semiHidden="1" w:unhideWhenUsed="1"/>
-    <w:lsdException w:name="caption" w:semiHidden="1" w:uiPriority="35" w:unhideWhenUsed="1" w:qFormat="1"/>
-    <w:lsdException w:name="table of figures" w:semiHidden="1" w:unhideWhenUsed="1"/>
-    <w:lsdException w:name="envelope address" w:semiHidden="1" w:unhideWhenUsed="1"/>
-    <w:lsdException w:name="envelope return" w:semiHidden="1" w:unhideWhenUsed="1"/>
-    <w:lsdException w:name="footnote reference" w:semiHidden="1" w:unhideWhenUsed="1"/>
-    <w:lsdException w:name="annotation reference" w:semiHidden="1" w:unhideWhenUsed="1"/>
-    <w:lsdException w:name="line number" w:semiHidden="1" w:unhideWhenUsed="1"/>
-    <w:lsdException w:name="page number" w:semiHidden="1" w:unhideWhenUsed="1"/>
-    <w:lsdException w:name="endnote reference" w:semiHidden="1" w:unhideWhenUsed="1"/>
-    <w:lsdException w:name="endnote text" w:semiHidden="1" w:unhideWhenUsed="1"/>
-    <w:lsdException w:name="table of authorities" w:semiHidden="1" w:unhideWhenUsed="1"/>
-    <w:lsdException w:name="macro" w:semiHidden="1" w:unhideWhenUsed="1"/>
-    <w:lsdException w:name="toa heading" w:semiHidden="1" w:unhideWhenUsed="1"/>
-    <w:lsdException w:name="List" w:semiHidden="1" w:unhideWhenUsed="1"/>
-    <w:lsdException w:name="List Bullet" w:semiHidden="1" w:unhideWhenUsed="1"/>
-    <w:lsdException w:name="List Number" w:semiHidden="1" w:unhideWhenUsed="1"/>
-    <w:lsdException w:name="List 2" w:semiHidden="1" w:unhideWhenUsed="1"/>
-    <w:lsdException w:name="List 3" w:semiHidden="1" w:unhideWhenUsed="1"/>
-    <w:lsdException w:name="List 4" w:semiHidden="1" w:unhideWhenUsed="1"/>
-    <w:lsdException w:name="List 5" w:semiHidden="1" w:unhideWhenUsed="1"/>
-    <w:lsdException w:name="List Bullet 2" w:semiHidden="1" w:unhideWhenUsed="1"/>
-    <w:lsdException w:name="List Bullet 3" w:semiHidden="1" w:unhideWhenUsed="1"/>
-    <w:lsdException w:name="List Bullet 4" w:semiHidden="1" w:unhideWhenUsed="1"/>
-    <w:lsdException w:name="List Bullet 5" w:semiHidden="1" w:unhideWhenUsed="1"/>
-    <w:lsdException w:name="List Number 2" w:semiHidden="1" w:unhideWhenUsed="1"/>
-    <w:lsdException w:name="List Number 3" w:semiHidden="1" w:unhideWhenUsed="1"/>
-    <w:lsdException w:name="List Number 4" w:semiHidden="1" w:unhideWhenUsed="1"/>
-    <w:lsdException w:name="List Number 5" w:semiHidden="1" w:unhideWhenUsed="1"/>
-    <w:lsdException w:name="Title" w:uiPriority="10" w:qFormat="1"/>
-    <w:lsdException w:name="Closing" w:semiHidden="1" w:unhideWhenUsed="1"/>
-    <w:lsdException w:name="Signature" w:semiHidden="1" w:unhideWhenUsed="1"/>
-    <w:lsdException w:name="Default Paragraph Font" w:semiHidden="1" w:uiPriority="1" w:unhideWhenUsed="1"/>
-    <w:lsdException w:name="Body Text" w:semiHidden="1" w:unhideWhenUsed="1"/>
-    <w:lsdException w:name="Body Text Indent" w:semiHidden="1" w:unhideWhenUsed="1"/>
-    <w:lsdException w:name="List Continue" w:semiHidden="1" w:unhideWhenUsed="1"/>
-    <w:lsdException w:name="List Continue 2" w:semiHidden="1" w:unhideWhenUsed="1"/>
-    <w:lsdException w:name="List Continue 3" w:semiHidden="1" w:unhideWhenUsed="1"/>
-    <w:lsdException w:name="List Continue 4" w:semiHidden="1" w:unhideWhenUsed="1"/>
-    <w:lsdException w:name="List Continue 5" w:semiHidden="1" w:unhideWhenUsed="1"/>
-    <w:lsdException w:name="Message Header" w:semiHidden="1" w:unhideWhenUsed="1"/>
-    <w:lsdException w:name="Subtitle" w:uiPriority="11" w:qFormat="1"/>
-    <w:lsdException w:name="Salutation" w:semiHidden="1" w:unhideWhenUsed="1"/>
-    <w:lsdException w:name="Date" w:semiHidden="1" w:unhideWhenUsed="1"/>
-    <w:lsdException w:name="Body Text First Indent" w:semiHidden="1" w:unhideWhenUsed="1"/>
-    <w:lsdException w:name="Body Text First Indent 2" w:semiHidden="1" w:unhideWhenUsed="1"/>
-    <w:lsdException w:name="Note Heading" w:semiHidden="1" w:unhideWhenUsed="1"/>
-    <w:lsdException w:name="Body Text 2" w:semiHidden="1" w:unhideWhenUsed="1"/>
-    <w:lsdException w:name="Body Text 3" w:semiHidden="1" w:unhideWhenUsed="1"/>
-    <w:lsdException w:name="Body Text Indent 2" w:semiHidden="1" w:unhideWhenUsed="1"/>
-    <w:lsdException w:name="Body Text Indent 3" w:semiHidden="1" w:unhideWhenUsed="1"/>
-    <w:lsdException w:name="Block Text" w:semiHidden="1" w:unhideWhenUsed="1"/>
-    <w:lsdException w:name="Hyperlink" w:semiHidden="1" w:unhideWhenUsed="1"/>
-    <w:lsdException w:name="FollowedHyperlink" w:semiHidden="1" w:unhideWhenUsed="1"/>
-    <w:lsdException w:name="Strong" w:uiPriority="22" w:qFormat="1"/>
-    <w:lsdException w:name="Emphasis" w:uiPriority="20" w:qFormat="1"/>
-    <w:lsdException w:name="Document Map" w:semiHidden="1" w:unhideWhenUsed="1"/>
-    <w:lsdException w:name="Plain Text" w:semiHidden="1" w:unhideWhenUsed="1"/>
-    <w:lsdException w:name="E-mail Signature" w:semiHidden="1" w:unhideWhenUsed="1"/>
-    <w:lsdException w:name="HTML Top of Form" w:semiHidden="1" w:unhideWhenUsed="1"/>
-    <w:lsdException w:name="HTML Bottom of Form" w:semiHidden="1" w:unhideWhenUsed="1"/>
-    <w:lsdException w:name="Normal (Web)" w:semiHidden="1" w:unhideWhenUsed="1"/>
-    <w:lsdException w:name="HTML Acronym" w:semiHidden="1" w:unhideWhenUsed="1"/>
-    <w:lsdException w:name="HTML Address" w:semiHidden="1" w:unhideWhenUsed="1"/>
-    <w:lsdException w:name="HTML Cite" w:semiHidden="1" w:unhideWhenUsed="1"/>
-    <w:lsdException w:name="HTML Code" w:semiHidden="1" w:unhideWhenUsed="1"/>
-    <w:lsdException w:name="HTML Definition" w:semiHidden="1" w:unhideWhenUsed="1"/>
-    <w:lsdException w:name="HTML Keyboard" w:semiHidden="1" w:unhideWhenUsed="1"/>
-    <w:lsdException w:name="HTML Preformatted" w:semiHidden="1" w:unhideWhenUsed="1"/>
-    <w:lsdException w:name="HTML Sample" w:semiHidden="1" w:unhideWhenUsed="1"/>
-    <w:lsdException w:name="HTML Typewriter" w:semiHidden="1" w:unhideWhenUsed="1"/>
-    <w:lsdException w:name="HTML Variable" w:semiHidden="1" w:unhideWhenUsed="1"/>
-    <w:lsdException w:name="Normal Table" w:semiHidden="1" w:unhideWhenUsed="1"/>
-    <w:lsdException w:name="annotation subject" w:semiHidden="1" w:unhideWhenUsed="1"/>
-    <w:lsdException w:name="No List" w:semiHidden="1" w:unhideWhenUsed="1"/>
-    <w:lsdException w:name="Outline List 1" w:semiHidden="1" w:unhideWhenUsed="1"/>
-    <w:lsdException w:name="Outline List 2" w:semiHidden="1" w:unhideWhenUsed="1"/>
-    <w:lsdException w:name="Outline List 3" w:semiHidden="1" w:unhideWhenUsed="1"/>
-    <w:lsdException w:name="Table Simple 1" w:semiHidden="1" w:unhideWhenUsed="1"/>
-    <w:lsdException w:name="Table Simple 2" w:semiHidden="1" w:unhideWhenUsed="1"/>
-    <w:lsdException w:name="Table Simple 3" w:semiHidden="1" w:unhideWhenUsed="1"/>
-    <w:lsdException w:name="Table Classic 1" w:semiHidden="1" w:unhideWhenUsed="1"/>
-    <w:lsdException w:name="Table Classic 2" w:semiHidden="1" w:unhideWhenUsed="1"/>
-    <w:lsdException w:name="Table Classic 3" w:semiHidden="1" w:unhideWhenUsed="1"/>
-    <w:lsdException w:name="Table Classic 4" w:semiHidden="1" w:unhideWhenUsed="1"/>
-    <w:lsdException w:name="Table Colorful 1" w:semiHidden="1" w:unhideWhenUsed="1"/>
-    <w:lsdException w:name="Table Colorful 2" w:semiHidden="1" w:unhideWhenUsed="1"/>
-    <w:lsdException w:name="Table Colorful 3" w:semiHidden="1" w:unhideWhenUsed="1"/>
-    <w:lsdException w:name="Table Columns 1" w:semiHidden="1" w:unhideWhenUsed="1"/>
-    <w:lsdException w:name="Table Columns 2" w:semiHidden="1" w:unhideWhenUsed="1"/>
-    <w:lsdException w:name="Table Columns 3" w:semiHidden="1" w:unhideWhenUsed="1"/>
-    <w:lsdException w:name="Table Columns 4" w:semiHidden="1" w:unhideWhenUsed="1"/>
-    <w:lsdException w:name="Table Columns 5" w:semiHidden="1" w:unhideWhenUsed="1"/>
-    <w:lsdException w:name="Table Grid 1" w:semiHidden="1" w:unhideWhenUsed="1"/>
-    <w:lsdException w:name="Table Grid 2" w:semiHidden="1" w:unhideWhenUsed="1"/>
-    <w:lsdException w:name="Table Grid 3" w:semiHidden="1" w:unhideWhenUsed="1"/>
-    <w:lsdException w:name="Table Grid 4" w:semiHidden="1" w:unhideWhenUsed="1"/>
-    <w:lsdException w:name="Table Grid 5" w:semiHidden="1" w:unhideWhenUsed="1"/>
-    <w:lsdException w:name="Table Grid 6" w:semiHidden="1" w:unhideWhenUsed="1"/>
-    <w:lsdException w:name="Table Grid 7" w:semiHidden="1" w:unhideWhenUsed="1"/>
-    <w:lsdException w:name="Table Grid 8" w:semiHidden="1" w:unhideWhenUsed="1"/>
-    <w:lsdException w:name="Table List 1" w:semiHidden="1" w:unhideWhenUsed="1"/>
-    <w:lsdException w:name="Table List 2" w:semiHidden="1" w:unhideWhenUsed="1"/>
-    <w:lsdException w:name="Table List 3" w:semiHidden="1" w:unhideWhenUsed="1"/>
-    <w:lsdException w:name="Table List 4" w:semiHidden="1" w:unhideWhenUsed="1"/>
-    <w:lsdException w:name="Table List 5" w:semiHidden="1" w:unhideWhenUsed="1"/>
-    <w:lsdException w:name="Table List 6" w:semiHidden="1" w:unhideWhenUsed="1"/>
-    <w:lsdException w:name="Table List 7" w:semiHidden="1" w:unhideWhenUsed="1"/>
-    <w:lsdException w:name="Table List 8" w:semiHidden="1" w:unhideWhenUsed="1"/>
-    <w:lsdException w:name="Table 3D effects 1" w:semiHidden="1" w:unhideWhenUsed="1"/>
-    <w:lsdException w:name="Table 3D effects 2" w:semiHidden="1" w:unhideWhenUsed="1"/>
-    <w:lsdException w:name="Table 3D effects 3" w:semiHidden="1" w:unhideWhenUsed="1"/>
-    <w:lsdException w:name="Table Contemporary" w:semiHidden="1" w:unhideWhenUsed="1"/>
-    <w:lsdException w:name="Table Elegant" w:semiHidden="1" w:unhideWhenUsed="1"/>
-    <w:lsdException w:name="Table Professional" w:semiHidden="1" w:unhideWhenUsed="1"/>
-    <w:lsdException w:name="Table Subtle 1" w:semiHidden="1" w:unhideWhenUsed="1"/>
-    <w:lsdException w:name="Table Subtle 2" w:semiHidden="1" w:unhideWhenUsed="1"/>
-    <w:lsdException w:name="Table Web 1" w:semiHidden="1" w:unhideWhenUsed="1"/>
-    <w:lsdException w:name="Table Web 2" w:semiHidden="1" w:unhideWhenUsed="1"/>
-    <w:lsdException w:name="Table Web 3" w:semiHidden="1" w:unhideWhenUsed="1"/>
-    <w:lsdException w:name="Balloon Text" w:semiHidden="1" w:unhideWhenUsed="1"/>
-    <w:lsdException w:name="Table Grid" w:uiPriority="59"/>
-    <w:lsdException w:name="Table Theme" w:semiHidden="1" w:unhideWhenUsed="1"/>
-    <w:lsdException w:name="Placeholder Text" w:semiHidden="1"/>
-    <w:lsdException w:name="No Spacing" w:uiPriority="1" w:qFormat="1"/>
-    <w:lsdException w:name="Light Shading" w:uiPriority="60"/>
-    <w:lsdException w:name="Light List" w:uiPriority="61"/>
-    <w:lsdException w:name="Light Grid" w:uiPriority="62"/>
-    <w:lsdException w:name="Medium Shading 1" w:uiPriority="63"/>
-    <w:lsdException w:name="Medium Shading 2" w:uiPriority="64"/>
-    <w:lsdException w:name="Medium List 1" w:uiPriority="65"/>
-    <w:lsdException w:name="Medium List 2" w:uiPriority="66"/>
-    <w:lsdException w:name="Medium Grid 1" w:uiPriority="67"/>
-    <w:lsdException w:name="Medium Grid 2" w:uiPriority="68"/>
-    <w:lsdException w:name="Medium Grid 3" w:uiPriority="69"/>
-    <w:lsdException w:name="Dark List" w:uiPriority="70"/>
-    <w:lsdException w:name="Colorful Shading" w:uiPriority="71"/>
-    <w:lsdException w:name="Colorful List" w:uiPriority="72"/>
-    <w:lsdException w:name="Colorful Grid" w:uiPriority="73"/>
-    <w:lsdException w:name="Light Shading Accent 1" w:uiPriority="60"/>
-    <w:lsdException w:name="Light List Accent 1" w:uiPriority="61"/>
-    <w:lsdException w:name="Light Grid Accent 1" w:uiPriority="62"/>
-    <w:lsdException w:name="Medium Shading 1 Accent 1" w:uiPriority="63"/>
-    <w:lsdException w:name="Medium Shading 2 Accent 1" w:uiPriority="64"/>
-    <w:lsdException w:name="Medium List 1 Accent 1" w:uiPriority="65"/>
-    <w:lsdException w:name="Revision" w:semiHidden="1"/>
-    <w:lsdException w:name="List Paragraph" w:uiPriority="34" w:qFormat="1"/>
-    <w:lsdException w:name="Quote" w:uiPriority="29" w:qFormat="1"/>
-    <w:lsdException w:name="Intense Quote" w:uiPriority="30" w:qFormat="1"/>
-    <w:lsdException w:name="Medium List 2 Accent 1" w:uiPriority="66"/>
-    <w:lsdException w:name="Medium Grid 1 Accent 1" w:uiPriority="67"/>
-    <w:lsdException w:name="Medium Grid 2 Accent 1" w:uiPriority="68"/>
-    <w:lsdException w:name="Medium Grid 3 Accent 1" w:uiPriority="69"/>
-    <w:lsdException w:name="Dark List Accent 1" w:uiPriority="70"/>
-    <w:lsdException w:name="Colorful Shading Accent 1" w:uiPriority="71"/>
-    <w:lsdException w:name="Colorful List Accent 1" w:uiPriority="72"/>
-    <w:lsdException w:name="Colorful Grid Accent 1" w:uiPriority="73"/>
-    <w:lsdException w:name="Light Shading Accent 2" w:uiPriority="60"/>
-    <w:lsdException w:name="Light List Accent 2" w:uiPriority="61"/>
-    <w:lsdException w:name="Light Grid Accent 2" w:uiPriority="62"/>
-    <w:lsdException w:name="Medium Shading 1 Accent 2" w:uiPriority="63"/>
-    <w:lsdException w:name="Medium Shading 2 Accent 2" w:uiPriority="64"/>
-    <w:lsdException w:name="Medium List 1 Accent 2" w:uiPriority="65"/>
-    <w:lsdException w:name="Medium List 2 Accent 2" w:uiPriority="66"/>
-    <w:lsdException w:name="Medium Grid 1 Accent 2" w:uiPriority="67"/>
-    <w:lsdException w:name="Medium Grid 2 Accent 2" w:uiPriority="68"/>
-    <w:lsdException w:name="Medium Grid 3 Accent 2" w:uiPriority="69"/>
-    <w:lsdException w:name="Dark List Accent 2" w:uiPriority="70"/>
-    <w:lsdException w:name="Colorful Shading Accent 2" w:uiPriority="71"/>
-    <w:lsdException w:name="Colorful List Accent 2" w:uiPriority="72"/>
-    <w:lsdException w:name="Colorful Grid Accent 2" w:uiPriority="73"/>
-    <w:lsdException w:name="Light Shading Accent 3" w:uiPriority="60"/>
-    <w:lsdException w:name="Light List Accent 3" w:uiPriority="61"/>
-    <w:lsdException w:name="Light Grid Accent 3" w:uiPriority="62"/>
-    <w:lsdException w:name="Medium Shading 1 Accent 3" w:uiPriority="63"/>
-    <w:lsdException w:name="Medium Shading 2 Accent 3" w:uiPriority="64"/>
-    <w:lsdException w:name="Medium List 1 Accent 3" w:uiPriority="65"/>
-    <w:lsdException w:name="Medium List 2 Accent 3" w:uiPriority="66"/>
-    <w:lsdException w:name="Medium Grid 1 Accent 3" w:uiPriority="67"/>
-    <w:lsdException w:name="Medium Grid 2 Accent 3" w:uiPriority="68"/>
-    <w:lsdException w:name="Medium Grid 3 Accent 3" w:uiPriority="69"/>
-    <w:lsdException w:name="Dark List Accent 3" w:uiPriority="70"/>
-    <w:lsdException w:name="Colorful Shading Accent 3" w:uiPriority="71"/>
-    <w:lsdException w:name="Colorful List Accent 3" w:uiPriority="72"/>
-    <w:lsdException w:name="Colorful Grid Accent 3" w:uiPriority="73"/>
-    <w:lsdException w:name="Light Shading Accent 4" w:uiPriority="60"/>
-    <w:lsdException w:name="Light List Accent 4" w:uiPriority="61"/>
-    <w:lsdException w:name="Light Grid Accent 4" w:uiPriority="62"/>
-    <w:lsdException w:name="Medium Shading 1 Accent 4" w:uiPriority="63"/>
-    <w:lsdException w:name="Medium Shading 2 Accent 4" w:uiPriority="64"/>
-    <w:lsdException w:name="Medium List 1 Accent 4" w:uiPriority="65"/>
-    <w:lsdException w:name="Medium List 2 Accent 4" w:uiPriority="66"/>
-    <w:lsdException w:name="Medium Grid 1 Accent 4" w:uiPriority="67"/>
-    <w:lsdException w:name="Medium Grid 2 Accent 4" w:uiPriority="68"/>
-    <w:lsdException w:name="Medium Grid 3 Accent 4" w:uiPriority="69"/>
-    <w:lsdException w:name="Dark List Accent 4" w:uiPriority="70"/>
-    <w:lsdException w:name="Colorful Shading Accent 4" w:uiPriority="71"/>
-    <w:lsdException w:name="Colorful List Accent 4" w:uiPriority="72"/>
-    <w:lsdException w:name="Colorful Grid Accent 4" w:uiPriority="73"/>
-    <w:lsdException w:name="Light Shading Accent 5" w:uiPriority="60"/>
-    <w:lsdException w:name="Light List Accent 5" w:uiPriority="61"/>
-    <w:lsdException w:name="Light Grid Accent 5" w:uiPriority="62"/>
-    <w:lsdException w:name="Medium Shading 1 Accent 5" w:uiPriority="63"/>
-    <w:lsdException w:name="Medium Shading 2 Accent 5" w:uiPriority="64"/>
-    <w:lsdException w:name="Medium List 1 Accent 5" w:uiPriority="65"/>
-    <w:lsdException w:name="Medium List 2 Accent 5" w:uiPriority="66"/>
-    <w:lsdException w:name="Medium Grid 1 Accent 5" w:uiPriority="67"/>
-    <w:lsdException w:name="Medium Grid 2 Accent 5" w:uiPriority="68"/>
-    <w:lsdException w:name="Medium Grid 3 Accent 5" w:uiPriority="69"/>
-    <w:lsdException w:name="Dark List Accent 5" w:uiPriority="70"/>
-    <w:lsdException w:name="Colorful Shading Accent 5" w:uiPriority="71"/>
-    <w:lsdException w:name="Colorful List Accent 5" w:uiPriority="72"/>
-    <w:lsdException w:name="Colorful Grid Accent 5" w:uiPriority="73"/>
-    <w:lsdException w:name="Light Shading Accent 6" w:uiPriority="60"/>
-    <w:lsdException w:name="Light List Accent 6" w:uiPriority="61"/>
-    <w:lsdException w:name="Light Grid Accent 6" w:uiPriority="62"/>
-    <w:lsdException w:name="Medium Shading 1 Accent 6" w:uiPriority="63"/>
-    <w:lsdException w:name="Medium Shading 2 Accent 6" w:uiPriority="64"/>
-    <w:lsdException w:name="Medium List 1 Accent 6" w:uiPriority="65"/>
-    <w:lsdException w:name="Medium List 2 Accent 6" w:uiPriority="66"/>
-    <w:lsdException w:name="Medium Grid 1 Accent 6" w:uiPriority="67"/>
-    <w:lsdException w:name="Medium Grid 2 Accent 6" w:uiPriority="68"/>
-    <w:lsdException w:name="Medium Grid 3 Accent 6" w:uiPriority="69"/>
-    <w:lsdException w:name="Dark List Accent 6" w:uiPriority="70"/>
-    <w:lsdException w:name="Colorful Shading Accent 6" w:uiPriority="71"/>
-    <w:lsdException w:name="Colorful List Accent 6" w:uiPriority="72"/>
-    <w:lsdException w:name="Colorful Grid Accent 6" w:uiPriority="73"/>
-    <w:lsdException w:name="Subtle Emphasis" w:uiPriority="19" w:qFormat="1"/>
-    <w:lsdException w:name="Intense Emphasis" w:uiPriority="21" w:qFormat="1"/>
-    <w:lsdException w:name="Subtle Reference" w:uiPriority="31" w:qFormat="1"/>
-    <w:lsdException w:name="Intense Reference" w:uiPriority="32" w:qFormat="1"/>
-    <w:lsdException w:name="Book Title" w:uiPriority="33" w:qFormat="1"/>
-    <w:lsdException w:name="Bibliography" w:semiHidden="1" w:uiPriority="37" w:unhideWhenUsed="1"/>
-    <w:lsdException w:name="TOC Heading" w:semiHidden="1" w:uiPriority="39" w:unhideWhenUsed="1" w:qFormat="1"/>
-    <w:lsdException w:name="Plain Table 1" w:uiPriority="41"/>
-    <w:lsdException w:name="Plain Table 2" w:uiPriority="42"/>
-    <w:lsdException w:name="Plain Table 3" w:uiPriority="43"/>
-    <w:lsdException w:name="Plain Table 4" w:uiPriority="44"/>
-    <w:lsdException w:name="Plain Table 5" w:uiPriority="45"/>
-    <w:lsdException w:name="Grid Table Light" w:uiPriority="40"/>
-    <w:lsdException w:name="Grid Table 1 Light" w:uiPriority="46"/>
-    <w:lsdException w:name="Grid Table 2" w:uiPriority="47"/>
-    <w:lsdException w:name="Grid Table 3" w:uiPriority="48"/>
-    <w:lsdException w:name="Grid Table 4" w:uiPriority="49"/>
-    <w:lsdException w:name="Grid Table 5 Dark" w:uiPriority="50"/>
-    <w:lsdException w:name="Grid Table 6 Colorful" w:uiPriority="51"/>
-    <w:lsdException w:name="Grid Table 7 Colorful" w:uiPriority="52"/>
-    <w:lsdException w:name="Grid Table 1 Light Accent 1" w:uiPriority="46"/>
-    <w:lsdException w:name="Grid Table 2 Accent 1" w:uiPriority="47"/>
-    <w:lsdException w:name="Grid Table 3 Accent 1" w:uiPriority="48"/>
-    <w:lsdException w:name="Grid Table 4 Accent 1" w:uiPriority="49"/>
-    <w:lsdException w:name="Grid Table 5 Dark Accent 1" w:uiPriority="50"/>
-    <w:lsdException w:name="Grid Table 6 Colorful Accent 1" w:uiPriority="51"/>
-    <w:lsdException w:name="Grid Table 7 Colorful Accent 1" w:uiPriority="52"/>
-    <w:lsdException w:name="Grid Table 1 Light Accent 2" w:uiPriority="46"/>
-    <w:lsdException w:name="Grid Table 2 Accent 2" w:uiPriority="47"/>
-    <w:lsdException w:name="Grid Table 3 Accent 2" w:uiPriority="48"/>
-    <w:lsdException w:name="Grid Table 4 Accent 2" w:uiPriority="49"/>
-    <w:lsdException w:name="Grid Table 5 Dark Accent 2" w:uiPriority="50"/>
-    <w:lsdException w:name="Grid Table 6 Colorful Accent 2" w:uiPriority="51"/>
-    <w:lsdException w:name="Grid Table 7 Colorful Accent 2" w:uiPriority="52"/>
-    <w:lsdException w:name="Grid Table 1 Light Accent 3" w:uiPriority="46"/>
-    <w:lsdException w:name="Grid Table 2 Accent 3" w:uiPriority="47"/>
-    <w:lsdException w:name="Grid Table 3 Accent 3" w:uiPriority="48"/>
-    <w:lsdException w:name="Grid Table 4 Accent 3" w:uiPriority="49"/>
-    <w:lsdException w:name="Grid Table 5 Dark Accent 3" w:uiPriority="50"/>
-    <w:lsdException w:name="Grid Table 6 Colorful Accent 3" w:uiPriority="51"/>
-    <w:lsdException w:name="Grid Table 7 Colorful Accent 3" w:uiPriority="52"/>
-    <w:lsdException w:name="Grid Table 1 Light Accent 4" w:uiPriority="46"/>
-    <w:lsdException w:name="Grid Table 2 Accent 4" w:uiPriority="47"/>
-    <w:lsdException w:name="Grid Table 3 Accent 4" w:uiPriority="48"/>
-    <w:lsdException w:name="Grid Table 4 Accent 4" w:uiPriority="49"/>
-    <w:lsdException w:name="Grid Table 5 Dark Accent 4" w:uiPriority="50"/>
-    <w:lsdException w:name="Grid Table 6 Colorful Accent 4" w:uiPriority="51"/>
-    <w:lsdException w:name="Grid Table 7 Colorful Accent 4" w:uiPriority="52"/>
-    <w:lsdException w:name="Grid Table 1 Light Accent 5" w:uiPriority="46"/>
-    <w:lsdException w:name="Grid Table 2 Accent 5" w:uiPriority="47"/>
-    <w:lsdException w:name="Grid Table 3 Accent 5" w:uiPriority="48"/>
-    <w:lsdException w:name="Grid Table 4 Accent 5" w:uiPriority="49"/>
-    <w:lsdException w:name="Grid Table 5 Dark Accent 5" w:uiPriority="50"/>
-    <w:lsdException w:name="Grid Table 6 Colorful Accent 5" w:uiPriority="51"/>
-    <w:lsdException w:name="Grid Table 7 Colorful Accent 5" w:uiPriority="52"/>
-    <w:lsdException w:name="Grid Table 1 Light Accent 6" w:uiPriority="46"/>
-    <w:lsdException w:name="Grid Table 2 Accent 6" w:uiPriority="47"/>
-    <w:lsdException w:name="Grid Table 3 Accent 6" w:uiPriority="48"/>
-    <w:lsdException w:name="Grid Table 4 Accent 6" w:uiPriority="49"/>
-    <w:lsdException w:name="Grid Table 5 Dark Accent 6" w:uiPriority="50"/>
-    <w:lsdException w:name="Grid Table 6 Colorful Accent 6" w:uiPriority="51"/>
-    <w:lsdException w:name="Grid Table 7 Colorful Accent 6" w:uiPriority="52"/>
-    <w:lsdException w:name="List Table 1 Light" w:uiPriority="46"/>
-    <w:lsdException w:name="List Table 2" w:uiPriority="47"/>
-    <w:lsdException w:name="List Table 3" w:uiPriority="48"/>
-    <w:lsdException w:name="List Table 4" w:uiPriority="49"/>
-    <w:lsdException w:name="List Table 5 Dark" w:uiPriority="50"/>
-    <w:lsdException w:name="List Table 6 Colorful" w:uiPriority="51"/>
-    <w:lsdException w:name="List Table 7 Colorful" w:uiPriority="52"/>
-    <w:lsdException w:name="List Table 1 Light Accent 1" w:uiPriority="46"/>
-    <w:lsdException w:name="List Table 2 Accent 1" w:uiPriority="47"/>
-    <w:lsdException w:name="List Table 3 Accent 1" w:uiPriority="48"/>
-    <w:lsdException w:name="List Table 4 Accent 1" w:uiPriority="49"/>
-    <w:lsdException w:name="List Table 5 Dark Accent 1" w:uiPriority="50"/>
-    <w:lsdException w:name="List Table 6 Colorful Accent 1" w:uiPriority="51"/>
-    <w:lsdException w:name="List Table 7 Colorful Accent 1" w:uiPriority="52"/>
-    <w:lsdException w:name="List Table 1 Light Accent 2" w:uiPriority="46"/>
-    <w:lsdException w:name="List Table 2 Accent 2" w:uiPriority="47"/>
-    <w:lsdException w:name="List Table 3 Accent 2" w:uiPriority="48"/>
-    <w:lsdException w:name="List Table 4 Accent 2" w:uiPriority="49"/>
-    <w:lsdException w:name="List Table 5 Dark Accent 2" w:uiPriority="50"/>
-    <w:lsdException w:name="List Table 6 Colorful Accent 2" w:uiPriority="51"/>
-    <w:lsdException w:name="List Table 7 Colorful Accent 2" w:uiPriority="52"/>
-    <w:lsdException w:name="List Table 1 Light Accent 3" w:uiPriority="46"/>
-    <w:lsdException w:name="List Table 2 Accent 3" w:uiPriority="47"/>
-    <w:lsdException w:name="List Table 3 Accent 3" w:uiPriority="48"/>
-    <w:lsdException w:name="List Table 4 Accent 3" w:uiPriority="49"/>
-    <w:lsdException w:name="List Table 5 Dark Accent 3" w:uiPriority="50"/>
-    <w:lsdException w:name="List Table 6 Colorful Accent 3" w:uiPriority="51"/>
-    <w:lsdException w:name="List Table 7 Colorful Accent 3" w:uiPriority="52"/>
-    <w:lsdException w:name="List Table 1 Light Accent 4" w:uiPriority="46"/>
-    <w:lsdException w:name="List Table 2 Accent 4" w:uiPriority="47"/>
-    <w:lsdException w:name="List Table 3 Accent 4" w:uiPriority="48"/>
-    <w:lsdException w:name="List Table 4 Accent 4" w:uiPriority="49"/>
-    <w:lsdException w:name="List Table 5 Dark Accent 4" w:uiPriority="50"/>
-    <w:lsdException w:name="List Table 6 Colorful Accent 4" w:uiPriority="51"/>
-    <w:lsdException w:name="List Table 7 Colorful Accent 4" w:uiPriority="52"/>
-    <w:lsdException w:name="List Table 1 Light Accent 5" w:uiPriority="46"/>
-    <w:lsdException w:name="List Table 2 Accent 5" w:uiPriority="47"/>
-    <w:lsdException w:name="List Table 3 Accent 5" w:uiPriority="48"/>
-    <w:lsdException w:name="List Table 4 Accent 5" w:uiPriority="49"/>
-    <w:lsdException w:name="List Table 5 Dark Accent 5" w:uiPriority="50"/>
-    <w:lsdException w:name="List Table 6 Colorful Accent 5" w:uiPriority="51"/>
-    <w:lsdException w:name="List Table 7 Colorful Accent 5" w:uiPriority="52"/>
-    <w:lsdException w:name="List Table 1 Light Accent 6" w:uiPriority="46"/>
-    <w:lsdException w:name="List Table 2 Accent 6" w:uiPriority="47"/>
-    <w:lsdException w:name="List Table 3 Accent 6" w:uiPriority="48"/>
-    <w:lsdException w:name="List Table 4 Accent 6" w:uiPriority="49"/>
-    <w:lsdException w:name="List Table 5 Dark Accent 6" w:uiPriority="50"/>
-    <w:lsdException w:name="List Table 6 Colorful Accent 6" w:uiPriority="51"/>
-    <w:lsdException w:name="List Table 7 Colorful Accent 6" w:uiPriority="52"/>
+  <w:latentStyles w:defLockedState="0" w:defUIPriority="99" w:defSemiHidden="1" w:defUnhideWhenUsed="1" w:defQFormat="0" w:count="267">
+    <w:lsdException w:name="Normal" w:semiHidden="0" w:uiPriority="0" w:unhideWhenUsed="0" w:qFormat="1"/>
+    <w:lsdException w:name="heading 1" w:semiHidden="0" w:uiPriority="9" w:unhideWhenUsed="0" w:qFormat="1"/>
+    <w:lsdException w:name="heading 2" w:uiPriority="9" w:qFormat="1"/>
+    <w:lsdException w:name="heading 3" w:uiPriority="9" w:qFormat="1"/>
+    <w:lsdException w:name="heading 4" w:uiPriority="9" w:qFormat="1"/>
+    <w:lsdException w:name="heading 5" w:uiPriority="9" w:qFormat="1"/>
+    <w:lsdException w:name="heading 6" w:uiPriority="9" w:qFormat="1"/>
+    <w:lsdException w:name="heading 7" w:uiPriority="9" w:qFormat="1"/>
+    <w:lsdException w:name="heading 8" w:uiPriority="9" w:qFormat="1"/>
+    <w:lsdException w:name="heading 9" w:uiPriority="9" w:qFormat="1"/>
+    <w:lsdException w:name="toc 1" w:uiPriority="39"/>
+    <w:lsdException w:name="toc 2" w:uiPriority="39"/>
+    <w:lsdException w:name="toc 3" w:uiPriority="39"/>
+    <w:lsdException w:name="toc 4" w:uiPriority="39"/>
+    <w:lsdException w:name="toc 5" w:uiPriority="39"/>
+    <w:lsdException w:name="toc 6" w:uiPriority="39"/>
+    <w:lsdException w:name="toc 7" w:uiPriority="39"/>
+    <w:lsdException w:name="toc 8" w:uiPriority="39"/>
+    <w:lsdException w:name="toc 9" w:uiPriority="39"/>
+    <w:lsdException w:name="caption" w:uiPriority="35" w:qFormat="1"/>
+    <w:lsdException w:name="Title" w:semiHidden="0" w:uiPriority="10" w:unhideWhenUsed="0" w:qFormat="1"/>
+    <w:lsdException w:name="Default Paragraph Font" w:uiPriority="1"/>
+    <w:lsdException w:name="Subtitle" w:semiHidden="0" w:uiPriority="11" w:unhideWhenUsed="0" w:qFormat="1"/>
+    <w:lsdException w:name="Strong" w:semiHidden="0" w:uiPriority="22" w:unhideWhenUsed="0" w:qFormat="1"/>
+    <w:lsdException w:name="Emphasis" w:semiHidden="0" w:uiPriority="20" w:unhideWhenUsed="0" w:qFormat="1"/>
+    <w:lsdException w:name="Table Grid" w:semiHidden="0" w:uiPriority="59" w:unhideWhenUsed="0"/>
+    <w:lsdException w:name="Placeholder Text" w:unhideWhenUsed="0"/>
+    <w:lsdException w:name="No Spacing" w:semiHidden="0" w:uiPriority="1" w:unhideWhenUsed="0" w:qFormat="1"/>
+    <w:lsdException w:name="Light Shading" w:semiHidden="0" w:uiPriority="60" w:unhideWhenUsed="0"/>
+    <w:lsdException w:name="Light List" w:semiHidden="0" w:uiPriority="61" w:unhideWhenUsed="0"/>
+    <w:lsdException w:name="Light Grid" w:semiHidden="0" w:uiPriority="62" w:unhideWhenUsed="0"/>
+    <w:lsdException w:name="Medium Shading 1" w:semiHidden="0" w:uiPriority="63" w:unhideWhenUsed="0"/>
+    <w:lsdException w:name="Medium Shading 2" w:semiHidden="0" w:uiPriority="64" w:unhideWhenUsed="0"/>
+    <w:lsdException w:name="Medium List 1" w:semiHidden="0" w:uiPriority="65" w:unhideWhenUsed="0"/>
+    <w:lsdException w:name="Medium List 2" w:semiHidden="0" w:uiPriority="66" w:unhideWhenUsed="0"/>
+    <w:lsdException w:name="Medium Grid 1" w:semiHidden="0" w:uiPriority="67" w:unhideWhenUsed="0"/>
+    <w:lsdException w:name="Medium Grid 2" w:semiHidden="0" w:uiPriority="68" w:unhideWhenUsed="0"/>
+    <w:lsdException w:name="Medium Grid 3" w:semiHidden="0" w:uiPriority="69" w:unhideWhenUsed="0"/>
+    <w:lsdException w:name="Dark List" w:semiHidden="0" w:uiPriority="70" w:unhideWhenUsed="0"/>
+    <w:lsdException w:name="Colorful Shading" w:semiHidden="0" w:uiPriority="71" w:unhideWhenUsed="0"/>
+    <w:lsdException w:name="Colorful List" w:semiHidden="0" w:uiPriority="72" w:unhideWhenUsed="0"/>
+    <w:lsdException w:name="Colorful Grid" w:semiHidden="0" w:uiPriority="73" w:unhideWhenUsed="0"/>
+    <w:lsdException w:name="Light Shading Accent 1" w:semiHidden="0" w:uiPriority="60" w:unhideWhenUsed="0"/>
+    <w:lsdException w:name="Light List Accent 1" w:semiHidden="0" w:uiPriority="61" w:unhideWhenUsed="0"/>
+    <w:lsdException w:name="Light Grid Accent 1" w:semiHidden="0" w:uiPriority="62" w:unhideWhenUsed="0"/>
+    <w:lsdException w:name="Medium Shading 1 Accent 1" w:semiHidden="0" w:uiPriority="63" w:unhideWhenUsed="0"/>
+    <w:lsdException w:name="Medium Shading 2 Accent 1" w:semiHidden="0" w:uiPriority="64" w:unhideWhenUsed="0"/>
+    <w:lsdException w:name="Medium List 1 Accent 1" w:semiHidden="0" w:uiPriority="65" w:unhideWhenUsed="0"/>
+    <w:lsdException w:name="Revision" w:unhideWhenUsed="0"/>
+    <w:lsdException w:name="List Paragraph" w:semiHidden="0" w:uiPriority="34" w:unhideWhenUsed="0" w:qFormat="1"/>
+    <w:lsdException w:name="Quote" w:semiHidden="0" w:uiPriority="29" w:unhideWhenUsed="0" w:qFormat="1"/>
+    <w:lsdException w:name="Intense Quote" w:semiHidden="0" w:uiPriority="30" w:unhideWhenUsed="0" w:qFormat="1"/>
+    <w:lsdException w:name="Medium List 2 Accent 1" w:semiHidden="0" w:uiPriority="66" w:unhideWhenUsed="0"/>
+    <w:lsdException w:name="Medium Grid 1 Accent 1" w:semiHidden="0" w:uiPriority="67" w:unhideWhenUsed="0"/>
+    <w:lsdException w:name="Medium Grid 2 Accent 1" w:semiHidden="0" w:uiPriority="68" w:unhideWhenUsed="0"/>
+    <w:lsdException w:name="Medium Grid 3 Accent 1" w:semiHidden="0" w:uiPriority="69" w:unhideWhenUsed="0"/>
+    <w:lsdException w:name="Dark List Accent 1" w:semiHidden="0" w:uiPriority="70" w:unhideWhenUsed="0"/>
+    <w:lsdException w:name="Colorful Shading Accent 1" w:semiHidden="0" w:uiPriority="71" w:unhideWhenUsed="0"/>
+    <w:lsdException w:name="Colorful List Accent 1" w:semiHidden="0" w:uiPriority="72" w:unhideWhenUsed="0"/>
+    <w:lsdException w:name="Colorful Grid Accent 1" w:semiHidden="0" w:uiPriority="73" w:unhideWhenUsed="0"/>
+    <w:lsdException w:name="Light Shading Accent 2" w:semiHidden="0" w:uiPriority="60" w:unhideWhenUsed="0"/>
+    <w:lsdException w:name="Light List Accent 2" w:semiHidden="0" w:uiPriority="61" w:unhideWhenUsed="0"/>
+    <w:lsdException w:name="Light Grid Accent 2" w:semiHidden="0" w:uiPriority="62" w:unhideWhenUsed="0"/>
+    <w:lsdException w:name="Medium Shading 1 Accent 2" w:semiHidden="0" w:uiPriority="63" w:unhideWhenUsed="0"/>
+    <w:lsdException w:name="Medium Shading 2 Accent 2" w:semiHidden="0" w:uiPriority="64" w:unhideWhenUsed="0"/>
+    <w:lsdException w:name="Medium List 1 Accent 2" w:semiHidden="0" w:uiPriority="65" w:unhideWhenUsed="0"/>
+    <w:lsdException w:name="Medium List 2 Accent 2" w:semiHidden="0" w:uiPriority="66" w:unhideWhenUsed="0"/>
+    <w:lsdException w:name="Medium Grid 1 Accent 2" w:semiHidden="0" w:uiPriority="67" w:unhideWhenUsed="0"/>
+    <w:lsdException w:name="Medium Grid 2 Accent 2" w:semiHidden="0" w:uiPriority="68" w:unhideWhenUsed="0"/>
+    <w:lsdException w:name="Medium Grid 3 Accent 2" w:semiHidden="0" w:uiPriority="69" w:unhideWhenUsed="0"/>
+    <w:lsdException w:name="Dark List Accent 2" w:semiHidden="0" w:uiPriority="70" w:unhideWhenUsed="0"/>
+    <w:lsdException w:name="Colorful Shading Accent 2" w:semiHidden="0" w:uiPriority="71" w:unhideWhenUsed="0"/>
+    <w:lsdException w:name="Colorful List Accent 2" w:semiHidden="0" w:uiPriority="72" w:unhideWhenUsed="0"/>
+    <w:lsdException w:name="Colorful Grid Accent 2" w:semiHidden="0" w:uiPriority="73" w:unhideWhenUsed="0"/>
+    <w:lsdException w:name="Light Shading Accent 3" w:semiHidden="0" w:uiPriority="60" w:unhideWhenUsed="0"/>
+    <w:lsdException w:name="Light List Accent 3" w:semiHidden="0" w:uiPriority="61" w:unhideWhenUsed="0"/>
+    <w:lsdException w:name="Light Grid Accent 3" w:semiHidden="0" w:uiPriority="62" w:unhideWhenUsed="0"/>
+    <w:lsdException w:name="Medium Shading 1 Accent 3" w:semiHidden="0" w:uiPriority="63" w:unhideWhenUsed="0"/>
+    <w:lsdException w:name="Medium Shading 2 Accent 3" w:semiHidden="0" w:uiPriority="64" w:unhideWhenUsed="0"/>
+    <w:lsdException w:name="Medium List 1 Accent 3" w:semiHidden="0" w:uiPriority="65" w:unhideWhenUsed="0"/>
+    <w:lsdException w:name="Medium List 2 Accent 3" w:semiHidden="0" w:uiPriority="66" w:unhideWhenUsed="0"/>
+    <w:lsdException w:name="Medium Grid 1 Accent 3" w:semiHidden="0" w:uiPriority="67" w:unhideWhenUsed="0"/>
+    <w:lsdException w:name="Medium Grid 2 Accent 3" w:semiHidden="0" w:uiPriority="68" w:unhideWhenUsed="0"/>
+    <w:lsdException w:name="Medium Grid 3 Accent 3" w:semiHidden="0" w:uiPriority="69" w:unhideWhenUsed="0"/>
+    <w:lsdException w:name="Dark List Accent 3" w:semiHidden="0" w:uiPriority="70" w:unhideWhenUsed="0"/>
+    <w:lsdException w:name="Colorful Shading Accent 3" w:semiHidden="0" w:uiPriority="71" w:unhideWhenUsed="0"/>
+    <w:lsdException w:name="Colorful List Accent 3" w:semiHidden="0" w:uiPriority="72" w:unhideWhenUsed="0"/>
+    <w:lsdException w:name="Colorful Grid Accent 3" w:semiHidden="0" w:uiPriority="73" w:unhideWhenUsed="0"/>
+    <w:lsdException w:name="Light Shading Accent 4" w:semiHidden="0" w:uiPriority="60" w:unhideWhenUsed="0"/>
+    <w:lsdException w:name="Light List Accent 4" w:semiHidden="0" w:uiPriority="61" w:unhideWhenUsed="0"/>
+    <w:lsdException w:name="Light Grid Accent 4" w:semiHidden="0" w:uiPriority="62" w:unhideWhenUsed="0"/>
+    <w:lsdException w:name="Medium Shading 1 Accent 4" w:semiHidden="0" w:uiPriority="63" w:unhideWhenUsed="0"/>
+    <w:lsdException w:name="Medium Shading 2 Accent 4" w:semiHidden="0" w:uiPriority="64" w:unhideWhenUsed="0"/>
+    <w:lsdException w:name="Medium List 1 Accent 4" w:semiHidden="0" w:uiPriority="65" w:unhideWhenUsed="0"/>
+    <w:lsdException w:name="Medium List 2 Accent 4" w:semiHidden="0" w:uiPriority="66" w:unhideWhenUsed="0"/>
+    <w:lsdException w:name="Medium Grid 1 Accent 4" w:semiHidden="0" w:uiPriority="67" w:unhideWhenUsed="0"/>
+    <w:lsdException w:name="Medium Grid 2 Accent 4" w:semiHidden="0" w:uiPriority="68" w:unhideWhenUsed="0"/>
+    <w:lsdException w:name="Medium Grid 3 Accent 4" w:semiHidden="0" w:uiPriority="69" w:unhideWhenUsed="0"/>
+    <w:lsdException w:name="Dark List Accent 4" w:semiHidden="0" w:uiPriority="70" w:unhideWhenUsed="0"/>
+    <w:lsdException w:name="Colorful Shading Accent 4" w:semiHidden="0" w:uiPriority="71" w:unhideWhenUsed="0"/>
+    <w:lsdException w:name="Colorful List Accent 4" w:semiHidden="0" w:uiPriority="72" w:unhideWhenUsed="0"/>
+    <w:lsdException w:name="Colorful Grid Accent 4" w:semiHidden="0" w:uiPriority="73" w:unhideWhenUsed="0"/>
+    <w:lsdException w:name="Light Shading Accent 5" w:semiHidden="0" w:uiPriority="60" w:unhideWhenUsed="0"/>
+    <w:lsdException w:name="Light List Accent 5" w:semiHidden="0" w:uiPriority="61" w:unhideWhenUsed="0"/>
+    <w:lsdException w:name="Light Grid Accent 5" w:semiHidden="0" w:uiPriority="62" w:unhideWhenUsed="0"/>
+    <w:lsdException w:name="Medium Shading 1 Accent 5" w:semiHidden="0" w:uiPriority="63" w:unhideWhenUsed="0"/>
+    <w:lsdException w:name="Medium Shading 2 Accent 5" w:semiHidden="0" w:uiPriority="64" w:unhideWhenUsed="0"/>
+    <w:lsdException w:name="Medium List 1 Accent 5" w:semiHidden="0" w:uiPriority="65" w:unhideWhenUsed="0"/>
+    <w:lsdException w:name="Medium List 2 Accent 5" w:semiHidden="0" w:uiPriority="66" w:unhideWhenUsed="0"/>
+    <w:lsdException w:name="Medium Grid 1 Accent 5" w:semiHidden="0" w:uiPriority="67" w:unhideWhenUsed="0"/>
+    <w:lsdException w:name="Medium Grid 2 Accent 5" w:semiHidden="0" w:uiPriority="68" w:unhideWhenUsed="0"/>
+    <w:lsdException w:name="Medium Grid 3 Accent 5" w:semiHidden="0" w:uiPriority="69" w:unhideWhenUsed="0"/>
+    <w:lsdException w:name="Dark List Accent 5" w:semiHidden="0" w:uiPriority="70" w:unhideWhenUsed="0"/>
+    <w:lsdException w:name="Colorful Shading Accent 5" w:semiHidden="0" w:uiPriority="71" w:unhideWhenUsed="0"/>
+    <w:lsdException w:name="Colorful List Accent 5" w:semiHidden="0" w:uiPriority="72" w:unhideWhenUsed="0"/>
+    <w:lsdException w:name="Colorful Grid Accent 5" w:semiHidden="0" w:uiPriority="73" w:unhideWhenUsed="0"/>
+    <w:lsdException w:name="Light Shading Accent 6" w:semiHidden="0" w:uiPriority="60" w:unhideWhenUsed="0"/>
+    <w:lsdException w:name="Light List Accent 6" w:semiHidden="0" w:uiPriority="61" w:unhideWhenUsed="0"/>
+    <w:lsdException w:name="Light Grid Accent 6" w:semiHidden="0" w:uiPriority="62" w:unhideWhenUsed="0"/>
+    <w:lsdException w:name="Medium Shading 1 Accent 6" w:semiHidden="0" w:uiPriority="63" w:unhideWhenUsed="0"/>
+    <w:lsdException w:name="Medium Shading 2 Accent 6" w:semiHidden="0" w:uiPriority="64" w:unhideWhenUsed="0"/>
+    <w:lsdException w:name="Medium List 1 Accent 6" w:semiHidden="0" w:uiPriority="65" w:unhideWhenUsed="0"/>
+    <w:lsdException w:name="Medium List 2 Accent 6" w:semiHidden="0" w:uiPriority="66" w:unhideWhenUsed="0"/>
+    <w:lsdException w:name="Medium Grid 1 Accent 6" w:semiHidden="0" w:uiPriority="67" w:unhideWhenUsed="0"/>
+    <w:lsdException w:name="Medium Grid 2 Accent 6" w:semiHidden="0" w:uiPriority="68" w:unhideWhenUsed="0"/>
+    <w:lsdException w:name="Medium Grid 3 Accent 6" w:semiHidden="0" w:uiPriority="69" w:unhideWhenUsed="0"/>
+    <w:lsdException w:name="Dark List Accent 6" w:semiHidden="0" w:uiPriority="70" w:unhideWhenUsed="0"/>
+    <w:lsdException w:name="Colorful Shading Accent 6" w:semiHidden="0" w:uiPriority="71" w:unhideWhenUsed="0"/>
+    <w:lsdException w:name="Colorful List Accent 6" w:semiHidden="0" w:uiPriority="72" w:unhideWhenUsed="0"/>
+    <w:lsdException w:name="Colorful Grid Accent 6" w:semiHidden="0" w:uiPriority="73" w:unhideWhenUsed="0"/>
+    <w:lsdException w:name="Subtle Emphasis" w:semiHidden="0" w:uiPriority="19" w:unhideWhenUsed="0" w:qFormat="1"/>
+    <w:lsdException w:name="Intense Emphasis" w:semiHidden="0" w:uiPriority="21" w:unhideWhenUsed="0" w:qFormat="1"/>
+    <w:lsdException w:name="Subtle Reference" w:semiHidden="0" w:uiPriority="31" w:unhideWhenUsed="0" w:qFormat="1"/>
+    <w:lsdException w:name="Intense Reference" w:semiHidden="0" w:uiPriority="32" w:unhideWhenUsed="0" w:qFormat="1"/>
+    <w:lsdException w:name="Book Title" w:semiHidden="0" w:uiPriority="33" w:unhideWhenUsed="0" w:qFormat="1"/>
+    <w:lsdException w:name="Bibliography" w:uiPriority="37"/>
+    <w:lsdException w:name="TOC Heading" w:uiPriority="39" w:qFormat="1"/>
   </w:latentStyles>
   <w:style w:type="paragraph" w:default="1" w:styleId="Normal">
     <w:name w:val="Normal"/>
@@ -6783,6 +6675,537 @@
       <w:szCs w:val="21"/>
     </w:rPr>
   </w:style>
+  <w:style w:type="character" w:styleId="Hyperlink">
+    <w:name w:val="Hyperlink"/>
+    <w:basedOn w:val="DefaultParagraphFont"/>
+    <w:uiPriority w:val="99"/>
+    <w:unhideWhenUsed/>
+    <w:rsid w:val="0076167A"/>
+    <w:rPr>
+      <w:color w:val="0000FF" w:themeColor="hyperlink"/>
+      <w:u w:val="single"/>
+    </w:rPr>
+  </w:style>
+</w:styles>
+</file>
+
+<file path=word/stylesWithEffects.xml><?xml version="1.0" encoding="utf-8"?>
+<w:styles xmlns:wpc="http://schemas.microsoft.com/office/word/2010/wordprocessingCanvas" xmlns:mc="http://schemas.openxmlformats.org/markup-compatibility/2006" xmlns:o="urn:schemas-microsoft-com:office:office" xmlns:r="http://schemas.openxmlformats.org/officeDocument/2006/relationships" xmlns:m="http://schemas.openxmlformats.org/officeDocument/2006/math" xmlns:v="urn:schemas-microsoft-com:vml" xmlns:wp14="http://schemas.microsoft.com/office/word/2010/wordprocessingDrawing" xmlns:wp="http://schemas.openxmlformats.org/drawingml/2006/wordprocessingDrawing" xmlns:w10="urn:schemas-microsoft-com:office:word" xmlns:w="http://schemas.openxmlformats.org/wordprocessingml/2006/main" xmlns:w14="http://schemas.microsoft.com/office/word/2010/wordml" xmlns:wpg="http://schemas.microsoft.com/office/word/2010/wordprocessingGroup" xmlns:wpi="http://schemas.microsoft.com/office/word/2010/wordprocessingInk" xmlns:wne="http://schemas.microsoft.com/office/word/2006/wordml" xmlns:wps="http://schemas.microsoft.com/office/word/2010/wordprocessingShape" mc:Ignorable="w14 wp14">
+  <w:docDefaults>
+    <w:rPrDefault>
+      <w:rPr>
+        <w:rFonts w:ascii="Times New Roman" w:eastAsia="SimSun" w:hAnsi="Times New Roman" w:cs="Mangal"/>
+        <w:kern w:val="3"/>
+        <w:sz w:val="24"/>
+        <w:szCs w:val="24"/>
+        <w:lang w:val="en-US" w:eastAsia="zh-CN" w:bidi="hi-IN"/>
+      </w:rPr>
+    </w:rPrDefault>
+    <w:pPrDefault>
+      <w:pPr>
+        <w:widowControl w:val="0"/>
+        <w:suppressAutoHyphens/>
+        <w:autoSpaceDN w:val="0"/>
+        <w:textAlignment w:val="baseline"/>
+      </w:pPr>
+    </w:pPrDefault>
+  </w:docDefaults>
+  <w:latentStyles w:defLockedState="0" w:defUIPriority="99" w:defSemiHidden="1" w:defUnhideWhenUsed="1" w:defQFormat="0" w:count="267">
+    <w:lsdException w:name="Normal" w:semiHidden="0" w:uiPriority="0" w:unhideWhenUsed="0" w:qFormat="1"/>
+    <w:lsdException w:name="heading 1" w:semiHidden="0" w:uiPriority="9" w:unhideWhenUsed="0" w:qFormat="1"/>
+    <w:lsdException w:name="heading 2" w:uiPriority="9" w:qFormat="1"/>
+    <w:lsdException w:name="heading 3" w:uiPriority="9" w:qFormat="1"/>
+    <w:lsdException w:name="heading 4" w:uiPriority="9" w:qFormat="1"/>
+    <w:lsdException w:name="heading 5" w:uiPriority="9" w:qFormat="1"/>
+    <w:lsdException w:name="heading 6" w:uiPriority="9" w:qFormat="1"/>
+    <w:lsdException w:name="heading 7" w:uiPriority="9" w:qFormat="1"/>
+    <w:lsdException w:name="heading 8" w:uiPriority="9" w:qFormat="1"/>
+    <w:lsdException w:name="heading 9" w:uiPriority="9" w:qFormat="1"/>
+    <w:lsdException w:name="toc 1" w:uiPriority="39"/>
+    <w:lsdException w:name="toc 2" w:uiPriority="39"/>
+    <w:lsdException w:name="toc 3" w:uiPriority="39"/>
+    <w:lsdException w:name="toc 4" w:uiPriority="39"/>
+    <w:lsdException w:name="toc 5" w:uiPriority="39"/>
+    <w:lsdException w:name="toc 6" w:uiPriority="39"/>
+    <w:lsdException w:name="toc 7" w:uiPriority="39"/>
+    <w:lsdException w:name="toc 8" w:uiPriority="39"/>
+    <w:lsdException w:name="toc 9" w:uiPriority="39"/>
+    <w:lsdException w:name="caption" w:uiPriority="35" w:qFormat="1"/>
+    <w:lsdException w:name="Title" w:semiHidden="0" w:uiPriority="10" w:unhideWhenUsed="0" w:qFormat="1"/>
+    <w:lsdException w:name="Default Paragraph Font" w:uiPriority="1"/>
+    <w:lsdException w:name="Subtitle" w:semiHidden="0" w:uiPriority="11" w:unhideWhenUsed="0" w:qFormat="1"/>
+    <w:lsdException w:name="Strong" w:semiHidden="0" w:uiPriority="22" w:unhideWhenUsed="0" w:qFormat="1"/>
+    <w:lsdException w:name="Emphasis" w:semiHidden="0" w:uiPriority="20" w:unhideWhenUsed="0" w:qFormat="1"/>
+    <w:lsdException w:name="Table Grid" w:semiHidden="0" w:uiPriority="59" w:unhideWhenUsed="0"/>
+    <w:lsdException w:name="Placeholder Text" w:unhideWhenUsed="0"/>
+    <w:lsdException w:name="No Spacing" w:semiHidden="0" w:uiPriority="1" w:unhideWhenUsed="0" w:qFormat="1"/>
+    <w:lsdException w:name="Light Shading" w:semiHidden="0" w:uiPriority="60" w:unhideWhenUsed="0"/>
+    <w:lsdException w:name="Light List" w:semiHidden="0" w:uiPriority="61" w:unhideWhenUsed="0"/>
+    <w:lsdException w:name="Light Grid" w:semiHidden="0" w:uiPriority="62" w:unhideWhenUsed="0"/>
+    <w:lsdException w:name="Medium Shading 1" w:semiHidden="0" w:uiPriority="63" w:unhideWhenUsed="0"/>
+    <w:lsdException w:name="Medium Shading 2" w:semiHidden="0" w:uiPriority="64" w:unhideWhenUsed="0"/>
+    <w:lsdException w:name="Medium List 1" w:semiHidden="0" w:uiPriority="65" w:unhideWhenUsed="0"/>
+    <w:lsdException w:name="Medium List 2" w:semiHidden="0" w:uiPriority="66" w:unhideWhenUsed="0"/>
+    <w:lsdException w:name="Medium Grid 1" w:semiHidden="0" w:uiPriority="67" w:unhideWhenUsed="0"/>
+    <w:lsdException w:name="Medium Grid 2" w:semiHidden="0" w:uiPriority="68" w:unhideWhenUsed="0"/>
+    <w:lsdException w:name="Medium Grid 3" w:semiHidden="0" w:uiPriority="69" w:unhideWhenUsed="0"/>
+    <w:lsdException w:name="Dark List" w:semiHidden="0" w:uiPriority="70" w:unhideWhenUsed="0"/>
+    <w:lsdException w:name="Colorful Shading" w:semiHidden="0" w:uiPriority="71" w:unhideWhenUsed="0"/>
+    <w:lsdException w:name="Colorful List" w:semiHidden="0" w:uiPriority="72" w:unhideWhenUsed="0"/>
+    <w:lsdException w:name="Colorful Grid" w:semiHidden="0" w:uiPriority="73" w:unhideWhenUsed="0"/>
+    <w:lsdException w:name="Light Shading Accent 1" w:semiHidden="0" w:uiPriority="60" w:unhideWhenUsed="0"/>
+    <w:lsdException w:name="Light List Accent 1" w:semiHidden="0" w:uiPriority="61" w:unhideWhenUsed="0"/>
+    <w:lsdException w:name="Light Grid Accent 1" w:semiHidden="0" w:uiPriority="62" w:unhideWhenUsed="0"/>
+    <w:lsdException w:name="Medium Shading 1 Accent 1" w:semiHidden="0" w:uiPriority="63" w:unhideWhenUsed="0"/>
+    <w:lsdException w:name="Medium Shading 2 Accent 1" w:semiHidden="0" w:uiPriority="64" w:unhideWhenUsed="0"/>
+    <w:lsdException w:name="Medium List 1 Accent 1" w:semiHidden="0" w:uiPriority="65" w:unhideWhenUsed="0"/>
+    <w:lsdException w:name="Revision" w:unhideWhenUsed="0"/>
+    <w:lsdException w:name="List Paragraph" w:semiHidden="0" w:uiPriority="34" w:unhideWhenUsed="0" w:qFormat="1"/>
+    <w:lsdException w:name="Quote" w:semiHidden="0" w:uiPriority="29" w:unhideWhenUsed="0" w:qFormat="1"/>
+    <w:lsdException w:name="Intense Quote" w:semiHidden="0" w:uiPriority="30" w:unhideWhenUsed="0" w:qFormat="1"/>
+    <w:lsdException w:name="Medium List 2 Accent 1" w:semiHidden="0" w:uiPriority="66" w:unhideWhenUsed="0"/>
+    <w:lsdException w:name="Medium Grid 1 Accent 1" w:semiHidden="0" w:uiPriority="67" w:unhideWhenUsed="0"/>
+    <w:lsdException w:name="Medium Grid 2 Accent 1" w:semiHidden="0" w:uiPriority="68" w:unhideWhenUsed="0"/>
+    <w:lsdException w:name="Medium Grid 3 Accent 1" w:semiHidden="0" w:uiPriority="69" w:unhideWhenUsed="0"/>
+    <w:lsdException w:name="Dark List Accent 1" w:semiHidden="0" w:uiPriority="70" w:unhideWhenUsed="0"/>
+    <w:lsdException w:name="Colorful Shading Accent 1" w:semiHidden="0" w:uiPriority="71" w:unhideWhenUsed="0"/>
+    <w:lsdException w:name="Colorful List Accent 1" w:semiHidden="0" w:uiPriority="72" w:unhideWhenUsed="0"/>
+    <w:lsdException w:name="Colorful Grid Accent 1" w:semiHidden="0" w:uiPriority="73" w:unhideWhenUsed="0"/>
+    <w:lsdException w:name="Light Shading Accent 2" w:semiHidden="0" w:uiPriority="60" w:unhideWhenUsed="0"/>
+    <w:lsdException w:name="Light List Accent 2" w:semiHidden="0" w:uiPriority="61" w:unhideWhenUsed="0"/>
+    <w:lsdException w:name="Light Grid Accent 2" w:semiHidden="0" w:uiPriority="62" w:unhideWhenUsed="0"/>
+    <w:lsdException w:name="Medium Shading 1 Accent 2" w:semiHidden="0" w:uiPriority="63" w:unhideWhenUsed="0"/>
+    <w:lsdException w:name="Medium Shading 2 Accent 2" w:semiHidden="0" w:uiPriority="64" w:unhideWhenUsed="0"/>
+    <w:lsdException w:name="Medium List 1 Accent 2" w:semiHidden="0" w:uiPriority="65" w:unhideWhenUsed="0"/>
+    <w:lsdException w:name="Medium List 2 Accent 2" w:semiHidden="0" w:uiPriority="66" w:unhideWhenUsed="0"/>
+    <w:lsdException w:name="Medium Grid 1 Accent 2" w:semiHidden="0" w:uiPriority="67" w:unhideWhenUsed="0"/>
+    <w:lsdException w:name="Medium Grid 2 Accent 2" w:semiHidden="0" w:uiPriority="68" w:unhideWhenUsed="0"/>
+    <w:lsdException w:name="Medium Grid 3 Accent 2" w:semiHidden="0" w:uiPriority="69" w:unhideWhenUsed="0"/>
+    <w:lsdException w:name="Dark List Accent 2" w:semiHidden="0" w:uiPriority="70" w:unhideWhenUsed="0"/>
+    <w:lsdException w:name="Colorful Shading Accent 2" w:semiHidden="0" w:uiPriority="71" w:unhideWhenUsed="0"/>
+    <w:lsdException w:name="Colorful List Accent 2" w:semiHidden="0" w:uiPriority="72" w:unhideWhenUsed="0"/>
+    <w:lsdException w:name="Colorful Grid Accent 2" w:semiHidden="0" w:uiPriority="73" w:unhideWhenUsed="0"/>
+    <w:lsdException w:name="Light Shading Accent 3" w:semiHidden="0" w:uiPriority="60" w:unhideWhenUsed="0"/>
+    <w:lsdException w:name="Light List Accent 3" w:semiHidden="0" w:uiPriority="61" w:unhideWhenUsed="0"/>
+    <w:lsdException w:name="Light Grid Accent 3" w:semiHidden="0" w:uiPriority="62" w:unhideWhenUsed="0"/>
+    <w:lsdException w:name="Medium Shading 1 Accent 3" w:semiHidden="0" w:uiPriority="63" w:unhideWhenUsed="0"/>
+    <w:lsdException w:name="Medium Shading 2 Accent 3" w:semiHidden="0" w:uiPriority="64" w:unhideWhenUsed="0"/>
+    <w:lsdException w:name="Medium List 1 Accent 3" w:semiHidden="0" w:uiPriority="65" w:unhideWhenUsed="0"/>
+    <w:lsdException w:name="Medium List 2 Accent 3" w:semiHidden="0" w:uiPriority="66" w:unhideWhenUsed="0"/>
+    <w:lsdException w:name="Medium Grid 1 Accent 3" w:semiHidden="0" w:uiPriority="67" w:unhideWhenUsed="0"/>
+    <w:lsdException w:name="Medium Grid 2 Accent 3" w:semiHidden="0" w:uiPriority="68" w:unhideWhenUsed="0"/>
+    <w:lsdException w:name="Medium Grid 3 Accent 3" w:semiHidden="0" w:uiPriority="69" w:unhideWhenUsed="0"/>
+    <w:lsdException w:name="Dark List Accent 3" w:semiHidden="0" w:uiPriority="70" w:unhideWhenUsed="0"/>
+    <w:lsdException w:name="Colorful Shading Accent 3" w:semiHidden="0" w:uiPriority="71" w:unhideWhenUsed="0"/>
+    <w:lsdException w:name="Colorful List Accent 3" w:semiHidden="0" w:uiPriority="72" w:unhideWhenUsed="0"/>
+    <w:lsdException w:name="Colorful Grid Accent 3" w:semiHidden="0" w:uiPriority="73" w:unhideWhenUsed="0"/>
+    <w:lsdException w:name="Light Shading Accent 4" w:semiHidden="0" w:uiPriority="60" w:unhideWhenUsed="0"/>
+    <w:lsdException w:name="Light List Accent 4" w:semiHidden="0" w:uiPriority="61" w:unhideWhenUsed="0"/>
+    <w:lsdException w:name="Light Grid Accent 4" w:semiHidden="0" w:uiPriority="62" w:unhideWhenUsed="0"/>
+    <w:lsdException w:name="Medium Shading 1 Accent 4" w:semiHidden="0" w:uiPriority="63" w:unhideWhenUsed="0"/>
+    <w:lsdException w:name="Medium Shading 2 Accent 4" w:semiHidden="0" w:uiPriority="64" w:unhideWhenUsed="0"/>
+    <w:lsdException w:name="Medium List 1 Accent 4" w:semiHidden="0" w:uiPriority="65" w:unhideWhenUsed="0"/>
+    <w:lsdException w:name="Medium List 2 Accent 4" w:semiHidden="0" w:uiPriority="66" w:unhideWhenUsed="0"/>
+    <w:lsdException w:name="Medium Grid 1 Accent 4" w:semiHidden="0" w:uiPriority="67" w:unhideWhenUsed="0"/>
+    <w:lsdException w:name="Medium Grid 2 Accent 4" w:semiHidden="0" w:uiPriority="68" w:unhideWhenUsed="0"/>
+    <w:lsdException w:name="Medium Grid 3 Accent 4" w:semiHidden="0" w:uiPriority="69" w:unhideWhenUsed="0"/>
+    <w:lsdException w:name="Dark List Accent 4" w:semiHidden="0" w:uiPriority="70" w:unhideWhenUsed="0"/>
+    <w:lsdException w:name="Colorful Shading Accent 4" w:semiHidden="0" w:uiPriority="71" w:unhideWhenUsed="0"/>
+    <w:lsdException w:name="Colorful List Accent 4" w:semiHidden="0" w:uiPriority="72" w:unhideWhenUsed="0"/>
+    <w:lsdException w:name="Colorful Grid Accent 4" w:semiHidden="0" w:uiPriority="73" w:unhideWhenUsed="0"/>
+    <w:lsdException w:name="Light Shading Accent 5" w:semiHidden="0" w:uiPriority="60" w:unhideWhenUsed="0"/>
+    <w:lsdException w:name="Light List Accent 5" w:semiHidden="0" w:uiPriority="61" w:unhideWhenUsed="0"/>
+    <w:lsdException w:name="Light Grid Accent 5" w:semiHidden="0" w:uiPriority="62" w:unhideWhenUsed="0"/>
+    <w:lsdException w:name="Medium Shading 1 Accent 5" w:semiHidden="0" w:uiPriority="63" w:unhideWhenUsed="0"/>
+    <w:lsdException w:name="Medium Shading 2 Accent 5" w:semiHidden="0" w:uiPriority="64" w:unhideWhenUsed="0"/>
+    <w:lsdException w:name="Medium List 1 Accent 5" w:semiHidden="0" w:uiPriority="65" w:unhideWhenUsed="0"/>
+    <w:lsdException w:name="Medium List 2 Accent 5" w:semiHidden="0" w:uiPriority="66" w:unhideWhenUsed="0"/>
+    <w:lsdException w:name="Medium Grid 1 Accent 5" w:semiHidden="0" w:uiPriority="67" w:unhideWhenUsed="0"/>
+    <w:lsdException w:name="Medium Grid 2 Accent 5" w:semiHidden="0" w:uiPriority="68" w:unhideWhenUsed="0"/>
+    <w:lsdException w:name="Medium Grid 3 Accent 5" w:semiHidden="0" w:uiPriority="69" w:unhideWhenUsed="0"/>
+    <w:lsdException w:name="Dark List Accent 5" w:semiHidden="0" w:uiPriority="70" w:unhideWhenUsed="0"/>
+    <w:lsdException w:name="Colorful Shading Accent 5" w:semiHidden="0" w:uiPriority="71" w:unhideWhenUsed="0"/>
+    <w:lsdException w:name="Colorful List Accent 5" w:semiHidden="0" w:uiPriority="72" w:unhideWhenUsed="0"/>
+    <w:lsdException w:name="Colorful Grid Accent 5" w:semiHidden="0" w:uiPriority="73" w:unhideWhenUsed="0"/>
+    <w:lsdException w:name="Light Shading Accent 6" w:semiHidden="0" w:uiPriority="60" w:unhideWhenUsed="0"/>
+    <w:lsdException w:name="Light List Accent 6" w:semiHidden="0" w:uiPriority="61" w:unhideWhenUsed="0"/>
+    <w:lsdException w:name="Light Grid Accent 6" w:semiHidden="0" w:uiPriority="62" w:unhideWhenUsed="0"/>
+    <w:lsdException w:name="Medium Shading 1 Accent 6" w:semiHidden="0" w:uiPriority="63" w:unhideWhenUsed="0"/>
+    <w:lsdException w:name="Medium Shading 2 Accent 6" w:semiHidden="0" w:uiPriority="64" w:unhideWhenUsed="0"/>
+    <w:lsdException w:name="Medium List 1 Accent 6" w:semiHidden="0" w:uiPriority="65" w:unhideWhenUsed="0"/>
+    <w:lsdException w:name="Medium List 2 Accent 6" w:semiHidden="0" w:uiPriority="66" w:unhideWhenUsed="0"/>
+    <w:lsdException w:name="Medium Grid 1 Accent 6" w:semiHidden="0" w:uiPriority="67" w:unhideWhenUsed="0"/>
+    <w:lsdException w:name="Medium Grid 2 Accent 6" w:semiHidden="0" w:uiPriority="68" w:unhideWhenUsed="0"/>
+    <w:lsdException w:name="Medium Grid 3 Accent 6" w:semiHidden="0" w:uiPriority="69" w:unhideWhenUsed="0"/>
+    <w:lsdException w:name="Dark List Accent 6" w:semiHidden="0" w:uiPriority="70" w:unhideWhenUsed="0"/>
+    <w:lsdException w:name="Colorful Shading Accent 6" w:semiHidden="0" w:uiPriority="71" w:unhideWhenUsed="0"/>
+    <w:lsdException w:name="Colorful List Accent 6" w:semiHidden="0" w:uiPriority="72" w:unhideWhenUsed="0"/>
+    <w:lsdException w:name="Colorful Grid Accent 6" w:semiHidden="0" w:uiPriority="73" w:unhideWhenUsed="0"/>
+    <w:lsdException w:name="Subtle Emphasis" w:semiHidden="0" w:uiPriority="19" w:unhideWhenUsed="0" w:qFormat="1"/>
+    <w:lsdException w:name="Intense Emphasis" w:semiHidden="0" w:uiPriority="21" w:unhideWhenUsed="0" w:qFormat="1"/>
+    <w:lsdException w:name="Subtle Reference" w:semiHidden="0" w:uiPriority="31" w:unhideWhenUsed="0" w:qFormat="1"/>
+    <w:lsdException w:name="Intense Reference" w:semiHidden="0" w:uiPriority="32" w:unhideWhenUsed="0" w:qFormat="1"/>
+    <w:lsdException w:name="Book Title" w:semiHidden="0" w:uiPriority="33" w:unhideWhenUsed="0" w:qFormat="1"/>
+    <w:lsdException w:name="Bibliography" w:uiPriority="37"/>
+    <w:lsdException w:name="TOC Heading" w:uiPriority="39" w:qFormat="1"/>
+  </w:latentStyles>
+  <w:style w:type="paragraph" w:default="1" w:styleId="Normal">
+    <w:name w:val="Normal"/>
+    <w:qFormat/>
+  </w:style>
+  <w:style w:type="paragraph" w:styleId="Heading1">
+    <w:name w:val="heading 1"/>
+    <w:basedOn w:val="Normal"/>
+    <w:next w:val="Normal"/>
+    <w:link w:val="Heading1Char"/>
+    <w:uiPriority w:val="9"/>
+    <w:qFormat/>
+    <w:rsid w:val="00F04879"/>
+    <w:pPr>
+      <w:keepNext/>
+      <w:keepLines/>
+      <w:spacing w:before="480"/>
+      <w:outlineLvl w:val="0"/>
+    </w:pPr>
+    <w:rPr>
+      <w:rFonts w:asciiTheme="majorHAnsi" w:eastAsiaTheme="majorEastAsia" w:hAnsiTheme="majorHAnsi"/>
+      <w:b/>
+      <w:bCs/>
+      <w:color w:val="365F91" w:themeColor="accent1" w:themeShade="BF"/>
+      <w:sz w:val="28"/>
+      <w:szCs w:val="25"/>
+    </w:rPr>
+  </w:style>
+  <w:style w:type="paragraph" w:styleId="Heading2">
+    <w:name w:val="heading 2"/>
+    <w:basedOn w:val="Normal"/>
+    <w:next w:val="Normal"/>
+    <w:link w:val="Heading2Char"/>
+    <w:uiPriority w:val="9"/>
+    <w:unhideWhenUsed/>
+    <w:qFormat/>
+    <w:rsid w:val="00EF1092"/>
+    <w:pPr>
+      <w:keepNext/>
+      <w:keepLines/>
+      <w:spacing w:before="200"/>
+      <w:outlineLvl w:val="1"/>
+    </w:pPr>
+    <w:rPr>
+      <w:rFonts w:asciiTheme="majorHAnsi" w:eastAsiaTheme="majorEastAsia" w:hAnsiTheme="majorHAnsi"/>
+      <w:b/>
+      <w:bCs/>
+      <w:color w:val="4F81BD" w:themeColor="accent1"/>
+      <w:sz w:val="26"/>
+      <w:szCs w:val="23"/>
+    </w:rPr>
+  </w:style>
+  <w:style w:type="paragraph" w:styleId="Heading3">
+    <w:name w:val="heading 3"/>
+    <w:basedOn w:val="Normal"/>
+    <w:next w:val="Normal"/>
+    <w:link w:val="Heading3Char"/>
+    <w:uiPriority w:val="9"/>
+    <w:unhideWhenUsed/>
+    <w:qFormat/>
+    <w:rsid w:val="00CB2C1C"/>
+    <w:pPr>
+      <w:keepNext/>
+      <w:keepLines/>
+      <w:spacing w:before="200"/>
+      <w:outlineLvl w:val="2"/>
+    </w:pPr>
+    <w:rPr>
+      <w:rFonts w:asciiTheme="majorHAnsi" w:eastAsiaTheme="majorEastAsia" w:hAnsiTheme="majorHAnsi"/>
+      <w:b/>
+      <w:bCs/>
+      <w:color w:val="4F81BD" w:themeColor="accent1"/>
+      <w:szCs w:val="21"/>
+    </w:rPr>
+  </w:style>
+  <w:style w:type="character" w:default="1" w:styleId="DefaultParagraphFont">
+    <w:name w:val="Default Paragraph Font"/>
+    <w:uiPriority w:val="1"/>
+    <w:semiHidden/>
+    <w:unhideWhenUsed/>
+  </w:style>
+  <w:style w:type="table" w:default="1" w:styleId="TableNormal">
+    <w:name w:val="Normal Table"/>
+    <w:uiPriority w:val="99"/>
+    <w:semiHidden/>
+    <w:unhideWhenUsed/>
+    <w:tblPr>
+      <w:tblInd w:w="0" w:type="dxa"/>
+      <w:tblCellMar>
+        <w:top w:w="0" w:type="dxa"/>
+        <w:left w:w="108" w:type="dxa"/>
+        <w:bottom w:w="0" w:type="dxa"/>
+        <w:right w:w="108" w:type="dxa"/>
+      </w:tblCellMar>
+    </w:tblPr>
+  </w:style>
+  <w:style w:type="numbering" w:default="1" w:styleId="NoList">
+    <w:name w:val="No List"/>
+    <w:uiPriority w:val="99"/>
+    <w:semiHidden/>
+    <w:unhideWhenUsed/>
+  </w:style>
+  <w:style w:type="paragraph" w:customStyle="1" w:styleId="Standard">
+    <w:name w:val="Standard"/>
+  </w:style>
+  <w:style w:type="paragraph" w:customStyle="1" w:styleId="Heading">
+    <w:name w:val="Heading"/>
+    <w:basedOn w:val="Standard"/>
+    <w:next w:val="Textbody"/>
+    <w:pPr>
+      <w:keepNext/>
+      <w:spacing w:before="240" w:after="120"/>
+    </w:pPr>
+    <w:rPr>
+      <w:rFonts w:ascii="Arial" w:eastAsia="Microsoft YaHei" w:hAnsi="Arial"/>
+      <w:sz w:val="28"/>
+      <w:szCs w:val="28"/>
+    </w:rPr>
+  </w:style>
+  <w:style w:type="paragraph" w:customStyle="1" w:styleId="Textbody">
+    <w:name w:val="Text body"/>
+    <w:basedOn w:val="Standard"/>
+    <w:pPr>
+      <w:spacing w:after="120"/>
+    </w:pPr>
+  </w:style>
+  <w:style w:type="paragraph" w:styleId="List">
+    <w:name w:val="List"/>
+    <w:basedOn w:val="Textbody"/>
+  </w:style>
+  <w:style w:type="paragraph" w:styleId="Caption">
+    <w:name w:val="caption"/>
+    <w:basedOn w:val="Standard"/>
+    <w:pPr>
+      <w:suppressLineNumbers/>
+      <w:spacing w:before="120" w:after="120"/>
+    </w:pPr>
+    <w:rPr>
+      <w:i/>
+      <w:iCs/>
+    </w:rPr>
+  </w:style>
+  <w:style w:type="paragraph" w:customStyle="1" w:styleId="Index">
+    <w:name w:val="Index"/>
+    <w:basedOn w:val="Standard"/>
+    <w:pPr>
+      <w:suppressLineNumbers/>
+    </w:pPr>
+  </w:style>
+  <w:style w:type="paragraph" w:customStyle="1" w:styleId="TableContents">
+    <w:name w:val="Table Contents"/>
+    <w:basedOn w:val="Standard"/>
+    <w:pPr>
+      <w:suppressLineNumbers/>
+    </w:pPr>
+  </w:style>
+  <w:style w:type="paragraph" w:customStyle="1" w:styleId="TableHeading">
+    <w:name w:val="Table Heading"/>
+    <w:basedOn w:val="TableContents"/>
+    <w:pPr>
+      <w:jc w:val="center"/>
+    </w:pPr>
+    <w:rPr>
+      <w:b/>
+      <w:bCs/>
+    </w:rPr>
+  </w:style>
+  <w:style w:type="paragraph" w:styleId="Title">
+    <w:name w:val="Title"/>
+    <w:basedOn w:val="Normal"/>
+    <w:next w:val="Normal"/>
+    <w:link w:val="TitleChar"/>
+    <w:uiPriority w:val="10"/>
+    <w:qFormat/>
+    <w:rsid w:val="00F04879"/>
+    <w:pPr>
+      <w:pBdr>
+        <w:bottom w:val="single" w:sz="8" w:space="4" w:color="4F81BD" w:themeColor="accent1"/>
+      </w:pBdr>
+      <w:spacing w:after="300"/>
+      <w:contextualSpacing/>
+    </w:pPr>
+    <w:rPr>
+      <w:rFonts w:asciiTheme="majorHAnsi" w:eastAsiaTheme="majorEastAsia" w:hAnsiTheme="majorHAnsi"/>
+      <w:color w:val="17365D" w:themeColor="text2" w:themeShade="BF"/>
+      <w:spacing w:val="5"/>
+      <w:kern w:val="28"/>
+      <w:sz w:val="52"/>
+      <w:szCs w:val="47"/>
+    </w:rPr>
+  </w:style>
+  <w:style w:type="character" w:customStyle="1" w:styleId="TitleChar">
+    <w:name w:val="Title Char"/>
+    <w:basedOn w:val="DefaultParagraphFont"/>
+    <w:link w:val="Title"/>
+    <w:uiPriority w:val="10"/>
+    <w:rsid w:val="00F04879"/>
+    <w:rPr>
+      <w:rFonts w:asciiTheme="majorHAnsi" w:eastAsiaTheme="majorEastAsia" w:hAnsiTheme="majorHAnsi"/>
+      <w:color w:val="17365D" w:themeColor="text2" w:themeShade="BF"/>
+      <w:spacing w:val="5"/>
+      <w:kern w:val="28"/>
+      <w:sz w:val="52"/>
+      <w:szCs w:val="47"/>
+    </w:rPr>
+  </w:style>
+  <w:style w:type="character" w:customStyle="1" w:styleId="Heading1Char">
+    <w:name w:val="Heading 1 Char"/>
+    <w:basedOn w:val="DefaultParagraphFont"/>
+    <w:link w:val="Heading1"/>
+    <w:uiPriority w:val="9"/>
+    <w:rsid w:val="00F04879"/>
+    <w:rPr>
+      <w:rFonts w:asciiTheme="majorHAnsi" w:eastAsiaTheme="majorEastAsia" w:hAnsiTheme="majorHAnsi"/>
+      <w:b/>
+      <w:bCs/>
+      <w:color w:val="365F91" w:themeColor="accent1" w:themeShade="BF"/>
+      <w:sz w:val="28"/>
+      <w:szCs w:val="25"/>
+    </w:rPr>
+  </w:style>
+  <w:style w:type="character" w:customStyle="1" w:styleId="Heading2Char">
+    <w:name w:val="Heading 2 Char"/>
+    <w:basedOn w:val="DefaultParagraphFont"/>
+    <w:link w:val="Heading2"/>
+    <w:uiPriority w:val="9"/>
+    <w:rsid w:val="00EF1092"/>
+    <w:rPr>
+      <w:rFonts w:asciiTheme="majorHAnsi" w:eastAsiaTheme="majorEastAsia" w:hAnsiTheme="majorHAnsi"/>
+      <w:b/>
+      <w:bCs/>
+      <w:color w:val="4F81BD" w:themeColor="accent1"/>
+      <w:sz w:val="26"/>
+      <w:szCs w:val="23"/>
+    </w:rPr>
+  </w:style>
+  <w:style w:type="paragraph" w:styleId="BalloonText">
+    <w:name w:val="Balloon Text"/>
+    <w:basedOn w:val="Normal"/>
+    <w:link w:val="BalloonTextChar"/>
+    <w:uiPriority w:val="99"/>
+    <w:semiHidden/>
+    <w:unhideWhenUsed/>
+    <w:rsid w:val="00A17761"/>
+    <w:rPr>
+      <w:rFonts w:ascii="Tahoma" w:hAnsi="Tahoma"/>
+      <w:sz w:val="16"/>
+      <w:szCs w:val="14"/>
+    </w:rPr>
+  </w:style>
+  <w:style w:type="character" w:customStyle="1" w:styleId="BalloonTextChar">
+    <w:name w:val="Balloon Text Char"/>
+    <w:basedOn w:val="DefaultParagraphFont"/>
+    <w:link w:val="BalloonText"/>
+    <w:uiPriority w:val="99"/>
+    <w:semiHidden/>
+    <w:rsid w:val="00A17761"/>
+    <w:rPr>
+      <w:rFonts w:ascii="Tahoma" w:hAnsi="Tahoma"/>
+      <w:sz w:val="16"/>
+      <w:szCs w:val="14"/>
+    </w:rPr>
+  </w:style>
+  <w:style w:type="paragraph" w:styleId="Header">
+    <w:name w:val="header"/>
+    <w:basedOn w:val="Normal"/>
+    <w:link w:val="HeaderChar"/>
+    <w:uiPriority w:val="99"/>
+    <w:unhideWhenUsed/>
+    <w:rsid w:val="00C30C4A"/>
+    <w:pPr>
+      <w:tabs>
+        <w:tab w:val="center" w:pos="4680"/>
+        <w:tab w:val="right" w:pos="9360"/>
+      </w:tabs>
+    </w:pPr>
+    <w:rPr>
+      <w:szCs w:val="21"/>
+    </w:rPr>
+  </w:style>
+  <w:style w:type="character" w:customStyle="1" w:styleId="HeaderChar">
+    <w:name w:val="Header Char"/>
+    <w:basedOn w:val="DefaultParagraphFont"/>
+    <w:link w:val="Header"/>
+    <w:uiPriority w:val="99"/>
+    <w:rsid w:val="00C30C4A"/>
+    <w:rPr>
+      <w:szCs w:val="21"/>
+    </w:rPr>
+  </w:style>
+  <w:style w:type="paragraph" w:styleId="Footer">
+    <w:name w:val="footer"/>
+    <w:basedOn w:val="Normal"/>
+    <w:link w:val="FooterChar"/>
+    <w:uiPriority w:val="99"/>
+    <w:unhideWhenUsed/>
+    <w:rsid w:val="00C30C4A"/>
+    <w:pPr>
+      <w:tabs>
+        <w:tab w:val="center" w:pos="4680"/>
+        <w:tab w:val="right" w:pos="9360"/>
+      </w:tabs>
+    </w:pPr>
+    <w:rPr>
+      <w:szCs w:val="21"/>
+    </w:rPr>
+  </w:style>
+  <w:style w:type="character" w:customStyle="1" w:styleId="FooterChar">
+    <w:name w:val="Footer Char"/>
+    <w:basedOn w:val="DefaultParagraphFont"/>
+    <w:link w:val="Footer"/>
+    <w:uiPriority w:val="99"/>
+    <w:rsid w:val="00C30C4A"/>
+    <w:rPr>
+      <w:szCs w:val="21"/>
+    </w:rPr>
+  </w:style>
+  <w:style w:type="table" w:styleId="TableGrid">
+    <w:name w:val="Table Grid"/>
+    <w:basedOn w:val="TableNormal"/>
+    <w:uiPriority w:val="59"/>
+    <w:rsid w:val="00CB2C1C"/>
+    <w:tblPr>
+      <w:tblBorders>
+        <w:top w:val="single" w:sz="4" w:space="0" w:color="auto"/>
+        <w:left w:val="single" w:sz="4" w:space="0" w:color="auto"/>
+        <w:bottom w:val="single" w:sz="4" w:space="0" w:color="auto"/>
+        <w:right w:val="single" w:sz="4" w:space="0" w:color="auto"/>
+        <w:insideH w:val="single" w:sz="4" w:space="0" w:color="auto"/>
+        <w:insideV w:val="single" w:sz="4" w:space="0" w:color="auto"/>
+      </w:tblBorders>
+    </w:tblPr>
+  </w:style>
+  <w:style w:type="character" w:customStyle="1" w:styleId="Heading3Char">
+    <w:name w:val="Heading 3 Char"/>
+    <w:basedOn w:val="DefaultParagraphFont"/>
+    <w:link w:val="Heading3"/>
+    <w:uiPriority w:val="9"/>
+    <w:rsid w:val="00CB2C1C"/>
+    <w:rPr>
+      <w:rFonts w:asciiTheme="majorHAnsi" w:eastAsiaTheme="majorEastAsia" w:hAnsiTheme="majorHAnsi"/>
+      <w:b/>
+      <w:bCs/>
+      <w:color w:val="4F81BD" w:themeColor="accent1"/>
+      <w:szCs w:val="21"/>
+    </w:rPr>
+  </w:style>
+  <w:style w:type="character" w:styleId="Hyperlink">
+    <w:name w:val="Hyperlink"/>
+    <w:basedOn w:val="DefaultParagraphFont"/>
+    <w:uiPriority w:val="99"/>
+    <w:unhideWhenUsed/>
+    <w:rsid w:val="0076167A"/>
+    <w:rPr>
+      <w:color w:val="0000FF" w:themeColor="hyperlink"/>
+      <w:u w:val="single"/>
+    </w:rPr>
+  </w:style>
 </w:styles>
 </file>
 
@@ -7076,7 +7499,7 @@
 </file>
 
 <file path=customXml/itemProps1.xml><?xml version="1.0" encoding="utf-8"?>
-<ds:datastoreItem xmlns:ds="http://schemas.openxmlformats.org/officeDocument/2006/customXml" ds:itemID="{FCD13A17-D8E7-481D-94FF-3D0F96464CDA}">
+<ds:datastoreItem xmlns:ds="http://schemas.openxmlformats.org/officeDocument/2006/customXml" ds:itemID="{1CF280B4-2305-4E21-B82E-C0B4E4BA3448}">
   <ds:schemaRefs>
     <ds:schemaRef ds:uri="http://schemas.openxmlformats.org/officeDocument/2006/bibliography"/>
   </ds:schemaRefs>

</xml_diff>

<commit_message>
Update documentation for exporting chromatograms on command line
Former-commit-id: bf97cfdaa988b96600e58226c2fa6847206fa0ea
</commit_message>
<xml_diff>
--- a/pwiz_tools/Skyline/Documentation/Skyline Command-Line Interface.docx
+++ b/pwiz_tools/Skyline/Documentation/Skyline Command-Line Interface.docx
@@ -1,6 +1,6 @@
 
 <file path=word/document.xml><?xml version="1.0" encoding="utf-8"?>
-<w:document xmlns:wpc="http://schemas.microsoft.com/office/word/2010/wordprocessingCanvas" xmlns:mc="http://schemas.openxmlformats.org/markup-compatibility/2006" xmlns:o="urn:schemas-microsoft-com:office:office" xmlns:r="http://schemas.openxmlformats.org/officeDocument/2006/relationships" xmlns:m="http://schemas.openxmlformats.org/officeDocument/2006/math" xmlns:v="urn:schemas-microsoft-com:vml" xmlns:wp14="http://schemas.microsoft.com/office/word/2010/wordprocessingDrawing" xmlns:wp="http://schemas.openxmlformats.org/drawingml/2006/wordprocessingDrawing" xmlns:w10="urn:schemas-microsoft-com:office:word" xmlns:w="http://schemas.openxmlformats.org/wordprocessingml/2006/main" xmlns:w14="http://schemas.microsoft.com/office/word/2010/wordml" xmlns:wpg="http://schemas.microsoft.com/office/word/2010/wordprocessingGroup" xmlns:wpi="http://schemas.microsoft.com/office/word/2010/wordprocessingInk" xmlns:wne="http://schemas.microsoft.com/office/word/2006/wordml" xmlns:wps="http://schemas.microsoft.com/office/word/2010/wordprocessingShape" mc:Ignorable="w14 wp14">
+<w:document xmlns:wpc="http://schemas.microsoft.com/office/word/2010/wordprocessingCanvas" xmlns:mc="http://schemas.openxmlformats.org/markup-compatibility/2006" xmlns:o="urn:schemas-microsoft-com:office:office" xmlns:r="http://schemas.openxmlformats.org/officeDocument/2006/relationships" xmlns:m="http://schemas.openxmlformats.org/officeDocument/2006/math" xmlns:v="urn:schemas-microsoft-com:vml" xmlns:wp14="http://schemas.microsoft.com/office/word/2010/wordprocessingDrawing" xmlns:wp="http://schemas.openxmlformats.org/drawingml/2006/wordprocessingDrawing" xmlns:w10="urn:schemas-microsoft-com:office:word" xmlns:w="http://schemas.openxmlformats.org/wordprocessingml/2006/main" xmlns:w14="http://schemas.microsoft.com/office/word/2010/wordml" xmlns:w15="http://schemas.microsoft.com/office/word/2012/wordml" xmlns:wpg="http://schemas.microsoft.com/office/word/2010/wordprocessingGroup" xmlns:wpi="http://schemas.microsoft.com/office/word/2010/wordprocessingInk" xmlns:wne="http://schemas.microsoft.com/office/word/2006/wordml" xmlns:wps="http://schemas.microsoft.com/office/word/2010/wordprocessingShape" mc:Ignorable="w14 w15 wp14">
   <w:body>
     <w:p>
       <w:pPr>
@@ -2321,6 +2321,399 @@
       </w:pPr>
       <w:r>
         <w:lastRenderedPageBreak/>
+        <w:t>Exporting chromatograms</w:t>
+      </w:r>
+    </w:p>
+    <w:tbl>
+      <w:tblPr>
+        <w:tblW w:w="8640" w:type="dxa"/>
+        <w:tblInd w:w="45" w:type="dxa"/>
+        <w:tblLayout w:type="fixed"/>
+        <w:tblCellMar>
+          <w:left w:w="10" w:type="dxa"/>
+          <w:right w:w="10" w:type="dxa"/>
+        </w:tblCellMar>
+        <w:tblLook w:val="0000" w:firstRow="0" w:lastRow="0" w:firstColumn="0" w:lastColumn="0" w:noHBand="0" w:noVBand="0"/>
+      </w:tblPr>
+      <w:tblGrid>
+        <w:gridCol w:w="3880"/>
+        <w:gridCol w:w="4760"/>
+      </w:tblGrid>
+      <w:tr>
+        <w:tc>
+          <w:tcPr>
+            <w:tcW w:w="3880" w:type="dxa"/>
+            <w:tcBorders>
+              <w:top w:val="single" w:sz="2" w:space="0" w:color="000000"/>
+              <w:left w:val="single" w:sz="2" w:space="0" w:color="000000"/>
+              <w:bottom w:val="single" w:sz="2" w:space="0" w:color="000000"/>
+              <w:right w:val="single" w:sz="2" w:space="0" w:color="000000"/>
+            </w:tcBorders>
+            <w:tcMar>
+              <w:top w:w="55" w:type="dxa"/>
+              <w:left w:w="55" w:type="dxa"/>
+              <w:bottom w:w="55" w:type="dxa"/>
+              <w:right w:w="55" w:type="dxa"/>
+            </w:tcMar>
+          </w:tcPr>
+          <w:p>
+            <w:pPr>
+              <w:pStyle w:val="TableContents"/>
+              <w:rPr>
+                <w:rFonts w:ascii="Calibri" w:hAnsi="Calibri"/>
+              </w:rPr>
+            </w:pPr>
+            <w:r>
+              <w:rPr>
+                <w:rFonts w:ascii="Calibri" w:hAnsi="Calibri"/>
+              </w:rPr>
+              <w:t>--chromatogram-file=path/to/file.</w:t>
+            </w:r>
+            <w:r>
+              <w:rPr>
+                <w:rFonts w:ascii="Calibri" w:hAnsi="Calibri"/>
+              </w:rPr>
+              <w:t>tsv</w:t>
+            </w:r>
+          </w:p>
+          <w:p>
+            <w:pPr>
+              <w:ind w:firstLine="709"/>
+            </w:pPr>
+          </w:p>
+        </w:tc>
+        <w:tc>
+          <w:tcPr>
+            <w:tcW w:w="4760" w:type="dxa"/>
+            <w:tcBorders>
+              <w:top w:val="single" w:sz="2" w:space="0" w:color="000000"/>
+              <w:left w:val="single" w:sz="2" w:space="0" w:color="000000"/>
+              <w:bottom w:val="single" w:sz="2" w:space="0" w:color="000000"/>
+              <w:right w:val="single" w:sz="2" w:space="0" w:color="000000"/>
+            </w:tcBorders>
+            <w:tcMar>
+              <w:top w:w="55" w:type="dxa"/>
+              <w:left w:w="55" w:type="dxa"/>
+              <w:bottom w:w="55" w:type="dxa"/>
+              <w:right w:w="55" w:type="dxa"/>
+            </w:tcMar>
+          </w:tcPr>
+          <w:p>
+            <w:pPr>
+              <w:pStyle w:val="TableContents"/>
+              <w:rPr>
+                <w:rFonts w:ascii="Calibri" w:hAnsi="Calibri"/>
+              </w:rPr>
+            </w:pPr>
+            <w:r>
+              <w:rPr>
+                <w:rFonts w:ascii="Calibri" w:hAnsi="Calibri"/>
+              </w:rPr>
+              <w:t>The path to</w:t>
+            </w:r>
+            <w:r>
+              <w:rPr>
+                <w:rFonts w:ascii="Calibri" w:hAnsi="Calibri"/>
+              </w:rPr>
+              <w:t xml:space="preserve"> the tab delimited file where to </w:t>
+            </w:r>
+            <w:r>
+              <w:rPr>
+                <w:rFonts w:ascii="Calibri" w:hAnsi="Calibri"/>
+              </w:rPr>
+              <w:t xml:space="preserve">export </w:t>
+            </w:r>
+            <w:r>
+              <w:rPr>
+                <w:rFonts w:ascii="Calibri" w:hAnsi="Calibri"/>
+              </w:rPr>
+              <w:t>chromatograms</w:t>
+            </w:r>
+            <w:r>
+              <w:rPr>
+                <w:rFonts w:ascii="Calibri" w:hAnsi="Calibri"/>
+              </w:rPr>
+              <w:t>.</w:t>
+            </w:r>
+          </w:p>
+        </w:tc>
+      </w:tr>
+      <w:tr>
+        <w:tc>
+          <w:tcPr>
+            <w:tcW w:w="3880" w:type="dxa"/>
+            <w:tcBorders>
+              <w:top w:val="single" w:sz="2" w:space="0" w:color="000000"/>
+              <w:left w:val="single" w:sz="2" w:space="0" w:color="000000"/>
+              <w:bottom w:val="single" w:sz="2" w:space="0" w:color="000000"/>
+              <w:right w:val="single" w:sz="2" w:space="0" w:color="000000"/>
+            </w:tcBorders>
+            <w:tcMar>
+              <w:top w:w="55" w:type="dxa"/>
+              <w:left w:w="55" w:type="dxa"/>
+              <w:bottom w:w="55" w:type="dxa"/>
+              <w:right w:w="55" w:type="dxa"/>
+            </w:tcMar>
+          </w:tcPr>
+          <w:p>
+            <w:pPr>
+              <w:pStyle w:val="TableContents"/>
+              <w:rPr>
+                <w:rFonts w:ascii="Calibri" w:hAnsi="Calibri"/>
+              </w:rPr>
+            </w:pPr>
+            <w:r>
+              <w:rPr>
+                <w:rFonts w:ascii="Calibri" w:hAnsi="Calibri"/>
+              </w:rPr>
+              <w:t>--chromatogram-precursor</w:t>
+            </w:r>
+          </w:p>
+        </w:tc>
+        <w:tc>
+          <w:tcPr>
+            <w:tcW w:w="4760" w:type="dxa"/>
+            <w:tcBorders>
+              <w:top w:val="single" w:sz="2" w:space="0" w:color="000000"/>
+              <w:left w:val="single" w:sz="2" w:space="0" w:color="000000"/>
+              <w:bottom w:val="single" w:sz="2" w:space="0" w:color="000000"/>
+              <w:right w:val="single" w:sz="2" w:space="0" w:color="000000"/>
+            </w:tcBorders>
+            <w:tcMar>
+              <w:top w:w="55" w:type="dxa"/>
+              <w:left w:w="55" w:type="dxa"/>
+              <w:bottom w:w="55" w:type="dxa"/>
+              <w:right w:w="55" w:type="dxa"/>
+            </w:tcMar>
+          </w:tcPr>
+          <w:p>
+            <w:pPr>
+              <w:pStyle w:val="TableContents"/>
+              <w:rPr>
+                <w:rFonts w:ascii="Calibri" w:hAnsi="Calibri"/>
+              </w:rPr>
+            </w:pPr>
+            <w:r>
+              <w:rPr>
+                <w:rFonts w:ascii="Calibri" w:hAnsi="Calibri"/>
+              </w:rPr>
+              <w:t>Export precursor ion chromatograms.</w:t>
+            </w:r>
+          </w:p>
+        </w:tc>
+      </w:tr>
+      <w:tr>
+        <w:tc>
+          <w:tcPr>
+            <w:tcW w:w="3880" w:type="dxa"/>
+            <w:tcBorders>
+              <w:top w:val="single" w:sz="2" w:space="0" w:color="000000"/>
+              <w:left w:val="single" w:sz="2" w:space="0" w:color="000000"/>
+              <w:bottom w:val="single" w:sz="2" w:space="0" w:color="000000"/>
+              <w:right w:val="single" w:sz="2" w:space="0" w:color="000000"/>
+            </w:tcBorders>
+            <w:tcMar>
+              <w:top w:w="55" w:type="dxa"/>
+              <w:left w:w="55" w:type="dxa"/>
+              <w:bottom w:w="55" w:type="dxa"/>
+              <w:right w:w="55" w:type="dxa"/>
+            </w:tcMar>
+          </w:tcPr>
+          <w:p>
+            <w:pPr>
+              <w:pStyle w:val="TableContents"/>
+              <w:rPr>
+                <w:rFonts w:ascii="Calibri" w:hAnsi="Calibri"/>
+              </w:rPr>
+            </w:pPr>
+            <w:r>
+              <w:rPr>
+                <w:rFonts w:ascii="Calibri" w:hAnsi="Calibri"/>
+              </w:rPr>
+              <w:t>--chromatogram-products</w:t>
+            </w:r>
+          </w:p>
+        </w:tc>
+        <w:tc>
+          <w:tcPr>
+            <w:tcW w:w="4760" w:type="dxa"/>
+            <w:tcBorders>
+              <w:top w:val="single" w:sz="2" w:space="0" w:color="000000"/>
+              <w:left w:val="single" w:sz="2" w:space="0" w:color="000000"/>
+              <w:bottom w:val="single" w:sz="2" w:space="0" w:color="000000"/>
+              <w:right w:val="single" w:sz="2" w:space="0" w:color="000000"/>
+            </w:tcBorders>
+            <w:tcMar>
+              <w:top w:w="55" w:type="dxa"/>
+              <w:left w:w="55" w:type="dxa"/>
+              <w:bottom w:w="55" w:type="dxa"/>
+              <w:right w:w="55" w:type="dxa"/>
+            </w:tcMar>
+          </w:tcPr>
+          <w:p>
+            <w:pPr>
+              <w:pStyle w:val="TableContents"/>
+              <w:rPr>
+                <w:rFonts w:ascii="Calibri" w:hAnsi="Calibri"/>
+              </w:rPr>
+            </w:pPr>
+            <w:r>
+              <w:rPr>
+                <w:rFonts w:ascii="Calibri" w:hAnsi="Calibri"/>
+              </w:rPr>
+              <w:t>Export product ion chromatograms.</w:t>
+            </w:r>
+          </w:p>
+        </w:tc>
+      </w:tr>
+      <w:tr>
+        <w:tc>
+          <w:tcPr>
+            <w:tcW w:w="3880" w:type="dxa"/>
+            <w:tcBorders>
+              <w:top w:val="single" w:sz="2" w:space="0" w:color="000000"/>
+              <w:left w:val="single" w:sz="2" w:space="0" w:color="000000"/>
+              <w:bottom w:val="single" w:sz="2" w:space="0" w:color="000000"/>
+              <w:right w:val="single" w:sz="2" w:space="0" w:color="000000"/>
+            </w:tcBorders>
+            <w:tcMar>
+              <w:top w:w="55" w:type="dxa"/>
+              <w:left w:w="55" w:type="dxa"/>
+              <w:bottom w:w="55" w:type="dxa"/>
+              <w:right w:w="55" w:type="dxa"/>
+            </w:tcMar>
+          </w:tcPr>
+          <w:p>
+            <w:pPr>
+              <w:pStyle w:val="TableContents"/>
+              <w:rPr>
+                <w:rFonts w:ascii="Calibri" w:hAnsi="Calibri"/>
+              </w:rPr>
+            </w:pPr>
+            <w:r>
+              <w:rPr>
+                <w:rFonts w:ascii="Calibri" w:hAnsi="Calibri"/>
+              </w:rPr>
+              <w:t>--chromatogram-base-peaks</w:t>
+            </w:r>
+          </w:p>
+        </w:tc>
+        <w:tc>
+          <w:tcPr>
+            <w:tcW w:w="4760" w:type="dxa"/>
+            <w:tcBorders>
+              <w:top w:val="single" w:sz="2" w:space="0" w:color="000000"/>
+              <w:left w:val="single" w:sz="2" w:space="0" w:color="000000"/>
+              <w:bottom w:val="single" w:sz="2" w:space="0" w:color="000000"/>
+              <w:right w:val="single" w:sz="2" w:space="0" w:color="000000"/>
+            </w:tcBorders>
+            <w:tcMar>
+              <w:top w:w="55" w:type="dxa"/>
+              <w:left w:w="55" w:type="dxa"/>
+              <w:bottom w:w="55" w:type="dxa"/>
+              <w:right w:w="55" w:type="dxa"/>
+            </w:tcMar>
+          </w:tcPr>
+          <w:p>
+            <w:pPr>
+              <w:pStyle w:val="TableContents"/>
+              <w:rPr>
+                <w:rFonts w:ascii="Calibri" w:hAnsi="Calibri"/>
+              </w:rPr>
+            </w:pPr>
+            <w:r>
+              <w:rPr>
+                <w:rFonts w:ascii="Calibri" w:hAnsi="Calibri"/>
+              </w:rPr>
+              <w:t>Export base peak chromatograms.</w:t>
+            </w:r>
+          </w:p>
+        </w:tc>
+      </w:tr>
+      <w:tr>
+        <w:tc>
+          <w:tcPr>
+            <w:tcW w:w="3880" w:type="dxa"/>
+            <w:tcBorders>
+              <w:top w:val="single" w:sz="2" w:space="0" w:color="000000"/>
+              <w:left w:val="single" w:sz="2" w:space="0" w:color="000000"/>
+              <w:bottom w:val="single" w:sz="2" w:space="0" w:color="000000"/>
+              <w:right w:val="single" w:sz="2" w:space="0" w:color="000000"/>
+            </w:tcBorders>
+            <w:tcMar>
+              <w:top w:w="55" w:type="dxa"/>
+              <w:left w:w="55" w:type="dxa"/>
+              <w:bottom w:w="55" w:type="dxa"/>
+              <w:right w:w="55" w:type="dxa"/>
+            </w:tcMar>
+          </w:tcPr>
+          <w:p>
+            <w:pPr>
+              <w:pStyle w:val="TableContents"/>
+              <w:rPr>
+                <w:rFonts w:ascii="Calibri" w:hAnsi="Calibri"/>
+              </w:rPr>
+            </w:pPr>
+            <w:r>
+              <w:rPr>
+                <w:rFonts w:ascii="Calibri" w:hAnsi="Calibri"/>
+              </w:rPr>
+              <w:t>--chromatogram-tics</w:t>
+            </w:r>
+          </w:p>
+        </w:tc>
+        <w:tc>
+          <w:tcPr>
+            <w:tcW w:w="4760" w:type="dxa"/>
+            <w:tcBorders>
+              <w:top w:val="single" w:sz="2" w:space="0" w:color="000000"/>
+              <w:left w:val="single" w:sz="2" w:space="0" w:color="000000"/>
+              <w:bottom w:val="single" w:sz="2" w:space="0" w:color="000000"/>
+              <w:right w:val="single" w:sz="2" w:space="0" w:color="000000"/>
+            </w:tcBorders>
+            <w:tcMar>
+              <w:top w:w="55" w:type="dxa"/>
+              <w:left w:w="55" w:type="dxa"/>
+              <w:bottom w:w="55" w:type="dxa"/>
+              <w:right w:w="55" w:type="dxa"/>
+            </w:tcMar>
+          </w:tcPr>
+          <w:p>
+            <w:pPr>
+              <w:pStyle w:val="TableContents"/>
+              <w:rPr>
+                <w:rFonts w:ascii="Calibri" w:hAnsi="Calibri"/>
+              </w:rPr>
+            </w:pPr>
+            <w:r>
+              <w:rPr>
+                <w:rFonts w:ascii="Calibri" w:hAnsi="Calibri"/>
+              </w:rPr>
+              <w:t xml:space="preserve">Export </w:t>
+            </w:r>
+            <w:r>
+              <w:rPr>
+                <w:rFonts w:ascii="Calibri" w:hAnsi="Calibri"/>
+              </w:rPr>
+              <w:t>total ion current</w:t>
+            </w:r>
+            <w:bookmarkStart w:id="0" w:name="_GoBack"/>
+            <w:bookmarkEnd w:id="0"/>
+            <w:r>
+              <w:rPr>
+                <w:rFonts w:ascii="Calibri" w:hAnsi="Calibri"/>
+              </w:rPr>
+              <w:t xml:space="preserve"> chromatograms.</w:t>
+            </w:r>
+          </w:p>
+        </w:tc>
+      </w:tr>
+    </w:tbl>
+    <w:p>
+      <w:pPr>
+        <w:pStyle w:val="Heading2"/>
+      </w:pPr>
+      <w:r>
         <w:t>Exporting t</w:t>
       </w:r>
       <w:r>
@@ -3021,6 +3414,7 @@
               <w:rPr>
                 <w:rFonts w:ascii="Calibri" w:hAnsi="Calibri"/>
               </w:rPr>
+              <w:lastRenderedPageBreak/>
               <w:t>--exp-template</w:t>
             </w:r>
             <w:r>
@@ -3184,14 +3578,7 @@
               <w:rPr>
                 <w:rFonts w:ascii="Calibri" w:hAnsi="Calibri"/>
               </w:rPr>
-              <w:t xml:space="preserve">Dwell time per transition. This option is required for </w:t>
-            </w:r>
-            <w:r>
-              <w:rPr>
-                <w:rFonts w:ascii="Calibri" w:hAnsi="Calibri"/>
-              </w:rPr>
-              <w:lastRenderedPageBreak/>
-              <w:t>standard (unscheduled) methods.</w:t>
+              <w:t>Dwell time per transition. This option is required for standard (unscheduled) methods.</w:t>
             </w:r>
           </w:p>
         </w:tc>
@@ -3222,7 +3609,6 @@
               <w:rPr>
                 <w:rFonts w:ascii="Calibri" w:hAnsi="Calibri"/>
               </w:rPr>
-              <w:lastRenderedPageBreak/>
               <w:t>Agilent (all instruments)</w:t>
             </w:r>
           </w:p>
@@ -3960,7 +4346,14 @@
               <w:rPr>
                 <w:rFonts w:ascii="Calibri" w:hAnsi="Calibri"/>
               </w:rPr>
-              <w:t>, but if you specify one, the method will be scheduled based on that replicate.</w:t>
+              <w:t xml:space="preserve">, but if you specify one, the method will be scheduled based on that </w:t>
+            </w:r>
+            <w:r>
+              <w:rPr>
+                <w:rFonts w:ascii="Calibri" w:hAnsi="Calibri"/>
+              </w:rPr>
+              <w:lastRenderedPageBreak/>
+              <w:t>replicate.</w:t>
             </w:r>
           </w:p>
         </w:tc>
@@ -3992,6 +4385,7 @@
               <w:rPr>
                 <w:rFonts w:ascii="Calibri" w:hAnsi="Calibri"/>
               </w:rPr>
+              <w:lastRenderedPageBreak/>
               <w:t>--exp-ignore-proteins</w:t>
             </w:r>
           </w:p>
@@ -4097,7 +4491,6 @@
         <w:pStyle w:val="Heading2"/>
       </w:pPr>
       <w:r>
-        <w:lastRenderedPageBreak/>
         <w:t>Publishing to Panorama</w:t>
       </w:r>
     </w:p>
@@ -4226,7 +4619,7 @@
                 <w:rFonts w:ascii="Calibri" w:hAnsi="Calibri"/>
               </w:rPr>
             </w:pPr>
-            <w:hyperlink r:id="rId9" w:history="1">
+            <w:hyperlink r:id="rId8" w:history="1">
               <w:r>
                 <w:rPr>
                   <w:rStyle w:val="Hyperlink"/>
@@ -4483,8 +4876,6 @@
               </w:rPr>
               <w:t>--</w:t>
             </w:r>
-            <w:bookmarkStart w:id="0" w:name="_GoBack"/>
-            <w:bookmarkEnd w:id="0"/>
             <w:r>
               <w:rPr>
                 <w:rFonts w:ascii="Calibri" w:hAnsi="Calibri"/>
@@ -4565,19 +4956,7 @@
         <w:rPr>
           <w:i/>
         </w:rPr>
-        <w:t xml:space="preserve">If the parameters </w:t>
-      </w:r>
-      <w:r>
-        <w:rPr>
-          <w:i/>
-        </w:rPr>
-        <w:t>above</w:t>
-      </w:r>
-      <w:r>
-        <w:rPr>
-          <w:i/>
-        </w:rPr>
-        <w:t xml:space="preserve"> are used along with parameters to import results files into the document (--import-file or –import-all) the Skyline document will be uploaded to the given Panorama server only if new results are added to the document. </w:t>
+        <w:t xml:space="preserve">If the parameters above are used along with parameters to import results files into the document (--import-file or –import-all) the Skyline document will be uploaded to the given Panorama server only if new results are added to the document. </w:t>
       </w:r>
     </w:p>
     <w:p>
@@ -4853,6 +5232,7 @@
               <w:rPr>
                 <w:rFonts w:ascii="Calibri" w:hAnsi="Calibri"/>
               </w:rPr>
+              <w:lastRenderedPageBreak/>
               <w:t>--full-scan-</w:t>
             </w:r>
             <w:r>
@@ -5047,7 +5427,6 @@
               <w:rPr>
                 <w:rFonts w:ascii="Calibri" w:hAnsi="Calibri"/>
               </w:rPr>
-              <w:lastRenderedPageBreak/>
               <w:t>--tool-arguments=”&lt;arguments&gt;”</w:t>
             </w:r>
           </w:p>
@@ -5656,7 +6035,14 @@
               <w:rPr>
                 <w:rFonts w:ascii="Calibri" w:hAnsi="Calibri"/>
               </w:rPr>
-              <w:t>Specify whether conflicting custom annotations from the provided ZIP file should overwrite (true) existing annotations or be skipped (false).</w:t>
+              <w:t xml:space="preserve">Specify whether conflicting custom annotations from the provided ZIP file should overwrite (true) existing </w:t>
+            </w:r>
+            <w:r>
+              <w:rPr>
+                <w:rFonts w:ascii="Calibri" w:hAnsi="Calibri"/>
+              </w:rPr>
+              <w:lastRenderedPageBreak/>
+              <w:t>annotations or be skipped (false).</w:t>
             </w:r>
           </w:p>
         </w:tc>
@@ -5691,6 +6077,7 @@
               <w:rPr>
                 <w:rFonts w:ascii="Calibri" w:hAnsi="Calibri"/>
               </w:rPr>
+              <w:lastRenderedPageBreak/>
               <w:t>--tool-program-macro=&lt;programTitle&gt;</w:t>
             </w:r>
           </w:p>
@@ -5736,7 +6123,6 @@
               <w:rPr>
                 <w:rFonts w:ascii="Calibri" w:hAnsi="Calibri"/>
               </w:rPr>
-              <w:lastRenderedPageBreak/>
               <w:t>Eg.</w:t>
             </w:r>
           </w:p>
@@ -5782,7 +6168,6 @@
               <w:rPr>
                 <w:rFonts w:ascii="Calibri" w:hAnsi="Calibri"/>
               </w:rPr>
-              <w:lastRenderedPageBreak/>
               <w:t xml:space="preserve">Specifies a program title and version to use with the –tool-program-path command. Together these commands are for importing tools from a ZIP file that use the $(ProgramPath()) macro as their command. For more information see the documentation on External Tools.  </w:t>
             </w:r>
           </w:p>
@@ -5818,7 +6203,6 @@
               <w:rPr>
                 <w:rFonts w:ascii="Calibri" w:hAnsi="Calibri"/>
               </w:rPr>
-              <w:lastRenderedPageBreak/>
               <w:t>--tool-program-path=path/to/file</w:t>
             </w:r>
           </w:p>
@@ -5930,7 +6314,7 @@
       </w:pPr>
     </w:p>
     <w:sectPr>
-      <w:footerReference w:type="default" r:id="rId10"/>
+      <w:footerReference w:type="default" r:id="rId9"/>
       <w:pgSz w:w="12240" w:h="15840"/>
       <w:pgMar w:top="1440" w:right="1800" w:bottom="1440" w:left="1800" w:header="720" w:footer="720" w:gutter="0"/>
       <w:cols w:space="720"/>
@@ -5940,7 +6324,7 @@
 </file>
 
 <file path=word/endnotes.xml><?xml version="1.0" encoding="utf-8"?>
-<w:endnotes xmlns:wpc="http://schemas.microsoft.com/office/word/2010/wordprocessingCanvas" xmlns:mc="http://schemas.openxmlformats.org/markup-compatibility/2006" xmlns:o="urn:schemas-microsoft-com:office:office" xmlns:r="http://schemas.openxmlformats.org/officeDocument/2006/relationships" xmlns:m="http://schemas.openxmlformats.org/officeDocument/2006/math" xmlns:v="urn:schemas-microsoft-com:vml" xmlns:wp14="http://schemas.microsoft.com/office/word/2010/wordprocessingDrawing" xmlns:wp="http://schemas.openxmlformats.org/drawingml/2006/wordprocessingDrawing" xmlns:w10="urn:schemas-microsoft-com:office:word" xmlns:w="http://schemas.openxmlformats.org/wordprocessingml/2006/main" xmlns:w14="http://schemas.microsoft.com/office/word/2010/wordml" xmlns:wpg="http://schemas.microsoft.com/office/word/2010/wordprocessingGroup" xmlns:wpi="http://schemas.microsoft.com/office/word/2010/wordprocessingInk" xmlns:wne="http://schemas.microsoft.com/office/word/2006/wordml" xmlns:wps="http://schemas.microsoft.com/office/word/2010/wordprocessingShape" mc:Ignorable="w14 wp14">
+<w:endnotes xmlns:wpc="http://schemas.microsoft.com/office/word/2010/wordprocessingCanvas" xmlns:mc="http://schemas.openxmlformats.org/markup-compatibility/2006" xmlns:o="urn:schemas-microsoft-com:office:office" xmlns:r="http://schemas.openxmlformats.org/officeDocument/2006/relationships" xmlns:m="http://schemas.openxmlformats.org/officeDocument/2006/math" xmlns:v="urn:schemas-microsoft-com:vml" xmlns:wp14="http://schemas.microsoft.com/office/word/2010/wordprocessingDrawing" xmlns:wp="http://schemas.openxmlformats.org/drawingml/2006/wordprocessingDrawing" xmlns:w10="urn:schemas-microsoft-com:office:word" xmlns:w="http://schemas.openxmlformats.org/wordprocessingml/2006/main" xmlns:w14="http://schemas.microsoft.com/office/word/2010/wordml" xmlns:w15="http://schemas.microsoft.com/office/word/2012/wordml" xmlns:wpg="http://schemas.microsoft.com/office/word/2010/wordprocessingGroup" xmlns:wpi="http://schemas.microsoft.com/office/word/2010/wordprocessingInk" xmlns:wne="http://schemas.microsoft.com/office/word/2006/wordml" xmlns:wps="http://schemas.microsoft.com/office/word/2010/wordprocessingShape" mc:Ignorable="w14 w15 wp14">
   <w:endnote w:type="separator" w:id="-1">
     <w:p>
       <w:r>
@@ -5959,7 +6343,7 @@
 </file>
 
 <file path=word/footer1.xml><?xml version="1.0" encoding="utf-8"?>
-<w:ftr xmlns:wpc="http://schemas.microsoft.com/office/word/2010/wordprocessingCanvas" xmlns:mc="http://schemas.openxmlformats.org/markup-compatibility/2006" xmlns:o="urn:schemas-microsoft-com:office:office" xmlns:r="http://schemas.openxmlformats.org/officeDocument/2006/relationships" xmlns:m="http://schemas.openxmlformats.org/officeDocument/2006/math" xmlns:v="urn:schemas-microsoft-com:vml" xmlns:wp14="http://schemas.microsoft.com/office/word/2010/wordprocessingDrawing" xmlns:wp="http://schemas.openxmlformats.org/drawingml/2006/wordprocessingDrawing" xmlns:w10="urn:schemas-microsoft-com:office:word" xmlns:w="http://schemas.openxmlformats.org/wordprocessingml/2006/main" xmlns:w14="http://schemas.microsoft.com/office/word/2010/wordml" xmlns:wpg="http://schemas.microsoft.com/office/word/2010/wordprocessingGroup" xmlns:wpi="http://schemas.microsoft.com/office/word/2010/wordprocessingInk" xmlns:wne="http://schemas.microsoft.com/office/word/2006/wordml" xmlns:wps="http://schemas.microsoft.com/office/word/2010/wordprocessingShape" mc:Ignorable="w14 wp14">
+<w:ftr xmlns:wpc="http://schemas.microsoft.com/office/word/2010/wordprocessingCanvas" xmlns:mc="http://schemas.openxmlformats.org/markup-compatibility/2006" xmlns:o="urn:schemas-microsoft-com:office:office" xmlns:r="http://schemas.openxmlformats.org/officeDocument/2006/relationships" xmlns:m="http://schemas.openxmlformats.org/officeDocument/2006/math" xmlns:v="urn:schemas-microsoft-com:vml" xmlns:wp14="http://schemas.microsoft.com/office/word/2010/wordprocessingDrawing" xmlns:wp="http://schemas.openxmlformats.org/drawingml/2006/wordprocessingDrawing" xmlns:w10="urn:schemas-microsoft-com:office:word" xmlns:w="http://schemas.openxmlformats.org/wordprocessingml/2006/main" xmlns:w14="http://schemas.microsoft.com/office/word/2010/wordml" xmlns:w15="http://schemas.microsoft.com/office/word/2012/wordml" xmlns:wpg="http://schemas.microsoft.com/office/word/2010/wordprocessingGroup" xmlns:wpi="http://schemas.microsoft.com/office/word/2010/wordprocessingInk" xmlns:wne="http://schemas.microsoft.com/office/word/2006/wordml" xmlns:wps="http://schemas.microsoft.com/office/word/2010/wordprocessingShape" mc:Ignorable="w14 w15 wp14">
   <w:sdt>
     <w:sdtPr>
       <w:id w:val="-1916925817"/>
@@ -6006,7 +6390,7 @@
             <w:rFonts w:asciiTheme="minorHAnsi" w:hAnsiTheme="minorHAnsi" w:cstheme="minorHAnsi"/>
             <w:noProof/>
           </w:rPr>
-          <w:t>6</w:t>
+          <w:t>8</w:t>
         </w:r>
         <w:r>
           <w:rPr>
@@ -6027,7 +6411,7 @@
 </file>
 
 <file path=word/footnotes.xml><?xml version="1.0" encoding="utf-8"?>
-<w:footnotes xmlns:wpc="http://schemas.microsoft.com/office/word/2010/wordprocessingCanvas" xmlns:mc="http://schemas.openxmlformats.org/markup-compatibility/2006" xmlns:o="urn:schemas-microsoft-com:office:office" xmlns:r="http://schemas.openxmlformats.org/officeDocument/2006/relationships" xmlns:m="http://schemas.openxmlformats.org/officeDocument/2006/math" xmlns:v="urn:schemas-microsoft-com:vml" xmlns:wp14="http://schemas.microsoft.com/office/word/2010/wordprocessingDrawing" xmlns:wp="http://schemas.openxmlformats.org/drawingml/2006/wordprocessingDrawing" xmlns:w10="urn:schemas-microsoft-com:office:word" xmlns:w="http://schemas.openxmlformats.org/wordprocessingml/2006/main" xmlns:w14="http://schemas.microsoft.com/office/word/2010/wordml" xmlns:wpg="http://schemas.microsoft.com/office/word/2010/wordprocessingGroup" xmlns:wpi="http://schemas.microsoft.com/office/word/2010/wordprocessingInk" xmlns:wne="http://schemas.microsoft.com/office/word/2006/wordml" xmlns:wps="http://schemas.microsoft.com/office/word/2010/wordprocessingShape" mc:Ignorable="w14 wp14">
+<w:footnotes xmlns:wpc="http://schemas.microsoft.com/office/word/2010/wordprocessingCanvas" xmlns:mc="http://schemas.openxmlformats.org/markup-compatibility/2006" xmlns:o="urn:schemas-microsoft-com:office:office" xmlns:r="http://schemas.openxmlformats.org/officeDocument/2006/relationships" xmlns:m="http://schemas.openxmlformats.org/officeDocument/2006/math" xmlns:v="urn:schemas-microsoft-com:vml" xmlns:wp14="http://schemas.microsoft.com/office/word/2010/wordprocessingDrawing" xmlns:wp="http://schemas.openxmlformats.org/drawingml/2006/wordprocessingDrawing" xmlns:w10="urn:schemas-microsoft-com:office:word" xmlns:w="http://schemas.openxmlformats.org/wordprocessingml/2006/main" xmlns:w14="http://schemas.microsoft.com/office/word/2010/wordml" xmlns:w15="http://schemas.microsoft.com/office/word/2012/wordml" xmlns:wpg="http://schemas.microsoft.com/office/word/2010/wordprocessingGroup" xmlns:wpi="http://schemas.microsoft.com/office/word/2010/wordprocessingInk" xmlns:wne="http://schemas.microsoft.com/office/word/2006/wordml" xmlns:wps="http://schemas.microsoft.com/office/word/2010/wordprocessingShape" mc:Ignorable="w14 w15 wp14">
   <w:footnote w:type="separator" w:id="-1">
     <w:p>
       <w:r>
@@ -6049,8 +6433,8 @@
 </file>
 
 <file path=word/numbering.xml><?xml version="1.0" encoding="utf-8"?>
-<w:numbering xmlns:wpc="http://schemas.microsoft.com/office/word/2010/wordprocessingCanvas" xmlns:mc="http://schemas.openxmlformats.org/markup-compatibility/2006" xmlns:o="urn:schemas-microsoft-com:office:office" xmlns:r="http://schemas.openxmlformats.org/officeDocument/2006/relationships" xmlns:m="http://schemas.openxmlformats.org/officeDocument/2006/math" xmlns:v="urn:schemas-microsoft-com:vml" xmlns:wp14="http://schemas.microsoft.com/office/word/2010/wordprocessingDrawing" xmlns:wp="http://schemas.openxmlformats.org/drawingml/2006/wordprocessingDrawing" xmlns:w10="urn:schemas-microsoft-com:office:word" xmlns:w="http://schemas.openxmlformats.org/wordprocessingml/2006/main" xmlns:w14="http://schemas.microsoft.com/office/word/2010/wordml" xmlns:wpg="http://schemas.microsoft.com/office/word/2010/wordprocessingGroup" xmlns:wpi="http://schemas.microsoft.com/office/word/2010/wordprocessingInk" xmlns:wne="http://schemas.microsoft.com/office/word/2006/wordml" xmlns:wps="http://schemas.microsoft.com/office/word/2010/wordprocessingShape" mc:Ignorable="w14 wp14">
-  <w:abstractNum w:abstractNumId="0">
+<w:numbering xmlns:wpc="http://schemas.microsoft.com/office/word/2010/wordprocessingCanvas" xmlns:mc="http://schemas.openxmlformats.org/markup-compatibility/2006" xmlns:o="urn:schemas-microsoft-com:office:office" xmlns:r="http://schemas.openxmlformats.org/officeDocument/2006/relationships" xmlns:m="http://schemas.openxmlformats.org/officeDocument/2006/math" xmlns:v="urn:schemas-microsoft-com:vml" xmlns:wp14="http://schemas.microsoft.com/office/word/2010/wordprocessingDrawing" xmlns:wp="http://schemas.openxmlformats.org/drawingml/2006/wordprocessingDrawing" xmlns:w10="urn:schemas-microsoft-com:office:word" xmlns:w="http://schemas.openxmlformats.org/wordprocessingml/2006/main" xmlns:w14="http://schemas.microsoft.com/office/word/2010/wordml" xmlns:w15="http://schemas.microsoft.com/office/word/2012/wordml" xmlns:wpg="http://schemas.microsoft.com/office/word/2010/wordprocessingGroup" xmlns:wpi="http://schemas.microsoft.com/office/word/2010/wordprocessingInk" xmlns:wne="http://schemas.microsoft.com/office/word/2006/wordml" xmlns:wps="http://schemas.microsoft.com/office/word/2010/wordprocessingShape" mc:Ignorable="w14 w15 wp14">
+  <w:abstractNum w:abstractNumId="0" w15:restartNumberingAfterBreak="0">
     <w:nsid w:val="109B349D"/>
     <w:multiLevelType w:val="hybridMultilevel"/>
     <w:tmpl w:val="4B2421E0"/>
@@ -6170,7 +6554,7 @@
 </file>
 
 <file path=word/styles.xml><?xml version="1.0" encoding="utf-8"?>
-<w:styles xmlns:mc="http://schemas.openxmlformats.org/markup-compatibility/2006" xmlns:r="http://schemas.openxmlformats.org/officeDocument/2006/relationships" xmlns:w="http://schemas.openxmlformats.org/wordprocessingml/2006/main" xmlns:w14="http://schemas.microsoft.com/office/word/2010/wordml" mc:Ignorable="w14">
+<w:styles xmlns:mc="http://schemas.openxmlformats.org/markup-compatibility/2006" xmlns:r="http://schemas.openxmlformats.org/officeDocument/2006/relationships" xmlns:w="http://schemas.openxmlformats.org/wordprocessingml/2006/main" xmlns:w14="http://schemas.microsoft.com/office/word/2010/wordml" xmlns:w15="http://schemas.microsoft.com/office/word/2012/wordml" mc:Ignorable="w14 w15">
   <w:docDefaults>
     <w:rPrDefault>
       <w:rPr>
@@ -6190,664 +6574,378 @@
       </w:pPr>
     </w:pPrDefault>
   </w:docDefaults>
-  <w:latentStyles w:defLockedState="0" w:defUIPriority="99" w:defSemiHidden="1" w:defUnhideWhenUsed="1" w:defQFormat="0" w:count="267">
-    <w:lsdException w:name="Normal" w:semiHidden="0" w:uiPriority="0" w:unhideWhenUsed="0" w:qFormat="1"/>
-    <w:lsdException w:name="heading 1" w:semiHidden="0" w:uiPriority="9" w:unhideWhenUsed="0" w:qFormat="1"/>
-    <w:lsdException w:name="heading 2" w:uiPriority="9" w:qFormat="1"/>
-    <w:lsdException w:name="heading 3" w:uiPriority="9" w:qFormat="1"/>
-    <w:lsdException w:name="heading 4" w:uiPriority="9" w:qFormat="1"/>
-    <w:lsdException w:name="heading 5" w:uiPriority="9" w:qFormat="1"/>
-    <w:lsdException w:name="heading 6" w:uiPriority="9" w:qFormat="1"/>
-    <w:lsdException w:name="heading 7" w:uiPriority="9" w:qFormat="1"/>
-    <w:lsdException w:name="heading 8" w:uiPriority="9" w:qFormat="1"/>
-    <w:lsdException w:name="heading 9" w:uiPriority="9" w:qFormat="1"/>
-    <w:lsdException w:name="toc 1" w:uiPriority="39"/>
-    <w:lsdException w:name="toc 2" w:uiPriority="39"/>
-    <w:lsdException w:name="toc 3" w:uiPriority="39"/>
-    <w:lsdException w:name="toc 4" w:uiPriority="39"/>
-    <w:lsdException w:name="toc 5" w:uiPriority="39"/>
-    <w:lsdException w:name="toc 6" w:uiPriority="39"/>
-    <w:lsdException w:name="toc 7" w:uiPriority="39"/>
-    <w:lsdException w:name="toc 8" w:uiPriority="39"/>
-    <w:lsdException w:name="toc 9" w:uiPriority="39"/>
-    <w:lsdException w:name="caption" w:uiPriority="35" w:qFormat="1"/>
-    <w:lsdException w:name="Title" w:semiHidden="0" w:uiPriority="10" w:unhideWhenUsed="0" w:qFormat="1"/>
-    <w:lsdException w:name="Default Paragraph Font" w:uiPriority="1"/>
-    <w:lsdException w:name="Subtitle" w:semiHidden="0" w:uiPriority="11" w:unhideWhenUsed="0" w:qFormat="1"/>
-    <w:lsdException w:name="Strong" w:semiHidden="0" w:uiPriority="22" w:unhideWhenUsed="0" w:qFormat="1"/>
-    <w:lsdException w:name="Emphasis" w:semiHidden="0" w:uiPriority="20" w:unhideWhenUsed="0" w:qFormat="1"/>
-    <w:lsdException w:name="Table Grid" w:semiHidden="0" w:uiPriority="59" w:unhideWhenUsed="0"/>
-    <w:lsdException w:name="Placeholder Text" w:unhideWhenUsed="0"/>
-    <w:lsdException w:name="No Spacing" w:semiHidden="0" w:uiPriority="1" w:unhideWhenUsed="0" w:qFormat="1"/>
-    <w:lsdException w:name="Light Shading" w:semiHidden="0" w:uiPriority="60" w:unhideWhenUsed="0"/>
-    <w:lsdException w:name="Light List" w:semiHidden="0" w:uiPriority="61" w:unhideWhenUsed="0"/>
-    <w:lsdException w:name="Light Grid" w:semiHidden="0" w:uiPriority="62" w:unhideWhenUsed="0"/>
-    <w:lsdException w:name="Medium Shading 1" w:semiHidden="0" w:uiPriority="63" w:unhideWhenUsed="0"/>
-    <w:lsdException w:name="Medium Shading 2" w:semiHidden="0" w:uiPriority="64" w:unhideWhenUsed="0"/>
-    <w:lsdException w:name="Medium List 1" w:semiHidden="0" w:uiPriority="65" w:unhideWhenUsed="0"/>
-    <w:lsdException w:name="Medium List 2" w:semiHidden="0" w:uiPriority="66" w:unhideWhenUsed="0"/>
-    <w:lsdException w:name="Medium Grid 1" w:semiHidden="0" w:uiPriority="67" w:unhideWhenUsed="0"/>
-    <w:lsdException w:name="Medium Grid 2" w:semiHidden="0" w:uiPriority="68" w:unhideWhenUsed="0"/>
-    <w:lsdException w:name="Medium Grid 3" w:semiHidden="0" w:uiPriority="69" w:unhideWhenUsed="0"/>
-    <w:lsdException w:name="Dark List" w:semiHidden="0" w:uiPriority="70" w:unhideWhenUsed="0"/>
-    <w:lsdException w:name="Colorful Shading" w:semiHidden="0" w:uiPriority="71" w:unhideWhenUsed="0"/>
-    <w:lsdException w:name="Colorful List" w:semiHidden="0" w:uiPriority="72" w:unhideWhenUsed="0"/>
-    <w:lsdException w:name="Colorful Grid" w:semiHidden="0" w:uiPriority="73" w:unhideWhenUsed="0"/>
-    <w:lsdException w:name="Light Shading Accent 1" w:semiHidden="0" w:uiPriority="60" w:unhideWhenUsed="0"/>
-    <w:lsdException w:name="Light List Accent 1" w:semiHidden="0" w:uiPriority="61" w:unhideWhenUsed="0"/>
-    <w:lsdException w:name="Light Grid Accent 1" w:semiHidden="0" w:uiPriority="62" w:unhideWhenUsed="0"/>
-    <w:lsdException w:name="Medium Shading 1 Accent 1" w:semiHidden="0" w:uiPriority="63" w:unhideWhenUsed="0"/>
-    <w:lsdException w:name="Medium Shading 2 Accent 1" w:semiHidden="0" w:uiPriority="64" w:unhideWhenUsed="0"/>
-    <w:lsdException w:name="Medium List 1 Accent 1" w:semiHidden="0" w:uiPriority="65" w:unhideWhenUsed="0"/>
-    <w:lsdException w:name="Revision" w:unhideWhenUsed="0"/>
-    <w:lsdException w:name="List Paragraph" w:semiHidden="0" w:uiPriority="34" w:unhideWhenUsed="0" w:qFormat="1"/>
-    <w:lsdException w:name="Quote" w:semiHidden="0" w:uiPriority="29" w:unhideWhenUsed="0" w:qFormat="1"/>
-    <w:lsdException w:name="Intense Quote" w:semiHidden="0" w:uiPriority="30" w:unhideWhenUsed="0" w:qFormat="1"/>
-    <w:lsdException w:name="Medium List 2 Accent 1" w:semiHidden="0" w:uiPriority="66" w:unhideWhenUsed="0"/>
-    <w:lsdException w:name="Medium Grid 1 Accent 1" w:semiHidden="0" w:uiPriority="67" w:unhideWhenUsed="0"/>
-    <w:lsdException w:name="Medium Grid 2 Accent 1" w:semiHidden="0" w:uiPriority="68" w:unhideWhenUsed="0"/>
-    <w:lsdException w:name="Medium Grid 3 Accent 1" w:semiHidden="0" w:uiPriority="69" w:unhideWhenUsed="0"/>
-    <w:lsdException w:name="Dark List Accent 1" w:semiHidden="0" w:uiPriority="70" w:unhideWhenUsed="0"/>
-    <w:lsdException w:name="Colorful Shading Accent 1" w:semiHidden="0" w:uiPriority="71" w:unhideWhenUsed="0"/>
-    <w:lsdException w:name="Colorful List Accent 1" w:semiHidden="0" w:uiPriority="72" w:unhideWhenUsed="0"/>
-    <w:lsdException w:name="Colorful Grid Accent 1" w:semiHidden="0" w:uiPriority="73" w:unhideWhenUsed="0"/>
-    <w:lsdException w:name="Light Shading Accent 2" w:semiHidden="0" w:uiPriority="60" w:unhideWhenUsed="0"/>
-    <w:lsdException w:name="Light List Accent 2" w:semiHidden="0" w:uiPriority="61" w:unhideWhenUsed="0"/>
-    <w:lsdException w:name="Light Grid Accent 2" w:semiHidden="0" w:uiPriority="62" w:unhideWhenUsed="0"/>
-    <w:lsdException w:name="Medium Shading 1 Accent 2" w:semiHidden="0" w:uiPriority="63" w:unhideWhenUsed="0"/>
-    <w:lsdException w:name="Medium Shading 2 Accent 2" w:semiHidden="0" w:uiPriority="64" w:unhideWhenUsed="0"/>
-    <w:lsdException w:name="Medium List 1 Accent 2" w:semiHidden="0" w:uiPriority="65" w:unhideWhenUsed="0"/>
-    <w:lsdException w:name="Medium List 2 Accent 2" w:semiHidden="0" w:uiPriority="66" w:unhideWhenUsed="0"/>
-    <w:lsdException w:name="Medium Grid 1 Accent 2" w:semiHidden="0" w:uiPriority="67" w:unhideWhenUsed="0"/>
-    <w:lsdException w:name="Medium Grid 2 Accent 2" w:semiHidden="0" w:uiPriority="68" w:unhideWhenUsed="0"/>
-    <w:lsdException w:name="Medium Grid 3 Accent 2" w:semiHidden="0" w:uiPriority="69" w:unhideWhenUsed="0"/>
-    <w:lsdException w:name="Dark List Accent 2" w:semiHidden="0" w:uiPriority="70" w:unhideWhenUsed="0"/>
-    <w:lsdException w:name="Colorful Shading Accent 2" w:semiHidden="0" w:uiPriority="71" w:unhideWhenUsed="0"/>
-    <w:lsdException w:name="Colorful List Accent 2" w:semiHidden="0" w:uiPriority="72" w:unhideWhenUsed="0"/>
-    <w:lsdException w:name="Colorful Grid Accent 2" w:semiHidden="0" w:uiPriority="73" w:unhideWhenUsed="0"/>
-    <w:lsdException w:name="Light Shading Accent 3" w:semiHidden="0" w:uiPriority="60" w:unhideWhenUsed="0"/>
-    <w:lsdException w:name="Light List Accent 3" w:semiHidden="0" w:uiPriority="61" w:unhideWhenUsed="0"/>
-    <w:lsdException w:name="Light Grid Accent 3" w:semiHidden="0" w:uiPriority="62" w:unhideWhenUsed="0"/>
-    <w:lsdException w:name="Medium Shading 1 Accent 3" w:semiHidden="0" w:uiPriority="63" w:unhideWhenUsed="0"/>
-    <w:lsdException w:name="Medium Shading 2 Accent 3" w:semiHidden="0" w:uiPriority="64" w:unhideWhenUsed="0"/>
-    <w:lsdException w:name="Medium List 1 Accent 3" w:semiHidden="0" w:uiPriority="65" w:unhideWhenUsed="0"/>
-    <w:lsdException w:name="Medium List 2 Accent 3" w:semiHidden="0" w:uiPriority="66" w:unhideWhenUsed="0"/>
-    <w:lsdException w:name="Medium Grid 1 Accent 3" w:semiHidden="0" w:uiPriority="67" w:unhideWhenUsed="0"/>
-    <w:lsdException w:name="Medium Grid 2 Accent 3" w:semiHidden="0" w:uiPriority="68" w:unhideWhenUsed="0"/>
-    <w:lsdException w:name="Medium Grid 3 Accent 3" w:semiHidden="0" w:uiPriority="69" w:unhideWhenUsed="0"/>
-    <w:lsdException w:name="Dark List Accent 3" w:semiHidden="0" w:uiPriority="70" w:unhideWhenUsed="0"/>
-    <w:lsdException w:name="Colorful Shading Accent 3" w:semiHidden="0" w:uiPriority="71" w:unhideWhenUsed="0"/>
-    <w:lsdException w:name="Colorful List Accent 3" w:semiHidden="0" w:uiPriority="72" w:unhideWhenUsed="0"/>
-    <w:lsdException w:name="Colorful Grid Accent 3" w:semiHidden="0" w:uiPriority="73" w:unhideWhenUsed="0"/>
-    <w:lsdException w:name="Light Shading Accent 4" w:semiHidden="0" w:uiPriority="60" w:unhideWhenUsed="0"/>
-    <w:lsdException w:name="Light List Accent 4" w:semiHidden="0" w:uiPriority="61" w:unhideWhenUsed="0"/>
-    <w:lsdException w:name="Light Grid Accent 4" w:semiHidden="0" w:uiPriority="62" w:unhideWhenUsed="0"/>
-    <w:lsdException w:name="Medium Shading 1 Accent 4" w:semiHidden="0" w:uiPriority="63" w:unhideWhenUsed="0"/>
-    <w:lsdException w:name="Medium Shading 2 Accent 4" w:semiHidden="0" w:uiPriority="64" w:unhideWhenUsed="0"/>
-    <w:lsdException w:name="Medium List 1 Accent 4" w:semiHidden="0" w:uiPriority="65" w:unhideWhenUsed="0"/>
-    <w:lsdException w:name="Medium List 2 Accent 4" w:semiHidden="0" w:uiPriority="66" w:unhideWhenUsed="0"/>
-    <w:lsdException w:name="Medium Grid 1 Accent 4" w:semiHidden="0" w:uiPriority="67" w:unhideWhenUsed="0"/>
-    <w:lsdException w:name="Medium Grid 2 Accent 4" w:semiHidden="0" w:uiPriority="68" w:unhideWhenUsed="0"/>
-    <w:lsdException w:name="Medium Grid 3 Accent 4" w:semiHidden="0" w:uiPriority="69" w:unhideWhenUsed="0"/>
-    <w:lsdException w:name="Dark List Accent 4" w:semiHidden="0" w:uiPriority="70" w:unhideWhenUsed="0"/>
-    <w:lsdException w:name="Colorful Shading Accent 4" w:semiHidden="0" w:uiPriority="71" w:unhideWhenUsed="0"/>
-    <w:lsdException w:name="Colorful List Accent 4" w:semiHidden="0" w:uiPriority="72" w:unhideWhenUsed="0"/>
-    <w:lsdException w:name="Colorful Grid Accent 4" w:semiHidden="0" w:uiPriority="73" w:unhideWhenUsed="0"/>
-    <w:lsdException w:name="Light Shading Accent 5" w:semiHidden="0" w:uiPriority="60" w:unhideWhenUsed="0"/>
-    <w:lsdException w:name="Light List Accent 5" w:semiHidden="0" w:uiPriority="61" w:unhideWhenUsed="0"/>
-    <w:lsdException w:name="Light Grid Accent 5" w:semiHidden="0" w:uiPriority="62" w:unhideWhenUsed="0"/>
-    <w:lsdException w:name="Medium Shading 1 Accent 5" w:semiHidden="0" w:uiPriority="63" w:unhideWhenUsed="0"/>
-    <w:lsdException w:name="Medium Shading 2 Accent 5" w:semiHidden="0" w:uiPriority="64" w:unhideWhenUsed="0"/>
-    <w:lsdException w:name="Medium List 1 Accent 5" w:semiHidden="0" w:uiPriority="65" w:unhideWhenUsed="0"/>
-    <w:lsdException w:name="Medium List 2 Accent 5" w:semiHidden="0" w:uiPriority="66" w:unhideWhenUsed="0"/>
-    <w:lsdException w:name="Medium Grid 1 Accent 5" w:semiHidden="0" w:uiPriority="67" w:unhideWhenUsed="0"/>
-    <w:lsdException w:name="Medium Grid 2 Accent 5" w:semiHidden="0" w:uiPriority="68" w:unhideWhenUsed="0"/>
-    <w:lsdException w:name="Medium Grid 3 Accent 5" w:semiHidden="0" w:uiPriority="69" w:unhideWhenUsed="0"/>
-    <w:lsdException w:name="Dark List Accent 5" w:semiHidden="0" w:uiPriority="70" w:unhideWhenUsed="0"/>
-    <w:lsdException w:name="Colorful Shading Accent 5" w:semiHidden="0" w:uiPriority="71" w:unhideWhenUsed="0"/>
-    <w:lsdException w:name="Colorful List Accent 5" w:semiHidden="0" w:uiPriority="72" w:unhideWhenUsed="0"/>
-    <w:lsdException w:name="Colorful Grid Accent 5" w:semiHidden="0" w:uiPriority="73" w:unhideWhenUsed="0"/>
-    <w:lsdException w:name="Light Shading Accent 6" w:semiHidden="0" w:uiPriority="60" w:unhideWhenUsed="0"/>
-    <w:lsdException w:name="Light List Accent 6" w:semiHidden="0" w:uiPriority="61" w:unhideWhenUsed="0"/>
-    <w:lsdException w:name="Light Grid Accent 6" w:semiHidden="0" w:uiPriority="62" w:unhideWhenUsed="0"/>
-    <w:lsdException w:name="Medium Shading 1 Accent 6" w:semiHidden="0" w:uiPriority="63" w:unhideWhenUsed="0"/>
-    <w:lsdException w:name="Medium Shading 2 Accent 6" w:semiHidden="0" w:uiPriority="64" w:unhideWhenUsed="0"/>
-    <w:lsdException w:name="Medium List 1 Accent 6" w:semiHidden="0" w:uiPriority="65" w:unhideWhenUsed="0"/>
-    <w:lsdException w:name="Medium List 2 Accent 6" w:semiHidden="0" w:uiPriority="66" w:unhideWhenUsed="0"/>
-    <w:lsdException w:name="Medium Grid 1 Accent 6" w:semiHidden="0" w:uiPriority="67" w:unhideWhenUsed="0"/>
-    <w:lsdException w:name="Medium Grid 2 Accent 6" w:semiHidden="0" w:uiPriority="68" w:unhideWhenUsed="0"/>
-    <w:lsdException w:name="Medium Grid 3 Accent 6" w:semiHidden="0" w:uiPriority="69" w:unhideWhenUsed="0"/>
-    <w:lsdException w:name="Dark List Accent 6" w:semiHidden="0" w:uiPriority="70" w:unhideWhenUsed="0"/>
-    <w:lsdException w:name="Colorful Shading Accent 6" w:semiHidden="0" w:uiPriority="71" w:unhideWhenUsed="0"/>
-    <w:lsdException w:name="Colorful List Accent 6" w:semiHidden="0" w:uiPriority="72" w:unhideWhenUsed="0"/>
-    <w:lsdException w:name="Colorful Grid Accent 6" w:semiHidden="0" w:uiPriority="73" w:unhideWhenUsed="0"/>
-    <w:lsdException w:name="Subtle Emphasis" w:semiHidden="0" w:uiPriority="19" w:unhideWhenUsed="0" w:qFormat="1"/>
-    <w:lsdException w:name="Intense Emphasis" w:semiHidden="0" w:uiPriority="21" w:unhideWhenUsed="0" w:qFormat="1"/>
-    <w:lsdException w:name="Subtle Reference" w:semiHidden="0" w:uiPriority="31" w:unhideWhenUsed="0" w:qFormat="1"/>
-    <w:lsdException w:name="Intense Reference" w:semiHidden="0" w:uiPriority="32" w:unhideWhenUsed="0" w:qFormat="1"/>
-    <w:lsdException w:name="Book Title" w:semiHidden="0" w:uiPriority="33" w:unhideWhenUsed="0" w:qFormat="1"/>
-    <w:lsdException w:name="Bibliography" w:uiPriority="37"/>
-    <w:lsdException w:name="TOC Heading" w:uiPriority="39" w:qFormat="1"/>
-  </w:latentStyles>
-  <w:style w:type="paragraph" w:default="1" w:styleId="Normal">
-    <w:name w:val="Normal"/>
-    <w:qFormat/>
-  </w:style>
-  <w:style w:type="paragraph" w:styleId="Heading1">
-    <w:name w:val="heading 1"/>
-    <w:basedOn w:val="Normal"/>
-    <w:next w:val="Normal"/>
-    <w:link w:val="Heading1Char"/>
-    <w:uiPriority w:val="9"/>
-    <w:qFormat/>
-    <w:rsid w:val="00F04879"/>
-    <w:pPr>
-      <w:keepNext/>
-      <w:keepLines/>
-      <w:spacing w:before="480"/>
-      <w:outlineLvl w:val="0"/>
-    </w:pPr>
-    <w:rPr>
-      <w:rFonts w:asciiTheme="majorHAnsi" w:eastAsiaTheme="majorEastAsia" w:hAnsiTheme="majorHAnsi"/>
-      <w:b/>
-      <w:bCs/>
-      <w:color w:val="365F91" w:themeColor="accent1" w:themeShade="BF"/>
-      <w:sz w:val="28"/>
-      <w:szCs w:val="25"/>
-    </w:rPr>
-  </w:style>
-  <w:style w:type="paragraph" w:styleId="Heading2">
-    <w:name w:val="heading 2"/>
-    <w:basedOn w:val="Normal"/>
-    <w:next w:val="Normal"/>
-    <w:link w:val="Heading2Char"/>
-    <w:uiPriority w:val="9"/>
-    <w:unhideWhenUsed/>
-    <w:qFormat/>
-    <w:rsid w:val="00EF1092"/>
-    <w:pPr>
-      <w:keepNext/>
-      <w:keepLines/>
-      <w:spacing w:before="200"/>
-      <w:outlineLvl w:val="1"/>
-    </w:pPr>
-    <w:rPr>
-      <w:rFonts w:asciiTheme="majorHAnsi" w:eastAsiaTheme="majorEastAsia" w:hAnsiTheme="majorHAnsi"/>
-      <w:b/>
-      <w:bCs/>
-      <w:color w:val="4F81BD" w:themeColor="accent1"/>
-      <w:sz w:val="26"/>
-      <w:szCs w:val="23"/>
-    </w:rPr>
-  </w:style>
-  <w:style w:type="paragraph" w:styleId="Heading3">
-    <w:name w:val="heading 3"/>
-    <w:basedOn w:val="Normal"/>
-    <w:next w:val="Normal"/>
-    <w:link w:val="Heading3Char"/>
-    <w:uiPriority w:val="9"/>
-    <w:unhideWhenUsed/>
-    <w:qFormat/>
-    <w:rsid w:val="00CB2C1C"/>
-    <w:pPr>
-      <w:keepNext/>
-      <w:keepLines/>
-      <w:spacing w:before="200"/>
-      <w:outlineLvl w:val="2"/>
-    </w:pPr>
-    <w:rPr>
-      <w:rFonts w:asciiTheme="majorHAnsi" w:eastAsiaTheme="majorEastAsia" w:hAnsiTheme="majorHAnsi"/>
-      <w:b/>
-      <w:bCs/>
-      <w:color w:val="4F81BD" w:themeColor="accent1"/>
-      <w:szCs w:val="21"/>
-    </w:rPr>
-  </w:style>
-  <w:style w:type="character" w:default="1" w:styleId="DefaultParagraphFont">
-    <w:name w:val="Default Paragraph Font"/>
-    <w:uiPriority w:val="1"/>
-    <w:semiHidden/>
-    <w:unhideWhenUsed/>
-  </w:style>
-  <w:style w:type="table" w:default="1" w:styleId="TableNormal">
-    <w:name w:val="Normal Table"/>
-    <w:uiPriority w:val="99"/>
-    <w:semiHidden/>
-    <w:unhideWhenUsed/>
-    <w:tblPr>
-      <w:tblInd w:w="0" w:type="dxa"/>
-      <w:tblCellMar>
-        <w:top w:w="0" w:type="dxa"/>
-        <w:left w:w="108" w:type="dxa"/>
-        <w:bottom w:w="0" w:type="dxa"/>
-        <w:right w:w="108" w:type="dxa"/>
-      </w:tblCellMar>
-    </w:tblPr>
-  </w:style>
-  <w:style w:type="numbering" w:default="1" w:styleId="NoList">
-    <w:name w:val="No List"/>
-    <w:uiPriority w:val="99"/>
-    <w:semiHidden/>
-    <w:unhideWhenUsed/>
-  </w:style>
-  <w:style w:type="paragraph" w:customStyle="1" w:styleId="Standard">
-    <w:name w:val="Standard"/>
-  </w:style>
-  <w:style w:type="paragraph" w:customStyle="1" w:styleId="Heading">
-    <w:name w:val="Heading"/>
-    <w:basedOn w:val="Standard"/>
-    <w:next w:val="Textbody"/>
-    <w:pPr>
-      <w:keepNext/>
-      <w:spacing w:before="240" w:after="120"/>
-    </w:pPr>
-    <w:rPr>
-      <w:rFonts w:ascii="Arial" w:eastAsia="Microsoft YaHei" w:hAnsi="Arial"/>
-      <w:sz w:val="28"/>
-      <w:szCs w:val="28"/>
-    </w:rPr>
-  </w:style>
-  <w:style w:type="paragraph" w:customStyle="1" w:styleId="Textbody">
-    <w:name w:val="Text body"/>
-    <w:basedOn w:val="Standard"/>
-    <w:pPr>
-      <w:spacing w:after="120"/>
-    </w:pPr>
-  </w:style>
-  <w:style w:type="paragraph" w:styleId="List">
-    <w:name w:val="List"/>
-    <w:basedOn w:val="Textbody"/>
-  </w:style>
-  <w:style w:type="paragraph" w:styleId="Caption">
-    <w:name w:val="caption"/>
-    <w:basedOn w:val="Standard"/>
-    <w:pPr>
-      <w:suppressLineNumbers/>
-      <w:spacing w:before="120" w:after="120"/>
-    </w:pPr>
-    <w:rPr>
-      <w:i/>
-      <w:iCs/>
-    </w:rPr>
-  </w:style>
-  <w:style w:type="paragraph" w:customStyle="1" w:styleId="Index">
-    <w:name w:val="Index"/>
-    <w:basedOn w:val="Standard"/>
-    <w:pPr>
-      <w:suppressLineNumbers/>
-    </w:pPr>
-  </w:style>
-  <w:style w:type="paragraph" w:customStyle="1" w:styleId="TableContents">
-    <w:name w:val="Table Contents"/>
-    <w:basedOn w:val="Standard"/>
-    <w:pPr>
-      <w:suppressLineNumbers/>
-    </w:pPr>
-  </w:style>
-  <w:style w:type="paragraph" w:customStyle="1" w:styleId="TableHeading">
-    <w:name w:val="Table Heading"/>
-    <w:basedOn w:val="TableContents"/>
-    <w:pPr>
-      <w:jc w:val="center"/>
-    </w:pPr>
-    <w:rPr>
-      <w:b/>
-      <w:bCs/>
-    </w:rPr>
-  </w:style>
-  <w:style w:type="paragraph" w:styleId="Title">
-    <w:name w:val="Title"/>
-    <w:basedOn w:val="Normal"/>
-    <w:next w:val="Normal"/>
-    <w:link w:val="TitleChar"/>
-    <w:uiPriority w:val="10"/>
-    <w:qFormat/>
-    <w:rsid w:val="00F04879"/>
-    <w:pPr>
-      <w:pBdr>
-        <w:bottom w:val="single" w:sz="8" w:space="4" w:color="4F81BD" w:themeColor="accent1"/>
-      </w:pBdr>
-      <w:spacing w:after="300"/>
-      <w:contextualSpacing/>
-    </w:pPr>
-    <w:rPr>
-      <w:rFonts w:asciiTheme="majorHAnsi" w:eastAsiaTheme="majorEastAsia" w:hAnsiTheme="majorHAnsi"/>
-      <w:color w:val="17365D" w:themeColor="text2" w:themeShade="BF"/>
-      <w:spacing w:val="5"/>
-      <w:kern w:val="28"/>
-      <w:sz w:val="52"/>
-      <w:szCs w:val="47"/>
-    </w:rPr>
-  </w:style>
-  <w:style w:type="character" w:customStyle="1" w:styleId="TitleChar">
-    <w:name w:val="Title Char"/>
-    <w:basedOn w:val="DefaultParagraphFont"/>
-    <w:link w:val="Title"/>
-    <w:uiPriority w:val="10"/>
-    <w:rsid w:val="00F04879"/>
-    <w:rPr>
-      <w:rFonts w:asciiTheme="majorHAnsi" w:eastAsiaTheme="majorEastAsia" w:hAnsiTheme="majorHAnsi"/>
-      <w:color w:val="17365D" w:themeColor="text2" w:themeShade="BF"/>
-      <w:spacing w:val="5"/>
-      <w:kern w:val="28"/>
-      <w:sz w:val="52"/>
-      <w:szCs w:val="47"/>
-    </w:rPr>
-  </w:style>
-  <w:style w:type="character" w:customStyle="1" w:styleId="Heading1Char">
-    <w:name w:val="Heading 1 Char"/>
-    <w:basedOn w:val="DefaultParagraphFont"/>
-    <w:link w:val="Heading1"/>
-    <w:uiPriority w:val="9"/>
-    <w:rsid w:val="00F04879"/>
-    <w:rPr>
-      <w:rFonts w:asciiTheme="majorHAnsi" w:eastAsiaTheme="majorEastAsia" w:hAnsiTheme="majorHAnsi"/>
-      <w:b/>
-      <w:bCs/>
-      <w:color w:val="365F91" w:themeColor="accent1" w:themeShade="BF"/>
-      <w:sz w:val="28"/>
-      <w:szCs w:val="25"/>
-    </w:rPr>
-  </w:style>
-  <w:style w:type="character" w:customStyle="1" w:styleId="Heading2Char">
-    <w:name w:val="Heading 2 Char"/>
-    <w:basedOn w:val="DefaultParagraphFont"/>
-    <w:link w:val="Heading2"/>
-    <w:uiPriority w:val="9"/>
-    <w:rsid w:val="00EF1092"/>
-    <w:rPr>
-      <w:rFonts w:asciiTheme="majorHAnsi" w:eastAsiaTheme="majorEastAsia" w:hAnsiTheme="majorHAnsi"/>
-      <w:b/>
-      <w:bCs/>
-      <w:color w:val="4F81BD" w:themeColor="accent1"/>
-      <w:sz w:val="26"/>
-      <w:szCs w:val="23"/>
-    </w:rPr>
-  </w:style>
-  <w:style w:type="paragraph" w:styleId="BalloonText">
-    <w:name w:val="Balloon Text"/>
-    <w:basedOn w:val="Normal"/>
-    <w:link w:val="BalloonTextChar"/>
-    <w:uiPriority w:val="99"/>
-    <w:semiHidden/>
-    <w:unhideWhenUsed/>
-    <w:rsid w:val="00A17761"/>
-    <w:rPr>
-      <w:rFonts w:ascii="Tahoma" w:hAnsi="Tahoma"/>
-      <w:sz w:val="16"/>
-      <w:szCs w:val="14"/>
-    </w:rPr>
-  </w:style>
-  <w:style w:type="character" w:customStyle="1" w:styleId="BalloonTextChar">
-    <w:name w:val="Balloon Text Char"/>
-    <w:basedOn w:val="DefaultParagraphFont"/>
-    <w:link w:val="BalloonText"/>
-    <w:uiPriority w:val="99"/>
-    <w:semiHidden/>
-    <w:rsid w:val="00A17761"/>
-    <w:rPr>
-      <w:rFonts w:ascii="Tahoma" w:hAnsi="Tahoma"/>
-      <w:sz w:val="16"/>
-      <w:szCs w:val="14"/>
-    </w:rPr>
-  </w:style>
-  <w:style w:type="paragraph" w:styleId="Header">
-    <w:name w:val="header"/>
-    <w:basedOn w:val="Normal"/>
-    <w:link w:val="HeaderChar"/>
-    <w:uiPriority w:val="99"/>
-    <w:unhideWhenUsed/>
-    <w:rsid w:val="00C30C4A"/>
-    <w:pPr>
-      <w:tabs>
-        <w:tab w:val="center" w:pos="4680"/>
-        <w:tab w:val="right" w:pos="9360"/>
-      </w:tabs>
-    </w:pPr>
-    <w:rPr>
-      <w:szCs w:val="21"/>
-    </w:rPr>
-  </w:style>
-  <w:style w:type="character" w:customStyle="1" w:styleId="HeaderChar">
-    <w:name w:val="Header Char"/>
-    <w:basedOn w:val="DefaultParagraphFont"/>
-    <w:link w:val="Header"/>
-    <w:uiPriority w:val="99"/>
-    <w:rsid w:val="00C30C4A"/>
-    <w:rPr>
-      <w:szCs w:val="21"/>
-    </w:rPr>
-  </w:style>
-  <w:style w:type="paragraph" w:styleId="Footer">
-    <w:name w:val="footer"/>
-    <w:basedOn w:val="Normal"/>
-    <w:link w:val="FooterChar"/>
-    <w:uiPriority w:val="99"/>
-    <w:unhideWhenUsed/>
-    <w:rsid w:val="00C30C4A"/>
-    <w:pPr>
-      <w:tabs>
-        <w:tab w:val="center" w:pos="4680"/>
-        <w:tab w:val="right" w:pos="9360"/>
-      </w:tabs>
-    </w:pPr>
-    <w:rPr>
-      <w:szCs w:val="21"/>
-    </w:rPr>
-  </w:style>
-  <w:style w:type="character" w:customStyle="1" w:styleId="FooterChar">
-    <w:name w:val="Footer Char"/>
-    <w:basedOn w:val="DefaultParagraphFont"/>
-    <w:link w:val="Footer"/>
-    <w:uiPriority w:val="99"/>
-    <w:rsid w:val="00C30C4A"/>
-    <w:rPr>
-      <w:szCs w:val="21"/>
-    </w:rPr>
-  </w:style>
-  <w:style w:type="table" w:styleId="TableGrid">
-    <w:name w:val="Table Grid"/>
-    <w:basedOn w:val="TableNormal"/>
-    <w:uiPriority w:val="59"/>
-    <w:rsid w:val="00CB2C1C"/>
-    <w:tblPr>
-      <w:tblBorders>
-        <w:top w:val="single" w:sz="4" w:space="0" w:color="auto"/>
-        <w:left w:val="single" w:sz="4" w:space="0" w:color="auto"/>
-        <w:bottom w:val="single" w:sz="4" w:space="0" w:color="auto"/>
-        <w:right w:val="single" w:sz="4" w:space="0" w:color="auto"/>
-        <w:insideH w:val="single" w:sz="4" w:space="0" w:color="auto"/>
-        <w:insideV w:val="single" w:sz="4" w:space="0" w:color="auto"/>
-      </w:tblBorders>
-    </w:tblPr>
-  </w:style>
-  <w:style w:type="character" w:customStyle="1" w:styleId="Heading3Char">
-    <w:name w:val="Heading 3 Char"/>
-    <w:basedOn w:val="DefaultParagraphFont"/>
-    <w:link w:val="Heading3"/>
-    <w:uiPriority w:val="9"/>
-    <w:rsid w:val="00CB2C1C"/>
-    <w:rPr>
-      <w:rFonts w:asciiTheme="majorHAnsi" w:eastAsiaTheme="majorEastAsia" w:hAnsiTheme="majorHAnsi"/>
-      <w:b/>
-      <w:bCs/>
-      <w:color w:val="4F81BD" w:themeColor="accent1"/>
-      <w:szCs w:val="21"/>
-    </w:rPr>
-  </w:style>
-  <w:style w:type="character" w:styleId="Hyperlink">
-    <w:name w:val="Hyperlink"/>
-    <w:basedOn w:val="DefaultParagraphFont"/>
-    <w:uiPriority w:val="99"/>
-    <w:unhideWhenUsed/>
-    <w:rsid w:val="0076167A"/>
-    <w:rPr>
-      <w:color w:val="0000FF" w:themeColor="hyperlink"/>
-      <w:u w:val="single"/>
-    </w:rPr>
-  </w:style>
-</w:styles>
-</file>
-
-<file path=word/stylesWithEffects.xml><?xml version="1.0" encoding="utf-8"?>
-<w:styles xmlns:wpc="http://schemas.microsoft.com/office/word/2010/wordprocessingCanvas" xmlns:mc="http://schemas.openxmlformats.org/markup-compatibility/2006" xmlns:o="urn:schemas-microsoft-com:office:office" xmlns:r="http://schemas.openxmlformats.org/officeDocument/2006/relationships" xmlns:m="http://schemas.openxmlformats.org/officeDocument/2006/math" xmlns:v="urn:schemas-microsoft-com:vml" xmlns:wp14="http://schemas.microsoft.com/office/word/2010/wordprocessingDrawing" xmlns:wp="http://schemas.openxmlformats.org/drawingml/2006/wordprocessingDrawing" xmlns:w10="urn:schemas-microsoft-com:office:word" xmlns:w="http://schemas.openxmlformats.org/wordprocessingml/2006/main" xmlns:w14="http://schemas.microsoft.com/office/word/2010/wordml" xmlns:wpg="http://schemas.microsoft.com/office/word/2010/wordprocessingGroup" xmlns:wpi="http://schemas.microsoft.com/office/word/2010/wordprocessingInk" xmlns:wne="http://schemas.microsoft.com/office/word/2006/wordml" xmlns:wps="http://schemas.microsoft.com/office/word/2010/wordprocessingShape" mc:Ignorable="w14 wp14">
-  <w:docDefaults>
-    <w:rPrDefault>
-      <w:rPr>
-        <w:rFonts w:ascii="Times New Roman" w:eastAsia="SimSun" w:hAnsi="Times New Roman" w:cs="Mangal"/>
-        <w:kern w:val="3"/>
-        <w:sz w:val="24"/>
-        <w:szCs w:val="24"/>
-        <w:lang w:val="en-US" w:eastAsia="zh-CN" w:bidi="hi-IN"/>
-      </w:rPr>
-    </w:rPrDefault>
-    <w:pPrDefault>
-      <w:pPr>
-        <w:widowControl w:val="0"/>
-        <w:suppressAutoHyphens/>
-        <w:autoSpaceDN w:val="0"/>
-        <w:textAlignment w:val="baseline"/>
-      </w:pPr>
-    </w:pPrDefault>
-  </w:docDefaults>
-  <w:latentStyles w:defLockedState="0" w:defUIPriority="99" w:defSemiHidden="1" w:defUnhideWhenUsed="1" w:defQFormat="0" w:count="267">
-    <w:lsdException w:name="Normal" w:semiHidden="0" w:uiPriority="0" w:unhideWhenUsed="0" w:qFormat="1"/>
-    <w:lsdException w:name="heading 1" w:semiHidden="0" w:uiPriority="9" w:unhideWhenUsed="0" w:qFormat="1"/>
-    <w:lsdException w:name="heading 2" w:uiPriority="9" w:qFormat="1"/>
-    <w:lsdException w:name="heading 3" w:uiPriority="9" w:qFormat="1"/>
-    <w:lsdException w:name="heading 4" w:uiPriority="9" w:qFormat="1"/>
-    <w:lsdException w:name="heading 5" w:uiPriority="9" w:qFormat="1"/>
-    <w:lsdException w:name="heading 6" w:uiPriority="9" w:qFormat="1"/>
-    <w:lsdException w:name="heading 7" w:uiPriority="9" w:qFormat="1"/>
-    <w:lsdException w:name="heading 8" w:uiPriority="9" w:qFormat="1"/>
-    <w:lsdException w:name="heading 9" w:uiPriority="9" w:qFormat="1"/>
-    <w:lsdException w:name="toc 1" w:uiPriority="39"/>
-    <w:lsdException w:name="toc 2" w:uiPriority="39"/>
-    <w:lsdException w:name="toc 3" w:uiPriority="39"/>
-    <w:lsdException w:name="toc 4" w:uiPriority="39"/>
-    <w:lsdException w:name="toc 5" w:uiPriority="39"/>
-    <w:lsdException w:name="toc 6" w:uiPriority="39"/>
-    <w:lsdException w:name="toc 7" w:uiPriority="39"/>
-    <w:lsdException w:name="toc 8" w:uiPriority="39"/>
-    <w:lsdException w:name="toc 9" w:uiPriority="39"/>
-    <w:lsdException w:name="caption" w:uiPriority="35" w:qFormat="1"/>
-    <w:lsdException w:name="Title" w:semiHidden="0" w:uiPriority="10" w:unhideWhenUsed="0" w:qFormat="1"/>
-    <w:lsdException w:name="Default Paragraph Font" w:uiPriority="1"/>
-    <w:lsdException w:name="Subtitle" w:semiHidden="0" w:uiPriority="11" w:unhideWhenUsed="0" w:qFormat="1"/>
-    <w:lsdException w:name="Strong" w:semiHidden="0" w:uiPriority="22" w:unhideWhenUsed="0" w:qFormat="1"/>
-    <w:lsdException w:name="Emphasis" w:semiHidden="0" w:uiPriority="20" w:unhideWhenUsed="0" w:qFormat="1"/>
-    <w:lsdException w:name="Table Grid" w:semiHidden="0" w:uiPriority="59" w:unhideWhenUsed="0"/>
-    <w:lsdException w:name="Placeholder Text" w:unhideWhenUsed="0"/>
-    <w:lsdException w:name="No Spacing" w:semiHidden="0" w:uiPriority="1" w:unhideWhenUsed="0" w:qFormat="1"/>
-    <w:lsdException w:name="Light Shading" w:semiHidden="0" w:uiPriority="60" w:unhideWhenUsed="0"/>
-    <w:lsdException w:name="Light List" w:semiHidden="0" w:uiPriority="61" w:unhideWhenUsed="0"/>
-    <w:lsdException w:name="Light Grid" w:semiHidden="0" w:uiPriority="62" w:unhideWhenUsed="0"/>
-    <w:lsdException w:name="Medium Shading 1" w:semiHidden="0" w:uiPriority="63" w:unhideWhenUsed="0"/>
-    <w:lsdException w:name="Medium Shading 2" w:semiHidden="0" w:uiPriority="64" w:unhideWhenUsed="0"/>
-    <w:lsdException w:name="Medium List 1" w:semiHidden="0" w:uiPriority="65" w:unhideWhenUsed="0"/>
-    <w:lsdException w:name="Medium List 2" w:semiHidden="0" w:uiPriority="66" w:unhideWhenUsed="0"/>
-    <w:lsdException w:name="Medium Grid 1" w:semiHidden="0" w:uiPriority="67" w:unhideWhenUsed="0"/>
-    <w:lsdException w:name="Medium Grid 2" w:semiHidden="0" w:uiPriority="68" w:unhideWhenUsed="0"/>
-    <w:lsdException w:name="Medium Grid 3" w:semiHidden="0" w:uiPriority="69" w:unhideWhenUsed="0"/>
-    <w:lsdException w:name="Dark List" w:semiHidden="0" w:uiPriority="70" w:unhideWhenUsed="0"/>
-    <w:lsdException w:name="Colorful Shading" w:semiHidden="0" w:uiPriority="71" w:unhideWhenUsed="0"/>
-    <w:lsdException w:name="Colorful List" w:semiHidden="0" w:uiPriority="72" w:unhideWhenUsed="0"/>
-    <w:lsdException w:name="Colorful Grid" w:semiHidden="0" w:uiPriority="73" w:unhideWhenUsed="0"/>
-    <w:lsdException w:name="Light Shading Accent 1" w:semiHidden="0" w:uiPriority="60" w:unhideWhenUsed="0"/>
-    <w:lsdException w:name="Light List Accent 1" w:semiHidden="0" w:uiPriority="61" w:unhideWhenUsed="0"/>
-    <w:lsdException w:name="Light Grid Accent 1" w:semiHidden="0" w:uiPriority="62" w:unhideWhenUsed="0"/>
-    <w:lsdException w:name="Medium Shading 1 Accent 1" w:semiHidden="0" w:uiPriority="63" w:unhideWhenUsed="0"/>
-    <w:lsdException w:name="Medium Shading 2 Accent 1" w:semiHidden="0" w:uiPriority="64" w:unhideWhenUsed="0"/>
-    <w:lsdException w:name="Medium List 1 Accent 1" w:semiHidden="0" w:uiPriority="65" w:unhideWhenUsed="0"/>
-    <w:lsdException w:name="Revision" w:unhideWhenUsed="0"/>
-    <w:lsdException w:name="List Paragraph" w:semiHidden="0" w:uiPriority="34" w:unhideWhenUsed="0" w:qFormat="1"/>
-    <w:lsdException w:name="Quote" w:semiHidden="0" w:uiPriority="29" w:unhideWhenUsed="0" w:qFormat="1"/>
-    <w:lsdException w:name="Intense Quote" w:semiHidden="0" w:uiPriority="30" w:unhideWhenUsed="0" w:qFormat="1"/>
-    <w:lsdException w:name="Medium List 2 Accent 1" w:semiHidden="0" w:uiPriority="66" w:unhideWhenUsed="0"/>
-    <w:lsdException w:name="Medium Grid 1 Accent 1" w:semiHidden="0" w:uiPriority="67" w:unhideWhenUsed="0"/>
-    <w:lsdException w:name="Medium Grid 2 Accent 1" w:semiHidden="0" w:uiPriority="68" w:unhideWhenUsed="0"/>
-    <w:lsdException w:name="Medium Grid 3 Accent 1" w:semiHidden="0" w:uiPriority="69" w:unhideWhenUsed="0"/>
-    <w:lsdException w:name="Dark List Accent 1" w:semiHidden="0" w:uiPriority="70" w:unhideWhenUsed="0"/>
-    <w:lsdException w:name="Colorful Shading Accent 1" w:semiHidden="0" w:uiPriority="71" w:unhideWhenUsed="0"/>
-    <w:lsdException w:name="Colorful List Accent 1" w:semiHidden="0" w:uiPriority="72" w:unhideWhenUsed="0"/>
-    <w:lsdException w:name="Colorful Grid Accent 1" w:semiHidden="0" w:uiPriority="73" w:unhideWhenUsed="0"/>
-    <w:lsdException w:name="Light Shading Accent 2" w:semiHidden="0" w:uiPriority="60" w:unhideWhenUsed="0"/>
-    <w:lsdException w:name="Light List Accent 2" w:semiHidden="0" w:uiPriority="61" w:unhideWhenUsed="0"/>
-    <w:lsdException w:name="Light Grid Accent 2" w:semiHidden="0" w:uiPriority="62" w:unhideWhenUsed="0"/>
-    <w:lsdException w:name="Medium Shading 1 Accent 2" w:semiHidden="0" w:uiPriority="63" w:unhideWhenUsed="0"/>
-    <w:lsdException w:name="Medium Shading 2 Accent 2" w:semiHidden="0" w:uiPriority="64" w:unhideWhenUsed="0"/>
-    <w:lsdException w:name="Medium List 1 Accent 2" w:semiHidden="0" w:uiPriority="65" w:unhideWhenUsed="0"/>
-    <w:lsdException w:name="Medium List 2 Accent 2" w:semiHidden="0" w:uiPriority="66" w:unhideWhenUsed="0"/>
-    <w:lsdException w:name="Medium Grid 1 Accent 2" w:semiHidden="0" w:uiPriority="67" w:unhideWhenUsed="0"/>
-    <w:lsdException w:name="Medium Grid 2 Accent 2" w:semiHidden="0" w:uiPriority="68" w:unhideWhenUsed="0"/>
-    <w:lsdException w:name="Medium Grid 3 Accent 2" w:semiHidden="0" w:uiPriority="69" w:unhideWhenUsed="0"/>
-    <w:lsdException w:name="Dark List Accent 2" w:semiHidden="0" w:uiPriority="70" w:unhideWhenUsed="0"/>
-    <w:lsdException w:name="Colorful Shading Accent 2" w:semiHidden="0" w:uiPriority="71" w:unhideWhenUsed="0"/>
-    <w:lsdException w:name="Colorful List Accent 2" w:semiHidden="0" w:uiPriority="72" w:unhideWhenUsed="0"/>
-    <w:lsdException w:name="Colorful Grid Accent 2" w:semiHidden="0" w:uiPriority="73" w:unhideWhenUsed="0"/>
-    <w:lsdException w:name="Light Shading Accent 3" w:semiHidden="0" w:uiPriority="60" w:unhideWhenUsed="0"/>
-    <w:lsdException w:name="Light List Accent 3" w:semiHidden="0" w:uiPriority="61" w:unhideWhenUsed="0"/>
-    <w:lsdException w:name="Light Grid Accent 3" w:semiHidden="0" w:uiPriority="62" w:unhideWhenUsed="0"/>
-    <w:lsdException w:name="Medium Shading 1 Accent 3" w:semiHidden="0" w:uiPriority="63" w:unhideWhenUsed="0"/>
-    <w:lsdException w:name="Medium Shading 2 Accent 3" w:semiHidden="0" w:uiPriority="64" w:unhideWhenUsed="0"/>
-    <w:lsdException w:name="Medium List 1 Accent 3" w:semiHidden="0" w:uiPriority="65" w:unhideWhenUsed="0"/>
-    <w:lsdException w:name="Medium List 2 Accent 3" w:semiHidden="0" w:uiPriority="66" w:unhideWhenUsed="0"/>
-    <w:lsdException w:name="Medium Grid 1 Accent 3" w:semiHidden="0" w:uiPriority="67" w:unhideWhenUsed="0"/>
-    <w:lsdException w:name="Medium Grid 2 Accent 3" w:semiHidden="0" w:uiPriority="68" w:unhideWhenUsed="0"/>
-    <w:lsdException w:name="Medium Grid 3 Accent 3" w:semiHidden="0" w:uiPriority="69" w:unhideWhenUsed="0"/>
-    <w:lsdException w:name="Dark List Accent 3" w:semiHidden="0" w:uiPriority="70" w:unhideWhenUsed="0"/>
-    <w:lsdException w:name="Colorful Shading Accent 3" w:semiHidden="0" w:uiPriority="71" w:unhideWhenUsed="0"/>
-    <w:lsdException w:name="Colorful List Accent 3" w:semiHidden="0" w:uiPriority="72" w:unhideWhenUsed="0"/>
-    <w:lsdException w:name="Colorful Grid Accent 3" w:semiHidden="0" w:uiPriority="73" w:unhideWhenUsed="0"/>
-    <w:lsdException w:name="Light Shading Accent 4" w:semiHidden="0" w:uiPriority="60" w:unhideWhenUsed="0"/>
-    <w:lsdException w:name="Light List Accent 4" w:semiHidden="0" w:uiPriority="61" w:unhideWhenUsed="0"/>
-    <w:lsdException w:name="Light Grid Accent 4" w:semiHidden="0" w:uiPriority="62" w:unhideWhenUsed="0"/>
-    <w:lsdException w:name="Medium Shading 1 Accent 4" w:semiHidden="0" w:uiPriority="63" w:unhideWhenUsed="0"/>
-    <w:lsdException w:name="Medium Shading 2 Accent 4" w:semiHidden="0" w:uiPriority="64" w:unhideWhenUsed="0"/>
-    <w:lsdException w:name="Medium List 1 Accent 4" w:semiHidden="0" w:uiPriority="65" w:unhideWhenUsed="0"/>
-    <w:lsdException w:name="Medium List 2 Accent 4" w:semiHidden="0" w:uiPriority="66" w:unhideWhenUsed="0"/>
-    <w:lsdException w:name="Medium Grid 1 Accent 4" w:semiHidden="0" w:uiPriority="67" w:unhideWhenUsed="0"/>
-    <w:lsdException w:name="Medium Grid 2 Accent 4" w:semiHidden="0" w:uiPriority="68" w:unhideWhenUsed="0"/>
-    <w:lsdException w:name="Medium Grid 3 Accent 4" w:semiHidden="0" w:uiPriority="69" w:unhideWhenUsed="0"/>
-    <w:lsdException w:name="Dark List Accent 4" w:semiHidden="0" w:uiPriority="70" w:unhideWhenUsed="0"/>
-    <w:lsdException w:name="Colorful Shading Accent 4" w:semiHidden="0" w:uiPriority="71" w:unhideWhenUsed="0"/>
-    <w:lsdException w:name="Colorful List Accent 4" w:semiHidden="0" w:uiPriority="72" w:unhideWhenUsed="0"/>
-    <w:lsdException w:name="Colorful Grid Accent 4" w:semiHidden="0" w:uiPriority="73" w:unhideWhenUsed="0"/>
-    <w:lsdException w:name="Light Shading Accent 5" w:semiHidden="0" w:uiPriority="60" w:unhideWhenUsed="0"/>
-    <w:lsdException w:name="Light List Accent 5" w:semiHidden="0" w:uiPriority="61" w:unhideWhenUsed="0"/>
-    <w:lsdException w:name="Light Grid Accent 5" w:semiHidden="0" w:uiPriority="62" w:unhideWhenUsed="0"/>
-    <w:lsdException w:name="Medium Shading 1 Accent 5" w:semiHidden="0" w:uiPriority="63" w:unhideWhenUsed="0"/>
-    <w:lsdException w:name="Medium Shading 2 Accent 5" w:semiHidden="0" w:uiPriority="64" w:unhideWhenUsed="0"/>
-    <w:lsdException w:name="Medium List 1 Accent 5" w:semiHidden="0" w:uiPriority="65" w:unhideWhenUsed="0"/>
-    <w:lsdException w:name="Medium List 2 Accent 5" w:semiHidden="0" w:uiPriority="66" w:unhideWhenUsed="0"/>
-    <w:lsdException w:name="Medium Grid 1 Accent 5" w:semiHidden="0" w:uiPriority="67" w:unhideWhenUsed="0"/>
-    <w:lsdException w:name="Medium Grid 2 Accent 5" w:semiHidden="0" w:uiPriority="68" w:unhideWhenUsed="0"/>
-    <w:lsdException w:name="Medium Grid 3 Accent 5" w:semiHidden="0" w:uiPriority="69" w:unhideWhenUsed="0"/>
-    <w:lsdException w:name="Dark List Accent 5" w:semiHidden="0" w:uiPriority="70" w:unhideWhenUsed="0"/>
-    <w:lsdException w:name="Colorful Shading Accent 5" w:semiHidden="0" w:uiPriority="71" w:unhideWhenUsed="0"/>
-    <w:lsdException w:name="Colorful List Accent 5" w:semiHidden="0" w:uiPriority="72" w:unhideWhenUsed="0"/>
-    <w:lsdException w:name="Colorful Grid Accent 5" w:semiHidden="0" w:uiPriority="73" w:unhideWhenUsed="0"/>
-    <w:lsdException w:name="Light Shading Accent 6" w:semiHidden="0" w:uiPriority="60" w:unhideWhenUsed="0"/>
-    <w:lsdException w:name="Light List Accent 6" w:semiHidden="0" w:uiPriority="61" w:unhideWhenUsed="0"/>
-    <w:lsdException w:name="Light Grid Accent 6" w:semiHidden="0" w:uiPriority="62" w:unhideWhenUsed="0"/>
-    <w:lsdException w:name="Medium Shading 1 Accent 6" w:semiHidden="0" w:uiPriority="63" w:unhideWhenUsed="0"/>
-    <w:lsdException w:name="Medium Shading 2 Accent 6" w:semiHidden="0" w:uiPriority="64" w:unhideWhenUsed="0"/>
-    <w:lsdException w:name="Medium List 1 Accent 6" w:semiHidden="0" w:uiPriority="65" w:unhideWhenUsed="0"/>
-    <w:lsdException w:name="Medium List 2 Accent 6" w:semiHidden="0" w:uiPriority="66" w:unhideWhenUsed="0"/>
-    <w:lsdException w:name="Medium Grid 1 Accent 6" w:semiHidden="0" w:uiPriority="67" w:unhideWhenUsed="0"/>
-    <w:lsdException w:name="Medium Grid 2 Accent 6" w:semiHidden="0" w:uiPriority="68" w:unhideWhenUsed="0"/>
-    <w:lsdException w:name="Medium Grid 3 Accent 6" w:semiHidden="0" w:uiPriority="69" w:unhideWhenUsed="0"/>
-    <w:lsdException w:name="Dark List Accent 6" w:semiHidden="0" w:uiPriority="70" w:unhideWhenUsed="0"/>
-    <w:lsdException w:name="Colorful Shading Accent 6" w:semiHidden="0" w:uiPriority="71" w:unhideWhenUsed="0"/>
-    <w:lsdException w:name="Colorful List Accent 6" w:semiHidden="0" w:uiPriority="72" w:unhideWhenUsed="0"/>
-    <w:lsdException w:name="Colorful Grid Accent 6" w:semiHidden="0" w:uiPriority="73" w:unhideWhenUsed="0"/>
-    <w:lsdException w:name="Subtle Emphasis" w:semiHidden="0" w:uiPriority="19" w:unhideWhenUsed="0" w:qFormat="1"/>
-    <w:lsdException w:name="Intense Emphasis" w:semiHidden="0" w:uiPriority="21" w:unhideWhenUsed="0" w:qFormat="1"/>
-    <w:lsdException w:name="Subtle Reference" w:semiHidden="0" w:uiPriority="31" w:unhideWhenUsed="0" w:qFormat="1"/>
-    <w:lsdException w:name="Intense Reference" w:semiHidden="0" w:uiPriority="32" w:unhideWhenUsed="0" w:qFormat="1"/>
-    <w:lsdException w:name="Book Title" w:semiHidden="0" w:uiPriority="33" w:unhideWhenUsed="0" w:qFormat="1"/>
-    <w:lsdException w:name="Bibliography" w:uiPriority="37"/>
-    <w:lsdException w:name="TOC Heading" w:uiPriority="39" w:qFormat="1"/>
+  <w:latentStyles w:defLockedState="0" w:defUIPriority="99" w:defSemiHidden="0" w:defUnhideWhenUsed="0" w:defQFormat="0" w:count="371">
+    <w:lsdException w:name="Normal" w:uiPriority="0" w:qFormat="1"/>
+    <w:lsdException w:name="heading 1" w:uiPriority="9" w:qFormat="1"/>
+    <w:lsdException w:name="heading 2" w:semiHidden="1" w:uiPriority="9" w:unhideWhenUsed="1" w:qFormat="1"/>
+    <w:lsdException w:name="heading 3" w:semiHidden="1" w:uiPriority="9" w:unhideWhenUsed="1" w:qFormat="1"/>
+    <w:lsdException w:name="heading 4" w:semiHidden="1" w:uiPriority="9" w:unhideWhenUsed="1" w:qFormat="1"/>
+    <w:lsdException w:name="heading 5" w:semiHidden="1" w:uiPriority="9" w:unhideWhenUsed="1" w:qFormat="1"/>
+    <w:lsdException w:name="heading 6" w:semiHidden="1" w:uiPriority="9" w:unhideWhenUsed="1" w:qFormat="1"/>
+    <w:lsdException w:name="heading 7" w:semiHidden="1" w:uiPriority="9" w:unhideWhenUsed="1" w:qFormat="1"/>
+    <w:lsdException w:name="heading 8" w:semiHidden="1" w:uiPriority="9" w:unhideWhenUsed="1" w:qFormat="1"/>
+    <w:lsdException w:name="heading 9" w:semiHidden="1" w:uiPriority="9" w:unhideWhenUsed="1" w:qFormat="1"/>
+    <w:lsdException w:name="index 1" w:semiHidden="1" w:unhideWhenUsed="1"/>
+    <w:lsdException w:name="index 2" w:semiHidden="1" w:unhideWhenUsed="1"/>
+    <w:lsdException w:name="index 3" w:semiHidden="1" w:unhideWhenUsed="1"/>
+    <w:lsdException w:name="index 4" w:semiHidden="1" w:unhideWhenUsed="1"/>
+    <w:lsdException w:name="index 5" w:semiHidden="1" w:unhideWhenUsed="1"/>
+    <w:lsdException w:name="index 6" w:semiHidden="1" w:unhideWhenUsed="1"/>
+    <w:lsdException w:name="index 7" w:semiHidden="1" w:unhideWhenUsed="1"/>
+    <w:lsdException w:name="index 8" w:semiHidden="1" w:unhideWhenUsed="1"/>
+    <w:lsdException w:name="index 9" w:semiHidden="1" w:unhideWhenUsed="1"/>
+    <w:lsdException w:name="toc 1" w:semiHidden="1" w:uiPriority="39" w:unhideWhenUsed="1"/>
+    <w:lsdException w:name="toc 2" w:semiHidden="1" w:uiPriority="39" w:unhideWhenUsed="1"/>
+    <w:lsdException w:name="toc 3" w:semiHidden="1" w:uiPriority="39" w:unhideWhenUsed="1"/>
+    <w:lsdException w:name="toc 4" w:semiHidden="1" w:uiPriority="39" w:unhideWhenUsed="1"/>
+    <w:lsdException w:name="toc 5" w:semiHidden="1" w:uiPriority="39" w:unhideWhenUsed="1"/>
+    <w:lsdException w:name="toc 6" w:semiHidden="1" w:uiPriority="39" w:unhideWhenUsed="1"/>
+    <w:lsdException w:name="toc 7" w:semiHidden="1" w:uiPriority="39" w:unhideWhenUsed="1"/>
+    <w:lsdException w:name="toc 8" w:semiHidden="1" w:uiPriority="39" w:unhideWhenUsed="1"/>
+    <w:lsdException w:name="toc 9" w:semiHidden="1" w:uiPriority="39" w:unhideWhenUsed="1"/>
+    <w:lsdException w:name="Normal Indent" w:semiHidden="1" w:unhideWhenUsed="1"/>
+    <w:lsdException w:name="footnote text" w:semiHidden="1" w:unhideWhenUsed="1"/>
+    <w:lsdException w:name="annotation text" w:semiHidden="1" w:unhideWhenUsed="1"/>
+    <w:lsdException w:name="header" w:semiHidden="1" w:unhideWhenUsed="1"/>
+    <w:lsdException w:name="footer" w:semiHidden="1" w:unhideWhenUsed="1"/>
+    <w:lsdException w:name="index heading" w:semiHidden="1" w:unhideWhenUsed="1"/>
+    <w:lsdException w:name="caption" w:semiHidden="1" w:uiPriority="35" w:unhideWhenUsed="1" w:qFormat="1"/>
+    <w:lsdException w:name="table of figures" w:semiHidden="1" w:unhideWhenUsed="1"/>
+    <w:lsdException w:name="envelope address" w:semiHidden="1" w:unhideWhenUsed="1"/>
+    <w:lsdException w:name="envelope return" w:semiHidden="1" w:unhideWhenUsed="1"/>
+    <w:lsdException w:name="footnote reference" w:semiHidden="1" w:unhideWhenUsed="1"/>
+    <w:lsdException w:name="annotation reference" w:semiHidden="1" w:unhideWhenUsed="1"/>
+    <w:lsdException w:name="line number" w:semiHidden="1" w:unhideWhenUsed="1"/>
+    <w:lsdException w:name="page number" w:semiHidden="1" w:unhideWhenUsed="1"/>
+    <w:lsdException w:name="endnote reference" w:semiHidden="1" w:unhideWhenUsed="1"/>
+    <w:lsdException w:name="endnote text" w:semiHidden="1" w:unhideWhenUsed="1"/>
+    <w:lsdException w:name="table of authorities" w:semiHidden="1" w:unhideWhenUsed="1"/>
+    <w:lsdException w:name="macro" w:semiHidden="1" w:unhideWhenUsed="1"/>
+    <w:lsdException w:name="toa heading" w:semiHidden="1" w:unhideWhenUsed="1"/>
+    <w:lsdException w:name="List" w:semiHidden="1" w:unhideWhenUsed="1"/>
+    <w:lsdException w:name="List Bullet" w:semiHidden="1" w:unhideWhenUsed="1"/>
+    <w:lsdException w:name="List Number" w:semiHidden="1" w:unhideWhenUsed="1"/>
+    <w:lsdException w:name="List 2" w:semiHidden="1" w:unhideWhenUsed="1"/>
+    <w:lsdException w:name="List 3" w:semiHidden="1" w:unhideWhenUsed="1"/>
+    <w:lsdException w:name="List 4" w:semiHidden="1" w:unhideWhenUsed="1"/>
+    <w:lsdException w:name="List 5" w:semiHidden="1" w:unhideWhenUsed="1"/>
+    <w:lsdException w:name="List Bullet 2" w:semiHidden="1" w:unhideWhenUsed="1"/>
+    <w:lsdException w:name="List Bullet 3" w:semiHidden="1" w:unhideWhenUsed="1"/>
+    <w:lsdException w:name="List Bullet 4" w:semiHidden="1" w:unhideWhenUsed="1"/>
+    <w:lsdException w:name="List Bullet 5" w:semiHidden="1" w:unhideWhenUsed="1"/>
+    <w:lsdException w:name="List Number 2" w:semiHidden="1" w:unhideWhenUsed="1"/>
+    <w:lsdException w:name="List Number 3" w:semiHidden="1" w:unhideWhenUsed="1"/>
+    <w:lsdException w:name="List Number 4" w:semiHidden="1" w:unhideWhenUsed="1"/>
+    <w:lsdException w:name="List Number 5" w:semiHidden="1" w:unhideWhenUsed="1"/>
+    <w:lsdException w:name="Title" w:uiPriority="10" w:qFormat="1"/>
+    <w:lsdException w:name="Closing" w:semiHidden="1" w:unhideWhenUsed="1"/>
+    <w:lsdException w:name="Signature" w:semiHidden="1" w:unhideWhenUsed="1"/>
+    <w:lsdException w:name="Default Paragraph Font" w:semiHidden="1" w:uiPriority="1" w:unhideWhenUsed="1"/>
+    <w:lsdException w:name="Body Text" w:semiHidden="1" w:unhideWhenUsed="1"/>
+    <w:lsdException w:name="Body Text Indent" w:semiHidden="1" w:unhideWhenUsed="1"/>
+    <w:lsdException w:name="List Continue" w:semiHidden="1" w:unhideWhenUsed="1"/>
+    <w:lsdException w:name="List Continue 2" w:semiHidden="1" w:unhideWhenUsed="1"/>
+    <w:lsdException w:name="List Continue 3" w:semiHidden="1" w:unhideWhenUsed="1"/>
+    <w:lsdException w:name="List Continue 4" w:semiHidden="1" w:unhideWhenUsed="1"/>
+    <w:lsdException w:name="List Continue 5" w:semiHidden="1" w:unhideWhenUsed="1"/>
+    <w:lsdException w:name="Message Header" w:semiHidden="1" w:unhideWhenUsed="1"/>
+    <w:lsdException w:name="Subtitle" w:uiPriority="11" w:qFormat="1"/>
+    <w:lsdException w:name="Salutation" w:semiHidden="1" w:unhideWhenUsed="1"/>
+    <w:lsdException w:name="Date" w:semiHidden="1" w:unhideWhenUsed="1"/>
+    <w:lsdException w:name="Body Text First Indent" w:semiHidden="1" w:unhideWhenUsed="1"/>
+    <w:lsdException w:name="Body Text First Indent 2" w:semiHidden="1" w:unhideWhenUsed="1"/>
+    <w:lsdException w:name="Note Heading" w:semiHidden="1" w:unhideWhenUsed="1"/>
+    <w:lsdException w:name="Body Text 2" w:semiHidden="1" w:unhideWhenUsed="1"/>
+    <w:lsdException w:name="Body Text 3" w:semiHidden="1" w:unhideWhenUsed="1"/>
+    <w:lsdException w:name="Body Text Indent 2" w:semiHidden="1" w:unhideWhenUsed="1"/>
+    <w:lsdException w:name="Body Text Indent 3" w:semiHidden="1" w:unhideWhenUsed="1"/>
+    <w:lsdException w:name="Block Text" w:semiHidden="1" w:unhideWhenUsed="1"/>
+    <w:lsdException w:name="Hyperlink" w:semiHidden="1" w:unhideWhenUsed="1"/>
+    <w:lsdException w:name="FollowedHyperlink" w:semiHidden="1" w:unhideWhenUsed="1"/>
+    <w:lsdException w:name="Strong" w:uiPriority="22" w:qFormat="1"/>
+    <w:lsdException w:name="Emphasis" w:uiPriority="20" w:qFormat="1"/>
+    <w:lsdException w:name="Document Map" w:semiHidden="1" w:unhideWhenUsed="1"/>
+    <w:lsdException w:name="Plain Text" w:semiHidden="1" w:unhideWhenUsed="1"/>
+    <w:lsdException w:name="E-mail Signature" w:semiHidden="1" w:unhideWhenUsed="1"/>
+    <w:lsdException w:name="HTML Top of Form" w:semiHidden="1" w:unhideWhenUsed="1"/>
+    <w:lsdException w:name="HTML Bottom of Form" w:semiHidden="1" w:unhideWhenUsed="1"/>
+    <w:lsdException w:name="Normal (Web)" w:semiHidden="1" w:unhideWhenUsed="1"/>
+    <w:lsdException w:name="HTML Acronym" w:semiHidden="1" w:unhideWhenUsed="1"/>
+    <w:lsdException w:name="HTML Address" w:semiHidden="1" w:unhideWhenUsed="1"/>
+    <w:lsdException w:name="HTML Cite" w:semiHidden="1" w:unhideWhenUsed="1"/>
+    <w:lsdException w:name="HTML Code" w:semiHidden="1" w:unhideWhenUsed="1"/>
+    <w:lsdException w:name="HTML Definition" w:semiHidden="1" w:unhideWhenUsed="1"/>
+    <w:lsdException w:name="HTML Keyboard" w:semiHidden="1" w:unhideWhenUsed="1"/>
+    <w:lsdException w:name="HTML Preformatted" w:semiHidden="1" w:unhideWhenUsed="1"/>
+    <w:lsdException w:name="HTML Sample" w:semiHidden="1" w:unhideWhenUsed="1"/>
+    <w:lsdException w:name="HTML Typewriter" w:semiHidden="1" w:unhideWhenUsed="1"/>
+    <w:lsdException w:name="HTML Variable" w:semiHidden="1" w:unhideWhenUsed="1"/>
+    <w:lsdException w:name="Normal Table" w:semiHidden="1" w:unhideWhenUsed="1"/>
+    <w:lsdException w:name="annotation subject" w:semiHidden="1" w:unhideWhenUsed="1"/>
+    <w:lsdException w:name="No List" w:semiHidden="1" w:unhideWhenUsed="1"/>
+    <w:lsdException w:name="Outline List 1" w:semiHidden="1" w:unhideWhenUsed="1"/>
+    <w:lsdException w:name="Outline List 2" w:semiHidden="1" w:unhideWhenUsed="1"/>
+    <w:lsdException w:name="Outline List 3" w:semiHidden="1" w:unhideWhenUsed="1"/>
+    <w:lsdException w:name="Table Simple 1" w:semiHidden="1" w:unhideWhenUsed="1"/>
+    <w:lsdException w:name="Table Simple 2" w:semiHidden="1" w:unhideWhenUsed="1"/>
+    <w:lsdException w:name="Table Simple 3" w:semiHidden="1" w:unhideWhenUsed="1"/>
+    <w:lsdException w:name="Table Classic 1" w:semiHidden="1" w:unhideWhenUsed="1"/>
+    <w:lsdException w:name="Table Classic 2" w:semiHidden="1" w:unhideWhenUsed="1"/>
+    <w:lsdException w:name="Table Classic 3" w:semiHidden="1" w:unhideWhenUsed="1"/>
+    <w:lsdException w:name="Table Classic 4" w:semiHidden="1" w:unhideWhenUsed="1"/>
+    <w:lsdException w:name="Table Colorful 1" w:semiHidden="1" w:unhideWhenUsed="1"/>
+    <w:lsdException w:name="Table Colorful 2" w:semiHidden="1" w:unhideWhenUsed="1"/>
+    <w:lsdException w:name="Table Colorful 3" w:semiHidden="1" w:unhideWhenUsed="1"/>
+    <w:lsdException w:name="Table Columns 1" w:semiHidden="1" w:unhideWhenUsed="1"/>
+    <w:lsdException w:name="Table Columns 2" w:semiHidden="1" w:unhideWhenUsed="1"/>
+    <w:lsdException w:name="Table Columns 3" w:semiHidden="1" w:unhideWhenUsed="1"/>
+    <w:lsdException w:name="Table Columns 4" w:semiHidden="1" w:unhideWhenUsed="1"/>
+    <w:lsdException w:name="Table Columns 5" w:semiHidden="1" w:unhideWhenUsed="1"/>
+    <w:lsdException w:name="Table Grid 1" w:semiHidden="1" w:unhideWhenUsed="1"/>
+    <w:lsdException w:name="Table Grid 2" w:semiHidden="1" w:unhideWhenUsed="1"/>
+    <w:lsdException w:name="Table Grid 3" w:semiHidden="1" w:unhideWhenUsed="1"/>
+    <w:lsdException w:name="Table Grid 4" w:semiHidden="1" w:unhideWhenUsed="1"/>
+    <w:lsdException w:name="Table Grid 5" w:semiHidden="1" w:unhideWhenUsed="1"/>
+    <w:lsdException w:name="Table Grid 6" w:semiHidden="1" w:unhideWhenUsed="1"/>
+    <w:lsdException w:name="Table Grid 7" w:semiHidden="1" w:unhideWhenUsed="1"/>
+    <w:lsdException w:name="Table Grid 8" w:semiHidden="1" w:unhideWhenUsed="1"/>
+    <w:lsdException w:name="Table List 1" w:semiHidden="1" w:unhideWhenUsed="1"/>
+    <w:lsdException w:name="Table List 2" w:semiHidden="1" w:unhideWhenUsed="1"/>
+    <w:lsdException w:name="Table List 3" w:semiHidden="1" w:unhideWhenUsed="1"/>
+    <w:lsdException w:name="Table List 4" w:semiHidden="1" w:unhideWhenUsed="1"/>
+    <w:lsdException w:name="Table List 5" w:semiHidden="1" w:unhideWhenUsed="1"/>
+    <w:lsdException w:name="Table List 6" w:semiHidden="1" w:unhideWhenUsed="1"/>
+    <w:lsdException w:name="Table List 7" w:semiHidden="1" w:unhideWhenUsed="1"/>
+    <w:lsdException w:name="Table List 8" w:semiHidden="1" w:unhideWhenUsed="1"/>
+    <w:lsdException w:name="Table 3D effects 1" w:semiHidden="1" w:unhideWhenUsed="1"/>
+    <w:lsdException w:name="Table 3D effects 2" w:semiHidden="1" w:unhideWhenUsed="1"/>
+    <w:lsdException w:name="Table 3D effects 3" w:semiHidden="1" w:unhideWhenUsed="1"/>
+    <w:lsdException w:name="Table Contemporary" w:semiHidden="1" w:unhideWhenUsed="1"/>
+    <w:lsdException w:name="Table Elegant" w:semiHidden="1" w:unhideWhenUsed="1"/>
+    <w:lsdException w:name="Table Professional" w:semiHidden="1" w:unhideWhenUsed="1"/>
+    <w:lsdException w:name="Table Subtle 1" w:semiHidden="1" w:unhideWhenUsed="1"/>
+    <w:lsdException w:name="Table Subtle 2" w:semiHidden="1" w:unhideWhenUsed="1"/>
+    <w:lsdException w:name="Table Web 1" w:semiHidden="1" w:unhideWhenUsed="1"/>
+    <w:lsdException w:name="Table Web 2" w:semiHidden="1" w:unhideWhenUsed="1"/>
+    <w:lsdException w:name="Table Web 3" w:semiHidden="1" w:unhideWhenUsed="1"/>
+    <w:lsdException w:name="Balloon Text" w:semiHidden="1" w:unhideWhenUsed="1"/>
+    <w:lsdException w:name="Table Grid" w:uiPriority="59"/>
+    <w:lsdException w:name="Table Theme" w:semiHidden="1" w:unhideWhenUsed="1"/>
+    <w:lsdException w:name="Placeholder Text" w:semiHidden="1"/>
+    <w:lsdException w:name="No Spacing" w:uiPriority="1" w:qFormat="1"/>
+    <w:lsdException w:name="Light Shading" w:uiPriority="60"/>
+    <w:lsdException w:name="Light List" w:uiPriority="61"/>
+    <w:lsdException w:name="Light Grid" w:uiPriority="62"/>
+    <w:lsdException w:name="Medium Shading 1" w:uiPriority="63"/>
+    <w:lsdException w:name="Medium Shading 2" w:uiPriority="64"/>
+    <w:lsdException w:name="Medium List 1" w:uiPriority="65"/>
+    <w:lsdException w:name="Medium List 2" w:uiPriority="66"/>
+    <w:lsdException w:name="Medium Grid 1" w:uiPriority="67"/>
+    <w:lsdException w:name="Medium Grid 2" w:uiPriority="68"/>
+    <w:lsdException w:name="Medium Grid 3" w:uiPriority="69"/>
+    <w:lsdException w:name="Dark List" w:uiPriority="70"/>
+    <w:lsdException w:name="Colorful Shading" w:uiPriority="71"/>
+    <w:lsdException w:name="Colorful List" w:uiPriority="72"/>
+    <w:lsdException w:name="Colorful Grid" w:uiPriority="73"/>
+    <w:lsdException w:name="Light Shading Accent 1" w:uiPriority="60"/>
+    <w:lsdException w:name="Light List Accent 1" w:uiPriority="61"/>
+    <w:lsdException w:name="Light Grid Accent 1" w:uiPriority="62"/>
+    <w:lsdException w:name="Medium Shading 1 Accent 1" w:uiPriority="63"/>
+    <w:lsdException w:name="Medium Shading 2 Accent 1" w:uiPriority="64"/>
+    <w:lsdException w:name="Medium List 1 Accent 1" w:uiPriority="65"/>
+    <w:lsdException w:name="Revision" w:semiHidden="1"/>
+    <w:lsdException w:name="List Paragraph" w:uiPriority="34" w:qFormat="1"/>
+    <w:lsdException w:name="Quote" w:uiPriority="29" w:qFormat="1"/>
+    <w:lsdException w:name="Intense Quote" w:uiPriority="30" w:qFormat="1"/>
+    <w:lsdException w:name="Medium List 2 Accent 1" w:uiPriority="66"/>
+    <w:lsdException w:name="Medium Grid 1 Accent 1" w:uiPriority="67"/>
+    <w:lsdException w:name="Medium Grid 2 Accent 1" w:uiPriority="68"/>
+    <w:lsdException w:name="Medium Grid 3 Accent 1" w:uiPriority="69"/>
+    <w:lsdException w:name="Dark List Accent 1" w:uiPriority="70"/>
+    <w:lsdException w:name="Colorful Shading Accent 1" w:uiPriority="71"/>
+    <w:lsdException w:name="Colorful List Accent 1" w:uiPriority="72"/>
+    <w:lsdException w:name="Colorful Grid Accent 1" w:uiPriority="73"/>
+    <w:lsdException w:name="Light Shading Accent 2" w:uiPriority="60"/>
+    <w:lsdException w:name="Light List Accent 2" w:uiPriority="61"/>
+    <w:lsdException w:name="Light Grid Accent 2" w:uiPriority="62"/>
+    <w:lsdException w:name="Medium Shading 1 Accent 2" w:uiPriority="63"/>
+    <w:lsdException w:name="Medium Shading 2 Accent 2" w:uiPriority="64"/>
+    <w:lsdException w:name="Medium List 1 Accent 2" w:uiPriority="65"/>
+    <w:lsdException w:name="Medium List 2 Accent 2" w:uiPriority="66"/>
+    <w:lsdException w:name="Medium Grid 1 Accent 2" w:uiPriority="67"/>
+    <w:lsdException w:name="Medium Grid 2 Accent 2" w:uiPriority="68"/>
+    <w:lsdException w:name="Medium Grid 3 Accent 2" w:uiPriority="69"/>
+    <w:lsdException w:name="Dark List Accent 2" w:uiPriority="70"/>
+    <w:lsdException w:name="Colorful Shading Accent 2" w:uiPriority="71"/>
+    <w:lsdException w:name="Colorful List Accent 2" w:uiPriority="72"/>
+    <w:lsdException w:name="Colorful Grid Accent 2" w:uiPriority="73"/>
+    <w:lsdException w:name="Light Shading Accent 3" w:uiPriority="60"/>
+    <w:lsdException w:name="Light List Accent 3" w:uiPriority="61"/>
+    <w:lsdException w:name="Light Grid Accent 3" w:uiPriority="62"/>
+    <w:lsdException w:name="Medium Shading 1 Accent 3" w:uiPriority="63"/>
+    <w:lsdException w:name="Medium Shading 2 Accent 3" w:uiPriority="64"/>
+    <w:lsdException w:name="Medium List 1 Accent 3" w:uiPriority="65"/>
+    <w:lsdException w:name="Medium List 2 Accent 3" w:uiPriority="66"/>
+    <w:lsdException w:name="Medium Grid 1 Accent 3" w:uiPriority="67"/>
+    <w:lsdException w:name="Medium Grid 2 Accent 3" w:uiPriority="68"/>
+    <w:lsdException w:name="Medium Grid 3 Accent 3" w:uiPriority="69"/>
+    <w:lsdException w:name="Dark List Accent 3" w:uiPriority="70"/>
+    <w:lsdException w:name="Colorful Shading Accent 3" w:uiPriority="71"/>
+    <w:lsdException w:name="Colorful List Accent 3" w:uiPriority="72"/>
+    <w:lsdException w:name="Colorful Grid Accent 3" w:uiPriority="73"/>
+    <w:lsdException w:name="Light Shading Accent 4" w:uiPriority="60"/>
+    <w:lsdException w:name="Light List Accent 4" w:uiPriority="61"/>
+    <w:lsdException w:name="Light Grid Accent 4" w:uiPriority="62"/>
+    <w:lsdException w:name="Medium Shading 1 Accent 4" w:uiPriority="63"/>
+    <w:lsdException w:name="Medium Shading 2 Accent 4" w:uiPriority="64"/>
+    <w:lsdException w:name="Medium List 1 Accent 4" w:uiPriority="65"/>
+    <w:lsdException w:name="Medium List 2 Accent 4" w:uiPriority="66"/>
+    <w:lsdException w:name="Medium Grid 1 Accent 4" w:uiPriority="67"/>
+    <w:lsdException w:name="Medium Grid 2 Accent 4" w:uiPriority="68"/>
+    <w:lsdException w:name="Medium Grid 3 Accent 4" w:uiPriority="69"/>
+    <w:lsdException w:name="Dark List Accent 4" w:uiPriority="70"/>
+    <w:lsdException w:name="Colorful Shading Accent 4" w:uiPriority="71"/>
+    <w:lsdException w:name="Colorful List Accent 4" w:uiPriority="72"/>
+    <w:lsdException w:name="Colorful Grid Accent 4" w:uiPriority="73"/>
+    <w:lsdException w:name="Light Shading Accent 5" w:uiPriority="60"/>
+    <w:lsdException w:name="Light List Accent 5" w:uiPriority="61"/>
+    <w:lsdException w:name="Light Grid Accent 5" w:uiPriority="62"/>
+    <w:lsdException w:name="Medium Shading 1 Accent 5" w:uiPriority="63"/>
+    <w:lsdException w:name="Medium Shading 2 Accent 5" w:uiPriority="64"/>
+    <w:lsdException w:name="Medium List 1 Accent 5" w:uiPriority="65"/>
+    <w:lsdException w:name="Medium List 2 Accent 5" w:uiPriority="66"/>
+    <w:lsdException w:name="Medium Grid 1 Accent 5" w:uiPriority="67"/>
+    <w:lsdException w:name="Medium Grid 2 Accent 5" w:uiPriority="68"/>
+    <w:lsdException w:name="Medium Grid 3 Accent 5" w:uiPriority="69"/>
+    <w:lsdException w:name="Dark List Accent 5" w:uiPriority="70"/>
+    <w:lsdException w:name="Colorful Shading Accent 5" w:uiPriority="71"/>
+    <w:lsdException w:name="Colorful List Accent 5" w:uiPriority="72"/>
+    <w:lsdException w:name="Colorful Grid Accent 5" w:uiPriority="73"/>
+    <w:lsdException w:name="Light Shading Accent 6" w:uiPriority="60"/>
+    <w:lsdException w:name="Light List Accent 6" w:uiPriority="61"/>
+    <w:lsdException w:name="Light Grid Accent 6" w:uiPriority="62"/>
+    <w:lsdException w:name="Medium Shading 1 Accent 6" w:uiPriority="63"/>
+    <w:lsdException w:name="Medium Shading 2 Accent 6" w:uiPriority="64"/>
+    <w:lsdException w:name="Medium List 1 Accent 6" w:uiPriority="65"/>
+    <w:lsdException w:name="Medium List 2 Accent 6" w:uiPriority="66"/>
+    <w:lsdException w:name="Medium Grid 1 Accent 6" w:uiPriority="67"/>
+    <w:lsdException w:name="Medium Grid 2 Accent 6" w:uiPriority="68"/>
+    <w:lsdException w:name="Medium Grid 3 Accent 6" w:uiPriority="69"/>
+    <w:lsdException w:name="Dark List Accent 6" w:uiPriority="70"/>
+    <w:lsdException w:name="Colorful Shading Accent 6" w:uiPriority="71"/>
+    <w:lsdException w:name="Colorful List Accent 6" w:uiPriority="72"/>
+    <w:lsdException w:name="Colorful Grid Accent 6" w:uiPriority="73"/>
+    <w:lsdException w:name="Subtle Emphasis" w:uiPriority="19" w:qFormat="1"/>
+    <w:lsdException w:name="Intense Emphasis" w:uiPriority="21" w:qFormat="1"/>
+    <w:lsdException w:name="Subtle Reference" w:uiPriority="31" w:qFormat="1"/>
+    <w:lsdException w:name="Intense Reference" w:uiPriority="32" w:qFormat="1"/>
+    <w:lsdException w:name="Book Title" w:uiPriority="33" w:qFormat="1"/>
+    <w:lsdException w:name="Bibliography" w:semiHidden="1" w:uiPriority="37" w:unhideWhenUsed="1"/>
+    <w:lsdException w:name="TOC Heading" w:semiHidden="1" w:uiPriority="39" w:unhideWhenUsed="1" w:qFormat="1"/>
+    <w:lsdException w:name="Plain Table 1" w:uiPriority="41"/>
+    <w:lsdException w:name="Plain Table 2" w:uiPriority="42"/>
+    <w:lsdException w:name="Plain Table 3" w:uiPriority="43"/>
+    <w:lsdException w:name="Plain Table 4" w:uiPriority="44"/>
+    <w:lsdException w:name="Plain Table 5" w:uiPriority="45"/>
+    <w:lsdException w:name="Grid Table Light" w:uiPriority="40"/>
+    <w:lsdException w:name="Grid Table 1 Light" w:uiPriority="46"/>
+    <w:lsdException w:name="Grid Table 2" w:uiPriority="47"/>
+    <w:lsdException w:name="Grid Table 3" w:uiPriority="48"/>
+    <w:lsdException w:name="Grid Table 4" w:uiPriority="49"/>
+    <w:lsdException w:name="Grid Table 5 Dark" w:uiPriority="50"/>
+    <w:lsdException w:name="Grid Table 6 Colorful" w:uiPriority="51"/>
+    <w:lsdException w:name="Grid Table 7 Colorful" w:uiPriority="52"/>
+    <w:lsdException w:name="Grid Table 1 Light Accent 1" w:uiPriority="46"/>
+    <w:lsdException w:name="Grid Table 2 Accent 1" w:uiPriority="47"/>
+    <w:lsdException w:name="Grid Table 3 Accent 1" w:uiPriority="48"/>
+    <w:lsdException w:name="Grid Table 4 Accent 1" w:uiPriority="49"/>
+    <w:lsdException w:name="Grid Table 5 Dark Accent 1" w:uiPriority="50"/>
+    <w:lsdException w:name="Grid Table 6 Colorful Accent 1" w:uiPriority="51"/>
+    <w:lsdException w:name="Grid Table 7 Colorful Accent 1" w:uiPriority="52"/>
+    <w:lsdException w:name="Grid Table 1 Light Accent 2" w:uiPriority="46"/>
+    <w:lsdException w:name="Grid Table 2 Accent 2" w:uiPriority="47"/>
+    <w:lsdException w:name="Grid Table 3 Accent 2" w:uiPriority="48"/>
+    <w:lsdException w:name="Grid Table 4 Accent 2" w:uiPriority="49"/>
+    <w:lsdException w:name="Grid Table 5 Dark Accent 2" w:uiPriority="50"/>
+    <w:lsdException w:name="Grid Table 6 Colorful Accent 2" w:uiPriority="51"/>
+    <w:lsdException w:name="Grid Table 7 Colorful Accent 2" w:uiPriority="52"/>
+    <w:lsdException w:name="Grid Table 1 Light Accent 3" w:uiPriority="46"/>
+    <w:lsdException w:name="Grid Table 2 Accent 3" w:uiPriority="47"/>
+    <w:lsdException w:name="Grid Table 3 Accent 3" w:uiPriority="48"/>
+    <w:lsdException w:name="Grid Table 4 Accent 3" w:uiPriority="49"/>
+    <w:lsdException w:name="Grid Table 5 Dark Accent 3" w:uiPriority="50"/>
+    <w:lsdException w:name="Grid Table 6 Colorful Accent 3" w:uiPriority="51"/>
+    <w:lsdException w:name="Grid Table 7 Colorful Accent 3" w:uiPriority="52"/>
+    <w:lsdException w:name="Grid Table 1 Light Accent 4" w:uiPriority="46"/>
+    <w:lsdException w:name="Grid Table 2 Accent 4" w:uiPriority="47"/>
+    <w:lsdException w:name="Grid Table 3 Accent 4" w:uiPriority="48"/>
+    <w:lsdException w:name="Grid Table 4 Accent 4" w:uiPriority="49"/>
+    <w:lsdException w:name="Grid Table 5 Dark Accent 4" w:uiPriority="50"/>
+    <w:lsdException w:name="Grid Table 6 Colorful Accent 4" w:uiPriority="51"/>
+    <w:lsdException w:name="Grid Table 7 Colorful Accent 4" w:uiPriority="52"/>
+    <w:lsdException w:name="Grid Table 1 Light Accent 5" w:uiPriority="46"/>
+    <w:lsdException w:name="Grid Table 2 Accent 5" w:uiPriority="47"/>
+    <w:lsdException w:name="Grid Table 3 Accent 5" w:uiPriority="48"/>
+    <w:lsdException w:name="Grid Table 4 Accent 5" w:uiPriority="49"/>
+    <w:lsdException w:name="Grid Table 5 Dark Accent 5" w:uiPriority="50"/>
+    <w:lsdException w:name="Grid Table 6 Colorful Accent 5" w:uiPriority="51"/>
+    <w:lsdException w:name="Grid Table 7 Colorful Accent 5" w:uiPriority="52"/>
+    <w:lsdException w:name="Grid Table 1 Light Accent 6" w:uiPriority="46"/>
+    <w:lsdException w:name="Grid Table 2 Accent 6" w:uiPriority="47"/>
+    <w:lsdException w:name="Grid Table 3 Accent 6" w:uiPriority="48"/>
+    <w:lsdException w:name="Grid Table 4 Accent 6" w:uiPriority="49"/>
+    <w:lsdException w:name="Grid Table 5 Dark Accent 6" w:uiPriority="50"/>
+    <w:lsdException w:name="Grid Table 6 Colorful Accent 6" w:uiPriority="51"/>
+    <w:lsdException w:name="Grid Table 7 Colorful Accent 6" w:uiPriority="52"/>
+    <w:lsdException w:name="List Table 1 Light" w:uiPriority="46"/>
+    <w:lsdException w:name="List Table 2" w:uiPriority="47"/>
+    <w:lsdException w:name="List Table 3" w:uiPriority="48"/>
+    <w:lsdException w:name="List Table 4" w:uiPriority="49"/>
+    <w:lsdException w:name="List Table 5 Dark" w:uiPriority="50"/>
+    <w:lsdException w:name="List Table 6 Colorful" w:uiPriority="51"/>
+    <w:lsdException w:name="List Table 7 Colorful" w:uiPriority="52"/>
+    <w:lsdException w:name="List Table 1 Light Accent 1" w:uiPriority="46"/>
+    <w:lsdException w:name="List Table 2 Accent 1" w:uiPriority="47"/>
+    <w:lsdException w:name="List Table 3 Accent 1" w:uiPriority="48"/>
+    <w:lsdException w:name="List Table 4 Accent 1" w:uiPriority="49"/>
+    <w:lsdException w:name="List Table 5 Dark Accent 1" w:uiPriority="50"/>
+    <w:lsdException w:name="List Table 6 Colorful Accent 1" w:uiPriority="51"/>
+    <w:lsdException w:name="List Table 7 Colorful Accent 1" w:uiPriority="52"/>
+    <w:lsdException w:name="List Table 1 Light Accent 2" w:uiPriority="46"/>
+    <w:lsdException w:name="List Table 2 Accent 2" w:uiPriority="47"/>
+    <w:lsdException w:name="List Table 3 Accent 2" w:uiPriority="48"/>
+    <w:lsdException w:name="List Table 4 Accent 2" w:uiPriority="49"/>
+    <w:lsdException w:name="List Table 5 Dark Accent 2" w:uiPriority="50"/>
+    <w:lsdException w:name="List Table 6 Colorful Accent 2" w:uiPriority="51"/>
+    <w:lsdException w:name="List Table 7 Colorful Accent 2" w:uiPriority="52"/>
+    <w:lsdException w:name="List Table 1 Light Accent 3" w:uiPriority="46"/>
+    <w:lsdException w:name="List Table 2 Accent 3" w:uiPriority="47"/>
+    <w:lsdException w:name="List Table 3 Accent 3" w:uiPriority="48"/>
+    <w:lsdException w:name="List Table 4 Accent 3" w:uiPriority="49"/>
+    <w:lsdException w:name="List Table 5 Dark Accent 3" w:uiPriority="50"/>
+    <w:lsdException w:name="List Table 6 Colorful Accent 3" w:uiPriority="51"/>
+    <w:lsdException w:name="List Table 7 Colorful Accent 3" w:uiPriority="52"/>
+    <w:lsdException w:name="List Table 1 Light Accent 4" w:uiPriority="46"/>
+    <w:lsdException w:name="List Table 2 Accent 4" w:uiPriority="47"/>
+    <w:lsdException w:name="List Table 3 Accent 4" w:uiPriority="48"/>
+    <w:lsdException w:name="List Table 4 Accent 4" w:uiPriority="49"/>
+    <w:lsdException w:name="List Table 5 Dark Accent 4" w:uiPriority="50"/>
+    <w:lsdException w:name="List Table 6 Colorful Accent 4" w:uiPriority="51"/>
+    <w:lsdException w:name="List Table 7 Colorful Accent 4" w:uiPriority="52"/>
+    <w:lsdException w:name="List Table 1 Light Accent 5" w:uiPriority="46"/>
+    <w:lsdException w:name="List Table 2 Accent 5" w:uiPriority="47"/>
+    <w:lsdException w:name="List Table 3 Accent 5" w:uiPriority="48"/>
+    <w:lsdException w:name="List Table 4 Accent 5" w:uiPriority="49"/>
+    <w:lsdException w:name="List Table 5 Dark Accent 5" w:uiPriority="50"/>
+    <w:lsdException w:name="List Table 6 Colorful Accent 5" w:uiPriority="51"/>
+    <w:lsdException w:name="List Table 7 Colorful Accent 5" w:uiPriority="52"/>
+    <w:lsdException w:name="List Table 1 Light Accent 6" w:uiPriority="46"/>
+    <w:lsdException w:name="List Table 2 Accent 6" w:uiPriority="47"/>
+    <w:lsdException w:name="List Table 3 Accent 6" w:uiPriority="48"/>
+    <w:lsdException w:name="List Table 4 Accent 6" w:uiPriority="49"/>
+    <w:lsdException w:name="List Table 5 Dark Accent 6" w:uiPriority="50"/>
+    <w:lsdException w:name="List Table 6 Colorful Accent 6" w:uiPriority="51"/>
+    <w:lsdException w:name="List Table 7 Colorful Accent 6" w:uiPriority="52"/>
   </w:latentStyles>
   <w:style w:type="paragraph" w:default="1" w:styleId="Normal">
     <w:name w:val="Normal"/>
@@ -7499,7 +7597,7 @@
 </file>
 
 <file path=customXml/itemProps1.xml><?xml version="1.0" encoding="utf-8"?>
-<ds:datastoreItem xmlns:ds="http://schemas.openxmlformats.org/officeDocument/2006/customXml" ds:itemID="{1CF280B4-2305-4E21-B82E-C0B4E4BA3448}">
+<ds:datastoreItem xmlns:ds="http://schemas.openxmlformats.org/officeDocument/2006/customXml" ds:itemID="{8D815ED0-538F-4FBA-85DC-15AC958882CA}">
   <ds:schemaRefs>
     <ds:schemaRef ds:uri="http://schemas.openxmlformats.org/officeDocument/2006/bibliography"/>
   </ds:schemaRefs>

</xml_diff>

<commit_message>
Skyline: Fix typo in command-line chromatogram export documentation
Former-commit-id: f3edbc6a4ea5f932aa8ec451fdb9babe0d7e9237
</commit_message>
<xml_diff>
--- a/pwiz_tools/Skyline/Documentation/Skyline Command-Line Interface.docx
+++ b/pwiz_tools/Skyline/Documentation/Skyline Command-Line Interface.docx
@@ -1,6 +1,6 @@
 
 <file path=word/document.xml><?xml version="1.0" encoding="utf-8"?>
-<w:document xmlns:wpc="http://schemas.microsoft.com/office/word/2010/wordprocessingCanvas" xmlns:mc="http://schemas.openxmlformats.org/markup-compatibility/2006" xmlns:o="urn:schemas-microsoft-com:office:office" xmlns:r="http://schemas.openxmlformats.org/officeDocument/2006/relationships" xmlns:m="http://schemas.openxmlformats.org/officeDocument/2006/math" xmlns:v="urn:schemas-microsoft-com:vml" xmlns:wp14="http://schemas.microsoft.com/office/word/2010/wordprocessingDrawing" xmlns:wp="http://schemas.openxmlformats.org/drawingml/2006/wordprocessingDrawing" xmlns:w10="urn:schemas-microsoft-com:office:word" xmlns:w="http://schemas.openxmlformats.org/wordprocessingml/2006/main" xmlns:w14="http://schemas.microsoft.com/office/word/2010/wordml" xmlns:w15="http://schemas.microsoft.com/office/word/2012/wordml" xmlns:wpg="http://schemas.microsoft.com/office/word/2010/wordprocessingGroup" xmlns:wpi="http://schemas.microsoft.com/office/word/2010/wordprocessingInk" xmlns:wne="http://schemas.microsoft.com/office/word/2006/wordml" xmlns:wps="http://schemas.microsoft.com/office/word/2010/wordprocessingShape" mc:Ignorable="w14 w15 wp14">
+<w:document xmlns:wpc="http://schemas.microsoft.com/office/word/2010/wordprocessingCanvas" xmlns:mc="http://schemas.openxmlformats.org/markup-compatibility/2006" xmlns:o="urn:schemas-microsoft-com:office:office" xmlns:r="http://schemas.openxmlformats.org/officeDocument/2006/relationships" xmlns:m="http://schemas.openxmlformats.org/officeDocument/2006/math" xmlns:v="urn:schemas-microsoft-com:vml" xmlns:wp14="http://schemas.microsoft.com/office/word/2010/wordprocessingDrawing" xmlns:wp="http://schemas.openxmlformats.org/drawingml/2006/wordprocessingDrawing" xmlns:w10="urn:schemas-microsoft-com:office:word" xmlns:w="http://schemas.openxmlformats.org/wordprocessingml/2006/main" xmlns:w14="http://schemas.microsoft.com/office/word/2010/wordml" xmlns:wpg="http://schemas.microsoft.com/office/word/2010/wordprocessingGroup" xmlns:wpi="http://schemas.microsoft.com/office/word/2010/wordprocessingInk" xmlns:wne="http://schemas.microsoft.com/office/word/2006/wordml" xmlns:wps="http://schemas.microsoft.com/office/word/2010/wordprocessingShape" mc:Ignorable="w14 wp14">
   <w:body>
     <w:p>
       <w:pPr>
@@ -2468,6 +2468,14 @@
               </w:rPr>
               <w:t>--chromatogram-precursor</w:t>
             </w:r>
+            <w:r>
+              <w:rPr>
+                <w:rFonts w:ascii="Calibri" w:hAnsi="Calibri"/>
+              </w:rPr>
+              <w:t>s</w:t>
+            </w:r>
+            <w:bookmarkStart w:id="0" w:name="_GoBack"/>
+            <w:bookmarkEnd w:id="0"/>
           </w:p>
         </w:tc>
         <w:tc>
@@ -2697,8 +2705,6 @@
               </w:rPr>
               <w:t>total ion current</w:t>
             </w:r>
-            <w:bookmarkStart w:id="0" w:name="_GoBack"/>
-            <w:bookmarkEnd w:id="0"/>
             <w:r>
               <w:rPr>
                 <w:rFonts w:ascii="Calibri" w:hAnsi="Calibri"/>
@@ -4619,7 +4625,7 @@
                 <w:rFonts w:ascii="Calibri" w:hAnsi="Calibri"/>
               </w:rPr>
             </w:pPr>
-            <w:hyperlink r:id="rId8" w:history="1">
+            <w:hyperlink r:id="rId9" w:history="1">
               <w:r>
                 <w:rPr>
                   <w:rStyle w:val="Hyperlink"/>
@@ -6314,7 +6320,7 @@
       </w:pPr>
     </w:p>
     <w:sectPr>
-      <w:footerReference w:type="default" r:id="rId9"/>
+      <w:footerReference w:type="default" r:id="rId10"/>
       <w:pgSz w:w="12240" w:h="15840"/>
       <w:pgMar w:top="1440" w:right="1800" w:bottom="1440" w:left="1800" w:header="720" w:footer="720" w:gutter="0"/>
       <w:cols w:space="720"/>
@@ -6324,7 +6330,7 @@
 </file>
 
 <file path=word/endnotes.xml><?xml version="1.0" encoding="utf-8"?>
-<w:endnotes xmlns:wpc="http://schemas.microsoft.com/office/word/2010/wordprocessingCanvas" xmlns:mc="http://schemas.openxmlformats.org/markup-compatibility/2006" xmlns:o="urn:schemas-microsoft-com:office:office" xmlns:r="http://schemas.openxmlformats.org/officeDocument/2006/relationships" xmlns:m="http://schemas.openxmlformats.org/officeDocument/2006/math" xmlns:v="urn:schemas-microsoft-com:vml" xmlns:wp14="http://schemas.microsoft.com/office/word/2010/wordprocessingDrawing" xmlns:wp="http://schemas.openxmlformats.org/drawingml/2006/wordprocessingDrawing" xmlns:w10="urn:schemas-microsoft-com:office:word" xmlns:w="http://schemas.openxmlformats.org/wordprocessingml/2006/main" xmlns:w14="http://schemas.microsoft.com/office/word/2010/wordml" xmlns:w15="http://schemas.microsoft.com/office/word/2012/wordml" xmlns:wpg="http://schemas.microsoft.com/office/word/2010/wordprocessingGroup" xmlns:wpi="http://schemas.microsoft.com/office/word/2010/wordprocessingInk" xmlns:wne="http://schemas.microsoft.com/office/word/2006/wordml" xmlns:wps="http://schemas.microsoft.com/office/word/2010/wordprocessingShape" mc:Ignorable="w14 w15 wp14">
+<w:endnotes xmlns:wpc="http://schemas.microsoft.com/office/word/2010/wordprocessingCanvas" xmlns:mc="http://schemas.openxmlformats.org/markup-compatibility/2006" xmlns:o="urn:schemas-microsoft-com:office:office" xmlns:r="http://schemas.openxmlformats.org/officeDocument/2006/relationships" xmlns:m="http://schemas.openxmlformats.org/officeDocument/2006/math" xmlns:v="urn:schemas-microsoft-com:vml" xmlns:wp14="http://schemas.microsoft.com/office/word/2010/wordprocessingDrawing" xmlns:wp="http://schemas.openxmlformats.org/drawingml/2006/wordprocessingDrawing" xmlns:w10="urn:schemas-microsoft-com:office:word" xmlns:w="http://schemas.openxmlformats.org/wordprocessingml/2006/main" xmlns:w14="http://schemas.microsoft.com/office/word/2010/wordml" xmlns:wpg="http://schemas.microsoft.com/office/word/2010/wordprocessingGroup" xmlns:wpi="http://schemas.microsoft.com/office/word/2010/wordprocessingInk" xmlns:wne="http://schemas.microsoft.com/office/word/2006/wordml" xmlns:wps="http://schemas.microsoft.com/office/word/2010/wordprocessingShape" mc:Ignorable="w14 wp14">
   <w:endnote w:type="separator" w:id="-1">
     <w:p>
       <w:r>
@@ -6343,7 +6349,7 @@
 </file>
 
 <file path=word/footer1.xml><?xml version="1.0" encoding="utf-8"?>
-<w:ftr xmlns:wpc="http://schemas.microsoft.com/office/word/2010/wordprocessingCanvas" xmlns:mc="http://schemas.openxmlformats.org/markup-compatibility/2006" xmlns:o="urn:schemas-microsoft-com:office:office" xmlns:r="http://schemas.openxmlformats.org/officeDocument/2006/relationships" xmlns:m="http://schemas.openxmlformats.org/officeDocument/2006/math" xmlns:v="urn:schemas-microsoft-com:vml" xmlns:wp14="http://schemas.microsoft.com/office/word/2010/wordprocessingDrawing" xmlns:wp="http://schemas.openxmlformats.org/drawingml/2006/wordprocessingDrawing" xmlns:w10="urn:schemas-microsoft-com:office:word" xmlns:w="http://schemas.openxmlformats.org/wordprocessingml/2006/main" xmlns:w14="http://schemas.microsoft.com/office/word/2010/wordml" xmlns:w15="http://schemas.microsoft.com/office/word/2012/wordml" xmlns:wpg="http://schemas.microsoft.com/office/word/2010/wordprocessingGroup" xmlns:wpi="http://schemas.microsoft.com/office/word/2010/wordprocessingInk" xmlns:wne="http://schemas.microsoft.com/office/word/2006/wordml" xmlns:wps="http://schemas.microsoft.com/office/word/2010/wordprocessingShape" mc:Ignorable="w14 w15 wp14">
+<w:ftr xmlns:wpc="http://schemas.microsoft.com/office/word/2010/wordprocessingCanvas" xmlns:mc="http://schemas.openxmlformats.org/markup-compatibility/2006" xmlns:o="urn:schemas-microsoft-com:office:office" xmlns:r="http://schemas.openxmlformats.org/officeDocument/2006/relationships" xmlns:m="http://schemas.openxmlformats.org/officeDocument/2006/math" xmlns:v="urn:schemas-microsoft-com:vml" xmlns:wp14="http://schemas.microsoft.com/office/word/2010/wordprocessingDrawing" xmlns:wp="http://schemas.openxmlformats.org/drawingml/2006/wordprocessingDrawing" xmlns:w10="urn:schemas-microsoft-com:office:word" xmlns:w="http://schemas.openxmlformats.org/wordprocessingml/2006/main" xmlns:w14="http://schemas.microsoft.com/office/word/2010/wordml" xmlns:wpg="http://schemas.microsoft.com/office/word/2010/wordprocessingGroup" xmlns:wpi="http://schemas.microsoft.com/office/word/2010/wordprocessingInk" xmlns:wne="http://schemas.microsoft.com/office/word/2006/wordml" xmlns:wps="http://schemas.microsoft.com/office/word/2010/wordprocessingShape" mc:Ignorable="w14 wp14">
   <w:sdt>
     <w:sdtPr>
       <w:id w:val="-1916925817"/>
@@ -6390,7 +6396,7 @@
             <w:rFonts w:asciiTheme="minorHAnsi" w:hAnsiTheme="minorHAnsi" w:cstheme="minorHAnsi"/>
             <w:noProof/>
           </w:rPr>
-          <w:t>8</w:t>
+          <w:t>4</w:t>
         </w:r>
         <w:r>
           <w:rPr>
@@ -6411,7 +6417,7 @@
 </file>
 
 <file path=word/footnotes.xml><?xml version="1.0" encoding="utf-8"?>
-<w:footnotes xmlns:wpc="http://schemas.microsoft.com/office/word/2010/wordprocessingCanvas" xmlns:mc="http://schemas.openxmlformats.org/markup-compatibility/2006" xmlns:o="urn:schemas-microsoft-com:office:office" xmlns:r="http://schemas.openxmlformats.org/officeDocument/2006/relationships" xmlns:m="http://schemas.openxmlformats.org/officeDocument/2006/math" xmlns:v="urn:schemas-microsoft-com:vml" xmlns:wp14="http://schemas.microsoft.com/office/word/2010/wordprocessingDrawing" xmlns:wp="http://schemas.openxmlformats.org/drawingml/2006/wordprocessingDrawing" xmlns:w10="urn:schemas-microsoft-com:office:word" xmlns:w="http://schemas.openxmlformats.org/wordprocessingml/2006/main" xmlns:w14="http://schemas.microsoft.com/office/word/2010/wordml" xmlns:w15="http://schemas.microsoft.com/office/word/2012/wordml" xmlns:wpg="http://schemas.microsoft.com/office/word/2010/wordprocessingGroup" xmlns:wpi="http://schemas.microsoft.com/office/word/2010/wordprocessingInk" xmlns:wne="http://schemas.microsoft.com/office/word/2006/wordml" xmlns:wps="http://schemas.microsoft.com/office/word/2010/wordprocessingShape" mc:Ignorable="w14 w15 wp14">
+<w:footnotes xmlns:wpc="http://schemas.microsoft.com/office/word/2010/wordprocessingCanvas" xmlns:mc="http://schemas.openxmlformats.org/markup-compatibility/2006" xmlns:o="urn:schemas-microsoft-com:office:office" xmlns:r="http://schemas.openxmlformats.org/officeDocument/2006/relationships" xmlns:m="http://schemas.openxmlformats.org/officeDocument/2006/math" xmlns:v="urn:schemas-microsoft-com:vml" xmlns:wp14="http://schemas.microsoft.com/office/word/2010/wordprocessingDrawing" xmlns:wp="http://schemas.openxmlformats.org/drawingml/2006/wordprocessingDrawing" xmlns:w10="urn:schemas-microsoft-com:office:word" xmlns:w="http://schemas.openxmlformats.org/wordprocessingml/2006/main" xmlns:w14="http://schemas.microsoft.com/office/word/2010/wordml" xmlns:wpg="http://schemas.microsoft.com/office/word/2010/wordprocessingGroup" xmlns:wpi="http://schemas.microsoft.com/office/word/2010/wordprocessingInk" xmlns:wne="http://schemas.microsoft.com/office/word/2006/wordml" xmlns:wps="http://schemas.microsoft.com/office/word/2010/wordprocessingShape" mc:Ignorable="w14 wp14">
   <w:footnote w:type="separator" w:id="-1">
     <w:p>
       <w:r>
@@ -6433,8 +6439,8 @@
 </file>
 
 <file path=word/numbering.xml><?xml version="1.0" encoding="utf-8"?>
-<w:numbering xmlns:wpc="http://schemas.microsoft.com/office/word/2010/wordprocessingCanvas" xmlns:mc="http://schemas.openxmlformats.org/markup-compatibility/2006" xmlns:o="urn:schemas-microsoft-com:office:office" xmlns:r="http://schemas.openxmlformats.org/officeDocument/2006/relationships" xmlns:m="http://schemas.openxmlformats.org/officeDocument/2006/math" xmlns:v="urn:schemas-microsoft-com:vml" xmlns:wp14="http://schemas.microsoft.com/office/word/2010/wordprocessingDrawing" xmlns:wp="http://schemas.openxmlformats.org/drawingml/2006/wordprocessingDrawing" xmlns:w10="urn:schemas-microsoft-com:office:word" xmlns:w="http://schemas.openxmlformats.org/wordprocessingml/2006/main" xmlns:w14="http://schemas.microsoft.com/office/word/2010/wordml" xmlns:w15="http://schemas.microsoft.com/office/word/2012/wordml" xmlns:wpg="http://schemas.microsoft.com/office/word/2010/wordprocessingGroup" xmlns:wpi="http://schemas.microsoft.com/office/word/2010/wordprocessingInk" xmlns:wne="http://schemas.microsoft.com/office/word/2006/wordml" xmlns:wps="http://schemas.microsoft.com/office/word/2010/wordprocessingShape" mc:Ignorable="w14 w15 wp14">
-  <w:abstractNum w:abstractNumId="0" w15:restartNumberingAfterBreak="0">
+<w:numbering xmlns:wpc="http://schemas.microsoft.com/office/word/2010/wordprocessingCanvas" xmlns:mc="http://schemas.openxmlformats.org/markup-compatibility/2006" xmlns:o="urn:schemas-microsoft-com:office:office" xmlns:r="http://schemas.openxmlformats.org/officeDocument/2006/relationships" xmlns:m="http://schemas.openxmlformats.org/officeDocument/2006/math" xmlns:v="urn:schemas-microsoft-com:vml" xmlns:wp14="http://schemas.microsoft.com/office/word/2010/wordprocessingDrawing" xmlns:wp="http://schemas.openxmlformats.org/drawingml/2006/wordprocessingDrawing" xmlns:w10="urn:schemas-microsoft-com:office:word" xmlns:w="http://schemas.openxmlformats.org/wordprocessingml/2006/main" xmlns:w14="http://schemas.microsoft.com/office/word/2010/wordml" xmlns:wpg="http://schemas.microsoft.com/office/word/2010/wordprocessingGroup" xmlns:wpi="http://schemas.microsoft.com/office/word/2010/wordprocessingInk" xmlns:wne="http://schemas.microsoft.com/office/word/2006/wordml" xmlns:wps="http://schemas.microsoft.com/office/word/2010/wordprocessingShape" mc:Ignorable="w14 wp14">
+  <w:abstractNum w:abstractNumId="0">
     <w:nsid w:val="109B349D"/>
     <w:multiLevelType w:val="hybridMultilevel"/>
     <w:tmpl w:val="4B2421E0"/>
@@ -6554,7 +6560,7 @@
 </file>
 
 <file path=word/styles.xml><?xml version="1.0" encoding="utf-8"?>
-<w:styles xmlns:mc="http://schemas.openxmlformats.org/markup-compatibility/2006" xmlns:r="http://schemas.openxmlformats.org/officeDocument/2006/relationships" xmlns:w="http://schemas.openxmlformats.org/wordprocessingml/2006/main" xmlns:w14="http://schemas.microsoft.com/office/word/2010/wordml" xmlns:w15="http://schemas.microsoft.com/office/word/2012/wordml" mc:Ignorable="w14 w15">
+<w:styles xmlns:mc="http://schemas.openxmlformats.org/markup-compatibility/2006" xmlns:r="http://schemas.openxmlformats.org/officeDocument/2006/relationships" xmlns:w="http://schemas.openxmlformats.org/wordprocessingml/2006/main" xmlns:w14="http://schemas.microsoft.com/office/word/2010/wordml" mc:Ignorable="w14">
   <w:docDefaults>
     <w:rPrDefault>
       <w:rPr>
@@ -6574,378 +6580,664 @@
       </w:pPr>
     </w:pPrDefault>
   </w:docDefaults>
-  <w:latentStyles w:defLockedState="0" w:defUIPriority="99" w:defSemiHidden="0" w:defUnhideWhenUsed="0" w:defQFormat="0" w:count="371">
-    <w:lsdException w:name="Normal" w:uiPriority="0" w:qFormat="1"/>
-    <w:lsdException w:name="heading 1" w:uiPriority="9" w:qFormat="1"/>
-    <w:lsdException w:name="heading 2" w:semiHidden="1" w:uiPriority="9" w:unhideWhenUsed="1" w:qFormat="1"/>
-    <w:lsdException w:name="heading 3" w:semiHidden="1" w:uiPriority="9" w:unhideWhenUsed="1" w:qFormat="1"/>
-    <w:lsdException w:name="heading 4" w:semiHidden="1" w:uiPriority="9" w:unhideWhenUsed="1" w:qFormat="1"/>
-    <w:lsdException w:name="heading 5" w:semiHidden="1" w:uiPriority="9" w:unhideWhenUsed="1" w:qFormat="1"/>
-    <w:lsdException w:name="heading 6" w:semiHidden="1" w:uiPriority="9" w:unhideWhenUsed="1" w:qFormat="1"/>
-    <w:lsdException w:name="heading 7" w:semiHidden="1" w:uiPriority="9" w:unhideWhenUsed="1" w:qFormat="1"/>
-    <w:lsdException w:name="heading 8" w:semiHidden="1" w:uiPriority="9" w:unhideWhenUsed="1" w:qFormat="1"/>
-    <w:lsdException w:name="heading 9" w:semiHidden="1" w:uiPriority="9" w:unhideWhenUsed="1" w:qFormat="1"/>
-    <w:lsdException w:name="index 1" w:semiHidden="1" w:unhideWhenUsed="1"/>
-    <w:lsdException w:name="index 2" w:semiHidden="1" w:unhideWhenUsed="1"/>
-    <w:lsdException w:name="index 3" w:semiHidden="1" w:unhideWhenUsed="1"/>
-    <w:lsdException w:name="index 4" w:semiHidden="1" w:unhideWhenUsed="1"/>
-    <w:lsdException w:name="index 5" w:semiHidden="1" w:unhideWhenUsed="1"/>
-    <w:lsdException w:name="index 6" w:semiHidden="1" w:unhideWhenUsed="1"/>
-    <w:lsdException w:name="index 7" w:semiHidden="1" w:unhideWhenUsed="1"/>
-    <w:lsdException w:name="index 8" w:semiHidden="1" w:unhideWhenUsed="1"/>
-    <w:lsdException w:name="index 9" w:semiHidden="1" w:unhideWhenUsed="1"/>
-    <w:lsdException w:name="toc 1" w:semiHidden="1" w:uiPriority="39" w:unhideWhenUsed="1"/>
-    <w:lsdException w:name="toc 2" w:semiHidden="1" w:uiPriority="39" w:unhideWhenUsed="1"/>
-    <w:lsdException w:name="toc 3" w:semiHidden="1" w:uiPriority="39" w:unhideWhenUsed="1"/>
-    <w:lsdException w:name="toc 4" w:semiHidden="1" w:uiPriority="39" w:unhideWhenUsed="1"/>
-    <w:lsdException w:name="toc 5" w:semiHidden="1" w:uiPriority="39" w:unhideWhenUsed="1"/>
-    <w:lsdException w:name="toc 6" w:semiHidden="1" w:uiPriority="39" w:unhideWhenUsed="1"/>
-    <w:lsdException w:name="toc 7" w:semiHidden="1" w:uiPriority="39" w:unhideWhenUsed="1"/>
-    <w:lsdException w:name="toc 8" w:semiHidden="1" w:uiPriority="39" w:unhideWhenUsed="1"/>
-    <w:lsdException w:name="toc 9" w:semiHidden="1" w:uiPriority="39" w:unhideWhenUsed="1"/>
-    <w:lsdException w:name="Normal Indent" w:semiHidden="1" w:unhideWhenUsed="1"/>
-    <w:lsdException w:name="footnote text" w:semiHidden="1" w:unhideWhenUsed="1"/>
-    <w:lsdException w:name="annotation text" w:semiHidden="1" w:unhideWhenUsed="1"/>
-    <w:lsdException w:name="header" w:semiHidden="1" w:unhideWhenUsed="1"/>
-    <w:lsdException w:name="footer" w:semiHidden="1" w:unhideWhenUsed="1"/>
-    <w:lsdException w:name="index heading" w:semiHidden="1" w:unhideWhenUsed="1"/>
-    <w:lsdException w:name="caption" w:semiHidden="1" w:uiPriority="35" w:unhideWhenUsed="1" w:qFormat="1"/>
-    <w:lsdException w:name="table of figures" w:semiHidden="1" w:unhideWhenUsed="1"/>
-    <w:lsdException w:name="envelope address" w:semiHidden="1" w:unhideWhenUsed="1"/>
-    <w:lsdException w:name="envelope return" w:semiHidden="1" w:unhideWhenUsed="1"/>
-    <w:lsdException w:name="footnote reference" w:semiHidden="1" w:unhideWhenUsed="1"/>
-    <w:lsdException w:name="annotation reference" w:semiHidden="1" w:unhideWhenUsed="1"/>
-    <w:lsdException w:name="line number" w:semiHidden="1" w:unhideWhenUsed="1"/>
-    <w:lsdException w:name="page number" w:semiHidden="1" w:unhideWhenUsed="1"/>
-    <w:lsdException w:name="endnote reference" w:semiHidden="1" w:unhideWhenUsed="1"/>
-    <w:lsdException w:name="endnote text" w:semiHidden="1" w:unhideWhenUsed="1"/>
-    <w:lsdException w:name="table of authorities" w:semiHidden="1" w:unhideWhenUsed="1"/>
-    <w:lsdException w:name="macro" w:semiHidden="1" w:unhideWhenUsed="1"/>
-    <w:lsdException w:name="toa heading" w:semiHidden="1" w:unhideWhenUsed="1"/>
-    <w:lsdException w:name="List" w:semiHidden="1" w:unhideWhenUsed="1"/>
-    <w:lsdException w:name="List Bullet" w:semiHidden="1" w:unhideWhenUsed="1"/>
-    <w:lsdException w:name="List Number" w:semiHidden="1" w:unhideWhenUsed="1"/>
-    <w:lsdException w:name="List 2" w:semiHidden="1" w:unhideWhenUsed="1"/>
-    <w:lsdException w:name="List 3" w:semiHidden="1" w:unhideWhenUsed="1"/>
-    <w:lsdException w:name="List 4" w:semiHidden="1" w:unhideWhenUsed="1"/>
-    <w:lsdException w:name="List 5" w:semiHidden="1" w:unhideWhenUsed="1"/>
-    <w:lsdException w:name="List Bullet 2" w:semiHidden="1" w:unhideWhenUsed="1"/>
-    <w:lsdException w:name="List Bullet 3" w:semiHidden="1" w:unhideWhenUsed="1"/>
-    <w:lsdException w:name="List Bullet 4" w:semiHidden="1" w:unhideWhenUsed="1"/>
-    <w:lsdException w:name="List Bullet 5" w:semiHidden="1" w:unhideWhenUsed="1"/>
-    <w:lsdException w:name="List Number 2" w:semiHidden="1" w:unhideWhenUsed="1"/>
-    <w:lsdException w:name="List Number 3" w:semiHidden="1" w:unhideWhenUsed="1"/>
-    <w:lsdException w:name="List Number 4" w:semiHidden="1" w:unhideWhenUsed="1"/>
-    <w:lsdException w:name="List Number 5" w:semiHidden="1" w:unhideWhenUsed="1"/>
-    <w:lsdException w:name="Title" w:uiPriority="10" w:qFormat="1"/>
-    <w:lsdException w:name="Closing" w:semiHidden="1" w:unhideWhenUsed="1"/>
-    <w:lsdException w:name="Signature" w:semiHidden="1" w:unhideWhenUsed="1"/>
-    <w:lsdException w:name="Default Paragraph Font" w:semiHidden="1" w:uiPriority="1" w:unhideWhenUsed="1"/>
-    <w:lsdException w:name="Body Text" w:semiHidden="1" w:unhideWhenUsed="1"/>
-    <w:lsdException w:name="Body Text Indent" w:semiHidden="1" w:unhideWhenUsed="1"/>
-    <w:lsdException w:name="List Continue" w:semiHidden="1" w:unhideWhenUsed="1"/>
-    <w:lsdException w:name="List Continue 2" w:semiHidden="1" w:unhideWhenUsed="1"/>
-    <w:lsdException w:name="List Continue 3" w:semiHidden="1" w:unhideWhenUsed="1"/>
-    <w:lsdException w:name="List Continue 4" w:semiHidden="1" w:unhideWhenUsed="1"/>
-    <w:lsdException w:name="List Continue 5" w:semiHidden="1" w:unhideWhenUsed="1"/>
-    <w:lsdException w:name="Message Header" w:semiHidden="1" w:unhideWhenUsed="1"/>
-    <w:lsdException w:name="Subtitle" w:uiPriority="11" w:qFormat="1"/>
-    <w:lsdException w:name="Salutation" w:semiHidden="1" w:unhideWhenUsed="1"/>
-    <w:lsdException w:name="Date" w:semiHidden="1" w:unhideWhenUsed="1"/>
-    <w:lsdException w:name="Body Text First Indent" w:semiHidden="1" w:unhideWhenUsed="1"/>
-    <w:lsdException w:name="Body Text First Indent 2" w:semiHidden="1" w:unhideWhenUsed="1"/>
-    <w:lsdException w:name="Note Heading" w:semiHidden="1" w:unhideWhenUsed="1"/>
-    <w:lsdException w:name="Body Text 2" w:semiHidden="1" w:unhideWhenUsed="1"/>
-    <w:lsdException w:name="Body Text 3" w:semiHidden="1" w:unhideWhenUsed="1"/>
-    <w:lsdException w:name="Body Text Indent 2" w:semiHidden="1" w:unhideWhenUsed="1"/>
-    <w:lsdException w:name="Body Text Indent 3" w:semiHidden="1" w:unhideWhenUsed="1"/>
-    <w:lsdException w:name="Block Text" w:semiHidden="1" w:unhideWhenUsed="1"/>
-    <w:lsdException w:name="Hyperlink" w:semiHidden="1" w:unhideWhenUsed="1"/>
-    <w:lsdException w:name="FollowedHyperlink" w:semiHidden="1" w:unhideWhenUsed="1"/>
-    <w:lsdException w:name="Strong" w:uiPriority="22" w:qFormat="1"/>
-    <w:lsdException w:name="Emphasis" w:uiPriority="20" w:qFormat="1"/>
-    <w:lsdException w:name="Document Map" w:semiHidden="1" w:unhideWhenUsed="1"/>
-    <w:lsdException w:name="Plain Text" w:semiHidden="1" w:unhideWhenUsed="1"/>
-    <w:lsdException w:name="E-mail Signature" w:semiHidden="1" w:unhideWhenUsed="1"/>
-    <w:lsdException w:name="HTML Top of Form" w:semiHidden="1" w:unhideWhenUsed="1"/>
-    <w:lsdException w:name="HTML Bottom of Form" w:semiHidden="1" w:unhideWhenUsed="1"/>
-    <w:lsdException w:name="Normal (Web)" w:semiHidden="1" w:unhideWhenUsed="1"/>
-    <w:lsdException w:name="HTML Acronym" w:semiHidden="1" w:unhideWhenUsed="1"/>
-    <w:lsdException w:name="HTML Address" w:semiHidden="1" w:unhideWhenUsed="1"/>
-    <w:lsdException w:name="HTML Cite" w:semiHidden="1" w:unhideWhenUsed="1"/>
-    <w:lsdException w:name="HTML Code" w:semiHidden="1" w:unhideWhenUsed="1"/>
-    <w:lsdException w:name="HTML Definition" w:semiHidden="1" w:unhideWhenUsed="1"/>
-    <w:lsdException w:name="HTML Keyboard" w:semiHidden="1" w:unhideWhenUsed="1"/>
-    <w:lsdException w:name="HTML Preformatted" w:semiHidden="1" w:unhideWhenUsed="1"/>
-    <w:lsdException w:name="HTML Sample" w:semiHidden="1" w:unhideWhenUsed="1"/>
-    <w:lsdException w:name="HTML Typewriter" w:semiHidden="1" w:unhideWhenUsed="1"/>
-    <w:lsdException w:name="HTML Variable" w:semiHidden="1" w:unhideWhenUsed="1"/>
-    <w:lsdException w:name="Normal Table" w:semiHidden="1" w:unhideWhenUsed="1"/>
-    <w:lsdException w:name="annotation subject" w:semiHidden="1" w:unhideWhenUsed="1"/>
-    <w:lsdException w:name="No List" w:semiHidden="1" w:unhideWhenUsed="1"/>
-    <w:lsdException w:name="Outline List 1" w:semiHidden="1" w:unhideWhenUsed="1"/>
-    <w:lsdException w:name="Outline List 2" w:semiHidden="1" w:unhideWhenUsed="1"/>
-    <w:lsdException w:name="Outline List 3" w:semiHidden="1" w:unhideWhenUsed="1"/>
-    <w:lsdException w:name="Table Simple 1" w:semiHidden="1" w:unhideWhenUsed="1"/>
-    <w:lsdException w:name="Table Simple 2" w:semiHidden="1" w:unhideWhenUsed="1"/>
-    <w:lsdException w:name="Table Simple 3" w:semiHidden="1" w:unhideWhenUsed="1"/>
-    <w:lsdException w:name="Table Classic 1" w:semiHidden="1" w:unhideWhenUsed="1"/>
-    <w:lsdException w:name="Table Classic 2" w:semiHidden="1" w:unhideWhenUsed="1"/>
-    <w:lsdException w:name="Table Classic 3" w:semiHidden="1" w:unhideWhenUsed="1"/>
-    <w:lsdException w:name="Table Classic 4" w:semiHidden="1" w:unhideWhenUsed="1"/>
-    <w:lsdException w:name="Table Colorful 1" w:semiHidden="1" w:unhideWhenUsed="1"/>
-    <w:lsdException w:name="Table Colorful 2" w:semiHidden="1" w:unhideWhenUsed="1"/>
-    <w:lsdException w:name="Table Colorful 3" w:semiHidden="1" w:unhideWhenUsed="1"/>
-    <w:lsdException w:name="Table Columns 1" w:semiHidden="1" w:unhideWhenUsed="1"/>
-    <w:lsdException w:name="Table Columns 2" w:semiHidden="1" w:unhideWhenUsed="1"/>
-    <w:lsdException w:name="Table Columns 3" w:semiHidden="1" w:unhideWhenUsed="1"/>
-    <w:lsdException w:name="Table Columns 4" w:semiHidden="1" w:unhideWhenUsed="1"/>
-    <w:lsdException w:name="Table Columns 5" w:semiHidden="1" w:unhideWhenUsed="1"/>
-    <w:lsdException w:name="Table Grid 1" w:semiHidden="1" w:unhideWhenUsed="1"/>
-    <w:lsdException w:name="Table Grid 2" w:semiHidden="1" w:unhideWhenUsed="1"/>
-    <w:lsdException w:name="Table Grid 3" w:semiHidden="1" w:unhideWhenUsed="1"/>
-    <w:lsdException w:name="Table Grid 4" w:semiHidden="1" w:unhideWhenUsed="1"/>
-    <w:lsdException w:name="Table Grid 5" w:semiHidden="1" w:unhideWhenUsed="1"/>
-    <w:lsdException w:name="Table Grid 6" w:semiHidden="1" w:unhideWhenUsed="1"/>
-    <w:lsdException w:name="Table Grid 7" w:semiHidden="1" w:unhideWhenUsed="1"/>
-    <w:lsdException w:name="Table Grid 8" w:semiHidden="1" w:unhideWhenUsed="1"/>
-    <w:lsdException w:name="Table List 1" w:semiHidden="1" w:unhideWhenUsed="1"/>
-    <w:lsdException w:name="Table List 2" w:semiHidden="1" w:unhideWhenUsed="1"/>
-    <w:lsdException w:name="Table List 3" w:semiHidden="1" w:unhideWhenUsed="1"/>
-    <w:lsdException w:name="Table List 4" w:semiHidden="1" w:unhideWhenUsed="1"/>
-    <w:lsdException w:name="Table List 5" w:semiHidden="1" w:unhideWhenUsed="1"/>
-    <w:lsdException w:name="Table List 6" w:semiHidden="1" w:unhideWhenUsed="1"/>
-    <w:lsdException w:name="Table List 7" w:semiHidden="1" w:unhideWhenUsed="1"/>
-    <w:lsdException w:name="Table List 8" w:semiHidden="1" w:unhideWhenUsed="1"/>
-    <w:lsdException w:name="Table 3D effects 1" w:semiHidden="1" w:unhideWhenUsed="1"/>
-    <w:lsdException w:name="Table 3D effects 2" w:semiHidden="1" w:unhideWhenUsed="1"/>
-    <w:lsdException w:name="Table 3D effects 3" w:semiHidden="1" w:unhideWhenUsed="1"/>
-    <w:lsdException w:name="Table Contemporary" w:semiHidden="1" w:unhideWhenUsed="1"/>
-    <w:lsdException w:name="Table Elegant" w:semiHidden="1" w:unhideWhenUsed="1"/>
-    <w:lsdException w:name="Table Professional" w:semiHidden="1" w:unhideWhenUsed="1"/>
-    <w:lsdException w:name="Table Subtle 1" w:semiHidden="1" w:unhideWhenUsed="1"/>
-    <w:lsdException w:name="Table Subtle 2" w:semiHidden="1" w:unhideWhenUsed="1"/>
-    <w:lsdException w:name="Table Web 1" w:semiHidden="1" w:unhideWhenUsed="1"/>
-    <w:lsdException w:name="Table Web 2" w:semiHidden="1" w:unhideWhenUsed="1"/>
-    <w:lsdException w:name="Table Web 3" w:semiHidden="1" w:unhideWhenUsed="1"/>
-    <w:lsdException w:name="Balloon Text" w:semiHidden="1" w:unhideWhenUsed="1"/>
-    <w:lsdException w:name="Table Grid" w:uiPriority="59"/>
-    <w:lsdException w:name="Table Theme" w:semiHidden="1" w:unhideWhenUsed="1"/>
-    <w:lsdException w:name="Placeholder Text" w:semiHidden="1"/>
-    <w:lsdException w:name="No Spacing" w:uiPriority="1" w:qFormat="1"/>
-    <w:lsdException w:name="Light Shading" w:uiPriority="60"/>
-    <w:lsdException w:name="Light List" w:uiPriority="61"/>
-    <w:lsdException w:name="Light Grid" w:uiPriority="62"/>
-    <w:lsdException w:name="Medium Shading 1" w:uiPriority="63"/>
-    <w:lsdException w:name="Medium Shading 2" w:uiPriority="64"/>
-    <w:lsdException w:name="Medium List 1" w:uiPriority="65"/>
-    <w:lsdException w:name="Medium List 2" w:uiPriority="66"/>
-    <w:lsdException w:name="Medium Grid 1" w:uiPriority="67"/>
-    <w:lsdException w:name="Medium Grid 2" w:uiPriority="68"/>
-    <w:lsdException w:name="Medium Grid 3" w:uiPriority="69"/>
-    <w:lsdException w:name="Dark List" w:uiPriority="70"/>
-    <w:lsdException w:name="Colorful Shading" w:uiPriority="71"/>
-    <w:lsdException w:name="Colorful List" w:uiPriority="72"/>
-    <w:lsdException w:name="Colorful Grid" w:uiPriority="73"/>
-    <w:lsdException w:name="Light Shading Accent 1" w:uiPriority="60"/>
-    <w:lsdException w:name="Light List Accent 1" w:uiPriority="61"/>
-    <w:lsdException w:name="Light Grid Accent 1" w:uiPriority="62"/>
-    <w:lsdException w:name="Medium Shading 1 Accent 1" w:uiPriority="63"/>
-    <w:lsdException w:name="Medium Shading 2 Accent 1" w:uiPriority="64"/>
-    <w:lsdException w:name="Medium List 1 Accent 1" w:uiPriority="65"/>
-    <w:lsdException w:name="Revision" w:semiHidden="1"/>
-    <w:lsdException w:name="List Paragraph" w:uiPriority="34" w:qFormat="1"/>
-    <w:lsdException w:name="Quote" w:uiPriority="29" w:qFormat="1"/>
-    <w:lsdException w:name="Intense Quote" w:uiPriority="30" w:qFormat="1"/>
-    <w:lsdException w:name="Medium List 2 Accent 1" w:uiPriority="66"/>
-    <w:lsdException w:name="Medium Grid 1 Accent 1" w:uiPriority="67"/>
-    <w:lsdException w:name="Medium Grid 2 Accent 1" w:uiPriority="68"/>
-    <w:lsdException w:name="Medium Grid 3 Accent 1" w:uiPriority="69"/>
-    <w:lsdException w:name="Dark List Accent 1" w:uiPriority="70"/>
-    <w:lsdException w:name="Colorful Shading Accent 1" w:uiPriority="71"/>
-    <w:lsdException w:name="Colorful List Accent 1" w:uiPriority="72"/>
-    <w:lsdException w:name="Colorful Grid Accent 1" w:uiPriority="73"/>
-    <w:lsdException w:name="Light Shading Accent 2" w:uiPriority="60"/>
-    <w:lsdException w:name="Light List Accent 2" w:uiPriority="61"/>
-    <w:lsdException w:name="Light Grid Accent 2" w:uiPriority="62"/>
-    <w:lsdException w:name="Medium Shading 1 Accent 2" w:uiPriority="63"/>
-    <w:lsdException w:name="Medium Shading 2 Accent 2" w:uiPriority="64"/>
-    <w:lsdException w:name="Medium List 1 Accent 2" w:uiPriority="65"/>
-    <w:lsdException w:name="Medium List 2 Accent 2" w:uiPriority="66"/>
-    <w:lsdException w:name="Medium Grid 1 Accent 2" w:uiPriority="67"/>
-    <w:lsdException w:name="Medium Grid 2 Accent 2" w:uiPriority="68"/>
-    <w:lsdException w:name="Medium Grid 3 Accent 2" w:uiPriority="69"/>
-    <w:lsdException w:name="Dark List Accent 2" w:uiPriority="70"/>
-    <w:lsdException w:name="Colorful Shading Accent 2" w:uiPriority="71"/>
-    <w:lsdException w:name="Colorful List Accent 2" w:uiPriority="72"/>
-    <w:lsdException w:name="Colorful Grid Accent 2" w:uiPriority="73"/>
-    <w:lsdException w:name="Light Shading Accent 3" w:uiPriority="60"/>
-    <w:lsdException w:name="Light List Accent 3" w:uiPriority="61"/>
-    <w:lsdException w:name="Light Grid Accent 3" w:uiPriority="62"/>
-    <w:lsdException w:name="Medium Shading 1 Accent 3" w:uiPriority="63"/>
-    <w:lsdException w:name="Medium Shading 2 Accent 3" w:uiPriority="64"/>
-    <w:lsdException w:name="Medium List 1 Accent 3" w:uiPriority="65"/>
-    <w:lsdException w:name="Medium List 2 Accent 3" w:uiPriority="66"/>
-    <w:lsdException w:name="Medium Grid 1 Accent 3" w:uiPriority="67"/>
-    <w:lsdException w:name="Medium Grid 2 Accent 3" w:uiPriority="68"/>
-    <w:lsdException w:name="Medium Grid 3 Accent 3" w:uiPriority="69"/>
-    <w:lsdException w:name="Dark List Accent 3" w:uiPriority="70"/>
-    <w:lsdException w:name="Colorful Shading Accent 3" w:uiPriority="71"/>
-    <w:lsdException w:name="Colorful List Accent 3" w:uiPriority="72"/>
-    <w:lsdException w:name="Colorful Grid Accent 3" w:uiPriority="73"/>
-    <w:lsdException w:name="Light Shading Accent 4" w:uiPriority="60"/>
-    <w:lsdException w:name="Light List Accent 4" w:uiPriority="61"/>
-    <w:lsdException w:name="Light Grid Accent 4" w:uiPriority="62"/>
-    <w:lsdException w:name="Medium Shading 1 Accent 4" w:uiPriority="63"/>
-    <w:lsdException w:name="Medium Shading 2 Accent 4" w:uiPriority="64"/>
-    <w:lsdException w:name="Medium List 1 Accent 4" w:uiPriority="65"/>
-    <w:lsdException w:name="Medium List 2 Accent 4" w:uiPriority="66"/>
-    <w:lsdException w:name="Medium Grid 1 Accent 4" w:uiPriority="67"/>
-    <w:lsdException w:name="Medium Grid 2 Accent 4" w:uiPriority="68"/>
-    <w:lsdException w:name="Medium Grid 3 Accent 4" w:uiPriority="69"/>
-    <w:lsdException w:name="Dark List Accent 4" w:uiPriority="70"/>
-    <w:lsdException w:name="Colorful Shading Accent 4" w:uiPriority="71"/>
-    <w:lsdException w:name="Colorful List Accent 4" w:uiPriority="72"/>
-    <w:lsdException w:name="Colorful Grid Accent 4" w:uiPriority="73"/>
-    <w:lsdException w:name="Light Shading Accent 5" w:uiPriority="60"/>
-    <w:lsdException w:name="Light List Accent 5" w:uiPriority="61"/>
-    <w:lsdException w:name="Light Grid Accent 5" w:uiPriority="62"/>
-    <w:lsdException w:name="Medium Shading 1 Accent 5" w:uiPriority="63"/>
-    <w:lsdException w:name="Medium Shading 2 Accent 5" w:uiPriority="64"/>
-    <w:lsdException w:name="Medium List 1 Accent 5" w:uiPriority="65"/>
-    <w:lsdException w:name="Medium List 2 Accent 5" w:uiPriority="66"/>
-    <w:lsdException w:name="Medium Grid 1 Accent 5" w:uiPriority="67"/>
-    <w:lsdException w:name="Medium Grid 2 Accent 5" w:uiPriority="68"/>
-    <w:lsdException w:name="Medium Grid 3 Accent 5" w:uiPriority="69"/>
-    <w:lsdException w:name="Dark List Accent 5" w:uiPriority="70"/>
-    <w:lsdException w:name="Colorful Shading Accent 5" w:uiPriority="71"/>
-    <w:lsdException w:name="Colorful List Accent 5" w:uiPriority="72"/>
-    <w:lsdException w:name="Colorful Grid Accent 5" w:uiPriority="73"/>
-    <w:lsdException w:name="Light Shading Accent 6" w:uiPriority="60"/>
-    <w:lsdException w:name="Light List Accent 6" w:uiPriority="61"/>
-    <w:lsdException w:name="Light Grid Accent 6" w:uiPriority="62"/>
-    <w:lsdException w:name="Medium Shading 1 Accent 6" w:uiPriority="63"/>
-    <w:lsdException w:name="Medium Shading 2 Accent 6" w:uiPriority="64"/>
-    <w:lsdException w:name="Medium List 1 Accent 6" w:uiPriority="65"/>
-    <w:lsdException w:name="Medium List 2 Accent 6" w:uiPriority="66"/>
-    <w:lsdException w:name="Medium Grid 1 Accent 6" w:uiPriority="67"/>
-    <w:lsdException w:name="Medium Grid 2 Accent 6" w:uiPriority="68"/>
-    <w:lsdException w:name="Medium Grid 3 Accent 6" w:uiPriority="69"/>
-    <w:lsdException w:name="Dark List Accent 6" w:uiPriority="70"/>
-    <w:lsdException w:name="Colorful Shading Accent 6" w:uiPriority="71"/>
-    <w:lsdException w:name="Colorful List Accent 6" w:uiPriority="72"/>
-    <w:lsdException w:name="Colorful Grid Accent 6" w:uiPriority="73"/>
-    <w:lsdException w:name="Subtle Emphasis" w:uiPriority="19" w:qFormat="1"/>
-    <w:lsdException w:name="Intense Emphasis" w:uiPriority="21" w:qFormat="1"/>
-    <w:lsdException w:name="Subtle Reference" w:uiPriority="31" w:qFormat="1"/>
-    <w:lsdException w:name="Intense Reference" w:uiPriority="32" w:qFormat="1"/>
-    <w:lsdException w:name="Book Title" w:uiPriority="33" w:qFormat="1"/>
-    <w:lsdException w:name="Bibliography" w:semiHidden="1" w:uiPriority="37" w:unhideWhenUsed="1"/>
-    <w:lsdException w:name="TOC Heading" w:semiHidden="1" w:uiPriority="39" w:unhideWhenUsed="1" w:qFormat="1"/>
-    <w:lsdException w:name="Plain Table 1" w:uiPriority="41"/>
-    <w:lsdException w:name="Plain Table 2" w:uiPriority="42"/>
-    <w:lsdException w:name="Plain Table 3" w:uiPriority="43"/>
-    <w:lsdException w:name="Plain Table 4" w:uiPriority="44"/>
-    <w:lsdException w:name="Plain Table 5" w:uiPriority="45"/>
-    <w:lsdException w:name="Grid Table Light" w:uiPriority="40"/>
-    <w:lsdException w:name="Grid Table 1 Light" w:uiPriority="46"/>
-    <w:lsdException w:name="Grid Table 2" w:uiPriority="47"/>
-    <w:lsdException w:name="Grid Table 3" w:uiPriority="48"/>
-    <w:lsdException w:name="Grid Table 4" w:uiPriority="49"/>
-    <w:lsdException w:name="Grid Table 5 Dark" w:uiPriority="50"/>
-    <w:lsdException w:name="Grid Table 6 Colorful" w:uiPriority="51"/>
-    <w:lsdException w:name="Grid Table 7 Colorful" w:uiPriority="52"/>
-    <w:lsdException w:name="Grid Table 1 Light Accent 1" w:uiPriority="46"/>
-    <w:lsdException w:name="Grid Table 2 Accent 1" w:uiPriority="47"/>
-    <w:lsdException w:name="Grid Table 3 Accent 1" w:uiPriority="48"/>
-    <w:lsdException w:name="Grid Table 4 Accent 1" w:uiPriority="49"/>
-    <w:lsdException w:name="Grid Table 5 Dark Accent 1" w:uiPriority="50"/>
-    <w:lsdException w:name="Grid Table 6 Colorful Accent 1" w:uiPriority="51"/>
-    <w:lsdException w:name="Grid Table 7 Colorful Accent 1" w:uiPriority="52"/>
-    <w:lsdException w:name="Grid Table 1 Light Accent 2" w:uiPriority="46"/>
-    <w:lsdException w:name="Grid Table 2 Accent 2" w:uiPriority="47"/>
-    <w:lsdException w:name="Grid Table 3 Accent 2" w:uiPriority="48"/>
-    <w:lsdException w:name="Grid Table 4 Accent 2" w:uiPriority="49"/>
-    <w:lsdException w:name="Grid Table 5 Dark Accent 2" w:uiPriority="50"/>
-    <w:lsdException w:name="Grid Table 6 Colorful Accent 2" w:uiPriority="51"/>
-    <w:lsdException w:name="Grid Table 7 Colorful Accent 2" w:uiPriority="52"/>
-    <w:lsdException w:name="Grid Table 1 Light Accent 3" w:uiPriority="46"/>
-    <w:lsdException w:name="Grid Table 2 Accent 3" w:uiPriority="47"/>
-    <w:lsdException w:name="Grid Table 3 Accent 3" w:uiPriority="48"/>
-    <w:lsdException w:name="Grid Table 4 Accent 3" w:uiPriority="49"/>
-    <w:lsdException w:name="Grid Table 5 Dark Accent 3" w:uiPriority="50"/>
-    <w:lsdException w:name="Grid Table 6 Colorful Accent 3" w:uiPriority="51"/>
-    <w:lsdException w:name="Grid Table 7 Colorful Accent 3" w:uiPriority="52"/>
-    <w:lsdException w:name="Grid Table 1 Light Accent 4" w:uiPriority="46"/>
-    <w:lsdException w:name="Grid Table 2 Accent 4" w:uiPriority="47"/>
-    <w:lsdException w:name="Grid Table 3 Accent 4" w:uiPriority="48"/>
-    <w:lsdException w:name="Grid Table 4 Accent 4" w:uiPriority="49"/>
-    <w:lsdException w:name="Grid Table 5 Dark Accent 4" w:uiPriority="50"/>
-    <w:lsdException w:name="Grid Table 6 Colorful Accent 4" w:uiPriority="51"/>
-    <w:lsdException w:name="Grid Table 7 Colorful Accent 4" w:uiPriority="52"/>
-    <w:lsdException w:name="Grid Table 1 Light Accent 5" w:uiPriority="46"/>
-    <w:lsdException w:name="Grid Table 2 Accent 5" w:uiPriority="47"/>
-    <w:lsdException w:name="Grid Table 3 Accent 5" w:uiPriority="48"/>
-    <w:lsdException w:name="Grid Table 4 Accent 5" w:uiPriority="49"/>
-    <w:lsdException w:name="Grid Table 5 Dark Accent 5" w:uiPriority="50"/>
-    <w:lsdException w:name="Grid Table 6 Colorful Accent 5" w:uiPriority="51"/>
-    <w:lsdException w:name="Grid Table 7 Colorful Accent 5" w:uiPriority="52"/>
-    <w:lsdException w:name="Grid Table 1 Light Accent 6" w:uiPriority="46"/>
-    <w:lsdException w:name="Grid Table 2 Accent 6" w:uiPriority="47"/>
-    <w:lsdException w:name="Grid Table 3 Accent 6" w:uiPriority="48"/>
-    <w:lsdException w:name="Grid Table 4 Accent 6" w:uiPriority="49"/>
-    <w:lsdException w:name="Grid Table 5 Dark Accent 6" w:uiPriority="50"/>
-    <w:lsdException w:name="Grid Table 6 Colorful Accent 6" w:uiPriority="51"/>
-    <w:lsdException w:name="Grid Table 7 Colorful Accent 6" w:uiPriority="52"/>
-    <w:lsdException w:name="List Table 1 Light" w:uiPriority="46"/>
-    <w:lsdException w:name="List Table 2" w:uiPriority="47"/>
-    <w:lsdException w:name="List Table 3" w:uiPriority="48"/>
-    <w:lsdException w:name="List Table 4" w:uiPriority="49"/>
-    <w:lsdException w:name="List Table 5 Dark" w:uiPriority="50"/>
-    <w:lsdException w:name="List Table 6 Colorful" w:uiPriority="51"/>
-    <w:lsdException w:name="List Table 7 Colorful" w:uiPriority="52"/>
-    <w:lsdException w:name="List Table 1 Light Accent 1" w:uiPriority="46"/>
-    <w:lsdException w:name="List Table 2 Accent 1" w:uiPriority="47"/>
-    <w:lsdException w:name="List Table 3 Accent 1" w:uiPriority="48"/>
-    <w:lsdException w:name="List Table 4 Accent 1" w:uiPriority="49"/>
-    <w:lsdException w:name="List Table 5 Dark Accent 1" w:uiPriority="50"/>
-    <w:lsdException w:name="List Table 6 Colorful Accent 1" w:uiPriority="51"/>
-    <w:lsdException w:name="List Table 7 Colorful Accent 1" w:uiPriority="52"/>
-    <w:lsdException w:name="List Table 1 Light Accent 2" w:uiPriority="46"/>
-    <w:lsdException w:name="List Table 2 Accent 2" w:uiPriority="47"/>
-    <w:lsdException w:name="List Table 3 Accent 2" w:uiPriority="48"/>
-    <w:lsdException w:name="List Table 4 Accent 2" w:uiPriority="49"/>
-    <w:lsdException w:name="List Table 5 Dark Accent 2" w:uiPriority="50"/>
-    <w:lsdException w:name="List Table 6 Colorful Accent 2" w:uiPriority="51"/>
-    <w:lsdException w:name="List Table 7 Colorful Accent 2" w:uiPriority="52"/>
-    <w:lsdException w:name="List Table 1 Light Accent 3" w:uiPriority="46"/>
-    <w:lsdException w:name="List Table 2 Accent 3" w:uiPriority="47"/>
-    <w:lsdException w:name="List Table 3 Accent 3" w:uiPriority="48"/>
-    <w:lsdException w:name="List Table 4 Accent 3" w:uiPriority="49"/>
-    <w:lsdException w:name="List Table 5 Dark Accent 3" w:uiPriority="50"/>
-    <w:lsdException w:name="List Table 6 Colorful Accent 3" w:uiPriority="51"/>
-    <w:lsdException w:name="List Table 7 Colorful Accent 3" w:uiPriority="52"/>
-    <w:lsdException w:name="List Table 1 Light Accent 4" w:uiPriority="46"/>
-    <w:lsdException w:name="List Table 2 Accent 4" w:uiPriority="47"/>
-    <w:lsdException w:name="List Table 3 Accent 4" w:uiPriority="48"/>
-    <w:lsdException w:name="List Table 4 Accent 4" w:uiPriority="49"/>
-    <w:lsdException w:name="List Table 5 Dark Accent 4" w:uiPriority="50"/>
-    <w:lsdException w:name="List Table 6 Colorful Accent 4" w:uiPriority="51"/>
-    <w:lsdException w:name="List Table 7 Colorful Accent 4" w:uiPriority="52"/>
-    <w:lsdException w:name="List Table 1 Light Accent 5" w:uiPriority="46"/>
-    <w:lsdException w:name="List Table 2 Accent 5" w:uiPriority="47"/>
-    <w:lsdException w:name="List Table 3 Accent 5" w:uiPriority="48"/>
-    <w:lsdException w:name="List Table 4 Accent 5" w:uiPriority="49"/>
-    <w:lsdException w:name="List Table 5 Dark Accent 5" w:uiPriority="50"/>
-    <w:lsdException w:name="List Table 6 Colorful Accent 5" w:uiPriority="51"/>
-    <w:lsdException w:name="List Table 7 Colorful Accent 5" w:uiPriority="52"/>
-    <w:lsdException w:name="List Table 1 Light Accent 6" w:uiPriority="46"/>
-    <w:lsdException w:name="List Table 2 Accent 6" w:uiPriority="47"/>
-    <w:lsdException w:name="List Table 3 Accent 6" w:uiPriority="48"/>
-    <w:lsdException w:name="List Table 4 Accent 6" w:uiPriority="49"/>
-    <w:lsdException w:name="List Table 5 Dark Accent 6" w:uiPriority="50"/>
-    <w:lsdException w:name="List Table 6 Colorful Accent 6" w:uiPriority="51"/>
-    <w:lsdException w:name="List Table 7 Colorful Accent 6" w:uiPriority="52"/>
+  <w:latentStyles w:defLockedState="0" w:defUIPriority="99" w:defSemiHidden="1" w:defUnhideWhenUsed="1" w:defQFormat="0" w:count="267">
+    <w:lsdException w:name="Normal" w:semiHidden="0" w:uiPriority="0" w:unhideWhenUsed="0" w:qFormat="1"/>
+    <w:lsdException w:name="heading 1" w:semiHidden="0" w:uiPriority="9" w:unhideWhenUsed="0" w:qFormat="1"/>
+    <w:lsdException w:name="heading 2" w:uiPriority="9" w:qFormat="1"/>
+    <w:lsdException w:name="heading 3" w:uiPriority="9" w:qFormat="1"/>
+    <w:lsdException w:name="heading 4" w:uiPriority="9" w:qFormat="1"/>
+    <w:lsdException w:name="heading 5" w:uiPriority="9" w:qFormat="1"/>
+    <w:lsdException w:name="heading 6" w:uiPriority="9" w:qFormat="1"/>
+    <w:lsdException w:name="heading 7" w:uiPriority="9" w:qFormat="1"/>
+    <w:lsdException w:name="heading 8" w:uiPriority="9" w:qFormat="1"/>
+    <w:lsdException w:name="heading 9" w:uiPriority="9" w:qFormat="1"/>
+    <w:lsdException w:name="toc 1" w:uiPriority="39"/>
+    <w:lsdException w:name="toc 2" w:uiPriority="39"/>
+    <w:lsdException w:name="toc 3" w:uiPriority="39"/>
+    <w:lsdException w:name="toc 4" w:uiPriority="39"/>
+    <w:lsdException w:name="toc 5" w:uiPriority="39"/>
+    <w:lsdException w:name="toc 6" w:uiPriority="39"/>
+    <w:lsdException w:name="toc 7" w:uiPriority="39"/>
+    <w:lsdException w:name="toc 8" w:uiPriority="39"/>
+    <w:lsdException w:name="toc 9" w:uiPriority="39"/>
+    <w:lsdException w:name="caption" w:uiPriority="35" w:qFormat="1"/>
+    <w:lsdException w:name="Title" w:semiHidden="0" w:uiPriority="10" w:unhideWhenUsed="0" w:qFormat="1"/>
+    <w:lsdException w:name="Default Paragraph Font" w:uiPriority="1"/>
+    <w:lsdException w:name="Subtitle" w:semiHidden="0" w:uiPriority="11" w:unhideWhenUsed="0" w:qFormat="1"/>
+    <w:lsdException w:name="Strong" w:semiHidden="0" w:uiPriority="22" w:unhideWhenUsed="0" w:qFormat="1"/>
+    <w:lsdException w:name="Emphasis" w:semiHidden="0" w:uiPriority="20" w:unhideWhenUsed="0" w:qFormat="1"/>
+    <w:lsdException w:name="Table Grid" w:semiHidden="0" w:uiPriority="59" w:unhideWhenUsed="0"/>
+    <w:lsdException w:name="Placeholder Text" w:unhideWhenUsed="0"/>
+    <w:lsdException w:name="No Spacing" w:semiHidden="0" w:uiPriority="1" w:unhideWhenUsed="0" w:qFormat="1"/>
+    <w:lsdException w:name="Light Shading" w:semiHidden="0" w:uiPriority="60" w:unhideWhenUsed="0"/>
+    <w:lsdException w:name="Light List" w:semiHidden="0" w:uiPriority="61" w:unhideWhenUsed="0"/>
+    <w:lsdException w:name="Light Grid" w:semiHidden="0" w:uiPriority="62" w:unhideWhenUsed="0"/>
+    <w:lsdException w:name="Medium Shading 1" w:semiHidden="0" w:uiPriority="63" w:unhideWhenUsed="0"/>
+    <w:lsdException w:name="Medium Shading 2" w:semiHidden="0" w:uiPriority="64" w:unhideWhenUsed="0"/>
+    <w:lsdException w:name="Medium List 1" w:semiHidden="0" w:uiPriority="65" w:unhideWhenUsed="0"/>
+    <w:lsdException w:name="Medium List 2" w:semiHidden="0" w:uiPriority="66" w:unhideWhenUsed="0"/>
+    <w:lsdException w:name="Medium Grid 1" w:semiHidden="0" w:uiPriority="67" w:unhideWhenUsed="0"/>
+    <w:lsdException w:name="Medium Grid 2" w:semiHidden="0" w:uiPriority="68" w:unhideWhenUsed="0"/>
+    <w:lsdException w:name="Medium Grid 3" w:semiHidden="0" w:uiPriority="69" w:unhideWhenUsed="0"/>
+    <w:lsdException w:name="Dark List" w:semiHidden="0" w:uiPriority="70" w:unhideWhenUsed="0"/>
+    <w:lsdException w:name="Colorful Shading" w:semiHidden="0" w:uiPriority="71" w:unhideWhenUsed="0"/>
+    <w:lsdException w:name="Colorful List" w:semiHidden="0" w:uiPriority="72" w:unhideWhenUsed="0"/>
+    <w:lsdException w:name="Colorful Grid" w:semiHidden="0" w:uiPriority="73" w:unhideWhenUsed="0"/>
+    <w:lsdException w:name="Light Shading Accent 1" w:semiHidden="0" w:uiPriority="60" w:unhideWhenUsed="0"/>
+    <w:lsdException w:name="Light List Accent 1" w:semiHidden="0" w:uiPriority="61" w:unhideWhenUsed="0"/>
+    <w:lsdException w:name="Light Grid Accent 1" w:semiHidden="0" w:uiPriority="62" w:unhideWhenUsed="0"/>
+    <w:lsdException w:name="Medium Shading 1 Accent 1" w:semiHidden="0" w:uiPriority="63" w:unhideWhenUsed="0"/>
+    <w:lsdException w:name="Medium Shading 2 Accent 1" w:semiHidden="0" w:uiPriority="64" w:unhideWhenUsed="0"/>
+    <w:lsdException w:name="Medium List 1 Accent 1" w:semiHidden="0" w:uiPriority="65" w:unhideWhenUsed="0"/>
+    <w:lsdException w:name="Revision" w:unhideWhenUsed="0"/>
+    <w:lsdException w:name="List Paragraph" w:semiHidden="0" w:uiPriority="34" w:unhideWhenUsed="0" w:qFormat="1"/>
+    <w:lsdException w:name="Quote" w:semiHidden="0" w:uiPriority="29" w:unhideWhenUsed="0" w:qFormat="1"/>
+    <w:lsdException w:name="Intense Quote" w:semiHidden="0" w:uiPriority="30" w:unhideWhenUsed="0" w:qFormat="1"/>
+    <w:lsdException w:name="Medium List 2 Accent 1" w:semiHidden="0" w:uiPriority="66" w:unhideWhenUsed="0"/>
+    <w:lsdException w:name="Medium Grid 1 Accent 1" w:semiHidden="0" w:uiPriority="67" w:unhideWhenUsed="0"/>
+    <w:lsdException w:name="Medium Grid 2 Accent 1" w:semiHidden="0" w:uiPriority="68" w:unhideWhenUsed="0"/>
+    <w:lsdException w:name="Medium Grid 3 Accent 1" w:semiHidden="0" w:uiPriority="69" w:unhideWhenUsed="0"/>
+    <w:lsdException w:name="Dark List Accent 1" w:semiHidden="0" w:uiPriority="70" w:unhideWhenUsed="0"/>
+    <w:lsdException w:name="Colorful Shading Accent 1" w:semiHidden="0" w:uiPriority="71" w:unhideWhenUsed="0"/>
+    <w:lsdException w:name="Colorful List Accent 1" w:semiHidden="0" w:uiPriority="72" w:unhideWhenUsed="0"/>
+    <w:lsdException w:name="Colorful Grid Accent 1" w:semiHidden="0" w:uiPriority="73" w:unhideWhenUsed="0"/>
+    <w:lsdException w:name="Light Shading Accent 2" w:semiHidden="0" w:uiPriority="60" w:unhideWhenUsed="0"/>
+    <w:lsdException w:name="Light List Accent 2" w:semiHidden="0" w:uiPriority="61" w:unhideWhenUsed="0"/>
+    <w:lsdException w:name="Light Grid Accent 2" w:semiHidden="0" w:uiPriority="62" w:unhideWhenUsed="0"/>
+    <w:lsdException w:name="Medium Shading 1 Accent 2" w:semiHidden="0" w:uiPriority="63" w:unhideWhenUsed="0"/>
+    <w:lsdException w:name="Medium Shading 2 Accent 2" w:semiHidden="0" w:uiPriority="64" w:unhideWhenUsed="0"/>
+    <w:lsdException w:name="Medium List 1 Accent 2" w:semiHidden="0" w:uiPriority="65" w:unhideWhenUsed="0"/>
+    <w:lsdException w:name="Medium List 2 Accent 2" w:semiHidden="0" w:uiPriority="66" w:unhideWhenUsed="0"/>
+    <w:lsdException w:name="Medium Grid 1 Accent 2" w:semiHidden="0" w:uiPriority="67" w:unhideWhenUsed="0"/>
+    <w:lsdException w:name="Medium Grid 2 Accent 2" w:semiHidden="0" w:uiPriority="68" w:unhideWhenUsed="0"/>
+    <w:lsdException w:name="Medium Grid 3 Accent 2" w:semiHidden="0" w:uiPriority="69" w:unhideWhenUsed="0"/>
+    <w:lsdException w:name="Dark List Accent 2" w:semiHidden="0" w:uiPriority="70" w:unhideWhenUsed="0"/>
+    <w:lsdException w:name="Colorful Shading Accent 2" w:semiHidden="0" w:uiPriority="71" w:unhideWhenUsed="0"/>
+    <w:lsdException w:name="Colorful List Accent 2" w:semiHidden="0" w:uiPriority="72" w:unhideWhenUsed="0"/>
+    <w:lsdException w:name="Colorful Grid Accent 2" w:semiHidden="0" w:uiPriority="73" w:unhideWhenUsed="0"/>
+    <w:lsdException w:name="Light Shading Accent 3" w:semiHidden="0" w:uiPriority="60" w:unhideWhenUsed="0"/>
+    <w:lsdException w:name="Light List Accent 3" w:semiHidden="0" w:uiPriority="61" w:unhideWhenUsed="0"/>
+    <w:lsdException w:name="Light Grid Accent 3" w:semiHidden="0" w:uiPriority="62" w:unhideWhenUsed="0"/>
+    <w:lsdException w:name="Medium Shading 1 Accent 3" w:semiHidden="0" w:uiPriority="63" w:unhideWhenUsed="0"/>
+    <w:lsdException w:name="Medium Shading 2 Accent 3" w:semiHidden="0" w:uiPriority="64" w:unhideWhenUsed="0"/>
+    <w:lsdException w:name="Medium List 1 Accent 3" w:semiHidden="0" w:uiPriority="65" w:unhideWhenUsed="0"/>
+    <w:lsdException w:name="Medium List 2 Accent 3" w:semiHidden="0" w:uiPriority="66" w:unhideWhenUsed="0"/>
+    <w:lsdException w:name="Medium Grid 1 Accent 3" w:semiHidden="0" w:uiPriority="67" w:unhideWhenUsed="0"/>
+    <w:lsdException w:name="Medium Grid 2 Accent 3" w:semiHidden="0" w:uiPriority="68" w:unhideWhenUsed="0"/>
+    <w:lsdException w:name="Medium Grid 3 Accent 3" w:semiHidden="0" w:uiPriority="69" w:unhideWhenUsed="0"/>
+    <w:lsdException w:name="Dark List Accent 3" w:semiHidden="0" w:uiPriority="70" w:unhideWhenUsed="0"/>
+    <w:lsdException w:name="Colorful Shading Accent 3" w:semiHidden="0" w:uiPriority="71" w:unhideWhenUsed="0"/>
+    <w:lsdException w:name="Colorful List Accent 3" w:semiHidden="0" w:uiPriority="72" w:unhideWhenUsed="0"/>
+    <w:lsdException w:name="Colorful Grid Accent 3" w:semiHidden="0" w:uiPriority="73" w:unhideWhenUsed="0"/>
+    <w:lsdException w:name="Light Shading Accent 4" w:semiHidden="0" w:uiPriority="60" w:unhideWhenUsed="0"/>
+    <w:lsdException w:name="Light List Accent 4" w:semiHidden="0" w:uiPriority="61" w:unhideWhenUsed="0"/>
+    <w:lsdException w:name="Light Grid Accent 4" w:semiHidden="0" w:uiPriority="62" w:unhideWhenUsed="0"/>
+    <w:lsdException w:name="Medium Shading 1 Accent 4" w:semiHidden="0" w:uiPriority="63" w:unhideWhenUsed="0"/>
+    <w:lsdException w:name="Medium Shading 2 Accent 4" w:semiHidden="0" w:uiPriority="64" w:unhideWhenUsed="0"/>
+    <w:lsdException w:name="Medium List 1 Accent 4" w:semiHidden="0" w:uiPriority="65" w:unhideWhenUsed="0"/>
+    <w:lsdException w:name="Medium List 2 Accent 4" w:semiHidden="0" w:uiPriority="66" w:unhideWhenUsed="0"/>
+    <w:lsdException w:name="Medium Grid 1 Accent 4" w:semiHidden="0" w:uiPriority="67" w:unhideWhenUsed="0"/>
+    <w:lsdException w:name="Medium Grid 2 Accent 4" w:semiHidden="0" w:uiPriority="68" w:unhideWhenUsed="0"/>
+    <w:lsdException w:name="Medium Grid 3 Accent 4" w:semiHidden="0" w:uiPriority="69" w:unhideWhenUsed="0"/>
+    <w:lsdException w:name="Dark List Accent 4" w:semiHidden="0" w:uiPriority="70" w:unhideWhenUsed="0"/>
+    <w:lsdException w:name="Colorful Shading Accent 4" w:semiHidden="0" w:uiPriority="71" w:unhideWhenUsed="0"/>
+    <w:lsdException w:name="Colorful List Accent 4" w:semiHidden="0" w:uiPriority="72" w:unhideWhenUsed="0"/>
+    <w:lsdException w:name="Colorful Grid Accent 4" w:semiHidden="0" w:uiPriority="73" w:unhideWhenUsed="0"/>
+    <w:lsdException w:name="Light Shading Accent 5" w:semiHidden="0" w:uiPriority="60" w:unhideWhenUsed="0"/>
+    <w:lsdException w:name="Light List Accent 5" w:semiHidden="0" w:uiPriority="61" w:unhideWhenUsed="0"/>
+    <w:lsdException w:name="Light Grid Accent 5" w:semiHidden="0" w:uiPriority="62" w:unhideWhenUsed="0"/>
+    <w:lsdException w:name="Medium Shading 1 Accent 5" w:semiHidden="0" w:uiPriority="63" w:unhideWhenUsed="0"/>
+    <w:lsdException w:name="Medium Shading 2 Accent 5" w:semiHidden="0" w:uiPriority="64" w:unhideWhenUsed="0"/>
+    <w:lsdException w:name="Medium List 1 Accent 5" w:semiHidden="0" w:uiPriority="65" w:unhideWhenUsed="0"/>
+    <w:lsdException w:name="Medium List 2 Accent 5" w:semiHidden="0" w:uiPriority="66" w:unhideWhenUsed="0"/>
+    <w:lsdException w:name="Medium Grid 1 Accent 5" w:semiHidden="0" w:uiPriority="67" w:unhideWhenUsed="0"/>
+    <w:lsdException w:name="Medium Grid 2 Accent 5" w:semiHidden="0" w:uiPriority="68" w:unhideWhenUsed="0"/>
+    <w:lsdException w:name="Medium Grid 3 Accent 5" w:semiHidden="0" w:uiPriority="69" w:unhideWhenUsed="0"/>
+    <w:lsdException w:name="Dark List Accent 5" w:semiHidden="0" w:uiPriority="70" w:unhideWhenUsed="0"/>
+    <w:lsdException w:name="Colorful Shading Accent 5" w:semiHidden="0" w:uiPriority="71" w:unhideWhenUsed="0"/>
+    <w:lsdException w:name="Colorful List Accent 5" w:semiHidden="0" w:uiPriority="72" w:unhideWhenUsed="0"/>
+    <w:lsdException w:name="Colorful Grid Accent 5" w:semiHidden="0" w:uiPriority="73" w:unhideWhenUsed="0"/>
+    <w:lsdException w:name="Light Shading Accent 6" w:semiHidden="0" w:uiPriority="60" w:unhideWhenUsed="0"/>
+    <w:lsdException w:name="Light List Accent 6" w:semiHidden="0" w:uiPriority="61" w:unhideWhenUsed="0"/>
+    <w:lsdException w:name="Light Grid Accent 6" w:semiHidden="0" w:uiPriority="62" w:unhideWhenUsed="0"/>
+    <w:lsdException w:name="Medium Shading 1 Accent 6" w:semiHidden="0" w:uiPriority="63" w:unhideWhenUsed="0"/>
+    <w:lsdException w:name="Medium Shading 2 Accent 6" w:semiHidden="0" w:uiPriority="64" w:unhideWhenUsed="0"/>
+    <w:lsdException w:name="Medium List 1 Accent 6" w:semiHidden="0" w:uiPriority="65" w:unhideWhenUsed="0"/>
+    <w:lsdException w:name="Medium List 2 Accent 6" w:semiHidden="0" w:uiPriority="66" w:unhideWhenUsed="0"/>
+    <w:lsdException w:name="Medium Grid 1 Accent 6" w:semiHidden="0" w:uiPriority="67" w:unhideWhenUsed="0"/>
+    <w:lsdException w:name="Medium Grid 2 Accent 6" w:semiHidden="0" w:uiPriority="68" w:unhideWhenUsed="0"/>
+    <w:lsdException w:name="Medium Grid 3 Accent 6" w:semiHidden="0" w:uiPriority="69" w:unhideWhenUsed="0"/>
+    <w:lsdException w:name="Dark List Accent 6" w:semiHidden="0" w:uiPriority="70" w:unhideWhenUsed="0"/>
+    <w:lsdException w:name="Colorful Shading Accent 6" w:semiHidden="0" w:uiPriority="71" w:unhideWhenUsed="0"/>
+    <w:lsdException w:name="Colorful List Accent 6" w:semiHidden="0" w:uiPriority="72" w:unhideWhenUsed="0"/>
+    <w:lsdException w:name="Colorful Grid Accent 6" w:semiHidden="0" w:uiPriority="73" w:unhideWhenUsed="0"/>
+    <w:lsdException w:name="Subtle Emphasis" w:semiHidden="0" w:uiPriority="19" w:unhideWhenUsed="0" w:qFormat="1"/>
+    <w:lsdException w:name="Intense Emphasis" w:semiHidden="0" w:uiPriority="21" w:unhideWhenUsed="0" w:qFormat="1"/>
+    <w:lsdException w:name="Subtle Reference" w:semiHidden="0" w:uiPriority="31" w:unhideWhenUsed="0" w:qFormat="1"/>
+    <w:lsdException w:name="Intense Reference" w:semiHidden="0" w:uiPriority="32" w:unhideWhenUsed="0" w:qFormat="1"/>
+    <w:lsdException w:name="Book Title" w:semiHidden="0" w:uiPriority="33" w:unhideWhenUsed="0" w:qFormat="1"/>
+    <w:lsdException w:name="Bibliography" w:uiPriority="37"/>
+    <w:lsdException w:name="TOC Heading" w:uiPriority="39" w:qFormat="1"/>
+  </w:latentStyles>
+  <w:style w:type="paragraph" w:default="1" w:styleId="Normal">
+    <w:name w:val="Normal"/>
+    <w:qFormat/>
+  </w:style>
+  <w:style w:type="paragraph" w:styleId="Heading1">
+    <w:name w:val="heading 1"/>
+    <w:basedOn w:val="Normal"/>
+    <w:next w:val="Normal"/>
+    <w:link w:val="Heading1Char"/>
+    <w:uiPriority w:val="9"/>
+    <w:qFormat/>
+    <w:rsid w:val="00F04879"/>
+    <w:pPr>
+      <w:keepNext/>
+      <w:keepLines/>
+      <w:spacing w:before="480"/>
+      <w:outlineLvl w:val="0"/>
+    </w:pPr>
+    <w:rPr>
+      <w:rFonts w:asciiTheme="majorHAnsi" w:eastAsiaTheme="majorEastAsia" w:hAnsiTheme="majorHAnsi"/>
+      <w:b/>
+      <w:bCs/>
+      <w:color w:val="365F91" w:themeColor="accent1" w:themeShade="BF"/>
+      <w:sz w:val="28"/>
+      <w:szCs w:val="25"/>
+    </w:rPr>
+  </w:style>
+  <w:style w:type="paragraph" w:styleId="Heading2">
+    <w:name w:val="heading 2"/>
+    <w:basedOn w:val="Normal"/>
+    <w:next w:val="Normal"/>
+    <w:link w:val="Heading2Char"/>
+    <w:uiPriority w:val="9"/>
+    <w:unhideWhenUsed/>
+    <w:qFormat/>
+    <w:rsid w:val="00EF1092"/>
+    <w:pPr>
+      <w:keepNext/>
+      <w:keepLines/>
+      <w:spacing w:before="200"/>
+      <w:outlineLvl w:val="1"/>
+    </w:pPr>
+    <w:rPr>
+      <w:rFonts w:asciiTheme="majorHAnsi" w:eastAsiaTheme="majorEastAsia" w:hAnsiTheme="majorHAnsi"/>
+      <w:b/>
+      <w:bCs/>
+      <w:color w:val="4F81BD" w:themeColor="accent1"/>
+      <w:sz w:val="26"/>
+      <w:szCs w:val="23"/>
+    </w:rPr>
+  </w:style>
+  <w:style w:type="paragraph" w:styleId="Heading3">
+    <w:name w:val="heading 3"/>
+    <w:basedOn w:val="Normal"/>
+    <w:next w:val="Normal"/>
+    <w:link w:val="Heading3Char"/>
+    <w:uiPriority w:val="9"/>
+    <w:unhideWhenUsed/>
+    <w:qFormat/>
+    <w:rsid w:val="00CB2C1C"/>
+    <w:pPr>
+      <w:keepNext/>
+      <w:keepLines/>
+      <w:spacing w:before="200"/>
+      <w:outlineLvl w:val="2"/>
+    </w:pPr>
+    <w:rPr>
+      <w:rFonts w:asciiTheme="majorHAnsi" w:eastAsiaTheme="majorEastAsia" w:hAnsiTheme="majorHAnsi"/>
+      <w:b/>
+      <w:bCs/>
+      <w:color w:val="4F81BD" w:themeColor="accent1"/>
+      <w:szCs w:val="21"/>
+    </w:rPr>
+  </w:style>
+  <w:style w:type="character" w:default="1" w:styleId="DefaultParagraphFont">
+    <w:name w:val="Default Paragraph Font"/>
+    <w:uiPriority w:val="1"/>
+    <w:semiHidden/>
+    <w:unhideWhenUsed/>
+  </w:style>
+  <w:style w:type="table" w:default="1" w:styleId="TableNormal">
+    <w:name w:val="Normal Table"/>
+    <w:uiPriority w:val="99"/>
+    <w:semiHidden/>
+    <w:unhideWhenUsed/>
+    <w:tblPr>
+      <w:tblInd w:w="0" w:type="dxa"/>
+      <w:tblCellMar>
+        <w:top w:w="0" w:type="dxa"/>
+        <w:left w:w="108" w:type="dxa"/>
+        <w:bottom w:w="0" w:type="dxa"/>
+        <w:right w:w="108" w:type="dxa"/>
+      </w:tblCellMar>
+    </w:tblPr>
+  </w:style>
+  <w:style w:type="numbering" w:default="1" w:styleId="NoList">
+    <w:name w:val="No List"/>
+    <w:uiPriority w:val="99"/>
+    <w:semiHidden/>
+    <w:unhideWhenUsed/>
+  </w:style>
+  <w:style w:type="paragraph" w:customStyle="1" w:styleId="Standard">
+    <w:name w:val="Standard"/>
+  </w:style>
+  <w:style w:type="paragraph" w:customStyle="1" w:styleId="Heading">
+    <w:name w:val="Heading"/>
+    <w:basedOn w:val="Standard"/>
+    <w:next w:val="Textbody"/>
+    <w:pPr>
+      <w:keepNext/>
+      <w:spacing w:before="240" w:after="120"/>
+    </w:pPr>
+    <w:rPr>
+      <w:rFonts w:ascii="Arial" w:eastAsia="Microsoft YaHei" w:hAnsi="Arial"/>
+      <w:sz w:val="28"/>
+      <w:szCs w:val="28"/>
+    </w:rPr>
+  </w:style>
+  <w:style w:type="paragraph" w:customStyle="1" w:styleId="Textbody">
+    <w:name w:val="Text body"/>
+    <w:basedOn w:val="Standard"/>
+    <w:pPr>
+      <w:spacing w:after="120"/>
+    </w:pPr>
+  </w:style>
+  <w:style w:type="paragraph" w:styleId="List">
+    <w:name w:val="List"/>
+    <w:basedOn w:val="Textbody"/>
+  </w:style>
+  <w:style w:type="paragraph" w:styleId="Caption">
+    <w:name w:val="caption"/>
+    <w:basedOn w:val="Standard"/>
+    <w:pPr>
+      <w:suppressLineNumbers/>
+      <w:spacing w:before="120" w:after="120"/>
+    </w:pPr>
+    <w:rPr>
+      <w:i/>
+      <w:iCs/>
+    </w:rPr>
+  </w:style>
+  <w:style w:type="paragraph" w:customStyle="1" w:styleId="Index">
+    <w:name w:val="Index"/>
+    <w:basedOn w:val="Standard"/>
+    <w:pPr>
+      <w:suppressLineNumbers/>
+    </w:pPr>
+  </w:style>
+  <w:style w:type="paragraph" w:customStyle="1" w:styleId="TableContents">
+    <w:name w:val="Table Contents"/>
+    <w:basedOn w:val="Standard"/>
+    <w:pPr>
+      <w:suppressLineNumbers/>
+    </w:pPr>
+  </w:style>
+  <w:style w:type="paragraph" w:customStyle="1" w:styleId="TableHeading">
+    <w:name w:val="Table Heading"/>
+    <w:basedOn w:val="TableContents"/>
+    <w:pPr>
+      <w:jc w:val="center"/>
+    </w:pPr>
+    <w:rPr>
+      <w:b/>
+      <w:bCs/>
+    </w:rPr>
+  </w:style>
+  <w:style w:type="paragraph" w:styleId="Title">
+    <w:name w:val="Title"/>
+    <w:basedOn w:val="Normal"/>
+    <w:next w:val="Normal"/>
+    <w:link w:val="TitleChar"/>
+    <w:uiPriority w:val="10"/>
+    <w:qFormat/>
+    <w:rsid w:val="00F04879"/>
+    <w:pPr>
+      <w:pBdr>
+        <w:bottom w:val="single" w:sz="8" w:space="4" w:color="4F81BD" w:themeColor="accent1"/>
+      </w:pBdr>
+      <w:spacing w:after="300"/>
+      <w:contextualSpacing/>
+    </w:pPr>
+    <w:rPr>
+      <w:rFonts w:asciiTheme="majorHAnsi" w:eastAsiaTheme="majorEastAsia" w:hAnsiTheme="majorHAnsi"/>
+      <w:color w:val="17365D" w:themeColor="text2" w:themeShade="BF"/>
+      <w:spacing w:val="5"/>
+      <w:kern w:val="28"/>
+      <w:sz w:val="52"/>
+      <w:szCs w:val="47"/>
+    </w:rPr>
+  </w:style>
+  <w:style w:type="character" w:customStyle="1" w:styleId="TitleChar">
+    <w:name w:val="Title Char"/>
+    <w:basedOn w:val="DefaultParagraphFont"/>
+    <w:link w:val="Title"/>
+    <w:uiPriority w:val="10"/>
+    <w:rsid w:val="00F04879"/>
+    <w:rPr>
+      <w:rFonts w:asciiTheme="majorHAnsi" w:eastAsiaTheme="majorEastAsia" w:hAnsiTheme="majorHAnsi"/>
+      <w:color w:val="17365D" w:themeColor="text2" w:themeShade="BF"/>
+      <w:spacing w:val="5"/>
+      <w:kern w:val="28"/>
+      <w:sz w:val="52"/>
+      <w:szCs w:val="47"/>
+    </w:rPr>
+  </w:style>
+  <w:style w:type="character" w:customStyle="1" w:styleId="Heading1Char">
+    <w:name w:val="Heading 1 Char"/>
+    <w:basedOn w:val="DefaultParagraphFont"/>
+    <w:link w:val="Heading1"/>
+    <w:uiPriority w:val="9"/>
+    <w:rsid w:val="00F04879"/>
+    <w:rPr>
+      <w:rFonts w:asciiTheme="majorHAnsi" w:eastAsiaTheme="majorEastAsia" w:hAnsiTheme="majorHAnsi"/>
+      <w:b/>
+      <w:bCs/>
+      <w:color w:val="365F91" w:themeColor="accent1" w:themeShade="BF"/>
+      <w:sz w:val="28"/>
+      <w:szCs w:val="25"/>
+    </w:rPr>
+  </w:style>
+  <w:style w:type="character" w:customStyle="1" w:styleId="Heading2Char">
+    <w:name w:val="Heading 2 Char"/>
+    <w:basedOn w:val="DefaultParagraphFont"/>
+    <w:link w:val="Heading2"/>
+    <w:uiPriority w:val="9"/>
+    <w:rsid w:val="00EF1092"/>
+    <w:rPr>
+      <w:rFonts w:asciiTheme="majorHAnsi" w:eastAsiaTheme="majorEastAsia" w:hAnsiTheme="majorHAnsi"/>
+      <w:b/>
+      <w:bCs/>
+      <w:color w:val="4F81BD" w:themeColor="accent1"/>
+      <w:sz w:val="26"/>
+      <w:szCs w:val="23"/>
+    </w:rPr>
+  </w:style>
+  <w:style w:type="paragraph" w:styleId="BalloonText">
+    <w:name w:val="Balloon Text"/>
+    <w:basedOn w:val="Normal"/>
+    <w:link w:val="BalloonTextChar"/>
+    <w:uiPriority w:val="99"/>
+    <w:semiHidden/>
+    <w:unhideWhenUsed/>
+    <w:rsid w:val="00A17761"/>
+    <w:rPr>
+      <w:rFonts w:ascii="Tahoma" w:hAnsi="Tahoma"/>
+      <w:sz w:val="16"/>
+      <w:szCs w:val="14"/>
+    </w:rPr>
+  </w:style>
+  <w:style w:type="character" w:customStyle="1" w:styleId="BalloonTextChar">
+    <w:name w:val="Balloon Text Char"/>
+    <w:basedOn w:val="DefaultParagraphFont"/>
+    <w:link w:val="BalloonText"/>
+    <w:uiPriority w:val="99"/>
+    <w:semiHidden/>
+    <w:rsid w:val="00A17761"/>
+    <w:rPr>
+      <w:rFonts w:ascii="Tahoma" w:hAnsi="Tahoma"/>
+      <w:sz w:val="16"/>
+      <w:szCs w:val="14"/>
+    </w:rPr>
+  </w:style>
+  <w:style w:type="paragraph" w:styleId="Header">
+    <w:name w:val="header"/>
+    <w:basedOn w:val="Normal"/>
+    <w:link w:val="HeaderChar"/>
+    <w:uiPriority w:val="99"/>
+    <w:unhideWhenUsed/>
+    <w:rsid w:val="00C30C4A"/>
+    <w:pPr>
+      <w:tabs>
+        <w:tab w:val="center" w:pos="4680"/>
+        <w:tab w:val="right" w:pos="9360"/>
+      </w:tabs>
+    </w:pPr>
+    <w:rPr>
+      <w:szCs w:val="21"/>
+    </w:rPr>
+  </w:style>
+  <w:style w:type="character" w:customStyle="1" w:styleId="HeaderChar">
+    <w:name w:val="Header Char"/>
+    <w:basedOn w:val="DefaultParagraphFont"/>
+    <w:link w:val="Header"/>
+    <w:uiPriority w:val="99"/>
+    <w:rsid w:val="00C30C4A"/>
+    <w:rPr>
+      <w:szCs w:val="21"/>
+    </w:rPr>
+  </w:style>
+  <w:style w:type="paragraph" w:styleId="Footer">
+    <w:name w:val="footer"/>
+    <w:basedOn w:val="Normal"/>
+    <w:link w:val="FooterChar"/>
+    <w:uiPriority w:val="99"/>
+    <w:unhideWhenUsed/>
+    <w:rsid w:val="00C30C4A"/>
+    <w:pPr>
+      <w:tabs>
+        <w:tab w:val="center" w:pos="4680"/>
+        <w:tab w:val="right" w:pos="9360"/>
+      </w:tabs>
+    </w:pPr>
+    <w:rPr>
+      <w:szCs w:val="21"/>
+    </w:rPr>
+  </w:style>
+  <w:style w:type="character" w:customStyle="1" w:styleId="FooterChar">
+    <w:name w:val="Footer Char"/>
+    <w:basedOn w:val="DefaultParagraphFont"/>
+    <w:link w:val="Footer"/>
+    <w:uiPriority w:val="99"/>
+    <w:rsid w:val="00C30C4A"/>
+    <w:rPr>
+      <w:szCs w:val="21"/>
+    </w:rPr>
+  </w:style>
+  <w:style w:type="table" w:styleId="TableGrid">
+    <w:name w:val="Table Grid"/>
+    <w:basedOn w:val="TableNormal"/>
+    <w:uiPriority w:val="59"/>
+    <w:rsid w:val="00CB2C1C"/>
+    <w:tblPr>
+      <w:tblBorders>
+        <w:top w:val="single" w:sz="4" w:space="0" w:color="auto"/>
+        <w:left w:val="single" w:sz="4" w:space="0" w:color="auto"/>
+        <w:bottom w:val="single" w:sz="4" w:space="0" w:color="auto"/>
+        <w:right w:val="single" w:sz="4" w:space="0" w:color="auto"/>
+        <w:insideH w:val="single" w:sz="4" w:space="0" w:color="auto"/>
+        <w:insideV w:val="single" w:sz="4" w:space="0" w:color="auto"/>
+      </w:tblBorders>
+    </w:tblPr>
+  </w:style>
+  <w:style w:type="character" w:customStyle="1" w:styleId="Heading3Char">
+    <w:name w:val="Heading 3 Char"/>
+    <w:basedOn w:val="DefaultParagraphFont"/>
+    <w:link w:val="Heading3"/>
+    <w:uiPriority w:val="9"/>
+    <w:rsid w:val="00CB2C1C"/>
+    <w:rPr>
+      <w:rFonts w:asciiTheme="majorHAnsi" w:eastAsiaTheme="majorEastAsia" w:hAnsiTheme="majorHAnsi"/>
+      <w:b/>
+      <w:bCs/>
+      <w:color w:val="4F81BD" w:themeColor="accent1"/>
+      <w:szCs w:val="21"/>
+    </w:rPr>
+  </w:style>
+  <w:style w:type="character" w:styleId="Hyperlink">
+    <w:name w:val="Hyperlink"/>
+    <w:basedOn w:val="DefaultParagraphFont"/>
+    <w:uiPriority w:val="99"/>
+    <w:unhideWhenUsed/>
+    <w:rsid w:val="0076167A"/>
+    <w:rPr>
+      <w:color w:val="0000FF" w:themeColor="hyperlink"/>
+      <w:u w:val="single"/>
+    </w:rPr>
+  </w:style>
+</w:styles>
+</file>
+
+<file path=word/stylesWithEffects.xml><?xml version="1.0" encoding="utf-8"?>
+<w:styles xmlns:wpc="http://schemas.microsoft.com/office/word/2010/wordprocessingCanvas" xmlns:mc="http://schemas.openxmlformats.org/markup-compatibility/2006" xmlns:o="urn:schemas-microsoft-com:office:office" xmlns:r="http://schemas.openxmlformats.org/officeDocument/2006/relationships" xmlns:m="http://schemas.openxmlformats.org/officeDocument/2006/math" xmlns:v="urn:schemas-microsoft-com:vml" xmlns:wp14="http://schemas.microsoft.com/office/word/2010/wordprocessingDrawing" xmlns:wp="http://schemas.openxmlformats.org/drawingml/2006/wordprocessingDrawing" xmlns:w10="urn:schemas-microsoft-com:office:word" xmlns:w="http://schemas.openxmlformats.org/wordprocessingml/2006/main" xmlns:w14="http://schemas.microsoft.com/office/word/2010/wordml" xmlns:wpg="http://schemas.microsoft.com/office/word/2010/wordprocessingGroup" xmlns:wpi="http://schemas.microsoft.com/office/word/2010/wordprocessingInk" xmlns:wne="http://schemas.microsoft.com/office/word/2006/wordml" xmlns:wps="http://schemas.microsoft.com/office/word/2010/wordprocessingShape" mc:Ignorable="w14 wp14">
+  <w:docDefaults>
+    <w:rPrDefault>
+      <w:rPr>
+        <w:rFonts w:ascii="Times New Roman" w:eastAsia="SimSun" w:hAnsi="Times New Roman" w:cs="Mangal"/>
+        <w:kern w:val="3"/>
+        <w:sz w:val="24"/>
+        <w:szCs w:val="24"/>
+        <w:lang w:val="en-US" w:eastAsia="zh-CN" w:bidi="hi-IN"/>
+      </w:rPr>
+    </w:rPrDefault>
+    <w:pPrDefault>
+      <w:pPr>
+        <w:widowControl w:val="0"/>
+        <w:suppressAutoHyphens/>
+        <w:autoSpaceDN w:val="0"/>
+        <w:textAlignment w:val="baseline"/>
+      </w:pPr>
+    </w:pPrDefault>
+  </w:docDefaults>
+  <w:latentStyles w:defLockedState="0" w:defUIPriority="99" w:defSemiHidden="1" w:defUnhideWhenUsed="1" w:defQFormat="0" w:count="267">
+    <w:lsdException w:name="Normal" w:semiHidden="0" w:uiPriority="0" w:unhideWhenUsed="0" w:qFormat="1"/>
+    <w:lsdException w:name="heading 1" w:semiHidden="0" w:uiPriority="9" w:unhideWhenUsed="0" w:qFormat="1"/>
+    <w:lsdException w:name="heading 2" w:uiPriority="9" w:qFormat="1"/>
+    <w:lsdException w:name="heading 3" w:uiPriority="9" w:qFormat="1"/>
+    <w:lsdException w:name="heading 4" w:uiPriority="9" w:qFormat="1"/>
+    <w:lsdException w:name="heading 5" w:uiPriority="9" w:qFormat="1"/>
+    <w:lsdException w:name="heading 6" w:uiPriority="9" w:qFormat="1"/>
+    <w:lsdException w:name="heading 7" w:uiPriority="9" w:qFormat="1"/>
+    <w:lsdException w:name="heading 8" w:uiPriority="9" w:qFormat="1"/>
+    <w:lsdException w:name="heading 9" w:uiPriority="9" w:qFormat="1"/>
+    <w:lsdException w:name="toc 1" w:uiPriority="39"/>
+    <w:lsdException w:name="toc 2" w:uiPriority="39"/>
+    <w:lsdException w:name="toc 3" w:uiPriority="39"/>
+    <w:lsdException w:name="toc 4" w:uiPriority="39"/>
+    <w:lsdException w:name="toc 5" w:uiPriority="39"/>
+    <w:lsdException w:name="toc 6" w:uiPriority="39"/>
+    <w:lsdException w:name="toc 7" w:uiPriority="39"/>
+    <w:lsdException w:name="toc 8" w:uiPriority="39"/>
+    <w:lsdException w:name="toc 9" w:uiPriority="39"/>
+    <w:lsdException w:name="caption" w:uiPriority="35" w:qFormat="1"/>
+    <w:lsdException w:name="Title" w:semiHidden="0" w:uiPriority="10" w:unhideWhenUsed="0" w:qFormat="1"/>
+    <w:lsdException w:name="Default Paragraph Font" w:uiPriority="1"/>
+    <w:lsdException w:name="Subtitle" w:semiHidden="0" w:uiPriority="11" w:unhideWhenUsed="0" w:qFormat="1"/>
+    <w:lsdException w:name="Strong" w:semiHidden="0" w:uiPriority="22" w:unhideWhenUsed="0" w:qFormat="1"/>
+    <w:lsdException w:name="Emphasis" w:semiHidden="0" w:uiPriority="20" w:unhideWhenUsed="0" w:qFormat="1"/>
+    <w:lsdException w:name="Table Grid" w:semiHidden="0" w:uiPriority="59" w:unhideWhenUsed="0"/>
+    <w:lsdException w:name="Placeholder Text" w:unhideWhenUsed="0"/>
+    <w:lsdException w:name="No Spacing" w:semiHidden="0" w:uiPriority="1" w:unhideWhenUsed="0" w:qFormat="1"/>
+    <w:lsdException w:name="Light Shading" w:semiHidden="0" w:uiPriority="60" w:unhideWhenUsed="0"/>
+    <w:lsdException w:name="Light List" w:semiHidden="0" w:uiPriority="61" w:unhideWhenUsed="0"/>
+    <w:lsdException w:name="Light Grid" w:semiHidden="0" w:uiPriority="62" w:unhideWhenUsed="0"/>
+    <w:lsdException w:name="Medium Shading 1" w:semiHidden="0" w:uiPriority="63" w:unhideWhenUsed="0"/>
+    <w:lsdException w:name="Medium Shading 2" w:semiHidden="0" w:uiPriority="64" w:unhideWhenUsed="0"/>
+    <w:lsdException w:name="Medium List 1" w:semiHidden="0" w:uiPriority="65" w:unhideWhenUsed="0"/>
+    <w:lsdException w:name="Medium List 2" w:semiHidden="0" w:uiPriority="66" w:unhideWhenUsed="0"/>
+    <w:lsdException w:name="Medium Grid 1" w:semiHidden="0" w:uiPriority="67" w:unhideWhenUsed="0"/>
+    <w:lsdException w:name="Medium Grid 2" w:semiHidden="0" w:uiPriority="68" w:unhideWhenUsed="0"/>
+    <w:lsdException w:name="Medium Grid 3" w:semiHidden="0" w:uiPriority="69" w:unhideWhenUsed="0"/>
+    <w:lsdException w:name="Dark List" w:semiHidden="0" w:uiPriority="70" w:unhideWhenUsed="0"/>
+    <w:lsdException w:name="Colorful Shading" w:semiHidden="0" w:uiPriority="71" w:unhideWhenUsed="0"/>
+    <w:lsdException w:name="Colorful List" w:semiHidden="0" w:uiPriority="72" w:unhideWhenUsed="0"/>
+    <w:lsdException w:name="Colorful Grid" w:semiHidden="0" w:uiPriority="73" w:unhideWhenUsed="0"/>
+    <w:lsdException w:name="Light Shading Accent 1" w:semiHidden="0" w:uiPriority="60" w:unhideWhenUsed="0"/>
+    <w:lsdException w:name="Light List Accent 1" w:semiHidden="0" w:uiPriority="61" w:unhideWhenUsed="0"/>
+    <w:lsdException w:name="Light Grid Accent 1" w:semiHidden="0" w:uiPriority="62" w:unhideWhenUsed="0"/>
+    <w:lsdException w:name="Medium Shading 1 Accent 1" w:semiHidden="0" w:uiPriority="63" w:unhideWhenUsed="0"/>
+    <w:lsdException w:name="Medium Shading 2 Accent 1" w:semiHidden="0" w:uiPriority="64" w:unhideWhenUsed="0"/>
+    <w:lsdException w:name="Medium List 1 Accent 1" w:semiHidden="0" w:uiPriority="65" w:unhideWhenUsed="0"/>
+    <w:lsdException w:name="Revision" w:unhideWhenUsed="0"/>
+    <w:lsdException w:name="List Paragraph" w:semiHidden="0" w:uiPriority="34" w:unhideWhenUsed="0" w:qFormat="1"/>
+    <w:lsdException w:name="Quote" w:semiHidden="0" w:uiPriority="29" w:unhideWhenUsed="0" w:qFormat="1"/>
+    <w:lsdException w:name="Intense Quote" w:semiHidden="0" w:uiPriority="30" w:unhideWhenUsed="0" w:qFormat="1"/>
+    <w:lsdException w:name="Medium List 2 Accent 1" w:semiHidden="0" w:uiPriority="66" w:unhideWhenUsed="0"/>
+    <w:lsdException w:name="Medium Grid 1 Accent 1" w:semiHidden="0" w:uiPriority="67" w:unhideWhenUsed="0"/>
+    <w:lsdException w:name="Medium Grid 2 Accent 1" w:semiHidden="0" w:uiPriority="68" w:unhideWhenUsed="0"/>
+    <w:lsdException w:name="Medium Grid 3 Accent 1" w:semiHidden="0" w:uiPriority="69" w:unhideWhenUsed="0"/>
+    <w:lsdException w:name="Dark List Accent 1" w:semiHidden="0" w:uiPriority="70" w:unhideWhenUsed="0"/>
+    <w:lsdException w:name="Colorful Shading Accent 1" w:semiHidden="0" w:uiPriority="71" w:unhideWhenUsed="0"/>
+    <w:lsdException w:name="Colorful List Accent 1" w:semiHidden="0" w:uiPriority="72" w:unhideWhenUsed="0"/>
+    <w:lsdException w:name="Colorful Grid Accent 1" w:semiHidden="0" w:uiPriority="73" w:unhideWhenUsed="0"/>
+    <w:lsdException w:name="Light Shading Accent 2" w:semiHidden="0" w:uiPriority="60" w:unhideWhenUsed="0"/>
+    <w:lsdException w:name="Light List Accent 2" w:semiHidden="0" w:uiPriority="61" w:unhideWhenUsed="0"/>
+    <w:lsdException w:name="Light Grid Accent 2" w:semiHidden="0" w:uiPriority="62" w:unhideWhenUsed="0"/>
+    <w:lsdException w:name="Medium Shading 1 Accent 2" w:semiHidden="0" w:uiPriority="63" w:unhideWhenUsed="0"/>
+    <w:lsdException w:name="Medium Shading 2 Accent 2" w:semiHidden="0" w:uiPriority="64" w:unhideWhenUsed="0"/>
+    <w:lsdException w:name="Medium List 1 Accent 2" w:semiHidden="0" w:uiPriority="65" w:unhideWhenUsed="0"/>
+    <w:lsdException w:name="Medium List 2 Accent 2" w:semiHidden="0" w:uiPriority="66" w:unhideWhenUsed="0"/>
+    <w:lsdException w:name="Medium Grid 1 Accent 2" w:semiHidden="0" w:uiPriority="67" w:unhideWhenUsed="0"/>
+    <w:lsdException w:name="Medium Grid 2 Accent 2" w:semiHidden="0" w:uiPriority="68" w:unhideWhenUsed="0"/>
+    <w:lsdException w:name="Medium Grid 3 Accent 2" w:semiHidden="0" w:uiPriority="69" w:unhideWhenUsed="0"/>
+    <w:lsdException w:name="Dark List Accent 2" w:semiHidden="0" w:uiPriority="70" w:unhideWhenUsed="0"/>
+    <w:lsdException w:name="Colorful Shading Accent 2" w:semiHidden="0" w:uiPriority="71" w:unhideWhenUsed="0"/>
+    <w:lsdException w:name="Colorful List Accent 2" w:semiHidden="0" w:uiPriority="72" w:unhideWhenUsed="0"/>
+    <w:lsdException w:name="Colorful Grid Accent 2" w:semiHidden="0" w:uiPriority="73" w:unhideWhenUsed="0"/>
+    <w:lsdException w:name="Light Shading Accent 3" w:semiHidden="0" w:uiPriority="60" w:unhideWhenUsed="0"/>
+    <w:lsdException w:name="Light List Accent 3" w:semiHidden="0" w:uiPriority="61" w:unhideWhenUsed="0"/>
+    <w:lsdException w:name="Light Grid Accent 3" w:semiHidden="0" w:uiPriority="62" w:unhideWhenUsed="0"/>
+    <w:lsdException w:name="Medium Shading 1 Accent 3" w:semiHidden="0" w:uiPriority="63" w:unhideWhenUsed="0"/>
+    <w:lsdException w:name="Medium Shading 2 Accent 3" w:semiHidden="0" w:uiPriority="64" w:unhideWhenUsed="0"/>
+    <w:lsdException w:name="Medium List 1 Accent 3" w:semiHidden="0" w:uiPriority="65" w:unhideWhenUsed="0"/>
+    <w:lsdException w:name="Medium List 2 Accent 3" w:semiHidden="0" w:uiPriority="66" w:unhideWhenUsed="0"/>
+    <w:lsdException w:name="Medium Grid 1 Accent 3" w:semiHidden="0" w:uiPriority="67" w:unhideWhenUsed="0"/>
+    <w:lsdException w:name="Medium Grid 2 Accent 3" w:semiHidden="0" w:uiPriority="68" w:unhideWhenUsed="0"/>
+    <w:lsdException w:name="Medium Grid 3 Accent 3" w:semiHidden="0" w:uiPriority="69" w:unhideWhenUsed="0"/>
+    <w:lsdException w:name="Dark List Accent 3" w:semiHidden="0" w:uiPriority="70" w:unhideWhenUsed="0"/>
+    <w:lsdException w:name="Colorful Shading Accent 3" w:semiHidden="0" w:uiPriority="71" w:unhideWhenUsed="0"/>
+    <w:lsdException w:name="Colorful List Accent 3" w:semiHidden="0" w:uiPriority="72" w:unhideWhenUsed="0"/>
+    <w:lsdException w:name="Colorful Grid Accent 3" w:semiHidden="0" w:uiPriority="73" w:unhideWhenUsed="0"/>
+    <w:lsdException w:name="Light Shading Accent 4" w:semiHidden="0" w:uiPriority="60" w:unhideWhenUsed="0"/>
+    <w:lsdException w:name="Light List Accent 4" w:semiHidden="0" w:uiPriority="61" w:unhideWhenUsed="0"/>
+    <w:lsdException w:name="Light Grid Accent 4" w:semiHidden="0" w:uiPriority="62" w:unhideWhenUsed="0"/>
+    <w:lsdException w:name="Medium Shading 1 Accent 4" w:semiHidden="0" w:uiPriority="63" w:unhideWhenUsed="0"/>
+    <w:lsdException w:name="Medium Shading 2 Accent 4" w:semiHidden="0" w:uiPriority="64" w:unhideWhenUsed="0"/>
+    <w:lsdException w:name="Medium List 1 Accent 4" w:semiHidden="0" w:uiPriority="65" w:unhideWhenUsed="0"/>
+    <w:lsdException w:name="Medium List 2 Accent 4" w:semiHidden="0" w:uiPriority="66" w:unhideWhenUsed="0"/>
+    <w:lsdException w:name="Medium Grid 1 Accent 4" w:semiHidden="0" w:uiPriority="67" w:unhideWhenUsed="0"/>
+    <w:lsdException w:name="Medium Grid 2 Accent 4" w:semiHidden="0" w:uiPriority="68" w:unhideWhenUsed="0"/>
+    <w:lsdException w:name="Medium Grid 3 Accent 4" w:semiHidden="0" w:uiPriority="69" w:unhideWhenUsed="0"/>
+    <w:lsdException w:name="Dark List Accent 4" w:semiHidden="0" w:uiPriority="70" w:unhideWhenUsed="0"/>
+    <w:lsdException w:name="Colorful Shading Accent 4" w:semiHidden="0" w:uiPriority="71" w:unhideWhenUsed="0"/>
+    <w:lsdException w:name="Colorful List Accent 4" w:semiHidden="0" w:uiPriority="72" w:unhideWhenUsed="0"/>
+    <w:lsdException w:name="Colorful Grid Accent 4" w:semiHidden="0" w:uiPriority="73" w:unhideWhenUsed="0"/>
+    <w:lsdException w:name="Light Shading Accent 5" w:semiHidden="0" w:uiPriority="60" w:unhideWhenUsed="0"/>
+    <w:lsdException w:name="Light List Accent 5" w:semiHidden="0" w:uiPriority="61" w:unhideWhenUsed="0"/>
+    <w:lsdException w:name="Light Grid Accent 5" w:semiHidden="0" w:uiPriority="62" w:unhideWhenUsed="0"/>
+    <w:lsdException w:name="Medium Shading 1 Accent 5" w:semiHidden="0" w:uiPriority="63" w:unhideWhenUsed="0"/>
+    <w:lsdException w:name="Medium Shading 2 Accent 5" w:semiHidden="0" w:uiPriority="64" w:unhideWhenUsed="0"/>
+    <w:lsdException w:name="Medium List 1 Accent 5" w:semiHidden="0" w:uiPriority="65" w:unhideWhenUsed="0"/>
+    <w:lsdException w:name="Medium List 2 Accent 5" w:semiHidden="0" w:uiPriority="66" w:unhideWhenUsed="0"/>
+    <w:lsdException w:name="Medium Grid 1 Accent 5" w:semiHidden="0" w:uiPriority="67" w:unhideWhenUsed="0"/>
+    <w:lsdException w:name="Medium Grid 2 Accent 5" w:semiHidden="0" w:uiPriority="68" w:unhideWhenUsed="0"/>
+    <w:lsdException w:name="Medium Grid 3 Accent 5" w:semiHidden="0" w:uiPriority="69" w:unhideWhenUsed="0"/>
+    <w:lsdException w:name="Dark List Accent 5" w:semiHidden="0" w:uiPriority="70" w:unhideWhenUsed="0"/>
+    <w:lsdException w:name="Colorful Shading Accent 5" w:semiHidden="0" w:uiPriority="71" w:unhideWhenUsed="0"/>
+    <w:lsdException w:name="Colorful List Accent 5" w:semiHidden="0" w:uiPriority="72" w:unhideWhenUsed="0"/>
+    <w:lsdException w:name="Colorful Grid Accent 5" w:semiHidden="0" w:uiPriority="73" w:unhideWhenUsed="0"/>
+    <w:lsdException w:name="Light Shading Accent 6" w:semiHidden="0" w:uiPriority="60" w:unhideWhenUsed="0"/>
+    <w:lsdException w:name="Light List Accent 6" w:semiHidden="0" w:uiPriority="61" w:unhideWhenUsed="0"/>
+    <w:lsdException w:name="Light Grid Accent 6" w:semiHidden="0" w:uiPriority="62" w:unhideWhenUsed="0"/>
+    <w:lsdException w:name="Medium Shading 1 Accent 6" w:semiHidden="0" w:uiPriority="63" w:unhideWhenUsed="0"/>
+    <w:lsdException w:name="Medium Shading 2 Accent 6" w:semiHidden="0" w:uiPriority="64" w:unhideWhenUsed="0"/>
+    <w:lsdException w:name="Medium List 1 Accent 6" w:semiHidden="0" w:uiPriority="65" w:unhideWhenUsed="0"/>
+    <w:lsdException w:name="Medium List 2 Accent 6" w:semiHidden="0" w:uiPriority="66" w:unhideWhenUsed="0"/>
+    <w:lsdException w:name="Medium Grid 1 Accent 6" w:semiHidden="0" w:uiPriority="67" w:unhideWhenUsed="0"/>
+    <w:lsdException w:name="Medium Grid 2 Accent 6" w:semiHidden="0" w:uiPriority="68" w:unhideWhenUsed="0"/>
+    <w:lsdException w:name="Medium Grid 3 Accent 6" w:semiHidden="0" w:uiPriority="69" w:unhideWhenUsed="0"/>
+    <w:lsdException w:name="Dark List Accent 6" w:semiHidden="0" w:uiPriority="70" w:unhideWhenUsed="0"/>
+    <w:lsdException w:name="Colorful Shading Accent 6" w:semiHidden="0" w:uiPriority="71" w:unhideWhenUsed="0"/>
+    <w:lsdException w:name="Colorful List Accent 6" w:semiHidden="0" w:uiPriority="72" w:unhideWhenUsed="0"/>
+    <w:lsdException w:name="Colorful Grid Accent 6" w:semiHidden="0" w:uiPriority="73" w:unhideWhenUsed="0"/>
+    <w:lsdException w:name="Subtle Emphasis" w:semiHidden="0" w:uiPriority="19" w:unhideWhenUsed="0" w:qFormat="1"/>
+    <w:lsdException w:name="Intense Emphasis" w:semiHidden="0" w:uiPriority="21" w:unhideWhenUsed="0" w:qFormat="1"/>
+    <w:lsdException w:name="Subtle Reference" w:semiHidden="0" w:uiPriority="31" w:unhideWhenUsed="0" w:qFormat="1"/>
+    <w:lsdException w:name="Intense Reference" w:semiHidden="0" w:uiPriority="32" w:unhideWhenUsed="0" w:qFormat="1"/>
+    <w:lsdException w:name="Book Title" w:semiHidden="0" w:uiPriority="33" w:unhideWhenUsed="0" w:qFormat="1"/>
+    <w:lsdException w:name="Bibliography" w:uiPriority="37"/>
+    <w:lsdException w:name="TOC Heading" w:uiPriority="39" w:qFormat="1"/>
   </w:latentStyles>
   <w:style w:type="paragraph" w:default="1" w:styleId="Normal">
     <w:name w:val="Normal"/>
@@ -7597,7 +7889,7 @@
 </file>
 
 <file path=customXml/itemProps1.xml><?xml version="1.0" encoding="utf-8"?>
-<ds:datastoreItem xmlns:ds="http://schemas.openxmlformats.org/officeDocument/2006/customXml" ds:itemID="{8D815ED0-538F-4FBA-85DC-15AC958882CA}">
+<ds:datastoreItem xmlns:ds="http://schemas.openxmlformats.org/officeDocument/2006/customXml" ds:itemID="{66DF4822-AAF4-4166-833D-0C3BEEAF33F1}">
   <ds:schemaRefs>
     <ds:schemaRef ds:uri="http://schemas.openxmlformats.org/officeDocument/2006/bibliography"/>
   </ds:schemaRefs>

</xml_diff>

<commit_message>
Skyline: adding support for Waters lockmass correction, in UI and commandline
Former-commit-id: 331547cae806f8e39de3f8c47a93189445978f0a
</commit_message>
<xml_diff>
--- a/pwiz_tools/Skyline/Documentation/Skyline Command-Line Interface.docx
+++ b/pwiz_tools/Skyline/Documentation/Skyline Command-Line Interface.docx
@@ -30,7 +30,23 @@
         <w:spacing w:after="240"/>
       </w:pPr>
       <w:r>
-        <w:t>The command-line interface for Skyline is called SkylineRunner.exe.  It is a tiny shim executable less than 10 KB in size.  It requires a full Skyline installation on the computer on which it is run.  SkylineRunner simply starts Skyline running without any user interface, pipes the parameter options from the command-line to the running Skyline instance, and prints output from Skyline to the command console.  At present, only one instance of SkylineRunner may be executed at a time.</w:t>
+        <w:t xml:space="preserve">The command-line interface for Skyline is called SkylineRunner.exe.  It is a tiny shim executable less than 10 KB in size.  It requires a full Skyline installation on the computer on which it is run.  </w:t>
+      </w:r>
+      <w:proofErr w:type="spellStart"/>
+      <w:r>
+        <w:t>SkylineRunner</w:t>
+      </w:r>
+      <w:proofErr w:type="spellEnd"/>
+      <w:r>
+        <w:t xml:space="preserve"> simply starts Skyline running without any user interface, pipes the parameter options from the command-line to the running Skyline instance, and prints output from Skyline to the command console.  At present, only one instance of </w:t>
+      </w:r>
+      <w:proofErr w:type="spellStart"/>
+      <w:r>
+        <w:t>SkylineRunner</w:t>
+      </w:r>
+      <w:proofErr w:type="spellEnd"/>
+      <w:r>
+        <w:t xml:space="preserve"> may be executed at a time.</w:t>
       </w:r>
     </w:p>
     <w:p>
@@ -38,15 +54,44 @@
         <w:spacing w:after="240"/>
       </w:pPr>
       <w:r>
-        <w:t>The Skyline instance started by SkylineRunner is independent of any other instances that may already be running on the same machine.  It is not necessary to have a visible instance of Skyline running on your computer for SkylineRunner to work.</w:t>
+        <w:t xml:space="preserve">The Skyline instance started by </w:t>
+      </w:r>
+      <w:proofErr w:type="spellStart"/>
+      <w:r>
+        <w:t>SkylineRunner</w:t>
+      </w:r>
+      <w:proofErr w:type="spellEnd"/>
+      <w:r>
+        <w:t xml:space="preserve"> is independent of any other instances that may already be running on the same machine.  It is not necessary to have a visible instance of Skyline running on your computer for </w:t>
+      </w:r>
+      <w:proofErr w:type="spellStart"/>
+      <w:r>
+        <w:t>SkylineRunner</w:t>
+      </w:r>
+      <w:proofErr w:type="spellEnd"/>
+      <w:r>
+        <w:t xml:space="preserve"> to work.</w:t>
       </w:r>
     </w:p>
     <w:p>
       <w:pPr>
         <w:spacing w:after="240"/>
       </w:pPr>
+      <w:proofErr w:type="spellStart"/>
       <w:r>
-        <w:t>SkylineRunner is intended for automating tasks, such as quality control, scheduling and refinement, during acquisition.  SkylineRunner can open a Skyline document, import a newly acquired data file, and export a report or new method.</w:t>
+        <w:t>SkylineRunner</w:t>
+      </w:r>
+      <w:proofErr w:type="spellEnd"/>
+      <w:r>
+        <w:t xml:space="preserve"> is intended for automating tasks, such as quality control, scheduling and refinement, during acquisition.  </w:t>
+      </w:r>
+      <w:proofErr w:type="spellStart"/>
+      <w:r>
+        <w:t>SkylineRunner</w:t>
+      </w:r>
+      <w:proofErr w:type="spellEnd"/>
+      <w:r>
+        <w:t xml:space="preserve"> can open a Skyline document, import a newly acquired data file, and export a report or new method.</w:t>
       </w:r>
     </w:p>
     <w:p>
@@ -59,7 +104,15 @@
     </w:p>
     <w:p>
       <w:r>
-        <w:t>The current implementation of SkylineRunner offers the following options:</w:t>
+        <w:t xml:space="preserve">The current implementation of </w:t>
+      </w:r>
+      <w:proofErr w:type="spellStart"/>
+      <w:r>
+        <w:t>SkylineRunner</w:t>
+      </w:r>
+      <w:proofErr w:type="spellEnd"/>
+      <w:r>
+        <w:t xml:space="preserve"> offers the following options:</w:t>
       </w:r>
     </w:p>
     <w:p>
@@ -111,8 +164,16 @@
               <w:rPr>
                 <w:rFonts w:ascii="Calibri" w:hAnsi="Calibri"/>
               </w:rPr>
-              <w:t>--in=path/to/file.sky</w:t>
-            </w:r>
+              <w:t>--in=path/to/</w:t>
+            </w:r>
+            <w:proofErr w:type="spellStart"/>
+            <w:r>
+              <w:rPr>
+                <w:rFonts w:ascii="Calibri" w:hAnsi="Calibri"/>
+              </w:rPr>
+              <w:t>file.sky</w:t>
+            </w:r>
+            <w:proofErr w:type="spellEnd"/>
           </w:p>
         </w:tc>
         <w:tc>
@@ -236,8 +297,16 @@
               <w:rPr>
                 <w:rFonts w:ascii="Calibri" w:hAnsi="Calibri"/>
               </w:rPr>
-              <w:t>--out=path/to/file.sky</w:t>
-            </w:r>
+              <w:t>--out=path/to/</w:t>
+            </w:r>
+            <w:proofErr w:type="spellStart"/>
+            <w:r>
+              <w:rPr>
+                <w:rFonts w:ascii="Calibri" w:hAnsi="Calibri"/>
+              </w:rPr>
+              <w:t>file.sky</w:t>
+            </w:r>
+            <w:proofErr w:type="spellEnd"/>
           </w:p>
         </w:tc>
         <w:tc>
@@ -329,7 +398,21 @@
               <w:rPr>
                 <w:rFonts w:ascii="Calibri" w:hAnsi="Calibri"/>
               </w:rPr>
-              <w:t xml:space="preserve">Runs a file line by line treating each line like a SkylineRunner input. Useful for automating the execution of </w:t>
+              <w:t xml:space="preserve">Runs a file line by line treating each line like a </w:t>
+            </w:r>
+            <w:proofErr w:type="spellStart"/>
+            <w:r>
+              <w:rPr>
+                <w:rFonts w:ascii="Calibri" w:hAnsi="Calibri"/>
+              </w:rPr>
+              <w:t>SkylineRunner</w:t>
+            </w:r>
+            <w:proofErr w:type="spellEnd"/>
+            <w:r>
+              <w:rPr>
+                <w:rFonts w:ascii="Calibri" w:hAnsi="Calibri"/>
+              </w:rPr>
+              <w:t xml:space="preserve"> input. Useful for automating the execution of </w:t>
             </w:r>
             <w:r>
               <w:rPr>
@@ -379,7 +462,21 @@
               <w:rPr>
                 <w:rFonts w:ascii="Calibri" w:hAnsi="Calibri"/>
               </w:rPr>
-              <w:t>--dir=path/to/folder</w:t>
+              <w:t>--</w:t>
+            </w:r>
+            <w:proofErr w:type="spellStart"/>
+            <w:r>
+              <w:rPr>
+                <w:rFonts w:ascii="Calibri" w:hAnsi="Calibri"/>
+              </w:rPr>
+              <w:t>dir</w:t>
+            </w:r>
+            <w:proofErr w:type="spellEnd"/>
+            <w:r>
+              <w:rPr>
+                <w:rFonts w:ascii="Calibri" w:hAnsi="Calibri"/>
+              </w:rPr>
+              <w:t>=path/to/folder</w:t>
             </w:r>
           </w:p>
         </w:tc>
@@ -730,7 +827,35 @@
                 <w:rFonts w:ascii="Calibri" w:hAnsi="Calibri"/>
               </w:rPr>
               <w:lastRenderedPageBreak/>
-              <w:t>--import-optimizing=&lt;ce | dp&gt;</w:t>
+              <w:t>--import-optimizing=&lt;</w:t>
+            </w:r>
+            <w:proofErr w:type="spellStart"/>
+            <w:r>
+              <w:rPr>
+                <w:rFonts w:ascii="Calibri" w:hAnsi="Calibri"/>
+              </w:rPr>
+              <w:t>ce</w:t>
+            </w:r>
+            <w:proofErr w:type="spellEnd"/>
+            <w:r>
+              <w:rPr>
+                <w:rFonts w:ascii="Calibri" w:hAnsi="Calibri"/>
+              </w:rPr>
+              <w:t xml:space="preserve"> | </w:t>
+            </w:r>
+            <w:proofErr w:type="spellStart"/>
+            <w:r>
+              <w:rPr>
+                <w:rFonts w:ascii="Calibri" w:hAnsi="Calibri"/>
+              </w:rPr>
+              <w:t>dp</w:t>
+            </w:r>
+            <w:proofErr w:type="spellEnd"/>
+            <w:r>
+              <w:rPr>
+                <w:rFonts w:ascii="Calibri" w:hAnsi="Calibri"/>
+              </w:rPr>
+              <w:t>&gt;</w:t>
             </w:r>
           </w:p>
         </w:tc>
@@ -761,7 +886,21 @@
               <w:rPr>
                 <w:rFonts w:ascii="Calibri" w:hAnsi="Calibri"/>
               </w:rPr>
-              <w:t>Indicates the data being imported contains extra transitions for detecting optimal collision energy or declustering potential.</w:t>
+              <w:t xml:space="preserve">Indicates the data being imported contains extra transitions for detecting optimal collision energy or </w:t>
+            </w:r>
+            <w:proofErr w:type="spellStart"/>
+            <w:r>
+              <w:rPr>
+                <w:rFonts w:ascii="Calibri" w:hAnsi="Calibri"/>
+              </w:rPr>
+              <w:t>declustering</w:t>
+            </w:r>
+            <w:proofErr w:type="spellEnd"/>
+            <w:r>
+              <w:rPr>
+                <w:rFonts w:ascii="Calibri" w:hAnsi="Calibri"/>
+              </w:rPr>
+              <w:t xml:space="preserve"> potential.</w:t>
             </w:r>
           </w:p>
         </w:tc>
@@ -939,7 +1078,21 @@
               <w:rPr>
                 <w:rFonts w:ascii="Calibri" w:hAnsi="Calibri"/>
               </w:rPr>
-              <w:t>--import-naming-pattern=reg-ex</w:t>
+              <w:t>--import-naming-pattern=</w:t>
+            </w:r>
+            <w:proofErr w:type="spellStart"/>
+            <w:r>
+              <w:rPr>
+                <w:rFonts w:ascii="Calibri" w:hAnsi="Calibri"/>
+              </w:rPr>
+              <w:t>reg</w:t>
+            </w:r>
+            <w:proofErr w:type="spellEnd"/>
+            <w:r>
+              <w:rPr>
+                <w:rFonts w:ascii="Calibri" w:hAnsi="Calibri"/>
+              </w:rPr>
+              <w:t>-ex</w:t>
             </w:r>
           </w:p>
         </w:tc>
@@ -970,7 +1123,21 @@
               <w:rPr>
                 <w:rFonts w:ascii="Calibri" w:hAnsi="Calibri"/>
               </w:rPr>
-              <w:t>A regular expression from which the first group will be used to name replicates in an --import-all operation (e.g. [^_]_(.*) for everything after the first underscore</w:t>
+              <w:t>A regular expression from which the first group will be used to name replicates in an --import-all operation (e.g. [^_</w:t>
+            </w:r>
+            <w:proofErr w:type="gramStart"/>
+            <w:r>
+              <w:rPr>
+                <w:rFonts w:ascii="Calibri" w:hAnsi="Calibri"/>
+              </w:rPr>
+              <w:t>]_</w:t>
+            </w:r>
+            <w:proofErr w:type="gramEnd"/>
+            <w:r>
+              <w:rPr>
+                <w:rFonts w:ascii="Calibri" w:hAnsi="Calibri"/>
+              </w:rPr>
+              <w:t>(.*) for everything after the first underscore</w:t>
             </w:r>
             <w:r>
               <w:rPr>
@@ -1171,7 +1338,312 @@
               <w:rPr>
                 <w:rFonts w:ascii="Calibri" w:hAnsi="Calibri"/>
               </w:rPr>
-              <w:t>Import results files to individual .skyd files without joining them to the main document .skyd file. This is useful for distributed processing, as on HPC cluster.</w:t>
+              <w:t>Import results files to individual .</w:t>
+            </w:r>
+            <w:proofErr w:type="spellStart"/>
+            <w:r>
+              <w:rPr>
+                <w:rFonts w:ascii="Calibri" w:hAnsi="Calibri"/>
+              </w:rPr>
+              <w:t>skyd</w:t>
+            </w:r>
+            <w:proofErr w:type="spellEnd"/>
+            <w:r>
+              <w:rPr>
+                <w:rFonts w:ascii="Calibri" w:hAnsi="Calibri"/>
+              </w:rPr>
+              <w:t xml:space="preserve"> files without joining them to the main document .</w:t>
+            </w:r>
+            <w:proofErr w:type="spellStart"/>
+            <w:r>
+              <w:rPr>
+                <w:rFonts w:ascii="Calibri" w:hAnsi="Calibri"/>
+              </w:rPr>
+              <w:t>skyd</w:t>
+            </w:r>
+            <w:proofErr w:type="spellEnd"/>
+            <w:r>
+              <w:rPr>
+                <w:rFonts w:ascii="Calibri" w:hAnsi="Calibri"/>
+              </w:rPr>
+              <w:t xml:space="preserve"> file. This is useful for distributed processing, as on HPC cluster.</w:t>
+            </w:r>
+          </w:p>
+        </w:tc>
+      </w:tr>
+      <w:tr>
+        <w:tc>
+          <w:tcPr>
+            <w:tcW w:w="3430" w:type="dxa"/>
+            <w:tcBorders>
+              <w:top w:val="single" w:sz="4" w:space="0" w:color="auto"/>
+              <w:left w:val="single" w:sz="2" w:space="0" w:color="000000"/>
+              <w:bottom w:val="single" w:sz="2" w:space="0" w:color="000000"/>
+            </w:tcBorders>
+            <w:tcMar>
+              <w:top w:w="55" w:type="dxa"/>
+              <w:left w:w="55" w:type="dxa"/>
+              <w:bottom w:w="55" w:type="dxa"/>
+              <w:right w:w="55" w:type="dxa"/>
+            </w:tcMar>
+          </w:tcPr>
+          <w:p>
+            <w:pPr>
+              <w:pStyle w:val="TableContents"/>
+              <w:rPr>
+                <w:rFonts w:ascii="Calibri" w:hAnsi="Calibri"/>
+              </w:rPr>
+            </w:pPr>
+            <w:r>
+              <w:rPr>
+                <w:rFonts w:ascii="Calibri" w:hAnsi="Calibri"/>
+              </w:rPr>
+              <w:t>--import-</w:t>
+            </w:r>
+            <w:r>
+              <w:rPr>
+                <w:rFonts w:ascii="Calibri" w:hAnsi="Calibri"/>
+              </w:rPr>
+              <w:t>lockmass-positive</w:t>
+            </w:r>
+          </w:p>
+        </w:tc>
+        <w:tc>
+          <w:tcPr>
+            <w:tcW w:w="5210" w:type="dxa"/>
+            <w:tcBorders>
+              <w:top w:val="single" w:sz="4" w:space="0" w:color="auto"/>
+              <w:left w:val="single" w:sz="2" w:space="0" w:color="000000"/>
+              <w:bottom w:val="single" w:sz="2" w:space="0" w:color="000000"/>
+              <w:right w:val="single" w:sz="2" w:space="0" w:color="000000"/>
+            </w:tcBorders>
+            <w:tcMar>
+              <w:top w:w="55" w:type="dxa"/>
+              <w:left w:w="55" w:type="dxa"/>
+              <w:bottom w:w="55" w:type="dxa"/>
+              <w:right w:w="55" w:type="dxa"/>
+            </w:tcMar>
+          </w:tcPr>
+          <w:p>
+            <w:pPr>
+              <w:pStyle w:val="TableContents"/>
+              <w:rPr>
+                <w:rFonts w:ascii="Calibri" w:hAnsi="Calibri"/>
+              </w:rPr>
+            </w:pPr>
+            <w:r>
+              <w:rPr>
+                <w:rFonts w:ascii="Calibri" w:hAnsi="Calibri"/>
+              </w:rPr>
+              <w:t xml:space="preserve">Waters lockmass correction </w:t>
+            </w:r>
+            <w:r>
+              <w:rPr>
+                <w:rFonts w:ascii="Calibri" w:hAnsi="Calibri"/>
+                <w:i/>
+              </w:rPr>
+              <w:t>m/z</w:t>
+            </w:r>
+            <w:r>
+              <w:rPr>
+                <w:rFonts w:ascii="Calibri" w:hAnsi="Calibri"/>
+              </w:rPr>
+              <w:t xml:space="preserve"> for positive ion scans</w:t>
+            </w:r>
+            <w:r>
+              <w:rPr>
+                <w:rFonts w:ascii="Calibri" w:hAnsi="Calibri"/>
+              </w:rPr>
+              <w:t>.</w:t>
+            </w:r>
+          </w:p>
+        </w:tc>
+      </w:tr>
+      <w:tr>
+        <w:tc>
+          <w:tcPr>
+            <w:tcW w:w="3430" w:type="dxa"/>
+            <w:tcBorders>
+              <w:top w:val="single" w:sz="4" w:space="0" w:color="auto"/>
+              <w:left w:val="single" w:sz="2" w:space="0" w:color="000000"/>
+              <w:bottom w:val="single" w:sz="2" w:space="0" w:color="000000"/>
+            </w:tcBorders>
+            <w:tcMar>
+              <w:top w:w="55" w:type="dxa"/>
+              <w:left w:w="55" w:type="dxa"/>
+              <w:bottom w:w="55" w:type="dxa"/>
+              <w:right w:w="55" w:type="dxa"/>
+            </w:tcMar>
+          </w:tcPr>
+          <w:p>
+            <w:pPr>
+              <w:pStyle w:val="TableContents"/>
+              <w:rPr>
+                <w:rFonts w:ascii="Calibri" w:hAnsi="Calibri"/>
+              </w:rPr>
+            </w:pPr>
+            <w:r>
+              <w:rPr>
+                <w:rFonts w:ascii="Calibri" w:hAnsi="Calibri"/>
+              </w:rPr>
+              <w:t>--import-lockmass</w:t>
+            </w:r>
+            <w:bookmarkStart w:id="0" w:name="_GoBack"/>
+            <w:bookmarkEnd w:id="0"/>
+            <w:r>
+              <w:rPr>
+                <w:rFonts w:ascii="Calibri" w:hAnsi="Calibri"/>
+              </w:rPr>
+              <w:t>-</w:t>
+            </w:r>
+            <w:r>
+              <w:rPr>
+                <w:rFonts w:ascii="Calibri" w:hAnsi="Calibri"/>
+              </w:rPr>
+              <w:t>negat</w:t>
+            </w:r>
+            <w:r>
+              <w:rPr>
+                <w:rFonts w:ascii="Calibri" w:hAnsi="Calibri"/>
+              </w:rPr>
+              <w:t>ive</w:t>
+            </w:r>
+          </w:p>
+        </w:tc>
+        <w:tc>
+          <w:tcPr>
+            <w:tcW w:w="5210" w:type="dxa"/>
+            <w:tcBorders>
+              <w:top w:val="single" w:sz="4" w:space="0" w:color="auto"/>
+              <w:left w:val="single" w:sz="2" w:space="0" w:color="000000"/>
+              <w:bottom w:val="single" w:sz="2" w:space="0" w:color="000000"/>
+              <w:right w:val="single" w:sz="2" w:space="0" w:color="000000"/>
+            </w:tcBorders>
+            <w:tcMar>
+              <w:top w:w="55" w:type="dxa"/>
+              <w:left w:w="55" w:type="dxa"/>
+              <w:bottom w:w="55" w:type="dxa"/>
+              <w:right w:w="55" w:type="dxa"/>
+            </w:tcMar>
+          </w:tcPr>
+          <w:p>
+            <w:pPr>
+              <w:pStyle w:val="TableContents"/>
+              <w:rPr>
+                <w:rFonts w:ascii="Calibri" w:hAnsi="Calibri"/>
+              </w:rPr>
+            </w:pPr>
+            <w:r>
+              <w:rPr>
+                <w:rFonts w:ascii="Calibri" w:hAnsi="Calibri"/>
+              </w:rPr>
+              <w:t xml:space="preserve">Waters lockmass correction </w:t>
+            </w:r>
+            <w:r>
+              <w:rPr>
+                <w:rFonts w:ascii="Calibri" w:hAnsi="Calibri"/>
+                <w:i/>
+              </w:rPr>
+              <w:t>m/z</w:t>
+            </w:r>
+            <w:r>
+              <w:rPr>
+                <w:rFonts w:ascii="Calibri" w:hAnsi="Calibri"/>
+              </w:rPr>
+              <w:t xml:space="preserve"> for </w:t>
+            </w:r>
+            <w:r>
+              <w:rPr>
+                <w:rFonts w:ascii="Calibri" w:hAnsi="Calibri"/>
+              </w:rPr>
+              <w:t>negative</w:t>
+            </w:r>
+            <w:r>
+              <w:rPr>
+                <w:rFonts w:ascii="Calibri" w:hAnsi="Calibri"/>
+              </w:rPr>
+              <w:t xml:space="preserve"> ion scans.</w:t>
+            </w:r>
+          </w:p>
+        </w:tc>
+      </w:tr>
+      <w:tr>
+        <w:tc>
+          <w:tcPr>
+            <w:tcW w:w="3430" w:type="dxa"/>
+            <w:tcBorders>
+              <w:top w:val="single" w:sz="4" w:space="0" w:color="auto"/>
+              <w:left w:val="single" w:sz="2" w:space="0" w:color="000000"/>
+              <w:bottom w:val="single" w:sz="2" w:space="0" w:color="000000"/>
+            </w:tcBorders>
+            <w:tcMar>
+              <w:top w:w="55" w:type="dxa"/>
+              <w:left w:w="55" w:type="dxa"/>
+              <w:bottom w:w="55" w:type="dxa"/>
+              <w:right w:w="55" w:type="dxa"/>
+            </w:tcMar>
+          </w:tcPr>
+          <w:p>
+            <w:pPr>
+              <w:pStyle w:val="TableContents"/>
+              <w:rPr>
+                <w:rFonts w:ascii="Calibri" w:hAnsi="Calibri"/>
+              </w:rPr>
+            </w:pPr>
+            <w:r>
+              <w:rPr>
+                <w:rFonts w:ascii="Calibri" w:hAnsi="Calibri"/>
+              </w:rPr>
+              <w:t>--import-</w:t>
+            </w:r>
+            <w:r>
+              <w:rPr>
+                <w:rFonts w:ascii="Calibri" w:hAnsi="Calibri"/>
+              </w:rPr>
+              <w:t>lockmass-tolerance</w:t>
+            </w:r>
+          </w:p>
+        </w:tc>
+        <w:tc>
+          <w:tcPr>
+            <w:tcW w:w="5210" w:type="dxa"/>
+            <w:tcBorders>
+              <w:top w:val="single" w:sz="4" w:space="0" w:color="auto"/>
+              <w:left w:val="single" w:sz="2" w:space="0" w:color="000000"/>
+              <w:bottom w:val="single" w:sz="2" w:space="0" w:color="000000"/>
+              <w:right w:val="single" w:sz="2" w:space="0" w:color="000000"/>
+            </w:tcBorders>
+            <w:tcMar>
+              <w:top w:w="55" w:type="dxa"/>
+              <w:left w:w="55" w:type="dxa"/>
+              <w:bottom w:w="55" w:type="dxa"/>
+              <w:right w:w="55" w:type="dxa"/>
+            </w:tcMar>
+          </w:tcPr>
+          <w:p>
+            <w:pPr>
+              <w:pStyle w:val="TableContents"/>
+              <w:rPr>
+                <w:rFonts w:ascii="Calibri" w:hAnsi="Calibri"/>
+              </w:rPr>
+            </w:pPr>
+            <w:r>
+              <w:rPr>
+                <w:rFonts w:ascii="Calibri" w:hAnsi="Calibri"/>
+              </w:rPr>
+              <w:t>Waters lockmass correction</w:t>
+            </w:r>
+            <w:r>
+              <w:rPr>
+                <w:rFonts w:ascii="Calibri" w:hAnsi="Calibri"/>
+              </w:rPr>
+              <w:t xml:space="preserve"> tolerance (Da).</w:t>
+            </w:r>
+            <w:r>
+              <w:rPr>
+                <w:rFonts w:ascii="Calibri" w:hAnsi="Calibri"/>
+              </w:rPr>
+              <w:t xml:space="preserve"> </w:t>
             </w:r>
           </w:p>
         </w:tc>
@@ -1337,7 +1809,28 @@
               <w:rPr>
                 <w:rFonts w:ascii="Calibri" w:hAnsi="Calibri"/>
               </w:rPr>
-              <w:t>This option will cause a new model to be created, using the mProphet algorithm with all available scores for the results found in the document. (requires --reintegrate-model-name)</w:t>
+              <w:t xml:space="preserve">This option will cause a new model to be created, using the </w:t>
+            </w:r>
+            <w:proofErr w:type="spellStart"/>
+            <w:r>
+              <w:rPr>
+                <w:rFonts w:ascii="Calibri" w:hAnsi="Calibri"/>
+              </w:rPr>
+              <w:t>mProphet</w:t>
+            </w:r>
+            <w:proofErr w:type="spellEnd"/>
+            <w:r>
+              <w:rPr>
+                <w:rFonts w:ascii="Calibri" w:hAnsi="Calibri"/>
+              </w:rPr>
+              <w:t xml:space="preserve"> algorithm with all </w:t>
+            </w:r>
+            <w:r>
+              <w:rPr>
+                <w:rFonts w:ascii="Calibri" w:hAnsi="Calibri"/>
+              </w:rPr>
+              <w:lastRenderedPageBreak/>
+              <w:t>available scores for the results found in the document. (requires --reintegrate-model-name)</w:t>
             </w:r>
           </w:p>
         </w:tc>
@@ -1370,6 +1863,7 @@
               <w:rPr>
                 <w:rFonts w:ascii="Calibri" w:hAnsi="Calibri"/>
               </w:rPr>
+              <w:lastRenderedPageBreak/>
               <w:t>--</w:t>
             </w:r>
             <w:r>
@@ -1452,7 +1946,6 @@
               <w:rPr>
                 <w:rFonts w:ascii="Calibri" w:hAnsi="Calibri"/>
               </w:rPr>
-              <w:lastRenderedPageBreak/>
               <w:t>--</w:t>
             </w:r>
             <w:r>
@@ -1641,7 +2134,21 @@
               <w:rPr>
                 <w:rFonts w:asciiTheme="minorHAnsi" w:hAnsiTheme="minorHAnsi"/>
               </w:rPr>
-              <w:t>--import-fasta=path/to/file</w:t>
+              <w:t>--import-</w:t>
+            </w:r>
+            <w:proofErr w:type="spellStart"/>
+            <w:r>
+              <w:rPr>
+                <w:rFonts w:asciiTheme="minorHAnsi" w:hAnsiTheme="minorHAnsi"/>
+              </w:rPr>
+              <w:t>fasta</w:t>
+            </w:r>
+            <w:proofErr w:type="spellEnd"/>
+            <w:r>
+              <w:rPr>
+                <w:rFonts w:asciiTheme="minorHAnsi" w:hAnsiTheme="minorHAnsi"/>
+              </w:rPr>
+              <w:t>=path/to/file</w:t>
             </w:r>
           </w:p>
         </w:tc>
@@ -1779,7 +2286,21 @@
               <w:rPr>
                 <w:rFonts w:asciiTheme="minorHAnsi" w:hAnsiTheme="minorHAnsi"/>
               </w:rPr>
-              <w:t xml:space="preserve"> Use –import-fasta argument to add matched peptides as targets.</w:t>
+              <w:t xml:space="preserve"> Use –import-</w:t>
+            </w:r>
+            <w:proofErr w:type="spellStart"/>
+            <w:r>
+              <w:rPr>
+                <w:rFonts w:asciiTheme="minorHAnsi" w:hAnsiTheme="minorHAnsi"/>
+              </w:rPr>
+              <w:t>fasta</w:t>
+            </w:r>
+            <w:proofErr w:type="spellEnd"/>
+            <w:r>
+              <w:rPr>
+                <w:rFonts w:asciiTheme="minorHAnsi" w:hAnsiTheme="minorHAnsi"/>
+              </w:rPr>
+              <w:t xml:space="preserve"> argument to add matched peptides as targets.</w:t>
             </w:r>
           </w:p>
         </w:tc>
@@ -1861,7 +2382,21 @@
               <w:rPr>
                 <w:rFonts w:asciiTheme="minorHAnsi" w:hAnsiTheme="minorHAnsi"/>
               </w:rPr>
-              <w:t>--import-search-add-mods</w:t>
+              <w:t>--import-search-</w:t>
+            </w:r>
+            <w:proofErr w:type="spellStart"/>
+            <w:r>
+              <w:rPr>
+                <w:rFonts w:asciiTheme="minorHAnsi" w:hAnsiTheme="minorHAnsi"/>
+              </w:rPr>
+              <w:t>add</w:t>
+            </w:r>
+            <w:proofErr w:type="spellEnd"/>
+            <w:r>
+              <w:rPr>
+                <w:rFonts w:asciiTheme="minorHAnsi" w:hAnsiTheme="minorHAnsi"/>
+              </w:rPr>
+              <w:t>-mods</w:t>
             </w:r>
           </w:p>
         </w:tc>
@@ -2168,6 +2703,7 @@
               <w:rPr>
                 <w:rFonts w:ascii="Calibri" w:hAnsi="Calibri"/>
               </w:rPr>
+              <w:lastRenderedPageBreak/>
               <w:t>report</w:t>
             </w:r>
             <w:r>
@@ -2211,6 +2747,7 @@
               <w:rPr>
                 <w:rFonts w:ascii="Calibri" w:hAnsi="Calibri"/>
               </w:rPr>
+              <w:lastRenderedPageBreak/>
               <w:t>--report-format=&lt;CSV | TSV&gt;</w:t>
             </w:r>
           </w:p>
@@ -2302,14 +2839,7 @@
               <w:rPr>
                 <w:rFonts w:ascii="Calibri" w:hAnsi="Calibri"/>
               </w:rPr>
-              <w:t xml:space="preserve">Exports the report with the “Invariant” language </w:t>
-            </w:r>
-            <w:r>
-              <w:rPr>
-                <w:rFonts w:ascii="Calibri" w:hAnsi="Calibri"/>
-              </w:rPr>
-              <w:lastRenderedPageBreak/>
-              <w:t>setting, using English (US) number formats and header text without spaces, ideal for use with the R statistical programming environment.</w:t>
+              <w:t>Exports the report with the “Invariant” language setting, using English (US) number formats and header text without spaces, ideal for use with the R statistical programming environment.</w:t>
             </w:r>
           </w:p>
         </w:tc>
@@ -2320,7 +2850,6 @@
         <w:pStyle w:val="Heading2"/>
       </w:pPr>
       <w:r>
-        <w:lastRenderedPageBreak/>
         <w:t>Exporting chromatograms</w:t>
       </w:r>
     </w:p>
@@ -2367,7 +2896,14 @@
               <w:rPr>
                 <w:rFonts w:ascii="Calibri" w:hAnsi="Calibri"/>
               </w:rPr>
-              <w:t>--chromatogram-file=path/to/file.</w:t>
+              <w:t>--chromatogram-file=path/to/</w:t>
+            </w:r>
+            <w:proofErr w:type="spellStart"/>
+            <w:r>
+              <w:rPr>
+                <w:rFonts w:ascii="Calibri" w:hAnsi="Calibri"/>
+              </w:rPr>
+              <w:t>file.</w:t>
             </w:r>
             <w:r>
               <w:rPr>
@@ -2375,6 +2911,7 @@
               </w:rPr>
               <w:t>tsv</w:t>
             </w:r>
+            <w:proofErr w:type="spellEnd"/>
           </w:p>
           <w:p>
             <w:pPr>
@@ -2409,13 +2946,27 @@
               <w:rPr>
                 <w:rFonts w:ascii="Calibri" w:hAnsi="Calibri"/>
               </w:rPr>
-              <w:t>The path to</w:t>
-            </w:r>
-            <w:r>
-              <w:rPr>
-                <w:rFonts w:ascii="Calibri" w:hAnsi="Calibri"/>
-              </w:rPr>
-              <w:t xml:space="preserve"> the tab delimited file where to </w:t>
+              <w:t xml:space="preserve">The </w:t>
+            </w:r>
+            <w:proofErr w:type="gramStart"/>
+            <w:r>
+              <w:rPr>
+                <w:rFonts w:ascii="Calibri" w:hAnsi="Calibri"/>
+              </w:rPr>
+              <w:t>path to</w:t>
+            </w:r>
+            <w:r>
+              <w:rPr>
+                <w:rFonts w:ascii="Calibri" w:hAnsi="Calibri"/>
+              </w:rPr>
+              <w:t xml:space="preserve"> the tab delimited file</w:t>
+            </w:r>
+            <w:proofErr w:type="gramEnd"/>
+            <w:r>
+              <w:rPr>
+                <w:rFonts w:ascii="Calibri" w:hAnsi="Calibri"/>
+              </w:rPr>
+              <w:t xml:space="preserve"> where to </w:t>
             </w:r>
             <w:r>
               <w:rPr>
@@ -2474,8 +3025,6 @@
               </w:rPr>
               <w:t>s</w:t>
             </w:r>
-            <w:bookmarkStart w:id="0" w:name="_GoBack"/>
-            <w:bookmarkEnd w:id="0"/>
           </w:p>
         </w:tc>
         <w:tc>
@@ -2769,7 +3318,63 @@
               <w:rPr>
                 <w:rFonts w:ascii="Calibri" w:hAnsi="Calibri"/>
               </w:rPr>
-              <w:t>--exp-translist-instrument=&lt;AB Sciex | Agilent | Thermo | Waters&gt;</w:t>
+              <w:t>--</w:t>
+            </w:r>
+            <w:proofErr w:type="spellStart"/>
+            <w:r>
+              <w:rPr>
+                <w:rFonts w:ascii="Calibri" w:hAnsi="Calibri"/>
+              </w:rPr>
+              <w:t>exp</w:t>
+            </w:r>
+            <w:proofErr w:type="spellEnd"/>
+            <w:r>
+              <w:rPr>
+                <w:rFonts w:ascii="Calibri" w:hAnsi="Calibri"/>
+              </w:rPr>
+              <w:t>-</w:t>
+            </w:r>
+            <w:proofErr w:type="spellStart"/>
+            <w:r>
+              <w:rPr>
+                <w:rFonts w:ascii="Calibri" w:hAnsi="Calibri"/>
+              </w:rPr>
+              <w:t>translist</w:t>
+            </w:r>
+            <w:proofErr w:type="spellEnd"/>
+            <w:r>
+              <w:rPr>
+                <w:rFonts w:ascii="Calibri" w:hAnsi="Calibri"/>
+              </w:rPr>
+              <w:t xml:space="preserve">-instrument=&lt;AB </w:t>
+            </w:r>
+            <w:proofErr w:type="spellStart"/>
+            <w:r>
+              <w:rPr>
+                <w:rFonts w:ascii="Calibri" w:hAnsi="Calibri"/>
+              </w:rPr>
+              <w:t>Sciex</w:t>
+            </w:r>
+            <w:proofErr w:type="spellEnd"/>
+            <w:r>
+              <w:rPr>
+                <w:rFonts w:ascii="Calibri" w:hAnsi="Calibri"/>
+              </w:rPr>
+              <w:t xml:space="preserve"> | Agilent | </w:t>
+            </w:r>
+            <w:proofErr w:type="spellStart"/>
+            <w:r>
+              <w:rPr>
+                <w:rFonts w:ascii="Calibri" w:hAnsi="Calibri"/>
+              </w:rPr>
+              <w:t>Thermo</w:t>
+            </w:r>
+            <w:proofErr w:type="spellEnd"/>
+            <w:r>
+              <w:rPr>
+                <w:rFonts w:ascii="Calibri" w:hAnsi="Calibri"/>
+              </w:rPr>
+              <w:t xml:space="preserve"> | Waters&gt;</w:t>
             </w:r>
           </w:p>
         </w:tc>
@@ -2806,7 +3411,21 @@
               <w:rPr>
                 <w:rFonts w:ascii="Calibri" w:hAnsi="Calibri"/>
               </w:rPr>
-              <w:t>his option cannot be used with --exp-method-instrument</w:t>
+              <w:t>his option cannot be used with --</w:t>
+            </w:r>
+            <w:proofErr w:type="spellStart"/>
+            <w:r>
+              <w:rPr>
+                <w:rFonts w:ascii="Calibri" w:hAnsi="Calibri"/>
+              </w:rPr>
+              <w:t>exp</w:t>
+            </w:r>
+            <w:proofErr w:type="spellEnd"/>
+            <w:r>
+              <w:rPr>
+                <w:rFonts w:ascii="Calibri" w:hAnsi="Calibri"/>
+              </w:rPr>
+              <w:t>-method-instrument</w:t>
             </w:r>
             <w:r>
               <w:rPr>
@@ -2875,8 +3494,16 @@
               <w:rPr>
                 <w:rFonts w:ascii="Calibri" w:hAnsi="Calibri"/>
               </w:rPr>
-              <w:t>AB Sciex</w:t>
-            </w:r>
+              <w:t xml:space="preserve">AB </w:t>
+            </w:r>
+            <w:proofErr w:type="spellStart"/>
+            <w:r>
+              <w:rPr>
+                <w:rFonts w:ascii="Calibri" w:hAnsi="Calibri"/>
+              </w:rPr>
+              <w:t>Sciex</w:t>
+            </w:r>
+            <w:proofErr w:type="spellEnd"/>
           </w:p>
         </w:tc>
         <w:tc>
@@ -2905,13 +3532,41 @@
               <w:rPr>
                 <w:rFonts w:ascii="Calibri" w:hAnsi="Calibri"/>
               </w:rPr>
-              <w:t>--exp-dwell-time</w:t>
-            </w:r>
-            <w:r>
-              <w:rPr>
-                <w:rFonts w:ascii="Calibri" w:hAnsi="Calibri"/>
-              </w:rPr>
-              <w:t>=&lt;millis&gt;</w:t>
+              <w:t>--</w:t>
+            </w:r>
+            <w:proofErr w:type="spellStart"/>
+            <w:r>
+              <w:rPr>
+                <w:rFonts w:ascii="Calibri" w:hAnsi="Calibri"/>
+              </w:rPr>
+              <w:t>exp</w:t>
+            </w:r>
+            <w:proofErr w:type="spellEnd"/>
+            <w:r>
+              <w:rPr>
+                <w:rFonts w:ascii="Calibri" w:hAnsi="Calibri"/>
+              </w:rPr>
+              <w:t>-dwell-time</w:t>
+            </w:r>
+            <w:r>
+              <w:rPr>
+                <w:rFonts w:ascii="Calibri" w:hAnsi="Calibri"/>
+              </w:rPr>
+              <w:t>=&lt;</w:t>
+            </w:r>
+            <w:proofErr w:type="spellStart"/>
+            <w:r>
+              <w:rPr>
+                <w:rFonts w:ascii="Calibri" w:hAnsi="Calibri"/>
+              </w:rPr>
+              <w:t>millis</w:t>
+            </w:r>
+            <w:proofErr w:type="spellEnd"/>
+            <w:r>
+              <w:rPr>
+                <w:rFonts w:ascii="Calibri" w:hAnsi="Calibri"/>
+              </w:rPr>
+              <w:t>&gt;</w:t>
             </w:r>
           </w:p>
         </w:tc>
@@ -3014,13 +3669,41 @@
               <w:rPr>
                 <w:rFonts w:ascii="Calibri" w:hAnsi="Calibri"/>
               </w:rPr>
-              <w:t>--exp-dwell-time</w:t>
-            </w:r>
-            <w:r>
-              <w:rPr>
-                <w:rFonts w:ascii="Calibri" w:hAnsi="Calibri"/>
-              </w:rPr>
-              <w:t>=&lt;millis&gt;</w:t>
+              <w:t>--</w:t>
+            </w:r>
+            <w:proofErr w:type="spellStart"/>
+            <w:r>
+              <w:rPr>
+                <w:rFonts w:ascii="Calibri" w:hAnsi="Calibri"/>
+              </w:rPr>
+              <w:t>exp</w:t>
+            </w:r>
+            <w:proofErr w:type="spellEnd"/>
+            <w:r>
+              <w:rPr>
+                <w:rFonts w:ascii="Calibri" w:hAnsi="Calibri"/>
+              </w:rPr>
+              <w:t>-dwell-time</w:t>
+            </w:r>
+            <w:r>
+              <w:rPr>
+                <w:rFonts w:ascii="Calibri" w:hAnsi="Calibri"/>
+              </w:rPr>
+              <w:t>=&lt;</w:t>
+            </w:r>
+            <w:proofErr w:type="spellStart"/>
+            <w:r>
+              <w:rPr>
+                <w:rFonts w:ascii="Calibri" w:hAnsi="Calibri"/>
+              </w:rPr>
+              <w:t>millis</w:t>
+            </w:r>
+            <w:proofErr w:type="spellEnd"/>
+            <w:r>
+              <w:rPr>
+                <w:rFonts w:ascii="Calibri" w:hAnsi="Calibri"/>
+              </w:rPr>
+              <w:t>&gt;</w:t>
             </w:r>
           </w:p>
         </w:tc>
@@ -3077,11 +3760,19 @@
                 <w:rFonts w:ascii="Calibri" w:hAnsi="Calibri"/>
               </w:rPr>
             </w:pPr>
-            <w:r>
-              <w:rPr>
-                <w:rFonts w:ascii="Calibri" w:hAnsi="Calibri"/>
-              </w:rPr>
-              <w:t>Thermo Scientific</w:t>
+            <w:proofErr w:type="spellStart"/>
+            <w:r>
+              <w:rPr>
+                <w:rFonts w:ascii="Calibri" w:hAnsi="Calibri"/>
+              </w:rPr>
+              <w:t>Thermo</w:t>
+            </w:r>
+            <w:proofErr w:type="spellEnd"/>
+            <w:r>
+              <w:rPr>
+                <w:rFonts w:ascii="Calibri" w:hAnsi="Calibri"/>
+              </w:rPr>
+              <w:t xml:space="preserve"> Scientific</w:t>
             </w:r>
           </w:p>
         </w:tc>
@@ -3110,7 +3801,21 @@
               <w:rPr>
                 <w:rFonts w:ascii="Calibri" w:hAnsi="Calibri"/>
               </w:rPr>
-              <w:t>--exp-add-energy-ramp</w:t>
+              <w:t>--</w:t>
+            </w:r>
+            <w:proofErr w:type="spellStart"/>
+            <w:r>
+              <w:rPr>
+                <w:rFonts w:ascii="Calibri" w:hAnsi="Calibri"/>
+              </w:rPr>
+              <w:t>exp</w:t>
+            </w:r>
+            <w:proofErr w:type="spellEnd"/>
+            <w:r>
+              <w:rPr>
+                <w:rFonts w:ascii="Calibri" w:hAnsi="Calibri"/>
+              </w:rPr>
+              <w:t>-add-energy-ramp</w:t>
             </w:r>
           </w:p>
         </w:tc>
@@ -3206,7 +3911,21 @@
               <w:rPr>
                 <w:rFonts w:ascii="Calibri" w:hAnsi="Calibri"/>
               </w:rPr>
-              <w:t>--exp-run-length</w:t>
+              <w:t>--</w:t>
+            </w:r>
+            <w:proofErr w:type="spellStart"/>
+            <w:r>
+              <w:rPr>
+                <w:rFonts w:ascii="Calibri" w:hAnsi="Calibri"/>
+              </w:rPr>
+              <w:t>exp</w:t>
+            </w:r>
+            <w:proofErr w:type="spellEnd"/>
+            <w:r>
+              <w:rPr>
+                <w:rFonts w:ascii="Calibri" w:hAnsi="Calibri"/>
+              </w:rPr>
+              <w:t>-run-length</w:t>
             </w:r>
             <w:r>
               <w:rPr>
@@ -3346,7 +4065,70 @@
               <w:rPr>
                 <w:rFonts w:ascii="Calibri" w:hAnsi="Calibri"/>
               </w:rPr>
-              <w:t>--exp-method-instrument=&lt;AB SCIEX QTRAP | Agilent 6400 Series | Thermo TSQ | Thermo LTQ | Waters Xevo | Waters Quattro Premier&gt;</w:t>
+              <w:t>--</w:t>
+            </w:r>
+            <w:proofErr w:type="spellStart"/>
+            <w:r>
+              <w:rPr>
+                <w:rFonts w:ascii="Calibri" w:hAnsi="Calibri"/>
+              </w:rPr>
+              <w:t>exp</w:t>
+            </w:r>
+            <w:proofErr w:type="spellEnd"/>
+            <w:r>
+              <w:rPr>
+                <w:rFonts w:ascii="Calibri" w:hAnsi="Calibri"/>
+              </w:rPr>
+              <w:t xml:space="preserve">-method-instrument=&lt;AB SCIEX QTRAP | </w:t>
+            </w:r>
+            <w:r>
+              <w:rPr>
+                <w:rFonts w:ascii="Calibri" w:hAnsi="Calibri"/>
+              </w:rPr>
+              <w:lastRenderedPageBreak/>
+              <w:t xml:space="preserve">Agilent 6400 Series | </w:t>
+            </w:r>
+            <w:proofErr w:type="spellStart"/>
+            <w:r>
+              <w:rPr>
+                <w:rFonts w:ascii="Calibri" w:hAnsi="Calibri"/>
+              </w:rPr>
+              <w:t>Thermo</w:t>
+            </w:r>
+            <w:proofErr w:type="spellEnd"/>
+            <w:r>
+              <w:rPr>
+                <w:rFonts w:ascii="Calibri" w:hAnsi="Calibri"/>
+              </w:rPr>
+              <w:t xml:space="preserve"> TSQ | </w:t>
+            </w:r>
+            <w:proofErr w:type="spellStart"/>
+            <w:r>
+              <w:rPr>
+                <w:rFonts w:ascii="Calibri" w:hAnsi="Calibri"/>
+              </w:rPr>
+              <w:t>Thermo</w:t>
+            </w:r>
+            <w:proofErr w:type="spellEnd"/>
+            <w:r>
+              <w:rPr>
+                <w:rFonts w:ascii="Calibri" w:hAnsi="Calibri"/>
+              </w:rPr>
+              <w:t xml:space="preserve"> LTQ | Waters </w:t>
+            </w:r>
+            <w:proofErr w:type="spellStart"/>
+            <w:r>
+              <w:rPr>
+                <w:rFonts w:ascii="Calibri" w:hAnsi="Calibri"/>
+              </w:rPr>
+              <w:t>Xevo</w:t>
+            </w:r>
+            <w:proofErr w:type="spellEnd"/>
+            <w:r>
+              <w:rPr>
+                <w:rFonts w:ascii="Calibri" w:hAnsi="Calibri"/>
+              </w:rPr>
+              <w:t xml:space="preserve"> | Waters Quattro Premier&gt;</w:t>
             </w:r>
           </w:p>
         </w:tc>
@@ -3377,13 +4159,49 @@
               <w:rPr>
                 <w:rFonts w:ascii="Calibri" w:hAnsi="Calibri"/>
               </w:rPr>
-              <w:t>Export a method. This option is required for exporting a method and has no default. T</w:t>
-            </w:r>
-            <w:r>
-              <w:rPr>
-                <w:rFonts w:ascii="Calibri" w:hAnsi="Calibri"/>
-              </w:rPr>
-              <w:t>his option cannot be used with --exp-translist-instrument,</w:t>
+              <w:lastRenderedPageBreak/>
+              <w:t xml:space="preserve">Export a method. This option is </w:t>
+            </w:r>
+            <w:r>
+              <w:rPr>
+                <w:rFonts w:ascii="Calibri" w:hAnsi="Calibri"/>
+              </w:rPr>
+              <w:lastRenderedPageBreak/>
+              <w:t>required for exporting a method and has no default. T</w:t>
+            </w:r>
+            <w:r>
+              <w:rPr>
+                <w:rFonts w:ascii="Calibri" w:hAnsi="Calibri"/>
+              </w:rPr>
+              <w:t>his option cannot be used with --</w:t>
+            </w:r>
+            <w:proofErr w:type="spellStart"/>
+            <w:r>
+              <w:rPr>
+                <w:rFonts w:ascii="Calibri" w:hAnsi="Calibri"/>
+              </w:rPr>
+              <w:t>exp</w:t>
+            </w:r>
+            <w:proofErr w:type="spellEnd"/>
+            <w:r>
+              <w:rPr>
+                <w:rFonts w:ascii="Calibri" w:hAnsi="Calibri"/>
+              </w:rPr>
+              <w:t>-</w:t>
+            </w:r>
+            <w:proofErr w:type="spellStart"/>
+            <w:r>
+              <w:rPr>
+                <w:rFonts w:ascii="Calibri" w:hAnsi="Calibri"/>
+              </w:rPr>
+              <w:t>translist</w:t>
+            </w:r>
+            <w:proofErr w:type="spellEnd"/>
+            <w:r>
+              <w:rPr>
+                <w:rFonts w:ascii="Calibri" w:hAnsi="Calibri"/>
+              </w:rPr>
+              <w:t>-instrument,</w:t>
             </w:r>
             <w:r>
               <w:rPr>
@@ -3421,14 +4239,36 @@
                 <w:rFonts w:ascii="Calibri" w:hAnsi="Calibri"/>
               </w:rPr>
               <w:lastRenderedPageBreak/>
-              <w:t>--exp-template</w:t>
-            </w:r>
-            <w:r>
-              <w:rPr>
-                <w:rFonts w:ascii="Calibri" w:hAnsi="Calibri"/>
-              </w:rPr>
-              <w:t>=path/to/file.meth|exp|dam|m</w:t>
-            </w:r>
+              <w:t>--</w:t>
+            </w:r>
+            <w:proofErr w:type="spellStart"/>
+            <w:r>
+              <w:rPr>
+                <w:rFonts w:ascii="Calibri" w:hAnsi="Calibri"/>
+              </w:rPr>
+              <w:t>exp</w:t>
+            </w:r>
+            <w:proofErr w:type="spellEnd"/>
+            <w:r>
+              <w:rPr>
+                <w:rFonts w:ascii="Calibri" w:hAnsi="Calibri"/>
+              </w:rPr>
+              <w:t>-template</w:t>
+            </w:r>
+            <w:r>
+              <w:rPr>
+                <w:rFonts w:ascii="Calibri" w:hAnsi="Calibri"/>
+              </w:rPr>
+              <w:t>=path/to/</w:t>
+            </w:r>
+            <w:proofErr w:type="spellStart"/>
+            <w:r>
+              <w:rPr>
+                <w:rFonts w:ascii="Calibri" w:hAnsi="Calibri"/>
+              </w:rPr>
+              <w:t>file.meth|exp|dam|m</w:t>
+            </w:r>
+            <w:proofErr w:type="spellEnd"/>
           </w:p>
         </w:tc>
         <w:tc>
@@ -3517,8 +4357,30 @@
               <w:rPr>
                 <w:rFonts w:ascii="Calibri" w:hAnsi="Calibri"/>
               </w:rPr>
-              <w:t>AB Sciex Qtrap</w:t>
-            </w:r>
+              <w:t xml:space="preserve">AB </w:t>
+            </w:r>
+            <w:proofErr w:type="spellStart"/>
+            <w:r>
+              <w:rPr>
+                <w:rFonts w:ascii="Calibri" w:hAnsi="Calibri"/>
+              </w:rPr>
+              <w:t>Sciex</w:t>
+            </w:r>
+            <w:proofErr w:type="spellEnd"/>
+            <w:r>
+              <w:rPr>
+                <w:rFonts w:ascii="Calibri" w:hAnsi="Calibri"/>
+              </w:rPr>
+              <w:t xml:space="preserve"> </w:t>
+            </w:r>
+            <w:proofErr w:type="spellStart"/>
+            <w:r>
+              <w:rPr>
+                <w:rFonts w:ascii="Calibri" w:hAnsi="Calibri"/>
+              </w:rPr>
+              <w:t>Qtrap</w:t>
+            </w:r>
+            <w:proofErr w:type="spellEnd"/>
           </w:p>
         </w:tc>
         <w:tc>
@@ -3547,13 +4409,41 @@
               <w:rPr>
                 <w:rFonts w:ascii="Calibri" w:hAnsi="Calibri"/>
               </w:rPr>
-              <w:t>--exp-dwell-time</w:t>
-            </w:r>
-            <w:r>
-              <w:rPr>
-                <w:rFonts w:ascii="Calibri" w:hAnsi="Calibri"/>
-              </w:rPr>
-              <w:t>=&lt;millis&gt;</w:t>
+              <w:t>--</w:t>
+            </w:r>
+            <w:proofErr w:type="spellStart"/>
+            <w:r>
+              <w:rPr>
+                <w:rFonts w:ascii="Calibri" w:hAnsi="Calibri"/>
+              </w:rPr>
+              <w:t>exp</w:t>
+            </w:r>
+            <w:proofErr w:type="spellEnd"/>
+            <w:r>
+              <w:rPr>
+                <w:rFonts w:ascii="Calibri" w:hAnsi="Calibri"/>
+              </w:rPr>
+              <w:t>-dwell-time</w:t>
+            </w:r>
+            <w:r>
+              <w:rPr>
+                <w:rFonts w:ascii="Calibri" w:hAnsi="Calibri"/>
+              </w:rPr>
+              <w:t>=&lt;</w:t>
+            </w:r>
+            <w:proofErr w:type="spellStart"/>
+            <w:r>
+              <w:rPr>
+                <w:rFonts w:ascii="Calibri" w:hAnsi="Calibri"/>
+              </w:rPr>
+              <w:t>millis</w:t>
+            </w:r>
+            <w:proofErr w:type="spellEnd"/>
+            <w:r>
+              <w:rPr>
+                <w:rFonts w:ascii="Calibri" w:hAnsi="Calibri"/>
+              </w:rPr>
+              <w:t>&gt;</w:t>
             </w:r>
           </w:p>
         </w:tc>
@@ -3644,13 +4534,41 @@
               <w:rPr>
                 <w:rFonts w:ascii="Calibri" w:hAnsi="Calibri"/>
               </w:rPr>
-              <w:t>--exp-dwell-time</w:t>
-            </w:r>
-            <w:r>
-              <w:rPr>
-                <w:rFonts w:ascii="Calibri" w:hAnsi="Calibri"/>
-              </w:rPr>
-              <w:t>=&lt;millis&gt;</w:t>
+              <w:t>--</w:t>
+            </w:r>
+            <w:proofErr w:type="spellStart"/>
+            <w:r>
+              <w:rPr>
+                <w:rFonts w:ascii="Calibri" w:hAnsi="Calibri"/>
+              </w:rPr>
+              <w:t>exp</w:t>
+            </w:r>
+            <w:proofErr w:type="spellEnd"/>
+            <w:r>
+              <w:rPr>
+                <w:rFonts w:ascii="Calibri" w:hAnsi="Calibri"/>
+              </w:rPr>
+              <w:t>-dwell-time</w:t>
+            </w:r>
+            <w:r>
+              <w:rPr>
+                <w:rFonts w:ascii="Calibri" w:hAnsi="Calibri"/>
+              </w:rPr>
+              <w:t>=&lt;</w:t>
+            </w:r>
+            <w:proofErr w:type="spellStart"/>
+            <w:r>
+              <w:rPr>
+                <w:rFonts w:ascii="Calibri" w:hAnsi="Calibri"/>
+              </w:rPr>
+              <w:t>millis</w:t>
+            </w:r>
+            <w:proofErr w:type="spellEnd"/>
+            <w:r>
+              <w:rPr>
+                <w:rFonts w:ascii="Calibri" w:hAnsi="Calibri"/>
+              </w:rPr>
+              <w:t>&gt;</w:t>
             </w:r>
           </w:p>
         </w:tc>
@@ -3707,11 +4625,19 @@
                 <w:rFonts w:ascii="Calibri" w:hAnsi="Calibri"/>
               </w:rPr>
             </w:pPr>
-            <w:r>
-              <w:rPr>
-                <w:rFonts w:ascii="Calibri" w:hAnsi="Calibri"/>
-              </w:rPr>
-              <w:t>Thermo (all but LTQ)</w:t>
+            <w:proofErr w:type="spellStart"/>
+            <w:r>
+              <w:rPr>
+                <w:rFonts w:ascii="Calibri" w:hAnsi="Calibri"/>
+              </w:rPr>
+              <w:t>Thermo</w:t>
+            </w:r>
+            <w:proofErr w:type="spellEnd"/>
+            <w:r>
+              <w:rPr>
+                <w:rFonts w:ascii="Calibri" w:hAnsi="Calibri"/>
+              </w:rPr>
+              <w:t xml:space="preserve"> (all but LTQ)</w:t>
             </w:r>
           </w:p>
         </w:tc>
@@ -3740,7 +4666,21 @@
               <w:rPr>
                 <w:rFonts w:ascii="Calibri" w:hAnsi="Calibri"/>
               </w:rPr>
-              <w:t>--exp-run-length</w:t>
+              <w:t>--</w:t>
+            </w:r>
+            <w:proofErr w:type="spellStart"/>
+            <w:r>
+              <w:rPr>
+                <w:rFonts w:ascii="Calibri" w:hAnsi="Calibri"/>
+              </w:rPr>
+              <w:t>exp</w:t>
+            </w:r>
+            <w:proofErr w:type="spellEnd"/>
+            <w:r>
+              <w:rPr>
+                <w:rFonts w:ascii="Calibri" w:hAnsi="Calibri"/>
+              </w:rPr>
+              <w:t>-run-length</w:t>
             </w:r>
             <w:r>
               <w:rPr>
@@ -3836,7 +4776,21 @@
               <w:rPr>
                 <w:rFonts w:ascii="Calibri" w:hAnsi="Calibri"/>
               </w:rPr>
-              <w:t>--exp-run-length=&lt;minutes&gt;</w:t>
+              <w:t>--</w:t>
+            </w:r>
+            <w:proofErr w:type="spellStart"/>
+            <w:r>
+              <w:rPr>
+                <w:rFonts w:ascii="Calibri" w:hAnsi="Calibri"/>
+              </w:rPr>
+              <w:t>exp</w:t>
+            </w:r>
+            <w:proofErr w:type="spellEnd"/>
+            <w:r>
+              <w:rPr>
+                <w:rFonts w:ascii="Calibri" w:hAnsi="Calibri"/>
+              </w:rPr>
+              <w:t>-run-length=&lt;minutes&gt;</w:t>
             </w:r>
           </w:p>
         </w:tc>
@@ -3925,7 +4879,23 @@
                 <w:rFonts w:ascii="Calibri" w:eastAsia="Calibri" w:hAnsi="Calibri" w:cs="Calibri"/>
                 <w:color w:val="00000A"/>
               </w:rPr>
-              <w:t>--exp-file=path/to/file</w:t>
+              <w:t>--</w:t>
+            </w:r>
+            <w:proofErr w:type="spellStart"/>
+            <w:r>
+              <w:rPr>
+                <w:rFonts w:ascii="Calibri" w:eastAsia="Calibri" w:hAnsi="Calibri" w:cs="Calibri"/>
+                <w:color w:val="00000A"/>
+              </w:rPr>
+              <w:t>exp</w:t>
+            </w:r>
+            <w:proofErr w:type="spellEnd"/>
+            <w:r>
+              <w:rPr>
+                <w:rFonts w:ascii="Calibri" w:eastAsia="Calibri" w:hAnsi="Calibri" w:cs="Calibri"/>
+                <w:color w:val="00000A"/>
+              </w:rPr>
+              <w:t>-file=path/to/file</w:t>
             </w:r>
           </w:p>
         </w:tc>
@@ -3990,7 +4960,23 @@
                 <w:rFonts w:ascii="Calibri" w:eastAsia="Calibri" w:hAnsi="Calibri" w:cs="Calibri"/>
                 <w:color w:val="00000A"/>
               </w:rPr>
-              <w:t>--exp-strategy=&lt;single | protein | buckets&gt;</w:t>
+              <w:t>--</w:t>
+            </w:r>
+            <w:proofErr w:type="spellStart"/>
+            <w:r>
+              <w:rPr>
+                <w:rFonts w:ascii="Calibri" w:eastAsia="Calibri" w:hAnsi="Calibri" w:cs="Calibri"/>
+                <w:color w:val="00000A"/>
+              </w:rPr>
+              <w:t>exp</w:t>
+            </w:r>
+            <w:proofErr w:type="spellEnd"/>
+            <w:r>
+              <w:rPr>
+                <w:rFonts w:ascii="Calibri" w:eastAsia="Calibri" w:hAnsi="Calibri" w:cs="Calibri"/>
+                <w:color w:val="00000A"/>
+              </w:rPr>
+              <w:t>-strategy=&lt;single | protein | buckets&gt;</w:t>
             </w:r>
           </w:p>
         </w:tc>
@@ -4052,7 +5038,21 @@
               <w:rPr>
                 <w:rFonts w:ascii="Calibri" w:hAnsi="Calibri"/>
               </w:rPr>
-              <w:t>--exp-method-type=&lt;standard | scheduled</w:t>
+              <w:t>--</w:t>
+            </w:r>
+            <w:proofErr w:type="spellStart"/>
+            <w:r>
+              <w:rPr>
+                <w:rFonts w:ascii="Calibri" w:hAnsi="Calibri"/>
+              </w:rPr>
+              <w:t>exp</w:t>
+            </w:r>
+            <w:proofErr w:type="spellEnd"/>
+            <w:r>
+              <w:rPr>
+                <w:rFonts w:ascii="Calibri" w:hAnsi="Calibri"/>
+              </w:rPr>
+              <w:t>-method-type=&lt;standard | scheduled</w:t>
             </w:r>
             <w:r>
               <w:rPr>
@@ -4161,7 +5161,21 @@
               <w:rPr>
                 <w:rFonts w:ascii="Calibri" w:hAnsi="Calibri"/>
               </w:rPr>
-              <w:t>--exp-max-trans=&lt;number&gt;</w:t>
+              <w:t>--</w:t>
+            </w:r>
+            <w:proofErr w:type="spellStart"/>
+            <w:r>
+              <w:rPr>
+                <w:rFonts w:ascii="Calibri" w:hAnsi="Calibri"/>
+              </w:rPr>
+              <w:t>exp</w:t>
+            </w:r>
+            <w:proofErr w:type="spellEnd"/>
+            <w:r>
+              <w:rPr>
+                <w:rFonts w:ascii="Calibri" w:hAnsi="Calibri"/>
+              </w:rPr>
+              <w:t>-max-trans=&lt;number&gt;</w:t>
             </w:r>
           </w:p>
         </w:tc>
@@ -4222,7 +5236,49 @@
               <w:rPr>
                 <w:rFonts w:ascii="Calibri" w:hAnsi="Calibri"/>
               </w:rPr>
-              <w:t>--exp-optimizing=&lt;ce | dp&gt;</w:t>
+              <w:t>--</w:t>
+            </w:r>
+            <w:proofErr w:type="spellStart"/>
+            <w:r>
+              <w:rPr>
+                <w:rFonts w:ascii="Calibri" w:hAnsi="Calibri"/>
+              </w:rPr>
+              <w:t>exp</w:t>
+            </w:r>
+            <w:proofErr w:type="spellEnd"/>
+            <w:r>
+              <w:rPr>
+                <w:rFonts w:ascii="Calibri" w:hAnsi="Calibri"/>
+              </w:rPr>
+              <w:t>-optimizing=&lt;</w:t>
+            </w:r>
+            <w:proofErr w:type="spellStart"/>
+            <w:r>
+              <w:rPr>
+                <w:rFonts w:ascii="Calibri" w:hAnsi="Calibri"/>
+              </w:rPr>
+              <w:t>ce</w:t>
+            </w:r>
+            <w:proofErr w:type="spellEnd"/>
+            <w:r>
+              <w:rPr>
+                <w:rFonts w:ascii="Calibri" w:hAnsi="Calibri"/>
+              </w:rPr>
+              <w:t xml:space="preserve"> | </w:t>
+            </w:r>
+            <w:proofErr w:type="spellStart"/>
+            <w:r>
+              <w:rPr>
+                <w:rFonts w:ascii="Calibri" w:hAnsi="Calibri"/>
+              </w:rPr>
+              <w:t>dp</w:t>
+            </w:r>
+            <w:proofErr w:type="spellEnd"/>
+            <w:r>
+              <w:rPr>
+                <w:rFonts w:ascii="Calibri" w:hAnsi="Calibri"/>
+              </w:rPr>
+              <w:t>&gt;</w:t>
             </w:r>
           </w:p>
         </w:tc>
@@ -4258,7 +5314,22 @@
               <w:rPr>
                 <w:rFonts w:ascii="Calibri" w:hAnsi="Calibri"/>
               </w:rPr>
-              <w:t xml:space="preserve"> collision energy or declustering potential.</w:t>
+              <w:t xml:space="preserve"> collision energy or </w:t>
+            </w:r>
+            <w:proofErr w:type="spellStart"/>
+            <w:r>
+              <w:rPr>
+                <w:rFonts w:ascii="Calibri" w:hAnsi="Calibri"/>
+              </w:rPr>
+              <w:lastRenderedPageBreak/>
+              <w:t>declustering</w:t>
+            </w:r>
+            <w:proofErr w:type="spellEnd"/>
+            <w:r>
+              <w:rPr>
+                <w:rFonts w:ascii="Calibri" w:hAnsi="Calibri"/>
+              </w:rPr>
+              <w:t xml:space="preserve"> potential.</w:t>
             </w:r>
           </w:p>
         </w:tc>
@@ -4291,7 +5362,22 @@
               <w:rPr>
                 <w:rFonts w:ascii="Calibri" w:hAnsi="Calibri"/>
               </w:rPr>
-              <w:t>--exp-scheduling-replicate</w:t>
+              <w:lastRenderedPageBreak/>
+              <w:t>--</w:t>
+            </w:r>
+            <w:proofErr w:type="spellStart"/>
+            <w:r>
+              <w:rPr>
+                <w:rFonts w:ascii="Calibri" w:hAnsi="Calibri"/>
+              </w:rPr>
+              <w:t>exp</w:t>
+            </w:r>
+            <w:proofErr w:type="spellEnd"/>
+            <w:r>
+              <w:rPr>
+                <w:rFonts w:ascii="Calibri" w:hAnsi="Calibri"/>
+              </w:rPr>
+              <w:t>-scheduling-replicate</w:t>
             </w:r>
             <w:r>
               <w:rPr>
@@ -4352,14 +5438,7 @@
               <w:rPr>
                 <w:rFonts w:ascii="Calibri" w:hAnsi="Calibri"/>
               </w:rPr>
-              <w:t xml:space="preserve">, but if you specify one, the method will be scheduled based on that </w:t>
-            </w:r>
-            <w:r>
-              <w:rPr>
-                <w:rFonts w:ascii="Calibri" w:hAnsi="Calibri"/>
-              </w:rPr>
-              <w:lastRenderedPageBreak/>
-              <w:t>replicate.</w:t>
+              <w:t>, but if you specify one, the method will be scheduled based on that replicate.</w:t>
             </w:r>
           </w:p>
         </w:tc>
@@ -4391,8 +5470,21 @@
               <w:rPr>
                 <w:rFonts w:ascii="Calibri" w:hAnsi="Calibri"/>
               </w:rPr>
-              <w:lastRenderedPageBreak/>
-              <w:t>--exp-ignore-proteins</w:t>
+              <w:t>--</w:t>
+            </w:r>
+            <w:proofErr w:type="spellStart"/>
+            <w:r>
+              <w:rPr>
+                <w:rFonts w:ascii="Calibri" w:hAnsi="Calibri"/>
+              </w:rPr>
+              <w:t>exp</w:t>
+            </w:r>
+            <w:proofErr w:type="spellEnd"/>
+            <w:r>
+              <w:rPr>
+                <w:rFonts w:ascii="Calibri" w:hAnsi="Calibri"/>
+              </w:rPr>
+              <w:t>-ignore-proteins</w:t>
             </w:r>
           </w:p>
         </w:tc>
@@ -4455,7 +5547,21 @@
               <w:rPr>
                 <w:rFonts w:ascii="Calibri" w:hAnsi="Calibri"/>
               </w:rPr>
-              <w:t>--exp-primary-count=&lt;number&gt;</w:t>
+              <w:t>--</w:t>
+            </w:r>
+            <w:proofErr w:type="spellStart"/>
+            <w:r>
+              <w:rPr>
+                <w:rFonts w:ascii="Calibri" w:hAnsi="Calibri"/>
+              </w:rPr>
+              <w:t>exp</w:t>
+            </w:r>
+            <w:proofErr w:type="spellEnd"/>
+            <w:r>
+              <w:rPr>
+                <w:rFonts w:ascii="Calibri" w:hAnsi="Calibri"/>
+              </w:rPr>
+              <w:t>-primary-count=&lt;number&gt;</w:t>
             </w:r>
           </w:p>
         </w:tc>
@@ -4486,7 +5592,21 @@
               <w:rPr>
                 <w:rFonts w:ascii="Calibri" w:hAnsi="Calibri"/>
               </w:rPr>
-              <w:t>For --exp-method-type=triggered specifies the number of transitions to make primary.</w:t>
+              <w:t>For --</w:t>
+            </w:r>
+            <w:proofErr w:type="spellStart"/>
+            <w:r>
+              <w:rPr>
+                <w:rFonts w:ascii="Calibri" w:hAnsi="Calibri"/>
+              </w:rPr>
+              <w:t>exp</w:t>
+            </w:r>
+            <w:proofErr w:type="spellEnd"/>
+            <w:r>
+              <w:rPr>
+                <w:rFonts w:ascii="Calibri" w:hAnsi="Calibri"/>
+              </w:rPr>
+              <w:t>-method-type=triggered specifies the number of transitions to make primary.</w:t>
             </w:r>
           </w:p>
         </w:tc>
@@ -4560,6 +5680,7 @@
               </w:rPr>
               <w:t xml:space="preserve">=&lt;server </w:t>
             </w:r>
+            <w:proofErr w:type="spellStart"/>
             <w:r>
               <w:rPr>
                 <w:rFonts w:ascii="Calibri" w:eastAsia="Calibri" w:hAnsi="Calibri" w:cs="Calibri"/>
@@ -4567,6 +5688,7 @@
               </w:rPr>
               <w:t>url</w:t>
             </w:r>
+            <w:proofErr w:type="spellEnd"/>
             <w:r>
               <w:rPr>
                 <w:rFonts w:ascii="Calibri" w:eastAsia="Calibri" w:hAnsi="Calibri" w:cs="Calibri"/>
@@ -4936,11 +6058,33 @@
               </w:rPr>
               <w:t xml:space="preserve"> (e.g. </w:t>
             </w:r>
-            <w:r>
-              <w:rPr>
-                <w:rFonts w:ascii="Calibri" w:hAnsi="Calibri"/>
-              </w:rPr>
-              <w:t>MyProject/MyFolder)</w:t>
+            <w:proofErr w:type="spellStart"/>
+            <w:r>
+              <w:rPr>
+                <w:rFonts w:ascii="Calibri" w:hAnsi="Calibri"/>
+              </w:rPr>
+              <w:t>MyProject</w:t>
+            </w:r>
+            <w:proofErr w:type="spellEnd"/>
+            <w:r>
+              <w:rPr>
+                <w:rFonts w:ascii="Calibri" w:hAnsi="Calibri"/>
+              </w:rPr>
+              <w:t>/</w:t>
+            </w:r>
+            <w:proofErr w:type="spellStart"/>
+            <w:r>
+              <w:rPr>
+                <w:rFonts w:ascii="Calibri" w:hAnsi="Calibri"/>
+              </w:rPr>
+              <w:t>MyFolder</w:t>
+            </w:r>
+            <w:proofErr w:type="spellEnd"/>
+            <w:r>
+              <w:rPr>
+                <w:rFonts w:ascii="Calibri" w:hAnsi="Calibri"/>
+              </w:rPr>
+              <w:t>)</w:t>
             </w:r>
             <w:r>
               <w:rPr>
@@ -5113,7 +6257,22 @@
               <w:rPr>
                 <w:rFonts w:ascii="Calibri" w:hAnsi="Calibri"/>
               </w:rPr>
-              <w:t>--full-scan-precursor-res-mz=&lt;m/z value&gt;</w:t>
+              <w:lastRenderedPageBreak/>
+              <w:t>--full-scan-precursor-res-</w:t>
+            </w:r>
+            <w:proofErr w:type="spellStart"/>
+            <w:r>
+              <w:rPr>
+                <w:rFonts w:ascii="Calibri" w:hAnsi="Calibri"/>
+              </w:rPr>
+              <w:t>mz</w:t>
+            </w:r>
+            <w:proofErr w:type="spellEnd"/>
+            <w:r>
+              <w:rPr>
+                <w:rFonts w:ascii="Calibri" w:hAnsi="Calibri"/>
+              </w:rPr>
+              <w:t>=&lt;m/z value&gt;</w:t>
             </w:r>
           </w:p>
         </w:tc>
@@ -5144,7 +6303,35 @@
               <w:rPr>
                 <w:rFonts w:ascii="Calibri" w:hAnsi="Calibri"/>
               </w:rPr>
-              <w:t>The m/z value at which the precursor mass analyzer resolving power is specified. (applies only to orbitrap and ft_icr mass analyzers)</w:t>
+              <w:t xml:space="preserve">The m/z value at which the precursor mass analyzer resolving power is specified. (applies only to </w:t>
+            </w:r>
+            <w:proofErr w:type="spellStart"/>
+            <w:r>
+              <w:rPr>
+                <w:rFonts w:ascii="Calibri" w:hAnsi="Calibri"/>
+              </w:rPr>
+              <w:t>orbitrap</w:t>
+            </w:r>
+            <w:proofErr w:type="spellEnd"/>
+            <w:r>
+              <w:rPr>
+                <w:rFonts w:ascii="Calibri" w:hAnsi="Calibri"/>
+              </w:rPr>
+              <w:t xml:space="preserve"> and </w:t>
+            </w:r>
+            <w:proofErr w:type="spellStart"/>
+            <w:r>
+              <w:rPr>
+                <w:rFonts w:ascii="Calibri" w:hAnsi="Calibri"/>
+              </w:rPr>
+              <w:t>ft_icr</w:t>
+            </w:r>
+            <w:proofErr w:type="spellEnd"/>
+            <w:r>
+              <w:rPr>
+                <w:rFonts w:ascii="Calibri" w:hAnsi="Calibri"/>
+              </w:rPr>
+              <w:t xml:space="preserve"> mass analyzers)</w:t>
             </w:r>
           </w:p>
         </w:tc>
@@ -5176,7 +6363,21 @@
               <w:rPr>
                 <w:rFonts w:ascii="Calibri" w:hAnsi="Calibri"/>
               </w:rPr>
-              <w:t>--full-scan-product_res=&lt;resolving power&gt;</w:t>
+              <w:t>--full-scan-</w:t>
+            </w:r>
+            <w:proofErr w:type="spellStart"/>
+            <w:r>
+              <w:rPr>
+                <w:rFonts w:ascii="Calibri" w:hAnsi="Calibri"/>
+              </w:rPr>
+              <w:t>product_res</w:t>
+            </w:r>
+            <w:proofErr w:type="spellEnd"/>
+            <w:r>
+              <w:rPr>
+                <w:rFonts w:ascii="Calibri" w:hAnsi="Calibri"/>
+              </w:rPr>
+              <w:t>=&lt;resolving power&gt;</w:t>
             </w:r>
           </w:p>
         </w:tc>
@@ -5238,7 +6439,6 @@
               <w:rPr>
                 <w:rFonts w:ascii="Calibri" w:hAnsi="Calibri"/>
               </w:rPr>
-              <w:lastRenderedPageBreak/>
               <w:t>--full-scan-</w:t>
             </w:r>
             <w:r>
@@ -5265,12 +6465,14 @@
               </w:rPr>
               <w:t>-</w:t>
             </w:r>
+            <w:proofErr w:type="spellStart"/>
             <w:r>
               <w:rPr>
                 <w:rFonts w:ascii="Calibri" w:hAnsi="Calibri"/>
               </w:rPr>
               <w:t>mz</w:t>
             </w:r>
+            <w:proofErr w:type="spellEnd"/>
             <w:r>
               <w:rPr>
                 <w:rFonts w:ascii="Calibri" w:hAnsi="Calibri"/>
@@ -5311,7 +6513,35 @@
               <w:rPr>
                 <w:rFonts w:ascii="Calibri" w:hAnsi="Calibri"/>
               </w:rPr>
-              <w:t>The m/z value at which the product mass analyzer resolving power is specified. (applies only to orbitrap and ft_icr mass analyzers)</w:t>
+              <w:t xml:space="preserve">The m/z value at which the product mass analyzer resolving power is specified. (applies only to </w:t>
+            </w:r>
+            <w:proofErr w:type="spellStart"/>
+            <w:r>
+              <w:rPr>
+                <w:rFonts w:ascii="Calibri" w:hAnsi="Calibri"/>
+              </w:rPr>
+              <w:t>orbitrap</w:t>
+            </w:r>
+            <w:proofErr w:type="spellEnd"/>
+            <w:r>
+              <w:rPr>
+                <w:rFonts w:ascii="Calibri" w:hAnsi="Calibri"/>
+              </w:rPr>
+              <w:t xml:space="preserve"> and </w:t>
+            </w:r>
+            <w:proofErr w:type="spellStart"/>
+            <w:r>
+              <w:rPr>
+                <w:rFonts w:ascii="Calibri" w:hAnsi="Calibri"/>
+              </w:rPr>
+              <w:t>ft_icr</w:t>
+            </w:r>
+            <w:proofErr w:type="spellEnd"/>
+            <w:r>
+              <w:rPr>
+                <w:rFonts w:ascii="Calibri" w:hAnsi="Calibri"/>
+              </w:rPr>
+              <w:t xml:space="preserve"> mass analyzers)</w:t>
             </w:r>
           </w:p>
         </w:tc>
@@ -5342,7 +6572,21 @@
               <w:rPr>
                 <w:rFonts w:ascii="Calibri" w:hAnsi="Calibri"/>
               </w:rPr>
-              <w:t>--full-scan-rt-</w:t>
+              <w:t>--full-scan-</w:t>
+            </w:r>
+            <w:proofErr w:type="spellStart"/>
+            <w:r>
+              <w:rPr>
+                <w:rFonts w:ascii="Calibri" w:hAnsi="Calibri"/>
+              </w:rPr>
+              <w:t>rt</w:t>
+            </w:r>
+            <w:proofErr w:type="spellEnd"/>
+            <w:r>
+              <w:rPr>
+                <w:rFonts w:ascii="Calibri" w:hAnsi="Calibri"/>
+              </w:rPr>
+              <w:t>-</w:t>
             </w:r>
             <w:r>
               <w:rPr>
@@ -5508,8 +6752,30 @@
               <w:rPr>
                 <w:rFonts w:ascii="Calibri" w:hAnsi="Calibri"/>
               </w:rPr>
-              <w:t>--tool-initial-dir=path/to/dir</w:t>
-            </w:r>
+              <w:t>--tool-initial-</w:t>
+            </w:r>
+            <w:proofErr w:type="spellStart"/>
+            <w:r>
+              <w:rPr>
+                <w:rFonts w:ascii="Calibri" w:hAnsi="Calibri"/>
+              </w:rPr>
+              <w:t>dir</w:t>
+            </w:r>
+            <w:proofErr w:type="spellEnd"/>
+            <w:r>
+              <w:rPr>
+                <w:rFonts w:ascii="Calibri" w:hAnsi="Calibri"/>
+              </w:rPr>
+              <w:t>=path/to/</w:t>
+            </w:r>
+            <w:proofErr w:type="spellStart"/>
+            <w:r>
+              <w:rPr>
+                <w:rFonts w:ascii="Calibri" w:hAnsi="Calibri"/>
+              </w:rPr>
+              <w:t>dir</w:t>
+            </w:r>
+            <w:proofErr w:type="spellEnd"/>
           </w:p>
         </w:tc>
         <w:tc>
@@ -5599,7 +6865,21 @@
               <w:rPr>
                 <w:rFonts w:ascii="Calibri" w:hAnsi="Calibri"/>
               </w:rPr>
-              <w:t>Tells the SkylineRunner how to resolve a tool name conflict, by either overwriting an existing installation or skipping installation of the new tool.</w:t>
+              <w:t xml:space="preserve">Tells the </w:t>
+            </w:r>
+            <w:proofErr w:type="spellStart"/>
+            <w:r>
+              <w:rPr>
+                <w:rFonts w:ascii="Calibri" w:hAnsi="Calibri"/>
+              </w:rPr>
+              <w:t>SkylineRunner</w:t>
+            </w:r>
+            <w:proofErr w:type="spellEnd"/>
+            <w:r>
+              <w:rPr>
+                <w:rFonts w:ascii="Calibri" w:hAnsi="Calibri"/>
+              </w:rPr>
+              <w:t xml:space="preserve"> how to resolve a tool name conflict, by either overwriting an existing installation or skipping installation of the new tool.</w:t>
             </w:r>
           </w:p>
         </w:tc>
@@ -5758,8 +7038,16 @@
               <w:rPr>
                 <w:rFonts w:ascii="Calibri" w:hAnsi="Calibri"/>
               </w:rPr>
-              <w:t>--report-add=path/to/file.skyr</w:t>
-            </w:r>
+              <w:t>--report-add=path/to/</w:t>
+            </w:r>
+            <w:proofErr w:type="spellStart"/>
+            <w:r>
+              <w:rPr>
+                <w:rFonts w:ascii="Calibri" w:hAnsi="Calibri"/>
+              </w:rPr>
+              <w:t>file.skyr</w:t>
+            </w:r>
+            <w:proofErr w:type="spellEnd"/>
           </w:p>
         </w:tc>
         <w:tc>
@@ -5788,7 +7076,21 @@
               <w:rPr>
                 <w:rFonts w:ascii="Calibri" w:hAnsi="Calibri"/>
               </w:rPr>
-              <w:t>Adds the report formats from a skyr file. If there are name conflicts the --report-conflict-resolution parameter is required.</w:t>
+              <w:t xml:space="preserve">Adds the report formats from a </w:t>
+            </w:r>
+            <w:proofErr w:type="spellStart"/>
+            <w:r>
+              <w:rPr>
+                <w:rFonts w:ascii="Calibri" w:hAnsi="Calibri"/>
+              </w:rPr>
+              <w:t>skyr</w:t>
+            </w:r>
+            <w:proofErr w:type="spellEnd"/>
+            <w:r>
+              <w:rPr>
+                <w:rFonts w:ascii="Calibri" w:hAnsi="Calibri"/>
+              </w:rPr>
+              <w:t xml:space="preserve"> file. If there are name conflicts the --report-conflict-resolution parameter is required.</w:t>
             </w:r>
           </w:p>
         </w:tc>
@@ -5849,7 +7151,21 @@
               <w:rPr>
                 <w:rFonts w:ascii="Calibri" w:hAnsi="Calibri"/>
               </w:rPr>
-              <w:t>Tells the SkylineRunner how to resolve a report name conflict, by either overwriting the existing report or skipping adding the new report.</w:t>
+              <w:t xml:space="preserve">Tells the </w:t>
+            </w:r>
+            <w:proofErr w:type="spellStart"/>
+            <w:r>
+              <w:rPr>
+                <w:rFonts w:ascii="Calibri" w:hAnsi="Calibri"/>
+              </w:rPr>
+              <w:t>SkylineRunner</w:t>
+            </w:r>
+            <w:proofErr w:type="spellEnd"/>
+            <w:r>
+              <w:rPr>
+                <w:rFonts w:ascii="Calibri" w:hAnsi="Calibri"/>
+              </w:rPr>
+              <w:t xml:space="preserve"> how to resolve a report name conflict, by either overwriting the existing report or skipping adding the new report.</w:t>
             </w:r>
           </w:p>
         </w:tc>
@@ -5946,7 +7262,14 @@
               <w:rPr>
                 <w:rFonts w:ascii="Calibri" w:hAnsi="Calibri"/>
               </w:rPr>
-              <w:t>--tool-zip-conflict-resolution=&lt;overwrite | parallel&gt;</w:t>
+              <w:t xml:space="preserve">--tool-zip-conflict-resolution=&lt;overwrite | </w:t>
+            </w:r>
+            <w:r>
+              <w:rPr>
+                <w:rFonts w:ascii="Calibri" w:hAnsi="Calibri"/>
+              </w:rPr>
+              <w:lastRenderedPageBreak/>
+              <w:t>parallel&gt;</w:t>
             </w:r>
           </w:p>
         </w:tc>
@@ -5976,7 +7299,15 @@
               <w:rPr>
                 <w:rFonts w:ascii="Calibri" w:hAnsi="Calibri"/>
               </w:rPr>
-              <w:t>Specify whether tool conflicts from the provided ZIP file should be resolved by overwriting or installing in parallel. This is for conflicts related to tool versioning and report names.</w:t>
+              <w:lastRenderedPageBreak/>
+              <w:t xml:space="preserve">Specify whether tool conflicts from the provided ZIP file should be resolved by </w:t>
+            </w:r>
+            <w:r>
+              <w:rPr>
+                <w:rFonts w:ascii="Calibri" w:hAnsi="Calibri"/>
+              </w:rPr>
+              <w:lastRenderedPageBreak/>
+              <w:t>overwriting or installing in parallel. This is for conflicts related to tool versioning and report names.</w:t>
             </w:r>
           </w:p>
         </w:tc>
@@ -6011,6 +7342,7 @@
               <w:rPr>
                 <w:rFonts w:ascii="Calibri" w:hAnsi="Calibri"/>
               </w:rPr>
+              <w:lastRenderedPageBreak/>
               <w:t>--tool-zip-overwrite-annotations=&lt;true | false&gt;</w:t>
             </w:r>
           </w:p>
@@ -6041,14 +7373,7 @@
               <w:rPr>
                 <w:rFonts w:ascii="Calibri" w:hAnsi="Calibri"/>
               </w:rPr>
-              <w:t xml:space="preserve">Specify whether conflicting custom annotations from the provided ZIP file should overwrite (true) existing </w:t>
-            </w:r>
-            <w:r>
-              <w:rPr>
-                <w:rFonts w:ascii="Calibri" w:hAnsi="Calibri"/>
-              </w:rPr>
-              <w:lastRenderedPageBreak/>
-              <w:t>annotations or be skipped (false).</w:t>
+              <w:t>Specify whether conflicting custom annotations from the provided ZIP file should overwrite (true) existing annotations or be skipped (false).</w:t>
             </w:r>
           </w:p>
         </w:tc>
@@ -6083,8 +7408,21 @@
               <w:rPr>
                 <w:rFonts w:ascii="Calibri" w:hAnsi="Calibri"/>
               </w:rPr>
-              <w:lastRenderedPageBreak/>
-              <w:t>--tool-program-macro=&lt;programTitle&gt;</w:t>
+              <w:t>--tool-program-macro=&lt;</w:t>
+            </w:r>
+            <w:proofErr w:type="spellStart"/>
+            <w:r>
+              <w:rPr>
+                <w:rFonts w:ascii="Calibri" w:hAnsi="Calibri"/>
+              </w:rPr>
+              <w:t>programTitle</w:t>
+            </w:r>
+            <w:proofErr w:type="spellEnd"/>
+            <w:r>
+              <w:rPr>
+                <w:rFonts w:ascii="Calibri" w:hAnsi="Calibri"/>
+              </w:rPr>
+              <w:t>&gt;</w:t>
             </w:r>
           </w:p>
           <w:p>
@@ -6114,7 +7452,35 @@
               <w:rPr>
                 <w:rFonts w:ascii="Calibri" w:hAnsi="Calibri"/>
               </w:rPr>
-              <w:t>--tool-program-macro=&lt;programTitle&gt;,&lt;programVersion&gt;</w:t>
+              <w:t>--tool-program-macro=&lt;</w:t>
+            </w:r>
+            <w:proofErr w:type="spellStart"/>
+            <w:r>
+              <w:rPr>
+                <w:rFonts w:ascii="Calibri" w:hAnsi="Calibri"/>
+              </w:rPr>
+              <w:t>programTitle</w:t>
+            </w:r>
+            <w:proofErr w:type="spellEnd"/>
+            <w:r>
+              <w:rPr>
+                <w:rFonts w:ascii="Calibri" w:hAnsi="Calibri"/>
+              </w:rPr>
+              <w:t>&gt;,&lt;</w:t>
+            </w:r>
+            <w:proofErr w:type="spellStart"/>
+            <w:r>
+              <w:rPr>
+                <w:rFonts w:ascii="Calibri" w:hAnsi="Calibri"/>
+              </w:rPr>
+              <w:t>programVersion</w:t>
+            </w:r>
+            <w:proofErr w:type="spellEnd"/>
+            <w:r>
+              <w:rPr>
+                <w:rFonts w:ascii="Calibri" w:hAnsi="Calibri"/>
+              </w:rPr>
+              <w:t>&gt;</w:t>
             </w:r>
           </w:p>
           <w:p>
@@ -6125,11 +7491,19 @@
                 <w:rFonts w:ascii="Calibri" w:hAnsi="Calibri"/>
               </w:rPr>
             </w:pPr>
-            <w:r>
-              <w:rPr>
-                <w:rFonts w:ascii="Calibri" w:hAnsi="Calibri"/>
-              </w:rPr>
-              <w:t>Eg.</w:t>
+            <w:proofErr w:type="spellStart"/>
+            <w:r>
+              <w:rPr>
+                <w:rFonts w:ascii="Calibri" w:hAnsi="Calibri"/>
+              </w:rPr>
+              <w:t>Eg</w:t>
+            </w:r>
+            <w:proofErr w:type="spellEnd"/>
+            <w:r>
+              <w:rPr>
+                <w:rFonts w:ascii="Calibri" w:hAnsi="Calibri"/>
+              </w:rPr>
+              <w:t>.</w:t>
             </w:r>
           </w:p>
           <w:p>
@@ -6174,7 +7548,29 @@
               <w:rPr>
                 <w:rFonts w:ascii="Calibri" w:hAnsi="Calibri"/>
               </w:rPr>
-              <w:t xml:space="preserve">Specifies a program title and version to use with the –tool-program-path command. Together these commands are for importing tools from a ZIP file that use the $(ProgramPath()) macro as their command. For more information see the documentation on External Tools.  </w:t>
+              <w:t>Specifies a program title and version to use with the –tool-program-path command. Together these commands are for importing tools from a ZIP file that use the $(</w:t>
+            </w:r>
+            <w:proofErr w:type="spellStart"/>
+            <w:proofErr w:type="gramStart"/>
+            <w:r>
+              <w:rPr>
+                <w:rFonts w:ascii="Calibri" w:hAnsi="Calibri"/>
+              </w:rPr>
+              <w:t>ProgramPath</w:t>
+            </w:r>
+            <w:proofErr w:type="spellEnd"/>
+            <w:r>
+              <w:rPr>
+                <w:rFonts w:ascii="Calibri" w:hAnsi="Calibri"/>
+              </w:rPr>
+              <w:t>(</w:t>
+            </w:r>
+            <w:proofErr w:type="gramEnd"/>
+            <w:r>
+              <w:rPr>
+                <w:rFonts w:ascii="Calibri" w:hAnsi="Calibri"/>
+              </w:rPr>
+              <w:t xml:space="preserve">)) macro as their command. For more information see the documentation on External Tools.  </w:t>
             </w:r>
           </w:p>
         </w:tc>
@@ -6396,7 +7792,7 @@
             <w:rFonts w:asciiTheme="minorHAnsi" w:hAnsiTheme="minorHAnsi" w:cstheme="minorHAnsi"/>
             <w:noProof/>
           </w:rPr>
-          <w:t>4</w:t>
+          <w:t>2</w:t>
         </w:r>
         <w:r>
           <w:rPr>
@@ -7889,7 +9285,7 @@
 </file>
 
 <file path=customXml/itemProps1.xml><?xml version="1.0" encoding="utf-8"?>
-<ds:datastoreItem xmlns:ds="http://schemas.openxmlformats.org/officeDocument/2006/customXml" ds:itemID="{66DF4822-AAF4-4166-833D-0C3BEEAF33F1}">
+<ds:datastoreItem xmlns:ds="http://schemas.openxmlformats.org/officeDocument/2006/customXml" ds:itemID="{A3C0569A-BF01-42AA-AD2B-B473F5E07E34}">
   <ds:schemaRefs>
     <ds:schemaRef ds:uri="http://schemas.openxmlformats.org/officeDocument/2006/bibliography"/>
   </ds:schemaRefs>

</xml_diff>

<commit_message>
Skyline: Full support for importing transition lists and assay libraries from the command line.
Former-commit-id: 14b13609377250467b9954d15847f0c7b534e583
</commit_message>
<xml_diff>
--- a/pwiz_tools/Skyline/Documentation/Skyline Command-Line Interface.docx
+++ b/pwiz_tools/Skyline/Documentation/Skyline Command-Line Interface.docx
@@ -1,6 +1,6 @@
 
 <file path=word/document.xml><?xml version="1.0" encoding="utf-8"?>
-<w:document xmlns:wpc="http://schemas.microsoft.com/office/word/2010/wordprocessingCanvas" xmlns:mc="http://schemas.openxmlformats.org/markup-compatibility/2006" xmlns:o="urn:schemas-microsoft-com:office:office" xmlns:r="http://schemas.openxmlformats.org/officeDocument/2006/relationships" xmlns:m="http://schemas.openxmlformats.org/officeDocument/2006/math" xmlns:v="urn:schemas-microsoft-com:vml" xmlns:wp14="http://schemas.microsoft.com/office/word/2010/wordprocessingDrawing" xmlns:wp="http://schemas.openxmlformats.org/drawingml/2006/wordprocessingDrawing" xmlns:w10="urn:schemas-microsoft-com:office:word" xmlns:w="http://schemas.openxmlformats.org/wordprocessingml/2006/main" xmlns:w14="http://schemas.microsoft.com/office/word/2010/wordml" xmlns:wpg="http://schemas.microsoft.com/office/word/2010/wordprocessingGroup" xmlns:wpi="http://schemas.microsoft.com/office/word/2010/wordprocessingInk" xmlns:wne="http://schemas.microsoft.com/office/word/2006/wordml" xmlns:wps="http://schemas.microsoft.com/office/word/2010/wordprocessingShape" mc:Ignorable="w14 wp14">
+<w:document xmlns:wpc="http://schemas.microsoft.com/office/word/2010/wordprocessingCanvas" xmlns:mc="http://schemas.openxmlformats.org/markup-compatibility/2006" xmlns:o="urn:schemas-microsoft-com:office:office" xmlns:r="http://schemas.openxmlformats.org/officeDocument/2006/relationships" xmlns:m="http://schemas.openxmlformats.org/officeDocument/2006/math" xmlns:v="urn:schemas-microsoft-com:vml" xmlns:wp14="http://schemas.microsoft.com/office/word/2010/wordprocessingDrawing" xmlns:wp="http://schemas.openxmlformats.org/drawingml/2006/wordprocessingDrawing" xmlns:w10="urn:schemas-microsoft-com:office:word" xmlns:w="http://schemas.openxmlformats.org/wordprocessingml/2006/main" xmlns:w14="http://schemas.microsoft.com/office/word/2010/wordml" xmlns:w15="http://schemas.microsoft.com/office/word/2012/wordml" xmlns:wpg="http://schemas.microsoft.com/office/word/2010/wordprocessingGroup" xmlns:wpi="http://schemas.microsoft.com/office/word/2010/wordprocessingInk" xmlns:wne="http://schemas.microsoft.com/office/word/2006/wordml" xmlns:wps="http://schemas.microsoft.com/office/word/2010/wordprocessingShape" mc:Ignorable="w14 w15 wp14">
   <w:body>
     <w:p>
       <w:pPr>
@@ -1398,13 +1398,7 @@
               <w:rPr>
                 <w:rFonts w:ascii="Calibri" w:hAnsi="Calibri"/>
               </w:rPr>
-              <w:t>--import-</w:t>
-            </w:r>
-            <w:r>
-              <w:rPr>
-                <w:rFonts w:ascii="Calibri" w:hAnsi="Calibri"/>
-              </w:rPr>
-              <w:t>lockmass-positive</w:t>
+              <w:t>--import-lockmass-positive</w:t>
             </w:r>
           </w:p>
         </w:tc>
@@ -1448,13 +1442,7 @@
               <w:rPr>
                 <w:rFonts w:ascii="Calibri" w:hAnsi="Calibri"/>
               </w:rPr>
-              <w:t xml:space="preserve"> for positive ion scans</w:t>
-            </w:r>
-            <w:r>
-              <w:rPr>
-                <w:rFonts w:ascii="Calibri" w:hAnsi="Calibri"/>
-              </w:rPr>
-              <w:t>.</w:t>
+              <w:t xml:space="preserve"> for positive ion scans.</w:t>
             </w:r>
           </w:p>
         </w:tc>
@@ -1486,27 +1474,7 @@
               <w:rPr>
                 <w:rFonts w:ascii="Calibri" w:hAnsi="Calibri"/>
               </w:rPr>
-              <w:t>--import-lockmass</w:t>
-            </w:r>
-            <w:bookmarkStart w:id="0" w:name="_GoBack"/>
-            <w:bookmarkEnd w:id="0"/>
-            <w:r>
-              <w:rPr>
-                <w:rFonts w:ascii="Calibri" w:hAnsi="Calibri"/>
-              </w:rPr>
-              <w:t>-</w:t>
-            </w:r>
-            <w:r>
-              <w:rPr>
-                <w:rFonts w:ascii="Calibri" w:hAnsi="Calibri"/>
-              </w:rPr>
-              <w:t>negat</w:t>
-            </w:r>
-            <w:r>
-              <w:rPr>
-                <w:rFonts w:ascii="Calibri" w:hAnsi="Calibri"/>
-              </w:rPr>
-              <w:t>ive</w:t>
+              <w:t>--import-lockmass-negative</w:t>
             </w:r>
           </w:p>
         </w:tc>
@@ -1550,19 +1518,7 @@
               <w:rPr>
                 <w:rFonts w:ascii="Calibri" w:hAnsi="Calibri"/>
               </w:rPr>
-              <w:t xml:space="preserve"> for </w:t>
-            </w:r>
-            <w:r>
-              <w:rPr>
-                <w:rFonts w:ascii="Calibri" w:hAnsi="Calibri"/>
-              </w:rPr>
-              <w:t>negative</w:t>
-            </w:r>
-            <w:r>
-              <w:rPr>
-                <w:rFonts w:ascii="Calibri" w:hAnsi="Calibri"/>
-              </w:rPr>
-              <w:t xml:space="preserve"> ion scans.</w:t>
+              <w:t xml:space="preserve"> for negative ion scans.</w:t>
             </w:r>
           </w:p>
         </w:tc>
@@ -1631,19 +1587,7 @@
               <w:rPr>
                 <w:rFonts w:ascii="Calibri" w:hAnsi="Calibri"/>
               </w:rPr>
-              <w:t>Waters lockmass correction</w:t>
-            </w:r>
-            <w:r>
-              <w:rPr>
-                <w:rFonts w:ascii="Calibri" w:hAnsi="Calibri"/>
-              </w:rPr>
-              <w:t xml:space="preserve"> tolerance (Da).</w:t>
-            </w:r>
-            <w:r>
-              <w:rPr>
-                <w:rFonts w:ascii="Calibri" w:hAnsi="Calibri"/>
-              </w:rPr>
-              <w:t xml:space="preserve"> </w:t>
+              <w:t xml:space="preserve">Waters lockmass correction tolerance (Da). </w:t>
             </w:r>
           </w:p>
         </w:tc>
@@ -2425,6 +2369,578 @@
         <w:pStyle w:val="Heading2"/>
       </w:pPr>
       <w:r>
+        <w:t xml:space="preserve">Importing </w:t>
+      </w:r>
+      <w:r>
+        <w:t>transition lists and assay libraries</w:t>
+      </w:r>
+    </w:p>
+    <w:tbl>
+      <w:tblPr>
+        <w:tblStyle w:val="TableGrid"/>
+        <w:tblW w:w="0" w:type="auto"/>
+        <w:tblInd w:w="108" w:type="dxa"/>
+        <w:tblLook w:val="04A0" w:firstRow="1" w:lastRow="0" w:firstColumn="1" w:lastColumn="0" w:noHBand="0" w:noVBand="1"/>
+      </w:tblPr>
+      <w:tblGrid>
+        <w:gridCol w:w="3870"/>
+        <w:gridCol w:w="4878"/>
+      </w:tblGrid>
+      <w:tr>
+        <w:tc>
+          <w:tcPr>
+            <w:tcW w:w="3870" w:type="dxa"/>
+          </w:tcPr>
+          <w:p>
+            <w:pPr>
+              <w:rPr>
+                <w:rFonts w:asciiTheme="minorHAnsi" w:hAnsiTheme="minorHAnsi"/>
+              </w:rPr>
+            </w:pPr>
+            <w:r>
+              <w:rPr>
+                <w:rFonts w:asciiTheme="minorHAnsi" w:hAnsiTheme="minorHAnsi"/>
+              </w:rPr>
+              <w:t>--import-</w:t>
+            </w:r>
+            <w:r>
+              <w:rPr>
+                <w:rFonts w:asciiTheme="minorHAnsi" w:hAnsiTheme="minorHAnsi"/>
+              </w:rPr>
+              <w:t>transition-list</w:t>
+            </w:r>
+            <w:r>
+              <w:rPr>
+                <w:rFonts w:asciiTheme="minorHAnsi" w:hAnsiTheme="minorHAnsi"/>
+              </w:rPr>
+              <w:t>=path/to/file</w:t>
+            </w:r>
+          </w:p>
+        </w:tc>
+        <w:tc>
+          <w:tcPr>
+            <w:tcW w:w="4878" w:type="dxa"/>
+          </w:tcPr>
+          <w:p>
+            <w:pPr>
+              <w:rPr>
+                <w:rFonts w:asciiTheme="minorHAnsi" w:hAnsiTheme="minorHAnsi"/>
+              </w:rPr>
+            </w:pPr>
+            <w:r>
+              <w:rPr>
+                <w:rFonts w:asciiTheme="minorHAnsi" w:hAnsiTheme="minorHAnsi"/>
+              </w:rPr>
+              <w:t xml:space="preserve">Import a </w:t>
+            </w:r>
+            <w:r>
+              <w:rPr>
+                <w:rFonts w:asciiTheme="minorHAnsi" w:hAnsiTheme="minorHAnsi"/>
+              </w:rPr>
+              <w:t>simple transition list with Q1, Q3 and peptide sequence</w:t>
+            </w:r>
+            <w:r>
+              <w:rPr>
+                <w:rFonts w:asciiTheme="minorHAnsi" w:hAnsiTheme="minorHAnsi"/>
+              </w:rPr>
+              <w:t>.</w:t>
+            </w:r>
+          </w:p>
+        </w:tc>
+      </w:tr>
+      <w:tr>
+        <w:tc>
+          <w:tcPr>
+            <w:tcW w:w="3870" w:type="dxa"/>
+          </w:tcPr>
+          <w:p>
+            <w:pPr>
+              <w:rPr>
+                <w:rFonts w:asciiTheme="minorHAnsi" w:hAnsiTheme="minorHAnsi"/>
+              </w:rPr>
+            </w:pPr>
+            <w:r>
+              <w:rPr>
+                <w:rFonts w:asciiTheme="minorHAnsi" w:hAnsiTheme="minorHAnsi"/>
+              </w:rPr>
+              <w:t>--import-</w:t>
+            </w:r>
+            <w:r>
+              <w:rPr>
+                <w:rFonts w:asciiTheme="minorHAnsi" w:hAnsiTheme="minorHAnsi"/>
+              </w:rPr>
+              <w:t>assay-library</w:t>
+            </w:r>
+            <w:r>
+              <w:rPr>
+                <w:rFonts w:asciiTheme="minorHAnsi" w:hAnsiTheme="minorHAnsi"/>
+              </w:rPr>
+              <w:t>=path/to/file</w:t>
+            </w:r>
+          </w:p>
+        </w:tc>
+        <w:tc>
+          <w:tcPr>
+            <w:tcW w:w="4878" w:type="dxa"/>
+          </w:tcPr>
+          <w:p>
+            <w:pPr>
+              <w:rPr>
+                <w:rFonts w:asciiTheme="minorHAnsi" w:hAnsiTheme="minorHAnsi"/>
+              </w:rPr>
+            </w:pPr>
+            <w:r>
+              <w:rPr>
+                <w:rFonts w:asciiTheme="minorHAnsi" w:hAnsiTheme="minorHAnsi"/>
+              </w:rPr>
+              <w:t xml:space="preserve">Import an assay library transition list with columns for </w:t>
+            </w:r>
+            <w:proofErr w:type="spellStart"/>
+            <w:r>
+              <w:rPr>
+                <w:rFonts w:asciiTheme="minorHAnsi" w:hAnsiTheme="minorHAnsi"/>
+              </w:rPr>
+              <w:t>iRT</w:t>
+            </w:r>
+            <w:proofErr w:type="spellEnd"/>
+            <w:r>
+              <w:rPr>
+                <w:rFonts w:asciiTheme="minorHAnsi" w:hAnsiTheme="minorHAnsi"/>
+              </w:rPr>
+              <w:t xml:space="preserve"> and relative product ion abundance to create an </w:t>
+            </w:r>
+            <w:proofErr w:type="spellStart"/>
+            <w:r>
+              <w:rPr>
+                <w:rFonts w:asciiTheme="minorHAnsi" w:hAnsiTheme="minorHAnsi"/>
+              </w:rPr>
+              <w:t>iRT</w:t>
+            </w:r>
+            <w:proofErr w:type="spellEnd"/>
+            <w:r>
+              <w:rPr>
+                <w:rFonts w:asciiTheme="minorHAnsi" w:hAnsiTheme="minorHAnsi"/>
+              </w:rPr>
+              <w:t xml:space="preserve"> calculator and spectral library for enhanced peak picking.</w:t>
+            </w:r>
+          </w:p>
+        </w:tc>
+      </w:tr>
+      <w:tr>
+        <w:tc>
+          <w:tcPr>
+            <w:tcW w:w="3870" w:type="dxa"/>
+          </w:tcPr>
+          <w:p>
+            <w:pPr>
+              <w:rPr>
+                <w:rFonts w:asciiTheme="minorHAnsi" w:hAnsiTheme="minorHAnsi"/>
+              </w:rPr>
+            </w:pPr>
+            <w:r>
+              <w:rPr>
+                <w:rFonts w:asciiTheme="minorHAnsi" w:hAnsiTheme="minorHAnsi"/>
+              </w:rPr>
+              <w:t>--</w:t>
+            </w:r>
+            <w:r>
+              <w:rPr>
+                <w:rFonts w:asciiTheme="minorHAnsi" w:hAnsiTheme="minorHAnsi"/>
+              </w:rPr>
+              <w:t>ignore-transition-errors</w:t>
+            </w:r>
+          </w:p>
+        </w:tc>
+        <w:tc>
+          <w:tcPr>
+            <w:tcW w:w="4878" w:type="dxa"/>
+          </w:tcPr>
+          <w:p>
+            <w:pPr>
+              <w:rPr>
+                <w:rFonts w:asciiTheme="minorHAnsi" w:hAnsiTheme="minorHAnsi"/>
+              </w:rPr>
+            </w:pPr>
+            <w:r>
+              <w:rPr>
+                <w:rFonts w:asciiTheme="minorHAnsi" w:hAnsiTheme="minorHAnsi"/>
+              </w:rPr>
+              <w:t>When present imports all recognized transitions from a transition list or assay library, with error rows reported as warnings</w:t>
+            </w:r>
+            <w:r>
+              <w:rPr>
+                <w:rFonts w:asciiTheme="minorHAnsi" w:hAnsiTheme="minorHAnsi"/>
+              </w:rPr>
+              <w:t>.</w:t>
+            </w:r>
+          </w:p>
+        </w:tc>
+      </w:tr>
+      <w:tr>
+        <w:tc>
+          <w:tcPr>
+            <w:tcW w:w="3870" w:type="dxa"/>
+          </w:tcPr>
+          <w:p>
+            <w:pPr>
+              <w:rPr>
+                <w:rFonts w:asciiTheme="minorHAnsi" w:hAnsiTheme="minorHAnsi"/>
+              </w:rPr>
+            </w:pPr>
+            <w:r>
+              <w:rPr>
+                <w:rFonts w:asciiTheme="minorHAnsi" w:hAnsiTheme="minorHAnsi"/>
+              </w:rPr>
+              <w:lastRenderedPageBreak/>
+              <w:t>--</w:t>
+            </w:r>
+            <w:proofErr w:type="spellStart"/>
+            <w:r>
+              <w:rPr>
+                <w:rFonts w:asciiTheme="minorHAnsi" w:hAnsiTheme="minorHAnsi"/>
+              </w:rPr>
+              <w:t>irt</w:t>
+            </w:r>
+            <w:proofErr w:type="spellEnd"/>
+            <w:r>
+              <w:rPr>
+                <w:rFonts w:asciiTheme="minorHAnsi" w:hAnsiTheme="minorHAnsi"/>
+              </w:rPr>
+              <w:t>-standards-group-name=&lt;name&gt;</w:t>
+            </w:r>
+          </w:p>
+        </w:tc>
+        <w:tc>
+          <w:tcPr>
+            <w:tcW w:w="4878" w:type="dxa"/>
+          </w:tcPr>
+          <w:p>
+            <w:pPr>
+              <w:rPr>
+                <w:rFonts w:asciiTheme="minorHAnsi" w:hAnsiTheme="minorHAnsi"/>
+              </w:rPr>
+            </w:pPr>
+            <w:r>
+              <w:rPr>
+                <w:rFonts w:asciiTheme="minorHAnsi" w:hAnsiTheme="minorHAnsi"/>
+              </w:rPr>
+              <w:t xml:space="preserve">The name of a protein or peptide list containing the </w:t>
+            </w:r>
+            <w:proofErr w:type="spellStart"/>
+            <w:r>
+              <w:rPr>
+                <w:rFonts w:asciiTheme="minorHAnsi" w:hAnsiTheme="minorHAnsi"/>
+              </w:rPr>
+              <w:t>iRT</w:t>
+            </w:r>
+            <w:proofErr w:type="spellEnd"/>
+            <w:r>
+              <w:rPr>
+                <w:rFonts w:asciiTheme="minorHAnsi" w:hAnsiTheme="minorHAnsi"/>
+              </w:rPr>
+              <w:t xml:space="preserve"> standards within an imported assay library. (optional)</w:t>
+            </w:r>
+          </w:p>
+        </w:tc>
+      </w:tr>
+      <w:tr>
+        <w:tc>
+          <w:tcPr>
+            <w:tcW w:w="3870" w:type="dxa"/>
+          </w:tcPr>
+          <w:p>
+            <w:pPr>
+              <w:rPr>
+                <w:rFonts w:asciiTheme="minorHAnsi" w:hAnsiTheme="minorHAnsi"/>
+              </w:rPr>
+            </w:pPr>
+            <w:r>
+              <w:rPr>
+                <w:rFonts w:asciiTheme="minorHAnsi" w:hAnsiTheme="minorHAnsi"/>
+              </w:rPr>
+              <w:t>--</w:t>
+            </w:r>
+            <w:proofErr w:type="spellStart"/>
+            <w:r>
+              <w:rPr>
+                <w:rFonts w:asciiTheme="minorHAnsi" w:hAnsiTheme="minorHAnsi"/>
+              </w:rPr>
+              <w:t>irt</w:t>
+            </w:r>
+            <w:proofErr w:type="spellEnd"/>
+            <w:r>
+              <w:rPr>
+                <w:rFonts w:asciiTheme="minorHAnsi" w:hAnsiTheme="minorHAnsi"/>
+              </w:rPr>
+              <w:t>-standards-file=path/to/file</w:t>
+            </w:r>
+          </w:p>
+        </w:tc>
+        <w:tc>
+          <w:tcPr>
+            <w:tcW w:w="4878" w:type="dxa"/>
+          </w:tcPr>
+          <w:p>
+            <w:pPr>
+              <w:rPr>
+                <w:rFonts w:asciiTheme="minorHAnsi" w:hAnsiTheme="minorHAnsi"/>
+              </w:rPr>
+            </w:pPr>
+            <w:r>
+              <w:rPr>
+                <w:rFonts w:asciiTheme="minorHAnsi" w:hAnsiTheme="minorHAnsi"/>
+              </w:rPr>
+              <w:t xml:space="preserve">The path to a separate assay library containing the </w:t>
+            </w:r>
+            <w:proofErr w:type="spellStart"/>
+            <w:r>
+              <w:rPr>
+                <w:rFonts w:asciiTheme="minorHAnsi" w:hAnsiTheme="minorHAnsi"/>
+              </w:rPr>
+              <w:t>iRT</w:t>
+            </w:r>
+            <w:proofErr w:type="spellEnd"/>
+            <w:r>
+              <w:rPr>
+                <w:rFonts w:asciiTheme="minorHAnsi" w:hAnsiTheme="minorHAnsi"/>
+              </w:rPr>
+              <w:t xml:space="preserve"> standards to be applied to an imported assay library. (optional)</w:t>
+            </w:r>
+          </w:p>
+        </w:tc>
+      </w:tr>
+      <w:tr>
+        <w:tc>
+          <w:tcPr>
+            <w:tcW w:w="3870" w:type="dxa"/>
+          </w:tcPr>
+          <w:p>
+            <w:pPr>
+              <w:rPr>
+                <w:rFonts w:asciiTheme="minorHAnsi" w:hAnsiTheme="minorHAnsi"/>
+              </w:rPr>
+            </w:pPr>
+            <w:r>
+              <w:rPr>
+                <w:rFonts w:asciiTheme="minorHAnsi" w:hAnsiTheme="minorHAnsi"/>
+              </w:rPr>
+              <w:t>--</w:t>
+            </w:r>
+            <w:proofErr w:type="spellStart"/>
+            <w:r>
+              <w:rPr>
+                <w:rFonts w:asciiTheme="minorHAnsi" w:hAnsiTheme="minorHAnsi"/>
+              </w:rPr>
+              <w:t>irt</w:t>
+            </w:r>
+            <w:proofErr w:type="spellEnd"/>
+            <w:r>
+              <w:rPr>
+                <w:rFonts w:asciiTheme="minorHAnsi" w:hAnsiTheme="minorHAnsi"/>
+              </w:rPr>
+              <w:t>-database-path=path/to/file</w:t>
+            </w:r>
+          </w:p>
+        </w:tc>
+        <w:tc>
+          <w:tcPr>
+            <w:tcW w:w="4878" w:type="dxa"/>
+          </w:tcPr>
+          <w:p>
+            <w:pPr>
+              <w:rPr>
+                <w:rFonts w:asciiTheme="minorHAnsi" w:hAnsiTheme="minorHAnsi"/>
+              </w:rPr>
+            </w:pPr>
+            <w:r>
+              <w:rPr>
+                <w:rFonts w:asciiTheme="minorHAnsi" w:hAnsiTheme="minorHAnsi"/>
+              </w:rPr>
+              <w:t xml:space="preserve">The path to an existing </w:t>
+            </w:r>
+            <w:proofErr w:type="spellStart"/>
+            <w:r>
+              <w:rPr>
+                <w:rFonts w:asciiTheme="minorHAnsi" w:hAnsiTheme="minorHAnsi"/>
+              </w:rPr>
+              <w:t>iRT</w:t>
+            </w:r>
+            <w:proofErr w:type="spellEnd"/>
+            <w:r>
+              <w:rPr>
+                <w:rFonts w:asciiTheme="minorHAnsi" w:hAnsiTheme="minorHAnsi"/>
+              </w:rPr>
+              <w:t xml:space="preserve"> calculator (.</w:t>
+            </w:r>
+            <w:proofErr w:type="spellStart"/>
+            <w:r>
+              <w:rPr>
+                <w:rFonts w:asciiTheme="minorHAnsi" w:hAnsiTheme="minorHAnsi"/>
+              </w:rPr>
+              <w:t>irtdb</w:t>
+            </w:r>
+            <w:proofErr w:type="spellEnd"/>
+            <w:r>
+              <w:rPr>
+                <w:rFonts w:asciiTheme="minorHAnsi" w:hAnsiTheme="minorHAnsi"/>
+              </w:rPr>
+              <w:t xml:space="preserve"> file) to be used with an imported assay library. Or, if –</w:t>
+            </w:r>
+            <w:proofErr w:type="spellStart"/>
+            <w:r>
+              <w:rPr>
+                <w:rFonts w:asciiTheme="minorHAnsi" w:hAnsiTheme="minorHAnsi"/>
+              </w:rPr>
+              <w:t>irt</w:t>
+            </w:r>
+            <w:proofErr w:type="spellEnd"/>
+            <w:r>
+              <w:rPr>
+                <w:rFonts w:asciiTheme="minorHAnsi" w:hAnsiTheme="minorHAnsi"/>
+              </w:rPr>
+              <w:t>-standards-group-name or –</w:t>
+            </w:r>
+            <w:proofErr w:type="spellStart"/>
+            <w:r>
+              <w:rPr>
+                <w:rFonts w:asciiTheme="minorHAnsi" w:hAnsiTheme="minorHAnsi"/>
+              </w:rPr>
+              <w:t>irt</w:t>
+            </w:r>
+            <w:proofErr w:type="spellEnd"/>
+            <w:r>
+              <w:rPr>
+                <w:rFonts w:asciiTheme="minorHAnsi" w:hAnsiTheme="minorHAnsi"/>
+              </w:rPr>
+              <w:t>-standards-file are used, then this is the output path for the created .</w:t>
+            </w:r>
+            <w:proofErr w:type="spellStart"/>
+            <w:r>
+              <w:rPr>
+                <w:rFonts w:asciiTheme="minorHAnsi" w:hAnsiTheme="minorHAnsi"/>
+              </w:rPr>
+              <w:t>irtdb</w:t>
+            </w:r>
+            <w:proofErr w:type="spellEnd"/>
+            <w:r>
+              <w:rPr>
+                <w:rFonts w:asciiTheme="minorHAnsi" w:hAnsiTheme="minorHAnsi"/>
+              </w:rPr>
+              <w:t xml:space="preserve"> file. (optional) The default </w:t>
+            </w:r>
+            <w:proofErr w:type="spellStart"/>
+            <w:r>
+              <w:rPr>
+                <w:rFonts w:asciiTheme="minorHAnsi" w:hAnsiTheme="minorHAnsi"/>
+              </w:rPr>
+              <w:t>iRT</w:t>
+            </w:r>
+            <w:proofErr w:type="spellEnd"/>
+            <w:r>
+              <w:rPr>
+                <w:rFonts w:asciiTheme="minorHAnsi" w:hAnsiTheme="minorHAnsi"/>
+              </w:rPr>
+              <w:t xml:space="preserve"> calculator path is path/to/</w:t>
+            </w:r>
+            <w:proofErr w:type="spellStart"/>
+            <w:r>
+              <w:rPr>
+                <w:rFonts w:asciiTheme="minorHAnsi" w:hAnsiTheme="minorHAnsi"/>
+              </w:rPr>
+              <w:t>document.irtdb</w:t>
+            </w:r>
+            <w:proofErr w:type="spellEnd"/>
+          </w:p>
+        </w:tc>
+      </w:tr>
+      <w:tr>
+        <w:tc>
+          <w:tcPr>
+            <w:tcW w:w="3870" w:type="dxa"/>
+          </w:tcPr>
+          <w:p>
+            <w:pPr>
+              <w:rPr>
+                <w:rFonts w:asciiTheme="minorHAnsi" w:hAnsiTheme="minorHAnsi"/>
+              </w:rPr>
+            </w:pPr>
+            <w:r>
+              <w:rPr>
+                <w:rFonts w:asciiTheme="minorHAnsi" w:hAnsiTheme="minorHAnsi"/>
+              </w:rPr>
+              <w:t>--</w:t>
+            </w:r>
+            <w:proofErr w:type="spellStart"/>
+            <w:r>
+              <w:rPr>
+                <w:rFonts w:asciiTheme="minorHAnsi" w:hAnsiTheme="minorHAnsi"/>
+              </w:rPr>
+              <w:t>irt</w:t>
+            </w:r>
+            <w:proofErr w:type="spellEnd"/>
+            <w:r>
+              <w:rPr>
+                <w:rFonts w:asciiTheme="minorHAnsi" w:hAnsiTheme="minorHAnsi"/>
+              </w:rPr>
+              <w:t>-</w:t>
+            </w:r>
+            <w:proofErr w:type="spellStart"/>
+            <w:r>
+              <w:rPr>
+                <w:rFonts w:asciiTheme="minorHAnsi" w:hAnsiTheme="minorHAnsi"/>
+              </w:rPr>
+              <w:t>calc</w:t>
+            </w:r>
+            <w:proofErr w:type="spellEnd"/>
+            <w:r>
+              <w:rPr>
+                <w:rFonts w:asciiTheme="minorHAnsi" w:hAnsiTheme="minorHAnsi"/>
+              </w:rPr>
+              <w:t>-name=&lt;name&gt;</w:t>
+            </w:r>
+          </w:p>
+        </w:tc>
+        <w:tc>
+          <w:tcPr>
+            <w:tcW w:w="4878" w:type="dxa"/>
+          </w:tcPr>
+          <w:p>
+            <w:pPr>
+              <w:rPr>
+                <w:rFonts w:asciiTheme="minorHAnsi" w:hAnsiTheme="minorHAnsi"/>
+              </w:rPr>
+            </w:pPr>
+            <w:r>
+              <w:rPr>
+                <w:rFonts w:asciiTheme="minorHAnsi" w:hAnsiTheme="minorHAnsi"/>
+              </w:rPr>
+              <w:t xml:space="preserve">The name for the </w:t>
+            </w:r>
+            <w:proofErr w:type="spellStart"/>
+            <w:r>
+              <w:rPr>
+                <w:rFonts w:asciiTheme="minorHAnsi" w:hAnsiTheme="minorHAnsi"/>
+              </w:rPr>
+              <w:t>iRT</w:t>
+            </w:r>
+            <w:proofErr w:type="spellEnd"/>
+            <w:r>
+              <w:rPr>
+                <w:rFonts w:asciiTheme="minorHAnsi" w:hAnsiTheme="minorHAnsi"/>
+              </w:rPr>
+              <w:t xml:space="preserve"> calculator created during assay library import. (optional) The default name is the document base name.</w:t>
+            </w:r>
+            <w:bookmarkStart w:id="0" w:name="_GoBack"/>
+            <w:bookmarkEnd w:id="0"/>
+          </w:p>
+        </w:tc>
+      </w:tr>
+    </w:tbl>
+    <w:p>
+      <w:pPr>
+        <w:pStyle w:val="Heading2"/>
+      </w:pPr>
+      <w:r>
         <w:t>Adding</w:t>
       </w:r>
       <w:r>
@@ -2703,7 +3219,6 @@
               <w:rPr>
                 <w:rFonts w:ascii="Calibri" w:hAnsi="Calibri"/>
               </w:rPr>
-              <w:lastRenderedPageBreak/>
               <w:t>report</w:t>
             </w:r>
             <w:r>
@@ -2747,7 +3262,6 @@
               <w:rPr>
                 <w:rFonts w:ascii="Calibri" w:hAnsi="Calibri"/>
               </w:rPr>
-              <w:lastRenderedPageBreak/>
               <w:t>--report-format=&lt;CSV | TSV&gt;</w:t>
             </w:r>
           </w:p>
@@ -2946,27 +3460,13 @@
               <w:rPr>
                 <w:rFonts w:ascii="Calibri" w:hAnsi="Calibri"/>
               </w:rPr>
-              <w:t xml:space="preserve">The </w:t>
-            </w:r>
-            <w:proofErr w:type="gramStart"/>
-            <w:r>
-              <w:rPr>
-                <w:rFonts w:ascii="Calibri" w:hAnsi="Calibri"/>
-              </w:rPr>
-              <w:t>path to</w:t>
-            </w:r>
-            <w:r>
-              <w:rPr>
-                <w:rFonts w:ascii="Calibri" w:hAnsi="Calibri"/>
-              </w:rPr>
-              <w:t xml:space="preserve"> the tab delimited file</w:t>
-            </w:r>
-            <w:proofErr w:type="gramEnd"/>
-            <w:r>
-              <w:rPr>
-                <w:rFonts w:ascii="Calibri" w:hAnsi="Calibri"/>
-              </w:rPr>
-              <w:t xml:space="preserve"> where to </w:t>
+              <w:t>The path to</w:t>
+            </w:r>
+            <w:r>
+              <w:rPr>
+                <w:rFonts w:ascii="Calibri" w:hAnsi="Calibri"/>
+              </w:rPr>
+              <w:t xml:space="preserve"> the tab delimited file where to </w:t>
             </w:r>
             <w:r>
               <w:rPr>
@@ -3215,6 +3715,7 @@
               <w:rPr>
                 <w:rFonts w:ascii="Calibri" w:hAnsi="Calibri"/>
               </w:rPr>
+              <w:lastRenderedPageBreak/>
               <w:t>--chromatogram-tics</w:t>
             </w:r>
           </w:p>
@@ -4079,14 +4580,7 @@
               <w:rPr>
                 <w:rFonts w:ascii="Calibri" w:hAnsi="Calibri"/>
               </w:rPr>
-              <w:t xml:space="preserve">-method-instrument=&lt;AB SCIEX QTRAP | </w:t>
-            </w:r>
-            <w:r>
-              <w:rPr>
-                <w:rFonts w:ascii="Calibri" w:hAnsi="Calibri"/>
-              </w:rPr>
-              <w:lastRenderedPageBreak/>
-              <w:t xml:space="preserve">Agilent 6400 Series | </w:t>
+              <w:t xml:space="preserve">-method-instrument=&lt;AB SCIEX QTRAP | Agilent 6400 Series | </w:t>
             </w:r>
             <w:proofErr w:type="spellStart"/>
             <w:r>
@@ -4159,15 +4653,7 @@
               <w:rPr>
                 <w:rFonts w:ascii="Calibri" w:hAnsi="Calibri"/>
               </w:rPr>
-              <w:lastRenderedPageBreak/>
-              <w:t xml:space="preserve">Export a method. This option is </w:t>
-            </w:r>
-            <w:r>
-              <w:rPr>
-                <w:rFonts w:ascii="Calibri" w:hAnsi="Calibri"/>
-              </w:rPr>
-              <w:lastRenderedPageBreak/>
-              <w:t>required for exporting a method and has no default. T</w:t>
+              <w:t>Export a method. This option is required for exporting a method and has no default. T</w:t>
             </w:r>
             <w:r>
               <w:rPr>
@@ -4238,7 +4724,6 @@
               <w:rPr>
                 <w:rFonts w:ascii="Calibri" w:hAnsi="Calibri"/>
               </w:rPr>
-              <w:lastRenderedPageBreak/>
               <w:t>--</w:t>
             </w:r>
             <w:proofErr w:type="spellStart"/>
@@ -4505,6 +4990,7 @@
               <w:rPr>
                 <w:rFonts w:ascii="Calibri" w:hAnsi="Calibri"/>
               </w:rPr>
+              <w:lastRenderedPageBreak/>
               <w:t>Agilent (all instruments)</w:t>
             </w:r>
           </w:p>
@@ -5321,7 +5807,6 @@
               <w:rPr>
                 <w:rFonts w:ascii="Calibri" w:hAnsi="Calibri"/>
               </w:rPr>
-              <w:lastRenderedPageBreak/>
               <w:t>declustering</w:t>
             </w:r>
             <w:proofErr w:type="spellEnd"/>
@@ -5362,7 +5847,6 @@
               <w:rPr>
                 <w:rFonts w:ascii="Calibri" w:hAnsi="Calibri"/>
               </w:rPr>
-              <w:lastRenderedPageBreak/>
               <w:t>--</w:t>
             </w:r>
             <w:proofErr w:type="spellStart"/>
@@ -5737,17 +6221,24 @@
               <w:rPr>
                 <w:rFonts w:ascii="Calibri" w:hAnsi="Calibri"/>
               </w:rPr>
-              <w:t xml:space="preserve"> The URL should contain the protocol (http or https), hostname and port, if required. Examples:</w:t>
-            </w:r>
-          </w:p>
-          <w:p>
-            <w:pPr>
-              <w:pStyle w:val="TableContents"/>
-              <w:rPr>
-                <w:rFonts w:ascii="Calibri" w:hAnsi="Calibri"/>
-              </w:rPr>
-            </w:pPr>
-            <w:hyperlink r:id="rId9" w:history="1">
+              <w:t xml:space="preserve"> The URL should contain the protocol (http or https), </w:t>
+            </w:r>
+            <w:r>
+              <w:rPr>
+                <w:rFonts w:ascii="Calibri" w:hAnsi="Calibri"/>
+              </w:rPr>
+              <w:lastRenderedPageBreak/>
+              <w:t>hostname and port, if required. Examples:</w:t>
+            </w:r>
+          </w:p>
+          <w:p>
+            <w:pPr>
+              <w:pStyle w:val="TableContents"/>
+              <w:rPr>
+                <w:rFonts w:ascii="Calibri" w:hAnsi="Calibri"/>
+              </w:rPr>
+            </w:pPr>
+            <w:hyperlink r:id="rId8" w:history="1">
               <w:r>
                 <w:rPr>
                   <w:rStyle w:val="Hyperlink"/>
@@ -5816,6 +6307,7 @@
                 <w:rFonts w:ascii="Calibri" w:eastAsia="Calibri" w:hAnsi="Calibri" w:cs="Calibri"/>
                 <w:color w:val="00000A"/>
               </w:rPr>
+              <w:lastRenderedPageBreak/>
               <w:t>--</w:t>
             </w:r>
             <w:r>
@@ -6257,7 +6749,6 @@
               <w:rPr>
                 <w:rFonts w:ascii="Calibri" w:hAnsi="Calibri"/>
               </w:rPr>
-              <w:lastRenderedPageBreak/>
               <w:t>--full-scan-precursor-res-</w:t>
             </w:r>
             <w:proofErr w:type="spellStart"/>
@@ -6752,6 +7243,7 @@
               <w:rPr>
                 <w:rFonts w:ascii="Calibri" w:hAnsi="Calibri"/>
               </w:rPr>
+              <w:lastRenderedPageBreak/>
               <w:t>--tool-initial-</w:t>
             </w:r>
             <w:proofErr w:type="spellStart"/>
@@ -7262,14 +7754,7 @@
               <w:rPr>
                 <w:rFonts w:ascii="Calibri" w:hAnsi="Calibri"/>
               </w:rPr>
-              <w:t xml:space="preserve">--tool-zip-conflict-resolution=&lt;overwrite | </w:t>
-            </w:r>
-            <w:r>
-              <w:rPr>
-                <w:rFonts w:ascii="Calibri" w:hAnsi="Calibri"/>
-              </w:rPr>
-              <w:lastRenderedPageBreak/>
-              <w:t>parallel&gt;</w:t>
+              <w:t>--tool-zip-conflict-resolution=&lt;overwrite | parallel&gt;</w:t>
             </w:r>
           </w:p>
         </w:tc>
@@ -7299,15 +7784,7 @@
               <w:rPr>
                 <w:rFonts w:ascii="Calibri" w:hAnsi="Calibri"/>
               </w:rPr>
-              <w:lastRenderedPageBreak/>
-              <w:t xml:space="preserve">Specify whether tool conflicts from the provided ZIP file should be resolved by </w:t>
-            </w:r>
-            <w:r>
-              <w:rPr>
-                <w:rFonts w:ascii="Calibri" w:hAnsi="Calibri"/>
-              </w:rPr>
-              <w:lastRenderedPageBreak/>
-              <w:t>overwriting or installing in parallel. This is for conflicts related to tool versioning and report names.</w:t>
+              <w:t>Specify whether tool conflicts from the provided ZIP file should be resolved by overwriting or installing in parallel. This is for conflicts related to tool versioning and report names.</w:t>
             </w:r>
           </w:p>
         </w:tc>
@@ -7342,7 +7819,6 @@
               <w:rPr>
                 <w:rFonts w:ascii="Calibri" w:hAnsi="Calibri"/>
               </w:rPr>
-              <w:lastRenderedPageBreak/>
               <w:t>--tool-zip-overwrite-annotations=&lt;true | false&gt;</w:t>
             </w:r>
           </w:p>
@@ -7635,7 +8111,14 @@
               <w:rPr>
                 <w:rFonts w:ascii="Calibri" w:hAnsi="Calibri"/>
               </w:rPr>
-              <w:t>Specifies the path to an executable on the local machine for the program title and version specified by the –tool-program-macro flag.</w:t>
+              <w:t xml:space="preserve">Specifies the path to an executable on the local machine for the program title and </w:t>
+            </w:r>
+            <w:r>
+              <w:rPr>
+                <w:rFonts w:ascii="Calibri" w:hAnsi="Calibri"/>
+              </w:rPr>
+              <w:lastRenderedPageBreak/>
+              <w:t>version specified by the –tool-program-macro flag.</w:t>
             </w:r>
           </w:p>
         </w:tc>
@@ -7670,6 +8153,7 @@
               <w:rPr>
                 <w:rFonts w:ascii="Calibri" w:hAnsi="Calibri"/>
               </w:rPr>
+              <w:lastRenderedPageBreak/>
               <w:t>--tool-ignore-required-packages</w:t>
             </w:r>
           </w:p>
@@ -7716,7 +8200,7 @@
       </w:pPr>
     </w:p>
     <w:sectPr>
-      <w:footerReference w:type="default" r:id="rId10"/>
+      <w:footerReference w:type="default" r:id="rId9"/>
       <w:pgSz w:w="12240" w:h="15840"/>
       <w:pgMar w:top="1440" w:right="1800" w:bottom="1440" w:left="1800" w:header="720" w:footer="720" w:gutter="0"/>
       <w:cols w:space="720"/>
@@ -7726,7 +8210,7 @@
 </file>
 
 <file path=word/endnotes.xml><?xml version="1.0" encoding="utf-8"?>
-<w:endnotes xmlns:wpc="http://schemas.microsoft.com/office/word/2010/wordprocessingCanvas" xmlns:mc="http://schemas.openxmlformats.org/markup-compatibility/2006" xmlns:o="urn:schemas-microsoft-com:office:office" xmlns:r="http://schemas.openxmlformats.org/officeDocument/2006/relationships" xmlns:m="http://schemas.openxmlformats.org/officeDocument/2006/math" xmlns:v="urn:schemas-microsoft-com:vml" xmlns:wp14="http://schemas.microsoft.com/office/word/2010/wordprocessingDrawing" xmlns:wp="http://schemas.openxmlformats.org/drawingml/2006/wordprocessingDrawing" xmlns:w10="urn:schemas-microsoft-com:office:word" xmlns:w="http://schemas.openxmlformats.org/wordprocessingml/2006/main" xmlns:w14="http://schemas.microsoft.com/office/word/2010/wordml" xmlns:wpg="http://schemas.microsoft.com/office/word/2010/wordprocessingGroup" xmlns:wpi="http://schemas.microsoft.com/office/word/2010/wordprocessingInk" xmlns:wne="http://schemas.microsoft.com/office/word/2006/wordml" xmlns:wps="http://schemas.microsoft.com/office/word/2010/wordprocessingShape" mc:Ignorable="w14 wp14">
+<w:endnotes xmlns:wpc="http://schemas.microsoft.com/office/word/2010/wordprocessingCanvas" xmlns:mc="http://schemas.openxmlformats.org/markup-compatibility/2006" xmlns:o="urn:schemas-microsoft-com:office:office" xmlns:r="http://schemas.openxmlformats.org/officeDocument/2006/relationships" xmlns:m="http://schemas.openxmlformats.org/officeDocument/2006/math" xmlns:v="urn:schemas-microsoft-com:vml" xmlns:wp14="http://schemas.microsoft.com/office/word/2010/wordprocessingDrawing" xmlns:wp="http://schemas.openxmlformats.org/drawingml/2006/wordprocessingDrawing" xmlns:w10="urn:schemas-microsoft-com:office:word" xmlns:w="http://schemas.openxmlformats.org/wordprocessingml/2006/main" xmlns:w14="http://schemas.microsoft.com/office/word/2010/wordml" xmlns:w15="http://schemas.microsoft.com/office/word/2012/wordml" xmlns:wpg="http://schemas.microsoft.com/office/word/2010/wordprocessingGroup" xmlns:wpi="http://schemas.microsoft.com/office/word/2010/wordprocessingInk" xmlns:wne="http://schemas.microsoft.com/office/word/2006/wordml" xmlns:wps="http://schemas.microsoft.com/office/word/2010/wordprocessingShape" mc:Ignorable="w14 w15 wp14">
   <w:endnote w:type="separator" w:id="-1">
     <w:p>
       <w:r>
@@ -7745,7 +8229,7 @@
 </file>
 
 <file path=word/footer1.xml><?xml version="1.0" encoding="utf-8"?>
-<w:ftr xmlns:wpc="http://schemas.microsoft.com/office/word/2010/wordprocessingCanvas" xmlns:mc="http://schemas.openxmlformats.org/markup-compatibility/2006" xmlns:o="urn:schemas-microsoft-com:office:office" xmlns:r="http://schemas.openxmlformats.org/officeDocument/2006/relationships" xmlns:m="http://schemas.openxmlformats.org/officeDocument/2006/math" xmlns:v="urn:schemas-microsoft-com:vml" xmlns:wp14="http://schemas.microsoft.com/office/word/2010/wordprocessingDrawing" xmlns:wp="http://schemas.openxmlformats.org/drawingml/2006/wordprocessingDrawing" xmlns:w10="urn:schemas-microsoft-com:office:word" xmlns:w="http://schemas.openxmlformats.org/wordprocessingml/2006/main" xmlns:w14="http://schemas.microsoft.com/office/word/2010/wordml" xmlns:wpg="http://schemas.microsoft.com/office/word/2010/wordprocessingGroup" xmlns:wpi="http://schemas.microsoft.com/office/word/2010/wordprocessingInk" xmlns:wne="http://schemas.microsoft.com/office/word/2006/wordml" xmlns:wps="http://schemas.microsoft.com/office/word/2010/wordprocessingShape" mc:Ignorable="w14 wp14">
+<w:ftr xmlns:wpc="http://schemas.microsoft.com/office/word/2010/wordprocessingCanvas" xmlns:mc="http://schemas.openxmlformats.org/markup-compatibility/2006" xmlns:o="urn:schemas-microsoft-com:office:office" xmlns:r="http://schemas.openxmlformats.org/officeDocument/2006/relationships" xmlns:m="http://schemas.openxmlformats.org/officeDocument/2006/math" xmlns:v="urn:schemas-microsoft-com:vml" xmlns:wp14="http://schemas.microsoft.com/office/word/2010/wordprocessingDrawing" xmlns:wp="http://schemas.openxmlformats.org/drawingml/2006/wordprocessingDrawing" xmlns:w10="urn:schemas-microsoft-com:office:word" xmlns:w="http://schemas.openxmlformats.org/wordprocessingml/2006/main" xmlns:w14="http://schemas.microsoft.com/office/word/2010/wordml" xmlns:w15="http://schemas.microsoft.com/office/word/2012/wordml" xmlns:wpg="http://schemas.microsoft.com/office/word/2010/wordprocessingGroup" xmlns:wpi="http://schemas.microsoft.com/office/word/2010/wordprocessingInk" xmlns:wne="http://schemas.microsoft.com/office/word/2006/wordml" xmlns:wps="http://schemas.microsoft.com/office/word/2010/wordprocessingShape" mc:Ignorable="w14 w15 wp14">
   <w:sdt>
     <w:sdtPr>
       <w:id w:val="-1916925817"/>
@@ -7792,7 +8276,7 @@
             <w:rFonts w:asciiTheme="minorHAnsi" w:hAnsiTheme="minorHAnsi" w:cstheme="minorHAnsi"/>
             <w:noProof/>
           </w:rPr>
-          <w:t>2</w:t>
+          <w:t>5</w:t>
         </w:r>
         <w:r>
           <w:rPr>
@@ -7813,7 +8297,7 @@
 </file>
 
 <file path=word/footnotes.xml><?xml version="1.0" encoding="utf-8"?>
-<w:footnotes xmlns:wpc="http://schemas.microsoft.com/office/word/2010/wordprocessingCanvas" xmlns:mc="http://schemas.openxmlformats.org/markup-compatibility/2006" xmlns:o="urn:schemas-microsoft-com:office:office" xmlns:r="http://schemas.openxmlformats.org/officeDocument/2006/relationships" xmlns:m="http://schemas.openxmlformats.org/officeDocument/2006/math" xmlns:v="urn:schemas-microsoft-com:vml" xmlns:wp14="http://schemas.microsoft.com/office/word/2010/wordprocessingDrawing" xmlns:wp="http://schemas.openxmlformats.org/drawingml/2006/wordprocessingDrawing" xmlns:w10="urn:schemas-microsoft-com:office:word" xmlns:w="http://schemas.openxmlformats.org/wordprocessingml/2006/main" xmlns:w14="http://schemas.microsoft.com/office/word/2010/wordml" xmlns:wpg="http://schemas.microsoft.com/office/word/2010/wordprocessingGroup" xmlns:wpi="http://schemas.microsoft.com/office/word/2010/wordprocessingInk" xmlns:wne="http://schemas.microsoft.com/office/word/2006/wordml" xmlns:wps="http://schemas.microsoft.com/office/word/2010/wordprocessingShape" mc:Ignorable="w14 wp14">
+<w:footnotes xmlns:wpc="http://schemas.microsoft.com/office/word/2010/wordprocessingCanvas" xmlns:mc="http://schemas.openxmlformats.org/markup-compatibility/2006" xmlns:o="urn:schemas-microsoft-com:office:office" xmlns:r="http://schemas.openxmlformats.org/officeDocument/2006/relationships" xmlns:m="http://schemas.openxmlformats.org/officeDocument/2006/math" xmlns:v="urn:schemas-microsoft-com:vml" xmlns:wp14="http://schemas.microsoft.com/office/word/2010/wordprocessingDrawing" xmlns:wp="http://schemas.openxmlformats.org/drawingml/2006/wordprocessingDrawing" xmlns:w10="urn:schemas-microsoft-com:office:word" xmlns:w="http://schemas.openxmlformats.org/wordprocessingml/2006/main" xmlns:w14="http://schemas.microsoft.com/office/word/2010/wordml" xmlns:w15="http://schemas.microsoft.com/office/word/2012/wordml" xmlns:wpg="http://schemas.microsoft.com/office/word/2010/wordprocessingGroup" xmlns:wpi="http://schemas.microsoft.com/office/word/2010/wordprocessingInk" xmlns:wne="http://schemas.microsoft.com/office/word/2006/wordml" xmlns:wps="http://schemas.microsoft.com/office/word/2010/wordprocessingShape" mc:Ignorable="w14 w15 wp14">
   <w:footnote w:type="separator" w:id="-1">
     <w:p>
       <w:r>
@@ -7835,8 +8319,8 @@
 </file>
 
 <file path=word/numbering.xml><?xml version="1.0" encoding="utf-8"?>
-<w:numbering xmlns:wpc="http://schemas.microsoft.com/office/word/2010/wordprocessingCanvas" xmlns:mc="http://schemas.openxmlformats.org/markup-compatibility/2006" xmlns:o="urn:schemas-microsoft-com:office:office" xmlns:r="http://schemas.openxmlformats.org/officeDocument/2006/relationships" xmlns:m="http://schemas.openxmlformats.org/officeDocument/2006/math" xmlns:v="urn:schemas-microsoft-com:vml" xmlns:wp14="http://schemas.microsoft.com/office/word/2010/wordprocessingDrawing" xmlns:wp="http://schemas.openxmlformats.org/drawingml/2006/wordprocessingDrawing" xmlns:w10="urn:schemas-microsoft-com:office:word" xmlns:w="http://schemas.openxmlformats.org/wordprocessingml/2006/main" xmlns:w14="http://schemas.microsoft.com/office/word/2010/wordml" xmlns:wpg="http://schemas.microsoft.com/office/word/2010/wordprocessingGroup" xmlns:wpi="http://schemas.microsoft.com/office/word/2010/wordprocessingInk" xmlns:wne="http://schemas.microsoft.com/office/word/2006/wordml" xmlns:wps="http://schemas.microsoft.com/office/word/2010/wordprocessingShape" mc:Ignorable="w14 wp14">
-  <w:abstractNum w:abstractNumId="0">
+<w:numbering xmlns:wpc="http://schemas.microsoft.com/office/word/2010/wordprocessingCanvas" xmlns:mc="http://schemas.openxmlformats.org/markup-compatibility/2006" xmlns:o="urn:schemas-microsoft-com:office:office" xmlns:r="http://schemas.openxmlformats.org/officeDocument/2006/relationships" xmlns:m="http://schemas.openxmlformats.org/officeDocument/2006/math" xmlns:v="urn:schemas-microsoft-com:vml" xmlns:wp14="http://schemas.microsoft.com/office/word/2010/wordprocessingDrawing" xmlns:wp="http://schemas.openxmlformats.org/drawingml/2006/wordprocessingDrawing" xmlns:w10="urn:schemas-microsoft-com:office:word" xmlns:w="http://schemas.openxmlformats.org/wordprocessingml/2006/main" xmlns:w14="http://schemas.microsoft.com/office/word/2010/wordml" xmlns:w15="http://schemas.microsoft.com/office/word/2012/wordml" xmlns:wpg="http://schemas.microsoft.com/office/word/2010/wordprocessingGroup" xmlns:wpi="http://schemas.microsoft.com/office/word/2010/wordprocessingInk" xmlns:wne="http://schemas.microsoft.com/office/word/2006/wordml" xmlns:wps="http://schemas.microsoft.com/office/word/2010/wordprocessingShape" mc:Ignorable="w14 w15 wp14">
+  <w:abstractNum w:abstractNumId="0" w15:restartNumberingAfterBreak="0">
     <w:nsid w:val="109B349D"/>
     <w:multiLevelType w:val="hybridMultilevel"/>
     <w:tmpl w:val="4B2421E0"/>
@@ -7956,7 +8440,7 @@
 </file>
 
 <file path=word/styles.xml><?xml version="1.0" encoding="utf-8"?>
-<w:styles xmlns:mc="http://schemas.openxmlformats.org/markup-compatibility/2006" xmlns:r="http://schemas.openxmlformats.org/officeDocument/2006/relationships" xmlns:w="http://schemas.openxmlformats.org/wordprocessingml/2006/main" xmlns:w14="http://schemas.microsoft.com/office/word/2010/wordml" mc:Ignorable="w14">
+<w:styles xmlns:mc="http://schemas.openxmlformats.org/markup-compatibility/2006" xmlns:r="http://schemas.openxmlformats.org/officeDocument/2006/relationships" xmlns:w="http://schemas.openxmlformats.org/wordprocessingml/2006/main" xmlns:w14="http://schemas.microsoft.com/office/word/2010/wordml" xmlns:w15="http://schemas.microsoft.com/office/word/2012/wordml" mc:Ignorable="w14 w15">
   <w:docDefaults>
     <w:rPrDefault>
       <w:rPr>
@@ -7976,664 +8460,378 @@
       </w:pPr>
     </w:pPrDefault>
   </w:docDefaults>
-  <w:latentStyles w:defLockedState="0" w:defUIPriority="99" w:defSemiHidden="1" w:defUnhideWhenUsed="1" w:defQFormat="0" w:count="267">
-    <w:lsdException w:name="Normal" w:semiHidden="0" w:uiPriority="0" w:unhideWhenUsed="0" w:qFormat="1"/>
-    <w:lsdException w:name="heading 1" w:semiHidden="0" w:uiPriority="9" w:unhideWhenUsed="0" w:qFormat="1"/>
-    <w:lsdException w:name="heading 2" w:uiPriority="9" w:qFormat="1"/>
-    <w:lsdException w:name="heading 3" w:uiPriority="9" w:qFormat="1"/>
-    <w:lsdException w:name="heading 4" w:uiPriority="9" w:qFormat="1"/>
-    <w:lsdException w:name="heading 5" w:uiPriority="9" w:qFormat="1"/>
-    <w:lsdException w:name="heading 6" w:uiPriority="9" w:qFormat="1"/>
-    <w:lsdException w:name="heading 7" w:uiPriority="9" w:qFormat="1"/>
-    <w:lsdException w:name="heading 8" w:uiPriority="9" w:qFormat="1"/>
-    <w:lsdException w:name="heading 9" w:uiPriority="9" w:qFormat="1"/>
-    <w:lsdException w:name="toc 1" w:uiPriority="39"/>
-    <w:lsdException w:name="toc 2" w:uiPriority="39"/>
-    <w:lsdException w:name="toc 3" w:uiPriority="39"/>
-    <w:lsdException w:name="toc 4" w:uiPriority="39"/>
-    <w:lsdException w:name="toc 5" w:uiPriority="39"/>
-    <w:lsdException w:name="toc 6" w:uiPriority="39"/>
-    <w:lsdException w:name="toc 7" w:uiPriority="39"/>
-    <w:lsdException w:name="toc 8" w:uiPriority="39"/>
-    <w:lsdException w:name="toc 9" w:uiPriority="39"/>
-    <w:lsdException w:name="caption" w:uiPriority="35" w:qFormat="1"/>
-    <w:lsdException w:name="Title" w:semiHidden="0" w:uiPriority="10" w:unhideWhenUsed="0" w:qFormat="1"/>
-    <w:lsdException w:name="Default Paragraph Font" w:uiPriority="1"/>
-    <w:lsdException w:name="Subtitle" w:semiHidden="0" w:uiPriority="11" w:unhideWhenUsed="0" w:qFormat="1"/>
-    <w:lsdException w:name="Strong" w:semiHidden="0" w:uiPriority="22" w:unhideWhenUsed="0" w:qFormat="1"/>
-    <w:lsdException w:name="Emphasis" w:semiHidden="0" w:uiPriority="20" w:unhideWhenUsed="0" w:qFormat="1"/>
-    <w:lsdException w:name="Table Grid" w:semiHidden="0" w:uiPriority="59" w:unhideWhenUsed="0"/>
-    <w:lsdException w:name="Placeholder Text" w:unhideWhenUsed="0"/>
-    <w:lsdException w:name="No Spacing" w:semiHidden="0" w:uiPriority="1" w:unhideWhenUsed="0" w:qFormat="1"/>
-    <w:lsdException w:name="Light Shading" w:semiHidden="0" w:uiPriority="60" w:unhideWhenUsed="0"/>
-    <w:lsdException w:name="Light List" w:semiHidden="0" w:uiPriority="61" w:unhideWhenUsed="0"/>
-    <w:lsdException w:name="Light Grid" w:semiHidden="0" w:uiPriority="62" w:unhideWhenUsed="0"/>
-    <w:lsdException w:name="Medium Shading 1" w:semiHidden="0" w:uiPriority="63" w:unhideWhenUsed="0"/>
-    <w:lsdException w:name="Medium Shading 2" w:semiHidden="0" w:uiPriority="64" w:unhideWhenUsed="0"/>
-    <w:lsdException w:name="Medium List 1" w:semiHidden="0" w:uiPriority="65" w:unhideWhenUsed="0"/>
-    <w:lsdException w:name="Medium List 2" w:semiHidden="0" w:uiPriority="66" w:unhideWhenUsed="0"/>
-    <w:lsdException w:name="Medium Grid 1" w:semiHidden="0" w:uiPriority="67" w:unhideWhenUsed="0"/>
-    <w:lsdException w:name="Medium Grid 2" w:semiHidden="0" w:uiPriority="68" w:unhideWhenUsed="0"/>
-    <w:lsdException w:name="Medium Grid 3" w:semiHidden="0" w:uiPriority="69" w:unhideWhenUsed="0"/>
-    <w:lsdException w:name="Dark List" w:semiHidden="0" w:uiPriority="70" w:unhideWhenUsed="0"/>
-    <w:lsdException w:name="Colorful Shading" w:semiHidden="0" w:uiPriority="71" w:unhideWhenUsed="0"/>
-    <w:lsdException w:name="Colorful List" w:semiHidden="0" w:uiPriority="72" w:unhideWhenUsed="0"/>
-    <w:lsdException w:name="Colorful Grid" w:semiHidden="0" w:uiPriority="73" w:unhideWhenUsed="0"/>
-    <w:lsdException w:name="Light Shading Accent 1" w:semiHidden="0" w:uiPriority="60" w:unhideWhenUsed="0"/>
-    <w:lsdException w:name="Light List Accent 1" w:semiHidden="0" w:uiPriority="61" w:unhideWhenUsed="0"/>
-    <w:lsdException w:name="Light Grid Accent 1" w:semiHidden="0" w:uiPriority="62" w:unhideWhenUsed="0"/>
-    <w:lsdException w:name="Medium Shading 1 Accent 1" w:semiHidden="0" w:uiPriority="63" w:unhideWhenUsed="0"/>
-    <w:lsdException w:name="Medium Shading 2 Accent 1" w:semiHidden="0" w:uiPriority="64" w:unhideWhenUsed="0"/>
-    <w:lsdException w:name="Medium List 1 Accent 1" w:semiHidden="0" w:uiPriority="65" w:unhideWhenUsed="0"/>
-    <w:lsdException w:name="Revision" w:unhideWhenUsed="0"/>
-    <w:lsdException w:name="List Paragraph" w:semiHidden="0" w:uiPriority="34" w:unhideWhenUsed="0" w:qFormat="1"/>
-    <w:lsdException w:name="Quote" w:semiHidden="0" w:uiPriority="29" w:unhideWhenUsed="0" w:qFormat="1"/>
-    <w:lsdException w:name="Intense Quote" w:semiHidden="0" w:uiPriority="30" w:unhideWhenUsed="0" w:qFormat="1"/>
-    <w:lsdException w:name="Medium List 2 Accent 1" w:semiHidden="0" w:uiPriority="66" w:unhideWhenUsed="0"/>
-    <w:lsdException w:name="Medium Grid 1 Accent 1" w:semiHidden="0" w:uiPriority="67" w:unhideWhenUsed="0"/>
-    <w:lsdException w:name="Medium Grid 2 Accent 1" w:semiHidden="0" w:uiPriority="68" w:unhideWhenUsed="0"/>
-    <w:lsdException w:name="Medium Grid 3 Accent 1" w:semiHidden="0" w:uiPriority="69" w:unhideWhenUsed="0"/>
-    <w:lsdException w:name="Dark List Accent 1" w:semiHidden="0" w:uiPriority="70" w:unhideWhenUsed="0"/>
-    <w:lsdException w:name="Colorful Shading Accent 1" w:semiHidden="0" w:uiPriority="71" w:unhideWhenUsed="0"/>
-    <w:lsdException w:name="Colorful List Accent 1" w:semiHidden="0" w:uiPriority="72" w:unhideWhenUsed="0"/>
-    <w:lsdException w:name="Colorful Grid Accent 1" w:semiHidden="0" w:uiPriority="73" w:unhideWhenUsed="0"/>
-    <w:lsdException w:name="Light Shading Accent 2" w:semiHidden="0" w:uiPriority="60" w:unhideWhenUsed="0"/>
-    <w:lsdException w:name="Light List Accent 2" w:semiHidden="0" w:uiPriority="61" w:unhideWhenUsed="0"/>
-    <w:lsdException w:name="Light Grid Accent 2" w:semiHidden="0" w:uiPriority="62" w:unhideWhenUsed="0"/>
-    <w:lsdException w:name="Medium Shading 1 Accent 2" w:semiHidden="0" w:uiPriority="63" w:unhideWhenUsed="0"/>
-    <w:lsdException w:name="Medium Shading 2 Accent 2" w:semiHidden="0" w:uiPriority="64" w:unhideWhenUsed="0"/>
-    <w:lsdException w:name="Medium List 1 Accent 2" w:semiHidden="0" w:uiPriority="65" w:unhideWhenUsed="0"/>
-    <w:lsdException w:name="Medium List 2 Accent 2" w:semiHidden="0" w:uiPriority="66" w:unhideWhenUsed="0"/>
-    <w:lsdException w:name="Medium Grid 1 Accent 2" w:semiHidden="0" w:uiPriority="67" w:unhideWhenUsed="0"/>
-    <w:lsdException w:name="Medium Grid 2 Accent 2" w:semiHidden="0" w:uiPriority="68" w:unhideWhenUsed="0"/>
-    <w:lsdException w:name="Medium Grid 3 Accent 2" w:semiHidden="0" w:uiPriority="69" w:unhideWhenUsed="0"/>
-    <w:lsdException w:name="Dark List Accent 2" w:semiHidden="0" w:uiPriority="70" w:unhideWhenUsed="0"/>
-    <w:lsdException w:name="Colorful Shading Accent 2" w:semiHidden="0" w:uiPriority="71" w:unhideWhenUsed="0"/>
-    <w:lsdException w:name="Colorful List Accent 2" w:semiHidden="0" w:uiPriority="72" w:unhideWhenUsed="0"/>
-    <w:lsdException w:name="Colorful Grid Accent 2" w:semiHidden="0" w:uiPriority="73" w:unhideWhenUsed="0"/>
-    <w:lsdException w:name="Light Shading Accent 3" w:semiHidden="0" w:uiPriority="60" w:unhideWhenUsed="0"/>
-    <w:lsdException w:name="Light List Accent 3" w:semiHidden="0" w:uiPriority="61" w:unhideWhenUsed="0"/>
-    <w:lsdException w:name="Light Grid Accent 3" w:semiHidden="0" w:uiPriority="62" w:unhideWhenUsed="0"/>
-    <w:lsdException w:name="Medium Shading 1 Accent 3" w:semiHidden="0" w:uiPriority="63" w:unhideWhenUsed="0"/>
-    <w:lsdException w:name="Medium Shading 2 Accent 3" w:semiHidden="0" w:uiPriority="64" w:unhideWhenUsed="0"/>
-    <w:lsdException w:name="Medium List 1 Accent 3" w:semiHidden="0" w:uiPriority="65" w:unhideWhenUsed="0"/>
-    <w:lsdException w:name="Medium List 2 Accent 3" w:semiHidden="0" w:uiPriority="66" w:unhideWhenUsed="0"/>
-    <w:lsdException w:name="Medium Grid 1 Accent 3" w:semiHidden="0" w:uiPriority="67" w:unhideWhenUsed="0"/>
-    <w:lsdException w:name="Medium Grid 2 Accent 3" w:semiHidden="0" w:uiPriority="68" w:unhideWhenUsed="0"/>
-    <w:lsdException w:name="Medium Grid 3 Accent 3" w:semiHidden="0" w:uiPriority="69" w:unhideWhenUsed="0"/>
-    <w:lsdException w:name="Dark List Accent 3" w:semiHidden="0" w:uiPriority="70" w:unhideWhenUsed="0"/>
-    <w:lsdException w:name="Colorful Shading Accent 3" w:semiHidden="0" w:uiPriority="71" w:unhideWhenUsed="0"/>
-    <w:lsdException w:name="Colorful List Accent 3" w:semiHidden="0" w:uiPriority="72" w:unhideWhenUsed="0"/>
-    <w:lsdException w:name="Colorful Grid Accent 3" w:semiHidden="0" w:uiPriority="73" w:unhideWhenUsed="0"/>
-    <w:lsdException w:name="Light Shading Accent 4" w:semiHidden="0" w:uiPriority="60" w:unhideWhenUsed="0"/>
-    <w:lsdException w:name="Light List Accent 4" w:semiHidden="0" w:uiPriority="61" w:unhideWhenUsed="0"/>
-    <w:lsdException w:name="Light Grid Accent 4" w:semiHidden="0" w:uiPriority="62" w:unhideWhenUsed="0"/>
-    <w:lsdException w:name="Medium Shading 1 Accent 4" w:semiHidden="0" w:uiPriority="63" w:unhideWhenUsed="0"/>
-    <w:lsdException w:name="Medium Shading 2 Accent 4" w:semiHidden="0" w:uiPriority="64" w:unhideWhenUsed="0"/>
-    <w:lsdException w:name="Medium List 1 Accent 4" w:semiHidden="0" w:uiPriority="65" w:unhideWhenUsed="0"/>
-    <w:lsdException w:name="Medium List 2 Accent 4" w:semiHidden="0" w:uiPriority="66" w:unhideWhenUsed="0"/>
-    <w:lsdException w:name="Medium Grid 1 Accent 4" w:semiHidden="0" w:uiPriority="67" w:unhideWhenUsed="0"/>
-    <w:lsdException w:name="Medium Grid 2 Accent 4" w:semiHidden="0" w:uiPriority="68" w:unhideWhenUsed="0"/>
-    <w:lsdException w:name="Medium Grid 3 Accent 4" w:semiHidden="0" w:uiPriority="69" w:unhideWhenUsed="0"/>
-    <w:lsdException w:name="Dark List Accent 4" w:semiHidden="0" w:uiPriority="70" w:unhideWhenUsed="0"/>
-    <w:lsdException w:name="Colorful Shading Accent 4" w:semiHidden="0" w:uiPriority="71" w:unhideWhenUsed="0"/>
-    <w:lsdException w:name="Colorful List Accent 4" w:semiHidden="0" w:uiPriority="72" w:unhideWhenUsed="0"/>
-    <w:lsdException w:name="Colorful Grid Accent 4" w:semiHidden="0" w:uiPriority="73" w:unhideWhenUsed="0"/>
-    <w:lsdException w:name="Light Shading Accent 5" w:semiHidden="0" w:uiPriority="60" w:unhideWhenUsed="0"/>
-    <w:lsdException w:name="Light List Accent 5" w:semiHidden="0" w:uiPriority="61" w:unhideWhenUsed="0"/>
-    <w:lsdException w:name="Light Grid Accent 5" w:semiHidden="0" w:uiPriority="62" w:unhideWhenUsed="0"/>
-    <w:lsdException w:name="Medium Shading 1 Accent 5" w:semiHidden="0" w:uiPriority="63" w:unhideWhenUsed="0"/>
-    <w:lsdException w:name="Medium Shading 2 Accent 5" w:semiHidden="0" w:uiPriority="64" w:unhideWhenUsed="0"/>
-    <w:lsdException w:name="Medium List 1 Accent 5" w:semiHidden="0" w:uiPriority="65" w:unhideWhenUsed="0"/>
-    <w:lsdException w:name="Medium List 2 Accent 5" w:semiHidden="0" w:uiPriority="66" w:unhideWhenUsed="0"/>
-    <w:lsdException w:name="Medium Grid 1 Accent 5" w:semiHidden="0" w:uiPriority="67" w:unhideWhenUsed="0"/>
-    <w:lsdException w:name="Medium Grid 2 Accent 5" w:semiHidden="0" w:uiPriority="68" w:unhideWhenUsed="0"/>
-    <w:lsdException w:name="Medium Grid 3 Accent 5" w:semiHidden="0" w:uiPriority="69" w:unhideWhenUsed="0"/>
-    <w:lsdException w:name="Dark List Accent 5" w:semiHidden="0" w:uiPriority="70" w:unhideWhenUsed="0"/>
-    <w:lsdException w:name="Colorful Shading Accent 5" w:semiHidden="0" w:uiPriority="71" w:unhideWhenUsed="0"/>
-    <w:lsdException w:name="Colorful List Accent 5" w:semiHidden="0" w:uiPriority="72" w:unhideWhenUsed="0"/>
-    <w:lsdException w:name="Colorful Grid Accent 5" w:semiHidden="0" w:uiPriority="73" w:unhideWhenUsed="0"/>
-    <w:lsdException w:name="Light Shading Accent 6" w:semiHidden="0" w:uiPriority="60" w:unhideWhenUsed="0"/>
-    <w:lsdException w:name="Light List Accent 6" w:semiHidden="0" w:uiPriority="61" w:unhideWhenUsed="0"/>
-    <w:lsdException w:name="Light Grid Accent 6" w:semiHidden="0" w:uiPriority="62" w:unhideWhenUsed="0"/>
-    <w:lsdException w:name="Medium Shading 1 Accent 6" w:semiHidden="0" w:uiPriority="63" w:unhideWhenUsed="0"/>
-    <w:lsdException w:name="Medium Shading 2 Accent 6" w:semiHidden="0" w:uiPriority="64" w:unhideWhenUsed="0"/>
-    <w:lsdException w:name="Medium List 1 Accent 6" w:semiHidden="0" w:uiPriority="65" w:unhideWhenUsed="0"/>
-    <w:lsdException w:name="Medium List 2 Accent 6" w:semiHidden="0" w:uiPriority="66" w:unhideWhenUsed="0"/>
-    <w:lsdException w:name="Medium Grid 1 Accent 6" w:semiHidden="0" w:uiPriority="67" w:unhideWhenUsed="0"/>
-    <w:lsdException w:name="Medium Grid 2 Accent 6" w:semiHidden="0" w:uiPriority="68" w:unhideWhenUsed="0"/>
-    <w:lsdException w:name="Medium Grid 3 Accent 6" w:semiHidden="0" w:uiPriority="69" w:unhideWhenUsed="0"/>
-    <w:lsdException w:name="Dark List Accent 6" w:semiHidden="0" w:uiPriority="70" w:unhideWhenUsed="0"/>
-    <w:lsdException w:name="Colorful Shading Accent 6" w:semiHidden="0" w:uiPriority="71" w:unhideWhenUsed="0"/>
-    <w:lsdException w:name="Colorful List Accent 6" w:semiHidden="0" w:uiPriority="72" w:unhideWhenUsed="0"/>
-    <w:lsdException w:name="Colorful Grid Accent 6" w:semiHidden="0" w:uiPriority="73" w:unhideWhenUsed="0"/>
-    <w:lsdException w:name="Subtle Emphasis" w:semiHidden="0" w:uiPriority="19" w:unhideWhenUsed="0" w:qFormat="1"/>
-    <w:lsdException w:name="Intense Emphasis" w:semiHidden="0" w:uiPriority="21" w:unhideWhenUsed="0" w:qFormat="1"/>
-    <w:lsdException w:name="Subtle Reference" w:semiHidden="0" w:uiPriority="31" w:unhideWhenUsed="0" w:qFormat="1"/>
-    <w:lsdException w:name="Intense Reference" w:semiHidden="0" w:uiPriority="32" w:unhideWhenUsed="0" w:qFormat="1"/>
-    <w:lsdException w:name="Book Title" w:semiHidden="0" w:uiPriority="33" w:unhideWhenUsed="0" w:qFormat="1"/>
-    <w:lsdException w:name="Bibliography" w:uiPriority="37"/>
-    <w:lsdException w:name="TOC Heading" w:uiPriority="39" w:qFormat="1"/>
-  </w:latentStyles>
-  <w:style w:type="paragraph" w:default="1" w:styleId="Normal">
-    <w:name w:val="Normal"/>
-    <w:qFormat/>
-  </w:style>
-  <w:style w:type="paragraph" w:styleId="Heading1">
-    <w:name w:val="heading 1"/>
-    <w:basedOn w:val="Normal"/>
-    <w:next w:val="Normal"/>
-    <w:link w:val="Heading1Char"/>
-    <w:uiPriority w:val="9"/>
-    <w:qFormat/>
-    <w:rsid w:val="00F04879"/>
-    <w:pPr>
-      <w:keepNext/>
-      <w:keepLines/>
-      <w:spacing w:before="480"/>
-      <w:outlineLvl w:val="0"/>
-    </w:pPr>
-    <w:rPr>
-      <w:rFonts w:asciiTheme="majorHAnsi" w:eastAsiaTheme="majorEastAsia" w:hAnsiTheme="majorHAnsi"/>
-      <w:b/>
-      <w:bCs/>
-      <w:color w:val="365F91" w:themeColor="accent1" w:themeShade="BF"/>
-      <w:sz w:val="28"/>
-      <w:szCs w:val="25"/>
-    </w:rPr>
-  </w:style>
-  <w:style w:type="paragraph" w:styleId="Heading2">
-    <w:name w:val="heading 2"/>
-    <w:basedOn w:val="Normal"/>
-    <w:next w:val="Normal"/>
-    <w:link w:val="Heading2Char"/>
-    <w:uiPriority w:val="9"/>
-    <w:unhideWhenUsed/>
-    <w:qFormat/>
-    <w:rsid w:val="00EF1092"/>
-    <w:pPr>
-      <w:keepNext/>
-      <w:keepLines/>
-      <w:spacing w:before="200"/>
-      <w:outlineLvl w:val="1"/>
-    </w:pPr>
-    <w:rPr>
-      <w:rFonts w:asciiTheme="majorHAnsi" w:eastAsiaTheme="majorEastAsia" w:hAnsiTheme="majorHAnsi"/>
-      <w:b/>
-      <w:bCs/>
-      <w:color w:val="4F81BD" w:themeColor="accent1"/>
-      <w:sz w:val="26"/>
-      <w:szCs w:val="23"/>
-    </w:rPr>
-  </w:style>
-  <w:style w:type="paragraph" w:styleId="Heading3">
-    <w:name w:val="heading 3"/>
-    <w:basedOn w:val="Normal"/>
-    <w:next w:val="Normal"/>
-    <w:link w:val="Heading3Char"/>
-    <w:uiPriority w:val="9"/>
-    <w:unhideWhenUsed/>
-    <w:qFormat/>
-    <w:rsid w:val="00CB2C1C"/>
-    <w:pPr>
-      <w:keepNext/>
-      <w:keepLines/>
-      <w:spacing w:before="200"/>
-      <w:outlineLvl w:val="2"/>
-    </w:pPr>
-    <w:rPr>
-      <w:rFonts w:asciiTheme="majorHAnsi" w:eastAsiaTheme="majorEastAsia" w:hAnsiTheme="majorHAnsi"/>
-      <w:b/>
-      <w:bCs/>
-      <w:color w:val="4F81BD" w:themeColor="accent1"/>
-      <w:szCs w:val="21"/>
-    </w:rPr>
-  </w:style>
-  <w:style w:type="character" w:default="1" w:styleId="DefaultParagraphFont">
-    <w:name w:val="Default Paragraph Font"/>
-    <w:uiPriority w:val="1"/>
-    <w:semiHidden/>
-    <w:unhideWhenUsed/>
-  </w:style>
-  <w:style w:type="table" w:default="1" w:styleId="TableNormal">
-    <w:name w:val="Normal Table"/>
-    <w:uiPriority w:val="99"/>
-    <w:semiHidden/>
-    <w:unhideWhenUsed/>
-    <w:tblPr>
-      <w:tblInd w:w="0" w:type="dxa"/>
-      <w:tblCellMar>
-        <w:top w:w="0" w:type="dxa"/>
-        <w:left w:w="108" w:type="dxa"/>
-        <w:bottom w:w="0" w:type="dxa"/>
-        <w:right w:w="108" w:type="dxa"/>
-      </w:tblCellMar>
-    </w:tblPr>
-  </w:style>
-  <w:style w:type="numbering" w:default="1" w:styleId="NoList">
-    <w:name w:val="No List"/>
-    <w:uiPriority w:val="99"/>
-    <w:semiHidden/>
-    <w:unhideWhenUsed/>
-  </w:style>
-  <w:style w:type="paragraph" w:customStyle="1" w:styleId="Standard">
-    <w:name w:val="Standard"/>
-  </w:style>
-  <w:style w:type="paragraph" w:customStyle="1" w:styleId="Heading">
-    <w:name w:val="Heading"/>
-    <w:basedOn w:val="Standard"/>
-    <w:next w:val="Textbody"/>
-    <w:pPr>
-      <w:keepNext/>
-      <w:spacing w:before="240" w:after="120"/>
-    </w:pPr>
-    <w:rPr>
-      <w:rFonts w:ascii="Arial" w:eastAsia="Microsoft YaHei" w:hAnsi="Arial"/>
-      <w:sz w:val="28"/>
-      <w:szCs w:val="28"/>
-    </w:rPr>
-  </w:style>
-  <w:style w:type="paragraph" w:customStyle="1" w:styleId="Textbody">
-    <w:name w:val="Text body"/>
-    <w:basedOn w:val="Standard"/>
-    <w:pPr>
-      <w:spacing w:after="120"/>
-    </w:pPr>
-  </w:style>
-  <w:style w:type="paragraph" w:styleId="List">
-    <w:name w:val="List"/>
-    <w:basedOn w:val="Textbody"/>
-  </w:style>
-  <w:style w:type="paragraph" w:styleId="Caption">
-    <w:name w:val="caption"/>
-    <w:basedOn w:val="Standard"/>
-    <w:pPr>
-      <w:suppressLineNumbers/>
-      <w:spacing w:before="120" w:after="120"/>
-    </w:pPr>
-    <w:rPr>
-      <w:i/>
-      <w:iCs/>
-    </w:rPr>
-  </w:style>
-  <w:style w:type="paragraph" w:customStyle="1" w:styleId="Index">
-    <w:name w:val="Index"/>
-    <w:basedOn w:val="Standard"/>
-    <w:pPr>
-      <w:suppressLineNumbers/>
-    </w:pPr>
-  </w:style>
-  <w:style w:type="paragraph" w:customStyle="1" w:styleId="TableContents">
-    <w:name w:val="Table Contents"/>
-    <w:basedOn w:val="Standard"/>
-    <w:pPr>
-      <w:suppressLineNumbers/>
-    </w:pPr>
-  </w:style>
-  <w:style w:type="paragraph" w:customStyle="1" w:styleId="TableHeading">
-    <w:name w:val="Table Heading"/>
-    <w:basedOn w:val="TableContents"/>
-    <w:pPr>
-      <w:jc w:val="center"/>
-    </w:pPr>
-    <w:rPr>
-      <w:b/>
-      <w:bCs/>
-    </w:rPr>
-  </w:style>
-  <w:style w:type="paragraph" w:styleId="Title">
-    <w:name w:val="Title"/>
-    <w:basedOn w:val="Normal"/>
-    <w:next w:val="Normal"/>
-    <w:link w:val="TitleChar"/>
-    <w:uiPriority w:val="10"/>
-    <w:qFormat/>
-    <w:rsid w:val="00F04879"/>
-    <w:pPr>
-      <w:pBdr>
-        <w:bottom w:val="single" w:sz="8" w:space="4" w:color="4F81BD" w:themeColor="accent1"/>
-      </w:pBdr>
-      <w:spacing w:after="300"/>
-      <w:contextualSpacing/>
-    </w:pPr>
-    <w:rPr>
-      <w:rFonts w:asciiTheme="majorHAnsi" w:eastAsiaTheme="majorEastAsia" w:hAnsiTheme="majorHAnsi"/>
-      <w:color w:val="17365D" w:themeColor="text2" w:themeShade="BF"/>
-      <w:spacing w:val="5"/>
-      <w:kern w:val="28"/>
-      <w:sz w:val="52"/>
-      <w:szCs w:val="47"/>
-    </w:rPr>
-  </w:style>
-  <w:style w:type="character" w:customStyle="1" w:styleId="TitleChar">
-    <w:name w:val="Title Char"/>
-    <w:basedOn w:val="DefaultParagraphFont"/>
-    <w:link w:val="Title"/>
-    <w:uiPriority w:val="10"/>
-    <w:rsid w:val="00F04879"/>
-    <w:rPr>
-      <w:rFonts w:asciiTheme="majorHAnsi" w:eastAsiaTheme="majorEastAsia" w:hAnsiTheme="majorHAnsi"/>
-      <w:color w:val="17365D" w:themeColor="text2" w:themeShade="BF"/>
-      <w:spacing w:val="5"/>
-      <w:kern w:val="28"/>
-      <w:sz w:val="52"/>
-      <w:szCs w:val="47"/>
-    </w:rPr>
-  </w:style>
-  <w:style w:type="character" w:customStyle="1" w:styleId="Heading1Char">
-    <w:name w:val="Heading 1 Char"/>
-    <w:basedOn w:val="DefaultParagraphFont"/>
-    <w:link w:val="Heading1"/>
-    <w:uiPriority w:val="9"/>
-    <w:rsid w:val="00F04879"/>
-    <w:rPr>
-      <w:rFonts w:asciiTheme="majorHAnsi" w:eastAsiaTheme="majorEastAsia" w:hAnsiTheme="majorHAnsi"/>
-      <w:b/>
-      <w:bCs/>
-      <w:color w:val="365F91" w:themeColor="accent1" w:themeShade="BF"/>
-      <w:sz w:val="28"/>
-      <w:szCs w:val="25"/>
-    </w:rPr>
-  </w:style>
-  <w:style w:type="character" w:customStyle="1" w:styleId="Heading2Char">
-    <w:name w:val="Heading 2 Char"/>
-    <w:basedOn w:val="DefaultParagraphFont"/>
-    <w:link w:val="Heading2"/>
-    <w:uiPriority w:val="9"/>
-    <w:rsid w:val="00EF1092"/>
-    <w:rPr>
-      <w:rFonts w:asciiTheme="majorHAnsi" w:eastAsiaTheme="majorEastAsia" w:hAnsiTheme="majorHAnsi"/>
-      <w:b/>
-      <w:bCs/>
-      <w:color w:val="4F81BD" w:themeColor="accent1"/>
-      <w:sz w:val="26"/>
-      <w:szCs w:val="23"/>
-    </w:rPr>
-  </w:style>
-  <w:style w:type="paragraph" w:styleId="BalloonText">
-    <w:name w:val="Balloon Text"/>
-    <w:basedOn w:val="Normal"/>
-    <w:link w:val="BalloonTextChar"/>
-    <w:uiPriority w:val="99"/>
-    <w:semiHidden/>
-    <w:unhideWhenUsed/>
-    <w:rsid w:val="00A17761"/>
-    <w:rPr>
-      <w:rFonts w:ascii="Tahoma" w:hAnsi="Tahoma"/>
-      <w:sz w:val="16"/>
-      <w:szCs w:val="14"/>
-    </w:rPr>
-  </w:style>
-  <w:style w:type="character" w:customStyle="1" w:styleId="BalloonTextChar">
-    <w:name w:val="Balloon Text Char"/>
-    <w:basedOn w:val="DefaultParagraphFont"/>
-    <w:link w:val="BalloonText"/>
-    <w:uiPriority w:val="99"/>
-    <w:semiHidden/>
-    <w:rsid w:val="00A17761"/>
-    <w:rPr>
-      <w:rFonts w:ascii="Tahoma" w:hAnsi="Tahoma"/>
-      <w:sz w:val="16"/>
-      <w:szCs w:val="14"/>
-    </w:rPr>
-  </w:style>
-  <w:style w:type="paragraph" w:styleId="Header">
-    <w:name w:val="header"/>
-    <w:basedOn w:val="Normal"/>
-    <w:link w:val="HeaderChar"/>
-    <w:uiPriority w:val="99"/>
-    <w:unhideWhenUsed/>
-    <w:rsid w:val="00C30C4A"/>
-    <w:pPr>
-      <w:tabs>
-        <w:tab w:val="center" w:pos="4680"/>
-        <w:tab w:val="right" w:pos="9360"/>
-      </w:tabs>
-    </w:pPr>
-    <w:rPr>
-      <w:szCs w:val="21"/>
-    </w:rPr>
-  </w:style>
-  <w:style w:type="character" w:customStyle="1" w:styleId="HeaderChar">
-    <w:name w:val="Header Char"/>
-    <w:basedOn w:val="DefaultParagraphFont"/>
-    <w:link w:val="Header"/>
-    <w:uiPriority w:val="99"/>
-    <w:rsid w:val="00C30C4A"/>
-    <w:rPr>
-      <w:szCs w:val="21"/>
-    </w:rPr>
-  </w:style>
-  <w:style w:type="paragraph" w:styleId="Footer">
-    <w:name w:val="footer"/>
-    <w:basedOn w:val="Normal"/>
-    <w:link w:val="FooterChar"/>
-    <w:uiPriority w:val="99"/>
-    <w:unhideWhenUsed/>
-    <w:rsid w:val="00C30C4A"/>
-    <w:pPr>
-      <w:tabs>
-        <w:tab w:val="center" w:pos="4680"/>
-        <w:tab w:val="right" w:pos="9360"/>
-      </w:tabs>
-    </w:pPr>
-    <w:rPr>
-      <w:szCs w:val="21"/>
-    </w:rPr>
-  </w:style>
-  <w:style w:type="character" w:customStyle="1" w:styleId="FooterChar">
-    <w:name w:val="Footer Char"/>
-    <w:basedOn w:val="DefaultParagraphFont"/>
-    <w:link w:val="Footer"/>
-    <w:uiPriority w:val="99"/>
-    <w:rsid w:val="00C30C4A"/>
-    <w:rPr>
-      <w:szCs w:val="21"/>
-    </w:rPr>
-  </w:style>
-  <w:style w:type="table" w:styleId="TableGrid">
-    <w:name w:val="Table Grid"/>
-    <w:basedOn w:val="TableNormal"/>
-    <w:uiPriority w:val="59"/>
-    <w:rsid w:val="00CB2C1C"/>
-    <w:tblPr>
-      <w:tblBorders>
-        <w:top w:val="single" w:sz="4" w:space="0" w:color="auto"/>
-        <w:left w:val="single" w:sz="4" w:space="0" w:color="auto"/>
-        <w:bottom w:val="single" w:sz="4" w:space="0" w:color="auto"/>
-        <w:right w:val="single" w:sz="4" w:space="0" w:color="auto"/>
-        <w:insideH w:val="single" w:sz="4" w:space="0" w:color="auto"/>
-        <w:insideV w:val="single" w:sz="4" w:space="0" w:color="auto"/>
-      </w:tblBorders>
-    </w:tblPr>
-  </w:style>
-  <w:style w:type="character" w:customStyle="1" w:styleId="Heading3Char">
-    <w:name w:val="Heading 3 Char"/>
-    <w:basedOn w:val="DefaultParagraphFont"/>
-    <w:link w:val="Heading3"/>
-    <w:uiPriority w:val="9"/>
-    <w:rsid w:val="00CB2C1C"/>
-    <w:rPr>
-      <w:rFonts w:asciiTheme="majorHAnsi" w:eastAsiaTheme="majorEastAsia" w:hAnsiTheme="majorHAnsi"/>
-      <w:b/>
-      <w:bCs/>
-      <w:color w:val="4F81BD" w:themeColor="accent1"/>
-      <w:szCs w:val="21"/>
-    </w:rPr>
-  </w:style>
-  <w:style w:type="character" w:styleId="Hyperlink">
-    <w:name w:val="Hyperlink"/>
-    <w:basedOn w:val="DefaultParagraphFont"/>
-    <w:uiPriority w:val="99"/>
-    <w:unhideWhenUsed/>
-    <w:rsid w:val="0076167A"/>
-    <w:rPr>
-      <w:color w:val="0000FF" w:themeColor="hyperlink"/>
-      <w:u w:val="single"/>
-    </w:rPr>
-  </w:style>
-</w:styles>
-</file>
-
-<file path=word/stylesWithEffects.xml><?xml version="1.0" encoding="utf-8"?>
-<w:styles xmlns:wpc="http://schemas.microsoft.com/office/word/2010/wordprocessingCanvas" xmlns:mc="http://schemas.openxmlformats.org/markup-compatibility/2006" xmlns:o="urn:schemas-microsoft-com:office:office" xmlns:r="http://schemas.openxmlformats.org/officeDocument/2006/relationships" xmlns:m="http://schemas.openxmlformats.org/officeDocument/2006/math" xmlns:v="urn:schemas-microsoft-com:vml" xmlns:wp14="http://schemas.microsoft.com/office/word/2010/wordprocessingDrawing" xmlns:wp="http://schemas.openxmlformats.org/drawingml/2006/wordprocessingDrawing" xmlns:w10="urn:schemas-microsoft-com:office:word" xmlns:w="http://schemas.openxmlformats.org/wordprocessingml/2006/main" xmlns:w14="http://schemas.microsoft.com/office/word/2010/wordml" xmlns:wpg="http://schemas.microsoft.com/office/word/2010/wordprocessingGroup" xmlns:wpi="http://schemas.microsoft.com/office/word/2010/wordprocessingInk" xmlns:wne="http://schemas.microsoft.com/office/word/2006/wordml" xmlns:wps="http://schemas.microsoft.com/office/word/2010/wordprocessingShape" mc:Ignorable="w14 wp14">
-  <w:docDefaults>
-    <w:rPrDefault>
-      <w:rPr>
-        <w:rFonts w:ascii="Times New Roman" w:eastAsia="SimSun" w:hAnsi="Times New Roman" w:cs="Mangal"/>
-        <w:kern w:val="3"/>
-        <w:sz w:val="24"/>
-        <w:szCs w:val="24"/>
-        <w:lang w:val="en-US" w:eastAsia="zh-CN" w:bidi="hi-IN"/>
-      </w:rPr>
-    </w:rPrDefault>
-    <w:pPrDefault>
-      <w:pPr>
-        <w:widowControl w:val="0"/>
-        <w:suppressAutoHyphens/>
-        <w:autoSpaceDN w:val="0"/>
-        <w:textAlignment w:val="baseline"/>
-      </w:pPr>
-    </w:pPrDefault>
-  </w:docDefaults>
-  <w:latentStyles w:defLockedState="0" w:defUIPriority="99" w:defSemiHidden="1" w:defUnhideWhenUsed="1" w:defQFormat="0" w:count="267">
-    <w:lsdException w:name="Normal" w:semiHidden="0" w:uiPriority="0" w:unhideWhenUsed="0" w:qFormat="1"/>
-    <w:lsdException w:name="heading 1" w:semiHidden="0" w:uiPriority="9" w:unhideWhenUsed="0" w:qFormat="1"/>
-    <w:lsdException w:name="heading 2" w:uiPriority="9" w:qFormat="1"/>
-    <w:lsdException w:name="heading 3" w:uiPriority="9" w:qFormat="1"/>
-    <w:lsdException w:name="heading 4" w:uiPriority="9" w:qFormat="1"/>
-    <w:lsdException w:name="heading 5" w:uiPriority="9" w:qFormat="1"/>
-    <w:lsdException w:name="heading 6" w:uiPriority="9" w:qFormat="1"/>
-    <w:lsdException w:name="heading 7" w:uiPriority="9" w:qFormat="1"/>
-    <w:lsdException w:name="heading 8" w:uiPriority="9" w:qFormat="1"/>
-    <w:lsdException w:name="heading 9" w:uiPriority="9" w:qFormat="1"/>
-    <w:lsdException w:name="toc 1" w:uiPriority="39"/>
-    <w:lsdException w:name="toc 2" w:uiPriority="39"/>
-    <w:lsdException w:name="toc 3" w:uiPriority="39"/>
-    <w:lsdException w:name="toc 4" w:uiPriority="39"/>
-    <w:lsdException w:name="toc 5" w:uiPriority="39"/>
-    <w:lsdException w:name="toc 6" w:uiPriority="39"/>
-    <w:lsdException w:name="toc 7" w:uiPriority="39"/>
-    <w:lsdException w:name="toc 8" w:uiPriority="39"/>
-    <w:lsdException w:name="toc 9" w:uiPriority="39"/>
-    <w:lsdException w:name="caption" w:uiPriority="35" w:qFormat="1"/>
-    <w:lsdException w:name="Title" w:semiHidden="0" w:uiPriority="10" w:unhideWhenUsed="0" w:qFormat="1"/>
-    <w:lsdException w:name="Default Paragraph Font" w:uiPriority="1"/>
-    <w:lsdException w:name="Subtitle" w:semiHidden="0" w:uiPriority="11" w:unhideWhenUsed="0" w:qFormat="1"/>
-    <w:lsdException w:name="Strong" w:semiHidden="0" w:uiPriority="22" w:unhideWhenUsed="0" w:qFormat="1"/>
-    <w:lsdException w:name="Emphasis" w:semiHidden="0" w:uiPriority="20" w:unhideWhenUsed="0" w:qFormat="1"/>
-    <w:lsdException w:name="Table Grid" w:semiHidden="0" w:uiPriority="59" w:unhideWhenUsed="0"/>
-    <w:lsdException w:name="Placeholder Text" w:unhideWhenUsed="0"/>
-    <w:lsdException w:name="No Spacing" w:semiHidden="0" w:uiPriority="1" w:unhideWhenUsed="0" w:qFormat="1"/>
-    <w:lsdException w:name="Light Shading" w:semiHidden="0" w:uiPriority="60" w:unhideWhenUsed="0"/>
-    <w:lsdException w:name="Light List" w:semiHidden="0" w:uiPriority="61" w:unhideWhenUsed="0"/>
-    <w:lsdException w:name="Light Grid" w:semiHidden="0" w:uiPriority="62" w:unhideWhenUsed="0"/>
-    <w:lsdException w:name="Medium Shading 1" w:semiHidden="0" w:uiPriority="63" w:unhideWhenUsed="0"/>
-    <w:lsdException w:name="Medium Shading 2" w:semiHidden="0" w:uiPriority="64" w:unhideWhenUsed="0"/>
-    <w:lsdException w:name="Medium List 1" w:semiHidden="0" w:uiPriority="65" w:unhideWhenUsed="0"/>
-    <w:lsdException w:name="Medium List 2" w:semiHidden="0" w:uiPriority="66" w:unhideWhenUsed="0"/>
-    <w:lsdException w:name="Medium Grid 1" w:semiHidden="0" w:uiPriority="67" w:unhideWhenUsed="0"/>
-    <w:lsdException w:name="Medium Grid 2" w:semiHidden="0" w:uiPriority="68" w:unhideWhenUsed="0"/>
-    <w:lsdException w:name="Medium Grid 3" w:semiHidden="0" w:uiPriority="69" w:unhideWhenUsed="0"/>
-    <w:lsdException w:name="Dark List" w:semiHidden="0" w:uiPriority="70" w:unhideWhenUsed="0"/>
-    <w:lsdException w:name="Colorful Shading" w:semiHidden="0" w:uiPriority="71" w:unhideWhenUsed="0"/>
-    <w:lsdException w:name="Colorful List" w:semiHidden="0" w:uiPriority="72" w:unhideWhenUsed="0"/>
-    <w:lsdException w:name="Colorful Grid" w:semiHidden="0" w:uiPriority="73" w:unhideWhenUsed="0"/>
-    <w:lsdException w:name="Light Shading Accent 1" w:semiHidden="0" w:uiPriority="60" w:unhideWhenUsed="0"/>
-    <w:lsdException w:name="Light List Accent 1" w:semiHidden="0" w:uiPriority="61" w:unhideWhenUsed="0"/>
-    <w:lsdException w:name="Light Grid Accent 1" w:semiHidden="0" w:uiPriority="62" w:unhideWhenUsed="0"/>
-    <w:lsdException w:name="Medium Shading 1 Accent 1" w:semiHidden="0" w:uiPriority="63" w:unhideWhenUsed="0"/>
-    <w:lsdException w:name="Medium Shading 2 Accent 1" w:semiHidden="0" w:uiPriority="64" w:unhideWhenUsed="0"/>
-    <w:lsdException w:name="Medium List 1 Accent 1" w:semiHidden="0" w:uiPriority="65" w:unhideWhenUsed="0"/>
-    <w:lsdException w:name="Revision" w:unhideWhenUsed="0"/>
-    <w:lsdException w:name="List Paragraph" w:semiHidden="0" w:uiPriority="34" w:unhideWhenUsed="0" w:qFormat="1"/>
-    <w:lsdException w:name="Quote" w:semiHidden="0" w:uiPriority="29" w:unhideWhenUsed="0" w:qFormat="1"/>
-    <w:lsdException w:name="Intense Quote" w:semiHidden="0" w:uiPriority="30" w:unhideWhenUsed="0" w:qFormat="1"/>
-    <w:lsdException w:name="Medium List 2 Accent 1" w:semiHidden="0" w:uiPriority="66" w:unhideWhenUsed="0"/>
-    <w:lsdException w:name="Medium Grid 1 Accent 1" w:semiHidden="0" w:uiPriority="67" w:unhideWhenUsed="0"/>
-    <w:lsdException w:name="Medium Grid 2 Accent 1" w:semiHidden="0" w:uiPriority="68" w:unhideWhenUsed="0"/>
-    <w:lsdException w:name="Medium Grid 3 Accent 1" w:semiHidden="0" w:uiPriority="69" w:unhideWhenUsed="0"/>
-    <w:lsdException w:name="Dark List Accent 1" w:semiHidden="0" w:uiPriority="70" w:unhideWhenUsed="0"/>
-    <w:lsdException w:name="Colorful Shading Accent 1" w:semiHidden="0" w:uiPriority="71" w:unhideWhenUsed="0"/>
-    <w:lsdException w:name="Colorful List Accent 1" w:semiHidden="0" w:uiPriority="72" w:unhideWhenUsed="0"/>
-    <w:lsdException w:name="Colorful Grid Accent 1" w:semiHidden="0" w:uiPriority="73" w:unhideWhenUsed="0"/>
-    <w:lsdException w:name="Light Shading Accent 2" w:semiHidden="0" w:uiPriority="60" w:unhideWhenUsed="0"/>
-    <w:lsdException w:name="Light List Accent 2" w:semiHidden="0" w:uiPriority="61" w:unhideWhenUsed="0"/>
-    <w:lsdException w:name="Light Grid Accent 2" w:semiHidden="0" w:uiPriority="62" w:unhideWhenUsed="0"/>
-    <w:lsdException w:name="Medium Shading 1 Accent 2" w:semiHidden="0" w:uiPriority="63" w:unhideWhenUsed="0"/>
-    <w:lsdException w:name="Medium Shading 2 Accent 2" w:semiHidden="0" w:uiPriority="64" w:unhideWhenUsed="0"/>
-    <w:lsdException w:name="Medium List 1 Accent 2" w:semiHidden="0" w:uiPriority="65" w:unhideWhenUsed="0"/>
-    <w:lsdException w:name="Medium List 2 Accent 2" w:semiHidden="0" w:uiPriority="66" w:unhideWhenUsed="0"/>
-    <w:lsdException w:name="Medium Grid 1 Accent 2" w:semiHidden="0" w:uiPriority="67" w:unhideWhenUsed="0"/>
-    <w:lsdException w:name="Medium Grid 2 Accent 2" w:semiHidden="0" w:uiPriority="68" w:unhideWhenUsed="0"/>
-    <w:lsdException w:name="Medium Grid 3 Accent 2" w:semiHidden="0" w:uiPriority="69" w:unhideWhenUsed="0"/>
-    <w:lsdException w:name="Dark List Accent 2" w:semiHidden="0" w:uiPriority="70" w:unhideWhenUsed="0"/>
-    <w:lsdException w:name="Colorful Shading Accent 2" w:semiHidden="0" w:uiPriority="71" w:unhideWhenUsed="0"/>
-    <w:lsdException w:name="Colorful List Accent 2" w:semiHidden="0" w:uiPriority="72" w:unhideWhenUsed="0"/>
-    <w:lsdException w:name="Colorful Grid Accent 2" w:semiHidden="0" w:uiPriority="73" w:unhideWhenUsed="0"/>
-    <w:lsdException w:name="Light Shading Accent 3" w:semiHidden="0" w:uiPriority="60" w:unhideWhenUsed="0"/>
-    <w:lsdException w:name="Light List Accent 3" w:semiHidden="0" w:uiPriority="61" w:unhideWhenUsed="0"/>
-    <w:lsdException w:name="Light Grid Accent 3" w:semiHidden="0" w:uiPriority="62" w:unhideWhenUsed="0"/>
-    <w:lsdException w:name="Medium Shading 1 Accent 3" w:semiHidden="0" w:uiPriority="63" w:unhideWhenUsed="0"/>
-    <w:lsdException w:name="Medium Shading 2 Accent 3" w:semiHidden="0" w:uiPriority="64" w:unhideWhenUsed="0"/>
-    <w:lsdException w:name="Medium List 1 Accent 3" w:semiHidden="0" w:uiPriority="65" w:unhideWhenUsed="0"/>
-    <w:lsdException w:name="Medium List 2 Accent 3" w:semiHidden="0" w:uiPriority="66" w:unhideWhenUsed="0"/>
-    <w:lsdException w:name="Medium Grid 1 Accent 3" w:semiHidden="0" w:uiPriority="67" w:unhideWhenUsed="0"/>
-    <w:lsdException w:name="Medium Grid 2 Accent 3" w:semiHidden="0" w:uiPriority="68" w:unhideWhenUsed="0"/>
-    <w:lsdException w:name="Medium Grid 3 Accent 3" w:semiHidden="0" w:uiPriority="69" w:unhideWhenUsed="0"/>
-    <w:lsdException w:name="Dark List Accent 3" w:semiHidden="0" w:uiPriority="70" w:unhideWhenUsed="0"/>
-    <w:lsdException w:name="Colorful Shading Accent 3" w:semiHidden="0" w:uiPriority="71" w:unhideWhenUsed="0"/>
-    <w:lsdException w:name="Colorful List Accent 3" w:semiHidden="0" w:uiPriority="72" w:unhideWhenUsed="0"/>
-    <w:lsdException w:name="Colorful Grid Accent 3" w:semiHidden="0" w:uiPriority="73" w:unhideWhenUsed="0"/>
-    <w:lsdException w:name="Light Shading Accent 4" w:semiHidden="0" w:uiPriority="60" w:unhideWhenUsed="0"/>
-    <w:lsdException w:name="Light List Accent 4" w:semiHidden="0" w:uiPriority="61" w:unhideWhenUsed="0"/>
-    <w:lsdException w:name="Light Grid Accent 4" w:semiHidden="0" w:uiPriority="62" w:unhideWhenUsed="0"/>
-    <w:lsdException w:name="Medium Shading 1 Accent 4" w:semiHidden="0" w:uiPriority="63" w:unhideWhenUsed="0"/>
-    <w:lsdException w:name="Medium Shading 2 Accent 4" w:semiHidden="0" w:uiPriority="64" w:unhideWhenUsed="0"/>
-    <w:lsdException w:name="Medium List 1 Accent 4" w:semiHidden="0" w:uiPriority="65" w:unhideWhenUsed="0"/>
-    <w:lsdException w:name="Medium List 2 Accent 4" w:semiHidden="0" w:uiPriority="66" w:unhideWhenUsed="0"/>
-    <w:lsdException w:name="Medium Grid 1 Accent 4" w:semiHidden="0" w:uiPriority="67" w:unhideWhenUsed="0"/>
-    <w:lsdException w:name="Medium Grid 2 Accent 4" w:semiHidden="0" w:uiPriority="68" w:unhideWhenUsed="0"/>
-    <w:lsdException w:name="Medium Grid 3 Accent 4" w:semiHidden="0" w:uiPriority="69" w:unhideWhenUsed="0"/>
-    <w:lsdException w:name="Dark List Accent 4" w:semiHidden="0" w:uiPriority="70" w:unhideWhenUsed="0"/>
-    <w:lsdException w:name="Colorful Shading Accent 4" w:semiHidden="0" w:uiPriority="71" w:unhideWhenUsed="0"/>
-    <w:lsdException w:name="Colorful List Accent 4" w:semiHidden="0" w:uiPriority="72" w:unhideWhenUsed="0"/>
-    <w:lsdException w:name="Colorful Grid Accent 4" w:semiHidden="0" w:uiPriority="73" w:unhideWhenUsed="0"/>
-    <w:lsdException w:name="Light Shading Accent 5" w:semiHidden="0" w:uiPriority="60" w:unhideWhenUsed="0"/>
-    <w:lsdException w:name="Light List Accent 5" w:semiHidden="0" w:uiPriority="61" w:unhideWhenUsed="0"/>
-    <w:lsdException w:name="Light Grid Accent 5" w:semiHidden="0" w:uiPriority="62" w:unhideWhenUsed="0"/>
-    <w:lsdException w:name="Medium Shading 1 Accent 5" w:semiHidden="0" w:uiPriority="63" w:unhideWhenUsed="0"/>
-    <w:lsdException w:name="Medium Shading 2 Accent 5" w:semiHidden="0" w:uiPriority="64" w:unhideWhenUsed="0"/>
-    <w:lsdException w:name="Medium List 1 Accent 5" w:semiHidden="0" w:uiPriority="65" w:unhideWhenUsed="0"/>
-    <w:lsdException w:name="Medium List 2 Accent 5" w:semiHidden="0" w:uiPriority="66" w:unhideWhenUsed="0"/>
-    <w:lsdException w:name="Medium Grid 1 Accent 5" w:semiHidden="0" w:uiPriority="67" w:unhideWhenUsed="0"/>
-    <w:lsdException w:name="Medium Grid 2 Accent 5" w:semiHidden="0" w:uiPriority="68" w:unhideWhenUsed="0"/>
-    <w:lsdException w:name="Medium Grid 3 Accent 5" w:semiHidden="0" w:uiPriority="69" w:unhideWhenUsed="0"/>
-    <w:lsdException w:name="Dark List Accent 5" w:semiHidden="0" w:uiPriority="70" w:unhideWhenUsed="0"/>
-    <w:lsdException w:name="Colorful Shading Accent 5" w:semiHidden="0" w:uiPriority="71" w:unhideWhenUsed="0"/>
-    <w:lsdException w:name="Colorful List Accent 5" w:semiHidden="0" w:uiPriority="72" w:unhideWhenUsed="0"/>
-    <w:lsdException w:name="Colorful Grid Accent 5" w:semiHidden="0" w:uiPriority="73" w:unhideWhenUsed="0"/>
-    <w:lsdException w:name="Light Shading Accent 6" w:semiHidden="0" w:uiPriority="60" w:unhideWhenUsed="0"/>
-    <w:lsdException w:name="Light List Accent 6" w:semiHidden="0" w:uiPriority="61" w:unhideWhenUsed="0"/>
-    <w:lsdException w:name="Light Grid Accent 6" w:semiHidden="0" w:uiPriority="62" w:unhideWhenUsed="0"/>
-    <w:lsdException w:name="Medium Shading 1 Accent 6" w:semiHidden="0" w:uiPriority="63" w:unhideWhenUsed="0"/>
-    <w:lsdException w:name="Medium Shading 2 Accent 6" w:semiHidden="0" w:uiPriority="64" w:unhideWhenUsed="0"/>
-    <w:lsdException w:name="Medium List 1 Accent 6" w:semiHidden="0" w:uiPriority="65" w:unhideWhenUsed="0"/>
-    <w:lsdException w:name="Medium List 2 Accent 6" w:semiHidden="0" w:uiPriority="66" w:unhideWhenUsed="0"/>
-    <w:lsdException w:name="Medium Grid 1 Accent 6" w:semiHidden="0" w:uiPriority="67" w:unhideWhenUsed="0"/>
-    <w:lsdException w:name="Medium Grid 2 Accent 6" w:semiHidden="0" w:uiPriority="68" w:unhideWhenUsed="0"/>
-    <w:lsdException w:name="Medium Grid 3 Accent 6" w:semiHidden="0" w:uiPriority="69" w:unhideWhenUsed="0"/>
-    <w:lsdException w:name="Dark List Accent 6" w:semiHidden="0" w:uiPriority="70" w:unhideWhenUsed="0"/>
-    <w:lsdException w:name="Colorful Shading Accent 6" w:semiHidden="0" w:uiPriority="71" w:unhideWhenUsed="0"/>
-    <w:lsdException w:name="Colorful List Accent 6" w:semiHidden="0" w:uiPriority="72" w:unhideWhenUsed="0"/>
-    <w:lsdException w:name="Colorful Grid Accent 6" w:semiHidden="0" w:uiPriority="73" w:unhideWhenUsed="0"/>
-    <w:lsdException w:name="Subtle Emphasis" w:semiHidden="0" w:uiPriority="19" w:unhideWhenUsed="0" w:qFormat="1"/>
-    <w:lsdException w:name="Intense Emphasis" w:semiHidden="0" w:uiPriority="21" w:unhideWhenUsed="0" w:qFormat="1"/>
-    <w:lsdException w:name="Subtle Reference" w:semiHidden="0" w:uiPriority="31" w:unhideWhenUsed="0" w:qFormat="1"/>
-    <w:lsdException w:name="Intense Reference" w:semiHidden="0" w:uiPriority="32" w:unhideWhenUsed="0" w:qFormat="1"/>
-    <w:lsdException w:name="Book Title" w:semiHidden="0" w:uiPriority="33" w:unhideWhenUsed="0" w:qFormat="1"/>
-    <w:lsdException w:name="Bibliography" w:uiPriority="37"/>
-    <w:lsdException w:name="TOC Heading" w:uiPriority="39" w:qFormat="1"/>
+  <w:latentStyles w:defLockedState="0" w:defUIPriority="99" w:defSemiHidden="0" w:defUnhideWhenUsed="0" w:defQFormat="0" w:count="371">
+    <w:lsdException w:name="Normal" w:uiPriority="0" w:qFormat="1"/>
+    <w:lsdException w:name="heading 1" w:uiPriority="9" w:qFormat="1"/>
+    <w:lsdException w:name="heading 2" w:semiHidden="1" w:uiPriority="9" w:unhideWhenUsed="1" w:qFormat="1"/>
+    <w:lsdException w:name="heading 3" w:semiHidden="1" w:uiPriority="9" w:unhideWhenUsed="1" w:qFormat="1"/>
+    <w:lsdException w:name="heading 4" w:semiHidden="1" w:uiPriority="9" w:unhideWhenUsed="1" w:qFormat="1"/>
+    <w:lsdException w:name="heading 5" w:semiHidden="1" w:uiPriority="9" w:unhideWhenUsed="1" w:qFormat="1"/>
+    <w:lsdException w:name="heading 6" w:semiHidden="1" w:uiPriority="9" w:unhideWhenUsed="1" w:qFormat="1"/>
+    <w:lsdException w:name="heading 7" w:semiHidden="1" w:uiPriority="9" w:unhideWhenUsed="1" w:qFormat="1"/>
+    <w:lsdException w:name="heading 8" w:semiHidden="1" w:uiPriority="9" w:unhideWhenUsed="1" w:qFormat="1"/>
+    <w:lsdException w:name="heading 9" w:semiHidden="1" w:uiPriority="9" w:unhideWhenUsed="1" w:qFormat="1"/>
+    <w:lsdException w:name="index 1" w:semiHidden="1" w:unhideWhenUsed="1"/>
+    <w:lsdException w:name="index 2" w:semiHidden="1" w:unhideWhenUsed="1"/>
+    <w:lsdException w:name="index 3" w:semiHidden="1" w:unhideWhenUsed="1"/>
+    <w:lsdException w:name="index 4" w:semiHidden="1" w:unhideWhenUsed="1"/>
+    <w:lsdException w:name="index 5" w:semiHidden="1" w:unhideWhenUsed="1"/>
+    <w:lsdException w:name="index 6" w:semiHidden="1" w:unhideWhenUsed="1"/>
+    <w:lsdException w:name="index 7" w:semiHidden="1" w:unhideWhenUsed="1"/>
+    <w:lsdException w:name="index 8" w:semiHidden="1" w:unhideWhenUsed="1"/>
+    <w:lsdException w:name="index 9" w:semiHidden="1" w:unhideWhenUsed="1"/>
+    <w:lsdException w:name="toc 1" w:semiHidden="1" w:uiPriority="39" w:unhideWhenUsed="1"/>
+    <w:lsdException w:name="toc 2" w:semiHidden="1" w:uiPriority="39" w:unhideWhenUsed="1"/>
+    <w:lsdException w:name="toc 3" w:semiHidden="1" w:uiPriority="39" w:unhideWhenUsed="1"/>
+    <w:lsdException w:name="toc 4" w:semiHidden="1" w:uiPriority="39" w:unhideWhenUsed="1"/>
+    <w:lsdException w:name="toc 5" w:semiHidden="1" w:uiPriority="39" w:unhideWhenUsed="1"/>
+    <w:lsdException w:name="toc 6" w:semiHidden="1" w:uiPriority="39" w:unhideWhenUsed="1"/>
+    <w:lsdException w:name="toc 7" w:semiHidden="1" w:uiPriority="39" w:unhideWhenUsed="1"/>
+    <w:lsdException w:name="toc 8" w:semiHidden="1" w:uiPriority="39" w:unhideWhenUsed="1"/>
+    <w:lsdException w:name="toc 9" w:semiHidden="1" w:uiPriority="39" w:unhideWhenUsed="1"/>
+    <w:lsdException w:name="Normal Indent" w:semiHidden="1" w:unhideWhenUsed="1"/>
+    <w:lsdException w:name="footnote text" w:semiHidden="1" w:unhideWhenUsed="1"/>
+    <w:lsdException w:name="annotation text" w:semiHidden="1" w:unhideWhenUsed="1"/>
+    <w:lsdException w:name="header" w:semiHidden="1" w:unhideWhenUsed="1"/>
+    <w:lsdException w:name="footer" w:semiHidden="1" w:unhideWhenUsed="1"/>
+    <w:lsdException w:name="index heading" w:semiHidden="1" w:unhideWhenUsed="1"/>
+    <w:lsdException w:name="caption" w:semiHidden="1" w:uiPriority="35" w:unhideWhenUsed="1" w:qFormat="1"/>
+    <w:lsdException w:name="table of figures" w:semiHidden="1" w:unhideWhenUsed="1"/>
+    <w:lsdException w:name="envelope address" w:semiHidden="1" w:unhideWhenUsed="1"/>
+    <w:lsdException w:name="envelope return" w:semiHidden="1" w:unhideWhenUsed="1"/>
+    <w:lsdException w:name="footnote reference" w:semiHidden="1" w:unhideWhenUsed="1"/>
+    <w:lsdException w:name="annotation reference" w:semiHidden="1" w:unhideWhenUsed="1"/>
+    <w:lsdException w:name="line number" w:semiHidden="1" w:unhideWhenUsed="1"/>
+    <w:lsdException w:name="page number" w:semiHidden="1" w:unhideWhenUsed="1"/>
+    <w:lsdException w:name="endnote reference" w:semiHidden="1" w:unhideWhenUsed="1"/>
+    <w:lsdException w:name="endnote text" w:semiHidden="1" w:unhideWhenUsed="1"/>
+    <w:lsdException w:name="table of authorities" w:semiHidden="1" w:unhideWhenUsed="1"/>
+    <w:lsdException w:name="macro" w:semiHidden="1" w:unhideWhenUsed="1"/>
+    <w:lsdException w:name="toa heading" w:semiHidden="1" w:unhideWhenUsed="1"/>
+    <w:lsdException w:name="List" w:semiHidden="1" w:unhideWhenUsed="1"/>
+    <w:lsdException w:name="List Bullet" w:semiHidden="1" w:unhideWhenUsed="1"/>
+    <w:lsdException w:name="List Number" w:semiHidden="1" w:unhideWhenUsed="1"/>
+    <w:lsdException w:name="List 2" w:semiHidden="1" w:unhideWhenUsed="1"/>
+    <w:lsdException w:name="List 3" w:semiHidden="1" w:unhideWhenUsed="1"/>
+    <w:lsdException w:name="List 4" w:semiHidden="1" w:unhideWhenUsed="1"/>
+    <w:lsdException w:name="List 5" w:semiHidden="1" w:unhideWhenUsed="1"/>
+    <w:lsdException w:name="List Bullet 2" w:semiHidden="1" w:unhideWhenUsed="1"/>
+    <w:lsdException w:name="List Bullet 3" w:semiHidden="1" w:unhideWhenUsed="1"/>
+    <w:lsdException w:name="List Bullet 4" w:semiHidden="1" w:unhideWhenUsed="1"/>
+    <w:lsdException w:name="List Bullet 5" w:semiHidden="1" w:unhideWhenUsed="1"/>
+    <w:lsdException w:name="List Number 2" w:semiHidden="1" w:unhideWhenUsed="1"/>
+    <w:lsdException w:name="List Number 3" w:semiHidden="1" w:unhideWhenUsed="1"/>
+    <w:lsdException w:name="List Number 4" w:semiHidden="1" w:unhideWhenUsed="1"/>
+    <w:lsdException w:name="List Number 5" w:semiHidden="1" w:unhideWhenUsed="1"/>
+    <w:lsdException w:name="Title" w:uiPriority="10" w:qFormat="1"/>
+    <w:lsdException w:name="Closing" w:semiHidden="1" w:unhideWhenUsed="1"/>
+    <w:lsdException w:name="Signature" w:semiHidden="1" w:unhideWhenUsed="1"/>
+    <w:lsdException w:name="Default Paragraph Font" w:semiHidden="1" w:uiPriority="1" w:unhideWhenUsed="1"/>
+    <w:lsdException w:name="Body Text" w:semiHidden="1" w:unhideWhenUsed="1"/>
+    <w:lsdException w:name="Body Text Indent" w:semiHidden="1" w:unhideWhenUsed="1"/>
+    <w:lsdException w:name="List Continue" w:semiHidden="1" w:unhideWhenUsed="1"/>
+    <w:lsdException w:name="List Continue 2" w:semiHidden="1" w:unhideWhenUsed="1"/>
+    <w:lsdException w:name="List Continue 3" w:semiHidden="1" w:unhideWhenUsed="1"/>
+    <w:lsdException w:name="List Continue 4" w:semiHidden="1" w:unhideWhenUsed="1"/>
+    <w:lsdException w:name="List Continue 5" w:semiHidden="1" w:unhideWhenUsed="1"/>
+    <w:lsdException w:name="Message Header" w:semiHidden="1" w:unhideWhenUsed="1"/>
+    <w:lsdException w:name="Subtitle" w:uiPriority="11" w:qFormat="1"/>
+    <w:lsdException w:name="Salutation" w:semiHidden="1" w:unhideWhenUsed="1"/>
+    <w:lsdException w:name="Date" w:semiHidden="1" w:unhideWhenUsed="1"/>
+    <w:lsdException w:name="Body Text First Indent" w:semiHidden="1" w:unhideWhenUsed="1"/>
+    <w:lsdException w:name="Body Text First Indent 2" w:semiHidden="1" w:unhideWhenUsed="1"/>
+    <w:lsdException w:name="Note Heading" w:semiHidden="1" w:unhideWhenUsed="1"/>
+    <w:lsdException w:name="Body Text 2" w:semiHidden="1" w:unhideWhenUsed="1"/>
+    <w:lsdException w:name="Body Text 3" w:semiHidden="1" w:unhideWhenUsed="1"/>
+    <w:lsdException w:name="Body Text Indent 2" w:semiHidden="1" w:unhideWhenUsed="1"/>
+    <w:lsdException w:name="Body Text Indent 3" w:semiHidden="1" w:unhideWhenUsed="1"/>
+    <w:lsdException w:name="Block Text" w:semiHidden="1" w:unhideWhenUsed="1"/>
+    <w:lsdException w:name="Hyperlink" w:semiHidden="1" w:unhideWhenUsed="1"/>
+    <w:lsdException w:name="FollowedHyperlink" w:semiHidden="1" w:unhideWhenUsed="1"/>
+    <w:lsdException w:name="Strong" w:uiPriority="22" w:qFormat="1"/>
+    <w:lsdException w:name="Emphasis" w:uiPriority="20" w:qFormat="1"/>
+    <w:lsdException w:name="Document Map" w:semiHidden="1" w:unhideWhenUsed="1"/>
+    <w:lsdException w:name="Plain Text" w:semiHidden="1" w:unhideWhenUsed="1"/>
+    <w:lsdException w:name="E-mail Signature" w:semiHidden="1" w:unhideWhenUsed="1"/>
+    <w:lsdException w:name="HTML Top of Form" w:semiHidden="1" w:unhideWhenUsed="1"/>
+    <w:lsdException w:name="HTML Bottom of Form" w:semiHidden="1" w:unhideWhenUsed="1"/>
+    <w:lsdException w:name="Normal (Web)" w:semiHidden="1" w:unhideWhenUsed="1"/>
+    <w:lsdException w:name="HTML Acronym" w:semiHidden="1" w:unhideWhenUsed="1"/>
+    <w:lsdException w:name="HTML Address" w:semiHidden="1" w:unhideWhenUsed="1"/>
+    <w:lsdException w:name="HTML Cite" w:semiHidden="1" w:unhideWhenUsed="1"/>
+    <w:lsdException w:name="HTML Code" w:semiHidden="1" w:unhideWhenUsed="1"/>
+    <w:lsdException w:name="HTML Definition" w:semiHidden="1" w:unhideWhenUsed="1"/>
+    <w:lsdException w:name="HTML Keyboard" w:semiHidden="1" w:unhideWhenUsed="1"/>
+    <w:lsdException w:name="HTML Preformatted" w:semiHidden="1" w:unhideWhenUsed="1"/>
+    <w:lsdException w:name="HTML Sample" w:semiHidden="1" w:unhideWhenUsed="1"/>
+    <w:lsdException w:name="HTML Typewriter" w:semiHidden="1" w:unhideWhenUsed="1"/>
+    <w:lsdException w:name="HTML Variable" w:semiHidden="1" w:unhideWhenUsed="1"/>
+    <w:lsdException w:name="Normal Table" w:semiHidden="1" w:unhideWhenUsed="1"/>
+    <w:lsdException w:name="annotation subject" w:semiHidden="1" w:unhideWhenUsed="1"/>
+    <w:lsdException w:name="No List" w:semiHidden="1" w:unhideWhenUsed="1"/>
+    <w:lsdException w:name="Outline List 1" w:semiHidden="1" w:unhideWhenUsed="1"/>
+    <w:lsdException w:name="Outline List 2" w:semiHidden="1" w:unhideWhenUsed="1"/>
+    <w:lsdException w:name="Outline List 3" w:semiHidden="1" w:unhideWhenUsed="1"/>
+    <w:lsdException w:name="Table Simple 1" w:semiHidden="1" w:unhideWhenUsed="1"/>
+    <w:lsdException w:name="Table Simple 2" w:semiHidden="1" w:unhideWhenUsed="1"/>
+    <w:lsdException w:name="Table Simple 3" w:semiHidden="1" w:unhideWhenUsed="1"/>
+    <w:lsdException w:name="Table Classic 1" w:semiHidden="1" w:unhideWhenUsed="1"/>
+    <w:lsdException w:name="Table Classic 2" w:semiHidden="1" w:unhideWhenUsed="1"/>
+    <w:lsdException w:name="Table Classic 3" w:semiHidden="1" w:unhideWhenUsed="1"/>
+    <w:lsdException w:name="Table Classic 4" w:semiHidden="1" w:unhideWhenUsed="1"/>
+    <w:lsdException w:name="Table Colorful 1" w:semiHidden="1" w:unhideWhenUsed="1"/>
+    <w:lsdException w:name="Table Colorful 2" w:semiHidden="1" w:unhideWhenUsed="1"/>
+    <w:lsdException w:name="Table Colorful 3" w:semiHidden="1" w:unhideWhenUsed="1"/>
+    <w:lsdException w:name="Table Columns 1" w:semiHidden="1" w:unhideWhenUsed="1"/>
+    <w:lsdException w:name="Table Columns 2" w:semiHidden="1" w:unhideWhenUsed="1"/>
+    <w:lsdException w:name="Table Columns 3" w:semiHidden="1" w:unhideWhenUsed="1"/>
+    <w:lsdException w:name="Table Columns 4" w:semiHidden="1" w:unhideWhenUsed="1"/>
+    <w:lsdException w:name="Table Columns 5" w:semiHidden="1" w:unhideWhenUsed="1"/>
+    <w:lsdException w:name="Table Grid 1" w:semiHidden="1" w:unhideWhenUsed="1"/>
+    <w:lsdException w:name="Table Grid 2" w:semiHidden="1" w:unhideWhenUsed="1"/>
+    <w:lsdException w:name="Table Grid 3" w:semiHidden="1" w:unhideWhenUsed="1"/>
+    <w:lsdException w:name="Table Grid 4" w:semiHidden="1" w:unhideWhenUsed="1"/>
+    <w:lsdException w:name="Table Grid 5" w:semiHidden="1" w:unhideWhenUsed="1"/>
+    <w:lsdException w:name="Table Grid 6" w:semiHidden="1" w:unhideWhenUsed="1"/>
+    <w:lsdException w:name="Table Grid 7" w:semiHidden="1" w:unhideWhenUsed="1"/>
+    <w:lsdException w:name="Table Grid 8" w:semiHidden="1" w:unhideWhenUsed="1"/>
+    <w:lsdException w:name="Table List 1" w:semiHidden="1" w:unhideWhenUsed="1"/>
+    <w:lsdException w:name="Table List 2" w:semiHidden="1" w:unhideWhenUsed="1"/>
+    <w:lsdException w:name="Table List 3" w:semiHidden="1" w:unhideWhenUsed="1"/>
+    <w:lsdException w:name="Table List 4" w:semiHidden="1" w:unhideWhenUsed="1"/>
+    <w:lsdException w:name="Table List 5" w:semiHidden="1" w:unhideWhenUsed="1"/>
+    <w:lsdException w:name="Table List 6" w:semiHidden="1" w:unhideWhenUsed="1"/>
+    <w:lsdException w:name="Table List 7" w:semiHidden="1" w:unhideWhenUsed="1"/>
+    <w:lsdException w:name="Table List 8" w:semiHidden="1" w:unhideWhenUsed="1"/>
+    <w:lsdException w:name="Table 3D effects 1" w:semiHidden="1" w:unhideWhenUsed="1"/>
+    <w:lsdException w:name="Table 3D effects 2" w:semiHidden="1" w:unhideWhenUsed="1"/>
+    <w:lsdException w:name="Table 3D effects 3" w:semiHidden="1" w:unhideWhenUsed="1"/>
+    <w:lsdException w:name="Table Contemporary" w:semiHidden="1" w:unhideWhenUsed="1"/>
+    <w:lsdException w:name="Table Elegant" w:semiHidden="1" w:unhideWhenUsed="1"/>
+    <w:lsdException w:name="Table Professional" w:semiHidden="1" w:unhideWhenUsed="1"/>
+    <w:lsdException w:name="Table Subtle 1" w:semiHidden="1" w:unhideWhenUsed="1"/>
+    <w:lsdException w:name="Table Subtle 2" w:semiHidden="1" w:unhideWhenUsed="1"/>
+    <w:lsdException w:name="Table Web 1" w:semiHidden="1" w:unhideWhenUsed="1"/>
+    <w:lsdException w:name="Table Web 2" w:semiHidden="1" w:unhideWhenUsed="1"/>
+    <w:lsdException w:name="Table Web 3" w:semiHidden="1" w:unhideWhenUsed="1"/>
+    <w:lsdException w:name="Balloon Text" w:semiHidden="1" w:unhideWhenUsed="1"/>
+    <w:lsdException w:name="Table Grid" w:uiPriority="59"/>
+    <w:lsdException w:name="Table Theme" w:semiHidden="1" w:unhideWhenUsed="1"/>
+    <w:lsdException w:name="Placeholder Text" w:semiHidden="1"/>
+    <w:lsdException w:name="No Spacing" w:uiPriority="1" w:qFormat="1"/>
+    <w:lsdException w:name="Light Shading" w:uiPriority="60"/>
+    <w:lsdException w:name="Light List" w:uiPriority="61"/>
+    <w:lsdException w:name="Light Grid" w:uiPriority="62"/>
+    <w:lsdException w:name="Medium Shading 1" w:uiPriority="63"/>
+    <w:lsdException w:name="Medium Shading 2" w:uiPriority="64"/>
+    <w:lsdException w:name="Medium List 1" w:uiPriority="65"/>
+    <w:lsdException w:name="Medium List 2" w:uiPriority="66"/>
+    <w:lsdException w:name="Medium Grid 1" w:uiPriority="67"/>
+    <w:lsdException w:name="Medium Grid 2" w:uiPriority="68"/>
+    <w:lsdException w:name="Medium Grid 3" w:uiPriority="69"/>
+    <w:lsdException w:name="Dark List" w:uiPriority="70"/>
+    <w:lsdException w:name="Colorful Shading" w:uiPriority="71"/>
+    <w:lsdException w:name="Colorful List" w:uiPriority="72"/>
+    <w:lsdException w:name="Colorful Grid" w:uiPriority="73"/>
+    <w:lsdException w:name="Light Shading Accent 1" w:uiPriority="60"/>
+    <w:lsdException w:name="Light List Accent 1" w:uiPriority="61"/>
+    <w:lsdException w:name="Light Grid Accent 1" w:uiPriority="62"/>
+    <w:lsdException w:name="Medium Shading 1 Accent 1" w:uiPriority="63"/>
+    <w:lsdException w:name="Medium Shading 2 Accent 1" w:uiPriority="64"/>
+    <w:lsdException w:name="Medium List 1 Accent 1" w:uiPriority="65"/>
+    <w:lsdException w:name="Revision" w:semiHidden="1"/>
+    <w:lsdException w:name="List Paragraph" w:uiPriority="34" w:qFormat="1"/>
+    <w:lsdException w:name="Quote" w:uiPriority="29" w:qFormat="1"/>
+    <w:lsdException w:name="Intense Quote" w:uiPriority="30" w:qFormat="1"/>
+    <w:lsdException w:name="Medium List 2 Accent 1" w:uiPriority="66"/>
+    <w:lsdException w:name="Medium Grid 1 Accent 1" w:uiPriority="67"/>
+    <w:lsdException w:name="Medium Grid 2 Accent 1" w:uiPriority="68"/>
+    <w:lsdException w:name="Medium Grid 3 Accent 1" w:uiPriority="69"/>
+    <w:lsdException w:name="Dark List Accent 1" w:uiPriority="70"/>
+    <w:lsdException w:name="Colorful Shading Accent 1" w:uiPriority="71"/>
+    <w:lsdException w:name="Colorful List Accent 1" w:uiPriority="72"/>
+    <w:lsdException w:name="Colorful Grid Accent 1" w:uiPriority="73"/>
+    <w:lsdException w:name="Light Shading Accent 2" w:uiPriority="60"/>
+    <w:lsdException w:name="Light List Accent 2" w:uiPriority="61"/>
+    <w:lsdException w:name="Light Grid Accent 2" w:uiPriority="62"/>
+    <w:lsdException w:name="Medium Shading 1 Accent 2" w:uiPriority="63"/>
+    <w:lsdException w:name="Medium Shading 2 Accent 2" w:uiPriority="64"/>
+    <w:lsdException w:name="Medium List 1 Accent 2" w:uiPriority="65"/>
+    <w:lsdException w:name="Medium List 2 Accent 2" w:uiPriority="66"/>
+    <w:lsdException w:name="Medium Grid 1 Accent 2" w:uiPriority="67"/>
+    <w:lsdException w:name="Medium Grid 2 Accent 2" w:uiPriority="68"/>
+    <w:lsdException w:name="Medium Grid 3 Accent 2" w:uiPriority="69"/>
+    <w:lsdException w:name="Dark List Accent 2" w:uiPriority="70"/>
+    <w:lsdException w:name="Colorful Shading Accent 2" w:uiPriority="71"/>
+    <w:lsdException w:name="Colorful List Accent 2" w:uiPriority="72"/>
+    <w:lsdException w:name="Colorful Grid Accent 2" w:uiPriority="73"/>
+    <w:lsdException w:name="Light Shading Accent 3" w:uiPriority="60"/>
+    <w:lsdException w:name="Light List Accent 3" w:uiPriority="61"/>
+    <w:lsdException w:name="Light Grid Accent 3" w:uiPriority="62"/>
+    <w:lsdException w:name="Medium Shading 1 Accent 3" w:uiPriority="63"/>
+    <w:lsdException w:name="Medium Shading 2 Accent 3" w:uiPriority="64"/>
+    <w:lsdException w:name="Medium List 1 Accent 3" w:uiPriority="65"/>
+    <w:lsdException w:name="Medium List 2 Accent 3" w:uiPriority="66"/>
+    <w:lsdException w:name="Medium Grid 1 Accent 3" w:uiPriority="67"/>
+    <w:lsdException w:name="Medium Grid 2 Accent 3" w:uiPriority="68"/>
+    <w:lsdException w:name="Medium Grid 3 Accent 3" w:uiPriority="69"/>
+    <w:lsdException w:name="Dark List Accent 3" w:uiPriority="70"/>
+    <w:lsdException w:name="Colorful Shading Accent 3" w:uiPriority="71"/>
+    <w:lsdException w:name="Colorful List Accent 3" w:uiPriority="72"/>
+    <w:lsdException w:name="Colorful Grid Accent 3" w:uiPriority="73"/>
+    <w:lsdException w:name="Light Shading Accent 4" w:uiPriority="60"/>
+    <w:lsdException w:name="Light List Accent 4" w:uiPriority="61"/>
+    <w:lsdException w:name="Light Grid Accent 4" w:uiPriority="62"/>
+    <w:lsdException w:name="Medium Shading 1 Accent 4" w:uiPriority="63"/>
+    <w:lsdException w:name="Medium Shading 2 Accent 4" w:uiPriority="64"/>
+    <w:lsdException w:name="Medium List 1 Accent 4" w:uiPriority="65"/>
+    <w:lsdException w:name="Medium List 2 Accent 4" w:uiPriority="66"/>
+    <w:lsdException w:name="Medium Grid 1 Accent 4" w:uiPriority="67"/>
+    <w:lsdException w:name="Medium Grid 2 Accent 4" w:uiPriority="68"/>
+    <w:lsdException w:name="Medium Grid 3 Accent 4" w:uiPriority="69"/>
+    <w:lsdException w:name="Dark List Accent 4" w:uiPriority="70"/>
+    <w:lsdException w:name="Colorful Shading Accent 4" w:uiPriority="71"/>
+    <w:lsdException w:name="Colorful List Accent 4" w:uiPriority="72"/>
+    <w:lsdException w:name="Colorful Grid Accent 4" w:uiPriority="73"/>
+    <w:lsdException w:name="Light Shading Accent 5" w:uiPriority="60"/>
+    <w:lsdException w:name="Light List Accent 5" w:uiPriority="61"/>
+    <w:lsdException w:name="Light Grid Accent 5" w:uiPriority="62"/>
+    <w:lsdException w:name="Medium Shading 1 Accent 5" w:uiPriority="63"/>
+    <w:lsdException w:name="Medium Shading 2 Accent 5" w:uiPriority="64"/>
+    <w:lsdException w:name="Medium List 1 Accent 5" w:uiPriority="65"/>
+    <w:lsdException w:name="Medium List 2 Accent 5" w:uiPriority="66"/>
+    <w:lsdException w:name="Medium Grid 1 Accent 5" w:uiPriority="67"/>
+    <w:lsdException w:name="Medium Grid 2 Accent 5" w:uiPriority="68"/>
+    <w:lsdException w:name="Medium Grid 3 Accent 5" w:uiPriority="69"/>
+    <w:lsdException w:name="Dark List Accent 5" w:uiPriority="70"/>
+    <w:lsdException w:name="Colorful Shading Accent 5" w:uiPriority="71"/>
+    <w:lsdException w:name="Colorful List Accent 5" w:uiPriority="72"/>
+    <w:lsdException w:name="Colorful Grid Accent 5" w:uiPriority="73"/>
+    <w:lsdException w:name="Light Shading Accent 6" w:uiPriority="60"/>
+    <w:lsdException w:name="Light List Accent 6" w:uiPriority="61"/>
+    <w:lsdException w:name="Light Grid Accent 6" w:uiPriority="62"/>
+    <w:lsdException w:name="Medium Shading 1 Accent 6" w:uiPriority="63"/>
+    <w:lsdException w:name="Medium Shading 2 Accent 6" w:uiPriority="64"/>
+    <w:lsdException w:name="Medium List 1 Accent 6" w:uiPriority="65"/>
+    <w:lsdException w:name="Medium List 2 Accent 6" w:uiPriority="66"/>
+    <w:lsdException w:name="Medium Grid 1 Accent 6" w:uiPriority="67"/>
+    <w:lsdException w:name="Medium Grid 2 Accent 6" w:uiPriority="68"/>
+    <w:lsdException w:name="Medium Grid 3 Accent 6" w:uiPriority="69"/>
+    <w:lsdException w:name="Dark List Accent 6" w:uiPriority="70"/>
+    <w:lsdException w:name="Colorful Shading Accent 6" w:uiPriority="71"/>
+    <w:lsdException w:name="Colorful List Accent 6" w:uiPriority="72"/>
+    <w:lsdException w:name="Colorful Grid Accent 6" w:uiPriority="73"/>
+    <w:lsdException w:name="Subtle Emphasis" w:uiPriority="19" w:qFormat="1"/>
+    <w:lsdException w:name="Intense Emphasis" w:uiPriority="21" w:qFormat="1"/>
+    <w:lsdException w:name="Subtle Reference" w:uiPriority="31" w:qFormat="1"/>
+    <w:lsdException w:name="Intense Reference" w:uiPriority="32" w:qFormat="1"/>
+    <w:lsdException w:name="Book Title" w:uiPriority="33" w:qFormat="1"/>
+    <w:lsdException w:name="Bibliography" w:semiHidden="1" w:uiPriority="37" w:unhideWhenUsed="1"/>
+    <w:lsdException w:name="TOC Heading" w:semiHidden="1" w:uiPriority="39" w:unhideWhenUsed="1" w:qFormat="1"/>
+    <w:lsdException w:name="Plain Table 1" w:uiPriority="41"/>
+    <w:lsdException w:name="Plain Table 2" w:uiPriority="42"/>
+    <w:lsdException w:name="Plain Table 3" w:uiPriority="43"/>
+    <w:lsdException w:name="Plain Table 4" w:uiPriority="44"/>
+    <w:lsdException w:name="Plain Table 5" w:uiPriority="45"/>
+    <w:lsdException w:name="Grid Table Light" w:uiPriority="40"/>
+    <w:lsdException w:name="Grid Table 1 Light" w:uiPriority="46"/>
+    <w:lsdException w:name="Grid Table 2" w:uiPriority="47"/>
+    <w:lsdException w:name="Grid Table 3" w:uiPriority="48"/>
+    <w:lsdException w:name="Grid Table 4" w:uiPriority="49"/>
+    <w:lsdException w:name="Grid Table 5 Dark" w:uiPriority="50"/>
+    <w:lsdException w:name="Grid Table 6 Colorful" w:uiPriority="51"/>
+    <w:lsdException w:name="Grid Table 7 Colorful" w:uiPriority="52"/>
+    <w:lsdException w:name="Grid Table 1 Light Accent 1" w:uiPriority="46"/>
+    <w:lsdException w:name="Grid Table 2 Accent 1" w:uiPriority="47"/>
+    <w:lsdException w:name="Grid Table 3 Accent 1" w:uiPriority="48"/>
+    <w:lsdException w:name="Grid Table 4 Accent 1" w:uiPriority="49"/>
+    <w:lsdException w:name="Grid Table 5 Dark Accent 1" w:uiPriority="50"/>
+    <w:lsdException w:name="Grid Table 6 Colorful Accent 1" w:uiPriority="51"/>
+    <w:lsdException w:name="Grid Table 7 Colorful Accent 1" w:uiPriority="52"/>
+    <w:lsdException w:name="Grid Table 1 Light Accent 2" w:uiPriority="46"/>
+    <w:lsdException w:name="Grid Table 2 Accent 2" w:uiPriority="47"/>
+    <w:lsdException w:name="Grid Table 3 Accent 2" w:uiPriority="48"/>
+    <w:lsdException w:name="Grid Table 4 Accent 2" w:uiPriority="49"/>
+    <w:lsdException w:name="Grid Table 5 Dark Accent 2" w:uiPriority="50"/>
+    <w:lsdException w:name="Grid Table 6 Colorful Accent 2" w:uiPriority="51"/>
+    <w:lsdException w:name="Grid Table 7 Colorful Accent 2" w:uiPriority="52"/>
+    <w:lsdException w:name="Grid Table 1 Light Accent 3" w:uiPriority="46"/>
+    <w:lsdException w:name="Grid Table 2 Accent 3" w:uiPriority="47"/>
+    <w:lsdException w:name="Grid Table 3 Accent 3" w:uiPriority="48"/>
+    <w:lsdException w:name="Grid Table 4 Accent 3" w:uiPriority="49"/>
+    <w:lsdException w:name="Grid Table 5 Dark Accent 3" w:uiPriority="50"/>
+    <w:lsdException w:name="Grid Table 6 Colorful Accent 3" w:uiPriority="51"/>
+    <w:lsdException w:name="Grid Table 7 Colorful Accent 3" w:uiPriority="52"/>
+    <w:lsdException w:name="Grid Table 1 Light Accent 4" w:uiPriority="46"/>
+    <w:lsdException w:name="Grid Table 2 Accent 4" w:uiPriority="47"/>
+    <w:lsdException w:name="Grid Table 3 Accent 4" w:uiPriority="48"/>
+    <w:lsdException w:name="Grid Table 4 Accent 4" w:uiPriority="49"/>
+    <w:lsdException w:name="Grid Table 5 Dark Accent 4" w:uiPriority="50"/>
+    <w:lsdException w:name="Grid Table 6 Colorful Accent 4" w:uiPriority="51"/>
+    <w:lsdException w:name="Grid Table 7 Colorful Accent 4" w:uiPriority="52"/>
+    <w:lsdException w:name="Grid Table 1 Light Accent 5" w:uiPriority="46"/>
+    <w:lsdException w:name="Grid Table 2 Accent 5" w:uiPriority="47"/>
+    <w:lsdException w:name="Grid Table 3 Accent 5" w:uiPriority="48"/>
+    <w:lsdException w:name="Grid Table 4 Accent 5" w:uiPriority="49"/>
+    <w:lsdException w:name="Grid Table 5 Dark Accent 5" w:uiPriority="50"/>
+    <w:lsdException w:name="Grid Table 6 Colorful Accent 5" w:uiPriority="51"/>
+    <w:lsdException w:name="Grid Table 7 Colorful Accent 5" w:uiPriority="52"/>
+    <w:lsdException w:name="Grid Table 1 Light Accent 6" w:uiPriority="46"/>
+    <w:lsdException w:name="Grid Table 2 Accent 6" w:uiPriority="47"/>
+    <w:lsdException w:name="Grid Table 3 Accent 6" w:uiPriority="48"/>
+    <w:lsdException w:name="Grid Table 4 Accent 6" w:uiPriority="49"/>
+    <w:lsdException w:name="Grid Table 5 Dark Accent 6" w:uiPriority="50"/>
+    <w:lsdException w:name="Grid Table 6 Colorful Accent 6" w:uiPriority="51"/>
+    <w:lsdException w:name="Grid Table 7 Colorful Accent 6" w:uiPriority="52"/>
+    <w:lsdException w:name="List Table 1 Light" w:uiPriority="46"/>
+    <w:lsdException w:name="List Table 2" w:uiPriority="47"/>
+    <w:lsdException w:name="List Table 3" w:uiPriority="48"/>
+    <w:lsdException w:name="List Table 4" w:uiPriority="49"/>
+    <w:lsdException w:name="List Table 5 Dark" w:uiPriority="50"/>
+    <w:lsdException w:name="List Table 6 Colorful" w:uiPriority="51"/>
+    <w:lsdException w:name="List Table 7 Colorful" w:uiPriority="52"/>
+    <w:lsdException w:name="List Table 1 Light Accent 1" w:uiPriority="46"/>
+    <w:lsdException w:name="List Table 2 Accent 1" w:uiPriority="47"/>
+    <w:lsdException w:name="List Table 3 Accent 1" w:uiPriority="48"/>
+    <w:lsdException w:name="List Table 4 Accent 1" w:uiPriority="49"/>
+    <w:lsdException w:name="List Table 5 Dark Accent 1" w:uiPriority="50"/>
+    <w:lsdException w:name="List Table 6 Colorful Accent 1" w:uiPriority="51"/>
+    <w:lsdException w:name="List Table 7 Colorful Accent 1" w:uiPriority="52"/>
+    <w:lsdException w:name="List Table 1 Light Accent 2" w:uiPriority="46"/>
+    <w:lsdException w:name="List Table 2 Accent 2" w:uiPriority="47"/>
+    <w:lsdException w:name="List Table 3 Accent 2" w:uiPriority="48"/>
+    <w:lsdException w:name="List Table 4 Accent 2" w:uiPriority="49"/>
+    <w:lsdException w:name="List Table 5 Dark Accent 2" w:uiPriority="50"/>
+    <w:lsdException w:name="List Table 6 Colorful Accent 2" w:uiPriority="51"/>
+    <w:lsdException w:name="List Table 7 Colorful Accent 2" w:uiPriority="52"/>
+    <w:lsdException w:name="List Table 1 Light Accent 3" w:uiPriority="46"/>
+    <w:lsdException w:name="List Table 2 Accent 3" w:uiPriority="47"/>
+    <w:lsdException w:name="List Table 3 Accent 3" w:uiPriority="48"/>
+    <w:lsdException w:name="List Table 4 Accent 3" w:uiPriority="49"/>
+    <w:lsdException w:name="List Table 5 Dark Accent 3" w:uiPriority="50"/>
+    <w:lsdException w:name="List Table 6 Colorful Accent 3" w:uiPriority="51"/>
+    <w:lsdException w:name="List Table 7 Colorful Accent 3" w:uiPriority="52"/>
+    <w:lsdException w:name="List Table 1 Light Accent 4" w:uiPriority="46"/>
+    <w:lsdException w:name="List Table 2 Accent 4" w:uiPriority="47"/>
+    <w:lsdException w:name="List Table 3 Accent 4" w:uiPriority="48"/>
+    <w:lsdException w:name="List Table 4 Accent 4" w:uiPriority="49"/>
+    <w:lsdException w:name="List Table 5 Dark Accent 4" w:uiPriority="50"/>
+    <w:lsdException w:name="List Table 6 Colorful Accent 4" w:uiPriority="51"/>
+    <w:lsdException w:name="List Table 7 Colorful Accent 4" w:uiPriority="52"/>
+    <w:lsdException w:name="List Table 1 Light Accent 5" w:uiPriority="46"/>
+    <w:lsdException w:name="List Table 2 Accent 5" w:uiPriority="47"/>
+    <w:lsdException w:name="List Table 3 Accent 5" w:uiPriority="48"/>
+    <w:lsdException w:name="List Table 4 Accent 5" w:uiPriority="49"/>
+    <w:lsdException w:name="List Table 5 Dark Accent 5" w:uiPriority="50"/>
+    <w:lsdException w:name="List Table 6 Colorful Accent 5" w:uiPriority="51"/>
+    <w:lsdException w:name="List Table 7 Colorful Accent 5" w:uiPriority="52"/>
+    <w:lsdException w:name="List Table 1 Light Accent 6" w:uiPriority="46"/>
+    <w:lsdException w:name="List Table 2 Accent 6" w:uiPriority="47"/>
+    <w:lsdException w:name="List Table 3 Accent 6" w:uiPriority="48"/>
+    <w:lsdException w:name="List Table 4 Accent 6" w:uiPriority="49"/>
+    <w:lsdException w:name="List Table 5 Dark Accent 6" w:uiPriority="50"/>
+    <w:lsdException w:name="List Table 6 Colorful Accent 6" w:uiPriority="51"/>
+    <w:lsdException w:name="List Table 7 Colorful Accent 6" w:uiPriority="52"/>
   </w:latentStyles>
   <w:style w:type="paragraph" w:default="1" w:styleId="Normal">
     <w:name w:val="Normal"/>
@@ -9285,7 +9483,7 @@
 </file>
 
 <file path=customXml/itemProps1.xml><?xml version="1.0" encoding="utf-8"?>
-<ds:datastoreItem xmlns:ds="http://schemas.openxmlformats.org/officeDocument/2006/customXml" ds:itemID="{A3C0569A-BF01-42AA-AD2B-B473F5E07E34}">
+<ds:datastoreItem xmlns:ds="http://schemas.openxmlformats.org/officeDocument/2006/customXml" ds:itemID="{A2CAB26F-1C88-49E7-9249-C5BE19E65C06}">
   <ds:schemaRefs>
     <ds:schemaRef ds:uri="http://schemas.openxmlformats.org/officeDocument/2006/bibliography"/>
   </ds:schemaRefs>

</xml_diff>

<commit_message>
Skyline: add checkboxes for including ambiguous matches and command line option "--import-search-include-ambiguous"
Former-commit-id: 8490a02b2bbe7886b20500e7df08ed183fdffd02
</commit_message>
<xml_diff>
--- a/pwiz_tools/Skyline/Documentation/Skyline Command-Line Interface.docx
+++ b/pwiz_tools/Skyline/Documentation/Skyline Command-Line Interface.docx
@@ -30,23 +30,7 @@
         <w:spacing w:after="240"/>
       </w:pPr>
       <w:r>
-        <w:t xml:space="preserve">The command-line interface for Skyline is called SkylineRunner.exe.  It is a tiny shim executable less than 10 KB in size.  It requires a full Skyline installation on the computer on which it is run.  </w:t>
-      </w:r>
-      <w:proofErr w:type="spellStart"/>
-      <w:r>
-        <w:t>SkylineRunner</w:t>
-      </w:r>
-      <w:proofErr w:type="spellEnd"/>
-      <w:r>
-        <w:t xml:space="preserve"> simply starts Skyline running without any user interface, pipes the parameter options from the command-line to the running Skyline instance, and prints output from Skyline to the command console.  At present, only one instance of </w:t>
-      </w:r>
-      <w:proofErr w:type="spellStart"/>
-      <w:r>
-        <w:t>SkylineRunner</w:t>
-      </w:r>
-      <w:proofErr w:type="spellEnd"/>
-      <w:r>
-        <w:t xml:space="preserve"> may be executed at a time.</w:t>
+        <w:t>The command-line interface for Skyline is called SkylineRunner.exe.  It is a tiny shim executable less than 10 KB in size.  It requires a full Skyline installation on the computer on which it is run.  SkylineRunner simply starts Skyline running without any user interface, pipes the parameter options from the command-line to the running Skyline instance, and prints output from Skyline to the command console.  At present, only one instance of SkylineRunner may be executed at a time.</w:t>
       </w:r>
     </w:p>
     <w:p>
@@ -54,44 +38,15 @@
         <w:spacing w:after="240"/>
       </w:pPr>
       <w:r>
-        <w:t xml:space="preserve">The Skyline instance started by </w:t>
-      </w:r>
-      <w:proofErr w:type="spellStart"/>
-      <w:r>
-        <w:t>SkylineRunner</w:t>
-      </w:r>
-      <w:proofErr w:type="spellEnd"/>
-      <w:r>
-        <w:t xml:space="preserve"> is independent of any other instances that may already be running on the same machine.  It is not necessary to have a visible instance of Skyline running on your computer for </w:t>
-      </w:r>
-      <w:proofErr w:type="spellStart"/>
-      <w:r>
-        <w:t>SkylineRunner</w:t>
-      </w:r>
-      <w:proofErr w:type="spellEnd"/>
-      <w:r>
-        <w:t xml:space="preserve"> to work.</w:t>
+        <w:t>The Skyline instance started by SkylineRunner is independent of any other instances that may already be running on the same machine.  It is not necessary to have a visible instance of Skyline running on your computer for SkylineRunner to work.</w:t>
       </w:r>
     </w:p>
     <w:p>
       <w:pPr>
         <w:spacing w:after="240"/>
       </w:pPr>
-      <w:proofErr w:type="spellStart"/>
       <w:r>
-        <w:t>SkylineRunner</w:t>
-      </w:r>
-      <w:proofErr w:type="spellEnd"/>
-      <w:r>
-        <w:t xml:space="preserve"> is intended for automating tasks, such as quality control, scheduling and refinement, during acquisition.  </w:t>
-      </w:r>
-      <w:proofErr w:type="spellStart"/>
-      <w:r>
-        <w:t>SkylineRunner</w:t>
-      </w:r>
-      <w:proofErr w:type="spellEnd"/>
-      <w:r>
-        <w:t xml:space="preserve"> can open a Skyline document, import a newly acquired data file, and export a report or new method.</w:t>
+        <w:t>SkylineRunner is intended for automating tasks, such as quality control, scheduling and refinement, during acquisition.  SkylineRunner can open a Skyline document, import a newly acquired data file, and export a report or new method.</w:t>
       </w:r>
     </w:p>
     <w:p>
@@ -104,15 +59,7 @@
     </w:p>
     <w:p>
       <w:r>
-        <w:t xml:space="preserve">The current implementation of </w:t>
-      </w:r>
-      <w:proofErr w:type="spellStart"/>
-      <w:r>
-        <w:t>SkylineRunner</w:t>
-      </w:r>
-      <w:proofErr w:type="spellEnd"/>
-      <w:r>
-        <w:t xml:space="preserve"> offers the following options:</w:t>
+        <w:t>The current implementation of SkylineRunner offers the following options:</w:t>
       </w:r>
     </w:p>
     <w:p>
@@ -164,16 +111,8 @@
               <w:rPr>
                 <w:rFonts w:ascii="Calibri" w:hAnsi="Calibri"/>
               </w:rPr>
-              <w:t>--in=path/to/</w:t>
-            </w:r>
-            <w:proofErr w:type="spellStart"/>
-            <w:r>
-              <w:rPr>
-                <w:rFonts w:ascii="Calibri" w:hAnsi="Calibri"/>
-              </w:rPr>
-              <w:t>file.sky</w:t>
-            </w:r>
-            <w:proofErr w:type="spellEnd"/>
+              <w:t>--in=path/to/file.sky</w:t>
+            </w:r>
           </w:p>
         </w:tc>
         <w:tc>
@@ -297,16 +236,8 @@
               <w:rPr>
                 <w:rFonts w:ascii="Calibri" w:hAnsi="Calibri"/>
               </w:rPr>
-              <w:t>--out=path/to/</w:t>
-            </w:r>
-            <w:proofErr w:type="spellStart"/>
-            <w:r>
-              <w:rPr>
-                <w:rFonts w:ascii="Calibri" w:hAnsi="Calibri"/>
-              </w:rPr>
-              <w:t>file.sky</w:t>
-            </w:r>
-            <w:proofErr w:type="spellEnd"/>
+              <w:t>--out=path/to/file.sky</w:t>
+            </w:r>
           </w:p>
         </w:tc>
         <w:tc>
@@ -398,21 +329,7 @@
               <w:rPr>
                 <w:rFonts w:ascii="Calibri" w:hAnsi="Calibri"/>
               </w:rPr>
-              <w:t xml:space="preserve">Runs a file line by line treating each line like a </w:t>
-            </w:r>
-            <w:proofErr w:type="spellStart"/>
-            <w:r>
-              <w:rPr>
-                <w:rFonts w:ascii="Calibri" w:hAnsi="Calibri"/>
-              </w:rPr>
-              <w:t>SkylineRunner</w:t>
-            </w:r>
-            <w:proofErr w:type="spellEnd"/>
-            <w:r>
-              <w:rPr>
-                <w:rFonts w:ascii="Calibri" w:hAnsi="Calibri"/>
-              </w:rPr>
-              <w:t xml:space="preserve"> input. Useful for automating the execution of </w:t>
+              <w:t xml:space="preserve">Runs a file line by line treating each line like a SkylineRunner input. Useful for automating the execution of </w:t>
             </w:r>
             <w:r>
               <w:rPr>
@@ -462,21 +379,7 @@
               <w:rPr>
                 <w:rFonts w:ascii="Calibri" w:hAnsi="Calibri"/>
               </w:rPr>
-              <w:t>--</w:t>
-            </w:r>
-            <w:proofErr w:type="spellStart"/>
-            <w:r>
-              <w:rPr>
-                <w:rFonts w:ascii="Calibri" w:hAnsi="Calibri"/>
-              </w:rPr>
-              <w:t>dir</w:t>
-            </w:r>
-            <w:proofErr w:type="spellEnd"/>
-            <w:r>
-              <w:rPr>
-                <w:rFonts w:ascii="Calibri" w:hAnsi="Calibri"/>
-              </w:rPr>
-              <w:t>=path/to/folder</w:t>
+              <w:t>--dir=path/to/folder</w:t>
             </w:r>
           </w:p>
         </w:tc>
@@ -827,35 +730,7 @@
                 <w:rFonts w:ascii="Calibri" w:hAnsi="Calibri"/>
               </w:rPr>
               <w:lastRenderedPageBreak/>
-              <w:t>--import-optimizing=&lt;</w:t>
-            </w:r>
-            <w:proofErr w:type="spellStart"/>
-            <w:r>
-              <w:rPr>
-                <w:rFonts w:ascii="Calibri" w:hAnsi="Calibri"/>
-              </w:rPr>
-              <w:t>ce</w:t>
-            </w:r>
-            <w:proofErr w:type="spellEnd"/>
-            <w:r>
-              <w:rPr>
-                <w:rFonts w:ascii="Calibri" w:hAnsi="Calibri"/>
-              </w:rPr>
-              <w:t xml:space="preserve"> | </w:t>
-            </w:r>
-            <w:proofErr w:type="spellStart"/>
-            <w:r>
-              <w:rPr>
-                <w:rFonts w:ascii="Calibri" w:hAnsi="Calibri"/>
-              </w:rPr>
-              <w:t>dp</w:t>
-            </w:r>
-            <w:proofErr w:type="spellEnd"/>
-            <w:r>
-              <w:rPr>
-                <w:rFonts w:ascii="Calibri" w:hAnsi="Calibri"/>
-              </w:rPr>
-              <w:t>&gt;</w:t>
+              <w:t>--import-optimizing=&lt;ce | dp&gt;</w:t>
             </w:r>
           </w:p>
         </w:tc>
@@ -886,21 +761,7 @@
               <w:rPr>
                 <w:rFonts w:ascii="Calibri" w:hAnsi="Calibri"/>
               </w:rPr>
-              <w:t xml:space="preserve">Indicates the data being imported contains extra transitions for detecting optimal collision energy or </w:t>
-            </w:r>
-            <w:proofErr w:type="spellStart"/>
-            <w:r>
-              <w:rPr>
-                <w:rFonts w:ascii="Calibri" w:hAnsi="Calibri"/>
-              </w:rPr>
-              <w:t>declustering</w:t>
-            </w:r>
-            <w:proofErr w:type="spellEnd"/>
-            <w:r>
-              <w:rPr>
-                <w:rFonts w:ascii="Calibri" w:hAnsi="Calibri"/>
-              </w:rPr>
-              <w:t xml:space="preserve"> potential.</w:t>
+              <w:t>Indicates the data being imported contains extra transitions for detecting optimal collision energy or declustering potential.</w:t>
             </w:r>
           </w:p>
         </w:tc>
@@ -1078,21 +939,7 @@
               <w:rPr>
                 <w:rFonts w:ascii="Calibri" w:hAnsi="Calibri"/>
               </w:rPr>
-              <w:t>--import-naming-pattern=</w:t>
-            </w:r>
-            <w:proofErr w:type="spellStart"/>
-            <w:r>
-              <w:rPr>
-                <w:rFonts w:ascii="Calibri" w:hAnsi="Calibri"/>
-              </w:rPr>
-              <w:t>reg</w:t>
-            </w:r>
-            <w:proofErr w:type="spellEnd"/>
-            <w:r>
-              <w:rPr>
-                <w:rFonts w:ascii="Calibri" w:hAnsi="Calibri"/>
-              </w:rPr>
-              <w:t>-ex</w:t>
+              <w:t>--import-naming-pattern=reg-ex</w:t>
             </w:r>
           </w:p>
         </w:tc>
@@ -1123,21 +970,7 @@
               <w:rPr>
                 <w:rFonts w:ascii="Calibri" w:hAnsi="Calibri"/>
               </w:rPr>
-              <w:t>A regular expression from which the first group will be used to name replicates in an --import-all operation (e.g. [^_</w:t>
-            </w:r>
-            <w:proofErr w:type="gramStart"/>
-            <w:r>
-              <w:rPr>
-                <w:rFonts w:ascii="Calibri" w:hAnsi="Calibri"/>
-              </w:rPr>
-              <w:t>]_</w:t>
-            </w:r>
-            <w:proofErr w:type="gramEnd"/>
-            <w:r>
-              <w:rPr>
-                <w:rFonts w:ascii="Calibri" w:hAnsi="Calibri"/>
-              </w:rPr>
-              <w:t>(.*) for everything after the first underscore</w:t>
+              <w:t>A regular expression from which the first group will be used to name replicates in an --import-all operation (e.g. [^_]_(.*) for everything after the first underscore</w:t>
             </w:r>
             <w:r>
               <w:rPr>
@@ -1338,35 +1171,7 @@
               <w:rPr>
                 <w:rFonts w:ascii="Calibri" w:hAnsi="Calibri"/>
               </w:rPr>
-              <w:t>Import results files to individual .</w:t>
-            </w:r>
-            <w:proofErr w:type="spellStart"/>
-            <w:r>
-              <w:rPr>
-                <w:rFonts w:ascii="Calibri" w:hAnsi="Calibri"/>
-              </w:rPr>
-              <w:t>skyd</w:t>
-            </w:r>
-            <w:proofErr w:type="spellEnd"/>
-            <w:r>
-              <w:rPr>
-                <w:rFonts w:ascii="Calibri" w:hAnsi="Calibri"/>
-              </w:rPr>
-              <w:t xml:space="preserve"> files without joining them to the main document .</w:t>
-            </w:r>
-            <w:proofErr w:type="spellStart"/>
-            <w:r>
-              <w:rPr>
-                <w:rFonts w:ascii="Calibri" w:hAnsi="Calibri"/>
-              </w:rPr>
-              <w:t>skyd</w:t>
-            </w:r>
-            <w:proofErr w:type="spellEnd"/>
-            <w:r>
-              <w:rPr>
-                <w:rFonts w:ascii="Calibri" w:hAnsi="Calibri"/>
-              </w:rPr>
-              <w:t xml:space="preserve"> file. This is useful for distributed processing, as on HPC cluster.</w:t>
+              <w:t>Import results files to individual .skyd files without joining them to the main document .skyd file. This is useful for distributed processing, as on HPC cluster.</w:t>
             </w:r>
           </w:p>
         </w:tc>
@@ -1753,21 +1558,7 @@
               <w:rPr>
                 <w:rFonts w:ascii="Calibri" w:hAnsi="Calibri"/>
               </w:rPr>
-              <w:t xml:space="preserve">This option will cause a new model to be created, using the </w:t>
-            </w:r>
-            <w:proofErr w:type="spellStart"/>
-            <w:r>
-              <w:rPr>
-                <w:rFonts w:ascii="Calibri" w:hAnsi="Calibri"/>
-              </w:rPr>
-              <w:t>mProphet</w:t>
-            </w:r>
-            <w:proofErr w:type="spellEnd"/>
-            <w:r>
-              <w:rPr>
-                <w:rFonts w:ascii="Calibri" w:hAnsi="Calibri"/>
-              </w:rPr>
-              <w:t xml:space="preserve"> algorithm with all </w:t>
+              <w:t xml:space="preserve">This option will cause a new model to be created, using the mProphet algorithm with all </w:t>
             </w:r>
             <w:r>
               <w:rPr>
@@ -2078,21 +1869,7 @@
               <w:rPr>
                 <w:rFonts w:asciiTheme="minorHAnsi" w:hAnsiTheme="minorHAnsi"/>
               </w:rPr>
-              <w:t>--import-</w:t>
-            </w:r>
-            <w:proofErr w:type="spellStart"/>
-            <w:r>
-              <w:rPr>
-                <w:rFonts w:asciiTheme="minorHAnsi" w:hAnsiTheme="minorHAnsi"/>
-              </w:rPr>
-              <w:t>fasta</w:t>
-            </w:r>
-            <w:proofErr w:type="spellEnd"/>
-            <w:r>
-              <w:rPr>
-                <w:rFonts w:asciiTheme="minorHAnsi" w:hAnsiTheme="minorHAnsi"/>
-              </w:rPr>
-              <w:t>=path/to/file</w:t>
+              <w:t>--import-fasta=path/to/file</w:t>
             </w:r>
           </w:p>
         </w:tc>
@@ -2230,21 +2007,69 @@
               <w:rPr>
                 <w:rFonts w:asciiTheme="minorHAnsi" w:hAnsiTheme="minorHAnsi"/>
               </w:rPr>
-              <w:t xml:space="preserve"> Use –import-</w:t>
-            </w:r>
-            <w:proofErr w:type="spellStart"/>
-            <w:r>
+              <w:t xml:space="preserve"> Use –import-fasta argument to add matched peptides as targets.</w:t>
+            </w:r>
+          </w:p>
+        </w:tc>
+      </w:tr>
+      <w:tr>
+        <w:tc>
+          <w:tcPr>
+            <w:tcW w:w="3420" w:type="dxa"/>
+          </w:tcPr>
+          <w:p>
+            <w:pPr>
               <w:rPr>
                 <w:rFonts w:asciiTheme="minorHAnsi" w:hAnsiTheme="minorHAnsi"/>
               </w:rPr>
-              <w:t>fasta</w:t>
-            </w:r>
-            <w:proofErr w:type="spellEnd"/>
+            </w:pPr>
             <w:r>
               <w:rPr>
                 <w:rFonts w:asciiTheme="minorHAnsi" w:hAnsiTheme="minorHAnsi"/>
               </w:rPr>
-              <w:t xml:space="preserve"> argument to add matched peptides as targets.</w:t>
+              <w:t>--import-search-cutoff-score=&lt;cutoff&gt;</w:t>
+            </w:r>
+          </w:p>
+        </w:tc>
+        <w:tc>
+          <w:tcPr>
+            <w:tcW w:w="5328" w:type="dxa"/>
+          </w:tcPr>
+          <w:p>
+            <w:pPr>
+              <w:rPr>
+                <w:rFonts w:asciiTheme="minorHAnsi" w:hAnsiTheme="minorHAnsi"/>
+              </w:rPr>
+            </w:pPr>
+            <w:r>
+              <w:rPr>
+                <w:rFonts w:asciiTheme="minorHAnsi" w:hAnsiTheme="minorHAnsi"/>
+              </w:rPr>
+              <w:t xml:space="preserve">Defines a cutoff score </w:t>
+            </w:r>
+            <w:r>
+              <w:rPr>
+                <w:rFonts w:asciiTheme="minorHAnsi" w:hAnsiTheme="minorHAnsi"/>
+              </w:rPr>
+              <w:t xml:space="preserve">(between 0 and 1) </w:t>
+            </w:r>
+            <w:r>
+              <w:rPr>
+                <w:rFonts w:asciiTheme="minorHAnsi" w:hAnsiTheme="minorHAnsi"/>
+              </w:rPr>
+              <w:t>to be used when building a spectral library fr</w:t>
+            </w:r>
+            <w:r>
+              <w:rPr>
+                <w:rFonts w:asciiTheme="minorHAnsi" w:hAnsiTheme="minorHAnsi"/>
+              </w:rPr>
+              <w:t xml:space="preserve">om peptide search results files, where 1 is for highest confidence matches and 0 includes everything. </w:t>
+            </w:r>
+            <w:r>
+              <w:rPr>
+                <w:rFonts w:asciiTheme="minorHAnsi" w:hAnsiTheme="minorHAnsi"/>
+              </w:rPr>
+              <w:t>[default 0.95]</w:t>
             </w:r>
           </w:p>
         </w:tc>
@@ -2264,7 +2089,7 @@
               <w:rPr>
                 <w:rFonts w:asciiTheme="minorHAnsi" w:hAnsiTheme="minorHAnsi"/>
               </w:rPr>
-              <w:t>--import-search-cutoff-score=&lt;cutoff&gt;</w:t>
+              <w:t>--import-search-add-mods</w:t>
             </w:r>
           </w:p>
         </w:tc>
@@ -2282,84 +2107,48 @@
               <w:rPr>
                 <w:rFonts w:asciiTheme="minorHAnsi" w:hAnsiTheme="minorHAnsi"/>
               </w:rPr>
-              <w:t xml:space="preserve">Defines a cutoff score </w:t>
-            </w:r>
-            <w:r>
+              <w:t>Adds all modifications found in peptide search results files to the open document.</w:t>
+            </w:r>
+          </w:p>
+        </w:tc>
+      </w:tr>
+      <w:tr>
+        <w:tc>
+          <w:tcPr>
+            <w:tcW w:w="3420" w:type="dxa"/>
+          </w:tcPr>
+          <w:p>
+            <w:pPr>
               <w:rPr>
                 <w:rFonts w:asciiTheme="minorHAnsi" w:hAnsiTheme="minorHAnsi"/>
               </w:rPr>
-              <w:t xml:space="preserve">(between 0 and 1) </w:t>
-            </w:r>
+            </w:pPr>
             <w:r>
               <w:rPr>
                 <w:rFonts w:asciiTheme="minorHAnsi" w:hAnsiTheme="minorHAnsi"/>
               </w:rPr>
-              <w:t>to be used when building a spectral library fr</w:t>
-            </w:r>
-            <w:r>
+              <w:t>--import-search-include-ambiguous</w:t>
+            </w:r>
+          </w:p>
+        </w:tc>
+        <w:tc>
+          <w:tcPr>
+            <w:tcW w:w="5328" w:type="dxa"/>
+          </w:tcPr>
+          <w:p>
+            <w:pPr>
               <w:rPr>
                 <w:rFonts w:asciiTheme="minorHAnsi" w:hAnsiTheme="minorHAnsi"/>
               </w:rPr>
-              <w:t xml:space="preserve">om peptide search results files, where 1 is for highest confidence matches and 0 includes everything. </w:t>
-            </w:r>
+            </w:pPr>
             <w:r>
               <w:rPr>
                 <w:rFonts w:asciiTheme="minorHAnsi" w:hAnsiTheme="minorHAnsi"/>
               </w:rPr>
-              <w:t>[default 0.95]</w:t>
-            </w:r>
-          </w:p>
-        </w:tc>
-      </w:tr>
-      <w:tr>
-        <w:tc>
-          <w:tcPr>
-            <w:tcW w:w="3420" w:type="dxa"/>
-          </w:tcPr>
-          <w:p>
-            <w:pPr>
-              <w:rPr>
-                <w:rFonts w:asciiTheme="minorHAnsi" w:hAnsiTheme="minorHAnsi"/>
-              </w:rPr>
-            </w:pPr>
-            <w:r>
-              <w:rPr>
-                <w:rFonts w:asciiTheme="minorHAnsi" w:hAnsiTheme="minorHAnsi"/>
-              </w:rPr>
-              <w:t>--import-search-</w:t>
-            </w:r>
-            <w:proofErr w:type="spellStart"/>
-            <w:r>
-              <w:rPr>
-                <w:rFonts w:asciiTheme="minorHAnsi" w:hAnsiTheme="minorHAnsi"/>
-              </w:rPr>
-              <w:t>add</w:t>
-            </w:r>
-            <w:proofErr w:type="spellEnd"/>
-            <w:r>
-              <w:rPr>
-                <w:rFonts w:asciiTheme="minorHAnsi" w:hAnsiTheme="minorHAnsi"/>
-              </w:rPr>
-              <w:t>-mods</w:t>
-            </w:r>
-          </w:p>
-        </w:tc>
-        <w:tc>
-          <w:tcPr>
-            <w:tcW w:w="5328" w:type="dxa"/>
-          </w:tcPr>
-          <w:p>
-            <w:pPr>
-              <w:rPr>
-                <w:rFonts w:asciiTheme="minorHAnsi" w:hAnsiTheme="minorHAnsi"/>
-              </w:rPr>
-            </w:pPr>
-            <w:r>
-              <w:rPr>
-                <w:rFonts w:asciiTheme="minorHAnsi" w:hAnsiTheme="minorHAnsi"/>
-              </w:rPr>
-              <w:t>Adds all modifications found in peptide search results files to the open document.</w:t>
-            </w:r>
+              <w:t>Prevent spectra with multiple ambiguous peptide matches from being discarded when building the spectral library.</w:t>
+            </w:r>
+            <w:bookmarkStart w:id="0" w:name="_GoBack"/>
+            <w:bookmarkEnd w:id="0"/>
           </w:p>
         </w:tc>
       </w:tr>
@@ -2369,10 +2158,7 @@
         <w:pStyle w:val="Heading2"/>
       </w:pPr>
       <w:r>
-        <w:t xml:space="preserve">Importing </w:t>
-      </w:r>
-      <w:r>
-        <w:t>transition lists and assay libraries</w:t>
+        <w:t>Importing transition lists and assay libraries</w:t>
       </w:r>
     </w:p>
     <w:tbl>
@@ -2401,19 +2187,45 @@
               <w:rPr>
                 <w:rFonts w:asciiTheme="minorHAnsi" w:hAnsiTheme="minorHAnsi"/>
               </w:rPr>
-              <w:t>--import-</w:t>
-            </w:r>
-            <w:r>
+              <w:t>--import-transition-list=path/to/file</w:t>
+            </w:r>
+          </w:p>
+        </w:tc>
+        <w:tc>
+          <w:tcPr>
+            <w:tcW w:w="4878" w:type="dxa"/>
+          </w:tcPr>
+          <w:p>
+            <w:pPr>
               <w:rPr>
                 <w:rFonts w:asciiTheme="minorHAnsi" w:hAnsiTheme="minorHAnsi"/>
               </w:rPr>
-              <w:t>transition-list</w:t>
-            </w:r>
+            </w:pPr>
             <w:r>
               <w:rPr>
                 <w:rFonts w:asciiTheme="minorHAnsi" w:hAnsiTheme="minorHAnsi"/>
               </w:rPr>
-              <w:t>=path/to/file</w:t>
+              <w:t>Import a simple transition list with Q1, Q3 and peptide sequence.</w:t>
+            </w:r>
+          </w:p>
+        </w:tc>
+      </w:tr>
+      <w:tr>
+        <w:tc>
+          <w:tcPr>
+            <w:tcW w:w="3870" w:type="dxa"/>
+          </w:tcPr>
+          <w:p>
+            <w:pPr>
+              <w:rPr>
+                <w:rFonts w:asciiTheme="minorHAnsi" w:hAnsiTheme="minorHAnsi"/>
+              </w:rPr>
+            </w:pPr>
+            <w:r>
+              <w:rPr>
+                <w:rFonts w:asciiTheme="minorHAnsi" w:hAnsiTheme="minorHAnsi"/>
+              </w:rPr>
+              <w:t>--import-assay-library=path/to/file</w:t>
             </w:r>
           </w:p>
         </w:tc>
@@ -2431,147 +2243,7 @@
               <w:rPr>
                 <w:rFonts w:asciiTheme="minorHAnsi" w:hAnsiTheme="minorHAnsi"/>
               </w:rPr>
-              <w:t xml:space="preserve">Import a </w:t>
-            </w:r>
-            <w:r>
-              <w:rPr>
-                <w:rFonts w:asciiTheme="minorHAnsi" w:hAnsiTheme="minorHAnsi"/>
-              </w:rPr>
-              <w:t>simple transition list with Q1, Q3 and peptide sequence</w:t>
-            </w:r>
-            <w:r>
-              <w:rPr>
-                <w:rFonts w:asciiTheme="minorHAnsi" w:hAnsiTheme="minorHAnsi"/>
-              </w:rPr>
-              <w:t>.</w:t>
-            </w:r>
-          </w:p>
-        </w:tc>
-      </w:tr>
-      <w:tr>
-        <w:tc>
-          <w:tcPr>
-            <w:tcW w:w="3870" w:type="dxa"/>
-          </w:tcPr>
-          <w:p>
-            <w:pPr>
-              <w:rPr>
-                <w:rFonts w:asciiTheme="minorHAnsi" w:hAnsiTheme="minorHAnsi"/>
-              </w:rPr>
-            </w:pPr>
-            <w:r>
-              <w:rPr>
-                <w:rFonts w:asciiTheme="minorHAnsi" w:hAnsiTheme="minorHAnsi"/>
-              </w:rPr>
-              <w:t>--import-</w:t>
-            </w:r>
-            <w:r>
-              <w:rPr>
-                <w:rFonts w:asciiTheme="minorHAnsi" w:hAnsiTheme="minorHAnsi"/>
-              </w:rPr>
-              <w:t>assay-library</w:t>
-            </w:r>
-            <w:r>
-              <w:rPr>
-                <w:rFonts w:asciiTheme="minorHAnsi" w:hAnsiTheme="minorHAnsi"/>
-              </w:rPr>
-              <w:t>=path/to/file</w:t>
-            </w:r>
-          </w:p>
-        </w:tc>
-        <w:tc>
-          <w:tcPr>
-            <w:tcW w:w="4878" w:type="dxa"/>
-          </w:tcPr>
-          <w:p>
-            <w:pPr>
-              <w:rPr>
-                <w:rFonts w:asciiTheme="minorHAnsi" w:hAnsiTheme="minorHAnsi"/>
-              </w:rPr>
-            </w:pPr>
-            <w:r>
-              <w:rPr>
-                <w:rFonts w:asciiTheme="minorHAnsi" w:hAnsiTheme="minorHAnsi"/>
-              </w:rPr>
-              <w:t xml:space="preserve">Import an assay library transition list with columns for </w:t>
-            </w:r>
-            <w:proofErr w:type="spellStart"/>
-            <w:r>
-              <w:rPr>
-                <w:rFonts w:asciiTheme="minorHAnsi" w:hAnsiTheme="minorHAnsi"/>
-              </w:rPr>
-              <w:t>iRT</w:t>
-            </w:r>
-            <w:proofErr w:type="spellEnd"/>
-            <w:r>
-              <w:rPr>
-                <w:rFonts w:asciiTheme="minorHAnsi" w:hAnsiTheme="minorHAnsi"/>
-              </w:rPr>
-              <w:t xml:space="preserve"> and relative product ion abundance to create an </w:t>
-            </w:r>
-            <w:proofErr w:type="spellStart"/>
-            <w:r>
-              <w:rPr>
-                <w:rFonts w:asciiTheme="minorHAnsi" w:hAnsiTheme="minorHAnsi"/>
-              </w:rPr>
-              <w:t>iRT</w:t>
-            </w:r>
-            <w:proofErr w:type="spellEnd"/>
-            <w:r>
-              <w:rPr>
-                <w:rFonts w:asciiTheme="minorHAnsi" w:hAnsiTheme="minorHAnsi"/>
-              </w:rPr>
-              <w:t xml:space="preserve"> calculator and spectral library for enhanced peak picking.</w:t>
-            </w:r>
-          </w:p>
-        </w:tc>
-      </w:tr>
-      <w:tr>
-        <w:tc>
-          <w:tcPr>
-            <w:tcW w:w="3870" w:type="dxa"/>
-          </w:tcPr>
-          <w:p>
-            <w:pPr>
-              <w:rPr>
-                <w:rFonts w:asciiTheme="minorHAnsi" w:hAnsiTheme="minorHAnsi"/>
-              </w:rPr>
-            </w:pPr>
-            <w:r>
-              <w:rPr>
-                <w:rFonts w:asciiTheme="minorHAnsi" w:hAnsiTheme="minorHAnsi"/>
-              </w:rPr>
-              <w:t>--</w:t>
-            </w:r>
-            <w:r>
-              <w:rPr>
-                <w:rFonts w:asciiTheme="minorHAnsi" w:hAnsiTheme="minorHAnsi"/>
-              </w:rPr>
-              <w:t>ignore-transition-errors</w:t>
-            </w:r>
-          </w:p>
-        </w:tc>
-        <w:tc>
-          <w:tcPr>
-            <w:tcW w:w="4878" w:type="dxa"/>
-          </w:tcPr>
-          <w:p>
-            <w:pPr>
-              <w:rPr>
-                <w:rFonts w:asciiTheme="minorHAnsi" w:hAnsiTheme="minorHAnsi"/>
-              </w:rPr>
-            </w:pPr>
-            <w:r>
-              <w:rPr>
-                <w:rFonts w:asciiTheme="minorHAnsi" w:hAnsiTheme="minorHAnsi"/>
-              </w:rPr>
-              <w:t>When present imports all recognized transitions from a transition list or assay library, with error rows reported as warnings</w:t>
-            </w:r>
-            <w:r>
-              <w:rPr>
-                <w:rFonts w:asciiTheme="minorHAnsi" w:hAnsiTheme="minorHAnsi"/>
-              </w:rPr>
-              <w:t>.</w:t>
+              <w:t>Import an assay library transition list with columns for iRT and relative product ion abundance to create an iRT calculator and spectral library for enhanced peak picking.</w:t>
             </w:r>
           </w:p>
         </w:tc>
@@ -2594,19 +2266,55 @@
               <w:lastRenderedPageBreak/>
               <w:t>--</w:t>
             </w:r>
-            <w:proofErr w:type="spellStart"/>
             <w:r>
               <w:rPr>
                 <w:rFonts w:asciiTheme="minorHAnsi" w:hAnsiTheme="minorHAnsi"/>
               </w:rPr>
-              <w:t>irt</w:t>
-            </w:r>
-            <w:proofErr w:type="spellEnd"/>
-            <w:r>
+              <w:t>ignore-transition-errors</w:t>
+            </w:r>
+          </w:p>
+        </w:tc>
+        <w:tc>
+          <w:tcPr>
+            <w:tcW w:w="4878" w:type="dxa"/>
+          </w:tcPr>
+          <w:p>
+            <w:pPr>
               <w:rPr>
                 <w:rFonts w:asciiTheme="minorHAnsi" w:hAnsiTheme="minorHAnsi"/>
               </w:rPr>
-              <w:t>-standards-group-name=&lt;name&gt;</w:t>
+            </w:pPr>
+            <w:r>
+              <w:rPr>
+                <w:rFonts w:asciiTheme="minorHAnsi" w:hAnsiTheme="minorHAnsi"/>
+              </w:rPr>
+              <w:t>When present imports all recognized transitions from a transition list or assay library, with error rows reported as warnings</w:t>
+            </w:r>
+            <w:r>
+              <w:rPr>
+                <w:rFonts w:asciiTheme="minorHAnsi" w:hAnsiTheme="minorHAnsi"/>
+              </w:rPr>
+              <w:t>.</w:t>
+            </w:r>
+          </w:p>
+        </w:tc>
+      </w:tr>
+      <w:tr>
+        <w:tc>
+          <w:tcPr>
+            <w:tcW w:w="3870" w:type="dxa"/>
+          </w:tcPr>
+          <w:p>
+            <w:pPr>
+              <w:rPr>
+                <w:rFonts w:asciiTheme="minorHAnsi" w:hAnsiTheme="minorHAnsi"/>
+              </w:rPr>
+            </w:pPr>
+            <w:r>
+              <w:rPr>
+                <w:rFonts w:asciiTheme="minorHAnsi" w:hAnsiTheme="minorHAnsi"/>
+              </w:rPr>
+              <w:t>--irt-standards-group-name=&lt;name&gt;</w:t>
             </w:r>
           </w:p>
         </w:tc>
@@ -2624,21 +2332,45 @@
               <w:rPr>
                 <w:rFonts w:asciiTheme="minorHAnsi" w:hAnsiTheme="minorHAnsi"/>
               </w:rPr>
-              <w:t xml:space="preserve">The name of a protein or peptide list containing the </w:t>
-            </w:r>
-            <w:proofErr w:type="spellStart"/>
-            <w:r>
+              <w:t>The name of a protein or peptide list containing the iRT standards within an imported assay library. (optional)</w:t>
+            </w:r>
+          </w:p>
+        </w:tc>
+      </w:tr>
+      <w:tr>
+        <w:tc>
+          <w:tcPr>
+            <w:tcW w:w="3870" w:type="dxa"/>
+          </w:tcPr>
+          <w:p>
+            <w:pPr>
               <w:rPr>
                 <w:rFonts w:asciiTheme="minorHAnsi" w:hAnsiTheme="minorHAnsi"/>
               </w:rPr>
-              <w:t>iRT</w:t>
-            </w:r>
-            <w:proofErr w:type="spellEnd"/>
+            </w:pPr>
             <w:r>
               <w:rPr>
                 <w:rFonts w:asciiTheme="minorHAnsi" w:hAnsiTheme="minorHAnsi"/>
               </w:rPr>
-              <w:t xml:space="preserve"> standards within an imported assay library. (optional)</w:t>
+              <w:t>--irt-standards-file=path/to/file</w:t>
+            </w:r>
+          </w:p>
+        </w:tc>
+        <w:tc>
+          <w:tcPr>
+            <w:tcW w:w="4878" w:type="dxa"/>
+          </w:tcPr>
+          <w:p>
+            <w:pPr>
+              <w:rPr>
+                <w:rFonts w:asciiTheme="minorHAnsi" w:hAnsiTheme="minorHAnsi"/>
+              </w:rPr>
+            </w:pPr>
+            <w:r>
+              <w:rPr>
+                <w:rFonts w:asciiTheme="minorHAnsi" w:hAnsiTheme="minorHAnsi"/>
+              </w:rPr>
+              <w:t>The path to a separate assay library containing the iRT standards to be applied to an imported assay library. (optional)</w:t>
             </w:r>
           </w:p>
         </w:tc>
@@ -2658,21 +2390,45 @@
               <w:rPr>
                 <w:rFonts w:asciiTheme="minorHAnsi" w:hAnsiTheme="minorHAnsi"/>
               </w:rPr>
-              <w:t>--</w:t>
-            </w:r>
-            <w:proofErr w:type="spellStart"/>
-            <w:r>
+              <w:t>--irt-database-path=path/to/file</w:t>
+            </w:r>
+          </w:p>
+        </w:tc>
+        <w:tc>
+          <w:tcPr>
+            <w:tcW w:w="4878" w:type="dxa"/>
+          </w:tcPr>
+          <w:p>
+            <w:pPr>
               <w:rPr>
                 <w:rFonts w:asciiTheme="minorHAnsi" w:hAnsiTheme="minorHAnsi"/>
               </w:rPr>
-              <w:t>irt</w:t>
-            </w:r>
-            <w:proofErr w:type="spellEnd"/>
+            </w:pPr>
             <w:r>
               <w:rPr>
                 <w:rFonts w:asciiTheme="minorHAnsi" w:hAnsiTheme="minorHAnsi"/>
               </w:rPr>
-              <w:t>-standards-file=path/to/file</w:t>
+              <w:t>The path to an existing iRT calculator (.irtdb file) to be used with an imported assay library. Or, if –irt-standards-group-name or –irt-standards-file are used, then this is the output path for the created .irtdb file. (optional) The default iRT calculator path is path/to/document.irtdb</w:t>
+            </w:r>
+          </w:p>
+        </w:tc>
+      </w:tr>
+      <w:tr>
+        <w:tc>
+          <w:tcPr>
+            <w:tcW w:w="3870" w:type="dxa"/>
+          </w:tcPr>
+          <w:p>
+            <w:pPr>
+              <w:rPr>
+                <w:rFonts w:asciiTheme="minorHAnsi" w:hAnsiTheme="minorHAnsi"/>
+              </w:rPr>
+            </w:pPr>
+            <w:r>
+              <w:rPr>
+                <w:rFonts w:asciiTheme="minorHAnsi" w:hAnsiTheme="minorHAnsi"/>
+              </w:rPr>
+              <w:t>--irt-calc-name=&lt;name&gt;</w:t>
             </w:r>
           </w:p>
         </w:tc>
@@ -2690,248 +2446,8 @@
               <w:rPr>
                 <w:rFonts w:asciiTheme="minorHAnsi" w:hAnsiTheme="minorHAnsi"/>
               </w:rPr>
-              <w:t xml:space="preserve">The path to a separate assay library containing the </w:t>
-            </w:r>
-            <w:proofErr w:type="spellStart"/>
-            <w:r>
-              <w:rPr>
-                <w:rFonts w:asciiTheme="minorHAnsi" w:hAnsiTheme="minorHAnsi"/>
-              </w:rPr>
-              <w:t>iRT</w:t>
-            </w:r>
-            <w:proofErr w:type="spellEnd"/>
-            <w:r>
-              <w:rPr>
-                <w:rFonts w:asciiTheme="minorHAnsi" w:hAnsiTheme="minorHAnsi"/>
-              </w:rPr>
-              <w:t xml:space="preserve"> standards to be applied to an imported assay library. (optional)</w:t>
-            </w:r>
-          </w:p>
-        </w:tc>
-      </w:tr>
-      <w:tr>
-        <w:tc>
-          <w:tcPr>
-            <w:tcW w:w="3870" w:type="dxa"/>
-          </w:tcPr>
-          <w:p>
-            <w:pPr>
-              <w:rPr>
-                <w:rFonts w:asciiTheme="minorHAnsi" w:hAnsiTheme="minorHAnsi"/>
-              </w:rPr>
-            </w:pPr>
-            <w:r>
-              <w:rPr>
-                <w:rFonts w:asciiTheme="minorHAnsi" w:hAnsiTheme="minorHAnsi"/>
-              </w:rPr>
-              <w:t>--</w:t>
-            </w:r>
-            <w:proofErr w:type="spellStart"/>
-            <w:r>
-              <w:rPr>
-                <w:rFonts w:asciiTheme="minorHAnsi" w:hAnsiTheme="minorHAnsi"/>
-              </w:rPr>
-              <w:t>irt</w:t>
-            </w:r>
-            <w:proofErr w:type="spellEnd"/>
-            <w:r>
-              <w:rPr>
-                <w:rFonts w:asciiTheme="minorHAnsi" w:hAnsiTheme="minorHAnsi"/>
-              </w:rPr>
-              <w:t>-database-path=path/to/file</w:t>
-            </w:r>
-          </w:p>
-        </w:tc>
-        <w:tc>
-          <w:tcPr>
-            <w:tcW w:w="4878" w:type="dxa"/>
-          </w:tcPr>
-          <w:p>
-            <w:pPr>
-              <w:rPr>
-                <w:rFonts w:asciiTheme="minorHAnsi" w:hAnsiTheme="minorHAnsi"/>
-              </w:rPr>
-            </w:pPr>
-            <w:r>
-              <w:rPr>
-                <w:rFonts w:asciiTheme="minorHAnsi" w:hAnsiTheme="minorHAnsi"/>
-              </w:rPr>
-              <w:t xml:space="preserve">The path to an existing </w:t>
-            </w:r>
-            <w:proofErr w:type="spellStart"/>
-            <w:r>
-              <w:rPr>
-                <w:rFonts w:asciiTheme="minorHAnsi" w:hAnsiTheme="minorHAnsi"/>
-              </w:rPr>
-              <w:t>iRT</w:t>
-            </w:r>
-            <w:proofErr w:type="spellEnd"/>
-            <w:r>
-              <w:rPr>
-                <w:rFonts w:asciiTheme="minorHAnsi" w:hAnsiTheme="minorHAnsi"/>
-              </w:rPr>
-              <w:t xml:space="preserve"> calculator (.</w:t>
-            </w:r>
-            <w:proofErr w:type="spellStart"/>
-            <w:r>
-              <w:rPr>
-                <w:rFonts w:asciiTheme="minorHAnsi" w:hAnsiTheme="minorHAnsi"/>
-              </w:rPr>
-              <w:t>irtdb</w:t>
-            </w:r>
-            <w:proofErr w:type="spellEnd"/>
-            <w:r>
-              <w:rPr>
-                <w:rFonts w:asciiTheme="minorHAnsi" w:hAnsiTheme="minorHAnsi"/>
-              </w:rPr>
-              <w:t xml:space="preserve"> file) to be used with an imported assay library. Or, if –</w:t>
-            </w:r>
-            <w:proofErr w:type="spellStart"/>
-            <w:r>
-              <w:rPr>
-                <w:rFonts w:asciiTheme="minorHAnsi" w:hAnsiTheme="minorHAnsi"/>
-              </w:rPr>
-              <w:t>irt</w:t>
-            </w:r>
-            <w:proofErr w:type="spellEnd"/>
-            <w:r>
-              <w:rPr>
-                <w:rFonts w:asciiTheme="minorHAnsi" w:hAnsiTheme="minorHAnsi"/>
-              </w:rPr>
-              <w:t>-standards-group-name or –</w:t>
-            </w:r>
-            <w:proofErr w:type="spellStart"/>
-            <w:r>
-              <w:rPr>
-                <w:rFonts w:asciiTheme="minorHAnsi" w:hAnsiTheme="minorHAnsi"/>
-              </w:rPr>
-              <w:t>irt</w:t>
-            </w:r>
-            <w:proofErr w:type="spellEnd"/>
-            <w:r>
-              <w:rPr>
-                <w:rFonts w:asciiTheme="minorHAnsi" w:hAnsiTheme="minorHAnsi"/>
-              </w:rPr>
-              <w:t>-standards-file are used, then this is the output path for the created .</w:t>
-            </w:r>
-            <w:proofErr w:type="spellStart"/>
-            <w:r>
-              <w:rPr>
-                <w:rFonts w:asciiTheme="minorHAnsi" w:hAnsiTheme="minorHAnsi"/>
-              </w:rPr>
-              <w:t>irtdb</w:t>
-            </w:r>
-            <w:proofErr w:type="spellEnd"/>
-            <w:r>
-              <w:rPr>
-                <w:rFonts w:asciiTheme="minorHAnsi" w:hAnsiTheme="minorHAnsi"/>
-              </w:rPr>
-              <w:t xml:space="preserve"> file. (optional) The default </w:t>
-            </w:r>
-            <w:proofErr w:type="spellStart"/>
-            <w:r>
-              <w:rPr>
-                <w:rFonts w:asciiTheme="minorHAnsi" w:hAnsiTheme="minorHAnsi"/>
-              </w:rPr>
-              <w:t>iRT</w:t>
-            </w:r>
-            <w:proofErr w:type="spellEnd"/>
-            <w:r>
-              <w:rPr>
-                <w:rFonts w:asciiTheme="minorHAnsi" w:hAnsiTheme="minorHAnsi"/>
-              </w:rPr>
-              <w:t xml:space="preserve"> calculator path is path/to/</w:t>
-            </w:r>
-            <w:proofErr w:type="spellStart"/>
-            <w:r>
-              <w:rPr>
-                <w:rFonts w:asciiTheme="minorHAnsi" w:hAnsiTheme="minorHAnsi"/>
-              </w:rPr>
-              <w:t>document.irtdb</w:t>
-            </w:r>
-            <w:proofErr w:type="spellEnd"/>
-          </w:p>
-        </w:tc>
-      </w:tr>
-      <w:tr>
-        <w:tc>
-          <w:tcPr>
-            <w:tcW w:w="3870" w:type="dxa"/>
-          </w:tcPr>
-          <w:p>
-            <w:pPr>
-              <w:rPr>
-                <w:rFonts w:asciiTheme="minorHAnsi" w:hAnsiTheme="minorHAnsi"/>
-              </w:rPr>
-            </w:pPr>
-            <w:r>
-              <w:rPr>
-                <w:rFonts w:asciiTheme="minorHAnsi" w:hAnsiTheme="minorHAnsi"/>
-              </w:rPr>
-              <w:t>--</w:t>
-            </w:r>
-            <w:proofErr w:type="spellStart"/>
-            <w:r>
-              <w:rPr>
-                <w:rFonts w:asciiTheme="minorHAnsi" w:hAnsiTheme="minorHAnsi"/>
-              </w:rPr>
-              <w:t>irt</w:t>
-            </w:r>
-            <w:proofErr w:type="spellEnd"/>
-            <w:r>
-              <w:rPr>
-                <w:rFonts w:asciiTheme="minorHAnsi" w:hAnsiTheme="minorHAnsi"/>
-              </w:rPr>
-              <w:t>-</w:t>
-            </w:r>
-            <w:proofErr w:type="spellStart"/>
-            <w:r>
-              <w:rPr>
-                <w:rFonts w:asciiTheme="minorHAnsi" w:hAnsiTheme="minorHAnsi"/>
-              </w:rPr>
-              <w:t>calc</w:t>
-            </w:r>
-            <w:proofErr w:type="spellEnd"/>
-            <w:r>
-              <w:rPr>
-                <w:rFonts w:asciiTheme="minorHAnsi" w:hAnsiTheme="minorHAnsi"/>
-              </w:rPr>
-              <w:t>-name=&lt;name&gt;</w:t>
-            </w:r>
-          </w:p>
-        </w:tc>
-        <w:tc>
-          <w:tcPr>
-            <w:tcW w:w="4878" w:type="dxa"/>
-          </w:tcPr>
-          <w:p>
-            <w:pPr>
-              <w:rPr>
-                <w:rFonts w:asciiTheme="minorHAnsi" w:hAnsiTheme="minorHAnsi"/>
-              </w:rPr>
-            </w:pPr>
-            <w:r>
-              <w:rPr>
-                <w:rFonts w:asciiTheme="minorHAnsi" w:hAnsiTheme="minorHAnsi"/>
-              </w:rPr>
-              <w:t xml:space="preserve">The name for the </w:t>
-            </w:r>
-            <w:proofErr w:type="spellStart"/>
-            <w:r>
-              <w:rPr>
-                <w:rFonts w:asciiTheme="minorHAnsi" w:hAnsiTheme="minorHAnsi"/>
-              </w:rPr>
-              <w:t>iRT</w:t>
-            </w:r>
-            <w:proofErr w:type="spellEnd"/>
-            <w:r>
-              <w:rPr>
-                <w:rFonts w:asciiTheme="minorHAnsi" w:hAnsiTheme="minorHAnsi"/>
-              </w:rPr>
-              <w:t xml:space="preserve"> calculator created during assay library import. (optional) The default name is the document base name.</w:t>
-            </w:r>
-            <w:bookmarkStart w:id="0" w:name="_GoBack"/>
-            <w:bookmarkEnd w:id="0"/>
+              <w:t>The name for the iRT calculator created during assay library import. (optional) The default name is the document base name.</w:t>
+            </w:r>
           </w:p>
         </w:tc>
       </w:tr>
@@ -3410,14 +2926,7 @@
               <w:rPr>
                 <w:rFonts w:ascii="Calibri" w:hAnsi="Calibri"/>
               </w:rPr>
-              <w:t>--chromatogram-file=path/to/</w:t>
-            </w:r>
-            <w:proofErr w:type="spellStart"/>
-            <w:r>
-              <w:rPr>
-                <w:rFonts w:ascii="Calibri" w:hAnsi="Calibri"/>
-              </w:rPr>
-              <w:t>file.</w:t>
+              <w:t>--chromatogram-file=path/to/file.</w:t>
             </w:r>
             <w:r>
               <w:rPr>
@@ -3425,7 +2934,6 @@
               </w:rPr>
               <w:t>tsv</w:t>
             </w:r>
-            <w:proofErr w:type="spellEnd"/>
           </w:p>
           <w:p>
             <w:pPr>
@@ -3587,6 +3095,7 @@
               <w:rPr>
                 <w:rFonts w:ascii="Calibri" w:hAnsi="Calibri"/>
               </w:rPr>
+              <w:lastRenderedPageBreak/>
               <w:t>--chromatogram-products</w:t>
             </w:r>
           </w:p>
@@ -3715,7 +3224,6 @@
               <w:rPr>
                 <w:rFonts w:ascii="Calibri" w:hAnsi="Calibri"/>
               </w:rPr>
-              <w:lastRenderedPageBreak/>
               <w:t>--chromatogram-tics</w:t>
             </w:r>
           </w:p>
@@ -3819,63 +3327,7 @@
               <w:rPr>
                 <w:rFonts w:ascii="Calibri" w:hAnsi="Calibri"/>
               </w:rPr>
-              <w:t>--</w:t>
-            </w:r>
-            <w:proofErr w:type="spellStart"/>
-            <w:r>
-              <w:rPr>
-                <w:rFonts w:ascii="Calibri" w:hAnsi="Calibri"/>
-              </w:rPr>
-              <w:t>exp</w:t>
-            </w:r>
-            <w:proofErr w:type="spellEnd"/>
-            <w:r>
-              <w:rPr>
-                <w:rFonts w:ascii="Calibri" w:hAnsi="Calibri"/>
-              </w:rPr>
-              <w:t>-</w:t>
-            </w:r>
-            <w:proofErr w:type="spellStart"/>
-            <w:r>
-              <w:rPr>
-                <w:rFonts w:ascii="Calibri" w:hAnsi="Calibri"/>
-              </w:rPr>
-              <w:t>translist</w:t>
-            </w:r>
-            <w:proofErr w:type="spellEnd"/>
-            <w:r>
-              <w:rPr>
-                <w:rFonts w:ascii="Calibri" w:hAnsi="Calibri"/>
-              </w:rPr>
-              <w:t xml:space="preserve">-instrument=&lt;AB </w:t>
-            </w:r>
-            <w:proofErr w:type="spellStart"/>
-            <w:r>
-              <w:rPr>
-                <w:rFonts w:ascii="Calibri" w:hAnsi="Calibri"/>
-              </w:rPr>
-              <w:t>Sciex</w:t>
-            </w:r>
-            <w:proofErr w:type="spellEnd"/>
-            <w:r>
-              <w:rPr>
-                <w:rFonts w:ascii="Calibri" w:hAnsi="Calibri"/>
-              </w:rPr>
-              <w:t xml:space="preserve"> | Agilent | </w:t>
-            </w:r>
-            <w:proofErr w:type="spellStart"/>
-            <w:r>
-              <w:rPr>
-                <w:rFonts w:ascii="Calibri" w:hAnsi="Calibri"/>
-              </w:rPr>
-              <w:t>Thermo</w:t>
-            </w:r>
-            <w:proofErr w:type="spellEnd"/>
-            <w:r>
-              <w:rPr>
-                <w:rFonts w:ascii="Calibri" w:hAnsi="Calibri"/>
-              </w:rPr>
-              <w:t xml:space="preserve"> | Waters&gt;</w:t>
+              <w:t>--exp-translist-instrument=&lt;AB Sciex | Agilent | Thermo | Waters&gt;</w:t>
             </w:r>
           </w:p>
         </w:tc>
@@ -3912,21 +3364,7 @@
               <w:rPr>
                 <w:rFonts w:ascii="Calibri" w:hAnsi="Calibri"/>
               </w:rPr>
-              <w:t>his option cannot be used with --</w:t>
-            </w:r>
-            <w:proofErr w:type="spellStart"/>
-            <w:r>
-              <w:rPr>
-                <w:rFonts w:ascii="Calibri" w:hAnsi="Calibri"/>
-              </w:rPr>
-              <w:t>exp</w:t>
-            </w:r>
-            <w:proofErr w:type="spellEnd"/>
-            <w:r>
-              <w:rPr>
-                <w:rFonts w:ascii="Calibri" w:hAnsi="Calibri"/>
-              </w:rPr>
-              <w:t>-method-instrument</w:t>
+              <w:t>his option cannot be used with --exp-method-instrument</w:t>
             </w:r>
             <w:r>
               <w:rPr>
@@ -3995,16 +3433,8 @@
               <w:rPr>
                 <w:rFonts w:ascii="Calibri" w:hAnsi="Calibri"/>
               </w:rPr>
-              <w:t xml:space="preserve">AB </w:t>
-            </w:r>
-            <w:proofErr w:type="spellStart"/>
-            <w:r>
-              <w:rPr>
-                <w:rFonts w:ascii="Calibri" w:hAnsi="Calibri"/>
-              </w:rPr>
-              <w:t>Sciex</w:t>
-            </w:r>
-            <w:proofErr w:type="spellEnd"/>
+              <w:t>AB Sciex</w:t>
+            </w:r>
           </w:p>
         </w:tc>
         <w:tc>
@@ -4033,41 +3463,13 @@
               <w:rPr>
                 <w:rFonts w:ascii="Calibri" w:hAnsi="Calibri"/>
               </w:rPr>
-              <w:t>--</w:t>
-            </w:r>
-            <w:proofErr w:type="spellStart"/>
-            <w:r>
-              <w:rPr>
-                <w:rFonts w:ascii="Calibri" w:hAnsi="Calibri"/>
-              </w:rPr>
-              <w:t>exp</w:t>
-            </w:r>
-            <w:proofErr w:type="spellEnd"/>
-            <w:r>
-              <w:rPr>
-                <w:rFonts w:ascii="Calibri" w:hAnsi="Calibri"/>
-              </w:rPr>
-              <w:t>-dwell-time</w:t>
-            </w:r>
-            <w:r>
-              <w:rPr>
-                <w:rFonts w:ascii="Calibri" w:hAnsi="Calibri"/>
-              </w:rPr>
-              <w:t>=&lt;</w:t>
-            </w:r>
-            <w:proofErr w:type="spellStart"/>
-            <w:r>
-              <w:rPr>
-                <w:rFonts w:ascii="Calibri" w:hAnsi="Calibri"/>
-              </w:rPr>
-              <w:t>millis</w:t>
-            </w:r>
-            <w:proofErr w:type="spellEnd"/>
-            <w:r>
-              <w:rPr>
-                <w:rFonts w:ascii="Calibri" w:hAnsi="Calibri"/>
-              </w:rPr>
-              <w:t>&gt;</w:t>
+              <w:t>--exp-dwell-time</w:t>
+            </w:r>
+            <w:r>
+              <w:rPr>
+                <w:rFonts w:ascii="Calibri" w:hAnsi="Calibri"/>
+              </w:rPr>
+              <w:t>=&lt;millis&gt;</w:t>
             </w:r>
           </w:p>
         </w:tc>
@@ -4170,41 +3572,13 @@
               <w:rPr>
                 <w:rFonts w:ascii="Calibri" w:hAnsi="Calibri"/>
               </w:rPr>
-              <w:t>--</w:t>
-            </w:r>
-            <w:proofErr w:type="spellStart"/>
-            <w:r>
-              <w:rPr>
-                <w:rFonts w:ascii="Calibri" w:hAnsi="Calibri"/>
-              </w:rPr>
-              <w:t>exp</w:t>
-            </w:r>
-            <w:proofErr w:type="spellEnd"/>
-            <w:r>
-              <w:rPr>
-                <w:rFonts w:ascii="Calibri" w:hAnsi="Calibri"/>
-              </w:rPr>
-              <w:t>-dwell-time</w:t>
-            </w:r>
-            <w:r>
-              <w:rPr>
-                <w:rFonts w:ascii="Calibri" w:hAnsi="Calibri"/>
-              </w:rPr>
-              <w:t>=&lt;</w:t>
-            </w:r>
-            <w:proofErr w:type="spellStart"/>
-            <w:r>
-              <w:rPr>
-                <w:rFonts w:ascii="Calibri" w:hAnsi="Calibri"/>
-              </w:rPr>
-              <w:t>millis</w:t>
-            </w:r>
-            <w:proofErr w:type="spellEnd"/>
-            <w:r>
-              <w:rPr>
-                <w:rFonts w:ascii="Calibri" w:hAnsi="Calibri"/>
-              </w:rPr>
-              <w:t>&gt;</w:t>
+              <w:t>--exp-dwell-time</w:t>
+            </w:r>
+            <w:r>
+              <w:rPr>
+                <w:rFonts w:ascii="Calibri" w:hAnsi="Calibri"/>
+              </w:rPr>
+              <w:t>=&lt;millis&gt;</w:t>
             </w:r>
           </w:p>
         </w:tc>
@@ -4261,19 +3635,11 @@
                 <w:rFonts w:ascii="Calibri" w:hAnsi="Calibri"/>
               </w:rPr>
             </w:pPr>
-            <w:proofErr w:type="spellStart"/>
-            <w:r>
-              <w:rPr>
-                <w:rFonts w:ascii="Calibri" w:hAnsi="Calibri"/>
-              </w:rPr>
-              <w:t>Thermo</w:t>
-            </w:r>
-            <w:proofErr w:type="spellEnd"/>
-            <w:r>
-              <w:rPr>
-                <w:rFonts w:ascii="Calibri" w:hAnsi="Calibri"/>
-              </w:rPr>
-              <w:t xml:space="preserve"> Scientific</w:t>
+            <w:r>
+              <w:rPr>
+                <w:rFonts w:ascii="Calibri" w:hAnsi="Calibri"/>
+              </w:rPr>
+              <w:t>Thermo Scientific</w:t>
             </w:r>
           </w:p>
         </w:tc>
@@ -4302,21 +3668,7 @@
               <w:rPr>
                 <w:rFonts w:ascii="Calibri" w:hAnsi="Calibri"/>
               </w:rPr>
-              <w:t>--</w:t>
-            </w:r>
-            <w:proofErr w:type="spellStart"/>
-            <w:r>
-              <w:rPr>
-                <w:rFonts w:ascii="Calibri" w:hAnsi="Calibri"/>
-              </w:rPr>
-              <w:t>exp</w:t>
-            </w:r>
-            <w:proofErr w:type="spellEnd"/>
-            <w:r>
-              <w:rPr>
-                <w:rFonts w:ascii="Calibri" w:hAnsi="Calibri"/>
-              </w:rPr>
-              <w:t>-add-energy-ramp</w:t>
+              <w:t>--exp-add-energy-ramp</w:t>
             </w:r>
           </w:p>
         </w:tc>
@@ -4412,21 +3764,7 @@
               <w:rPr>
                 <w:rFonts w:ascii="Calibri" w:hAnsi="Calibri"/>
               </w:rPr>
-              <w:t>--</w:t>
-            </w:r>
-            <w:proofErr w:type="spellStart"/>
-            <w:r>
-              <w:rPr>
-                <w:rFonts w:ascii="Calibri" w:hAnsi="Calibri"/>
-              </w:rPr>
-              <w:t>exp</w:t>
-            </w:r>
-            <w:proofErr w:type="spellEnd"/>
-            <w:r>
-              <w:rPr>
-                <w:rFonts w:ascii="Calibri" w:hAnsi="Calibri"/>
-              </w:rPr>
-              <w:t>-run-length</w:t>
+              <w:t>--exp-run-length</w:t>
             </w:r>
             <w:r>
               <w:rPr>
@@ -4566,63 +3904,7 @@
               <w:rPr>
                 <w:rFonts w:ascii="Calibri" w:hAnsi="Calibri"/>
               </w:rPr>
-              <w:t>--</w:t>
-            </w:r>
-            <w:proofErr w:type="spellStart"/>
-            <w:r>
-              <w:rPr>
-                <w:rFonts w:ascii="Calibri" w:hAnsi="Calibri"/>
-              </w:rPr>
-              <w:t>exp</w:t>
-            </w:r>
-            <w:proofErr w:type="spellEnd"/>
-            <w:r>
-              <w:rPr>
-                <w:rFonts w:ascii="Calibri" w:hAnsi="Calibri"/>
-              </w:rPr>
-              <w:t xml:space="preserve">-method-instrument=&lt;AB SCIEX QTRAP | Agilent 6400 Series | </w:t>
-            </w:r>
-            <w:proofErr w:type="spellStart"/>
-            <w:r>
-              <w:rPr>
-                <w:rFonts w:ascii="Calibri" w:hAnsi="Calibri"/>
-              </w:rPr>
-              <w:t>Thermo</w:t>
-            </w:r>
-            <w:proofErr w:type="spellEnd"/>
-            <w:r>
-              <w:rPr>
-                <w:rFonts w:ascii="Calibri" w:hAnsi="Calibri"/>
-              </w:rPr>
-              <w:t xml:space="preserve"> TSQ | </w:t>
-            </w:r>
-            <w:proofErr w:type="spellStart"/>
-            <w:r>
-              <w:rPr>
-                <w:rFonts w:ascii="Calibri" w:hAnsi="Calibri"/>
-              </w:rPr>
-              <w:t>Thermo</w:t>
-            </w:r>
-            <w:proofErr w:type="spellEnd"/>
-            <w:r>
-              <w:rPr>
-                <w:rFonts w:ascii="Calibri" w:hAnsi="Calibri"/>
-              </w:rPr>
-              <w:t xml:space="preserve"> LTQ | Waters </w:t>
-            </w:r>
-            <w:proofErr w:type="spellStart"/>
-            <w:r>
-              <w:rPr>
-                <w:rFonts w:ascii="Calibri" w:hAnsi="Calibri"/>
-              </w:rPr>
-              <w:t>Xevo</w:t>
-            </w:r>
-            <w:proofErr w:type="spellEnd"/>
-            <w:r>
-              <w:rPr>
-                <w:rFonts w:ascii="Calibri" w:hAnsi="Calibri"/>
-              </w:rPr>
-              <w:t xml:space="preserve"> | Waters Quattro Premier&gt;</w:t>
+              <w:t>--exp-method-instrument=&lt;AB SCIEX QTRAP | Agilent 6400 Series | Thermo TSQ | Thermo LTQ | Waters Xevo | Waters Quattro Premier&gt;</w:t>
             </w:r>
           </w:p>
         </w:tc>
@@ -4659,35 +3941,7 @@
               <w:rPr>
                 <w:rFonts w:ascii="Calibri" w:hAnsi="Calibri"/>
               </w:rPr>
-              <w:t>his option cannot be used with --</w:t>
-            </w:r>
-            <w:proofErr w:type="spellStart"/>
-            <w:r>
-              <w:rPr>
-                <w:rFonts w:ascii="Calibri" w:hAnsi="Calibri"/>
-              </w:rPr>
-              <w:t>exp</w:t>
-            </w:r>
-            <w:proofErr w:type="spellEnd"/>
-            <w:r>
-              <w:rPr>
-                <w:rFonts w:ascii="Calibri" w:hAnsi="Calibri"/>
-              </w:rPr>
-              <w:t>-</w:t>
-            </w:r>
-            <w:proofErr w:type="spellStart"/>
-            <w:r>
-              <w:rPr>
-                <w:rFonts w:ascii="Calibri" w:hAnsi="Calibri"/>
-              </w:rPr>
-              <w:t>translist</w:t>
-            </w:r>
-            <w:proofErr w:type="spellEnd"/>
-            <w:r>
-              <w:rPr>
-                <w:rFonts w:ascii="Calibri" w:hAnsi="Calibri"/>
-              </w:rPr>
-              <w:t>-instrument,</w:t>
+              <w:t>his option cannot be used with --exp-translist-instrument,</w:t>
             </w:r>
             <w:r>
               <w:rPr>
@@ -4724,36 +3978,14 @@
               <w:rPr>
                 <w:rFonts w:ascii="Calibri" w:hAnsi="Calibri"/>
               </w:rPr>
-              <w:t>--</w:t>
-            </w:r>
-            <w:proofErr w:type="spellStart"/>
-            <w:r>
-              <w:rPr>
-                <w:rFonts w:ascii="Calibri" w:hAnsi="Calibri"/>
-              </w:rPr>
-              <w:t>exp</w:t>
-            </w:r>
-            <w:proofErr w:type="spellEnd"/>
-            <w:r>
-              <w:rPr>
-                <w:rFonts w:ascii="Calibri" w:hAnsi="Calibri"/>
-              </w:rPr>
-              <w:t>-template</w:t>
-            </w:r>
-            <w:r>
-              <w:rPr>
-                <w:rFonts w:ascii="Calibri" w:hAnsi="Calibri"/>
-              </w:rPr>
-              <w:t>=path/to/</w:t>
-            </w:r>
-            <w:proofErr w:type="spellStart"/>
-            <w:r>
-              <w:rPr>
-                <w:rFonts w:ascii="Calibri" w:hAnsi="Calibri"/>
-              </w:rPr>
-              <w:t>file.meth|exp|dam|m</w:t>
-            </w:r>
-            <w:proofErr w:type="spellEnd"/>
+              <w:t>--exp-template</w:t>
+            </w:r>
+            <w:r>
+              <w:rPr>
+                <w:rFonts w:ascii="Calibri" w:hAnsi="Calibri"/>
+              </w:rPr>
+              <w:t>=path/to/file.meth|exp|dam|m</w:t>
+            </w:r>
           </w:p>
         </w:tc>
         <w:tc>
@@ -4842,30 +4074,8 @@
               <w:rPr>
                 <w:rFonts w:ascii="Calibri" w:hAnsi="Calibri"/>
               </w:rPr>
-              <w:t xml:space="preserve">AB </w:t>
-            </w:r>
-            <w:proofErr w:type="spellStart"/>
-            <w:r>
-              <w:rPr>
-                <w:rFonts w:ascii="Calibri" w:hAnsi="Calibri"/>
-              </w:rPr>
-              <w:t>Sciex</w:t>
-            </w:r>
-            <w:proofErr w:type="spellEnd"/>
-            <w:r>
-              <w:rPr>
-                <w:rFonts w:ascii="Calibri" w:hAnsi="Calibri"/>
-              </w:rPr>
-              <w:t xml:space="preserve"> </w:t>
-            </w:r>
-            <w:proofErr w:type="spellStart"/>
-            <w:r>
-              <w:rPr>
-                <w:rFonts w:ascii="Calibri" w:hAnsi="Calibri"/>
-              </w:rPr>
-              <w:t>Qtrap</w:t>
-            </w:r>
-            <w:proofErr w:type="spellEnd"/>
+              <w:t>AB Sciex Qtrap</w:t>
+            </w:r>
           </w:p>
         </w:tc>
         <w:tc>
@@ -4894,41 +4104,13 @@
               <w:rPr>
                 <w:rFonts w:ascii="Calibri" w:hAnsi="Calibri"/>
               </w:rPr>
-              <w:t>--</w:t>
-            </w:r>
-            <w:proofErr w:type="spellStart"/>
-            <w:r>
-              <w:rPr>
-                <w:rFonts w:ascii="Calibri" w:hAnsi="Calibri"/>
-              </w:rPr>
-              <w:t>exp</w:t>
-            </w:r>
-            <w:proofErr w:type="spellEnd"/>
-            <w:r>
-              <w:rPr>
-                <w:rFonts w:ascii="Calibri" w:hAnsi="Calibri"/>
-              </w:rPr>
-              <w:t>-dwell-time</w:t>
-            </w:r>
-            <w:r>
-              <w:rPr>
-                <w:rFonts w:ascii="Calibri" w:hAnsi="Calibri"/>
-              </w:rPr>
-              <w:t>=&lt;</w:t>
-            </w:r>
-            <w:proofErr w:type="spellStart"/>
-            <w:r>
-              <w:rPr>
-                <w:rFonts w:ascii="Calibri" w:hAnsi="Calibri"/>
-              </w:rPr>
-              <w:t>millis</w:t>
-            </w:r>
-            <w:proofErr w:type="spellEnd"/>
-            <w:r>
-              <w:rPr>
-                <w:rFonts w:ascii="Calibri" w:hAnsi="Calibri"/>
-              </w:rPr>
-              <w:t>&gt;</w:t>
+              <w:t>--exp-dwell-time</w:t>
+            </w:r>
+            <w:r>
+              <w:rPr>
+                <w:rFonts w:ascii="Calibri" w:hAnsi="Calibri"/>
+              </w:rPr>
+              <w:t>=&lt;millis&gt;</w:t>
             </w:r>
           </w:p>
         </w:tc>
@@ -4959,7 +4141,14 @@
               <w:rPr>
                 <w:rFonts w:ascii="Calibri" w:hAnsi="Calibri"/>
               </w:rPr>
-              <w:t>Dwell time per transition. This option is required for standard (unscheduled) methods.</w:t>
+              <w:t xml:space="preserve">Dwell time per transition. This option is required for </w:t>
+            </w:r>
+            <w:r>
+              <w:rPr>
+                <w:rFonts w:ascii="Calibri" w:hAnsi="Calibri"/>
+              </w:rPr>
+              <w:lastRenderedPageBreak/>
+              <w:t>standard (unscheduled) methods.</w:t>
             </w:r>
           </w:p>
         </w:tc>
@@ -5020,41 +4209,13 @@
               <w:rPr>
                 <w:rFonts w:ascii="Calibri" w:hAnsi="Calibri"/>
               </w:rPr>
-              <w:t>--</w:t>
-            </w:r>
-            <w:proofErr w:type="spellStart"/>
-            <w:r>
-              <w:rPr>
-                <w:rFonts w:ascii="Calibri" w:hAnsi="Calibri"/>
-              </w:rPr>
-              <w:t>exp</w:t>
-            </w:r>
-            <w:proofErr w:type="spellEnd"/>
-            <w:r>
-              <w:rPr>
-                <w:rFonts w:ascii="Calibri" w:hAnsi="Calibri"/>
-              </w:rPr>
-              <w:t>-dwell-time</w:t>
-            </w:r>
-            <w:r>
-              <w:rPr>
-                <w:rFonts w:ascii="Calibri" w:hAnsi="Calibri"/>
-              </w:rPr>
-              <w:t>=&lt;</w:t>
-            </w:r>
-            <w:proofErr w:type="spellStart"/>
-            <w:r>
-              <w:rPr>
-                <w:rFonts w:ascii="Calibri" w:hAnsi="Calibri"/>
-              </w:rPr>
-              <w:t>millis</w:t>
-            </w:r>
-            <w:proofErr w:type="spellEnd"/>
-            <w:r>
-              <w:rPr>
-                <w:rFonts w:ascii="Calibri" w:hAnsi="Calibri"/>
-              </w:rPr>
-              <w:t>&gt;</w:t>
+              <w:t>--exp-dwell-time</w:t>
+            </w:r>
+            <w:r>
+              <w:rPr>
+                <w:rFonts w:ascii="Calibri" w:hAnsi="Calibri"/>
+              </w:rPr>
+              <w:t>=&lt;millis&gt;</w:t>
             </w:r>
           </w:p>
         </w:tc>
@@ -5111,19 +4272,11 @@
                 <w:rFonts w:ascii="Calibri" w:hAnsi="Calibri"/>
               </w:rPr>
             </w:pPr>
-            <w:proofErr w:type="spellStart"/>
-            <w:r>
-              <w:rPr>
-                <w:rFonts w:ascii="Calibri" w:hAnsi="Calibri"/>
-              </w:rPr>
-              <w:t>Thermo</w:t>
-            </w:r>
-            <w:proofErr w:type="spellEnd"/>
-            <w:r>
-              <w:rPr>
-                <w:rFonts w:ascii="Calibri" w:hAnsi="Calibri"/>
-              </w:rPr>
-              <w:t xml:space="preserve"> (all but LTQ)</w:t>
+            <w:r>
+              <w:rPr>
+                <w:rFonts w:ascii="Calibri" w:hAnsi="Calibri"/>
+              </w:rPr>
+              <w:t>Thermo (all but LTQ)</w:t>
             </w:r>
           </w:p>
         </w:tc>
@@ -5152,21 +4305,7 @@
               <w:rPr>
                 <w:rFonts w:ascii="Calibri" w:hAnsi="Calibri"/>
               </w:rPr>
-              <w:t>--</w:t>
-            </w:r>
-            <w:proofErr w:type="spellStart"/>
-            <w:r>
-              <w:rPr>
-                <w:rFonts w:ascii="Calibri" w:hAnsi="Calibri"/>
-              </w:rPr>
-              <w:t>exp</w:t>
-            </w:r>
-            <w:proofErr w:type="spellEnd"/>
-            <w:r>
-              <w:rPr>
-                <w:rFonts w:ascii="Calibri" w:hAnsi="Calibri"/>
-              </w:rPr>
-              <w:t>-run-length</w:t>
+              <w:t>--exp-run-length</w:t>
             </w:r>
             <w:r>
               <w:rPr>
@@ -5262,21 +4401,7 @@
               <w:rPr>
                 <w:rFonts w:ascii="Calibri" w:hAnsi="Calibri"/>
               </w:rPr>
-              <w:t>--</w:t>
-            </w:r>
-            <w:proofErr w:type="spellStart"/>
-            <w:r>
-              <w:rPr>
-                <w:rFonts w:ascii="Calibri" w:hAnsi="Calibri"/>
-              </w:rPr>
-              <w:t>exp</w:t>
-            </w:r>
-            <w:proofErr w:type="spellEnd"/>
-            <w:r>
-              <w:rPr>
-                <w:rFonts w:ascii="Calibri" w:hAnsi="Calibri"/>
-              </w:rPr>
-              <w:t>-run-length=&lt;minutes&gt;</w:t>
+              <w:t>--exp-run-length=&lt;minutes&gt;</w:t>
             </w:r>
           </w:p>
         </w:tc>
@@ -5365,23 +4490,72 @@
                 <w:rFonts w:ascii="Calibri" w:eastAsia="Calibri" w:hAnsi="Calibri" w:cs="Calibri"/>
                 <w:color w:val="00000A"/>
               </w:rPr>
-              <w:t>--</w:t>
-            </w:r>
-            <w:proofErr w:type="spellStart"/>
-            <w:r>
+              <w:t>--exp-file=path/to/file</w:t>
+            </w:r>
+          </w:p>
+        </w:tc>
+        <w:tc>
+          <w:tcPr>
+            <w:tcW w:w="4220" w:type="dxa"/>
+            <w:tcBorders>
+              <w:top w:val="single" w:sz="2" w:space="0" w:color="000000"/>
+              <w:left w:val="single" w:sz="2" w:space="0" w:color="000000"/>
+              <w:bottom w:val="single" w:sz="2" w:space="0" w:color="000000"/>
+              <w:right w:val="single" w:sz="2" w:space="0" w:color="000000"/>
+            </w:tcBorders>
+            <w:tcMar>
+              <w:top w:w="55" w:type="dxa"/>
+              <w:left w:w="55" w:type="dxa"/>
+              <w:bottom w:w="55" w:type="dxa"/>
+              <w:right w:w="55" w:type="dxa"/>
+            </w:tcMar>
+          </w:tcPr>
+          <w:p>
+            <w:pPr>
+              <w:pStyle w:val="TableContents"/>
+              <w:rPr>
+                <w:rFonts w:ascii="Calibri" w:hAnsi="Calibri"/>
+              </w:rPr>
+            </w:pPr>
+            <w:r>
+              <w:rPr>
+                <w:rFonts w:ascii="Calibri" w:hAnsi="Calibri"/>
+              </w:rPr>
+              <w:t>Path to the method or transition list file (or directory) to export to. This option is required for method and transition list export.</w:t>
+            </w:r>
+          </w:p>
+        </w:tc>
+      </w:tr>
+      <w:tr>
+        <w:tc>
+          <w:tcPr>
+            <w:tcW w:w="4420" w:type="dxa"/>
+            <w:tcBorders>
+              <w:left w:val="single" w:sz="2" w:space="0" w:color="000000"/>
+              <w:bottom w:val="single" w:sz="2" w:space="0" w:color="000000"/>
+            </w:tcBorders>
+            <w:tcMar>
+              <w:top w:w="55" w:type="dxa"/>
+              <w:left w:w="55" w:type="dxa"/>
+              <w:bottom w:w="55" w:type="dxa"/>
+              <w:right w:w="55" w:type="dxa"/>
+            </w:tcMar>
+          </w:tcPr>
+          <w:p>
+            <w:pPr>
+              <w:pStyle w:val="Standard"/>
+              <w:spacing w:line="240" w:lineRule="exact"/>
               <w:rPr>
                 <w:rFonts w:ascii="Calibri" w:eastAsia="Calibri" w:hAnsi="Calibri" w:cs="Calibri"/>
                 <w:color w:val="00000A"/>
               </w:rPr>
-              <w:t>exp</w:t>
-            </w:r>
-            <w:proofErr w:type="spellEnd"/>
+            </w:pPr>
             <w:r>
               <w:rPr>
                 <w:rFonts w:ascii="Calibri" w:eastAsia="Calibri" w:hAnsi="Calibri" w:cs="Calibri"/>
                 <w:color w:val="00000A"/>
               </w:rPr>
-              <w:t>-file=path/to/file</w:t>
+              <w:t>--exp-strategy=&lt;single | protein | buckets&gt;</w:t>
             </w:r>
           </w:p>
         </w:tc>
@@ -5389,7 +4563,6 @@
           <w:tcPr>
             <w:tcW w:w="4220" w:type="dxa"/>
             <w:tcBorders>
-              <w:top w:val="single" w:sz="2" w:space="0" w:color="000000"/>
               <w:left w:val="single" w:sz="2" w:space="0" w:color="000000"/>
               <w:bottom w:val="single" w:sz="2" w:space="0" w:color="000000"/>
               <w:right w:val="single" w:sz="2" w:space="0" w:color="000000"/>
@@ -5412,7 +4585,7 @@
               <w:rPr>
                 <w:rFonts w:ascii="Calibri" w:hAnsi="Calibri"/>
               </w:rPr>
-              <w:t>Path to the method or transition list file (or directory) to export to. This option is required for method and transition list export.</w:t>
+              <w:t>Strategy for dividing a method into injections. The default is “single”.</w:t>
             </w:r>
           </w:p>
         </w:tc>
@@ -5437,32 +4610,38 @@
               <w:pStyle w:val="Standard"/>
               <w:spacing w:line="240" w:lineRule="exact"/>
               <w:rPr>
-                <w:rFonts w:ascii="Calibri" w:eastAsia="Calibri" w:hAnsi="Calibri" w:cs="Calibri"/>
-                <w:color w:val="00000A"/>
-              </w:rPr>
-            </w:pPr>
-            <w:r>
-              <w:rPr>
-                <w:rFonts w:ascii="Calibri" w:eastAsia="Calibri" w:hAnsi="Calibri" w:cs="Calibri"/>
-                <w:color w:val="00000A"/>
-              </w:rPr>
-              <w:t>--</w:t>
-            </w:r>
-            <w:proofErr w:type="spellStart"/>
-            <w:r>
-              <w:rPr>
-                <w:rFonts w:ascii="Calibri" w:eastAsia="Calibri" w:hAnsi="Calibri" w:cs="Calibri"/>
-                <w:color w:val="00000A"/>
-              </w:rPr>
-              <w:t>exp</w:t>
-            </w:r>
-            <w:proofErr w:type="spellEnd"/>
-            <w:r>
-              <w:rPr>
-                <w:rFonts w:ascii="Calibri" w:eastAsia="Calibri" w:hAnsi="Calibri" w:cs="Calibri"/>
-                <w:color w:val="00000A"/>
-              </w:rPr>
-              <w:t>-strategy=&lt;single | protein | buckets&gt;</w:t>
+                <w:rFonts w:ascii="Calibri" w:hAnsi="Calibri"/>
+              </w:rPr>
+            </w:pPr>
+            <w:r>
+              <w:rPr>
+                <w:rFonts w:ascii="Calibri" w:hAnsi="Calibri"/>
+              </w:rPr>
+              <w:t>--exp-method-type=&lt;standard | scheduled</w:t>
+            </w:r>
+            <w:r>
+              <w:rPr>
+                <w:rFonts w:ascii="Calibri" w:hAnsi="Calibri"/>
+              </w:rPr>
+              <w:t xml:space="preserve"> </w:t>
+            </w:r>
+            <w:r>
+              <w:rPr>
+                <w:rFonts w:ascii="Calibri" w:hAnsi="Calibri"/>
+              </w:rPr>
+              <w:t xml:space="preserve">| </w:t>
+            </w:r>
+            <w:r>
+              <w:rPr>
+                <w:rFonts w:ascii="Calibri" w:hAnsi="Calibri"/>
+              </w:rPr>
+              <w:t>triggered</w:t>
+            </w:r>
+            <w:r>
+              <w:rPr>
+                <w:rFonts w:ascii="Calibri" w:hAnsi="Calibri"/>
+              </w:rPr>
+              <w:t>&gt;</w:t>
             </w:r>
           </w:p>
         </w:tc>
@@ -5492,7 +4671,31 @@
               <w:rPr>
                 <w:rFonts w:ascii="Calibri" w:hAnsi="Calibri"/>
               </w:rPr>
-              <w:t>Strategy for dividing a method into injections. The default is “single”.</w:t>
+              <w:t>Sets a standard</w:t>
+            </w:r>
+            <w:r>
+              <w:rPr>
+                <w:rFonts w:ascii="Calibri" w:hAnsi="Calibri"/>
+              </w:rPr>
+              <w:t>,</w:t>
+            </w:r>
+            <w:r>
+              <w:rPr>
+                <w:rFonts w:ascii="Calibri" w:hAnsi="Calibri"/>
+              </w:rPr>
+              <w:t xml:space="preserve"> scheduled</w:t>
+            </w:r>
+            <w:r>
+              <w:rPr>
+                <w:rFonts w:ascii="Calibri" w:hAnsi="Calibri"/>
+              </w:rPr>
+              <w:t xml:space="preserve"> or triggered</w:t>
+            </w:r>
+            <w:r>
+              <w:rPr>
+                <w:rFonts w:ascii="Calibri" w:hAnsi="Calibri"/>
+              </w:rPr>
+              <w:t xml:space="preserve"> method. The default is “standard”.</w:t>
             </w:r>
           </w:p>
         </w:tc>
@@ -5514,55 +4717,16 @@
           </w:tcPr>
           <w:p>
             <w:pPr>
-              <w:pStyle w:val="Standard"/>
-              <w:spacing w:line="240" w:lineRule="exact"/>
-              <w:rPr>
-                <w:rFonts w:ascii="Calibri" w:hAnsi="Calibri"/>
-              </w:rPr>
-            </w:pPr>
-            <w:r>
-              <w:rPr>
-                <w:rFonts w:ascii="Calibri" w:hAnsi="Calibri"/>
-              </w:rPr>
-              <w:t>--</w:t>
-            </w:r>
-            <w:proofErr w:type="spellStart"/>
-            <w:r>
-              <w:rPr>
-                <w:rFonts w:ascii="Calibri" w:hAnsi="Calibri"/>
-              </w:rPr>
-              <w:t>exp</w:t>
-            </w:r>
-            <w:proofErr w:type="spellEnd"/>
-            <w:r>
-              <w:rPr>
-                <w:rFonts w:ascii="Calibri" w:hAnsi="Calibri"/>
-              </w:rPr>
-              <w:t>-method-type=&lt;standard | scheduled</w:t>
-            </w:r>
-            <w:r>
-              <w:rPr>
-                <w:rFonts w:ascii="Calibri" w:hAnsi="Calibri"/>
-              </w:rPr>
-              <w:t xml:space="preserve"> </w:t>
-            </w:r>
-            <w:r>
-              <w:rPr>
-                <w:rFonts w:ascii="Calibri" w:hAnsi="Calibri"/>
-              </w:rPr>
-              <w:t xml:space="preserve">| </w:t>
-            </w:r>
-            <w:r>
-              <w:rPr>
-                <w:rFonts w:ascii="Calibri" w:hAnsi="Calibri"/>
-              </w:rPr>
-              <w:t>triggered</w:t>
-            </w:r>
-            <w:r>
-              <w:rPr>
-                <w:rFonts w:ascii="Calibri" w:hAnsi="Calibri"/>
-              </w:rPr>
-              <w:t>&gt;</w:t>
+              <w:pStyle w:val="TableContents"/>
+              <w:rPr>
+                <w:rFonts w:ascii="Calibri" w:hAnsi="Calibri"/>
+              </w:rPr>
+            </w:pPr>
+            <w:r>
+              <w:rPr>
+                <w:rFonts w:ascii="Calibri" w:hAnsi="Calibri"/>
+              </w:rPr>
+              <w:t>--exp-max-trans=&lt;number&gt;</w:t>
             </w:r>
           </w:p>
         </w:tc>
@@ -5592,31 +4756,7 @@
               <w:rPr>
                 <w:rFonts w:ascii="Calibri" w:hAnsi="Calibri"/>
               </w:rPr>
-              <w:t>Sets a standard</w:t>
-            </w:r>
-            <w:r>
-              <w:rPr>
-                <w:rFonts w:ascii="Calibri" w:hAnsi="Calibri"/>
-              </w:rPr>
-              <w:t>,</w:t>
-            </w:r>
-            <w:r>
-              <w:rPr>
-                <w:rFonts w:ascii="Calibri" w:hAnsi="Calibri"/>
-              </w:rPr>
-              <w:t xml:space="preserve"> scheduled</w:t>
-            </w:r>
-            <w:r>
-              <w:rPr>
-                <w:rFonts w:ascii="Calibri" w:hAnsi="Calibri"/>
-              </w:rPr>
-              <w:t xml:space="preserve"> or triggered</w:t>
-            </w:r>
-            <w:r>
-              <w:rPr>
-                <w:rFonts w:ascii="Calibri" w:hAnsi="Calibri"/>
-              </w:rPr>
-              <w:t xml:space="preserve"> method. The default is “standard”.</w:t>
+              <w:t>Maximum number of transitions per injection for export strategies “protein” and “buckets” OR maximum number of simultaneous transitions for scheduled methods. The default is 100.</w:t>
             </w:r>
           </w:p>
         </w:tc>
@@ -5627,81 +4767,6 @@
             <w:tcW w:w="4420" w:type="dxa"/>
             <w:tcBorders>
               <w:left w:val="single" w:sz="2" w:space="0" w:color="000000"/>
-              <w:bottom w:val="single" w:sz="2" w:space="0" w:color="000000"/>
-            </w:tcBorders>
-            <w:tcMar>
-              <w:top w:w="55" w:type="dxa"/>
-              <w:left w:w="55" w:type="dxa"/>
-              <w:bottom w:w="55" w:type="dxa"/>
-              <w:right w:w="55" w:type="dxa"/>
-            </w:tcMar>
-          </w:tcPr>
-          <w:p>
-            <w:pPr>
-              <w:pStyle w:val="TableContents"/>
-              <w:rPr>
-                <w:rFonts w:ascii="Calibri" w:hAnsi="Calibri"/>
-              </w:rPr>
-            </w:pPr>
-            <w:r>
-              <w:rPr>
-                <w:rFonts w:ascii="Calibri" w:hAnsi="Calibri"/>
-              </w:rPr>
-              <w:t>--</w:t>
-            </w:r>
-            <w:proofErr w:type="spellStart"/>
-            <w:r>
-              <w:rPr>
-                <w:rFonts w:ascii="Calibri" w:hAnsi="Calibri"/>
-              </w:rPr>
-              <w:t>exp</w:t>
-            </w:r>
-            <w:proofErr w:type="spellEnd"/>
-            <w:r>
-              <w:rPr>
-                <w:rFonts w:ascii="Calibri" w:hAnsi="Calibri"/>
-              </w:rPr>
-              <w:t>-max-trans=&lt;number&gt;</w:t>
-            </w:r>
-          </w:p>
-        </w:tc>
-        <w:tc>
-          <w:tcPr>
-            <w:tcW w:w="4220" w:type="dxa"/>
-            <w:tcBorders>
-              <w:left w:val="single" w:sz="2" w:space="0" w:color="000000"/>
-              <w:bottom w:val="single" w:sz="2" w:space="0" w:color="000000"/>
-              <w:right w:val="single" w:sz="2" w:space="0" w:color="000000"/>
-            </w:tcBorders>
-            <w:tcMar>
-              <w:top w:w="55" w:type="dxa"/>
-              <w:left w:w="55" w:type="dxa"/>
-              <w:bottom w:w="55" w:type="dxa"/>
-              <w:right w:w="55" w:type="dxa"/>
-            </w:tcMar>
-          </w:tcPr>
-          <w:p>
-            <w:pPr>
-              <w:pStyle w:val="TableContents"/>
-              <w:rPr>
-                <w:rFonts w:ascii="Calibri" w:hAnsi="Calibri"/>
-              </w:rPr>
-            </w:pPr>
-            <w:r>
-              <w:rPr>
-                <w:rFonts w:ascii="Calibri" w:hAnsi="Calibri"/>
-              </w:rPr>
-              <w:t>Maximum number of transitions per injection for export strategies “protein” and “buckets” OR maximum number of simultaneous transitions for scheduled methods. The default is 100.</w:t>
-            </w:r>
-          </w:p>
-        </w:tc>
-      </w:tr>
-      <w:tr>
-        <w:tc>
-          <w:tcPr>
-            <w:tcW w:w="4420" w:type="dxa"/>
-            <w:tcBorders>
-              <w:left w:val="single" w:sz="2" w:space="0" w:color="000000"/>
               <w:bottom w:val="single" w:sz="4" w:space="0" w:color="auto"/>
             </w:tcBorders>
             <w:tcMar>
@@ -5722,49 +4787,7 @@
               <w:rPr>
                 <w:rFonts w:ascii="Calibri" w:hAnsi="Calibri"/>
               </w:rPr>
-              <w:t>--</w:t>
-            </w:r>
-            <w:proofErr w:type="spellStart"/>
-            <w:r>
-              <w:rPr>
-                <w:rFonts w:ascii="Calibri" w:hAnsi="Calibri"/>
-              </w:rPr>
-              <w:t>exp</w:t>
-            </w:r>
-            <w:proofErr w:type="spellEnd"/>
-            <w:r>
-              <w:rPr>
-                <w:rFonts w:ascii="Calibri" w:hAnsi="Calibri"/>
-              </w:rPr>
-              <w:t>-optimizing=&lt;</w:t>
-            </w:r>
-            <w:proofErr w:type="spellStart"/>
-            <w:r>
-              <w:rPr>
-                <w:rFonts w:ascii="Calibri" w:hAnsi="Calibri"/>
-              </w:rPr>
-              <w:t>ce</w:t>
-            </w:r>
-            <w:proofErr w:type="spellEnd"/>
-            <w:r>
-              <w:rPr>
-                <w:rFonts w:ascii="Calibri" w:hAnsi="Calibri"/>
-              </w:rPr>
-              <w:t xml:space="preserve"> | </w:t>
-            </w:r>
-            <w:proofErr w:type="spellStart"/>
-            <w:r>
-              <w:rPr>
-                <w:rFonts w:ascii="Calibri" w:hAnsi="Calibri"/>
-              </w:rPr>
-              <w:t>dp</w:t>
-            </w:r>
-            <w:proofErr w:type="spellEnd"/>
-            <w:r>
-              <w:rPr>
-                <w:rFonts w:ascii="Calibri" w:hAnsi="Calibri"/>
-              </w:rPr>
-              <w:t>&gt;</w:t>
+              <w:t>--exp-optimizing=&lt;ce | dp&gt;</w:t>
             </w:r>
           </w:p>
         </w:tc>
@@ -5800,21 +4823,7 @@
               <w:rPr>
                 <w:rFonts w:ascii="Calibri" w:hAnsi="Calibri"/>
               </w:rPr>
-              <w:t xml:space="preserve"> collision energy or </w:t>
-            </w:r>
-            <w:proofErr w:type="spellStart"/>
-            <w:r>
-              <w:rPr>
-                <w:rFonts w:ascii="Calibri" w:hAnsi="Calibri"/>
-              </w:rPr>
-              <w:t>declustering</w:t>
-            </w:r>
-            <w:proofErr w:type="spellEnd"/>
-            <w:r>
-              <w:rPr>
-                <w:rFonts w:ascii="Calibri" w:hAnsi="Calibri"/>
-              </w:rPr>
-              <w:t xml:space="preserve"> potential.</w:t>
+              <w:t xml:space="preserve"> collision energy or declustering potential.</w:t>
             </w:r>
           </w:p>
         </w:tc>
@@ -5847,21 +4856,7 @@
               <w:rPr>
                 <w:rFonts w:ascii="Calibri" w:hAnsi="Calibri"/>
               </w:rPr>
-              <w:t>--</w:t>
-            </w:r>
-            <w:proofErr w:type="spellStart"/>
-            <w:r>
-              <w:rPr>
-                <w:rFonts w:ascii="Calibri" w:hAnsi="Calibri"/>
-              </w:rPr>
-              <w:t>exp</w:t>
-            </w:r>
-            <w:proofErr w:type="spellEnd"/>
-            <w:r>
-              <w:rPr>
-                <w:rFonts w:ascii="Calibri" w:hAnsi="Calibri"/>
-              </w:rPr>
-              <w:t>-scheduling-replicate</w:t>
+              <w:t>--exp-scheduling-replicate</w:t>
             </w:r>
             <w:r>
               <w:rPr>
@@ -5954,21 +4949,7 @@
               <w:rPr>
                 <w:rFonts w:ascii="Calibri" w:hAnsi="Calibri"/>
               </w:rPr>
-              <w:t>--</w:t>
-            </w:r>
-            <w:proofErr w:type="spellStart"/>
-            <w:r>
-              <w:rPr>
-                <w:rFonts w:ascii="Calibri" w:hAnsi="Calibri"/>
-              </w:rPr>
-              <w:t>exp</w:t>
-            </w:r>
-            <w:proofErr w:type="spellEnd"/>
-            <w:r>
-              <w:rPr>
-                <w:rFonts w:ascii="Calibri" w:hAnsi="Calibri"/>
-              </w:rPr>
-              <w:t>-ignore-proteins</w:t>
+              <w:t>--exp-ignore-proteins</w:t>
             </w:r>
           </w:p>
         </w:tc>
@@ -6031,21 +5012,7 @@
               <w:rPr>
                 <w:rFonts w:ascii="Calibri" w:hAnsi="Calibri"/>
               </w:rPr>
-              <w:t>--</w:t>
-            </w:r>
-            <w:proofErr w:type="spellStart"/>
-            <w:r>
-              <w:rPr>
-                <w:rFonts w:ascii="Calibri" w:hAnsi="Calibri"/>
-              </w:rPr>
-              <w:t>exp</w:t>
-            </w:r>
-            <w:proofErr w:type="spellEnd"/>
-            <w:r>
-              <w:rPr>
-                <w:rFonts w:ascii="Calibri" w:hAnsi="Calibri"/>
-              </w:rPr>
-              <w:t>-primary-count=&lt;number&gt;</w:t>
+              <w:t>--exp-primary-count=&lt;number&gt;</w:t>
             </w:r>
           </w:p>
         </w:tc>
@@ -6076,21 +5043,7 @@
               <w:rPr>
                 <w:rFonts w:ascii="Calibri" w:hAnsi="Calibri"/>
               </w:rPr>
-              <w:t>For --</w:t>
-            </w:r>
-            <w:proofErr w:type="spellStart"/>
-            <w:r>
-              <w:rPr>
-                <w:rFonts w:ascii="Calibri" w:hAnsi="Calibri"/>
-              </w:rPr>
-              <w:t>exp</w:t>
-            </w:r>
-            <w:proofErr w:type="spellEnd"/>
-            <w:r>
-              <w:rPr>
-                <w:rFonts w:ascii="Calibri" w:hAnsi="Calibri"/>
-              </w:rPr>
-              <w:t>-method-type=triggered specifies the number of transitions to make primary.</w:t>
+              <w:t>For --exp-method-type=triggered specifies the number of transitions to make primary.</w:t>
             </w:r>
           </w:p>
         </w:tc>
@@ -6101,6 +5054,7 @@
         <w:pStyle w:val="Heading2"/>
       </w:pPr>
       <w:r>
+        <w:lastRenderedPageBreak/>
         <w:t>Publishing to Panorama</w:t>
       </w:r>
     </w:p>
@@ -6164,7 +5118,6 @@
               </w:rPr>
               <w:t xml:space="preserve">=&lt;server </w:t>
             </w:r>
-            <w:proofErr w:type="spellStart"/>
             <w:r>
               <w:rPr>
                 <w:rFonts w:ascii="Calibri" w:eastAsia="Calibri" w:hAnsi="Calibri" w:cs="Calibri"/>
@@ -6172,7 +5125,6 @@
               </w:rPr>
               <w:t>url</w:t>
             </w:r>
-            <w:proofErr w:type="spellEnd"/>
             <w:r>
               <w:rPr>
                 <w:rFonts w:ascii="Calibri" w:eastAsia="Calibri" w:hAnsi="Calibri" w:cs="Calibri"/>
@@ -6221,14 +5173,7 @@
               <w:rPr>
                 <w:rFonts w:ascii="Calibri" w:hAnsi="Calibri"/>
               </w:rPr>
-              <w:t xml:space="preserve"> The URL should contain the protocol (http or https), </w:t>
-            </w:r>
-            <w:r>
-              <w:rPr>
-                <w:rFonts w:ascii="Calibri" w:hAnsi="Calibri"/>
-              </w:rPr>
-              <w:lastRenderedPageBreak/>
-              <w:t>hostname and port, if required. Examples:</w:t>
+              <w:t xml:space="preserve"> The URL should contain the protocol (http or https), hostname and port, if required. Examples:</w:t>
             </w:r>
           </w:p>
           <w:p>
@@ -6307,7 +5252,6 @@
                 <w:rFonts w:ascii="Calibri" w:eastAsia="Calibri" w:hAnsi="Calibri" w:cs="Calibri"/>
                 <w:color w:val="00000A"/>
               </w:rPr>
-              <w:lastRenderedPageBreak/>
               <w:t>--</w:t>
             </w:r>
             <w:r>
@@ -6550,33 +5494,11 @@
               </w:rPr>
               <w:t xml:space="preserve"> (e.g. </w:t>
             </w:r>
-            <w:proofErr w:type="spellStart"/>
-            <w:r>
-              <w:rPr>
-                <w:rFonts w:ascii="Calibri" w:hAnsi="Calibri"/>
-              </w:rPr>
-              <w:t>MyProject</w:t>
-            </w:r>
-            <w:proofErr w:type="spellEnd"/>
-            <w:r>
-              <w:rPr>
-                <w:rFonts w:ascii="Calibri" w:hAnsi="Calibri"/>
-              </w:rPr>
-              <w:t>/</w:t>
-            </w:r>
-            <w:proofErr w:type="spellStart"/>
-            <w:r>
-              <w:rPr>
-                <w:rFonts w:ascii="Calibri" w:hAnsi="Calibri"/>
-              </w:rPr>
-              <w:t>MyFolder</w:t>
-            </w:r>
-            <w:proofErr w:type="spellEnd"/>
-            <w:r>
-              <w:rPr>
-                <w:rFonts w:ascii="Calibri" w:hAnsi="Calibri"/>
-              </w:rPr>
-              <w:t>)</w:t>
+            <w:r>
+              <w:rPr>
+                <w:rFonts w:ascii="Calibri" w:hAnsi="Calibri"/>
+              </w:rPr>
+              <w:t>MyProject/MyFolder)</w:t>
             </w:r>
             <w:r>
               <w:rPr>
@@ -6749,21 +5671,174 @@
               <w:rPr>
                 <w:rFonts w:ascii="Calibri" w:hAnsi="Calibri"/>
               </w:rPr>
-              <w:t>--full-scan-precursor-res-</w:t>
-            </w:r>
-            <w:proofErr w:type="spellStart"/>
+              <w:t>--full-scan-precursor-res-mz=&lt;m/z value&gt;</w:t>
+            </w:r>
+          </w:p>
+        </w:tc>
+        <w:tc>
+          <w:tcPr>
+            <w:tcW w:w="4220" w:type="dxa"/>
+            <w:tcBorders>
+              <w:top w:val="single" w:sz="2" w:space="0" w:color="000000"/>
+              <w:left w:val="single" w:sz="2" w:space="0" w:color="000000"/>
+              <w:bottom w:val="single" w:sz="2" w:space="0" w:color="000000"/>
+              <w:right w:val="single" w:sz="2" w:space="0" w:color="000000"/>
+            </w:tcBorders>
+            <w:tcMar>
+              <w:top w:w="55" w:type="dxa"/>
+              <w:left w:w="55" w:type="dxa"/>
+              <w:bottom w:w="55" w:type="dxa"/>
+              <w:right w:w="55" w:type="dxa"/>
+            </w:tcMar>
+          </w:tcPr>
+          <w:p>
+            <w:pPr>
+              <w:pStyle w:val="TableContents"/>
+              <w:rPr>
+                <w:rFonts w:ascii="Calibri" w:hAnsi="Calibri"/>
+              </w:rPr>
+            </w:pPr>
+            <w:r>
+              <w:rPr>
+                <w:rFonts w:ascii="Calibri" w:hAnsi="Calibri"/>
+              </w:rPr>
+              <w:t>The m/z value at which the precursor mass analyzer resolving power is specified. (applies only to orbitrap and ft_icr mass analyzers)</w:t>
+            </w:r>
+          </w:p>
+        </w:tc>
+      </w:tr>
+      <w:tr>
+        <w:tc>
+          <w:tcPr>
+            <w:tcW w:w="4420" w:type="dxa"/>
+            <w:tcBorders>
+              <w:top w:val="single" w:sz="2" w:space="0" w:color="000000"/>
+              <w:left w:val="single" w:sz="2" w:space="0" w:color="000000"/>
+              <w:bottom w:val="single" w:sz="2" w:space="0" w:color="000000"/>
+            </w:tcBorders>
+            <w:tcMar>
+              <w:top w:w="55" w:type="dxa"/>
+              <w:left w:w="55" w:type="dxa"/>
+              <w:bottom w:w="55" w:type="dxa"/>
+              <w:right w:w="55" w:type="dxa"/>
+            </w:tcMar>
+          </w:tcPr>
+          <w:p>
+            <w:pPr>
+              <w:pStyle w:val="TableContents"/>
+              <w:rPr>
+                <w:rFonts w:ascii="Calibri" w:hAnsi="Calibri"/>
+              </w:rPr>
+            </w:pPr>
+            <w:r>
+              <w:rPr>
+                <w:rFonts w:ascii="Calibri" w:hAnsi="Calibri"/>
+              </w:rPr>
+              <w:t>--full-scan-product_res=&lt;resolving power&gt;</w:t>
+            </w:r>
+          </w:p>
+        </w:tc>
+        <w:tc>
+          <w:tcPr>
+            <w:tcW w:w="4220" w:type="dxa"/>
+            <w:tcBorders>
+              <w:top w:val="single" w:sz="2" w:space="0" w:color="000000"/>
+              <w:left w:val="single" w:sz="2" w:space="0" w:color="000000"/>
+              <w:bottom w:val="single" w:sz="2" w:space="0" w:color="000000"/>
+              <w:right w:val="single" w:sz="2" w:space="0" w:color="000000"/>
+            </w:tcBorders>
+            <w:tcMar>
+              <w:top w:w="55" w:type="dxa"/>
+              <w:left w:w="55" w:type="dxa"/>
+              <w:bottom w:w="55" w:type="dxa"/>
+              <w:right w:w="55" w:type="dxa"/>
+            </w:tcMar>
+          </w:tcPr>
+          <w:p>
+            <w:pPr>
+              <w:pStyle w:val="TableContents"/>
+              <w:rPr>
+                <w:rFonts w:ascii="Calibri" w:hAnsi="Calibri"/>
+              </w:rPr>
+            </w:pPr>
+            <w:r>
+              <w:rPr>
+                <w:rFonts w:ascii="Calibri" w:hAnsi="Calibri"/>
+              </w:rPr>
+              <w:t>Resolving power of the product mass analyzer.</w:t>
+            </w:r>
+          </w:p>
+        </w:tc>
+      </w:tr>
+      <w:tr>
+        <w:tc>
+          <w:tcPr>
+            <w:tcW w:w="4420" w:type="dxa"/>
+            <w:tcBorders>
+              <w:left w:val="single" w:sz="2" w:space="0" w:color="000000"/>
+              <w:bottom w:val="single" w:sz="2" w:space="0" w:color="000000"/>
+            </w:tcBorders>
+            <w:tcMar>
+              <w:top w:w="55" w:type="dxa"/>
+              <w:left w:w="55" w:type="dxa"/>
+              <w:bottom w:w="55" w:type="dxa"/>
+              <w:right w:w="55" w:type="dxa"/>
+            </w:tcMar>
+          </w:tcPr>
+          <w:p>
+            <w:pPr>
+              <w:pStyle w:val="TableContents"/>
+              <w:rPr>
+                <w:rFonts w:ascii="Calibri" w:hAnsi="Calibri"/>
+              </w:rPr>
+            </w:pPr>
+            <w:r>
+              <w:rPr>
+                <w:rFonts w:ascii="Calibri" w:hAnsi="Calibri"/>
+              </w:rPr>
+              <w:t>--full-scan-</w:t>
+            </w:r>
+            <w:r>
+              <w:rPr>
+                <w:rFonts w:ascii="Calibri" w:hAnsi="Calibri"/>
+              </w:rPr>
+              <w:t>precursor</w:t>
+            </w:r>
+            <w:r>
+              <w:rPr>
+                <w:rFonts w:ascii="Calibri" w:hAnsi="Calibri"/>
+              </w:rPr>
+              <w:t>-</w:t>
+            </w:r>
+            <w:r>
+              <w:rPr>
+                <w:rFonts w:ascii="Calibri" w:hAnsi="Calibri"/>
+              </w:rPr>
+              <w:t>res</w:t>
+            </w:r>
+            <w:r>
+              <w:rPr>
+                <w:rFonts w:ascii="Calibri" w:hAnsi="Calibri"/>
+              </w:rPr>
+              <w:t>-</w:t>
+            </w:r>
             <w:r>
               <w:rPr>
                 <w:rFonts w:ascii="Calibri" w:hAnsi="Calibri"/>
               </w:rPr>
               <w:t>mz</w:t>
             </w:r>
-            <w:proofErr w:type="spellEnd"/>
-            <w:r>
-              <w:rPr>
-                <w:rFonts w:ascii="Calibri" w:hAnsi="Calibri"/>
-              </w:rPr>
-              <w:t>=&lt;m/z value&gt;</w:t>
+            <w:r>
+              <w:rPr>
+                <w:rFonts w:ascii="Calibri" w:hAnsi="Calibri"/>
+              </w:rPr>
+              <w:t>=</w:t>
+            </w:r>
+            <w:r>
+              <w:rPr>
+                <w:rFonts w:ascii="Calibri" w:hAnsi="Calibri"/>
+              </w:rPr>
+              <w:t>&lt;m/z value&gt;</w:t>
             </w:r>
           </w:p>
         </w:tc>
@@ -6771,7 +5846,6 @@
           <w:tcPr>
             <w:tcW w:w="4220" w:type="dxa"/>
             <w:tcBorders>
-              <w:top w:val="single" w:sz="2" w:space="0" w:color="000000"/>
               <w:left w:val="single" w:sz="2" w:space="0" w:color="000000"/>
               <w:bottom w:val="single" w:sz="2" w:space="0" w:color="000000"/>
               <w:right w:val="single" w:sz="2" w:space="0" w:color="000000"/>
@@ -6794,35 +5868,7 @@
               <w:rPr>
                 <w:rFonts w:ascii="Calibri" w:hAnsi="Calibri"/>
               </w:rPr>
-              <w:t xml:space="preserve">The m/z value at which the precursor mass analyzer resolving power is specified. (applies only to </w:t>
-            </w:r>
-            <w:proofErr w:type="spellStart"/>
-            <w:r>
-              <w:rPr>
-                <w:rFonts w:ascii="Calibri" w:hAnsi="Calibri"/>
-              </w:rPr>
-              <w:t>orbitrap</w:t>
-            </w:r>
-            <w:proofErr w:type="spellEnd"/>
-            <w:r>
-              <w:rPr>
-                <w:rFonts w:ascii="Calibri" w:hAnsi="Calibri"/>
-              </w:rPr>
-              <w:t xml:space="preserve"> and </w:t>
-            </w:r>
-            <w:proofErr w:type="spellStart"/>
-            <w:r>
-              <w:rPr>
-                <w:rFonts w:ascii="Calibri" w:hAnsi="Calibri"/>
-              </w:rPr>
-              <w:t>ft_icr</w:t>
-            </w:r>
-            <w:proofErr w:type="spellEnd"/>
-            <w:r>
-              <w:rPr>
-                <w:rFonts w:ascii="Calibri" w:hAnsi="Calibri"/>
-              </w:rPr>
-              <w:t xml:space="preserve"> mass analyzers)</w:t>
+              <w:t>The m/z value at which the product mass analyzer resolving power is specified. (applies only to orbitrap and ft_icr mass analyzers)</w:t>
             </w:r>
           </w:p>
         </w:tc>
@@ -6832,43 +5878,46 @@
           <w:tcPr>
             <w:tcW w:w="4420" w:type="dxa"/>
             <w:tcBorders>
-              <w:top w:val="single" w:sz="2" w:space="0" w:color="000000"/>
-              <w:left w:val="single" w:sz="2" w:space="0" w:color="000000"/>
-              <w:bottom w:val="single" w:sz="2" w:space="0" w:color="000000"/>
-            </w:tcBorders>
-            <w:tcMar>
-              <w:top w:w="55" w:type="dxa"/>
-              <w:left w:w="55" w:type="dxa"/>
-              <w:bottom w:w="55" w:type="dxa"/>
-              <w:right w:w="55" w:type="dxa"/>
-            </w:tcMar>
-          </w:tcPr>
-          <w:p>
-            <w:pPr>
-              <w:pStyle w:val="TableContents"/>
-              <w:rPr>
-                <w:rFonts w:ascii="Calibri" w:hAnsi="Calibri"/>
-              </w:rPr>
-            </w:pPr>
-            <w:r>
-              <w:rPr>
-                <w:rFonts w:ascii="Calibri" w:hAnsi="Calibri"/>
-              </w:rPr>
-              <w:t>--full-scan-</w:t>
-            </w:r>
-            <w:proofErr w:type="spellStart"/>
-            <w:r>
-              <w:rPr>
-                <w:rFonts w:ascii="Calibri" w:hAnsi="Calibri"/>
-              </w:rPr>
-              <w:t>product_res</w:t>
-            </w:r>
-            <w:proofErr w:type="spellEnd"/>
-            <w:r>
-              <w:rPr>
-                <w:rFonts w:ascii="Calibri" w:hAnsi="Calibri"/>
-              </w:rPr>
-              <w:t>=&lt;resolving power&gt;</w:t>
+              <w:left w:val="single" w:sz="2" w:space="0" w:color="000000"/>
+              <w:bottom w:val="single" w:sz="2" w:space="0" w:color="000000"/>
+            </w:tcBorders>
+            <w:tcMar>
+              <w:top w:w="55" w:type="dxa"/>
+              <w:left w:w="55" w:type="dxa"/>
+              <w:bottom w:w="55" w:type="dxa"/>
+              <w:right w:w="55" w:type="dxa"/>
+            </w:tcMar>
+          </w:tcPr>
+          <w:p>
+            <w:pPr>
+              <w:pStyle w:val="TableContents"/>
+              <w:rPr>
+                <w:rFonts w:ascii="Calibri" w:hAnsi="Calibri"/>
+              </w:rPr>
+            </w:pPr>
+            <w:r>
+              <w:rPr>
+                <w:rFonts w:ascii="Calibri" w:hAnsi="Calibri"/>
+              </w:rPr>
+              <w:t>--full-scan-rt-</w:t>
+            </w:r>
+            <w:r>
+              <w:rPr>
+                <w:rFonts w:ascii="Calibri" w:hAnsi="Calibri"/>
+              </w:rPr>
+              <w:t>filter</w:t>
+            </w:r>
+            <w:r>
+              <w:rPr>
+                <w:rFonts w:ascii="Calibri" w:hAnsi="Calibri"/>
+              </w:rPr>
+              <w:t>-tolerance=</w:t>
+            </w:r>
+            <w:r>
+              <w:rPr>
+                <w:rFonts w:ascii="Calibri" w:hAnsi="Calibri"/>
+              </w:rPr>
+              <w:t>&lt;minutes&gt;</w:t>
             </w:r>
           </w:p>
         </w:tc>
@@ -6876,7 +5925,6 @@
           <w:tcPr>
             <w:tcW w:w="4220" w:type="dxa"/>
             <w:tcBorders>
-              <w:top w:val="single" w:sz="2" w:space="0" w:color="000000"/>
               <w:left w:val="single" w:sz="2" w:space="0" w:color="000000"/>
               <w:bottom w:val="single" w:sz="2" w:space="0" w:color="000000"/>
               <w:right w:val="single" w:sz="2" w:space="0" w:color="000000"/>
@@ -6899,7 +5947,19 @@
               <w:rPr>
                 <w:rFonts w:ascii="Calibri" w:hAnsi="Calibri"/>
               </w:rPr>
-              <w:t>Resolving power of the product mass analyzer.</w:t>
+              <w:t xml:space="preserve">The number of minutes on either side of the predicted time or MS/MS IDs, i.e. </w:t>
+            </w:r>
+            <w:r>
+              <w:rPr>
+                <w:rFonts w:ascii="Calibri" w:hAnsi="Calibri"/>
+              </w:rPr>
+              <w:t>±</w:t>
+            </w:r>
+            <w:r>
+              <w:rPr>
+                <w:rFonts w:ascii="Calibri" w:hAnsi="Calibri"/>
+              </w:rPr>
+              <w:t xml:space="preserve"> minutes. Defaults to.</w:t>
             </w:r>
           </w:p>
         </w:tc>
@@ -6930,51 +5990,8 @@
               <w:rPr>
                 <w:rFonts w:ascii="Calibri" w:hAnsi="Calibri"/>
               </w:rPr>
-              <w:t>--full-scan-</w:t>
-            </w:r>
-            <w:r>
-              <w:rPr>
-                <w:rFonts w:ascii="Calibri" w:hAnsi="Calibri"/>
-              </w:rPr>
-              <w:t>precursor</w:t>
-            </w:r>
-            <w:r>
-              <w:rPr>
-                <w:rFonts w:ascii="Calibri" w:hAnsi="Calibri"/>
-              </w:rPr>
-              <w:t>-</w:t>
-            </w:r>
-            <w:r>
-              <w:rPr>
-                <w:rFonts w:ascii="Calibri" w:hAnsi="Calibri"/>
-              </w:rPr>
-              <w:t>res</w:t>
-            </w:r>
-            <w:r>
-              <w:rPr>
-                <w:rFonts w:ascii="Calibri" w:hAnsi="Calibri"/>
-              </w:rPr>
-              <w:t>-</w:t>
-            </w:r>
-            <w:proofErr w:type="spellStart"/>
-            <w:r>
-              <w:rPr>
-                <w:rFonts w:ascii="Calibri" w:hAnsi="Calibri"/>
-              </w:rPr>
-              <w:t>mz</w:t>
-            </w:r>
-            <w:proofErr w:type="spellEnd"/>
-            <w:r>
-              <w:rPr>
-                <w:rFonts w:ascii="Calibri" w:hAnsi="Calibri"/>
-              </w:rPr>
-              <w:t>=</w:t>
-            </w:r>
-            <w:r>
-              <w:rPr>
-                <w:rFonts w:ascii="Calibri" w:hAnsi="Calibri"/>
-              </w:rPr>
-              <w:t>&lt;m/z value&gt;</w:t>
+              <w:lastRenderedPageBreak/>
+              <w:t>--tool-arguments=”&lt;arguments&gt;”</w:t>
             </w:r>
           </w:p>
         </w:tc>
@@ -7004,35 +6021,21 @@
               <w:rPr>
                 <w:rFonts w:ascii="Calibri" w:hAnsi="Calibri"/>
               </w:rPr>
-              <w:t xml:space="preserve">The m/z value at which the product mass analyzer resolving power is specified. (applies only to </w:t>
-            </w:r>
-            <w:proofErr w:type="spellStart"/>
-            <w:r>
-              <w:rPr>
-                <w:rFonts w:ascii="Calibri" w:hAnsi="Calibri"/>
-              </w:rPr>
-              <w:t>orbitrap</w:t>
-            </w:r>
-            <w:proofErr w:type="spellEnd"/>
-            <w:r>
-              <w:rPr>
-                <w:rFonts w:ascii="Calibri" w:hAnsi="Calibri"/>
-              </w:rPr>
-              <w:t xml:space="preserve"> and </w:t>
-            </w:r>
-            <w:proofErr w:type="spellStart"/>
-            <w:r>
-              <w:rPr>
-                <w:rFonts w:ascii="Calibri" w:hAnsi="Calibri"/>
-              </w:rPr>
-              <w:t>ft_icr</w:t>
-            </w:r>
-            <w:proofErr w:type="spellEnd"/>
-            <w:r>
-              <w:rPr>
-                <w:rFonts w:ascii="Calibri" w:hAnsi="Calibri"/>
-              </w:rPr>
-              <w:t xml:space="preserve"> mass analyzers)</w:t>
+              <w:t xml:space="preserve">Optional command-line arguments for the tool to be added, used when the tool is executed. </w:t>
+            </w:r>
+          </w:p>
+          <w:p>
+            <w:pPr>
+              <w:pStyle w:val="TableContents"/>
+              <w:rPr>
+                <w:rFonts w:ascii="Calibri" w:hAnsi="Calibri"/>
+              </w:rPr>
+            </w:pPr>
+            <w:r>
+              <w:rPr>
+                <w:rFonts w:ascii="Calibri" w:hAnsi="Calibri"/>
+              </w:rPr>
+              <w:t>(Not applicable to web URL commands)</w:t>
             </w:r>
           </w:p>
         </w:tc>
@@ -7063,39 +6066,7 @@
               <w:rPr>
                 <w:rFonts w:ascii="Calibri" w:hAnsi="Calibri"/>
               </w:rPr>
-              <w:t>--full-scan-</w:t>
-            </w:r>
-            <w:proofErr w:type="spellStart"/>
-            <w:r>
-              <w:rPr>
-                <w:rFonts w:ascii="Calibri" w:hAnsi="Calibri"/>
-              </w:rPr>
-              <w:t>rt</w:t>
-            </w:r>
-            <w:proofErr w:type="spellEnd"/>
-            <w:r>
-              <w:rPr>
-                <w:rFonts w:ascii="Calibri" w:hAnsi="Calibri"/>
-              </w:rPr>
-              <w:t>-</w:t>
-            </w:r>
-            <w:r>
-              <w:rPr>
-                <w:rFonts w:ascii="Calibri" w:hAnsi="Calibri"/>
-              </w:rPr>
-              <w:t>filter</w:t>
-            </w:r>
-            <w:r>
-              <w:rPr>
-                <w:rFonts w:ascii="Calibri" w:hAnsi="Calibri"/>
-              </w:rPr>
-              <w:t>-tolerance=</w:t>
-            </w:r>
-            <w:r>
-              <w:rPr>
-                <w:rFonts w:ascii="Calibri" w:hAnsi="Calibri"/>
-              </w:rPr>
-              <w:t>&lt;minutes&gt;</w:t>
+              <w:t>--tool-initial-dir=path/to/dir</w:t>
             </w:r>
           </w:p>
         </w:tc>
@@ -7125,19 +6096,7 @@
               <w:rPr>
                 <w:rFonts w:ascii="Calibri" w:hAnsi="Calibri"/>
               </w:rPr>
-              <w:t xml:space="preserve">The number of minutes on either side of the predicted time or MS/MS IDs, i.e. </w:t>
-            </w:r>
-            <w:r>
-              <w:rPr>
-                <w:rFonts w:ascii="Calibri" w:hAnsi="Calibri"/>
-              </w:rPr>
-              <w:t>±</w:t>
-            </w:r>
-            <w:r>
-              <w:rPr>
-                <w:rFonts w:ascii="Calibri" w:hAnsi="Calibri"/>
-              </w:rPr>
-              <w:t xml:space="preserve"> minutes. Defaults to.</w:t>
+              <w:t>Optional initial directory for the tool to be added, used when the tool is executed.  (Not applicable to web URL commands)</w:t>
             </w:r>
           </w:p>
         </w:tc>
@@ -7168,7 +6127,7 @@
               <w:rPr>
                 <w:rFonts w:ascii="Calibri" w:hAnsi="Calibri"/>
               </w:rPr>
-              <w:t>--tool-arguments=”&lt;arguments&gt;”</w:t>
+              <w:t>--tool-conflict-resolution=&lt;overwrite | skip&gt;</w:t>
             </w:r>
           </w:p>
         </w:tc>
@@ -7198,21 +6157,7 @@
               <w:rPr>
                 <w:rFonts w:ascii="Calibri" w:hAnsi="Calibri"/>
               </w:rPr>
-              <w:t xml:space="preserve">Optional command-line arguments for the tool to be added, used when the tool is executed. </w:t>
-            </w:r>
-          </w:p>
-          <w:p>
-            <w:pPr>
-              <w:pStyle w:val="TableContents"/>
-              <w:rPr>
-                <w:rFonts w:ascii="Calibri" w:hAnsi="Calibri"/>
-              </w:rPr>
-            </w:pPr>
-            <w:r>
-              <w:rPr>
-                <w:rFonts w:ascii="Calibri" w:hAnsi="Calibri"/>
-              </w:rPr>
-              <w:t>(Not applicable to web URL commands)</w:t>
+              <w:t>Tells the SkylineRunner how to resolve a tool name conflict, by either overwriting an existing installation or skipping installation of the new tool.</w:t>
             </w:r>
           </w:p>
         </w:tc>
@@ -7243,31 +6188,8 @@
               <w:rPr>
                 <w:rFonts w:ascii="Calibri" w:hAnsi="Calibri"/>
               </w:rPr>
-              <w:lastRenderedPageBreak/>
-              <w:t>--tool-initial-</w:t>
-            </w:r>
-            <w:proofErr w:type="spellStart"/>
-            <w:r>
-              <w:rPr>
-                <w:rFonts w:ascii="Calibri" w:hAnsi="Calibri"/>
-              </w:rPr>
-              <w:t>dir</w:t>
-            </w:r>
-            <w:proofErr w:type="spellEnd"/>
-            <w:r>
-              <w:rPr>
-                <w:rFonts w:ascii="Calibri" w:hAnsi="Calibri"/>
-              </w:rPr>
-              <w:t>=path/to/</w:t>
-            </w:r>
-            <w:proofErr w:type="spellStart"/>
-            <w:r>
-              <w:rPr>
-                <w:rFonts w:ascii="Calibri" w:hAnsi="Calibri"/>
-              </w:rPr>
-              <w:t>dir</w:t>
-            </w:r>
-            <w:proofErr w:type="spellEnd"/>
+              <w:t>--tool-report=&lt;report-name&gt;</w:t>
+            </w:r>
           </w:p>
         </w:tc>
         <w:tc>
@@ -7296,7 +6218,7 @@
               <w:rPr>
                 <w:rFonts w:ascii="Calibri" w:hAnsi="Calibri"/>
               </w:rPr>
-              <w:t>Optional initial directory for the tool to be added, used when the tool is executed.  (Not applicable to web URL commands)</w:t>
+              <w:t>The name of a report in the settings to use as the input report for the tool.</w:t>
             </w:r>
           </w:p>
         </w:tc>
@@ -7327,7 +6249,13 @@
               <w:rPr>
                 <w:rFonts w:ascii="Calibri" w:hAnsi="Calibri"/>
               </w:rPr>
-              <w:t>--tool-conflict-resolution=&lt;overwrite | skip&gt;</w:t>
+              <w:t>--</w:t>
+            </w:r>
+            <w:r>
+              <w:rPr>
+                <w:rFonts w:ascii="Calibri" w:hAnsi="Calibri"/>
+              </w:rPr>
+              <w:t>tool-output-to-immediate-window</w:t>
             </w:r>
           </w:p>
         </w:tc>
@@ -7357,21 +6285,7 @@
               <w:rPr>
                 <w:rFonts w:ascii="Calibri" w:hAnsi="Calibri"/>
               </w:rPr>
-              <w:t xml:space="preserve">Tells the </w:t>
-            </w:r>
-            <w:proofErr w:type="spellStart"/>
-            <w:r>
-              <w:rPr>
-                <w:rFonts w:ascii="Calibri" w:hAnsi="Calibri"/>
-              </w:rPr>
-              <w:t>SkylineRunner</w:t>
-            </w:r>
-            <w:proofErr w:type="spellEnd"/>
-            <w:r>
-              <w:rPr>
-                <w:rFonts w:ascii="Calibri" w:hAnsi="Calibri"/>
-              </w:rPr>
-              <w:t xml:space="preserve"> how to resolve a tool name conflict, by either overwriting an existing installation or skipping installation of the new tool.</w:t>
+              <w:t>When present the tool output is piped to the Immediate Window at runtime.</w:t>
             </w:r>
           </w:p>
         </w:tc>
@@ -7402,7 +6316,7 @@
               <w:rPr>
                 <w:rFonts w:ascii="Calibri" w:hAnsi="Calibri"/>
               </w:rPr>
-              <w:t>--tool-report=&lt;report-name&gt;</w:t>
+              <w:t>--report-add=path/to/file.skyr</w:t>
             </w:r>
           </w:p>
         </w:tc>
@@ -7432,7 +6346,7 @@
               <w:rPr>
                 <w:rFonts w:ascii="Calibri" w:hAnsi="Calibri"/>
               </w:rPr>
-              <w:t>The name of a report in the settings to use as the input report for the tool.</w:t>
+              <w:t>Adds the report formats from a skyr file. If there are name conflicts the --report-conflict-resolution parameter is required.</w:t>
             </w:r>
           </w:p>
         </w:tc>
@@ -7463,13 +6377,7 @@
               <w:rPr>
                 <w:rFonts w:ascii="Calibri" w:hAnsi="Calibri"/>
               </w:rPr>
-              <w:t>--</w:t>
-            </w:r>
-            <w:r>
-              <w:rPr>
-                <w:rFonts w:ascii="Calibri" w:hAnsi="Calibri"/>
-              </w:rPr>
-              <w:t>tool-output-to-immediate-window</w:t>
+              <w:t>--report-conflict-resolution=&lt;overwrite |  skip&gt;</w:t>
             </w:r>
           </w:p>
         </w:tc>
@@ -7499,165 +6407,7 @@
               <w:rPr>
                 <w:rFonts w:ascii="Calibri" w:hAnsi="Calibri"/>
               </w:rPr>
-              <w:t>When present the tool output is piped to the Immediate Window at runtime.</w:t>
-            </w:r>
-          </w:p>
-        </w:tc>
-      </w:tr>
-      <w:tr>
-        <w:tc>
-          <w:tcPr>
-            <w:tcW w:w="4420" w:type="dxa"/>
-            <w:tcBorders>
-              <w:left w:val="single" w:sz="2" w:space="0" w:color="000000"/>
-              <w:bottom w:val="single" w:sz="2" w:space="0" w:color="000000"/>
-            </w:tcBorders>
-            <w:tcMar>
-              <w:top w:w="55" w:type="dxa"/>
-              <w:left w:w="55" w:type="dxa"/>
-              <w:bottom w:w="55" w:type="dxa"/>
-              <w:right w:w="55" w:type="dxa"/>
-            </w:tcMar>
-          </w:tcPr>
-          <w:p>
-            <w:pPr>
-              <w:pStyle w:val="TableContents"/>
-              <w:rPr>
-                <w:rFonts w:ascii="Calibri" w:hAnsi="Calibri"/>
-              </w:rPr>
-            </w:pPr>
-            <w:r>
-              <w:rPr>
-                <w:rFonts w:ascii="Calibri" w:hAnsi="Calibri"/>
-              </w:rPr>
-              <w:t>--report-add=path/to/</w:t>
-            </w:r>
-            <w:proofErr w:type="spellStart"/>
-            <w:r>
-              <w:rPr>
-                <w:rFonts w:ascii="Calibri" w:hAnsi="Calibri"/>
-              </w:rPr>
-              <w:t>file.skyr</w:t>
-            </w:r>
-            <w:proofErr w:type="spellEnd"/>
-          </w:p>
-        </w:tc>
-        <w:tc>
-          <w:tcPr>
-            <w:tcW w:w="4220" w:type="dxa"/>
-            <w:tcBorders>
-              <w:left w:val="single" w:sz="2" w:space="0" w:color="000000"/>
-              <w:bottom w:val="single" w:sz="2" w:space="0" w:color="000000"/>
-              <w:right w:val="single" w:sz="2" w:space="0" w:color="000000"/>
-            </w:tcBorders>
-            <w:tcMar>
-              <w:top w:w="55" w:type="dxa"/>
-              <w:left w:w="55" w:type="dxa"/>
-              <w:bottom w:w="55" w:type="dxa"/>
-              <w:right w:w="55" w:type="dxa"/>
-            </w:tcMar>
-          </w:tcPr>
-          <w:p>
-            <w:pPr>
-              <w:pStyle w:val="TableContents"/>
-              <w:rPr>
-                <w:rFonts w:ascii="Calibri" w:hAnsi="Calibri"/>
-              </w:rPr>
-            </w:pPr>
-            <w:r>
-              <w:rPr>
-                <w:rFonts w:ascii="Calibri" w:hAnsi="Calibri"/>
-              </w:rPr>
-              <w:t xml:space="preserve">Adds the report formats from a </w:t>
-            </w:r>
-            <w:proofErr w:type="spellStart"/>
-            <w:r>
-              <w:rPr>
-                <w:rFonts w:ascii="Calibri" w:hAnsi="Calibri"/>
-              </w:rPr>
-              <w:t>skyr</w:t>
-            </w:r>
-            <w:proofErr w:type="spellEnd"/>
-            <w:r>
-              <w:rPr>
-                <w:rFonts w:ascii="Calibri" w:hAnsi="Calibri"/>
-              </w:rPr>
-              <w:t xml:space="preserve"> file. If there are name conflicts the --report-conflict-resolution parameter is required.</w:t>
-            </w:r>
-          </w:p>
-        </w:tc>
-      </w:tr>
-      <w:tr>
-        <w:tc>
-          <w:tcPr>
-            <w:tcW w:w="4420" w:type="dxa"/>
-            <w:tcBorders>
-              <w:left w:val="single" w:sz="2" w:space="0" w:color="000000"/>
-              <w:bottom w:val="single" w:sz="2" w:space="0" w:color="000000"/>
-            </w:tcBorders>
-            <w:tcMar>
-              <w:top w:w="55" w:type="dxa"/>
-              <w:left w:w="55" w:type="dxa"/>
-              <w:bottom w:w="55" w:type="dxa"/>
-              <w:right w:w="55" w:type="dxa"/>
-            </w:tcMar>
-          </w:tcPr>
-          <w:p>
-            <w:pPr>
-              <w:pStyle w:val="TableContents"/>
-              <w:rPr>
-                <w:rFonts w:ascii="Calibri" w:hAnsi="Calibri"/>
-              </w:rPr>
-            </w:pPr>
-            <w:r>
-              <w:rPr>
-                <w:rFonts w:ascii="Calibri" w:hAnsi="Calibri"/>
-              </w:rPr>
-              <w:t>--report-conflict-resolution=&lt;overwrite |  skip&gt;</w:t>
-            </w:r>
-          </w:p>
-        </w:tc>
-        <w:tc>
-          <w:tcPr>
-            <w:tcW w:w="4220" w:type="dxa"/>
-            <w:tcBorders>
-              <w:left w:val="single" w:sz="2" w:space="0" w:color="000000"/>
-              <w:bottom w:val="single" w:sz="2" w:space="0" w:color="000000"/>
-              <w:right w:val="single" w:sz="2" w:space="0" w:color="000000"/>
-            </w:tcBorders>
-            <w:tcMar>
-              <w:top w:w="55" w:type="dxa"/>
-              <w:left w:w="55" w:type="dxa"/>
-              <w:bottom w:w="55" w:type="dxa"/>
-              <w:right w:w="55" w:type="dxa"/>
-            </w:tcMar>
-          </w:tcPr>
-          <w:p>
-            <w:pPr>
-              <w:pStyle w:val="TableContents"/>
-              <w:rPr>
-                <w:rFonts w:ascii="Calibri" w:hAnsi="Calibri"/>
-              </w:rPr>
-            </w:pPr>
-            <w:r>
-              <w:rPr>
-                <w:rFonts w:ascii="Calibri" w:hAnsi="Calibri"/>
-              </w:rPr>
-              <w:t xml:space="preserve">Tells the </w:t>
-            </w:r>
-            <w:proofErr w:type="spellStart"/>
-            <w:r>
-              <w:rPr>
-                <w:rFonts w:ascii="Calibri" w:hAnsi="Calibri"/>
-              </w:rPr>
-              <w:t>SkylineRunner</w:t>
-            </w:r>
-            <w:proofErr w:type="spellEnd"/>
-            <w:r>
-              <w:rPr>
-                <w:rFonts w:ascii="Calibri" w:hAnsi="Calibri"/>
-              </w:rPr>
-              <w:t xml:space="preserve"> how to resolve a report name conflict, by either overwriting the existing report or skipping adding the new report.</w:t>
+              <w:t>Tells the SkylineRunner how to resolve a report name conflict, by either overwriting the existing report or skipping adding the new report.</w:t>
             </w:r>
           </w:p>
         </w:tc>
@@ -7884,21 +6634,7 @@
               <w:rPr>
                 <w:rFonts w:ascii="Calibri" w:hAnsi="Calibri"/>
               </w:rPr>
-              <w:t>--tool-program-macro=&lt;</w:t>
-            </w:r>
-            <w:proofErr w:type="spellStart"/>
-            <w:r>
-              <w:rPr>
-                <w:rFonts w:ascii="Calibri" w:hAnsi="Calibri"/>
-              </w:rPr>
-              <w:t>programTitle</w:t>
-            </w:r>
-            <w:proofErr w:type="spellEnd"/>
-            <w:r>
-              <w:rPr>
-                <w:rFonts w:ascii="Calibri" w:hAnsi="Calibri"/>
-              </w:rPr>
-              <w:t>&gt;</w:t>
+              <w:t>--tool-program-macro=&lt;programTitle&gt;</w:t>
             </w:r>
           </w:p>
           <w:p>
@@ -7928,35 +6664,7 @@
               <w:rPr>
                 <w:rFonts w:ascii="Calibri" w:hAnsi="Calibri"/>
               </w:rPr>
-              <w:t>--tool-program-macro=&lt;</w:t>
-            </w:r>
-            <w:proofErr w:type="spellStart"/>
-            <w:r>
-              <w:rPr>
-                <w:rFonts w:ascii="Calibri" w:hAnsi="Calibri"/>
-              </w:rPr>
-              <w:t>programTitle</w:t>
-            </w:r>
-            <w:proofErr w:type="spellEnd"/>
-            <w:r>
-              <w:rPr>
-                <w:rFonts w:ascii="Calibri" w:hAnsi="Calibri"/>
-              </w:rPr>
-              <w:t>&gt;,&lt;</w:t>
-            </w:r>
-            <w:proofErr w:type="spellStart"/>
-            <w:r>
-              <w:rPr>
-                <w:rFonts w:ascii="Calibri" w:hAnsi="Calibri"/>
-              </w:rPr>
-              <w:t>programVersion</w:t>
-            </w:r>
-            <w:proofErr w:type="spellEnd"/>
-            <w:r>
-              <w:rPr>
-                <w:rFonts w:ascii="Calibri" w:hAnsi="Calibri"/>
-              </w:rPr>
-              <w:t>&gt;</w:t>
+              <w:t>--tool-program-macro=&lt;programTitle&gt;,&lt;programVersion&gt;</w:t>
             </w:r>
           </w:p>
           <w:p>
@@ -7967,19 +6675,12 @@
                 <w:rFonts w:ascii="Calibri" w:hAnsi="Calibri"/>
               </w:rPr>
             </w:pPr>
-            <w:proofErr w:type="spellStart"/>
-            <w:r>
-              <w:rPr>
-                <w:rFonts w:ascii="Calibri" w:hAnsi="Calibri"/>
-              </w:rPr>
-              <w:t>Eg</w:t>
-            </w:r>
-            <w:proofErr w:type="spellEnd"/>
-            <w:r>
-              <w:rPr>
-                <w:rFonts w:ascii="Calibri" w:hAnsi="Calibri"/>
-              </w:rPr>
-              <w:t>.</w:t>
+            <w:r>
+              <w:rPr>
+                <w:rFonts w:ascii="Calibri" w:hAnsi="Calibri"/>
+              </w:rPr>
+              <w:lastRenderedPageBreak/>
+              <w:t>Eg.</w:t>
             </w:r>
           </w:p>
           <w:p>
@@ -8024,29 +6725,8 @@
               <w:rPr>
                 <w:rFonts w:ascii="Calibri" w:hAnsi="Calibri"/>
               </w:rPr>
-              <w:t>Specifies a program title and version to use with the –tool-program-path command. Together these commands are for importing tools from a ZIP file that use the $(</w:t>
-            </w:r>
-            <w:proofErr w:type="spellStart"/>
-            <w:proofErr w:type="gramStart"/>
-            <w:r>
-              <w:rPr>
-                <w:rFonts w:ascii="Calibri" w:hAnsi="Calibri"/>
-              </w:rPr>
-              <w:t>ProgramPath</w:t>
-            </w:r>
-            <w:proofErr w:type="spellEnd"/>
-            <w:r>
-              <w:rPr>
-                <w:rFonts w:ascii="Calibri" w:hAnsi="Calibri"/>
-              </w:rPr>
-              <w:t>(</w:t>
-            </w:r>
-            <w:proofErr w:type="gramEnd"/>
-            <w:r>
-              <w:rPr>
-                <w:rFonts w:ascii="Calibri" w:hAnsi="Calibri"/>
-              </w:rPr>
-              <w:t xml:space="preserve">)) macro as their command. For more information see the documentation on External Tools.  </w:t>
+              <w:lastRenderedPageBreak/>
+              <w:t xml:space="preserve">Specifies a program title and version to use with the –tool-program-path command. Together these commands are for importing tools from a ZIP file that use the $(ProgramPath()) macro as their command. For more information see the documentation on External Tools.  </w:t>
             </w:r>
           </w:p>
         </w:tc>
@@ -8081,6 +6761,7 @@
               <w:rPr>
                 <w:rFonts w:ascii="Calibri" w:hAnsi="Calibri"/>
               </w:rPr>
+              <w:lastRenderedPageBreak/>
               <w:t>--tool-program-path=path/to/file</w:t>
             </w:r>
           </w:p>
@@ -8111,14 +6792,7 @@
               <w:rPr>
                 <w:rFonts w:ascii="Calibri" w:hAnsi="Calibri"/>
               </w:rPr>
-              <w:t xml:space="preserve">Specifies the path to an executable on the local machine for the program title and </w:t>
-            </w:r>
-            <w:r>
-              <w:rPr>
-                <w:rFonts w:ascii="Calibri" w:hAnsi="Calibri"/>
-              </w:rPr>
-              <w:lastRenderedPageBreak/>
-              <w:t>version specified by the –tool-program-macro flag.</w:t>
+              <w:t>Specifies the path to an executable on the local machine for the program title and version specified by the –tool-program-macro flag.</w:t>
             </w:r>
           </w:p>
         </w:tc>
@@ -8153,7 +6827,6 @@
               <w:rPr>
                 <w:rFonts w:ascii="Calibri" w:hAnsi="Calibri"/>
               </w:rPr>
-              <w:lastRenderedPageBreak/>
               <w:t>--tool-ignore-required-packages</w:t>
             </w:r>
           </w:p>
@@ -8276,7 +6949,7 @@
             <w:rFonts w:asciiTheme="minorHAnsi" w:hAnsiTheme="minorHAnsi" w:cstheme="minorHAnsi"/>
             <w:noProof/>
           </w:rPr>
-          <w:t>5</w:t>
+          <w:t>2</w:t>
         </w:r>
         <w:r>
           <w:rPr>
@@ -9483,7 +8156,7 @@
 </file>
 
 <file path=customXml/itemProps1.xml><?xml version="1.0" encoding="utf-8"?>
-<ds:datastoreItem xmlns:ds="http://schemas.openxmlformats.org/officeDocument/2006/customXml" ds:itemID="{A2CAB26F-1C88-49E7-9249-C5BE19E65C06}">
+<ds:datastoreItem xmlns:ds="http://schemas.openxmlformats.org/officeDocument/2006/customXml" ds:itemID="{4B6BBE30-004E-49BC-AA4D-8D095CBDFD15}">
   <ds:schemaRefs>
     <ds:schemaRef ds:uri="http://schemas.openxmlformats.org/officeDocument/2006/bibliography"/>
   </ds:schemaRefs>

</xml_diff>

<commit_message>
Skyline: Update documentation to include isolation list export
Former-commit-id: bcba6fdb4b25676a2840397dd60f17cc27655ebd
</commit_message>
<xml_diff>
--- a/pwiz_tools/Skyline/Documentation/Skyline Command-Line Interface.docx
+++ b/pwiz_tools/Skyline/Documentation/Skyline Command-Line Interface.docx
@@ -2147,8 +2147,6 @@
               </w:rPr>
               <w:t>Prevent spectra with multiple ambiguous peptide matches from being discarded when building the spectral library.</w:t>
             </w:r>
-            <w:bookmarkStart w:id="0" w:name="_GoBack"/>
-            <w:bookmarkEnd w:id="0"/>
           </w:p>
         </w:tc>
       </w:tr>
@@ -3278,7 +3276,15 @@
         <w:pStyle w:val="Heading2"/>
       </w:pPr>
       <w:r>
-        <w:t>Exporting t</w:t>
+        <w:t xml:space="preserve">Exporting </w:t>
+      </w:r>
+      <w:r>
+        <w:t>isolation/</w:t>
+      </w:r>
+      <w:bookmarkStart w:id="0" w:name="_GoBack"/>
+      <w:bookmarkEnd w:id="0"/>
+      <w:r>
+        <w:t>t</w:t>
       </w:r>
       <w:r>
         <w:t>ransition lists</w:t>
@@ -3327,7 +3333,7 @@
               <w:rPr>
                 <w:rFonts w:ascii="Calibri" w:hAnsi="Calibri"/>
               </w:rPr>
-              <w:t>--exp-translist-instrument=&lt;AB Sciex | Agilent | Thermo | Waters&gt;</w:t>
+              <w:t>--exp-isolationlist-instrument=&lt;AB SCIEX TOF | Agilent TOF | Thermo Q Exactive | Thermo Fusion | Waters Synapt (trap) | Waters Synapt (transfer) | Waters Xevo QTOF&gt;</w:t>
             </w:r>
           </w:p>
         </w:tc>
@@ -3358,13 +3364,113 @@
               <w:rPr>
                 <w:rFonts w:ascii="Calibri" w:hAnsi="Calibri"/>
               </w:rPr>
+              <w:t>Export an isolation list. This option is required for exporting an isolation list and has no default. This option cannot be used with –exp-translist-instrument or –exp-method-instrument, because you cannot export an isolation list and a transition list or method simultaneously.</w:t>
+            </w:r>
+          </w:p>
+        </w:tc>
+      </w:tr>
+      <w:tr>
+        <w:tc>
+          <w:tcPr>
+            <w:tcW w:w="3880" w:type="dxa"/>
+            <w:tcBorders>
+              <w:top w:val="single" w:sz="2" w:space="0" w:color="000000"/>
+              <w:left w:val="single" w:sz="2" w:space="0" w:color="000000"/>
+              <w:bottom w:val="single" w:sz="2" w:space="0" w:color="000000"/>
+              <w:right w:val="single" w:sz="2" w:space="0" w:color="000000"/>
+            </w:tcBorders>
+            <w:tcMar>
+              <w:top w:w="55" w:type="dxa"/>
+              <w:left w:w="55" w:type="dxa"/>
+              <w:bottom w:w="55" w:type="dxa"/>
+              <w:right w:w="55" w:type="dxa"/>
+            </w:tcMar>
+          </w:tcPr>
+          <w:p>
+            <w:pPr>
+              <w:pStyle w:val="TableContents"/>
+              <w:rPr>
+                <w:rFonts w:ascii="Calibri" w:hAnsi="Calibri"/>
+              </w:rPr>
+            </w:pPr>
+            <w:r>
+              <w:rPr>
+                <w:rFonts w:ascii="Calibri" w:hAnsi="Calibri"/>
+              </w:rPr>
+              <w:t>--exp-translist-instrument=&lt;AB Sciex | Agilent |</w:t>
+            </w:r>
+            <w:r>
+              <w:rPr>
+                <w:rFonts w:ascii="Calibri" w:hAnsi="Calibri"/>
+              </w:rPr>
+              <w:t xml:space="preserve"> Bruker | Shimadzu |</w:t>
+            </w:r>
+            <w:r>
+              <w:rPr>
+                <w:rFonts w:ascii="Calibri" w:hAnsi="Calibri"/>
+              </w:rPr>
+              <w:t xml:space="preserve"> Thermo</w:t>
+            </w:r>
+            <w:r>
+              <w:rPr>
+                <w:rFonts w:ascii="Calibri" w:hAnsi="Calibri"/>
+              </w:rPr>
+              <w:t xml:space="preserve"> | Thermo Quantiva</w:t>
+            </w:r>
+            <w:r>
+              <w:rPr>
+                <w:rFonts w:ascii="Calibri" w:hAnsi="Calibri"/>
+              </w:rPr>
+              <w:t xml:space="preserve"> | Waters&gt;</w:t>
+            </w:r>
+          </w:p>
+        </w:tc>
+        <w:tc>
+          <w:tcPr>
+            <w:tcW w:w="4760" w:type="dxa"/>
+            <w:tcBorders>
+              <w:top w:val="single" w:sz="2" w:space="0" w:color="000000"/>
+              <w:left w:val="single" w:sz="2" w:space="0" w:color="000000"/>
+              <w:bottom w:val="single" w:sz="2" w:space="0" w:color="000000"/>
+              <w:right w:val="single" w:sz="2" w:space="0" w:color="000000"/>
+            </w:tcBorders>
+            <w:tcMar>
+              <w:top w:w="55" w:type="dxa"/>
+              <w:left w:w="55" w:type="dxa"/>
+              <w:bottom w:w="55" w:type="dxa"/>
+              <w:right w:w="55" w:type="dxa"/>
+            </w:tcMar>
+          </w:tcPr>
+          <w:p>
+            <w:pPr>
+              <w:pStyle w:val="TableContents"/>
+              <w:rPr>
+                <w:rFonts w:ascii="Calibri" w:hAnsi="Calibri"/>
+              </w:rPr>
+            </w:pPr>
+            <w:r>
+              <w:rPr>
+                <w:rFonts w:ascii="Calibri" w:hAnsi="Calibri"/>
+              </w:rPr>
               <w:t>Export a transition list. This option is required for exporting a transition list and has no default. T</w:t>
             </w:r>
             <w:r>
               <w:rPr>
                 <w:rFonts w:ascii="Calibri" w:hAnsi="Calibri"/>
               </w:rPr>
-              <w:t>his option cannot be used with --exp-method-instrument</w:t>
+              <w:t xml:space="preserve">his option cannot be used with </w:t>
+            </w:r>
+            <w:r>
+              <w:rPr>
+                <w:rFonts w:ascii="Calibri" w:hAnsi="Calibri"/>
+              </w:rPr>
+              <w:t xml:space="preserve">–exp-isolation-list or </w:t>
+            </w:r>
+            <w:r>
+              <w:rPr>
+                <w:rFonts w:ascii="Calibri" w:hAnsi="Calibri"/>
+              </w:rPr>
+              <w:t>--exp-method-instrument</w:t>
             </w:r>
             <w:r>
               <w:rPr>
@@ -3376,7 +3482,31 @@
               <w:rPr>
                 <w:rFonts w:ascii="Calibri" w:hAnsi="Calibri"/>
               </w:rPr>
-              <w:t xml:space="preserve"> because you cannot export a method and transition list simultaneously.</w:t>
+              <w:t xml:space="preserve"> because you cannot export a </w:t>
+            </w:r>
+            <w:r>
+              <w:rPr>
+                <w:rFonts w:ascii="Calibri" w:hAnsi="Calibri"/>
+              </w:rPr>
+              <w:t>transition list and</w:t>
+            </w:r>
+            <w:r>
+              <w:rPr>
+                <w:rFonts w:ascii="Calibri" w:hAnsi="Calibri"/>
+              </w:rPr>
+              <w:t xml:space="preserve"> an</w:t>
+            </w:r>
+            <w:r>
+              <w:rPr>
+                <w:rFonts w:ascii="Calibri" w:hAnsi="Calibri"/>
+              </w:rPr>
+              <w:t xml:space="preserve"> isolation list or method</w:t>
+            </w:r>
+            <w:r>
+              <w:rPr>
+                <w:rFonts w:ascii="Calibri" w:hAnsi="Calibri"/>
+              </w:rPr>
+              <w:t xml:space="preserve"> simultaneously.</w:t>
             </w:r>
           </w:p>
         </w:tc>
@@ -3904,7 +4034,67 @@
               <w:rPr>
                 <w:rFonts w:ascii="Calibri" w:hAnsi="Calibri"/>
               </w:rPr>
-              <w:t>--exp-method-instrument=&lt;AB SCIEX QTRAP | Agilent 6400 Series | Thermo TSQ | Thermo LTQ | Waters Xevo | Waters Quattro Premier&gt;</w:t>
+              <w:t xml:space="preserve">--exp-method-instrument=&lt;AB SCIEX QTRAP | </w:t>
+            </w:r>
+            <w:r>
+              <w:rPr>
+                <w:rFonts w:ascii="Calibri" w:hAnsi="Calibri"/>
+              </w:rPr>
+              <w:t xml:space="preserve">AB SCIEX TOF | </w:t>
+            </w:r>
+            <w:r>
+              <w:rPr>
+                <w:rFonts w:ascii="Calibri" w:hAnsi="Calibri"/>
+              </w:rPr>
+              <w:t>Agilent 6400 Series |</w:t>
+            </w:r>
+            <w:r>
+              <w:rPr>
+                <w:rFonts w:ascii="Calibri" w:hAnsi="Calibri"/>
+              </w:rPr>
+              <w:t xml:space="preserve"> Bruker TOF | </w:t>
+            </w:r>
+            <w:r>
+              <w:rPr>
+                <w:rFonts w:ascii="Calibri" w:hAnsi="Calibri"/>
+              </w:rPr>
+              <w:t xml:space="preserve"> </w:t>
+            </w:r>
+            <w:r>
+              <w:rPr>
+                <w:rFonts w:ascii="Calibri" w:hAnsi="Calibri"/>
+              </w:rPr>
+              <w:t xml:space="preserve">Shimadzu | </w:t>
+            </w:r>
+            <w:r>
+              <w:rPr>
+                <w:rFonts w:ascii="Calibri" w:hAnsi="Calibri"/>
+              </w:rPr>
+              <w:t xml:space="preserve">Thermo TSQ | Thermo LTQ | </w:t>
+            </w:r>
+            <w:r>
+              <w:rPr>
+                <w:rFonts w:ascii="Calibri" w:hAnsi="Calibri"/>
+              </w:rPr>
+              <w:t xml:space="preserve">Thermo Quantiva | Thermo Fusion | </w:t>
+            </w:r>
+            <w:r>
+              <w:rPr>
+                <w:rFonts w:ascii="Calibri" w:hAnsi="Calibri"/>
+              </w:rPr>
+              <w:t xml:space="preserve">Waters Xevo </w:t>
+            </w:r>
+            <w:r>
+              <w:rPr>
+                <w:rFonts w:ascii="Calibri" w:hAnsi="Calibri"/>
+              </w:rPr>
+              <w:t xml:space="preserve">TQ </w:t>
+            </w:r>
+            <w:r>
+              <w:rPr>
+                <w:rFonts w:ascii="Calibri" w:hAnsi="Calibri"/>
+              </w:rPr>
+              <w:t>| Waters Quattro Premier&gt;</w:t>
             </w:r>
           </w:p>
         </w:tc>
@@ -3941,13 +4131,43 @@
               <w:rPr>
                 <w:rFonts w:ascii="Calibri" w:hAnsi="Calibri"/>
               </w:rPr>
-              <w:t>his option cannot be used with --exp-translist-instrument,</w:t>
-            </w:r>
-            <w:r>
-              <w:rPr>
-                <w:rFonts w:ascii="Calibri" w:hAnsi="Calibri"/>
-              </w:rPr>
-              <w:t xml:space="preserve"> because you cannot export a method and transition list simultaneously.</w:t>
+              <w:t xml:space="preserve">his option cannot be used with </w:t>
+            </w:r>
+            <w:r>
+              <w:rPr>
+                <w:rFonts w:ascii="Calibri" w:hAnsi="Calibri"/>
+              </w:rPr>
+              <w:t xml:space="preserve">–exp-isolationlist-instrument or </w:t>
+            </w:r>
+            <w:r>
+              <w:rPr>
+                <w:rFonts w:ascii="Calibri" w:hAnsi="Calibri"/>
+              </w:rPr>
+              <w:t>--exp-translist-instrument,</w:t>
+            </w:r>
+            <w:r>
+              <w:rPr>
+                <w:rFonts w:ascii="Calibri" w:hAnsi="Calibri"/>
+              </w:rPr>
+              <w:t xml:space="preserve"> because you cannot export a method and </w:t>
+            </w:r>
+            <w:r>
+              <w:rPr>
+                <w:rFonts w:ascii="Calibri" w:hAnsi="Calibri"/>
+              </w:rPr>
+              <w:t xml:space="preserve">an </w:t>
+            </w:r>
+            <w:r>
+              <w:rPr>
+                <w:rFonts w:ascii="Calibri" w:hAnsi="Calibri"/>
+              </w:rPr>
+              <w:t>isolation/</w:t>
+            </w:r>
+            <w:r>
+              <w:rPr>
+                <w:rFonts w:ascii="Calibri" w:hAnsi="Calibri"/>
+              </w:rPr>
+              <w:t>transition list simultaneously.</w:t>
             </w:r>
           </w:p>
         </w:tc>
@@ -3978,6 +4198,7 @@
               <w:rPr>
                 <w:rFonts w:ascii="Calibri" w:hAnsi="Calibri"/>
               </w:rPr>
+              <w:lastRenderedPageBreak/>
               <w:t>--exp-template</w:t>
             </w:r>
             <w:r>
@@ -4141,14 +4362,7 @@
               <w:rPr>
                 <w:rFonts w:ascii="Calibri" w:hAnsi="Calibri"/>
               </w:rPr>
-              <w:t xml:space="preserve">Dwell time per transition. This option is required for </w:t>
-            </w:r>
-            <w:r>
-              <w:rPr>
-                <w:rFonts w:ascii="Calibri" w:hAnsi="Calibri"/>
-              </w:rPr>
-              <w:lastRenderedPageBreak/>
-              <w:t>standard (unscheduled) methods.</w:t>
+              <w:t>Dwell time per transition. This option is required for standard (unscheduled) methods.</w:t>
             </w:r>
           </w:p>
         </w:tc>
@@ -4179,7 +4393,6 @@
               <w:rPr>
                 <w:rFonts w:ascii="Calibri" w:hAnsi="Calibri"/>
               </w:rPr>
-              <w:lastRenderedPageBreak/>
               <w:t>Agilent (all instruments)</w:t>
             </w:r>
           </w:p>
@@ -4917,7 +5130,14 @@
               <w:rPr>
                 <w:rFonts w:ascii="Calibri" w:hAnsi="Calibri"/>
               </w:rPr>
-              <w:t>, but if you specify one, the method will be scheduled based on that replicate.</w:t>
+              <w:t xml:space="preserve">, but if you specify one, the method will be scheduled based on that </w:t>
+            </w:r>
+            <w:r>
+              <w:rPr>
+                <w:rFonts w:ascii="Calibri" w:hAnsi="Calibri"/>
+              </w:rPr>
+              <w:lastRenderedPageBreak/>
+              <w:t>replicate.</w:t>
             </w:r>
           </w:p>
         </w:tc>
@@ -4949,6 +5169,7 @@
               <w:rPr>
                 <w:rFonts w:ascii="Calibri" w:hAnsi="Calibri"/>
               </w:rPr>
+              <w:lastRenderedPageBreak/>
               <w:t>--exp-ignore-proteins</w:t>
             </w:r>
           </w:p>
@@ -5054,7 +5275,6 @@
         <w:pStyle w:val="Heading2"/>
       </w:pPr>
       <w:r>
-        <w:lastRenderedPageBreak/>
         <w:t>Publishing to Panorama</w:t>
       </w:r>
     </w:p>
@@ -5796,6 +6016,7 @@
               <w:rPr>
                 <w:rFonts w:ascii="Calibri" w:hAnsi="Calibri"/>
               </w:rPr>
+              <w:lastRenderedPageBreak/>
               <w:t>--full-scan-</w:t>
             </w:r>
             <w:r>
@@ -5990,7 +6211,6 @@
               <w:rPr>
                 <w:rFonts w:ascii="Calibri" w:hAnsi="Calibri"/>
               </w:rPr>
-              <w:lastRenderedPageBreak/>
               <w:t>--tool-arguments=”&lt;arguments&gt;”</w:t>
             </w:r>
           </w:p>
@@ -6599,7 +6819,14 @@
               <w:rPr>
                 <w:rFonts w:ascii="Calibri" w:hAnsi="Calibri"/>
               </w:rPr>
-              <w:t>Specify whether conflicting custom annotations from the provided ZIP file should overwrite (true) existing annotations or be skipped (false).</w:t>
+              <w:t xml:space="preserve">Specify whether conflicting custom annotations from the provided ZIP file should overwrite (true) existing </w:t>
+            </w:r>
+            <w:r>
+              <w:rPr>
+                <w:rFonts w:ascii="Calibri" w:hAnsi="Calibri"/>
+              </w:rPr>
+              <w:lastRenderedPageBreak/>
+              <w:t>annotations or be skipped (false).</w:t>
             </w:r>
           </w:p>
         </w:tc>
@@ -6634,6 +6861,7 @@
               <w:rPr>
                 <w:rFonts w:ascii="Calibri" w:hAnsi="Calibri"/>
               </w:rPr>
+              <w:lastRenderedPageBreak/>
               <w:t>--tool-program-macro=&lt;programTitle&gt;</w:t>
             </w:r>
           </w:p>
@@ -6679,7 +6907,6 @@
               <w:rPr>
                 <w:rFonts w:ascii="Calibri" w:hAnsi="Calibri"/>
               </w:rPr>
-              <w:lastRenderedPageBreak/>
               <w:t>Eg.</w:t>
             </w:r>
           </w:p>
@@ -6725,7 +6952,6 @@
               <w:rPr>
                 <w:rFonts w:ascii="Calibri" w:hAnsi="Calibri"/>
               </w:rPr>
-              <w:lastRenderedPageBreak/>
               <w:t xml:space="preserve">Specifies a program title and version to use with the –tool-program-path command. Together these commands are for importing tools from a ZIP file that use the $(ProgramPath()) macro as their command. For more information see the documentation on External Tools.  </w:t>
             </w:r>
           </w:p>
@@ -6761,7 +6987,6 @@
               <w:rPr>
                 <w:rFonts w:ascii="Calibri" w:hAnsi="Calibri"/>
               </w:rPr>
-              <w:lastRenderedPageBreak/>
               <w:t>--tool-program-path=path/to/file</w:t>
             </w:r>
           </w:p>
@@ -6949,7 +7174,7 @@
             <w:rFonts w:asciiTheme="minorHAnsi" w:hAnsiTheme="minorHAnsi" w:cstheme="minorHAnsi"/>
             <w:noProof/>
           </w:rPr>
-          <w:t>2</w:t>
+          <w:t>4</w:t>
         </w:r>
         <w:r>
           <w:rPr>
@@ -8156,7 +8381,7 @@
 </file>
 
 <file path=customXml/itemProps1.xml><?xml version="1.0" encoding="utf-8"?>
-<ds:datastoreItem xmlns:ds="http://schemas.openxmlformats.org/officeDocument/2006/customXml" ds:itemID="{4B6BBE30-004E-49BC-AA4D-8D095CBDFD15}">
+<ds:datastoreItem xmlns:ds="http://schemas.openxmlformats.org/officeDocument/2006/customXml" ds:itemID="{93F1A841-E896-4548-8F86-43F0FD52053A}">
   <ds:schemaRefs>
     <ds:schemaRef ds:uri="http://schemas.openxmlformats.org/officeDocument/2006/bibliography"/>
   </ds:schemaRefs>

</xml_diff>

<commit_message>
Skyline Command-Line Interface: update the "--import-transition-list" section to indicate that small molecule transition lists are now supported.
Former-commit-id: 9eef62a1d98e83f85764968d119c20830b03d57d
</commit_message>
<xml_diff>
--- a/pwiz_tools/Skyline/Documentation/Skyline Command-Line Interface.docx
+++ b/pwiz_tools/Skyline/Documentation/Skyline Command-Line Interface.docx
@@ -1,6 +1,6 @@
 
 <file path=word/document.xml><?xml version="1.0" encoding="utf-8"?>
-<w:document xmlns:wpc="http://schemas.microsoft.com/office/word/2010/wordprocessingCanvas" xmlns:mc="http://schemas.openxmlformats.org/markup-compatibility/2006" xmlns:o="urn:schemas-microsoft-com:office:office" xmlns:r="http://schemas.openxmlformats.org/officeDocument/2006/relationships" xmlns:m="http://schemas.openxmlformats.org/officeDocument/2006/math" xmlns:v="urn:schemas-microsoft-com:vml" xmlns:wp14="http://schemas.microsoft.com/office/word/2010/wordprocessingDrawing" xmlns:wp="http://schemas.openxmlformats.org/drawingml/2006/wordprocessingDrawing" xmlns:w10="urn:schemas-microsoft-com:office:word" xmlns:w="http://schemas.openxmlformats.org/wordprocessingml/2006/main" xmlns:w14="http://schemas.microsoft.com/office/word/2010/wordml" xmlns:w15="http://schemas.microsoft.com/office/word/2012/wordml" xmlns:wpg="http://schemas.microsoft.com/office/word/2010/wordprocessingGroup" xmlns:wpi="http://schemas.microsoft.com/office/word/2010/wordprocessingInk" xmlns:wne="http://schemas.microsoft.com/office/word/2006/wordml" xmlns:wps="http://schemas.microsoft.com/office/word/2010/wordprocessingShape" mc:Ignorable="w14 w15 wp14">
+<w:document xmlns:wpc="http://schemas.microsoft.com/office/word/2010/wordprocessingCanvas" xmlns:mc="http://schemas.openxmlformats.org/markup-compatibility/2006" xmlns:o="urn:schemas-microsoft-com:office:office" xmlns:r="http://schemas.openxmlformats.org/officeDocument/2006/relationships" xmlns:m="http://schemas.openxmlformats.org/officeDocument/2006/math" xmlns:v="urn:schemas-microsoft-com:vml" xmlns:wp14="http://schemas.microsoft.com/office/word/2010/wordprocessingDrawing" xmlns:wp="http://schemas.openxmlformats.org/drawingml/2006/wordprocessingDrawing" xmlns:w10="urn:schemas-microsoft-com:office:word" xmlns:w="http://schemas.openxmlformats.org/wordprocessingml/2006/main" xmlns:w14="http://schemas.microsoft.com/office/word/2010/wordml" xmlns:wpg="http://schemas.microsoft.com/office/word/2010/wordprocessingGroup" xmlns:wpi="http://schemas.microsoft.com/office/word/2010/wordprocessingInk" xmlns:wne="http://schemas.microsoft.com/office/word/2006/wordml" xmlns:wps="http://schemas.microsoft.com/office/word/2010/wordprocessingShape" mc:Ignorable="w14 wp14">
   <w:body>
     <w:p>
       <w:pPr>
@@ -10,6 +10,8 @@
           <w:vertAlign w:val="subscript"/>
         </w:rPr>
       </w:pPr>
+      <w:bookmarkStart w:id="0" w:name="_GoBack"/>
+      <w:bookmarkEnd w:id="0"/>
       <w:r>
         <w:rPr>
           <w:rFonts w:eastAsia="Cambria"/>
@@ -30,7 +32,23 @@
         <w:spacing w:after="240"/>
       </w:pPr>
       <w:r>
-        <w:t>The command-line interface for Skyline is called SkylineRunner.exe.  It is a tiny shim executable less than 10 KB in size.  It requires a full Skyline installation on the computer on which it is run.  SkylineRunner simply starts Skyline running without any user interface, pipes the parameter options from the command-line to the running Skyline instance, and prints output from Skyline to the command console.  At present, only one instance of SkylineRunner may be executed at a time.</w:t>
+        <w:t xml:space="preserve">The command-line interface for Skyline is called SkylineRunner.exe.  It is a tiny shim executable less than 10 KB in size.  It requires a full Skyline installation on the computer on which it is run.  </w:t>
+      </w:r>
+      <w:proofErr w:type="spellStart"/>
+      <w:r>
+        <w:t>SkylineRunner</w:t>
+      </w:r>
+      <w:proofErr w:type="spellEnd"/>
+      <w:r>
+        <w:t xml:space="preserve"> simply starts Skyline running without any user interface, pipes the parameter options from the command-line to the running Skyline instance, and prints output from Skyline to the command console.  At present, only one instance of </w:t>
+      </w:r>
+      <w:proofErr w:type="spellStart"/>
+      <w:r>
+        <w:t>SkylineRunner</w:t>
+      </w:r>
+      <w:proofErr w:type="spellEnd"/>
+      <w:r>
+        <w:t xml:space="preserve"> may be executed at a time.</w:t>
       </w:r>
     </w:p>
     <w:p>
@@ -38,15 +56,44 @@
         <w:spacing w:after="240"/>
       </w:pPr>
       <w:r>
-        <w:t>The Skyline instance started by SkylineRunner is independent of any other instances that may already be running on the same machine.  It is not necessary to have a visible instance of Skyline running on your computer for SkylineRunner to work.</w:t>
+        <w:t xml:space="preserve">The Skyline instance started by </w:t>
+      </w:r>
+      <w:proofErr w:type="spellStart"/>
+      <w:r>
+        <w:t>SkylineRunner</w:t>
+      </w:r>
+      <w:proofErr w:type="spellEnd"/>
+      <w:r>
+        <w:t xml:space="preserve"> is independent of any other instances that may already be running on the same machine.  It is not necessary to have a visible instance of Skyline running on your computer for </w:t>
+      </w:r>
+      <w:proofErr w:type="spellStart"/>
+      <w:r>
+        <w:t>SkylineRunner</w:t>
+      </w:r>
+      <w:proofErr w:type="spellEnd"/>
+      <w:r>
+        <w:t xml:space="preserve"> to work.</w:t>
       </w:r>
     </w:p>
     <w:p>
       <w:pPr>
         <w:spacing w:after="240"/>
       </w:pPr>
+      <w:proofErr w:type="spellStart"/>
       <w:r>
-        <w:t>SkylineRunner is intended for automating tasks, such as quality control, scheduling and refinement, during acquisition.  SkylineRunner can open a Skyline document, import a newly acquired data file, and export a report or new method.</w:t>
+        <w:t>SkylineRunner</w:t>
+      </w:r>
+      <w:proofErr w:type="spellEnd"/>
+      <w:r>
+        <w:t xml:space="preserve"> is intended for automating tasks, such as quality control, scheduling and refinement, during acquisition.  </w:t>
+      </w:r>
+      <w:proofErr w:type="spellStart"/>
+      <w:r>
+        <w:t>SkylineRunner</w:t>
+      </w:r>
+      <w:proofErr w:type="spellEnd"/>
+      <w:r>
+        <w:t xml:space="preserve"> can open a Skyline document, import a newly acquired data file, and export a report or new method.</w:t>
       </w:r>
     </w:p>
     <w:p>
@@ -59,7 +106,15 @@
     </w:p>
     <w:p>
       <w:r>
-        <w:t>The current implementation of SkylineRunner offers the following options:</w:t>
+        <w:t xml:space="preserve">The current implementation of </w:t>
+      </w:r>
+      <w:proofErr w:type="spellStart"/>
+      <w:r>
+        <w:t>SkylineRunner</w:t>
+      </w:r>
+      <w:proofErr w:type="spellEnd"/>
+      <w:r>
+        <w:t xml:space="preserve"> offers the following options:</w:t>
       </w:r>
     </w:p>
     <w:p>
@@ -111,8 +166,16 @@
               <w:rPr>
                 <w:rFonts w:ascii="Calibri" w:hAnsi="Calibri"/>
               </w:rPr>
-              <w:t>--in=path/to/file.sky</w:t>
-            </w:r>
+              <w:t>--in=path/to/</w:t>
+            </w:r>
+            <w:proofErr w:type="spellStart"/>
+            <w:r>
+              <w:rPr>
+                <w:rFonts w:ascii="Calibri" w:hAnsi="Calibri"/>
+              </w:rPr>
+              <w:t>file.sky</w:t>
+            </w:r>
+            <w:proofErr w:type="spellEnd"/>
           </w:p>
         </w:tc>
         <w:tc>
@@ -236,8 +299,16 @@
               <w:rPr>
                 <w:rFonts w:ascii="Calibri" w:hAnsi="Calibri"/>
               </w:rPr>
-              <w:t>--out=path/to/file.sky</w:t>
-            </w:r>
+              <w:t>--out=path/to/</w:t>
+            </w:r>
+            <w:proofErr w:type="spellStart"/>
+            <w:r>
+              <w:rPr>
+                <w:rFonts w:ascii="Calibri" w:hAnsi="Calibri"/>
+              </w:rPr>
+              <w:t>file.sky</w:t>
+            </w:r>
+            <w:proofErr w:type="spellEnd"/>
           </w:p>
         </w:tc>
         <w:tc>
@@ -329,7 +400,21 @@
               <w:rPr>
                 <w:rFonts w:ascii="Calibri" w:hAnsi="Calibri"/>
               </w:rPr>
-              <w:t xml:space="preserve">Runs a file line by line treating each line like a SkylineRunner input. Useful for automating the execution of </w:t>
+              <w:t xml:space="preserve">Runs a file line by line treating each line like a </w:t>
+            </w:r>
+            <w:proofErr w:type="spellStart"/>
+            <w:r>
+              <w:rPr>
+                <w:rFonts w:ascii="Calibri" w:hAnsi="Calibri"/>
+              </w:rPr>
+              <w:t>SkylineRunner</w:t>
+            </w:r>
+            <w:proofErr w:type="spellEnd"/>
+            <w:r>
+              <w:rPr>
+                <w:rFonts w:ascii="Calibri" w:hAnsi="Calibri"/>
+              </w:rPr>
+              <w:t xml:space="preserve"> input. Useful for automating the execution of </w:t>
             </w:r>
             <w:r>
               <w:rPr>
@@ -379,7 +464,21 @@
               <w:rPr>
                 <w:rFonts w:ascii="Calibri" w:hAnsi="Calibri"/>
               </w:rPr>
-              <w:t>--dir=path/to/folder</w:t>
+              <w:t>--</w:t>
+            </w:r>
+            <w:proofErr w:type="spellStart"/>
+            <w:r>
+              <w:rPr>
+                <w:rFonts w:ascii="Calibri" w:hAnsi="Calibri"/>
+              </w:rPr>
+              <w:t>dir</w:t>
+            </w:r>
+            <w:proofErr w:type="spellEnd"/>
+            <w:r>
+              <w:rPr>
+                <w:rFonts w:ascii="Calibri" w:hAnsi="Calibri"/>
+              </w:rPr>
+              <w:t>=path/to/folder</w:t>
             </w:r>
           </w:p>
         </w:tc>
@@ -689,14 +788,7 @@
               <w:rPr>
                 <w:rFonts w:ascii="Calibri" w:hAnsi="Calibri"/>
               </w:rPr>
-              <w:t xml:space="preserve"> in an –import-file </w:t>
-            </w:r>
-            <w:r>
-              <w:rPr>
-                <w:rFonts w:ascii="Calibri" w:hAnsi="Calibri"/>
-              </w:rPr>
-              <w:lastRenderedPageBreak/>
-              <w:t>operation.</w:t>
+              <w:t xml:space="preserve"> in an –import-file operation.</w:t>
             </w:r>
           </w:p>
         </w:tc>
@@ -729,8 +821,35 @@
               <w:rPr>
                 <w:rFonts w:ascii="Calibri" w:hAnsi="Calibri"/>
               </w:rPr>
-              <w:lastRenderedPageBreak/>
-              <w:t>--import-optimizing=&lt;ce | dp&gt;</w:t>
+              <w:t>--import-optimizing=&lt;</w:t>
+            </w:r>
+            <w:proofErr w:type="spellStart"/>
+            <w:r>
+              <w:rPr>
+                <w:rFonts w:ascii="Calibri" w:hAnsi="Calibri"/>
+              </w:rPr>
+              <w:t>ce</w:t>
+            </w:r>
+            <w:proofErr w:type="spellEnd"/>
+            <w:r>
+              <w:rPr>
+                <w:rFonts w:ascii="Calibri" w:hAnsi="Calibri"/>
+              </w:rPr>
+              <w:t xml:space="preserve"> | </w:t>
+            </w:r>
+            <w:proofErr w:type="spellStart"/>
+            <w:r>
+              <w:rPr>
+                <w:rFonts w:ascii="Calibri" w:hAnsi="Calibri"/>
+              </w:rPr>
+              <w:t>dp</w:t>
+            </w:r>
+            <w:proofErr w:type="spellEnd"/>
+            <w:r>
+              <w:rPr>
+                <w:rFonts w:ascii="Calibri" w:hAnsi="Calibri"/>
+              </w:rPr>
+              <w:t>&gt;</w:t>
             </w:r>
           </w:p>
         </w:tc>
@@ -761,7 +880,21 @@
               <w:rPr>
                 <w:rFonts w:ascii="Calibri" w:hAnsi="Calibri"/>
               </w:rPr>
-              <w:t>Indicates the data being imported contains extra transitions for detecting optimal collision energy or declustering potential.</w:t>
+              <w:t xml:space="preserve">Indicates the data being imported contains extra transitions for detecting optimal collision energy or </w:t>
+            </w:r>
+            <w:proofErr w:type="spellStart"/>
+            <w:r>
+              <w:rPr>
+                <w:rFonts w:ascii="Calibri" w:hAnsi="Calibri"/>
+              </w:rPr>
+              <w:t>declustering</w:t>
+            </w:r>
+            <w:proofErr w:type="spellEnd"/>
+            <w:r>
+              <w:rPr>
+                <w:rFonts w:ascii="Calibri" w:hAnsi="Calibri"/>
+              </w:rPr>
+              <w:t xml:space="preserve"> potential.</w:t>
             </w:r>
           </w:p>
         </w:tc>
@@ -939,7 +1072,21 @@
               <w:rPr>
                 <w:rFonts w:ascii="Calibri" w:hAnsi="Calibri"/>
               </w:rPr>
-              <w:t>--import-naming-pattern=reg-ex</w:t>
+              <w:t>--import-naming-pattern=</w:t>
+            </w:r>
+            <w:proofErr w:type="spellStart"/>
+            <w:r>
+              <w:rPr>
+                <w:rFonts w:ascii="Calibri" w:hAnsi="Calibri"/>
+              </w:rPr>
+              <w:t>reg</w:t>
+            </w:r>
+            <w:proofErr w:type="spellEnd"/>
+            <w:r>
+              <w:rPr>
+                <w:rFonts w:ascii="Calibri" w:hAnsi="Calibri"/>
+              </w:rPr>
+              <w:t>-ex</w:t>
             </w:r>
           </w:p>
         </w:tc>
@@ -970,7 +1117,21 @@
               <w:rPr>
                 <w:rFonts w:ascii="Calibri" w:hAnsi="Calibri"/>
               </w:rPr>
-              <w:t>A regular expression from which the first group will be used to name replicates in an --import-all operation (e.g. [^_]_(.*) for everything after the first underscore</w:t>
+              <w:t>A regular expression from which the first group will be used to name replicates in an --import-all operation (e.g. [^_</w:t>
+            </w:r>
+            <w:proofErr w:type="gramStart"/>
+            <w:r>
+              <w:rPr>
+                <w:rFonts w:ascii="Calibri" w:hAnsi="Calibri"/>
+              </w:rPr>
+              <w:t>]_</w:t>
+            </w:r>
+            <w:proofErr w:type="gramEnd"/>
+            <w:r>
+              <w:rPr>
+                <w:rFonts w:ascii="Calibri" w:hAnsi="Calibri"/>
+              </w:rPr>
+              <w:t>(.*) for everything after the first underscore</w:t>
             </w:r>
             <w:r>
               <w:rPr>
@@ -1171,7 +1332,35 @@
               <w:rPr>
                 <w:rFonts w:ascii="Calibri" w:hAnsi="Calibri"/>
               </w:rPr>
-              <w:t>Import results files to individual .skyd files without joining them to the main document .skyd file. This is useful for distributed processing, as on HPC cluster.</w:t>
+              <w:t>Import results files to individual .</w:t>
+            </w:r>
+            <w:proofErr w:type="spellStart"/>
+            <w:r>
+              <w:rPr>
+                <w:rFonts w:ascii="Calibri" w:hAnsi="Calibri"/>
+              </w:rPr>
+              <w:t>skyd</w:t>
+            </w:r>
+            <w:proofErr w:type="spellEnd"/>
+            <w:r>
+              <w:rPr>
+                <w:rFonts w:ascii="Calibri" w:hAnsi="Calibri"/>
+              </w:rPr>
+              <w:t xml:space="preserve"> files without joining them to the main document .</w:t>
+            </w:r>
+            <w:proofErr w:type="spellStart"/>
+            <w:r>
+              <w:rPr>
+                <w:rFonts w:ascii="Calibri" w:hAnsi="Calibri"/>
+              </w:rPr>
+              <w:t>skyd</w:t>
+            </w:r>
+            <w:proofErr w:type="spellEnd"/>
+            <w:r>
+              <w:rPr>
+                <w:rFonts w:ascii="Calibri" w:hAnsi="Calibri"/>
+              </w:rPr>
+              <w:t xml:space="preserve"> file. This is useful for distributed processing, as on HPC cluster.</w:t>
             </w:r>
           </w:p>
         </w:tc>
@@ -1203,7 +1392,21 @@
               <w:rPr>
                 <w:rFonts w:ascii="Calibri" w:hAnsi="Calibri"/>
               </w:rPr>
-              <w:t>--import-lockmass-positive</w:t>
+              <w:t>--import-</w:t>
+            </w:r>
+            <w:proofErr w:type="spellStart"/>
+            <w:r>
+              <w:rPr>
+                <w:rFonts w:ascii="Calibri" w:hAnsi="Calibri"/>
+              </w:rPr>
+              <w:t>lockmass</w:t>
+            </w:r>
+            <w:proofErr w:type="spellEnd"/>
+            <w:r>
+              <w:rPr>
+                <w:rFonts w:ascii="Calibri" w:hAnsi="Calibri"/>
+              </w:rPr>
+              <w:t>-positive</w:t>
             </w:r>
           </w:p>
         </w:tc>
@@ -1234,7 +1437,21 @@
               <w:rPr>
                 <w:rFonts w:ascii="Calibri" w:hAnsi="Calibri"/>
               </w:rPr>
-              <w:t xml:space="preserve">Waters lockmass correction </w:t>
+              <w:t xml:space="preserve">Waters </w:t>
+            </w:r>
+            <w:proofErr w:type="spellStart"/>
+            <w:r>
+              <w:rPr>
+                <w:rFonts w:ascii="Calibri" w:hAnsi="Calibri"/>
+              </w:rPr>
+              <w:t>lockmass</w:t>
+            </w:r>
+            <w:proofErr w:type="spellEnd"/>
+            <w:r>
+              <w:rPr>
+                <w:rFonts w:ascii="Calibri" w:hAnsi="Calibri"/>
+              </w:rPr>
+              <w:t xml:space="preserve"> correction </w:t>
             </w:r>
             <w:r>
               <w:rPr>
@@ -1279,7 +1496,21 @@
               <w:rPr>
                 <w:rFonts w:ascii="Calibri" w:hAnsi="Calibri"/>
               </w:rPr>
-              <w:t>--import-lockmass-negative</w:t>
+              <w:t>--import-</w:t>
+            </w:r>
+            <w:proofErr w:type="spellStart"/>
+            <w:r>
+              <w:rPr>
+                <w:rFonts w:ascii="Calibri" w:hAnsi="Calibri"/>
+              </w:rPr>
+              <w:t>lockmass</w:t>
+            </w:r>
+            <w:proofErr w:type="spellEnd"/>
+            <w:r>
+              <w:rPr>
+                <w:rFonts w:ascii="Calibri" w:hAnsi="Calibri"/>
+              </w:rPr>
+              <w:t>-negative</w:t>
             </w:r>
           </w:p>
         </w:tc>
@@ -1310,7 +1541,21 @@
               <w:rPr>
                 <w:rFonts w:ascii="Calibri" w:hAnsi="Calibri"/>
               </w:rPr>
-              <w:t xml:space="preserve">Waters lockmass correction </w:t>
+              <w:t xml:space="preserve">Waters </w:t>
+            </w:r>
+            <w:proofErr w:type="spellStart"/>
+            <w:r>
+              <w:rPr>
+                <w:rFonts w:ascii="Calibri" w:hAnsi="Calibri"/>
+              </w:rPr>
+              <w:t>lockmass</w:t>
+            </w:r>
+            <w:proofErr w:type="spellEnd"/>
+            <w:r>
+              <w:rPr>
+                <w:rFonts w:ascii="Calibri" w:hAnsi="Calibri"/>
+              </w:rPr>
+              <w:t xml:space="preserve"> correction </w:t>
             </w:r>
             <w:r>
               <w:rPr>
@@ -1357,11 +1602,19 @@
               </w:rPr>
               <w:t>--import-</w:t>
             </w:r>
-            <w:r>
-              <w:rPr>
-                <w:rFonts w:ascii="Calibri" w:hAnsi="Calibri"/>
-              </w:rPr>
-              <w:t>lockmass-tolerance</w:t>
+            <w:proofErr w:type="spellStart"/>
+            <w:r>
+              <w:rPr>
+                <w:rFonts w:ascii="Calibri" w:hAnsi="Calibri"/>
+              </w:rPr>
+              <w:t>lockmass</w:t>
+            </w:r>
+            <w:proofErr w:type="spellEnd"/>
+            <w:r>
+              <w:rPr>
+                <w:rFonts w:ascii="Calibri" w:hAnsi="Calibri"/>
+              </w:rPr>
+              <w:t>-tolerance</w:t>
             </w:r>
           </w:p>
         </w:tc>
@@ -1392,7 +1645,21 @@
               <w:rPr>
                 <w:rFonts w:ascii="Calibri" w:hAnsi="Calibri"/>
               </w:rPr>
-              <w:t xml:space="preserve">Waters lockmass correction tolerance (Da). </w:t>
+              <w:t xml:space="preserve">Waters </w:t>
+            </w:r>
+            <w:proofErr w:type="spellStart"/>
+            <w:r>
+              <w:rPr>
+                <w:rFonts w:ascii="Calibri" w:hAnsi="Calibri"/>
+              </w:rPr>
+              <w:t>lockmass</w:t>
+            </w:r>
+            <w:proofErr w:type="spellEnd"/>
+            <w:r>
+              <w:rPr>
+                <w:rFonts w:ascii="Calibri" w:hAnsi="Calibri"/>
+              </w:rPr>
+              <w:t xml:space="preserve"> correction tolerance (Da). </w:t>
             </w:r>
           </w:p>
         </w:tc>
@@ -1558,14 +1825,21 @@
               <w:rPr>
                 <w:rFonts w:ascii="Calibri" w:hAnsi="Calibri"/>
               </w:rPr>
-              <w:t xml:space="preserve">This option will cause a new model to be created, using the mProphet algorithm with all </w:t>
-            </w:r>
-            <w:r>
-              <w:rPr>
-                <w:rFonts w:ascii="Calibri" w:hAnsi="Calibri"/>
-              </w:rPr>
-              <w:lastRenderedPageBreak/>
-              <w:t>available scores for the results found in the document. (requires --reintegrate-model-name)</w:t>
+              <w:t xml:space="preserve">This option will cause a new model to be created, using the </w:t>
+            </w:r>
+            <w:proofErr w:type="spellStart"/>
+            <w:r>
+              <w:rPr>
+                <w:rFonts w:ascii="Calibri" w:hAnsi="Calibri"/>
+              </w:rPr>
+              <w:t>mProphet</w:t>
+            </w:r>
+            <w:proofErr w:type="spellEnd"/>
+            <w:r>
+              <w:rPr>
+                <w:rFonts w:ascii="Calibri" w:hAnsi="Calibri"/>
+              </w:rPr>
+              <w:t xml:space="preserve"> algorithm with all available scores for the results found in the document. (requires --reintegrate-model-name)</w:t>
             </w:r>
           </w:p>
         </w:tc>
@@ -1598,7 +1872,6 @@
               <w:rPr>
                 <w:rFonts w:ascii="Calibri" w:hAnsi="Calibri"/>
               </w:rPr>
-              <w:lastRenderedPageBreak/>
               <w:t>--</w:t>
             </w:r>
             <w:r>
@@ -1869,7 +2142,21 @@
               <w:rPr>
                 <w:rFonts w:asciiTheme="minorHAnsi" w:hAnsiTheme="minorHAnsi"/>
               </w:rPr>
-              <w:t>--import-fasta=path/to/file</w:t>
+              <w:t>--import-</w:t>
+            </w:r>
+            <w:proofErr w:type="spellStart"/>
+            <w:r>
+              <w:rPr>
+                <w:rFonts w:asciiTheme="minorHAnsi" w:hAnsiTheme="minorHAnsi"/>
+              </w:rPr>
+              <w:t>fasta</w:t>
+            </w:r>
+            <w:proofErr w:type="spellEnd"/>
+            <w:r>
+              <w:rPr>
+                <w:rFonts w:asciiTheme="minorHAnsi" w:hAnsiTheme="minorHAnsi"/>
+              </w:rPr>
+              <w:t>=path/to/file</w:t>
             </w:r>
           </w:p>
         </w:tc>
@@ -2007,7 +2294,21 @@
               <w:rPr>
                 <w:rFonts w:asciiTheme="minorHAnsi" w:hAnsiTheme="minorHAnsi"/>
               </w:rPr>
-              <w:t xml:space="preserve"> Use –import-fasta argument to add matched peptides as targets.</w:t>
+              <w:t xml:space="preserve"> Use –import-</w:t>
+            </w:r>
+            <w:proofErr w:type="spellStart"/>
+            <w:r>
+              <w:rPr>
+                <w:rFonts w:asciiTheme="minorHAnsi" w:hAnsiTheme="minorHAnsi"/>
+              </w:rPr>
+              <w:t>fasta</w:t>
+            </w:r>
+            <w:proofErr w:type="spellEnd"/>
+            <w:r>
+              <w:rPr>
+                <w:rFonts w:asciiTheme="minorHAnsi" w:hAnsiTheme="minorHAnsi"/>
+              </w:rPr>
+              <w:t xml:space="preserve"> argument to add matched peptides as targets.</w:t>
             </w:r>
           </w:p>
         </w:tc>
@@ -2089,7 +2390,21 @@
               <w:rPr>
                 <w:rFonts w:asciiTheme="minorHAnsi" w:hAnsiTheme="minorHAnsi"/>
               </w:rPr>
-              <w:t>--import-search-add-mods</w:t>
+              <w:t>--import-search-</w:t>
+            </w:r>
+            <w:proofErr w:type="spellStart"/>
+            <w:r>
+              <w:rPr>
+                <w:rFonts w:asciiTheme="minorHAnsi" w:hAnsiTheme="minorHAnsi"/>
+              </w:rPr>
+              <w:t>add</w:t>
+            </w:r>
+            <w:proofErr w:type="spellEnd"/>
+            <w:r>
+              <w:rPr>
+                <w:rFonts w:asciiTheme="minorHAnsi" w:hAnsiTheme="minorHAnsi"/>
+              </w:rPr>
+              <w:t>-mods</w:t>
             </w:r>
           </w:p>
         </w:tc>
@@ -2205,6 +2520,12 @@
               </w:rPr>
               <w:t>Import a simple transition list with Q1, Q3 and peptide sequence.</w:t>
             </w:r>
+            <w:r>
+              <w:rPr>
+                <w:rFonts w:asciiTheme="minorHAnsi" w:hAnsiTheme="minorHAnsi"/>
+              </w:rPr>
+              <w:t xml:space="preserve">  Also supports small molecule transition lists in CSV format with suitable headers.</w:t>
+            </w:r>
           </w:p>
         </w:tc>
       </w:tr>
@@ -2241,7 +2562,35 @@
               <w:rPr>
                 <w:rFonts w:asciiTheme="minorHAnsi" w:hAnsiTheme="minorHAnsi"/>
               </w:rPr>
-              <w:t>Import an assay library transition list with columns for iRT and relative product ion abundance to create an iRT calculator and spectral library for enhanced peak picking.</w:t>
+              <w:t xml:space="preserve">Import an assay library transition list with columns for </w:t>
+            </w:r>
+            <w:proofErr w:type="spellStart"/>
+            <w:r>
+              <w:rPr>
+                <w:rFonts w:asciiTheme="minorHAnsi" w:hAnsiTheme="minorHAnsi"/>
+              </w:rPr>
+              <w:t>iRT</w:t>
+            </w:r>
+            <w:proofErr w:type="spellEnd"/>
+            <w:r>
+              <w:rPr>
+                <w:rFonts w:asciiTheme="minorHAnsi" w:hAnsiTheme="minorHAnsi"/>
+              </w:rPr>
+              <w:t xml:space="preserve"> and relative product ion abundance to create an </w:t>
+            </w:r>
+            <w:proofErr w:type="spellStart"/>
+            <w:r>
+              <w:rPr>
+                <w:rFonts w:asciiTheme="minorHAnsi" w:hAnsiTheme="minorHAnsi"/>
+              </w:rPr>
+              <w:t>iRT</w:t>
+            </w:r>
+            <w:proofErr w:type="spellEnd"/>
+            <w:r>
+              <w:rPr>
+                <w:rFonts w:asciiTheme="minorHAnsi" w:hAnsiTheme="minorHAnsi"/>
+              </w:rPr>
+              <w:t xml:space="preserve"> calculator and spectral library for enhanced peak picking.</w:t>
             </w:r>
           </w:p>
         </w:tc>
@@ -2261,7 +2610,6 @@
               <w:rPr>
                 <w:rFonts w:asciiTheme="minorHAnsi" w:hAnsiTheme="minorHAnsi"/>
               </w:rPr>
-              <w:lastRenderedPageBreak/>
               <w:t>--</w:t>
             </w:r>
             <w:r>
@@ -2312,7 +2660,21 @@
               <w:rPr>
                 <w:rFonts w:asciiTheme="minorHAnsi" w:hAnsiTheme="minorHAnsi"/>
               </w:rPr>
-              <w:t>--irt-standards-group-name=&lt;name&gt;</w:t>
+              <w:t>--</w:t>
+            </w:r>
+            <w:proofErr w:type="spellStart"/>
+            <w:r>
+              <w:rPr>
+                <w:rFonts w:asciiTheme="minorHAnsi" w:hAnsiTheme="minorHAnsi"/>
+              </w:rPr>
+              <w:t>irt</w:t>
+            </w:r>
+            <w:proofErr w:type="spellEnd"/>
+            <w:r>
+              <w:rPr>
+                <w:rFonts w:asciiTheme="minorHAnsi" w:hAnsiTheme="minorHAnsi"/>
+              </w:rPr>
+              <w:t>-standards-group-name=&lt;name&gt;</w:t>
             </w:r>
           </w:p>
         </w:tc>
@@ -2330,7 +2692,21 @@
               <w:rPr>
                 <w:rFonts w:asciiTheme="minorHAnsi" w:hAnsiTheme="minorHAnsi"/>
               </w:rPr>
-              <w:t>The name of a protein or peptide list containing the iRT standards within an imported assay library. (optional)</w:t>
+              <w:t xml:space="preserve">The name of a protein or peptide list containing the </w:t>
+            </w:r>
+            <w:proofErr w:type="spellStart"/>
+            <w:r>
+              <w:rPr>
+                <w:rFonts w:asciiTheme="minorHAnsi" w:hAnsiTheme="minorHAnsi"/>
+              </w:rPr>
+              <w:t>iRT</w:t>
+            </w:r>
+            <w:proofErr w:type="spellEnd"/>
+            <w:r>
+              <w:rPr>
+                <w:rFonts w:asciiTheme="minorHAnsi" w:hAnsiTheme="minorHAnsi"/>
+              </w:rPr>
+              <w:t xml:space="preserve"> standards within an imported assay library. (optional)</w:t>
             </w:r>
           </w:p>
         </w:tc>
@@ -2350,7 +2726,21 @@
               <w:rPr>
                 <w:rFonts w:asciiTheme="minorHAnsi" w:hAnsiTheme="minorHAnsi"/>
               </w:rPr>
-              <w:t>--irt-standards-file=path/to/file</w:t>
+              <w:t>--</w:t>
+            </w:r>
+            <w:proofErr w:type="spellStart"/>
+            <w:r>
+              <w:rPr>
+                <w:rFonts w:asciiTheme="minorHAnsi" w:hAnsiTheme="minorHAnsi"/>
+              </w:rPr>
+              <w:t>irt</w:t>
+            </w:r>
+            <w:proofErr w:type="spellEnd"/>
+            <w:r>
+              <w:rPr>
+                <w:rFonts w:asciiTheme="minorHAnsi" w:hAnsiTheme="minorHAnsi"/>
+              </w:rPr>
+              <w:t>-standards-file=path/to/file</w:t>
             </w:r>
           </w:p>
         </w:tc>
@@ -2368,7 +2758,21 @@
               <w:rPr>
                 <w:rFonts w:asciiTheme="minorHAnsi" w:hAnsiTheme="minorHAnsi"/>
               </w:rPr>
-              <w:t>The path to a separate assay library containing the iRT standards to be applied to an imported assay library. (optional)</w:t>
+              <w:t xml:space="preserve">The path to a separate assay library containing the </w:t>
+            </w:r>
+            <w:proofErr w:type="spellStart"/>
+            <w:r>
+              <w:rPr>
+                <w:rFonts w:asciiTheme="minorHAnsi" w:hAnsiTheme="minorHAnsi"/>
+              </w:rPr>
+              <w:t>iRT</w:t>
+            </w:r>
+            <w:proofErr w:type="spellEnd"/>
+            <w:r>
+              <w:rPr>
+                <w:rFonts w:asciiTheme="minorHAnsi" w:hAnsiTheme="minorHAnsi"/>
+              </w:rPr>
+              <w:t xml:space="preserve"> standards to be applied to an imported assay library. (optional)</w:t>
             </w:r>
           </w:p>
         </w:tc>
@@ -2388,7 +2792,21 @@
               <w:rPr>
                 <w:rFonts w:asciiTheme="minorHAnsi" w:hAnsiTheme="minorHAnsi"/>
               </w:rPr>
-              <w:t>--irt-database-path=path/to/file</w:t>
+              <w:t>--</w:t>
+            </w:r>
+            <w:proofErr w:type="spellStart"/>
+            <w:r>
+              <w:rPr>
+                <w:rFonts w:asciiTheme="minorHAnsi" w:hAnsiTheme="minorHAnsi"/>
+              </w:rPr>
+              <w:t>irt</w:t>
+            </w:r>
+            <w:proofErr w:type="spellEnd"/>
+            <w:r>
+              <w:rPr>
+                <w:rFonts w:asciiTheme="minorHAnsi" w:hAnsiTheme="minorHAnsi"/>
+              </w:rPr>
+              <w:t>-database-path=path/to/file</w:t>
             </w:r>
           </w:p>
         </w:tc>
@@ -2406,8 +2824,100 @@
               <w:rPr>
                 <w:rFonts w:asciiTheme="minorHAnsi" w:hAnsiTheme="minorHAnsi"/>
               </w:rPr>
-              <w:t>The path to an existing iRT calculator (.irtdb file) to be used with an imported assay library. Or, if –irt-standards-group-name or –irt-standards-file are used, then this is the output path for the created .irtdb file. (optional) The default iRT calculator path is path/to/document.irtdb</w:t>
-            </w:r>
+              <w:t xml:space="preserve">The path to an existing </w:t>
+            </w:r>
+            <w:proofErr w:type="spellStart"/>
+            <w:r>
+              <w:rPr>
+                <w:rFonts w:asciiTheme="minorHAnsi" w:hAnsiTheme="minorHAnsi"/>
+              </w:rPr>
+              <w:t>iRT</w:t>
+            </w:r>
+            <w:proofErr w:type="spellEnd"/>
+            <w:r>
+              <w:rPr>
+                <w:rFonts w:asciiTheme="minorHAnsi" w:hAnsiTheme="minorHAnsi"/>
+              </w:rPr>
+              <w:t xml:space="preserve"> calculator (.</w:t>
+            </w:r>
+            <w:proofErr w:type="spellStart"/>
+            <w:r>
+              <w:rPr>
+                <w:rFonts w:asciiTheme="minorHAnsi" w:hAnsiTheme="minorHAnsi"/>
+              </w:rPr>
+              <w:t>irtdb</w:t>
+            </w:r>
+            <w:proofErr w:type="spellEnd"/>
+            <w:r>
+              <w:rPr>
+                <w:rFonts w:asciiTheme="minorHAnsi" w:hAnsiTheme="minorHAnsi"/>
+              </w:rPr>
+              <w:t xml:space="preserve"> file) to be used with an imported assay library. Or, if –</w:t>
+            </w:r>
+            <w:proofErr w:type="spellStart"/>
+            <w:r>
+              <w:rPr>
+                <w:rFonts w:asciiTheme="minorHAnsi" w:hAnsiTheme="minorHAnsi"/>
+              </w:rPr>
+              <w:t>irt</w:t>
+            </w:r>
+            <w:proofErr w:type="spellEnd"/>
+            <w:r>
+              <w:rPr>
+                <w:rFonts w:asciiTheme="minorHAnsi" w:hAnsiTheme="minorHAnsi"/>
+              </w:rPr>
+              <w:t>-standards-group-name or –</w:t>
+            </w:r>
+            <w:proofErr w:type="spellStart"/>
+            <w:r>
+              <w:rPr>
+                <w:rFonts w:asciiTheme="minorHAnsi" w:hAnsiTheme="minorHAnsi"/>
+              </w:rPr>
+              <w:t>irt</w:t>
+            </w:r>
+            <w:proofErr w:type="spellEnd"/>
+            <w:r>
+              <w:rPr>
+                <w:rFonts w:asciiTheme="minorHAnsi" w:hAnsiTheme="minorHAnsi"/>
+              </w:rPr>
+              <w:t>-standards-file are used, then this is the output path for the created .</w:t>
+            </w:r>
+            <w:proofErr w:type="spellStart"/>
+            <w:r>
+              <w:rPr>
+                <w:rFonts w:asciiTheme="minorHAnsi" w:hAnsiTheme="minorHAnsi"/>
+              </w:rPr>
+              <w:t>irtdb</w:t>
+            </w:r>
+            <w:proofErr w:type="spellEnd"/>
+            <w:r>
+              <w:rPr>
+                <w:rFonts w:asciiTheme="minorHAnsi" w:hAnsiTheme="minorHAnsi"/>
+              </w:rPr>
+              <w:t xml:space="preserve"> file. (optional) The default </w:t>
+            </w:r>
+            <w:proofErr w:type="spellStart"/>
+            <w:r>
+              <w:rPr>
+                <w:rFonts w:asciiTheme="minorHAnsi" w:hAnsiTheme="minorHAnsi"/>
+              </w:rPr>
+              <w:t>iRT</w:t>
+            </w:r>
+            <w:proofErr w:type="spellEnd"/>
+            <w:r>
+              <w:rPr>
+                <w:rFonts w:asciiTheme="minorHAnsi" w:hAnsiTheme="minorHAnsi"/>
+              </w:rPr>
+              <w:t xml:space="preserve"> calculator path is path/to/</w:t>
+            </w:r>
+            <w:proofErr w:type="spellStart"/>
+            <w:r>
+              <w:rPr>
+                <w:rFonts w:asciiTheme="minorHAnsi" w:hAnsiTheme="minorHAnsi"/>
+              </w:rPr>
+              <w:t>document.irtdb</w:t>
+            </w:r>
+            <w:proofErr w:type="spellEnd"/>
           </w:p>
         </w:tc>
       </w:tr>
@@ -2426,7 +2936,35 @@
               <w:rPr>
                 <w:rFonts w:asciiTheme="minorHAnsi" w:hAnsiTheme="minorHAnsi"/>
               </w:rPr>
-              <w:t>--irt-calc-name=&lt;name&gt;</w:t>
+              <w:t>--</w:t>
+            </w:r>
+            <w:proofErr w:type="spellStart"/>
+            <w:r>
+              <w:rPr>
+                <w:rFonts w:asciiTheme="minorHAnsi" w:hAnsiTheme="minorHAnsi"/>
+              </w:rPr>
+              <w:t>irt</w:t>
+            </w:r>
+            <w:proofErr w:type="spellEnd"/>
+            <w:r>
+              <w:rPr>
+                <w:rFonts w:asciiTheme="minorHAnsi" w:hAnsiTheme="minorHAnsi"/>
+              </w:rPr>
+              <w:t>-</w:t>
+            </w:r>
+            <w:proofErr w:type="spellStart"/>
+            <w:r>
+              <w:rPr>
+                <w:rFonts w:asciiTheme="minorHAnsi" w:hAnsiTheme="minorHAnsi"/>
+              </w:rPr>
+              <w:t>calc</w:t>
+            </w:r>
+            <w:proofErr w:type="spellEnd"/>
+            <w:r>
+              <w:rPr>
+                <w:rFonts w:asciiTheme="minorHAnsi" w:hAnsiTheme="minorHAnsi"/>
+              </w:rPr>
+              <w:t>-name=&lt;name&gt;</w:t>
             </w:r>
           </w:p>
         </w:tc>
@@ -2444,7 +2982,21 @@
               <w:rPr>
                 <w:rFonts w:asciiTheme="minorHAnsi" w:hAnsiTheme="minorHAnsi"/>
               </w:rPr>
-              <w:t>The name for the iRT calculator created during assay library import. (optional) The default name is the document base name.</w:t>
+              <w:t xml:space="preserve">The name for the </w:t>
+            </w:r>
+            <w:proofErr w:type="spellStart"/>
+            <w:r>
+              <w:rPr>
+                <w:rFonts w:asciiTheme="minorHAnsi" w:hAnsiTheme="minorHAnsi"/>
+              </w:rPr>
+              <w:t>iRT</w:t>
+            </w:r>
+            <w:proofErr w:type="spellEnd"/>
+            <w:r>
+              <w:rPr>
+                <w:rFonts w:asciiTheme="minorHAnsi" w:hAnsiTheme="minorHAnsi"/>
+              </w:rPr>
+              <w:t xml:space="preserve"> calculator created during assay library import. (optional) The default name is the document base name.</w:t>
             </w:r>
           </w:p>
         </w:tc>
@@ -2924,7 +3476,14 @@
               <w:rPr>
                 <w:rFonts w:ascii="Calibri" w:hAnsi="Calibri"/>
               </w:rPr>
-              <w:t>--chromatogram-file=path/to/file.</w:t>
+              <w:t>--chromatogram-file=path/to/</w:t>
+            </w:r>
+            <w:proofErr w:type="spellStart"/>
+            <w:r>
+              <w:rPr>
+                <w:rFonts w:ascii="Calibri" w:hAnsi="Calibri"/>
+              </w:rPr>
+              <w:t>file.</w:t>
             </w:r>
             <w:r>
               <w:rPr>
@@ -2932,6 +3491,7 @@
               </w:rPr>
               <w:t>tsv</w:t>
             </w:r>
+            <w:proofErr w:type="spellEnd"/>
           </w:p>
           <w:p>
             <w:pPr>
@@ -2966,13 +3526,27 @@
               <w:rPr>
                 <w:rFonts w:ascii="Calibri" w:hAnsi="Calibri"/>
               </w:rPr>
-              <w:t>The path to</w:t>
-            </w:r>
-            <w:r>
-              <w:rPr>
-                <w:rFonts w:ascii="Calibri" w:hAnsi="Calibri"/>
-              </w:rPr>
-              <w:t xml:space="preserve"> the tab delimited file where to </w:t>
+              <w:t xml:space="preserve">The </w:t>
+            </w:r>
+            <w:proofErr w:type="gramStart"/>
+            <w:r>
+              <w:rPr>
+                <w:rFonts w:ascii="Calibri" w:hAnsi="Calibri"/>
+              </w:rPr>
+              <w:t>path to</w:t>
+            </w:r>
+            <w:r>
+              <w:rPr>
+                <w:rFonts w:ascii="Calibri" w:hAnsi="Calibri"/>
+              </w:rPr>
+              <w:t xml:space="preserve"> the tab delimited file</w:t>
+            </w:r>
+            <w:proofErr w:type="gramEnd"/>
+            <w:r>
+              <w:rPr>
+                <w:rFonts w:ascii="Calibri" w:hAnsi="Calibri"/>
+              </w:rPr>
+              <w:t xml:space="preserve"> where to </w:t>
             </w:r>
             <w:r>
               <w:rPr>
@@ -3093,7 +3667,6 @@
               <w:rPr>
                 <w:rFonts w:ascii="Calibri" w:hAnsi="Calibri"/>
               </w:rPr>
-              <w:lastRenderedPageBreak/>
               <w:t>--chromatogram-products</w:t>
             </w:r>
           </w:p>
@@ -3281,8 +3854,6 @@
       <w:r>
         <w:t>isolation/</w:t>
       </w:r>
-      <w:bookmarkStart w:id="0" w:name="_GoBack"/>
-      <w:bookmarkEnd w:id="0"/>
       <w:r>
         <w:t>t</w:t>
       </w:r>
@@ -3333,7 +3904,119 @@
               <w:rPr>
                 <w:rFonts w:ascii="Calibri" w:hAnsi="Calibri"/>
               </w:rPr>
-              <w:t>--exp-isolationlist-instrument=&lt;AB SCIEX TOF | Agilent TOF | Thermo Q Exactive | Thermo Fusion | Waters Synapt (trap) | Waters Synapt (transfer) | Waters Xevo QTOF&gt;</w:t>
+              <w:t>--</w:t>
+            </w:r>
+            <w:proofErr w:type="spellStart"/>
+            <w:r>
+              <w:rPr>
+                <w:rFonts w:ascii="Calibri" w:hAnsi="Calibri"/>
+              </w:rPr>
+              <w:t>exp</w:t>
+            </w:r>
+            <w:proofErr w:type="spellEnd"/>
+            <w:r>
+              <w:rPr>
+                <w:rFonts w:ascii="Calibri" w:hAnsi="Calibri"/>
+              </w:rPr>
+              <w:t>-</w:t>
+            </w:r>
+            <w:proofErr w:type="spellStart"/>
+            <w:r>
+              <w:rPr>
+                <w:rFonts w:ascii="Calibri" w:hAnsi="Calibri"/>
+              </w:rPr>
+              <w:t>isolationlist</w:t>
+            </w:r>
+            <w:proofErr w:type="spellEnd"/>
+            <w:r>
+              <w:rPr>
+                <w:rFonts w:ascii="Calibri" w:hAnsi="Calibri"/>
+              </w:rPr>
+              <w:t xml:space="preserve">-instrument=&lt;AB SCIEX TOF | Agilent TOF | </w:t>
+            </w:r>
+            <w:proofErr w:type="spellStart"/>
+            <w:r>
+              <w:rPr>
+                <w:rFonts w:ascii="Calibri" w:hAnsi="Calibri"/>
+              </w:rPr>
+              <w:t>Thermo</w:t>
+            </w:r>
+            <w:proofErr w:type="spellEnd"/>
+            <w:r>
+              <w:rPr>
+                <w:rFonts w:ascii="Calibri" w:hAnsi="Calibri"/>
+              </w:rPr>
+              <w:t xml:space="preserve"> Q </w:t>
+            </w:r>
+            <w:proofErr w:type="spellStart"/>
+            <w:r>
+              <w:rPr>
+                <w:rFonts w:ascii="Calibri" w:hAnsi="Calibri"/>
+              </w:rPr>
+              <w:t>Exactive</w:t>
+            </w:r>
+            <w:proofErr w:type="spellEnd"/>
+            <w:r>
+              <w:rPr>
+                <w:rFonts w:ascii="Calibri" w:hAnsi="Calibri"/>
+              </w:rPr>
+              <w:t xml:space="preserve"> | </w:t>
+            </w:r>
+            <w:proofErr w:type="spellStart"/>
+            <w:r>
+              <w:rPr>
+                <w:rFonts w:ascii="Calibri" w:hAnsi="Calibri"/>
+              </w:rPr>
+              <w:t>Thermo</w:t>
+            </w:r>
+            <w:proofErr w:type="spellEnd"/>
+            <w:r>
+              <w:rPr>
+                <w:rFonts w:ascii="Calibri" w:hAnsi="Calibri"/>
+              </w:rPr>
+              <w:t xml:space="preserve"> Fusion | Waters </w:t>
+            </w:r>
+            <w:proofErr w:type="spellStart"/>
+            <w:r>
+              <w:rPr>
+                <w:rFonts w:ascii="Calibri" w:hAnsi="Calibri"/>
+              </w:rPr>
+              <w:t>Synapt</w:t>
+            </w:r>
+            <w:proofErr w:type="spellEnd"/>
+            <w:r>
+              <w:rPr>
+                <w:rFonts w:ascii="Calibri" w:hAnsi="Calibri"/>
+              </w:rPr>
+              <w:t xml:space="preserve"> (trap) | Waters </w:t>
+            </w:r>
+            <w:proofErr w:type="spellStart"/>
+            <w:r>
+              <w:rPr>
+                <w:rFonts w:ascii="Calibri" w:hAnsi="Calibri"/>
+              </w:rPr>
+              <w:t>Synapt</w:t>
+            </w:r>
+            <w:proofErr w:type="spellEnd"/>
+            <w:r>
+              <w:rPr>
+                <w:rFonts w:ascii="Calibri" w:hAnsi="Calibri"/>
+              </w:rPr>
+              <w:t xml:space="preserve"> (transfer) | Waters </w:t>
+            </w:r>
+            <w:proofErr w:type="spellStart"/>
+            <w:r>
+              <w:rPr>
+                <w:rFonts w:ascii="Calibri" w:hAnsi="Calibri"/>
+              </w:rPr>
+              <w:t>Xevo</w:t>
+            </w:r>
+            <w:proofErr w:type="spellEnd"/>
+            <w:r>
+              <w:rPr>
+                <w:rFonts w:ascii="Calibri" w:hAnsi="Calibri"/>
+              </w:rPr>
+              <w:t xml:space="preserve"> QTOF&gt;</w:t>
             </w:r>
           </w:p>
         </w:tc>
@@ -3364,7 +4047,49 @@
               <w:rPr>
                 <w:rFonts w:ascii="Calibri" w:hAnsi="Calibri"/>
               </w:rPr>
-              <w:t>Export an isolation list. This option is required for exporting an isolation list and has no default. This option cannot be used with –exp-translist-instrument or –exp-method-instrument, because you cannot export an isolation list and a transition list or method simultaneously.</w:t>
+              <w:t>Export an isolation list. This option is required for exporting an isolation list and has no default. This option cannot be used with –</w:t>
+            </w:r>
+            <w:proofErr w:type="spellStart"/>
+            <w:r>
+              <w:rPr>
+                <w:rFonts w:ascii="Calibri" w:hAnsi="Calibri"/>
+              </w:rPr>
+              <w:t>exp</w:t>
+            </w:r>
+            <w:proofErr w:type="spellEnd"/>
+            <w:r>
+              <w:rPr>
+                <w:rFonts w:ascii="Calibri" w:hAnsi="Calibri"/>
+              </w:rPr>
+              <w:t>-</w:t>
+            </w:r>
+            <w:proofErr w:type="spellStart"/>
+            <w:r>
+              <w:rPr>
+                <w:rFonts w:ascii="Calibri" w:hAnsi="Calibri"/>
+              </w:rPr>
+              <w:t>translist</w:t>
+            </w:r>
+            <w:proofErr w:type="spellEnd"/>
+            <w:r>
+              <w:rPr>
+                <w:rFonts w:ascii="Calibri" w:hAnsi="Calibri"/>
+              </w:rPr>
+              <w:t>-instrument or –</w:t>
+            </w:r>
+            <w:proofErr w:type="spellStart"/>
+            <w:r>
+              <w:rPr>
+                <w:rFonts w:ascii="Calibri" w:hAnsi="Calibri"/>
+              </w:rPr>
+              <w:t>exp</w:t>
+            </w:r>
+            <w:proofErr w:type="spellEnd"/>
+            <w:r>
+              <w:rPr>
+                <w:rFonts w:ascii="Calibri" w:hAnsi="Calibri"/>
+              </w:rPr>
+              <w:t>-method-instrument, because you cannot export an isolation list and a transition list or method simultaneously.</w:t>
             </w:r>
           </w:p>
         </w:tc>
@@ -3397,31 +4122,109 @@
               <w:rPr>
                 <w:rFonts w:ascii="Calibri" w:hAnsi="Calibri"/>
               </w:rPr>
-              <w:t>--exp-translist-instrument=&lt;AB Sciex | Agilent |</w:t>
-            </w:r>
-            <w:r>
-              <w:rPr>
-                <w:rFonts w:ascii="Calibri" w:hAnsi="Calibri"/>
-              </w:rPr>
-              <w:t xml:space="preserve"> Bruker | Shimadzu |</w:t>
-            </w:r>
-            <w:r>
-              <w:rPr>
-                <w:rFonts w:ascii="Calibri" w:hAnsi="Calibri"/>
-              </w:rPr>
-              <w:t xml:space="preserve"> Thermo</w:t>
-            </w:r>
-            <w:r>
-              <w:rPr>
-                <w:rFonts w:ascii="Calibri" w:hAnsi="Calibri"/>
-              </w:rPr>
-              <w:t xml:space="preserve"> | Thermo Quantiva</w:t>
-            </w:r>
-            <w:r>
-              <w:rPr>
-                <w:rFonts w:ascii="Calibri" w:hAnsi="Calibri"/>
-              </w:rPr>
-              <w:t xml:space="preserve"> | Waters&gt;</w:t>
+              <w:t>--</w:t>
+            </w:r>
+            <w:proofErr w:type="spellStart"/>
+            <w:r>
+              <w:rPr>
+                <w:rFonts w:ascii="Calibri" w:hAnsi="Calibri"/>
+              </w:rPr>
+              <w:t>exp</w:t>
+            </w:r>
+            <w:proofErr w:type="spellEnd"/>
+            <w:r>
+              <w:rPr>
+                <w:rFonts w:ascii="Calibri" w:hAnsi="Calibri"/>
+              </w:rPr>
+              <w:t>-</w:t>
+            </w:r>
+            <w:proofErr w:type="spellStart"/>
+            <w:r>
+              <w:rPr>
+                <w:rFonts w:ascii="Calibri" w:hAnsi="Calibri"/>
+              </w:rPr>
+              <w:t>translist</w:t>
+            </w:r>
+            <w:proofErr w:type="spellEnd"/>
+            <w:r>
+              <w:rPr>
+                <w:rFonts w:ascii="Calibri" w:hAnsi="Calibri"/>
+              </w:rPr>
+              <w:t xml:space="preserve">-instrument=&lt;AB </w:t>
+            </w:r>
+            <w:proofErr w:type="spellStart"/>
+            <w:r>
+              <w:rPr>
+                <w:rFonts w:ascii="Calibri" w:hAnsi="Calibri"/>
+              </w:rPr>
+              <w:t>Sciex</w:t>
+            </w:r>
+            <w:proofErr w:type="spellEnd"/>
+            <w:r>
+              <w:rPr>
+                <w:rFonts w:ascii="Calibri" w:hAnsi="Calibri"/>
+              </w:rPr>
+              <w:t xml:space="preserve"> | Agilent | </w:t>
+            </w:r>
+            <w:r>
+              <w:rPr>
+                <w:rFonts w:ascii="Calibri" w:hAnsi="Calibri"/>
+              </w:rPr>
+              <w:t>Bruker | Shimadzu |</w:t>
+            </w:r>
+            <w:r>
+              <w:rPr>
+                <w:rFonts w:ascii="Calibri" w:hAnsi="Calibri"/>
+              </w:rPr>
+              <w:t xml:space="preserve"> </w:t>
+            </w:r>
+            <w:proofErr w:type="spellStart"/>
+            <w:r>
+              <w:rPr>
+                <w:rFonts w:ascii="Calibri" w:hAnsi="Calibri"/>
+              </w:rPr>
+              <w:t>Thermo</w:t>
+            </w:r>
+            <w:proofErr w:type="spellEnd"/>
+            <w:r>
+              <w:rPr>
+                <w:rFonts w:ascii="Calibri" w:hAnsi="Calibri"/>
+              </w:rPr>
+              <w:t xml:space="preserve"> | </w:t>
+            </w:r>
+            <w:proofErr w:type="spellStart"/>
+            <w:r>
+              <w:rPr>
+                <w:rFonts w:ascii="Calibri" w:hAnsi="Calibri"/>
+              </w:rPr>
+              <w:t>Thermo</w:t>
+            </w:r>
+            <w:proofErr w:type="spellEnd"/>
+            <w:r>
+              <w:rPr>
+                <w:rFonts w:ascii="Calibri" w:hAnsi="Calibri"/>
+              </w:rPr>
+              <w:t xml:space="preserve"> </w:t>
+            </w:r>
+            <w:proofErr w:type="spellStart"/>
+            <w:r>
+              <w:rPr>
+                <w:rFonts w:ascii="Calibri" w:hAnsi="Calibri"/>
+              </w:rPr>
+              <w:t>Quantiva</w:t>
+            </w:r>
+            <w:proofErr w:type="spellEnd"/>
+            <w:r>
+              <w:rPr>
+                <w:rFonts w:ascii="Calibri" w:hAnsi="Calibri"/>
+              </w:rPr>
+              <w:t xml:space="preserve"> | </w:t>
+            </w:r>
+            <w:r>
+              <w:rPr>
+                <w:rFonts w:ascii="Calibri" w:hAnsi="Calibri"/>
+              </w:rPr>
+              <w:t>Waters&gt;</w:t>
             </w:r>
           </w:p>
         </w:tc>
@@ -3464,13 +4267,41 @@
               <w:rPr>
                 <w:rFonts w:ascii="Calibri" w:hAnsi="Calibri"/>
               </w:rPr>
-              <w:t xml:space="preserve">–exp-isolation-list or </w:t>
-            </w:r>
-            <w:r>
-              <w:rPr>
-                <w:rFonts w:ascii="Calibri" w:hAnsi="Calibri"/>
-              </w:rPr>
-              <w:t>--exp-method-instrument</w:t>
+              <w:t>–</w:t>
+            </w:r>
+            <w:proofErr w:type="spellStart"/>
+            <w:r>
+              <w:rPr>
+                <w:rFonts w:ascii="Calibri" w:hAnsi="Calibri"/>
+              </w:rPr>
+              <w:t>exp</w:t>
+            </w:r>
+            <w:proofErr w:type="spellEnd"/>
+            <w:r>
+              <w:rPr>
+                <w:rFonts w:ascii="Calibri" w:hAnsi="Calibri"/>
+              </w:rPr>
+              <w:t xml:space="preserve">-isolation-list or </w:t>
+            </w:r>
+            <w:r>
+              <w:rPr>
+                <w:rFonts w:ascii="Calibri" w:hAnsi="Calibri"/>
+              </w:rPr>
+              <w:t>--</w:t>
+            </w:r>
+            <w:proofErr w:type="spellStart"/>
+            <w:r>
+              <w:rPr>
+                <w:rFonts w:ascii="Calibri" w:hAnsi="Calibri"/>
+              </w:rPr>
+              <w:t>exp</w:t>
+            </w:r>
+            <w:proofErr w:type="spellEnd"/>
+            <w:r>
+              <w:rPr>
+                <w:rFonts w:ascii="Calibri" w:hAnsi="Calibri"/>
+              </w:rPr>
+              <w:t>-method-instrument</w:t>
             </w:r>
             <w:r>
               <w:rPr>
@@ -3482,13 +4313,13 @@
               <w:rPr>
                 <w:rFonts w:ascii="Calibri" w:hAnsi="Calibri"/>
               </w:rPr>
-              <w:t xml:space="preserve"> because you cannot export a </w:t>
-            </w:r>
-            <w:r>
-              <w:rPr>
-                <w:rFonts w:ascii="Calibri" w:hAnsi="Calibri"/>
-              </w:rPr>
-              <w:t>transition list and</w:t>
+              <w:t xml:space="preserve"> because you cannot export a transition list </w:t>
+            </w:r>
+            <w:r>
+              <w:rPr>
+                <w:rFonts w:ascii="Calibri" w:hAnsi="Calibri"/>
+              </w:rPr>
+              <w:t>and</w:t>
             </w:r>
             <w:r>
               <w:rPr>
@@ -3506,7 +4337,13 @@
               <w:rPr>
                 <w:rFonts w:ascii="Calibri" w:hAnsi="Calibri"/>
               </w:rPr>
-              <w:t xml:space="preserve"> simultaneously.</w:t>
+              <w:t xml:space="preserve"> </w:t>
+            </w:r>
+            <w:r>
+              <w:rPr>
+                <w:rFonts w:ascii="Calibri" w:hAnsi="Calibri"/>
+              </w:rPr>
+              <w:t>simultaneously.</w:t>
             </w:r>
           </w:p>
         </w:tc>
@@ -3563,8 +4400,16 @@
               <w:rPr>
                 <w:rFonts w:ascii="Calibri" w:hAnsi="Calibri"/>
               </w:rPr>
-              <w:t>AB Sciex</w:t>
-            </w:r>
+              <w:t xml:space="preserve">AB </w:t>
+            </w:r>
+            <w:proofErr w:type="spellStart"/>
+            <w:r>
+              <w:rPr>
+                <w:rFonts w:ascii="Calibri" w:hAnsi="Calibri"/>
+              </w:rPr>
+              <w:t>Sciex</w:t>
+            </w:r>
+            <w:proofErr w:type="spellEnd"/>
           </w:p>
         </w:tc>
         <w:tc>
@@ -3593,13 +4438,41 @@
               <w:rPr>
                 <w:rFonts w:ascii="Calibri" w:hAnsi="Calibri"/>
               </w:rPr>
-              <w:t>--exp-dwell-time</w:t>
-            </w:r>
-            <w:r>
-              <w:rPr>
-                <w:rFonts w:ascii="Calibri" w:hAnsi="Calibri"/>
-              </w:rPr>
-              <w:t>=&lt;millis&gt;</w:t>
+              <w:t>--</w:t>
+            </w:r>
+            <w:proofErr w:type="spellStart"/>
+            <w:r>
+              <w:rPr>
+                <w:rFonts w:ascii="Calibri" w:hAnsi="Calibri"/>
+              </w:rPr>
+              <w:t>exp</w:t>
+            </w:r>
+            <w:proofErr w:type="spellEnd"/>
+            <w:r>
+              <w:rPr>
+                <w:rFonts w:ascii="Calibri" w:hAnsi="Calibri"/>
+              </w:rPr>
+              <w:t>-dwell-time</w:t>
+            </w:r>
+            <w:r>
+              <w:rPr>
+                <w:rFonts w:ascii="Calibri" w:hAnsi="Calibri"/>
+              </w:rPr>
+              <w:t>=&lt;</w:t>
+            </w:r>
+            <w:proofErr w:type="spellStart"/>
+            <w:r>
+              <w:rPr>
+                <w:rFonts w:ascii="Calibri" w:hAnsi="Calibri"/>
+              </w:rPr>
+              <w:t>millis</w:t>
+            </w:r>
+            <w:proofErr w:type="spellEnd"/>
+            <w:r>
+              <w:rPr>
+                <w:rFonts w:ascii="Calibri" w:hAnsi="Calibri"/>
+              </w:rPr>
+              <w:t>&gt;</w:t>
             </w:r>
           </w:p>
         </w:tc>
@@ -3702,13 +4575,41 @@
               <w:rPr>
                 <w:rFonts w:ascii="Calibri" w:hAnsi="Calibri"/>
               </w:rPr>
-              <w:t>--exp-dwell-time</w:t>
-            </w:r>
-            <w:r>
-              <w:rPr>
-                <w:rFonts w:ascii="Calibri" w:hAnsi="Calibri"/>
-              </w:rPr>
-              <w:t>=&lt;millis&gt;</w:t>
+              <w:t>--</w:t>
+            </w:r>
+            <w:proofErr w:type="spellStart"/>
+            <w:r>
+              <w:rPr>
+                <w:rFonts w:ascii="Calibri" w:hAnsi="Calibri"/>
+              </w:rPr>
+              <w:t>exp</w:t>
+            </w:r>
+            <w:proofErr w:type="spellEnd"/>
+            <w:r>
+              <w:rPr>
+                <w:rFonts w:ascii="Calibri" w:hAnsi="Calibri"/>
+              </w:rPr>
+              <w:t>-dwell-time</w:t>
+            </w:r>
+            <w:r>
+              <w:rPr>
+                <w:rFonts w:ascii="Calibri" w:hAnsi="Calibri"/>
+              </w:rPr>
+              <w:t>=&lt;</w:t>
+            </w:r>
+            <w:proofErr w:type="spellStart"/>
+            <w:r>
+              <w:rPr>
+                <w:rFonts w:ascii="Calibri" w:hAnsi="Calibri"/>
+              </w:rPr>
+              <w:t>millis</w:t>
+            </w:r>
+            <w:proofErr w:type="spellEnd"/>
+            <w:r>
+              <w:rPr>
+                <w:rFonts w:ascii="Calibri" w:hAnsi="Calibri"/>
+              </w:rPr>
+              <w:t>&gt;</w:t>
             </w:r>
           </w:p>
         </w:tc>
@@ -3765,11 +4666,19 @@
                 <w:rFonts w:ascii="Calibri" w:hAnsi="Calibri"/>
               </w:rPr>
             </w:pPr>
-            <w:r>
-              <w:rPr>
-                <w:rFonts w:ascii="Calibri" w:hAnsi="Calibri"/>
-              </w:rPr>
-              <w:t>Thermo Scientific</w:t>
+            <w:proofErr w:type="spellStart"/>
+            <w:r>
+              <w:rPr>
+                <w:rFonts w:ascii="Calibri" w:hAnsi="Calibri"/>
+              </w:rPr>
+              <w:t>Thermo</w:t>
+            </w:r>
+            <w:proofErr w:type="spellEnd"/>
+            <w:r>
+              <w:rPr>
+                <w:rFonts w:ascii="Calibri" w:hAnsi="Calibri"/>
+              </w:rPr>
+              <w:t xml:space="preserve"> Scientific</w:t>
             </w:r>
           </w:p>
         </w:tc>
@@ -3798,7 +4707,21 @@
               <w:rPr>
                 <w:rFonts w:ascii="Calibri" w:hAnsi="Calibri"/>
               </w:rPr>
-              <w:t>--exp-add-energy-ramp</w:t>
+              <w:t>--</w:t>
+            </w:r>
+            <w:proofErr w:type="spellStart"/>
+            <w:r>
+              <w:rPr>
+                <w:rFonts w:ascii="Calibri" w:hAnsi="Calibri"/>
+              </w:rPr>
+              <w:t>exp</w:t>
+            </w:r>
+            <w:proofErr w:type="spellEnd"/>
+            <w:r>
+              <w:rPr>
+                <w:rFonts w:ascii="Calibri" w:hAnsi="Calibri"/>
+              </w:rPr>
+              <w:t>-add-energy-ramp</w:t>
             </w:r>
           </w:p>
         </w:tc>
@@ -3894,7 +4817,21 @@
               <w:rPr>
                 <w:rFonts w:ascii="Calibri" w:hAnsi="Calibri"/>
               </w:rPr>
-              <w:t>--exp-run-length</w:t>
+              <w:t>--</w:t>
+            </w:r>
+            <w:proofErr w:type="spellStart"/>
+            <w:r>
+              <w:rPr>
+                <w:rFonts w:ascii="Calibri" w:hAnsi="Calibri"/>
+              </w:rPr>
+              <w:t>exp</w:t>
+            </w:r>
+            <w:proofErr w:type="spellEnd"/>
+            <w:r>
+              <w:rPr>
+                <w:rFonts w:ascii="Calibri" w:hAnsi="Calibri"/>
+              </w:rPr>
+              <w:t>-run-length</w:t>
             </w:r>
             <w:r>
               <w:rPr>
@@ -4034,7 +4971,21 @@
               <w:rPr>
                 <w:rFonts w:ascii="Calibri" w:hAnsi="Calibri"/>
               </w:rPr>
-              <w:t xml:space="preserve">--exp-method-instrument=&lt;AB SCIEX QTRAP | </w:t>
+              <w:t>--</w:t>
+            </w:r>
+            <w:proofErr w:type="spellStart"/>
+            <w:r>
+              <w:rPr>
+                <w:rFonts w:ascii="Calibri" w:hAnsi="Calibri"/>
+              </w:rPr>
+              <w:t>exp</w:t>
+            </w:r>
+            <w:proofErr w:type="spellEnd"/>
+            <w:r>
+              <w:rPr>
+                <w:rFonts w:ascii="Calibri" w:hAnsi="Calibri"/>
+              </w:rPr>
+              <w:t xml:space="preserve">-method-instrument=&lt;AB SCIEX QTRAP | </w:t>
             </w:r>
             <w:r>
               <w:rPr>
@@ -4046,13 +4997,13 @@
               <w:rPr>
                 <w:rFonts w:ascii="Calibri" w:hAnsi="Calibri"/>
               </w:rPr>
-              <w:t>Agilent 6400 Series |</w:t>
-            </w:r>
-            <w:r>
-              <w:rPr>
-                <w:rFonts w:ascii="Calibri" w:hAnsi="Calibri"/>
-              </w:rPr>
-              <w:t xml:space="preserve"> Bruker TOF | </w:t>
+              <w:t xml:space="preserve">Agilent 6400 Series | </w:t>
+            </w:r>
+            <w:r>
+              <w:rPr>
+                <w:rFonts w:ascii="Calibri" w:hAnsi="Calibri"/>
+              </w:rPr>
+              <w:t xml:space="preserve">Bruker TOF | </w:t>
             </w:r>
             <w:r>
               <w:rPr>
@@ -4066,23 +5017,95 @@
               </w:rPr>
               <w:t xml:space="preserve">Shimadzu | </w:t>
             </w:r>
-            <w:r>
-              <w:rPr>
-                <w:rFonts w:ascii="Calibri" w:hAnsi="Calibri"/>
-              </w:rPr>
-              <w:t xml:space="preserve">Thermo TSQ | Thermo LTQ | </w:t>
-            </w:r>
-            <w:r>
-              <w:rPr>
-                <w:rFonts w:ascii="Calibri" w:hAnsi="Calibri"/>
-              </w:rPr>
-              <w:t xml:space="preserve">Thermo Quantiva | Thermo Fusion | </w:t>
-            </w:r>
-            <w:r>
-              <w:rPr>
-                <w:rFonts w:ascii="Calibri" w:hAnsi="Calibri"/>
-              </w:rPr>
-              <w:t xml:space="preserve">Waters Xevo </w:t>
+            <w:proofErr w:type="spellStart"/>
+            <w:r>
+              <w:rPr>
+                <w:rFonts w:ascii="Calibri" w:hAnsi="Calibri"/>
+              </w:rPr>
+              <w:t>Thermo</w:t>
+            </w:r>
+            <w:proofErr w:type="spellEnd"/>
+            <w:r>
+              <w:rPr>
+                <w:rFonts w:ascii="Calibri" w:hAnsi="Calibri"/>
+              </w:rPr>
+              <w:t xml:space="preserve"> TSQ | </w:t>
+            </w:r>
+            <w:proofErr w:type="spellStart"/>
+            <w:r>
+              <w:rPr>
+                <w:rFonts w:ascii="Calibri" w:hAnsi="Calibri"/>
+              </w:rPr>
+              <w:t>Thermo</w:t>
+            </w:r>
+            <w:proofErr w:type="spellEnd"/>
+            <w:r>
+              <w:rPr>
+                <w:rFonts w:ascii="Calibri" w:hAnsi="Calibri"/>
+              </w:rPr>
+              <w:t xml:space="preserve"> LTQ | </w:t>
+            </w:r>
+            <w:proofErr w:type="spellStart"/>
+            <w:r>
+              <w:rPr>
+                <w:rFonts w:ascii="Calibri" w:hAnsi="Calibri"/>
+              </w:rPr>
+              <w:t>Thermo</w:t>
+            </w:r>
+            <w:proofErr w:type="spellEnd"/>
+            <w:r>
+              <w:rPr>
+                <w:rFonts w:ascii="Calibri" w:hAnsi="Calibri"/>
+              </w:rPr>
+              <w:t xml:space="preserve"> </w:t>
+            </w:r>
+            <w:proofErr w:type="spellStart"/>
+            <w:r>
+              <w:rPr>
+                <w:rFonts w:ascii="Calibri" w:hAnsi="Calibri"/>
+              </w:rPr>
+              <w:t>Quantiva</w:t>
+            </w:r>
+            <w:proofErr w:type="spellEnd"/>
+            <w:r>
+              <w:rPr>
+                <w:rFonts w:ascii="Calibri" w:hAnsi="Calibri"/>
+              </w:rPr>
+              <w:t xml:space="preserve"> | </w:t>
+            </w:r>
+            <w:proofErr w:type="spellStart"/>
+            <w:r>
+              <w:rPr>
+                <w:rFonts w:ascii="Calibri" w:hAnsi="Calibri"/>
+              </w:rPr>
+              <w:t>Thermo</w:t>
+            </w:r>
+            <w:proofErr w:type="spellEnd"/>
+            <w:r>
+              <w:rPr>
+                <w:rFonts w:ascii="Calibri" w:hAnsi="Calibri"/>
+              </w:rPr>
+              <w:t xml:space="preserve"> Fusion | </w:t>
+            </w:r>
+            <w:r>
+              <w:rPr>
+                <w:rFonts w:ascii="Calibri" w:hAnsi="Calibri"/>
+              </w:rPr>
+              <w:t xml:space="preserve">Waters </w:t>
+            </w:r>
+            <w:proofErr w:type="spellStart"/>
+            <w:r>
+              <w:rPr>
+                <w:rFonts w:ascii="Calibri" w:hAnsi="Calibri"/>
+              </w:rPr>
+              <w:t>Xevo</w:t>
+            </w:r>
+            <w:proofErr w:type="spellEnd"/>
+            <w:r>
+              <w:rPr>
+                <w:rFonts w:ascii="Calibri" w:hAnsi="Calibri"/>
+              </w:rPr>
+              <w:t xml:space="preserve"> </w:t>
             </w:r>
             <w:r>
               <w:rPr>
@@ -4137,13 +5160,69 @@
               <w:rPr>
                 <w:rFonts w:ascii="Calibri" w:hAnsi="Calibri"/>
               </w:rPr>
-              <w:t xml:space="preserve">–exp-isolationlist-instrument or </w:t>
-            </w:r>
-            <w:r>
-              <w:rPr>
-                <w:rFonts w:ascii="Calibri" w:hAnsi="Calibri"/>
-              </w:rPr>
-              <w:t>--exp-translist-instrument,</w:t>
+              <w:t>–</w:t>
+            </w:r>
+            <w:proofErr w:type="spellStart"/>
+            <w:r>
+              <w:rPr>
+                <w:rFonts w:ascii="Calibri" w:hAnsi="Calibri"/>
+              </w:rPr>
+              <w:t>exp</w:t>
+            </w:r>
+            <w:proofErr w:type="spellEnd"/>
+            <w:r>
+              <w:rPr>
+                <w:rFonts w:ascii="Calibri" w:hAnsi="Calibri"/>
+              </w:rPr>
+              <w:t>-</w:t>
+            </w:r>
+            <w:proofErr w:type="spellStart"/>
+            <w:r>
+              <w:rPr>
+                <w:rFonts w:ascii="Calibri" w:hAnsi="Calibri"/>
+              </w:rPr>
+              <w:t>isolationlist</w:t>
+            </w:r>
+            <w:proofErr w:type="spellEnd"/>
+            <w:r>
+              <w:rPr>
+                <w:rFonts w:ascii="Calibri" w:hAnsi="Calibri"/>
+              </w:rPr>
+              <w:t xml:space="preserve">-instrument or </w:t>
+            </w:r>
+            <w:r>
+              <w:rPr>
+                <w:rFonts w:ascii="Calibri" w:hAnsi="Calibri"/>
+              </w:rPr>
+              <w:t>--</w:t>
+            </w:r>
+            <w:proofErr w:type="spellStart"/>
+            <w:r>
+              <w:rPr>
+                <w:rFonts w:ascii="Calibri" w:hAnsi="Calibri"/>
+              </w:rPr>
+              <w:t>exp</w:t>
+            </w:r>
+            <w:proofErr w:type="spellEnd"/>
+            <w:r>
+              <w:rPr>
+                <w:rFonts w:ascii="Calibri" w:hAnsi="Calibri"/>
+              </w:rPr>
+              <w:t>-</w:t>
+            </w:r>
+            <w:proofErr w:type="spellStart"/>
+            <w:r>
+              <w:rPr>
+                <w:rFonts w:ascii="Calibri" w:hAnsi="Calibri"/>
+              </w:rPr>
+              <w:t>translist</w:t>
+            </w:r>
+            <w:proofErr w:type="spellEnd"/>
+            <w:r>
+              <w:rPr>
+                <w:rFonts w:ascii="Calibri" w:hAnsi="Calibri"/>
+              </w:rPr>
+              <w:t>-instrument,</w:t>
             </w:r>
             <w:r>
               <w:rPr>
@@ -4198,15 +5277,36 @@
               <w:rPr>
                 <w:rFonts w:ascii="Calibri" w:hAnsi="Calibri"/>
               </w:rPr>
-              <w:lastRenderedPageBreak/>
-              <w:t>--exp-template</w:t>
-            </w:r>
-            <w:r>
-              <w:rPr>
-                <w:rFonts w:ascii="Calibri" w:hAnsi="Calibri"/>
-              </w:rPr>
-              <w:t>=path/to/file.meth|exp|dam|m</w:t>
-            </w:r>
+              <w:t>--</w:t>
+            </w:r>
+            <w:proofErr w:type="spellStart"/>
+            <w:r>
+              <w:rPr>
+                <w:rFonts w:ascii="Calibri" w:hAnsi="Calibri"/>
+              </w:rPr>
+              <w:t>exp</w:t>
+            </w:r>
+            <w:proofErr w:type="spellEnd"/>
+            <w:r>
+              <w:rPr>
+                <w:rFonts w:ascii="Calibri" w:hAnsi="Calibri"/>
+              </w:rPr>
+              <w:t>-template</w:t>
+            </w:r>
+            <w:r>
+              <w:rPr>
+                <w:rFonts w:ascii="Calibri" w:hAnsi="Calibri"/>
+              </w:rPr>
+              <w:t>=path/to/</w:t>
+            </w:r>
+            <w:proofErr w:type="spellStart"/>
+            <w:r>
+              <w:rPr>
+                <w:rFonts w:ascii="Calibri" w:hAnsi="Calibri"/>
+              </w:rPr>
+              <w:t>file.meth|exp|dam|m</w:t>
+            </w:r>
+            <w:proofErr w:type="spellEnd"/>
           </w:p>
         </w:tc>
         <w:tc>
@@ -4295,8 +5395,30 @@
               <w:rPr>
                 <w:rFonts w:ascii="Calibri" w:hAnsi="Calibri"/>
               </w:rPr>
-              <w:t>AB Sciex Qtrap</w:t>
-            </w:r>
+              <w:t xml:space="preserve">AB </w:t>
+            </w:r>
+            <w:proofErr w:type="spellStart"/>
+            <w:r>
+              <w:rPr>
+                <w:rFonts w:ascii="Calibri" w:hAnsi="Calibri"/>
+              </w:rPr>
+              <w:t>Sciex</w:t>
+            </w:r>
+            <w:proofErr w:type="spellEnd"/>
+            <w:r>
+              <w:rPr>
+                <w:rFonts w:ascii="Calibri" w:hAnsi="Calibri"/>
+              </w:rPr>
+              <w:t xml:space="preserve"> </w:t>
+            </w:r>
+            <w:proofErr w:type="spellStart"/>
+            <w:r>
+              <w:rPr>
+                <w:rFonts w:ascii="Calibri" w:hAnsi="Calibri"/>
+              </w:rPr>
+              <w:t>Qtrap</w:t>
+            </w:r>
+            <w:proofErr w:type="spellEnd"/>
           </w:p>
         </w:tc>
         <w:tc>
@@ -4325,13 +5447,41 @@
               <w:rPr>
                 <w:rFonts w:ascii="Calibri" w:hAnsi="Calibri"/>
               </w:rPr>
-              <w:t>--exp-dwell-time</w:t>
-            </w:r>
-            <w:r>
-              <w:rPr>
-                <w:rFonts w:ascii="Calibri" w:hAnsi="Calibri"/>
-              </w:rPr>
-              <w:t>=&lt;millis&gt;</w:t>
+              <w:t>--</w:t>
+            </w:r>
+            <w:proofErr w:type="spellStart"/>
+            <w:r>
+              <w:rPr>
+                <w:rFonts w:ascii="Calibri" w:hAnsi="Calibri"/>
+              </w:rPr>
+              <w:t>exp</w:t>
+            </w:r>
+            <w:proofErr w:type="spellEnd"/>
+            <w:r>
+              <w:rPr>
+                <w:rFonts w:ascii="Calibri" w:hAnsi="Calibri"/>
+              </w:rPr>
+              <w:t>-dwell-time</w:t>
+            </w:r>
+            <w:r>
+              <w:rPr>
+                <w:rFonts w:ascii="Calibri" w:hAnsi="Calibri"/>
+              </w:rPr>
+              <w:t>=&lt;</w:t>
+            </w:r>
+            <w:proofErr w:type="spellStart"/>
+            <w:r>
+              <w:rPr>
+                <w:rFonts w:ascii="Calibri" w:hAnsi="Calibri"/>
+              </w:rPr>
+              <w:t>millis</w:t>
+            </w:r>
+            <w:proofErr w:type="spellEnd"/>
+            <w:r>
+              <w:rPr>
+                <w:rFonts w:ascii="Calibri" w:hAnsi="Calibri"/>
+              </w:rPr>
+              <w:t>&gt;</w:t>
             </w:r>
           </w:p>
         </w:tc>
@@ -4422,13 +5572,41 @@
               <w:rPr>
                 <w:rFonts w:ascii="Calibri" w:hAnsi="Calibri"/>
               </w:rPr>
-              <w:t>--exp-dwell-time</w:t>
-            </w:r>
-            <w:r>
-              <w:rPr>
-                <w:rFonts w:ascii="Calibri" w:hAnsi="Calibri"/>
-              </w:rPr>
-              <w:t>=&lt;millis&gt;</w:t>
+              <w:t>--</w:t>
+            </w:r>
+            <w:proofErr w:type="spellStart"/>
+            <w:r>
+              <w:rPr>
+                <w:rFonts w:ascii="Calibri" w:hAnsi="Calibri"/>
+              </w:rPr>
+              <w:t>exp</w:t>
+            </w:r>
+            <w:proofErr w:type="spellEnd"/>
+            <w:r>
+              <w:rPr>
+                <w:rFonts w:ascii="Calibri" w:hAnsi="Calibri"/>
+              </w:rPr>
+              <w:t>-dwell-time</w:t>
+            </w:r>
+            <w:r>
+              <w:rPr>
+                <w:rFonts w:ascii="Calibri" w:hAnsi="Calibri"/>
+              </w:rPr>
+              <w:t>=&lt;</w:t>
+            </w:r>
+            <w:proofErr w:type="spellStart"/>
+            <w:r>
+              <w:rPr>
+                <w:rFonts w:ascii="Calibri" w:hAnsi="Calibri"/>
+              </w:rPr>
+              <w:t>millis</w:t>
+            </w:r>
+            <w:proofErr w:type="spellEnd"/>
+            <w:r>
+              <w:rPr>
+                <w:rFonts w:ascii="Calibri" w:hAnsi="Calibri"/>
+              </w:rPr>
+              <w:t>&gt;</w:t>
             </w:r>
           </w:p>
         </w:tc>
@@ -4485,11 +5663,19 @@
                 <w:rFonts w:ascii="Calibri" w:hAnsi="Calibri"/>
               </w:rPr>
             </w:pPr>
-            <w:r>
-              <w:rPr>
-                <w:rFonts w:ascii="Calibri" w:hAnsi="Calibri"/>
-              </w:rPr>
-              <w:t>Thermo (all but LTQ)</w:t>
+            <w:proofErr w:type="spellStart"/>
+            <w:r>
+              <w:rPr>
+                <w:rFonts w:ascii="Calibri" w:hAnsi="Calibri"/>
+              </w:rPr>
+              <w:t>Thermo</w:t>
+            </w:r>
+            <w:proofErr w:type="spellEnd"/>
+            <w:r>
+              <w:rPr>
+                <w:rFonts w:ascii="Calibri" w:hAnsi="Calibri"/>
+              </w:rPr>
+              <w:t xml:space="preserve"> (all but LTQ)</w:t>
             </w:r>
           </w:p>
         </w:tc>
@@ -4518,7 +5704,21 @@
               <w:rPr>
                 <w:rFonts w:ascii="Calibri" w:hAnsi="Calibri"/>
               </w:rPr>
-              <w:t>--exp-run-length</w:t>
+              <w:t>--</w:t>
+            </w:r>
+            <w:proofErr w:type="spellStart"/>
+            <w:r>
+              <w:rPr>
+                <w:rFonts w:ascii="Calibri" w:hAnsi="Calibri"/>
+              </w:rPr>
+              <w:t>exp</w:t>
+            </w:r>
+            <w:proofErr w:type="spellEnd"/>
+            <w:r>
+              <w:rPr>
+                <w:rFonts w:ascii="Calibri" w:hAnsi="Calibri"/>
+              </w:rPr>
+              <w:t>-run-length</w:t>
             </w:r>
             <w:r>
               <w:rPr>
@@ -4614,7 +5814,21 @@
               <w:rPr>
                 <w:rFonts w:ascii="Calibri" w:hAnsi="Calibri"/>
               </w:rPr>
-              <w:t>--exp-run-length=&lt;minutes&gt;</w:t>
+              <w:t>--</w:t>
+            </w:r>
+            <w:proofErr w:type="spellStart"/>
+            <w:r>
+              <w:rPr>
+                <w:rFonts w:ascii="Calibri" w:hAnsi="Calibri"/>
+              </w:rPr>
+              <w:t>exp</w:t>
+            </w:r>
+            <w:proofErr w:type="spellEnd"/>
+            <w:r>
+              <w:rPr>
+                <w:rFonts w:ascii="Calibri" w:hAnsi="Calibri"/>
+              </w:rPr>
+              <w:t>-run-length=&lt;minutes&gt;</w:t>
             </w:r>
           </w:p>
         </w:tc>
@@ -4703,7 +5917,23 @@
                 <w:rFonts w:ascii="Calibri" w:eastAsia="Calibri" w:hAnsi="Calibri" w:cs="Calibri"/>
                 <w:color w:val="00000A"/>
               </w:rPr>
-              <w:t>--exp-file=path/to/file</w:t>
+              <w:t>--</w:t>
+            </w:r>
+            <w:proofErr w:type="spellStart"/>
+            <w:r>
+              <w:rPr>
+                <w:rFonts w:ascii="Calibri" w:eastAsia="Calibri" w:hAnsi="Calibri" w:cs="Calibri"/>
+                <w:color w:val="00000A"/>
+              </w:rPr>
+              <w:t>exp</w:t>
+            </w:r>
+            <w:proofErr w:type="spellEnd"/>
+            <w:r>
+              <w:rPr>
+                <w:rFonts w:ascii="Calibri" w:eastAsia="Calibri" w:hAnsi="Calibri" w:cs="Calibri"/>
+                <w:color w:val="00000A"/>
+              </w:rPr>
+              <w:t>-file=path/to/file</w:t>
             </w:r>
           </w:p>
         </w:tc>
@@ -4768,7 +5998,23 @@
                 <w:rFonts w:ascii="Calibri" w:eastAsia="Calibri" w:hAnsi="Calibri" w:cs="Calibri"/>
                 <w:color w:val="00000A"/>
               </w:rPr>
-              <w:t>--exp-strategy=&lt;single | protein | buckets&gt;</w:t>
+              <w:t>--</w:t>
+            </w:r>
+            <w:proofErr w:type="spellStart"/>
+            <w:r>
+              <w:rPr>
+                <w:rFonts w:ascii="Calibri" w:eastAsia="Calibri" w:hAnsi="Calibri" w:cs="Calibri"/>
+                <w:color w:val="00000A"/>
+              </w:rPr>
+              <w:t>exp</w:t>
+            </w:r>
+            <w:proofErr w:type="spellEnd"/>
+            <w:r>
+              <w:rPr>
+                <w:rFonts w:ascii="Calibri" w:eastAsia="Calibri" w:hAnsi="Calibri" w:cs="Calibri"/>
+                <w:color w:val="00000A"/>
+              </w:rPr>
+              <w:t>-strategy=&lt;single | protein | buckets&gt;</w:t>
             </w:r>
           </w:p>
         </w:tc>
@@ -4830,7 +6076,21 @@
               <w:rPr>
                 <w:rFonts w:ascii="Calibri" w:hAnsi="Calibri"/>
               </w:rPr>
-              <w:t>--exp-method-type=&lt;standard | scheduled</w:t>
+              <w:t>--</w:t>
+            </w:r>
+            <w:proofErr w:type="spellStart"/>
+            <w:r>
+              <w:rPr>
+                <w:rFonts w:ascii="Calibri" w:hAnsi="Calibri"/>
+              </w:rPr>
+              <w:t>exp</w:t>
+            </w:r>
+            <w:proofErr w:type="spellEnd"/>
+            <w:r>
+              <w:rPr>
+                <w:rFonts w:ascii="Calibri" w:hAnsi="Calibri"/>
+              </w:rPr>
+              <w:t>-method-type=&lt;standard | scheduled</w:t>
             </w:r>
             <w:r>
               <w:rPr>
@@ -4939,7 +6199,21 @@
               <w:rPr>
                 <w:rFonts w:ascii="Calibri" w:hAnsi="Calibri"/>
               </w:rPr>
-              <w:t>--exp-max-trans=&lt;number&gt;</w:t>
+              <w:t>--</w:t>
+            </w:r>
+            <w:proofErr w:type="spellStart"/>
+            <w:r>
+              <w:rPr>
+                <w:rFonts w:ascii="Calibri" w:hAnsi="Calibri"/>
+              </w:rPr>
+              <w:t>exp</w:t>
+            </w:r>
+            <w:proofErr w:type="spellEnd"/>
+            <w:r>
+              <w:rPr>
+                <w:rFonts w:ascii="Calibri" w:hAnsi="Calibri"/>
+              </w:rPr>
+              <w:t>-max-trans=&lt;number&gt;</w:t>
             </w:r>
           </w:p>
         </w:tc>
@@ -5000,7 +6274,49 @@
               <w:rPr>
                 <w:rFonts w:ascii="Calibri" w:hAnsi="Calibri"/>
               </w:rPr>
-              <w:t>--exp-optimizing=&lt;ce | dp&gt;</w:t>
+              <w:t>--</w:t>
+            </w:r>
+            <w:proofErr w:type="spellStart"/>
+            <w:r>
+              <w:rPr>
+                <w:rFonts w:ascii="Calibri" w:hAnsi="Calibri"/>
+              </w:rPr>
+              <w:t>exp</w:t>
+            </w:r>
+            <w:proofErr w:type="spellEnd"/>
+            <w:r>
+              <w:rPr>
+                <w:rFonts w:ascii="Calibri" w:hAnsi="Calibri"/>
+              </w:rPr>
+              <w:t>-optimizing=&lt;</w:t>
+            </w:r>
+            <w:proofErr w:type="spellStart"/>
+            <w:r>
+              <w:rPr>
+                <w:rFonts w:ascii="Calibri" w:hAnsi="Calibri"/>
+              </w:rPr>
+              <w:t>ce</w:t>
+            </w:r>
+            <w:proofErr w:type="spellEnd"/>
+            <w:r>
+              <w:rPr>
+                <w:rFonts w:ascii="Calibri" w:hAnsi="Calibri"/>
+              </w:rPr>
+              <w:t xml:space="preserve"> | </w:t>
+            </w:r>
+            <w:proofErr w:type="spellStart"/>
+            <w:r>
+              <w:rPr>
+                <w:rFonts w:ascii="Calibri" w:hAnsi="Calibri"/>
+              </w:rPr>
+              <w:t>dp</w:t>
+            </w:r>
+            <w:proofErr w:type="spellEnd"/>
+            <w:r>
+              <w:rPr>
+                <w:rFonts w:ascii="Calibri" w:hAnsi="Calibri"/>
+              </w:rPr>
+              <w:t>&gt;</w:t>
             </w:r>
           </w:p>
         </w:tc>
@@ -5036,7 +6352,21 @@
               <w:rPr>
                 <w:rFonts w:ascii="Calibri" w:hAnsi="Calibri"/>
               </w:rPr>
-              <w:t xml:space="preserve"> collision energy or declustering potential.</w:t>
+              <w:t xml:space="preserve"> collision energy or </w:t>
+            </w:r>
+            <w:proofErr w:type="spellStart"/>
+            <w:r>
+              <w:rPr>
+                <w:rFonts w:ascii="Calibri" w:hAnsi="Calibri"/>
+              </w:rPr>
+              <w:t>declustering</w:t>
+            </w:r>
+            <w:proofErr w:type="spellEnd"/>
+            <w:r>
+              <w:rPr>
+                <w:rFonts w:ascii="Calibri" w:hAnsi="Calibri"/>
+              </w:rPr>
+              <w:t xml:space="preserve"> potential.</w:t>
             </w:r>
           </w:p>
         </w:tc>
@@ -5069,7 +6399,21 @@
               <w:rPr>
                 <w:rFonts w:ascii="Calibri" w:hAnsi="Calibri"/>
               </w:rPr>
-              <w:t>--exp-scheduling-replicate</w:t>
+              <w:t>--</w:t>
+            </w:r>
+            <w:proofErr w:type="spellStart"/>
+            <w:r>
+              <w:rPr>
+                <w:rFonts w:ascii="Calibri" w:hAnsi="Calibri"/>
+              </w:rPr>
+              <w:t>exp</w:t>
+            </w:r>
+            <w:proofErr w:type="spellEnd"/>
+            <w:r>
+              <w:rPr>
+                <w:rFonts w:ascii="Calibri" w:hAnsi="Calibri"/>
+              </w:rPr>
+              <w:t>-scheduling-replicate</w:t>
             </w:r>
             <w:r>
               <w:rPr>
@@ -5130,14 +6474,7 @@
               <w:rPr>
                 <w:rFonts w:ascii="Calibri" w:hAnsi="Calibri"/>
               </w:rPr>
-              <w:t xml:space="preserve">, but if you specify one, the method will be scheduled based on that </w:t>
-            </w:r>
-            <w:r>
-              <w:rPr>
-                <w:rFonts w:ascii="Calibri" w:hAnsi="Calibri"/>
-              </w:rPr>
-              <w:lastRenderedPageBreak/>
-              <w:t>replicate.</w:t>
+              <w:t>, but if you specify one, the method will be scheduled based on that replicate.</w:t>
             </w:r>
           </w:p>
         </w:tc>
@@ -5169,8 +6506,21 @@
               <w:rPr>
                 <w:rFonts w:ascii="Calibri" w:hAnsi="Calibri"/>
               </w:rPr>
-              <w:lastRenderedPageBreak/>
-              <w:t>--exp-ignore-proteins</w:t>
+              <w:t>--</w:t>
+            </w:r>
+            <w:proofErr w:type="spellStart"/>
+            <w:r>
+              <w:rPr>
+                <w:rFonts w:ascii="Calibri" w:hAnsi="Calibri"/>
+              </w:rPr>
+              <w:t>exp</w:t>
+            </w:r>
+            <w:proofErr w:type="spellEnd"/>
+            <w:r>
+              <w:rPr>
+                <w:rFonts w:ascii="Calibri" w:hAnsi="Calibri"/>
+              </w:rPr>
+              <w:t>-ignore-proteins</w:t>
             </w:r>
           </w:p>
         </w:tc>
@@ -5233,7 +6583,21 @@
               <w:rPr>
                 <w:rFonts w:ascii="Calibri" w:hAnsi="Calibri"/>
               </w:rPr>
-              <w:t>--exp-primary-count=&lt;number&gt;</w:t>
+              <w:t>--</w:t>
+            </w:r>
+            <w:proofErr w:type="spellStart"/>
+            <w:r>
+              <w:rPr>
+                <w:rFonts w:ascii="Calibri" w:hAnsi="Calibri"/>
+              </w:rPr>
+              <w:t>exp</w:t>
+            </w:r>
+            <w:proofErr w:type="spellEnd"/>
+            <w:r>
+              <w:rPr>
+                <w:rFonts w:ascii="Calibri" w:hAnsi="Calibri"/>
+              </w:rPr>
+              <w:t>-primary-count=&lt;number&gt;</w:t>
             </w:r>
           </w:p>
         </w:tc>
@@ -5264,7 +6628,21 @@
               <w:rPr>
                 <w:rFonts w:ascii="Calibri" w:hAnsi="Calibri"/>
               </w:rPr>
-              <w:t>For --exp-method-type=triggered specifies the number of transitions to make primary.</w:t>
+              <w:t>For --</w:t>
+            </w:r>
+            <w:proofErr w:type="spellStart"/>
+            <w:r>
+              <w:rPr>
+                <w:rFonts w:ascii="Calibri" w:hAnsi="Calibri"/>
+              </w:rPr>
+              <w:t>exp</w:t>
+            </w:r>
+            <w:proofErr w:type="spellEnd"/>
+            <w:r>
+              <w:rPr>
+                <w:rFonts w:ascii="Calibri" w:hAnsi="Calibri"/>
+              </w:rPr>
+              <w:t>-method-type=triggered specifies the number of transitions to make primary.</w:t>
             </w:r>
           </w:p>
         </w:tc>
@@ -5338,6 +6716,7 @@
               </w:rPr>
               <w:t xml:space="preserve">=&lt;server </w:t>
             </w:r>
+            <w:proofErr w:type="spellStart"/>
             <w:r>
               <w:rPr>
                 <w:rFonts w:ascii="Calibri" w:eastAsia="Calibri" w:hAnsi="Calibri" w:cs="Calibri"/>
@@ -5345,6 +6724,7 @@
               </w:rPr>
               <w:t>url</w:t>
             </w:r>
+            <w:proofErr w:type="spellEnd"/>
             <w:r>
               <w:rPr>
                 <w:rFonts w:ascii="Calibri" w:eastAsia="Calibri" w:hAnsi="Calibri" w:cs="Calibri"/>
@@ -5403,7 +6783,7 @@
                 <w:rFonts w:ascii="Calibri" w:hAnsi="Calibri"/>
               </w:rPr>
             </w:pPr>
-            <w:hyperlink r:id="rId8" w:history="1">
+            <w:hyperlink r:id="rId9" w:history="1">
               <w:r>
                 <w:rPr>
                   <w:rStyle w:val="Hyperlink"/>
@@ -5714,11 +7094,33 @@
               </w:rPr>
               <w:t xml:space="preserve"> (e.g. </w:t>
             </w:r>
-            <w:r>
-              <w:rPr>
-                <w:rFonts w:ascii="Calibri" w:hAnsi="Calibri"/>
-              </w:rPr>
-              <w:t>MyProject/MyFolder)</w:t>
+            <w:proofErr w:type="spellStart"/>
+            <w:r>
+              <w:rPr>
+                <w:rFonts w:ascii="Calibri" w:hAnsi="Calibri"/>
+              </w:rPr>
+              <w:t>MyProject</w:t>
+            </w:r>
+            <w:proofErr w:type="spellEnd"/>
+            <w:r>
+              <w:rPr>
+                <w:rFonts w:ascii="Calibri" w:hAnsi="Calibri"/>
+              </w:rPr>
+              <w:t>/</w:t>
+            </w:r>
+            <w:proofErr w:type="spellStart"/>
+            <w:r>
+              <w:rPr>
+                <w:rFonts w:ascii="Calibri" w:hAnsi="Calibri"/>
+              </w:rPr>
+              <w:t>MyFolder</w:t>
+            </w:r>
+            <w:proofErr w:type="spellEnd"/>
+            <w:r>
+              <w:rPr>
+                <w:rFonts w:ascii="Calibri" w:hAnsi="Calibri"/>
+              </w:rPr>
+              <w:t>)</w:t>
             </w:r>
             <w:r>
               <w:rPr>
@@ -5891,7 +7293,21 @@
               <w:rPr>
                 <w:rFonts w:ascii="Calibri" w:hAnsi="Calibri"/>
               </w:rPr>
-              <w:t>--full-scan-precursor-res-mz=&lt;m/z value&gt;</w:t>
+              <w:t>--full-scan-precursor-res-</w:t>
+            </w:r>
+            <w:proofErr w:type="spellStart"/>
+            <w:r>
+              <w:rPr>
+                <w:rFonts w:ascii="Calibri" w:hAnsi="Calibri"/>
+              </w:rPr>
+              <w:t>mz</w:t>
+            </w:r>
+            <w:proofErr w:type="spellEnd"/>
+            <w:r>
+              <w:rPr>
+                <w:rFonts w:ascii="Calibri" w:hAnsi="Calibri"/>
+              </w:rPr>
+              <w:t>=&lt;m/z value&gt;</w:t>
             </w:r>
           </w:p>
         </w:tc>
@@ -5922,7 +7338,35 @@
               <w:rPr>
                 <w:rFonts w:ascii="Calibri" w:hAnsi="Calibri"/>
               </w:rPr>
-              <w:t>The m/z value at which the precursor mass analyzer resolving power is specified. (applies only to orbitrap and ft_icr mass analyzers)</w:t>
+              <w:t xml:space="preserve">The m/z value at which the precursor mass analyzer resolving power is specified. (applies only to </w:t>
+            </w:r>
+            <w:proofErr w:type="spellStart"/>
+            <w:r>
+              <w:rPr>
+                <w:rFonts w:ascii="Calibri" w:hAnsi="Calibri"/>
+              </w:rPr>
+              <w:t>orbitrap</w:t>
+            </w:r>
+            <w:proofErr w:type="spellEnd"/>
+            <w:r>
+              <w:rPr>
+                <w:rFonts w:ascii="Calibri" w:hAnsi="Calibri"/>
+              </w:rPr>
+              <w:t xml:space="preserve"> and </w:t>
+            </w:r>
+            <w:proofErr w:type="spellStart"/>
+            <w:r>
+              <w:rPr>
+                <w:rFonts w:ascii="Calibri" w:hAnsi="Calibri"/>
+              </w:rPr>
+              <w:t>ft_icr</w:t>
+            </w:r>
+            <w:proofErr w:type="spellEnd"/>
+            <w:r>
+              <w:rPr>
+                <w:rFonts w:ascii="Calibri" w:hAnsi="Calibri"/>
+              </w:rPr>
+              <w:t xml:space="preserve"> mass analyzers)</w:t>
             </w:r>
           </w:p>
         </w:tc>
@@ -5954,7 +7398,21 @@
               <w:rPr>
                 <w:rFonts w:ascii="Calibri" w:hAnsi="Calibri"/>
               </w:rPr>
-              <w:t>--full-scan-product_res=&lt;resolving power&gt;</w:t>
+              <w:t>--full-scan-</w:t>
+            </w:r>
+            <w:proofErr w:type="spellStart"/>
+            <w:r>
+              <w:rPr>
+                <w:rFonts w:ascii="Calibri" w:hAnsi="Calibri"/>
+              </w:rPr>
+              <w:t>product_res</w:t>
+            </w:r>
+            <w:proofErr w:type="spellEnd"/>
+            <w:r>
+              <w:rPr>
+                <w:rFonts w:ascii="Calibri" w:hAnsi="Calibri"/>
+              </w:rPr>
+              <w:t>=&lt;resolving power&gt;</w:t>
             </w:r>
           </w:p>
         </w:tc>
@@ -6016,7 +7474,6 @@
               <w:rPr>
                 <w:rFonts w:ascii="Calibri" w:hAnsi="Calibri"/>
               </w:rPr>
-              <w:lastRenderedPageBreak/>
               <w:t>--full-scan-</w:t>
             </w:r>
             <w:r>
@@ -6043,12 +7500,14 @@
               </w:rPr>
               <w:t>-</w:t>
             </w:r>
+            <w:proofErr w:type="spellStart"/>
             <w:r>
               <w:rPr>
                 <w:rFonts w:ascii="Calibri" w:hAnsi="Calibri"/>
               </w:rPr>
               <w:t>mz</w:t>
             </w:r>
+            <w:proofErr w:type="spellEnd"/>
             <w:r>
               <w:rPr>
                 <w:rFonts w:ascii="Calibri" w:hAnsi="Calibri"/>
@@ -6089,7 +7548,35 @@
               <w:rPr>
                 <w:rFonts w:ascii="Calibri" w:hAnsi="Calibri"/>
               </w:rPr>
-              <w:t>The m/z value at which the product mass analyzer resolving power is specified. (applies only to orbitrap and ft_icr mass analyzers)</w:t>
+              <w:t xml:space="preserve">The m/z value at which the product mass analyzer resolving power is specified. (applies only to </w:t>
+            </w:r>
+            <w:proofErr w:type="spellStart"/>
+            <w:r>
+              <w:rPr>
+                <w:rFonts w:ascii="Calibri" w:hAnsi="Calibri"/>
+              </w:rPr>
+              <w:t>orbitrap</w:t>
+            </w:r>
+            <w:proofErr w:type="spellEnd"/>
+            <w:r>
+              <w:rPr>
+                <w:rFonts w:ascii="Calibri" w:hAnsi="Calibri"/>
+              </w:rPr>
+              <w:t xml:space="preserve"> and </w:t>
+            </w:r>
+            <w:proofErr w:type="spellStart"/>
+            <w:r>
+              <w:rPr>
+                <w:rFonts w:ascii="Calibri" w:hAnsi="Calibri"/>
+              </w:rPr>
+              <w:t>ft_icr</w:t>
+            </w:r>
+            <w:proofErr w:type="spellEnd"/>
+            <w:r>
+              <w:rPr>
+                <w:rFonts w:ascii="Calibri" w:hAnsi="Calibri"/>
+              </w:rPr>
+              <w:t xml:space="preserve"> mass analyzers)</w:t>
             </w:r>
           </w:p>
         </w:tc>
@@ -6120,7 +7607,21 @@
               <w:rPr>
                 <w:rFonts w:ascii="Calibri" w:hAnsi="Calibri"/>
               </w:rPr>
-              <w:t>--full-scan-rt-</w:t>
+              <w:t>--full-scan-</w:t>
+            </w:r>
+            <w:proofErr w:type="spellStart"/>
+            <w:r>
+              <w:rPr>
+                <w:rFonts w:ascii="Calibri" w:hAnsi="Calibri"/>
+              </w:rPr>
+              <w:t>rt</w:t>
+            </w:r>
+            <w:proofErr w:type="spellEnd"/>
+            <w:r>
+              <w:rPr>
+                <w:rFonts w:ascii="Calibri" w:hAnsi="Calibri"/>
+              </w:rPr>
+              <w:t>-</w:t>
             </w:r>
             <w:r>
               <w:rPr>
@@ -6286,8 +7787,30 @@
               <w:rPr>
                 <w:rFonts w:ascii="Calibri" w:hAnsi="Calibri"/>
               </w:rPr>
-              <w:t>--tool-initial-dir=path/to/dir</w:t>
-            </w:r>
+              <w:t>--tool-initial-</w:t>
+            </w:r>
+            <w:proofErr w:type="spellStart"/>
+            <w:r>
+              <w:rPr>
+                <w:rFonts w:ascii="Calibri" w:hAnsi="Calibri"/>
+              </w:rPr>
+              <w:t>dir</w:t>
+            </w:r>
+            <w:proofErr w:type="spellEnd"/>
+            <w:r>
+              <w:rPr>
+                <w:rFonts w:ascii="Calibri" w:hAnsi="Calibri"/>
+              </w:rPr>
+              <w:t>=path/to/</w:t>
+            </w:r>
+            <w:proofErr w:type="spellStart"/>
+            <w:r>
+              <w:rPr>
+                <w:rFonts w:ascii="Calibri" w:hAnsi="Calibri"/>
+              </w:rPr>
+              <w:t>dir</w:t>
+            </w:r>
+            <w:proofErr w:type="spellEnd"/>
           </w:p>
         </w:tc>
         <w:tc>
@@ -6377,7 +7900,21 @@
               <w:rPr>
                 <w:rFonts w:ascii="Calibri" w:hAnsi="Calibri"/>
               </w:rPr>
-              <w:t>Tells the SkylineRunner how to resolve a tool name conflict, by either overwriting an existing installation or skipping installation of the new tool.</w:t>
+              <w:t xml:space="preserve">Tells the </w:t>
+            </w:r>
+            <w:proofErr w:type="spellStart"/>
+            <w:r>
+              <w:rPr>
+                <w:rFonts w:ascii="Calibri" w:hAnsi="Calibri"/>
+              </w:rPr>
+              <w:t>SkylineRunner</w:t>
+            </w:r>
+            <w:proofErr w:type="spellEnd"/>
+            <w:r>
+              <w:rPr>
+                <w:rFonts w:ascii="Calibri" w:hAnsi="Calibri"/>
+              </w:rPr>
+              <w:t xml:space="preserve"> how to resolve a tool name conflict, by either overwriting an existing installation or skipping installation of the new tool.</w:t>
             </w:r>
           </w:p>
         </w:tc>
@@ -6536,8 +8073,16 @@
               <w:rPr>
                 <w:rFonts w:ascii="Calibri" w:hAnsi="Calibri"/>
               </w:rPr>
-              <w:t>--report-add=path/to/file.skyr</w:t>
-            </w:r>
+              <w:t>--report-add=path/to/</w:t>
+            </w:r>
+            <w:proofErr w:type="spellStart"/>
+            <w:r>
+              <w:rPr>
+                <w:rFonts w:ascii="Calibri" w:hAnsi="Calibri"/>
+              </w:rPr>
+              <w:t>file.skyr</w:t>
+            </w:r>
+            <w:proofErr w:type="spellEnd"/>
           </w:p>
         </w:tc>
         <w:tc>
@@ -6566,7 +8111,21 @@
               <w:rPr>
                 <w:rFonts w:ascii="Calibri" w:hAnsi="Calibri"/>
               </w:rPr>
-              <w:t>Adds the report formats from a skyr file. If there are name conflicts the --report-conflict-resolution parameter is required.</w:t>
+              <w:t xml:space="preserve">Adds the report formats from a </w:t>
+            </w:r>
+            <w:proofErr w:type="spellStart"/>
+            <w:r>
+              <w:rPr>
+                <w:rFonts w:ascii="Calibri" w:hAnsi="Calibri"/>
+              </w:rPr>
+              <w:t>skyr</w:t>
+            </w:r>
+            <w:proofErr w:type="spellEnd"/>
+            <w:r>
+              <w:rPr>
+                <w:rFonts w:ascii="Calibri" w:hAnsi="Calibri"/>
+              </w:rPr>
+              <w:t xml:space="preserve"> file. If there are name conflicts the --report-conflict-resolution parameter is required.</w:t>
             </w:r>
           </w:p>
         </w:tc>
@@ -6627,7 +8186,21 @@
               <w:rPr>
                 <w:rFonts w:ascii="Calibri" w:hAnsi="Calibri"/>
               </w:rPr>
-              <w:t>Tells the SkylineRunner how to resolve a report name conflict, by either overwriting the existing report or skipping adding the new report.</w:t>
+              <w:t xml:space="preserve">Tells the </w:t>
+            </w:r>
+            <w:proofErr w:type="spellStart"/>
+            <w:r>
+              <w:rPr>
+                <w:rFonts w:ascii="Calibri" w:hAnsi="Calibri"/>
+              </w:rPr>
+              <w:t>SkylineRunner</w:t>
+            </w:r>
+            <w:proofErr w:type="spellEnd"/>
+            <w:r>
+              <w:rPr>
+                <w:rFonts w:ascii="Calibri" w:hAnsi="Calibri"/>
+              </w:rPr>
+              <w:t xml:space="preserve"> how to resolve a report name conflict, by either overwriting the existing report or skipping adding the new report.</w:t>
             </w:r>
           </w:p>
         </w:tc>
@@ -6819,14 +8392,7 @@
               <w:rPr>
                 <w:rFonts w:ascii="Calibri" w:hAnsi="Calibri"/>
               </w:rPr>
-              <w:t xml:space="preserve">Specify whether conflicting custom annotations from the provided ZIP file should overwrite (true) existing </w:t>
-            </w:r>
-            <w:r>
-              <w:rPr>
-                <w:rFonts w:ascii="Calibri" w:hAnsi="Calibri"/>
-              </w:rPr>
-              <w:lastRenderedPageBreak/>
-              <w:t>annotations or be skipped (false).</w:t>
+              <w:t>Specify whether conflicting custom annotations from the provided ZIP file should overwrite (true) existing annotations or be skipped (false).</w:t>
             </w:r>
           </w:p>
         </w:tc>
@@ -6861,8 +8427,21 @@
               <w:rPr>
                 <w:rFonts w:ascii="Calibri" w:hAnsi="Calibri"/>
               </w:rPr>
-              <w:lastRenderedPageBreak/>
-              <w:t>--tool-program-macro=&lt;programTitle&gt;</w:t>
+              <w:t>--tool-program-macro=&lt;</w:t>
+            </w:r>
+            <w:proofErr w:type="spellStart"/>
+            <w:r>
+              <w:rPr>
+                <w:rFonts w:ascii="Calibri" w:hAnsi="Calibri"/>
+              </w:rPr>
+              <w:t>programTitle</w:t>
+            </w:r>
+            <w:proofErr w:type="spellEnd"/>
+            <w:r>
+              <w:rPr>
+                <w:rFonts w:ascii="Calibri" w:hAnsi="Calibri"/>
+              </w:rPr>
+              <w:t>&gt;</w:t>
             </w:r>
           </w:p>
           <w:p>
@@ -6892,7 +8471,35 @@
               <w:rPr>
                 <w:rFonts w:ascii="Calibri" w:hAnsi="Calibri"/>
               </w:rPr>
-              <w:t>--tool-program-macro=&lt;programTitle&gt;,&lt;programVersion&gt;</w:t>
+              <w:t>--tool-program-macro=&lt;</w:t>
+            </w:r>
+            <w:proofErr w:type="spellStart"/>
+            <w:r>
+              <w:rPr>
+                <w:rFonts w:ascii="Calibri" w:hAnsi="Calibri"/>
+              </w:rPr>
+              <w:t>programTitle</w:t>
+            </w:r>
+            <w:proofErr w:type="spellEnd"/>
+            <w:r>
+              <w:rPr>
+                <w:rFonts w:ascii="Calibri" w:hAnsi="Calibri"/>
+              </w:rPr>
+              <w:t>&gt;,&lt;</w:t>
+            </w:r>
+            <w:proofErr w:type="spellStart"/>
+            <w:r>
+              <w:rPr>
+                <w:rFonts w:ascii="Calibri" w:hAnsi="Calibri"/>
+              </w:rPr>
+              <w:t>programVersion</w:t>
+            </w:r>
+            <w:proofErr w:type="spellEnd"/>
+            <w:r>
+              <w:rPr>
+                <w:rFonts w:ascii="Calibri" w:hAnsi="Calibri"/>
+              </w:rPr>
+              <w:t>&gt;</w:t>
             </w:r>
           </w:p>
           <w:p>
@@ -6903,11 +8510,19 @@
                 <w:rFonts w:ascii="Calibri" w:hAnsi="Calibri"/>
               </w:rPr>
             </w:pPr>
-            <w:r>
-              <w:rPr>
-                <w:rFonts w:ascii="Calibri" w:hAnsi="Calibri"/>
-              </w:rPr>
-              <w:t>Eg.</w:t>
+            <w:proofErr w:type="spellStart"/>
+            <w:r>
+              <w:rPr>
+                <w:rFonts w:ascii="Calibri" w:hAnsi="Calibri"/>
+              </w:rPr>
+              <w:t>Eg</w:t>
+            </w:r>
+            <w:proofErr w:type="spellEnd"/>
+            <w:r>
+              <w:rPr>
+                <w:rFonts w:ascii="Calibri" w:hAnsi="Calibri"/>
+              </w:rPr>
+              <w:t>.</w:t>
             </w:r>
           </w:p>
           <w:p>
@@ -6952,7 +8567,29 @@
               <w:rPr>
                 <w:rFonts w:ascii="Calibri" w:hAnsi="Calibri"/>
               </w:rPr>
-              <w:t xml:space="preserve">Specifies a program title and version to use with the –tool-program-path command. Together these commands are for importing tools from a ZIP file that use the $(ProgramPath()) macro as their command. For more information see the documentation on External Tools.  </w:t>
+              <w:t>Specifies a program title and version to use with the –tool-program-path command. Together these commands are for importing tools from a ZIP file that use the $(</w:t>
+            </w:r>
+            <w:proofErr w:type="spellStart"/>
+            <w:proofErr w:type="gramStart"/>
+            <w:r>
+              <w:rPr>
+                <w:rFonts w:ascii="Calibri" w:hAnsi="Calibri"/>
+              </w:rPr>
+              <w:t>ProgramPath</w:t>
+            </w:r>
+            <w:proofErr w:type="spellEnd"/>
+            <w:r>
+              <w:rPr>
+                <w:rFonts w:ascii="Calibri" w:hAnsi="Calibri"/>
+              </w:rPr>
+              <w:t>(</w:t>
+            </w:r>
+            <w:proofErr w:type="gramEnd"/>
+            <w:r>
+              <w:rPr>
+                <w:rFonts w:ascii="Calibri" w:hAnsi="Calibri"/>
+              </w:rPr>
+              <w:t xml:space="preserve">)) macro as their command. For more information see the documentation on External Tools.  </w:t>
             </w:r>
           </w:p>
         </w:tc>
@@ -7098,7 +8735,8 @@
       </w:pPr>
     </w:p>
     <w:sectPr>
-      <w:footerReference w:type="default" r:id="rId9"/>
+      <w:headerReference w:type="default" r:id="rId10"/>
+      <w:footerReference w:type="default" r:id="rId11"/>
       <w:pgSz w:w="12240" w:h="15840"/>
       <w:pgMar w:top="1440" w:right="1800" w:bottom="1440" w:left="1800" w:header="720" w:footer="720" w:gutter="0"/>
       <w:cols w:space="720"/>
@@ -7108,7 +8746,7 @@
 </file>
 
 <file path=word/endnotes.xml><?xml version="1.0" encoding="utf-8"?>
-<w:endnotes xmlns:wpc="http://schemas.microsoft.com/office/word/2010/wordprocessingCanvas" xmlns:mc="http://schemas.openxmlformats.org/markup-compatibility/2006" xmlns:o="urn:schemas-microsoft-com:office:office" xmlns:r="http://schemas.openxmlformats.org/officeDocument/2006/relationships" xmlns:m="http://schemas.openxmlformats.org/officeDocument/2006/math" xmlns:v="urn:schemas-microsoft-com:vml" xmlns:wp14="http://schemas.microsoft.com/office/word/2010/wordprocessingDrawing" xmlns:wp="http://schemas.openxmlformats.org/drawingml/2006/wordprocessingDrawing" xmlns:w10="urn:schemas-microsoft-com:office:word" xmlns:w="http://schemas.openxmlformats.org/wordprocessingml/2006/main" xmlns:w14="http://schemas.microsoft.com/office/word/2010/wordml" xmlns:w15="http://schemas.microsoft.com/office/word/2012/wordml" xmlns:wpg="http://schemas.microsoft.com/office/word/2010/wordprocessingGroup" xmlns:wpi="http://schemas.microsoft.com/office/word/2010/wordprocessingInk" xmlns:wne="http://schemas.microsoft.com/office/word/2006/wordml" xmlns:wps="http://schemas.microsoft.com/office/word/2010/wordprocessingShape" mc:Ignorable="w14 w15 wp14">
+<w:endnotes xmlns:wpc="http://schemas.microsoft.com/office/word/2010/wordprocessingCanvas" xmlns:mc="http://schemas.openxmlformats.org/markup-compatibility/2006" xmlns:o="urn:schemas-microsoft-com:office:office" xmlns:r="http://schemas.openxmlformats.org/officeDocument/2006/relationships" xmlns:m="http://schemas.openxmlformats.org/officeDocument/2006/math" xmlns:v="urn:schemas-microsoft-com:vml" xmlns:wp14="http://schemas.microsoft.com/office/word/2010/wordprocessingDrawing" xmlns:wp="http://schemas.openxmlformats.org/drawingml/2006/wordprocessingDrawing" xmlns:w10="urn:schemas-microsoft-com:office:word" xmlns:w="http://schemas.openxmlformats.org/wordprocessingml/2006/main" xmlns:w14="http://schemas.microsoft.com/office/word/2010/wordml" xmlns:wpg="http://schemas.microsoft.com/office/word/2010/wordprocessingGroup" xmlns:wpi="http://schemas.microsoft.com/office/word/2010/wordprocessingInk" xmlns:wne="http://schemas.microsoft.com/office/word/2006/wordml" xmlns:wps="http://schemas.microsoft.com/office/word/2010/wordprocessingShape" mc:Ignorable="w14 wp14">
   <w:endnote w:type="separator" w:id="-1">
     <w:p>
       <w:r>
@@ -7123,11 +8761,14 @@
       </w:r>
     </w:p>
   </w:endnote>
+  <w:endnote w:type="continuationNotice" w:id="1">
+    <w:p/>
+  </w:endnote>
 </w:endnotes>
 </file>
 
 <file path=word/footer1.xml><?xml version="1.0" encoding="utf-8"?>
-<w:ftr xmlns:wpc="http://schemas.microsoft.com/office/word/2010/wordprocessingCanvas" xmlns:mc="http://schemas.openxmlformats.org/markup-compatibility/2006" xmlns:o="urn:schemas-microsoft-com:office:office" xmlns:r="http://schemas.openxmlformats.org/officeDocument/2006/relationships" xmlns:m="http://schemas.openxmlformats.org/officeDocument/2006/math" xmlns:v="urn:schemas-microsoft-com:vml" xmlns:wp14="http://schemas.microsoft.com/office/word/2010/wordprocessingDrawing" xmlns:wp="http://schemas.openxmlformats.org/drawingml/2006/wordprocessingDrawing" xmlns:w10="urn:schemas-microsoft-com:office:word" xmlns:w="http://schemas.openxmlformats.org/wordprocessingml/2006/main" xmlns:w14="http://schemas.microsoft.com/office/word/2010/wordml" xmlns:w15="http://schemas.microsoft.com/office/word/2012/wordml" xmlns:wpg="http://schemas.microsoft.com/office/word/2010/wordprocessingGroup" xmlns:wpi="http://schemas.microsoft.com/office/word/2010/wordprocessingInk" xmlns:wne="http://schemas.microsoft.com/office/word/2006/wordml" xmlns:wps="http://schemas.microsoft.com/office/word/2010/wordprocessingShape" mc:Ignorable="w14 w15 wp14">
+<w:ftr xmlns:wpc="http://schemas.microsoft.com/office/word/2010/wordprocessingCanvas" xmlns:mc="http://schemas.openxmlformats.org/markup-compatibility/2006" xmlns:o="urn:schemas-microsoft-com:office:office" xmlns:r="http://schemas.openxmlformats.org/officeDocument/2006/relationships" xmlns:m="http://schemas.openxmlformats.org/officeDocument/2006/math" xmlns:v="urn:schemas-microsoft-com:vml" xmlns:wp14="http://schemas.microsoft.com/office/word/2010/wordprocessingDrawing" xmlns:wp="http://schemas.openxmlformats.org/drawingml/2006/wordprocessingDrawing" xmlns:w10="urn:schemas-microsoft-com:office:word" xmlns:w="http://schemas.openxmlformats.org/wordprocessingml/2006/main" xmlns:w14="http://schemas.microsoft.com/office/word/2010/wordml" xmlns:wpg="http://schemas.microsoft.com/office/word/2010/wordprocessingGroup" xmlns:wpi="http://schemas.microsoft.com/office/word/2010/wordprocessingInk" xmlns:wne="http://schemas.microsoft.com/office/word/2006/wordml" xmlns:wps="http://schemas.microsoft.com/office/word/2010/wordprocessingShape" mc:Ignorable="w14 wp14">
   <w:sdt>
     <w:sdtPr>
       <w:id w:val="-1916925817"/>
@@ -7174,7 +8815,7 @@
             <w:rFonts w:asciiTheme="minorHAnsi" w:hAnsiTheme="minorHAnsi" w:cstheme="minorHAnsi"/>
             <w:noProof/>
           </w:rPr>
-          <w:t>4</w:t>
+          <w:t>2</w:t>
         </w:r>
         <w:r>
           <w:rPr>
@@ -7195,7 +8836,7 @@
 </file>
 
 <file path=word/footnotes.xml><?xml version="1.0" encoding="utf-8"?>
-<w:footnotes xmlns:wpc="http://schemas.microsoft.com/office/word/2010/wordprocessingCanvas" xmlns:mc="http://schemas.openxmlformats.org/markup-compatibility/2006" xmlns:o="urn:schemas-microsoft-com:office:office" xmlns:r="http://schemas.openxmlformats.org/officeDocument/2006/relationships" xmlns:m="http://schemas.openxmlformats.org/officeDocument/2006/math" xmlns:v="urn:schemas-microsoft-com:vml" xmlns:wp14="http://schemas.microsoft.com/office/word/2010/wordprocessingDrawing" xmlns:wp="http://schemas.openxmlformats.org/drawingml/2006/wordprocessingDrawing" xmlns:w10="urn:schemas-microsoft-com:office:word" xmlns:w="http://schemas.openxmlformats.org/wordprocessingml/2006/main" xmlns:w14="http://schemas.microsoft.com/office/word/2010/wordml" xmlns:w15="http://schemas.microsoft.com/office/word/2012/wordml" xmlns:wpg="http://schemas.microsoft.com/office/word/2010/wordprocessingGroup" xmlns:wpi="http://schemas.microsoft.com/office/word/2010/wordprocessingInk" xmlns:wne="http://schemas.microsoft.com/office/word/2006/wordml" xmlns:wps="http://schemas.microsoft.com/office/word/2010/wordprocessingShape" mc:Ignorable="w14 w15 wp14">
+<w:footnotes xmlns:wpc="http://schemas.microsoft.com/office/word/2010/wordprocessingCanvas" xmlns:mc="http://schemas.openxmlformats.org/markup-compatibility/2006" xmlns:o="urn:schemas-microsoft-com:office:office" xmlns:r="http://schemas.openxmlformats.org/officeDocument/2006/relationships" xmlns:m="http://schemas.openxmlformats.org/officeDocument/2006/math" xmlns:v="urn:schemas-microsoft-com:vml" xmlns:wp14="http://schemas.microsoft.com/office/word/2010/wordprocessingDrawing" xmlns:wp="http://schemas.openxmlformats.org/drawingml/2006/wordprocessingDrawing" xmlns:w10="urn:schemas-microsoft-com:office:word" xmlns:w="http://schemas.openxmlformats.org/wordprocessingml/2006/main" xmlns:w14="http://schemas.microsoft.com/office/word/2010/wordml" xmlns:wpg="http://schemas.microsoft.com/office/word/2010/wordprocessingGroup" xmlns:wpi="http://schemas.microsoft.com/office/word/2010/wordprocessingInk" xmlns:wne="http://schemas.microsoft.com/office/word/2006/wordml" xmlns:wps="http://schemas.microsoft.com/office/word/2010/wordprocessingShape" mc:Ignorable="w14 wp14">
   <w:footnote w:type="separator" w:id="-1">
     <w:p>
       <w:r>
@@ -7213,12 +8854,25 @@
       </w:r>
     </w:p>
   </w:footnote>
+  <w:footnote w:type="continuationNotice" w:id="1">
+    <w:p/>
+  </w:footnote>
 </w:footnotes>
 </file>
 
+<file path=word/header1.xml><?xml version="1.0" encoding="utf-8"?>
+<w:hdr xmlns:wpc="http://schemas.microsoft.com/office/word/2010/wordprocessingCanvas" xmlns:mc="http://schemas.openxmlformats.org/markup-compatibility/2006" xmlns:o="urn:schemas-microsoft-com:office:office" xmlns:r="http://schemas.openxmlformats.org/officeDocument/2006/relationships" xmlns:m="http://schemas.openxmlformats.org/officeDocument/2006/math" xmlns:v="urn:schemas-microsoft-com:vml" xmlns:wp14="http://schemas.microsoft.com/office/word/2010/wordprocessingDrawing" xmlns:wp="http://schemas.openxmlformats.org/drawingml/2006/wordprocessingDrawing" xmlns:w10="urn:schemas-microsoft-com:office:word" xmlns:w="http://schemas.openxmlformats.org/wordprocessingml/2006/main" xmlns:w14="http://schemas.microsoft.com/office/word/2010/wordml" xmlns:wpg="http://schemas.microsoft.com/office/word/2010/wordprocessingGroup" xmlns:wpi="http://schemas.microsoft.com/office/word/2010/wordprocessingInk" xmlns:wne="http://schemas.microsoft.com/office/word/2006/wordml" xmlns:wps="http://schemas.microsoft.com/office/word/2010/wordprocessingShape" mc:Ignorable="w14 wp14">
+  <w:p>
+    <w:pPr>
+      <w:pStyle w:val="Header"/>
+    </w:pPr>
+  </w:p>
+</w:hdr>
+</file>
+
 <file path=word/numbering.xml><?xml version="1.0" encoding="utf-8"?>
-<w:numbering xmlns:wpc="http://schemas.microsoft.com/office/word/2010/wordprocessingCanvas" xmlns:mc="http://schemas.openxmlformats.org/markup-compatibility/2006" xmlns:o="urn:schemas-microsoft-com:office:office" xmlns:r="http://schemas.openxmlformats.org/officeDocument/2006/relationships" xmlns:m="http://schemas.openxmlformats.org/officeDocument/2006/math" xmlns:v="urn:schemas-microsoft-com:vml" xmlns:wp14="http://schemas.microsoft.com/office/word/2010/wordprocessingDrawing" xmlns:wp="http://schemas.openxmlformats.org/drawingml/2006/wordprocessingDrawing" xmlns:w10="urn:schemas-microsoft-com:office:word" xmlns:w="http://schemas.openxmlformats.org/wordprocessingml/2006/main" xmlns:w14="http://schemas.microsoft.com/office/word/2010/wordml" xmlns:w15="http://schemas.microsoft.com/office/word/2012/wordml" xmlns:wpg="http://schemas.microsoft.com/office/word/2010/wordprocessingGroup" xmlns:wpi="http://schemas.microsoft.com/office/word/2010/wordprocessingInk" xmlns:wne="http://schemas.microsoft.com/office/word/2006/wordml" xmlns:wps="http://schemas.microsoft.com/office/word/2010/wordprocessingShape" mc:Ignorable="w14 w15 wp14">
-  <w:abstractNum w:abstractNumId="0" w15:restartNumberingAfterBreak="0">
+<w:numbering xmlns:wpc="http://schemas.microsoft.com/office/word/2010/wordprocessingCanvas" xmlns:mc="http://schemas.openxmlformats.org/markup-compatibility/2006" xmlns:o="urn:schemas-microsoft-com:office:office" xmlns:r="http://schemas.openxmlformats.org/officeDocument/2006/relationships" xmlns:m="http://schemas.openxmlformats.org/officeDocument/2006/math" xmlns:v="urn:schemas-microsoft-com:vml" xmlns:wp14="http://schemas.microsoft.com/office/word/2010/wordprocessingDrawing" xmlns:wp="http://schemas.openxmlformats.org/drawingml/2006/wordprocessingDrawing" xmlns:w10="urn:schemas-microsoft-com:office:word" xmlns:w="http://schemas.openxmlformats.org/wordprocessingml/2006/main" xmlns:w14="http://schemas.microsoft.com/office/word/2010/wordml" xmlns:wpg="http://schemas.microsoft.com/office/word/2010/wordprocessingGroup" xmlns:wpi="http://schemas.microsoft.com/office/word/2010/wordprocessingInk" xmlns:wne="http://schemas.microsoft.com/office/word/2006/wordml" xmlns:wps="http://schemas.microsoft.com/office/word/2010/wordprocessingShape" mc:Ignorable="w14 wp14">
+  <w:abstractNum w:abstractNumId="0">
     <w:nsid w:val="109B349D"/>
     <w:multiLevelType w:val="hybridMultilevel"/>
     <w:tmpl w:val="4B2421E0"/>
@@ -7338,7 +8992,7 @@
 </file>
 
 <file path=word/styles.xml><?xml version="1.0" encoding="utf-8"?>
-<w:styles xmlns:mc="http://schemas.openxmlformats.org/markup-compatibility/2006" xmlns:r="http://schemas.openxmlformats.org/officeDocument/2006/relationships" xmlns:w="http://schemas.openxmlformats.org/wordprocessingml/2006/main" xmlns:w14="http://schemas.microsoft.com/office/word/2010/wordml" xmlns:w15="http://schemas.microsoft.com/office/word/2012/wordml" mc:Ignorable="w14 w15">
+<w:styles xmlns:mc="http://schemas.openxmlformats.org/markup-compatibility/2006" xmlns:r="http://schemas.openxmlformats.org/officeDocument/2006/relationships" xmlns:w="http://schemas.openxmlformats.org/wordprocessingml/2006/main" xmlns:w14="http://schemas.microsoft.com/office/word/2010/wordml" mc:Ignorable="w14">
   <w:docDefaults>
     <w:rPrDefault>
       <w:rPr>
@@ -7358,378 +9012,145 @@
       </w:pPr>
     </w:pPrDefault>
   </w:docDefaults>
-  <w:latentStyles w:defLockedState="0" w:defUIPriority="99" w:defSemiHidden="0" w:defUnhideWhenUsed="0" w:defQFormat="0" w:count="371">
-    <w:lsdException w:name="Normal" w:uiPriority="0" w:qFormat="1"/>
-    <w:lsdException w:name="heading 1" w:uiPriority="9" w:qFormat="1"/>
-    <w:lsdException w:name="heading 2" w:semiHidden="1" w:uiPriority="9" w:unhideWhenUsed="1" w:qFormat="1"/>
-    <w:lsdException w:name="heading 3" w:semiHidden="1" w:uiPriority="9" w:unhideWhenUsed="1" w:qFormat="1"/>
-    <w:lsdException w:name="heading 4" w:semiHidden="1" w:uiPriority="9" w:unhideWhenUsed="1" w:qFormat="1"/>
-    <w:lsdException w:name="heading 5" w:semiHidden="1" w:uiPriority="9" w:unhideWhenUsed="1" w:qFormat="1"/>
-    <w:lsdException w:name="heading 6" w:semiHidden="1" w:uiPriority="9" w:unhideWhenUsed="1" w:qFormat="1"/>
-    <w:lsdException w:name="heading 7" w:semiHidden="1" w:uiPriority="9" w:unhideWhenUsed="1" w:qFormat="1"/>
-    <w:lsdException w:name="heading 8" w:semiHidden="1" w:uiPriority="9" w:unhideWhenUsed="1" w:qFormat="1"/>
-    <w:lsdException w:name="heading 9" w:semiHidden="1" w:uiPriority="9" w:unhideWhenUsed="1" w:qFormat="1"/>
-    <w:lsdException w:name="index 1" w:semiHidden="1" w:unhideWhenUsed="1"/>
-    <w:lsdException w:name="index 2" w:semiHidden="1" w:unhideWhenUsed="1"/>
-    <w:lsdException w:name="index 3" w:semiHidden="1" w:unhideWhenUsed="1"/>
-    <w:lsdException w:name="index 4" w:semiHidden="1" w:unhideWhenUsed="1"/>
-    <w:lsdException w:name="index 5" w:semiHidden="1" w:unhideWhenUsed="1"/>
-    <w:lsdException w:name="index 6" w:semiHidden="1" w:unhideWhenUsed="1"/>
-    <w:lsdException w:name="index 7" w:semiHidden="1" w:unhideWhenUsed="1"/>
-    <w:lsdException w:name="index 8" w:semiHidden="1" w:unhideWhenUsed="1"/>
-    <w:lsdException w:name="index 9" w:semiHidden="1" w:unhideWhenUsed="1"/>
-    <w:lsdException w:name="toc 1" w:semiHidden="1" w:uiPriority="39" w:unhideWhenUsed="1"/>
-    <w:lsdException w:name="toc 2" w:semiHidden="1" w:uiPriority="39" w:unhideWhenUsed="1"/>
-    <w:lsdException w:name="toc 3" w:semiHidden="1" w:uiPriority="39" w:unhideWhenUsed="1"/>
-    <w:lsdException w:name="toc 4" w:semiHidden="1" w:uiPriority="39" w:unhideWhenUsed="1"/>
-    <w:lsdException w:name="toc 5" w:semiHidden="1" w:uiPriority="39" w:unhideWhenUsed="1"/>
-    <w:lsdException w:name="toc 6" w:semiHidden="1" w:uiPriority="39" w:unhideWhenUsed="1"/>
-    <w:lsdException w:name="toc 7" w:semiHidden="1" w:uiPriority="39" w:unhideWhenUsed="1"/>
-    <w:lsdException w:name="toc 8" w:semiHidden="1" w:uiPriority="39" w:unhideWhenUsed="1"/>
-    <w:lsdException w:name="toc 9" w:semiHidden="1" w:uiPriority="39" w:unhideWhenUsed="1"/>
-    <w:lsdException w:name="Normal Indent" w:semiHidden="1" w:unhideWhenUsed="1"/>
-    <w:lsdException w:name="footnote text" w:semiHidden="1" w:unhideWhenUsed="1"/>
-    <w:lsdException w:name="annotation text" w:semiHidden="1" w:unhideWhenUsed="1"/>
-    <w:lsdException w:name="header" w:semiHidden="1" w:unhideWhenUsed="1"/>
-    <w:lsdException w:name="footer" w:semiHidden="1" w:unhideWhenUsed="1"/>
-    <w:lsdException w:name="index heading" w:semiHidden="1" w:unhideWhenUsed="1"/>
-    <w:lsdException w:name="caption" w:semiHidden="1" w:uiPriority="35" w:unhideWhenUsed="1" w:qFormat="1"/>
-    <w:lsdException w:name="table of figures" w:semiHidden="1" w:unhideWhenUsed="1"/>
-    <w:lsdException w:name="envelope address" w:semiHidden="1" w:unhideWhenUsed="1"/>
-    <w:lsdException w:name="envelope return" w:semiHidden="1" w:unhideWhenUsed="1"/>
-    <w:lsdException w:name="footnote reference" w:semiHidden="1" w:unhideWhenUsed="1"/>
-    <w:lsdException w:name="annotation reference" w:semiHidden="1" w:unhideWhenUsed="1"/>
-    <w:lsdException w:name="line number" w:semiHidden="1" w:unhideWhenUsed="1"/>
-    <w:lsdException w:name="page number" w:semiHidden="1" w:unhideWhenUsed="1"/>
-    <w:lsdException w:name="endnote reference" w:semiHidden="1" w:unhideWhenUsed="1"/>
-    <w:lsdException w:name="endnote text" w:semiHidden="1" w:unhideWhenUsed="1"/>
-    <w:lsdException w:name="table of authorities" w:semiHidden="1" w:unhideWhenUsed="1"/>
-    <w:lsdException w:name="macro" w:semiHidden="1" w:unhideWhenUsed="1"/>
-    <w:lsdException w:name="toa heading" w:semiHidden="1" w:unhideWhenUsed="1"/>
-    <w:lsdException w:name="List" w:semiHidden="1" w:unhideWhenUsed="1"/>
-    <w:lsdException w:name="List Bullet" w:semiHidden="1" w:unhideWhenUsed="1"/>
-    <w:lsdException w:name="List Number" w:semiHidden="1" w:unhideWhenUsed="1"/>
-    <w:lsdException w:name="List 2" w:semiHidden="1" w:unhideWhenUsed="1"/>
-    <w:lsdException w:name="List 3" w:semiHidden="1" w:unhideWhenUsed="1"/>
-    <w:lsdException w:name="List 4" w:semiHidden="1" w:unhideWhenUsed="1"/>
-    <w:lsdException w:name="List 5" w:semiHidden="1" w:unhideWhenUsed="1"/>
-    <w:lsdException w:name="List Bullet 2" w:semiHidden="1" w:unhideWhenUsed="1"/>
-    <w:lsdException w:name="List Bullet 3" w:semiHidden="1" w:unhideWhenUsed="1"/>
-    <w:lsdException w:name="List Bullet 4" w:semiHidden="1" w:unhideWhenUsed="1"/>
-    <w:lsdException w:name="List Bullet 5" w:semiHidden="1" w:unhideWhenUsed="1"/>
-    <w:lsdException w:name="List Number 2" w:semiHidden="1" w:unhideWhenUsed="1"/>
-    <w:lsdException w:name="List Number 3" w:semiHidden="1" w:unhideWhenUsed="1"/>
-    <w:lsdException w:name="List Number 4" w:semiHidden="1" w:unhideWhenUsed="1"/>
-    <w:lsdException w:name="List Number 5" w:semiHidden="1" w:unhideWhenUsed="1"/>
-    <w:lsdException w:name="Title" w:uiPriority="10" w:qFormat="1"/>
-    <w:lsdException w:name="Closing" w:semiHidden="1" w:unhideWhenUsed="1"/>
-    <w:lsdException w:name="Signature" w:semiHidden="1" w:unhideWhenUsed="1"/>
-    <w:lsdException w:name="Default Paragraph Font" w:semiHidden="1" w:uiPriority="1" w:unhideWhenUsed="1"/>
-    <w:lsdException w:name="Body Text" w:semiHidden="1" w:unhideWhenUsed="1"/>
-    <w:lsdException w:name="Body Text Indent" w:semiHidden="1" w:unhideWhenUsed="1"/>
-    <w:lsdException w:name="List Continue" w:semiHidden="1" w:unhideWhenUsed="1"/>
-    <w:lsdException w:name="List Continue 2" w:semiHidden="1" w:unhideWhenUsed="1"/>
-    <w:lsdException w:name="List Continue 3" w:semiHidden="1" w:unhideWhenUsed="1"/>
-    <w:lsdException w:name="List Continue 4" w:semiHidden="1" w:unhideWhenUsed="1"/>
-    <w:lsdException w:name="List Continue 5" w:semiHidden="1" w:unhideWhenUsed="1"/>
-    <w:lsdException w:name="Message Header" w:semiHidden="1" w:unhideWhenUsed="1"/>
-    <w:lsdException w:name="Subtitle" w:uiPriority="11" w:qFormat="1"/>
-    <w:lsdException w:name="Salutation" w:semiHidden="1" w:unhideWhenUsed="1"/>
-    <w:lsdException w:name="Date" w:semiHidden="1" w:unhideWhenUsed="1"/>
-    <w:lsdException w:name="Body Text First Indent" w:semiHidden="1" w:unhideWhenUsed="1"/>
-    <w:lsdException w:name="Body Text First Indent 2" w:semiHidden="1" w:unhideWhenUsed="1"/>
-    <w:lsdException w:name="Note Heading" w:semiHidden="1" w:unhideWhenUsed="1"/>
-    <w:lsdException w:name="Body Text 2" w:semiHidden="1" w:unhideWhenUsed="1"/>
-    <w:lsdException w:name="Body Text 3" w:semiHidden="1" w:unhideWhenUsed="1"/>
-    <w:lsdException w:name="Body Text Indent 2" w:semiHidden="1" w:unhideWhenUsed="1"/>
-    <w:lsdException w:name="Body Text Indent 3" w:semiHidden="1" w:unhideWhenUsed="1"/>
-    <w:lsdException w:name="Block Text" w:semiHidden="1" w:unhideWhenUsed="1"/>
-    <w:lsdException w:name="Hyperlink" w:semiHidden="1" w:unhideWhenUsed="1"/>
-    <w:lsdException w:name="FollowedHyperlink" w:semiHidden="1" w:unhideWhenUsed="1"/>
-    <w:lsdException w:name="Strong" w:uiPriority="22" w:qFormat="1"/>
-    <w:lsdException w:name="Emphasis" w:uiPriority="20" w:qFormat="1"/>
-    <w:lsdException w:name="Document Map" w:semiHidden="1" w:unhideWhenUsed="1"/>
-    <w:lsdException w:name="Plain Text" w:semiHidden="1" w:unhideWhenUsed="1"/>
-    <w:lsdException w:name="E-mail Signature" w:semiHidden="1" w:unhideWhenUsed="1"/>
-    <w:lsdException w:name="HTML Top of Form" w:semiHidden="1" w:unhideWhenUsed="1"/>
-    <w:lsdException w:name="HTML Bottom of Form" w:semiHidden="1" w:unhideWhenUsed="1"/>
-    <w:lsdException w:name="Normal (Web)" w:semiHidden="1" w:unhideWhenUsed="1"/>
-    <w:lsdException w:name="HTML Acronym" w:semiHidden="1" w:unhideWhenUsed="1"/>
-    <w:lsdException w:name="HTML Address" w:semiHidden="1" w:unhideWhenUsed="1"/>
-    <w:lsdException w:name="HTML Cite" w:semiHidden="1" w:unhideWhenUsed="1"/>
-    <w:lsdException w:name="HTML Code" w:semiHidden="1" w:unhideWhenUsed="1"/>
-    <w:lsdException w:name="HTML Definition" w:semiHidden="1" w:unhideWhenUsed="1"/>
-    <w:lsdException w:name="HTML Keyboard" w:semiHidden="1" w:unhideWhenUsed="1"/>
-    <w:lsdException w:name="HTML Preformatted" w:semiHidden="1" w:unhideWhenUsed="1"/>
-    <w:lsdException w:name="HTML Sample" w:semiHidden="1" w:unhideWhenUsed="1"/>
-    <w:lsdException w:name="HTML Typewriter" w:semiHidden="1" w:unhideWhenUsed="1"/>
-    <w:lsdException w:name="HTML Variable" w:semiHidden="1" w:unhideWhenUsed="1"/>
-    <w:lsdException w:name="Normal Table" w:semiHidden="1" w:unhideWhenUsed="1"/>
-    <w:lsdException w:name="annotation subject" w:semiHidden="1" w:unhideWhenUsed="1"/>
-    <w:lsdException w:name="No List" w:semiHidden="1" w:unhideWhenUsed="1"/>
-    <w:lsdException w:name="Outline List 1" w:semiHidden="1" w:unhideWhenUsed="1"/>
-    <w:lsdException w:name="Outline List 2" w:semiHidden="1" w:unhideWhenUsed="1"/>
-    <w:lsdException w:name="Outline List 3" w:semiHidden="1" w:unhideWhenUsed="1"/>
-    <w:lsdException w:name="Table Simple 1" w:semiHidden="1" w:unhideWhenUsed="1"/>
-    <w:lsdException w:name="Table Simple 2" w:semiHidden="1" w:unhideWhenUsed="1"/>
-    <w:lsdException w:name="Table Simple 3" w:semiHidden="1" w:unhideWhenUsed="1"/>
-    <w:lsdException w:name="Table Classic 1" w:semiHidden="1" w:unhideWhenUsed="1"/>
-    <w:lsdException w:name="Table Classic 2" w:semiHidden="1" w:unhideWhenUsed="1"/>
-    <w:lsdException w:name="Table Classic 3" w:semiHidden="1" w:unhideWhenUsed="1"/>
-    <w:lsdException w:name="Table Classic 4" w:semiHidden="1" w:unhideWhenUsed="1"/>
-    <w:lsdException w:name="Table Colorful 1" w:semiHidden="1" w:unhideWhenUsed="1"/>
-    <w:lsdException w:name="Table Colorful 2" w:semiHidden="1" w:unhideWhenUsed="1"/>
-    <w:lsdException w:name="Table Colorful 3" w:semiHidden="1" w:unhideWhenUsed="1"/>
-    <w:lsdException w:name="Table Columns 1" w:semiHidden="1" w:unhideWhenUsed="1"/>
-    <w:lsdException w:name="Table Columns 2" w:semiHidden="1" w:unhideWhenUsed="1"/>
-    <w:lsdException w:name="Table Columns 3" w:semiHidden="1" w:unhideWhenUsed="1"/>
-    <w:lsdException w:name="Table Columns 4" w:semiHidden="1" w:unhideWhenUsed="1"/>
-    <w:lsdException w:name="Table Columns 5" w:semiHidden="1" w:unhideWhenUsed="1"/>
-    <w:lsdException w:name="Table Grid 1" w:semiHidden="1" w:unhideWhenUsed="1"/>
-    <w:lsdException w:name="Table Grid 2" w:semiHidden="1" w:unhideWhenUsed="1"/>
-    <w:lsdException w:name="Table Grid 3" w:semiHidden="1" w:unhideWhenUsed="1"/>
-    <w:lsdException w:name="Table Grid 4" w:semiHidden="1" w:unhideWhenUsed="1"/>
-    <w:lsdException w:name="Table Grid 5" w:semiHidden="1" w:unhideWhenUsed="1"/>
-    <w:lsdException w:name="Table Grid 6" w:semiHidden="1" w:unhideWhenUsed="1"/>
-    <w:lsdException w:name="Table Grid 7" w:semiHidden="1" w:unhideWhenUsed="1"/>
-    <w:lsdException w:name="Table Grid 8" w:semiHidden="1" w:unhideWhenUsed="1"/>
-    <w:lsdException w:name="Table List 1" w:semiHidden="1" w:unhideWhenUsed="1"/>
-    <w:lsdException w:name="Table List 2" w:semiHidden="1" w:unhideWhenUsed="1"/>
-    <w:lsdException w:name="Table List 3" w:semiHidden="1" w:unhideWhenUsed="1"/>
-    <w:lsdException w:name="Table List 4" w:semiHidden="1" w:unhideWhenUsed="1"/>
-    <w:lsdException w:name="Table List 5" w:semiHidden="1" w:unhideWhenUsed="1"/>
-    <w:lsdException w:name="Table List 6" w:semiHidden="1" w:unhideWhenUsed="1"/>
-    <w:lsdException w:name="Table List 7" w:semiHidden="1" w:unhideWhenUsed="1"/>
-    <w:lsdException w:name="Table List 8" w:semiHidden="1" w:unhideWhenUsed="1"/>
-    <w:lsdException w:name="Table 3D effects 1" w:semiHidden="1" w:unhideWhenUsed="1"/>
-    <w:lsdException w:name="Table 3D effects 2" w:semiHidden="1" w:unhideWhenUsed="1"/>
-    <w:lsdException w:name="Table 3D effects 3" w:semiHidden="1" w:unhideWhenUsed="1"/>
-    <w:lsdException w:name="Table Contemporary" w:semiHidden="1" w:unhideWhenUsed="1"/>
-    <w:lsdException w:name="Table Elegant" w:semiHidden="1" w:unhideWhenUsed="1"/>
-    <w:lsdException w:name="Table Professional" w:semiHidden="1" w:unhideWhenUsed="1"/>
-    <w:lsdException w:name="Table Subtle 1" w:semiHidden="1" w:unhideWhenUsed="1"/>
-    <w:lsdException w:name="Table Subtle 2" w:semiHidden="1" w:unhideWhenUsed="1"/>
-    <w:lsdException w:name="Table Web 1" w:semiHidden="1" w:unhideWhenUsed="1"/>
-    <w:lsdException w:name="Table Web 2" w:semiHidden="1" w:unhideWhenUsed="1"/>
-    <w:lsdException w:name="Table Web 3" w:semiHidden="1" w:unhideWhenUsed="1"/>
-    <w:lsdException w:name="Balloon Text" w:semiHidden="1" w:unhideWhenUsed="1"/>
-    <w:lsdException w:name="Table Grid" w:uiPriority="59"/>
-    <w:lsdException w:name="Table Theme" w:semiHidden="1" w:unhideWhenUsed="1"/>
-    <w:lsdException w:name="Placeholder Text" w:semiHidden="1"/>
-    <w:lsdException w:name="No Spacing" w:uiPriority="1" w:qFormat="1"/>
-    <w:lsdException w:name="Light Shading" w:uiPriority="60"/>
-    <w:lsdException w:name="Light List" w:uiPriority="61"/>
-    <w:lsdException w:name="Light Grid" w:uiPriority="62"/>
-    <w:lsdException w:name="Medium Shading 1" w:uiPriority="63"/>
-    <w:lsdException w:name="Medium Shading 2" w:uiPriority="64"/>
-    <w:lsdException w:name="Medium List 1" w:uiPriority="65"/>
-    <w:lsdException w:name="Medium List 2" w:uiPriority="66"/>
-    <w:lsdException w:name="Medium Grid 1" w:uiPriority="67"/>
-    <w:lsdException w:name="Medium Grid 2" w:uiPriority="68"/>
-    <w:lsdException w:name="Medium Grid 3" w:uiPriority="69"/>
-    <w:lsdException w:name="Dark List" w:uiPriority="70"/>
-    <w:lsdException w:name="Colorful Shading" w:uiPriority="71"/>
-    <w:lsdException w:name="Colorful List" w:uiPriority="72"/>
-    <w:lsdException w:name="Colorful Grid" w:uiPriority="73"/>
-    <w:lsdException w:name="Light Shading Accent 1" w:uiPriority="60"/>
-    <w:lsdException w:name="Light List Accent 1" w:uiPriority="61"/>
-    <w:lsdException w:name="Light Grid Accent 1" w:uiPriority="62"/>
-    <w:lsdException w:name="Medium Shading 1 Accent 1" w:uiPriority="63"/>
-    <w:lsdException w:name="Medium Shading 2 Accent 1" w:uiPriority="64"/>
-    <w:lsdException w:name="Medium List 1 Accent 1" w:uiPriority="65"/>
-    <w:lsdException w:name="Revision" w:semiHidden="1"/>
-    <w:lsdException w:name="List Paragraph" w:uiPriority="34" w:qFormat="1"/>
-    <w:lsdException w:name="Quote" w:uiPriority="29" w:qFormat="1"/>
-    <w:lsdException w:name="Intense Quote" w:uiPriority="30" w:qFormat="1"/>
-    <w:lsdException w:name="Medium List 2 Accent 1" w:uiPriority="66"/>
-    <w:lsdException w:name="Medium Grid 1 Accent 1" w:uiPriority="67"/>
-    <w:lsdException w:name="Medium Grid 2 Accent 1" w:uiPriority="68"/>
-    <w:lsdException w:name="Medium Grid 3 Accent 1" w:uiPriority="69"/>
-    <w:lsdException w:name="Dark List Accent 1" w:uiPriority="70"/>
-    <w:lsdException w:name="Colorful Shading Accent 1" w:uiPriority="71"/>
-    <w:lsdException w:name="Colorful List Accent 1" w:uiPriority="72"/>
-    <w:lsdException w:name="Colorful Grid Accent 1" w:uiPriority="73"/>
-    <w:lsdException w:name="Light Shading Accent 2" w:uiPriority="60"/>
-    <w:lsdException w:name="Light List Accent 2" w:uiPriority="61"/>
-    <w:lsdException w:name="Light Grid Accent 2" w:uiPriority="62"/>
-    <w:lsdException w:name="Medium Shading 1 Accent 2" w:uiPriority="63"/>
-    <w:lsdException w:name="Medium Shading 2 Accent 2" w:uiPriority="64"/>
-    <w:lsdException w:name="Medium List 1 Accent 2" w:uiPriority="65"/>
-    <w:lsdException w:name="Medium List 2 Accent 2" w:uiPriority="66"/>
-    <w:lsdException w:name="Medium Grid 1 Accent 2" w:uiPriority="67"/>
-    <w:lsdException w:name="Medium Grid 2 Accent 2" w:uiPriority="68"/>
-    <w:lsdException w:name="Medium Grid 3 Accent 2" w:uiPriority="69"/>
-    <w:lsdException w:name="Dark List Accent 2" w:uiPriority="70"/>
-    <w:lsdException w:name="Colorful Shading Accent 2" w:uiPriority="71"/>
-    <w:lsdException w:name="Colorful List Accent 2" w:uiPriority="72"/>
-    <w:lsdException w:name="Colorful Grid Accent 2" w:uiPriority="73"/>
-    <w:lsdException w:name="Light Shading Accent 3" w:uiPriority="60"/>
-    <w:lsdException w:name="Light List Accent 3" w:uiPriority="61"/>
-    <w:lsdException w:name="Light Grid Accent 3" w:uiPriority="62"/>
-    <w:lsdException w:name="Medium Shading 1 Accent 3" w:uiPriority="63"/>
-    <w:lsdException w:name="Medium Shading 2 Accent 3" w:uiPriority="64"/>
-    <w:lsdException w:name="Medium List 1 Accent 3" w:uiPriority="65"/>
-    <w:lsdException w:name="Medium List 2 Accent 3" w:uiPriority="66"/>
-    <w:lsdException w:name="Medium Grid 1 Accent 3" w:uiPriority="67"/>
-    <w:lsdException w:name="Medium Grid 2 Accent 3" w:uiPriority="68"/>
-    <w:lsdException w:name="Medium Grid 3 Accent 3" w:uiPriority="69"/>
-    <w:lsdException w:name="Dark List Accent 3" w:uiPriority="70"/>
-    <w:lsdException w:name="Colorful Shading Accent 3" w:uiPriority="71"/>
-    <w:lsdException w:name="Colorful List Accent 3" w:uiPriority="72"/>
-    <w:lsdException w:name="Colorful Grid Accent 3" w:uiPriority="73"/>
-    <w:lsdException w:name="Light Shading Accent 4" w:uiPriority="60"/>
-    <w:lsdException w:name="Light List Accent 4" w:uiPriority="61"/>
-    <w:lsdException w:name="Light Grid Accent 4" w:uiPriority="62"/>
-    <w:lsdException w:name="Medium Shading 1 Accent 4" w:uiPriority="63"/>
-    <w:lsdException w:name="Medium Shading 2 Accent 4" w:uiPriority="64"/>
-    <w:lsdException w:name="Medium List 1 Accent 4" w:uiPriority="65"/>
-    <w:lsdException w:name="Medium List 2 Accent 4" w:uiPriority="66"/>
-    <w:lsdException w:name="Medium Grid 1 Accent 4" w:uiPriority="67"/>
-    <w:lsdException w:name="Medium Grid 2 Accent 4" w:uiPriority="68"/>
-    <w:lsdException w:name="Medium Grid 3 Accent 4" w:uiPriority="69"/>
-    <w:lsdException w:name="Dark List Accent 4" w:uiPriority="70"/>
-    <w:lsdException w:name="Colorful Shading Accent 4" w:uiPriority="71"/>
-    <w:lsdException w:name="Colorful List Accent 4" w:uiPriority="72"/>
-    <w:lsdException w:name="Colorful Grid Accent 4" w:uiPriority="73"/>
-    <w:lsdException w:name="Light Shading Accent 5" w:uiPriority="60"/>
-    <w:lsdException w:name="Light List Accent 5" w:uiPriority="61"/>
-    <w:lsdException w:name="Light Grid Accent 5" w:uiPriority="62"/>
-    <w:lsdException w:name="Medium Shading 1 Accent 5" w:uiPriority="63"/>
-    <w:lsdException w:name="Medium Shading 2 Accent 5" w:uiPriority="64"/>
-    <w:lsdException w:name="Medium List 1 Accent 5" w:uiPriority="65"/>
-    <w:lsdException w:name="Medium List 2 Accent 5" w:uiPriority="66"/>
-    <w:lsdException w:name="Medium Grid 1 Accent 5" w:uiPriority="67"/>
-    <w:lsdException w:name="Medium Grid 2 Accent 5" w:uiPriority="68"/>
-    <w:lsdException w:name="Medium Grid 3 Accent 5" w:uiPriority="69"/>
-    <w:lsdException w:name="Dark List Accent 5" w:uiPriority="70"/>
-    <w:lsdException w:name="Colorful Shading Accent 5" w:uiPriority="71"/>
-    <w:lsdException w:name="Colorful List Accent 5" w:uiPriority="72"/>
-    <w:lsdException w:name="Colorful Grid Accent 5" w:uiPriority="73"/>
-    <w:lsdException w:name="Light Shading Accent 6" w:uiPriority="60"/>
-    <w:lsdException w:name="Light List Accent 6" w:uiPriority="61"/>
-    <w:lsdException w:name="Light Grid Accent 6" w:uiPriority="62"/>
-    <w:lsdException w:name="Medium Shading 1 Accent 6" w:uiPriority="63"/>
-    <w:lsdException w:name="Medium Shading 2 Accent 6" w:uiPriority="64"/>
-    <w:lsdException w:name="Medium List 1 Accent 6" w:uiPriority="65"/>
-    <w:lsdException w:name="Medium List 2 Accent 6" w:uiPriority="66"/>
-    <w:lsdException w:name="Medium Grid 1 Accent 6" w:uiPriority="67"/>
-    <w:lsdException w:name="Medium Grid 2 Accent 6" w:uiPriority="68"/>
-    <w:lsdException w:name="Medium Grid 3 Accent 6" w:uiPriority="69"/>
-    <w:lsdException w:name="Dark List Accent 6" w:uiPriority="70"/>
-    <w:lsdException w:name="Colorful Shading Accent 6" w:uiPriority="71"/>
-    <w:lsdException w:name="Colorful List Accent 6" w:uiPriority="72"/>
-    <w:lsdException w:name="Colorful Grid Accent 6" w:uiPriority="73"/>
-    <w:lsdException w:name="Subtle Emphasis" w:uiPriority="19" w:qFormat="1"/>
-    <w:lsdException w:name="Intense Emphasis" w:uiPriority="21" w:qFormat="1"/>
-    <w:lsdException w:name="Subtle Reference" w:uiPriority="31" w:qFormat="1"/>
-    <w:lsdException w:name="Intense Reference" w:uiPriority="32" w:qFormat="1"/>
-    <w:lsdException w:name="Book Title" w:uiPriority="33" w:qFormat="1"/>
-    <w:lsdException w:name="Bibliography" w:semiHidden="1" w:uiPriority="37" w:unhideWhenUsed="1"/>
-    <w:lsdException w:name="TOC Heading" w:semiHidden="1" w:uiPriority="39" w:unhideWhenUsed="1" w:qFormat="1"/>
-    <w:lsdException w:name="Plain Table 1" w:uiPriority="41"/>
-    <w:lsdException w:name="Plain Table 2" w:uiPriority="42"/>
-    <w:lsdException w:name="Plain Table 3" w:uiPriority="43"/>
-    <w:lsdException w:name="Plain Table 4" w:uiPriority="44"/>
-    <w:lsdException w:name="Plain Table 5" w:uiPriority="45"/>
-    <w:lsdException w:name="Grid Table Light" w:uiPriority="40"/>
-    <w:lsdException w:name="Grid Table 1 Light" w:uiPriority="46"/>
-    <w:lsdException w:name="Grid Table 2" w:uiPriority="47"/>
-    <w:lsdException w:name="Grid Table 3" w:uiPriority="48"/>
-    <w:lsdException w:name="Grid Table 4" w:uiPriority="49"/>
-    <w:lsdException w:name="Grid Table 5 Dark" w:uiPriority="50"/>
-    <w:lsdException w:name="Grid Table 6 Colorful" w:uiPriority="51"/>
-    <w:lsdException w:name="Grid Table 7 Colorful" w:uiPriority="52"/>
-    <w:lsdException w:name="Grid Table 1 Light Accent 1" w:uiPriority="46"/>
-    <w:lsdException w:name="Grid Table 2 Accent 1" w:uiPriority="47"/>
-    <w:lsdException w:name="Grid Table 3 Accent 1" w:uiPriority="48"/>
-    <w:lsdException w:name="Grid Table 4 Accent 1" w:uiPriority="49"/>
-    <w:lsdException w:name="Grid Table 5 Dark Accent 1" w:uiPriority="50"/>
-    <w:lsdException w:name="Grid Table 6 Colorful Accent 1" w:uiPriority="51"/>
-    <w:lsdException w:name="Grid Table 7 Colorful Accent 1" w:uiPriority="52"/>
-    <w:lsdException w:name="Grid Table 1 Light Accent 2" w:uiPriority="46"/>
-    <w:lsdException w:name="Grid Table 2 Accent 2" w:uiPriority="47"/>
-    <w:lsdException w:name="Grid Table 3 Accent 2" w:uiPriority="48"/>
-    <w:lsdException w:name="Grid Table 4 Accent 2" w:uiPriority="49"/>
-    <w:lsdException w:name="Grid Table 5 Dark Accent 2" w:uiPriority="50"/>
-    <w:lsdException w:name="Grid Table 6 Colorful Accent 2" w:uiPriority="51"/>
-    <w:lsdException w:name="Grid Table 7 Colorful Accent 2" w:uiPriority="52"/>
-    <w:lsdException w:name="Grid Table 1 Light Accent 3" w:uiPriority="46"/>
-    <w:lsdException w:name="Grid Table 2 Accent 3" w:uiPriority="47"/>
-    <w:lsdException w:name="Grid Table 3 Accent 3" w:uiPriority="48"/>
-    <w:lsdException w:name="Grid Table 4 Accent 3" w:uiPriority="49"/>
-    <w:lsdException w:name="Grid Table 5 Dark Accent 3" w:uiPriority="50"/>
-    <w:lsdException w:name="Grid Table 6 Colorful Accent 3" w:uiPriority="51"/>
-    <w:lsdException w:name="Grid Table 7 Colorful Accent 3" w:uiPriority="52"/>
-    <w:lsdException w:name="Grid Table 1 Light Accent 4" w:uiPriority="46"/>
-    <w:lsdException w:name="Grid Table 2 Accent 4" w:uiPriority="47"/>
-    <w:lsdException w:name="Grid Table 3 Accent 4" w:uiPriority="48"/>
-    <w:lsdException w:name="Grid Table 4 Accent 4" w:uiPriority="49"/>
-    <w:lsdException w:name="Grid Table 5 Dark Accent 4" w:uiPriority="50"/>
-    <w:lsdException w:name="Grid Table 6 Colorful Accent 4" w:uiPriority="51"/>
-    <w:lsdException w:name="Grid Table 7 Colorful Accent 4" w:uiPriority="52"/>
-    <w:lsdException w:name="Grid Table 1 Light Accent 5" w:uiPriority="46"/>
-    <w:lsdException w:name="Grid Table 2 Accent 5" w:uiPriority="47"/>
-    <w:lsdException w:name="Grid Table 3 Accent 5" w:uiPriority="48"/>
-    <w:lsdException w:name="Grid Table 4 Accent 5" w:uiPriority="49"/>
-    <w:lsdException w:name="Grid Table 5 Dark Accent 5" w:uiPriority="50"/>
-    <w:lsdException w:name="Grid Table 6 Colorful Accent 5" w:uiPriority="51"/>
-    <w:lsdException w:name="Grid Table 7 Colorful Accent 5" w:uiPriority="52"/>
-    <w:lsdException w:name="Grid Table 1 Light Accent 6" w:uiPriority="46"/>
-    <w:lsdException w:name="Grid Table 2 Accent 6" w:uiPriority="47"/>
-    <w:lsdException w:name="Grid Table 3 Accent 6" w:uiPriority="48"/>
-    <w:lsdException w:name="Grid Table 4 Accent 6" w:uiPriority="49"/>
-    <w:lsdException w:name="Grid Table 5 Dark Accent 6" w:uiPriority="50"/>
-    <w:lsdException w:name="Grid Table 6 Colorful Accent 6" w:uiPriority="51"/>
-    <w:lsdException w:name="Grid Table 7 Colorful Accent 6" w:uiPriority="52"/>
-    <w:lsdException w:name="List Table 1 Light" w:uiPriority="46"/>
-    <w:lsdException w:name="List Table 2" w:uiPriority="47"/>
-    <w:lsdException w:name="List Table 3" w:uiPriority="48"/>
-    <w:lsdException w:name="List Table 4" w:uiPriority="49"/>
-    <w:lsdException w:name="List Table 5 Dark" w:uiPriority="50"/>
-    <w:lsdException w:name="List Table 6 Colorful" w:uiPriority="51"/>
-    <w:lsdException w:name="List Table 7 Colorful" w:uiPriority="52"/>
-    <w:lsdException w:name="List Table 1 Light Accent 1" w:uiPriority="46"/>
-    <w:lsdException w:name="List Table 2 Accent 1" w:uiPriority="47"/>
-    <w:lsdException w:name="List Table 3 Accent 1" w:uiPriority="48"/>
-    <w:lsdException w:name="List Table 4 Accent 1" w:uiPriority="49"/>
-    <w:lsdException w:name="List Table 5 Dark Accent 1" w:uiPriority="50"/>
-    <w:lsdException w:name="List Table 6 Colorful Accent 1" w:uiPriority="51"/>
-    <w:lsdException w:name="List Table 7 Colorful Accent 1" w:uiPriority="52"/>
-    <w:lsdException w:name="List Table 1 Light Accent 2" w:uiPriority="46"/>
-    <w:lsdException w:name="List Table 2 Accent 2" w:uiPriority="47"/>
-    <w:lsdException w:name="List Table 3 Accent 2" w:uiPriority="48"/>
-    <w:lsdException w:name="List Table 4 Accent 2" w:uiPriority="49"/>
-    <w:lsdException w:name="List Table 5 Dark Accent 2" w:uiPriority="50"/>
-    <w:lsdException w:name="List Table 6 Colorful Accent 2" w:uiPriority="51"/>
-    <w:lsdException w:name="List Table 7 Colorful Accent 2" w:uiPriority="52"/>
-    <w:lsdException w:name="List Table 1 Light Accent 3" w:uiPriority="46"/>
-    <w:lsdException w:name="List Table 2 Accent 3" w:uiPriority="47"/>
-    <w:lsdException w:name="List Table 3 Accent 3" w:uiPriority="48"/>
-    <w:lsdException w:name="List Table 4 Accent 3" w:uiPriority="49"/>
-    <w:lsdException w:name="List Table 5 Dark Accent 3" w:uiPriority="50"/>
-    <w:lsdException w:name="List Table 6 Colorful Accent 3" w:uiPriority="51"/>
-    <w:lsdException w:name="List Table 7 Colorful Accent 3" w:uiPriority="52"/>
-    <w:lsdException w:name="List Table 1 Light Accent 4" w:uiPriority="46"/>
-    <w:lsdException w:name="List Table 2 Accent 4" w:uiPriority="47"/>
-    <w:lsdException w:name="List Table 3 Accent 4" w:uiPriority="48"/>
-    <w:lsdException w:name="List Table 4 Accent 4" w:uiPriority="49"/>
-    <w:lsdException w:name="List Table 5 Dark Accent 4" w:uiPriority="50"/>
-    <w:lsdException w:name="List Table 6 Colorful Accent 4" w:uiPriority="51"/>
-    <w:lsdException w:name="List Table 7 Colorful Accent 4" w:uiPriority="52"/>
-    <w:lsdException w:name="List Table 1 Light Accent 5" w:uiPriority="46"/>
-    <w:lsdException w:name="List Table 2 Accent 5" w:uiPriority="47"/>
-    <w:lsdException w:name="List Table 3 Accent 5" w:uiPriority="48"/>
-    <w:lsdException w:name="List Table 4 Accent 5" w:uiPriority="49"/>
-    <w:lsdException w:name="List Table 5 Dark Accent 5" w:uiPriority="50"/>
-    <w:lsdException w:name="List Table 6 Colorful Accent 5" w:uiPriority="51"/>
-    <w:lsdException w:name="List Table 7 Colorful Accent 5" w:uiPriority="52"/>
-    <w:lsdException w:name="List Table 1 Light Accent 6" w:uiPriority="46"/>
-    <w:lsdException w:name="List Table 2 Accent 6" w:uiPriority="47"/>
-    <w:lsdException w:name="List Table 3 Accent 6" w:uiPriority="48"/>
-    <w:lsdException w:name="List Table 4 Accent 6" w:uiPriority="49"/>
-    <w:lsdException w:name="List Table 5 Dark Accent 6" w:uiPriority="50"/>
-    <w:lsdException w:name="List Table 6 Colorful Accent 6" w:uiPriority="51"/>
-    <w:lsdException w:name="List Table 7 Colorful Accent 6" w:uiPriority="52"/>
+  <w:latentStyles w:defLockedState="0" w:defUIPriority="99" w:defSemiHidden="1" w:defUnhideWhenUsed="1" w:defQFormat="0" w:count="267">
+    <w:lsdException w:name="Normal" w:semiHidden="0" w:uiPriority="0" w:unhideWhenUsed="0" w:qFormat="1"/>
+    <w:lsdException w:name="heading 1" w:semiHidden="0" w:uiPriority="9" w:unhideWhenUsed="0" w:qFormat="1"/>
+    <w:lsdException w:name="heading 2" w:uiPriority="9" w:qFormat="1"/>
+    <w:lsdException w:name="heading 3" w:uiPriority="9" w:qFormat="1"/>
+    <w:lsdException w:name="heading 4" w:uiPriority="9" w:qFormat="1"/>
+    <w:lsdException w:name="heading 5" w:uiPriority="9" w:qFormat="1"/>
+    <w:lsdException w:name="heading 6" w:uiPriority="9" w:qFormat="1"/>
+    <w:lsdException w:name="heading 7" w:uiPriority="9" w:qFormat="1"/>
+    <w:lsdException w:name="heading 8" w:uiPriority="9" w:qFormat="1"/>
+    <w:lsdException w:name="heading 9" w:uiPriority="9" w:qFormat="1"/>
+    <w:lsdException w:name="toc 1" w:uiPriority="39"/>
+    <w:lsdException w:name="toc 2" w:uiPriority="39"/>
+    <w:lsdException w:name="toc 3" w:uiPriority="39"/>
+    <w:lsdException w:name="toc 4" w:uiPriority="39"/>
+    <w:lsdException w:name="toc 5" w:uiPriority="39"/>
+    <w:lsdException w:name="toc 6" w:uiPriority="39"/>
+    <w:lsdException w:name="toc 7" w:uiPriority="39"/>
+    <w:lsdException w:name="toc 8" w:uiPriority="39"/>
+    <w:lsdException w:name="toc 9" w:uiPriority="39"/>
+    <w:lsdException w:name="caption" w:uiPriority="0" w:qFormat="1"/>
+    <w:lsdException w:name="List" w:uiPriority="0"/>
+    <w:lsdException w:name="Title" w:semiHidden="0" w:uiPriority="10" w:unhideWhenUsed="0" w:qFormat="1"/>
+    <w:lsdException w:name="Default Paragraph Font" w:uiPriority="1"/>
+    <w:lsdException w:name="Subtitle" w:semiHidden="0" w:uiPriority="11" w:unhideWhenUsed="0" w:qFormat="1"/>
+    <w:lsdException w:name="Strong" w:semiHidden="0" w:uiPriority="22" w:unhideWhenUsed="0" w:qFormat="1"/>
+    <w:lsdException w:name="Emphasis" w:semiHidden="0" w:uiPriority="20" w:unhideWhenUsed="0" w:qFormat="1"/>
+    <w:lsdException w:name="Table Grid" w:semiHidden="0" w:uiPriority="59" w:unhideWhenUsed="0"/>
+    <w:lsdException w:name="Placeholder Text" w:unhideWhenUsed="0"/>
+    <w:lsdException w:name="No Spacing" w:semiHidden="0" w:uiPriority="1" w:unhideWhenUsed="0" w:qFormat="1"/>
+    <w:lsdException w:name="Light Shading" w:semiHidden="0" w:uiPriority="60" w:unhideWhenUsed="0"/>
+    <w:lsdException w:name="Light List" w:semiHidden="0" w:uiPriority="61" w:unhideWhenUsed="0"/>
+    <w:lsdException w:name="Light Grid" w:semiHidden="0" w:uiPriority="62" w:unhideWhenUsed="0"/>
+    <w:lsdException w:name="Medium Shading 1" w:semiHidden="0" w:uiPriority="63" w:unhideWhenUsed="0"/>
+    <w:lsdException w:name="Medium Shading 2" w:semiHidden="0" w:uiPriority="64" w:unhideWhenUsed="0"/>
+    <w:lsdException w:name="Medium List 1" w:semiHidden="0" w:uiPriority="65" w:unhideWhenUsed="0"/>
+    <w:lsdException w:name="Medium List 2" w:semiHidden="0" w:uiPriority="66" w:unhideWhenUsed="0"/>
+    <w:lsdException w:name="Medium Grid 1" w:semiHidden="0" w:uiPriority="67" w:unhideWhenUsed="0"/>
+    <w:lsdException w:name="Medium Grid 2" w:semiHidden="0" w:uiPriority="68" w:unhideWhenUsed="0"/>
+    <w:lsdException w:name="Medium Grid 3" w:semiHidden="0" w:uiPriority="69" w:unhideWhenUsed="0"/>
+    <w:lsdException w:name="Dark List" w:semiHidden="0" w:uiPriority="70" w:unhideWhenUsed="0"/>
+    <w:lsdException w:name="Colorful Shading" w:semiHidden="0" w:uiPriority="71" w:unhideWhenUsed="0"/>
+    <w:lsdException w:name="Colorful List" w:semiHidden="0" w:uiPriority="72" w:unhideWhenUsed="0"/>
+    <w:lsdException w:name="Colorful Grid" w:semiHidden="0" w:uiPriority="73" w:unhideWhenUsed="0"/>
+    <w:lsdException w:name="Light Shading Accent 1" w:semiHidden="0" w:uiPriority="60" w:unhideWhenUsed="0"/>
+    <w:lsdException w:name="Light List Accent 1" w:semiHidden="0" w:uiPriority="61" w:unhideWhenUsed="0"/>
+    <w:lsdException w:name="Light Grid Accent 1" w:semiHidden="0" w:uiPriority="62" w:unhideWhenUsed="0"/>
+    <w:lsdException w:name="Medium Shading 1 Accent 1" w:semiHidden="0" w:uiPriority="63" w:unhideWhenUsed="0"/>
+    <w:lsdException w:name="Medium Shading 2 Accent 1" w:semiHidden="0" w:uiPriority="64" w:unhideWhenUsed="0"/>
+    <w:lsdException w:name="Medium List 1 Accent 1" w:semiHidden="0" w:uiPriority="65" w:unhideWhenUsed="0"/>
+    <w:lsdException w:name="Revision" w:unhideWhenUsed="0"/>
+    <w:lsdException w:name="List Paragraph" w:semiHidden="0" w:uiPriority="34" w:unhideWhenUsed="0" w:qFormat="1"/>
+    <w:lsdException w:name="Quote" w:semiHidden="0" w:uiPriority="29" w:unhideWhenUsed="0" w:qFormat="1"/>
+    <w:lsdException w:name="Intense Quote" w:semiHidden="0" w:uiPriority="30" w:unhideWhenUsed="0" w:qFormat="1"/>
+    <w:lsdException w:name="Medium List 2 Accent 1" w:semiHidden="0" w:uiPriority="66" w:unhideWhenUsed="0"/>
+    <w:lsdException w:name="Medium Grid 1 Accent 1" w:semiHidden="0" w:uiPriority="67" w:unhideWhenUsed="0"/>
+    <w:lsdException w:name="Medium Grid 2 Accent 1" w:semiHidden="0" w:uiPriority="68" w:unhideWhenUsed="0"/>
+    <w:lsdException w:name="Medium Grid 3 Accent 1" w:semiHidden="0" w:uiPriority="69" w:unhideWhenUsed="0"/>
+    <w:lsdException w:name="Dark List Accent 1" w:semiHidden="0" w:uiPriority="70" w:unhideWhenUsed="0"/>
+    <w:lsdException w:name="Colorful Shading Accent 1" w:semiHidden="0" w:uiPriority="71" w:unhideWhenUsed="0"/>
+    <w:lsdException w:name="Colorful List Accent 1" w:semiHidden="0" w:uiPriority="72" w:unhideWhenUsed="0"/>
+    <w:lsdException w:name="Colorful Grid Accent 1" w:semiHidden="0" w:uiPriority="73" w:unhideWhenUsed="0"/>
+    <w:lsdException w:name="Light Shading Accent 2" w:semiHidden="0" w:uiPriority="60" w:unhideWhenUsed="0"/>
+    <w:lsdException w:name="Light List Accent 2" w:semiHidden="0" w:uiPriority="61" w:unhideWhenUsed="0"/>
+    <w:lsdException w:name="Light Grid Accent 2" w:semiHidden="0" w:uiPriority="62" w:unhideWhenUsed="0"/>
+    <w:lsdException w:name="Medium Shading 1 Accent 2" w:semiHidden="0" w:uiPriority="63" w:unhideWhenUsed="0"/>
+    <w:lsdException w:name="Medium Shading 2 Accent 2" w:semiHidden="0" w:uiPriority="64" w:unhideWhenUsed="0"/>
+    <w:lsdException w:name="Medium List 1 Accent 2" w:semiHidden="0" w:uiPriority="65" w:unhideWhenUsed="0"/>
+    <w:lsdException w:name="Medium List 2 Accent 2" w:semiHidden="0" w:uiPriority="66" w:unhideWhenUsed="0"/>
+    <w:lsdException w:name="Medium Grid 1 Accent 2" w:semiHidden="0" w:uiPriority="67" w:unhideWhenUsed="0"/>
+    <w:lsdException w:name="Medium Grid 2 Accent 2" w:semiHidden="0" w:uiPriority="68" w:unhideWhenUsed="0"/>
+    <w:lsdException w:name="Medium Grid 3 Accent 2" w:semiHidden="0" w:uiPriority="69" w:unhideWhenUsed="0"/>
+    <w:lsdException w:name="Dark List Accent 2" w:semiHidden="0" w:uiPriority="70" w:unhideWhenUsed="0"/>
+    <w:lsdException w:name="Colorful Shading Accent 2" w:semiHidden="0" w:uiPriority="71" w:unhideWhenUsed="0"/>
+    <w:lsdException w:name="Colorful List Accent 2" w:semiHidden="0" w:uiPriority="72" w:unhideWhenUsed="0"/>
+    <w:lsdException w:name="Colorful Grid Accent 2" w:semiHidden="0" w:uiPriority="73" w:unhideWhenUsed="0"/>
+    <w:lsdException w:name="Light Shading Accent 3" w:semiHidden="0" w:uiPriority="60" w:unhideWhenUsed="0"/>
+    <w:lsdException w:name="Light List Accent 3" w:semiHidden="0" w:uiPriority="61" w:unhideWhenUsed="0"/>
+    <w:lsdException w:name="Light Grid Accent 3" w:semiHidden="0" w:uiPriority="62" w:unhideWhenUsed="0"/>
+    <w:lsdException w:name="Medium Shading 1 Accent 3" w:semiHidden="0" w:uiPriority="63" w:unhideWhenUsed="0"/>
+    <w:lsdException w:name="Medium Shading 2 Accent 3" w:semiHidden="0" w:uiPriority="64" w:unhideWhenUsed="0"/>
+    <w:lsdException w:name="Medium List 1 Accent 3" w:semiHidden="0" w:uiPriority="65" w:unhideWhenUsed="0"/>
+    <w:lsdException w:name="Medium List 2 Accent 3" w:semiHidden="0" w:uiPriority="66" w:unhideWhenUsed="0"/>
+    <w:lsdException w:name="Medium Grid 1 Accent 3" w:semiHidden="0" w:uiPriority="67" w:unhideWhenUsed="0"/>
+    <w:lsdException w:name="Medium Grid 2 Accent 3" w:semiHidden="0" w:uiPriority="68" w:unhideWhenUsed="0"/>
+    <w:lsdException w:name="Medium Grid 3 Accent 3" w:semiHidden="0" w:uiPriority="69" w:unhideWhenUsed="0"/>
+    <w:lsdException w:name="Dark List Accent 3" w:semiHidden="0" w:uiPriority="70" w:unhideWhenUsed="0"/>
+    <w:lsdException w:name="Colorful Shading Accent 3" w:semiHidden="0" w:uiPriority="71" w:unhideWhenUsed="0"/>
+    <w:lsdException w:name="Colorful List Accent 3" w:semiHidden="0" w:uiPriority="72" w:unhideWhenUsed="0"/>
+    <w:lsdException w:name="Colorful Grid Accent 3" w:semiHidden="0" w:uiPriority="73" w:unhideWhenUsed="0"/>
+    <w:lsdException w:name="Light Shading Accent 4" w:semiHidden="0" w:uiPriority="60" w:unhideWhenUsed="0"/>
+    <w:lsdException w:name="Light List Accent 4" w:semiHidden="0" w:uiPriority="61" w:unhideWhenUsed="0"/>
+    <w:lsdException w:name="Light Grid Accent 4" w:semiHidden="0" w:uiPriority="62" w:unhideWhenUsed="0"/>
+    <w:lsdException w:name="Medium Shading 1 Accent 4" w:semiHidden="0" w:uiPriority="63" w:unhideWhenUsed="0"/>
+    <w:lsdException w:name="Medium Shading 2 Accent 4" w:semiHidden="0" w:uiPriority="64" w:unhideWhenUsed="0"/>
+    <w:lsdException w:name="Medium List 1 Accent 4" w:semiHidden="0" w:uiPriority="65" w:unhideWhenUsed="0"/>
+    <w:lsdException w:name="Medium List 2 Accent 4" w:semiHidden="0" w:uiPriority="66" w:unhideWhenUsed="0"/>
+    <w:lsdException w:name="Medium Grid 1 Accent 4" w:semiHidden="0" w:uiPriority="67" w:unhideWhenUsed="0"/>
+    <w:lsdException w:name="Medium Grid 2 Accent 4" w:semiHidden="0" w:uiPriority="68" w:unhideWhenUsed="0"/>
+    <w:lsdException w:name="Medium Grid 3 Accent 4" w:semiHidden="0" w:uiPriority="69" w:unhideWhenUsed="0"/>
+    <w:lsdException w:name="Dark List Accent 4" w:semiHidden="0" w:uiPriority="70" w:unhideWhenUsed="0"/>
+    <w:lsdException w:name="Colorful Shading Accent 4" w:semiHidden="0" w:uiPriority="71" w:unhideWhenUsed="0"/>
+    <w:lsdException w:name="Colorful List Accent 4" w:semiHidden="0" w:uiPriority="72" w:unhideWhenUsed="0"/>
+    <w:lsdException w:name="Colorful Grid Accent 4" w:semiHidden="0" w:uiPriority="73" w:unhideWhenUsed="0"/>
+    <w:lsdException w:name="Light Shading Accent 5" w:semiHidden="0" w:uiPriority="60" w:unhideWhenUsed="0"/>
+    <w:lsdException w:name="Light List Accent 5" w:semiHidden="0" w:uiPriority="61" w:unhideWhenUsed="0"/>
+    <w:lsdException w:name="Light Grid Accent 5" w:semiHidden="0" w:uiPriority="62" w:unhideWhenUsed="0"/>
+    <w:lsdException w:name="Medium Shading 1 Accent 5" w:semiHidden="0" w:uiPriority="63" w:unhideWhenUsed="0"/>
+    <w:lsdException w:name="Medium Shading 2 Accent 5" w:semiHidden="0" w:uiPriority="64" w:unhideWhenUsed="0"/>
+    <w:lsdException w:name="Medium List 1 Accent 5" w:semiHidden="0" w:uiPriority="65" w:unhideWhenUsed="0"/>
+    <w:lsdException w:name="Medium List 2 Accent 5" w:semiHidden="0" w:uiPriority="66" w:unhideWhenUsed="0"/>
+    <w:lsdException w:name="Medium Grid 1 Accent 5" w:semiHidden="0" w:uiPriority="67" w:unhideWhenUsed="0"/>
+    <w:lsdException w:name="Medium Grid 2 Accent 5" w:semiHidden="0" w:uiPriority="68" w:unhideWhenUsed="0"/>
+    <w:lsdException w:name="Medium Grid 3 Accent 5" w:semiHidden="0" w:uiPriority="69" w:unhideWhenUsed="0"/>
+    <w:lsdException w:name="Dark List Accent 5" w:semiHidden="0" w:uiPriority="70" w:unhideWhenUsed="0"/>
+    <w:lsdException w:name="Colorful Shading Accent 5" w:semiHidden="0" w:uiPriority="71" w:unhideWhenUsed="0"/>
+    <w:lsdException w:name="Colorful List Accent 5" w:semiHidden="0" w:uiPriority="72" w:unhideWhenUsed="0"/>
+    <w:lsdException w:name="Colorful Grid Accent 5" w:semiHidden="0" w:uiPriority="73" w:unhideWhenUsed="0"/>
+    <w:lsdException w:name="Light Shading Accent 6" w:semiHidden="0" w:uiPriority="60" w:unhideWhenUsed="0"/>
+    <w:lsdException w:name="Light List Accent 6" w:semiHidden="0" w:uiPriority="61" w:unhideWhenUsed="0"/>
+    <w:lsdException w:name="Light Grid Accent 6" w:semiHidden="0" w:uiPriority="62" w:unhideWhenUsed="0"/>
+    <w:lsdException w:name="Medium Shading 1 Accent 6" w:semiHidden="0" w:uiPriority="63" w:unhideWhenUsed="0"/>
+    <w:lsdException w:name="Medium Shading 2 Accent 6" w:semiHidden="0" w:uiPriority="64" w:unhideWhenUsed="0"/>
+    <w:lsdException w:name="Medium List 1 Accent 6" w:semiHidden="0" w:uiPriority="65" w:unhideWhenUsed="0"/>
+    <w:lsdException w:name="Medium List 2 Accent 6" w:semiHidden="0" w:uiPriority="66" w:unhideWhenUsed="0"/>
+    <w:lsdException w:name="Medium Grid 1 Accent 6" w:semiHidden="0" w:uiPriority="67" w:unhideWhenUsed="0"/>
+    <w:lsdException w:name="Medium Grid 2 Accent 6" w:semiHidden="0" w:uiPriority="68" w:unhideWhenUsed="0"/>
+    <w:lsdException w:name="Medium Grid 3 Accent 6" w:semiHidden="0" w:uiPriority="69" w:unhideWhenUsed="0"/>
+    <w:lsdException w:name="Dark List Accent 6" w:semiHidden="0" w:uiPriority="70" w:unhideWhenUsed="0"/>
+    <w:lsdException w:name="Colorful Shading Accent 6" w:semiHidden="0" w:uiPriority="71" w:unhideWhenUsed="0"/>
+    <w:lsdException w:name="Colorful List Accent 6" w:semiHidden="0" w:uiPriority="72" w:unhideWhenUsed="0"/>
+    <w:lsdException w:name="Colorful Grid Accent 6" w:semiHidden="0" w:uiPriority="73" w:unhideWhenUsed="0"/>
+    <w:lsdException w:name="Subtle Emphasis" w:semiHidden="0" w:uiPriority="19" w:unhideWhenUsed="0" w:qFormat="1"/>
+    <w:lsdException w:name="Intense Emphasis" w:semiHidden="0" w:uiPriority="21" w:unhideWhenUsed="0" w:qFormat="1"/>
+    <w:lsdException w:name="Subtle Reference" w:semiHidden="0" w:uiPriority="31" w:unhideWhenUsed="0" w:qFormat="1"/>
+    <w:lsdException w:name="Intense Reference" w:semiHidden="0" w:uiPriority="32" w:unhideWhenUsed="0" w:qFormat="1"/>
+    <w:lsdException w:name="Book Title" w:semiHidden="0" w:uiPriority="33" w:unhideWhenUsed="0" w:qFormat="1"/>
+    <w:lsdException w:name="Bibliography" w:uiPriority="37"/>
+    <w:lsdException w:name="TOC Heading" w:uiPriority="39" w:qFormat="1"/>
   </w:latentStyles>
   <w:style w:type="paragraph" w:default="1" w:styleId="Normal">
     <w:name w:val="Normal"/>
@@ -8088,6 +9509,559 @@
       <w:u w:val="single"/>
     </w:rPr>
   </w:style>
+  <w:style w:type="paragraph" w:styleId="Revision">
+    <w:name w:val="Revision"/>
+    <w:hidden/>
+    <w:uiPriority w:val="99"/>
+    <w:semiHidden/>
+    <w:rsid w:val="001772D1"/>
+    <w:pPr>
+      <w:widowControl/>
+      <w:suppressAutoHyphens w:val="0"/>
+      <w:autoSpaceDN/>
+      <w:textAlignment w:val="auto"/>
+    </w:pPr>
+    <w:rPr>
+      <w:szCs w:val="21"/>
+    </w:rPr>
+  </w:style>
+</w:styles>
+</file>
+
+<file path=word/stylesWithEffects.xml><?xml version="1.0" encoding="utf-8"?>
+<w:styles xmlns:wpc="http://schemas.microsoft.com/office/word/2010/wordprocessingCanvas" xmlns:mc="http://schemas.openxmlformats.org/markup-compatibility/2006" xmlns:o="urn:schemas-microsoft-com:office:office" xmlns:r="http://schemas.openxmlformats.org/officeDocument/2006/relationships" xmlns:m="http://schemas.openxmlformats.org/officeDocument/2006/math" xmlns:v="urn:schemas-microsoft-com:vml" xmlns:wp14="http://schemas.microsoft.com/office/word/2010/wordprocessingDrawing" xmlns:wp="http://schemas.openxmlformats.org/drawingml/2006/wordprocessingDrawing" xmlns:w10="urn:schemas-microsoft-com:office:word" xmlns:w="http://schemas.openxmlformats.org/wordprocessingml/2006/main" xmlns:w14="http://schemas.microsoft.com/office/word/2010/wordml" xmlns:wpg="http://schemas.microsoft.com/office/word/2010/wordprocessingGroup" xmlns:wpi="http://schemas.microsoft.com/office/word/2010/wordprocessingInk" xmlns:wne="http://schemas.microsoft.com/office/word/2006/wordml" xmlns:wps="http://schemas.microsoft.com/office/word/2010/wordprocessingShape" mc:Ignorable="w14 wp14">
+  <w:docDefaults>
+    <w:rPrDefault>
+      <w:rPr>
+        <w:rFonts w:ascii="Times New Roman" w:eastAsia="SimSun" w:hAnsi="Times New Roman" w:cs="Mangal"/>
+        <w:kern w:val="3"/>
+        <w:sz w:val="24"/>
+        <w:szCs w:val="24"/>
+        <w:lang w:val="en-US" w:eastAsia="zh-CN" w:bidi="hi-IN"/>
+      </w:rPr>
+    </w:rPrDefault>
+    <w:pPrDefault>
+      <w:pPr>
+        <w:widowControl w:val="0"/>
+        <w:suppressAutoHyphens/>
+        <w:autoSpaceDN w:val="0"/>
+        <w:textAlignment w:val="baseline"/>
+      </w:pPr>
+    </w:pPrDefault>
+  </w:docDefaults>
+  <w:latentStyles w:defLockedState="0" w:defUIPriority="99" w:defSemiHidden="1" w:defUnhideWhenUsed="1" w:defQFormat="0" w:count="267">
+    <w:lsdException w:name="Normal" w:semiHidden="0" w:uiPriority="0" w:unhideWhenUsed="0" w:qFormat="1"/>
+    <w:lsdException w:name="heading 1" w:semiHidden="0" w:uiPriority="9" w:unhideWhenUsed="0" w:qFormat="1"/>
+    <w:lsdException w:name="heading 2" w:uiPriority="9" w:qFormat="1"/>
+    <w:lsdException w:name="heading 3" w:uiPriority="9" w:qFormat="1"/>
+    <w:lsdException w:name="heading 4" w:uiPriority="9" w:qFormat="1"/>
+    <w:lsdException w:name="heading 5" w:uiPriority="9" w:qFormat="1"/>
+    <w:lsdException w:name="heading 6" w:uiPriority="9" w:qFormat="1"/>
+    <w:lsdException w:name="heading 7" w:uiPriority="9" w:qFormat="1"/>
+    <w:lsdException w:name="heading 8" w:uiPriority="9" w:qFormat="1"/>
+    <w:lsdException w:name="heading 9" w:uiPriority="9" w:qFormat="1"/>
+    <w:lsdException w:name="toc 1" w:uiPriority="39"/>
+    <w:lsdException w:name="toc 2" w:uiPriority="39"/>
+    <w:lsdException w:name="toc 3" w:uiPriority="39"/>
+    <w:lsdException w:name="toc 4" w:uiPriority="39"/>
+    <w:lsdException w:name="toc 5" w:uiPriority="39"/>
+    <w:lsdException w:name="toc 6" w:uiPriority="39"/>
+    <w:lsdException w:name="toc 7" w:uiPriority="39"/>
+    <w:lsdException w:name="toc 8" w:uiPriority="39"/>
+    <w:lsdException w:name="toc 9" w:uiPriority="39"/>
+    <w:lsdException w:name="caption" w:uiPriority="0" w:qFormat="1"/>
+    <w:lsdException w:name="List" w:uiPriority="0"/>
+    <w:lsdException w:name="Title" w:semiHidden="0" w:uiPriority="10" w:unhideWhenUsed="0" w:qFormat="1"/>
+    <w:lsdException w:name="Default Paragraph Font" w:uiPriority="1"/>
+    <w:lsdException w:name="Subtitle" w:semiHidden="0" w:uiPriority="11" w:unhideWhenUsed="0" w:qFormat="1"/>
+    <w:lsdException w:name="Strong" w:semiHidden="0" w:uiPriority="22" w:unhideWhenUsed="0" w:qFormat="1"/>
+    <w:lsdException w:name="Emphasis" w:semiHidden="0" w:uiPriority="20" w:unhideWhenUsed="0" w:qFormat="1"/>
+    <w:lsdException w:name="Table Grid" w:semiHidden="0" w:uiPriority="59" w:unhideWhenUsed="0"/>
+    <w:lsdException w:name="Placeholder Text" w:unhideWhenUsed="0"/>
+    <w:lsdException w:name="No Spacing" w:semiHidden="0" w:uiPriority="1" w:unhideWhenUsed="0" w:qFormat="1"/>
+    <w:lsdException w:name="Light Shading" w:semiHidden="0" w:uiPriority="60" w:unhideWhenUsed="0"/>
+    <w:lsdException w:name="Light List" w:semiHidden="0" w:uiPriority="61" w:unhideWhenUsed="0"/>
+    <w:lsdException w:name="Light Grid" w:semiHidden="0" w:uiPriority="62" w:unhideWhenUsed="0"/>
+    <w:lsdException w:name="Medium Shading 1" w:semiHidden="0" w:uiPriority="63" w:unhideWhenUsed="0"/>
+    <w:lsdException w:name="Medium Shading 2" w:semiHidden="0" w:uiPriority="64" w:unhideWhenUsed="0"/>
+    <w:lsdException w:name="Medium List 1" w:semiHidden="0" w:uiPriority="65" w:unhideWhenUsed="0"/>
+    <w:lsdException w:name="Medium List 2" w:semiHidden="0" w:uiPriority="66" w:unhideWhenUsed="0"/>
+    <w:lsdException w:name="Medium Grid 1" w:semiHidden="0" w:uiPriority="67" w:unhideWhenUsed="0"/>
+    <w:lsdException w:name="Medium Grid 2" w:semiHidden="0" w:uiPriority="68" w:unhideWhenUsed="0"/>
+    <w:lsdException w:name="Medium Grid 3" w:semiHidden="0" w:uiPriority="69" w:unhideWhenUsed="0"/>
+    <w:lsdException w:name="Dark List" w:semiHidden="0" w:uiPriority="70" w:unhideWhenUsed="0"/>
+    <w:lsdException w:name="Colorful Shading" w:semiHidden="0" w:uiPriority="71" w:unhideWhenUsed="0"/>
+    <w:lsdException w:name="Colorful List" w:semiHidden="0" w:uiPriority="72" w:unhideWhenUsed="0"/>
+    <w:lsdException w:name="Colorful Grid" w:semiHidden="0" w:uiPriority="73" w:unhideWhenUsed="0"/>
+    <w:lsdException w:name="Light Shading Accent 1" w:semiHidden="0" w:uiPriority="60" w:unhideWhenUsed="0"/>
+    <w:lsdException w:name="Light List Accent 1" w:semiHidden="0" w:uiPriority="61" w:unhideWhenUsed="0"/>
+    <w:lsdException w:name="Light Grid Accent 1" w:semiHidden="0" w:uiPriority="62" w:unhideWhenUsed="0"/>
+    <w:lsdException w:name="Medium Shading 1 Accent 1" w:semiHidden="0" w:uiPriority="63" w:unhideWhenUsed="0"/>
+    <w:lsdException w:name="Medium Shading 2 Accent 1" w:semiHidden="0" w:uiPriority="64" w:unhideWhenUsed="0"/>
+    <w:lsdException w:name="Medium List 1 Accent 1" w:semiHidden="0" w:uiPriority="65" w:unhideWhenUsed="0"/>
+    <w:lsdException w:name="Revision" w:unhideWhenUsed="0"/>
+    <w:lsdException w:name="List Paragraph" w:semiHidden="0" w:uiPriority="34" w:unhideWhenUsed="0" w:qFormat="1"/>
+    <w:lsdException w:name="Quote" w:semiHidden="0" w:uiPriority="29" w:unhideWhenUsed="0" w:qFormat="1"/>
+    <w:lsdException w:name="Intense Quote" w:semiHidden="0" w:uiPriority="30" w:unhideWhenUsed="0" w:qFormat="1"/>
+    <w:lsdException w:name="Medium List 2 Accent 1" w:semiHidden="0" w:uiPriority="66" w:unhideWhenUsed="0"/>
+    <w:lsdException w:name="Medium Grid 1 Accent 1" w:semiHidden="0" w:uiPriority="67" w:unhideWhenUsed="0"/>
+    <w:lsdException w:name="Medium Grid 2 Accent 1" w:semiHidden="0" w:uiPriority="68" w:unhideWhenUsed="0"/>
+    <w:lsdException w:name="Medium Grid 3 Accent 1" w:semiHidden="0" w:uiPriority="69" w:unhideWhenUsed="0"/>
+    <w:lsdException w:name="Dark List Accent 1" w:semiHidden="0" w:uiPriority="70" w:unhideWhenUsed="0"/>
+    <w:lsdException w:name="Colorful Shading Accent 1" w:semiHidden="0" w:uiPriority="71" w:unhideWhenUsed="0"/>
+    <w:lsdException w:name="Colorful List Accent 1" w:semiHidden="0" w:uiPriority="72" w:unhideWhenUsed="0"/>
+    <w:lsdException w:name="Colorful Grid Accent 1" w:semiHidden="0" w:uiPriority="73" w:unhideWhenUsed="0"/>
+    <w:lsdException w:name="Light Shading Accent 2" w:semiHidden="0" w:uiPriority="60" w:unhideWhenUsed="0"/>
+    <w:lsdException w:name="Light List Accent 2" w:semiHidden="0" w:uiPriority="61" w:unhideWhenUsed="0"/>
+    <w:lsdException w:name="Light Grid Accent 2" w:semiHidden="0" w:uiPriority="62" w:unhideWhenUsed="0"/>
+    <w:lsdException w:name="Medium Shading 1 Accent 2" w:semiHidden="0" w:uiPriority="63" w:unhideWhenUsed="0"/>
+    <w:lsdException w:name="Medium Shading 2 Accent 2" w:semiHidden="0" w:uiPriority="64" w:unhideWhenUsed="0"/>
+    <w:lsdException w:name="Medium List 1 Accent 2" w:semiHidden="0" w:uiPriority="65" w:unhideWhenUsed="0"/>
+    <w:lsdException w:name="Medium List 2 Accent 2" w:semiHidden="0" w:uiPriority="66" w:unhideWhenUsed="0"/>
+    <w:lsdException w:name="Medium Grid 1 Accent 2" w:semiHidden="0" w:uiPriority="67" w:unhideWhenUsed="0"/>
+    <w:lsdException w:name="Medium Grid 2 Accent 2" w:semiHidden="0" w:uiPriority="68" w:unhideWhenUsed="0"/>
+    <w:lsdException w:name="Medium Grid 3 Accent 2" w:semiHidden="0" w:uiPriority="69" w:unhideWhenUsed="0"/>
+    <w:lsdException w:name="Dark List Accent 2" w:semiHidden="0" w:uiPriority="70" w:unhideWhenUsed="0"/>
+    <w:lsdException w:name="Colorful Shading Accent 2" w:semiHidden="0" w:uiPriority="71" w:unhideWhenUsed="0"/>
+    <w:lsdException w:name="Colorful List Accent 2" w:semiHidden="0" w:uiPriority="72" w:unhideWhenUsed="0"/>
+    <w:lsdException w:name="Colorful Grid Accent 2" w:semiHidden="0" w:uiPriority="73" w:unhideWhenUsed="0"/>
+    <w:lsdException w:name="Light Shading Accent 3" w:semiHidden="0" w:uiPriority="60" w:unhideWhenUsed="0"/>
+    <w:lsdException w:name="Light List Accent 3" w:semiHidden="0" w:uiPriority="61" w:unhideWhenUsed="0"/>
+    <w:lsdException w:name="Light Grid Accent 3" w:semiHidden="0" w:uiPriority="62" w:unhideWhenUsed="0"/>
+    <w:lsdException w:name="Medium Shading 1 Accent 3" w:semiHidden="0" w:uiPriority="63" w:unhideWhenUsed="0"/>
+    <w:lsdException w:name="Medium Shading 2 Accent 3" w:semiHidden="0" w:uiPriority="64" w:unhideWhenUsed="0"/>
+    <w:lsdException w:name="Medium List 1 Accent 3" w:semiHidden="0" w:uiPriority="65" w:unhideWhenUsed="0"/>
+    <w:lsdException w:name="Medium List 2 Accent 3" w:semiHidden="0" w:uiPriority="66" w:unhideWhenUsed="0"/>
+    <w:lsdException w:name="Medium Grid 1 Accent 3" w:semiHidden="0" w:uiPriority="67" w:unhideWhenUsed="0"/>
+    <w:lsdException w:name="Medium Grid 2 Accent 3" w:semiHidden="0" w:uiPriority="68" w:unhideWhenUsed="0"/>
+    <w:lsdException w:name="Medium Grid 3 Accent 3" w:semiHidden="0" w:uiPriority="69" w:unhideWhenUsed="0"/>
+    <w:lsdException w:name="Dark List Accent 3" w:semiHidden="0" w:uiPriority="70" w:unhideWhenUsed="0"/>
+    <w:lsdException w:name="Colorful Shading Accent 3" w:semiHidden="0" w:uiPriority="71" w:unhideWhenUsed="0"/>
+    <w:lsdException w:name="Colorful List Accent 3" w:semiHidden="0" w:uiPriority="72" w:unhideWhenUsed="0"/>
+    <w:lsdException w:name="Colorful Grid Accent 3" w:semiHidden="0" w:uiPriority="73" w:unhideWhenUsed="0"/>
+    <w:lsdException w:name="Light Shading Accent 4" w:semiHidden="0" w:uiPriority="60" w:unhideWhenUsed="0"/>
+    <w:lsdException w:name="Light List Accent 4" w:semiHidden="0" w:uiPriority="61" w:unhideWhenUsed="0"/>
+    <w:lsdException w:name="Light Grid Accent 4" w:semiHidden="0" w:uiPriority="62" w:unhideWhenUsed="0"/>
+    <w:lsdException w:name="Medium Shading 1 Accent 4" w:semiHidden="0" w:uiPriority="63" w:unhideWhenUsed="0"/>
+    <w:lsdException w:name="Medium Shading 2 Accent 4" w:semiHidden="0" w:uiPriority="64" w:unhideWhenUsed="0"/>
+    <w:lsdException w:name="Medium List 1 Accent 4" w:semiHidden="0" w:uiPriority="65" w:unhideWhenUsed="0"/>
+    <w:lsdException w:name="Medium List 2 Accent 4" w:semiHidden="0" w:uiPriority="66" w:unhideWhenUsed="0"/>
+    <w:lsdException w:name="Medium Grid 1 Accent 4" w:semiHidden="0" w:uiPriority="67" w:unhideWhenUsed="0"/>
+    <w:lsdException w:name="Medium Grid 2 Accent 4" w:semiHidden="0" w:uiPriority="68" w:unhideWhenUsed="0"/>
+    <w:lsdException w:name="Medium Grid 3 Accent 4" w:semiHidden="0" w:uiPriority="69" w:unhideWhenUsed="0"/>
+    <w:lsdException w:name="Dark List Accent 4" w:semiHidden="0" w:uiPriority="70" w:unhideWhenUsed="0"/>
+    <w:lsdException w:name="Colorful Shading Accent 4" w:semiHidden="0" w:uiPriority="71" w:unhideWhenUsed="0"/>
+    <w:lsdException w:name="Colorful List Accent 4" w:semiHidden="0" w:uiPriority="72" w:unhideWhenUsed="0"/>
+    <w:lsdException w:name="Colorful Grid Accent 4" w:semiHidden="0" w:uiPriority="73" w:unhideWhenUsed="0"/>
+    <w:lsdException w:name="Light Shading Accent 5" w:semiHidden="0" w:uiPriority="60" w:unhideWhenUsed="0"/>
+    <w:lsdException w:name="Light List Accent 5" w:semiHidden="0" w:uiPriority="61" w:unhideWhenUsed="0"/>
+    <w:lsdException w:name="Light Grid Accent 5" w:semiHidden="0" w:uiPriority="62" w:unhideWhenUsed="0"/>
+    <w:lsdException w:name="Medium Shading 1 Accent 5" w:semiHidden="0" w:uiPriority="63" w:unhideWhenUsed="0"/>
+    <w:lsdException w:name="Medium Shading 2 Accent 5" w:semiHidden="0" w:uiPriority="64" w:unhideWhenUsed="0"/>
+    <w:lsdException w:name="Medium List 1 Accent 5" w:semiHidden="0" w:uiPriority="65" w:unhideWhenUsed="0"/>
+    <w:lsdException w:name="Medium List 2 Accent 5" w:semiHidden="0" w:uiPriority="66" w:unhideWhenUsed="0"/>
+    <w:lsdException w:name="Medium Grid 1 Accent 5" w:semiHidden="0" w:uiPriority="67" w:unhideWhenUsed="0"/>
+    <w:lsdException w:name="Medium Grid 2 Accent 5" w:semiHidden="0" w:uiPriority="68" w:unhideWhenUsed="0"/>
+    <w:lsdException w:name="Medium Grid 3 Accent 5" w:semiHidden="0" w:uiPriority="69" w:unhideWhenUsed="0"/>
+    <w:lsdException w:name="Dark List Accent 5" w:semiHidden="0" w:uiPriority="70" w:unhideWhenUsed="0"/>
+    <w:lsdException w:name="Colorful Shading Accent 5" w:semiHidden="0" w:uiPriority="71" w:unhideWhenUsed="0"/>
+    <w:lsdException w:name="Colorful List Accent 5" w:semiHidden="0" w:uiPriority="72" w:unhideWhenUsed="0"/>
+    <w:lsdException w:name="Colorful Grid Accent 5" w:semiHidden="0" w:uiPriority="73" w:unhideWhenUsed="0"/>
+    <w:lsdException w:name="Light Shading Accent 6" w:semiHidden="0" w:uiPriority="60" w:unhideWhenUsed="0"/>
+    <w:lsdException w:name="Light List Accent 6" w:semiHidden="0" w:uiPriority="61" w:unhideWhenUsed="0"/>
+    <w:lsdException w:name="Light Grid Accent 6" w:semiHidden="0" w:uiPriority="62" w:unhideWhenUsed="0"/>
+    <w:lsdException w:name="Medium Shading 1 Accent 6" w:semiHidden="0" w:uiPriority="63" w:unhideWhenUsed="0"/>
+    <w:lsdException w:name="Medium Shading 2 Accent 6" w:semiHidden="0" w:uiPriority="64" w:unhideWhenUsed="0"/>
+    <w:lsdException w:name="Medium List 1 Accent 6" w:semiHidden="0" w:uiPriority="65" w:unhideWhenUsed="0"/>
+    <w:lsdException w:name="Medium List 2 Accent 6" w:semiHidden="0" w:uiPriority="66" w:unhideWhenUsed="0"/>
+    <w:lsdException w:name="Medium Grid 1 Accent 6" w:semiHidden="0" w:uiPriority="67" w:unhideWhenUsed="0"/>
+    <w:lsdException w:name="Medium Grid 2 Accent 6" w:semiHidden="0" w:uiPriority="68" w:unhideWhenUsed="0"/>
+    <w:lsdException w:name="Medium Grid 3 Accent 6" w:semiHidden="0" w:uiPriority="69" w:unhideWhenUsed="0"/>
+    <w:lsdException w:name="Dark List Accent 6" w:semiHidden="0" w:uiPriority="70" w:unhideWhenUsed="0"/>
+    <w:lsdException w:name="Colorful Shading Accent 6" w:semiHidden="0" w:uiPriority="71" w:unhideWhenUsed="0"/>
+    <w:lsdException w:name="Colorful List Accent 6" w:semiHidden="0" w:uiPriority="72" w:unhideWhenUsed="0"/>
+    <w:lsdException w:name="Colorful Grid Accent 6" w:semiHidden="0" w:uiPriority="73" w:unhideWhenUsed="0"/>
+    <w:lsdException w:name="Subtle Emphasis" w:semiHidden="0" w:uiPriority="19" w:unhideWhenUsed="0" w:qFormat="1"/>
+    <w:lsdException w:name="Intense Emphasis" w:semiHidden="0" w:uiPriority="21" w:unhideWhenUsed="0" w:qFormat="1"/>
+    <w:lsdException w:name="Subtle Reference" w:semiHidden="0" w:uiPriority="31" w:unhideWhenUsed="0" w:qFormat="1"/>
+    <w:lsdException w:name="Intense Reference" w:semiHidden="0" w:uiPriority="32" w:unhideWhenUsed="0" w:qFormat="1"/>
+    <w:lsdException w:name="Book Title" w:semiHidden="0" w:uiPriority="33" w:unhideWhenUsed="0" w:qFormat="1"/>
+    <w:lsdException w:name="Bibliography" w:uiPriority="37"/>
+    <w:lsdException w:name="TOC Heading" w:uiPriority="39" w:qFormat="1"/>
+  </w:latentStyles>
+  <w:style w:type="paragraph" w:default="1" w:styleId="Normal">
+    <w:name w:val="Normal"/>
+    <w:qFormat/>
+  </w:style>
+  <w:style w:type="paragraph" w:styleId="Heading1">
+    <w:name w:val="heading 1"/>
+    <w:basedOn w:val="Normal"/>
+    <w:next w:val="Normal"/>
+    <w:link w:val="Heading1Char"/>
+    <w:uiPriority w:val="9"/>
+    <w:qFormat/>
+    <w:rsid w:val="00F04879"/>
+    <w:pPr>
+      <w:keepNext/>
+      <w:keepLines/>
+      <w:spacing w:before="480"/>
+      <w:outlineLvl w:val="0"/>
+    </w:pPr>
+    <w:rPr>
+      <w:rFonts w:asciiTheme="majorHAnsi" w:eastAsiaTheme="majorEastAsia" w:hAnsiTheme="majorHAnsi"/>
+      <w:b/>
+      <w:bCs/>
+      <w:color w:val="365F91" w:themeColor="accent1" w:themeShade="BF"/>
+      <w:sz w:val="28"/>
+      <w:szCs w:val="25"/>
+    </w:rPr>
+  </w:style>
+  <w:style w:type="paragraph" w:styleId="Heading2">
+    <w:name w:val="heading 2"/>
+    <w:basedOn w:val="Normal"/>
+    <w:next w:val="Normal"/>
+    <w:link w:val="Heading2Char"/>
+    <w:uiPriority w:val="9"/>
+    <w:unhideWhenUsed/>
+    <w:qFormat/>
+    <w:rsid w:val="00EF1092"/>
+    <w:pPr>
+      <w:keepNext/>
+      <w:keepLines/>
+      <w:spacing w:before="200"/>
+      <w:outlineLvl w:val="1"/>
+    </w:pPr>
+    <w:rPr>
+      <w:rFonts w:asciiTheme="majorHAnsi" w:eastAsiaTheme="majorEastAsia" w:hAnsiTheme="majorHAnsi"/>
+      <w:b/>
+      <w:bCs/>
+      <w:color w:val="4F81BD" w:themeColor="accent1"/>
+      <w:sz w:val="26"/>
+      <w:szCs w:val="23"/>
+    </w:rPr>
+  </w:style>
+  <w:style w:type="paragraph" w:styleId="Heading3">
+    <w:name w:val="heading 3"/>
+    <w:basedOn w:val="Normal"/>
+    <w:next w:val="Normal"/>
+    <w:link w:val="Heading3Char"/>
+    <w:uiPriority w:val="9"/>
+    <w:unhideWhenUsed/>
+    <w:qFormat/>
+    <w:rsid w:val="00CB2C1C"/>
+    <w:pPr>
+      <w:keepNext/>
+      <w:keepLines/>
+      <w:spacing w:before="200"/>
+      <w:outlineLvl w:val="2"/>
+    </w:pPr>
+    <w:rPr>
+      <w:rFonts w:asciiTheme="majorHAnsi" w:eastAsiaTheme="majorEastAsia" w:hAnsiTheme="majorHAnsi"/>
+      <w:b/>
+      <w:bCs/>
+      <w:color w:val="4F81BD" w:themeColor="accent1"/>
+      <w:szCs w:val="21"/>
+    </w:rPr>
+  </w:style>
+  <w:style w:type="character" w:default="1" w:styleId="DefaultParagraphFont">
+    <w:name w:val="Default Paragraph Font"/>
+    <w:uiPriority w:val="1"/>
+    <w:semiHidden/>
+    <w:unhideWhenUsed/>
+  </w:style>
+  <w:style w:type="table" w:default="1" w:styleId="TableNormal">
+    <w:name w:val="Normal Table"/>
+    <w:uiPriority w:val="99"/>
+    <w:semiHidden/>
+    <w:unhideWhenUsed/>
+    <w:tblPr>
+      <w:tblInd w:w="0" w:type="dxa"/>
+      <w:tblCellMar>
+        <w:top w:w="0" w:type="dxa"/>
+        <w:left w:w="108" w:type="dxa"/>
+        <w:bottom w:w="0" w:type="dxa"/>
+        <w:right w:w="108" w:type="dxa"/>
+      </w:tblCellMar>
+    </w:tblPr>
+  </w:style>
+  <w:style w:type="numbering" w:default="1" w:styleId="NoList">
+    <w:name w:val="No List"/>
+    <w:uiPriority w:val="99"/>
+    <w:semiHidden/>
+    <w:unhideWhenUsed/>
+  </w:style>
+  <w:style w:type="paragraph" w:customStyle="1" w:styleId="Standard">
+    <w:name w:val="Standard"/>
+  </w:style>
+  <w:style w:type="paragraph" w:customStyle="1" w:styleId="Heading">
+    <w:name w:val="Heading"/>
+    <w:basedOn w:val="Standard"/>
+    <w:next w:val="Textbody"/>
+    <w:pPr>
+      <w:keepNext/>
+      <w:spacing w:before="240" w:after="120"/>
+    </w:pPr>
+    <w:rPr>
+      <w:rFonts w:ascii="Arial" w:eastAsia="Microsoft YaHei" w:hAnsi="Arial"/>
+      <w:sz w:val="28"/>
+      <w:szCs w:val="28"/>
+    </w:rPr>
+  </w:style>
+  <w:style w:type="paragraph" w:customStyle="1" w:styleId="Textbody">
+    <w:name w:val="Text body"/>
+    <w:basedOn w:val="Standard"/>
+    <w:pPr>
+      <w:spacing w:after="120"/>
+    </w:pPr>
+  </w:style>
+  <w:style w:type="paragraph" w:styleId="List">
+    <w:name w:val="List"/>
+    <w:basedOn w:val="Textbody"/>
+  </w:style>
+  <w:style w:type="paragraph" w:styleId="Caption">
+    <w:name w:val="caption"/>
+    <w:basedOn w:val="Standard"/>
+    <w:pPr>
+      <w:suppressLineNumbers/>
+      <w:spacing w:before="120" w:after="120"/>
+    </w:pPr>
+    <w:rPr>
+      <w:i/>
+      <w:iCs/>
+    </w:rPr>
+  </w:style>
+  <w:style w:type="paragraph" w:customStyle="1" w:styleId="Index">
+    <w:name w:val="Index"/>
+    <w:basedOn w:val="Standard"/>
+    <w:pPr>
+      <w:suppressLineNumbers/>
+    </w:pPr>
+  </w:style>
+  <w:style w:type="paragraph" w:customStyle="1" w:styleId="TableContents">
+    <w:name w:val="Table Contents"/>
+    <w:basedOn w:val="Standard"/>
+    <w:pPr>
+      <w:suppressLineNumbers/>
+    </w:pPr>
+  </w:style>
+  <w:style w:type="paragraph" w:customStyle="1" w:styleId="TableHeading">
+    <w:name w:val="Table Heading"/>
+    <w:basedOn w:val="TableContents"/>
+    <w:pPr>
+      <w:jc w:val="center"/>
+    </w:pPr>
+    <w:rPr>
+      <w:b/>
+      <w:bCs/>
+    </w:rPr>
+  </w:style>
+  <w:style w:type="paragraph" w:styleId="Title">
+    <w:name w:val="Title"/>
+    <w:basedOn w:val="Normal"/>
+    <w:next w:val="Normal"/>
+    <w:link w:val="TitleChar"/>
+    <w:uiPriority w:val="10"/>
+    <w:qFormat/>
+    <w:rsid w:val="00F04879"/>
+    <w:pPr>
+      <w:pBdr>
+        <w:bottom w:val="single" w:sz="8" w:space="4" w:color="4F81BD" w:themeColor="accent1"/>
+      </w:pBdr>
+      <w:spacing w:after="300"/>
+      <w:contextualSpacing/>
+    </w:pPr>
+    <w:rPr>
+      <w:rFonts w:asciiTheme="majorHAnsi" w:eastAsiaTheme="majorEastAsia" w:hAnsiTheme="majorHAnsi"/>
+      <w:color w:val="17365D" w:themeColor="text2" w:themeShade="BF"/>
+      <w:spacing w:val="5"/>
+      <w:kern w:val="28"/>
+      <w:sz w:val="52"/>
+      <w:szCs w:val="47"/>
+    </w:rPr>
+  </w:style>
+  <w:style w:type="character" w:customStyle="1" w:styleId="TitleChar">
+    <w:name w:val="Title Char"/>
+    <w:basedOn w:val="DefaultParagraphFont"/>
+    <w:link w:val="Title"/>
+    <w:uiPriority w:val="10"/>
+    <w:rsid w:val="00F04879"/>
+    <w:rPr>
+      <w:rFonts w:asciiTheme="majorHAnsi" w:eastAsiaTheme="majorEastAsia" w:hAnsiTheme="majorHAnsi"/>
+      <w:color w:val="17365D" w:themeColor="text2" w:themeShade="BF"/>
+      <w:spacing w:val="5"/>
+      <w:kern w:val="28"/>
+      <w:sz w:val="52"/>
+      <w:szCs w:val="47"/>
+    </w:rPr>
+  </w:style>
+  <w:style w:type="character" w:customStyle="1" w:styleId="Heading1Char">
+    <w:name w:val="Heading 1 Char"/>
+    <w:basedOn w:val="DefaultParagraphFont"/>
+    <w:link w:val="Heading1"/>
+    <w:uiPriority w:val="9"/>
+    <w:rsid w:val="00F04879"/>
+    <w:rPr>
+      <w:rFonts w:asciiTheme="majorHAnsi" w:eastAsiaTheme="majorEastAsia" w:hAnsiTheme="majorHAnsi"/>
+      <w:b/>
+      <w:bCs/>
+      <w:color w:val="365F91" w:themeColor="accent1" w:themeShade="BF"/>
+      <w:sz w:val="28"/>
+      <w:szCs w:val="25"/>
+    </w:rPr>
+  </w:style>
+  <w:style w:type="character" w:customStyle="1" w:styleId="Heading2Char">
+    <w:name w:val="Heading 2 Char"/>
+    <w:basedOn w:val="DefaultParagraphFont"/>
+    <w:link w:val="Heading2"/>
+    <w:uiPriority w:val="9"/>
+    <w:rsid w:val="00EF1092"/>
+    <w:rPr>
+      <w:rFonts w:asciiTheme="majorHAnsi" w:eastAsiaTheme="majorEastAsia" w:hAnsiTheme="majorHAnsi"/>
+      <w:b/>
+      <w:bCs/>
+      <w:color w:val="4F81BD" w:themeColor="accent1"/>
+      <w:sz w:val="26"/>
+      <w:szCs w:val="23"/>
+    </w:rPr>
+  </w:style>
+  <w:style w:type="paragraph" w:styleId="BalloonText">
+    <w:name w:val="Balloon Text"/>
+    <w:basedOn w:val="Normal"/>
+    <w:link w:val="BalloonTextChar"/>
+    <w:uiPriority w:val="99"/>
+    <w:semiHidden/>
+    <w:unhideWhenUsed/>
+    <w:rsid w:val="00A17761"/>
+    <w:rPr>
+      <w:rFonts w:ascii="Tahoma" w:hAnsi="Tahoma"/>
+      <w:sz w:val="16"/>
+      <w:szCs w:val="14"/>
+    </w:rPr>
+  </w:style>
+  <w:style w:type="character" w:customStyle="1" w:styleId="BalloonTextChar">
+    <w:name w:val="Balloon Text Char"/>
+    <w:basedOn w:val="DefaultParagraphFont"/>
+    <w:link w:val="BalloonText"/>
+    <w:uiPriority w:val="99"/>
+    <w:semiHidden/>
+    <w:rsid w:val="00A17761"/>
+    <w:rPr>
+      <w:rFonts w:ascii="Tahoma" w:hAnsi="Tahoma"/>
+      <w:sz w:val="16"/>
+      <w:szCs w:val="14"/>
+    </w:rPr>
+  </w:style>
+  <w:style w:type="paragraph" w:styleId="Header">
+    <w:name w:val="header"/>
+    <w:basedOn w:val="Normal"/>
+    <w:link w:val="HeaderChar"/>
+    <w:uiPriority w:val="99"/>
+    <w:unhideWhenUsed/>
+    <w:rsid w:val="00C30C4A"/>
+    <w:pPr>
+      <w:tabs>
+        <w:tab w:val="center" w:pos="4680"/>
+        <w:tab w:val="right" w:pos="9360"/>
+      </w:tabs>
+    </w:pPr>
+    <w:rPr>
+      <w:szCs w:val="21"/>
+    </w:rPr>
+  </w:style>
+  <w:style w:type="character" w:customStyle="1" w:styleId="HeaderChar">
+    <w:name w:val="Header Char"/>
+    <w:basedOn w:val="DefaultParagraphFont"/>
+    <w:link w:val="Header"/>
+    <w:uiPriority w:val="99"/>
+    <w:rsid w:val="00C30C4A"/>
+    <w:rPr>
+      <w:szCs w:val="21"/>
+    </w:rPr>
+  </w:style>
+  <w:style w:type="paragraph" w:styleId="Footer">
+    <w:name w:val="footer"/>
+    <w:basedOn w:val="Normal"/>
+    <w:link w:val="FooterChar"/>
+    <w:uiPriority w:val="99"/>
+    <w:unhideWhenUsed/>
+    <w:rsid w:val="00C30C4A"/>
+    <w:pPr>
+      <w:tabs>
+        <w:tab w:val="center" w:pos="4680"/>
+        <w:tab w:val="right" w:pos="9360"/>
+      </w:tabs>
+    </w:pPr>
+    <w:rPr>
+      <w:szCs w:val="21"/>
+    </w:rPr>
+  </w:style>
+  <w:style w:type="character" w:customStyle="1" w:styleId="FooterChar">
+    <w:name w:val="Footer Char"/>
+    <w:basedOn w:val="DefaultParagraphFont"/>
+    <w:link w:val="Footer"/>
+    <w:uiPriority w:val="99"/>
+    <w:rsid w:val="00C30C4A"/>
+    <w:rPr>
+      <w:szCs w:val="21"/>
+    </w:rPr>
+  </w:style>
+  <w:style w:type="table" w:styleId="TableGrid">
+    <w:name w:val="Table Grid"/>
+    <w:basedOn w:val="TableNormal"/>
+    <w:uiPriority w:val="59"/>
+    <w:rsid w:val="00CB2C1C"/>
+    <w:tblPr>
+      <w:tblBorders>
+        <w:top w:val="single" w:sz="4" w:space="0" w:color="auto"/>
+        <w:left w:val="single" w:sz="4" w:space="0" w:color="auto"/>
+        <w:bottom w:val="single" w:sz="4" w:space="0" w:color="auto"/>
+        <w:right w:val="single" w:sz="4" w:space="0" w:color="auto"/>
+        <w:insideH w:val="single" w:sz="4" w:space="0" w:color="auto"/>
+        <w:insideV w:val="single" w:sz="4" w:space="0" w:color="auto"/>
+      </w:tblBorders>
+    </w:tblPr>
+  </w:style>
+  <w:style w:type="character" w:customStyle="1" w:styleId="Heading3Char">
+    <w:name w:val="Heading 3 Char"/>
+    <w:basedOn w:val="DefaultParagraphFont"/>
+    <w:link w:val="Heading3"/>
+    <w:uiPriority w:val="9"/>
+    <w:rsid w:val="00CB2C1C"/>
+    <w:rPr>
+      <w:rFonts w:asciiTheme="majorHAnsi" w:eastAsiaTheme="majorEastAsia" w:hAnsiTheme="majorHAnsi"/>
+      <w:b/>
+      <w:bCs/>
+      <w:color w:val="4F81BD" w:themeColor="accent1"/>
+      <w:szCs w:val="21"/>
+    </w:rPr>
+  </w:style>
+  <w:style w:type="character" w:styleId="Hyperlink">
+    <w:name w:val="Hyperlink"/>
+    <w:basedOn w:val="DefaultParagraphFont"/>
+    <w:uiPriority w:val="99"/>
+    <w:unhideWhenUsed/>
+    <w:rsid w:val="0076167A"/>
+    <w:rPr>
+      <w:color w:val="0000FF" w:themeColor="hyperlink"/>
+      <w:u w:val="single"/>
+    </w:rPr>
+  </w:style>
+  <w:style w:type="paragraph" w:styleId="Revision">
+    <w:name w:val="Revision"/>
+    <w:hidden/>
+    <w:uiPriority w:val="99"/>
+    <w:semiHidden/>
+    <w:rsid w:val="001772D1"/>
+    <w:pPr>
+      <w:widowControl/>
+      <w:suppressAutoHyphens w:val="0"/>
+      <w:autoSpaceDN/>
+      <w:textAlignment w:val="auto"/>
+    </w:pPr>
+    <w:rPr>
+      <w:szCs w:val="21"/>
+    </w:rPr>
+  </w:style>
 </w:styles>
 </file>
 
@@ -8381,7 +10355,7 @@
 </file>
 
 <file path=customXml/itemProps1.xml><?xml version="1.0" encoding="utf-8"?>
-<ds:datastoreItem xmlns:ds="http://schemas.openxmlformats.org/officeDocument/2006/customXml" ds:itemID="{93F1A841-E896-4548-8F86-43F0FD52053A}">
+<ds:datastoreItem xmlns:ds="http://schemas.openxmlformats.org/officeDocument/2006/customXml" ds:itemID="{F4BAB4B2-C1CA-4307-A641-94F93940B781}">
   <ds:schemaRefs>
     <ds:schemaRef ds:uri="http://schemas.openxmlformats.org/officeDocument/2006/bibliography"/>
   </ds:schemaRefs>

</xml_diff>

<commit_message>
Skyline: Add ability to generate decoy peptides to commnand-line interface
Former-commit-id: c234adac4b95c71c0ae346cc50f913c6ba3391c7
</commit_message>
<xml_diff>
--- a/pwiz_tools/Skyline/Documentation/Skyline Command-Line Interface.docx
+++ b/pwiz_tools/Skyline/Documentation/Skyline Command-Line Interface.docx
@@ -10,8 +10,6 @@
           <w:vertAlign w:val="subscript"/>
         </w:rPr>
       </w:pPr>
-      <w:bookmarkStart w:id="0" w:name="_GoBack"/>
-      <w:bookmarkEnd w:id="0"/>
       <w:r>
         <w:rPr>
           <w:rFonts w:eastAsia="Cambria"/>
@@ -1878,88 +1876,6 @@
               <w:rPr>
                 <w:rFonts w:ascii="Calibri" w:hAnsi="Calibri"/>
               </w:rPr>
-              <w:t>reintegrate-annotate-scoring</w:t>
-            </w:r>
-          </w:p>
-        </w:tc>
-        <w:tc>
-          <w:tcPr>
-            <w:tcW w:w="4850" w:type="dxa"/>
-            <w:tcBorders>
-              <w:top w:val="single" w:sz="4" w:space="0" w:color="auto"/>
-              <w:left w:val="single" w:sz="4" w:space="0" w:color="auto"/>
-              <w:bottom w:val="single" w:sz="4" w:space="0" w:color="auto"/>
-              <w:right w:val="single" w:sz="4" w:space="0" w:color="auto"/>
-            </w:tcBorders>
-            <w:tcMar>
-              <w:top w:w="55" w:type="dxa"/>
-              <w:left w:w="55" w:type="dxa"/>
-              <w:bottom w:w="55" w:type="dxa"/>
-              <w:right w:w="55" w:type="dxa"/>
-            </w:tcMar>
-          </w:tcPr>
-          <w:p>
-            <w:pPr>
-              <w:pStyle w:val="TableContents"/>
-              <w:rPr>
-                <w:rFonts w:ascii="Calibri" w:hAnsi="Calibri"/>
-              </w:rPr>
-            </w:pPr>
-            <w:r>
-              <w:rPr>
-                <w:rFonts w:ascii="Calibri" w:hAnsi="Calibri"/>
-              </w:rPr>
-              <w:t>Peaks will be annotated with q value and score annotations. (requires --reintegrat</w:t>
-            </w:r>
-            <w:r>
-              <w:rPr>
-                <w:rFonts w:ascii="Calibri" w:hAnsi="Calibri"/>
-              </w:rPr>
-              <w:t>e</w:t>
-            </w:r>
-            <w:r>
-              <w:rPr>
-                <w:rFonts w:ascii="Calibri" w:hAnsi="Calibri"/>
-              </w:rPr>
-              <w:t>-model-name)</w:t>
-            </w:r>
-          </w:p>
-        </w:tc>
-      </w:tr>
-      <w:tr>
-        <w:tc>
-          <w:tcPr>
-            <w:tcW w:w="3790" w:type="dxa"/>
-            <w:tcBorders>
-              <w:top w:val="single" w:sz="4" w:space="0" w:color="auto"/>
-              <w:left w:val="single" w:sz="4" w:space="0" w:color="auto"/>
-              <w:bottom w:val="single" w:sz="4" w:space="0" w:color="auto"/>
-              <w:right w:val="single" w:sz="4" w:space="0" w:color="auto"/>
-            </w:tcBorders>
-            <w:tcMar>
-              <w:top w:w="55" w:type="dxa"/>
-              <w:left w:w="55" w:type="dxa"/>
-              <w:bottom w:w="55" w:type="dxa"/>
-              <w:right w:w="55" w:type="dxa"/>
-            </w:tcMar>
-          </w:tcPr>
-          <w:p>
-            <w:pPr>
-              <w:pStyle w:val="TableContents"/>
-              <w:rPr>
-                <w:rFonts w:ascii="Calibri" w:hAnsi="Calibri"/>
-              </w:rPr>
-            </w:pPr>
-            <w:r>
-              <w:rPr>
-                <w:rFonts w:ascii="Calibri" w:hAnsi="Calibri"/>
-              </w:rPr>
-              <w:t>--</w:t>
-            </w:r>
-            <w:r>
-              <w:rPr>
-                <w:rFonts w:ascii="Calibri" w:hAnsi="Calibri"/>
-              </w:rPr>
               <w:t>reintegrate-overwrite-peaks</w:t>
             </w:r>
           </w:p>
@@ -3097,6 +3013,177 @@
               </w:rPr>
               <w:t>Name to give the spectral library in an –add-library-path operation.</w:t>
             </w:r>
+          </w:p>
+        </w:tc>
+      </w:tr>
+    </w:tbl>
+    <w:p>
+      <w:pPr>
+        <w:pStyle w:val="Heading2"/>
+      </w:pPr>
+      <w:r>
+        <w:t xml:space="preserve">Adding </w:t>
+      </w:r>
+      <w:r>
+        <w:t>decoy peptides</w:t>
+      </w:r>
+    </w:p>
+    <w:tbl>
+      <w:tblPr>
+        <w:tblStyle w:val="TableGrid"/>
+        <w:tblW w:w="0" w:type="auto"/>
+        <w:tblInd w:w="108" w:type="dxa"/>
+        <w:tblLook w:val="04A0" w:firstRow="1" w:lastRow="0" w:firstColumn="1" w:lastColumn="0" w:noHBand="0" w:noVBand="1"/>
+      </w:tblPr>
+      <w:tblGrid>
+        <w:gridCol w:w="3420"/>
+        <w:gridCol w:w="5328"/>
+      </w:tblGrid>
+      <w:tr>
+        <w:tc>
+          <w:tcPr>
+            <w:tcW w:w="3420" w:type="dxa"/>
+          </w:tcPr>
+          <w:p>
+            <w:pPr>
+              <w:rPr>
+                <w:rFonts w:asciiTheme="minorHAnsi" w:hAnsiTheme="minorHAnsi"/>
+              </w:rPr>
+            </w:pPr>
+            <w:r>
+              <w:rPr>
+                <w:rFonts w:asciiTheme="minorHAnsi" w:hAnsiTheme="minorHAnsi"/>
+              </w:rPr>
+              <w:t>--decoys-add[=</w:t>
+            </w:r>
+            <w:proofErr w:type="spellStart"/>
+            <w:r>
+              <w:rPr>
+                <w:rFonts w:asciiTheme="minorHAnsi" w:hAnsiTheme="minorHAnsi"/>
+              </w:rPr>
+              <w:t>reverse|shuffle</w:t>
+            </w:r>
+            <w:proofErr w:type="spellEnd"/>
+            <w:r>
+              <w:rPr>
+                <w:rFonts w:asciiTheme="minorHAnsi" w:hAnsiTheme="minorHAnsi"/>
+              </w:rPr>
+              <w:t>]</w:t>
+            </w:r>
+          </w:p>
+        </w:tc>
+        <w:tc>
+          <w:tcPr>
+            <w:tcW w:w="5328" w:type="dxa"/>
+          </w:tcPr>
+          <w:p>
+            <w:pPr>
+              <w:rPr>
+                <w:rFonts w:asciiTheme="minorHAnsi" w:hAnsiTheme="minorHAnsi"/>
+              </w:rPr>
+            </w:pPr>
+            <w:r>
+              <w:rPr>
+                <w:rFonts w:asciiTheme="minorHAnsi" w:hAnsiTheme="minorHAnsi"/>
+              </w:rPr>
+              <w:t xml:space="preserve">Add decoys to a template document for reintegrate model generation with </w:t>
+            </w:r>
+            <w:proofErr w:type="spellStart"/>
+            <w:r>
+              <w:rPr>
+                <w:rFonts w:asciiTheme="minorHAnsi" w:hAnsiTheme="minorHAnsi"/>
+              </w:rPr>
+              <w:t>mProphet</w:t>
+            </w:r>
+            <w:proofErr w:type="spellEnd"/>
+            <w:r>
+              <w:rPr>
+                <w:rFonts w:asciiTheme="minorHAnsi" w:hAnsiTheme="minorHAnsi"/>
+              </w:rPr>
+              <w:t>.</w:t>
+            </w:r>
+            <w:r>
+              <w:rPr>
+                <w:rFonts w:asciiTheme="minorHAnsi" w:hAnsiTheme="minorHAnsi"/>
+              </w:rPr>
+              <w:t xml:space="preserve"> (decoy generation method is optional and defaults to “reverse”)</w:t>
+            </w:r>
+          </w:p>
+        </w:tc>
+      </w:tr>
+      <w:tr>
+        <w:tc>
+          <w:tcPr>
+            <w:tcW w:w="3420" w:type="dxa"/>
+          </w:tcPr>
+          <w:p>
+            <w:pPr>
+              <w:rPr>
+                <w:rFonts w:asciiTheme="minorHAnsi" w:hAnsiTheme="minorHAnsi"/>
+              </w:rPr>
+            </w:pPr>
+            <w:r>
+              <w:rPr>
+                <w:rFonts w:asciiTheme="minorHAnsi" w:hAnsiTheme="minorHAnsi"/>
+              </w:rPr>
+              <w:t>--</w:t>
+            </w:r>
+            <w:r>
+              <w:rPr>
+                <w:rFonts w:asciiTheme="minorHAnsi" w:hAnsiTheme="minorHAnsi"/>
+              </w:rPr>
+              <w:t>decoys-add-count</w:t>
+            </w:r>
+            <w:r>
+              <w:rPr>
+                <w:rFonts w:asciiTheme="minorHAnsi" w:hAnsiTheme="minorHAnsi"/>
+              </w:rPr>
+              <w:t>=&lt;</w:t>
+            </w:r>
+            <w:r>
+              <w:rPr>
+                <w:rFonts w:asciiTheme="minorHAnsi" w:hAnsiTheme="minorHAnsi"/>
+              </w:rPr>
+              <w:t>number</w:t>
+            </w:r>
+            <w:r>
+              <w:rPr>
+                <w:rFonts w:asciiTheme="minorHAnsi" w:hAnsiTheme="minorHAnsi"/>
+              </w:rPr>
+              <w:t>&gt;</w:t>
+            </w:r>
+          </w:p>
+        </w:tc>
+        <w:tc>
+          <w:tcPr>
+            <w:tcW w:w="5328" w:type="dxa"/>
+          </w:tcPr>
+          <w:p>
+            <w:pPr>
+              <w:rPr>
+                <w:rFonts w:asciiTheme="minorHAnsi" w:hAnsiTheme="minorHAnsi"/>
+              </w:rPr>
+            </w:pPr>
+            <w:r>
+              <w:rPr>
+                <w:rFonts w:asciiTheme="minorHAnsi" w:hAnsiTheme="minorHAnsi"/>
+              </w:rPr>
+              <w:t>A number of decoys to add</w:t>
+            </w:r>
+            <w:r>
+              <w:rPr>
+                <w:rFonts w:asciiTheme="minorHAnsi" w:hAnsiTheme="minorHAnsi"/>
+              </w:rPr>
+              <w:t>.</w:t>
+            </w:r>
+            <w:r>
+              <w:rPr>
+                <w:rFonts w:asciiTheme="minorHAnsi" w:hAnsiTheme="minorHAnsi"/>
+              </w:rPr>
+              <w:t xml:space="preserve"> (optional – default is to generate as many decoys as targets)</w:t>
+            </w:r>
+            <w:bookmarkStart w:id="0" w:name="_GoBack"/>
+            <w:bookmarkEnd w:id="0"/>
           </w:p>
         </w:tc>
       </w:tr>
@@ -4218,13 +4305,7 @@
               <w:rPr>
                 <w:rFonts w:ascii="Calibri" w:hAnsi="Calibri"/>
               </w:rPr>
-              <w:t xml:space="preserve"> | </w:t>
-            </w:r>
-            <w:r>
-              <w:rPr>
-                <w:rFonts w:ascii="Calibri" w:hAnsi="Calibri"/>
-              </w:rPr>
-              <w:t>Waters&gt;</w:t>
+              <w:t xml:space="preserve"> | Waters&gt;</w:t>
             </w:r>
           </w:p>
         </w:tc>
@@ -4337,13 +4418,7 @@
               <w:rPr>
                 <w:rFonts w:ascii="Calibri" w:hAnsi="Calibri"/>
               </w:rPr>
-              <w:t xml:space="preserve"> </w:t>
-            </w:r>
-            <w:r>
-              <w:rPr>
-                <w:rFonts w:ascii="Calibri" w:hAnsi="Calibri"/>
-              </w:rPr>
-              <w:t>simultaneously.</w:t>
+              <w:t xml:space="preserve"> simultaneously.</w:t>
             </w:r>
           </w:p>
         </w:tc>
@@ -10355,7 +10430,7 @@
 </file>
 
 <file path=customXml/itemProps1.xml><?xml version="1.0" encoding="utf-8"?>
-<ds:datastoreItem xmlns:ds="http://schemas.openxmlformats.org/officeDocument/2006/customXml" ds:itemID="{F4BAB4B2-C1CA-4307-A641-94F93940B781}">
+<ds:datastoreItem xmlns:ds="http://schemas.openxmlformats.org/officeDocument/2006/customXml" ds:itemID="{75ECC900-A61B-460B-9BB2-91AD27628A30}">
   <ds:schemaRefs>
     <ds:schemaRef ds:uri="http://schemas.openxmlformats.org/officeDocument/2006/bibliography"/>
   </ds:schemaRefs>

</xml_diff>

<commit_message>
Skyline: Added --import-prcess-count and --import-threads to command-line documentation
Former-commit-id: 49ab4c99fe4c954b65e0222748cb0f1b75069ee1
</commit_message>
<xml_diff>
--- a/pwiz_tools/Skyline/Documentation/Skyline Command-Line Interface.docx
+++ b/pwiz_tools/Skyline/Documentation/Skyline Command-Line Interface.docx
@@ -1,6 +1,6 @@
 
 <file path=word/document.xml><?xml version="1.0" encoding="utf-8"?>
-<w:document xmlns:wpc="http://schemas.microsoft.com/office/word/2010/wordprocessingCanvas" xmlns:mc="http://schemas.openxmlformats.org/markup-compatibility/2006" xmlns:o="urn:schemas-microsoft-com:office:office" xmlns:r="http://schemas.openxmlformats.org/officeDocument/2006/relationships" xmlns:m="http://schemas.openxmlformats.org/officeDocument/2006/math" xmlns:v="urn:schemas-microsoft-com:vml" xmlns:wp14="http://schemas.microsoft.com/office/word/2010/wordprocessingDrawing" xmlns:wp="http://schemas.openxmlformats.org/drawingml/2006/wordprocessingDrawing" xmlns:w10="urn:schemas-microsoft-com:office:word" xmlns:w="http://schemas.openxmlformats.org/wordprocessingml/2006/main" xmlns:w14="http://schemas.microsoft.com/office/word/2010/wordml" xmlns:wpg="http://schemas.microsoft.com/office/word/2010/wordprocessingGroup" xmlns:wpi="http://schemas.microsoft.com/office/word/2010/wordprocessingInk" xmlns:wne="http://schemas.microsoft.com/office/word/2006/wordml" xmlns:wps="http://schemas.microsoft.com/office/word/2010/wordprocessingShape" mc:Ignorable="w14 wp14">
+<w:document xmlns:wpc="http://schemas.microsoft.com/office/word/2010/wordprocessingCanvas" xmlns:cx="http://schemas.microsoft.com/office/drawing/2014/chartex" xmlns:cx1="http://schemas.microsoft.com/office/drawing/2015/9/8/chartex" xmlns:cx2="http://schemas.microsoft.com/office/drawing/2015/10/21/chartex" xmlns:cx3="http://schemas.microsoft.com/office/drawing/2016/5/9/chartex" xmlns:cx4="http://schemas.microsoft.com/office/drawing/2016/5/10/chartex" xmlns:cx5="http://schemas.microsoft.com/office/drawing/2016/5/11/chartex" xmlns:mc="http://schemas.openxmlformats.org/markup-compatibility/2006" xmlns:o="urn:schemas-microsoft-com:office:office" xmlns:r="http://schemas.openxmlformats.org/officeDocument/2006/relationships" xmlns:m="http://schemas.openxmlformats.org/officeDocument/2006/math" xmlns:v="urn:schemas-microsoft-com:vml" xmlns:wp14="http://schemas.microsoft.com/office/word/2010/wordprocessingDrawing" xmlns:wp="http://schemas.openxmlformats.org/drawingml/2006/wordprocessingDrawing" xmlns:w10="urn:schemas-microsoft-com:office:word" xmlns:w="http://schemas.openxmlformats.org/wordprocessingml/2006/main" xmlns:w14="http://schemas.microsoft.com/office/word/2010/wordml" xmlns:w15="http://schemas.microsoft.com/office/word/2012/wordml" xmlns:w16se="http://schemas.microsoft.com/office/word/2015/wordml/symex" xmlns:wpg="http://schemas.microsoft.com/office/word/2010/wordprocessingGroup" xmlns:wpi="http://schemas.microsoft.com/office/word/2010/wordprocessingInk" xmlns:wne="http://schemas.microsoft.com/office/word/2006/wordml" xmlns:wps="http://schemas.microsoft.com/office/word/2010/wordprocessingShape" mc:Ignorable="w14 w15 w16se wp14">
   <w:body>
     <w:p>
       <w:pPr>
@@ -786,7 +786,14 @@
               <w:rPr>
                 <w:rFonts w:ascii="Calibri" w:hAnsi="Calibri"/>
               </w:rPr>
-              <w:t xml:space="preserve"> in an –import-file operation.</w:t>
+              <w:t xml:space="preserve"> in an –import-file </w:t>
+            </w:r>
+            <w:r>
+              <w:rPr>
+                <w:rFonts w:ascii="Calibri" w:hAnsi="Calibri"/>
+              </w:rPr>
+              <w:lastRenderedPageBreak/>
+              <w:t>operation.</w:t>
             </w:r>
           </w:p>
         </w:tc>
@@ -819,6 +826,7 @@
               <w:rPr>
                 <w:rFonts w:ascii="Calibri" w:hAnsi="Calibri"/>
               </w:rPr>
+              <w:lastRenderedPageBreak/>
               <w:t>--import-optimizing=&lt;</w:t>
             </w:r>
             <w:proofErr w:type="spellStart"/>
@@ -1115,21 +1123,7 @@
               <w:rPr>
                 <w:rFonts w:ascii="Calibri" w:hAnsi="Calibri"/>
               </w:rPr>
-              <w:t>A regular expression from which the first group will be used to name replicates in an --import-all operation (e.g. [^_</w:t>
-            </w:r>
-            <w:proofErr w:type="gramStart"/>
-            <w:r>
-              <w:rPr>
-                <w:rFonts w:ascii="Calibri" w:hAnsi="Calibri"/>
-              </w:rPr>
-              <w:t>]_</w:t>
-            </w:r>
-            <w:proofErr w:type="gramEnd"/>
-            <w:r>
-              <w:rPr>
-                <w:rFonts w:ascii="Calibri" w:hAnsi="Calibri"/>
-              </w:rPr>
-              <w:t>(.*) for everything after the first underscore</w:t>
+              <w:t>A regular expression from which the first group will be used to name replicates in an --import-all operation (e.g. [^_]_(.*) for everything after the first underscore</w:t>
             </w:r>
             <w:r>
               <w:rPr>
@@ -1390,21 +1384,21 @@
               <w:rPr>
                 <w:rFonts w:ascii="Calibri" w:hAnsi="Calibri"/>
               </w:rPr>
-              <w:t>--import-</w:t>
-            </w:r>
-            <w:proofErr w:type="spellStart"/>
-            <w:r>
-              <w:rPr>
-                <w:rFonts w:ascii="Calibri" w:hAnsi="Calibri"/>
-              </w:rPr>
-              <w:t>lockmass</w:t>
-            </w:r>
-            <w:proofErr w:type="spellEnd"/>
-            <w:r>
-              <w:rPr>
-                <w:rFonts w:ascii="Calibri" w:hAnsi="Calibri"/>
-              </w:rPr>
-              <w:t>-positive</w:t>
+              <w:t>--import-process-count=&lt;</w:t>
+            </w:r>
+            <w:proofErr w:type="spellStart"/>
+            <w:r>
+              <w:rPr>
+                <w:rFonts w:ascii="Calibri" w:hAnsi="Calibri"/>
+              </w:rPr>
+              <w:t>num</w:t>
+            </w:r>
+            <w:proofErr w:type="spellEnd"/>
+            <w:r>
+              <w:rPr>
+                <w:rFonts w:ascii="Calibri" w:hAnsi="Calibri"/>
+              </w:rPr>
+              <w:t>&gt;</w:t>
             </w:r>
           </w:p>
         </w:tc>
@@ -1435,34 +1429,7 @@
               <w:rPr>
                 <w:rFonts w:ascii="Calibri" w:hAnsi="Calibri"/>
               </w:rPr>
-              <w:t xml:space="preserve">Waters </w:t>
-            </w:r>
-            <w:proofErr w:type="spellStart"/>
-            <w:r>
-              <w:rPr>
-                <w:rFonts w:ascii="Calibri" w:hAnsi="Calibri"/>
-              </w:rPr>
-              <w:t>lockmass</w:t>
-            </w:r>
-            <w:proofErr w:type="spellEnd"/>
-            <w:r>
-              <w:rPr>
-                <w:rFonts w:ascii="Calibri" w:hAnsi="Calibri"/>
-              </w:rPr>
-              <w:t xml:space="preserve"> correction </w:t>
-            </w:r>
-            <w:r>
-              <w:rPr>
-                <w:rFonts w:ascii="Calibri" w:hAnsi="Calibri"/>
-                <w:i/>
-              </w:rPr>
-              <w:t>m/z</w:t>
-            </w:r>
-            <w:r>
-              <w:rPr>
-                <w:rFonts w:ascii="Calibri" w:hAnsi="Calibri"/>
-              </w:rPr>
-              <w:t xml:space="preserve"> for positive ion scans.</w:t>
+              <w:t>A number of sub-processes will be run for single-file import, after which the results from each single file will be joined by the main process. This can produce 10x performance gains on24-core NUMA servers and 3-4x even on i7 processors, under the right conditions. Be sure to test with your system.</w:t>
             </w:r>
           </w:p>
         </w:tc>
@@ -1494,21 +1461,21 @@
               <w:rPr>
                 <w:rFonts w:ascii="Calibri" w:hAnsi="Calibri"/>
               </w:rPr>
-              <w:t>--import-</w:t>
-            </w:r>
-            <w:proofErr w:type="spellStart"/>
-            <w:r>
-              <w:rPr>
-                <w:rFonts w:ascii="Calibri" w:hAnsi="Calibri"/>
-              </w:rPr>
-              <w:t>lockmass</w:t>
-            </w:r>
-            <w:proofErr w:type="spellEnd"/>
-            <w:r>
-              <w:rPr>
-                <w:rFonts w:ascii="Calibri" w:hAnsi="Calibri"/>
-              </w:rPr>
-              <w:t>-negative</w:t>
+              <w:t>--import-threads=&lt;</w:t>
+            </w:r>
+            <w:proofErr w:type="spellStart"/>
+            <w:r>
+              <w:rPr>
+                <w:rFonts w:ascii="Calibri" w:hAnsi="Calibri"/>
+              </w:rPr>
+              <w:t>num</w:t>
+            </w:r>
+            <w:proofErr w:type="spellEnd"/>
+            <w:r>
+              <w:rPr>
+                <w:rFonts w:ascii="Calibri" w:hAnsi="Calibri"/>
+              </w:rPr>
+              <w:t>&gt;</w:t>
             </w:r>
           </w:p>
         </w:tc>
@@ -1539,34 +1506,19 @@
               <w:rPr>
                 <w:rFonts w:ascii="Calibri" w:hAnsi="Calibri"/>
               </w:rPr>
-              <w:t xml:space="preserve">Waters </w:t>
-            </w:r>
-            <w:proofErr w:type="spellStart"/>
-            <w:r>
-              <w:rPr>
-                <w:rFonts w:ascii="Calibri" w:hAnsi="Calibri"/>
-              </w:rPr>
-              <w:t>lockmass</w:t>
-            </w:r>
-            <w:proofErr w:type="spellEnd"/>
-            <w:r>
-              <w:rPr>
-                <w:rFonts w:ascii="Calibri" w:hAnsi="Calibri"/>
-              </w:rPr>
-              <w:t xml:space="preserve"> correction </w:t>
-            </w:r>
-            <w:r>
-              <w:rPr>
-                <w:rFonts w:ascii="Calibri" w:hAnsi="Calibri"/>
-                <w:i/>
-              </w:rPr>
-              <w:t>m/z</w:t>
-            </w:r>
-            <w:r>
-              <w:rPr>
-                <w:rFonts w:ascii="Calibri" w:hAnsi="Calibri"/>
-              </w:rPr>
-              <w:t xml:space="preserve"> for negative ion scans.</w:t>
+              <w:t>A number of files will be imported in parallel using threads in the main process</w:t>
+            </w:r>
+            <w:r>
+              <w:rPr>
+                <w:rFonts w:ascii="Calibri" w:hAnsi="Calibri"/>
+              </w:rPr>
+              <w:t xml:space="preserve"> (equivalent to “Files to import simultaneously” in the user interface)</w:t>
+            </w:r>
+            <w:r>
+              <w:rPr>
+                <w:rFonts w:ascii="Calibri" w:hAnsi="Calibri"/>
+              </w:rPr>
+              <w:t>, after which the results from each single file will be joined. This can produce 2-4x performance gains under the right conditions. Be sure to test with your system.</w:t>
             </w:r>
           </w:p>
         </w:tc>
@@ -1598,6 +1550,222 @@
               <w:rPr>
                 <w:rFonts w:ascii="Calibri" w:hAnsi="Calibri"/>
               </w:rPr>
+              <w:t>--import-</w:t>
+            </w:r>
+            <w:proofErr w:type="spellStart"/>
+            <w:r>
+              <w:rPr>
+                <w:rFonts w:ascii="Calibri" w:hAnsi="Calibri"/>
+              </w:rPr>
+              <w:t>lockmass</w:t>
+            </w:r>
+            <w:proofErr w:type="spellEnd"/>
+            <w:r>
+              <w:rPr>
+                <w:rFonts w:ascii="Calibri" w:hAnsi="Calibri"/>
+              </w:rPr>
+              <w:t>-positive</w:t>
+            </w:r>
+          </w:p>
+        </w:tc>
+        <w:tc>
+          <w:tcPr>
+            <w:tcW w:w="5210" w:type="dxa"/>
+            <w:tcBorders>
+              <w:top w:val="single" w:sz="4" w:space="0" w:color="auto"/>
+              <w:left w:val="single" w:sz="2" w:space="0" w:color="000000"/>
+              <w:bottom w:val="single" w:sz="2" w:space="0" w:color="000000"/>
+              <w:right w:val="single" w:sz="2" w:space="0" w:color="000000"/>
+            </w:tcBorders>
+            <w:tcMar>
+              <w:top w:w="55" w:type="dxa"/>
+              <w:left w:w="55" w:type="dxa"/>
+              <w:bottom w:w="55" w:type="dxa"/>
+              <w:right w:w="55" w:type="dxa"/>
+            </w:tcMar>
+          </w:tcPr>
+          <w:p>
+            <w:pPr>
+              <w:pStyle w:val="TableContents"/>
+              <w:rPr>
+                <w:rFonts w:ascii="Calibri" w:hAnsi="Calibri"/>
+              </w:rPr>
+            </w:pPr>
+            <w:r>
+              <w:rPr>
+                <w:rFonts w:ascii="Calibri" w:hAnsi="Calibri"/>
+              </w:rPr>
+              <w:t xml:space="preserve">Waters </w:t>
+            </w:r>
+            <w:proofErr w:type="spellStart"/>
+            <w:r>
+              <w:rPr>
+                <w:rFonts w:ascii="Calibri" w:hAnsi="Calibri"/>
+              </w:rPr>
+              <w:t>lockmass</w:t>
+            </w:r>
+            <w:proofErr w:type="spellEnd"/>
+            <w:r>
+              <w:rPr>
+                <w:rFonts w:ascii="Calibri" w:hAnsi="Calibri"/>
+              </w:rPr>
+              <w:t xml:space="preserve"> correction </w:t>
+            </w:r>
+            <w:r>
+              <w:rPr>
+                <w:rFonts w:ascii="Calibri" w:hAnsi="Calibri"/>
+                <w:i/>
+              </w:rPr>
+              <w:t>m/z</w:t>
+            </w:r>
+            <w:r>
+              <w:rPr>
+                <w:rFonts w:ascii="Calibri" w:hAnsi="Calibri"/>
+              </w:rPr>
+              <w:t xml:space="preserve"> for positive ion scans.</w:t>
+            </w:r>
+          </w:p>
+        </w:tc>
+      </w:tr>
+      <w:tr>
+        <w:tc>
+          <w:tcPr>
+            <w:tcW w:w="3430" w:type="dxa"/>
+            <w:tcBorders>
+              <w:top w:val="single" w:sz="4" w:space="0" w:color="auto"/>
+              <w:left w:val="single" w:sz="2" w:space="0" w:color="000000"/>
+              <w:bottom w:val="single" w:sz="2" w:space="0" w:color="000000"/>
+            </w:tcBorders>
+            <w:tcMar>
+              <w:top w:w="55" w:type="dxa"/>
+              <w:left w:w="55" w:type="dxa"/>
+              <w:bottom w:w="55" w:type="dxa"/>
+              <w:right w:w="55" w:type="dxa"/>
+            </w:tcMar>
+          </w:tcPr>
+          <w:p>
+            <w:pPr>
+              <w:pStyle w:val="TableContents"/>
+              <w:rPr>
+                <w:rFonts w:ascii="Calibri" w:hAnsi="Calibri"/>
+              </w:rPr>
+            </w:pPr>
+            <w:r>
+              <w:rPr>
+                <w:rFonts w:ascii="Calibri" w:hAnsi="Calibri"/>
+              </w:rPr>
+              <w:t>--import-</w:t>
+            </w:r>
+            <w:proofErr w:type="spellStart"/>
+            <w:r>
+              <w:rPr>
+                <w:rFonts w:ascii="Calibri" w:hAnsi="Calibri"/>
+              </w:rPr>
+              <w:t>lockmass</w:t>
+            </w:r>
+            <w:proofErr w:type="spellEnd"/>
+            <w:r>
+              <w:rPr>
+                <w:rFonts w:ascii="Calibri" w:hAnsi="Calibri"/>
+              </w:rPr>
+              <w:t>-negative</w:t>
+            </w:r>
+          </w:p>
+        </w:tc>
+        <w:tc>
+          <w:tcPr>
+            <w:tcW w:w="5210" w:type="dxa"/>
+            <w:tcBorders>
+              <w:top w:val="single" w:sz="4" w:space="0" w:color="auto"/>
+              <w:left w:val="single" w:sz="2" w:space="0" w:color="000000"/>
+              <w:bottom w:val="single" w:sz="2" w:space="0" w:color="000000"/>
+              <w:right w:val="single" w:sz="2" w:space="0" w:color="000000"/>
+            </w:tcBorders>
+            <w:tcMar>
+              <w:top w:w="55" w:type="dxa"/>
+              <w:left w:w="55" w:type="dxa"/>
+              <w:bottom w:w="55" w:type="dxa"/>
+              <w:right w:w="55" w:type="dxa"/>
+            </w:tcMar>
+          </w:tcPr>
+          <w:p>
+            <w:pPr>
+              <w:pStyle w:val="TableContents"/>
+              <w:rPr>
+                <w:rFonts w:ascii="Calibri" w:hAnsi="Calibri"/>
+              </w:rPr>
+            </w:pPr>
+            <w:r>
+              <w:rPr>
+                <w:rFonts w:ascii="Calibri" w:hAnsi="Calibri"/>
+              </w:rPr>
+              <w:t xml:space="preserve">Waters </w:t>
+            </w:r>
+            <w:proofErr w:type="spellStart"/>
+            <w:r>
+              <w:rPr>
+                <w:rFonts w:ascii="Calibri" w:hAnsi="Calibri"/>
+              </w:rPr>
+              <w:t>lockmass</w:t>
+            </w:r>
+            <w:proofErr w:type="spellEnd"/>
+            <w:r>
+              <w:rPr>
+                <w:rFonts w:ascii="Calibri" w:hAnsi="Calibri"/>
+              </w:rPr>
+              <w:t xml:space="preserve"> correction </w:t>
+            </w:r>
+            <w:r>
+              <w:rPr>
+                <w:rFonts w:ascii="Calibri" w:hAnsi="Calibri"/>
+                <w:i/>
+              </w:rPr>
+              <w:t>m/z</w:t>
+            </w:r>
+            <w:r>
+              <w:rPr>
+                <w:rFonts w:ascii="Calibri" w:hAnsi="Calibri"/>
+              </w:rPr>
+              <w:t xml:space="preserve"> for negative ion </w:t>
+            </w:r>
+            <w:r>
+              <w:rPr>
+                <w:rFonts w:ascii="Calibri" w:hAnsi="Calibri"/>
+              </w:rPr>
+              <w:lastRenderedPageBreak/>
+              <w:t>scans.</w:t>
+            </w:r>
+          </w:p>
+        </w:tc>
+      </w:tr>
+      <w:tr>
+        <w:tc>
+          <w:tcPr>
+            <w:tcW w:w="3430" w:type="dxa"/>
+            <w:tcBorders>
+              <w:top w:val="single" w:sz="4" w:space="0" w:color="auto"/>
+              <w:left w:val="single" w:sz="2" w:space="0" w:color="000000"/>
+              <w:bottom w:val="single" w:sz="2" w:space="0" w:color="000000"/>
+            </w:tcBorders>
+            <w:tcMar>
+              <w:top w:w="55" w:type="dxa"/>
+              <w:left w:w="55" w:type="dxa"/>
+              <w:bottom w:w="55" w:type="dxa"/>
+              <w:right w:w="55" w:type="dxa"/>
+            </w:tcMar>
+          </w:tcPr>
+          <w:p>
+            <w:pPr>
+              <w:pStyle w:val="TableContents"/>
+              <w:rPr>
+                <w:rFonts w:ascii="Calibri" w:hAnsi="Calibri"/>
+              </w:rPr>
+            </w:pPr>
+            <w:r>
+              <w:rPr>
+                <w:rFonts w:ascii="Calibri" w:hAnsi="Calibri"/>
+              </w:rPr>
+              <w:lastRenderedPageBreak/>
               <w:t>--import-</w:t>
             </w:r>
             <w:proofErr w:type="spellStart"/>
@@ -2358,7 +2526,14 @@
               <w:rPr>
                 <w:rFonts w:asciiTheme="minorHAnsi" w:hAnsiTheme="minorHAnsi"/>
               </w:rPr>
-              <w:t>--import-search-include-ambiguous</w:t>
+              <w:t>--import-search-include-</w:t>
+            </w:r>
+            <w:r>
+              <w:rPr>
+                <w:rFonts w:asciiTheme="minorHAnsi" w:hAnsiTheme="minorHAnsi"/>
+              </w:rPr>
+              <w:lastRenderedPageBreak/>
+              <w:t>ambiguous</w:t>
             </w:r>
           </w:p>
         </w:tc>
@@ -2376,7 +2551,15 @@
               <w:rPr>
                 <w:rFonts w:asciiTheme="minorHAnsi" w:hAnsiTheme="minorHAnsi"/>
               </w:rPr>
-              <w:t>Prevent spectra with multiple ambiguous peptide matches from being discarded when building the spectral library.</w:t>
+              <w:lastRenderedPageBreak/>
+              <w:t xml:space="preserve">Prevent spectra with multiple ambiguous peptide </w:t>
+            </w:r>
+            <w:r>
+              <w:rPr>
+                <w:rFonts w:asciiTheme="minorHAnsi" w:hAnsiTheme="minorHAnsi"/>
+              </w:rPr>
+              <w:lastRenderedPageBreak/>
+              <w:t>matches from being discarded when building the spectral library.</w:t>
             </w:r>
           </w:p>
         </w:tc>
@@ -2387,6 +2570,7 @@
         <w:pStyle w:val="Heading2"/>
       </w:pPr>
       <w:r>
+        <w:lastRenderedPageBreak/>
         <w:t>Importing transition lists and assay libraries</w:t>
       </w:r>
     </w:p>
@@ -2866,21 +3050,7 @@
               <w:rPr>
                 <w:rFonts w:asciiTheme="minorHAnsi" w:hAnsiTheme="minorHAnsi"/>
               </w:rPr>
-              <w:t>-</w:t>
-            </w:r>
-            <w:proofErr w:type="spellStart"/>
-            <w:r>
-              <w:rPr>
-                <w:rFonts w:asciiTheme="minorHAnsi" w:hAnsiTheme="minorHAnsi"/>
-              </w:rPr>
-              <w:t>calc</w:t>
-            </w:r>
-            <w:proofErr w:type="spellEnd"/>
-            <w:r>
-              <w:rPr>
-                <w:rFonts w:asciiTheme="minorHAnsi" w:hAnsiTheme="minorHAnsi"/>
-              </w:rPr>
-              <w:t>-name=&lt;name&gt;</w:t>
+              <w:t>-calc-name=&lt;name&gt;</w:t>
             </w:r>
           </w:p>
         </w:tc>
@@ -3146,6 +3316,7 @@
         <w:pStyle w:val="Heading2"/>
       </w:pPr>
       <w:r>
+        <w:lastRenderedPageBreak/>
         <w:t>Exporting reports</w:t>
       </w:r>
     </w:p>
@@ -3566,27 +3737,13 @@
               <w:rPr>
                 <w:rFonts w:ascii="Calibri" w:hAnsi="Calibri"/>
               </w:rPr>
-              <w:t xml:space="preserve">The </w:t>
-            </w:r>
-            <w:proofErr w:type="gramStart"/>
-            <w:r>
-              <w:rPr>
-                <w:rFonts w:ascii="Calibri" w:hAnsi="Calibri"/>
-              </w:rPr>
-              <w:t>path to</w:t>
-            </w:r>
-            <w:r>
-              <w:rPr>
-                <w:rFonts w:ascii="Calibri" w:hAnsi="Calibri"/>
-              </w:rPr>
-              <w:t xml:space="preserve"> the tab delimited file</w:t>
-            </w:r>
-            <w:proofErr w:type="gramEnd"/>
-            <w:r>
-              <w:rPr>
-                <w:rFonts w:ascii="Calibri" w:hAnsi="Calibri"/>
-              </w:rPr>
-              <w:t xml:space="preserve"> where to </w:t>
+              <w:t>The path to</w:t>
+            </w:r>
+            <w:r>
+              <w:rPr>
+                <w:rFonts w:ascii="Calibri" w:hAnsi="Calibri"/>
+              </w:rPr>
+              <w:t xml:space="preserve"> the tab delimited file where to </w:t>
             </w:r>
             <w:r>
               <w:rPr>
@@ -4487,8 +4644,6 @@
               </w:rPr>
               <w:t xml:space="preserve"> </w:t>
             </w:r>
-            <w:bookmarkStart w:id="0" w:name="_GoBack"/>
-            <w:bookmarkEnd w:id="0"/>
             <w:r>
               <w:rPr>
                 <w:rFonts w:ascii="Calibri" w:hAnsi="Calibri"/>
@@ -4565,7 +4720,14 @@
               <w:rPr>
                 <w:rFonts w:ascii="Calibri" w:hAnsi="Calibri"/>
               </w:rPr>
-              <w:t xml:space="preserve"> single polarity documents.</w:t>
+              <w:t xml:space="preserve"> </w:t>
+            </w:r>
+            <w:r>
+              <w:rPr>
+                <w:rFonts w:ascii="Calibri" w:hAnsi="Calibri"/>
+              </w:rPr>
+              <w:lastRenderedPageBreak/>
+              <w:t>single polarity documents.</w:t>
             </w:r>
           </w:p>
         </w:tc>
@@ -4576,6 +4738,7 @@
         <w:pStyle w:val="Heading2"/>
       </w:pPr>
       <w:r>
+        <w:lastRenderedPageBreak/>
         <w:t>Vendor-specific transition list options</w:t>
       </w:r>
     </w:p>
@@ -6007,6 +6170,7 @@
               <w:rPr>
                 <w:rFonts w:ascii="Calibri" w:hAnsi="Calibri"/>
               </w:rPr>
+              <w:lastRenderedPageBreak/>
               <w:t>Waters (all instruments)</w:t>
             </w:r>
           </w:p>
@@ -7005,7 +7169,7 @@
                 <w:rFonts w:ascii="Calibri" w:hAnsi="Calibri"/>
               </w:rPr>
             </w:pPr>
-            <w:hyperlink r:id="rId9" w:history="1">
+            <w:hyperlink r:id="rId8" w:history="1">
               <w:r>
                 <w:rPr>
                   <w:rStyle w:val="Hyperlink"/>
@@ -7137,7 +7301,14 @@
               <w:rPr>
                 <w:rFonts w:ascii="Calibri" w:hAnsi="Calibri"/>
               </w:rPr>
-              <w:t xml:space="preserve"> with access to publish to the P</w:t>
+              <w:t xml:space="preserve"> </w:t>
+            </w:r>
+            <w:r>
+              <w:rPr>
+                <w:rFonts w:ascii="Calibri" w:hAnsi="Calibri"/>
+              </w:rPr>
+              <w:lastRenderedPageBreak/>
+              <w:t>with access to publish to the P</w:t>
             </w:r>
             <w:r>
               <w:rPr>
@@ -7175,6 +7346,7 @@
               <w:rPr>
                 <w:rFonts w:ascii="Calibri" w:hAnsi="Calibri"/>
               </w:rPr>
+              <w:lastRenderedPageBreak/>
               <w:t>--</w:t>
             </w:r>
             <w:r>
@@ -7366,11 +7538,8 @@
         </w:rPr>
         <w:t xml:space="preserve">If the parameters above are used along with parameters to import results files into the document (--import-file or –import-all) the Skyline document will be uploaded to the given Panorama server only if new results are added to the document. </w:t>
       </w:r>
-    </w:p>
-    <w:p>
-      <w:pPr>
-        <w:pStyle w:val="Heading2"/>
-      </w:pPr>
+      <w:bookmarkStart w:id="0" w:name="_GoBack"/>
+      <w:bookmarkEnd w:id="0"/>
     </w:p>
     <w:p>
       <w:pPr>
@@ -7560,21 +7729,7 @@
               <w:rPr>
                 <w:rFonts w:ascii="Calibri" w:hAnsi="Calibri"/>
               </w:rPr>
-              <w:t xml:space="preserve">The m/z value at which the precursor mass analyzer resolving power is specified. (applies only to </w:t>
-            </w:r>
-            <w:proofErr w:type="spellStart"/>
-            <w:r>
-              <w:rPr>
-                <w:rFonts w:ascii="Calibri" w:hAnsi="Calibri"/>
-              </w:rPr>
-              <w:t>orbitrap</w:t>
-            </w:r>
-            <w:proofErr w:type="spellEnd"/>
-            <w:r>
-              <w:rPr>
-                <w:rFonts w:ascii="Calibri" w:hAnsi="Calibri"/>
-              </w:rPr>
-              <w:t xml:space="preserve"> and </w:t>
+              <w:t xml:space="preserve">The m/z value at which the precursor mass analyzer resolving power is specified. (applies only to orbitrap and </w:t>
             </w:r>
             <w:proofErr w:type="spellStart"/>
             <w:r>
@@ -7770,21 +7925,7 @@
               <w:rPr>
                 <w:rFonts w:ascii="Calibri" w:hAnsi="Calibri"/>
               </w:rPr>
-              <w:t xml:space="preserve">The m/z value at which the product mass analyzer resolving power is specified. (applies only to </w:t>
-            </w:r>
-            <w:proofErr w:type="spellStart"/>
-            <w:r>
-              <w:rPr>
-                <w:rFonts w:ascii="Calibri" w:hAnsi="Calibri"/>
-              </w:rPr>
-              <w:t>orbitrap</w:t>
-            </w:r>
-            <w:proofErr w:type="spellEnd"/>
-            <w:r>
-              <w:rPr>
-                <w:rFonts w:ascii="Calibri" w:hAnsi="Calibri"/>
-              </w:rPr>
-              <w:t xml:space="preserve"> and </w:t>
+              <w:t xml:space="preserve">The m/z value at which the product mass analyzer resolving power is specified. (applies only to orbitrap and </w:t>
             </w:r>
             <w:proofErr w:type="spellStart"/>
             <w:r>
@@ -8136,7 +8277,14 @@
               <w:rPr>
                 <w:rFonts w:ascii="Calibri" w:hAnsi="Calibri"/>
               </w:rPr>
-              <w:t xml:space="preserve"> how to resolve a tool name conflict, by either overwriting an existing installation or skipping installation of the new tool.</w:t>
+              <w:t xml:space="preserve"> how to resolve a tool name conflict, by either overwriting an existing installation or skipping </w:t>
+            </w:r>
+            <w:r>
+              <w:rPr>
+                <w:rFonts w:ascii="Calibri" w:hAnsi="Calibri"/>
+              </w:rPr>
+              <w:lastRenderedPageBreak/>
+              <w:t>installation of the new tool.</w:t>
             </w:r>
           </w:p>
         </w:tc>
@@ -8167,6 +8315,7 @@
               <w:rPr>
                 <w:rFonts w:ascii="Calibri" w:hAnsi="Calibri"/>
               </w:rPr>
+              <w:lastRenderedPageBreak/>
               <w:t>--tool-report=&lt;report-name&gt;</w:t>
             </w:r>
           </w:p>
@@ -8792,7 +8941,6 @@
               <w:t>Specifies a program title and version to use with the –tool-program-path command. Together these commands are for importing tools from a ZIP file that use the $(</w:t>
             </w:r>
             <w:proofErr w:type="spellStart"/>
-            <w:proofErr w:type="gramStart"/>
             <w:r>
               <w:rPr>
                 <w:rFonts w:ascii="Calibri" w:hAnsi="Calibri"/>
@@ -8804,14 +8952,7 @@
               <w:rPr>
                 <w:rFonts w:ascii="Calibri" w:hAnsi="Calibri"/>
               </w:rPr>
-              <w:t>(</w:t>
-            </w:r>
-            <w:proofErr w:type="gramEnd"/>
-            <w:r>
-              <w:rPr>
-                <w:rFonts w:ascii="Calibri" w:hAnsi="Calibri"/>
-              </w:rPr>
-              <w:t xml:space="preserve">)) macro as their command. For more information see the documentation on External Tools.  </w:t>
+              <w:t xml:space="preserve">()) macro as their command. For more information see the documentation on External Tools.  </w:t>
             </w:r>
           </w:p>
         </w:tc>
@@ -8957,8 +9098,8 @@
       </w:pPr>
     </w:p>
     <w:sectPr>
-      <w:headerReference w:type="default" r:id="rId10"/>
-      <w:footerReference w:type="default" r:id="rId11"/>
+      <w:headerReference w:type="default" r:id="rId9"/>
+      <w:footerReference w:type="default" r:id="rId10"/>
       <w:pgSz w:w="12240" w:h="15840"/>
       <w:pgMar w:top="1440" w:right="1800" w:bottom="1440" w:left="1800" w:header="720" w:footer="720" w:gutter="0"/>
       <w:cols w:space="720"/>
@@ -8968,7 +9109,7 @@
 </file>
 
 <file path=word/endnotes.xml><?xml version="1.0" encoding="utf-8"?>
-<w:endnotes xmlns:wpc="http://schemas.microsoft.com/office/word/2010/wordprocessingCanvas" xmlns:mc="http://schemas.openxmlformats.org/markup-compatibility/2006" xmlns:o="urn:schemas-microsoft-com:office:office" xmlns:r="http://schemas.openxmlformats.org/officeDocument/2006/relationships" xmlns:m="http://schemas.openxmlformats.org/officeDocument/2006/math" xmlns:v="urn:schemas-microsoft-com:vml" xmlns:wp14="http://schemas.microsoft.com/office/word/2010/wordprocessingDrawing" xmlns:wp="http://schemas.openxmlformats.org/drawingml/2006/wordprocessingDrawing" xmlns:w10="urn:schemas-microsoft-com:office:word" xmlns:w="http://schemas.openxmlformats.org/wordprocessingml/2006/main" xmlns:w14="http://schemas.microsoft.com/office/word/2010/wordml" xmlns:wpg="http://schemas.microsoft.com/office/word/2010/wordprocessingGroup" xmlns:wpi="http://schemas.microsoft.com/office/word/2010/wordprocessingInk" xmlns:wne="http://schemas.microsoft.com/office/word/2006/wordml" xmlns:wps="http://schemas.microsoft.com/office/word/2010/wordprocessingShape" mc:Ignorable="w14 wp14">
+<w:endnotes xmlns:wpc="http://schemas.microsoft.com/office/word/2010/wordprocessingCanvas" xmlns:cx="http://schemas.microsoft.com/office/drawing/2014/chartex" xmlns:cx1="http://schemas.microsoft.com/office/drawing/2015/9/8/chartex" xmlns:cx2="http://schemas.microsoft.com/office/drawing/2015/10/21/chartex" xmlns:cx3="http://schemas.microsoft.com/office/drawing/2016/5/9/chartex" xmlns:cx4="http://schemas.microsoft.com/office/drawing/2016/5/10/chartex" xmlns:cx5="http://schemas.microsoft.com/office/drawing/2016/5/11/chartex" xmlns:mc="http://schemas.openxmlformats.org/markup-compatibility/2006" xmlns:o="urn:schemas-microsoft-com:office:office" xmlns:r="http://schemas.openxmlformats.org/officeDocument/2006/relationships" xmlns:m="http://schemas.openxmlformats.org/officeDocument/2006/math" xmlns:v="urn:schemas-microsoft-com:vml" xmlns:wp14="http://schemas.microsoft.com/office/word/2010/wordprocessingDrawing" xmlns:wp="http://schemas.openxmlformats.org/drawingml/2006/wordprocessingDrawing" xmlns:w10="urn:schemas-microsoft-com:office:word" xmlns:w="http://schemas.openxmlformats.org/wordprocessingml/2006/main" xmlns:w14="http://schemas.microsoft.com/office/word/2010/wordml" xmlns:w15="http://schemas.microsoft.com/office/word/2012/wordml" xmlns:w16se="http://schemas.microsoft.com/office/word/2015/wordml/symex" xmlns:wpg="http://schemas.microsoft.com/office/word/2010/wordprocessingGroup" xmlns:wpi="http://schemas.microsoft.com/office/word/2010/wordprocessingInk" xmlns:wne="http://schemas.microsoft.com/office/word/2006/wordml" xmlns:wps="http://schemas.microsoft.com/office/word/2010/wordprocessingShape" mc:Ignorable="w14 w15 w16se wp14">
   <w:endnote w:type="separator" w:id="-1">
     <w:p>
       <w:r>
@@ -8990,7 +9131,7 @@
 </file>
 
 <file path=word/footer1.xml><?xml version="1.0" encoding="utf-8"?>
-<w:ftr xmlns:wpc="http://schemas.microsoft.com/office/word/2010/wordprocessingCanvas" xmlns:mc="http://schemas.openxmlformats.org/markup-compatibility/2006" xmlns:o="urn:schemas-microsoft-com:office:office" xmlns:r="http://schemas.openxmlformats.org/officeDocument/2006/relationships" xmlns:m="http://schemas.openxmlformats.org/officeDocument/2006/math" xmlns:v="urn:schemas-microsoft-com:vml" xmlns:wp14="http://schemas.microsoft.com/office/word/2010/wordprocessingDrawing" xmlns:wp="http://schemas.openxmlformats.org/drawingml/2006/wordprocessingDrawing" xmlns:w10="urn:schemas-microsoft-com:office:word" xmlns:w="http://schemas.openxmlformats.org/wordprocessingml/2006/main" xmlns:w14="http://schemas.microsoft.com/office/word/2010/wordml" xmlns:wpg="http://schemas.microsoft.com/office/word/2010/wordprocessingGroup" xmlns:wpi="http://schemas.microsoft.com/office/word/2010/wordprocessingInk" xmlns:wne="http://schemas.microsoft.com/office/word/2006/wordml" xmlns:wps="http://schemas.microsoft.com/office/word/2010/wordprocessingShape" mc:Ignorable="w14 wp14">
+<w:ftr xmlns:wpc="http://schemas.microsoft.com/office/word/2010/wordprocessingCanvas" xmlns:cx="http://schemas.microsoft.com/office/drawing/2014/chartex" xmlns:cx1="http://schemas.microsoft.com/office/drawing/2015/9/8/chartex" xmlns:cx2="http://schemas.microsoft.com/office/drawing/2015/10/21/chartex" xmlns:cx3="http://schemas.microsoft.com/office/drawing/2016/5/9/chartex" xmlns:cx4="http://schemas.microsoft.com/office/drawing/2016/5/10/chartex" xmlns:cx5="http://schemas.microsoft.com/office/drawing/2016/5/11/chartex" xmlns:mc="http://schemas.openxmlformats.org/markup-compatibility/2006" xmlns:o="urn:schemas-microsoft-com:office:office" xmlns:r="http://schemas.openxmlformats.org/officeDocument/2006/relationships" xmlns:m="http://schemas.openxmlformats.org/officeDocument/2006/math" xmlns:v="urn:schemas-microsoft-com:vml" xmlns:wp14="http://schemas.microsoft.com/office/word/2010/wordprocessingDrawing" xmlns:wp="http://schemas.openxmlformats.org/drawingml/2006/wordprocessingDrawing" xmlns:w10="urn:schemas-microsoft-com:office:word" xmlns:w="http://schemas.openxmlformats.org/wordprocessingml/2006/main" xmlns:w14="http://schemas.microsoft.com/office/word/2010/wordml" xmlns:w15="http://schemas.microsoft.com/office/word/2012/wordml" xmlns:w16se="http://schemas.microsoft.com/office/word/2015/wordml/symex" xmlns:wpg="http://schemas.microsoft.com/office/word/2010/wordprocessingGroup" xmlns:wpi="http://schemas.microsoft.com/office/word/2010/wordprocessingInk" xmlns:wne="http://schemas.microsoft.com/office/word/2006/wordml" xmlns:wps="http://schemas.microsoft.com/office/word/2010/wordprocessingShape" mc:Ignorable="w14 w15 w16se wp14">
   <w:sdt>
     <w:sdtPr>
       <w:id w:val="-1916925817"/>
@@ -9037,7 +9178,7 @@
             <w:rFonts w:asciiTheme="minorHAnsi" w:hAnsiTheme="minorHAnsi" w:cstheme="minorHAnsi"/>
             <w:noProof/>
           </w:rPr>
-          <w:t>2</w:t>
+          <w:t>1</w:t>
         </w:r>
         <w:r>
           <w:rPr>
@@ -9058,7 +9199,7 @@
 </file>
 
 <file path=word/footnotes.xml><?xml version="1.0" encoding="utf-8"?>
-<w:footnotes xmlns:wpc="http://schemas.microsoft.com/office/word/2010/wordprocessingCanvas" xmlns:mc="http://schemas.openxmlformats.org/markup-compatibility/2006" xmlns:o="urn:schemas-microsoft-com:office:office" xmlns:r="http://schemas.openxmlformats.org/officeDocument/2006/relationships" xmlns:m="http://schemas.openxmlformats.org/officeDocument/2006/math" xmlns:v="urn:schemas-microsoft-com:vml" xmlns:wp14="http://schemas.microsoft.com/office/word/2010/wordprocessingDrawing" xmlns:wp="http://schemas.openxmlformats.org/drawingml/2006/wordprocessingDrawing" xmlns:w10="urn:schemas-microsoft-com:office:word" xmlns:w="http://schemas.openxmlformats.org/wordprocessingml/2006/main" xmlns:w14="http://schemas.microsoft.com/office/word/2010/wordml" xmlns:wpg="http://schemas.microsoft.com/office/word/2010/wordprocessingGroup" xmlns:wpi="http://schemas.microsoft.com/office/word/2010/wordprocessingInk" xmlns:wne="http://schemas.microsoft.com/office/word/2006/wordml" xmlns:wps="http://schemas.microsoft.com/office/word/2010/wordprocessingShape" mc:Ignorable="w14 wp14">
+<w:footnotes xmlns:wpc="http://schemas.microsoft.com/office/word/2010/wordprocessingCanvas" xmlns:cx="http://schemas.microsoft.com/office/drawing/2014/chartex" xmlns:cx1="http://schemas.microsoft.com/office/drawing/2015/9/8/chartex" xmlns:cx2="http://schemas.microsoft.com/office/drawing/2015/10/21/chartex" xmlns:cx3="http://schemas.microsoft.com/office/drawing/2016/5/9/chartex" xmlns:cx4="http://schemas.microsoft.com/office/drawing/2016/5/10/chartex" xmlns:cx5="http://schemas.microsoft.com/office/drawing/2016/5/11/chartex" xmlns:mc="http://schemas.openxmlformats.org/markup-compatibility/2006" xmlns:o="urn:schemas-microsoft-com:office:office" xmlns:r="http://schemas.openxmlformats.org/officeDocument/2006/relationships" xmlns:m="http://schemas.openxmlformats.org/officeDocument/2006/math" xmlns:v="urn:schemas-microsoft-com:vml" xmlns:wp14="http://schemas.microsoft.com/office/word/2010/wordprocessingDrawing" xmlns:wp="http://schemas.openxmlformats.org/drawingml/2006/wordprocessingDrawing" xmlns:w10="urn:schemas-microsoft-com:office:word" xmlns:w="http://schemas.openxmlformats.org/wordprocessingml/2006/main" xmlns:w14="http://schemas.microsoft.com/office/word/2010/wordml" xmlns:w15="http://schemas.microsoft.com/office/word/2012/wordml" xmlns:w16se="http://schemas.microsoft.com/office/word/2015/wordml/symex" xmlns:wpg="http://schemas.microsoft.com/office/word/2010/wordprocessingGroup" xmlns:wpi="http://schemas.microsoft.com/office/word/2010/wordprocessingInk" xmlns:wne="http://schemas.microsoft.com/office/word/2006/wordml" xmlns:wps="http://schemas.microsoft.com/office/word/2010/wordprocessingShape" mc:Ignorable="w14 w15 w16se wp14">
   <w:footnote w:type="separator" w:id="-1">
     <w:p>
       <w:r>
@@ -9083,7 +9224,7 @@
 </file>
 
 <file path=word/header1.xml><?xml version="1.0" encoding="utf-8"?>
-<w:hdr xmlns:wpc="http://schemas.microsoft.com/office/word/2010/wordprocessingCanvas" xmlns:mc="http://schemas.openxmlformats.org/markup-compatibility/2006" xmlns:o="urn:schemas-microsoft-com:office:office" xmlns:r="http://schemas.openxmlformats.org/officeDocument/2006/relationships" xmlns:m="http://schemas.openxmlformats.org/officeDocument/2006/math" xmlns:v="urn:schemas-microsoft-com:vml" xmlns:wp14="http://schemas.microsoft.com/office/word/2010/wordprocessingDrawing" xmlns:wp="http://schemas.openxmlformats.org/drawingml/2006/wordprocessingDrawing" xmlns:w10="urn:schemas-microsoft-com:office:word" xmlns:w="http://schemas.openxmlformats.org/wordprocessingml/2006/main" xmlns:w14="http://schemas.microsoft.com/office/word/2010/wordml" xmlns:wpg="http://schemas.microsoft.com/office/word/2010/wordprocessingGroup" xmlns:wpi="http://schemas.microsoft.com/office/word/2010/wordprocessingInk" xmlns:wne="http://schemas.microsoft.com/office/word/2006/wordml" xmlns:wps="http://schemas.microsoft.com/office/word/2010/wordprocessingShape" mc:Ignorable="w14 wp14">
+<w:hdr xmlns:wpc="http://schemas.microsoft.com/office/word/2010/wordprocessingCanvas" xmlns:cx="http://schemas.microsoft.com/office/drawing/2014/chartex" xmlns:cx1="http://schemas.microsoft.com/office/drawing/2015/9/8/chartex" xmlns:cx2="http://schemas.microsoft.com/office/drawing/2015/10/21/chartex" xmlns:cx3="http://schemas.microsoft.com/office/drawing/2016/5/9/chartex" xmlns:cx4="http://schemas.microsoft.com/office/drawing/2016/5/10/chartex" xmlns:cx5="http://schemas.microsoft.com/office/drawing/2016/5/11/chartex" xmlns:mc="http://schemas.openxmlformats.org/markup-compatibility/2006" xmlns:o="urn:schemas-microsoft-com:office:office" xmlns:r="http://schemas.openxmlformats.org/officeDocument/2006/relationships" xmlns:m="http://schemas.openxmlformats.org/officeDocument/2006/math" xmlns:v="urn:schemas-microsoft-com:vml" xmlns:wp14="http://schemas.microsoft.com/office/word/2010/wordprocessingDrawing" xmlns:wp="http://schemas.openxmlformats.org/drawingml/2006/wordprocessingDrawing" xmlns:w10="urn:schemas-microsoft-com:office:word" xmlns:w="http://schemas.openxmlformats.org/wordprocessingml/2006/main" xmlns:w14="http://schemas.microsoft.com/office/word/2010/wordml" xmlns:w15="http://schemas.microsoft.com/office/word/2012/wordml" xmlns:w16se="http://schemas.microsoft.com/office/word/2015/wordml/symex" xmlns:wpg="http://schemas.microsoft.com/office/word/2010/wordprocessingGroup" xmlns:wpi="http://schemas.microsoft.com/office/word/2010/wordprocessingInk" xmlns:wne="http://schemas.microsoft.com/office/word/2006/wordml" xmlns:wps="http://schemas.microsoft.com/office/word/2010/wordprocessingShape" mc:Ignorable="w14 w15 w16se wp14">
   <w:p>
     <w:pPr>
       <w:pStyle w:val="Header"/>
@@ -9093,8 +9234,8 @@
 </file>
 
 <file path=word/numbering.xml><?xml version="1.0" encoding="utf-8"?>
-<w:numbering xmlns:wpc="http://schemas.microsoft.com/office/word/2010/wordprocessingCanvas" xmlns:mc="http://schemas.openxmlformats.org/markup-compatibility/2006" xmlns:o="urn:schemas-microsoft-com:office:office" xmlns:r="http://schemas.openxmlformats.org/officeDocument/2006/relationships" xmlns:m="http://schemas.openxmlformats.org/officeDocument/2006/math" xmlns:v="urn:schemas-microsoft-com:vml" xmlns:wp14="http://schemas.microsoft.com/office/word/2010/wordprocessingDrawing" xmlns:wp="http://schemas.openxmlformats.org/drawingml/2006/wordprocessingDrawing" xmlns:w10="urn:schemas-microsoft-com:office:word" xmlns:w="http://schemas.openxmlformats.org/wordprocessingml/2006/main" xmlns:w14="http://schemas.microsoft.com/office/word/2010/wordml" xmlns:wpg="http://schemas.microsoft.com/office/word/2010/wordprocessingGroup" xmlns:wpi="http://schemas.microsoft.com/office/word/2010/wordprocessingInk" xmlns:wne="http://schemas.microsoft.com/office/word/2006/wordml" xmlns:wps="http://schemas.microsoft.com/office/word/2010/wordprocessingShape" mc:Ignorable="w14 wp14">
-  <w:abstractNum w:abstractNumId="0">
+<w:numbering xmlns:wpc="http://schemas.microsoft.com/office/word/2010/wordprocessingCanvas" xmlns:cx="http://schemas.microsoft.com/office/drawing/2014/chartex" xmlns:cx1="http://schemas.microsoft.com/office/drawing/2015/9/8/chartex" xmlns:cx2="http://schemas.microsoft.com/office/drawing/2015/10/21/chartex" xmlns:cx3="http://schemas.microsoft.com/office/drawing/2016/5/9/chartex" xmlns:cx4="http://schemas.microsoft.com/office/drawing/2016/5/10/chartex" xmlns:cx5="http://schemas.microsoft.com/office/drawing/2016/5/11/chartex" xmlns:mc="http://schemas.openxmlformats.org/markup-compatibility/2006" xmlns:o="urn:schemas-microsoft-com:office:office" xmlns:r="http://schemas.openxmlformats.org/officeDocument/2006/relationships" xmlns:m="http://schemas.openxmlformats.org/officeDocument/2006/math" xmlns:v="urn:schemas-microsoft-com:vml" xmlns:wp14="http://schemas.microsoft.com/office/word/2010/wordprocessingDrawing" xmlns:wp="http://schemas.openxmlformats.org/drawingml/2006/wordprocessingDrawing" xmlns:w10="urn:schemas-microsoft-com:office:word" xmlns:w="http://schemas.openxmlformats.org/wordprocessingml/2006/main" xmlns:w14="http://schemas.microsoft.com/office/word/2010/wordml" xmlns:w15="http://schemas.microsoft.com/office/word/2012/wordml" xmlns:w16se="http://schemas.microsoft.com/office/word/2015/wordml/symex" xmlns:wpg="http://schemas.microsoft.com/office/word/2010/wordprocessingGroup" xmlns:wpi="http://schemas.microsoft.com/office/word/2010/wordprocessingInk" xmlns:wne="http://schemas.microsoft.com/office/word/2006/wordml" xmlns:wps="http://schemas.microsoft.com/office/word/2010/wordprocessingShape" mc:Ignorable="w14 w15 w16se wp14">
+  <w:abstractNum w:abstractNumId="0" w15:restartNumberingAfterBreak="0">
     <w:nsid w:val="109B349D"/>
     <w:multiLevelType w:val="hybridMultilevel"/>
     <w:tmpl w:val="4B2421E0"/>
@@ -9214,7 +9355,7 @@
 </file>
 
 <file path=word/styles.xml><?xml version="1.0" encoding="utf-8"?>
-<w:styles xmlns:mc="http://schemas.openxmlformats.org/markup-compatibility/2006" xmlns:r="http://schemas.openxmlformats.org/officeDocument/2006/relationships" xmlns:w="http://schemas.openxmlformats.org/wordprocessingml/2006/main" xmlns:w14="http://schemas.microsoft.com/office/word/2010/wordml" mc:Ignorable="w14">
+<w:styles xmlns:mc="http://schemas.openxmlformats.org/markup-compatibility/2006" xmlns:r="http://schemas.openxmlformats.org/officeDocument/2006/relationships" xmlns:w="http://schemas.openxmlformats.org/wordprocessingml/2006/main" xmlns:w14="http://schemas.microsoft.com/office/word/2010/wordml" xmlns:w15="http://schemas.microsoft.com/office/word/2012/wordml" xmlns:w16se="http://schemas.microsoft.com/office/word/2015/wordml/symex" mc:Ignorable="w14 w15 w16se">
   <w:docDefaults>
     <w:rPrDefault>
       <w:rPr>
@@ -9234,682 +9375,381 @@
       </w:pPr>
     </w:pPrDefault>
   </w:docDefaults>
-  <w:latentStyles w:defLockedState="0" w:defUIPriority="99" w:defSemiHidden="1" w:defUnhideWhenUsed="1" w:defQFormat="0" w:count="267">
-    <w:lsdException w:name="Normal" w:semiHidden="0" w:uiPriority="0" w:unhideWhenUsed="0" w:qFormat="1"/>
-    <w:lsdException w:name="heading 1" w:semiHidden="0" w:uiPriority="9" w:unhideWhenUsed="0" w:qFormat="1"/>
-    <w:lsdException w:name="heading 2" w:uiPriority="9" w:qFormat="1"/>
-    <w:lsdException w:name="heading 3" w:uiPriority="9" w:qFormat="1"/>
-    <w:lsdException w:name="heading 4" w:uiPriority="9" w:qFormat="1"/>
-    <w:lsdException w:name="heading 5" w:uiPriority="9" w:qFormat="1"/>
-    <w:lsdException w:name="heading 6" w:uiPriority="9" w:qFormat="1"/>
-    <w:lsdException w:name="heading 7" w:uiPriority="9" w:qFormat="1"/>
-    <w:lsdException w:name="heading 8" w:uiPriority="9" w:qFormat="1"/>
-    <w:lsdException w:name="heading 9" w:uiPriority="9" w:qFormat="1"/>
-    <w:lsdException w:name="toc 1" w:uiPriority="39"/>
-    <w:lsdException w:name="toc 2" w:uiPriority="39"/>
-    <w:lsdException w:name="toc 3" w:uiPriority="39"/>
-    <w:lsdException w:name="toc 4" w:uiPriority="39"/>
-    <w:lsdException w:name="toc 5" w:uiPriority="39"/>
-    <w:lsdException w:name="toc 6" w:uiPriority="39"/>
-    <w:lsdException w:name="toc 7" w:uiPriority="39"/>
-    <w:lsdException w:name="toc 8" w:uiPriority="39"/>
-    <w:lsdException w:name="toc 9" w:uiPriority="39"/>
-    <w:lsdException w:name="caption" w:uiPriority="0" w:qFormat="1"/>
-    <w:lsdException w:name="List" w:uiPriority="0"/>
-    <w:lsdException w:name="Title" w:semiHidden="0" w:uiPriority="10" w:unhideWhenUsed="0" w:qFormat="1"/>
-    <w:lsdException w:name="Default Paragraph Font" w:uiPriority="1"/>
-    <w:lsdException w:name="Subtitle" w:semiHidden="0" w:uiPriority="11" w:unhideWhenUsed="0" w:qFormat="1"/>
-    <w:lsdException w:name="Strong" w:semiHidden="0" w:uiPriority="22" w:unhideWhenUsed="0" w:qFormat="1"/>
-    <w:lsdException w:name="Emphasis" w:semiHidden="0" w:uiPriority="20" w:unhideWhenUsed="0" w:qFormat="1"/>
-    <w:lsdException w:name="Table Grid" w:semiHidden="0" w:uiPriority="59" w:unhideWhenUsed="0"/>
-    <w:lsdException w:name="Placeholder Text" w:unhideWhenUsed="0"/>
-    <w:lsdException w:name="No Spacing" w:semiHidden="0" w:uiPriority="1" w:unhideWhenUsed="0" w:qFormat="1"/>
-    <w:lsdException w:name="Light Shading" w:semiHidden="0" w:uiPriority="60" w:unhideWhenUsed="0"/>
-    <w:lsdException w:name="Light List" w:semiHidden="0" w:uiPriority="61" w:unhideWhenUsed="0"/>
-    <w:lsdException w:name="Light Grid" w:semiHidden="0" w:uiPriority="62" w:unhideWhenUsed="0"/>
-    <w:lsdException w:name="Medium Shading 1" w:semiHidden="0" w:uiPriority="63" w:unhideWhenUsed="0"/>
-    <w:lsdException w:name="Medium Shading 2" w:semiHidden="0" w:uiPriority="64" w:unhideWhenUsed="0"/>
-    <w:lsdException w:name="Medium List 1" w:semiHidden="0" w:uiPriority="65" w:unhideWhenUsed="0"/>
-    <w:lsdException w:name="Medium List 2" w:semiHidden="0" w:uiPriority="66" w:unhideWhenUsed="0"/>
-    <w:lsdException w:name="Medium Grid 1" w:semiHidden="0" w:uiPriority="67" w:unhideWhenUsed="0"/>
-    <w:lsdException w:name="Medium Grid 2" w:semiHidden="0" w:uiPriority="68" w:unhideWhenUsed="0"/>
-    <w:lsdException w:name="Medium Grid 3" w:semiHidden="0" w:uiPriority="69" w:unhideWhenUsed="0"/>
-    <w:lsdException w:name="Dark List" w:semiHidden="0" w:uiPriority="70" w:unhideWhenUsed="0"/>
-    <w:lsdException w:name="Colorful Shading" w:semiHidden="0" w:uiPriority="71" w:unhideWhenUsed="0"/>
-    <w:lsdException w:name="Colorful List" w:semiHidden="0" w:uiPriority="72" w:unhideWhenUsed="0"/>
-    <w:lsdException w:name="Colorful Grid" w:semiHidden="0" w:uiPriority="73" w:unhideWhenUsed="0"/>
-    <w:lsdException w:name="Light Shading Accent 1" w:semiHidden="0" w:uiPriority="60" w:unhideWhenUsed="0"/>
-    <w:lsdException w:name="Light List Accent 1" w:semiHidden="0" w:uiPriority="61" w:unhideWhenUsed="0"/>
-    <w:lsdException w:name="Light Grid Accent 1" w:semiHidden="0" w:uiPriority="62" w:unhideWhenUsed="0"/>
-    <w:lsdException w:name="Medium Shading 1 Accent 1" w:semiHidden="0" w:uiPriority="63" w:unhideWhenUsed="0"/>
-    <w:lsdException w:name="Medium Shading 2 Accent 1" w:semiHidden="0" w:uiPriority="64" w:unhideWhenUsed="0"/>
-    <w:lsdException w:name="Medium List 1 Accent 1" w:semiHidden="0" w:uiPriority="65" w:unhideWhenUsed="0"/>
-    <w:lsdException w:name="Revision" w:unhideWhenUsed="0"/>
-    <w:lsdException w:name="List Paragraph" w:semiHidden="0" w:uiPriority="34" w:unhideWhenUsed="0" w:qFormat="1"/>
-    <w:lsdException w:name="Quote" w:semiHidden="0" w:uiPriority="29" w:unhideWhenUsed="0" w:qFormat="1"/>
-    <w:lsdException w:name="Intense Quote" w:semiHidden="0" w:uiPriority="30" w:unhideWhenUsed="0" w:qFormat="1"/>
-    <w:lsdException w:name="Medium List 2 Accent 1" w:semiHidden="0" w:uiPriority="66" w:unhideWhenUsed="0"/>
-    <w:lsdException w:name="Medium Grid 1 Accent 1" w:semiHidden="0" w:uiPriority="67" w:unhideWhenUsed="0"/>
-    <w:lsdException w:name="Medium Grid 2 Accent 1" w:semiHidden="0" w:uiPriority="68" w:unhideWhenUsed="0"/>
-    <w:lsdException w:name="Medium Grid 3 Accent 1" w:semiHidden="0" w:uiPriority="69" w:unhideWhenUsed="0"/>
-    <w:lsdException w:name="Dark List Accent 1" w:semiHidden="0" w:uiPriority="70" w:unhideWhenUsed="0"/>
-    <w:lsdException w:name="Colorful Shading Accent 1" w:semiHidden="0" w:uiPriority="71" w:unhideWhenUsed="0"/>
-    <w:lsdException w:name="Colorful List Accent 1" w:semiHidden="0" w:uiPriority="72" w:unhideWhenUsed="0"/>
-    <w:lsdException w:name="Colorful Grid Accent 1" w:semiHidden="0" w:uiPriority="73" w:unhideWhenUsed="0"/>
-    <w:lsdException w:name="Light Shading Accent 2" w:semiHidden="0" w:uiPriority="60" w:unhideWhenUsed="0"/>
-    <w:lsdException w:name="Light List Accent 2" w:semiHidden="0" w:uiPriority="61" w:unhideWhenUsed="0"/>
-    <w:lsdException w:name="Light Grid Accent 2" w:semiHidden="0" w:uiPriority="62" w:unhideWhenUsed="0"/>
-    <w:lsdException w:name="Medium Shading 1 Accent 2" w:semiHidden="0" w:uiPriority="63" w:unhideWhenUsed="0"/>
-    <w:lsdException w:name="Medium Shading 2 Accent 2" w:semiHidden="0" w:uiPriority="64" w:unhideWhenUsed="0"/>
-    <w:lsdException w:name="Medium List 1 Accent 2" w:semiHidden="0" w:uiPriority="65" w:unhideWhenUsed="0"/>
-    <w:lsdException w:name="Medium List 2 Accent 2" w:semiHidden="0" w:uiPriority="66" w:unhideWhenUsed="0"/>
-    <w:lsdException w:name="Medium Grid 1 Accent 2" w:semiHidden="0" w:uiPriority="67" w:unhideWhenUsed="0"/>
-    <w:lsdException w:name="Medium Grid 2 Accent 2" w:semiHidden="0" w:uiPriority="68" w:unhideWhenUsed="0"/>
-    <w:lsdException w:name="Medium Grid 3 Accent 2" w:semiHidden="0" w:uiPriority="69" w:unhideWhenUsed="0"/>
-    <w:lsdException w:name="Dark List Accent 2" w:semiHidden="0" w:uiPriority="70" w:unhideWhenUsed="0"/>
-    <w:lsdException w:name="Colorful Shading Accent 2" w:semiHidden="0" w:uiPriority="71" w:unhideWhenUsed="0"/>
-    <w:lsdException w:name="Colorful List Accent 2" w:semiHidden="0" w:uiPriority="72" w:unhideWhenUsed="0"/>
-    <w:lsdException w:name="Colorful Grid Accent 2" w:semiHidden="0" w:uiPriority="73" w:unhideWhenUsed="0"/>
-    <w:lsdException w:name="Light Shading Accent 3" w:semiHidden="0" w:uiPriority="60" w:unhideWhenUsed="0"/>
-    <w:lsdException w:name="Light List Accent 3" w:semiHidden="0" w:uiPriority="61" w:unhideWhenUsed="0"/>
-    <w:lsdException w:name="Light Grid Accent 3" w:semiHidden="0" w:uiPriority="62" w:unhideWhenUsed="0"/>
-    <w:lsdException w:name="Medium Shading 1 Accent 3" w:semiHidden="0" w:uiPriority="63" w:unhideWhenUsed="0"/>
-    <w:lsdException w:name="Medium Shading 2 Accent 3" w:semiHidden="0" w:uiPriority="64" w:unhideWhenUsed="0"/>
-    <w:lsdException w:name="Medium List 1 Accent 3" w:semiHidden="0" w:uiPriority="65" w:unhideWhenUsed="0"/>
-    <w:lsdException w:name="Medium List 2 Accent 3" w:semiHidden="0" w:uiPriority="66" w:unhideWhenUsed="0"/>
-    <w:lsdException w:name="Medium Grid 1 Accent 3" w:semiHidden="0" w:uiPriority="67" w:unhideWhenUsed="0"/>
-    <w:lsdException w:name="Medium Grid 2 Accent 3" w:semiHidden="0" w:uiPriority="68" w:unhideWhenUsed="0"/>
-    <w:lsdException w:name="Medium Grid 3 Accent 3" w:semiHidden="0" w:uiPriority="69" w:unhideWhenUsed="0"/>
-    <w:lsdException w:name="Dark List Accent 3" w:semiHidden="0" w:uiPriority="70" w:unhideWhenUsed="0"/>
-    <w:lsdException w:name="Colorful Shading Accent 3" w:semiHidden="0" w:uiPriority="71" w:unhideWhenUsed="0"/>
-    <w:lsdException w:name="Colorful List Accent 3" w:semiHidden="0" w:uiPriority="72" w:unhideWhenUsed="0"/>
-    <w:lsdException w:name="Colorful Grid Accent 3" w:semiHidden="0" w:uiPriority="73" w:unhideWhenUsed="0"/>
-    <w:lsdException w:name="Light Shading Accent 4" w:semiHidden="0" w:uiPriority="60" w:unhideWhenUsed="0"/>
-    <w:lsdException w:name="Light List Accent 4" w:semiHidden="0" w:uiPriority="61" w:unhideWhenUsed="0"/>
-    <w:lsdException w:name="Light Grid Accent 4" w:semiHidden="0" w:uiPriority="62" w:unhideWhenUsed="0"/>
-    <w:lsdException w:name="Medium Shading 1 Accent 4" w:semiHidden="0" w:uiPriority="63" w:unhideWhenUsed="0"/>
-    <w:lsdException w:name="Medium Shading 2 Accent 4" w:semiHidden="0" w:uiPriority="64" w:unhideWhenUsed="0"/>
-    <w:lsdException w:name="Medium List 1 Accent 4" w:semiHidden="0" w:uiPriority="65" w:unhideWhenUsed="0"/>
-    <w:lsdException w:name="Medium List 2 Accent 4" w:semiHidden="0" w:uiPriority="66" w:unhideWhenUsed="0"/>
-    <w:lsdException w:name="Medium Grid 1 Accent 4" w:semiHidden="0" w:uiPriority="67" w:unhideWhenUsed="0"/>
-    <w:lsdException w:name="Medium Grid 2 Accent 4" w:semiHidden="0" w:uiPriority="68" w:unhideWhenUsed="0"/>
-    <w:lsdException w:name="Medium Grid 3 Accent 4" w:semiHidden="0" w:uiPriority="69" w:unhideWhenUsed="0"/>
-    <w:lsdException w:name="Dark List Accent 4" w:semiHidden="0" w:uiPriority="70" w:unhideWhenUsed="0"/>
-    <w:lsdException w:name="Colorful Shading Accent 4" w:semiHidden="0" w:uiPriority="71" w:unhideWhenUsed="0"/>
-    <w:lsdException w:name="Colorful List Accent 4" w:semiHidden="0" w:uiPriority="72" w:unhideWhenUsed="0"/>
-    <w:lsdException w:name="Colorful Grid Accent 4" w:semiHidden="0" w:uiPriority="73" w:unhideWhenUsed="0"/>
-    <w:lsdException w:name="Light Shading Accent 5" w:semiHidden="0" w:uiPriority="60" w:unhideWhenUsed="0"/>
-    <w:lsdException w:name="Light List Accent 5" w:semiHidden="0" w:uiPriority="61" w:unhideWhenUsed="0"/>
-    <w:lsdException w:name="Light Grid Accent 5" w:semiHidden="0" w:uiPriority="62" w:unhideWhenUsed="0"/>
-    <w:lsdException w:name="Medium Shading 1 Accent 5" w:semiHidden="0" w:uiPriority="63" w:unhideWhenUsed="0"/>
-    <w:lsdException w:name="Medium Shading 2 Accent 5" w:semiHidden="0" w:uiPriority="64" w:unhideWhenUsed="0"/>
-    <w:lsdException w:name="Medium List 1 Accent 5" w:semiHidden="0" w:uiPriority="65" w:unhideWhenUsed="0"/>
-    <w:lsdException w:name="Medium List 2 Accent 5" w:semiHidden="0" w:uiPriority="66" w:unhideWhenUsed="0"/>
-    <w:lsdException w:name="Medium Grid 1 Accent 5" w:semiHidden="0" w:uiPriority="67" w:unhideWhenUsed="0"/>
-    <w:lsdException w:name="Medium Grid 2 Accent 5" w:semiHidden="0" w:uiPriority="68" w:unhideWhenUsed="0"/>
-    <w:lsdException w:name="Medium Grid 3 Accent 5" w:semiHidden="0" w:uiPriority="69" w:unhideWhenUsed="0"/>
-    <w:lsdException w:name="Dark List Accent 5" w:semiHidden="0" w:uiPriority="70" w:unhideWhenUsed="0"/>
-    <w:lsdException w:name="Colorful Shading Accent 5" w:semiHidden="0" w:uiPriority="71" w:unhideWhenUsed="0"/>
-    <w:lsdException w:name="Colorful List Accent 5" w:semiHidden="0" w:uiPriority="72" w:unhideWhenUsed="0"/>
-    <w:lsdException w:name="Colorful Grid Accent 5" w:semiHidden="0" w:uiPriority="73" w:unhideWhenUsed="0"/>
-    <w:lsdException w:name="Light Shading Accent 6" w:semiHidden="0" w:uiPriority="60" w:unhideWhenUsed="0"/>
-    <w:lsdException w:name="Light List Accent 6" w:semiHidden="0" w:uiPriority="61" w:unhideWhenUsed="0"/>
-    <w:lsdException w:name="Light Grid Accent 6" w:semiHidden="0" w:uiPriority="62" w:unhideWhenUsed="0"/>
-    <w:lsdException w:name="Medium Shading 1 Accent 6" w:semiHidden="0" w:uiPriority="63" w:unhideWhenUsed="0"/>
-    <w:lsdException w:name="Medium Shading 2 Accent 6" w:semiHidden="0" w:uiPriority="64" w:unhideWhenUsed="0"/>
-    <w:lsdException w:name="Medium List 1 Accent 6" w:semiHidden="0" w:uiPriority="65" w:unhideWhenUsed="0"/>
-    <w:lsdException w:name="Medium List 2 Accent 6" w:semiHidden="0" w:uiPriority="66" w:unhideWhenUsed="0"/>
-    <w:lsdException w:name="Medium Grid 1 Accent 6" w:semiHidden="0" w:uiPriority="67" w:unhideWhenUsed="0"/>
-    <w:lsdException w:name="Medium Grid 2 Accent 6" w:semiHidden="0" w:uiPriority="68" w:unhideWhenUsed="0"/>
-    <w:lsdException w:name="Medium Grid 3 Accent 6" w:semiHidden="0" w:uiPriority="69" w:unhideWhenUsed="0"/>
-    <w:lsdException w:name="Dark List Accent 6" w:semiHidden="0" w:uiPriority="70" w:unhideWhenUsed="0"/>
-    <w:lsdException w:name="Colorful Shading Accent 6" w:semiHidden="0" w:uiPriority="71" w:unhideWhenUsed="0"/>
-    <w:lsdException w:name="Colorful List Accent 6" w:semiHidden="0" w:uiPriority="72" w:unhideWhenUsed="0"/>
-    <w:lsdException w:name="Colorful Grid Accent 6" w:semiHidden="0" w:uiPriority="73" w:unhideWhenUsed="0"/>
-    <w:lsdException w:name="Subtle Emphasis" w:semiHidden="0" w:uiPriority="19" w:unhideWhenUsed="0" w:qFormat="1"/>
-    <w:lsdException w:name="Intense Emphasis" w:semiHidden="0" w:uiPriority="21" w:unhideWhenUsed="0" w:qFormat="1"/>
-    <w:lsdException w:name="Subtle Reference" w:semiHidden="0" w:uiPriority="31" w:unhideWhenUsed="0" w:qFormat="1"/>
-    <w:lsdException w:name="Intense Reference" w:semiHidden="0" w:uiPriority="32" w:unhideWhenUsed="0" w:qFormat="1"/>
-    <w:lsdException w:name="Book Title" w:semiHidden="0" w:uiPriority="33" w:unhideWhenUsed="0" w:qFormat="1"/>
-    <w:lsdException w:name="Bibliography" w:uiPriority="37"/>
-    <w:lsdException w:name="TOC Heading" w:uiPriority="39" w:qFormat="1"/>
-  </w:latentStyles>
-  <w:style w:type="paragraph" w:default="1" w:styleId="Normal">
-    <w:name w:val="Normal"/>
-    <w:qFormat/>
-  </w:style>
-  <w:style w:type="paragraph" w:styleId="Heading1">
-    <w:name w:val="heading 1"/>
-    <w:basedOn w:val="Normal"/>
-    <w:next w:val="Normal"/>
-    <w:link w:val="Heading1Char"/>
-    <w:uiPriority w:val="9"/>
-    <w:qFormat/>
-    <w:rsid w:val="00F04879"/>
-    <w:pPr>
-      <w:keepNext/>
-      <w:keepLines/>
-      <w:spacing w:before="480"/>
-      <w:outlineLvl w:val="0"/>
-    </w:pPr>
-    <w:rPr>
-      <w:rFonts w:asciiTheme="majorHAnsi" w:eastAsiaTheme="majorEastAsia" w:hAnsiTheme="majorHAnsi"/>
-      <w:b/>
-      <w:bCs/>
-      <w:color w:val="365F91" w:themeColor="accent1" w:themeShade="BF"/>
-      <w:sz w:val="28"/>
-      <w:szCs w:val="25"/>
-    </w:rPr>
-  </w:style>
-  <w:style w:type="paragraph" w:styleId="Heading2">
-    <w:name w:val="heading 2"/>
-    <w:basedOn w:val="Normal"/>
-    <w:next w:val="Normal"/>
-    <w:link w:val="Heading2Char"/>
-    <w:uiPriority w:val="9"/>
-    <w:unhideWhenUsed/>
-    <w:qFormat/>
-    <w:rsid w:val="00EF1092"/>
-    <w:pPr>
-      <w:keepNext/>
-      <w:keepLines/>
-      <w:spacing w:before="200"/>
-      <w:outlineLvl w:val="1"/>
-    </w:pPr>
-    <w:rPr>
-      <w:rFonts w:asciiTheme="majorHAnsi" w:eastAsiaTheme="majorEastAsia" w:hAnsiTheme="majorHAnsi"/>
-      <w:b/>
-      <w:bCs/>
-      <w:color w:val="4F81BD" w:themeColor="accent1"/>
-      <w:sz w:val="26"/>
-      <w:szCs w:val="23"/>
-    </w:rPr>
-  </w:style>
-  <w:style w:type="paragraph" w:styleId="Heading3">
-    <w:name w:val="heading 3"/>
-    <w:basedOn w:val="Normal"/>
-    <w:next w:val="Normal"/>
-    <w:link w:val="Heading3Char"/>
-    <w:uiPriority w:val="9"/>
-    <w:unhideWhenUsed/>
-    <w:qFormat/>
-    <w:rsid w:val="00CB2C1C"/>
-    <w:pPr>
-      <w:keepNext/>
-      <w:keepLines/>
-      <w:spacing w:before="200"/>
-      <w:outlineLvl w:val="2"/>
-    </w:pPr>
-    <w:rPr>
-      <w:rFonts w:asciiTheme="majorHAnsi" w:eastAsiaTheme="majorEastAsia" w:hAnsiTheme="majorHAnsi"/>
-      <w:b/>
-      <w:bCs/>
-      <w:color w:val="4F81BD" w:themeColor="accent1"/>
-      <w:szCs w:val="21"/>
-    </w:rPr>
-  </w:style>
-  <w:style w:type="character" w:default="1" w:styleId="DefaultParagraphFont">
-    <w:name w:val="Default Paragraph Font"/>
-    <w:uiPriority w:val="1"/>
-    <w:semiHidden/>
-    <w:unhideWhenUsed/>
-  </w:style>
-  <w:style w:type="table" w:default="1" w:styleId="TableNormal">
-    <w:name w:val="Normal Table"/>
-    <w:uiPriority w:val="99"/>
-    <w:semiHidden/>
-    <w:unhideWhenUsed/>
-    <w:tblPr>
-      <w:tblInd w:w="0" w:type="dxa"/>
-      <w:tblCellMar>
-        <w:top w:w="0" w:type="dxa"/>
-        <w:left w:w="108" w:type="dxa"/>
-        <w:bottom w:w="0" w:type="dxa"/>
-        <w:right w:w="108" w:type="dxa"/>
-      </w:tblCellMar>
-    </w:tblPr>
-  </w:style>
-  <w:style w:type="numbering" w:default="1" w:styleId="NoList">
-    <w:name w:val="No List"/>
-    <w:uiPriority w:val="99"/>
-    <w:semiHidden/>
-    <w:unhideWhenUsed/>
-  </w:style>
-  <w:style w:type="paragraph" w:customStyle="1" w:styleId="Standard">
-    <w:name w:val="Standard"/>
-  </w:style>
-  <w:style w:type="paragraph" w:customStyle="1" w:styleId="Heading">
-    <w:name w:val="Heading"/>
-    <w:basedOn w:val="Standard"/>
-    <w:next w:val="Textbody"/>
-    <w:pPr>
-      <w:keepNext/>
-      <w:spacing w:before="240" w:after="120"/>
-    </w:pPr>
-    <w:rPr>
-      <w:rFonts w:ascii="Arial" w:eastAsia="Microsoft YaHei" w:hAnsi="Arial"/>
-      <w:sz w:val="28"/>
-      <w:szCs w:val="28"/>
-    </w:rPr>
-  </w:style>
-  <w:style w:type="paragraph" w:customStyle="1" w:styleId="Textbody">
-    <w:name w:val="Text body"/>
-    <w:basedOn w:val="Standard"/>
-    <w:pPr>
-      <w:spacing w:after="120"/>
-    </w:pPr>
-  </w:style>
-  <w:style w:type="paragraph" w:styleId="List">
-    <w:name w:val="List"/>
-    <w:basedOn w:val="Textbody"/>
-  </w:style>
-  <w:style w:type="paragraph" w:styleId="Caption">
-    <w:name w:val="caption"/>
-    <w:basedOn w:val="Standard"/>
-    <w:pPr>
-      <w:suppressLineNumbers/>
-      <w:spacing w:before="120" w:after="120"/>
-    </w:pPr>
-    <w:rPr>
-      <w:i/>
-      <w:iCs/>
-    </w:rPr>
-  </w:style>
-  <w:style w:type="paragraph" w:customStyle="1" w:styleId="Index">
-    <w:name w:val="Index"/>
-    <w:basedOn w:val="Standard"/>
-    <w:pPr>
-      <w:suppressLineNumbers/>
-    </w:pPr>
-  </w:style>
-  <w:style w:type="paragraph" w:customStyle="1" w:styleId="TableContents">
-    <w:name w:val="Table Contents"/>
-    <w:basedOn w:val="Standard"/>
-    <w:pPr>
-      <w:suppressLineNumbers/>
-    </w:pPr>
-  </w:style>
-  <w:style w:type="paragraph" w:customStyle="1" w:styleId="TableHeading">
-    <w:name w:val="Table Heading"/>
-    <w:basedOn w:val="TableContents"/>
-    <w:pPr>
-      <w:jc w:val="center"/>
-    </w:pPr>
-    <w:rPr>
-      <w:b/>
-      <w:bCs/>
-    </w:rPr>
-  </w:style>
-  <w:style w:type="paragraph" w:styleId="Title">
-    <w:name w:val="Title"/>
-    <w:basedOn w:val="Normal"/>
-    <w:next w:val="Normal"/>
-    <w:link w:val="TitleChar"/>
-    <w:uiPriority w:val="10"/>
-    <w:qFormat/>
-    <w:rsid w:val="00F04879"/>
-    <w:pPr>
-      <w:pBdr>
-        <w:bottom w:val="single" w:sz="8" w:space="4" w:color="4F81BD" w:themeColor="accent1"/>
-      </w:pBdr>
-      <w:spacing w:after="300"/>
-      <w:contextualSpacing/>
-    </w:pPr>
-    <w:rPr>
-      <w:rFonts w:asciiTheme="majorHAnsi" w:eastAsiaTheme="majorEastAsia" w:hAnsiTheme="majorHAnsi"/>
-      <w:color w:val="17365D" w:themeColor="text2" w:themeShade="BF"/>
-      <w:spacing w:val="5"/>
-      <w:kern w:val="28"/>
-      <w:sz w:val="52"/>
-      <w:szCs w:val="47"/>
-    </w:rPr>
-  </w:style>
-  <w:style w:type="character" w:customStyle="1" w:styleId="TitleChar">
-    <w:name w:val="Title Char"/>
-    <w:basedOn w:val="DefaultParagraphFont"/>
-    <w:link w:val="Title"/>
-    <w:uiPriority w:val="10"/>
-    <w:rsid w:val="00F04879"/>
-    <w:rPr>
-      <w:rFonts w:asciiTheme="majorHAnsi" w:eastAsiaTheme="majorEastAsia" w:hAnsiTheme="majorHAnsi"/>
-      <w:color w:val="17365D" w:themeColor="text2" w:themeShade="BF"/>
-      <w:spacing w:val="5"/>
-      <w:kern w:val="28"/>
-      <w:sz w:val="52"/>
-      <w:szCs w:val="47"/>
-    </w:rPr>
-  </w:style>
-  <w:style w:type="character" w:customStyle="1" w:styleId="Heading1Char">
-    <w:name w:val="Heading 1 Char"/>
-    <w:basedOn w:val="DefaultParagraphFont"/>
-    <w:link w:val="Heading1"/>
-    <w:uiPriority w:val="9"/>
-    <w:rsid w:val="00F04879"/>
-    <w:rPr>
-      <w:rFonts w:asciiTheme="majorHAnsi" w:eastAsiaTheme="majorEastAsia" w:hAnsiTheme="majorHAnsi"/>
-      <w:b/>
-      <w:bCs/>
-      <w:color w:val="365F91" w:themeColor="accent1" w:themeShade="BF"/>
-      <w:sz w:val="28"/>
-      <w:szCs w:val="25"/>
-    </w:rPr>
-  </w:style>
-  <w:style w:type="character" w:customStyle="1" w:styleId="Heading2Char">
-    <w:name w:val="Heading 2 Char"/>
-    <w:basedOn w:val="DefaultParagraphFont"/>
-    <w:link w:val="Heading2"/>
-    <w:uiPriority w:val="9"/>
-    <w:rsid w:val="00EF1092"/>
-    <w:rPr>
-      <w:rFonts w:asciiTheme="majorHAnsi" w:eastAsiaTheme="majorEastAsia" w:hAnsiTheme="majorHAnsi"/>
-      <w:b/>
-      <w:bCs/>
-      <w:color w:val="4F81BD" w:themeColor="accent1"/>
-      <w:sz w:val="26"/>
-      <w:szCs w:val="23"/>
-    </w:rPr>
-  </w:style>
-  <w:style w:type="paragraph" w:styleId="BalloonText">
-    <w:name w:val="Balloon Text"/>
-    <w:basedOn w:val="Normal"/>
-    <w:link w:val="BalloonTextChar"/>
-    <w:uiPriority w:val="99"/>
-    <w:semiHidden/>
-    <w:unhideWhenUsed/>
-    <w:rsid w:val="00A17761"/>
-    <w:rPr>
-      <w:rFonts w:ascii="Tahoma" w:hAnsi="Tahoma"/>
-      <w:sz w:val="16"/>
-      <w:szCs w:val="14"/>
-    </w:rPr>
-  </w:style>
-  <w:style w:type="character" w:customStyle="1" w:styleId="BalloonTextChar">
-    <w:name w:val="Balloon Text Char"/>
-    <w:basedOn w:val="DefaultParagraphFont"/>
-    <w:link w:val="BalloonText"/>
-    <w:uiPriority w:val="99"/>
-    <w:semiHidden/>
-    <w:rsid w:val="00A17761"/>
-    <w:rPr>
-      <w:rFonts w:ascii="Tahoma" w:hAnsi="Tahoma"/>
-      <w:sz w:val="16"/>
-      <w:szCs w:val="14"/>
-    </w:rPr>
-  </w:style>
-  <w:style w:type="paragraph" w:styleId="Header">
-    <w:name w:val="header"/>
-    <w:basedOn w:val="Normal"/>
-    <w:link w:val="HeaderChar"/>
-    <w:uiPriority w:val="99"/>
-    <w:unhideWhenUsed/>
-    <w:rsid w:val="00C30C4A"/>
-    <w:pPr>
-      <w:tabs>
-        <w:tab w:val="center" w:pos="4680"/>
-        <w:tab w:val="right" w:pos="9360"/>
-      </w:tabs>
-    </w:pPr>
-    <w:rPr>
-      <w:szCs w:val="21"/>
-    </w:rPr>
-  </w:style>
-  <w:style w:type="character" w:customStyle="1" w:styleId="HeaderChar">
-    <w:name w:val="Header Char"/>
-    <w:basedOn w:val="DefaultParagraphFont"/>
-    <w:link w:val="Header"/>
-    <w:uiPriority w:val="99"/>
-    <w:rsid w:val="00C30C4A"/>
-    <w:rPr>
-      <w:szCs w:val="21"/>
-    </w:rPr>
-  </w:style>
-  <w:style w:type="paragraph" w:styleId="Footer">
-    <w:name w:val="footer"/>
-    <w:basedOn w:val="Normal"/>
-    <w:link w:val="FooterChar"/>
-    <w:uiPriority w:val="99"/>
-    <w:unhideWhenUsed/>
-    <w:rsid w:val="00C30C4A"/>
-    <w:pPr>
-      <w:tabs>
-        <w:tab w:val="center" w:pos="4680"/>
-        <w:tab w:val="right" w:pos="9360"/>
-      </w:tabs>
-    </w:pPr>
-    <w:rPr>
-      <w:szCs w:val="21"/>
-    </w:rPr>
-  </w:style>
-  <w:style w:type="character" w:customStyle="1" w:styleId="FooterChar">
-    <w:name w:val="Footer Char"/>
-    <w:basedOn w:val="DefaultParagraphFont"/>
-    <w:link w:val="Footer"/>
-    <w:uiPriority w:val="99"/>
-    <w:rsid w:val="00C30C4A"/>
-    <w:rPr>
-      <w:szCs w:val="21"/>
-    </w:rPr>
-  </w:style>
-  <w:style w:type="table" w:styleId="TableGrid">
-    <w:name w:val="Table Grid"/>
-    <w:basedOn w:val="TableNormal"/>
-    <w:uiPriority w:val="59"/>
-    <w:rsid w:val="00CB2C1C"/>
-    <w:tblPr>
-      <w:tblBorders>
-        <w:top w:val="single" w:sz="4" w:space="0" w:color="auto"/>
-        <w:left w:val="single" w:sz="4" w:space="0" w:color="auto"/>
-        <w:bottom w:val="single" w:sz="4" w:space="0" w:color="auto"/>
-        <w:right w:val="single" w:sz="4" w:space="0" w:color="auto"/>
-        <w:insideH w:val="single" w:sz="4" w:space="0" w:color="auto"/>
-        <w:insideV w:val="single" w:sz="4" w:space="0" w:color="auto"/>
-      </w:tblBorders>
-    </w:tblPr>
-  </w:style>
-  <w:style w:type="character" w:customStyle="1" w:styleId="Heading3Char">
-    <w:name w:val="Heading 3 Char"/>
-    <w:basedOn w:val="DefaultParagraphFont"/>
-    <w:link w:val="Heading3"/>
-    <w:uiPriority w:val="9"/>
-    <w:rsid w:val="00CB2C1C"/>
-    <w:rPr>
-      <w:rFonts w:asciiTheme="majorHAnsi" w:eastAsiaTheme="majorEastAsia" w:hAnsiTheme="majorHAnsi"/>
-      <w:b/>
-      <w:bCs/>
-      <w:color w:val="4F81BD" w:themeColor="accent1"/>
-      <w:szCs w:val="21"/>
-    </w:rPr>
-  </w:style>
-  <w:style w:type="character" w:styleId="Hyperlink">
-    <w:name w:val="Hyperlink"/>
-    <w:basedOn w:val="DefaultParagraphFont"/>
-    <w:uiPriority w:val="99"/>
-    <w:unhideWhenUsed/>
-    <w:rsid w:val="0076167A"/>
-    <w:rPr>
-      <w:color w:val="0000FF" w:themeColor="hyperlink"/>
-      <w:u w:val="single"/>
-    </w:rPr>
-  </w:style>
-  <w:style w:type="paragraph" w:styleId="Revision">
-    <w:name w:val="Revision"/>
-    <w:hidden/>
-    <w:uiPriority w:val="99"/>
-    <w:semiHidden/>
-    <w:rsid w:val="001772D1"/>
-    <w:pPr>
-      <w:widowControl/>
-      <w:suppressAutoHyphens w:val="0"/>
-      <w:autoSpaceDN/>
-      <w:textAlignment w:val="auto"/>
-    </w:pPr>
-    <w:rPr>
-      <w:szCs w:val="21"/>
-    </w:rPr>
-  </w:style>
-</w:styles>
-</file>
-
-<file path=word/stylesWithEffects.xml><?xml version="1.0" encoding="utf-8"?>
-<w:styles xmlns:wpc="http://schemas.microsoft.com/office/word/2010/wordprocessingCanvas" xmlns:mc="http://schemas.openxmlformats.org/markup-compatibility/2006" xmlns:o="urn:schemas-microsoft-com:office:office" xmlns:r="http://schemas.openxmlformats.org/officeDocument/2006/relationships" xmlns:m="http://schemas.openxmlformats.org/officeDocument/2006/math" xmlns:v="urn:schemas-microsoft-com:vml" xmlns:wp14="http://schemas.microsoft.com/office/word/2010/wordprocessingDrawing" xmlns:wp="http://schemas.openxmlformats.org/drawingml/2006/wordprocessingDrawing" xmlns:w10="urn:schemas-microsoft-com:office:word" xmlns:w="http://schemas.openxmlformats.org/wordprocessingml/2006/main" xmlns:w14="http://schemas.microsoft.com/office/word/2010/wordml" xmlns:wpg="http://schemas.microsoft.com/office/word/2010/wordprocessingGroup" xmlns:wpi="http://schemas.microsoft.com/office/word/2010/wordprocessingInk" xmlns:wne="http://schemas.microsoft.com/office/word/2006/wordml" xmlns:wps="http://schemas.microsoft.com/office/word/2010/wordprocessingShape" mc:Ignorable="w14 wp14">
-  <w:docDefaults>
-    <w:rPrDefault>
-      <w:rPr>
-        <w:rFonts w:ascii="Times New Roman" w:eastAsia="SimSun" w:hAnsi="Times New Roman" w:cs="Mangal"/>
-        <w:kern w:val="3"/>
-        <w:sz w:val="24"/>
-        <w:szCs w:val="24"/>
-        <w:lang w:val="en-US" w:eastAsia="zh-CN" w:bidi="hi-IN"/>
-      </w:rPr>
-    </w:rPrDefault>
-    <w:pPrDefault>
-      <w:pPr>
-        <w:widowControl w:val="0"/>
-        <w:suppressAutoHyphens/>
-        <w:autoSpaceDN w:val="0"/>
-        <w:textAlignment w:val="baseline"/>
-      </w:pPr>
-    </w:pPrDefault>
-  </w:docDefaults>
-  <w:latentStyles w:defLockedState="0" w:defUIPriority="99" w:defSemiHidden="1" w:defUnhideWhenUsed="1" w:defQFormat="0" w:count="267">
-    <w:lsdException w:name="Normal" w:semiHidden="0" w:uiPriority="0" w:unhideWhenUsed="0" w:qFormat="1"/>
-    <w:lsdException w:name="heading 1" w:semiHidden="0" w:uiPriority="9" w:unhideWhenUsed="0" w:qFormat="1"/>
-    <w:lsdException w:name="heading 2" w:uiPriority="9" w:qFormat="1"/>
-    <w:lsdException w:name="heading 3" w:uiPriority="9" w:qFormat="1"/>
-    <w:lsdException w:name="heading 4" w:uiPriority="9" w:qFormat="1"/>
-    <w:lsdException w:name="heading 5" w:uiPriority="9" w:qFormat="1"/>
-    <w:lsdException w:name="heading 6" w:uiPriority="9" w:qFormat="1"/>
-    <w:lsdException w:name="heading 7" w:uiPriority="9" w:qFormat="1"/>
-    <w:lsdException w:name="heading 8" w:uiPriority="9" w:qFormat="1"/>
-    <w:lsdException w:name="heading 9" w:uiPriority="9" w:qFormat="1"/>
-    <w:lsdException w:name="toc 1" w:uiPriority="39"/>
-    <w:lsdException w:name="toc 2" w:uiPriority="39"/>
-    <w:lsdException w:name="toc 3" w:uiPriority="39"/>
-    <w:lsdException w:name="toc 4" w:uiPriority="39"/>
-    <w:lsdException w:name="toc 5" w:uiPriority="39"/>
-    <w:lsdException w:name="toc 6" w:uiPriority="39"/>
-    <w:lsdException w:name="toc 7" w:uiPriority="39"/>
-    <w:lsdException w:name="toc 8" w:uiPriority="39"/>
-    <w:lsdException w:name="toc 9" w:uiPriority="39"/>
-    <w:lsdException w:name="caption" w:uiPriority="0" w:qFormat="1"/>
-    <w:lsdException w:name="List" w:uiPriority="0"/>
-    <w:lsdException w:name="Title" w:semiHidden="0" w:uiPriority="10" w:unhideWhenUsed="0" w:qFormat="1"/>
-    <w:lsdException w:name="Default Paragraph Font" w:uiPriority="1"/>
-    <w:lsdException w:name="Subtitle" w:semiHidden="0" w:uiPriority="11" w:unhideWhenUsed="0" w:qFormat="1"/>
-    <w:lsdException w:name="Strong" w:semiHidden="0" w:uiPriority="22" w:unhideWhenUsed="0" w:qFormat="1"/>
-    <w:lsdException w:name="Emphasis" w:semiHidden="0" w:uiPriority="20" w:unhideWhenUsed="0" w:qFormat="1"/>
-    <w:lsdException w:name="Table Grid" w:semiHidden="0" w:uiPriority="59" w:unhideWhenUsed="0"/>
-    <w:lsdException w:name="Placeholder Text" w:unhideWhenUsed="0"/>
-    <w:lsdException w:name="No Spacing" w:semiHidden="0" w:uiPriority="1" w:unhideWhenUsed="0" w:qFormat="1"/>
-    <w:lsdException w:name="Light Shading" w:semiHidden="0" w:uiPriority="60" w:unhideWhenUsed="0"/>
-    <w:lsdException w:name="Light List" w:semiHidden="0" w:uiPriority="61" w:unhideWhenUsed="0"/>
-    <w:lsdException w:name="Light Grid" w:semiHidden="0" w:uiPriority="62" w:unhideWhenUsed="0"/>
-    <w:lsdException w:name="Medium Shading 1" w:semiHidden="0" w:uiPriority="63" w:unhideWhenUsed="0"/>
-    <w:lsdException w:name="Medium Shading 2" w:semiHidden="0" w:uiPriority="64" w:unhideWhenUsed="0"/>
-    <w:lsdException w:name="Medium List 1" w:semiHidden="0" w:uiPriority="65" w:unhideWhenUsed="0"/>
-    <w:lsdException w:name="Medium List 2" w:semiHidden="0" w:uiPriority="66" w:unhideWhenUsed="0"/>
-    <w:lsdException w:name="Medium Grid 1" w:semiHidden="0" w:uiPriority="67" w:unhideWhenUsed="0"/>
-    <w:lsdException w:name="Medium Grid 2" w:semiHidden="0" w:uiPriority="68" w:unhideWhenUsed="0"/>
-    <w:lsdException w:name="Medium Grid 3" w:semiHidden="0" w:uiPriority="69" w:unhideWhenUsed="0"/>
-    <w:lsdException w:name="Dark List" w:semiHidden="0" w:uiPriority="70" w:unhideWhenUsed="0"/>
-    <w:lsdException w:name="Colorful Shading" w:semiHidden="0" w:uiPriority="71" w:unhideWhenUsed="0"/>
-    <w:lsdException w:name="Colorful List" w:semiHidden="0" w:uiPriority="72" w:unhideWhenUsed="0"/>
-    <w:lsdException w:name="Colorful Grid" w:semiHidden="0" w:uiPriority="73" w:unhideWhenUsed="0"/>
-    <w:lsdException w:name="Light Shading Accent 1" w:semiHidden="0" w:uiPriority="60" w:unhideWhenUsed="0"/>
-    <w:lsdException w:name="Light List Accent 1" w:semiHidden="0" w:uiPriority="61" w:unhideWhenUsed="0"/>
-    <w:lsdException w:name="Light Grid Accent 1" w:semiHidden="0" w:uiPriority="62" w:unhideWhenUsed="0"/>
-    <w:lsdException w:name="Medium Shading 1 Accent 1" w:semiHidden="0" w:uiPriority="63" w:unhideWhenUsed="0"/>
-    <w:lsdException w:name="Medium Shading 2 Accent 1" w:semiHidden="0" w:uiPriority="64" w:unhideWhenUsed="0"/>
-    <w:lsdException w:name="Medium List 1 Accent 1" w:semiHidden="0" w:uiPriority="65" w:unhideWhenUsed="0"/>
-    <w:lsdException w:name="Revision" w:unhideWhenUsed="0"/>
-    <w:lsdException w:name="List Paragraph" w:semiHidden="0" w:uiPriority="34" w:unhideWhenUsed="0" w:qFormat="1"/>
-    <w:lsdException w:name="Quote" w:semiHidden="0" w:uiPriority="29" w:unhideWhenUsed="0" w:qFormat="1"/>
-    <w:lsdException w:name="Intense Quote" w:semiHidden="0" w:uiPriority="30" w:unhideWhenUsed="0" w:qFormat="1"/>
-    <w:lsdException w:name="Medium List 2 Accent 1" w:semiHidden="0" w:uiPriority="66" w:unhideWhenUsed="0"/>
-    <w:lsdException w:name="Medium Grid 1 Accent 1" w:semiHidden="0" w:uiPriority="67" w:unhideWhenUsed="0"/>
-    <w:lsdException w:name="Medium Grid 2 Accent 1" w:semiHidden="0" w:uiPriority="68" w:unhideWhenUsed="0"/>
-    <w:lsdException w:name="Medium Grid 3 Accent 1" w:semiHidden="0" w:uiPriority="69" w:unhideWhenUsed="0"/>
-    <w:lsdException w:name="Dark List Accent 1" w:semiHidden="0" w:uiPriority="70" w:unhideWhenUsed="0"/>
-    <w:lsdException w:name="Colorful Shading Accent 1" w:semiHidden="0" w:uiPriority="71" w:unhideWhenUsed="0"/>
-    <w:lsdException w:name="Colorful List Accent 1" w:semiHidden="0" w:uiPriority="72" w:unhideWhenUsed="0"/>
-    <w:lsdException w:name="Colorful Grid Accent 1" w:semiHidden="0" w:uiPriority="73" w:unhideWhenUsed="0"/>
-    <w:lsdException w:name="Light Shading Accent 2" w:semiHidden="0" w:uiPriority="60" w:unhideWhenUsed="0"/>
-    <w:lsdException w:name="Light List Accent 2" w:semiHidden="0" w:uiPriority="61" w:unhideWhenUsed="0"/>
-    <w:lsdException w:name="Light Grid Accent 2" w:semiHidden="0" w:uiPriority="62" w:unhideWhenUsed="0"/>
-    <w:lsdException w:name="Medium Shading 1 Accent 2" w:semiHidden="0" w:uiPriority="63" w:unhideWhenUsed="0"/>
-    <w:lsdException w:name="Medium Shading 2 Accent 2" w:semiHidden="0" w:uiPriority="64" w:unhideWhenUsed="0"/>
-    <w:lsdException w:name="Medium List 1 Accent 2" w:semiHidden="0" w:uiPriority="65" w:unhideWhenUsed="0"/>
-    <w:lsdException w:name="Medium List 2 Accent 2" w:semiHidden="0" w:uiPriority="66" w:unhideWhenUsed="0"/>
-    <w:lsdException w:name="Medium Grid 1 Accent 2" w:semiHidden="0" w:uiPriority="67" w:unhideWhenUsed="0"/>
-    <w:lsdException w:name="Medium Grid 2 Accent 2" w:semiHidden="0" w:uiPriority="68" w:unhideWhenUsed="0"/>
-    <w:lsdException w:name="Medium Grid 3 Accent 2" w:semiHidden="0" w:uiPriority="69" w:unhideWhenUsed="0"/>
-    <w:lsdException w:name="Dark List Accent 2" w:semiHidden="0" w:uiPriority="70" w:unhideWhenUsed="0"/>
-    <w:lsdException w:name="Colorful Shading Accent 2" w:semiHidden="0" w:uiPriority="71" w:unhideWhenUsed="0"/>
-    <w:lsdException w:name="Colorful List Accent 2" w:semiHidden="0" w:uiPriority="72" w:unhideWhenUsed="0"/>
-    <w:lsdException w:name="Colorful Grid Accent 2" w:semiHidden="0" w:uiPriority="73" w:unhideWhenUsed="0"/>
-    <w:lsdException w:name="Light Shading Accent 3" w:semiHidden="0" w:uiPriority="60" w:unhideWhenUsed="0"/>
-    <w:lsdException w:name="Light List Accent 3" w:semiHidden="0" w:uiPriority="61" w:unhideWhenUsed="0"/>
-    <w:lsdException w:name="Light Grid Accent 3" w:semiHidden="0" w:uiPriority="62" w:unhideWhenUsed="0"/>
-    <w:lsdException w:name="Medium Shading 1 Accent 3" w:semiHidden="0" w:uiPriority="63" w:unhideWhenUsed="0"/>
-    <w:lsdException w:name="Medium Shading 2 Accent 3" w:semiHidden="0" w:uiPriority="64" w:unhideWhenUsed="0"/>
-    <w:lsdException w:name="Medium List 1 Accent 3" w:semiHidden="0" w:uiPriority="65" w:unhideWhenUsed="0"/>
-    <w:lsdException w:name="Medium List 2 Accent 3" w:semiHidden="0" w:uiPriority="66" w:unhideWhenUsed="0"/>
-    <w:lsdException w:name="Medium Grid 1 Accent 3" w:semiHidden="0" w:uiPriority="67" w:unhideWhenUsed="0"/>
-    <w:lsdException w:name="Medium Grid 2 Accent 3" w:semiHidden="0" w:uiPriority="68" w:unhideWhenUsed="0"/>
-    <w:lsdException w:name="Medium Grid 3 Accent 3" w:semiHidden="0" w:uiPriority="69" w:unhideWhenUsed="0"/>
-    <w:lsdException w:name="Dark List Accent 3" w:semiHidden="0" w:uiPriority="70" w:unhideWhenUsed="0"/>
-    <w:lsdException w:name="Colorful Shading Accent 3" w:semiHidden="0" w:uiPriority="71" w:unhideWhenUsed="0"/>
-    <w:lsdException w:name="Colorful List Accent 3" w:semiHidden="0" w:uiPriority="72" w:unhideWhenUsed="0"/>
-    <w:lsdException w:name="Colorful Grid Accent 3" w:semiHidden="0" w:uiPriority="73" w:unhideWhenUsed="0"/>
-    <w:lsdException w:name="Light Shading Accent 4" w:semiHidden="0" w:uiPriority="60" w:unhideWhenUsed="0"/>
-    <w:lsdException w:name="Light List Accent 4" w:semiHidden="0" w:uiPriority="61" w:unhideWhenUsed="0"/>
-    <w:lsdException w:name="Light Grid Accent 4" w:semiHidden="0" w:uiPriority="62" w:unhideWhenUsed="0"/>
-    <w:lsdException w:name="Medium Shading 1 Accent 4" w:semiHidden="0" w:uiPriority="63" w:unhideWhenUsed="0"/>
-    <w:lsdException w:name="Medium Shading 2 Accent 4" w:semiHidden="0" w:uiPriority="64" w:unhideWhenUsed="0"/>
-    <w:lsdException w:name="Medium List 1 Accent 4" w:semiHidden="0" w:uiPriority="65" w:unhideWhenUsed="0"/>
-    <w:lsdException w:name="Medium List 2 Accent 4" w:semiHidden="0" w:uiPriority="66" w:unhideWhenUsed="0"/>
-    <w:lsdException w:name="Medium Grid 1 Accent 4" w:semiHidden="0" w:uiPriority="67" w:unhideWhenUsed="0"/>
-    <w:lsdException w:name="Medium Grid 2 Accent 4" w:semiHidden="0" w:uiPriority="68" w:unhideWhenUsed="0"/>
-    <w:lsdException w:name="Medium Grid 3 Accent 4" w:semiHidden="0" w:uiPriority="69" w:unhideWhenUsed="0"/>
-    <w:lsdException w:name="Dark List Accent 4" w:semiHidden="0" w:uiPriority="70" w:unhideWhenUsed="0"/>
-    <w:lsdException w:name="Colorful Shading Accent 4" w:semiHidden="0" w:uiPriority="71" w:unhideWhenUsed="0"/>
-    <w:lsdException w:name="Colorful List Accent 4" w:semiHidden="0" w:uiPriority="72" w:unhideWhenUsed="0"/>
-    <w:lsdException w:name="Colorful Grid Accent 4" w:semiHidden="0" w:uiPriority="73" w:unhideWhenUsed="0"/>
-    <w:lsdException w:name="Light Shading Accent 5" w:semiHidden="0" w:uiPriority="60" w:unhideWhenUsed="0"/>
-    <w:lsdException w:name="Light List Accent 5" w:semiHidden="0" w:uiPriority="61" w:unhideWhenUsed="0"/>
-    <w:lsdException w:name="Light Grid Accent 5" w:semiHidden="0" w:uiPriority="62" w:unhideWhenUsed="0"/>
-    <w:lsdException w:name="Medium Shading 1 Accent 5" w:semiHidden="0" w:uiPriority="63" w:unhideWhenUsed="0"/>
-    <w:lsdException w:name="Medium Shading 2 Accent 5" w:semiHidden="0" w:uiPriority="64" w:unhideWhenUsed="0"/>
-    <w:lsdException w:name="Medium List 1 Accent 5" w:semiHidden="0" w:uiPriority="65" w:unhideWhenUsed="0"/>
-    <w:lsdException w:name="Medium List 2 Accent 5" w:semiHidden="0" w:uiPriority="66" w:unhideWhenUsed="0"/>
-    <w:lsdException w:name="Medium Grid 1 Accent 5" w:semiHidden="0" w:uiPriority="67" w:unhideWhenUsed="0"/>
-    <w:lsdException w:name="Medium Grid 2 Accent 5" w:semiHidden="0" w:uiPriority="68" w:unhideWhenUsed="0"/>
-    <w:lsdException w:name="Medium Grid 3 Accent 5" w:semiHidden="0" w:uiPriority="69" w:unhideWhenUsed="0"/>
-    <w:lsdException w:name="Dark List Accent 5" w:semiHidden="0" w:uiPriority="70" w:unhideWhenUsed="0"/>
-    <w:lsdException w:name="Colorful Shading Accent 5" w:semiHidden="0" w:uiPriority="71" w:unhideWhenUsed="0"/>
-    <w:lsdException w:name="Colorful List Accent 5" w:semiHidden="0" w:uiPriority="72" w:unhideWhenUsed="0"/>
-    <w:lsdException w:name="Colorful Grid Accent 5" w:semiHidden="0" w:uiPriority="73" w:unhideWhenUsed="0"/>
-    <w:lsdException w:name="Light Shading Accent 6" w:semiHidden="0" w:uiPriority="60" w:unhideWhenUsed="0"/>
-    <w:lsdException w:name="Light List Accent 6" w:semiHidden="0" w:uiPriority="61" w:unhideWhenUsed="0"/>
-    <w:lsdException w:name="Light Grid Accent 6" w:semiHidden="0" w:uiPriority="62" w:unhideWhenUsed="0"/>
-    <w:lsdException w:name="Medium Shading 1 Accent 6" w:semiHidden="0" w:uiPriority="63" w:unhideWhenUsed="0"/>
-    <w:lsdException w:name="Medium Shading 2 Accent 6" w:semiHidden="0" w:uiPriority="64" w:unhideWhenUsed="0"/>
-    <w:lsdException w:name="Medium List 1 Accent 6" w:semiHidden="0" w:uiPriority="65" w:unhideWhenUsed="0"/>
-    <w:lsdException w:name="Medium List 2 Accent 6" w:semiHidden="0" w:uiPriority="66" w:unhideWhenUsed="0"/>
-    <w:lsdException w:name="Medium Grid 1 Accent 6" w:semiHidden="0" w:uiPriority="67" w:unhideWhenUsed="0"/>
-    <w:lsdException w:name="Medium Grid 2 Accent 6" w:semiHidden="0" w:uiPriority="68" w:unhideWhenUsed="0"/>
-    <w:lsdException w:name="Medium Grid 3 Accent 6" w:semiHidden="0" w:uiPriority="69" w:unhideWhenUsed="0"/>
-    <w:lsdException w:name="Dark List Accent 6" w:semiHidden="0" w:uiPriority="70" w:unhideWhenUsed="0"/>
-    <w:lsdException w:name="Colorful Shading Accent 6" w:semiHidden="0" w:uiPriority="71" w:unhideWhenUsed="0"/>
-    <w:lsdException w:name="Colorful List Accent 6" w:semiHidden="0" w:uiPriority="72" w:unhideWhenUsed="0"/>
-    <w:lsdException w:name="Colorful Grid Accent 6" w:semiHidden="0" w:uiPriority="73" w:unhideWhenUsed="0"/>
-    <w:lsdException w:name="Subtle Emphasis" w:semiHidden="0" w:uiPriority="19" w:unhideWhenUsed="0" w:qFormat="1"/>
-    <w:lsdException w:name="Intense Emphasis" w:semiHidden="0" w:uiPriority="21" w:unhideWhenUsed="0" w:qFormat="1"/>
-    <w:lsdException w:name="Subtle Reference" w:semiHidden="0" w:uiPriority="31" w:unhideWhenUsed="0" w:qFormat="1"/>
-    <w:lsdException w:name="Intense Reference" w:semiHidden="0" w:uiPriority="32" w:unhideWhenUsed="0" w:qFormat="1"/>
-    <w:lsdException w:name="Book Title" w:semiHidden="0" w:uiPriority="33" w:unhideWhenUsed="0" w:qFormat="1"/>
-    <w:lsdException w:name="Bibliography" w:uiPriority="37"/>
-    <w:lsdException w:name="TOC Heading" w:uiPriority="39" w:qFormat="1"/>
+  <w:latentStyles w:defLockedState="0" w:defUIPriority="99" w:defSemiHidden="0" w:defUnhideWhenUsed="0" w:defQFormat="0" w:count="374">
+    <w:lsdException w:name="Normal" w:uiPriority="0" w:qFormat="1"/>
+    <w:lsdException w:name="heading 1" w:uiPriority="9" w:qFormat="1"/>
+    <w:lsdException w:name="heading 2" w:semiHidden="1" w:uiPriority="9" w:unhideWhenUsed="1" w:qFormat="1"/>
+    <w:lsdException w:name="heading 3" w:semiHidden="1" w:uiPriority="9" w:unhideWhenUsed="1" w:qFormat="1"/>
+    <w:lsdException w:name="heading 4" w:semiHidden="1" w:uiPriority="9" w:unhideWhenUsed="1" w:qFormat="1"/>
+    <w:lsdException w:name="heading 5" w:semiHidden="1" w:uiPriority="9" w:unhideWhenUsed="1" w:qFormat="1"/>
+    <w:lsdException w:name="heading 6" w:semiHidden="1" w:uiPriority="9" w:unhideWhenUsed="1" w:qFormat="1"/>
+    <w:lsdException w:name="heading 7" w:semiHidden="1" w:uiPriority="9" w:unhideWhenUsed="1" w:qFormat="1"/>
+    <w:lsdException w:name="heading 8" w:semiHidden="1" w:uiPriority="9" w:unhideWhenUsed="1" w:qFormat="1"/>
+    <w:lsdException w:name="heading 9" w:semiHidden="1" w:uiPriority="9" w:unhideWhenUsed="1" w:qFormat="1"/>
+    <w:lsdException w:name="index 1" w:semiHidden="1" w:unhideWhenUsed="1"/>
+    <w:lsdException w:name="index 2" w:semiHidden="1" w:unhideWhenUsed="1"/>
+    <w:lsdException w:name="index 3" w:semiHidden="1" w:unhideWhenUsed="1"/>
+    <w:lsdException w:name="index 4" w:semiHidden="1" w:unhideWhenUsed="1"/>
+    <w:lsdException w:name="index 5" w:semiHidden="1" w:unhideWhenUsed="1"/>
+    <w:lsdException w:name="index 6" w:semiHidden="1" w:unhideWhenUsed="1"/>
+    <w:lsdException w:name="index 7" w:semiHidden="1" w:unhideWhenUsed="1"/>
+    <w:lsdException w:name="index 8" w:semiHidden="1" w:unhideWhenUsed="1"/>
+    <w:lsdException w:name="index 9" w:semiHidden="1" w:unhideWhenUsed="1"/>
+    <w:lsdException w:name="toc 1" w:semiHidden="1" w:uiPriority="39" w:unhideWhenUsed="1"/>
+    <w:lsdException w:name="toc 2" w:semiHidden="1" w:uiPriority="39" w:unhideWhenUsed="1"/>
+    <w:lsdException w:name="toc 3" w:semiHidden="1" w:uiPriority="39" w:unhideWhenUsed="1"/>
+    <w:lsdException w:name="toc 4" w:semiHidden="1" w:uiPriority="39" w:unhideWhenUsed="1"/>
+    <w:lsdException w:name="toc 5" w:semiHidden="1" w:uiPriority="39" w:unhideWhenUsed="1"/>
+    <w:lsdException w:name="toc 6" w:semiHidden="1" w:uiPriority="39" w:unhideWhenUsed="1"/>
+    <w:lsdException w:name="toc 7" w:semiHidden="1" w:uiPriority="39" w:unhideWhenUsed="1"/>
+    <w:lsdException w:name="toc 8" w:semiHidden="1" w:uiPriority="39" w:unhideWhenUsed="1"/>
+    <w:lsdException w:name="toc 9" w:semiHidden="1" w:uiPriority="39" w:unhideWhenUsed="1"/>
+    <w:lsdException w:name="Normal Indent" w:semiHidden="1" w:unhideWhenUsed="1"/>
+    <w:lsdException w:name="footnote text" w:semiHidden="1" w:unhideWhenUsed="1"/>
+    <w:lsdException w:name="annotation text" w:semiHidden="1" w:unhideWhenUsed="1"/>
+    <w:lsdException w:name="header" w:semiHidden="1" w:unhideWhenUsed="1"/>
+    <w:lsdException w:name="footer" w:semiHidden="1" w:unhideWhenUsed="1"/>
+    <w:lsdException w:name="index heading" w:semiHidden="1" w:unhideWhenUsed="1"/>
+    <w:lsdException w:name="caption" w:semiHidden="1" w:uiPriority="0" w:unhideWhenUsed="1" w:qFormat="1"/>
+    <w:lsdException w:name="table of figures" w:semiHidden="1" w:unhideWhenUsed="1"/>
+    <w:lsdException w:name="envelope address" w:semiHidden="1" w:unhideWhenUsed="1"/>
+    <w:lsdException w:name="envelope return" w:semiHidden="1" w:unhideWhenUsed="1"/>
+    <w:lsdException w:name="footnote reference" w:semiHidden="1" w:unhideWhenUsed="1"/>
+    <w:lsdException w:name="annotation reference" w:semiHidden="1" w:unhideWhenUsed="1"/>
+    <w:lsdException w:name="line number" w:semiHidden="1" w:unhideWhenUsed="1"/>
+    <w:lsdException w:name="page number" w:semiHidden="1" w:unhideWhenUsed="1"/>
+    <w:lsdException w:name="endnote reference" w:semiHidden="1" w:unhideWhenUsed="1"/>
+    <w:lsdException w:name="endnote text" w:semiHidden="1" w:unhideWhenUsed="1"/>
+    <w:lsdException w:name="table of authorities" w:semiHidden="1" w:unhideWhenUsed="1"/>
+    <w:lsdException w:name="macro" w:semiHidden="1" w:unhideWhenUsed="1"/>
+    <w:lsdException w:name="toa heading" w:semiHidden="1" w:unhideWhenUsed="1"/>
+    <w:lsdException w:name="List" w:semiHidden="1" w:uiPriority="0" w:unhideWhenUsed="1"/>
+    <w:lsdException w:name="List Bullet" w:semiHidden="1" w:unhideWhenUsed="1"/>
+    <w:lsdException w:name="List Number" w:semiHidden="1" w:unhideWhenUsed="1"/>
+    <w:lsdException w:name="List 2" w:semiHidden="1" w:unhideWhenUsed="1"/>
+    <w:lsdException w:name="List 3" w:semiHidden="1" w:unhideWhenUsed="1"/>
+    <w:lsdException w:name="List 4" w:semiHidden="1" w:unhideWhenUsed="1"/>
+    <w:lsdException w:name="List 5" w:semiHidden="1" w:unhideWhenUsed="1"/>
+    <w:lsdException w:name="List Bullet 2" w:semiHidden="1" w:unhideWhenUsed="1"/>
+    <w:lsdException w:name="List Bullet 3" w:semiHidden="1" w:unhideWhenUsed="1"/>
+    <w:lsdException w:name="List Bullet 4" w:semiHidden="1" w:unhideWhenUsed="1"/>
+    <w:lsdException w:name="List Bullet 5" w:semiHidden="1" w:unhideWhenUsed="1"/>
+    <w:lsdException w:name="List Number 2" w:semiHidden="1" w:unhideWhenUsed="1"/>
+    <w:lsdException w:name="List Number 3" w:semiHidden="1" w:unhideWhenUsed="1"/>
+    <w:lsdException w:name="List Number 4" w:semiHidden="1" w:unhideWhenUsed="1"/>
+    <w:lsdException w:name="List Number 5" w:semiHidden="1" w:unhideWhenUsed="1"/>
+    <w:lsdException w:name="Title" w:uiPriority="10" w:qFormat="1"/>
+    <w:lsdException w:name="Closing" w:semiHidden="1" w:unhideWhenUsed="1"/>
+    <w:lsdException w:name="Signature" w:semiHidden="1" w:unhideWhenUsed="1"/>
+    <w:lsdException w:name="Default Paragraph Font" w:semiHidden="1" w:uiPriority="1" w:unhideWhenUsed="1"/>
+    <w:lsdException w:name="Body Text" w:semiHidden="1" w:unhideWhenUsed="1"/>
+    <w:lsdException w:name="Body Text Indent" w:semiHidden="1" w:unhideWhenUsed="1"/>
+    <w:lsdException w:name="List Continue" w:semiHidden="1" w:unhideWhenUsed="1"/>
+    <w:lsdException w:name="List Continue 2" w:semiHidden="1" w:unhideWhenUsed="1"/>
+    <w:lsdException w:name="List Continue 3" w:semiHidden="1" w:unhideWhenUsed="1"/>
+    <w:lsdException w:name="List Continue 4" w:semiHidden="1" w:unhideWhenUsed="1"/>
+    <w:lsdException w:name="List Continue 5" w:semiHidden="1" w:unhideWhenUsed="1"/>
+    <w:lsdException w:name="Message Header" w:semiHidden="1" w:unhideWhenUsed="1"/>
+    <w:lsdException w:name="Subtitle" w:uiPriority="11" w:qFormat="1"/>
+    <w:lsdException w:name="Salutation" w:semiHidden="1" w:unhideWhenUsed="1"/>
+    <w:lsdException w:name="Date" w:semiHidden="1" w:unhideWhenUsed="1"/>
+    <w:lsdException w:name="Body Text First Indent" w:semiHidden="1" w:unhideWhenUsed="1"/>
+    <w:lsdException w:name="Body Text First Indent 2" w:semiHidden="1" w:unhideWhenUsed="1"/>
+    <w:lsdException w:name="Note Heading" w:semiHidden="1" w:unhideWhenUsed="1"/>
+    <w:lsdException w:name="Body Text 2" w:semiHidden="1" w:unhideWhenUsed="1"/>
+    <w:lsdException w:name="Body Text 3" w:semiHidden="1" w:unhideWhenUsed="1"/>
+    <w:lsdException w:name="Body Text Indent 2" w:semiHidden="1" w:unhideWhenUsed="1"/>
+    <w:lsdException w:name="Body Text Indent 3" w:semiHidden="1" w:unhideWhenUsed="1"/>
+    <w:lsdException w:name="Block Text" w:semiHidden="1" w:unhideWhenUsed="1"/>
+    <w:lsdException w:name="Hyperlink" w:semiHidden="1" w:unhideWhenUsed="1"/>
+    <w:lsdException w:name="FollowedHyperlink" w:semiHidden="1" w:unhideWhenUsed="1"/>
+    <w:lsdException w:name="Strong" w:uiPriority="22" w:qFormat="1"/>
+    <w:lsdException w:name="Emphasis" w:uiPriority="20" w:qFormat="1"/>
+    <w:lsdException w:name="Document Map" w:semiHidden="1" w:unhideWhenUsed="1"/>
+    <w:lsdException w:name="Plain Text" w:semiHidden="1" w:unhideWhenUsed="1"/>
+    <w:lsdException w:name="E-mail Signature" w:semiHidden="1" w:unhideWhenUsed="1"/>
+    <w:lsdException w:name="HTML Top of Form" w:semiHidden="1" w:unhideWhenUsed="1"/>
+    <w:lsdException w:name="HTML Bottom of Form" w:semiHidden="1" w:unhideWhenUsed="1"/>
+    <w:lsdException w:name="Normal (Web)" w:semiHidden="1" w:unhideWhenUsed="1"/>
+    <w:lsdException w:name="HTML Acronym" w:semiHidden="1" w:unhideWhenUsed="1"/>
+    <w:lsdException w:name="HTML Address" w:semiHidden="1" w:unhideWhenUsed="1"/>
+    <w:lsdException w:name="HTML Cite" w:semiHidden="1" w:unhideWhenUsed="1"/>
+    <w:lsdException w:name="HTML Code" w:semiHidden="1" w:unhideWhenUsed="1"/>
+    <w:lsdException w:name="HTML Definition" w:semiHidden="1" w:unhideWhenUsed="1"/>
+    <w:lsdException w:name="HTML Keyboard" w:semiHidden="1" w:unhideWhenUsed="1"/>
+    <w:lsdException w:name="HTML Preformatted" w:semiHidden="1" w:unhideWhenUsed="1"/>
+    <w:lsdException w:name="HTML Sample" w:semiHidden="1" w:unhideWhenUsed="1"/>
+    <w:lsdException w:name="HTML Typewriter" w:semiHidden="1" w:unhideWhenUsed="1"/>
+    <w:lsdException w:name="HTML Variable" w:semiHidden="1" w:unhideWhenUsed="1"/>
+    <w:lsdException w:name="Normal Table" w:semiHidden="1" w:unhideWhenUsed="1"/>
+    <w:lsdException w:name="annotation subject" w:semiHidden="1" w:unhideWhenUsed="1"/>
+    <w:lsdException w:name="No List" w:semiHidden="1" w:unhideWhenUsed="1"/>
+    <w:lsdException w:name="Outline List 1" w:semiHidden="1" w:unhideWhenUsed="1"/>
+    <w:lsdException w:name="Outline List 2" w:semiHidden="1" w:unhideWhenUsed="1"/>
+    <w:lsdException w:name="Outline List 3" w:semiHidden="1" w:unhideWhenUsed="1"/>
+    <w:lsdException w:name="Table Simple 1" w:semiHidden="1" w:unhideWhenUsed="1"/>
+    <w:lsdException w:name="Table Simple 2" w:semiHidden="1" w:unhideWhenUsed="1"/>
+    <w:lsdException w:name="Table Simple 3" w:semiHidden="1" w:unhideWhenUsed="1"/>
+    <w:lsdException w:name="Table Classic 1" w:semiHidden="1" w:unhideWhenUsed="1"/>
+    <w:lsdException w:name="Table Classic 2" w:semiHidden="1" w:unhideWhenUsed="1"/>
+    <w:lsdException w:name="Table Classic 3" w:semiHidden="1" w:unhideWhenUsed="1"/>
+    <w:lsdException w:name="Table Classic 4" w:semiHidden="1" w:unhideWhenUsed="1"/>
+    <w:lsdException w:name="Table Colorful 1" w:semiHidden="1" w:unhideWhenUsed="1"/>
+    <w:lsdException w:name="Table Colorful 2" w:semiHidden="1" w:unhideWhenUsed="1"/>
+    <w:lsdException w:name="Table Colorful 3" w:semiHidden="1" w:unhideWhenUsed="1"/>
+    <w:lsdException w:name="Table Columns 1" w:semiHidden="1" w:unhideWhenUsed="1"/>
+    <w:lsdException w:name="Table Columns 2" w:semiHidden="1" w:unhideWhenUsed="1"/>
+    <w:lsdException w:name="Table Columns 3" w:semiHidden="1" w:unhideWhenUsed="1"/>
+    <w:lsdException w:name="Table Columns 4" w:semiHidden="1" w:unhideWhenUsed="1"/>
+    <w:lsdException w:name="Table Columns 5" w:semiHidden="1" w:unhideWhenUsed="1"/>
+    <w:lsdException w:name="Table Grid 1" w:semiHidden="1" w:unhideWhenUsed="1"/>
+    <w:lsdException w:name="Table Grid 2" w:semiHidden="1" w:unhideWhenUsed="1"/>
+    <w:lsdException w:name="Table Grid 3" w:semiHidden="1" w:unhideWhenUsed="1"/>
+    <w:lsdException w:name="Table Grid 4" w:semiHidden="1" w:unhideWhenUsed="1"/>
+    <w:lsdException w:name="Table Grid 5" w:semiHidden="1" w:unhideWhenUsed="1"/>
+    <w:lsdException w:name="Table Grid 6" w:semiHidden="1" w:unhideWhenUsed="1"/>
+    <w:lsdException w:name="Table Grid 7" w:semiHidden="1" w:unhideWhenUsed="1"/>
+    <w:lsdException w:name="Table Grid 8" w:semiHidden="1" w:unhideWhenUsed="1"/>
+    <w:lsdException w:name="Table List 1" w:semiHidden="1" w:unhideWhenUsed="1"/>
+    <w:lsdException w:name="Table List 2" w:semiHidden="1" w:unhideWhenUsed="1"/>
+    <w:lsdException w:name="Table List 3" w:semiHidden="1" w:unhideWhenUsed="1"/>
+    <w:lsdException w:name="Table List 4" w:semiHidden="1" w:unhideWhenUsed="1"/>
+    <w:lsdException w:name="Table List 5" w:semiHidden="1" w:unhideWhenUsed="1"/>
+    <w:lsdException w:name="Table List 6" w:semiHidden="1" w:unhideWhenUsed="1"/>
+    <w:lsdException w:name="Table List 7" w:semiHidden="1" w:unhideWhenUsed="1"/>
+    <w:lsdException w:name="Table List 8" w:semiHidden="1" w:unhideWhenUsed="1"/>
+    <w:lsdException w:name="Table 3D effects 1" w:semiHidden="1" w:unhideWhenUsed="1"/>
+    <w:lsdException w:name="Table 3D effects 2" w:semiHidden="1" w:unhideWhenUsed="1"/>
+    <w:lsdException w:name="Table 3D effects 3" w:semiHidden="1" w:unhideWhenUsed="1"/>
+    <w:lsdException w:name="Table Contemporary" w:semiHidden="1" w:unhideWhenUsed="1"/>
+    <w:lsdException w:name="Table Elegant" w:semiHidden="1" w:unhideWhenUsed="1"/>
+    <w:lsdException w:name="Table Professional" w:semiHidden="1" w:unhideWhenUsed="1"/>
+    <w:lsdException w:name="Table Subtle 1" w:semiHidden="1" w:unhideWhenUsed="1"/>
+    <w:lsdException w:name="Table Subtle 2" w:semiHidden="1" w:unhideWhenUsed="1"/>
+    <w:lsdException w:name="Table Web 1" w:semiHidden="1" w:unhideWhenUsed="1"/>
+    <w:lsdException w:name="Table Web 2" w:semiHidden="1" w:unhideWhenUsed="1"/>
+    <w:lsdException w:name="Table Web 3" w:semiHidden="1" w:unhideWhenUsed="1"/>
+    <w:lsdException w:name="Balloon Text" w:semiHidden="1" w:unhideWhenUsed="1"/>
+    <w:lsdException w:name="Table Grid" w:semiHidden="1" w:uiPriority="59" w:unhideWhenUsed="1"/>
+    <w:lsdException w:name="Table Theme" w:semiHidden="1" w:unhideWhenUsed="1"/>
+    <w:lsdException w:name="Placeholder Text" w:semiHidden="1"/>
+    <w:lsdException w:name="No Spacing" w:uiPriority="1" w:qFormat="1"/>
+    <w:lsdException w:name="Light Shading" w:uiPriority="60"/>
+    <w:lsdException w:name="Light List" w:uiPriority="61"/>
+    <w:lsdException w:name="Light Grid" w:uiPriority="62"/>
+    <w:lsdException w:name="Medium Shading 1" w:uiPriority="63"/>
+    <w:lsdException w:name="Medium Shading 2" w:uiPriority="64"/>
+    <w:lsdException w:name="Medium List 1" w:uiPriority="65"/>
+    <w:lsdException w:name="Medium List 2" w:uiPriority="66"/>
+    <w:lsdException w:name="Medium Grid 1" w:uiPriority="67"/>
+    <w:lsdException w:name="Medium Grid 2" w:uiPriority="68"/>
+    <w:lsdException w:name="Medium Grid 3" w:uiPriority="69"/>
+    <w:lsdException w:name="Dark List" w:uiPriority="70"/>
+    <w:lsdException w:name="Colorful Shading" w:uiPriority="71"/>
+    <w:lsdException w:name="Colorful List" w:uiPriority="72"/>
+    <w:lsdException w:name="Colorful Grid" w:uiPriority="73"/>
+    <w:lsdException w:name="Light Shading Accent 1" w:uiPriority="60"/>
+    <w:lsdException w:name="Light List Accent 1" w:uiPriority="61"/>
+    <w:lsdException w:name="Light Grid Accent 1" w:uiPriority="62"/>
+    <w:lsdException w:name="Medium Shading 1 Accent 1" w:uiPriority="63"/>
+    <w:lsdException w:name="Medium Shading 2 Accent 1" w:uiPriority="64"/>
+    <w:lsdException w:name="Medium List 1 Accent 1" w:uiPriority="65"/>
+    <w:lsdException w:name="Revision" w:semiHidden="1"/>
+    <w:lsdException w:name="List Paragraph" w:uiPriority="34" w:qFormat="1"/>
+    <w:lsdException w:name="Quote" w:uiPriority="29" w:qFormat="1"/>
+    <w:lsdException w:name="Intense Quote" w:uiPriority="30" w:qFormat="1"/>
+    <w:lsdException w:name="Medium List 2 Accent 1" w:uiPriority="66"/>
+    <w:lsdException w:name="Medium Grid 1 Accent 1" w:uiPriority="67"/>
+    <w:lsdException w:name="Medium Grid 2 Accent 1" w:uiPriority="68"/>
+    <w:lsdException w:name="Medium Grid 3 Accent 1" w:uiPriority="69"/>
+    <w:lsdException w:name="Dark List Accent 1" w:uiPriority="70"/>
+    <w:lsdException w:name="Colorful Shading Accent 1" w:uiPriority="71"/>
+    <w:lsdException w:name="Colorful List Accent 1" w:uiPriority="72"/>
+    <w:lsdException w:name="Colorful Grid Accent 1" w:uiPriority="73"/>
+    <w:lsdException w:name="Light Shading Accent 2" w:uiPriority="60"/>
+    <w:lsdException w:name="Light List Accent 2" w:uiPriority="61"/>
+    <w:lsdException w:name="Light Grid Accent 2" w:uiPriority="62"/>
+    <w:lsdException w:name="Medium Shading 1 Accent 2" w:uiPriority="63"/>
+    <w:lsdException w:name="Medium Shading 2 Accent 2" w:uiPriority="64"/>
+    <w:lsdException w:name="Medium List 1 Accent 2" w:uiPriority="65"/>
+    <w:lsdException w:name="Medium List 2 Accent 2" w:uiPriority="66"/>
+    <w:lsdException w:name="Medium Grid 1 Accent 2" w:uiPriority="67"/>
+    <w:lsdException w:name="Medium Grid 2 Accent 2" w:uiPriority="68"/>
+    <w:lsdException w:name="Medium Grid 3 Accent 2" w:uiPriority="69"/>
+    <w:lsdException w:name="Dark List Accent 2" w:uiPriority="70"/>
+    <w:lsdException w:name="Colorful Shading Accent 2" w:uiPriority="71"/>
+    <w:lsdException w:name="Colorful List Accent 2" w:uiPriority="72"/>
+    <w:lsdException w:name="Colorful Grid Accent 2" w:uiPriority="73"/>
+    <w:lsdException w:name="Light Shading Accent 3" w:uiPriority="60"/>
+    <w:lsdException w:name="Light List Accent 3" w:uiPriority="61"/>
+    <w:lsdException w:name="Light Grid Accent 3" w:uiPriority="62"/>
+    <w:lsdException w:name="Medium Shading 1 Accent 3" w:uiPriority="63"/>
+    <w:lsdException w:name="Medium Shading 2 Accent 3" w:uiPriority="64"/>
+    <w:lsdException w:name="Medium List 1 Accent 3" w:uiPriority="65"/>
+    <w:lsdException w:name="Medium List 2 Accent 3" w:uiPriority="66"/>
+    <w:lsdException w:name="Medium Grid 1 Accent 3" w:uiPriority="67"/>
+    <w:lsdException w:name="Medium Grid 2 Accent 3" w:uiPriority="68"/>
+    <w:lsdException w:name="Medium Grid 3 Accent 3" w:uiPriority="69"/>
+    <w:lsdException w:name="Dark List Accent 3" w:uiPriority="70"/>
+    <w:lsdException w:name="Colorful Shading Accent 3" w:uiPriority="71"/>
+    <w:lsdException w:name="Colorful List Accent 3" w:uiPriority="72"/>
+    <w:lsdException w:name="Colorful Grid Accent 3" w:uiPriority="73"/>
+    <w:lsdException w:name="Light Shading Accent 4" w:uiPriority="60"/>
+    <w:lsdException w:name="Light List Accent 4" w:uiPriority="61"/>
+    <w:lsdException w:name="Light Grid Accent 4" w:uiPriority="62"/>
+    <w:lsdException w:name="Medium Shading 1 Accent 4" w:uiPriority="63"/>
+    <w:lsdException w:name="Medium Shading 2 Accent 4" w:uiPriority="64"/>
+    <w:lsdException w:name="Medium List 1 Accent 4" w:uiPriority="65"/>
+    <w:lsdException w:name="Medium List 2 Accent 4" w:uiPriority="66"/>
+    <w:lsdException w:name="Medium Grid 1 Accent 4" w:uiPriority="67"/>
+    <w:lsdException w:name="Medium Grid 2 Accent 4" w:uiPriority="68"/>
+    <w:lsdException w:name="Medium Grid 3 Accent 4" w:uiPriority="69"/>
+    <w:lsdException w:name="Dark List Accent 4" w:uiPriority="70"/>
+    <w:lsdException w:name="Colorful Shading Accent 4" w:uiPriority="71"/>
+    <w:lsdException w:name="Colorful List Accent 4" w:uiPriority="72"/>
+    <w:lsdException w:name="Colorful Grid Accent 4" w:uiPriority="73"/>
+    <w:lsdException w:name="Light Shading Accent 5" w:uiPriority="60"/>
+    <w:lsdException w:name="Light List Accent 5" w:uiPriority="61"/>
+    <w:lsdException w:name="Light Grid Accent 5" w:uiPriority="62"/>
+    <w:lsdException w:name="Medium Shading 1 Accent 5" w:uiPriority="63"/>
+    <w:lsdException w:name="Medium Shading 2 Accent 5" w:uiPriority="64"/>
+    <w:lsdException w:name="Medium List 1 Accent 5" w:uiPriority="65"/>
+    <w:lsdException w:name="Medium List 2 Accent 5" w:uiPriority="66"/>
+    <w:lsdException w:name="Medium Grid 1 Accent 5" w:uiPriority="67"/>
+    <w:lsdException w:name="Medium Grid 2 Accent 5" w:uiPriority="68"/>
+    <w:lsdException w:name="Medium Grid 3 Accent 5" w:uiPriority="69"/>
+    <w:lsdException w:name="Dark List Accent 5" w:uiPriority="70"/>
+    <w:lsdException w:name="Colorful Shading Accent 5" w:uiPriority="71"/>
+    <w:lsdException w:name="Colorful List Accent 5" w:uiPriority="72"/>
+    <w:lsdException w:name="Colorful Grid Accent 5" w:uiPriority="73"/>
+    <w:lsdException w:name="Light Shading Accent 6" w:uiPriority="60"/>
+    <w:lsdException w:name="Light List Accent 6" w:uiPriority="61"/>
+    <w:lsdException w:name="Light Grid Accent 6" w:uiPriority="62"/>
+    <w:lsdException w:name="Medium Shading 1 Accent 6" w:uiPriority="63"/>
+    <w:lsdException w:name="Medium Shading 2 Accent 6" w:uiPriority="64"/>
+    <w:lsdException w:name="Medium List 1 Accent 6" w:uiPriority="65"/>
+    <w:lsdException w:name="Medium List 2 Accent 6" w:uiPriority="66"/>
+    <w:lsdException w:name="Medium Grid 1 Accent 6" w:uiPriority="67"/>
+    <w:lsdException w:name="Medium Grid 2 Accent 6" w:uiPriority="68"/>
+    <w:lsdException w:name="Medium Grid 3 Accent 6" w:uiPriority="69"/>
+    <w:lsdException w:name="Dark List Accent 6" w:uiPriority="70"/>
+    <w:lsdException w:name="Colorful Shading Accent 6" w:uiPriority="71"/>
+    <w:lsdException w:name="Colorful List Accent 6" w:uiPriority="72"/>
+    <w:lsdException w:name="Colorful Grid Accent 6" w:uiPriority="73"/>
+    <w:lsdException w:name="Subtle Emphasis" w:uiPriority="19" w:qFormat="1"/>
+    <w:lsdException w:name="Intense Emphasis" w:uiPriority="21" w:qFormat="1"/>
+    <w:lsdException w:name="Subtle Reference" w:uiPriority="31" w:qFormat="1"/>
+    <w:lsdException w:name="Intense Reference" w:uiPriority="32" w:qFormat="1"/>
+    <w:lsdException w:name="Book Title" w:uiPriority="33" w:qFormat="1"/>
+    <w:lsdException w:name="Bibliography" w:semiHidden="1" w:uiPriority="37" w:unhideWhenUsed="1"/>
+    <w:lsdException w:name="TOC Heading" w:semiHidden="1" w:uiPriority="39" w:unhideWhenUsed="1" w:qFormat="1"/>
+    <w:lsdException w:name="Plain Table 1" w:uiPriority="41"/>
+    <w:lsdException w:name="Plain Table 2" w:uiPriority="42"/>
+    <w:lsdException w:name="Plain Table 3" w:uiPriority="43"/>
+    <w:lsdException w:name="Plain Table 4" w:uiPriority="44"/>
+    <w:lsdException w:name="Plain Table 5" w:uiPriority="45"/>
+    <w:lsdException w:name="Grid Table Light" w:uiPriority="40"/>
+    <w:lsdException w:name="Grid Table 1 Light" w:uiPriority="46"/>
+    <w:lsdException w:name="Grid Table 2" w:uiPriority="47"/>
+    <w:lsdException w:name="Grid Table 3" w:uiPriority="48"/>
+    <w:lsdException w:name="Grid Table 4" w:uiPriority="49"/>
+    <w:lsdException w:name="Grid Table 5 Dark" w:uiPriority="50"/>
+    <w:lsdException w:name="Grid Table 6 Colorful" w:uiPriority="51"/>
+    <w:lsdException w:name="Grid Table 7 Colorful" w:uiPriority="52"/>
+    <w:lsdException w:name="Grid Table 1 Light Accent 1" w:uiPriority="46"/>
+    <w:lsdException w:name="Grid Table 2 Accent 1" w:uiPriority="47"/>
+    <w:lsdException w:name="Grid Table 3 Accent 1" w:uiPriority="48"/>
+    <w:lsdException w:name="Grid Table 4 Accent 1" w:uiPriority="49"/>
+    <w:lsdException w:name="Grid Table 5 Dark Accent 1" w:uiPriority="50"/>
+    <w:lsdException w:name="Grid Table 6 Colorful Accent 1" w:uiPriority="51"/>
+    <w:lsdException w:name="Grid Table 7 Colorful Accent 1" w:uiPriority="52"/>
+    <w:lsdException w:name="Grid Table 1 Light Accent 2" w:uiPriority="46"/>
+    <w:lsdException w:name="Grid Table 2 Accent 2" w:uiPriority="47"/>
+    <w:lsdException w:name="Grid Table 3 Accent 2" w:uiPriority="48"/>
+    <w:lsdException w:name="Grid Table 4 Accent 2" w:uiPriority="49"/>
+    <w:lsdException w:name="Grid Table 5 Dark Accent 2" w:uiPriority="50"/>
+    <w:lsdException w:name="Grid Table 6 Colorful Accent 2" w:uiPriority="51"/>
+    <w:lsdException w:name="Grid Table 7 Colorful Accent 2" w:uiPriority="52"/>
+    <w:lsdException w:name="Grid Table 1 Light Accent 3" w:uiPriority="46"/>
+    <w:lsdException w:name="Grid Table 2 Accent 3" w:uiPriority="47"/>
+    <w:lsdException w:name="Grid Table 3 Accent 3" w:uiPriority="48"/>
+    <w:lsdException w:name="Grid Table 4 Accent 3" w:uiPriority="49"/>
+    <w:lsdException w:name="Grid Table 5 Dark Accent 3" w:uiPriority="50"/>
+    <w:lsdException w:name="Grid Table 6 Colorful Accent 3" w:uiPriority="51"/>
+    <w:lsdException w:name="Grid Table 7 Colorful Accent 3" w:uiPriority="52"/>
+    <w:lsdException w:name="Grid Table 1 Light Accent 4" w:uiPriority="46"/>
+    <w:lsdException w:name="Grid Table 2 Accent 4" w:uiPriority="47"/>
+    <w:lsdException w:name="Grid Table 3 Accent 4" w:uiPriority="48"/>
+    <w:lsdException w:name="Grid Table 4 Accent 4" w:uiPriority="49"/>
+    <w:lsdException w:name="Grid Table 5 Dark Accent 4" w:uiPriority="50"/>
+    <w:lsdException w:name="Grid Table 6 Colorful Accent 4" w:uiPriority="51"/>
+    <w:lsdException w:name="Grid Table 7 Colorful Accent 4" w:uiPriority="52"/>
+    <w:lsdException w:name="Grid Table 1 Light Accent 5" w:uiPriority="46"/>
+    <w:lsdException w:name="Grid Table 2 Accent 5" w:uiPriority="47"/>
+    <w:lsdException w:name="Grid Table 3 Accent 5" w:uiPriority="48"/>
+    <w:lsdException w:name="Grid Table 4 Accent 5" w:uiPriority="49"/>
+    <w:lsdException w:name="Grid Table 5 Dark Accent 5" w:uiPriority="50"/>
+    <w:lsdException w:name="Grid Table 6 Colorful Accent 5" w:uiPriority="51"/>
+    <w:lsdException w:name="Grid Table 7 Colorful Accent 5" w:uiPriority="52"/>
+    <w:lsdException w:name="Grid Table 1 Light Accent 6" w:uiPriority="46"/>
+    <w:lsdException w:name="Grid Table 2 Accent 6" w:uiPriority="47"/>
+    <w:lsdException w:name="Grid Table 3 Accent 6" w:uiPriority="48"/>
+    <w:lsdException w:name="Grid Table 4 Accent 6" w:uiPriority="49"/>
+    <w:lsdException w:name="Grid Table 5 Dark Accent 6" w:uiPriority="50"/>
+    <w:lsdException w:name="Grid Table 6 Colorful Accent 6" w:uiPriority="51"/>
+    <w:lsdException w:name="Grid Table 7 Colorful Accent 6" w:uiPriority="52"/>
+    <w:lsdException w:name="List Table 1 Light" w:uiPriority="46"/>
+    <w:lsdException w:name="List Table 2" w:uiPriority="47"/>
+    <w:lsdException w:name="List Table 3" w:uiPriority="48"/>
+    <w:lsdException w:name="List Table 4" w:uiPriority="49"/>
+    <w:lsdException w:name="List Table 5 Dark" w:uiPriority="50"/>
+    <w:lsdException w:name="List Table 6 Colorful" w:uiPriority="51"/>
+    <w:lsdException w:name="List Table 7 Colorful" w:uiPriority="52"/>
+    <w:lsdException w:name="List Table 1 Light Accent 1" w:uiPriority="46"/>
+    <w:lsdException w:name="List Table 2 Accent 1" w:uiPriority="47"/>
+    <w:lsdException w:name="List Table 3 Accent 1" w:uiPriority="48"/>
+    <w:lsdException w:name="List Table 4 Accent 1" w:uiPriority="49"/>
+    <w:lsdException w:name="List Table 5 Dark Accent 1" w:uiPriority="50"/>
+    <w:lsdException w:name="List Table 6 Colorful Accent 1" w:uiPriority="51"/>
+    <w:lsdException w:name="List Table 7 Colorful Accent 1" w:uiPriority="52"/>
+    <w:lsdException w:name="List Table 1 Light Accent 2" w:uiPriority="46"/>
+    <w:lsdException w:name="List Table 2 Accent 2" w:uiPriority="47"/>
+    <w:lsdException w:name="List Table 3 Accent 2" w:uiPriority="48"/>
+    <w:lsdException w:name="List Table 4 Accent 2" w:uiPriority="49"/>
+    <w:lsdException w:name="List Table 5 Dark Accent 2" w:uiPriority="50"/>
+    <w:lsdException w:name="List Table 6 Colorful Accent 2" w:uiPriority="51"/>
+    <w:lsdException w:name="List Table 7 Colorful Accent 2" w:uiPriority="52"/>
+    <w:lsdException w:name="List Table 1 Light Accent 3" w:uiPriority="46"/>
+    <w:lsdException w:name="List Table 2 Accent 3" w:uiPriority="47"/>
+    <w:lsdException w:name="List Table 3 Accent 3" w:uiPriority="48"/>
+    <w:lsdException w:name="List Table 4 Accent 3" w:uiPriority="49"/>
+    <w:lsdException w:name="List Table 5 Dark Accent 3" w:uiPriority="50"/>
+    <w:lsdException w:name="List Table 6 Colorful Accent 3" w:uiPriority="51"/>
+    <w:lsdException w:name="List Table 7 Colorful Accent 3" w:uiPriority="52"/>
+    <w:lsdException w:name="List Table 1 Light Accent 4" w:uiPriority="46"/>
+    <w:lsdException w:name="List Table 2 Accent 4" w:uiPriority="47"/>
+    <w:lsdException w:name="List Table 3 Accent 4" w:uiPriority="48"/>
+    <w:lsdException w:name="List Table 4 Accent 4" w:uiPriority="49"/>
+    <w:lsdException w:name="List Table 5 Dark Accent 4" w:uiPriority="50"/>
+    <w:lsdException w:name="List Table 6 Colorful Accent 4" w:uiPriority="51"/>
+    <w:lsdException w:name="List Table 7 Colorful Accent 4" w:uiPriority="52"/>
+    <w:lsdException w:name="List Table 1 Light Accent 5" w:uiPriority="46"/>
+    <w:lsdException w:name="List Table 2 Accent 5" w:uiPriority="47"/>
+    <w:lsdException w:name="List Table 3 Accent 5" w:uiPriority="48"/>
+    <w:lsdException w:name="List Table 4 Accent 5" w:uiPriority="49"/>
+    <w:lsdException w:name="List Table 5 Dark Accent 5" w:uiPriority="50"/>
+    <w:lsdException w:name="List Table 6 Colorful Accent 5" w:uiPriority="51"/>
+    <w:lsdException w:name="List Table 7 Colorful Accent 5" w:uiPriority="52"/>
+    <w:lsdException w:name="List Table 1 Light Accent 6" w:uiPriority="46"/>
+    <w:lsdException w:name="List Table 2 Accent 6" w:uiPriority="47"/>
+    <w:lsdException w:name="List Table 3 Accent 6" w:uiPriority="48"/>
+    <w:lsdException w:name="List Table 4 Accent 6" w:uiPriority="49"/>
+    <w:lsdException w:name="List Table 5 Dark Accent 6" w:uiPriority="50"/>
+    <w:lsdException w:name="List Table 6 Colorful Accent 6" w:uiPriority="51"/>
+    <w:lsdException w:name="List Table 7 Colorful Accent 6" w:uiPriority="52"/>
+    <w:lsdException w:name="Mention" w:semiHidden="1" w:unhideWhenUsed="1"/>
+    <w:lsdException w:name="Smart Hyperlink" w:semiHidden="1" w:unhideWhenUsed="1"/>
+    <w:lsdException w:name="Hashtag" w:semiHidden="1" w:unhideWhenUsed="1"/>
   </w:latentStyles>
   <w:style w:type="paragraph" w:default="1" w:styleId="Normal">
     <w:name w:val="Normal"/>
@@ -10577,7 +10417,7 @@
 </file>
 
 <file path=customXml/itemProps1.xml><?xml version="1.0" encoding="utf-8"?>
-<ds:datastoreItem xmlns:ds="http://schemas.openxmlformats.org/officeDocument/2006/customXml" ds:itemID="{B881BE02-4801-4085-96A9-45D1E2EC7A20}">
+<ds:datastoreItem xmlns:ds="http://schemas.openxmlformats.org/officeDocument/2006/customXml" ds:itemID="{C98B961A-7273-4227-9C5E-4080BA2F4604}">
   <ds:schemaRefs>
     <ds:schemaRef ds:uri="http://schemas.openxmlformats.org/officeDocument/2006/bibliography"/>
   </ds:schemaRefs>

</xml_diff>

<commit_message>
Skyline: Command-line support for importing documents
</commit_message>
<xml_diff>
--- a/pwiz_tools/Skyline/Documentation/Skyline Command-Line Interface.docx
+++ b/pwiz_tools/Skyline/Documentation/Skyline Command-Line Interface.docx
@@ -1,6 +1,6 @@
 
 <file path=word/document.xml><?xml version="1.0" encoding="utf-8"?>
-<w:document xmlns:wpc="http://schemas.microsoft.com/office/word/2010/wordprocessingCanvas" xmlns:cx="http://schemas.microsoft.com/office/drawing/2014/chartex" xmlns:cx1="http://schemas.microsoft.com/office/drawing/2015/9/8/chartex" xmlns:cx2="http://schemas.microsoft.com/office/drawing/2015/10/21/chartex" xmlns:cx3="http://schemas.microsoft.com/office/drawing/2016/5/9/chartex" xmlns:cx4="http://schemas.microsoft.com/office/drawing/2016/5/10/chartex" xmlns:cx5="http://schemas.microsoft.com/office/drawing/2016/5/11/chartex" xmlns:mc="http://schemas.openxmlformats.org/markup-compatibility/2006" xmlns:o="urn:schemas-microsoft-com:office:office" xmlns:r="http://schemas.openxmlformats.org/officeDocument/2006/relationships" xmlns:m="http://schemas.openxmlformats.org/officeDocument/2006/math" xmlns:v="urn:schemas-microsoft-com:vml" xmlns:wp14="http://schemas.microsoft.com/office/word/2010/wordprocessingDrawing" xmlns:wp="http://schemas.openxmlformats.org/drawingml/2006/wordprocessingDrawing" xmlns:w10="urn:schemas-microsoft-com:office:word" xmlns:w="http://schemas.openxmlformats.org/wordprocessingml/2006/main" xmlns:w14="http://schemas.microsoft.com/office/word/2010/wordml" xmlns:w15="http://schemas.microsoft.com/office/word/2012/wordml" xmlns:w16se="http://schemas.microsoft.com/office/word/2015/wordml/symex" xmlns:wpg="http://schemas.microsoft.com/office/word/2010/wordprocessingGroup" xmlns:wpi="http://schemas.microsoft.com/office/word/2010/wordprocessingInk" xmlns:wne="http://schemas.microsoft.com/office/word/2006/wordml" xmlns:wps="http://schemas.microsoft.com/office/word/2010/wordprocessingShape" mc:Ignorable="w14 w15 w16se wp14">
+<w:document xmlns:wpc="http://schemas.microsoft.com/office/word/2010/wordprocessingCanvas" xmlns:cx="http://schemas.microsoft.com/office/drawing/2014/chartex" xmlns:cx1="http://schemas.microsoft.com/office/drawing/2015/9/8/chartex" xmlns:cx2="http://schemas.microsoft.com/office/drawing/2015/10/21/chartex" xmlns:cx3="http://schemas.microsoft.com/office/drawing/2016/5/9/chartex" xmlns:cx4="http://schemas.microsoft.com/office/drawing/2016/5/10/chartex" xmlns:cx5="http://schemas.microsoft.com/office/drawing/2016/5/11/chartex" xmlns:cx6="http://schemas.microsoft.com/office/drawing/2016/5/12/chartex" xmlns:cx7="http://schemas.microsoft.com/office/drawing/2016/5/13/chartex" xmlns:cx8="http://schemas.microsoft.com/office/drawing/2016/5/14/chartex" xmlns:mc="http://schemas.openxmlformats.org/markup-compatibility/2006" xmlns:aink="http://schemas.microsoft.com/office/drawing/2016/ink" xmlns:am3d="http://schemas.microsoft.com/office/drawing/2017/model3d" xmlns:o="urn:schemas-microsoft-com:office:office" xmlns:r="http://schemas.openxmlformats.org/officeDocument/2006/relationships" xmlns:m="http://schemas.openxmlformats.org/officeDocument/2006/math" xmlns:v="urn:schemas-microsoft-com:vml" xmlns:wp14="http://schemas.microsoft.com/office/word/2010/wordprocessingDrawing" xmlns:wp="http://schemas.openxmlformats.org/drawingml/2006/wordprocessingDrawing" xmlns:w10="urn:schemas-microsoft-com:office:word" xmlns:w="http://schemas.openxmlformats.org/wordprocessingml/2006/main" xmlns:w14="http://schemas.microsoft.com/office/word/2010/wordml" xmlns:w15="http://schemas.microsoft.com/office/word/2012/wordml" xmlns:w16cid="http://schemas.microsoft.com/office/word/2016/wordml/cid" xmlns:w16se="http://schemas.microsoft.com/office/word/2015/wordml/symex" xmlns:wpg="http://schemas.microsoft.com/office/word/2010/wordprocessingGroup" xmlns:wpi="http://schemas.microsoft.com/office/word/2010/wordprocessingInk" xmlns:wne="http://schemas.microsoft.com/office/word/2006/wordml" xmlns:wps="http://schemas.microsoft.com/office/word/2010/wordprocessingShape" mc:Ignorable="w14 w15 w16se w16cid wp14">
   <w:body>
     <w:p>
       <w:pPr>
@@ -519,7 +519,7 @@
             <w:tcBorders>
               <w:top w:val="single" w:sz="4" w:space="0" w:color="auto"/>
               <w:left w:val="single" w:sz="2" w:space="0" w:color="000000"/>
-              <w:bottom w:val="single" w:sz="2" w:space="0" w:color="000000"/>
+              <w:bottom w:val="single" w:sz="4" w:space="0" w:color="auto"/>
             </w:tcBorders>
             <w:tcMar>
               <w:top w:w="55" w:type="dxa"/>
@@ -549,7 +549,7 @@
             <w:tcBorders>
               <w:top w:val="single" w:sz="4" w:space="0" w:color="auto"/>
               <w:left w:val="single" w:sz="2" w:space="0" w:color="000000"/>
-              <w:bottom w:val="single" w:sz="2" w:space="0" w:color="000000"/>
+              <w:bottom w:val="single" w:sz="4" w:space="0" w:color="auto"/>
               <w:right w:val="single" w:sz="2" w:space="0" w:color="000000"/>
             </w:tcBorders>
             <w:tcMar>
@@ -572,6 +572,79 @@
               </w:rPr>
               <w:t>All logging output will be preceded by a time and date.</w:t>
             </w:r>
+          </w:p>
+        </w:tc>
+      </w:tr>
+      <w:tr>
+        <w:tc>
+          <w:tcPr>
+            <w:tcW w:w="3430" w:type="dxa"/>
+            <w:tcBorders>
+              <w:top w:val="single" w:sz="4" w:space="0" w:color="auto"/>
+              <w:left w:val="single" w:sz="2" w:space="0" w:color="000000"/>
+              <w:bottom w:val="single" w:sz="2" w:space="0" w:color="000000"/>
+            </w:tcBorders>
+            <w:tcMar>
+              <w:top w:w="55" w:type="dxa"/>
+              <w:left w:w="55" w:type="dxa"/>
+              <w:bottom w:w="55" w:type="dxa"/>
+              <w:right w:w="55" w:type="dxa"/>
+            </w:tcMar>
+          </w:tcPr>
+          <w:p>
+            <w:pPr>
+              <w:pStyle w:val="TableContents"/>
+              <w:rPr>
+                <w:rFonts w:ascii="Calibri" w:hAnsi="Calibri"/>
+              </w:rPr>
+            </w:pPr>
+            <w:r>
+              <w:rPr>
+                <w:rFonts w:ascii="Calibri" w:hAnsi="Calibri"/>
+              </w:rPr>
+              <w:t>--</w:t>
+            </w:r>
+            <w:proofErr w:type="spellStart"/>
+            <w:r>
+              <w:rPr>
+                <w:rFonts w:ascii="Calibri" w:hAnsi="Calibri"/>
+              </w:rPr>
+              <w:t>memstamp</w:t>
+            </w:r>
+            <w:proofErr w:type="spellEnd"/>
+          </w:p>
+        </w:tc>
+        <w:tc>
+          <w:tcPr>
+            <w:tcW w:w="5210" w:type="dxa"/>
+            <w:tcBorders>
+              <w:top w:val="single" w:sz="4" w:space="0" w:color="auto"/>
+              <w:left w:val="single" w:sz="2" w:space="0" w:color="000000"/>
+              <w:bottom w:val="single" w:sz="2" w:space="0" w:color="000000"/>
+              <w:right w:val="single" w:sz="2" w:space="0" w:color="000000"/>
+            </w:tcBorders>
+            <w:tcMar>
+              <w:top w:w="55" w:type="dxa"/>
+              <w:left w:w="55" w:type="dxa"/>
+              <w:bottom w:w="55" w:type="dxa"/>
+              <w:right w:w="55" w:type="dxa"/>
+            </w:tcMar>
+          </w:tcPr>
+          <w:p>
+            <w:pPr>
+              <w:pStyle w:val="TableContents"/>
+              <w:rPr>
+                <w:rFonts w:ascii="Calibri" w:hAnsi="Calibri"/>
+              </w:rPr>
+            </w:pPr>
+            <w:r>
+              <w:rPr>
+                <w:rFonts w:ascii="Calibri" w:hAnsi="Calibri"/>
+              </w:rPr>
+              <w:t>All logging output will be preceded by two memory usage values managed and process private bytes in MB, rounded to the nearest MB.</w:t>
+            </w:r>
+            <w:bookmarkStart w:id="0" w:name="_GoBack"/>
+            <w:bookmarkEnd w:id="0"/>
           </w:p>
         </w:tc>
       </w:tr>
@@ -619,6 +692,7 @@
         <w:pStyle w:val="Heading2"/>
       </w:pPr>
       <w:r>
+        <w:lastRenderedPageBreak/>
         <w:t>Importing results replicates</w:t>
       </w:r>
     </w:p>
@@ -786,14 +860,7 @@
               <w:rPr>
                 <w:rFonts w:ascii="Calibri" w:hAnsi="Calibri"/>
               </w:rPr>
-              <w:t xml:space="preserve"> in an –import-file </w:t>
-            </w:r>
-            <w:r>
-              <w:rPr>
-                <w:rFonts w:ascii="Calibri" w:hAnsi="Calibri"/>
-              </w:rPr>
-              <w:lastRenderedPageBreak/>
-              <w:t>operation.</w:t>
+              <w:t xml:space="preserve"> in an –import-file operation.</w:t>
             </w:r>
           </w:p>
         </w:tc>
@@ -826,7 +893,6 @@
               <w:rPr>
                 <w:rFonts w:ascii="Calibri" w:hAnsi="Calibri"/>
               </w:rPr>
-              <w:lastRenderedPageBreak/>
               <w:t>--import-optimizing=&lt;</w:t>
             </w:r>
             <w:proofErr w:type="spellStart"/>
@@ -1550,6 +1616,7 @@
               <w:rPr>
                 <w:rFonts w:ascii="Calibri" w:hAnsi="Calibri"/>
               </w:rPr>
+              <w:lastRenderedPageBreak/>
               <w:t>--import-</w:t>
             </w:r>
             <w:proofErr w:type="spellStart"/>
@@ -1726,14 +1793,7 @@
               <w:rPr>
                 <w:rFonts w:ascii="Calibri" w:hAnsi="Calibri"/>
               </w:rPr>
-              <w:t xml:space="preserve"> for negative ion </w:t>
-            </w:r>
-            <w:r>
-              <w:rPr>
-                <w:rFonts w:ascii="Calibri" w:hAnsi="Calibri"/>
-              </w:rPr>
-              <w:lastRenderedPageBreak/>
-              <w:t>scans.</w:t>
+              <w:t xml:space="preserve"> for negative ion scans.</w:t>
             </w:r>
           </w:p>
         </w:tc>
@@ -1765,7 +1825,6 @@
               <w:rPr>
                 <w:rFonts w:ascii="Calibri" w:hAnsi="Calibri"/>
               </w:rPr>
-              <w:lastRenderedPageBreak/>
               <w:t>--import-</w:t>
             </w:r>
             <w:proofErr w:type="spellStart"/>
@@ -2178,6 +2237,212 @@
                 <w:rFonts w:asciiTheme="minorHAnsi" w:hAnsiTheme="minorHAnsi"/>
               </w:rPr>
               <w:t>Remove all results from the open document.</w:t>
+            </w:r>
+          </w:p>
+        </w:tc>
+      </w:tr>
+    </w:tbl>
+    <w:p>
+      <w:pPr>
+        <w:pStyle w:val="Heading2"/>
+      </w:pPr>
+      <w:r>
+        <w:t xml:space="preserve">Importing </w:t>
+      </w:r>
+      <w:r>
+        <w:t>other Skyline documents</w:t>
+      </w:r>
+    </w:p>
+    <w:tbl>
+      <w:tblPr>
+        <w:tblStyle w:val="TableGrid"/>
+        <w:tblW w:w="0" w:type="auto"/>
+        <w:tblInd w:w="108" w:type="dxa"/>
+        <w:tblLook w:val="04A0" w:firstRow="1" w:lastRow="0" w:firstColumn="1" w:lastColumn="0" w:noHBand="0" w:noVBand="1"/>
+      </w:tblPr>
+      <w:tblGrid>
+        <w:gridCol w:w="4464"/>
+        <w:gridCol w:w="4284"/>
+      </w:tblGrid>
+      <w:tr>
+        <w:tc>
+          <w:tcPr>
+            <w:tcW w:w="3420" w:type="dxa"/>
+          </w:tcPr>
+          <w:p>
+            <w:pPr>
+              <w:rPr>
+                <w:rFonts w:asciiTheme="minorHAnsi" w:hAnsiTheme="minorHAnsi"/>
+              </w:rPr>
+            </w:pPr>
+            <w:r>
+              <w:rPr>
+                <w:rFonts w:asciiTheme="minorHAnsi" w:hAnsiTheme="minorHAnsi"/>
+              </w:rPr>
+              <w:t>--import-</w:t>
+            </w:r>
+            <w:r>
+              <w:rPr>
+                <w:rFonts w:asciiTheme="minorHAnsi" w:hAnsiTheme="minorHAnsi"/>
+              </w:rPr>
+              <w:t>document</w:t>
+            </w:r>
+            <w:r>
+              <w:rPr>
+                <w:rFonts w:asciiTheme="minorHAnsi" w:hAnsiTheme="minorHAnsi"/>
+              </w:rPr>
+              <w:t>=path/to/file</w:t>
+            </w:r>
+          </w:p>
+        </w:tc>
+        <w:tc>
+          <w:tcPr>
+            <w:tcW w:w="5328" w:type="dxa"/>
+          </w:tcPr>
+          <w:p>
+            <w:pPr>
+              <w:rPr>
+                <w:rFonts w:asciiTheme="minorHAnsi" w:hAnsiTheme="minorHAnsi"/>
+              </w:rPr>
+            </w:pPr>
+            <w:r>
+              <w:rPr>
+                <w:rFonts w:asciiTheme="minorHAnsi" w:hAnsiTheme="minorHAnsi"/>
+              </w:rPr>
+              <w:t>Import a</w:t>
+            </w:r>
+            <w:r>
+              <w:rPr>
+                <w:rFonts w:asciiTheme="minorHAnsi" w:hAnsiTheme="minorHAnsi"/>
+              </w:rPr>
+              <w:t>nother Skyline document</w:t>
+            </w:r>
+            <w:r>
+              <w:rPr>
+                <w:rFonts w:asciiTheme="minorHAnsi" w:hAnsiTheme="minorHAnsi"/>
+              </w:rPr>
+              <w:t xml:space="preserve"> file into the open document.</w:t>
+            </w:r>
+            <w:r>
+              <w:rPr>
+                <w:rFonts w:asciiTheme="minorHAnsi" w:hAnsiTheme="minorHAnsi"/>
+              </w:rPr>
+              <w:t xml:space="preserve"> This may be specified multiple times for multiple files.</w:t>
+            </w:r>
+          </w:p>
+        </w:tc>
+      </w:tr>
+      <w:tr>
+        <w:tc>
+          <w:tcPr>
+            <w:tcW w:w="3420" w:type="dxa"/>
+          </w:tcPr>
+          <w:p>
+            <w:pPr>
+              <w:rPr>
+                <w:rFonts w:asciiTheme="minorHAnsi" w:hAnsiTheme="minorHAnsi"/>
+              </w:rPr>
+            </w:pPr>
+            <w:r>
+              <w:rPr>
+                <w:rFonts w:asciiTheme="minorHAnsi" w:hAnsiTheme="minorHAnsi"/>
+              </w:rPr>
+              <w:t>--</w:t>
+            </w:r>
+            <w:r>
+              <w:rPr>
+                <w:rFonts w:asciiTheme="minorHAnsi" w:hAnsiTheme="minorHAnsi"/>
+              </w:rPr>
+              <w:t>import-document-results=</w:t>
+            </w:r>
+          </w:p>
+          <w:p>
+            <w:pPr>
+              <w:rPr>
+                <w:rFonts w:asciiTheme="minorHAnsi" w:hAnsiTheme="minorHAnsi"/>
+              </w:rPr>
+            </w:pPr>
+            <w:proofErr w:type="spellStart"/>
+            <w:r>
+              <w:rPr>
+                <w:rFonts w:asciiTheme="minorHAnsi" w:hAnsiTheme="minorHAnsi"/>
+              </w:rPr>
+              <w:t>remove|merge_names|merge_indices|add</w:t>
+            </w:r>
+            <w:proofErr w:type="spellEnd"/>
+          </w:p>
+        </w:tc>
+        <w:tc>
+          <w:tcPr>
+            <w:tcW w:w="5328" w:type="dxa"/>
+          </w:tcPr>
+          <w:p>
+            <w:pPr>
+              <w:rPr>
+                <w:rFonts w:asciiTheme="minorHAnsi" w:hAnsiTheme="minorHAnsi"/>
+              </w:rPr>
+            </w:pPr>
+            <w:r>
+              <w:rPr>
+                <w:rFonts w:asciiTheme="minorHAnsi" w:hAnsiTheme="minorHAnsi"/>
+              </w:rPr>
+              <w:t>Determines how any results in the imported document are handled</w:t>
+            </w:r>
+            <w:r>
+              <w:rPr>
+                <w:rFonts w:asciiTheme="minorHAnsi" w:hAnsiTheme="minorHAnsi"/>
+              </w:rPr>
+              <w:t>.</w:t>
+            </w:r>
+            <w:r>
+              <w:rPr>
+                <w:rFonts w:asciiTheme="minorHAnsi" w:hAnsiTheme="minorHAnsi"/>
+              </w:rPr>
+              <w:t xml:space="preserve"> The default is to remove them.</w:t>
+            </w:r>
+          </w:p>
+        </w:tc>
+      </w:tr>
+      <w:tr>
+        <w:tc>
+          <w:tcPr>
+            <w:tcW w:w="3420" w:type="dxa"/>
+          </w:tcPr>
+          <w:p>
+            <w:pPr>
+              <w:rPr>
+                <w:rFonts w:asciiTheme="minorHAnsi" w:hAnsiTheme="minorHAnsi"/>
+              </w:rPr>
+            </w:pPr>
+            <w:r>
+              <w:rPr>
+                <w:rFonts w:asciiTheme="minorHAnsi" w:hAnsiTheme="minorHAnsi"/>
+              </w:rPr>
+              <w:t>--import-document-merge-peptides</w:t>
+            </w:r>
+          </w:p>
+        </w:tc>
+        <w:tc>
+          <w:tcPr>
+            <w:tcW w:w="5328" w:type="dxa"/>
+          </w:tcPr>
+          <w:p>
+            <w:pPr>
+              <w:rPr>
+                <w:rFonts w:asciiTheme="minorHAnsi" w:hAnsiTheme="minorHAnsi"/>
+              </w:rPr>
+            </w:pPr>
+            <w:r>
+              <w:rPr>
+                <w:rFonts w:asciiTheme="minorHAnsi" w:hAnsiTheme="minorHAnsi"/>
+              </w:rPr>
+              <w:t xml:space="preserve">Matching peptides are merged if </w:t>
+            </w:r>
+            <w:r>
+              <w:rPr>
+                <w:rFonts w:asciiTheme="minorHAnsi" w:hAnsiTheme="minorHAnsi"/>
+              </w:rPr>
+              <w:t>used, otherwise not.</w:t>
             </w:r>
           </w:p>
         </w:tc>
@@ -2215,6 +2480,9 @@
         <w:tc>
           <w:tcPr>
             <w:tcW w:w="3420" w:type="dxa"/>
+            <w:tcBorders>
+              <w:bottom w:val="single" w:sz="4" w:space="0" w:color="auto"/>
+            </w:tcBorders>
           </w:tcPr>
           <w:p>
             <w:pPr>
@@ -2267,6 +2535,9 @@
         <w:tc>
           <w:tcPr>
             <w:tcW w:w="3420" w:type="dxa"/>
+            <w:tcBorders>
+              <w:bottom w:val="single" w:sz="4" w:space="0" w:color="auto"/>
+            </w:tcBorders>
           </w:tcPr>
           <w:p>
             <w:pPr>
@@ -2307,6 +2578,7 @@
         <w:pStyle w:val="Heading2"/>
       </w:pPr>
       <w:r>
+        <w:lastRenderedPageBreak/>
         <w:t>Importing peptide searches</w:t>
       </w:r>
     </w:p>
@@ -2526,14 +2798,7 @@
               <w:rPr>
                 <w:rFonts w:asciiTheme="minorHAnsi" w:hAnsiTheme="minorHAnsi"/>
               </w:rPr>
-              <w:t>--import-search-include-</w:t>
-            </w:r>
-            <w:r>
-              <w:rPr>
-                <w:rFonts w:asciiTheme="minorHAnsi" w:hAnsiTheme="minorHAnsi"/>
-              </w:rPr>
-              <w:lastRenderedPageBreak/>
-              <w:t>ambiguous</w:t>
+              <w:t>--import-search-include-ambiguous</w:t>
             </w:r>
           </w:p>
         </w:tc>
@@ -2551,15 +2816,7 @@
               <w:rPr>
                 <w:rFonts w:asciiTheme="minorHAnsi" w:hAnsiTheme="minorHAnsi"/>
               </w:rPr>
-              <w:lastRenderedPageBreak/>
-              <w:t xml:space="preserve">Prevent spectra with multiple ambiguous peptide </w:t>
-            </w:r>
-            <w:r>
-              <w:rPr>
-                <w:rFonts w:asciiTheme="minorHAnsi" w:hAnsiTheme="minorHAnsi"/>
-              </w:rPr>
-              <w:lastRenderedPageBreak/>
-              <w:t>matches from being discarded when building the spectral library.</w:t>
+              <w:t>Prevent spectra with multiple ambiguous peptide matches from being discarded when building the spectral library.</w:t>
             </w:r>
           </w:p>
         </w:tc>
@@ -2570,7 +2827,6 @@
         <w:pStyle w:val="Heading2"/>
       </w:pPr>
       <w:r>
-        <w:lastRenderedPageBreak/>
         <w:t>Importing transition lists and assay libraries</w:t>
       </w:r>
     </w:p>
@@ -3093,6 +3349,7 @@
         <w:pStyle w:val="Heading2"/>
       </w:pPr>
       <w:r>
+        <w:lastRenderedPageBreak/>
         <w:t>Adding</w:t>
       </w:r>
       <w:r>
@@ -3316,7 +3573,6 @@
         <w:pStyle w:val="Heading2"/>
       </w:pPr>
       <w:r>
-        <w:lastRenderedPageBreak/>
         <w:t>Exporting reports</w:t>
       </w:r>
     </w:p>
@@ -4286,7 +4542,14 @@
               <w:rPr>
                 <w:rFonts w:ascii="Calibri" w:hAnsi="Calibri"/>
               </w:rPr>
-              <w:t>-method-instrument, because you cannot export an isolation list and a transition list or method simultaneously.</w:t>
+              <w:t xml:space="preserve">-method-instrument, because you cannot export an </w:t>
+            </w:r>
+            <w:r>
+              <w:rPr>
+                <w:rFonts w:ascii="Calibri" w:hAnsi="Calibri"/>
+              </w:rPr>
+              <w:lastRenderedPageBreak/>
+              <w:t>isolation list and a transition list or method simultaneously.</w:t>
             </w:r>
           </w:p>
         </w:tc>
@@ -4319,6 +4582,7 @@
               <w:rPr>
                 <w:rFonts w:ascii="Calibri" w:hAnsi="Calibri"/>
               </w:rPr>
+              <w:lastRenderedPageBreak/>
               <w:t>--</w:t>
             </w:r>
             <w:proofErr w:type="spellStart"/>
@@ -4720,14 +4984,7 @@
               <w:rPr>
                 <w:rFonts w:ascii="Calibri" w:hAnsi="Calibri"/>
               </w:rPr>
-              <w:t xml:space="preserve"> </w:t>
-            </w:r>
-            <w:r>
-              <w:rPr>
-                <w:rFonts w:ascii="Calibri" w:hAnsi="Calibri"/>
-              </w:rPr>
-              <w:lastRenderedPageBreak/>
-              <w:t>single polarity documents.</w:t>
+              <w:t xml:space="preserve"> single polarity documents.</w:t>
             </w:r>
           </w:p>
         </w:tc>
@@ -4738,7 +4995,6 @@
         <w:pStyle w:val="Heading2"/>
       </w:pPr>
       <w:r>
-        <w:lastRenderedPageBreak/>
         <w:t>Vendor-specific transition list options</w:t>
       </w:r>
     </w:p>
@@ -5720,7 +5976,14 @@
               <w:rPr>
                 <w:rFonts w:ascii="Calibri" w:hAnsi="Calibri"/>
               </w:rPr>
-              <w:t>Path of the method template. This can be a file or a directory depending on your instrument. This option is required for method export.</w:t>
+              <w:t xml:space="preserve">Path of the method template. This can be a file or a directory depending on your instrument. This option is required for method </w:t>
+            </w:r>
+            <w:r>
+              <w:rPr>
+                <w:rFonts w:ascii="Calibri" w:hAnsi="Calibri"/>
+              </w:rPr>
+              <w:lastRenderedPageBreak/>
+              <w:t>export.</w:t>
             </w:r>
           </w:p>
         </w:tc>
@@ -5731,6 +5994,7 @@
         <w:pStyle w:val="Heading2"/>
       </w:pPr>
       <w:r>
+        <w:lastRenderedPageBreak/>
         <w:t>Vendor</w:t>
       </w:r>
       <w:r>
@@ -6170,7 +6434,6 @@
               <w:rPr>
                 <w:rFonts w:ascii="Calibri" w:hAnsi="Calibri"/>
               </w:rPr>
-              <w:lastRenderedPageBreak/>
               <w:t>Waters (all instruments)</w:t>
             </w:r>
           </w:p>
@@ -6969,6 +7232,7 @@
               <w:rPr>
                 <w:rFonts w:ascii="Calibri" w:hAnsi="Calibri"/>
               </w:rPr>
+              <w:lastRenderedPageBreak/>
               <w:t>--</w:t>
             </w:r>
             <w:proofErr w:type="spellStart"/>
@@ -7301,14 +7565,7 @@
               <w:rPr>
                 <w:rFonts w:ascii="Calibri" w:hAnsi="Calibri"/>
               </w:rPr>
-              <w:t xml:space="preserve"> </w:t>
-            </w:r>
-            <w:r>
-              <w:rPr>
-                <w:rFonts w:ascii="Calibri" w:hAnsi="Calibri"/>
-              </w:rPr>
-              <w:lastRenderedPageBreak/>
-              <w:t>with access to publish to the P</w:t>
+              <w:t xml:space="preserve"> with access to publish to the P</w:t>
             </w:r>
             <w:r>
               <w:rPr>
@@ -7346,7 +7603,6 @@
               <w:rPr>
                 <w:rFonts w:ascii="Calibri" w:hAnsi="Calibri"/>
               </w:rPr>
-              <w:lastRenderedPageBreak/>
               <w:t>--</w:t>
             </w:r>
             <w:r>
@@ -7538,8 +7794,6 @@
         </w:rPr>
         <w:t xml:space="preserve">If the parameters above are used along with parameters to import results files into the document (--import-file or –import-all) the Skyline document will be uploaded to the given Panorama server only if new results are added to the document. </w:t>
       </w:r>
-      <w:bookmarkStart w:id="0" w:name="_GoBack"/>
-      <w:bookmarkEnd w:id="0"/>
     </w:p>
     <w:p>
       <w:pPr>
@@ -8032,7 +8286,14 @@
               <w:rPr>
                 <w:rFonts w:ascii="Calibri" w:hAnsi="Calibri"/>
               </w:rPr>
-              <w:t xml:space="preserve">The number of minutes on either side of the predicted time or MS/MS IDs, i.e. </w:t>
+              <w:t xml:space="preserve">The number of minutes on either side of </w:t>
+            </w:r>
+            <w:r>
+              <w:rPr>
+                <w:rFonts w:ascii="Calibri" w:hAnsi="Calibri"/>
+              </w:rPr>
+              <w:lastRenderedPageBreak/>
+              <w:t xml:space="preserve">the predicted time or MS/MS IDs, i.e. </w:t>
             </w:r>
             <w:r>
               <w:rPr>
@@ -8075,6 +8336,7 @@
               <w:rPr>
                 <w:rFonts w:ascii="Calibri" w:hAnsi="Calibri"/>
               </w:rPr>
+              <w:lastRenderedPageBreak/>
               <w:t>--tool-arguments=”&lt;arguments&gt;”</w:t>
             </w:r>
           </w:p>
@@ -8277,14 +8539,7 @@
               <w:rPr>
                 <w:rFonts w:ascii="Calibri" w:hAnsi="Calibri"/>
               </w:rPr>
-              <w:t xml:space="preserve"> how to resolve a tool name conflict, by either overwriting an existing installation or skipping </w:t>
-            </w:r>
-            <w:r>
-              <w:rPr>
-                <w:rFonts w:ascii="Calibri" w:hAnsi="Calibri"/>
-              </w:rPr>
-              <w:lastRenderedPageBreak/>
-              <w:t>installation of the new tool.</w:t>
+              <w:t xml:space="preserve"> how to resolve a tool name conflict, by either overwriting an existing installation or skipping installation of the new tool.</w:t>
             </w:r>
           </w:p>
         </w:tc>
@@ -8315,7 +8570,6 @@
               <w:rPr>
                 <w:rFonts w:ascii="Calibri" w:hAnsi="Calibri"/>
               </w:rPr>
-              <w:lastRenderedPageBreak/>
               <w:t>--tool-report=&lt;report-name&gt;</w:t>
             </w:r>
           </w:p>
@@ -8842,7 +9096,14 @@
               <w:rPr>
                 <w:rFonts w:ascii="Calibri" w:hAnsi="Calibri"/>
               </w:rPr>
-              <w:t>--tool-program-macro=&lt;</w:t>
+              <w:t>--tool-program-</w:t>
+            </w:r>
+            <w:r>
+              <w:rPr>
+                <w:rFonts w:ascii="Calibri" w:hAnsi="Calibri"/>
+              </w:rPr>
+              <w:lastRenderedPageBreak/>
+              <w:t>macro=&lt;</w:t>
             </w:r>
             <w:proofErr w:type="spellStart"/>
             <w:r>
@@ -8938,7 +9199,15 @@
               <w:rPr>
                 <w:rFonts w:ascii="Calibri" w:hAnsi="Calibri"/>
               </w:rPr>
-              <w:t>Specifies a program title and version to use with the –tool-program-path command. Together these commands are for importing tools from a ZIP file that use the $(</w:t>
+              <w:lastRenderedPageBreak/>
+              <w:t xml:space="preserve">Specifies a program title and version to use with the –tool-program-path command. Together these commands are for importing tools from a ZIP file that use </w:t>
+            </w:r>
+            <w:r>
+              <w:rPr>
+                <w:rFonts w:ascii="Calibri" w:hAnsi="Calibri"/>
+              </w:rPr>
+              <w:lastRenderedPageBreak/>
+              <w:t>the $(</w:t>
             </w:r>
             <w:proofErr w:type="spellStart"/>
             <w:r>
@@ -9109,7 +9378,7 @@
 </file>
 
 <file path=word/endnotes.xml><?xml version="1.0" encoding="utf-8"?>
-<w:endnotes xmlns:wpc="http://schemas.microsoft.com/office/word/2010/wordprocessingCanvas" xmlns:cx="http://schemas.microsoft.com/office/drawing/2014/chartex" xmlns:cx1="http://schemas.microsoft.com/office/drawing/2015/9/8/chartex" xmlns:cx2="http://schemas.microsoft.com/office/drawing/2015/10/21/chartex" xmlns:cx3="http://schemas.microsoft.com/office/drawing/2016/5/9/chartex" xmlns:cx4="http://schemas.microsoft.com/office/drawing/2016/5/10/chartex" xmlns:cx5="http://schemas.microsoft.com/office/drawing/2016/5/11/chartex" xmlns:mc="http://schemas.openxmlformats.org/markup-compatibility/2006" xmlns:o="urn:schemas-microsoft-com:office:office" xmlns:r="http://schemas.openxmlformats.org/officeDocument/2006/relationships" xmlns:m="http://schemas.openxmlformats.org/officeDocument/2006/math" xmlns:v="urn:schemas-microsoft-com:vml" xmlns:wp14="http://schemas.microsoft.com/office/word/2010/wordprocessingDrawing" xmlns:wp="http://schemas.openxmlformats.org/drawingml/2006/wordprocessingDrawing" xmlns:w10="urn:schemas-microsoft-com:office:word" xmlns:w="http://schemas.openxmlformats.org/wordprocessingml/2006/main" xmlns:w14="http://schemas.microsoft.com/office/word/2010/wordml" xmlns:w15="http://schemas.microsoft.com/office/word/2012/wordml" xmlns:w16se="http://schemas.microsoft.com/office/word/2015/wordml/symex" xmlns:wpg="http://schemas.microsoft.com/office/word/2010/wordprocessingGroup" xmlns:wpi="http://schemas.microsoft.com/office/word/2010/wordprocessingInk" xmlns:wne="http://schemas.microsoft.com/office/word/2006/wordml" xmlns:wps="http://schemas.microsoft.com/office/word/2010/wordprocessingShape" mc:Ignorable="w14 w15 w16se wp14">
+<w:endnotes xmlns:wpc="http://schemas.microsoft.com/office/word/2010/wordprocessingCanvas" xmlns:cx="http://schemas.microsoft.com/office/drawing/2014/chartex" xmlns:cx1="http://schemas.microsoft.com/office/drawing/2015/9/8/chartex" xmlns:cx2="http://schemas.microsoft.com/office/drawing/2015/10/21/chartex" xmlns:cx3="http://schemas.microsoft.com/office/drawing/2016/5/9/chartex" xmlns:cx4="http://schemas.microsoft.com/office/drawing/2016/5/10/chartex" xmlns:cx5="http://schemas.microsoft.com/office/drawing/2016/5/11/chartex" xmlns:cx6="http://schemas.microsoft.com/office/drawing/2016/5/12/chartex" xmlns:cx7="http://schemas.microsoft.com/office/drawing/2016/5/13/chartex" xmlns:cx8="http://schemas.microsoft.com/office/drawing/2016/5/14/chartex" xmlns:mc="http://schemas.openxmlformats.org/markup-compatibility/2006" xmlns:aink="http://schemas.microsoft.com/office/drawing/2016/ink" xmlns:am3d="http://schemas.microsoft.com/office/drawing/2017/model3d" xmlns:o="urn:schemas-microsoft-com:office:office" xmlns:r="http://schemas.openxmlformats.org/officeDocument/2006/relationships" xmlns:m="http://schemas.openxmlformats.org/officeDocument/2006/math" xmlns:v="urn:schemas-microsoft-com:vml" xmlns:wp14="http://schemas.microsoft.com/office/word/2010/wordprocessingDrawing" xmlns:wp="http://schemas.openxmlformats.org/drawingml/2006/wordprocessingDrawing" xmlns:w10="urn:schemas-microsoft-com:office:word" xmlns:w="http://schemas.openxmlformats.org/wordprocessingml/2006/main" xmlns:w14="http://schemas.microsoft.com/office/word/2010/wordml" xmlns:w15="http://schemas.microsoft.com/office/word/2012/wordml" xmlns:w16cid="http://schemas.microsoft.com/office/word/2016/wordml/cid" xmlns:w16se="http://schemas.microsoft.com/office/word/2015/wordml/symex" xmlns:wpg="http://schemas.microsoft.com/office/word/2010/wordprocessingGroup" xmlns:wpi="http://schemas.microsoft.com/office/word/2010/wordprocessingInk" xmlns:wne="http://schemas.microsoft.com/office/word/2006/wordml" xmlns:wps="http://schemas.microsoft.com/office/word/2010/wordprocessingShape" mc:Ignorable="w14 w15 w16se w16cid wp14">
   <w:endnote w:type="separator" w:id="-1">
     <w:p>
       <w:r>
@@ -9131,7 +9400,7 @@
 </file>
 
 <file path=word/footer1.xml><?xml version="1.0" encoding="utf-8"?>
-<w:ftr xmlns:wpc="http://schemas.microsoft.com/office/word/2010/wordprocessingCanvas" xmlns:cx="http://schemas.microsoft.com/office/drawing/2014/chartex" xmlns:cx1="http://schemas.microsoft.com/office/drawing/2015/9/8/chartex" xmlns:cx2="http://schemas.microsoft.com/office/drawing/2015/10/21/chartex" xmlns:cx3="http://schemas.microsoft.com/office/drawing/2016/5/9/chartex" xmlns:cx4="http://schemas.microsoft.com/office/drawing/2016/5/10/chartex" xmlns:cx5="http://schemas.microsoft.com/office/drawing/2016/5/11/chartex" xmlns:mc="http://schemas.openxmlformats.org/markup-compatibility/2006" xmlns:o="urn:schemas-microsoft-com:office:office" xmlns:r="http://schemas.openxmlformats.org/officeDocument/2006/relationships" xmlns:m="http://schemas.openxmlformats.org/officeDocument/2006/math" xmlns:v="urn:schemas-microsoft-com:vml" xmlns:wp14="http://schemas.microsoft.com/office/word/2010/wordprocessingDrawing" xmlns:wp="http://schemas.openxmlformats.org/drawingml/2006/wordprocessingDrawing" xmlns:w10="urn:schemas-microsoft-com:office:word" xmlns:w="http://schemas.openxmlformats.org/wordprocessingml/2006/main" xmlns:w14="http://schemas.microsoft.com/office/word/2010/wordml" xmlns:w15="http://schemas.microsoft.com/office/word/2012/wordml" xmlns:w16se="http://schemas.microsoft.com/office/word/2015/wordml/symex" xmlns:wpg="http://schemas.microsoft.com/office/word/2010/wordprocessingGroup" xmlns:wpi="http://schemas.microsoft.com/office/word/2010/wordprocessingInk" xmlns:wne="http://schemas.microsoft.com/office/word/2006/wordml" xmlns:wps="http://schemas.microsoft.com/office/word/2010/wordprocessingShape" mc:Ignorable="w14 w15 w16se wp14">
+<w:ftr xmlns:wpc="http://schemas.microsoft.com/office/word/2010/wordprocessingCanvas" xmlns:cx="http://schemas.microsoft.com/office/drawing/2014/chartex" xmlns:cx1="http://schemas.microsoft.com/office/drawing/2015/9/8/chartex" xmlns:cx2="http://schemas.microsoft.com/office/drawing/2015/10/21/chartex" xmlns:cx3="http://schemas.microsoft.com/office/drawing/2016/5/9/chartex" xmlns:cx4="http://schemas.microsoft.com/office/drawing/2016/5/10/chartex" xmlns:cx5="http://schemas.microsoft.com/office/drawing/2016/5/11/chartex" xmlns:cx6="http://schemas.microsoft.com/office/drawing/2016/5/12/chartex" xmlns:cx7="http://schemas.microsoft.com/office/drawing/2016/5/13/chartex" xmlns:cx8="http://schemas.microsoft.com/office/drawing/2016/5/14/chartex" xmlns:mc="http://schemas.openxmlformats.org/markup-compatibility/2006" xmlns:aink="http://schemas.microsoft.com/office/drawing/2016/ink" xmlns:am3d="http://schemas.microsoft.com/office/drawing/2017/model3d" xmlns:o="urn:schemas-microsoft-com:office:office" xmlns:r="http://schemas.openxmlformats.org/officeDocument/2006/relationships" xmlns:m="http://schemas.openxmlformats.org/officeDocument/2006/math" xmlns:v="urn:schemas-microsoft-com:vml" xmlns:wp14="http://schemas.microsoft.com/office/word/2010/wordprocessingDrawing" xmlns:wp="http://schemas.openxmlformats.org/drawingml/2006/wordprocessingDrawing" xmlns:w10="urn:schemas-microsoft-com:office:word" xmlns:w="http://schemas.openxmlformats.org/wordprocessingml/2006/main" xmlns:w14="http://schemas.microsoft.com/office/word/2010/wordml" xmlns:w15="http://schemas.microsoft.com/office/word/2012/wordml" xmlns:w16cid="http://schemas.microsoft.com/office/word/2016/wordml/cid" xmlns:w16se="http://schemas.microsoft.com/office/word/2015/wordml/symex" xmlns:wpg="http://schemas.microsoft.com/office/word/2010/wordprocessingGroup" xmlns:wpi="http://schemas.microsoft.com/office/word/2010/wordprocessingInk" xmlns:wne="http://schemas.microsoft.com/office/word/2006/wordml" xmlns:wps="http://schemas.microsoft.com/office/word/2010/wordprocessingShape" mc:Ignorable="w14 w15 w16se w16cid wp14">
   <w:sdt>
     <w:sdtPr>
       <w:id w:val="-1916925817"/>
@@ -9178,7 +9447,7 @@
             <w:rFonts w:asciiTheme="minorHAnsi" w:hAnsiTheme="minorHAnsi" w:cstheme="minorHAnsi"/>
             <w:noProof/>
           </w:rPr>
-          <w:t>1</w:t>
+          <w:t>4</w:t>
         </w:r>
         <w:r>
           <w:rPr>
@@ -9199,7 +9468,7 @@
 </file>
 
 <file path=word/footnotes.xml><?xml version="1.0" encoding="utf-8"?>
-<w:footnotes xmlns:wpc="http://schemas.microsoft.com/office/word/2010/wordprocessingCanvas" xmlns:cx="http://schemas.microsoft.com/office/drawing/2014/chartex" xmlns:cx1="http://schemas.microsoft.com/office/drawing/2015/9/8/chartex" xmlns:cx2="http://schemas.microsoft.com/office/drawing/2015/10/21/chartex" xmlns:cx3="http://schemas.microsoft.com/office/drawing/2016/5/9/chartex" xmlns:cx4="http://schemas.microsoft.com/office/drawing/2016/5/10/chartex" xmlns:cx5="http://schemas.microsoft.com/office/drawing/2016/5/11/chartex" xmlns:mc="http://schemas.openxmlformats.org/markup-compatibility/2006" xmlns:o="urn:schemas-microsoft-com:office:office" xmlns:r="http://schemas.openxmlformats.org/officeDocument/2006/relationships" xmlns:m="http://schemas.openxmlformats.org/officeDocument/2006/math" xmlns:v="urn:schemas-microsoft-com:vml" xmlns:wp14="http://schemas.microsoft.com/office/word/2010/wordprocessingDrawing" xmlns:wp="http://schemas.openxmlformats.org/drawingml/2006/wordprocessingDrawing" xmlns:w10="urn:schemas-microsoft-com:office:word" xmlns:w="http://schemas.openxmlformats.org/wordprocessingml/2006/main" xmlns:w14="http://schemas.microsoft.com/office/word/2010/wordml" xmlns:w15="http://schemas.microsoft.com/office/word/2012/wordml" xmlns:w16se="http://schemas.microsoft.com/office/word/2015/wordml/symex" xmlns:wpg="http://schemas.microsoft.com/office/word/2010/wordprocessingGroup" xmlns:wpi="http://schemas.microsoft.com/office/word/2010/wordprocessingInk" xmlns:wne="http://schemas.microsoft.com/office/word/2006/wordml" xmlns:wps="http://schemas.microsoft.com/office/word/2010/wordprocessingShape" mc:Ignorable="w14 w15 w16se wp14">
+<w:footnotes xmlns:wpc="http://schemas.microsoft.com/office/word/2010/wordprocessingCanvas" xmlns:cx="http://schemas.microsoft.com/office/drawing/2014/chartex" xmlns:cx1="http://schemas.microsoft.com/office/drawing/2015/9/8/chartex" xmlns:cx2="http://schemas.microsoft.com/office/drawing/2015/10/21/chartex" xmlns:cx3="http://schemas.microsoft.com/office/drawing/2016/5/9/chartex" xmlns:cx4="http://schemas.microsoft.com/office/drawing/2016/5/10/chartex" xmlns:cx5="http://schemas.microsoft.com/office/drawing/2016/5/11/chartex" xmlns:cx6="http://schemas.microsoft.com/office/drawing/2016/5/12/chartex" xmlns:cx7="http://schemas.microsoft.com/office/drawing/2016/5/13/chartex" xmlns:cx8="http://schemas.microsoft.com/office/drawing/2016/5/14/chartex" xmlns:mc="http://schemas.openxmlformats.org/markup-compatibility/2006" xmlns:aink="http://schemas.microsoft.com/office/drawing/2016/ink" xmlns:am3d="http://schemas.microsoft.com/office/drawing/2017/model3d" xmlns:o="urn:schemas-microsoft-com:office:office" xmlns:r="http://schemas.openxmlformats.org/officeDocument/2006/relationships" xmlns:m="http://schemas.openxmlformats.org/officeDocument/2006/math" xmlns:v="urn:schemas-microsoft-com:vml" xmlns:wp14="http://schemas.microsoft.com/office/word/2010/wordprocessingDrawing" xmlns:wp="http://schemas.openxmlformats.org/drawingml/2006/wordprocessingDrawing" xmlns:w10="urn:schemas-microsoft-com:office:word" xmlns:w="http://schemas.openxmlformats.org/wordprocessingml/2006/main" xmlns:w14="http://schemas.microsoft.com/office/word/2010/wordml" xmlns:w15="http://schemas.microsoft.com/office/word/2012/wordml" xmlns:w16cid="http://schemas.microsoft.com/office/word/2016/wordml/cid" xmlns:w16se="http://schemas.microsoft.com/office/word/2015/wordml/symex" xmlns:wpg="http://schemas.microsoft.com/office/word/2010/wordprocessingGroup" xmlns:wpi="http://schemas.microsoft.com/office/word/2010/wordprocessingInk" xmlns:wne="http://schemas.microsoft.com/office/word/2006/wordml" xmlns:wps="http://schemas.microsoft.com/office/word/2010/wordprocessingShape" mc:Ignorable="w14 w15 w16se w16cid wp14">
   <w:footnote w:type="separator" w:id="-1">
     <w:p>
       <w:r>
@@ -9224,7 +9493,7 @@
 </file>
 
 <file path=word/header1.xml><?xml version="1.0" encoding="utf-8"?>
-<w:hdr xmlns:wpc="http://schemas.microsoft.com/office/word/2010/wordprocessingCanvas" xmlns:cx="http://schemas.microsoft.com/office/drawing/2014/chartex" xmlns:cx1="http://schemas.microsoft.com/office/drawing/2015/9/8/chartex" xmlns:cx2="http://schemas.microsoft.com/office/drawing/2015/10/21/chartex" xmlns:cx3="http://schemas.microsoft.com/office/drawing/2016/5/9/chartex" xmlns:cx4="http://schemas.microsoft.com/office/drawing/2016/5/10/chartex" xmlns:cx5="http://schemas.microsoft.com/office/drawing/2016/5/11/chartex" xmlns:mc="http://schemas.openxmlformats.org/markup-compatibility/2006" xmlns:o="urn:schemas-microsoft-com:office:office" xmlns:r="http://schemas.openxmlformats.org/officeDocument/2006/relationships" xmlns:m="http://schemas.openxmlformats.org/officeDocument/2006/math" xmlns:v="urn:schemas-microsoft-com:vml" xmlns:wp14="http://schemas.microsoft.com/office/word/2010/wordprocessingDrawing" xmlns:wp="http://schemas.openxmlformats.org/drawingml/2006/wordprocessingDrawing" xmlns:w10="urn:schemas-microsoft-com:office:word" xmlns:w="http://schemas.openxmlformats.org/wordprocessingml/2006/main" xmlns:w14="http://schemas.microsoft.com/office/word/2010/wordml" xmlns:w15="http://schemas.microsoft.com/office/word/2012/wordml" xmlns:w16se="http://schemas.microsoft.com/office/word/2015/wordml/symex" xmlns:wpg="http://schemas.microsoft.com/office/word/2010/wordprocessingGroup" xmlns:wpi="http://schemas.microsoft.com/office/word/2010/wordprocessingInk" xmlns:wne="http://schemas.microsoft.com/office/word/2006/wordml" xmlns:wps="http://schemas.microsoft.com/office/word/2010/wordprocessingShape" mc:Ignorable="w14 w15 w16se wp14">
+<w:hdr xmlns:wpc="http://schemas.microsoft.com/office/word/2010/wordprocessingCanvas" xmlns:cx="http://schemas.microsoft.com/office/drawing/2014/chartex" xmlns:cx1="http://schemas.microsoft.com/office/drawing/2015/9/8/chartex" xmlns:cx2="http://schemas.microsoft.com/office/drawing/2015/10/21/chartex" xmlns:cx3="http://schemas.microsoft.com/office/drawing/2016/5/9/chartex" xmlns:cx4="http://schemas.microsoft.com/office/drawing/2016/5/10/chartex" xmlns:cx5="http://schemas.microsoft.com/office/drawing/2016/5/11/chartex" xmlns:cx6="http://schemas.microsoft.com/office/drawing/2016/5/12/chartex" xmlns:cx7="http://schemas.microsoft.com/office/drawing/2016/5/13/chartex" xmlns:cx8="http://schemas.microsoft.com/office/drawing/2016/5/14/chartex" xmlns:mc="http://schemas.openxmlformats.org/markup-compatibility/2006" xmlns:aink="http://schemas.microsoft.com/office/drawing/2016/ink" xmlns:am3d="http://schemas.microsoft.com/office/drawing/2017/model3d" xmlns:o="urn:schemas-microsoft-com:office:office" xmlns:r="http://schemas.openxmlformats.org/officeDocument/2006/relationships" xmlns:m="http://schemas.openxmlformats.org/officeDocument/2006/math" xmlns:v="urn:schemas-microsoft-com:vml" xmlns:wp14="http://schemas.microsoft.com/office/word/2010/wordprocessingDrawing" xmlns:wp="http://schemas.openxmlformats.org/drawingml/2006/wordprocessingDrawing" xmlns:w10="urn:schemas-microsoft-com:office:word" xmlns:w="http://schemas.openxmlformats.org/wordprocessingml/2006/main" xmlns:w14="http://schemas.microsoft.com/office/word/2010/wordml" xmlns:w15="http://schemas.microsoft.com/office/word/2012/wordml" xmlns:w16cid="http://schemas.microsoft.com/office/word/2016/wordml/cid" xmlns:w16se="http://schemas.microsoft.com/office/word/2015/wordml/symex" xmlns:wpg="http://schemas.microsoft.com/office/word/2010/wordprocessingGroup" xmlns:wpi="http://schemas.microsoft.com/office/word/2010/wordprocessingInk" xmlns:wne="http://schemas.microsoft.com/office/word/2006/wordml" xmlns:wps="http://schemas.microsoft.com/office/word/2010/wordprocessingShape" mc:Ignorable="w14 w15 w16se w16cid wp14">
   <w:p>
     <w:pPr>
       <w:pStyle w:val="Header"/>
@@ -9234,7 +9503,7 @@
 </file>
 
 <file path=word/numbering.xml><?xml version="1.0" encoding="utf-8"?>
-<w:numbering xmlns:wpc="http://schemas.microsoft.com/office/word/2010/wordprocessingCanvas" xmlns:cx="http://schemas.microsoft.com/office/drawing/2014/chartex" xmlns:cx1="http://schemas.microsoft.com/office/drawing/2015/9/8/chartex" xmlns:cx2="http://schemas.microsoft.com/office/drawing/2015/10/21/chartex" xmlns:cx3="http://schemas.microsoft.com/office/drawing/2016/5/9/chartex" xmlns:cx4="http://schemas.microsoft.com/office/drawing/2016/5/10/chartex" xmlns:cx5="http://schemas.microsoft.com/office/drawing/2016/5/11/chartex" xmlns:mc="http://schemas.openxmlformats.org/markup-compatibility/2006" xmlns:o="urn:schemas-microsoft-com:office:office" xmlns:r="http://schemas.openxmlformats.org/officeDocument/2006/relationships" xmlns:m="http://schemas.openxmlformats.org/officeDocument/2006/math" xmlns:v="urn:schemas-microsoft-com:vml" xmlns:wp14="http://schemas.microsoft.com/office/word/2010/wordprocessingDrawing" xmlns:wp="http://schemas.openxmlformats.org/drawingml/2006/wordprocessingDrawing" xmlns:w10="urn:schemas-microsoft-com:office:word" xmlns:w="http://schemas.openxmlformats.org/wordprocessingml/2006/main" xmlns:w14="http://schemas.microsoft.com/office/word/2010/wordml" xmlns:w15="http://schemas.microsoft.com/office/word/2012/wordml" xmlns:w16se="http://schemas.microsoft.com/office/word/2015/wordml/symex" xmlns:wpg="http://schemas.microsoft.com/office/word/2010/wordprocessingGroup" xmlns:wpi="http://schemas.microsoft.com/office/word/2010/wordprocessingInk" xmlns:wne="http://schemas.microsoft.com/office/word/2006/wordml" xmlns:wps="http://schemas.microsoft.com/office/word/2010/wordprocessingShape" mc:Ignorable="w14 w15 w16se wp14">
+<w:numbering xmlns:wpc="http://schemas.microsoft.com/office/word/2010/wordprocessingCanvas" xmlns:cx="http://schemas.microsoft.com/office/drawing/2014/chartex" xmlns:cx1="http://schemas.microsoft.com/office/drawing/2015/9/8/chartex" xmlns:cx2="http://schemas.microsoft.com/office/drawing/2015/10/21/chartex" xmlns:cx3="http://schemas.microsoft.com/office/drawing/2016/5/9/chartex" xmlns:cx4="http://schemas.microsoft.com/office/drawing/2016/5/10/chartex" xmlns:cx5="http://schemas.microsoft.com/office/drawing/2016/5/11/chartex" xmlns:cx6="http://schemas.microsoft.com/office/drawing/2016/5/12/chartex" xmlns:cx7="http://schemas.microsoft.com/office/drawing/2016/5/13/chartex" xmlns:cx8="http://schemas.microsoft.com/office/drawing/2016/5/14/chartex" xmlns:mc="http://schemas.openxmlformats.org/markup-compatibility/2006" xmlns:aink="http://schemas.microsoft.com/office/drawing/2016/ink" xmlns:am3d="http://schemas.microsoft.com/office/drawing/2017/model3d" xmlns:o="urn:schemas-microsoft-com:office:office" xmlns:r="http://schemas.openxmlformats.org/officeDocument/2006/relationships" xmlns:m="http://schemas.openxmlformats.org/officeDocument/2006/math" xmlns:v="urn:schemas-microsoft-com:vml" xmlns:wp14="http://schemas.microsoft.com/office/word/2010/wordprocessingDrawing" xmlns:wp="http://schemas.openxmlformats.org/drawingml/2006/wordprocessingDrawing" xmlns:w10="urn:schemas-microsoft-com:office:word" xmlns:w="http://schemas.openxmlformats.org/wordprocessingml/2006/main" xmlns:w14="http://schemas.microsoft.com/office/word/2010/wordml" xmlns:w15="http://schemas.microsoft.com/office/word/2012/wordml" xmlns:w16cid="http://schemas.microsoft.com/office/word/2016/wordml/cid" xmlns:w16se="http://schemas.microsoft.com/office/word/2015/wordml/symex" xmlns:wpg="http://schemas.microsoft.com/office/word/2010/wordprocessingGroup" xmlns:wpi="http://schemas.microsoft.com/office/word/2010/wordprocessingInk" xmlns:wne="http://schemas.microsoft.com/office/word/2006/wordml" xmlns:wps="http://schemas.microsoft.com/office/word/2010/wordprocessingShape" mc:Ignorable="w14 w15 w16se w16cid wp14">
   <w:abstractNum w:abstractNumId="0" w15:restartNumberingAfterBreak="0">
     <w:nsid w:val="109B349D"/>
     <w:multiLevelType w:val="hybridMultilevel"/>
@@ -9355,7 +9624,7 @@
 </file>
 
 <file path=word/styles.xml><?xml version="1.0" encoding="utf-8"?>
-<w:styles xmlns:mc="http://schemas.openxmlformats.org/markup-compatibility/2006" xmlns:r="http://schemas.openxmlformats.org/officeDocument/2006/relationships" xmlns:w="http://schemas.openxmlformats.org/wordprocessingml/2006/main" xmlns:w14="http://schemas.microsoft.com/office/word/2010/wordml" xmlns:w15="http://schemas.microsoft.com/office/word/2012/wordml" xmlns:w16se="http://schemas.microsoft.com/office/word/2015/wordml/symex" mc:Ignorable="w14 w15 w16se">
+<w:styles xmlns:mc="http://schemas.openxmlformats.org/markup-compatibility/2006" xmlns:r="http://schemas.openxmlformats.org/officeDocument/2006/relationships" xmlns:w="http://schemas.openxmlformats.org/wordprocessingml/2006/main" xmlns:w14="http://schemas.microsoft.com/office/word/2010/wordml" xmlns:w15="http://schemas.microsoft.com/office/word/2012/wordml" xmlns:w16cid="http://schemas.microsoft.com/office/word/2016/wordml/cid" xmlns:w16se="http://schemas.microsoft.com/office/word/2015/wordml/symex" mc:Ignorable="w14 w15 w16se w16cid">
   <w:docDefaults>
     <w:rPrDefault>
       <w:rPr>
@@ -9375,7 +9644,7 @@
       </w:pPr>
     </w:pPrDefault>
   </w:docDefaults>
-  <w:latentStyles w:defLockedState="0" w:defUIPriority="99" w:defSemiHidden="0" w:defUnhideWhenUsed="0" w:defQFormat="0" w:count="374">
+  <w:latentStyles w:defLockedState="0" w:defUIPriority="99" w:defSemiHidden="0" w:defUnhideWhenUsed="0" w:defQFormat="0" w:count="375">
     <w:lsdException w:name="Normal" w:uiPriority="0" w:qFormat="1"/>
     <w:lsdException w:name="heading 1" w:uiPriority="9" w:qFormat="1"/>
     <w:lsdException w:name="heading 2" w:semiHidden="1" w:uiPriority="9" w:unhideWhenUsed="1" w:qFormat="1"/>
@@ -9481,7 +9750,6 @@
     <w:lsdException w:name="HTML Sample" w:semiHidden="1" w:unhideWhenUsed="1"/>
     <w:lsdException w:name="HTML Typewriter" w:semiHidden="1" w:unhideWhenUsed="1"/>
     <w:lsdException w:name="HTML Variable" w:semiHidden="1" w:unhideWhenUsed="1"/>
-    <w:lsdException w:name="Normal Table" w:semiHidden="1" w:unhideWhenUsed="1"/>
     <w:lsdException w:name="annotation subject" w:semiHidden="1" w:unhideWhenUsed="1"/>
     <w:lsdException w:name="No List" w:semiHidden="1" w:unhideWhenUsed="1"/>
     <w:lsdException w:name="Outline List 1" w:semiHidden="1" w:unhideWhenUsed="1"/>
@@ -9528,10 +9796,8 @@
     <w:lsdException w:name="Table Subtle 2" w:semiHidden="1" w:unhideWhenUsed="1"/>
     <w:lsdException w:name="Table Web 1" w:semiHidden="1" w:unhideWhenUsed="1"/>
     <w:lsdException w:name="Table Web 2" w:semiHidden="1" w:unhideWhenUsed="1"/>
-    <w:lsdException w:name="Table Web 3" w:semiHidden="1" w:unhideWhenUsed="1"/>
     <w:lsdException w:name="Balloon Text" w:semiHidden="1" w:unhideWhenUsed="1"/>
-    <w:lsdException w:name="Table Grid" w:semiHidden="1" w:uiPriority="59" w:unhideWhenUsed="1"/>
-    <w:lsdException w:name="Table Theme" w:semiHidden="1" w:unhideWhenUsed="1"/>
+    <w:lsdException w:name="Table Grid" w:uiPriority="59"/>
     <w:lsdException w:name="Placeholder Text" w:semiHidden="1"/>
     <w:lsdException w:name="No Spacing" w:uiPriority="1" w:qFormat="1"/>
     <w:lsdException w:name="Light Shading" w:uiPriority="60"/>
@@ -9750,6 +10016,7 @@
     <w:lsdException w:name="Mention" w:semiHidden="1" w:unhideWhenUsed="1"/>
     <w:lsdException w:name="Smart Hyperlink" w:semiHidden="1" w:unhideWhenUsed="1"/>
     <w:lsdException w:name="Hashtag" w:semiHidden="1" w:unhideWhenUsed="1"/>
+    <w:lsdException w:name="Unresolved Mention" w:semiHidden="1" w:unhideWhenUsed="1"/>
   </w:latentStyles>
   <w:style w:type="paragraph" w:default="1" w:styleId="Normal">
     <w:name w:val="Normal"/>
@@ -10417,7 +10684,7 @@
 </file>
 
 <file path=customXml/itemProps1.xml><?xml version="1.0" encoding="utf-8"?>
-<ds:datastoreItem xmlns:ds="http://schemas.openxmlformats.org/officeDocument/2006/customXml" ds:itemID="{C98B961A-7273-4227-9C5E-4080BA2F4604}">
+<ds:datastoreItem xmlns:ds="http://schemas.openxmlformats.org/officeDocument/2006/customXml" ds:itemID="{A21AC34A-C606-40EF-8C67-91FC99AB1269}">
   <ds:schemaRefs>
     <ds:schemaRef ds:uri="http://schemas.openxmlformats.org/officeDocument/2006/bibliography"/>
   </ds:schemaRefs>

</xml_diff>

<commit_message>
Skyline: Commit a stray document update for --import-all-files command-line argument left on one of my machines
</commit_message>
<xml_diff>
--- a/pwiz_tools/Skyline/Documentation/Skyline Command-Line Interface.docx
+++ b/pwiz_tools/Skyline/Documentation/Skyline Command-Line Interface.docx
@@ -1,6 +1,6 @@
 
 <file path=word/document.xml><?xml version="1.0" encoding="utf-8"?>
-<w:document xmlns:wpc="http://schemas.microsoft.com/office/word/2010/wordprocessingCanvas" xmlns:cx="http://schemas.microsoft.com/office/drawing/2014/chartex" xmlns:cx1="http://schemas.microsoft.com/office/drawing/2015/9/8/chartex" xmlns:cx2="http://schemas.microsoft.com/office/drawing/2015/10/21/chartex" xmlns:cx3="http://schemas.microsoft.com/office/drawing/2016/5/9/chartex" xmlns:cx4="http://schemas.microsoft.com/office/drawing/2016/5/10/chartex" xmlns:cx5="http://schemas.microsoft.com/office/drawing/2016/5/11/chartex" xmlns:cx6="http://schemas.microsoft.com/office/drawing/2016/5/12/chartex" xmlns:cx7="http://schemas.microsoft.com/office/drawing/2016/5/13/chartex" xmlns:cx8="http://schemas.microsoft.com/office/drawing/2016/5/14/chartex" xmlns:mc="http://schemas.openxmlformats.org/markup-compatibility/2006" xmlns:aink="http://schemas.microsoft.com/office/drawing/2016/ink" xmlns:am3d="http://schemas.microsoft.com/office/drawing/2017/model3d" xmlns:o="urn:schemas-microsoft-com:office:office" xmlns:r="http://schemas.openxmlformats.org/officeDocument/2006/relationships" xmlns:m="http://schemas.openxmlformats.org/officeDocument/2006/math" xmlns:v="urn:schemas-microsoft-com:vml" xmlns:wp14="http://schemas.microsoft.com/office/word/2010/wordprocessingDrawing" xmlns:wp="http://schemas.openxmlformats.org/drawingml/2006/wordprocessingDrawing" xmlns:w10="urn:schemas-microsoft-com:office:word" xmlns:w="http://schemas.openxmlformats.org/wordprocessingml/2006/main" xmlns:w14="http://schemas.microsoft.com/office/word/2010/wordml" xmlns:w15="http://schemas.microsoft.com/office/word/2012/wordml" xmlns:w16cid="http://schemas.microsoft.com/office/word/2016/wordml/cid" xmlns:w16se="http://schemas.microsoft.com/office/word/2015/wordml/symex" xmlns:wpg="http://schemas.microsoft.com/office/word/2010/wordprocessingGroup" xmlns:wpi="http://schemas.microsoft.com/office/word/2010/wordprocessingInk" xmlns:wne="http://schemas.microsoft.com/office/word/2006/wordml" xmlns:wps="http://schemas.microsoft.com/office/word/2010/wordprocessingShape" mc:Ignorable="w14 w15 w16se w16cid wp14">
+<w:document xmlns:wpc="http://schemas.microsoft.com/office/word/2010/wordprocessingCanvas" xmlns:mc="http://schemas.openxmlformats.org/markup-compatibility/2006" xmlns:o="urn:schemas-microsoft-com:office:office" xmlns:r="http://schemas.openxmlformats.org/officeDocument/2006/relationships" xmlns:m="http://schemas.openxmlformats.org/officeDocument/2006/math" xmlns:v="urn:schemas-microsoft-com:vml" xmlns:wp14="http://schemas.microsoft.com/office/word/2010/wordprocessingDrawing" xmlns:wp="http://schemas.openxmlformats.org/drawingml/2006/wordprocessingDrawing" xmlns:w10="urn:schemas-microsoft-com:office:word" xmlns:w="http://schemas.openxmlformats.org/wordprocessingml/2006/main" xmlns:w14="http://schemas.microsoft.com/office/word/2010/wordml" xmlns:w15="http://schemas.microsoft.com/office/word/2012/wordml" xmlns:wpg="http://schemas.microsoft.com/office/word/2010/wordprocessingGroup" xmlns:wpi="http://schemas.microsoft.com/office/word/2010/wordprocessingInk" xmlns:wne="http://schemas.microsoft.com/office/word/2006/wordml" xmlns:wps="http://schemas.microsoft.com/office/word/2010/wordprocessingShape" mc:Ignorable="w14 w15 wp14">
   <w:body>
     <w:p>
       <w:pPr>
@@ -30,23 +30,7 @@
         <w:spacing w:after="240"/>
       </w:pPr>
       <w:r>
-        <w:t xml:space="preserve">The command-line interface for Skyline is called SkylineRunner.exe.  It is a tiny shim executable less than 10 KB in size.  It requires a full Skyline installation on the computer on which it is run.  </w:t>
-      </w:r>
-      <w:proofErr w:type="spellStart"/>
-      <w:r>
-        <w:t>SkylineRunner</w:t>
-      </w:r>
-      <w:proofErr w:type="spellEnd"/>
-      <w:r>
-        <w:t xml:space="preserve"> simply starts Skyline running without any user interface, pipes the parameter options from the command-line to the running Skyline instance, and prints output from Skyline to the command console.  At present, only one instance of </w:t>
-      </w:r>
-      <w:proofErr w:type="spellStart"/>
-      <w:r>
-        <w:t>SkylineRunner</w:t>
-      </w:r>
-      <w:proofErr w:type="spellEnd"/>
-      <w:r>
-        <w:t xml:space="preserve"> may be executed at a time.</w:t>
+        <w:t>The command-line interface for Skyline is called SkylineRunner.exe.  It is a tiny shim executable less than 10 KB in size.  It requires a full Skyline installation on the computer on which it is run.  SkylineRunner simply starts Skyline running without any user interface, pipes the parameter options from the command-line to the running Skyline instance, and prints output from Skyline to the command console.  At present, only one instance of SkylineRunner may be executed at a time.</w:t>
       </w:r>
     </w:p>
     <w:p>
@@ -54,44 +38,15 @@
         <w:spacing w:after="240"/>
       </w:pPr>
       <w:r>
-        <w:t xml:space="preserve">The Skyline instance started by </w:t>
-      </w:r>
-      <w:proofErr w:type="spellStart"/>
-      <w:r>
-        <w:t>SkylineRunner</w:t>
-      </w:r>
-      <w:proofErr w:type="spellEnd"/>
-      <w:r>
-        <w:t xml:space="preserve"> is independent of any other instances that may already be running on the same machine.  It is not necessary to have a visible instance of Skyline running on your computer for </w:t>
-      </w:r>
-      <w:proofErr w:type="spellStart"/>
-      <w:r>
-        <w:t>SkylineRunner</w:t>
-      </w:r>
-      <w:proofErr w:type="spellEnd"/>
-      <w:r>
-        <w:t xml:space="preserve"> to work.</w:t>
+        <w:t>The Skyline instance started by SkylineRunner is independent of any other instances that may already be running on the same machine.  It is not necessary to have a visible instance of Skyline running on your computer for SkylineRunner to work.</w:t>
       </w:r>
     </w:p>
     <w:p>
       <w:pPr>
         <w:spacing w:after="240"/>
       </w:pPr>
-      <w:proofErr w:type="spellStart"/>
       <w:r>
-        <w:t>SkylineRunner</w:t>
-      </w:r>
-      <w:proofErr w:type="spellEnd"/>
-      <w:r>
-        <w:t xml:space="preserve"> is intended for automating tasks, such as quality control, scheduling and refinement, during acquisition.  </w:t>
-      </w:r>
-      <w:proofErr w:type="spellStart"/>
-      <w:r>
-        <w:t>SkylineRunner</w:t>
-      </w:r>
-      <w:proofErr w:type="spellEnd"/>
-      <w:r>
-        <w:t xml:space="preserve"> can open a Skyline document, import a newly acquired data file, and export a report or new method.</w:t>
+        <w:t>SkylineRunner is intended for automating tasks, such as quality control, scheduling and refinement, during acquisition.  SkylineRunner can open a Skyline document, import a newly acquired data file, and export a report or new method.</w:t>
       </w:r>
     </w:p>
     <w:p>
@@ -104,15 +59,7 @@
     </w:p>
     <w:p>
       <w:r>
-        <w:t xml:space="preserve">The current implementation of </w:t>
-      </w:r>
-      <w:proofErr w:type="spellStart"/>
-      <w:r>
-        <w:t>SkylineRunner</w:t>
-      </w:r>
-      <w:proofErr w:type="spellEnd"/>
-      <w:r>
-        <w:t xml:space="preserve"> offers the following options:</w:t>
+        <w:t>The current implementation of SkylineRunner offers the following options:</w:t>
       </w:r>
     </w:p>
     <w:p>
@@ -164,16 +111,8 @@
               <w:rPr>
                 <w:rFonts w:ascii="Calibri" w:hAnsi="Calibri"/>
               </w:rPr>
-              <w:t>--in=path/to/</w:t>
-            </w:r>
-            <w:proofErr w:type="spellStart"/>
-            <w:r>
-              <w:rPr>
-                <w:rFonts w:ascii="Calibri" w:hAnsi="Calibri"/>
-              </w:rPr>
-              <w:t>file.sky</w:t>
-            </w:r>
-            <w:proofErr w:type="spellEnd"/>
+              <w:t>--in=path/to/file.sky</w:t>
+            </w:r>
           </w:p>
         </w:tc>
         <w:tc>
@@ -297,16 +236,8 @@
               <w:rPr>
                 <w:rFonts w:ascii="Calibri" w:hAnsi="Calibri"/>
               </w:rPr>
-              <w:t>--out=path/to/</w:t>
-            </w:r>
-            <w:proofErr w:type="spellStart"/>
-            <w:r>
-              <w:rPr>
-                <w:rFonts w:ascii="Calibri" w:hAnsi="Calibri"/>
-              </w:rPr>
-              <w:t>file.sky</w:t>
-            </w:r>
-            <w:proofErr w:type="spellEnd"/>
+              <w:t>--out=path/to/file.sky</w:t>
+            </w:r>
           </w:p>
         </w:tc>
         <w:tc>
@@ -398,21 +329,7 @@
               <w:rPr>
                 <w:rFonts w:ascii="Calibri" w:hAnsi="Calibri"/>
               </w:rPr>
-              <w:t xml:space="preserve">Runs a file line by line treating each line like a </w:t>
-            </w:r>
-            <w:proofErr w:type="spellStart"/>
-            <w:r>
-              <w:rPr>
-                <w:rFonts w:ascii="Calibri" w:hAnsi="Calibri"/>
-              </w:rPr>
-              <w:t>SkylineRunner</w:t>
-            </w:r>
-            <w:proofErr w:type="spellEnd"/>
-            <w:r>
-              <w:rPr>
-                <w:rFonts w:ascii="Calibri" w:hAnsi="Calibri"/>
-              </w:rPr>
-              <w:t xml:space="preserve"> input. Useful for automating the execution of </w:t>
+              <w:t xml:space="preserve">Runs a file line by line treating each line like a SkylineRunner input. Useful for automating the execution of </w:t>
             </w:r>
             <w:r>
               <w:rPr>
@@ -462,21 +379,7 @@
               <w:rPr>
                 <w:rFonts w:ascii="Calibri" w:hAnsi="Calibri"/>
               </w:rPr>
-              <w:t>--</w:t>
-            </w:r>
-            <w:proofErr w:type="spellStart"/>
-            <w:r>
-              <w:rPr>
-                <w:rFonts w:ascii="Calibri" w:hAnsi="Calibri"/>
-              </w:rPr>
-              <w:t>dir</w:t>
-            </w:r>
-            <w:proofErr w:type="spellEnd"/>
-            <w:r>
-              <w:rPr>
-                <w:rFonts w:ascii="Calibri" w:hAnsi="Calibri"/>
-              </w:rPr>
-              <w:t>=path/to/folder</w:t>
+              <w:t>--dir=path/to/folder</w:t>
             </w:r>
           </w:p>
         </w:tc>
@@ -602,16 +505,8 @@
               <w:rPr>
                 <w:rFonts w:ascii="Calibri" w:hAnsi="Calibri"/>
               </w:rPr>
-              <w:t>--</w:t>
-            </w:r>
-            <w:proofErr w:type="spellStart"/>
-            <w:r>
-              <w:rPr>
-                <w:rFonts w:ascii="Calibri" w:hAnsi="Calibri"/>
-              </w:rPr>
-              <w:t>memstamp</w:t>
-            </w:r>
-            <w:proofErr w:type="spellEnd"/>
+              <w:t>--memstamp</w:t>
+            </w:r>
           </w:p>
         </w:tc>
         <w:tc>
@@ -643,8 +538,6 @@
               </w:rPr>
               <w:t>All logging output will be preceded by two memory usage values managed and process private bytes in MB, rounded to the nearest MB.</w:t>
             </w:r>
-            <w:bookmarkStart w:id="0" w:name="_GoBack"/>
-            <w:bookmarkEnd w:id="0"/>
           </w:p>
         </w:tc>
       </w:tr>
@@ -893,35 +786,7 @@
               <w:rPr>
                 <w:rFonts w:ascii="Calibri" w:hAnsi="Calibri"/>
               </w:rPr>
-              <w:t>--import-optimizing=&lt;</w:t>
-            </w:r>
-            <w:proofErr w:type="spellStart"/>
-            <w:r>
-              <w:rPr>
-                <w:rFonts w:ascii="Calibri" w:hAnsi="Calibri"/>
-              </w:rPr>
-              <w:t>ce</w:t>
-            </w:r>
-            <w:proofErr w:type="spellEnd"/>
-            <w:r>
-              <w:rPr>
-                <w:rFonts w:ascii="Calibri" w:hAnsi="Calibri"/>
-              </w:rPr>
-              <w:t xml:space="preserve"> | </w:t>
-            </w:r>
-            <w:proofErr w:type="spellStart"/>
-            <w:r>
-              <w:rPr>
-                <w:rFonts w:ascii="Calibri" w:hAnsi="Calibri"/>
-              </w:rPr>
-              <w:t>dp</w:t>
-            </w:r>
-            <w:proofErr w:type="spellEnd"/>
-            <w:r>
-              <w:rPr>
-                <w:rFonts w:ascii="Calibri" w:hAnsi="Calibri"/>
-              </w:rPr>
-              <w:t>&gt;</w:t>
+              <w:t>--import-optimizing=&lt;ce | dp&gt;</w:t>
             </w:r>
           </w:p>
         </w:tc>
@@ -952,21 +817,7 @@
               <w:rPr>
                 <w:rFonts w:ascii="Calibri" w:hAnsi="Calibri"/>
               </w:rPr>
-              <w:t xml:space="preserve">Indicates the data being imported contains extra transitions for detecting optimal collision energy or </w:t>
-            </w:r>
-            <w:proofErr w:type="spellStart"/>
-            <w:r>
-              <w:rPr>
-                <w:rFonts w:ascii="Calibri" w:hAnsi="Calibri"/>
-              </w:rPr>
-              <w:t>declustering</w:t>
-            </w:r>
-            <w:proofErr w:type="spellEnd"/>
-            <w:r>
-              <w:rPr>
-                <w:rFonts w:ascii="Calibri" w:hAnsi="Calibri"/>
-              </w:rPr>
-              <w:t xml:space="preserve"> potential.</w:t>
+              <w:t>Indicates the data being imported contains extra transitions for detecting optimal collision energy or declustering potential.</w:t>
             </w:r>
           </w:p>
         </w:tc>
@@ -1114,6 +965,12 @@
               </w:rPr>
               <w:t>name of the file or sub-folder, unless the --import-naming-pattern parameter is also supplied.</w:t>
             </w:r>
+            <w:r>
+              <w:rPr>
+                <w:rFonts w:ascii="Calibri" w:hAnsi="Calibri"/>
+              </w:rPr>
+              <w:t xml:space="preserve"> If --import-replicate-name is supplied, then all files are added to one multi-injection replicate. </w:t>
+            </w:r>
           </w:p>
         </w:tc>
       </w:tr>
@@ -1123,42 +980,142 @@
             <w:tcW w:w="3430" w:type="dxa"/>
             <w:tcBorders>
               <w:top w:val="single" w:sz="4" w:space="0" w:color="auto"/>
-              <w:left w:val="single" w:sz="2" w:space="0" w:color="000000"/>
+              <w:left w:val="single" w:sz="4" w:space="0" w:color="auto"/>
               <w:bottom w:val="single" w:sz="4" w:space="0" w:color="auto"/>
-            </w:tcBorders>
-            <w:tcMar>
-              <w:top w:w="55" w:type="dxa"/>
-              <w:left w:w="55" w:type="dxa"/>
-              <w:bottom w:w="55" w:type="dxa"/>
-              <w:right w:w="55" w:type="dxa"/>
-            </w:tcMar>
-          </w:tcPr>
-          <w:p>
-            <w:pPr>
-              <w:pStyle w:val="TableContents"/>
-              <w:rPr>
-                <w:rFonts w:ascii="Calibri" w:hAnsi="Calibri"/>
-              </w:rPr>
-            </w:pPr>
-            <w:r>
-              <w:rPr>
-                <w:rFonts w:ascii="Calibri" w:hAnsi="Calibri"/>
-              </w:rPr>
-              <w:t>--import-naming-pattern=</w:t>
-            </w:r>
-            <w:proofErr w:type="spellStart"/>
-            <w:r>
-              <w:rPr>
-                <w:rFonts w:ascii="Calibri" w:hAnsi="Calibri"/>
-              </w:rPr>
-              <w:t>reg</w:t>
-            </w:r>
-            <w:proofErr w:type="spellEnd"/>
-            <w:r>
-              <w:rPr>
-                <w:rFonts w:ascii="Calibri" w:hAnsi="Calibri"/>
-              </w:rPr>
-              <w:t>-ex</w:t>
+              <w:right w:val="single" w:sz="4" w:space="0" w:color="auto"/>
+            </w:tcBorders>
+            <w:tcMar>
+              <w:top w:w="55" w:type="dxa"/>
+              <w:left w:w="55" w:type="dxa"/>
+              <w:bottom w:w="55" w:type="dxa"/>
+              <w:right w:w="55" w:type="dxa"/>
+            </w:tcMar>
+          </w:tcPr>
+          <w:p>
+            <w:pPr>
+              <w:pStyle w:val="TableContents"/>
+              <w:rPr>
+                <w:rFonts w:ascii="Calibri" w:hAnsi="Calibri"/>
+              </w:rPr>
+            </w:pPr>
+            <w:r>
+              <w:rPr>
+                <w:rFonts w:ascii="Calibri" w:hAnsi="Calibri"/>
+              </w:rPr>
+              <w:t>--import-all</w:t>
+            </w:r>
+            <w:r>
+              <w:rPr>
+                <w:rFonts w:ascii="Calibri" w:hAnsi="Calibri"/>
+              </w:rPr>
+              <w:t>-files</w:t>
+            </w:r>
+            <w:r>
+              <w:rPr>
+                <w:rFonts w:ascii="Calibri" w:hAnsi="Calibri"/>
+              </w:rPr>
+              <w:t>=path/to/folder</w:t>
+            </w:r>
+          </w:p>
+        </w:tc>
+        <w:tc>
+          <w:tcPr>
+            <w:tcW w:w="5210" w:type="dxa"/>
+            <w:tcBorders>
+              <w:top w:val="single" w:sz="4" w:space="0" w:color="auto"/>
+              <w:left w:val="single" w:sz="4" w:space="0" w:color="auto"/>
+              <w:bottom w:val="single" w:sz="4" w:space="0" w:color="auto"/>
+              <w:right w:val="single" w:sz="4" w:space="0" w:color="auto"/>
+            </w:tcBorders>
+            <w:tcMar>
+              <w:top w:w="55" w:type="dxa"/>
+              <w:left w:w="55" w:type="dxa"/>
+              <w:bottom w:w="55" w:type="dxa"/>
+              <w:right w:w="55" w:type="dxa"/>
+            </w:tcMar>
+          </w:tcPr>
+          <w:p>
+            <w:pPr>
+              <w:pStyle w:val="TableContents"/>
+              <w:rPr>
+                <w:rFonts w:ascii="Calibri" w:hAnsi="Calibri"/>
+              </w:rPr>
+            </w:pPr>
+            <w:r>
+              <w:rPr>
+                <w:rFonts w:ascii="Calibri" w:hAnsi="Calibri"/>
+              </w:rPr>
+              <w:t>Imports from a folder all files but not subfolders</w:t>
+            </w:r>
+            <w:r>
+              <w:rPr>
+                <w:rFonts w:ascii="Calibri" w:hAnsi="Calibri"/>
+              </w:rPr>
+              <w:t xml:space="preserve"> </w:t>
+            </w:r>
+            <w:r>
+              <w:rPr>
+                <w:rFonts w:ascii="Calibri" w:hAnsi="Calibri"/>
+              </w:rPr>
+              <w:t>which are not already in the document, naming each with the base</w:t>
+            </w:r>
+            <w:r>
+              <w:rPr>
+                <w:rFonts w:ascii="Calibri" w:hAnsi="Calibri"/>
+              </w:rPr>
+              <w:t>-</w:t>
+            </w:r>
+            <w:r>
+              <w:rPr>
+                <w:rFonts w:ascii="Calibri" w:hAnsi="Calibri"/>
+              </w:rPr>
+              <w:t>name of the file, unless the --import-naming-pattern parameter is also supplied.</w:t>
+            </w:r>
+            <w:r>
+              <w:rPr>
+                <w:rFonts w:ascii="Calibri" w:hAnsi="Calibri"/>
+              </w:rPr>
+              <w:t xml:space="preserve"> </w:t>
+            </w:r>
+            <w:r>
+              <w:rPr>
+                <w:rFonts w:ascii="Calibri" w:hAnsi="Calibri"/>
+              </w:rPr>
+              <w:t>If --import-replicate-name is supplied, then all files are added to one multi-injection replicate.</w:t>
+            </w:r>
+            <w:bookmarkStart w:id="0" w:name="_GoBack"/>
+            <w:bookmarkEnd w:id="0"/>
+          </w:p>
+        </w:tc>
+      </w:tr>
+      <w:tr>
+        <w:tc>
+          <w:tcPr>
+            <w:tcW w:w="3430" w:type="dxa"/>
+            <w:tcBorders>
+              <w:top w:val="single" w:sz="4" w:space="0" w:color="auto"/>
+              <w:left w:val="single" w:sz="2" w:space="0" w:color="000000"/>
+              <w:bottom w:val="single" w:sz="4" w:space="0" w:color="auto"/>
+            </w:tcBorders>
+            <w:tcMar>
+              <w:top w:w="55" w:type="dxa"/>
+              <w:left w:w="55" w:type="dxa"/>
+              <w:bottom w:w="55" w:type="dxa"/>
+              <w:right w:w="55" w:type="dxa"/>
+            </w:tcMar>
+          </w:tcPr>
+          <w:p>
+            <w:pPr>
+              <w:pStyle w:val="TableContents"/>
+              <w:rPr>
+                <w:rFonts w:ascii="Calibri" w:hAnsi="Calibri"/>
+              </w:rPr>
+            </w:pPr>
+            <w:r>
+              <w:rPr>
+                <w:rFonts w:ascii="Calibri" w:hAnsi="Calibri"/>
+              </w:rPr>
+              <w:t>--import-naming-pattern=reg-ex</w:t>
             </w:r>
           </w:p>
         </w:tc>
@@ -1390,35 +1347,7 @@
               <w:rPr>
                 <w:rFonts w:ascii="Calibri" w:hAnsi="Calibri"/>
               </w:rPr>
-              <w:t>Import results files to individual .</w:t>
-            </w:r>
-            <w:proofErr w:type="spellStart"/>
-            <w:r>
-              <w:rPr>
-                <w:rFonts w:ascii="Calibri" w:hAnsi="Calibri"/>
-              </w:rPr>
-              <w:t>skyd</w:t>
-            </w:r>
-            <w:proofErr w:type="spellEnd"/>
-            <w:r>
-              <w:rPr>
-                <w:rFonts w:ascii="Calibri" w:hAnsi="Calibri"/>
-              </w:rPr>
-              <w:t xml:space="preserve"> files without joining them to the main document .</w:t>
-            </w:r>
-            <w:proofErr w:type="spellStart"/>
-            <w:r>
-              <w:rPr>
-                <w:rFonts w:ascii="Calibri" w:hAnsi="Calibri"/>
-              </w:rPr>
-              <w:t>skyd</w:t>
-            </w:r>
-            <w:proofErr w:type="spellEnd"/>
-            <w:r>
-              <w:rPr>
-                <w:rFonts w:ascii="Calibri" w:hAnsi="Calibri"/>
-              </w:rPr>
-              <w:t xml:space="preserve"> file. This is useful for distributed processing, as on HPC cluster.</w:t>
+              <w:t>Import results files to individual .skyd files without joining them to the main document .skyd file. This is useful for distributed processing, as on HPC cluster.</w:t>
             </w:r>
           </w:p>
         </w:tc>
@@ -1450,21 +1379,7 @@
               <w:rPr>
                 <w:rFonts w:ascii="Calibri" w:hAnsi="Calibri"/>
               </w:rPr>
-              <w:t>--import-process-count=&lt;</w:t>
-            </w:r>
-            <w:proofErr w:type="spellStart"/>
-            <w:r>
-              <w:rPr>
-                <w:rFonts w:ascii="Calibri" w:hAnsi="Calibri"/>
-              </w:rPr>
-              <w:t>num</w:t>
-            </w:r>
-            <w:proofErr w:type="spellEnd"/>
-            <w:r>
-              <w:rPr>
-                <w:rFonts w:ascii="Calibri" w:hAnsi="Calibri"/>
-              </w:rPr>
-              <w:t>&gt;</w:t>
+              <w:t>--import-process-count=&lt;num&gt;</w:t>
             </w:r>
           </w:p>
         </w:tc>
@@ -1495,7 +1410,14 @@
               <w:rPr>
                 <w:rFonts w:ascii="Calibri" w:hAnsi="Calibri"/>
               </w:rPr>
-              <w:t>A number of sub-processes will be run for single-file import, after which the results from each single file will be joined by the main process. This can produce 10x performance gains on24-core NUMA servers and 3-4x even on i7 processors, under the right conditions. Be sure to test with your system.</w:t>
+              <w:t xml:space="preserve">A number of sub-processes will be run for single-file import, after which the results from each single file will be joined by the main process. This can produce 10x performance gains on24-core NUMA servers </w:t>
+            </w:r>
+            <w:r>
+              <w:rPr>
+                <w:rFonts w:ascii="Calibri" w:hAnsi="Calibri"/>
+              </w:rPr>
+              <w:lastRenderedPageBreak/>
+              <w:t>and 3-4x even on i7 processors, under the right conditions. Be sure to test with your system.</w:t>
             </w:r>
           </w:p>
         </w:tc>
@@ -1527,21 +1449,8 @@
               <w:rPr>
                 <w:rFonts w:ascii="Calibri" w:hAnsi="Calibri"/>
               </w:rPr>
-              <w:t>--import-threads=&lt;</w:t>
-            </w:r>
-            <w:proofErr w:type="spellStart"/>
-            <w:r>
-              <w:rPr>
-                <w:rFonts w:ascii="Calibri" w:hAnsi="Calibri"/>
-              </w:rPr>
-              <w:t>num</w:t>
-            </w:r>
-            <w:proofErr w:type="spellEnd"/>
-            <w:r>
-              <w:rPr>
-                <w:rFonts w:ascii="Calibri" w:hAnsi="Calibri"/>
-              </w:rPr>
-              <w:t>&gt;</w:t>
+              <w:lastRenderedPageBreak/>
+              <w:t>--import-threads=&lt;num&gt;</w:t>
             </w:r>
           </w:p>
         </w:tc>
@@ -1616,22 +1525,165 @@
               <w:rPr>
                 <w:rFonts w:ascii="Calibri" w:hAnsi="Calibri"/>
               </w:rPr>
-              <w:lastRenderedPageBreak/>
+              <w:t>--import-lockmass-positive</w:t>
+            </w:r>
+          </w:p>
+        </w:tc>
+        <w:tc>
+          <w:tcPr>
+            <w:tcW w:w="5210" w:type="dxa"/>
+            <w:tcBorders>
+              <w:top w:val="single" w:sz="4" w:space="0" w:color="auto"/>
+              <w:left w:val="single" w:sz="2" w:space="0" w:color="000000"/>
+              <w:bottom w:val="single" w:sz="2" w:space="0" w:color="000000"/>
+              <w:right w:val="single" w:sz="2" w:space="0" w:color="000000"/>
+            </w:tcBorders>
+            <w:tcMar>
+              <w:top w:w="55" w:type="dxa"/>
+              <w:left w:w="55" w:type="dxa"/>
+              <w:bottom w:w="55" w:type="dxa"/>
+              <w:right w:w="55" w:type="dxa"/>
+            </w:tcMar>
+          </w:tcPr>
+          <w:p>
+            <w:pPr>
+              <w:pStyle w:val="TableContents"/>
+              <w:rPr>
+                <w:rFonts w:ascii="Calibri" w:hAnsi="Calibri"/>
+              </w:rPr>
+            </w:pPr>
+            <w:r>
+              <w:rPr>
+                <w:rFonts w:ascii="Calibri" w:hAnsi="Calibri"/>
+              </w:rPr>
+              <w:t xml:space="preserve">Waters lockmass correction </w:t>
+            </w:r>
+            <w:r>
+              <w:rPr>
+                <w:rFonts w:ascii="Calibri" w:hAnsi="Calibri"/>
+                <w:i/>
+              </w:rPr>
+              <w:t>m/z</w:t>
+            </w:r>
+            <w:r>
+              <w:rPr>
+                <w:rFonts w:ascii="Calibri" w:hAnsi="Calibri"/>
+              </w:rPr>
+              <w:t xml:space="preserve"> for positive ion scans.</w:t>
+            </w:r>
+          </w:p>
+        </w:tc>
+      </w:tr>
+      <w:tr>
+        <w:tc>
+          <w:tcPr>
+            <w:tcW w:w="3430" w:type="dxa"/>
+            <w:tcBorders>
+              <w:top w:val="single" w:sz="4" w:space="0" w:color="auto"/>
+              <w:left w:val="single" w:sz="2" w:space="0" w:color="000000"/>
+              <w:bottom w:val="single" w:sz="2" w:space="0" w:color="000000"/>
+            </w:tcBorders>
+            <w:tcMar>
+              <w:top w:w="55" w:type="dxa"/>
+              <w:left w:w="55" w:type="dxa"/>
+              <w:bottom w:w="55" w:type="dxa"/>
+              <w:right w:w="55" w:type="dxa"/>
+            </w:tcMar>
+          </w:tcPr>
+          <w:p>
+            <w:pPr>
+              <w:pStyle w:val="TableContents"/>
+              <w:rPr>
+                <w:rFonts w:ascii="Calibri" w:hAnsi="Calibri"/>
+              </w:rPr>
+            </w:pPr>
+            <w:r>
+              <w:rPr>
+                <w:rFonts w:ascii="Calibri" w:hAnsi="Calibri"/>
+              </w:rPr>
+              <w:t>--import-lockmass-negative</w:t>
+            </w:r>
+          </w:p>
+        </w:tc>
+        <w:tc>
+          <w:tcPr>
+            <w:tcW w:w="5210" w:type="dxa"/>
+            <w:tcBorders>
+              <w:top w:val="single" w:sz="4" w:space="0" w:color="auto"/>
+              <w:left w:val="single" w:sz="2" w:space="0" w:color="000000"/>
+              <w:bottom w:val="single" w:sz="2" w:space="0" w:color="000000"/>
+              <w:right w:val="single" w:sz="2" w:space="0" w:color="000000"/>
+            </w:tcBorders>
+            <w:tcMar>
+              <w:top w:w="55" w:type="dxa"/>
+              <w:left w:w="55" w:type="dxa"/>
+              <w:bottom w:w="55" w:type="dxa"/>
+              <w:right w:w="55" w:type="dxa"/>
+            </w:tcMar>
+          </w:tcPr>
+          <w:p>
+            <w:pPr>
+              <w:pStyle w:val="TableContents"/>
+              <w:rPr>
+                <w:rFonts w:ascii="Calibri" w:hAnsi="Calibri"/>
+              </w:rPr>
+            </w:pPr>
+            <w:r>
+              <w:rPr>
+                <w:rFonts w:ascii="Calibri" w:hAnsi="Calibri"/>
+              </w:rPr>
+              <w:t xml:space="preserve">Waters lockmass correction </w:t>
+            </w:r>
+            <w:r>
+              <w:rPr>
+                <w:rFonts w:ascii="Calibri" w:hAnsi="Calibri"/>
+                <w:i/>
+              </w:rPr>
+              <w:t>m/z</w:t>
+            </w:r>
+            <w:r>
+              <w:rPr>
+                <w:rFonts w:ascii="Calibri" w:hAnsi="Calibri"/>
+              </w:rPr>
+              <w:t xml:space="preserve"> for negative ion scans.</w:t>
+            </w:r>
+          </w:p>
+        </w:tc>
+      </w:tr>
+      <w:tr>
+        <w:tc>
+          <w:tcPr>
+            <w:tcW w:w="3430" w:type="dxa"/>
+            <w:tcBorders>
+              <w:top w:val="single" w:sz="4" w:space="0" w:color="auto"/>
+              <w:left w:val="single" w:sz="2" w:space="0" w:color="000000"/>
+              <w:bottom w:val="single" w:sz="2" w:space="0" w:color="000000"/>
+            </w:tcBorders>
+            <w:tcMar>
+              <w:top w:w="55" w:type="dxa"/>
+              <w:left w:w="55" w:type="dxa"/>
+              <w:bottom w:w="55" w:type="dxa"/>
+              <w:right w:w="55" w:type="dxa"/>
+            </w:tcMar>
+          </w:tcPr>
+          <w:p>
+            <w:pPr>
+              <w:pStyle w:val="TableContents"/>
+              <w:rPr>
+                <w:rFonts w:ascii="Calibri" w:hAnsi="Calibri"/>
+              </w:rPr>
+            </w:pPr>
+            <w:r>
+              <w:rPr>
+                <w:rFonts w:ascii="Calibri" w:hAnsi="Calibri"/>
+              </w:rPr>
               <w:t>--import-</w:t>
             </w:r>
-            <w:proofErr w:type="spellStart"/>
-            <w:r>
-              <w:rPr>
-                <w:rFonts w:ascii="Calibri" w:hAnsi="Calibri"/>
-              </w:rPr>
-              <w:t>lockmass</w:t>
-            </w:r>
-            <w:proofErr w:type="spellEnd"/>
-            <w:r>
-              <w:rPr>
-                <w:rFonts w:ascii="Calibri" w:hAnsi="Calibri"/>
-              </w:rPr>
-              <w:t>-positive</w:t>
+            <w:r>
+              <w:rPr>
+                <w:rFonts w:ascii="Calibri" w:hAnsi="Calibri"/>
+              </w:rPr>
+              <w:t>lockmass-tolerance</w:t>
             </w:r>
           </w:p>
         </w:tc>
@@ -1662,229 +1714,7 @@
               <w:rPr>
                 <w:rFonts w:ascii="Calibri" w:hAnsi="Calibri"/>
               </w:rPr>
-              <w:t xml:space="preserve">Waters </w:t>
-            </w:r>
-            <w:proofErr w:type="spellStart"/>
-            <w:r>
-              <w:rPr>
-                <w:rFonts w:ascii="Calibri" w:hAnsi="Calibri"/>
-              </w:rPr>
-              <w:t>lockmass</w:t>
-            </w:r>
-            <w:proofErr w:type="spellEnd"/>
-            <w:r>
-              <w:rPr>
-                <w:rFonts w:ascii="Calibri" w:hAnsi="Calibri"/>
-              </w:rPr>
-              <w:t xml:space="preserve"> correction </w:t>
-            </w:r>
-            <w:r>
-              <w:rPr>
-                <w:rFonts w:ascii="Calibri" w:hAnsi="Calibri"/>
-                <w:i/>
-              </w:rPr>
-              <w:t>m/z</w:t>
-            </w:r>
-            <w:r>
-              <w:rPr>
-                <w:rFonts w:ascii="Calibri" w:hAnsi="Calibri"/>
-              </w:rPr>
-              <w:t xml:space="preserve"> for positive ion scans.</w:t>
-            </w:r>
-          </w:p>
-        </w:tc>
-      </w:tr>
-      <w:tr>
-        <w:tc>
-          <w:tcPr>
-            <w:tcW w:w="3430" w:type="dxa"/>
-            <w:tcBorders>
-              <w:top w:val="single" w:sz="4" w:space="0" w:color="auto"/>
-              <w:left w:val="single" w:sz="2" w:space="0" w:color="000000"/>
-              <w:bottom w:val="single" w:sz="2" w:space="0" w:color="000000"/>
-            </w:tcBorders>
-            <w:tcMar>
-              <w:top w:w="55" w:type="dxa"/>
-              <w:left w:w="55" w:type="dxa"/>
-              <w:bottom w:w="55" w:type="dxa"/>
-              <w:right w:w="55" w:type="dxa"/>
-            </w:tcMar>
-          </w:tcPr>
-          <w:p>
-            <w:pPr>
-              <w:pStyle w:val="TableContents"/>
-              <w:rPr>
-                <w:rFonts w:ascii="Calibri" w:hAnsi="Calibri"/>
-              </w:rPr>
-            </w:pPr>
-            <w:r>
-              <w:rPr>
-                <w:rFonts w:ascii="Calibri" w:hAnsi="Calibri"/>
-              </w:rPr>
-              <w:t>--import-</w:t>
-            </w:r>
-            <w:proofErr w:type="spellStart"/>
-            <w:r>
-              <w:rPr>
-                <w:rFonts w:ascii="Calibri" w:hAnsi="Calibri"/>
-              </w:rPr>
-              <w:t>lockmass</w:t>
-            </w:r>
-            <w:proofErr w:type="spellEnd"/>
-            <w:r>
-              <w:rPr>
-                <w:rFonts w:ascii="Calibri" w:hAnsi="Calibri"/>
-              </w:rPr>
-              <w:t>-negative</w:t>
-            </w:r>
-          </w:p>
-        </w:tc>
-        <w:tc>
-          <w:tcPr>
-            <w:tcW w:w="5210" w:type="dxa"/>
-            <w:tcBorders>
-              <w:top w:val="single" w:sz="4" w:space="0" w:color="auto"/>
-              <w:left w:val="single" w:sz="2" w:space="0" w:color="000000"/>
-              <w:bottom w:val="single" w:sz="2" w:space="0" w:color="000000"/>
-              <w:right w:val="single" w:sz="2" w:space="0" w:color="000000"/>
-            </w:tcBorders>
-            <w:tcMar>
-              <w:top w:w="55" w:type="dxa"/>
-              <w:left w:w="55" w:type="dxa"/>
-              <w:bottom w:w="55" w:type="dxa"/>
-              <w:right w:w="55" w:type="dxa"/>
-            </w:tcMar>
-          </w:tcPr>
-          <w:p>
-            <w:pPr>
-              <w:pStyle w:val="TableContents"/>
-              <w:rPr>
-                <w:rFonts w:ascii="Calibri" w:hAnsi="Calibri"/>
-              </w:rPr>
-            </w:pPr>
-            <w:r>
-              <w:rPr>
-                <w:rFonts w:ascii="Calibri" w:hAnsi="Calibri"/>
-              </w:rPr>
-              <w:t xml:space="preserve">Waters </w:t>
-            </w:r>
-            <w:proofErr w:type="spellStart"/>
-            <w:r>
-              <w:rPr>
-                <w:rFonts w:ascii="Calibri" w:hAnsi="Calibri"/>
-              </w:rPr>
-              <w:t>lockmass</w:t>
-            </w:r>
-            <w:proofErr w:type="spellEnd"/>
-            <w:r>
-              <w:rPr>
-                <w:rFonts w:ascii="Calibri" w:hAnsi="Calibri"/>
-              </w:rPr>
-              <w:t xml:space="preserve"> correction </w:t>
-            </w:r>
-            <w:r>
-              <w:rPr>
-                <w:rFonts w:ascii="Calibri" w:hAnsi="Calibri"/>
-                <w:i/>
-              </w:rPr>
-              <w:t>m/z</w:t>
-            </w:r>
-            <w:r>
-              <w:rPr>
-                <w:rFonts w:ascii="Calibri" w:hAnsi="Calibri"/>
-              </w:rPr>
-              <w:t xml:space="preserve"> for negative ion scans.</w:t>
-            </w:r>
-          </w:p>
-        </w:tc>
-      </w:tr>
-      <w:tr>
-        <w:tc>
-          <w:tcPr>
-            <w:tcW w:w="3430" w:type="dxa"/>
-            <w:tcBorders>
-              <w:top w:val="single" w:sz="4" w:space="0" w:color="auto"/>
-              <w:left w:val="single" w:sz="2" w:space="0" w:color="000000"/>
-              <w:bottom w:val="single" w:sz="2" w:space="0" w:color="000000"/>
-            </w:tcBorders>
-            <w:tcMar>
-              <w:top w:w="55" w:type="dxa"/>
-              <w:left w:w="55" w:type="dxa"/>
-              <w:bottom w:w="55" w:type="dxa"/>
-              <w:right w:w="55" w:type="dxa"/>
-            </w:tcMar>
-          </w:tcPr>
-          <w:p>
-            <w:pPr>
-              <w:pStyle w:val="TableContents"/>
-              <w:rPr>
-                <w:rFonts w:ascii="Calibri" w:hAnsi="Calibri"/>
-              </w:rPr>
-            </w:pPr>
-            <w:r>
-              <w:rPr>
-                <w:rFonts w:ascii="Calibri" w:hAnsi="Calibri"/>
-              </w:rPr>
-              <w:t>--import-</w:t>
-            </w:r>
-            <w:proofErr w:type="spellStart"/>
-            <w:r>
-              <w:rPr>
-                <w:rFonts w:ascii="Calibri" w:hAnsi="Calibri"/>
-              </w:rPr>
-              <w:t>lockmass</w:t>
-            </w:r>
-            <w:proofErr w:type="spellEnd"/>
-            <w:r>
-              <w:rPr>
-                <w:rFonts w:ascii="Calibri" w:hAnsi="Calibri"/>
-              </w:rPr>
-              <w:t>-tolerance</w:t>
-            </w:r>
-          </w:p>
-        </w:tc>
-        <w:tc>
-          <w:tcPr>
-            <w:tcW w:w="5210" w:type="dxa"/>
-            <w:tcBorders>
-              <w:top w:val="single" w:sz="4" w:space="0" w:color="auto"/>
-              <w:left w:val="single" w:sz="2" w:space="0" w:color="000000"/>
-              <w:bottom w:val="single" w:sz="2" w:space="0" w:color="000000"/>
-              <w:right w:val="single" w:sz="2" w:space="0" w:color="000000"/>
-            </w:tcBorders>
-            <w:tcMar>
-              <w:top w:w="55" w:type="dxa"/>
-              <w:left w:w="55" w:type="dxa"/>
-              <w:bottom w:w="55" w:type="dxa"/>
-              <w:right w:w="55" w:type="dxa"/>
-            </w:tcMar>
-          </w:tcPr>
-          <w:p>
-            <w:pPr>
-              <w:pStyle w:val="TableContents"/>
-              <w:rPr>
-                <w:rFonts w:ascii="Calibri" w:hAnsi="Calibri"/>
-              </w:rPr>
-            </w:pPr>
-            <w:r>
-              <w:rPr>
-                <w:rFonts w:ascii="Calibri" w:hAnsi="Calibri"/>
-              </w:rPr>
-              <w:t xml:space="preserve">Waters </w:t>
-            </w:r>
-            <w:proofErr w:type="spellStart"/>
-            <w:r>
-              <w:rPr>
-                <w:rFonts w:ascii="Calibri" w:hAnsi="Calibri"/>
-              </w:rPr>
-              <w:t>lockmass</w:t>
-            </w:r>
-            <w:proofErr w:type="spellEnd"/>
-            <w:r>
-              <w:rPr>
-                <w:rFonts w:ascii="Calibri" w:hAnsi="Calibri"/>
-              </w:rPr>
-              <w:t xml:space="preserve"> correction tolerance (Da). </w:t>
+              <w:t xml:space="preserve">Waters lockmass correction tolerance (Da). </w:t>
             </w:r>
           </w:p>
         </w:tc>
@@ -2050,21 +1880,7 @@
               <w:rPr>
                 <w:rFonts w:ascii="Calibri" w:hAnsi="Calibri"/>
               </w:rPr>
-              <w:t xml:space="preserve">This option will cause a new model to be created, using the </w:t>
-            </w:r>
-            <w:proofErr w:type="spellStart"/>
-            <w:r>
-              <w:rPr>
-                <w:rFonts w:ascii="Calibri" w:hAnsi="Calibri"/>
-              </w:rPr>
-              <w:t>mProphet</w:t>
-            </w:r>
-            <w:proofErr w:type="spellEnd"/>
-            <w:r>
-              <w:rPr>
-                <w:rFonts w:ascii="Calibri" w:hAnsi="Calibri"/>
-              </w:rPr>
-              <w:t xml:space="preserve"> algorithm with all available scores for the results found in the document. (requires --reintegrate-model-name)</w:t>
+              <w:t>This option will cause a new model to be created, using the mProphet algorithm with all available scores for the results found in the document. (requires --reintegrate-model-name)</w:t>
             </w:r>
           </w:p>
         </w:tc>
@@ -2247,10 +2063,7 @@
         <w:pStyle w:val="Heading2"/>
       </w:pPr>
       <w:r>
-        <w:t xml:space="preserve">Importing </w:t>
-      </w:r>
-      <w:r>
-        <w:t>other Skyline documents</w:t>
+        <w:t>Importing other Skyline documents</w:t>
       </w:r>
     </w:p>
     <w:tbl>
@@ -2279,19 +2092,7 @@
               <w:rPr>
                 <w:rFonts w:asciiTheme="minorHAnsi" w:hAnsiTheme="minorHAnsi"/>
               </w:rPr>
-              <w:t>--import-</w:t>
-            </w:r>
-            <w:r>
-              <w:rPr>
-                <w:rFonts w:asciiTheme="minorHAnsi" w:hAnsiTheme="minorHAnsi"/>
-              </w:rPr>
-              <w:t>document</w:t>
-            </w:r>
-            <w:r>
-              <w:rPr>
-                <w:rFonts w:asciiTheme="minorHAnsi" w:hAnsiTheme="minorHAnsi"/>
-              </w:rPr>
-              <w:t>=path/to/file</w:t>
+              <w:t>--import-document=path/to/file</w:t>
             </w:r>
           </w:p>
         </w:tc>
@@ -2309,19 +2110,7 @@
               <w:rPr>
                 <w:rFonts w:asciiTheme="minorHAnsi" w:hAnsiTheme="minorHAnsi"/>
               </w:rPr>
-              <w:t>Import a</w:t>
-            </w:r>
-            <w:r>
-              <w:rPr>
-                <w:rFonts w:asciiTheme="minorHAnsi" w:hAnsiTheme="minorHAnsi"/>
-              </w:rPr>
-              <w:t>nother Skyline document</w:t>
-            </w:r>
-            <w:r>
-              <w:rPr>
-                <w:rFonts w:asciiTheme="minorHAnsi" w:hAnsiTheme="minorHAnsi"/>
-              </w:rPr>
-              <w:t xml:space="preserve"> file into the open document.</w:t>
+              <w:t>Import another Skyline document file into the open document.</w:t>
             </w:r>
             <w:r>
               <w:rPr>
@@ -2347,29 +2136,21 @@
               <w:rPr>
                 <w:rFonts w:asciiTheme="minorHAnsi" w:hAnsiTheme="minorHAnsi"/>
               </w:rPr>
-              <w:t>--</w:t>
-            </w:r>
-            <w:r>
-              <w:rPr>
-                <w:rFonts w:asciiTheme="minorHAnsi" w:hAnsiTheme="minorHAnsi"/>
-              </w:rPr>
-              <w:t>import-document-results=</w:t>
-            </w:r>
-          </w:p>
-          <w:p>
-            <w:pPr>
-              <w:rPr>
-                <w:rFonts w:asciiTheme="minorHAnsi" w:hAnsiTheme="minorHAnsi"/>
-              </w:rPr>
-            </w:pPr>
-            <w:proofErr w:type="spellStart"/>
+              <w:t>--import-document-results=</w:t>
+            </w:r>
+          </w:p>
+          <w:p>
+            <w:pPr>
+              <w:rPr>
+                <w:rFonts w:asciiTheme="minorHAnsi" w:hAnsiTheme="minorHAnsi"/>
+              </w:rPr>
+            </w:pPr>
             <w:r>
               <w:rPr>
                 <w:rFonts w:asciiTheme="minorHAnsi" w:hAnsiTheme="minorHAnsi"/>
               </w:rPr>
               <w:t>remove|merge_names|merge_indices|add</w:t>
             </w:r>
-            <w:proofErr w:type="spellEnd"/>
           </w:p>
         </w:tc>
         <w:tc>
@@ -2386,19 +2167,14 @@
               <w:rPr>
                 <w:rFonts w:asciiTheme="minorHAnsi" w:hAnsiTheme="minorHAnsi"/>
               </w:rPr>
-              <w:t>Determines how any results in the imported document are handled</w:t>
-            </w:r>
-            <w:r>
-              <w:rPr>
-                <w:rFonts w:asciiTheme="minorHAnsi" w:hAnsiTheme="minorHAnsi"/>
-              </w:rPr>
-              <w:t>.</w:t>
-            </w:r>
-            <w:r>
-              <w:rPr>
-                <w:rFonts w:asciiTheme="minorHAnsi" w:hAnsiTheme="minorHAnsi"/>
-              </w:rPr>
-              <w:t xml:space="preserve"> The default is to remove them.</w:t>
+              <w:t xml:space="preserve">Determines how any results in the imported document are handled. The </w:t>
+            </w:r>
+            <w:r>
+              <w:rPr>
+                <w:rFonts w:asciiTheme="minorHAnsi" w:hAnsiTheme="minorHAnsi"/>
+              </w:rPr>
+              <w:lastRenderedPageBreak/>
+              <w:t>default is to remove them.</w:t>
             </w:r>
           </w:p>
         </w:tc>
@@ -2418,6 +2194,7 @@
               <w:rPr>
                 <w:rFonts w:asciiTheme="minorHAnsi" w:hAnsiTheme="minorHAnsi"/>
               </w:rPr>
+              <w:lastRenderedPageBreak/>
               <w:t>--import-document-merge-peptides</w:t>
             </w:r>
           </w:p>
@@ -2494,21 +2271,7 @@
               <w:rPr>
                 <w:rFonts w:asciiTheme="minorHAnsi" w:hAnsiTheme="minorHAnsi"/>
               </w:rPr>
-              <w:t>--import-</w:t>
-            </w:r>
-            <w:proofErr w:type="spellStart"/>
-            <w:r>
-              <w:rPr>
-                <w:rFonts w:asciiTheme="minorHAnsi" w:hAnsiTheme="minorHAnsi"/>
-              </w:rPr>
-              <w:t>fasta</w:t>
-            </w:r>
-            <w:proofErr w:type="spellEnd"/>
-            <w:r>
-              <w:rPr>
-                <w:rFonts w:asciiTheme="minorHAnsi" w:hAnsiTheme="minorHAnsi"/>
-              </w:rPr>
-              <w:t>=path/to/file</w:t>
+              <w:t>--import-fasta=path/to/file</w:t>
             </w:r>
           </w:p>
         </w:tc>
@@ -2578,7 +2341,6 @@
         <w:pStyle w:val="Heading2"/>
       </w:pPr>
       <w:r>
-        <w:lastRenderedPageBreak/>
         <w:t>Importing peptide searches</w:t>
       </w:r>
     </w:p>
@@ -2650,21 +2412,7 @@
               <w:rPr>
                 <w:rFonts w:asciiTheme="minorHAnsi" w:hAnsiTheme="minorHAnsi"/>
               </w:rPr>
-              <w:t xml:space="preserve"> Use –import-</w:t>
-            </w:r>
-            <w:proofErr w:type="spellStart"/>
-            <w:r>
-              <w:rPr>
-                <w:rFonts w:asciiTheme="minorHAnsi" w:hAnsiTheme="minorHAnsi"/>
-              </w:rPr>
-              <w:t>fasta</w:t>
-            </w:r>
-            <w:proofErr w:type="spellEnd"/>
-            <w:r>
-              <w:rPr>
-                <w:rFonts w:asciiTheme="minorHAnsi" w:hAnsiTheme="minorHAnsi"/>
-              </w:rPr>
-              <w:t xml:space="preserve"> argument to add matched peptides as targets.</w:t>
+              <w:t xml:space="preserve"> Use –import-fasta argument to add matched peptides as targets.</w:t>
             </w:r>
           </w:p>
         </w:tc>
@@ -2746,21 +2494,7 @@
               <w:rPr>
                 <w:rFonts w:asciiTheme="minorHAnsi" w:hAnsiTheme="minorHAnsi"/>
               </w:rPr>
-              <w:t>--import-search-</w:t>
-            </w:r>
-            <w:proofErr w:type="spellStart"/>
-            <w:r>
-              <w:rPr>
-                <w:rFonts w:asciiTheme="minorHAnsi" w:hAnsiTheme="minorHAnsi"/>
-              </w:rPr>
-              <w:t>add</w:t>
-            </w:r>
-            <w:proofErr w:type="spellEnd"/>
-            <w:r>
-              <w:rPr>
-                <w:rFonts w:asciiTheme="minorHAnsi" w:hAnsiTheme="minorHAnsi"/>
-              </w:rPr>
-              <w:t>-mods</w:t>
+              <w:t>--import-search-add-mods</w:t>
             </w:r>
           </w:p>
         </w:tc>
@@ -2918,35 +2652,7 @@
               <w:rPr>
                 <w:rFonts w:asciiTheme="minorHAnsi" w:hAnsiTheme="minorHAnsi"/>
               </w:rPr>
-              <w:t xml:space="preserve">Import an assay library transition list with columns for </w:t>
-            </w:r>
-            <w:proofErr w:type="spellStart"/>
-            <w:r>
-              <w:rPr>
-                <w:rFonts w:asciiTheme="minorHAnsi" w:hAnsiTheme="minorHAnsi"/>
-              </w:rPr>
-              <w:t>iRT</w:t>
-            </w:r>
-            <w:proofErr w:type="spellEnd"/>
-            <w:r>
-              <w:rPr>
-                <w:rFonts w:asciiTheme="minorHAnsi" w:hAnsiTheme="minorHAnsi"/>
-              </w:rPr>
-              <w:t xml:space="preserve"> and relative product ion abundance to create an </w:t>
-            </w:r>
-            <w:proofErr w:type="spellStart"/>
-            <w:r>
-              <w:rPr>
-                <w:rFonts w:asciiTheme="minorHAnsi" w:hAnsiTheme="minorHAnsi"/>
-              </w:rPr>
-              <w:t>iRT</w:t>
-            </w:r>
-            <w:proofErr w:type="spellEnd"/>
-            <w:r>
-              <w:rPr>
-                <w:rFonts w:asciiTheme="minorHAnsi" w:hAnsiTheme="minorHAnsi"/>
-              </w:rPr>
-              <w:t xml:space="preserve"> calculator and spectral library for enhanced peak picking.</w:t>
+              <w:t>Import an assay library transition list with columns for iRT and relative product ion abundance to create an iRT calculator and spectral library for enhanced peak picking.</w:t>
             </w:r>
           </w:p>
         </w:tc>
@@ -3016,21 +2722,7 @@
               <w:rPr>
                 <w:rFonts w:asciiTheme="minorHAnsi" w:hAnsiTheme="minorHAnsi"/>
               </w:rPr>
-              <w:t>--</w:t>
-            </w:r>
-            <w:proofErr w:type="spellStart"/>
-            <w:r>
-              <w:rPr>
-                <w:rFonts w:asciiTheme="minorHAnsi" w:hAnsiTheme="minorHAnsi"/>
-              </w:rPr>
-              <w:t>irt</w:t>
-            </w:r>
-            <w:proofErr w:type="spellEnd"/>
-            <w:r>
-              <w:rPr>
-                <w:rFonts w:asciiTheme="minorHAnsi" w:hAnsiTheme="minorHAnsi"/>
-              </w:rPr>
-              <w:t>-standards-group-name=&lt;name&gt;</w:t>
+              <w:t>--irt-standards-group-name=&lt;name&gt;</w:t>
             </w:r>
           </w:p>
         </w:tc>
@@ -3048,21 +2740,7 @@
               <w:rPr>
                 <w:rFonts w:asciiTheme="minorHAnsi" w:hAnsiTheme="minorHAnsi"/>
               </w:rPr>
-              <w:t xml:space="preserve">The name of a protein or peptide list containing the </w:t>
-            </w:r>
-            <w:proofErr w:type="spellStart"/>
-            <w:r>
-              <w:rPr>
-                <w:rFonts w:asciiTheme="minorHAnsi" w:hAnsiTheme="minorHAnsi"/>
-              </w:rPr>
-              <w:t>iRT</w:t>
-            </w:r>
-            <w:proofErr w:type="spellEnd"/>
-            <w:r>
-              <w:rPr>
-                <w:rFonts w:asciiTheme="minorHAnsi" w:hAnsiTheme="minorHAnsi"/>
-              </w:rPr>
-              <w:t xml:space="preserve"> standards within an imported assay library. (optional)</w:t>
+              <w:t>The name of a protein or peptide list containing the iRT standards within an imported assay library. (optional)</w:t>
             </w:r>
           </w:p>
         </w:tc>
@@ -3082,21 +2760,7 @@
               <w:rPr>
                 <w:rFonts w:asciiTheme="minorHAnsi" w:hAnsiTheme="minorHAnsi"/>
               </w:rPr>
-              <w:t>--</w:t>
-            </w:r>
-            <w:proofErr w:type="spellStart"/>
-            <w:r>
-              <w:rPr>
-                <w:rFonts w:asciiTheme="minorHAnsi" w:hAnsiTheme="minorHAnsi"/>
-              </w:rPr>
-              <w:t>irt</w:t>
-            </w:r>
-            <w:proofErr w:type="spellEnd"/>
-            <w:r>
-              <w:rPr>
-                <w:rFonts w:asciiTheme="minorHAnsi" w:hAnsiTheme="minorHAnsi"/>
-              </w:rPr>
-              <w:t>-standards-file=path/to/file</w:t>
+              <w:t>--irt-standards-file=path/to/file</w:t>
             </w:r>
           </w:p>
         </w:tc>
@@ -3114,21 +2778,7 @@
               <w:rPr>
                 <w:rFonts w:asciiTheme="minorHAnsi" w:hAnsiTheme="minorHAnsi"/>
               </w:rPr>
-              <w:t xml:space="preserve">The path to a separate assay library containing the </w:t>
-            </w:r>
-            <w:proofErr w:type="spellStart"/>
-            <w:r>
-              <w:rPr>
-                <w:rFonts w:asciiTheme="minorHAnsi" w:hAnsiTheme="minorHAnsi"/>
-              </w:rPr>
-              <w:t>iRT</w:t>
-            </w:r>
-            <w:proofErr w:type="spellEnd"/>
-            <w:r>
-              <w:rPr>
-                <w:rFonts w:asciiTheme="minorHAnsi" w:hAnsiTheme="minorHAnsi"/>
-              </w:rPr>
-              <w:t xml:space="preserve"> standards to be applied to an imported assay library. (optional)</w:t>
+              <w:t>The path to a separate assay library containing the iRT standards to be applied to an imported assay library. (optional)</w:t>
             </w:r>
           </w:p>
         </w:tc>
@@ -3148,21 +2798,7 @@
               <w:rPr>
                 <w:rFonts w:asciiTheme="minorHAnsi" w:hAnsiTheme="minorHAnsi"/>
               </w:rPr>
-              <w:t>--</w:t>
-            </w:r>
-            <w:proofErr w:type="spellStart"/>
-            <w:r>
-              <w:rPr>
-                <w:rFonts w:asciiTheme="minorHAnsi" w:hAnsiTheme="minorHAnsi"/>
-              </w:rPr>
-              <w:t>irt</w:t>
-            </w:r>
-            <w:proofErr w:type="spellEnd"/>
-            <w:r>
-              <w:rPr>
-                <w:rFonts w:asciiTheme="minorHAnsi" w:hAnsiTheme="minorHAnsi"/>
-              </w:rPr>
-              <w:t>-database-path=path/to/file</w:t>
+              <w:t>--irt-database-path=path/to/file</w:t>
             </w:r>
           </w:p>
         </w:tc>
@@ -3180,100 +2816,15 @@
               <w:rPr>
                 <w:rFonts w:asciiTheme="minorHAnsi" w:hAnsiTheme="minorHAnsi"/>
               </w:rPr>
-              <w:t xml:space="preserve">The path to an existing </w:t>
-            </w:r>
-            <w:proofErr w:type="spellStart"/>
-            <w:r>
-              <w:rPr>
-                <w:rFonts w:asciiTheme="minorHAnsi" w:hAnsiTheme="minorHAnsi"/>
-              </w:rPr>
-              <w:t>iRT</w:t>
-            </w:r>
-            <w:proofErr w:type="spellEnd"/>
-            <w:r>
-              <w:rPr>
-                <w:rFonts w:asciiTheme="minorHAnsi" w:hAnsiTheme="minorHAnsi"/>
-              </w:rPr>
-              <w:t xml:space="preserve"> calculator (.</w:t>
-            </w:r>
-            <w:proofErr w:type="spellStart"/>
-            <w:r>
-              <w:rPr>
-                <w:rFonts w:asciiTheme="minorHAnsi" w:hAnsiTheme="minorHAnsi"/>
-              </w:rPr>
-              <w:t>irtdb</w:t>
-            </w:r>
-            <w:proofErr w:type="spellEnd"/>
-            <w:r>
-              <w:rPr>
-                <w:rFonts w:asciiTheme="minorHAnsi" w:hAnsiTheme="minorHAnsi"/>
-              </w:rPr>
-              <w:t xml:space="preserve"> file) to be used with an imported assay library. Or, if –</w:t>
-            </w:r>
-            <w:proofErr w:type="spellStart"/>
-            <w:r>
-              <w:rPr>
-                <w:rFonts w:asciiTheme="minorHAnsi" w:hAnsiTheme="minorHAnsi"/>
-              </w:rPr>
-              <w:t>irt</w:t>
-            </w:r>
-            <w:proofErr w:type="spellEnd"/>
-            <w:r>
-              <w:rPr>
-                <w:rFonts w:asciiTheme="minorHAnsi" w:hAnsiTheme="minorHAnsi"/>
-              </w:rPr>
-              <w:t>-standards-group-name or –</w:t>
-            </w:r>
-            <w:proofErr w:type="spellStart"/>
-            <w:r>
-              <w:rPr>
-                <w:rFonts w:asciiTheme="minorHAnsi" w:hAnsiTheme="minorHAnsi"/>
-              </w:rPr>
-              <w:t>irt</w:t>
-            </w:r>
-            <w:proofErr w:type="spellEnd"/>
-            <w:r>
-              <w:rPr>
-                <w:rFonts w:asciiTheme="minorHAnsi" w:hAnsiTheme="minorHAnsi"/>
-              </w:rPr>
-              <w:t>-standards-file are used, then this is the output path for the created .</w:t>
-            </w:r>
-            <w:proofErr w:type="spellStart"/>
-            <w:r>
-              <w:rPr>
-                <w:rFonts w:asciiTheme="minorHAnsi" w:hAnsiTheme="minorHAnsi"/>
-              </w:rPr>
-              <w:t>irtdb</w:t>
-            </w:r>
-            <w:proofErr w:type="spellEnd"/>
-            <w:r>
-              <w:rPr>
-                <w:rFonts w:asciiTheme="minorHAnsi" w:hAnsiTheme="minorHAnsi"/>
-              </w:rPr>
-              <w:t xml:space="preserve"> file. (optional) The default </w:t>
-            </w:r>
-            <w:proofErr w:type="spellStart"/>
-            <w:r>
-              <w:rPr>
-                <w:rFonts w:asciiTheme="minorHAnsi" w:hAnsiTheme="minorHAnsi"/>
-              </w:rPr>
-              <w:t>iRT</w:t>
-            </w:r>
-            <w:proofErr w:type="spellEnd"/>
-            <w:r>
-              <w:rPr>
-                <w:rFonts w:asciiTheme="minorHAnsi" w:hAnsiTheme="minorHAnsi"/>
-              </w:rPr>
-              <w:t xml:space="preserve"> calculator path is path/to/</w:t>
-            </w:r>
-            <w:proofErr w:type="spellStart"/>
-            <w:r>
-              <w:rPr>
-                <w:rFonts w:asciiTheme="minorHAnsi" w:hAnsiTheme="minorHAnsi"/>
-              </w:rPr>
-              <w:t>document.irtdb</w:t>
-            </w:r>
-            <w:proofErr w:type="spellEnd"/>
+              <w:t xml:space="preserve">The path to an existing iRT calculator (.irtdb file) </w:t>
+            </w:r>
+            <w:r>
+              <w:rPr>
+                <w:rFonts w:asciiTheme="minorHAnsi" w:hAnsiTheme="minorHAnsi"/>
+              </w:rPr>
+              <w:lastRenderedPageBreak/>
+              <w:t>to be used with an imported assay library. Or, if –irt-standards-group-name or –irt-standards-file are used, then this is the output path for the created .irtdb file. (optional) The default iRT calculator path is path/to/document.irtdb</w:t>
+            </w:r>
           </w:p>
         </w:tc>
       </w:tr>
@@ -3292,21 +2843,8 @@
               <w:rPr>
                 <w:rFonts w:asciiTheme="minorHAnsi" w:hAnsiTheme="minorHAnsi"/>
               </w:rPr>
-              <w:t>--</w:t>
-            </w:r>
-            <w:proofErr w:type="spellStart"/>
-            <w:r>
-              <w:rPr>
-                <w:rFonts w:asciiTheme="minorHAnsi" w:hAnsiTheme="minorHAnsi"/>
-              </w:rPr>
-              <w:t>irt</w:t>
-            </w:r>
-            <w:proofErr w:type="spellEnd"/>
-            <w:r>
-              <w:rPr>
-                <w:rFonts w:asciiTheme="minorHAnsi" w:hAnsiTheme="minorHAnsi"/>
-              </w:rPr>
-              <w:t>-calc-name=&lt;name&gt;</w:t>
+              <w:lastRenderedPageBreak/>
+              <w:t>--irt-calc-name=&lt;name&gt;</w:t>
             </w:r>
           </w:p>
         </w:tc>
@@ -3324,21 +2862,7 @@
               <w:rPr>
                 <w:rFonts w:asciiTheme="minorHAnsi" w:hAnsiTheme="minorHAnsi"/>
               </w:rPr>
-              <w:t xml:space="preserve">The name for the </w:t>
-            </w:r>
-            <w:proofErr w:type="spellStart"/>
-            <w:r>
-              <w:rPr>
-                <w:rFonts w:asciiTheme="minorHAnsi" w:hAnsiTheme="minorHAnsi"/>
-              </w:rPr>
-              <w:t>iRT</w:t>
-            </w:r>
-            <w:proofErr w:type="spellEnd"/>
-            <w:r>
-              <w:rPr>
-                <w:rFonts w:asciiTheme="minorHAnsi" w:hAnsiTheme="minorHAnsi"/>
-              </w:rPr>
-              <w:t xml:space="preserve"> calculator created during assay library import. (optional) The default name is the document base name.</w:t>
+              <w:t>The name for the iRT calculator created during assay library import. (optional) The default name is the document base name.</w:t>
             </w:r>
           </w:p>
         </w:tc>
@@ -3349,7 +2873,6 @@
         <w:pStyle w:val="Heading2"/>
       </w:pPr>
       <w:r>
-        <w:lastRenderedPageBreak/>
         <w:t>Adding</w:t>
       </w:r>
       <w:r>
@@ -3478,21 +3001,7 @@
               <w:rPr>
                 <w:rFonts w:asciiTheme="minorHAnsi" w:hAnsiTheme="minorHAnsi"/>
               </w:rPr>
-              <w:t>--decoys-add[=</w:t>
-            </w:r>
-            <w:proofErr w:type="spellStart"/>
-            <w:r>
-              <w:rPr>
-                <w:rFonts w:asciiTheme="minorHAnsi" w:hAnsiTheme="minorHAnsi"/>
-              </w:rPr>
-              <w:t>reverse|shuffle</w:t>
-            </w:r>
-            <w:proofErr w:type="spellEnd"/>
-            <w:r>
-              <w:rPr>
-                <w:rFonts w:asciiTheme="minorHAnsi" w:hAnsiTheme="minorHAnsi"/>
-              </w:rPr>
-              <w:t>]</w:t>
+              <w:t>--decoys-add[=reverse|shuffle]</w:t>
             </w:r>
           </w:p>
         </w:tc>
@@ -3510,21 +3019,7 @@
               <w:rPr>
                 <w:rFonts w:asciiTheme="minorHAnsi" w:hAnsiTheme="minorHAnsi"/>
               </w:rPr>
-              <w:t xml:space="preserve">Add decoys to a template document for reintegrate model generation with </w:t>
-            </w:r>
-            <w:proofErr w:type="spellStart"/>
-            <w:r>
-              <w:rPr>
-                <w:rFonts w:asciiTheme="minorHAnsi" w:hAnsiTheme="minorHAnsi"/>
-              </w:rPr>
-              <w:t>mProphet</w:t>
-            </w:r>
-            <w:proofErr w:type="spellEnd"/>
-            <w:r>
-              <w:rPr>
-                <w:rFonts w:asciiTheme="minorHAnsi" w:hAnsiTheme="minorHAnsi"/>
-              </w:rPr>
-              <w:t>. (decoy generation method is optional and defaults to “reverse”)</w:t>
+              <w:t>Add decoys to a template document for reintegrate model generation with mProphet. (decoy generation method is optional and defaults to “reverse”)</w:t>
             </w:r>
           </w:p>
         </w:tc>
@@ -3943,14 +3438,7 @@
               <w:rPr>
                 <w:rFonts w:ascii="Calibri" w:hAnsi="Calibri"/>
               </w:rPr>
-              <w:t>--chromatogram-file=path/to/</w:t>
-            </w:r>
-            <w:proofErr w:type="spellStart"/>
-            <w:r>
-              <w:rPr>
-                <w:rFonts w:ascii="Calibri" w:hAnsi="Calibri"/>
-              </w:rPr>
-              <w:t>file.</w:t>
+              <w:t>--chromatogram-file=path/to/file.</w:t>
             </w:r>
             <w:r>
               <w:rPr>
@@ -3958,7 +3446,6 @@
               </w:rPr>
               <w:t>tsv</w:t>
             </w:r>
-            <w:proofErr w:type="spellEnd"/>
           </w:p>
           <w:p>
             <w:pPr>
@@ -4184,6 +3671,7 @@
               <w:rPr>
                 <w:rFonts w:ascii="Calibri" w:hAnsi="Calibri"/>
               </w:rPr>
+              <w:lastRenderedPageBreak/>
               <w:t>--chromatogram-base-peaks</w:t>
             </w:r>
           </w:p>
@@ -4357,119 +3845,7 @@
               <w:rPr>
                 <w:rFonts w:ascii="Calibri" w:hAnsi="Calibri"/>
               </w:rPr>
-              <w:t>--</w:t>
-            </w:r>
-            <w:proofErr w:type="spellStart"/>
-            <w:r>
-              <w:rPr>
-                <w:rFonts w:ascii="Calibri" w:hAnsi="Calibri"/>
-              </w:rPr>
-              <w:t>exp</w:t>
-            </w:r>
-            <w:proofErr w:type="spellEnd"/>
-            <w:r>
-              <w:rPr>
-                <w:rFonts w:ascii="Calibri" w:hAnsi="Calibri"/>
-              </w:rPr>
-              <w:t>-</w:t>
-            </w:r>
-            <w:proofErr w:type="spellStart"/>
-            <w:r>
-              <w:rPr>
-                <w:rFonts w:ascii="Calibri" w:hAnsi="Calibri"/>
-              </w:rPr>
-              <w:t>isolationlist</w:t>
-            </w:r>
-            <w:proofErr w:type="spellEnd"/>
-            <w:r>
-              <w:rPr>
-                <w:rFonts w:ascii="Calibri" w:hAnsi="Calibri"/>
-              </w:rPr>
-              <w:t xml:space="preserve">-instrument=&lt;AB SCIEX TOF | Agilent TOF | </w:t>
-            </w:r>
-            <w:proofErr w:type="spellStart"/>
-            <w:r>
-              <w:rPr>
-                <w:rFonts w:ascii="Calibri" w:hAnsi="Calibri"/>
-              </w:rPr>
-              <w:t>Thermo</w:t>
-            </w:r>
-            <w:proofErr w:type="spellEnd"/>
-            <w:r>
-              <w:rPr>
-                <w:rFonts w:ascii="Calibri" w:hAnsi="Calibri"/>
-              </w:rPr>
-              <w:t xml:space="preserve"> Q </w:t>
-            </w:r>
-            <w:proofErr w:type="spellStart"/>
-            <w:r>
-              <w:rPr>
-                <w:rFonts w:ascii="Calibri" w:hAnsi="Calibri"/>
-              </w:rPr>
-              <w:t>Exactive</w:t>
-            </w:r>
-            <w:proofErr w:type="spellEnd"/>
-            <w:r>
-              <w:rPr>
-                <w:rFonts w:ascii="Calibri" w:hAnsi="Calibri"/>
-              </w:rPr>
-              <w:t xml:space="preserve"> | </w:t>
-            </w:r>
-            <w:proofErr w:type="spellStart"/>
-            <w:r>
-              <w:rPr>
-                <w:rFonts w:ascii="Calibri" w:hAnsi="Calibri"/>
-              </w:rPr>
-              <w:t>Thermo</w:t>
-            </w:r>
-            <w:proofErr w:type="spellEnd"/>
-            <w:r>
-              <w:rPr>
-                <w:rFonts w:ascii="Calibri" w:hAnsi="Calibri"/>
-              </w:rPr>
-              <w:t xml:space="preserve"> Fusion | Waters </w:t>
-            </w:r>
-            <w:proofErr w:type="spellStart"/>
-            <w:r>
-              <w:rPr>
-                <w:rFonts w:ascii="Calibri" w:hAnsi="Calibri"/>
-              </w:rPr>
-              <w:t>Synapt</w:t>
-            </w:r>
-            <w:proofErr w:type="spellEnd"/>
-            <w:r>
-              <w:rPr>
-                <w:rFonts w:ascii="Calibri" w:hAnsi="Calibri"/>
-              </w:rPr>
-              <w:t xml:space="preserve"> (trap) | Waters </w:t>
-            </w:r>
-            <w:proofErr w:type="spellStart"/>
-            <w:r>
-              <w:rPr>
-                <w:rFonts w:ascii="Calibri" w:hAnsi="Calibri"/>
-              </w:rPr>
-              <w:t>Synapt</w:t>
-            </w:r>
-            <w:proofErr w:type="spellEnd"/>
-            <w:r>
-              <w:rPr>
-                <w:rFonts w:ascii="Calibri" w:hAnsi="Calibri"/>
-              </w:rPr>
-              <w:t xml:space="preserve"> (transfer) | Waters </w:t>
-            </w:r>
-            <w:proofErr w:type="spellStart"/>
-            <w:r>
-              <w:rPr>
-                <w:rFonts w:ascii="Calibri" w:hAnsi="Calibri"/>
-              </w:rPr>
-              <w:t>Xevo</w:t>
-            </w:r>
-            <w:proofErr w:type="spellEnd"/>
-            <w:r>
-              <w:rPr>
-                <w:rFonts w:ascii="Calibri" w:hAnsi="Calibri"/>
-              </w:rPr>
-              <w:t xml:space="preserve"> QTOF&gt;</w:t>
+              <w:t>--exp-isolationlist-instrument=&lt;AB SCIEX TOF | Agilent TOF | Thermo Q Exactive | Thermo Fusion | Waters Synapt (trap) | Waters Synapt (transfer) | Waters Xevo QTOF&gt;</w:t>
             </w:r>
           </w:p>
         </w:tc>
@@ -4500,56 +3876,7 @@
               <w:rPr>
                 <w:rFonts w:ascii="Calibri" w:hAnsi="Calibri"/>
               </w:rPr>
-              <w:t>Export an isolation list. This option is required for exporting an isolation list and has no default. This option cannot be used with –</w:t>
-            </w:r>
-            <w:proofErr w:type="spellStart"/>
-            <w:r>
-              <w:rPr>
-                <w:rFonts w:ascii="Calibri" w:hAnsi="Calibri"/>
-              </w:rPr>
-              <w:t>exp</w:t>
-            </w:r>
-            <w:proofErr w:type="spellEnd"/>
-            <w:r>
-              <w:rPr>
-                <w:rFonts w:ascii="Calibri" w:hAnsi="Calibri"/>
-              </w:rPr>
-              <w:t>-</w:t>
-            </w:r>
-            <w:proofErr w:type="spellStart"/>
-            <w:r>
-              <w:rPr>
-                <w:rFonts w:ascii="Calibri" w:hAnsi="Calibri"/>
-              </w:rPr>
-              <w:t>translist</w:t>
-            </w:r>
-            <w:proofErr w:type="spellEnd"/>
-            <w:r>
-              <w:rPr>
-                <w:rFonts w:ascii="Calibri" w:hAnsi="Calibri"/>
-              </w:rPr>
-              <w:t>-instrument or –</w:t>
-            </w:r>
-            <w:proofErr w:type="spellStart"/>
-            <w:r>
-              <w:rPr>
-                <w:rFonts w:ascii="Calibri" w:hAnsi="Calibri"/>
-              </w:rPr>
-              <w:t>exp</w:t>
-            </w:r>
-            <w:proofErr w:type="spellEnd"/>
-            <w:r>
-              <w:rPr>
-                <w:rFonts w:ascii="Calibri" w:hAnsi="Calibri"/>
-              </w:rPr>
-              <w:t xml:space="preserve">-method-instrument, because you cannot export an </w:t>
-            </w:r>
-            <w:r>
-              <w:rPr>
-                <w:rFonts w:ascii="Calibri" w:hAnsi="Calibri"/>
-              </w:rPr>
-              <w:lastRenderedPageBreak/>
-              <w:t>isolation list and a transition list or method simultaneously.</w:t>
+              <w:t>Export an isolation list. This option is required for exporting an isolation list and has no default. This option cannot be used with –exp-translist-instrument or –exp-method-instrument, because you cannot export an isolation list and a transition list or method simultaneously.</w:t>
             </w:r>
           </w:p>
         </w:tc>
@@ -4582,50 +3909,7 @@
               <w:rPr>
                 <w:rFonts w:ascii="Calibri" w:hAnsi="Calibri"/>
               </w:rPr>
-              <w:lastRenderedPageBreak/>
-              <w:t>--</w:t>
-            </w:r>
-            <w:proofErr w:type="spellStart"/>
-            <w:r>
-              <w:rPr>
-                <w:rFonts w:ascii="Calibri" w:hAnsi="Calibri"/>
-              </w:rPr>
-              <w:t>exp</w:t>
-            </w:r>
-            <w:proofErr w:type="spellEnd"/>
-            <w:r>
-              <w:rPr>
-                <w:rFonts w:ascii="Calibri" w:hAnsi="Calibri"/>
-              </w:rPr>
-              <w:t>-</w:t>
-            </w:r>
-            <w:proofErr w:type="spellStart"/>
-            <w:r>
-              <w:rPr>
-                <w:rFonts w:ascii="Calibri" w:hAnsi="Calibri"/>
-              </w:rPr>
-              <w:t>translist</w:t>
-            </w:r>
-            <w:proofErr w:type="spellEnd"/>
-            <w:r>
-              <w:rPr>
-                <w:rFonts w:ascii="Calibri" w:hAnsi="Calibri"/>
-              </w:rPr>
-              <w:t xml:space="preserve">-instrument=&lt;AB </w:t>
-            </w:r>
-            <w:proofErr w:type="spellStart"/>
-            <w:r>
-              <w:rPr>
-                <w:rFonts w:ascii="Calibri" w:hAnsi="Calibri"/>
-              </w:rPr>
-              <w:t>Sciex</w:t>
-            </w:r>
-            <w:proofErr w:type="spellEnd"/>
-            <w:r>
-              <w:rPr>
-                <w:rFonts w:ascii="Calibri" w:hAnsi="Calibri"/>
-              </w:rPr>
-              <w:t xml:space="preserve"> | Agilent | </w:t>
+              <w:t xml:space="preserve">--exp-translist-instrument=&lt;AB Sciex | Agilent | </w:t>
             </w:r>
             <w:r>
               <w:rPr>
@@ -4637,44 +3921,14 @@
               <w:rPr>
                 <w:rFonts w:ascii="Calibri" w:hAnsi="Calibri"/>
               </w:rPr>
-              <w:t xml:space="preserve"> </w:t>
-            </w:r>
-            <w:proofErr w:type="spellStart"/>
-            <w:r>
-              <w:rPr>
-                <w:rFonts w:ascii="Calibri" w:hAnsi="Calibri"/>
-              </w:rPr>
-              <w:t>Thermo</w:t>
-            </w:r>
-            <w:proofErr w:type="spellEnd"/>
-            <w:r>
-              <w:rPr>
-                <w:rFonts w:ascii="Calibri" w:hAnsi="Calibri"/>
-              </w:rPr>
-              <w:t xml:space="preserve"> | </w:t>
-            </w:r>
-            <w:proofErr w:type="spellStart"/>
-            <w:r>
-              <w:rPr>
-                <w:rFonts w:ascii="Calibri" w:hAnsi="Calibri"/>
-              </w:rPr>
-              <w:t>Thermo</w:t>
-            </w:r>
-            <w:proofErr w:type="spellEnd"/>
-            <w:r>
-              <w:rPr>
-                <w:rFonts w:ascii="Calibri" w:hAnsi="Calibri"/>
-              </w:rPr>
-              <w:t xml:space="preserve"> </w:t>
-            </w:r>
-            <w:proofErr w:type="spellStart"/>
-            <w:r>
-              <w:rPr>
-                <w:rFonts w:ascii="Calibri" w:hAnsi="Calibri"/>
-              </w:rPr>
-              <w:t>Quantiva</w:t>
-            </w:r>
-            <w:proofErr w:type="spellEnd"/>
+              <w:t xml:space="preserve"> Thermo | </w:t>
+            </w:r>
+            <w:r>
+              <w:rPr>
+                <w:rFonts w:ascii="Calibri" w:hAnsi="Calibri"/>
+              </w:rPr>
+              <w:t>Thermo Quantiva</w:t>
+            </w:r>
             <w:r>
               <w:rPr>
                 <w:rFonts w:ascii="Calibri" w:hAnsi="Calibri"/>
@@ -4722,41 +3976,13 @@
               <w:rPr>
                 <w:rFonts w:ascii="Calibri" w:hAnsi="Calibri"/>
               </w:rPr>
-              <w:t>–</w:t>
-            </w:r>
-            <w:proofErr w:type="spellStart"/>
-            <w:r>
-              <w:rPr>
-                <w:rFonts w:ascii="Calibri" w:hAnsi="Calibri"/>
-              </w:rPr>
-              <w:t>exp</w:t>
-            </w:r>
-            <w:proofErr w:type="spellEnd"/>
-            <w:r>
-              <w:rPr>
-                <w:rFonts w:ascii="Calibri" w:hAnsi="Calibri"/>
-              </w:rPr>
-              <w:t xml:space="preserve">-isolation-list or </w:t>
-            </w:r>
-            <w:r>
-              <w:rPr>
-                <w:rFonts w:ascii="Calibri" w:hAnsi="Calibri"/>
-              </w:rPr>
-              <w:t>--</w:t>
-            </w:r>
-            <w:proofErr w:type="spellStart"/>
-            <w:r>
-              <w:rPr>
-                <w:rFonts w:ascii="Calibri" w:hAnsi="Calibri"/>
-              </w:rPr>
-              <w:t>exp</w:t>
-            </w:r>
-            <w:proofErr w:type="spellEnd"/>
-            <w:r>
-              <w:rPr>
-                <w:rFonts w:ascii="Calibri" w:hAnsi="Calibri"/>
-              </w:rPr>
-              <w:t>-method-instrument</w:t>
+              <w:t xml:space="preserve">–exp-isolation-list or </w:t>
+            </w:r>
+            <w:r>
+              <w:rPr>
+                <w:rFonts w:ascii="Calibri" w:hAnsi="Calibri"/>
+              </w:rPr>
+              <w:t>--exp-method-instrument</w:t>
             </w:r>
             <w:r>
               <w:rPr>
@@ -4825,21 +4051,7 @@
               <w:rPr>
                 <w:rFonts w:ascii="Calibri" w:hAnsi="Calibri"/>
               </w:rPr>
-              <w:t>-</w:t>
-            </w:r>
-            <w:proofErr w:type="spellStart"/>
-            <w:r>
-              <w:rPr>
-                <w:rFonts w:ascii="Calibri" w:hAnsi="Calibri"/>
-              </w:rPr>
-              <w:t>exp</w:t>
-            </w:r>
-            <w:proofErr w:type="spellEnd"/>
-            <w:r>
-              <w:rPr>
-                <w:rFonts w:ascii="Calibri" w:hAnsi="Calibri"/>
-              </w:rPr>
-              <w:t>-polarity=&lt;</w:t>
+              <w:t>-exp-polarity=&lt;</w:t>
             </w:r>
             <w:r>
               <w:rPr>
@@ -5041,16 +4253,8 @@
               <w:rPr>
                 <w:rFonts w:ascii="Calibri" w:hAnsi="Calibri"/>
               </w:rPr>
-              <w:t xml:space="preserve">AB </w:t>
-            </w:r>
-            <w:proofErr w:type="spellStart"/>
-            <w:r>
-              <w:rPr>
-                <w:rFonts w:ascii="Calibri" w:hAnsi="Calibri"/>
-              </w:rPr>
-              <w:t>Sciex</w:t>
-            </w:r>
-            <w:proofErr w:type="spellEnd"/>
+              <w:t>AB Sciex</w:t>
+            </w:r>
           </w:p>
         </w:tc>
         <w:tc>
@@ -5079,41 +4283,13 @@
               <w:rPr>
                 <w:rFonts w:ascii="Calibri" w:hAnsi="Calibri"/>
               </w:rPr>
-              <w:t>--</w:t>
-            </w:r>
-            <w:proofErr w:type="spellStart"/>
-            <w:r>
-              <w:rPr>
-                <w:rFonts w:ascii="Calibri" w:hAnsi="Calibri"/>
-              </w:rPr>
-              <w:t>exp</w:t>
-            </w:r>
-            <w:proofErr w:type="spellEnd"/>
-            <w:r>
-              <w:rPr>
-                <w:rFonts w:ascii="Calibri" w:hAnsi="Calibri"/>
-              </w:rPr>
-              <w:t>-dwell-time</w:t>
-            </w:r>
-            <w:r>
-              <w:rPr>
-                <w:rFonts w:ascii="Calibri" w:hAnsi="Calibri"/>
-              </w:rPr>
-              <w:t>=&lt;</w:t>
-            </w:r>
-            <w:proofErr w:type="spellStart"/>
-            <w:r>
-              <w:rPr>
-                <w:rFonts w:ascii="Calibri" w:hAnsi="Calibri"/>
-              </w:rPr>
-              <w:t>millis</w:t>
-            </w:r>
-            <w:proofErr w:type="spellEnd"/>
-            <w:r>
-              <w:rPr>
-                <w:rFonts w:ascii="Calibri" w:hAnsi="Calibri"/>
-              </w:rPr>
-              <w:t>&gt;</w:t>
+              <w:t>--exp-dwell-time</w:t>
+            </w:r>
+            <w:r>
+              <w:rPr>
+                <w:rFonts w:ascii="Calibri" w:hAnsi="Calibri"/>
+              </w:rPr>
+              <w:t>=&lt;millis&gt;</w:t>
             </w:r>
           </w:p>
         </w:tc>
@@ -5216,41 +4392,13 @@
               <w:rPr>
                 <w:rFonts w:ascii="Calibri" w:hAnsi="Calibri"/>
               </w:rPr>
-              <w:t>--</w:t>
-            </w:r>
-            <w:proofErr w:type="spellStart"/>
-            <w:r>
-              <w:rPr>
-                <w:rFonts w:ascii="Calibri" w:hAnsi="Calibri"/>
-              </w:rPr>
-              <w:t>exp</w:t>
-            </w:r>
-            <w:proofErr w:type="spellEnd"/>
-            <w:r>
-              <w:rPr>
-                <w:rFonts w:ascii="Calibri" w:hAnsi="Calibri"/>
-              </w:rPr>
-              <w:t>-dwell-time</w:t>
-            </w:r>
-            <w:r>
-              <w:rPr>
-                <w:rFonts w:ascii="Calibri" w:hAnsi="Calibri"/>
-              </w:rPr>
-              <w:t>=&lt;</w:t>
-            </w:r>
-            <w:proofErr w:type="spellStart"/>
-            <w:r>
-              <w:rPr>
-                <w:rFonts w:ascii="Calibri" w:hAnsi="Calibri"/>
-              </w:rPr>
-              <w:t>millis</w:t>
-            </w:r>
-            <w:proofErr w:type="spellEnd"/>
-            <w:r>
-              <w:rPr>
-                <w:rFonts w:ascii="Calibri" w:hAnsi="Calibri"/>
-              </w:rPr>
-              <w:t>&gt;</w:t>
+              <w:t>--exp-dwell-time</w:t>
+            </w:r>
+            <w:r>
+              <w:rPr>
+                <w:rFonts w:ascii="Calibri" w:hAnsi="Calibri"/>
+              </w:rPr>
+              <w:t>=&lt;millis&gt;</w:t>
             </w:r>
           </w:p>
         </w:tc>
@@ -5307,19 +4455,11 @@
                 <w:rFonts w:ascii="Calibri" w:hAnsi="Calibri"/>
               </w:rPr>
             </w:pPr>
-            <w:proofErr w:type="spellStart"/>
-            <w:r>
-              <w:rPr>
-                <w:rFonts w:ascii="Calibri" w:hAnsi="Calibri"/>
-              </w:rPr>
-              <w:t>Thermo</w:t>
-            </w:r>
-            <w:proofErr w:type="spellEnd"/>
-            <w:r>
-              <w:rPr>
-                <w:rFonts w:ascii="Calibri" w:hAnsi="Calibri"/>
-              </w:rPr>
-              <w:t xml:space="preserve"> Scientific</w:t>
+            <w:r>
+              <w:rPr>
+                <w:rFonts w:ascii="Calibri" w:hAnsi="Calibri"/>
+              </w:rPr>
+              <w:t>Thermo Scientific</w:t>
             </w:r>
           </w:p>
         </w:tc>
@@ -5348,21 +4488,7 @@
               <w:rPr>
                 <w:rFonts w:ascii="Calibri" w:hAnsi="Calibri"/>
               </w:rPr>
-              <w:t>--</w:t>
-            </w:r>
-            <w:proofErr w:type="spellStart"/>
-            <w:r>
-              <w:rPr>
-                <w:rFonts w:ascii="Calibri" w:hAnsi="Calibri"/>
-              </w:rPr>
-              <w:t>exp</w:t>
-            </w:r>
-            <w:proofErr w:type="spellEnd"/>
-            <w:r>
-              <w:rPr>
-                <w:rFonts w:ascii="Calibri" w:hAnsi="Calibri"/>
-              </w:rPr>
-              <w:t>-add-energy-ramp</w:t>
+              <w:t>--exp-add-energy-ramp</w:t>
             </w:r>
           </w:p>
         </w:tc>
@@ -5458,21 +4584,7 @@
               <w:rPr>
                 <w:rFonts w:ascii="Calibri" w:hAnsi="Calibri"/>
               </w:rPr>
-              <w:t>--</w:t>
-            </w:r>
-            <w:proofErr w:type="spellStart"/>
-            <w:r>
-              <w:rPr>
-                <w:rFonts w:ascii="Calibri" w:hAnsi="Calibri"/>
-              </w:rPr>
-              <w:t>exp</w:t>
-            </w:r>
-            <w:proofErr w:type="spellEnd"/>
-            <w:r>
-              <w:rPr>
-                <w:rFonts w:ascii="Calibri" w:hAnsi="Calibri"/>
-              </w:rPr>
-              <w:t>-run-length</w:t>
+              <w:t>--exp-run-length</w:t>
             </w:r>
             <w:r>
               <w:rPr>
@@ -5612,21 +4724,7 @@
               <w:rPr>
                 <w:rFonts w:ascii="Calibri" w:hAnsi="Calibri"/>
               </w:rPr>
-              <w:t>--</w:t>
-            </w:r>
-            <w:proofErr w:type="spellStart"/>
-            <w:r>
-              <w:rPr>
-                <w:rFonts w:ascii="Calibri" w:hAnsi="Calibri"/>
-              </w:rPr>
-              <w:t>exp</w:t>
-            </w:r>
-            <w:proofErr w:type="spellEnd"/>
-            <w:r>
-              <w:rPr>
-                <w:rFonts w:ascii="Calibri" w:hAnsi="Calibri"/>
-              </w:rPr>
-              <w:t xml:space="preserve">-method-instrument=&lt;AB SCIEX QTRAP | </w:t>
+              <w:t xml:space="preserve">--exp-method-instrument=&lt;AB SCIEX QTRAP | </w:t>
             </w:r>
             <w:r>
               <w:rPr>
@@ -5658,95 +4756,23 @@
               </w:rPr>
               <w:t xml:space="preserve">Shimadzu | </w:t>
             </w:r>
-            <w:proofErr w:type="spellStart"/>
-            <w:r>
-              <w:rPr>
-                <w:rFonts w:ascii="Calibri" w:hAnsi="Calibri"/>
-              </w:rPr>
-              <w:t>Thermo</w:t>
-            </w:r>
-            <w:proofErr w:type="spellEnd"/>
-            <w:r>
-              <w:rPr>
-                <w:rFonts w:ascii="Calibri" w:hAnsi="Calibri"/>
-              </w:rPr>
-              <w:t xml:space="preserve"> TSQ | </w:t>
-            </w:r>
-            <w:proofErr w:type="spellStart"/>
-            <w:r>
-              <w:rPr>
-                <w:rFonts w:ascii="Calibri" w:hAnsi="Calibri"/>
-              </w:rPr>
-              <w:t>Thermo</w:t>
-            </w:r>
-            <w:proofErr w:type="spellEnd"/>
-            <w:r>
-              <w:rPr>
-                <w:rFonts w:ascii="Calibri" w:hAnsi="Calibri"/>
-              </w:rPr>
-              <w:t xml:space="preserve"> LTQ | </w:t>
-            </w:r>
-            <w:proofErr w:type="spellStart"/>
-            <w:r>
-              <w:rPr>
-                <w:rFonts w:ascii="Calibri" w:hAnsi="Calibri"/>
-              </w:rPr>
-              <w:t>Thermo</w:t>
-            </w:r>
-            <w:proofErr w:type="spellEnd"/>
-            <w:r>
-              <w:rPr>
-                <w:rFonts w:ascii="Calibri" w:hAnsi="Calibri"/>
-              </w:rPr>
-              <w:t xml:space="preserve"> </w:t>
-            </w:r>
-            <w:proofErr w:type="spellStart"/>
-            <w:r>
-              <w:rPr>
-                <w:rFonts w:ascii="Calibri" w:hAnsi="Calibri"/>
-              </w:rPr>
-              <w:t>Quantiva</w:t>
-            </w:r>
-            <w:proofErr w:type="spellEnd"/>
-            <w:r>
-              <w:rPr>
-                <w:rFonts w:ascii="Calibri" w:hAnsi="Calibri"/>
-              </w:rPr>
-              <w:t xml:space="preserve"> | </w:t>
-            </w:r>
-            <w:proofErr w:type="spellStart"/>
-            <w:r>
-              <w:rPr>
-                <w:rFonts w:ascii="Calibri" w:hAnsi="Calibri"/>
-              </w:rPr>
-              <w:t>Thermo</w:t>
-            </w:r>
-            <w:proofErr w:type="spellEnd"/>
-            <w:r>
-              <w:rPr>
-                <w:rFonts w:ascii="Calibri" w:hAnsi="Calibri"/>
-              </w:rPr>
-              <w:t xml:space="preserve"> Fusion | </w:t>
-            </w:r>
-            <w:r>
-              <w:rPr>
-                <w:rFonts w:ascii="Calibri" w:hAnsi="Calibri"/>
-              </w:rPr>
-              <w:t xml:space="preserve">Waters </w:t>
-            </w:r>
-            <w:proofErr w:type="spellStart"/>
-            <w:r>
-              <w:rPr>
-                <w:rFonts w:ascii="Calibri" w:hAnsi="Calibri"/>
-              </w:rPr>
-              <w:t>Xevo</w:t>
-            </w:r>
-            <w:proofErr w:type="spellEnd"/>
-            <w:r>
-              <w:rPr>
-                <w:rFonts w:ascii="Calibri" w:hAnsi="Calibri"/>
-              </w:rPr>
-              <w:t xml:space="preserve"> </w:t>
+            <w:r>
+              <w:rPr>
+                <w:rFonts w:ascii="Calibri" w:hAnsi="Calibri"/>
+              </w:rPr>
+              <w:t xml:space="preserve">Thermo TSQ | Thermo LTQ | </w:t>
+            </w:r>
+            <w:r>
+              <w:rPr>
+                <w:rFonts w:ascii="Calibri" w:hAnsi="Calibri"/>
+              </w:rPr>
+              <w:t xml:space="preserve">Thermo Quantiva | Thermo Fusion | </w:t>
+            </w:r>
+            <w:r>
+              <w:rPr>
+                <w:rFonts w:ascii="Calibri" w:hAnsi="Calibri"/>
+              </w:rPr>
+              <w:t xml:space="preserve">Waters Xevo </w:t>
             </w:r>
             <w:r>
               <w:rPr>
@@ -5758,7 +4784,14 @@
               <w:rPr>
                 <w:rFonts w:ascii="Calibri" w:hAnsi="Calibri"/>
               </w:rPr>
-              <w:t>| Waters Quattro Premier&gt;</w:t>
+              <w:t xml:space="preserve">| </w:t>
+            </w:r>
+            <w:r>
+              <w:rPr>
+                <w:rFonts w:ascii="Calibri" w:hAnsi="Calibri"/>
+              </w:rPr>
+              <w:lastRenderedPageBreak/>
+              <w:t>Waters Quattro Premier&gt;</w:t>
             </w:r>
           </w:p>
         </w:tc>
@@ -5789,6 +4822,7 @@
               <w:rPr>
                 <w:rFonts w:ascii="Calibri" w:hAnsi="Calibri"/>
               </w:rPr>
+              <w:lastRenderedPageBreak/>
               <w:t>Export a method. This option is required for exporting a method and has no default. T</w:t>
             </w:r>
             <w:r>
@@ -5801,69 +4835,20 @@
               <w:rPr>
                 <w:rFonts w:ascii="Calibri" w:hAnsi="Calibri"/>
               </w:rPr>
-              <w:t>–</w:t>
-            </w:r>
-            <w:proofErr w:type="spellStart"/>
-            <w:r>
-              <w:rPr>
-                <w:rFonts w:ascii="Calibri" w:hAnsi="Calibri"/>
-              </w:rPr>
-              <w:t>exp</w:t>
-            </w:r>
-            <w:proofErr w:type="spellEnd"/>
-            <w:r>
-              <w:rPr>
-                <w:rFonts w:ascii="Calibri" w:hAnsi="Calibri"/>
-              </w:rPr>
-              <w:t>-</w:t>
-            </w:r>
-            <w:proofErr w:type="spellStart"/>
-            <w:r>
-              <w:rPr>
-                <w:rFonts w:ascii="Calibri" w:hAnsi="Calibri"/>
-              </w:rPr>
-              <w:t>isolationlist</w:t>
-            </w:r>
-            <w:proofErr w:type="spellEnd"/>
-            <w:r>
-              <w:rPr>
-                <w:rFonts w:ascii="Calibri" w:hAnsi="Calibri"/>
-              </w:rPr>
-              <w:t xml:space="preserve">-instrument or </w:t>
-            </w:r>
-            <w:r>
-              <w:rPr>
-                <w:rFonts w:ascii="Calibri" w:hAnsi="Calibri"/>
-              </w:rPr>
-              <w:t>--</w:t>
-            </w:r>
-            <w:proofErr w:type="spellStart"/>
-            <w:r>
-              <w:rPr>
-                <w:rFonts w:ascii="Calibri" w:hAnsi="Calibri"/>
-              </w:rPr>
-              <w:t>exp</w:t>
-            </w:r>
-            <w:proofErr w:type="spellEnd"/>
-            <w:r>
-              <w:rPr>
-                <w:rFonts w:ascii="Calibri" w:hAnsi="Calibri"/>
-              </w:rPr>
-              <w:t>-</w:t>
-            </w:r>
-            <w:proofErr w:type="spellStart"/>
-            <w:r>
-              <w:rPr>
-                <w:rFonts w:ascii="Calibri" w:hAnsi="Calibri"/>
-              </w:rPr>
-              <w:t>translist</w:t>
-            </w:r>
-            <w:proofErr w:type="spellEnd"/>
-            <w:r>
-              <w:rPr>
-                <w:rFonts w:ascii="Calibri" w:hAnsi="Calibri"/>
-              </w:rPr>
-              <w:t>-instrument,</w:t>
+              <w:t>–exp-</w:t>
+            </w:r>
+            <w:r>
+              <w:rPr>
+                <w:rFonts w:ascii="Calibri" w:hAnsi="Calibri"/>
+              </w:rPr>
+              <w:lastRenderedPageBreak/>
+              <w:t xml:space="preserve">isolationlist-instrument or </w:t>
+            </w:r>
+            <w:r>
+              <w:rPr>
+                <w:rFonts w:ascii="Calibri" w:hAnsi="Calibri"/>
+              </w:rPr>
+              <w:t>--exp-translist-instrument,</w:t>
             </w:r>
             <w:r>
               <w:rPr>
@@ -5918,36 +4903,15 @@
               <w:rPr>
                 <w:rFonts w:ascii="Calibri" w:hAnsi="Calibri"/>
               </w:rPr>
-              <w:t>--</w:t>
-            </w:r>
-            <w:proofErr w:type="spellStart"/>
-            <w:r>
-              <w:rPr>
-                <w:rFonts w:ascii="Calibri" w:hAnsi="Calibri"/>
-              </w:rPr>
-              <w:t>exp</w:t>
-            </w:r>
-            <w:proofErr w:type="spellEnd"/>
-            <w:r>
-              <w:rPr>
-                <w:rFonts w:ascii="Calibri" w:hAnsi="Calibri"/>
-              </w:rPr>
-              <w:t>-template</w:t>
-            </w:r>
-            <w:r>
-              <w:rPr>
-                <w:rFonts w:ascii="Calibri" w:hAnsi="Calibri"/>
-              </w:rPr>
-              <w:t>=path/to/</w:t>
-            </w:r>
-            <w:proofErr w:type="spellStart"/>
-            <w:r>
-              <w:rPr>
-                <w:rFonts w:ascii="Calibri" w:hAnsi="Calibri"/>
-              </w:rPr>
-              <w:t>file.meth|exp|dam|m</w:t>
-            </w:r>
-            <w:proofErr w:type="spellEnd"/>
+              <w:lastRenderedPageBreak/>
+              <w:t>--exp-template</w:t>
+            </w:r>
+            <w:r>
+              <w:rPr>
+                <w:rFonts w:ascii="Calibri" w:hAnsi="Calibri"/>
+              </w:rPr>
+              <w:t>=path/to/file.meth|exp|dam|m</w:t>
+            </w:r>
           </w:p>
         </w:tc>
         <w:tc>
@@ -5976,14 +4940,7 @@
               <w:rPr>
                 <w:rFonts w:ascii="Calibri" w:hAnsi="Calibri"/>
               </w:rPr>
-              <w:t xml:space="preserve">Path of the method template. This can be a file or a directory depending on your instrument. This option is required for method </w:t>
-            </w:r>
-            <w:r>
-              <w:rPr>
-                <w:rFonts w:ascii="Calibri" w:hAnsi="Calibri"/>
-              </w:rPr>
-              <w:lastRenderedPageBreak/>
-              <w:t>export.</w:t>
+              <w:t>Path of the method template. This can be a file or a directory depending on your instrument. This option is required for method export.</w:t>
             </w:r>
           </w:p>
         </w:tc>
@@ -5994,7 +4951,6 @@
         <w:pStyle w:val="Heading2"/>
       </w:pPr>
       <w:r>
-        <w:lastRenderedPageBreak/>
         <w:t>Vendor</w:t>
       </w:r>
       <w:r>
@@ -6044,30 +5000,8 @@
               <w:rPr>
                 <w:rFonts w:ascii="Calibri" w:hAnsi="Calibri"/>
               </w:rPr>
-              <w:t xml:space="preserve">AB </w:t>
-            </w:r>
-            <w:proofErr w:type="spellStart"/>
-            <w:r>
-              <w:rPr>
-                <w:rFonts w:ascii="Calibri" w:hAnsi="Calibri"/>
-              </w:rPr>
-              <w:t>Sciex</w:t>
-            </w:r>
-            <w:proofErr w:type="spellEnd"/>
-            <w:r>
-              <w:rPr>
-                <w:rFonts w:ascii="Calibri" w:hAnsi="Calibri"/>
-              </w:rPr>
-              <w:t xml:space="preserve"> </w:t>
-            </w:r>
-            <w:proofErr w:type="spellStart"/>
-            <w:r>
-              <w:rPr>
-                <w:rFonts w:ascii="Calibri" w:hAnsi="Calibri"/>
-              </w:rPr>
-              <w:t>Qtrap</w:t>
-            </w:r>
-            <w:proofErr w:type="spellEnd"/>
+              <w:t>AB Sciex Qtrap</w:t>
+            </w:r>
           </w:p>
         </w:tc>
         <w:tc>
@@ -6096,41 +5030,13 @@
               <w:rPr>
                 <w:rFonts w:ascii="Calibri" w:hAnsi="Calibri"/>
               </w:rPr>
-              <w:t>--</w:t>
-            </w:r>
-            <w:proofErr w:type="spellStart"/>
-            <w:r>
-              <w:rPr>
-                <w:rFonts w:ascii="Calibri" w:hAnsi="Calibri"/>
-              </w:rPr>
-              <w:t>exp</w:t>
-            </w:r>
-            <w:proofErr w:type="spellEnd"/>
-            <w:r>
-              <w:rPr>
-                <w:rFonts w:ascii="Calibri" w:hAnsi="Calibri"/>
-              </w:rPr>
-              <w:t>-dwell-time</w:t>
-            </w:r>
-            <w:r>
-              <w:rPr>
-                <w:rFonts w:ascii="Calibri" w:hAnsi="Calibri"/>
-              </w:rPr>
-              <w:t>=&lt;</w:t>
-            </w:r>
-            <w:proofErr w:type="spellStart"/>
-            <w:r>
-              <w:rPr>
-                <w:rFonts w:ascii="Calibri" w:hAnsi="Calibri"/>
-              </w:rPr>
-              <w:t>millis</w:t>
-            </w:r>
-            <w:proofErr w:type="spellEnd"/>
-            <w:r>
-              <w:rPr>
-                <w:rFonts w:ascii="Calibri" w:hAnsi="Calibri"/>
-              </w:rPr>
-              <w:t>&gt;</w:t>
+              <w:t>--exp-dwell-time</w:t>
+            </w:r>
+            <w:r>
+              <w:rPr>
+                <w:rFonts w:ascii="Calibri" w:hAnsi="Calibri"/>
+              </w:rPr>
+              <w:t>=&lt;millis&gt;</w:t>
             </w:r>
           </w:p>
         </w:tc>
@@ -6221,41 +5127,13 @@
               <w:rPr>
                 <w:rFonts w:ascii="Calibri" w:hAnsi="Calibri"/>
               </w:rPr>
-              <w:t>--</w:t>
-            </w:r>
-            <w:proofErr w:type="spellStart"/>
-            <w:r>
-              <w:rPr>
-                <w:rFonts w:ascii="Calibri" w:hAnsi="Calibri"/>
-              </w:rPr>
-              <w:t>exp</w:t>
-            </w:r>
-            <w:proofErr w:type="spellEnd"/>
-            <w:r>
-              <w:rPr>
-                <w:rFonts w:ascii="Calibri" w:hAnsi="Calibri"/>
-              </w:rPr>
-              <w:t>-dwell-time</w:t>
-            </w:r>
-            <w:r>
-              <w:rPr>
-                <w:rFonts w:ascii="Calibri" w:hAnsi="Calibri"/>
-              </w:rPr>
-              <w:t>=&lt;</w:t>
-            </w:r>
-            <w:proofErr w:type="spellStart"/>
-            <w:r>
-              <w:rPr>
-                <w:rFonts w:ascii="Calibri" w:hAnsi="Calibri"/>
-              </w:rPr>
-              <w:t>millis</w:t>
-            </w:r>
-            <w:proofErr w:type="spellEnd"/>
-            <w:r>
-              <w:rPr>
-                <w:rFonts w:ascii="Calibri" w:hAnsi="Calibri"/>
-              </w:rPr>
-              <w:t>&gt;</w:t>
+              <w:t>--exp-dwell-time</w:t>
+            </w:r>
+            <w:r>
+              <w:rPr>
+                <w:rFonts w:ascii="Calibri" w:hAnsi="Calibri"/>
+              </w:rPr>
+              <w:t>=&lt;millis&gt;</w:t>
             </w:r>
           </w:p>
         </w:tc>
@@ -6312,19 +5190,11 @@
                 <w:rFonts w:ascii="Calibri" w:hAnsi="Calibri"/>
               </w:rPr>
             </w:pPr>
-            <w:proofErr w:type="spellStart"/>
-            <w:r>
-              <w:rPr>
-                <w:rFonts w:ascii="Calibri" w:hAnsi="Calibri"/>
-              </w:rPr>
-              <w:t>Thermo</w:t>
-            </w:r>
-            <w:proofErr w:type="spellEnd"/>
-            <w:r>
-              <w:rPr>
-                <w:rFonts w:ascii="Calibri" w:hAnsi="Calibri"/>
-              </w:rPr>
-              <w:t xml:space="preserve"> (all but LTQ)</w:t>
+            <w:r>
+              <w:rPr>
+                <w:rFonts w:ascii="Calibri" w:hAnsi="Calibri"/>
+              </w:rPr>
+              <w:t>Thermo (all but LTQ)</w:t>
             </w:r>
           </w:p>
         </w:tc>
@@ -6353,21 +5223,7 @@
               <w:rPr>
                 <w:rFonts w:ascii="Calibri" w:hAnsi="Calibri"/>
               </w:rPr>
-              <w:t>--</w:t>
-            </w:r>
-            <w:proofErr w:type="spellStart"/>
-            <w:r>
-              <w:rPr>
-                <w:rFonts w:ascii="Calibri" w:hAnsi="Calibri"/>
-              </w:rPr>
-              <w:t>exp</w:t>
-            </w:r>
-            <w:proofErr w:type="spellEnd"/>
-            <w:r>
-              <w:rPr>
-                <w:rFonts w:ascii="Calibri" w:hAnsi="Calibri"/>
-              </w:rPr>
-              <w:t>-run-length</w:t>
+              <w:t>--exp-run-length</w:t>
             </w:r>
             <w:r>
               <w:rPr>
@@ -6463,21 +5319,7 @@
               <w:rPr>
                 <w:rFonts w:ascii="Calibri" w:hAnsi="Calibri"/>
               </w:rPr>
-              <w:t>--</w:t>
-            </w:r>
-            <w:proofErr w:type="spellStart"/>
-            <w:r>
-              <w:rPr>
-                <w:rFonts w:ascii="Calibri" w:hAnsi="Calibri"/>
-              </w:rPr>
-              <w:t>exp</w:t>
-            </w:r>
-            <w:proofErr w:type="spellEnd"/>
-            <w:r>
-              <w:rPr>
-                <w:rFonts w:ascii="Calibri" w:hAnsi="Calibri"/>
-              </w:rPr>
-              <w:t>-run-length=&lt;minutes&gt;</w:t>
+              <w:t>--exp-run-length=&lt;minutes&gt;</w:t>
             </w:r>
           </w:p>
         </w:tc>
@@ -6566,23 +5408,72 @@
                 <w:rFonts w:ascii="Calibri" w:eastAsia="Calibri" w:hAnsi="Calibri" w:cs="Calibri"/>
                 <w:color w:val="00000A"/>
               </w:rPr>
-              <w:t>--</w:t>
-            </w:r>
-            <w:proofErr w:type="spellStart"/>
-            <w:r>
+              <w:t>--exp-file=path/to/file</w:t>
+            </w:r>
+          </w:p>
+        </w:tc>
+        <w:tc>
+          <w:tcPr>
+            <w:tcW w:w="4220" w:type="dxa"/>
+            <w:tcBorders>
+              <w:top w:val="single" w:sz="2" w:space="0" w:color="000000"/>
+              <w:left w:val="single" w:sz="2" w:space="0" w:color="000000"/>
+              <w:bottom w:val="single" w:sz="2" w:space="0" w:color="000000"/>
+              <w:right w:val="single" w:sz="2" w:space="0" w:color="000000"/>
+            </w:tcBorders>
+            <w:tcMar>
+              <w:top w:w="55" w:type="dxa"/>
+              <w:left w:w="55" w:type="dxa"/>
+              <w:bottom w:w="55" w:type="dxa"/>
+              <w:right w:w="55" w:type="dxa"/>
+            </w:tcMar>
+          </w:tcPr>
+          <w:p>
+            <w:pPr>
+              <w:pStyle w:val="TableContents"/>
+              <w:rPr>
+                <w:rFonts w:ascii="Calibri" w:hAnsi="Calibri"/>
+              </w:rPr>
+            </w:pPr>
+            <w:r>
+              <w:rPr>
+                <w:rFonts w:ascii="Calibri" w:hAnsi="Calibri"/>
+              </w:rPr>
+              <w:t>Path to the method or transition list file (or directory) to export to. This option is required for method and transition list export.</w:t>
+            </w:r>
+          </w:p>
+        </w:tc>
+      </w:tr>
+      <w:tr>
+        <w:tc>
+          <w:tcPr>
+            <w:tcW w:w="4420" w:type="dxa"/>
+            <w:tcBorders>
+              <w:left w:val="single" w:sz="2" w:space="0" w:color="000000"/>
+              <w:bottom w:val="single" w:sz="2" w:space="0" w:color="000000"/>
+            </w:tcBorders>
+            <w:tcMar>
+              <w:top w:w="55" w:type="dxa"/>
+              <w:left w:w="55" w:type="dxa"/>
+              <w:bottom w:w="55" w:type="dxa"/>
+              <w:right w:w="55" w:type="dxa"/>
+            </w:tcMar>
+          </w:tcPr>
+          <w:p>
+            <w:pPr>
+              <w:pStyle w:val="Standard"/>
+              <w:spacing w:line="240" w:lineRule="exact"/>
               <w:rPr>
                 <w:rFonts w:ascii="Calibri" w:eastAsia="Calibri" w:hAnsi="Calibri" w:cs="Calibri"/>
                 <w:color w:val="00000A"/>
               </w:rPr>
-              <w:t>exp</w:t>
-            </w:r>
-            <w:proofErr w:type="spellEnd"/>
+            </w:pPr>
             <w:r>
               <w:rPr>
                 <w:rFonts w:ascii="Calibri" w:eastAsia="Calibri" w:hAnsi="Calibri" w:cs="Calibri"/>
                 <w:color w:val="00000A"/>
               </w:rPr>
-              <w:t>-file=path/to/file</w:t>
+              <w:t>--exp-strategy=&lt;single | protein | buckets&gt;</w:t>
             </w:r>
           </w:p>
         </w:tc>
@@ -6590,7 +5481,6 @@
           <w:tcPr>
             <w:tcW w:w="4220" w:type="dxa"/>
             <w:tcBorders>
-              <w:top w:val="single" w:sz="2" w:space="0" w:color="000000"/>
               <w:left w:val="single" w:sz="2" w:space="0" w:color="000000"/>
               <w:bottom w:val="single" w:sz="2" w:space="0" w:color="000000"/>
               <w:right w:val="single" w:sz="2" w:space="0" w:color="000000"/>
@@ -6613,7 +5503,7 @@
               <w:rPr>
                 <w:rFonts w:ascii="Calibri" w:hAnsi="Calibri"/>
               </w:rPr>
-              <w:t>Path to the method or transition list file (or directory) to export to. This option is required for method and transition list export.</w:t>
+              <w:t>Strategy for dividing a method into injections. The default is “single”.</w:t>
             </w:r>
           </w:p>
         </w:tc>
@@ -6638,32 +5528,38 @@
               <w:pStyle w:val="Standard"/>
               <w:spacing w:line="240" w:lineRule="exact"/>
               <w:rPr>
-                <w:rFonts w:ascii="Calibri" w:eastAsia="Calibri" w:hAnsi="Calibri" w:cs="Calibri"/>
-                <w:color w:val="00000A"/>
-              </w:rPr>
-            </w:pPr>
-            <w:r>
-              <w:rPr>
-                <w:rFonts w:ascii="Calibri" w:eastAsia="Calibri" w:hAnsi="Calibri" w:cs="Calibri"/>
-                <w:color w:val="00000A"/>
-              </w:rPr>
-              <w:t>--</w:t>
-            </w:r>
-            <w:proofErr w:type="spellStart"/>
-            <w:r>
-              <w:rPr>
-                <w:rFonts w:ascii="Calibri" w:eastAsia="Calibri" w:hAnsi="Calibri" w:cs="Calibri"/>
-                <w:color w:val="00000A"/>
-              </w:rPr>
-              <w:t>exp</w:t>
-            </w:r>
-            <w:proofErr w:type="spellEnd"/>
-            <w:r>
-              <w:rPr>
-                <w:rFonts w:ascii="Calibri" w:eastAsia="Calibri" w:hAnsi="Calibri" w:cs="Calibri"/>
-                <w:color w:val="00000A"/>
-              </w:rPr>
-              <w:t>-strategy=&lt;single | protein | buckets&gt;</w:t>
+                <w:rFonts w:ascii="Calibri" w:hAnsi="Calibri"/>
+              </w:rPr>
+            </w:pPr>
+            <w:r>
+              <w:rPr>
+                <w:rFonts w:ascii="Calibri" w:hAnsi="Calibri"/>
+              </w:rPr>
+              <w:t>--exp-method-type=&lt;standard | scheduled</w:t>
+            </w:r>
+            <w:r>
+              <w:rPr>
+                <w:rFonts w:ascii="Calibri" w:hAnsi="Calibri"/>
+              </w:rPr>
+              <w:t xml:space="preserve"> </w:t>
+            </w:r>
+            <w:r>
+              <w:rPr>
+                <w:rFonts w:ascii="Calibri" w:hAnsi="Calibri"/>
+              </w:rPr>
+              <w:t xml:space="preserve">| </w:t>
+            </w:r>
+            <w:r>
+              <w:rPr>
+                <w:rFonts w:ascii="Calibri" w:hAnsi="Calibri"/>
+              </w:rPr>
+              <w:t>triggered</w:t>
+            </w:r>
+            <w:r>
+              <w:rPr>
+                <w:rFonts w:ascii="Calibri" w:hAnsi="Calibri"/>
+              </w:rPr>
+              <w:t>&gt;</w:t>
             </w:r>
           </w:p>
         </w:tc>
@@ -6693,7 +5589,31 @@
               <w:rPr>
                 <w:rFonts w:ascii="Calibri" w:hAnsi="Calibri"/>
               </w:rPr>
-              <w:t>Strategy for dividing a method into injections. The default is “single”.</w:t>
+              <w:t>Sets a standard</w:t>
+            </w:r>
+            <w:r>
+              <w:rPr>
+                <w:rFonts w:ascii="Calibri" w:hAnsi="Calibri"/>
+              </w:rPr>
+              <w:t>,</w:t>
+            </w:r>
+            <w:r>
+              <w:rPr>
+                <w:rFonts w:ascii="Calibri" w:hAnsi="Calibri"/>
+              </w:rPr>
+              <w:t xml:space="preserve"> scheduled</w:t>
+            </w:r>
+            <w:r>
+              <w:rPr>
+                <w:rFonts w:ascii="Calibri" w:hAnsi="Calibri"/>
+              </w:rPr>
+              <w:t xml:space="preserve"> or triggered</w:t>
+            </w:r>
+            <w:r>
+              <w:rPr>
+                <w:rFonts w:ascii="Calibri" w:hAnsi="Calibri"/>
+              </w:rPr>
+              <w:t xml:space="preserve"> method. The default is “standard”.</w:t>
             </w:r>
           </w:p>
         </w:tc>
@@ -6715,55 +5635,16 @@
           </w:tcPr>
           <w:p>
             <w:pPr>
-              <w:pStyle w:val="Standard"/>
-              <w:spacing w:line="240" w:lineRule="exact"/>
-              <w:rPr>
-                <w:rFonts w:ascii="Calibri" w:hAnsi="Calibri"/>
-              </w:rPr>
-            </w:pPr>
-            <w:r>
-              <w:rPr>
-                <w:rFonts w:ascii="Calibri" w:hAnsi="Calibri"/>
-              </w:rPr>
-              <w:t>--</w:t>
-            </w:r>
-            <w:proofErr w:type="spellStart"/>
-            <w:r>
-              <w:rPr>
-                <w:rFonts w:ascii="Calibri" w:hAnsi="Calibri"/>
-              </w:rPr>
-              <w:t>exp</w:t>
-            </w:r>
-            <w:proofErr w:type="spellEnd"/>
-            <w:r>
-              <w:rPr>
-                <w:rFonts w:ascii="Calibri" w:hAnsi="Calibri"/>
-              </w:rPr>
-              <w:t>-method-type=&lt;standard | scheduled</w:t>
-            </w:r>
-            <w:r>
-              <w:rPr>
-                <w:rFonts w:ascii="Calibri" w:hAnsi="Calibri"/>
-              </w:rPr>
-              <w:t xml:space="preserve"> </w:t>
-            </w:r>
-            <w:r>
-              <w:rPr>
-                <w:rFonts w:ascii="Calibri" w:hAnsi="Calibri"/>
-              </w:rPr>
-              <w:t xml:space="preserve">| </w:t>
-            </w:r>
-            <w:r>
-              <w:rPr>
-                <w:rFonts w:ascii="Calibri" w:hAnsi="Calibri"/>
-              </w:rPr>
-              <w:t>triggered</w:t>
-            </w:r>
-            <w:r>
-              <w:rPr>
-                <w:rFonts w:ascii="Calibri" w:hAnsi="Calibri"/>
-              </w:rPr>
-              <w:t>&gt;</w:t>
+              <w:pStyle w:val="TableContents"/>
+              <w:rPr>
+                <w:rFonts w:ascii="Calibri" w:hAnsi="Calibri"/>
+              </w:rPr>
+            </w:pPr>
+            <w:r>
+              <w:rPr>
+                <w:rFonts w:ascii="Calibri" w:hAnsi="Calibri"/>
+              </w:rPr>
+              <w:t>--exp-max-trans=&lt;number&gt;</w:t>
             </w:r>
           </w:p>
         </w:tc>
@@ -6793,31 +5674,7 @@
               <w:rPr>
                 <w:rFonts w:ascii="Calibri" w:hAnsi="Calibri"/>
               </w:rPr>
-              <w:t>Sets a standard</w:t>
-            </w:r>
-            <w:r>
-              <w:rPr>
-                <w:rFonts w:ascii="Calibri" w:hAnsi="Calibri"/>
-              </w:rPr>
-              <w:t>,</w:t>
-            </w:r>
-            <w:r>
-              <w:rPr>
-                <w:rFonts w:ascii="Calibri" w:hAnsi="Calibri"/>
-              </w:rPr>
-              <w:t xml:space="preserve"> scheduled</w:t>
-            </w:r>
-            <w:r>
-              <w:rPr>
-                <w:rFonts w:ascii="Calibri" w:hAnsi="Calibri"/>
-              </w:rPr>
-              <w:t xml:space="preserve"> or triggered</w:t>
-            </w:r>
-            <w:r>
-              <w:rPr>
-                <w:rFonts w:ascii="Calibri" w:hAnsi="Calibri"/>
-              </w:rPr>
-              <w:t xml:space="preserve"> method. The default is “standard”.</w:t>
+              <w:t>Maximum number of transitions per injection for export strategies “protein” and “buckets” OR maximum number of simultaneous transitions for scheduled methods. The default is 100.</w:t>
             </w:r>
           </w:p>
         </w:tc>
@@ -6828,81 +5685,6 @@
             <w:tcW w:w="4420" w:type="dxa"/>
             <w:tcBorders>
               <w:left w:val="single" w:sz="2" w:space="0" w:color="000000"/>
-              <w:bottom w:val="single" w:sz="2" w:space="0" w:color="000000"/>
-            </w:tcBorders>
-            <w:tcMar>
-              <w:top w:w="55" w:type="dxa"/>
-              <w:left w:w="55" w:type="dxa"/>
-              <w:bottom w:w="55" w:type="dxa"/>
-              <w:right w:w="55" w:type="dxa"/>
-            </w:tcMar>
-          </w:tcPr>
-          <w:p>
-            <w:pPr>
-              <w:pStyle w:val="TableContents"/>
-              <w:rPr>
-                <w:rFonts w:ascii="Calibri" w:hAnsi="Calibri"/>
-              </w:rPr>
-            </w:pPr>
-            <w:r>
-              <w:rPr>
-                <w:rFonts w:ascii="Calibri" w:hAnsi="Calibri"/>
-              </w:rPr>
-              <w:t>--</w:t>
-            </w:r>
-            <w:proofErr w:type="spellStart"/>
-            <w:r>
-              <w:rPr>
-                <w:rFonts w:ascii="Calibri" w:hAnsi="Calibri"/>
-              </w:rPr>
-              <w:t>exp</w:t>
-            </w:r>
-            <w:proofErr w:type="spellEnd"/>
-            <w:r>
-              <w:rPr>
-                <w:rFonts w:ascii="Calibri" w:hAnsi="Calibri"/>
-              </w:rPr>
-              <w:t>-max-trans=&lt;number&gt;</w:t>
-            </w:r>
-          </w:p>
-        </w:tc>
-        <w:tc>
-          <w:tcPr>
-            <w:tcW w:w="4220" w:type="dxa"/>
-            <w:tcBorders>
-              <w:left w:val="single" w:sz="2" w:space="0" w:color="000000"/>
-              <w:bottom w:val="single" w:sz="2" w:space="0" w:color="000000"/>
-              <w:right w:val="single" w:sz="2" w:space="0" w:color="000000"/>
-            </w:tcBorders>
-            <w:tcMar>
-              <w:top w:w="55" w:type="dxa"/>
-              <w:left w:w="55" w:type="dxa"/>
-              <w:bottom w:w="55" w:type="dxa"/>
-              <w:right w:w="55" w:type="dxa"/>
-            </w:tcMar>
-          </w:tcPr>
-          <w:p>
-            <w:pPr>
-              <w:pStyle w:val="TableContents"/>
-              <w:rPr>
-                <w:rFonts w:ascii="Calibri" w:hAnsi="Calibri"/>
-              </w:rPr>
-            </w:pPr>
-            <w:r>
-              <w:rPr>
-                <w:rFonts w:ascii="Calibri" w:hAnsi="Calibri"/>
-              </w:rPr>
-              <w:t>Maximum number of transitions per injection for export strategies “protein” and “buckets” OR maximum number of simultaneous transitions for scheduled methods. The default is 100.</w:t>
-            </w:r>
-          </w:p>
-        </w:tc>
-      </w:tr>
-      <w:tr>
-        <w:tc>
-          <w:tcPr>
-            <w:tcW w:w="4420" w:type="dxa"/>
-            <w:tcBorders>
-              <w:left w:val="single" w:sz="2" w:space="0" w:color="000000"/>
               <w:bottom w:val="single" w:sz="4" w:space="0" w:color="auto"/>
             </w:tcBorders>
             <w:tcMar>
@@ -6923,49 +5705,7 @@
               <w:rPr>
                 <w:rFonts w:ascii="Calibri" w:hAnsi="Calibri"/>
               </w:rPr>
-              <w:t>--</w:t>
-            </w:r>
-            <w:proofErr w:type="spellStart"/>
-            <w:r>
-              <w:rPr>
-                <w:rFonts w:ascii="Calibri" w:hAnsi="Calibri"/>
-              </w:rPr>
-              <w:t>exp</w:t>
-            </w:r>
-            <w:proofErr w:type="spellEnd"/>
-            <w:r>
-              <w:rPr>
-                <w:rFonts w:ascii="Calibri" w:hAnsi="Calibri"/>
-              </w:rPr>
-              <w:t>-optimizing=&lt;</w:t>
-            </w:r>
-            <w:proofErr w:type="spellStart"/>
-            <w:r>
-              <w:rPr>
-                <w:rFonts w:ascii="Calibri" w:hAnsi="Calibri"/>
-              </w:rPr>
-              <w:t>ce</w:t>
-            </w:r>
-            <w:proofErr w:type="spellEnd"/>
-            <w:r>
-              <w:rPr>
-                <w:rFonts w:ascii="Calibri" w:hAnsi="Calibri"/>
-              </w:rPr>
-              <w:t xml:space="preserve"> | </w:t>
-            </w:r>
-            <w:proofErr w:type="spellStart"/>
-            <w:r>
-              <w:rPr>
-                <w:rFonts w:ascii="Calibri" w:hAnsi="Calibri"/>
-              </w:rPr>
-              <w:t>dp</w:t>
-            </w:r>
-            <w:proofErr w:type="spellEnd"/>
-            <w:r>
-              <w:rPr>
-                <w:rFonts w:ascii="Calibri" w:hAnsi="Calibri"/>
-              </w:rPr>
-              <w:t>&gt;</w:t>
+              <w:t>--exp-optimizing=&lt;ce | dp&gt;</w:t>
             </w:r>
           </w:p>
         </w:tc>
@@ -7001,21 +5741,7 @@
               <w:rPr>
                 <w:rFonts w:ascii="Calibri" w:hAnsi="Calibri"/>
               </w:rPr>
-              <w:t xml:space="preserve"> collision energy or </w:t>
-            </w:r>
-            <w:proofErr w:type="spellStart"/>
-            <w:r>
-              <w:rPr>
-                <w:rFonts w:ascii="Calibri" w:hAnsi="Calibri"/>
-              </w:rPr>
-              <w:t>declustering</w:t>
-            </w:r>
-            <w:proofErr w:type="spellEnd"/>
-            <w:r>
-              <w:rPr>
-                <w:rFonts w:ascii="Calibri" w:hAnsi="Calibri"/>
-              </w:rPr>
-              <w:t xml:space="preserve"> potential.</w:t>
+              <w:t xml:space="preserve"> collision energy or declustering potential.</w:t>
             </w:r>
           </w:p>
         </w:tc>
@@ -7048,21 +5774,8 @@
               <w:rPr>
                 <w:rFonts w:ascii="Calibri" w:hAnsi="Calibri"/>
               </w:rPr>
-              <w:t>--</w:t>
-            </w:r>
-            <w:proofErr w:type="spellStart"/>
-            <w:r>
-              <w:rPr>
-                <w:rFonts w:ascii="Calibri" w:hAnsi="Calibri"/>
-              </w:rPr>
-              <w:t>exp</w:t>
-            </w:r>
-            <w:proofErr w:type="spellEnd"/>
-            <w:r>
-              <w:rPr>
-                <w:rFonts w:ascii="Calibri" w:hAnsi="Calibri"/>
-              </w:rPr>
-              <w:t>-scheduling-replicate</w:t>
+              <w:lastRenderedPageBreak/>
+              <w:t>--exp-scheduling-replicate</w:t>
             </w:r>
             <w:r>
               <w:rPr>
@@ -7155,21 +5868,7 @@
               <w:rPr>
                 <w:rFonts w:ascii="Calibri" w:hAnsi="Calibri"/>
               </w:rPr>
-              <w:t>--</w:t>
-            </w:r>
-            <w:proofErr w:type="spellStart"/>
-            <w:r>
-              <w:rPr>
-                <w:rFonts w:ascii="Calibri" w:hAnsi="Calibri"/>
-              </w:rPr>
-              <w:t>exp</w:t>
-            </w:r>
-            <w:proofErr w:type="spellEnd"/>
-            <w:r>
-              <w:rPr>
-                <w:rFonts w:ascii="Calibri" w:hAnsi="Calibri"/>
-              </w:rPr>
-              <w:t>-ignore-proteins</w:t>
+              <w:t>--exp-ignore-proteins</w:t>
             </w:r>
           </w:p>
         </w:tc>
@@ -7232,22 +5931,7 @@
               <w:rPr>
                 <w:rFonts w:ascii="Calibri" w:hAnsi="Calibri"/>
               </w:rPr>
-              <w:lastRenderedPageBreak/>
-              <w:t>--</w:t>
-            </w:r>
-            <w:proofErr w:type="spellStart"/>
-            <w:r>
-              <w:rPr>
-                <w:rFonts w:ascii="Calibri" w:hAnsi="Calibri"/>
-              </w:rPr>
-              <w:t>exp</w:t>
-            </w:r>
-            <w:proofErr w:type="spellEnd"/>
-            <w:r>
-              <w:rPr>
-                <w:rFonts w:ascii="Calibri" w:hAnsi="Calibri"/>
-              </w:rPr>
-              <w:t>-primary-count=&lt;number&gt;</w:t>
+              <w:t>--exp-primary-count=&lt;number&gt;</w:t>
             </w:r>
           </w:p>
         </w:tc>
@@ -7278,21 +5962,7 @@
               <w:rPr>
                 <w:rFonts w:ascii="Calibri" w:hAnsi="Calibri"/>
               </w:rPr>
-              <w:t>For --</w:t>
-            </w:r>
-            <w:proofErr w:type="spellStart"/>
-            <w:r>
-              <w:rPr>
-                <w:rFonts w:ascii="Calibri" w:hAnsi="Calibri"/>
-              </w:rPr>
-              <w:t>exp</w:t>
-            </w:r>
-            <w:proofErr w:type="spellEnd"/>
-            <w:r>
-              <w:rPr>
-                <w:rFonts w:ascii="Calibri" w:hAnsi="Calibri"/>
-              </w:rPr>
-              <w:t>-method-type=triggered specifies the number of transitions to make primary.</w:t>
+              <w:t>For --exp-method-type=triggered specifies the number of transitions to make primary.</w:t>
             </w:r>
           </w:p>
         </w:tc>
@@ -7366,7 +6036,6 @@
               </w:rPr>
               <w:t xml:space="preserve">=&lt;server </w:t>
             </w:r>
-            <w:proofErr w:type="spellStart"/>
             <w:r>
               <w:rPr>
                 <w:rFonts w:ascii="Calibri" w:eastAsia="Calibri" w:hAnsi="Calibri" w:cs="Calibri"/>
@@ -7374,7 +6043,6 @@
               </w:rPr>
               <w:t>url</w:t>
             </w:r>
-            <w:proofErr w:type="spellEnd"/>
             <w:r>
               <w:rPr>
                 <w:rFonts w:ascii="Calibri" w:eastAsia="Calibri" w:hAnsi="Calibri" w:cs="Calibri"/>
@@ -7744,33 +6412,11 @@
               </w:rPr>
               <w:t xml:space="preserve"> (e.g. </w:t>
             </w:r>
-            <w:proofErr w:type="spellStart"/>
-            <w:r>
-              <w:rPr>
-                <w:rFonts w:ascii="Calibri" w:hAnsi="Calibri"/>
-              </w:rPr>
-              <w:t>MyProject</w:t>
-            </w:r>
-            <w:proofErr w:type="spellEnd"/>
-            <w:r>
-              <w:rPr>
-                <w:rFonts w:ascii="Calibri" w:hAnsi="Calibri"/>
-              </w:rPr>
-              <w:t>/</w:t>
-            </w:r>
-            <w:proofErr w:type="spellStart"/>
-            <w:r>
-              <w:rPr>
-                <w:rFonts w:ascii="Calibri" w:hAnsi="Calibri"/>
-              </w:rPr>
-              <w:t>MyFolder</w:t>
-            </w:r>
-            <w:proofErr w:type="spellEnd"/>
-            <w:r>
-              <w:rPr>
-                <w:rFonts w:ascii="Calibri" w:hAnsi="Calibri"/>
-              </w:rPr>
-              <w:t>)</w:t>
+            <w:r>
+              <w:rPr>
+                <w:rFonts w:ascii="Calibri" w:hAnsi="Calibri"/>
+              </w:rPr>
+              <w:t>MyProject/MyFolder)</w:t>
             </w:r>
             <w:r>
               <w:rPr>
@@ -7938,21 +6584,182 @@
               <w:rPr>
                 <w:rFonts w:ascii="Calibri" w:hAnsi="Calibri"/>
               </w:rPr>
-              <w:t>--full-scan-precursor-res-</w:t>
-            </w:r>
-            <w:proofErr w:type="spellStart"/>
+              <w:t>--full-scan-precursor-res-mz=&lt;m/z value&gt;</w:t>
+            </w:r>
+          </w:p>
+        </w:tc>
+        <w:tc>
+          <w:tcPr>
+            <w:tcW w:w="4220" w:type="dxa"/>
+            <w:tcBorders>
+              <w:top w:val="single" w:sz="2" w:space="0" w:color="000000"/>
+              <w:left w:val="single" w:sz="2" w:space="0" w:color="000000"/>
+              <w:bottom w:val="single" w:sz="2" w:space="0" w:color="000000"/>
+              <w:right w:val="single" w:sz="2" w:space="0" w:color="000000"/>
+            </w:tcBorders>
+            <w:tcMar>
+              <w:top w:w="55" w:type="dxa"/>
+              <w:left w:w="55" w:type="dxa"/>
+              <w:bottom w:w="55" w:type="dxa"/>
+              <w:right w:w="55" w:type="dxa"/>
+            </w:tcMar>
+          </w:tcPr>
+          <w:p>
+            <w:pPr>
+              <w:pStyle w:val="TableContents"/>
+              <w:rPr>
+                <w:rFonts w:ascii="Calibri" w:hAnsi="Calibri"/>
+              </w:rPr>
+            </w:pPr>
+            <w:r>
+              <w:rPr>
+                <w:rFonts w:ascii="Calibri" w:hAnsi="Calibri"/>
+              </w:rPr>
+              <w:t xml:space="preserve">The m/z value at which the precursor mass analyzer resolving power is specified. (applies only to orbitrap and </w:t>
+            </w:r>
+            <w:r>
+              <w:rPr>
+                <w:rFonts w:ascii="Calibri" w:hAnsi="Calibri"/>
+              </w:rPr>
+              <w:lastRenderedPageBreak/>
+              <w:t>ft_icr mass analyzers)</w:t>
+            </w:r>
+          </w:p>
+        </w:tc>
+      </w:tr>
+      <w:tr>
+        <w:tc>
+          <w:tcPr>
+            <w:tcW w:w="4420" w:type="dxa"/>
+            <w:tcBorders>
+              <w:top w:val="single" w:sz="2" w:space="0" w:color="000000"/>
+              <w:left w:val="single" w:sz="2" w:space="0" w:color="000000"/>
+              <w:bottom w:val="single" w:sz="2" w:space="0" w:color="000000"/>
+            </w:tcBorders>
+            <w:tcMar>
+              <w:top w:w="55" w:type="dxa"/>
+              <w:left w:w="55" w:type="dxa"/>
+              <w:bottom w:w="55" w:type="dxa"/>
+              <w:right w:w="55" w:type="dxa"/>
+            </w:tcMar>
+          </w:tcPr>
+          <w:p>
+            <w:pPr>
+              <w:pStyle w:val="TableContents"/>
+              <w:rPr>
+                <w:rFonts w:ascii="Calibri" w:hAnsi="Calibri"/>
+              </w:rPr>
+            </w:pPr>
+            <w:r>
+              <w:rPr>
+                <w:rFonts w:ascii="Calibri" w:hAnsi="Calibri"/>
+              </w:rPr>
+              <w:lastRenderedPageBreak/>
+              <w:t>--full-scan-product_res=&lt;resolving power&gt;</w:t>
+            </w:r>
+          </w:p>
+        </w:tc>
+        <w:tc>
+          <w:tcPr>
+            <w:tcW w:w="4220" w:type="dxa"/>
+            <w:tcBorders>
+              <w:top w:val="single" w:sz="2" w:space="0" w:color="000000"/>
+              <w:left w:val="single" w:sz="2" w:space="0" w:color="000000"/>
+              <w:bottom w:val="single" w:sz="2" w:space="0" w:color="000000"/>
+              <w:right w:val="single" w:sz="2" w:space="0" w:color="000000"/>
+            </w:tcBorders>
+            <w:tcMar>
+              <w:top w:w="55" w:type="dxa"/>
+              <w:left w:w="55" w:type="dxa"/>
+              <w:bottom w:w="55" w:type="dxa"/>
+              <w:right w:w="55" w:type="dxa"/>
+            </w:tcMar>
+          </w:tcPr>
+          <w:p>
+            <w:pPr>
+              <w:pStyle w:val="TableContents"/>
+              <w:rPr>
+                <w:rFonts w:ascii="Calibri" w:hAnsi="Calibri"/>
+              </w:rPr>
+            </w:pPr>
+            <w:r>
+              <w:rPr>
+                <w:rFonts w:ascii="Calibri" w:hAnsi="Calibri"/>
+              </w:rPr>
+              <w:t>Resolving power of the product mass analyzer.</w:t>
+            </w:r>
+          </w:p>
+        </w:tc>
+      </w:tr>
+      <w:tr>
+        <w:tc>
+          <w:tcPr>
+            <w:tcW w:w="4420" w:type="dxa"/>
+            <w:tcBorders>
+              <w:left w:val="single" w:sz="2" w:space="0" w:color="000000"/>
+              <w:bottom w:val="single" w:sz="2" w:space="0" w:color="000000"/>
+            </w:tcBorders>
+            <w:tcMar>
+              <w:top w:w="55" w:type="dxa"/>
+              <w:left w:w="55" w:type="dxa"/>
+              <w:bottom w:w="55" w:type="dxa"/>
+              <w:right w:w="55" w:type="dxa"/>
+            </w:tcMar>
+          </w:tcPr>
+          <w:p>
+            <w:pPr>
+              <w:pStyle w:val="TableContents"/>
+              <w:rPr>
+                <w:rFonts w:ascii="Calibri" w:hAnsi="Calibri"/>
+              </w:rPr>
+            </w:pPr>
+            <w:r>
+              <w:rPr>
+                <w:rFonts w:ascii="Calibri" w:hAnsi="Calibri"/>
+              </w:rPr>
+              <w:t>--full-scan-</w:t>
+            </w:r>
+            <w:r>
+              <w:rPr>
+                <w:rFonts w:ascii="Calibri" w:hAnsi="Calibri"/>
+              </w:rPr>
+              <w:t>precursor</w:t>
+            </w:r>
+            <w:r>
+              <w:rPr>
+                <w:rFonts w:ascii="Calibri" w:hAnsi="Calibri"/>
+              </w:rPr>
+              <w:t>-</w:t>
+            </w:r>
+            <w:r>
+              <w:rPr>
+                <w:rFonts w:ascii="Calibri" w:hAnsi="Calibri"/>
+              </w:rPr>
+              <w:t>res</w:t>
+            </w:r>
+            <w:r>
+              <w:rPr>
+                <w:rFonts w:ascii="Calibri" w:hAnsi="Calibri"/>
+              </w:rPr>
+              <w:t>-</w:t>
+            </w:r>
             <w:r>
               <w:rPr>
                 <w:rFonts w:ascii="Calibri" w:hAnsi="Calibri"/>
               </w:rPr>
               <w:t>mz</w:t>
             </w:r>
-            <w:proofErr w:type="spellEnd"/>
-            <w:r>
-              <w:rPr>
-                <w:rFonts w:ascii="Calibri" w:hAnsi="Calibri"/>
-              </w:rPr>
-              <w:t>=&lt;m/z value&gt;</w:t>
+            <w:r>
+              <w:rPr>
+                <w:rFonts w:ascii="Calibri" w:hAnsi="Calibri"/>
+              </w:rPr>
+              <w:t>=</w:t>
+            </w:r>
+            <w:r>
+              <w:rPr>
+                <w:rFonts w:ascii="Calibri" w:hAnsi="Calibri"/>
+              </w:rPr>
+              <w:t>&lt;m/z value&gt;</w:t>
             </w:r>
           </w:p>
         </w:tc>
@@ -7960,7 +6767,6 @@
           <w:tcPr>
             <w:tcW w:w="4220" w:type="dxa"/>
             <w:tcBorders>
-              <w:top w:val="single" w:sz="2" w:space="0" w:color="000000"/>
               <w:left w:val="single" w:sz="2" w:space="0" w:color="000000"/>
               <w:bottom w:val="single" w:sz="2" w:space="0" w:color="000000"/>
               <w:right w:val="single" w:sz="2" w:space="0" w:color="000000"/>
@@ -7983,21 +6789,7 @@
               <w:rPr>
                 <w:rFonts w:ascii="Calibri" w:hAnsi="Calibri"/>
               </w:rPr>
-              <w:t xml:space="preserve">The m/z value at which the precursor mass analyzer resolving power is specified. (applies only to orbitrap and </w:t>
-            </w:r>
-            <w:proofErr w:type="spellStart"/>
-            <w:r>
-              <w:rPr>
-                <w:rFonts w:ascii="Calibri" w:hAnsi="Calibri"/>
-              </w:rPr>
-              <w:t>ft_icr</w:t>
-            </w:r>
-            <w:proofErr w:type="spellEnd"/>
-            <w:r>
-              <w:rPr>
-                <w:rFonts w:ascii="Calibri" w:hAnsi="Calibri"/>
-              </w:rPr>
-              <w:t xml:space="preserve"> mass analyzers)</w:t>
+              <w:t>The m/z value at which the product mass analyzer resolving power is specified. (applies only to orbitrap and ft_icr mass analyzers)</w:t>
             </w:r>
           </w:p>
         </w:tc>
@@ -8007,43 +6799,46 @@
           <w:tcPr>
             <w:tcW w:w="4420" w:type="dxa"/>
             <w:tcBorders>
-              <w:top w:val="single" w:sz="2" w:space="0" w:color="000000"/>
-              <w:left w:val="single" w:sz="2" w:space="0" w:color="000000"/>
-              <w:bottom w:val="single" w:sz="2" w:space="0" w:color="000000"/>
-            </w:tcBorders>
-            <w:tcMar>
-              <w:top w:w="55" w:type="dxa"/>
-              <w:left w:w="55" w:type="dxa"/>
-              <w:bottom w:w="55" w:type="dxa"/>
-              <w:right w:w="55" w:type="dxa"/>
-            </w:tcMar>
-          </w:tcPr>
-          <w:p>
-            <w:pPr>
-              <w:pStyle w:val="TableContents"/>
-              <w:rPr>
-                <w:rFonts w:ascii="Calibri" w:hAnsi="Calibri"/>
-              </w:rPr>
-            </w:pPr>
-            <w:r>
-              <w:rPr>
-                <w:rFonts w:ascii="Calibri" w:hAnsi="Calibri"/>
-              </w:rPr>
-              <w:t>--full-scan-</w:t>
-            </w:r>
-            <w:proofErr w:type="spellStart"/>
-            <w:r>
-              <w:rPr>
-                <w:rFonts w:ascii="Calibri" w:hAnsi="Calibri"/>
-              </w:rPr>
-              <w:t>product_res</w:t>
-            </w:r>
-            <w:proofErr w:type="spellEnd"/>
-            <w:r>
-              <w:rPr>
-                <w:rFonts w:ascii="Calibri" w:hAnsi="Calibri"/>
-              </w:rPr>
-              <w:t>=&lt;resolving power&gt;</w:t>
+              <w:left w:val="single" w:sz="2" w:space="0" w:color="000000"/>
+              <w:bottom w:val="single" w:sz="2" w:space="0" w:color="000000"/>
+            </w:tcBorders>
+            <w:tcMar>
+              <w:top w:w="55" w:type="dxa"/>
+              <w:left w:w="55" w:type="dxa"/>
+              <w:bottom w:w="55" w:type="dxa"/>
+              <w:right w:w="55" w:type="dxa"/>
+            </w:tcMar>
+          </w:tcPr>
+          <w:p>
+            <w:pPr>
+              <w:pStyle w:val="TableContents"/>
+              <w:rPr>
+                <w:rFonts w:ascii="Calibri" w:hAnsi="Calibri"/>
+              </w:rPr>
+            </w:pPr>
+            <w:r>
+              <w:rPr>
+                <w:rFonts w:ascii="Calibri" w:hAnsi="Calibri"/>
+              </w:rPr>
+              <w:t>--full-scan-rt-</w:t>
+            </w:r>
+            <w:r>
+              <w:rPr>
+                <w:rFonts w:ascii="Calibri" w:hAnsi="Calibri"/>
+              </w:rPr>
+              <w:t>filter</w:t>
+            </w:r>
+            <w:r>
+              <w:rPr>
+                <w:rFonts w:ascii="Calibri" w:hAnsi="Calibri"/>
+              </w:rPr>
+              <w:t>-tolerance=</w:t>
+            </w:r>
+            <w:r>
+              <w:rPr>
+                <w:rFonts w:ascii="Calibri" w:hAnsi="Calibri"/>
+              </w:rPr>
+              <w:t>&lt;minutes&gt;</w:t>
             </w:r>
           </w:p>
         </w:tc>
@@ -8051,7 +6846,6 @@
           <w:tcPr>
             <w:tcW w:w="4220" w:type="dxa"/>
             <w:tcBorders>
-              <w:top w:val="single" w:sz="2" w:space="0" w:color="000000"/>
               <w:left w:val="single" w:sz="2" w:space="0" w:color="000000"/>
               <w:bottom w:val="single" w:sz="2" w:space="0" w:color="000000"/>
               <w:right w:val="single" w:sz="2" w:space="0" w:color="000000"/>
@@ -8074,7 +6868,19 @@
               <w:rPr>
                 <w:rFonts w:ascii="Calibri" w:hAnsi="Calibri"/>
               </w:rPr>
-              <w:t>Resolving power of the product mass analyzer.</w:t>
+              <w:t xml:space="preserve">The number of minutes on either side of the predicted time or MS/MS IDs, i.e. </w:t>
+            </w:r>
+            <w:r>
+              <w:rPr>
+                <w:rFonts w:ascii="Calibri" w:hAnsi="Calibri"/>
+              </w:rPr>
+              <w:t>±</w:t>
+            </w:r>
+            <w:r>
+              <w:rPr>
+                <w:rFonts w:ascii="Calibri" w:hAnsi="Calibri"/>
+              </w:rPr>
+              <w:t xml:space="preserve"> minutes. Defaults to.</w:t>
             </w:r>
           </w:p>
         </w:tc>
@@ -8105,51 +6911,7 @@
               <w:rPr>
                 <w:rFonts w:ascii="Calibri" w:hAnsi="Calibri"/>
               </w:rPr>
-              <w:t>--full-scan-</w:t>
-            </w:r>
-            <w:r>
-              <w:rPr>
-                <w:rFonts w:ascii="Calibri" w:hAnsi="Calibri"/>
-              </w:rPr>
-              <w:t>precursor</w:t>
-            </w:r>
-            <w:r>
-              <w:rPr>
-                <w:rFonts w:ascii="Calibri" w:hAnsi="Calibri"/>
-              </w:rPr>
-              <w:t>-</w:t>
-            </w:r>
-            <w:r>
-              <w:rPr>
-                <w:rFonts w:ascii="Calibri" w:hAnsi="Calibri"/>
-              </w:rPr>
-              <w:t>res</w:t>
-            </w:r>
-            <w:r>
-              <w:rPr>
-                <w:rFonts w:ascii="Calibri" w:hAnsi="Calibri"/>
-              </w:rPr>
-              <w:t>-</w:t>
-            </w:r>
-            <w:proofErr w:type="spellStart"/>
-            <w:r>
-              <w:rPr>
-                <w:rFonts w:ascii="Calibri" w:hAnsi="Calibri"/>
-              </w:rPr>
-              <w:t>mz</w:t>
-            </w:r>
-            <w:proofErr w:type="spellEnd"/>
-            <w:r>
-              <w:rPr>
-                <w:rFonts w:ascii="Calibri" w:hAnsi="Calibri"/>
-              </w:rPr>
-              <w:t>=</w:t>
-            </w:r>
-            <w:r>
-              <w:rPr>
-                <w:rFonts w:ascii="Calibri" w:hAnsi="Calibri"/>
-              </w:rPr>
-              <w:t>&lt;m/z value&gt;</w:t>
+              <w:t>--tool-arguments=”&lt;arguments&gt;”</w:t>
             </w:r>
           </w:p>
         </w:tc>
@@ -8179,21 +6941,21 @@
               <w:rPr>
                 <w:rFonts w:ascii="Calibri" w:hAnsi="Calibri"/>
               </w:rPr>
-              <w:t xml:space="preserve">The m/z value at which the product mass analyzer resolving power is specified. (applies only to orbitrap and </w:t>
-            </w:r>
-            <w:proofErr w:type="spellStart"/>
-            <w:r>
-              <w:rPr>
-                <w:rFonts w:ascii="Calibri" w:hAnsi="Calibri"/>
-              </w:rPr>
-              <w:t>ft_icr</w:t>
-            </w:r>
-            <w:proofErr w:type="spellEnd"/>
-            <w:r>
-              <w:rPr>
-                <w:rFonts w:ascii="Calibri" w:hAnsi="Calibri"/>
-              </w:rPr>
-              <w:t xml:space="preserve"> mass analyzers)</w:t>
+              <w:t xml:space="preserve">Optional command-line arguments for the tool to be added, used when the tool is executed. </w:t>
+            </w:r>
+          </w:p>
+          <w:p>
+            <w:pPr>
+              <w:pStyle w:val="TableContents"/>
+              <w:rPr>
+                <w:rFonts w:ascii="Calibri" w:hAnsi="Calibri"/>
+              </w:rPr>
+            </w:pPr>
+            <w:r>
+              <w:rPr>
+                <w:rFonts w:ascii="Calibri" w:hAnsi="Calibri"/>
+              </w:rPr>
+              <w:t>(Not applicable to web URL commands)</w:t>
             </w:r>
           </w:p>
         </w:tc>
@@ -8224,39 +6986,7 @@
               <w:rPr>
                 <w:rFonts w:ascii="Calibri" w:hAnsi="Calibri"/>
               </w:rPr>
-              <w:t>--full-scan-</w:t>
-            </w:r>
-            <w:proofErr w:type="spellStart"/>
-            <w:r>
-              <w:rPr>
-                <w:rFonts w:ascii="Calibri" w:hAnsi="Calibri"/>
-              </w:rPr>
-              <w:t>rt</w:t>
-            </w:r>
-            <w:proofErr w:type="spellEnd"/>
-            <w:r>
-              <w:rPr>
-                <w:rFonts w:ascii="Calibri" w:hAnsi="Calibri"/>
-              </w:rPr>
-              <w:t>-</w:t>
-            </w:r>
-            <w:r>
-              <w:rPr>
-                <w:rFonts w:ascii="Calibri" w:hAnsi="Calibri"/>
-              </w:rPr>
-              <w:t>filter</w:t>
-            </w:r>
-            <w:r>
-              <w:rPr>
-                <w:rFonts w:ascii="Calibri" w:hAnsi="Calibri"/>
-              </w:rPr>
-              <w:t>-tolerance=</w:t>
-            </w:r>
-            <w:r>
-              <w:rPr>
-                <w:rFonts w:ascii="Calibri" w:hAnsi="Calibri"/>
-              </w:rPr>
-              <w:t>&lt;minutes&gt;</w:t>
+              <w:t>--tool-initial-dir=path/to/dir</w:t>
             </w:r>
           </w:p>
         </w:tc>
@@ -8286,26 +7016,7 @@
               <w:rPr>
                 <w:rFonts w:ascii="Calibri" w:hAnsi="Calibri"/>
               </w:rPr>
-              <w:t xml:space="preserve">The number of minutes on either side of </w:t>
-            </w:r>
-            <w:r>
-              <w:rPr>
-                <w:rFonts w:ascii="Calibri" w:hAnsi="Calibri"/>
-              </w:rPr>
-              <w:lastRenderedPageBreak/>
-              <w:t xml:space="preserve">the predicted time or MS/MS IDs, i.e. </w:t>
-            </w:r>
-            <w:r>
-              <w:rPr>
-                <w:rFonts w:ascii="Calibri" w:hAnsi="Calibri"/>
-              </w:rPr>
-              <w:t>±</w:t>
-            </w:r>
-            <w:r>
-              <w:rPr>
-                <w:rFonts w:ascii="Calibri" w:hAnsi="Calibri"/>
-              </w:rPr>
-              <w:t xml:space="preserve"> minutes. Defaults to.</w:t>
+              <w:t>Optional initial directory for the tool to be added, used when the tool is executed.  (Not applicable to web URL commands)</w:t>
             </w:r>
           </w:p>
         </w:tc>
@@ -8336,8 +7047,7 @@
               <w:rPr>
                 <w:rFonts w:ascii="Calibri" w:hAnsi="Calibri"/>
               </w:rPr>
-              <w:lastRenderedPageBreak/>
-              <w:t>--tool-arguments=”&lt;arguments&gt;”</w:t>
+              <w:t>--tool-conflict-resolution=&lt;overwrite | skip&gt;</w:t>
             </w:r>
           </w:p>
         </w:tc>
@@ -8367,21 +7077,7 @@
               <w:rPr>
                 <w:rFonts w:ascii="Calibri" w:hAnsi="Calibri"/>
               </w:rPr>
-              <w:t xml:space="preserve">Optional command-line arguments for the tool to be added, used when the tool is executed. </w:t>
-            </w:r>
-          </w:p>
-          <w:p>
-            <w:pPr>
-              <w:pStyle w:val="TableContents"/>
-              <w:rPr>
-                <w:rFonts w:ascii="Calibri" w:hAnsi="Calibri"/>
-              </w:rPr>
-            </w:pPr>
-            <w:r>
-              <w:rPr>
-                <w:rFonts w:ascii="Calibri" w:hAnsi="Calibri"/>
-              </w:rPr>
-              <w:t>(Not applicable to web URL commands)</w:t>
+              <w:t>Tells the SkylineRunner how to resolve a tool name conflict, by either overwriting an existing installation or skipping installation of the new tool.</w:t>
             </w:r>
           </w:p>
         </w:tc>
@@ -8412,30 +7108,8 @@
               <w:rPr>
                 <w:rFonts w:ascii="Calibri" w:hAnsi="Calibri"/>
               </w:rPr>
-              <w:t>--tool-initial-</w:t>
-            </w:r>
-            <w:proofErr w:type="spellStart"/>
-            <w:r>
-              <w:rPr>
-                <w:rFonts w:ascii="Calibri" w:hAnsi="Calibri"/>
-              </w:rPr>
-              <w:t>dir</w:t>
-            </w:r>
-            <w:proofErr w:type="spellEnd"/>
-            <w:r>
-              <w:rPr>
-                <w:rFonts w:ascii="Calibri" w:hAnsi="Calibri"/>
-              </w:rPr>
-              <w:t>=path/to/</w:t>
-            </w:r>
-            <w:proofErr w:type="spellStart"/>
-            <w:r>
-              <w:rPr>
-                <w:rFonts w:ascii="Calibri" w:hAnsi="Calibri"/>
-              </w:rPr>
-              <w:t>dir</w:t>
-            </w:r>
-            <w:proofErr w:type="spellEnd"/>
+              <w:t>--tool-report=&lt;report-name&gt;</w:t>
+            </w:r>
           </w:p>
         </w:tc>
         <w:tc>
@@ -8464,7 +7138,7 @@
               <w:rPr>
                 <w:rFonts w:ascii="Calibri" w:hAnsi="Calibri"/>
               </w:rPr>
-              <w:t>Optional initial directory for the tool to be added, used when the tool is executed.  (Not applicable to web URL commands)</w:t>
+              <w:t>The name of a report in the settings to use as the input report for the tool.</w:t>
             </w:r>
           </w:p>
         </w:tc>
@@ -8495,7 +7169,13 @@
               <w:rPr>
                 <w:rFonts w:ascii="Calibri" w:hAnsi="Calibri"/>
               </w:rPr>
-              <w:t>--tool-conflict-resolution=&lt;overwrite | skip&gt;</w:t>
+              <w:t>--</w:t>
+            </w:r>
+            <w:r>
+              <w:rPr>
+                <w:rFonts w:ascii="Calibri" w:hAnsi="Calibri"/>
+              </w:rPr>
+              <w:t>tool-output-to-immediate-window</w:t>
             </w:r>
           </w:p>
         </w:tc>
@@ -8525,21 +7205,7 @@
               <w:rPr>
                 <w:rFonts w:ascii="Calibri" w:hAnsi="Calibri"/>
               </w:rPr>
-              <w:t xml:space="preserve">Tells the </w:t>
-            </w:r>
-            <w:proofErr w:type="spellStart"/>
-            <w:r>
-              <w:rPr>
-                <w:rFonts w:ascii="Calibri" w:hAnsi="Calibri"/>
-              </w:rPr>
-              <w:t>SkylineRunner</w:t>
-            </w:r>
-            <w:proofErr w:type="spellEnd"/>
-            <w:r>
-              <w:rPr>
-                <w:rFonts w:ascii="Calibri" w:hAnsi="Calibri"/>
-              </w:rPr>
-              <w:t xml:space="preserve"> how to resolve a tool name conflict, by either overwriting an existing installation or skipping installation of the new tool.</w:t>
+              <w:t>When present the tool output is piped to the Immediate Window at runtime.</w:t>
             </w:r>
           </w:p>
         </w:tc>
@@ -8570,7 +7236,7 @@
               <w:rPr>
                 <w:rFonts w:ascii="Calibri" w:hAnsi="Calibri"/>
               </w:rPr>
-              <w:t>--tool-report=&lt;report-name&gt;</w:t>
+              <w:t>--report-add=path/to/file.skyr</w:t>
             </w:r>
           </w:p>
         </w:tc>
@@ -8600,7 +7266,7 @@
               <w:rPr>
                 <w:rFonts w:ascii="Calibri" w:hAnsi="Calibri"/>
               </w:rPr>
-              <w:t>The name of a report in the settings to use as the input report for the tool.</w:t>
+              <w:t>Adds the report formats from a skyr file. If there are name conflicts the --report-conflict-resolution parameter is required.</w:t>
             </w:r>
           </w:p>
         </w:tc>
@@ -8631,13 +7297,7 @@
               <w:rPr>
                 <w:rFonts w:ascii="Calibri" w:hAnsi="Calibri"/>
               </w:rPr>
-              <w:t>--</w:t>
-            </w:r>
-            <w:r>
-              <w:rPr>
-                <w:rFonts w:ascii="Calibri" w:hAnsi="Calibri"/>
-              </w:rPr>
-              <w:t>tool-output-to-immediate-window</w:t>
+              <w:t>--report-conflict-resolution=&lt;overwrite |  skip&gt;</w:t>
             </w:r>
           </w:p>
         </w:tc>
@@ -8667,165 +7327,7 @@
               <w:rPr>
                 <w:rFonts w:ascii="Calibri" w:hAnsi="Calibri"/>
               </w:rPr>
-              <w:t>When present the tool output is piped to the Immediate Window at runtime.</w:t>
-            </w:r>
-          </w:p>
-        </w:tc>
-      </w:tr>
-      <w:tr>
-        <w:tc>
-          <w:tcPr>
-            <w:tcW w:w="4420" w:type="dxa"/>
-            <w:tcBorders>
-              <w:left w:val="single" w:sz="2" w:space="0" w:color="000000"/>
-              <w:bottom w:val="single" w:sz="2" w:space="0" w:color="000000"/>
-            </w:tcBorders>
-            <w:tcMar>
-              <w:top w:w="55" w:type="dxa"/>
-              <w:left w:w="55" w:type="dxa"/>
-              <w:bottom w:w="55" w:type="dxa"/>
-              <w:right w:w="55" w:type="dxa"/>
-            </w:tcMar>
-          </w:tcPr>
-          <w:p>
-            <w:pPr>
-              <w:pStyle w:val="TableContents"/>
-              <w:rPr>
-                <w:rFonts w:ascii="Calibri" w:hAnsi="Calibri"/>
-              </w:rPr>
-            </w:pPr>
-            <w:r>
-              <w:rPr>
-                <w:rFonts w:ascii="Calibri" w:hAnsi="Calibri"/>
-              </w:rPr>
-              <w:t>--report-add=path/to/</w:t>
-            </w:r>
-            <w:proofErr w:type="spellStart"/>
-            <w:r>
-              <w:rPr>
-                <w:rFonts w:ascii="Calibri" w:hAnsi="Calibri"/>
-              </w:rPr>
-              <w:t>file.skyr</w:t>
-            </w:r>
-            <w:proofErr w:type="spellEnd"/>
-          </w:p>
-        </w:tc>
-        <w:tc>
-          <w:tcPr>
-            <w:tcW w:w="4220" w:type="dxa"/>
-            <w:tcBorders>
-              <w:left w:val="single" w:sz="2" w:space="0" w:color="000000"/>
-              <w:bottom w:val="single" w:sz="2" w:space="0" w:color="000000"/>
-              <w:right w:val="single" w:sz="2" w:space="0" w:color="000000"/>
-            </w:tcBorders>
-            <w:tcMar>
-              <w:top w:w="55" w:type="dxa"/>
-              <w:left w:w="55" w:type="dxa"/>
-              <w:bottom w:w="55" w:type="dxa"/>
-              <w:right w:w="55" w:type="dxa"/>
-            </w:tcMar>
-          </w:tcPr>
-          <w:p>
-            <w:pPr>
-              <w:pStyle w:val="TableContents"/>
-              <w:rPr>
-                <w:rFonts w:ascii="Calibri" w:hAnsi="Calibri"/>
-              </w:rPr>
-            </w:pPr>
-            <w:r>
-              <w:rPr>
-                <w:rFonts w:ascii="Calibri" w:hAnsi="Calibri"/>
-              </w:rPr>
-              <w:t xml:space="preserve">Adds the report formats from a </w:t>
-            </w:r>
-            <w:proofErr w:type="spellStart"/>
-            <w:r>
-              <w:rPr>
-                <w:rFonts w:ascii="Calibri" w:hAnsi="Calibri"/>
-              </w:rPr>
-              <w:t>skyr</w:t>
-            </w:r>
-            <w:proofErr w:type="spellEnd"/>
-            <w:r>
-              <w:rPr>
-                <w:rFonts w:ascii="Calibri" w:hAnsi="Calibri"/>
-              </w:rPr>
-              <w:t xml:space="preserve"> file. If there are name conflicts the --report-conflict-resolution parameter is required.</w:t>
-            </w:r>
-          </w:p>
-        </w:tc>
-      </w:tr>
-      <w:tr>
-        <w:tc>
-          <w:tcPr>
-            <w:tcW w:w="4420" w:type="dxa"/>
-            <w:tcBorders>
-              <w:left w:val="single" w:sz="2" w:space="0" w:color="000000"/>
-              <w:bottom w:val="single" w:sz="2" w:space="0" w:color="000000"/>
-            </w:tcBorders>
-            <w:tcMar>
-              <w:top w:w="55" w:type="dxa"/>
-              <w:left w:w="55" w:type="dxa"/>
-              <w:bottom w:w="55" w:type="dxa"/>
-              <w:right w:w="55" w:type="dxa"/>
-            </w:tcMar>
-          </w:tcPr>
-          <w:p>
-            <w:pPr>
-              <w:pStyle w:val="TableContents"/>
-              <w:rPr>
-                <w:rFonts w:ascii="Calibri" w:hAnsi="Calibri"/>
-              </w:rPr>
-            </w:pPr>
-            <w:r>
-              <w:rPr>
-                <w:rFonts w:ascii="Calibri" w:hAnsi="Calibri"/>
-              </w:rPr>
-              <w:t>--report-conflict-resolution=&lt;overwrite |  skip&gt;</w:t>
-            </w:r>
-          </w:p>
-        </w:tc>
-        <w:tc>
-          <w:tcPr>
-            <w:tcW w:w="4220" w:type="dxa"/>
-            <w:tcBorders>
-              <w:left w:val="single" w:sz="2" w:space="0" w:color="000000"/>
-              <w:bottom w:val="single" w:sz="2" w:space="0" w:color="000000"/>
-              <w:right w:val="single" w:sz="2" w:space="0" w:color="000000"/>
-            </w:tcBorders>
-            <w:tcMar>
-              <w:top w:w="55" w:type="dxa"/>
-              <w:left w:w="55" w:type="dxa"/>
-              <w:bottom w:w="55" w:type="dxa"/>
-              <w:right w:w="55" w:type="dxa"/>
-            </w:tcMar>
-          </w:tcPr>
-          <w:p>
-            <w:pPr>
-              <w:pStyle w:val="TableContents"/>
-              <w:rPr>
-                <w:rFonts w:ascii="Calibri" w:hAnsi="Calibri"/>
-              </w:rPr>
-            </w:pPr>
-            <w:r>
-              <w:rPr>
-                <w:rFonts w:ascii="Calibri" w:hAnsi="Calibri"/>
-              </w:rPr>
-              <w:t xml:space="preserve">Tells the </w:t>
-            </w:r>
-            <w:proofErr w:type="spellStart"/>
-            <w:r>
-              <w:rPr>
-                <w:rFonts w:ascii="Calibri" w:hAnsi="Calibri"/>
-              </w:rPr>
-              <w:t>SkylineRunner</w:t>
-            </w:r>
-            <w:proofErr w:type="spellEnd"/>
-            <w:r>
-              <w:rPr>
-                <w:rFonts w:ascii="Calibri" w:hAnsi="Calibri"/>
-              </w:rPr>
-              <w:t xml:space="preserve"> how to resolve a report name conflict, by either overwriting the existing report or skipping adding the new report.</w:t>
+              <w:t>Tells the SkylineRunner how to resolve a report name conflict, by either overwriting the existing report or skipping adding the new report.</w:t>
             </w:r>
           </w:p>
         </w:tc>
@@ -8987,6 +7489,7 @@
               <w:rPr>
                 <w:rFonts w:ascii="Calibri" w:hAnsi="Calibri"/>
               </w:rPr>
+              <w:lastRenderedPageBreak/>
               <w:t>--tool-zip-overwrite-annotations=&lt;true | false&gt;</w:t>
             </w:r>
           </w:p>
@@ -9052,21 +7555,7 @@
               <w:rPr>
                 <w:rFonts w:ascii="Calibri" w:hAnsi="Calibri"/>
               </w:rPr>
-              <w:t>--tool-program-macro=&lt;</w:t>
-            </w:r>
-            <w:proofErr w:type="spellStart"/>
-            <w:r>
-              <w:rPr>
-                <w:rFonts w:ascii="Calibri" w:hAnsi="Calibri"/>
-              </w:rPr>
-              <w:t>programTitle</w:t>
-            </w:r>
-            <w:proofErr w:type="spellEnd"/>
-            <w:r>
-              <w:rPr>
-                <w:rFonts w:ascii="Calibri" w:hAnsi="Calibri"/>
-              </w:rPr>
-              <w:t>&gt;</w:t>
+              <w:t>--tool-program-macro=&lt;programTitle&gt;</w:t>
             </w:r>
           </w:p>
           <w:p>
@@ -9096,42 +7585,7 @@
               <w:rPr>
                 <w:rFonts w:ascii="Calibri" w:hAnsi="Calibri"/>
               </w:rPr>
-              <w:t>--tool-program-</w:t>
-            </w:r>
-            <w:r>
-              <w:rPr>
-                <w:rFonts w:ascii="Calibri" w:hAnsi="Calibri"/>
-              </w:rPr>
-              <w:lastRenderedPageBreak/>
-              <w:t>macro=&lt;</w:t>
-            </w:r>
-            <w:proofErr w:type="spellStart"/>
-            <w:r>
-              <w:rPr>
-                <w:rFonts w:ascii="Calibri" w:hAnsi="Calibri"/>
-              </w:rPr>
-              <w:t>programTitle</w:t>
-            </w:r>
-            <w:proofErr w:type="spellEnd"/>
-            <w:r>
-              <w:rPr>
-                <w:rFonts w:ascii="Calibri" w:hAnsi="Calibri"/>
-              </w:rPr>
-              <w:t>&gt;,&lt;</w:t>
-            </w:r>
-            <w:proofErr w:type="spellStart"/>
-            <w:r>
-              <w:rPr>
-                <w:rFonts w:ascii="Calibri" w:hAnsi="Calibri"/>
-              </w:rPr>
-              <w:t>programVersion</w:t>
-            </w:r>
-            <w:proofErr w:type="spellEnd"/>
-            <w:r>
-              <w:rPr>
-                <w:rFonts w:ascii="Calibri" w:hAnsi="Calibri"/>
-              </w:rPr>
-              <w:t>&gt;</w:t>
+              <w:t>--tool-program-macro=&lt;programTitle&gt;,&lt;programVersion&gt;</w:t>
             </w:r>
           </w:p>
           <w:p>
@@ -9142,19 +7596,11 @@
                 <w:rFonts w:ascii="Calibri" w:hAnsi="Calibri"/>
               </w:rPr>
             </w:pPr>
-            <w:proofErr w:type="spellStart"/>
-            <w:r>
-              <w:rPr>
-                <w:rFonts w:ascii="Calibri" w:hAnsi="Calibri"/>
-              </w:rPr>
-              <w:t>Eg</w:t>
-            </w:r>
-            <w:proofErr w:type="spellEnd"/>
-            <w:r>
-              <w:rPr>
-                <w:rFonts w:ascii="Calibri" w:hAnsi="Calibri"/>
-              </w:rPr>
-              <w:t>.</w:t>
+            <w:r>
+              <w:rPr>
+                <w:rFonts w:ascii="Calibri" w:hAnsi="Calibri"/>
+              </w:rPr>
+              <w:t>Eg.</w:t>
             </w:r>
           </w:p>
           <w:p>
@@ -9199,29 +7645,7 @@
               <w:rPr>
                 <w:rFonts w:ascii="Calibri" w:hAnsi="Calibri"/>
               </w:rPr>
-              <w:lastRenderedPageBreak/>
-              <w:t xml:space="preserve">Specifies a program title and version to use with the –tool-program-path command. Together these commands are for importing tools from a ZIP file that use </w:t>
-            </w:r>
-            <w:r>
-              <w:rPr>
-                <w:rFonts w:ascii="Calibri" w:hAnsi="Calibri"/>
-              </w:rPr>
-              <w:lastRenderedPageBreak/>
-              <w:t>the $(</w:t>
-            </w:r>
-            <w:proofErr w:type="spellStart"/>
-            <w:r>
-              <w:rPr>
-                <w:rFonts w:ascii="Calibri" w:hAnsi="Calibri"/>
-              </w:rPr>
-              <w:t>ProgramPath</w:t>
-            </w:r>
-            <w:proofErr w:type="spellEnd"/>
-            <w:r>
-              <w:rPr>
-                <w:rFonts w:ascii="Calibri" w:hAnsi="Calibri"/>
-              </w:rPr>
-              <w:t xml:space="preserve">()) macro as their command. For more information see the documentation on External Tools.  </w:t>
+              <w:t xml:space="preserve">Specifies a program title and version to use with the –tool-program-path command. Together these commands are for importing tools from a ZIP file that use the $(ProgramPath()) macro as their command. For more information see the documentation on External Tools.  </w:t>
             </w:r>
           </w:p>
         </w:tc>
@@ -9378,7 +7802,7 @@
 </file>
 
 <file path=word/endnotes.xml><?xml version="1.0" encoding="utf-8"?>
-<w:endnotes xmlns:wpc="http://schemas.microsoft.com/office/word/2010/wordprocessingCanvas" xmlns:cx="http://schemas.microsoft.com/office/drawing/2014/chartex" xmlns:cx1="http://schemas.microsoft.com/office/drawing/2015/9/8/chartex" xmlns:cx2="http://schemas.microsoft.com/office/drawing/2015/10/21/chartex" xmlns:cx3="http://schemas.microsoft.com/office/drawing/2016/5/9/chartex" xmlns:cx4="http://schemas.microsoft.com/office/drawing/2016/5/10/chartex" xmlns:cx5="http://schemas.microsoft.com/office/drawing/2016/5/11/chartex" xmlns:cx6="http://schemas.microsoft.com/office/drawing/2016/5/12/chartex" xmlns:cx7="http://schemas.microsoft.com/office/drawing/2016/5/13/chartex" xmlns:cx8="http://schemas.microsoft.com/office/drawing/2016/5/14/chartex" xmlns:mc="http://schemas.openxmlformats.org/markup-compatibility/2006" xmlns:aink="http://schemas.microsoft.com/office/drawing/2016/ink" xmlns:am3d="http://schemas.microsoft.com/office/drawing/2017/model3d" xmlns:o="urn:schemas-microsoft-com:office:office" xmlns:r="http://schemas.openxmlformats.org/officeDocument/2006/relationships" xmlns:m="http://schemas.openxmlformats.org/officeDocument/2006/math" xmlns:v="urn:schemas-microsoft-com:vml" xmlns:wp14="http://schemas.microsoft.com/office/word/2010/wordprocessingDrawing" xmlns:wp="http://schemas.openxmlformats.org/drawingml/2006/wordprocessingDrawing" xmlns:w10="urn:schemas-microsoft-com:office:word" xmlns:w="http://schemas.openxmlformats.org/wordprocessingml/2006/main" xmlns:w14="http://schemas.microsoft.com/office/word/2010/wordml" xmlns:w15="http://schemas.microsoft.com/office/word/2012/wordml" xmlns:w16cid="http://schemas.microsoft.com/office/word/2016/wordml/cid" xmlns:w16se="http://schemas.microsoft.com/office/word/2015/wordml/symex" xmlns:wpg="http://schemas.microsoft.com/office/word/2010/wordprocessingGroup" xmlns:wpi="http://schemas.microsoft.com/office/word/2010/wordprocessingInk" xmlns:wne="http://schemas.microsoft.com/office/word/2006/wordml" xmlns:wps="http://schemas.microsoft.com/office/word/2010/wordprocessingShape" mc:Ignorable="w14 w15 w16se w16cid wp14">
+<w:endnotes xmlns:wpc="http://schemas.microsoft.com/office/word/2010/wordprocessingCanvas" xmlns:mc="http://schemas.openxmlformats.org/markup-compatibility/2006" xmlns:o="urn:schemas-microsoft-com:office:office" xmlns:r="http://schemas.openxmlformats.org/officeDocument/2006/relationships" xmlns:m="http://schemas.openxmlformats.org/officeDocument/2006/math" xmlns:v="urn:schemas-microsoft-com:vml" xmlns:wp14="http://schemas.microsoft.com/office/word/2010/wordprocessingDrawing" xmlns:wp="http://schemas.openxmlformats.org/drawingml/2006/wordprocessingDrawing" xmlns:w10="urn:schemas-microsoft-com:office:word" xmlns:w="http://schemas.openxmlformats.org/wordprocessingml/2006/main" xmlns:w14="http://schemas.microsoft.com/office/word/2010/wordml" xmlns:w15="http://schemas.microsoft.com/office/word/2012/wordml" xmlns:wpg="http://schemas.microsoft.com/office/word/2010/wordprocessingGroup" xmlns:wpi="http://schemas.microsoft.com/office/word/2010/wordprocessingInk" xmlns:wne="http://schemas.microsoft.com/office/word/2006/wordml" xmlns:wps="http://schemas.microsoft.com/office/word/2010/wordprocessingShape" mc:Ignorable="w14 w15 wp14">
   <w:endnote w:type="separator" w:id="-1">
     <w:p>
       <w:r>
@@ -9400,7 +7824,7 @@
 </file>
 
 <file path=word/footer1.xml><?xml version="1.0" encoding="utf-8"?>
-<w:ftr xmlns:wpc="http://schemas.microsoft.com/office/word/2010/wordprocessingCanvas" xmlns:cx="http://schemas.microsoft.com/office/drawing/2014/chartex" xmlns:cx1="http://schemas.microsoft.com/office/drawing/2015/9/8/chartex" xmlns:cx2="http://schemas.microsoft.com/office/drawing/2015/10/21/chartex" xmlns:cx3="http://schemas.microsoft.com/office/drawing/2016/5/9/chartex" xmlns:cx4="http://schemas.microsoft.com/office/drawing/2016/5/10/chartex" xmlns:cx5="http://schemas.microsoft.com/office/drawing/2016/5/11/chartex" xmlns:cx6="http://schemas.microsoft.com/office/drawing/2016/5/12/chartex" xmlns:cx7="http://schemas.microsoft.com/office/drawing/2016/5/13/chartex" xmlns:cx8="http://schemas.microsoft.com/office/drawing/2016/5/14/chartex" xmlns:mc="http://schemas.openxmlformats.org/markup-compatibility/2006" xmlns:aink="http://schemas.microsoft.com/office/drawing/2016/ink" xmlns:am3d="http://schemas.microsoft.com/office/drawing/2017/model3d" xmlns:o="urn:schemas-microsoft-com:office:office" xmlns:r="http://schemas.openxmlformats.org/officeDocument/2006/relationships" xmlns:m="http://schemas.openxmlformats.org/officeDocument/2006/math" xmlns:v="urn:schemas-microsoft-com:vml" xmlns:wp14="http://schemas.microsoft.com/office/word/2010/wordprocessingDrawing" xmlns:wp="http://schemas.openxmlformats.org/drawingml/2006/wordprocessingDrawing" xmlns:w10="urn:schemas-microsoft-com:office:word" xmlns:w="http://schemas.openxmlformats.org/wordprocessingml/2006/main" xmlns:w14="http://schemas.microsoft.com/office/word/2010/wordml" xmlns:w15="http://schemas.microsoft.com/office/word/2012/wordml" xmlns:w16cid="http://schemas.microsoft.com/office/word/2016/wordml/cid" xmlns:w16se="http://schemas.microsoft.com/office/word/2015/wordml/symex" xmlns:wpg="http://schemas.microsoft.com/office/word/2010/wordprocessingGroup" xmlns:wpi="http://schemas.microsoft.com/office/word/2010/wordprocessingInk" xmlns:wne="http://schemas.microsoft.com/office/word/2006/wordml" xmlns:wps="http://schemas.microsoft.com/office/word/2010/wordprocessingShape" mc:Ignorable="w14 w15 w16se w16cid wp14">
+<w:ftr xmlns:wpc="http://schemas.microsoft.com/office/word/2010/wordprocessingCanvas" xmlns:mc="http://schemas.openxmlformats.org/markup-compatibility/2006" xmlns:o="urn:schemas-microsoft-com:office:office" xmlns:r="http://schemas.openxmlformats.org/officeDocument/2006/relationships" xmlns:m="http://schemas.openxmlformats.org/officeDocument/2006/math" xmlns:v="urn:schemas-microsoft-com:vml" xmlns:wp14="http://schemas.microsoft.com/office/word/2010/wordprocessingDrawing" xmlns:wp="http://schemas.openxmlformats.org/drawingml/2006/wordprocessingDrawing" xmlns:w10="urn:schemas-microsoft-com:office:word" xmlns:w="http://schemas.openxmlformats.org/wordprocessingml/2006/main" xmlns:w14="http://schemas.microsoft.com/office/word/2010/wordml" xmlns:w15="http://schemas.microsoft.com/office/word/2012/wordml" xmlns:wpg="http://schemas.microsoft.com/office/word/2010/wordprocessingGroup" xmlns:wpi="http://schemas.microsoft.com/office/word/2010/wordprocessingInk" xmlns:wne="http://schemas.microsoft.com/office/word/2006/wordml" xmlns:wps="http://schemas.microsoft.com/office/word/2010/wordprocessingShape" mc:Ignorable="w14 w15 wp14">
   <w:sdt>
     <w:sdtPr>
       <w:id w:val="-1916925817"/>
@@ -9447,7 +7871,7 @@
             <w:rFonts w:asciiTheme="minorHAnsi" w:hAnsiTheme="minorHAnsi" w:cstheme="minorHAnsi"/>
             <w:noProof/>
           </w:rPr>
-          <w:t>4</w:t>
+          <w:t>1</w:t>
         </w:r>
         <w:r>
           <w:rPr>
@@ -9468,7 +7892,7 @@
 </file>
 
 <file path=word/footnotes.xml><?xml version="1.0" encoding="utf-8"?>
-<w:footnotes xmlns:wpc="http://schemas.microsoft.com/office/word/2010/wordprocessingCanvas" xmlns:cx="http://schemas.microsoft.com/office/drawing/2014/chartex" xmlns:cx1="http://schemas.microsoft.com/office/drawing/2015/9/8/chartex" xmlns:cx2="http://schemas.microsoft.com/office/drawing/2015/10/21/chartex" xmlns:cx3="http://schemas.microsoft.com/office/drawing/2016/5/9/chartex" xmlns:cx4="http://schemas.microsoft.com/office/drawing/2016/5/10/chartex" xmlns:cx5="http://schemas.microsoft.com/office/drawing/2016/5/11/chartex" xmlns:cx6="http://schemas.microsoft.com/office/drawing/2016/5/12/chartex" xmlns:cx7="http://schemas.microsoft.com/office/drawing/2016/5/13/chartex" xmlns:cx8="http://schemas.microsoft.com/office/drawing/2016/5/14/chartex" xmlns:mc="http://schemas.openxmlformats.org/markup-compatibility/2006" xmlns:aink="http://schemas.microsoft.com/office/drawing/2016/ink" xmlns:am3d="http://schemas.microsoft.com/office/drawing/2017/model3d" xmlns:o="urn:schemas-microsoft-com:office:office" xmlns:r="http://schemas.openxmlformats.org/officeDocument/2006/relationships" xmlns:m="http://schemas.openxmlformats.org/officeDocument/2006/math" xmlns:v="urn:schemas-microsoft-com:vml" xmlns:wp14="http://schemas.microsoft.com/office/word/2010/wordprocessingDrawing" xmlns:wp="http://schemas.openxmlformats.org/drawingml/2006/wordprocessingDrawing" xmlns:w10="urn:schemas-microsoft-com:office:word" xmlns:w="http://schemas.openxmlformats.org/wordprocessingml/2006/main" xmlns:w14="http://schemas.microsoft.com/office/word/2010/wordml" xmlns:w15="http://schemas.microsoft.com/office/word/2012/wordml" xmlns:w16cid="http://schemas.microsoft.com/office/word/2016/wordml/cid" xmlns:w16se="http://schemas.microsoft.com/office/word/2015/wordml/symex" xmlns:wpg="http://schemas.microsoft.com/office/word/2010/wordprocessingGroup" xmlns:wpi="http://schemas.microsoft.com/office/word/2010/wordprocessingInk" xmlns:wne="http://schemas.microsoft.com/office/word/2006/wordml" xmlns:wps="http://schemas.microsoft.com/office/word/2010/wordprocessingShape" mc:Ignorable="w14 w15 w16se w16cid wp14">
+<w:footnotes xmlns:wpc="http://schemas.microsoft.com/office/word/2010/wordprocessingCanvas" xmlns:mc="http://schemas.openxmlformats.org/markup-compatibility/2006" xmlns:o="urn:schemas-microsoft-com:office:office" xmlns:r="http://schemas.openxmlformats.org/officeDocument/2006/relationships" xmlns:m="http://schemas.openxmlformats.org/officeDocument/2006/math" xmlns:v="urn:schemas-microsoft-com:vml" xmlns:wp14="http://schemas.microsoft.com/office/word/2010/wordprocessingDrawing" xmlns:wp="http://schemas.openxmlformats.org/drawingml/2006/wordprocessingDrawing" xmlns:w10="urn:schemas-microsoft-com:office:word" xmlns:w="http://schemas.openxmlformats.org/wordprocessingml/2006/main" xmlns:w14="http://schemas.microsoft.com/office/word/2010/wordml" xmlns:w15="http://schemas.microsoft.com/office/word/2012/wordml" xmlns:wpg="http://schemas.microsoft.com/office/word/2010/wordprocessingGroup" xmlns:wpi="http://schemas.microsoft.com/office/word/2010/wordprocessingInk" xmlns:wne="http://schemas.microsoft.com/office/word/2006/wordml" xmlns:wps="http://schemas.microsoft.com/office/word/2010/wordprocessingShape" mc:Ignorable="w14 w15 wp14">
   <w:footnote w:type="separator" w:id="-1">
     <w:p>
       <w:r>
@@ -9493,7 +7917,7 @@
 </file>
 
 <file path=word/header1.xml><?xml version="1.0" encoding="utf-8"?>
-<w:hdr xmlns:wpc="http://schemas.microsoft.com/office/word/2010/wordprocessingCanvas" xmlns:cx="http://schemas.microsoft.com/office/drawing/2014/chartex" xmlns:cx1="http://schemas.microsoft.com/office/drawing/2015/9/8/chartex" xmlns:cx2="http://schemas.microsoft.com/office/drawing/2015/10/21/chartex" xmlns:cx3="http://schemas.microsoft.com/office/drawing/2016/5/9/chartex" xmlns:cx4="http://schemas.microsoft.com/office/drawing/2016/5/10/chartex" xmlns:cx5="http://schemas.microsoft.com/office/drawing/2016/5/11/chartex" xmlns:cx6="http://schemas.microsoft.com/office/drawing/2016/5/12/chartex" xmlns:cx7="http://schemas.microsoft.com/office/drawing/2016/5/13/chartex" xmlns:cx8="http://schemas.microsoft.com/office/drawing/2016/5/14/chartex" xmlns:mc="http://schemas.openxmlformats.org/markup-compatibility/2006" xmlns:aink="http://schemas.microsoft.com/office/drawing/2016/ink" xmlns:am3d="http://schemas.microsoft.com/office/drawing/2017/model3d" xmlns:o="urn:schemas-microsoft-com:office:office" xmlns:r="http://schemas.openxmlformats.org/officeDocument/2006/relationships" xmlns:m="http://schemas.openxmlformats.org/officeDocument/2006/math" xmlns:v="urn:schemas-microsoft-com:vml" xmlns:wp14="http://schemas.microsoft.com/office/word/2010/wordprocessingDrawing" xmlns:wp="http://schemas.openxmlformats.org/drawingml/2006/wordprocessingDrawing" xmlns:w10="urn:schemas-microsoft-com:office:word" xmlns:w="http://schemas.openxmlformats.org/wordprocessingml/2006/main" xmlns:w14="http://schemas.microsoft.com/office/word/2010/wordml" xmlns:w15="http://schemas.microsoft.com/office/word/2012/wordml" xmlns:w16cid="http://schemas.microsoft.com/office/word/2016/wordml/cid" xmlns:w16se="http://schemas.microsoft.com/office/word/2015/wordml/symex" xmlns:wpg="http://schemas.microsoft.com/office/word/2010/wordprocessingGroup" xmlns:wpi="http://schemas.microsoft.com/office/word/2010/wordprocessingInk" xmlns:wne="http://schemas.microsoft.com/office/word/2006/wordml" xmlns:wps="http://schemas.microsoft.com/office/word/2010/wordprocessingShape" mc:Ignorable="w14 w15 w16se w16cid wp14">
+<w:hdr xmlns:wpc="http://schemas.microsoft.com/office/word/2010/wordprocessingCanvas" xmlns:mc="http://schemas.openxmlformats.org/markup-compatibility/2006" xmlns:o="urn:schemas-microsoft-com:office:office" xmlns:r="http://schemas.openxmlformats.org/officeDocument/2006/relationships" xmlns:m="http://schemas.openxmlformats.org/officeDocument/2006/math" xmlns:v="urn:schemas-microsoft-com:vml" xmlns:wp14="http://schemas.microsoft.com/office/word/2010/wordprocessingDrawing" xmlns:wp="http://schemas.openxmlformats.org/drawingml/2006/wordprocessingDrawing" xmlns:w10="urn:schemas-microsoft-com:office:word" xmlns:w="http://schemas.openxmlformats.org/wordprocessingml/2006/main" xmlns:w14="http://schemas.microsoft.com/office/word/2010/wordml" xmlns:w15="http://schemas.microsoft.com/office/word/2012/wordml" xmlns:wpg="http://schemas.microsoft.com/office/word/2010/wordprocessingGroup" xmlns:wpi="http://schemas.microsoft.com/office/word/2010/wordprocessingInk" xmlns:wne="http://schemas.microsoft.com/office/word/2006/wordml" xmlns:wps="http://schemas.microsoft.com/office/word/2010/wordprocessingShape" mc:Ignorable="w14 w15 wp14">
   <w:p>
     <w:pPr>
       <w:pStyle w:val="Header"/>
@@ -9503,7 +7927,7 @@
 </file>
 
 <file path=word/numbering.xml><?xml version="1.0" encoding="utf-8"?>
-<w:numbering xmlns:wpc="http://schemas.microsoft.com/office/word/2010/wordprocessingCanvas" xmlns:cx="http://schemas.microsoft.com/office/drawing/2014/chartex" xmlns:cx1="http://schemas.microsoft.com/office/drawing/2015/9/8/chartex" xmlns:cx2="http://schemas.microsoft.com/office/drawing/2015/10/21/chartex" xmlns:cx3="http://schemas.microsoft.com/office/drawing/2016/5/9/chartex" xmlns:cx4="http://schemas.microsoft.com/office/drawing/2016/5/10/chartex" xmlns:cx5="http://schemas.microsoft.com/office/drawing/2016/5/11/chartex" xmlns:cx6="http://schemas.microsoft.com/office/drawing/2016/5/12/chartex" xmlns:cx7="http://schemas.microsoft.com/office/drawing/2016/5/13/chartex" xmlns:cx8="http://schemas.microsoft.com/office/drawing/2016/5/14/chartex" xmlns:mc="http://schemas.openxmlformats.org/markup-compatibility/2006" xmlns:aink="http://schemas.microsoft.com/office/drawing/2016/ink" xmlns:am3d="http://schemas.microsoft.com/office/drawing/2017/model3d" xmlns:o="urn:schemas-microsoft-com:office:office" xmlns:r="http://schemas.openxmlformats.org/officeDocument/2006/relationships" xmlns:m="http://schemas.openxmlformats.org/officeDocument/2006/math" xmlns:v="urn:schemas-microsoft-com:vml" xmlns:wp14="http://schemas.microsoft.com/office/word/2010/wordprocessingDrawing" xmlns:wp="http://schemas.openxmlformats.org/drawingml/2006/wordprocessingDrawing" xmlns:w10="urn:schemas-microsoft-com:office:word" xmlns:w="http://schemas.openxmlformats.org/wordprocessingml/2006/main" xmlns:w14="http://schemas.microsoft.com/office/word/2010/wordml" xmlns:w15="http://schemas.microsoft.com/office/word/2012/wordml" xmlns:w16cid="http://schemas.microsoft.com/office/word/2016/wordml/cid" xmlns:w16se="http://schemas.microsoft.com/office/word/2015/wordml/symex" xmlns:wpg="http://schemas.microsoft.com/office/word/2010/wordprocessingGroup" xmlns:wpi="http://schemas.microsoft.com/office/word/2010/wordprocessingInk" xmlns:wne="http://schemas.microsoft.com/office/word/2006/wordml" xmlns:wps="http://schemas.microsoft.com/office/word/2010/wordprocessingShape" mc:Ignorable="w14 w15 w16se w16cid wp14">
+<w:numbering xmlns:wpc="http://schemas.microsoft.com/office/word/2010/wordprocessingCanvas" xmlns:mc="http://schemas.openxmlformats.org/markup-compatibility/2006" xmlns:o="urn:schemas-microsoft-com:office:office" xmlns:r="http://schemas.openxmlformats.org/officeDocument/2006/relationships" xmlns:m="http://schemas.openxmlformats.org/officeDocument/2006/math" xmlns:v="urn:schemas-microsoft-com:vml" xmlns:wp14="http://schemas.microsoft.com/office/word/2010/wordprocessingDrawing" xmlns:wp="http://schemas.openxmlformats.org/drawingml/2006/wordprocessingDrawing" xmlns:w10="urn:schemas-microsoft-com:office:word" xmlns:w="http://schemas.openxmlformats.org/wordprocessingml/2006/main" xmlns:w14="http://schemas.microsoft.com/office/word/2010/wordml" xmlns:w15="http://schemas.microsoft.com/office/word/2012/wordml" xmlns:wpg="http://schemas.microsoft.com/office/word/2010/wordprocessingGroup" xmlns:wpi="http://schemas.microsoft.com/office/word/2010/wordprocessingInk" xmlns:wne="http://schemas.microsoft.com/office/word/2006/wordml" xmlns:wps="http://schemas.microsoft.com/office/word/2010/wordprocessingShape" mc:Ignorable="w14 w15 wp14">
   <w:abstractNum w:abstractNumId="0" w15:restartNumberingAfterBreak="0">
     <w:nsid w:val="109B349D"/>
     <w:multiLevelType w:val="hybridMultilevel"/>
@@ -9624,7 +8048,7 @@
 </file>
 
 <file path=word/styles.xml><?xml version="1.0" encoding="utf-8"?>
-<w:styles xmlns:mc="http://schemas.openxmlformats.org/markup-compatibility/2006" xmlns:r="http://schemas.openxmlformats.org/officeDocument/2006/relationships" xmlns:w="http://schemas.openxmlformats.org/wordprocessingml/2006/main" xmlns:w14="http://schemas.microsoft.com/office/word/2010/wordml" xmlns:w15="http://schemas.microsoft.com/office/word/2012/wordml" xmlns:w16cid="http://schemas.microsoft.com/office/word/2016/wordml/cid" xmlns:w16se="http://schemas.microsoft.com/office/word/2015/wordml/symex" mc:Ignorable="w14 w15 w16se w16cid">
+<w:styles xmlns:mc="http://schemas.openxmlformats.org/markup-compatibility/2006" xmlns:r="http://schemas.openxmlformats.org/officeDocument/2006/relationships" xmlns:w="http://schemas.openxmlformats.org/wordprocessingml/2006/main" xmlns:w14="http://schemas.microsoft.com/office/word/2010/wordml" xmlns:w15="http://schemas.microsoft.com/office/word/2012/wordml" mc:Ignorable="w14 w15">
   <w:docDefaults>
     <w:rPrDefault>
       <w:rPr>
@@ -9644,7 +8068,7 @@
       </w:pPr>
     </w:pPrDefault>
   </w:docDefaults>
-  <w:latentStyles w:defLockedState="0" w:defUIPriority="99" w:defSemiHidden="0" w:defUnhideWhenUsed="0" w:defQFormat="0" w:count="375">
+  <w:latentStyles w:defLockedState="0" w:defUIPriority="99" w:defSemiHidden="0" w:defUnhideWhenUsed="0" w:defQFormat="0" w:count="371">
     <w:lsdException w:name="Normal" w:uiPriority="0" w:qFormat="1"/>
     <w:lsdException w:name="heading 1" w:uiPriority="9" w:qFormat="1"/>
     <w:lsdException w:name="heading 2" w:semiHidden="1" w:uiPriority="9" w:unhideWhenUsed="1" w:qFormat="1"/>
@@ -9750,6 +8174,7 @@
     <w:lsdException w:name="HTML Sample" w:semiHidden="1" w:unhideWhenUsed="1"/>
     <w:lsdException w:name="HTML Typewriter" w:semiHidden="1" w:unhideWhenUsed="1"/>
     <w:lsdException w:name="HTML Variable" w:semiHidden="1" w:unhideWhenUsed="1"/>
+    <w:lsdException w:name="Normal Table" w:semiHidden="1" w:unhideWhenUsed="1"/>
     <w:lsdException w:name="annotation subject" w:semiHidden="1" w:unhideWhenUsed="1"/>
     <w:lsdException w:name="No List" w:semiHidden="1" w:unhideWhenUsed="1"/>
     <w:lsdException w:name="Outline List 1" w:semiHidden="1" w:unhideWhenUsed="1"/>
@@ -9796,8 +8221,10 @@
     <w:lsdException w:name="Table Subtle 2" w:semiHidden="1" w:unhideWhenUsed="1"/>
     <w:lsdException w:name="Table Web 1" w:semiHidden="1" w:unhideWhenUsed="1"/>
     <w:lsdException w:name="Table Web 2" w:semiHidden="1" w:unhideWhenUsed="1"/>
+    <w:lsdException w:name="Table Web 3" w:semiHidden="1" w:unhideWhenUsed="1"/>
     <w:lsdException w:name="Balloon Text" w:semiHidden="1" w:unhideWhenUsed="1"/>
     <w:lsdException w:name="Table Grid" w:uiPriority="59"/>
+    <w:lsdException w:name="Table Theme" w:semiHidden="1" w:unhideWhenUsed="1"/>
     <w:lsdException w:name="Placeholder Text" w:semiHidden="1"/>
     <w:lsdException w:name="No Spacing" w:uiPriority="1" w:qFormat="1"/>
     <w:lsdException w:name="Light Shading" w:uiPriority="60"/>
@@ -10013,10 +8440,6 @@
     <w:lsdException w:name="List Table 5 Dark Accent 6" w:uiPriority="50"/>
     <w:lsdException w:name="List Table 6 Colorful Accent 6" w:uiPriority="51"/>
     <w:lsdException w:name="List Table 7 Colorful Accent 6" w:uiPriority="52"/>
-    <w:lsdException w:name="Mention" w:semiHidden="1" w:unhideWhenUsed="1"/>
-    <w:lsdException w:name="Smart Hyperlink" w:semiHidden="1" w:unhideWhenUsed="1"/>
-    <w:lsdException w:name="Hashtag" w:semiHidden="1" w:unhideWhenUsed="1"/>
-    <w:lsdException w:name="Unresolved Mention" w:semiHidden="1" w:unhideWhenUsed="1"/>
   </w:latentStyles>
   <w:style w:type="paragraph" w:default="1" w:styleId="Normal">
     <w:name w:val="Normal"/>
@@ -10684,7 +9107,7 @@
 </file>
 
 <file path=customXml/itemProps1.xml><?xml version="1.0" encoding="utf-8"?>
-<ds:datastoreItem xmlns:ds="http://schemas.openxmlformats.org/officeDocument/2006/customXml" ds:itemID="{A21AC34A-C606-40EF-8C67-91FC99AB1269}">
+<ds:datastoreItem xmlns:ds="http://schemas.openxmlformats.org/officeDocument/2006/customXml" ds:itemID="{C949CF5D-130B-4DBD-A92B-840332557F16}">
   <ds:schemaRefs>
     <ds:schemaRef ds:uri="http://schemas.openxmlformats.org/officeDocument/2006/bibliography"/>
   </ds:schemaRefs>

</xml_diff>

<commit_message>
Skyline (4.2): Update Skyline Command-Line Interface.docx for 4.2 release
</commit_message>
<xml_diff>
--- a/pwiz_tools/Skyline/Documentation/Skyline Command-Line Interface.docx
+++ b/pwiz_tools/Skyline/Documentation/Skyline Command-Line Interface.docx
@@ -30,7 +30,33 @@
         <w:spacing w:after="240"/>
       </w:pPr>
       <w:r>
-        <w:t>The command-line interface for Skyline is called SkylineRunner.exe.  It is a tiny shim executable less than 10 KB in size.  It requires a full Skyline installation on the computer on which it is run.  SkylineRunner simply starts Skyline running without any user interface, pipes the parameter options from the command-line to the running Skyline instance, and prints output from Skyline to the command console.  At present, only one instance of SkylineRunner may be executed at a time.</w:t>
+        <w:t>The command-line interface for Skylin</w:t>
+      </w:r>
+      <w:r>
+        <w:t xml:space="preserve">e is called SkylineRunner.exe. </w:t>
+      </w:r>
+      <w:r>
+        <w:t>It is a tiny shim execu</w:t>
+      </w:r>
+      <w:r>
+        <w:t xml:space="preserve">table less than 10 KB in size. </w:t>
+      </w:r>
+      <w:r>
+        <w:t>It requires a full Skyline installation on th</w:t>
+      </w:r>
+      <w:r>
+        <w:t xml:space="preserve">e computer on which it is run. </w:t>
+      </w:r>
+      <w:bookmarkStart w:id="0" w:name="_GoBack"/>
+      <w:bookmarkEnd w:id="0"/>
+      <w:r>
+        <w:t>SkylineRunner simply starts Skyline running without any user interface, pipes the parameter options from the command-line to the running Skyline instance, and prints output from S</w:t>
+      </w:r>
+      <w:r>
+        <w:t xml:space="preserve">kyline to the command console. </w:t>
+      </w:r>
+      <w:r>
+        <w:t>At present, only one instance of SkylineRunner may be executed at a time.</w:t>
       </w:r>
     </w:p>
     <w:p>
@@ -38,7 +64,13 @@
         <w:spacing w:after="240"/>
       </w:pPr>
       <w:r>
-        <w:t>The Skyline instance started by SkylineRunner is independent of any other instances that may already be running on the same machine.  It is not necessary to have a visible instance of Skyline running on your computer for SkylineRunner to work.</w:t>
+        <w:t>The Skyline instance started by SkylineRunner is independent of any other instances that may already b</w:t>
+      </w:r>
+      <w:r>
+        <w:t xml:space="preserve">e running on the same machine. </w:t>
+      </w:r>
+      <w:r>
+        <w:t>It is not necessary to have a visible instance of Skyline running on your computer for SkylineRunner to work.</w:t>
       </w:r>
     </w:p>
     <w:p>
@@ -46,7 +78,13 @@
         <w:spacing w:after="240"/>
       </w:pPr>
       <w:r>
-        <w:t>SkylineRunner is intended for automating tasks, such as quality control, scheduling and refinement, during acquisition.  SkylineRunner can open a Skyline document, import a newly acquired data file, and export a report or new method.</w:t>
+        <w:t>SkylineRunner is intended for automating tasks, such as quality control, scheduling and r</w:t>
+      </w:r>
+      <w:r>
+        <w:t xml:space="preserve">efinement, during acquisition. </w:t>
+      </w:r>
+      <w:r>
+        <w:t>SkylineRunner can open a Skyline document, import a newly acquired data file, and export a report or new method.</w:t>
       </w:r>
     </w:p>
     <w:p>
@@ -298,7 +336,76 @@
               <w:rPr>
                 <w:rFonts w:ascii="Calibri" w:hAnsi="Calibri"/>
               </w:rPr>
-              <w:t>--batch-commands =path/to/file</w:t>
+              <w:t>--share-zip[=path/to/file.sky.zip]</w:t>
+            </w:r>
+          </w:p>
+        </w:tc>
+        <w:tc>
+          <w:tcPr>
+            <w:tcW w:w="5210" w:type="dxa"/>
+            <w:tcBorders>
+              <w:top w:val="single" w:sz="4" w:space="0" w:color="auto"/>
+              <w:left w:val="single" w:sz="2" w:space="0" w:color="000000"/>
+              <w:bottom w:val="single" w:sz="4" w:space="0" w:color="auto"/>
+              <w:right w:val="single" w:sz="2" w:space="0" w:color="000000"/>
+            </w:tcBorders>
+            <w:tcMar>
+              <w:top w:w="55" w:type="dxa"/>
+              <w:left w:w="55" w:type="dxa"/>
+              <w:bottom w:w="55" w:type="dxa"/>
+              <w:right w:w="55" w:type="dxa"/>
+            </w:tcMar>
+          </w:tcPr>
+          <w:p>
+            <w:pPr>
+              <w:pStyle w:val="TableContents"/>
+              <w:rPr>
+                <w:rFonts w:ascii="Calibri" w:hAnsi="Calibri"/>
+              </w:rPr>
+            </w:pPr>
+            <w:r>
+              <w:rPr>
+                <w:rFonts w:ascii="Calibri" w:hAnsi="Calibri"/>
+              </w:rPr>
+              <w:t>Saves document and supporting files into a .sky.zip sharing file. If no path is provided the file name will be generated based on the document file name with a date-time stamp appended.</w:t>
+            </w:r>
+          </w:p>
+        </w:tc>
+      </w:tr>
+      <w:tr>
+        <w:tc>
+          <w:tcPr>
+            <w:tcW w:w="3430" w:type="dxa"/>
+            <w:tcBorders>
+              <w:top w:val="single" w:sz="4" w:space="0" w:color="auto"/>
+              <w:left w:val="single" w:sz="2" w:space="0" w:color="000000"/>
+              <w:bottom w:val="single" w:sz="4" w:space="0" w:color="auto"/>
+            </w:tcBorders>
+            <w:tcMar>
+              <w:top w:w="55" w:type="dxa"/>
+              <w:left w:w="55" w:type="dxa"/>
+              <w:bottom w:w="55" w:type="dxa"/>
+              <w:right w:w="55" w:type="dxa"/>
+            </w:tcMar>
+          </w:tcPr>
+          <w:p>
+            <w:pPr>
+              <w:pStyle w:val="TableContents"/>
+              <w:rPr>
+                <w:rFonts w:ascii="Calibri" w:hAnsi="Calibri"/>
+              </w:rPr>
+            </w:pPr>
+            <w:r>
+              <w:rPr>
+                <w:rFonts w:ascii="Calibri" w:hAnsi="Calibri"/>
+              </w:rPr>
+              <w:t>--batch-commands</w:t>
+            </w:r>
+            <w:r>
+              <w:rPr>
+                <w:rFonts w:ascii="Calibri" w:hAnsi="Calibri"/>
+              </w:rPr>
+              <w:t>=path/to/file</w:t>
             </w:r>
           </w:p>
         </w:tc>
@@ -556,6 +663,7 @@
           <w:rFonts w:ascii="Calibri" w:hAnsi="Calibri"/>
           <w:i/>
         </w:rPr>
+        <w:lastRenderedPageBreak/>
         <w:t>Until the section titled Settings Customization a</w:t>
       </w:r>
       <w:r>
@@ -585,7 +693,6 @@
         <w:pStyle w:val="Heading2"/>
       </w:pPr>
       <w:r>
-        <w:lastRenderedPageBreak/>
         <w:t>Importing results replicates</w:t>
       </w:r>
     </w:p>
@@ -601,13 +708,13 @@
         <w:tblLook w:val="0000" w:firstRow="0" w:lastRow="0" w:firstColumn="0" w:lastColumn="0" w:noHBand="0" w:noVBand="0"/>
       </w:tblPr>
       <w:tblGrid>
-        <w:gridCol w:w="3430"/>
-        <w:gridCol w:w="5210"/>
+        <w:gridCol w:w="3700"/>
+        <w:gridCol w:w="4940"/>
       </w:tblGrid>
       <w:tr>
         <w:tc>
           <w:tcPr>
-            <w:tcW w:w="3430" w:type="dxa"/>
+            <w:tcW w:w="3700" w:type="dxa"/>
             <w:tcBorders>
               <w:top w:val="single" w:sz="2" w:space="0" w:color="000000"/>
               <w:left w:val="single" w:sz="2" w:space="0" w:color="000000"/>
@@ -637,7 +744,7 @@
         </w:tc>
         <w:tc>
           <w:tcPr>
-            <w:tcW w:w="5210" w:type="dxa"/>
+            <w:tcW w:w="4940" w:type="dxa"/>
             <w:tcBorders>
               <w:top w:val="single" w:sz="2" w:space="0" w:color="000000"/>
               <w:left w:val="single" w:sz="2" w:space="0" w:color="000000"/>
@@ -670,7 +777,7 @@
       <w:tr>
         <w:tc>
           <w:tcPr>
-            <w:tcW w:w="3430" w:type="dxa"/>
+            <w:tcW w:w="3700" w:type="dxa"/>
             <w:tcBorders>
               <w:left w:val="single" w:sz="2" w:space="0" w:color="000000"/>
               <w:bottom w:val="single" w:sz="4" w:space="0" w:color="auto"/>
@@ -723,7 +830,7 @@
         </w:tc>
         <w:tc>
           <w:tcPr>
-            <w:tcW w:w="5210" w:type="dxa"/>
+            <w:tcW w:w="4940" w:type="dxa"/>
             <w:tcBorders>
               <w:left w:val="single" w:sz="2" w:space="0" w:color="000000"/>
               <w:bottom w:val="single" w:sz="4" w:space="0" w:color="auto"/>
@@ -761,7 +868,7 @@
       <w:tr>
         <w:tc>
           <w:tcPr>
-            <w:tcW w:w="3430" w:type="dxa"/>
+            <w:tcW w:w="3700" w:type="dxa"/>
             <w:tcBorders>
               <w:top w:val="single" w:sz="4" w:space="0" w:color="auto"/>
               <w:left w:val="single" w:sz="4" w:space="0" w:color="auto"/>
@@ -792,7 +899,7 @@
         </w:tc>
         <w:tc>
           <w:tcPr>
-            <w:tcW w:w="5210" w:type="dxa"/>
+            <w:tcW w:w="4940" w:type="dxa"/>
             <w:tcBorders>
               <w:top w:val="single" w:sz="4" w:space="0" w:color="auto"/>
               <w:left w:val="single" w:sz="4" w:space="0" w:color="auto"/>
@@ -825,7 +932,7 @@
       <w:tr>
         <w:tc>
           <w:tcPr>
-            <w:tcW w:w="3430" w:type="dxa"/>
+            <w:tcW w:w="3700" w:type="dxa"/>
             <w:tcBorders>
               <w:top w:val="single" w:sz="4" w:space="0" w:color="auto"/>
               <w:left w:val="single" w:sz="4" w:space="0" w:color="auto"/>
@@ -856,7 +963,7 @@
         </w:tc>
         <w:tc>
           <w:tcPr>
-            <w:tcW w:w="5210" w:type="dxa"/>
+            <w:tcW w:w="4940" w:type="dxa"/>
             <w:tcBorders>
               <w:top w:val="single" w:sz="4" w:space="0" w:color="auto"/>
               <w:left w:val="single" w:sz="4" w:space="0" w:color="auto"/>
@@ -895,7 +1002,7 @@
       <w:tr>
         <w:tc>
           <w:tcPr>
-            <w:tcW w:w="3430" w:type="dxa"/>
+            <w:tcW w:w="3700" w:type="dxa"/>
             <w:tcBorders>
               <w:top w:val="single" w:sz="4" w:space="0" w:color="auto"/>
               <w:left w:val="single" w:sz="4" w:space="0" w:color="auto"/>
@@ -926,7 +1033,7 @@
         </w:tc>
         <w:tc>
           <w:tcPr>
-            <w:tcW w:w="5210" w:type="dxa"/>
+            <w:tcW w:w="4940" w:type="dxa"/>
             <w:tcBorders>
               <w:top w:val="single" w:sz="4" w:space="0" w:color="auto"/>
               <w:left w:val="single" w:sz="4" w:space="0" w:color="auto"/>
@@ -977,7 +1084,7 @@
       <w:tr>
         <w:tc>
           <w:tcPr>
-            <w:tcW w:w="3430" w:type="dxa"/>
+            <w:tcW w:w="3700" w:type="dxa"/>
             <w:tcBorders>
               <w:top w:val="single" w:sz="4" w:space="0" w:color="auto"/>
               <w:left w:val="single" w:sz="4" w:space="0" w:color="auto"/>
@@ -1020,7 +1127,7 @@
         </w:tc>
         <w:tc>
           <w:tcPr>
-            <w:tcW w:w="5210" w:type="dxa"/>
+            <w:tcW w:w="4940" w:type="dxa"/>
             <w:tcBorders>
               <w:top w:val="single" w:sz="4" w:space="0" w:color="auto"/>
               <w:left w:val="single" w:sz="4" w:space="0" w:color="auto"/>
@@ -1051,13 +1158,7 @@
               <w:rPr>
                 <w:rFonts w:ascii="Calibri" w:hAnsi="Calibri"/>
               </w:rPr>
-              <w:t xml:space="preserve"> </w:t>
-            </w:r>
-            <w:r>
-              <w:rPr>
-                <w:rFonts w:ascii="Calibri" w:hAnsi="Calibri"/>
-              </w:rPr>
-              <w:t>which are not already in the document, naming each with the base</w:t>
+              <w:t xml:space="preserve"> which are not already in the document, naming each with the base</w:t>
             </w:r>
             <w:r>
               <w:rPr>
@@ -1075,23 +1176,15 @@
               <w:rPr>
                 <w:rFonts w:ascii="Calibri" w:hAnsi="Calibri"/>
               </w:rPr>
-              <w:t xml:space="preserve"> </w:t>
-            </w:r>
-            <w:r>
-              <w:rPr>
-                <w:rFonts w:ascii="Calibri" w:hAnsi="Calibri"/>
-              </w:rPr>
-              <w:t>If --import-replicate-name is supplied, then all files are added to one multi-injection replicate.</w:t>
-            </w:r>
-            <w:bookmarkStart w:id="0" w:name="_GoBack"/>
-            <w:bookmarkEnd w:id="0"/>
-          </w:p>
-        </w:tc>
-      </w:tr>
-      <w:tr>
-        <w:tc>
-          <w:tcPr>
-            <w:tcW w:w="3430" w:type="dxa"/>
+              <w:t xml:space="preserve"> If --import-replicate-name is supplied, then all files are added to one multi-injection replicate.</w:t>
+            </w:r>
+          </w:p>
+        </w:tc>
+      </w:tr>
+      <w:tr>
+        <w:tc>
+          <w:tcPr>
+            <w:tcW w:w="3700" w:type="dxa"/>
             <w:tcBorders>
               <w:top w:val="single" w:sz="4" w:space="0" w:color="auto"/>
               <w:left w:val="single" w:sz="2" w:space="0" w:color="000000"/>
@@ -1115,13 +1208,31 @@
               <w:rPr>
                 <w:rFonts w:ascii="Calibri" w:hAnsi="Calibri"/>
               </w:rPr>
-              <w:t>--import-naming-pattern=reg-ex</w:t>
-            </w:r>
-          </w:p>
-        </w:tc>
-        <w:tc>
-          <w:tcPr>
-            <w:tcW w:w="5210" w:type="dxa"/>
+              <w:t>--import-naming-pattern=</w:t>
+            </w:r>
+            <w:r>
+              <w:rPr>
+                <w:rFonts w:ascii="Calibri" w:hAnsi="Calibri"/>
+              </w:rPr>
+              <w:t>&lt;</w:t>
+            </w:r>
+            <w:r>
+              <w:rPr>
+                <w:rFonts w:ascii="Calibri" w:hAnsi="Calibri"/>
+              </w:rPr>
+              <w:t>reg-ex</w:t>
+            </w:r>
+            <w:r>
+              <w:rPr>
+                <w:rFonts w:ascii="Calibri" w:hAnsi="Calibri"/>
+              </w:rPr>
+              <w:t>&gt;</w:t>
+            </w:r>
+          </w:p>
+        </w:tc>
+        <w:tc>
+          <w:tcPr>
+            <w:tcW w:w="4940" w:type="dxa"/>
             <w:tcBorders>
               <w:top w:val="single" w:sz="4" w:space="0" w:color="auto"/>
               <w:left w:val="single" w:sz="2" w:space="0" w:color="000000"/>
@@ -1166,7 +1277,7 @@
       <w:tr>
         <w:tc>
           <w:tcPr>
-            <w:tcW w:w="3430" w:type="dxa"/>
+            <w:tcW w:w="3700" w:type="dxa"/>
             <w:tcBorders>
               <w:top w:val="single" w:sz="4" w:space="0" w:color="auto"/>
               <w:left w:val="single" w:sz="2" w:space="0" w:color="000000"/>
@@ -1196,7 +1307,7 @@
         </w:tc>
         <w:tc>
           <w:tcPr>
-            <w:tcW w:w="5210" w:type="dxa"/>
+            <w:tcW w:w="4940" w:type="dxa"/>
             <w:tcBorders>
               <w:top w:val="single" w:sz="4" w:space="0" w:color="auto"/>
               <w:left w:val="single" w:sz="2" w:space="0" w:color="000000"/>
@@ -1229,7 +1340,7 @@
       <w:tr>
         <w:tc>
           <w:tcPr>
-            <w:tcW w:w="3430" w:type="dxa"/>
+            <w:tcW w:w="3700" w:type="dxa"/>
             <w:tcBorders>
               <w:top w:val="single" w:sz="4" w:space="0" w:color="auto"/>
               <w:left w:val="single" w:sz="2" w:space="0" w:color="000000"/>
@@ -1259,7 +1370,7 @@
         </w:tc>
         <w:tc>
           <w:tcPr>
-            <w:tcW w:w="5210" w:type="dxa"/>
+            <w:tcW w:w="4940" w:type="dxa"/>
             <w:tcBorders>
               <w:top w:val="single" w:sz="4" w:space="0" w:color="auto"/>
               <w:left w:val="single" w:sz="2" w:space="0" w:color="000000"/>
@@ -1292,7 +1403,7 @@
       <w:tr>
         <w:tc>
           <w:tcPr>
-            <w:tcW w:w="3430" w:type="dxa"/>
+            <w:tcW w:w="3700" w:type="dxa"/>
             <w:tcBorders>
               <w:top w:val="single" w:sz="4" w:space="0" w:color="auto"/>
               <w:left w:val="single" w:sz="2" w:space="0" w:color="000000"/>
@@ -1322,7 +1433,7 @@
         </w:tc>
         <w:tc>
           <w:tcPr>
-            <w:tcW w:w="5210" w:type="dxa"/>
+            <w:tcW w:w="4940" w:type="dxa"/>
             <w:tcBorders>
               <w:top w:val="single" w:sz="4" w:space="0" w:color="auto"/>
               <w:left w:val="single" w:sz="2" w:space="0" w:color="000000"/>
@@ -1347,15 +1458,22 @@
               <w:rPr>
                 <w:rFonts w:ascii="Calibri" w:hAnsi="Calibri"/>
               </w:rPr>
-              <w:t>Import results files to individual .skyd files without joining them to the main document .skyd file. This is useful for distributed processing, as on HPC cluster.</w:t>
-            </w:r>
-          </w:p>
-        </w:tc>
-      </w:tr>
-      <w:tr>
-        <w:tc>
-          <w:tcPr>
-            <w:tcW w:w="3430" w:type="dxa"/>
+              <w:t xml:space="preserve">Import results files to individual .skyd files without joining them to the main document .skyd file. This is useful for distributed </w:t>
+            </w:r>
+            <w:r>
+              <w:rPr>
+                <w:rFonts w:ascii="Calibri" w:hAnsi="Calibri"/>
+              </w:rPr>
+              <w:lastRenderedPageBreak/>
+              <w:t>processing, as on HPC cluster.</w:t>
+            </w:r>
+          </w:p>
+        </w:tc>
+      </w:tr>
+      <w:tr>
+        <w:tc>
+          <w:tcPr>
+            <w:tcW w:w="3700" w:type="dxa"/>
             <w:tcBorders>
               <w:top w:val="single" w:sz="4" w:space="0" w:color="auto"/>
               <w:left w:val="single" w:sz="2" w:space="0" w:color="000000"/>
@@ -1379,13 +1497,14 @@
               <w:rPr>
                 <w:rFonts w:ascii="Calibri" w:hAnsi="Calibri"/>
               </w:rPr>
+              <w:lastRenderedPageBreak/>
               <w:t>--import-process-count=&lt;num&gt;</w:t>
             </w:r>
           </w:p>
         </w:tc>
         <w:tc>
           <w:tcPr>
-            <w:tcW w:w="5210" w:type="dxa"/>
+            <w:tcW w:w="4940" w:type="dxa"/>
             <w:tcBorders>
               <w:top w:val="single" w:sz="4" w:space="0" w:color="auto"/>
               <w:left w:val="single" w:sz="2" w:space="0" w:color="000000"/>
@@ -1410,22 +1529,15 @@
               <w:rPr>
                 <w:rFonts w:ascii="Calibri" w:hAnsi="Calibri"/>
               </w:rPr>
-              <w:t xml:space="preserve">A number of sub-processes will be run for single-file import, after which the results from each single file will be joined by the main process. This can produce 10x performance gains on24-core NUMA servers </w:t>
-            </w:r>
-            <w:r>
-              <w:rPr>
-                <w:rFonts w:ascii="Calibri" w:hAnsi="Calibri"/>
-              </w:rPr>
-              <w:lastRenderedPageBreak/>
-              <w:t>and 3-4x even on i7 processors, under the right conditions. Be sure to test with your system.</w:t>
-            </w:r>
-          </w:p>
-        </w:tc>
-      </w:tr>
-      <w:tr>
-        <w:tc>
-          <w:tcPr>
-            <w:tcW w:w="3430" w:type="dxa"/>
+              <w:t>A number of sub-processes will be run for single-file import, after which the results from each single file will be joined by the main process. This can produce 10x performance gains on24-core NUMA servers and 3-4x even on i7 processors, under the right conditions. Be sure to test with your system.</w:t>
+            </w:r>
+          </w:p>
+        </w:tc>
+      </w:tr>
+      <w:tr>
+        <w:tc>
+          <w:tcPr>
+            <w:tcW w:w="3700" w:type="dxa"/>
             <w:tcBorders>
               <w:top w:val="single" w:sz="4" w:space="0" w:color="auto"/>
               <w:left w:val="single" w:sz="2" w:space="0" w:color="000000"/>
@@ -1449,14 +1561,13 @@
               <w:rPr>
                 <w:rFonts w:ascii="Calibri" w:hAnsi="Calibri"/>
               </w:rPr>
-              <w:lastRenderedPageBreak/>
               <w:t>--import-threads=&lt;num&gt;</w:t>
             </w:r>
           </w:p>
         </w:tc>
         <w:tc>
           <w:tcPr>
-            <w:tcW w:w="5210" w:type="dxa"/>
+            <w:tcW w:w="4940" w:type="dxa"/>
             <w:tcBorders>
               <w:top w:val="single" w:sz="4" w:space="0" w:color="auto"/>
               <w:left w:val="single" w:sz="2" w:space="0" w:color="000000"/>
@@ -1501,7 +1612,7 @@
       <w:tr>
         <w:tc>
           <w:tcPr>
-            <w:tcW w:w="3430" w:type="dxa"/>
+            <w:tcW w:w="3700" w:type="dxa"/>
             <w:tcBorders>
               <w:top w:val="single" w:sz="4" w:space="0" w:color="auto"/>
               <w:left w:val="single" w:sz="2" w:space="0" w:color="000000"/>
@@ -1527,11 +1638,17 @@
               </w:rPr>
               <w:t>--import-lockmass-positive</w:t>
             </w:r>
-          </w:p>
-        </w:tc>
-        <w:tc>
-          <w:tcPr>
-            <w:tcW w:w="5210" w:type="dxa"/>
+            <w:r>
+              <w:rPr>
+                <w:rFonts w:ascii="Calibri" w:hAnsi="Calibri"/>
+              </w:rPr>
+              <w:t>=&lt;m/z&gt;</w:t>
+            </w:r>
+          </w:p>
+        </w:tc>
+        <w:tc>
+          <w:tcPr>
+            <w:tcW w:w="4940" w:type="dxa"/>
             <w:tcBorders>
               <w:top w:val="single" w:sz="4" w:space="0" w:color="auto"/>
               <w:left w:val="single" w:sz="2" w:space="0" w:color="000000"/>
@@ -1577,7 +1694,7 @@
       <w:tr>
         <w:tc>
           <w:tcPr>
-            <w:tcW w:w="3430" w:type="dxa"/>
+            <w:tcW w:w="3700" w:type="dxa"/>
             <w:tcBorders>
               <w:top w:val="single" w:sz="4" w:space="0" w:color="auto"/>
               <w:left w:val="single" w:sz="2" w:space="0" w:color="000000"/>
@@ -1603,11 +1720,17 @@
               </w:rPr>
               <w:t>--import-lockmass-negative</w:t>
             </w:r>
-          </w:p>
-        </w:tc>
-        <w:tc>
-          <w:tcPr>
-            <w:tcW w:w="5210" w:type="dxa"/>
+            <w:r>
+              <w:rPr>
+                <w:rFonts w:ascii="Calibri" w:hAnsi="Calibri"/>
+              </w:rPr>
+              <w:t>=&lt;m/z&gt;</w:t>
+            </w:r>
+          </w:p>
+        </w:tc>
+        <w:tc>
+          <w:tcPr>
+            <w:tcW w:w="4940" w:type="dxa"/>
             <w:tcBorders>
               <w:top w:val="single" w:sz="4" w:space="0" w:color="auto"/>
               <w:left w:val="single" w:sz="2" w:space="0" w:color="000000"/>
@@ -1653,7 +1776,7 @@
       <w:tr>
         <w:tc>
           <w:tcPr>
-            <w:tcW w:w="3430" w:type="dxa"/>
+            <w:tcW w:w="3700" w:type="dxa"/>
             <w:tcBorders>
               <w:top w:val="single" w:sz="4" w:space="0" w:color="auto"/>
               <w:left w:val="single" w:sz="2" w:space="0" w:color="000000"/>
@@ -1685,11 +1808,17 @@
               </w:rPr>
               <w:t>lockmass-tolerance</w:t>
             </w:r>
-          </w:p>
-        </w:tc>
-        <w:tc>
-          <w:tcPr>
-            <w:tcW w:w="5210" w:type="dxa"/>
+            <w:r>
+              <w:rPr>
+                <w:rFonts w:ascii="Calibri" w:hAnsi="Calibri"/>
+              </w:rPr>
+              <w:t>=&lt;m/z&gt;</w:t>
+            </w:r>
+          </w:p>
+        </w:tc>
+        <w:tc>
+          <w:tcPr>
+            <w:tcW w:w="4940" w:type="dxa"/>
             <w:tcBorders>
               <w:top w:val="single" w:sz="4" w:space="0" w:color="auto"/>
               <w:left w:val="single" w:sz="2" w:space="0" w:color="000000"/>
@@ -1714,7 +1843,19 @@
               <w:rPr>
                 <w:rFonts w:ascii="Calibri" w:hAnsi="Calibri"/>
               </w:rPr>
-              <w:t xml:space="preserve">Waters lockmass correction tolerance (Da). </w:t>
+              <w:t>Waters l</w:t>
+            </w:r>
+            <w:r>
+              <w:rPr>
+                <w:rFonts w:ascii="Calibri" w:hAnsi="Calibri"/>
+              </w:rPr>
+              <w:t>ockmass correction tolerance (m/z</w:t>
+            </w:r>
+            <w:r>
+              <w:rPr>
+                <w:rFonts w:ascii="Calibri" w:hAnsi="Calibri"/>
+              </w:rPr>
+              <w:t xml:space="preserve">). </w:t>
             </w:r>
           </w:p>
         </w:tc>
@@ -2063,6 +2204,7 @@
         <w:pStyle w:val="Heading2"/>
       </w:pPr>
       <w:r>
+        <w:lastRenderedPageBreak/>
         <w:t>Importing other Skyline documents</w:t>
       </w:r>
     </w:p>
@@ -2167,14 +2309,7 @@
               <w:rPr>
                 <w:rFonts w:asciiTheme="minorHAnsi" w:hAnsiTheme="minorHAnsi"/>
               </w:rPr>
-              <w:t xml:space="preserve">Determines how any results in the imported document are handled. The </w:t>
-            </w:r>
-            <w:r>
-              <w:rPr>
-                <w:rFonts w:asciiTheme="minorHAnsi" w:hAnsiTheme="minorHAnsi"/>
-              </w:rPr>
-              <w:lastRenderedPageBreak/>
-              <w:t>default is to remove them.</w:t>
+              <w:t>Determines how any results in the imported document are handled. The default is to remove them.</w:t>
             </w:r>
           </w:p>
         </w:tc>
@@ -2194,7 +2329,6 @@
               <w:rPr>
                 <w:rFonts w:asciiTheme="minorHAnsi" w:hAnsiTheme="minorHAnsi"/>
               </w:rPr>
-              <w:lastRenderedPageBreak/>
               <w:t>--import-document-merge-peptides</w:t>
             </w:r>
           </w:p>
@@ -2352,13 +2486,13 @@
         <w:tblLook w:val="04A0" w:firstRow="1" w:lastRow="0" w:firstColumn="1" w:lastColumn="0" w:noHBand="0" w:noVBand="1"/>
       </w:tblPr>
       <w:tblGrid>
-        <w:gridCol w:w="3420"/>
-        <w:gridCol w:w="5328"/>
+        <w:gridCol w:w="3960"/>
+        <w:gridCol w:w="4788"/>
       </w:tblGrid>
       <w:tr>
         <w:tc>
           <w:tcPr>
-            <w:tcW w:w="3420" w:type="dxa"/>
+            <w:tcW w:w="3960" w:type="dxa"/>
           </w:tcPr>
           <w:p>
             <w:pPr>
@@ -2376,7 +2510,7 @@
         </w:tc>
         <w:tc>
           <w:tcPr>
-            <w:tcW w:w="5328" w:type="dxa"/>
+            <w:tcW w:w="4788" w:type="dxa"/>
           </w:tcPr>
           <w:p>
             <w:pPr>
@@ -2420,7 +2554,7 @@
       <w:tr>
         <w:tc>
           <w:tcPr>
-            <w:tcW w:w="3420" w:type="dxa"/>
+            <w:tcW w:w="3960" w:type="dxa"/>
           </w:tcPr>
           <w:p>
             <w:pPr>
@@ -2438,7 +2572,7 @@
         </w:tc>
         <w:tc>
           <w:tcPr>
-            <w:tcW w:w="5328" w:type="dxa"/>
+            <w:tcW w:w="4788" w:type="dxa"/>
           </w:tcPr>
           <w:p>
             <w:pPr>
@@ -2482,7 +2616,7 @@
       <w:tr>
         <w:tc>
           <w:tcPr>
-            <w:tcW w:w="3420" w:type="dxa"/>
+            <w:tcW w:w="3960" w:type="dxa"/>
           </w:tcPr>
           <w:p>
             <w:pPr>
@@ -2500,7 +2634,7 @@
         </w:tc>
         <w:tc>
           <w:tcPr>
-            <w:tcW w:w="5328" w:type="dxa"/>
+            <w:tcW w:w="4788" w:type="dxa"/>
           </w:tcPr>
           <w:p>
             <w:pPr>
@@ -2520,7 +2654,7 @@
       <w:tr>
         <w:tc>
           <w:tcPr>
-            <w:tcW w:w="3420" w:type="dxa"/>
+            <w:tcW w:w="3960" w:type="dxa"/>
           </w:tcPr>
           <w:p>
             <w:pPr>
@@ -2538,7 +2672,7 @@
         </w:tc>
         <w:tc>
           <w:tcPr>
-            <w:tcW w:w="5328" w:type="dxa"/>
+            <w:tcW w:w="4788" w:type="dxa"/>
           </w:tcPr>
           <w:p>
             <w:pPr>
@@ -2722,6 +2856,7 @@
               <w:rPr>
                 <w:rFonts w:asciiTheme="minorHAnsi" w:hAnsiTheme="minorHAnsi"/>
               </w:rPr>
+              <w:lastRenderedPageBreak/>
               <w:t>--irt-standards-group-name=&lt;name&gt;</w:t>
             </w:r>
           </w:p>
@@ -2816,14 +2951,7 @@
               <w:rPr>
                 <w:rFonts w:asciiTheme="minorHAnsi" w:hAnsiTheme="minorHAnsi"/>
               </w:rPr>
-              <w:t xml:space="preserve">The path to an existing iRT calculator (.irtdb file) </w:t>
-            </w:r>
-            <w:r>
-              <w:rPr>
-                <w:rFonts w:asciiTheme="minorHAnsi" w:hAnsiTheme="minorHAnsi"/>
-              </w:rPr>
-              <w:lastRenderedPageBreak/>
-              <w:t>to be used with an imported assay library. Or, if –irt-standards-group-name or –irt-standards-file are used, then this is the output path for the created .irtdb file. (optional) The default iRT calculator path is path/to/document.irtdb</w:t>
+              <w:t>The path to an existing iRT calculator (.irtdb file) to be used with an imported assay library. Or, if –irt-standards-group-name or –irt-standards-file are used, then this is the output path for the created .irtdb file. (optional) The default iRT calculator path is path/to/document.irtdb</w:t>
             </w:r>
           </w:p>
         </w:tc>
@@ -2843,7 +2971,6 @@
               <w:rPr>
                 <w:rFonts w:asciiTheme="minorHAnsi" w:hAnsiTheme="minorHAnsi"/>
               </w:rPr>
-              <w:lastRenderedPageBreak/>
               <w:t>--irt-calc-name=&lt;name&gt;</w:t>
             </w:r>
           </w:p>
@@ -3392,6 +3519,7 @@
         <w:pStyle w:val="Heading2"/>
       </w:pPr>
       <w:r>
+        <w:lastRenderedPageBreak/>
         <w:t>Exporting chromatograms</w:t>
       </w:r>
     </w:p>
@@ -3671,7 +3799,6 @@
               <w:rPr>
                 <w:rFonts w:ascii="Calibri" w:hAnsi="Calibri"/>
               </w:rPr>
-              <w:lastRenderedPageBreak/>
               <w:t>--chromatogram-base-peaks</w:t>
             </w:r>
           </w:p>
@@ -4667,6 +4794,7 @@
         <w:pStyle w:val="Heading2"/>
       </w:pPr>
       <w:r>
+        <w:lastRenderedPageBreak/>
         <w:t xml:space="preserve">Exporting native instrument </w:t>
       </w:r>
       <w:r>
@@ -4784,14 +4912,7 @@
               <w:rPr>
                 <w:rFonts w:ascii="Calibri" w:hAnsi="Calibri"/>
               </w:rPr>
-              <w:t xml:space="preserve">| </w:t>
-            </w:r>
-            <w:r>
-              <w:rPr>
-                <w:rFonts w:ascii="Calibri" w:hAnsi="Calibri"/>
-              </w:rPr>
-              <w:lastRenderedPageBreak/>
-              <w:t>Waters Quattro Premier&gt;</w:t>
+              <w:t>| Waters Quattro Premier&gt;</w:t>
             </w:r>
           </w:p>
         </w:tc>
@@ -4822,7 +4943,6 @@
               <w:rPr>
                 <w:rFonts w:ascii="Calibri" w:hAnsi="Calibri"/>
               </w:rPr>
-              <w:lastRenderedPageBreak/>
               <w:t>Export a method. This option is required for exporting a method and has no default. T</w:t>
             </w:r>
             <w:r>
@@ -4835,14 +4955,7 @@
               <w:rPr>
                 <w:rFonts w:ascii="Calibri" w:hAnsi="Calibri"/>
               </w:rPr>
-              <w:t>–exp-</w:t>
-            </w:r>
-            <w:r>
-              <w:rPr>
-                <w:rFonts w:ascii="Calibri" w:hAnsi="Calibri"/>
-              </w:rPr>
-              <w:lastRenderedPageBreak/>
-              <w:t xml:space="preserve">isolationlist-instrument or </w:t>
+              <w:t xml:space="preserve">–exp-isolationlist-instrument or </w:t>
             </w:r>
             <w:r>
               <w:rPr>
@@ -4903,7 +5016,6 @@
               <w:rPr>
                 <w:rFonts w:ascii="Calibri" w:hAnsi="Calibri"/>
               </w:rPr>
-              <w:lastRenderedPageBreak/>
               <w:t>--exp-template</w:t>
             </w:r>
             <w:r>
@@ -5674,7 +5786,14 @@
               <w:rPr>
                 <w:rFonts w:ascii="Calibri" w:hAnsi="Calibri"/>
               </w:rPr>
-              <w:t>Maximum number of transitions per injection for export strategies “protein” and “buckets” OR maximum number of simultaneous transitions for scheduled methods. The default is 100.</w:t>
+              <w:t xml:space="preserve">Maximum number of transitions per injection for export strategies “protein” and “buckets” OR maximum number of </w:t>
+            </w:r>
+            <w:r>
+              <w:rPr>
+                <w:rFonts w:ascii="Calibri" w:hAnsi="Calibri"/>
+              </w:rPr>
+              <w:lastRenderedPageBreak/>
+              <w:t>simultaneous transitions for scheduled methods. The default is 100.</w:t>
             </w:r>
           </w:p>
         </w:tc>
@@ -5705,6 +5824,7 @@
               <w:rPr>
                 <w:rFonts w:ascii="Calibri" w:hAnsi="Calibri"/>
               </w:rPr>
+              <w:lastRenderedPageBreak/>
               <w:t>--exp-optimizing=&lt;ce | dp&gt;</w:t>
             </w:r>
           </w:p>
@@ -5774,7 +5894,6 @@
               <w:rPr>
                 <w:rFonts w:ascii="Calibri" w:hAnsi="Calibri"/>
               </w:rPr>
-              <w:lastRenderedPageBreak/>
               <w:t>--exp-scheduling-replicate</w:t>
             </w:r>
             <w:r>
@@ -6521,6 +6640,7 @@
               <w:rPr>
                 <w:rFonts w:ascii="Calibri" w:hAnsi="Calibri"/>
               </w:rPr>
+              <w:lastRenderedPageBreak/>
               <w:t>--full-scan-precursor-res=&lt;resolving power&gt;</w:t>
             </w:r>
           </w:p>
@@ -6615,14 +6735,7 @@
               <w:rPr>
                 <w:rFonts w:ascii="Calibri" w:hAnsi="Calibri"/>
               </w:rPr>
-              <w:t xml:space="preserve">The m/z value at which the precursor mass analyzer resolving power is specified. (applies only to orbitrap and </w:t>
-            </w:r>
-            <w:r>
-              <w:rPr>
-                <w:rFonts w:ascii="Calibri" w:hAnsi="Calibri"/>
-              </w:rPr>
-              <w:lastRenderedPageBreak/>
-              <w:t>ft_icr mass analyzers)</w:t>
+              <w:t>The m/z value at which the precursor mass analyzer resolving power is specified. (applies only to orbitrap and ft_icr mass analyzers)</w:t>
             </w:r>
           </w:p>
         </w:tc>
@@ -6654,7 +6767,6 @@
               <w:rPr>
                 <w:rFonts w:ascii="Calibri" w:hAnsi="Calibri"/>
               </w:rPr>
-              <w:lastRenderedPageBreak/>
               <w:t>--full-scan-product_res=&lt;resolving power&gt;</w:t>
             </w:r>
           </w:p>
@@ -7424,6 +7536,7 @@
               <w:rPr>
                 <w:rFonts w:ascii="Calibri" w:hAnsi="Calibri"/>
               </w:rPr>
+              <w:lastRenderedPageBreak/>
               <w:t>--tool-zip-conflict-resolution=&lt;overwrite | parallel&gt;</w:t>
             </w:r>
           </w:p>
@@ -7489,7 +7602,6 @@
               <w:rPr>
                 <w:rFonts w:ascii="Calibri" w:hAnsi="Calibri"/>
               </w:rPr>
-              <w:lastRenderedPageBreak/>
               <w:t>--tool-zip-overwrite-annotations=&lt;true | false&gt;</w:t>
             </w:r>
           </w:p>
@@ -7871,7 +7983,7 @@
             <w:rFonts w:asciiTheme="minorHAnsi" w:hAnsiTheme="minorHAnsi" w:cstheme="minorHAnsi"/>
             <w:noProof/>
           </w:rPr>
-          <w:t>1</w:t>
+          <w:t>7</w:t>
         </w:r>
         <w:r>
           <w:rPr>
@@ -9107,7 +9219,7 @@
 </file>
 
 <file path=customXml/itemProps1.xml><?xml version="1.0" encoding="utf-8"?>
-<ds:datastoreItem xmlns:ds="http://schemas.openxmlformats.org/officeDocument/2006/customXml" ds:itemID="{C949CF5D-130B-4DBD-A92B-840332557F16}">
+<ds:datastoreItem xmlns:ds="http://schemas.openxmlformats.org/officeDocument/2006/customXml" ds:itemID="{DA23704C-E1F9-4E14-B10C-9A6F4F8CCAF2}">
   <ds:schemaRefs>
     <ds:schemaRef ds:uri="http://schemas.openxmlformats.org/officeDocument/2006/bibliography"/>
   </ds:schemaRefs>

</xml_diff>

<commit_message>
Skyline: Updates to command-line interface documentation
</commit_message>
<xml_diff>
--- a/pwiz_tools/Skyline/Documentation/Skyline Command-Line Interface.docx
+++ b/pwiz_tools/Skyline/Documentation/Skyline Command-Line Interface.docx
@@ -1,6 +1,6 @@
 
 <file path=word/document.xml><?xml version="1.0" encoding="utf-8"?>
-<w:document xmlns:wpc="http://schemas.microsoft.com/office/word/2010/wordprocessingCanvas" xmlns:mc="http://schemas.openxmlformats.org/markup-compatibility/2006" xmlns:o="urn:schemas-microsoft-com:office:office" xmlns:r="http://schemas.openxmlformats.org/officeDocument/2006/relationships" xmlns:m="http://schemas.openxmlformats.org/officeDocument/2006/math" xmlns:v="urn:schemas-microsoft-com:vml" xmlns:wp14="http://schemas.microsoft.com/office/word/2010/wordprocessingDrawing" xmlns:wp="http://schemas.openxmlformats.org/drawingml/2006/wordprocessingDrawing" xmlns:w10="urn:schemas-microsoft-com:office:word" xmlns:w="http://schemas.openxmlformats.org/wordprocessingml/2006/main" xmlns:w14="http://schemas.microsoft.com/office/word/2010/wordml" xmlns:w15="http://schemas.microsoft.com/office/word/2012/wordml" xmlns:wpg="http://schemas.microsoft.com/office/word/2010/wordprocessingGroup" xmlns:wpi="http://schemas.microsoft.com/office/word/2010/wordprocessingInk" xmlns:wne="http://schemas.microsoft.com/office/word/2006/wordml" xmlns:wps="http://schemas.microsoft.com/office/word/2010/wordprocessingShape" mc:Ignorable="w14 w15 wp14">
+<w:document xmlns:wpc="http://schemas.microsoft.com/office/word/2010/wordprocessingCanvas" xmlns:cx="http://schemas.microsoft.com/office/drawing/2014/chartex" xmlns:cx1="http://schemas.microsoft.com/office/drawing/2015/9/8/chartex" xmlns:cx2="http://schemas.microsoft.com/office/drawing/2015/10/21/chartex" xmlns:cx3="http://schemas.microsoft.com/office/drawing/2016/5/9/chartex" xmlns:cx4="http://schemas.microsoft.com/office/drawing/2016/5/10/chartex" xmlns:cx5="http://schemas.microsoft.com/office/drawing/2016/5/11/chartex" xmlns:cx6="http://schemas.microsoft.com/office/drawing/2016/5/12/chartex" xmlns:cx7="http://schemas.microsoft.com/office/drawing/2016/5/13/chartex" xmlns:cx8="http://schemas.microsoft.com/office/drawing/2016/5/14/chartex" xmlns:mc="http://schemas.openxmlformats.org/markup-compatibility/2006" xmlns:aink="http://schemas.microsoft.com/office/drawing/2016/ink" xmlns:am3d="http://schemas.microsoft.com/office/drawing/2017/model3d" xmlns:o="urn:schemas-microsoft-com:office:office" xmlns:r="http://schemas.openxmlformats.org/officeDocument/2006/relationships" xmlns:m="http://schemas.openxmlformats.org/officeDocument/2006/math" xmlns:v="urn:schemas-microsoft-com:vml" xmlns:wp14="http://schemas.microsoft.com/office/word/2010/wordprocessingDrawing" xmlns:wp="http://schemas.openxmlformats.org/drawingml/2006/wordprocessingDrawing" xmlns:w10="urn:schemas-microsoft-com:office:word" xmlns:w="http://schemas.openxmlformats.org/wordprocessingml/2006/main" xmlns:w14="http://schemas.microsoft.com/office/word/2010/wordml" xmlns:w15="http://schemas.microsoft.com/office/word/2012/wordml" xmlns:w16cid="http://schemas.microsoft.com/office/word/2016/wordml/cid" xmlns:w16se="http://schemas.microsoft.com/office/word/2015/wordml/symex" xmlns:wpg="http://schemas.microsoft.com/office/word/2010/wordprocessingGroup" xmlns:wpi="http://schemas.microsoft.com/office/word/2010/wordprocessingInk" xmlns:wne="http://schemas.microsoft.com/office/word/2006/wordml" xmlns:wps="http://schemas.microsoft.com/office/word/2010/wordprocessingShape" mc:Ignorable="w14 w15 w16se w16cid wp14">
   <w:body>
     <w:p>
       <w:pPr>
@@ -30,7 +30,25 @@
         <w:spacing w:after="240"/>
       </w:pPr>
       <w:r>
-        <w:t>The command-line interface for Skyline is called SkylineRunner.exe.  It is a tiny shim executable less than 10 KB in size.  It requires a full Skyline installation on the computer on which it is run.  SkylineRunner simply starts Skyline running without any user interface, pipes the parameter options from the command-line to the running Skyline instance, and prints output from Skyline to the command console.  At present, only one instance of SkylineRunner may be executed at a time.</w:t>
+        <w:t>T</w:t>
+      </w:r>
+      <w:r>
+        <w:t>o access the</w:t>
+      </w:r>
+      <w:r>
+        <w:t xml:space="preserve"> command-line interface for Skyline </w:t>
+      </w:r>
+      <w:r>
+        <w:t>you can use either</w:t>
+      </w:r>
+      <w:r>
+        <w:t xml:space="preserve"> SkylineRunner.exe</w:t>
+      </w:r>
+      <w:r>
+        <w:t xml:space="preserve"> or SkylineCmd.exe</w:t>
+      </w:r>
+      <w:r>
+        <w:t>.</w:t>
       </w:r>
     </w:p>
     <w:p>
@@ -38,7 +56,92 @@
         <w:spacing w:after="240"/>
       </w:pPr>
       <w:r>
-        <w:t>The Skyline instance started by SkylineRunner is independent of any other instances that may already be running on the same machine.  It is not necessary to have a visible instance of Skyline running on your computer for SkylineRunner to work.</w:t>
+        <w:t>SkylineRunner.exe</w:t>
+      </w:r>
+      <w:r>
+        <w:t xml:space="preserve"> is a tiny shim executable less than 10 KB in size.  It requires a Skyline installation</w:t>
+      </w:r>
+      <w:r>
+        <w:t xml:space="preserve">, </w:t>
+      </w:r>
+      <w:r>
+        <w:t>performed with</w:t>
+      </w:r>
+      <w:r>
+        <w:t xml:space="preserve"> the self-updating web installers,</w:t>
+      </w:r>
+      <w:r>
+        <w:t xml:space="preserve"> on the computer on which </w:t>
+      </w:r>
+      <w:proofErr w:type="spellStart"/>
+      <w:r>
+        <w:t>SkylineRunner</w:t>
+      </w:r>
+      <w:proofErr w:type="spellEnd"/>
+      <w:r>
+        <w:t xml:space="preserve"> is run.  </w:t>
+      </w:r>
+      <w:proofErr w:type="spellStart"/>
+      <w:r>
+        <w:t>SkylineRunner</w:t>
+      </w:r>
+      <w:proofErr w:type="spellEnd"/>
+      <w:r>
+        <w:t xml:space="preserve"> simply starts </w:t>
+      </w:r>
+      <w:r>
+        <w:t xml:space="preserve">a separate </w:t>
+      </w:r>
+      <w:r>
+        <w:t>Skyline</w:t>
+      </w:r>
+      <w:r>
+        <w:t xml:space="preserve"> process</w:t>
+      </w:r>
+      <w:r>
+        <w:t xml:space="preserve"> running without any user interface, pipes the parameter options from the command-line to the running Skyline instance, and prints output from </w:t>
+      </w:r>
+      <w:r>
+        <w:t xml:space="preserve">its </w:t>
+      </w:r>
+      <w:r>
+        <w:t>Skyline</w:t>
+      </w:r>
+      <w:r>
+        <w:t xml:space="preserve"> instance</w:t>
+      </w:r>
+      <w:r>
+        <w:t xml:space="preserve"> to the command console.</w:t>
+      </w:r>
+      <w:r>
+        <w:t xml:space="preserve"> You can still run multiple instances of </w:t>
+      </w:r>
+      <w:proofErr w:type="spellStart"/>
+      <w:r>
+        <w:t>SkylineRunner</w:t>
+      </w:r>
+      <w:proofErr w:type="spellEnd"/>
+      <w:r>
+        <w:t xml:space="preserve"> and it will start multiple instances of Skyline. </w:t>
+      </w:r>
+      <w:r>
+        <w:t xml:space="preserve">The Skyline instance started by </w:t>
+      </w:r>
+      <w:proofErr w:type="spellStart"/>
+      <w:r>
+        <w:t>SkylineRunner</w:t>
+      </w:r>
+      <w:proofErr w:type="spellEnd"/>
+      <w:r>
+        <w:t xml:space="preserve"> is independent of any other instances that may already be running on the same machine.  It is not necessary to have a visible instance of Skyline running on your computer for </w:t>
+      </w:r>
+      <w:proofErr w:type="spellStart"/>
+      <w:r>
+        <w:t>SkylineRunner</w:t>
+      </w:r>
+      <w:proofErr w:type="spellEnd"/>
+      <w:r>
+        <w:t xml:space="preserve"> to work.</w:t>
       </w:r>
     </w:p>
     <w:p>
@@ -46,7 +149,82 @@
         <w:spacing w:after="240"/>
       </w:pPr>
       <w:r>
-        <w:t>SkylineRunner is intended for automating tasks, such as quality control, scheduling and refinement, during acquisition.  SkylineRunner can open a Skyline document, import a newly acquired data file, and export a report or new method.</w:t>
+        <w:t>SkylineCmd.exe is a much simpler executable which is always installed beside Skyline.exe. It use</w:t>
+      </w:r>
+      <w:r>
+        <w:t>s</w:t>
+      </w:r>
+      <w:r>
+        <w:t xml:space="preserve"> the Skyline.exe module as a DLL providing a much cleaner command-line implementation than SkylineRunner.exe, but you must know </w:t>
+      </w:r>
+      <w:r>
+        <w:t>where SkylineCmd.exe</w:t>
+      </w:r>
+      <w:r>
+        <w:t xml:space="preserve"> live</w:t>
+      </w:r>
+      <w:r>
+        <w:t>s</w:t>
+      </w:r>
+      <w:r>
+        <w:t xml:space="preserve"> on disk to </w:t>
+      </w:r>
+      <w:r>
+        <w:t>run</w:t>
+      </w:r>
+      <w:r>
+        <w:t xml:space="preserve"> it, which is usually not the case with the web installer. Usually, you will use either the “Unplugged” installer or the Administrator</w:t>
+      </w:r>
+      <w:r>
+        <w:t xml:space="preserve"> installer (or recently the Wine Docker Container for Linux systems) if you want to use SkylineCmd.exe. The “Unplugged” installer comes in a ZIP file and you can just unzip it, find SkylineCmd.exe and run it in-place. The Administrator installer puts SkylineCmd.exe in C:\Program Files\Skyline.</w:t>
+      </w:r>
+    </w:p>
+    <w:p>
+      <w:pPr>
+        <w:spacing w:after="240"/>
+      </w:pPr>
+      <w:r>
+        <w:t>The Skyline command-line interface</w:t>
+      </w:r>
+      <w:r>
+        <w:t xml:space="preserve"> is intended for automating tasks</w:t>
+      </w:r>
+      <w:r>
+        <w:t xml:space="preserve"> such as </w:t>
+      </w:r>
+      <w:r>
+        <w:t xml:space="preserve">quality control, scheduling and refinement, during acquisition.  </w:t>
+      </w:r>
+      <w:r>
+        <w:t>With the Skyline command-line interface, you</w:t>
+      </w:r>
+      <w:r>
+        <w:t xml:space="preserve"> can open a Skyline document, import a newly acquired data file, and export a report or new method.</w:t>
+      </w:r>
+      <w:r>
+        <w:t xml:space="preserve"> You can also run large-scale chromatogram extraction and peak picking for </w:t>
+      </w:r>
+      <w:proofErr w:type="spellStart"/>
+      <w:r>
+        <w:t>proteomewide</w:t>
+      </w:r>
+      <w:proofErr w:type="spellEnd"/>
+      <w:r>
+        <w:t xml:space="preserve"> DIA and DDA experiments faster and consuming less memory than using the full graphic user interface.</w:t>
+      </w:r>
+      <w:r>
+        <w:t xml:space="preserve"> (See Webinar 14: </w:t>
+      </w:r>
+      <w:hyperlink r:id="rId8" w:history="1">
+        <w:r>
+          <w:rPr>
+            <w:rStyle w:val="Hyperlink"/>
+          </w:rPr>
+          <w:t>https://skyline.ms/webinar14.url</w:t>
+        </w:r>
+      </w:hyperlink>
+      <w:r>
+        <w:t>)</w:t>
       </w:r>
     </w:p>
     <w:p>
@@ -59,7 +237,15 @@
     </w:p>
     <w:p>
       <w:r>
-        <w:t>The current implementation of SkylineRunner offers the following options:</w:t>
+        <w:t xml:space="preserve">The current implementation of </w:t>
+      </w:r>
+      <w:proofErr w:type="spellStart"/>
+      <w:r>
+        <w:t>SkylineRunner</w:t>
+      </w:r>
+      <w:proofErr w:type="spellEnd"/>
+      <w:r>
+        <w:t xml:space="preserve"> offers the following options:</w:t>
       </w:r>
     </w:p>
     <w:p>
@@ -111,8 +297,16 @@
               <w:rPr>
                 <w:rFonts w:ascii="Calibri" w:hAnsi="Calibri"/>
               </w:rPr>
-              <w:t>--in=path/to/file.sky</w:t>
-            </w:r>
+              <w:t>--in=path/to/</w:t>
+            </w:r>
+            <w:proofErr w:type="spellStart"/>
+            <w:r>
+              <w:rPr>
+                <w:rFonts w:ascii="Calibri" w:hAnsi="Calibri"/>
+              </w:rPr>
+              <w:t>file.sky</w:t>
+            </w:r>
+            <w:proofErr w:type="spellEnd"/>
           </w:p>
         </w:tc>
         <w:tc>
@@ -236,8 +430,16 @@
               <w:rPr>
                 <w:rFonts w:ascii="Calibri" w:hAnsi="Calibri"/>
               </w:rPr>
-              <w:t>--out=path/to/file.sky</w:t>
-            </w:r>
+              <w:t>--out=path/to/</w:t>
+            </w:r>
+            <w:proofErr w:type="spellStart"/>
+            <w:r>
+              <w:rPr>
+                <w:rFonts w:ascii="Calibri" w:hAnsi="Calibri"/>
+              </w:rPr>
+              <w:t>file.sky</w:t>
+            </w:r>
+            <w:proofErr w:type="spellEnd"/>
           </w:p>
         </w:tc>
         <w:tc>
@@ -329,7 +531,22 @@
               <w:rPr>
                 <w:rFonts w:ascii="Calibri" w:hAnsi="Calibri"/>
               </w:rPr>
-              <w:t xml:space="preserve">Runs a file line by line treating each line like a SkylineRunner input. Useful for automating the execution of </w:t>
+              <w:t xml:space="preserve">Runs a file line by line treating each line like a </w:t>
+            </w:r>
+            <w:proofErr w:type="spellStart"/>
+            <w:r>
+              <w:rPr>
+                <w:rFonts w:ascii="Calibri" w:hAnsi="Calibri"/>
+              </w:rPr>
+              <w:lastRenderedPageBreak/>
+              <w:t>SkylineRunner</w:t>
+            </w:r>
+            <w:proofErr w:type="spellEnd"/>
+            <w:r>
+              <w:rPr>
+                <w:rFonts w:ascii="Calibri" w:hAnsi="Calibri"/>
+              </w:rPr>
+              <w:t xml:space="preserve"> input. Useful for automating the execution of </w:t>
             </w:r>
             <w:r>
               <w:rPr>
@@ -379,7 +596,22 @@
               <w:rPr>
                 <w:rFonts w:ascii="Calibri" w:hAnsi="Calibri"/>
               </w:rPr>
-              <w:t>--dir=path/to/folder</w:t>
+              <w:lastRenderedPageBreak/>
+              <w:t>--</w:t>
+            </w:r>
+            <w:proofErr w:type="spellStart"/>
+            <w:r>
+              <w:rPr>
+                <w:rFonts w:ascii="Calibri" w:hAnsi="Calibri"/>
+              </w:rPr>
+              <w:t>dir</w:t>
+            </w:r>
+            <w:proofErr w:type="spellEnd"/>
+            <w:r>
+              <w:rPr>
+                <w:rFonts w:ascii="Calibri" w:hAnsi="Calibri"/>
+              </w:rPr>
+              <w:t>=path/to/folder</w:t>
             </w:r>
           </w:p>
         </w:tc>
@@ -505,8 +737,16 @@
               <w:rPr>
                 <w:rFonts w:ascii="Calibri" w:hAnsi="Calibri"/>
               </w:rPr>
-              <w:t>--memstamp</w:t>
-            </w:r>
+              <w:t>--</w:t>
+            </w:r>
+            <w:proofErr w:type="spellStart"/>
+            <w:r>
+              <w:rPr>
+                <w:rFonts w:ascii="Calibri" w:hAnsi="Calibri"/>
+              </w:rPr>
+              <w:t>memstamp</w:t>
+            </w:r>
+            <w:proofErr w:type="spellEnd"/>
           </w:p>
         </w:tc>
         <w:tc>
@@ -585,7 +825,6 @@
         <w:pStyle w:val="Heading2"/>
       </w:pPr>
       <w:r>
-        <w:lastRenderedPageBreak/>
         <w:t>Importing results replicates</w:t>
       </w:r>
     </w:p>
@@ -786,7 +1025,35 @@
               <w:rPr>
                 <w:rFonts w:ascii="Calibri" w:hAnsi="Calibri"/>
               </w:rPr>
-              <w:t>--import-optimizing=&lt;ce | dp&gt;</w:t>
+              <w:t>--import-optimizing=&lt;</w:t>
+            </w:r>
+            <w:proofErr w:type="spellStart"/>
+            <w:r>
+              <w:rPr>
+                <w:rFonts w:ascii="Calibri" w:hAnsi="Calibri"/>
+              </w:rPr>
+              <w:t>ce</w:t>
+            </w:r>
+            <w:proofErr w:type="spellEnd"/>
+            <w:r>
+              <w:rPr>
+                <w:rFonts w:ascii="Calibri" w:hAnsi="Calibri"/>
+              </w:rPr>
+              <w:t xml:space="preserve"> | </w:t>
+            </w:r>
+            <w:proofErr w:type="spellStart"/>
+            <w:r>
+              <w:rPr>
+                <w:rFonts w:ascii="Calibri" w:hAnsi="Calibri"/>
+              </w:rPr>
+              <w:t>dp</w:t>
+            </w:r>
+            <w:proofErr w:type="spellEnd"/>
+            <w:r>
+              <w:rPr>
+                <w:rFonts w:ascii="Calibri" w:hAnsi="Calibri"/>
+              </w:rPr>
+              <w:t>&gt;</w:t>
             </w:r>
           </w:p>
         </w:tc>
@@ -817,7 +1084,21 @@
               <w:rPr>
                 <w:rFonts w:ascii="Calibri" w:hAnsi="Calibri"/>
               </w:rPr>
-              <w:t>Indicates the data being imported contains extra transitions for detecting optimal collision energy or declustering potential.</w:t>
+              <w:t xml:space="preserve">Indicates the data being imported contains extra transitions for detecting optimal collision energy or </w:t>
+            </w:r>
+            <w:proofErr w:type="spellStart"/>
+            <w:r>
+              <w:rPr>
+                <w:rFonts w:ascii="Calibri" w:hAnsi="Calibri"/>
+              </w:rPr>
+              <w:t>declustering</w:t>
+            </w:r>
+            <w:proofErr w:type="spellEnd"/>
+            <w:r>
+              <w:rPr>
+                <w:rFonts w:ascii="Calibri" w:hAnsi="Calibri"/>
+              </w:rPr>
+              <w:t xml:space="preserve"> potential.</w:t>
             </w:r>
           </w:p>
         </w:tc>
@@ -881,7 +1162,21 @@
               <w:rPr>
                 <w:rFonts w:ascii="Calibri" w:hAnsi="Calibri"/>
               </w:rPr>
-              <w:t>Append the import-file to the given replicate. This is an intention check in case the document already has a replicate with the given name. By default this is set to false.</w:t>
+              <w:t xml:space="preserve">Append the import-file to the given replicate. This is an intention check in case the document already has a replicate with the given name. By </w:t>
+            </w:r>
+            <w:proofErr w:type="gramStart"/>
+            <w:r>
+              <w:rPr>
+                <w:rFonts w:ascii="Calibri" w:hAnsi="Calibri"/>
+              </w:rPr>
+              <w:t>default</w:t>
+            </w:r>
+            <w:proofErr w:type="gramEnd"/>
+            <w:r>
+              <w:rPr>
+                <w:rFonts w:ascii="Calibri" w:hAnsi="Calibri"/>
+              </w:rPr>
+              <w:t xml:space="preserve"> this is set to false.</w:t>
             </w:r>
             <w:r>
               <w:rPr>
@@ -1051,13 +1346,7 @@
               <w:rPr>
                 <w:rFonts w:ascii="Calibri" w:hAnsi="Calibri"/>
               </w:rPr>
-              <w:t xml:space="preserve"> </w:t>
-            </w:r>
-            <w:r>
-              <w:rPr>
-                <w:rFonts w:ascii="Calibri" w:hAnsi="Calibri"/>
-              </w:rPr>
-              <w:t>which are not already in the document, naming each with the base</w:t>
+              <w:t xml:space="preserve"> which are not already in the document, naming each with the base</w:t>
             </w:r>
             <w:r>
               <w:rPr>
@@ -1075,16 +1364,8 @@
               <w:rPr>
                 <w:rFonts w:ascii="Calibri" w:hAnsi="Calibri"/>
               </w:rPr>
-              <w:t xml:space="preserve"> </w:t>
-            </w:r>
-            <w:r>
-              <w:rPr>
-                <w:rFonts w:ascii="Calibri" w:hAnsi="Calibri"/>
-              </w:rPr>
-              <w:t>If --import-replicate-name is supplied, then all files are added to one multi-injection replicate.</w:t>
-            </w:r>
-            <w:bookmarkStart w:id="0" w:name="_GoBack"/>
-            <w:bookmarkEnd w:id="0"/>
+              <w:t xml:space="preserve"> If --import-replicate-name is supplied, then all files are added to one multi-injection replicate.</w:t>
+            </w:r>
           </w:p>
         </w:tc>
       </w:tr>
@@ -1146,7 +1427,28 @@
               <w:rPr>
                 <w:rFonts w:ascii="Calibri" w:hAnsi="Calibri"/>
               </w:rPr>
-              <w:t>A regular expression from which the first group will be used to name replicates in an --import-all operation (e.g. [^_]_(.*) for everything after the first underscore</w:t>
+              <w:t xml:space="preserve">A regular expression from which the first group will </w:t>
+            </w:r>
+            <w:r>
+              <w:rPr>
+                <w:rFonts w:ascii="Calibri" w:hAnsi="Calibri"/>
+              </w:rPr>
+              <w:lastRenderedPageBreak/>
+              <w:t>be used to name replicates in an --import-all operation (e.g. [^</w:t>
+            </w:r>
+            <w:proofErr w:type="gramStart"/>
+            <w:r>
+              <w:rPr>
+                <w:rFonts w:ascii="Calibri" w:hAnsi="Calibri"/>
+              </w:rPr>
+              <w:t>_]_</w:t>
+            </w:r>
+            <w:proofErr w:type="gramEnd"/>
+            <w:r>
+              <w:rPr>
+                <w:rFonts w:ascii="Calibri" w:hAnsi="Calibri"/>
+              </w:rPr>
+              <w:t>(.*) for everything after the first underscore</w:t>
             </w:r>
             <w:r>
               <w:rPr>
@@ -1190,6 +1492,7 @@
               <w:rPr>
                 <w:rFonts w:ascii="Calibri" w:hAnsi="Calibri"/>
               </w:rPr>
+              <w:lastRenderedPageBreak/>
               <w:t>--import-before=&lt;date&gt;</w:t>
             </w:r>
           </w:p>
@@ -1347,7 +1650,35 @@
               <w:rPr>
                 <w:rFonts w:ascii="Calibri" w:hAnsi="Calibri"/>
               </w:rPr>
-              <w:t>Import results files to individual .skyd files without joining them to the main document .skyd file. This is useful for distributed processing, as on HPC cluster.</w:t>
+              <w:t>Import results files to individual .</w:t>
+            </w:r>
+            <w:proofErr w:type="spellStart"/>
+            <w:r>
+              <w:rPr>
+                <w:rFonts w:ascii="Calibri" w:hAnsi="Calibri"/>
+              </w:rPr>
+              <w:t>skyd</w:t>
+            </w:r>
+            <w:proofErr w:type="spellEnd"/>
+            <w:r>
+              <w:rPr>
+                <w:rFonts w:ascii="Calibri" w:hAnsi="Calibri"/>
+              </w:rPr>
+              <w:t xml:space="preserve"> files without joining them to the main document .</w:t>
+            </w:r>
+            <w:proofErr w:type="spellStart"/>
+            <w:r>
+              <w:rPr>
+                <w:rFonts w:ascii="Calibri" w:hAnsi="Calibri"/>
+              </w:rPr>
+              <w:t>skyd</w:t>
+            </w:r>
+            <w:proofErr w:type="spellEnd"/>
+            <w:r>
+              <w:rPr>
+                <w:rFonts w:ascii="Calibri" w:hAnsi="Calibri"/>
+              </w:rPr>
+              <w:t xml:space="preserve"> file. This is useful for distributed processing, as on HPC cluster.</w:t>
             </w:r>
           </w:p>
         </w:tc>
@@ -1406,18 +1737,19 @@
                 <w:rFonts w:ascii="Calibri" w:hAnsi="Calibri"/>
               </w:rPr>
             </w:pPr>
-            <w:r>
-              <w:rPr>
-                <w:rFonts w:ascii="Calibri" w:hAnsi="Calibri"/>
-              </w:rPr>
-              <w:t xml:space="preserve">A number of sub-processes will be run for single-file import, after which the results from each single file will be joined by the main process. This can produce 10x performance gains on24-core NUMA servers </w:t>
-            </w:r>
-            <w:r>
-              <w:rPr>
-                <w:rFonts w:ascii="Calibri" w:hAnsi="Calibri"/>
-              </w:rPr>
-              <w:lastRenderedPageBreak/>
-              <w:t>and 3-4x even on i7 processors, under the right conditions. Be sure to test with your system.</w:t>
+            <w:proofErr w:type="gramStart"/>
+            <w:r>
+              <w:rPr>
+                <w:rFonts w:ascii="Calibri" w:hAnsi="Calibri"/>
+              </w:rPr>
+              <w:t>A number of</w:t>
+            </w:r>
+            <w:proofErr w:type="gramEnd"/>
+            <w:r>
+              <w:rPr>
+                <w:rFonts w:ascii="Calibri" w:hAnsi="Calibri"/>
+              </w:rPr>
+              <w:t xml:space="preserve"> sub-processes will be run for single-file import, after which the results from each single file will be joined by the main process. This can produce 10x performance gains on24-core NUMA servers and 3-4x even on i7 processors, under the right conditions. Be sure to test with your system.</w:t>
             </w:r>
           </w:p>
         </w:tc>
@@ -1449,7 +1781,6 @@
               <w:rPr>
                 <w:rFonts w:ascii="Calibri" w:hAnsi="Calibri"/>
               </w:rPr>
-              <w:lastRenderedPageBreak/>
               <w:t>--import-threads=&lt;num&gt;</w:t>
             </w:r>
           </w:p>
@@ -1477,11 +1808,19 @@
                 <w:rFonts w:ascii="Calibri" w:hAnsi="Calibri"/>
               </w:rPr>
             </w:pPr>
-            <w:r>
-              <w:rPr>
-                <w:rFonts w:ascii="Calibri" w:hAnsi="Calibri"/>
-              </w:rPr>
-              <w:t>A number of files will be imported in parallel using threads in the main process</w:t>
+            <w:proofErr w:type="gramStart"/>
+            <w:r>
+              <w:rPr>
+                <w:rFonts w:ascii="Calibri" w:hAnsi="Calibri"/>
+              </w:rPr>
+              <w:t>A number of</w:t>
+            </w:r>
+            <w:proofErr w:type="gramEnd"/>
+            <w:r>
+              <w:rPr>
+                <w:rFonts w:ascii="Calibri" w:hAnsi="Calibri"/>
+              </w:rPr>
+              <w:t xml:space="preserve"> files will be imported in parallel using threads in the main process</w:t>
             </w:r>
             <w:r>
               <w:rPr>
@@ -1525,7 +1864,21 @@
               <w:rPr>
                 <w:rFonts w:ascii="Calibri" w:hAnsi="Calibri"/>
               </w:rPr>
-              <w:t>--import-lockmass-positive</w:t>
+              <w:t>--import-</w:t>
+            </w:r>
+            <w:proofErr w:type="spellStart"/>
+            <w:r>
+              <w:rPr>
+                <w:rFonts w:ascii="Calibri" w:hAnsi="Calibri"/>
+              </w:rPr>
+              <w:t>lockmass</w:t>
+            </w:r>
+            <w:proofErr w:type="spellEnd"/>
+            <w:r>
+              <w:rPr>
+                <w:rFonts w:ascii="Calibri" w:hAnsi="Calibri"/>
+              </w:rPr>
+              <w:t>-positive</w:t>
             </w:r>
           </w:p>
         </w:tc>
@@ -1556,7 +1909,21 @@
               <w:rPr>
                 <w:rFonts w:ascii="Calibri" w:hAnsi="Calibri"/>
               </w:rPr>
-              <w:t xml:space="preserve">Waters lockmass correction </w:t>
+              <w:t xml:space="preserve">Waters </w:t>
+            </w:r>
+            <w:proofErr w:type="spellStart"/>
+            <w:r>
+              <w:rPr>
+                <w:rFonts w:ascii="Calibri" w:hAnsi="Calibri"/>
+              </w:rPr>
+              <w:t>lockmass</w:t>
+            </w:r>
+            <w:proofErr w:type="spellEnd"/>
+            <w:r>
+              <w:rPr>
+                <w:rFonts w:ascii="Calibri" w:hAnsi="Calibri"/>
+              </w:rPr>
+              <w:t xml:space="preserve"> correction </w:t>
             </w:r>
             <w:r>
               <w:rPr>
@@ -1601,7 +1968,21 @@
               <w:rPr>
                 <w:rFonts w:ascii="Calibri" w:hAnsi="Calibri"/>
               </w:rPr>
-              <w:t>--import-lockmass-negative</w:t>
+              <w:t>--import-</w:t>
+            </w:r>
+            <w:proofErr w:type="spellStart"/>
+            <w:r>
+              <w:rPr>
+                <w:rFonts w:ascii="Calibri" w:hAnsi="Calibri"/>
+              </w:rPr>
+              <w:t>lockmass</w:t>
+            </w:r>
+            <w:proofErr w:type="spellEnd"/>
+            <w:r>
+              <w:rPr>
+                <w:rFonts w:ascii="Calibri" w:hAnsi="Calibri"/>
+              </w:rPr>
+              <w:t>-negative</w:t>
             </w:r>
           </w:p>
         </w:tc>
@@ -1632,7 +2013,21 @@
               <w:rPr>
                 <w:rFonts w:ascii="Calibri" w:hAnsi="Calibri"/>
               </w:rPr>
-              <w:t xml:space="preserve">Waters lockmass correction </w:t>
+              <w:t xml:space="preserve">Waters </w:t>
+            </w:r>
+            <w:proofErr w:type="spellStart"/>
+            <w:r>
+              <w:rPr>
+                <w:rFonts w:ascii="Calibri" w:hAnsi="Calibri"/>
+              </w:rPr>
+              <w:t>lockmass</w:t>
+            </w:r>
+            <w:proofErr w:type="spellEnd"/>
+            <w:r>
+              <w:rPr>
+                <w:rFonts w:ascii="Calibri" w:hAnsi="Calibri"/>
+              </w:rPr>
+              <w:t xml:space="preserve"> correction </w:t>
             </w:r>
             <w:r>
               <w:rPr>
@@ -1679,11 +2074,19 @@
               </w:rPr>
               <w:t>--import-</w:t>
             </w:r>
-            <w:r>
-              <w:rPr>
-                <w:rFonts w:ascii="Calibri" w:hAnsi="Calibri"/>
-              </w:rPr>
-              <w:t>lockmass-tolerance</w:t>
+            <w:proofErr w:type="spellStart"/>
+            <w:r>
+              <w:rPr>
+                <w:rFonts w:ascii="Calibri" w:hAnsi="Calibri"/>
+              </w:rPr>
+              <w:t>lockmass</w:t>
+            </w:r>
+            <w:proofErr w:type="spellEnd"/>
+            <w:r>
+              <w:rPr>
+                <w:rFonts w:ascii="Calibri" w:hAnsi="Calibri"/>
+              </w:rPr>
+              <w:t>-tolerance</w:t>
             </w:r>
           </w:p>
         </w:tc>
@@ -1714,7 +2117,21 @@
               <w:rPr>
                 <w:rFonts w:ascii="Calibri" w:hAnsi="Calibri"/>
               </w:rPr>
-              <w:t xml:space="preserve">Waters lockmass correction tolerance (Da). </w:t>
+              <w:t xml:space="preserve">Waters </w:t>
+            </w:r>
+            <w:proofErr w:type="spellStart"/>
+            <w:r>
+              <w:rPr>
+                <w:rFonts w:ascii="Calibri" w:hAnsi="Calibri"/>
+              </w:rPr>
+              <w:t>lockmass</w:t>
+            </w:r>
+            <w:proofErr w:type="spellEnd"/>
+            <w:r>
+              <w:rPr>
+                <w:rFonts w:ascii="Calibri" w:hAnsi="Calibri"/>
+              </w:rPr>
+              <w:t xml:space="preserve"> correction tolerance (Da). </w:t>
             </w:r>
           </w:p>
         </w:tc>
@@ -1880,7 +2297,21 @@
               <w:rPr>
                 <w:rFonts w:ascii="Calibri" w:hAnsi="Calibri"/>
               </w:rPr>
-              <w:t>This option will cause a new model to be created, using the mProphet algorithm with all available scores for the results found in the document. (requires --reintegrate-model-name)</w:t>
+              <w:t xml:space="preserve">This option will cause a new model to be created, using the </w:t>
+            </w:r>
+            <w:proofErr w:type="spellStart"/>
+            <w:r>
+              <w:rPr>
+                <w:rFonts w:ascii="Calibri" w:hAnsi="Calibri"/>
+              </w:rPr>
+              <w:t>mProphet</w:t>
+            </w:r>
+            <w:proofErr w:type="spellEnd"/>
+            <w:r>
+              <w:rPr>
+                <w:rFonts w:ascii="Calibri" w:hAnsi="Calibri"/>
+              </w:rPr>
+              <w:t xml:space="preserve"> algorithm with all available scores for the results found in the document. (requires --reintegrate-model-name)</w:t>
             </w:r>
           </w:p>
         </w:tc>
@@ -1913,6 +2344,7 @@
               <w:rPr>
                 <w:rFonts w:ascii="Calibri" w:hAnsi="Calibri"/>
               </w:rPr>
+              <w:lastRenderedPageBreak/>
               <w:t>--</w:t>
             </w:r>
             <w:r>
@@ -2145,12 +2577,14 @@
                 <w:rFonts w:asciiTheme="minorHAnsi" w:hAnsiTheme="minorHAnsi"/>
               </w:rPr>
             </w:pPr>
+            <w:proofErr w:type="spellStart"/>
             <w:r>
               <w:rPr>
                 <w:rFonts w:asciiTheme="minorHAnsi" w:hAnsiTheme="minorHAnsi"/>
               </w:rPr>
               <w:t>remove|merge_names|merge_indices|add</w:t>
             </w:r>
+            <w:proofErr w:type="spellEnd"/>
           </w:p>
         </w:tc>
         <w:tc>
@@ -2167,14 +2601,7 @@
               <w:rPr>
                 <w:rFonts w:asciiTheme="minorHAnsi" w:hAnsiTheme="minorHAnsi"/>
               </w:rPr>
-              <w:t xml:space="preserve">Determines how any results in the imported document are handled. The </w:t>
-            </w:r>
-            <w:r>
-              <w:rPr>
-                <w:rFonts w:asciiTheme="minorHAnsi" w:hAnsiTheme="minorHAnsi"/>
-              </w:rPr>
-              <w:lastRenderedPageBreak/>
-              <w:t>default is to remove them.</w:t>
+              <w:t>Determines how any results in the imported document are handled. The default is to remove them.</w:t>
             </w:r>
           </w:p>
         </w:tc>
@@ -2194,7 +2621,6 @@
               <w:rPr>
                 <w:rFonts w:asciiTheme="minorHAnsi" w:hAnsiTheme="minorHAnsi"/>
               </w:rPr>
-              <w:lastRenderedPageBreak/>
               <w:t>--import-document-merge-peptides</w:t>
             </w:r>
           </w:p>
@@ -2271,7 +2697,21 @@
               <w:rPr>
                 <w:rFonts w:asciiTheme="minorHAnsi" w:hAnsiTheme="minorHAnsi"/>
               </w:rPr>
-              <w:t>--import-fasta=path/to/file</w:t>
+              <w:t>--import-</w:t>
+            </w:r>
+            <w:proofErr w:type="spellStart"/>
+            <w:r>
+              <w:rPr>
+                <w:rFonts w:asciiTheme="minorHAnsi" w:hAnsiTheme="minorHAnsi"/>
+              </w:rPr>
+              <w:t>fasta</w:t>
+            </w:r>
+            <w:proofErr w:type="spellEnd"/>
+            <w:r>
+              <w:rPr>
+                <w:rFonts w:asciiTheme="minorHAnsi" w:hAnsiTheme="minorHAnsi"/>
+              </w:rPr>
+              <w:t>=path/to/file</w:t>
             </w:r>
           </w:p>
         </w:tc>
@@ -2412,7 +2852,21 @@
               <w:rPr>
                 <w:rFonts w:asciiTheme="minorHAnsi" w:hAnsiTheme="minorHAnsi"/>
               </w:rPr>
-              <w:t xml:space="preserve"> Use –import-fasta argument to add matched peptides as targets.</w:t>
+              <w:t xml:space="preserve"> Use –import-</w:t>
+            </w:r>
+            <w:proofErr w:type="spellStart"/>
+            <w:r>
+              <w:rPr>
+                <w:rFonts w:asciiTheme="minorHAnsi" w:hAnsiTheme="minorHAnsi"/>
+              </w:rPr>
+              <w:t>fasta</w:t>
+            </w:r>
+            <w:proofErr w:type="spellEnd"/>
+            <w:r>
+              <w:rPr>
+                <w:rFonts w:asciiTheme="minorHAnsi" w:hAnsiTheme="minorHAnsi"/>
+              </w:rPr>
+              <w:t xml:space="preserve"> argument to add matched peptides as targets.</w:t>
             </w:r>
           </w:p>
         </w:tc>
@@ -2494,7 +2948,21 @@
               <w:rPr>
                 <w:rFonts w:asciiTheme="minorHAnsi" w:hAnsiTheme="minorHAnsi"/>
               </w:rPr>
-              <w:t>--import-search-add-mods</w:t>
+              <w:t>--import-search-</w:t>
+            </w:r>
+            <w:proofErr w:type="spellStart"/>
+            <w:r>
+              <w:rPr>
+                <w:rFonts w:asciiTheme="minorHAnsi" w:hAnsiTheme="minorHAnsi"/>
+              </w:rPr>
+              <w:t>add</w:t>
+            </w:r>
+            <w:proofErr w:type="spellEnd"/>
+            <w:r>
+              <w:rPr>
+                <w:rFonts w:asciiTheme="minorHAnsi" w:hAnsiTheme="minorHAnsi"/>
+              </w:rPr>
+              <w:t>-mods</w:t>
             </w:r>
           </w:p>
         </w:tc>
@@ -2614,7 +3082,14 @@
               <w:rPr>
                 <w:rFonts w:asciiTheme="minorHAnsi" w:hAnsiTheme="minorHAnsi"/>
               </w:rPr>
-              <w:t xml:space="preserve">  Also supports small molecule transition lists in CSV format with suitable headers.</w:t>
+              <w:t xml:space="preserve">  Also supports small </w:t>
+            </w:r>
+            <w:r>
+              <w:rPr>
+                <w:rFonts w:asciiTheme="minorHAnsi" w:hAnsiTheme="minorHAnsi"/>
+              </w:rPr>
+              <w:lastRenderedPageBreak/>
+              <w:t>molecule transition lists in CSV format with suitable headers.</w:t>
             </w:r>
           </w:p>
         </w:tc>
@@ -2634,6 +3109,7 @@
               <w:rPr>
                 <w:rFonts w:asciiTheme="minorHAnsi" w:hAnsiTheme="minorHAnsi"/>
               </w:rPr>
+              <w:lastRenderedPageBreak/>
               <w:t>--import-assay-library=path/to/file</w:t>
             </w:r>
           </w:p>
@@ -2652,7 +3128,35 @@
               <w:rPr>
                 <w:rFonts w:asciiTheme="minorHAnsi" w:hAnsiTheme="minorHAnsi"/>
               </w:rPr>
-              <w:t>Import an assay library transition list with columns for iRT and relative product ion abundance to create an iRT calculator and spectral library for enhanced peak picking.</w:t>
+              <w:t xml:space="preserve">Import an assay library transition list with columns for </w:t>
+            </w:r>
+            <w:proofErr w:type="spellStart"/>
+            <w:r>
+              <w:rPr>
+                <w:rFonts w:asciiTheme="minorHAnsi" w:hAnsiTheme="minorHAnsi"/>
+              </w:rPr>
+              <w:t>iRT</w:t>
+            </w:r>
+            <w:proofErr w:type="spellEnd"/>
+            <w:r>
+              <w:rPr>
+                <w:rFonts w:asciiTheme="minorHAnsi" w:hAnsiTheme="minorHAnsi"/>
+              </w:rPr>
+              <w:t xml:space="preserve"> and relative product ion abundance to create an </w:t>
+            </w:r>
+            <w:proofErr w:type="spellStart"/>
+            <w:r>
+              <w:rPr>
+                <w:rFonts w:asciiTheme="minorHAnsi" w:hAnsiTheme="minorHAnsi"/>
+              </w:rPr>
+              <w:t>iRT</w:t>
+            </w:r>
+            <w:proofErr w:type="spellEnd"/>
+            <w:r>
+              <w:rPr>
+                <w:rFonts w:asciiTheme="minorHAnsi" w:hAnsiTheme="minorHAnsi"/>
+              </w:rPr>
+              <w:t xml:space="preserve"> calculator and spectral library for enhanced peak picking.</w:t>
             </w:r>
           </w:p>
         </w:tc>
@@ -2722,7 +3226,21 @@
               <w:rPr>
                 <w:rFonts w:asciiTheme="minorHAnsi" w:hAnsiTheme="minorHAnsi"/>
               </w:rPr>
-              <w:t>--irt-standards-group-name=&lt;name&gt;</w:t>
+              <w:t>--</w:t>
+            </w:r>
+            <w:proofErr w:type="spellStart"/>
+            <w:r>
+              <w:rPr>
+                <w:rFonts w:asciiTheme="minorHAnsi" w:hAnsiTheme="minorHAnsi"/>
+              </w:rPr>
+              <w:t>irt</w:t>
+            </w:r>
+            <w:proofErr w:type="spellEnd"/>
+            <w:r>
+              <w:rPr>
+                <w:rFonts w:asciiTheme="minorHAnsi" w:hAnsiTheme="minorHAnsi"/>
+              </w:rPr>
+              <w:t>-standards-group-name=&lt;name&gt;</w:t>
             </w:r>
           </w:p>
         </w:tc>
@@ -2740,7 +3258,21 @@
               <w:rPr>
                 <w:rFonts w:asciiTheme="minorHAnsi" w:hAnsiTheme="minorHAnsi"/>
               </w:rPr>
-              <w:t>The name of a protein or peptide list containing the iRT standards within an imported assay library. (optional)</w:t>
+              <w:t xml:space="preserve">The name of a protein or peptide list containing the </w:t>
+            </w:r>
+            <w:proofErr w:type="spellStart"/>
+            <w:r>
+              <w:rPr>
+                <w:rFonts w:asciiTheme="minorHAnsi" w:hAnsiTheme="minorHAnsi"/>
+              </w:rPr>
+              <w:t>iRT</w:t>
+            </w:r>
+            <w:proofErr w:type="spellEnd"/>
+            <w:r>
+              <w:rPr>
+                <w:rFonts w:asciiTheme="minorHAnsi" w:hAnsiTheme="minorHAnsi"/>
+              </w:rPr>
+              <w:t xml:space="preserve"> standards within an imported assay library. (optional)</w:t>
             </w:r>
           </w:p>
         </w:tc>
@@ -2760,7 +3292,21 @@
               <w:rPr>
                 <w:rFonts w:asciiTheme="minorHAnsi" w:hAnsiTheme="minorHAnsi"/>
               </w:rPr>
-              <w:t>--irt-standards-file=path/to/file</w:t>
+              <w:t>--</w:t>
+            </w:r>
+            <w:proofErr w:type="spellStart"/>
+            <w:r>
+              <w:rPr>
+                <w:rFonts w:asciiTheme="minorHAnsi" w:hAnsiTheme="minorHAnsi"/>
+              </w:rPr>
+              <w:t>irt</w:t>
+            </w:r>
+            <w:proofErr w:type="spellEnd"/>
+            <w:r>
+              <w:rPr>
+                <w:rFonts w:asciiTheme="minorHAnsi" w:hAnsiTheme="minorHAnsi"/>
+              </w:rPr>
+              <w:t>-standards-file=path/to/file</w:t>
             </w:r>
           </w:p>
         </w:tc>
@@ -2778,7 +3324,21 @@
               <w:rPr>
                 <w:rFonts w:asciiTheme="minorHAnsi" w:hAnsiTheme="minorHAnsi"/>
               </w:rPr>
-              <w:t>The path to a separate assay library containing the iRT standards to be applied to an imported assay library. (optional)</w:t>
+              <w:t xml:space="preserve">The path to a separate assay library containing the </w:t>
+            </w:r>
+            <w:proofErr w:type="spellStart"/>
+            <w:r>
+              <w:rPr>
+                <w:rFonts w:asciiTheme="minorHAnsi" w:hAnsiTheme="minorHAnsi"/>
+              </w:rPr>
+              <w:t>iRT</w:t>
+            </w:r>
+            <w:proofErr w:type="spellEnd"/>
+            <w:r>
+              <w:rPr>
+                <w:rFonts w:asciiTheme="minorHAnsi" w:hAnsiTheme="minorHAnsi"/>
+              </w:rPr>
+              <w:t xml:space="preserve"> standards to be applied to an imported assay library. (optional)</w:t>
             </w:r>
           </w:p>
         </w:tc>
@@ -2798,7 +3358,21 @@
               <w:rPr>
                 <w:rFonts w:asciiTheme="minorHAnsi" w:hAnsiTheme="minorHAnsi"/>
               </w:rPr>
-              <w:t>--irt-database-path=path/to/file</w:t>
+              <w:t>--</w:t>
+            </w:r>
+            <w:proofErr w:type="spellStart"/>
+            <w:r>
+              <w:rPr>
+                <w:rFonts w:asciiTheme="minorHAnsi" w:hAnsiTheme="minorHAnsi"/>
+              </w:rPr>
+              <w:t>irt</w:t>
+            </w:r>
+            <w:proofErr w:type="spellEnd"/>
+            <w:r>
+              <w:rPr>
+                <w:rFonts w:asciiTheme="minorHAnsi" w:hAnsiTheme="minorHAnsi"/>
+              </w:rPr>
+              <w:t>-database-path=path/to/file</w:t>
             </w:r>
           </w:p>
         </w:tc>
@@ -2816,15 +3390,116 @@
               <w:rPr>
                 <w:rFonts w:asciiTheme="minorHAnsi" w:hAnsiTheme="minorHAnsi"/>
               </w:rPr>
-              <w:t xml:space="preserve">The path to an existing iRT calculator (.irtdb file) </w:t>
-            </w:r>
-            <w:r>
-              <w:rPr>
-                <w:rFonts w:asciiTheme="minorHAnsi" w:hAnsiTheme="minorHAnsi"/>
-              </w:rPr>
-              <w:lastRenderedPageBreak/>
-              <w:t>to be used with an imported assay library. Or, if –irt-standards-group-name or –irt-standards-file are used, then this is the output path for the created .irtdb file. (optional) The default iRT calculator path is path/to/document.irtdb</w:t>
-            </w:r>
+              <w:t xml:space="preserve">The path to an existing </w:t>
+            </w:r>
+            <w:proofErr w:type="spellStart"/>
+            <w:r>
+              <w:rPr>
+                <w:rFonts w:asciiTheme="minorHAnsi" w:hAnsiTheme="minorHAnsi"/>
+              </w:rPr>
+              <w:t>iRT</w:t>
+            </w:r>
+            <w:proofErr w:type="spellEnd"/>
+            <w:r>
+              <w:rPr>
+                <w:rFonts w:asciiTheme="minorHAnsi" w:hAnsiTheme="minorHAnsi"/>
+              </w:rPr>
+              <w:t xml:space="preserve"> calculator </w:t>
+            </w:r>
+            <w:proofErr w:type="gramStart"/>
+            <w:r>
+              <w:rPr>
+                <w:rFonts w:asciiTheme="minorHAnsi" w:hAnsiTheme="minorHAnsi"/>
+              </w:rPr>
+              <w:t>(.</w:t>
+            </w:r>
+            <w:proofErr w:type="spellStart"/>
+            <w:r>
+              <w:rPr>
+                <w:rFonts w:asciiTheme="minorHAnsi" w:hAnsiTheme="minorHAnsi"/>
+              </w:rPr>
+              <w:t>irtdb</w:t>
+            </w:r>
+            <w:proofErr w:type="spellEnd"/>
+            <w:proofErr w:type="gramEnd"/>
+            <w:r>
+              <w:rPr>
+                <w:rFonts w:asciiTheme="minorHAnsi" w:hAnsiTheme="minorHAnsi"/>
+              </w:rPr>
+              <w:t xml:space="preserve"> file) to be used with an imported assay library. Or, if –</w:t>
+            </w:r>
+            <w:proofErr w:type="spellStart"/>
+            <w:r>
+              <w:rPr>
+                <w:rFonts w:asciiTheme="minorHAnsi" w:hAnsiTheme="minorHAnsi"/>
+              </w:rPr>
+              <w:t>irt</w:t>
+            </w:r>
+            <w:proofErr w:type="spellEnd"/>
+            <w:r>
+              <w:rPr>
+                <w:rFonts w:asciiTheme="minorHAnsi" w:hAnsiTheme="minorHAnsi"/>
+              </w:rPr>
+              <w:t>-standards-group-name or –</w:t>
+            </w:r>
+            <w:proofErr w:type="spellStart"/>
+            <w:r>
+              <w:rPr>
+                <w:rFonts w:asciiTheme="minorHAnsi" w:hAnsiTheme="minorHAnsi"/>
+              </w:rPr>
+              <w:t>irt</w:t>
+            </w:r>
+            <w:proofErr w:type="spellEnd"/>
+            <w:r>
+              <w:rPr>
+                <w:rFonts w:asciiTheme="minorHAnsi" w:hAnsiTheme="minorHAnsi"/>
+              </w:rPr>
+              <w:t xml:space="preserve">-standards-file are used, then this is the output path for the </w:t>
+            </w:r>
+            <w:proofErr w:type="gramStart"/>
+            <w:r>
+              <w:rPr>
+                <w:rFonts w:asciiTheme="minorHAnsi" w:hAnsiTheme="minorHAnsi"/>
+              </w:rPr>
+              <w:t>created .</w:t>
+            </w:r>
+            <w:proofErr w:type="spellStart"/>
+            <w:r>
+              <w:rPr>
+                <w:rFonts w:asciiTheme="minorHAnsi" w:hAnsiTheme="minorHAnsi"/>
+              </w:rPr>
+              <w:t>irtdb</w:t>
+            </w:r>
+            <w:proofErr w:type="spellEnd"/>
+            <w:proofErr w:type="gramEnd"/>
+            <w:r>
+              <w:rPr>
+                <w:rFonts w:asciiTheme="minorHAnsi" w:hAnsiTheme="minorHAnsi"/>
+              </w:rPr>
+              <w:t xml:space="preserve"> file. (optional) The default </w:t>
+            </w:r>
+            <w:proofErr w:type="spellStart"/>
+            <w:r>
+              <w:rPr>
+                <w:rFonts w:asciiTheme="minorHAnsi" w:hAnsiTheme="minorHAnsi"/>
+              </w:rPr>
+              <w:t>iRT</w:t>
+            </w:r>
+            <w:proofErr w:type="spellEnd"/>
+            <w:r>
+              <w:rPr>
+                <w:rFonts w:asciiTheme="minorHAnsi" w:hAnsiTheme="minorHAnsi"/>
+              </w:rPr>
+              <w:t xml:space="preserve"> calculator path is path/to/</w:t>
+            </w:r>
+            <w:proofErr w:type="spellStart"/>
+            <w:r>
+              <w:rPr>
+                <w:rFonts w:asciiTheme="minorHAnsi" w:hAnsiTheme="minorHAnsi"/>
+              </w:rPr>
+              <w:t>document.irtdb</w:t>
+            </w:r>
+            <w:proofErr w:type="spellEnd"/>
           </w:p>
         </w:tc>
       </w:tr>
@@ -2843,8 +3518,21 @@
               <w:rPr>
                 <w:rFonts w:asciiTheme="minorHAnsi" w:hAnsiTheme="minorHAnsi"/>
               </w:rPr>
-              <w:lastRenderedPageBreak/>
-              <w:t>--irt-calc-name=&lt;name&gt;</w:t>
+              <w:t>--</w:t>
+            </w:r>
+            <w:proofErr w:type="spellStart"/>
+            <w:r>
+              <w:rPr>
+                <w:rFonts w:asciiTheme="minorHAnsi" w:hAnsiTheme="minorHAnsi"/>
+              </w:rPr>
+              <w:t>irt</w:t>
+            </w:r>
+            <w:proofErr w:type="spellEnd"/>
+            <w:r>
+              <w:rPr>
+                <w:rFonts w:asciiTheme="minorHAnsi" w:hAnsiTheme="minorHAnsi"/>
+              </w:rPr>
+              <w:t>-calc-name=&lt;name&gt;</w:t>
             </w:r>
           </w:p>
         </w:tc>
@@ -2862,7 +3550,21 @@
               <w:rPr>
                 <w:rFonts w:asciiTheme="minorHAnsi" w:hAnsiTheme="minorHAnsi"/>
               </w:rPr>
-              <w:t>The name for the iRT calculator created during assay library import. (optional) The default name is the document base name.</w:t>
+              <w:t xml:space="preserve">The name for the </w:t>
+            </w:r>
+            <w:proofErr w:type="spellStart"/>
+            <w:r>
+              <w:rPr>
+                <w:rFonts w:asciiTheme="minorHAnsi" w:hAnsiTheme="minorHAnsi"/>
+              </w:rPr>
+              <w:t>iRT</w:t>
+            </w:r>
+            <w:proofErr w:type="spellEnd"/>
+            <w:r>
+              <w:rPr>
+                <w:rFonts w:asciiTheme="minorHAnsi" w:hAnsiTheme="minorHAnsi"/>
+              </w:rPr>
+              <w:t xml:space="preserve"> calculator created during assay library import. (optional) The default name is the document base name.</w:t>
             </w:r>
           </w:p>
         </w:tc>
@@ -3001,7 +3703,21 @@
               <w:rPr>
                 <w:rFonts w:asciiTheme="minorHAnsi" w:hAnsiTheme="minorHAnsi"/>
               </w:rPr>
-              <w:t>--decoys-add[=reverse|shuffle]</w:t>
+              <w:t>--decoys-add[=</w:t>
+            </w:r>
+            <w:proofErr w:type="spellStart"/>
+            <w:r>
+              <w:rPr>
+                <w:rFonts w:asciiTheme="minorHAnsi" w:hAnsiTheme="minorHAnsi"/>
+              </w:rPr>
+              <w:t>reverse|shuffle</w:t>
+            </w:r>
+            <w:proofErr w:type="spellEnd"/>
+            <w:r>
+              <w:rPr>
+                <w:rFonts w:asciiTheme="minorHAnsi" w:hAnsiTheme="minorHAnsi"/>
+              </w:rPr>
+              <w:t>]</w:t>
             </w:r>
           </w:p>
         </w:tc>
@@ -3019,7 +3735,21 @@
               <w:rPr>
                 <w:rFonts w:asciiTheme="minorHAnsi" w:hAnsiTheme="minorHAnsi"/>
               </w:rPr>
-              <w:t>Add decoys to a template document for reintegrate model generation with mProphet. (decoy generation method is optional and defaults to “reverse”)</w:t>
+              <w:t xml:space="preserve">Add decoys to a template document for reintegrate model generation with </w:t>
+            </w:r>
+            <w:proofErr w:type="spellStart"/>
+            <w:r>
+              <w:rPr>
+                <w:rFonts w:asciiTheme="minorHAnsi" w:hAnsiTheme="minorHAnsi"/>
+              </w:rPr>
+              <w:t>mProphet</w:t>
+            </w:r>
+            <w:proofErr w:type="spellEnd"/>
+            <w:r>
+              <w:rPr>
+                <w:rFonts w:asciiTheme="minorHAnsi" w:hAnsiTheme="minorHAnsi"/>
+              </w:rPr>
+              <w:t>. (decoy generation method is optional and defaults to “reverse”)</w:t>
             </w:r>
           </w:p>
         </w:tc>
@@ -3053,11 +3783,19 @@
                 <w:rFonts w:asciiTheme="minorHAnsi" w:hAnsiTheme="minorHAnsi"/>
               </w:rPr>
             </w:pPr>
-            <w:r>
-              <w:rPr>
-                <w:rFonts w:asciiTheme="minorHAnsi" w:hAnsiTheme="minorHAnsi"/>
-              </w:rPr>
-              <w:t>A number of decoys to add. (optional – default is to generate as many decoys as targets)</w:t>
+            <w:proofErr w:type="gramStart"/>
+            <w:r>
+              <w:rPr>
+                <w:rFonts w:asciiTheme="minorHAnsi" w:hAnsiTheme="minorHAnsi"/>
+              </w:rPr>
+              <w:t>A number of</w:t>
+            </w:r>
+            <w:proofErr w:type="gramEnd"/>
+            <w:r>
+              <w:rPr>
+                <w:rFonts w:asciiTheme="minorHAnsi" w:hAnsiTheme="minorHAnsi"/>
+              </w:rPr>
+              <w:t xml:space="preserve"> decoys to add. (optional – default is to generate as many decoys as targets)</w:t>
             </w:r>
           </w:p>
         </w:tc>
@@ -3247,6 +3985,7 @@
               <w:rPr>
                 <w:rFonts w:ascii="Calibri" w:hAnsi="Calibri"/>
               </w:rPr>
+              <w:lastRenderedPageBreak/>
               <w:t>report</w:t>
             </w:r>
             <w:r>
@@ -3290,8 +4029,17 @@
               <w:rPr>
                 <w:rFonts w:ascii="Calibri" w:hAnsi="Calibri"/>
               </w:rPr>
-              <w:t>--report-format=&lt;CSV | TSV&gt;</w:t>
-            </w:r>
+              <w:lastRenderedPageBreak/>
+              <w:t>--report-add=path/to/</w:t>
+            </w:r>
+            <w:proofErr w:type="spellStart"/>
+            <w:r>
+              <w:rPr>
+                <w:rFonts w:ascii="Calibri" w:hAnsi="Calibri"/>
+              </w:rPr>
+              <w:t>file.skyr</w:t>
+            </w:r>
+            <w:proofErr w:type="spellEnd"/>
           </w:p>
         </w:tc>
         <w:tc>
@@ -3320,7 +4068,33 @@
               <w:rPr>
                 <w:rFonts w:ascii="Calibri" w:hAnsi="Calibri"/>
               </w:rPr>
-              <w:t>CSV for comma-separated reports (or semicolon separated, depending on your localization) or TSV for tab separated reports [default CSV]</w:t>
+              <w:t>Optionally add report templates from a shared .</w:t>
+            </w:r>
+            <w:proofErr w:type="spellStart"/>
+            <w:r>
+              <w:rPr>
+                <w:rFonts w:ascii="Calibri" w:hAnsi="Calibri"/>
+              </w:rPr>
+              <w:t>skyr</w:t>
+            </w:r>
+            <w:proofErr w:type="spellEnd"/>
+            <w:r>
+              <w:rPr>
+                <w:rFonts w:ascii="Calibri" w:hAnsi="Calibri"/>
+              </w:rPr>
+              <w:t xml:space="preserve"> file to the Skyline instance for the duration of this call</w:t>
+            </w:r>
+            <w:r>
+              <w:rPr>
+                <w:rFonts w:ascii="Calibri" w:hAnsi="Calibri"/>
+              </w:rPr>
+              <w:t>,</w:t>
+            </w:r>
+            <w:r>
+              <w:rPr>
+                <w:rFonts w:ascii="Calibri" w:hAnsi="Calibri"/>
+              </w:rPr>
+              <w:t xml:space="preserve"> in order to ensure the named report is available.</w:t>
             </w:r>
           </w:p>
         </w:tc>
@@ -3351,6 +4125,154 @@
               <w:rPr>
                 <w:rFonts w:ascii="Calibri" w:hAnsi="Calibri"/>
               </w:rPr>
+              <w:t>--report-conflict-resolution=</w:t>
+            </w:r>
+          </w:p>
+          <w:p>
+            <w:pPr>
+              <w:pStyle w:val="TableContents"/>
+              <w:rPr>
+                <w:rFonts w:ascii="Calibri" w:hAnsi="Calibri"/>
+              </w:rPr>
+            </w:pPr>
+            <w:r>
+              <w:rPr>
+                <w:rFonts w:ascii="Calibri" w:hAnsi="Calibri"/>
+              </w:rPr>
+              <w:t>&lt;overwrite | skip</w:t>
+            </w:r>
+            <w:r>
+              <w:rPr>
+                <w:rFonts w:ascii="Segoe UI Emoji" w:eastAsia="Segoe UI Emoji" w:hAnsi="Segoe UI Emoji" w:cs="Segoe UI Emoji"/>
+              </w:rPr>
+              <w:t>&gt;</w:t>
+            </w:r>
+          </w:p>
+        </w:tc>
+        <w:tc>
+          <w:tcPr>
+            <w:tcW w:w="5210" w:type="dxa"/>
+            <w:tcBorders>
+              <w:left w:val="single" w:sz="2" w:space="0" w:color="000000"/>
+              <w:bottom w:val="single" w:sz="2" w:space="0" w:color="000000"/>
+              <w:right w:val="single" w:sz="2" w:space="0" w:color="000000"/>
+            </w:tcBorders>
+            <w:tcMar>
+              <w:top w:w="55" w:type="dxa"/>
+              <w:left w:w="55" w:type="dxa"/>
+              <w:bottom w:w="55" w:type="dxa"/>
+              <w:right w:w="55" w:type="dxa"/>
+            </w:tcMar>
+          </w:tcPr>
+          <w:p>
+            <w:pPr>
+              <w:pStyle w:val="TableContents"/>
+              <w:rPr>
+                <w:rFonts w:ascii="Calibri" w:hAnsi="Calibri"/>
+              </w:rPr>
+            </w:pPr>
+            <w:r>
+              <w:rPr>
+                <w:rFonts w:ascii="Calibri" w:hAnsi="Calibri"/>
+              </w:rPr>
+              <w:t xml:space="preserve">Specifies how to </w:t>
+            </w:r>
+            <w:r>
+              <w:rPr>
+                <w:rFonts w:ascii="Calibri" w:hAnsi="Calibri"/>
+              </w:rPr>
+              <w:t>resolve report name conflicts, by either overwriting or skipping them, when using --report-add (default is to output an error message for conflicts)</w:t>
+            </w:r>
+          </w:p>
+        </w:tc>
+      </w:tr>
+      <w:tr>
+        <w:tc>
+          <w:tcPr>
+            <w:tcW w:w="3430" w:type="dxa"/>
+            <w:tcBorders>
+              <w:left w:val="single" w:sz="2" w:space="0" w:color="000000"/>
+              <w:bottom w:val="single" w:sz="2" w:space="0" w:color="000000"/>
+            </w:tcBorders>
+            <w:tcMar>
+              <w:top w:w="55" w:type="dxa"/>
+              <w:left w:w="55" w:type="dxa"/>
+              <w:bottom w:w="55" w:type="dxa"/>
+              <w:right w:w="55" w:type="dxa"/>
+            </w:tcMar>
+          </w:tcPr>
+          <w:p>
+            <w:pPr>
+              <w:pStyle w:val="TableContents"/>
+              <w:rPr>
+                <w:rFonts w:ascii="Calibri" w:hAnsi="Calibri"/>
+              </w:rPr>
+            </w:pPr>
+            <w:r>
+              <w:rPr>
+                <w:rFonts w:ascii="Calibri" w:hAnsi="Calibri"/>
+              </w:rPr>
+              <w:t>--report-format=&lt;CSV | TSV&gt;</w:t>
+            </w:r>
+          </w:p>
+        </w:tc>
+        <w:tc>
+          <w:tcPr>
+            <w:tcW w:w="5210" w:type="dxa"/>
+            <w:tcBorders>
+              <w:left w:val="single" w:sz="2" w:space="0" w:color="000000"/>
+              <w:bottom w:val="single" w:sz="2" w:space="0" w:color="000000"/>
+              <w:right w:val="single" w:sz="2" w:space="0" w:color="000000"/>
+            </w:tcBorders>
+            <w:tcMar>
+              <w:top w:w="55" w:type="dxa"/>
+              <w:left w:w="55" w:type="dxa"/>
+              <w:bottom w:w="55" w:type="dxa"/>
+              <w:right w:w="55" w:type="dxa"/>
+            </w:tcMar>
+          </w:tcPr>
+          <w:p>
+            <w:pPr>
+              <w:pStyle w:val="TableContents"/>
+              <w:rPr>
+                <w:rFonts w:ascii="Calibri" w:hAnsi="Calibri"/>
+              </w:rPr>
+            </w:pPr>
+            <w:r>
+              <w:rPr>
+                <w:rFonts w:ascii="Calibri" w:hAnsi="Calibri"/>
+              </w:rPr>
+              <w:t>CSV for comma-separated reports (or semicolon separated, depending on your localization) or TSV for tab separated reports [default CSV]</w:t>
+            </w:r>
+          </w:p>
+        </w:tc>
+      </w:tr>
+      <w:tr>
+        <w:tc>
+          <w:tcPr>
+            <w:tcW w:w="3430" w:type="dxa"/>
+            <w:tcBorders>
+              <w:left w:val="single" w:sz="2" w:space="0" w:color="000000"/>
+              <w:bottom w:val="single" w:sz="2" w:space="0" w:color="000000"/>
+            </w:tcBorders>
+            <w:tcMar>
+              <w:top w:w="55" w:type="dxa"/>
+              <w:left w:w="55" w:type="dxa"/>
+              <w:bottom w:w="55" w:type="dxa"/>
+              <w:right w:w="55" w:type="dxa"/>
+            </w:tcMar>
+          </w:tcPr>
+          <w:p>
+            <w:pPr>
+              <w:pStyle w:val="TableContents"/>
+              <w:rPr>
+                <w:rFonts w:ascii="Calibri" w:hAnsi="Calibri"/>
+              </w:rPr>
+            </w:pPr>
+            <w:r>
+              <w:rPr>
+                <w:rFonts w:ascii="Calibri" w:hAnsi="Calibri"/>
+              </w:rPr>
               <w:t>--report-invariant</w:t>
             </w:r>
           </w:p>
@@ -3381,7 +4303,15 @@
               <w:rPr>
                 <w:rFonts w:ascii="Calibri" w:hAnsi="Calibri"/>
               </w:rPr>
-              <w:t>Exports the report with the “Invariant” language setting, using English (US) number formats and header text without spaces, ideal for use with the R statistical programming environment.</w:t>
+              <w:t>Exports the report with the “Invariant” language setting, using English (US) number fo</w:t>
+            </w:r>
+            <w:bookmarkStart w:id="0" w:name="_GoBack"/>
+            <w:bookmarkEnd w:id="0"/>
+            <w:r>
+              <w:rPr>
+                <w:rFonts w:ascii="Calibri" w:hAnsi="Calibri"/>
+              </w:rPr>
+              <w:t>rmats and header text without spaces, ideal for use with the R statistical programming environment.</w:t>
             </w:r>
           </w:p>
         </w:tc>
@@ -3438,7 +4368,14 @@
               <w:rPr>
                 <w:rFonts w:ascii="Calibri" w:hAnsi="Calibri"/>
               </w:rPr>
-              <w:t>--chromatogram-file=path/to/file.</w:t>
+              <w:t>--chromatogram-file=path/to/</w:t>
+            </w:r>
+            <w:proofErr w:type="spellStart"/>
+            <w:r>
+              <w:rPr>
+                <w:rFonts w:ascii="Calibri" w:hAnsi="Calibri"/>
+              </w:rPr>
+              <w:t>file.</w:t>
             </w:r>
             <w:r>
               <w:rPr>
@@ -3446,6 +4383,7 @@
               </w:rPr>
               <w:t>tsv</w:t>
             </w:r>
+            <w:proofErr w:type="spellEnd"/>
           </w:p>
           <w:p>
             <w:pPr>
@@ -3671,7 +4609,6 @@
               <w:rPr>
                 <w:rFonts w:ascii="Calibri" w:hAnsi="Calibri"/>
               </w:rPr>
-              <w:lastRenderedPageBreak/>
               <w:t>--chromatogram-base-peaks</w:t>
             </w:r>
           </w:p>
@@ -3845,7 +4782,77 @@
               <w:rPr>
                 <w:rFonts w:ascii="Calibri" w:hAnsi="Calibri"/>
               </w:rPr>
-              <w:t>--exp-isolationlist-instrument=&lt;AB SCIEX TOF | Agilent TOF | Thermo Q Exactive | Thermo Fusion | Waters Synapt (trap) | Waters Synapt (transfer) | Waters Xevo QTOF&gt;</w:t>
+              <w:t>--exp-</w:t>
+            </w:r>
+            <w:proofErr w:type="spellStart"/>
+            <w:r>
+              <w:rPr>
+                <w:rFonts w:ascii="Calibri" w:hAnsi="Calibri"/>
+              </w:rPr>
+              <w:t>isolationlist</w:t>
+            </w:r>
+            <w:proofErr w:type="spellEnd"/>
+            <w:r>
+              <w:rPr>
+                <w:rFonts w:ascii="Calibri" w:hAnsi="Calibri"/>
+              </w:rPr>
+              <w:t xml:space="preserve">-instrument=&lt;AB SCIEX TOF | Agilent TOF | Thermo Q </w:t>
+            </w:r>
+            <w:proofErr w:type="spellStart"/>
+            <w:r>
+              <w:rPr>
+                <w:rFonts w:ascii="Calibri" w:hAnsi="Calibri"/>
+              </w:rPr>
+              <w:t>Exactive</w:t>
+            </w:r>
+            <w:proofErr w:type="spellEnd"/>
+            <w:r>
+              <w:rPr>
+                <w:rFonts w:ascii="Calibri" w:hAnsi="Calibri"/>
+              </w:rPr>
+              <w:t xml:space="preserve"> | Thermo Fusion | Waters </w:t>
+            </w:r>
+            <w:proofErr w:type="spellStart"/>
+            <w:r>
+              <w:rPr>
+                <w:rFonts w:ascii="Calibri" w:hAnsi="Calibri"/>
+              </w:rPr>
+              <w:t>Synapt</w:t>
+            </w:r>
+            <w:proofErr w:type="spellEnd"/>
+            <w:r>
+              <w:rPr>
+                <w:rFonts w:ascii="Calibri" w:hAnsi="Calibri"/>
+              </w:rPr>
+              <w:t xml:space="preserve"> (trap) | Waters </w:t>
+            </w:r>
+            <w:proofErr w:type="spellStart"/>
+            <w:r>
+              <w:rPr>
+                <w:rFonts w:ascii="Calibri" w:hAnsi="Calibri"/>
+              </w:rPr>
+              <w:t>Synapt</w:t>
+            </w:r>
+            <w:proofErr w:type="spellEnd"/>
+            <w:r>
+              <w:rPr>
+                <w:rFonts w:ascii="Calibri" w:hAnsi="Calibri"/>
+              </w:rPr>
+              <w:t xml:space="preserve"> (transfer) | Waters </w:t>
+            </w:r>
+            <w:proofErr w:type="spellStart"/>
+            <w:r>
+              <w:rPr>
+                <w:rFonts w:ascii="Calibri" w:hAnsi="Calibri"/>
+              </w:rPr>
+              <w:t>Xevo</w:t>
+            </w:r>
+            <w:proofErr w:type="spellEnd"/>
+            <w:r>
+              <w:rPr>
+                <w:rFonts w:ascii="Calibri" w:hAnsi="Calibri"/>
+              </w:rPr>
+              <w:t xml:space="preserve"> QTOF&gt;</w:t>
             </w:r>
           </w:p>
         </w:tc>
@@ -3876,7 +4883,21 @@
               <w:rPr>
                 <w:rFonts w:ascii="Calibri" w:hAnsi="Calibri"/>
               </w:rPr>
-              <w:t>Export an isolation list. This option is required for exporting an isolation list and has no default. This option cannot be used with –exp-translist-instrument or –exp-method-instrument, because you cannot export an isolation list and a transition list or method simultaneously.</w:t>
+              <w:t>Export an isolation list. This option is required for exporting an isolation list and has no default. This option cannot be used with –exp-</w:t>
+            </w:r>
+            <w:proofErr w:type="spellStart"/>
+            <w:r>
+              <w:rPr>
+                <w:rFonts w:ascii="Calibri" w:hAnsi="Calibri"/>
+              </w:rPr>
+              <w:t>translist</w:t>
+            </w:r>
+            <w:proofErr w:type="spellEnd"/>
+            <w:r>
+              <w:rPr>
+                <w:rFonts w:ascii="Calibri" w:hAnsi="Calibri"/>
+              </w:rPr>
+              <w:t>-instrument or –exp-method-instrument, because you cannot export an isolation list and a transition list or method simultaneously.</w:t>
             </w:r>
           </w:p>
         </w:tc>
@@ -3909,7 +4930,35 @@
               <w:rPr>
                 <w:rFonts w:ascii="Calibri" w:hAnsi="Calibri"/>
               </w:rPr>
-              <w:t xml:space="preserve">--exp-translist-instrument=&lt;AB Sciex | Agilent | </w:t>
+              <w:t>--exp-</w:t>
+            </w:r>
+            <w:proofErr w:type="spellStart"/>
+            <w:r>
+              <w:rPr>
+                <w:rFonts w:ascii="Calibri" w:hAnsi="Calibri"/>
+              </w:rPr>
+              <w:t>translist</w:t>
+            </w:r>
+            <w:proofErr w:type="spellEnd"/>
+            <w:r>
+              <w:rPr>
+                <w:rFonts w:ascii="Calibri" w:hAnsi="Calibri"/>
+              </w:rPr>
+              <w:t xml:space="preserve">-instrument=&lt;AB </w:t>
+            </w:r>
+            <w:proofErr w:type="spellStart"/>
+            <w:r>
+              <w:rPr>
+                <w:rFonts w:ascii="Calibri" w:hAnsi="Calibri"/>
+              </w:rPr>
+              <w:t>Sciex</w:t>
+            </w:r>
+            <w:proofErr w:type="spellEnd"/>
+            <w:r>
+              <w:rPr>
+                <w:rFonts w:ascii="Calibri" w:hAnsi="Calibri"/>
+              </w:rPr>
+              <w:t xml:space="preserve"> | Agilent | </w:t>
             </w:r>
             <w:r>
               <w:rPr>
@@ -3927,8 +4976,16 @@
               <w:rPr>
                 <w:rFonts w:ascii="Calibri" w:hAnsi="Calibri"/>
               </w:rPr>
-              <w:t>Thermo Quantiva</w:t>
-            </w:r>
+              <w:t xml:space="preserve">Thermo </w:t>
+            </w:r>
+            <w:proofErr w:type="spellStart"/>
+            <w:r>
+              <w:rPr>
+                <w:rFonts w:ascii="Calibri" w:hAnsi="Calibri"/>
+              </w:rPr>
+              <w:t>Quantiva</w:t>
+            </w:r>
+            <w:proofErr w:type="spellEnd"/>
             <w:r>
               <w:rPr>
                 <w:rFonts w:ascii="Calibri" w:hAnsi="Calibri"/>
@@ -4051,6 +5108,7 @@
               <w:rPr>
                 <w:rFonts w:ascii="Calibri" w:hAnsi="Calibri"/>
               </w:rPr>
+              <w:lastRenderedPageBreak/>
               <w:t>-exp-polarity=&lt;</w:t>
             </w:r>
             <w:r>
@@ -4160,13 +5218,27 @@
               <w:rPr>
                 <w:rFonts w:ascii="Calibri" w:hAnsi="Calibri"/>
               </w:rPr>
-              <w:t xml:space="preserve"> transitions,</w:t>
-            </w:r>
-            <w:r>
-              <w:rPr>
-                <w:rFonts w:ascii="Calibri" w:hAnsi="Calibri"/>
-              </w:rPr>
-              <w:t xml:space="preserve"> or creat</w:t>
+              <w:t xml:space="preserve"> </w:t>
+            </w:r>
+            <w:proofErr w:type="gramStart"/>
+            <w:r>
+              <w:rPr>
+                <w:rFonts w:ascii="Calibri" w:hAnsi="Calibri"/>
+              </w:rPr>
+              <w:t>transitions,</w:t>
+            </w:r>
+            <w:r>
+              <w:rPr>
+                <w:rFonts w:ascii="Calibri" w:hAnsi="Calibri"/>
+              </w:rPr>
+              <w:t xml:space="preserve"> or</w:t>
+            </w:r>
+            <w:proofErr w:type="gramEnd"/>
+            <w:r>
+              <w:rPr>
+                <w:rFonts w:ascii="Calibri" w:hAnsi="Calibri"/>
+              </w:rPr>
+              <w:t xml:space="preserve"> creat</w:t>
             </w:r>
             <w:r>
               <w:rPr>
@@ -4180,6 +5252,7 @@
               </w:rPr>
               <w:t xml:space="preserve">separate outputs for each polarity. Defaults to </w:t>
             </w:r>
+            <w:proofErr w:type="gramStart"/>
             <w:r>
               <w:rPr>
                 <w:rFonts w:ascii="Calibri" w:hAnsi="Calibri"/>
@@ -4190,7 +5263,14 @@
               <w:rPr>
                 <w:rFonts w:ascii="Calibri" w:hAnsi="Calibri"/>
               </w:rPr>
-              <w:t>, and is ignored for</w:t>
+              <w:t>, and</w:t>
+            </w:r>
+            <w:proofErr w:type="gramEnd"/>
+            <w:r>
+              <w:rPr>
+                <w:rFonts w:ascii="Calibri" w:hAnsi="Calibri"/>
+              </w:rPr>
+              <w:t xml:space="preserve"> is ignored for</w:t>
             </w:r>
             <w:r>
               <w:rPr>
@@ -4253,8 +5333,16 @@
               <w:rPr>
                 <w:rFonts w:ascii="Calibri" w:hAnsi="Calibri"/>
               </w:rPr>
-              <w:t>AB Sciex</w:t>
-            </w:r>
+              <w:t xml:space="preserve">AB </w:t>
+            </w:r>
+            <w:proofErr w:type="spellStart"/>
+            <w:r>
+              <w:rPr>
+                <w:rFonts w:ascii="Calibri" w:hAnsi="Calibri"/>
+              </w:rPr>
+              <w:t>Sciex</w:t>
+            </w:r>
+            <w:proofErr w:type="spellEnd"/>
           </w:p>
         </w:tc>
         <w:tc>
@@ -4289,7 +5377,21 @@
               <w:rPr>
                 <w:rFonts w:ascii="Calibri" w:hAnsi="Calibri"/>
               </w:rPr>
-              <w:t>=&lt;millis&gt;</w:t>
+              <w:t>=&lt;</w:t>
+            </w:r>
+            <w:proofErr w:type="spellStart"/>
+            <w:r>
+              <w:rPr>
+                <w:rFonts w:ascii="Calibri" w:hAnsi="Calibri"/>
+              </w:rPr>
+              <w:t>millis</w:t>
+            </w:r>
+            <w:proofErr w:type="spellEnd"/>
+            <w:r>
+              <w:rPr>
+                <w:rFonts w:ascii="Calibri" w:hAnsi="Calibri"/>
+              </w:rPr>
+              <w:t>&gt;</w:t>
             </w:r>
           </w:p>
         </w:tc>
@@ -4398,7 +5500,21 @@
               <w:rPr>
                 <w:rFonts w:ascii="Calibri" w:hAnsi="Calibri"/>
               </w:rPr>
-              <w:t>=&lt;millis&gt;</w:t>
+              <w:t>=&lt;</w:t>
+            </w:r>
+            <w:proofErr w:type="spellStart"/>
+            <w:r>
+              <w:rPr>
+                <w:rFonts w:ascii="Calibri" w:hAnsi="Calibri"/>
+              </w:rPr>
+              <w:t>millis</w:t>
+            </w:r>
+            <w:proofErr w:type="spellEnd"/>
+            <w:r>
+              <w:rPr>
+                <w:rFonts w:ascii="Calibri" w:hAnsi="Calibri"/>
+              </w:rPr>
+              <w:t>&gt;</w:t>
             </w:r>
           </w:p>
         </w:tc>
@@ -4742,7 +5858,14 @@
               <w:rPr>
                 <w:rFonts w:ascii="Calibri" w:hAnsi="Calibri"/>
               </w:rPr>
-              <w:t xml:space="preserve">Bruker TOF | </w:t>
+              <w:t xml:space="preserve">Bruker TOF </w:t>
+            </w:r>
+            <w:proofErr w:type="gramStart"/>
+            <w:r>
+              <w:rPr>
+                <w:rFonts w:ascii="Calibri" w:hAnsi="Calibri"/>
+              </w:rPr>
+              <w:t xml:space="preserve">| </w:t>
             </w:r>
             <w:r>
               <w:rPr>
@@ -4754,7 +5877,14 @@
               <w:rPr>
                 <w:rFonts w:ascii="Calibri" w:hAnsi="Calibri"/>
               </w:rPr>
-              <w:t xml:space="preserve">Shimadzu | </w:t>
+              <w:t>Shimadzu</w:t>
+            </w:r>
+            <w:proofErr w:type="gramEnd"/>
+            <w:r>
+              <w:rPr>
+                <w:rFonts w:ascii="Calibri" w:hAnsi="Calibri"/>
+              </w:rPr>
+              <w:t xml:space="preserve"> | </w:t>
             </w:r>
             <w:r>
               <w:rPr>
@@ -4766,13 +5896,41 @@
               <w:rPr>
                 <w:rFonts w:ascii="Calibri" w:hAnsi="Calibri"/>
               </w:rPr>
-              <w:t xml:space="preserve">Thermo Quantiva | Thermo Fusion | </w:t>
-            </w:r>
-            <w:r>
-              <w:rPr>
-                <w:rFonts w:ascii="Calibri" w:hAnsi="Calibri"/>
-              </w:rPr>
-              <w:t xml:space="preserve">Waters Xevo </w:t>
+              <w:t xml:space="preserve">Thermo </w:t>
+            </w:r>
+            <w:proofErr w:type="spellStart"/>
+            <w:r>
+              <w:rPr>
+                <w:rFonts w:ascii="Calibri" w:hAnsi="Calibri"/>
+              </w:rPr>
+              <w:t>Quantiva</w:t>
+            </w:r>
+            <w:proofErr w:type="spellEnd"/>
+            <w:r>
+              <w:rPr>
+                <w:rFonts w:ascii="Calibri" w:hAnsi="Calibri"/>
+              </w:rPr>
+              <w:t xml:space="preserve"> | Thermo Fusion | </w:t>
+            </w:r>
+            <w:r>
+              <w:rPr>
+                <w:rFonts w:ascii="Calibri" w:hAnsi="Calibri"/>
+              </w:rPr>
+              <w:t xml:space="preserve">Waters </w:t>
+            </w:r>
+            <w:proofErr w:type="spellStart"/>
+            <w:r>
+              <w:rPr>
+                <w:rFonts w:ascii="Calibri" w:hAnsi="Calibri"/>
+              </w:rPr>
+              <w:t>Xevo</w:t>
+            </w:r>
+            <w:proofErr w:type="spellEnd"/>
+            <w:r>
+              <w:rPr>
+                <w:rFonts w:ascii="Calibri" w:hAnsi="Calibri"/>
+              </w:rPr>
+              <w:t xml:space="preserve"> </w:t>
             </w:r>
             <w:r>
               <w:rPr>
@@ -4784,14 +5942,7 @@
               <w:rPr>
                 <w:rFonts w:ascii="Calibri" w:hAnsi="Calibri"/>
               </w:rPr>
-              <w:t xml:space="preserve">| </w:t>
-            </w:r>
-            <w:r>
-              <w:rPr>
-                <w:rFonts w:ascii="Calibri" w:hAnsi="Calibri"/>
-              </w:rPr>
-              <w:lastRenderedPageBreak/>
-              <w:t>Waters Quattro Premier&gt;</w:t>
+              <w:t>| Waters Quattro Premier&gt;</w:t>
             </w:r>
           </w:p>
         </w:tc>
@@ -4822,7 +5973,6 @@
               <w:rPr>
                 <w:rFonts w:ascii="Calibri" w:hAnsi="Calibri"/>
               </w:rPr>
-              <w:lastRenderedPageBreak/>
               <w:t>Export a method. This option is required for exporting a method and has no default. T</w:t>
             </w:r>
             <w:r>
@@ -4837,18 +5987,39 @@
               </w:rPr>
               <w:t>–exp-</w:t>
             </w:r>
-            <w:r>
-              <w:rPr>
-                <w:rFonts w:ascii="Calibri" w:hAnsi="Calibri"/>
-              </w:rPr>
-              <w:lastRenderedPageBreak/>
-              <w:t xml:space="preserve">isolationlist-instrument or </w:t>
-            </w:r>
-            <w:r>
-              <w:rPr>
-                <w:rFonts w:ascii="Calibri" w:hAnsi="Calibri"/>
-              </w:rPr>
-              <w:t>--exp-translist-instrument,</w:t>
+            <w:proofErr w:type="spellStart"/>
+            <w:r>
+              <w:rPr>
+                <w:rFonts w:ascii="Calibri" w:hAnsi="Calibri"/>
+              </w:rPr>
+              <w:t>isolationlist</w:t>
+            </w:r>
+            <w:proofErr w:type="spellEnd"/>
+            <w:r>
+              <w:rPr>
+                <w:rFonts w:ascii="Calibri" w:hAnsi="Calibri"/>
+              </w:rPr>
+              <w:t xml:space="preserve">-instrument or </w:t>
+            </w:r>
+            <w:r>
+              <w:rPr>
+                <w:rFonts w:ascii="Calibri" w:hAnsi="Calibri"/>
+              </w:rPr>
+              <w:t>--exp-</w:t>
+            </w:r>
+            <w:proofErr w:type="spellStart"/>
+            <w:r>
+              <w:rPr>
+                <w:rFonts w:ascii="Calibri" w:hAnsi="Calibri"/>
+              </w:rPr>
+              <w:t>translist</w:t>
+            </w:r>
+            <w:proofErr w:type="spellEnd"/>
+            <w:r>
+              <w:rPr>
+                <w:rFonts w:ascii="Calibri" w:hAnsi="Calibri"/>
+              </w:rPr>
+              <w:t>-instrument,</w:t>
             </w:r>
             <w:r>
               <w:rPr>
@@ -4903,15 +6074,22 @@
               <w:rPr>
                 <w:rFonts w:ascii="Calibri" w:hAnsi="Calibri"/>
               </w:rPr>
-              <w:lastRenderedPageBreak/>
               <w:t>--exp-template</w:t>
             </w:r>
             <w:r>
               <w:rPr>
                 <w:rFonts w:ascii="Calibri" w:hAnsi="Calibri"/>
               </w:rPr>
-              <w:t>=path/to/file.meth|exp|dam|m</w:t>
-            </w:r>
+              <w:t>=path/to/</w:t>
+            </w:r>
+            <w:proofErr w:type="spellStart"/>
+            <w:r>
+              <w:rPr>
+                <w:rFonts w:ascii="Calibri" w:hAnsi="Calibri"/>
+              </w:rPr>
+              <w:t>file.meth|exp|dam|m</w:t>
+            </w:r>
+            <w:proofErr w:type="spellEnd"/>
           </w:p>
         </w:tc>
         <w:tc>
@@ -5000,8 +6178,30 @@
               <w:rPr>
                 <w:rFonts w:ascii="Calibri" w:hAnsi="Calibri"/>
               </w:rPr>
-              <w:t>AB Sciex Qtrap</w:t>
-            </w:r>
+              <w:t xml:space="preserve">AB </w:t>
+            </w:r>
+            <w:proofErr w:type="spellStart"/>
+            <w:r>
+              <w:rPr>
+                <w:rFonts w:ascii="Calibri" w:hAnsi="Calibri"/>
+              </w:rPr>
+              <w:t>Sciex</w:t>
+            </w:r>
+            <w:proofErr w:type="spellEnd"/>
+            <w:r>
+              <w:rPr>
+                <w:rFonts w:ascii="Calibri" w:hAnsi="Calibri"/>
+              </w:rPr>
+              <w:t xml:space="preserve"> </w:t>
+            </w:r>
+            <w:proofErr w:type="spellStart"/>
+            <w:r>
+              <w:rPr>
+                <w:rFonts w:ascii="Calibri" w:hAnsi="Calibri"/>
+              </w:rPr>
+              <w:t>Qtrap</w:t>
+            </w:r>
+            <w:proofErr w:type="spellEnd"/>
           </w:p>
         </w:tc>
         <w:tc>
@@ -5036,7 +6236,21 @@
               <w:rPr>
                 <w:rFonts w:ascii="Calibri" w:hAnsi="Calibri"/>
               </w:rPr>
-              <w:t>=&lt;millis&gt;</w:t>
+              <w:t>=&lt;</w:t>
+            </w:r>
+            <w:proofErr w:type="spellStart"/>
+            <w:r>
+              <w:rPr>
+                <w:rFonts w:ascii="Calibri" w:hAnsi="Calibri"/>
+              </w:rPr>
+              <w:t>millis</w:t>
+            </w:r>
+            <w:proofErr w:type="spellEnd"/>
+            <w:r>
+              <w:rPr>
+                <w:rFonts w:ascii="Calibri" w:hAnsi="Calibri"/>
+              </w:rPr>
+              <w:t>&gt;</w:t>
             </w:r>
           </w:p>
         </w:tc>
@@ -5133,7 +6347,21 @@
               <w:rPr>
                 <w:rFonts w:ascii="Calibri" w:hAnsi="Calibri"/>
               </w:rPr>
-              <w:t>=&lt;millis&gt;</w:t>
+              <w:t>=&lt;</w:t>
+            </w:r>
+            <w:proofErr w:type="spellStart"/>
+            <w:r>
+              <w:rPr>
+                <w:rFonts w:ascii="Calibri" w:hAnsi="Calibri"/>
+              </w:rPr>
+              <w:t>millis</w:t>
+            </w:r>
+            <w:proofErr w:type="spellEnd"/>
+            <w:r>
+              <w:rPr>
+                <w:rFonts w:ascii="Calibri" w:hAnsi="Calibri"/>
+              </w:rPr>
+              <w:t>&gt;</w:t>
             </w:r>
           </w:p>
         </w:tc>
@@ -5194,6 +6422,7 @@
               <w:rPr>
                 <w:rFonts w:ascii="Calibri" w:hAnsi="Calibri"/>
               </w:rPr>
+              <w:lastRenderedPageBreak/>
               <w:t>Thermo (all but LTQ)</w:t>
             </w:r>
           </w:p>
@@ -5705,7 +6934,35 @@
               <w:rPr>
                 <w:rFonts w:ascii="Calibri" w:hAnsi="Calibri"/>
               </w:rPr>
-              <w:t>--exp-optimizing=&lt;ce | dp&gt;</w:t>
+              <w:t>--exp-optimizing=&lt;</w:t>
+            </w:r>
+            <w:proofErr w:type="spellStart"/>
+            <w:r>
+              <w:rPr>
+                <w:rFonts w:ascii="Calibri" w:hAnsi="Calibri"/>
+              </w:rPr>
+              <w:t>ce</w:t>
+            </w:r>
+            <w:proofErr w:type="spellEnd"/>
+            <w:r>
+              <w:rPr>
+                <w:rFonts w:ascii="Calibri" w:hAnsi="Calibri"/>
+              </w:rPr>
+              <w:t xml:space="preserve"> | </w:t>
+            </w:r>
+            <w:proofErr w:type="spellStart"/>
+            <w:r>
+              <w:rPr>
+                <w:rFonts w:ascii="Calibri" w:hAnsi="Calibri"/>
+              </w:rPr>
+              <w:t>dp</w:t>
+            </w:r>
+            <w:proofErr w:type="spellEnd"/>
+            <w:r>
+              <w:rPr>
+                <w:rFonts w:ascii="Calibri" w:hAnsi="Calibri"/>
+              </w:rPr>
+              <w:t>&gt;</w:t>
             </w:r>
           </w:p>
         </w:tc>
@@ -5741,7 +6998,21 @@
               <w:rPr>
                 <w:rFonts w:ascii="Calibri" w:hAnsi="Calibri"/>
               </w:rPr>
-              <w:t xml:space="preserve"> collision energy or declustering potential.</w:t>
+              <w:t xml:space="preserve"> collision energy or </w:t>
+            </w:r>
+            <w:proofErr w:type="spellStart"/>
+            <w:r>
+              <w:rPr>
+                <w:rFonts w:ascii="Calibri" w:hAnsi="Calibri"/>
+              </w:rPr>
+              <w:t>declustering</w:t>
+            </w:r>
+            <w:proofErr w:type="spellEnd"/>
+            <w:r>
+              <w:rPr>
+                <w:rFonts w:ascii="Calibri" w:hAnsi="Calibri"/>
+              </w:rPr>
+              <w:t xml:space="preserve"> potential.</w:t>
             </w:r>
           </w:p>
         </w:tc>
@@ -5774,7 +7045,6 @@
               <w:rPr>
                 <w:rFonts w:ascii="Calibri" w:hAnsi="Calibri"/>
               </w:rPr>
-              <w:lastRenderedPageBreak/>
               <w:t>--exp-scheduling-replicate</w:t>
             </w:r>
             <w:r>
@@ -6036,6 +7306,7 @@
               </w:rPr>
               <w:t xml:space="preserve">=&lt;server </w:t>
             </w:r>
+            <w:proofErr w:type="spellStart"/>
             <w:r>
               <w:rPr>
                 <w:rFonts w:ascii="Calibri" w:eastAsia="Calibri" w:hAnsi="Calibri" w:cs="Calibri"/>
@@ -6043,6 +7314,7 @@
               </w:rPr>
               <w:t>url</w:t>
             </w:r>
+            <w:proofErr w:type="spellEnd"/>
             <w:r>
               <w:rPr>
                 <w:rFonts w:ascii="Calibri" w:eastAsia="Calibri" w:hAnsi="Calibri" w:cs="Calibri"/>
@@ -6101,7 +7373,7 @@
                 <w:rFonts w:ascii="Calibri" w:hAnsi="Calibri"/>
               </w:rPr>
             </w:pPr>
-            <w:hyperlink r:id="rId8" w:history="1">
+            <w:hyperlink r:id="rId9" w:history="1">
               <w:r>
                 <w:rPr>
                   <w:rStyle w:val="Hyperlink"/>
@@ -6170,6 +7442,7 @@
                 <w:rFonts w:ascii="Calibri" w:eastAsia="Calibri" w:hAnsi="Calibri" w:cs="Calibri"/>
                 <w:color w:val="00000A"/>
               </w:rPr>
+              <w:lastRenderedPageBreak/>
               <w:t>--</w:t>
             </w:r>
             <w:r>
@@ -6412,11 +7685,33 @@
               </w:rPr>
               <w:t xml:space="preserve"> (e.g. </w:t>
             </w:r>
-            <w:r>
-              <w:rPr>
-                <w:rFonts w:ascii="Calibri" w:hAnsi="Calibri"/>
-              </w:rPr>
-              <w:t>MyProject/MyFolder)</w:t>
+            <w:proofErr w:type="spellStart"/>
+            <w:r>
+              <w:rPr>
+                <w:rFonts w:ascii="Calibri" w:hAnsi="Calibri"/>
+              </w:rPr>
+              <w:t>MyProject</w:t>
+            </w:r>
+            <w:proofErr w:type="spellEnd"/>
+            <w:r>
+              <w:rPr>
+                <w:rFonts w:ascii="Calibri" w:hAnsi="Calibri"/>
+              </w:rPr>
+              <w:t>/</w:t>
+            </w:r>
+            <w:proofErr w:type="spellStart"/>
+            <w:r>
+              <w:rPr>
+                <w:rFonts w:ascii="Calibri" w:hAnsi="Calibri"/>
+              </w:rPr>
+              <w:t>MyFolder</w:t>
+            </w:r>
+            <w:proofErr w:type="spellEnd"/>
+            <w:r>
+              <w:rPr>
+                <w:rFonts w:ascii="Calibri" w:hAnsi="Calibri"/>
+              </w:rPr>
+              <w:t>)</w:t>
             </w:r>
             <w:r>
               <w:rPr>
@@ -6584,7 +7879,21 @@
               <w:rPr>
                 <w:rFonts w:ascii="Calibri" w:hAnsi="Calibri"/>
               </w:rPr>
-              <w:t>--full-scan-precursor-res-mz=&lt;m/z value&gt;</w:t>
+              <w:t>--full-scan-precursor-res-</w:t>
+            </w:r>
+            <w:proofErr w:type="spellStart"/>
+            <w:r>
+              <w:rPr>
+                <w:rFonts w:ascii="Calibri" w:hAnsi="Calibri"/>
+              </w:rPr>
+              <w:t>mz</w:t>
+            </w:r>
+            <w:proofErr w:type="spellEnd"/>
+            <w:r>
+              <w:rPr>
+                <w:rFonts w:ascii="Calibri" w:hAnsi="Calibri"/>
+              </w:rPr>
+              <w:t>=&lt;m/z value&gt;</w:t>
             </w:r>
           </w:p>
         </w:tc>
@@ -6617,12 +7926,19 @@
               </w:rPr>
               <w:t xml:space="preserve">The m/z value at which the precursor mass analyzer resolving power is specified. (applies only to orbitrap and </w:t>
             </w:r>
-            <w:r>
-              <w:rPr>
-                <w:rFonts w:ascii="Calibri" w:hAnsi="Calibri"/>
-              </w:rPr>
-              <w:lastRenderedPageBreak/>
-              <w:t>ft_icr mass analyzers)</w:t>
+            <w:proofErr w:type="spellStart"/>
+            <w:r>
+              <w:rPr>
+                <w:rFonts w:ascii="Calibri" w:hAnsi="Calibri"/>
+              </w:rPr>
+              <w:t>ft_icr</w:t>
+            </w:r>
+            <w:proofErr w:type="spellEnd"/>
+            <w:r>
+              <w:rPr>
+                <w:rFonts w:ascii="Calibri" w:hAnsi="Calibri"/>
+              </w:rPr>
+              <w:t xml:space="preserve"> mass analyzers)</w:t>
             </w:r>
           </w:p>
         </w:tc>
@@ -6654,8 +7970,21 @@
               <w:rPr>
                 <w:rFonts w:ascii="Calibri" w:hAnsi="Calibri"/>
               </w:rPr>
-              <w:lastRenderedPageBreak/>
-              <w:t>--full-scan-product_res=&lt;resolving power&gt;</w:t>
+              <w:t>--full-scan-</w:t>
+            </w:r>
+            <w:proofErr w:type="spellStart"/>
+            <w:r>
+              <w:rPr>
+                <w:rFonts w:ascii="Calibri" w:hAnsi="Calibri"/>
+              </w:rPr>
+              <w:t>product_res</w:t>
+            </w:r>
+            <w:proofErr w:type="spellEnd"/>
+            <w:r>
+              <w:rPr>
+                <w:rFonts w:ascii="Calibri" w:hAnsi="Calibri"/>
+              </w:rPr>
+              <w:t>=&lt;resolving power&gt;</w:t>
             </w:r>
           </w:p>
         </w:tc>
@@ -6743,12 +8072,14 @@
               </w:rPr>
               <w:t>-</w:t>
             </w:r>
+            <w:proofErr w:type="spellStart"/>
             <w:r>
               <w:rPr>
                 <w:rFonts w:ascii="Calibri" w:hAnsi="Calibri"/>
               </w:rPr>
               <w:t>mz</w:t>
             </w:r>
+            <w:proofErr w:type="spellEnd"/>
             <w:r>
               <w:rPr>
                 <w:rFonts w:ascii="Calibri" w:hAnsi="Calibri"/>
@@ -6789,7 +8120,21 @@
               <w:rPr>
                 <w:rFonts w:ascii="Calibri" w:hAnsi="Calibri"/>
               </w:rPr>
-              <w:t>The m/z value at which the product mass analyzer resolving power is specified. (applies only to orbitrap and ft_icr mass analyzers)</w:t>
+              <w:t xml:space="preserve">The m/z value at which the product mass analyzer resolving power is specified. (applies only to orbitrap and </w:t>
+            </w:r>
+            <w:proofErr w:type="spellStart"/>
+            <w:r>
+              <w:rPr>
+                <w:rFonts w:ascii="Calibri" w:hAnsi="Calibri"/>
+              </w:rPr>
+              <w:t>ft_icr</w:t>
+            </w:r>
+            <w:proofErr w:type="spellEnd"/>
+            <w:r>
+              <w:rPr>
+                <w:rFonts w:ascii="Calibri" w:hAnsi="Calibri"/>
+              </w:rPr>
+              <w:t xml:space="preserve"> mass analyzers)</w:t>
             </w:r>
           </w:p>
         </w:tc>
@@ -6911,7 +8256,21 @@
               <w:rPr>
                 <w:rFonts w:ascii="Calibri" w:hAnsi="Calibri"/>
               </w:rPr>
-              <w:t>--tool-arguments=”&lt;arguments&gt;”</w:t>
+              <w:t>--tool-arguments</w:t>
+            </w:r>
+            <w:proofErr w:type="gramStart"/>
+            <w:r>
+              <w:rPr>
+                <w:rFonts w:ascii="Calibri" w:hAnsi="Calibri"/>
+              </w:rPr>
+              <w:t>=”&lt;</w:t>
+            </w:r>
+            <w:proofErr w:type="gramEnd"/>
+            <w:r>
+              <w:rPr>
+                <w:rFonts w:ascii="Calibri" w:hAnsi="Calibri"/>
+              </w:rPr>
+              <w:t>arguments&gt;”</w:t>
             </w:r>
           </w:p>
         </w:tc>
@@ -6986,8 +8345,30 @@
               <w:rPr>
                 <w:rFonts w:ascii="Calibri" w:hAnsi="Calibri"/>
               </w:rPr>
-              <w:t>--tool-initial-dir=path/to/dir</w:t>
-            </w:r>
+              <w:t>--tool-initial-</w:t>
+            </w:r>
+            <w:proofErr w:type="spellStart"/>
+            <w:r>
+              <w:rPr>
+                <w:rFonts w:ascii="Calibri" w:hAnsi="Calibri"/>
+              </w:rPr>
+              <w:t>dir</w:t>
+            </w:r>
+            <w:proofErr w:type="spellEnd"/>
+            <w:r>
+              <w:rPr>
+                <w:rFonts w:ascii="Calibri" w:hAnsi="Calibri"/>
+              </w:rPr>
+              <w:t>=path/to/</w:t>
+            </w:r>
+            <w:proofErr w:type="spellStart"/>
+            <w:r>
+              <w:rPr>
+                <w:rFonts w:ascii="Calibri" w:hAnsi="Calibri"/>
+              </w:rPr>
+              <w:t>dir</w:t>
+            </w:r>
+            <w:proofErr w:type="spellEnd"/>
           </w:p>
         </w:tc>
         <w:tc>
@@ -7016,7 +8397,14 @@
               <w:rPr>
                 <w:rFonts w:ascii="Calibri" w:hAnsi="Calibri"/>
               </w:rPr>
-              <w:t>Optional initial directory for the tool to be added, used when the tool is executed.  (Not applicable to web URL commands)</w:t>
+              <w:t xml:space="preserve">Optional initial directory for the tool to be added, used when the tool is executed.  </w:t>
+            </w:r>
+            <w:r>
+              <w:rPr>
+                <w:rFonts w:ascii="Calibri" w:hAnsi="Calibri"/>
+              </w:rPr>
+              <w:lastRenderedPageBreak/>
+              <w:t>(Not applicable to web URL commands)</w:t>
             </w:r>
           </w:p>
         </w:tc>
@@ -7047,6 +8435,7 @@
               <w:rPr>
                 <w:rFonts w:ascii="Calibri" w:hAnsi="Calibri"/>
               </w:rPr>
+              <w:lastRenderedPageBreak/>
               <w:t>--tool-conflict-resolution=&lt;overwrite | skip&gt;</w:t>
             </w:r>
           </w:p>
@@ -7077,7 +8466,21 @@
               <w:rPr>
                 <w:rFonts w:ascii="Calibri" w:hAnsi="Calibri"/>
               </w:rPr>
-              <w:t>Tells the SkylineRunner how to resolve a tool name conflict, by either overwriting an existing installation or skipping installation of the new tool.</w:t>
+              <w:t xml:space="preserve">Tells the </w:t>
+            </w:r>
+            <w:proofErr w:type="spellStart"/>
+            <w:r>
+              <w:rPr>
+                <w:rFonts w:ascii="Calibri" w:hAnsi="Calibri"/>
+              </w:rPr>
+              <w:t>SkylineRunner</w:t>
+            </w:r>
+            <w:proofErr w:type="spellEnd"/>
+            <w:r>
+              <w:rPr>
+                <w:rFonts w:ascii="Calibri" w:hAnsi="Calibri"/>
+              </w:rPr>
+              <w:t xml:space="preserve"> how to resolve a tool name conflict, by either overwriting an existing installation or skipping installation of the new tool.</w:t>
             </w:r>
           </w:p>
         </w:tc>
@@ -7236,8 +8639,16 @@
               <w:rPr>
                 <w:rFonts w:ascii="Calibri" w:hAnsi="Calibri"/>
               </w:rPr>
-              <w:t>--report-add=path/to/file.skyr</w:t>
-            </w:r>
+              <w:t>--report-add=path/to/</w:t>
+            </w:r>
+            <w:proofErr w:type="spellStart"/>
+            <w:r>
+              <w:rPr>
+                <w:rFonts w:ascii="Calibri" w:hAnsi="Calibri"/>
+              </w:rPr>
+              <w:t>file.skyr</w:t>
+            </w:r>
+            <w:proofErr w:type="spellEnd"/>
           </w:p>
         </w:tc>
         <w:tc>
@@ -7266,7 +8677,21 @@
               <w:rPr>
                 <w:rFonts w:ascii="Calibri" w:hAnsi="Calibri"/>
               </w:rPr>
-              <w:t>Adds the report formats from a skyr file. If there are name conflicts the --report-conflict-resolution parameter is required.</w:t>
+              <w:t xml:space="preserve">Adds the report formats from a </w:t>
+            </w:r>
+            <w:proofErr w:type="spellStart"/>
+            <w:r>
+              <w:rPr>
+                <w:rFonts w:ascii="Calibri" w:hAnsi="Calibri"/>
+              </w:rPr>
+              <w:t>skyr</w:t>
+            </w:r>
+            <w:proofErr w:type="spellEnd"/>
+            <w:r>
+              <w:rPr>
+                <w:rFonts w:ascii="Calibri" w:hAnsi="Calibri"/>
+              </w:rPr>
+              <w:t xml:space="preserve"> file. If there are name conflicts the --report-conflict-resolution parameter is required.</w:t>
             </w:r>
           </w:p>
         </w:tc>
@@ -7297,7 +8722,21 @@
               <w:rPr>
                 <w:rFonts w:ascii="Calibri" w:hAnsi="Calibri"/>
               </w:rPr>
-              <w:t>--report-conflict-resolution=&lt;overwrite |  skip&gt;</w:t>
+              <w:t xml:space="preserve">--report-conflict-resolution=&lt;overwrite </w:t>
+            </w:r>
+            <w:proofErr w:type="gramStart"/>
+            <w:r>
+              <w:rPr>
+                <w:rFonts w:ascii="Calibri" w:hAnsi="Calibri"/>
+              </w:rPr>
+              <w:t>|  skip</w:t>
+            </w:r>
+            <w:proofErr w:type="gramEnd"/>
+            <w:r>
+              <w:rPr>
+                <w:rFonts w:ascii="Calibri" w:hAnsi="Calibri"/>
+              </w:rPr>
+              <w:t>&gt;</w:t>
             </w:r>
           </w:p>
         </w:tc>
@@ -7327,7 +8766,21 @@
               <w:rPr>
                 <w:rFonts w:ascii="Calibri" w:hAnsi="Calibri"/>
               </w:rPr>
-              <w:t>Tells the SkylineRunner how to resolve a report name conflict, by either overwriting the existing report or skipping adding the new report.</w:t>
+              <w:t xml:space="preserve">Tells the </w:t>
+            </w:r>
+            <w:proofErr w:type="spellStart"/>
+            <w:r>
+              <w:rPr>
+                <w:rFonts w:ascii="Calibri" w:hAnsi="Calibri"/>
+              </w:rPr>
+              <w:t>SkylineRunner</w:t>
+            </w:r>
+            <w:proofErr w:type="spellEnd"/>
+            <w:r>
+              <w:rPr>
+                <w:rFonts w:ascii="Calibri" w:hAnsi="Calibri"/>
+              </w:rPr>
+              <w:t xml:space="preserve"> how to resolve a report name conflict, by either overwriting the existing report or skipping adding the new report.</w:t>
             </w:r>
           </w:p>
         </w:tc>
@@ -7489,7 +8942,6 @@
               <w:rPr>
                 <w:rFonts w:ascii="Calibri" w:hAnsi="Calibri"/>
               </w:rPr>
-              <w:lastRenderedPageBreak/>
               <w:t>--tool-zip-overwrite-annotations=&lt;true | false&gt;</w:t>
             </w:r>
           </w:p>
@@ -7555,7 +9007,21 @@
               <w:rPr>
                 <w:rFonts w:ascii="Calibri" w:hAnsi="Calibri"/>
               </w:rPr>
-              <w:t>--tool-program-macro=&lt;programTitle&gt;</w:t>
+              <w:t>--tool-program-macro=&lt;</w:t>
+            </w:r>
+            <w:proofErr w:type="spellStart"/>
+            <w:r>
+              <w:rPr>
+                <w:rFonts w:ascii="Calibri" w:hAnsi="Calibri"/>
+              </w:rPr>
+              <w:t>programTitle</w:t>
+            </w:r>
+            <w:proofErr w:type="spellEnd"/>
+            <w:r>
+              <w:rPr>
+                <w:rFonts w:ascii="Calibri" w:hAnsi="Calibri"/>
+              </w:rPr>
+              <w:t>&gt;</w:t>
             </w:r>
           </w:p>
           <w:p>
@@ -7585,7 +9051,37 @@
               <w:rPr>
                 <w:rFonts w:ascii="Calibri" w:hAnsi="Calibri"/>
               </w:rPr>
-              <w:t>--tool-program-macro=&lt;programTitle&gt;,&lt;programVersion&gt;</w:t>
+              <w:t>--tool-program-macro=&lt;</w:t>
+            </w:r>
+            <w:proofErr w:type="spellStart"/>
+            <w:r>
+              <w:rPr>
+                <w:rFonts w:ascii="Calibri" w:hAnsi="Calibri"/>
+              </w:rPr>
+              <w:t>programTitle</w:t>
+            </w:r>
+            <w:proofErr w:type="spellEnd"/>
+            <w:proofErr w:type="gramStart"/>
+            <w:r>
+              <w:rPr>
+                <w:rFonts w:ascii="Calibri" w:hAnsi="Calibri"/>
+              </w:rPr>
+              <w:t>&gt;,&lt;</w:t>
+            </w:r>
+            <w:proofErr w:type="spellStart"/>
+            <w:proofErr w:type="gramEnd"/>
+            <w:r>
+              <w:rPr>
+                <w:rFonts w:ascii="Calibri" w:hAnsi="Calibri"/>
+              </w:rPr>
+              <w:t>programVersion</w:t>
+            </w:r>
+            <w:proofErr w:type="spellEnd"/>
+            <w:r>
+              <w:rPr>
+                <w:rFonts w:ascii="Calibri" w:hAnsi="Calibri"/>
+              </w:rPr>
+              <w:t>&gt;</w:t>
             </w:r>
           </w:p>
           <w:p>
@@ -7596,12 +9092,14 @@
                 <w:rFonts w:ascii="Calibri" w:hAnsi="Calibri"/>
               </w:rPr>
             </w:pPr>
+            <w:proofErr w:type="spellStart"/>
             <w:r>
               <w:rPr>
                 <w:rFonts w:ascii="Calibri" w:hAnsi="Calibri"/>
               </w:rPr>
               <w:t>Eg.</w:t>
             </w:r>
+            <w:proofErr w:type="spellEnd"/>
           </w:p>
           <w:p>
             <w:pPr>
@@ -7645,7 +9143,29 @@
               <w:rPr>
                 <w:rFonts w:ascii="Calibri" w:hAnsi="Calibri"/>
               </w:rPr>
-              <w:t xml:space="preserve">Specifies a program title and version to use with the –tool-program-path command. Together these commands are for importing tools from a ZIP file that use the $(ProgramPath()) macro as their command. For more information see the documentation on External Tools.  </w:t>
+              <w:t>Specifies a program title and version to use with the –tool-program-path command. Together these commands are for importing tools from a ZIP file that use the $(</w:t>
+            </w:r>
+            <w:proofErr w:type="spellStart"/>
+            <w:proofErr w:type="gramStart"/>
+            <w:r>
+              <w:rPr>
+                <w:rFonts w:ascii="Calibri" w:hAnsi="Calibri"/>
+              </w:rPr>
+              <w:t>ProgramPath</w:t>
+            </w:r>
+            <w:proofErr w:type="spellEnd"/>
+            <w:r>
+              <w:rPr>
+                <w:rFonts w:ascii="Calibri" w:hAnsi="Calibri"/>
+              </w:rPr>
+              <w:t>(</w:t>
+            </w:r>
+            <w:proofErr w:type="gramEnd"/>
+            <w:r>
+              <w:rPr>
+                <w:rFonts w:ascii="Calibri" w:hAnsi="Calibri"/>
+              </w:rPr>
+              <w:t xml:space="preserve">)) macro as their command. For more information see the documentation on External Tools.  </w:t>
             </w:r>
           </w:p>
         </w:tc>
@@ -7745,6 +9265,7 @@
               <w:rPr>
                 <w:rFonts w:ascii="Calibri" w:hAnsi="Calibri"/>
               </w:rPr>
+              <w:lastRenderedPageBreak/>
               <w:t>--tool-ignore-required-packages</w:t>
             </w:r>
           </w:p>
@@ -7791,8 +9312,8 @@
       </w:pPr>
     </w:p>
     <w:sectPr>
-      <w:headerReference w:type="default" r:id="rId9"/>
-      <w:footerReference w:type="default" r:id="rId10"/>
+      <w:headerReference w:type="default" r:id="rId10"/>
+      <w:footerReference w:type="default" r:id="rId11"/>
       <w:pgSz w:w="12240" w:h="15840"/>
       <w:pgMar w:top="1440" w:right="1800" w:bottom="1440" w:left="1800" w:header="720" w:footer="720" w:gutter="0"/>
       <w:cols w:space="720"/>
@@ -7802,7 +9323,7 @@
 </file>
 
 <file path=word/endnotes.xml><?xml version="1.0" encoding="utf-8"?>
-<w:endnotes xmlns:wpc="http://schemas.microsoft.com/office/word/2010/wordprocessingCanvas" xmlns:mc="http://schemas.openxmlformats.org/markup-compatibility/2006" xmlns:o="urn:schemas-microsoft-com:office:office" xmlns:r="http://schemas.openxmlformats.org/officeDocument/2006/relationships" xmlns:m="http://schemas.openxmlformats.org/officeDocument/2006/math" xmlns:v="urn:schemas-microsoft-com:vml" xmlns:wp14="http://schemas.microsoft.com/office/word/2010/wordprocessingDrawing" xmlns:wp="http://schemas.openxmlformats.org/drawingml/2006/wordprocessingDrawing" xmlns:w10="urn:schemas-microsoft-com:office:word" xmlns:w="http://schemas.openxmlformats.org/wordprocessingml/2006/main" xmlns:w14="http://schemas.microsoft.com/office/word/2010/wordml" xmlns:w15="http://schemas.microsoft.com/office/word/2012/wordml" xmlns:wpg="http://schemas.microsoft.com/office/word/2010/wordprocessingGroup" xmlns:wpi="http://schemas.microsoft.com/office/word/2010/wordprocessingInk" xmlns:wne="http://schemas.microsoft.com/office/word/2006/wordml" xmlns:wps="http://schemas.microsoft.com/office/word/2010/wordprocessingShape" mc:Ignorable="w14 w15 wp14">
+<w:endnotes xmlns:wpc="http://schemas.microsoft.com/office/word/2010/wordprocessingCanvas" xmlns:cx="http://schemas.microsoft.com/office/drawing/2014/chartex" xmlns:cx1="http://schemas.microsoft.com/office/drawing/2015/9/8/chartex" xmlns:cx2="http://schemas.microsoft.com/office/drawing/2015/10/21/chartex" xmlns:cx3="http://schemas.microsoft.com/office/drawing/2016/5/9/chartex" xmlns:cx4="http://schemas.microsoft.com/office/drawing/2016/5/10/chartex" xmlns:cx5="http://schemas.microsoft.com/office/drawing/2016/5/11/chartex" xmlns:cx6="http://schemas.microsoft.com/office/drawing/2016/5/12/chartex" xmlns:cx7="http://schemas.microsoft.com/office/drawing/2016/5/13/chartex" xmlns:cx8="http://schemas.microsoft.com/office/drawing/2016/5/14/chartex" xmlns:mc="http://schemas.openxmlformats.org/markup-compatibility/2006" xmlns:aink="http://schemas.microsoft.com/office/drawing/2016/ink" xmlns:am3d="http://schemas.microsoft.com/office/drawing/2017/model3d" xmlns:o="urn:schemas-microsoft-com:office:office" xmlns:r="http://schemas.openxmlformats.org/officeDocument/2006/relationships" xmlns:m="http://schemas.openxmlformats.org/officeDocument/2006/math" xmlns:v="urn:schemas-microsoft-com:vml" xmlns:wp14="http://schemas.microsoft.com/office/word/2010/wordprocessingDrawing" xmlns:wp="http://schemas.openxmlformats.org/drawingml/2006/wordprocessingDrawing" xmlns:w10="urn:schemas-microsoft-com:office:word" xmlns:w="http://schemas.openxmlformats.org/wordprocessingml/2006/main" xmlns:w14="http://schemas.microsoft.com/office/word/2010/wordml" xmlns:w15="http://schemas.microsoft.com/office/word/2012/wordml" xmlns:w16cid="http://schemas.microsoft.com/office/word/2016/wordml/cid" xmlns:w16se="http://schemas.microsoft.com/office/word/2015/wordml/symex" xmlns:wpg="http://schemas.microsoft.com/office/word/2010/wordprocessingGroup" xmlns:wpi="http://schemas.microsoft.com/office/word/2010/wordprocessingInk" xmlns:wne="http://schemas.microsoft.com/office/word/2006/wordml" xmlns:wps="http://schemas.microsoft.com/office/word/2010/wordprocessingShape" mc:Ignorable="w14 w15 w16se w16cid wp14">
   <w:endnote w:type="separator" w:id="-1">
     <w:p>
       <w:r>
@@ -7824,7 +9345,7 @@
 </file>
 
 <file path=word/footer1.xml><?xml version="1.0" encoding="utf-8"?>
-<w:ftr xmlns:wpc="http://schemas.microsoft.com/office/word/2010/wordprocessingCanvas" xmlns:mc="http://schemas.openxmlformats.org/markup-compatibility/2006" xmlns:o="urn:schemas-microsoft-com:office:office" xmlns:r="http://schemas.openxmlformats.org/officeDocument/2006/relationships" xmlns:m="http://schemas.openxmlformats.org/officeDocument/2006/math" xmlns:v="urn:schemas-microsoft-com:vml" xmlns:wp14="http://schemas.microsoft.com/office/word/2010/wordprocessingDrawing" xmlns:wp="http://schemas.openxmlformats.org/drawingml/2006/wordprocessingDrawing" xmlns:w10="urn:schemas-microsoft-com:office:word" xmlns:w="http://schemas.openxmlformats.org/wordprocessingml/2006/main" xmlns:w14="http://schemas.microsoft.com/office/word/2010/wordml" xmlns:w15="http://schemas.microsoft.com/office/word/2012/wordml" xmlns:wpg="http://schemas.microsoft.com/office/word/2010/wordprocessingGroup" xmlns:wpi="http://schemas.microsoft.com/office/word/2010/wordprocessingInk" xmlns:wne="http://schemas.microsoft.com/office/word/2006/wordml" xmlns:wps="http://schemas.microsoft.com/office/word/2010/wordprocessingShape" mc:Ignorable="w14 w15 wp14">
+<w:ftr xmlns:wpc="http://schemas.microsoft.com/office/word/2010/wordprocessingCanvas" xmlns:cx="http://schemas.microsoft.com/office/drawing/2014/chartex" xmlns:cx1="http://schemas.microsoft.com/office/drawing/2015/9/8/chartex" xmlns:cx2="http://schemas.microsoft.com/office/drawing/2015/10/21/chartex" xmlns:cx3="http://schemas.microsoft.com/office/drawing/2016/5/9/chartex" xmlns:cx4="http://schemas.microsoft.com/office/drawing/2016/5/10/chartex" xmlns:cx5="http://schemas.microsoft.com/office/drawing/2016/5/11/chartex" xmlns:cx6="http://schemas.microsoft.com/office/drawing/2016/5/12/chartex" xmlns:cx7="http://schemas.microsoft.com/office/drawing/2016/5/13/chartex" xmlns:cx8="http://schemas.microsoft.com/office/drawing/2016/5/14/chartex" xmlns:mc="http://schemas.openxmlformats.org/markup-compatibility/2006" xmlns:aink="http://schemas.microsoft.com/office/drawing/2016/ink" xmlns:am3d="http://schemas.microsoft.com/office/drawing/2017/model3d" xmlns:o="urn:schemas-microsoft-com:office:office" xmlns:r="http://schemas.openxmlformats.org/officeDocument/2006/relationships" xmlns:m="http://schemas.openxmlformats.org/officeDocument/2006/math" xmlns:v="urn:schemas-microsoft-com:vml" xmlns:wp14="http://schemas.microsoft.com/office/word/2010/wordprocessingDrawing" xmlns:wp="http://schemas.openxmlformats.org/drawingml/2006/wordprocessingDrawing" xmlns:w10="urn:schemas-microsoft-com:office:word" xmlns:w="http://schemas.openxmlformats.org/wordprocessingml/2006/main" xmlns:w14="http://schemas.microsoft.com/office/word/2010/wordml" xmlns:w15="http://schemas.microsoft.com/office/word/2012/wordml" xmlns:w16cid="http://schemas.microsoft.com/office/word/2016/wordml/cid" xmlns:w16se="http://schemas.microsoft.com/office/word/2015/wordml/symex" xmlns:wpg="http://schemas.microsoft.com/office/word/2010/wordprocessingGroup" xmlns:wpi="http://schemas.microsoft.com/office/word/2010/wordprocessingInk" xmlns:wne="http://schemas.microsoft.com/office/word/2006/wordml" xmlns:wps="http://schemas.microsoft.com/office/word/2010/wordprocessingShape" mc:Ignorable="w14 w15 w16se w16cid wp14">
   <w:sdt>
     <w:sdtPr>
       <w:id w:val="-1916925817"/>
@@ -7892,7 +9413,7 @@
 </file>
 
 <file path=word/footnotes.xml><?xml version="1.0" encoding="utf-8"?>
-<w:footnotes xmlns:wpc="http://schemas.microsoft.com/office/word/2010/wordprocessingCanvas" xmlns:mc="http://schemas.openxmlformats.org/markup-compatibility/2006" xmlns:o="urn:schemas-microsoft-com:office:office" xmlns:r="http://schemas.openxmlformats.org/officeDocument/2006/relationships" xmlns:m="http://schemas.openxmlformats.org/officeDocument/2006/math" xmlns:v="urn:schemas-microsoft-com:vml" xmlns:wp14="http://schemas.microsoft.com/office/word/2010/wordprocessingDrawing" xmlns:wp="http://schemas.openxmlformats.org/drawingml/2006/wordprocessingDrawing" xmlns:w10="urn:schemas-microsoft-com:office:word" xmlns:w="http://schemas.openxmlformats.org/wordprocessingml/2006/main" xmlns:w14="http://schemas.microsoft.com/office/word/2010/wordml" xmlns:w15="http://schemas.microsoft.com/office/word/2012/wordml" xmlns:wpg="http://schemas.microsoft.com/office/word/2010/wordprocessingGroup" xmlns:wpi="http://schemas.microsoft.com/office/word/2010/wordprocessingInk" xmlns:wne="http://schemas.microsoft.com/office/word/2006/wordml" xmlns:wps="http://schemas.microsoft.com/office/word/2010/wordprocessingShape" mc:Ignorable="w14 w15 wp14">
+<w:footnotes xmlns:wpc="http://schemas.microsoft.com/office/word/2010/wordprocessingCanvas" xmlns:cx="http://schemas.microsoft.com/office/drawing/2014/chartex" xmlns:cx1="http://schemas.microsoft.com/office/drawing/2015/9/8/chartex" xmlns:cx2="http://schemas.microsoft.com/office/drawing/2015/10/21/chartex" xmlns:cx3="http://schemas.microsoft.com/office/drawing/2016/5/9/chartex" xmlns:cx4="http://schemas.microsoft.com/office/drawing/2016/5/10/chartex" xmlns:cx5="http://schemas.microsoft.com/office/drawing/2016/5/11/chartex" xmlns:cx6="http://schemas.microsoft.com/office/drawing/2016/5/12/chartex" xmlns:cx7="http://schemas.microsoft.com/office/drawing/2016/5/13/chartex" xmlns:cx8="http://schemas.microsoft.com/office/drawing/2016/5/14/chartex" xmlns:mc="http://schemas.openxmlformats.org/markup-compatibility/2006" xmlns:aink="http://schemas.microsoft.com/office/drawing/2016/ink" xmlns:am3d="http://schemas.microsoft.com/office/drawing/2017/model3d" xmlns:o="urn:schemas-microsoft-com:office:office" xmlns:r="http://schemas.openxmlformats.org/officeDocument/2006/relationships" xmlns:m="http://schemas.openxmlformats.org/officeDocument/2006/math" xmlns:v="urn:schemas-microsoft-com:vml" xmlns:wp14="http://schemas.microsoft.com/office/word/2010/wordprocessingDrawing" xmlns:wp="http://schemas.openxmlformats.org/drawingml/2006/wordprocessingDrawing" xmlns:w10="urn:schemas-microsoft-com:office:word" xmlns:w="http://schemas.openxmlformats.org/wordprocessingml/2006/main" xmlns:w14="http://schemas.microsoft.com/office/word/2010/wordml" xmlns:w15="http://schemas.microsoft.com/office/word/2012/wordml" xmlns:w16cid="http://schemas.microsoft.com/office/word/2016/wordml/cid" xmlns:w16se="http://schemas.microsoft.com/office/word/2015/wordml/symex" xmlns:wpg="http://schemas.microsoft.com/office/word/2010/wordprocessingGroup" xmlns:wpi="http://schemas.microsoft.com/office/word/2010/wordprocessingInk" xmlns:wne="http://schemas.microsoft.com/office/word/2006/wordml" xmlns:wps="http://schemas.microsoft.com/office/word/2010/wordprocessingShape" mc:Ignorable="w14 w15 w16se w16cid wp14">
   <w:footnote w:type="separator" w:id="-1">
     <w:p>
       <w:r>
@@ -7917,7 +9438,7 @@
 </file>
 
 <file path=word/header1.xml><?xml version="1.0" encoding="utf-8"?>
-<w:hdr xmlns:wpc="http://schemas.microsoft.com/office/word/2010/wordprocessingCanvas" xmlns:mc="http://schemas.openxmlformats.org/markup-compatibility/2006" xmlns:o="urn:schemas-microsoft-com:office:office" xmlns:r="http://schemas.openxmlformats.org/officeDocument/2006/relationships" xmlns:m="http://schemas.openxmlformats.org/officeDocument/2006/math" xmlns:v="urn:schemas-microsoft-com:vml" xmlns:wp14="http://schemas.microsoft.com/office/word/2010/wordprocessingDrawing" xmlns:wp="http://schemas.openxmlformats.org/drawingml/2006/wordprocessingDrawing" xmlns:w10="urn:schemas-microsoft-com:office:word" xmlns:w="http://schemas.openxmlformats.org/wordprocessingml/2006/main" xmlns:w14="http://schemas.microsoft.com/office/word/2010/wordml" xmlns:w15="http://schemas.microsoft.com/office/word/2012/wordml" xmlns:wpg="http://schemas.microsoft.com/office/word/2010/wordprocessingGroup" xmlns:wpi="http://schemas.microsoft.com/office/word/2010/wordprocessingInk" xmlns:wne="http://schemas.microsoft.com/office/word/2006/wordml" xmlns:wps="http://schemas.microsoft.com/office/word/2010/wordprocessingShape" mc:Ignorable="w14 w15 wp14">
+<w:hdr xmlns:wpc="http://schemas.microsoft.com/office/word/2010/wordprocessingCanvas" xmlns:cx="http://schemas.microsoft.com/office/drawing/2014/chartex" xmlns:cx1="http://schemas.microsoft.com/office/drawing/2015/9/8/chartex" xmlns:cx2="http://schemas.microsoft.com/office/drawing/2015/10/21/chartex" xmlns:cx3="http://schemas.microsoft.com/office/drawing/2016/5/9/chartex" xmlns:cx4="http://schemas.microsoft.com/office/drawing/2016/5/10/chartex" xmlns:cx5="http://schemas.microsoft.com/office/drawing/2016/5/11/chartex" xmlns:cx6="http://schemas.microsoft.com/office/drawing/2016/5/12/chartex" xmlns:cx7="http://schemas.microsoft.com/office/drawing/2016/5/13/chartex" xmlns:cx8="http://schemas.microsoft.com/office/drawing/2016/5/14/chartex" xmlns:mc="http://schemas.openxmlformats.org/markup-compatibility/2006" xmlns:aink="http://schemas.microsoft.com/office/drawing/2016/ink" xmlns:am3d="http://schemas.microsoft.com/office/drawing/2017/model3d" xmlns:o="urn:schemas-microsoft-com:office:office" xmlns:r="http://schemas.openxmlformats.org/officeDocument/2006/relationships" xmlns:m="http://schemas.openxmlformats.org/officeDocument/2006/math" xmlns:v="urn:schemas-microsoft-com:vml" xmlns:wp14="http://schemas.microsoft.com/office/word/2010/wordprocessingDrawing" xmlns:wp="http://schemas.openxmlformats.org/drawingml/2006/wordprocessingDrawing" xmlns:w10="urn:schemas-microsoft-com:office:word" xmlns:w="http://schemas.openxmlformats.org/wordprocessingml/2006/main" xmlns:w14="http://schemas.microsoft.com/office/word/2010/wordml" xmlns:w15="http://schemas.microsoft.com/office/word/2012/wordml" xmlns:w16cid="http://schemas.microsoft.com/office/word/2016/wordml/cid" xmlns:w16se="http://schemas.microsoft.com/office/word/2015/wordml/symex" xmlns:wpg="http://schemas.microsoft.com/office/word/2010/wordprocessingGroup" xmlns:wpi="http://schemas.microsoft.com/office/word/2010/wordprocessingInk" xmlns:wne="http://schemas.microsoft.com/office/word/2006/wordml" xmlns:wps="http://schemas.microsoft.com/office/word/2010/wordprocessingShape" mc:Ignorable="w14 w15 w16se w16cid wp14">
   <w:p>
     <w:pPr>
       <w:pStyle w:val="Header"/>
@@ -7927,7 +9448,7 @@
 </file>
 
 <file path=word/numbering.xml><?xml version="1.0" encoding="utf-8"?>
-<w:numbering xmlns:wpc="http://schemas.microsoft.com/office/word/2010/wordprocessingCanvas" xmlns:mc="http://schemas.openxmlformats.org/markup-compatibility/2006" xmlns:o="urn:schemas-microsoft-com:office:office" xmlns:r="http://schemas.openxmlformats.org/officeDocument/2006/relationships" xmlns:m="http://schemas.openxmlformats.org/officeDocument/2006/math" xmlns:v="urn:schemas-microsoft-com:vml" xmlns:wp14="http://schemas.microsoft.com/office/word/2010/wordprocessingDrawing" xmlns:wp="http://schemas.openxmlformats.org/drawingml/2006/wordprocessingDrawing" xmlns:w10="urn:schemas-microsoft-com:office:word" xmlns:w="http://schemas.openxmlformats.org/wordprocessingml/2006/main" xmlns:w14="http://schemas.microsoft.com/office/word/2010/wordml" xmlns:w15="http://schemas.microsoft.com/office/word/2012/wordml" xmlns:wpg="http://schemas.microsoft.com/office/word/2010/wordprocessingGroup" xmlns:wpi="http://schemas.microsoft.com/office/word/2010/wordprocessingInk" xmlns:wne="http://schemas.microsoft.com/office/word/2006/wordml" xmlns:wps="http://schemas.microsoft.com/office/word/2010/wordprocessingShape" mc:Ignorable="w14 w15 wp14">
+<w:numbering xmlns:wpc="http://schemas.microsoft.com/office/word/2010/wordprocessingCanvas" xmlns:cx="http://schemas.microsoft.com/office/drawing/2014/chartex" xmlns:cx1="http://schemas.microsoft.com/office/drawing/2015/9/8/chartex" xmlns:cx2="http://schemas.microsoft.com/office/drawing/2015/10/21/chartex" xmlns:cx3="http://schemas.microsoft.com/office/drawing/2016/5/9/chartex" xmlns:cx4="http://schemas.microsoft.com/office/drawing/2016/5/10/chartex" xmlns:cx5="http://schemas.microsoft.com/office/drawing/2016/5/11/chartex" xmlns:cx6="http://schemas.microsoft.com/office/drawing/2016/5/12/chartex" xmlns:cx7="http://schemas.microsoft.com/office/drawing/2016/5/13/chartex" xmlns:cx8="http://schemas.microsoft.com/office/drawing/2016/5/14/chartex" xmlns:mc="http://schemas.openxmlformats.org/markup-compatibility/2006" xmlns:aink="http://schemas.microsoft.com/office/drawing/2016/ink" xmlns:am3d="http://schemas.microsoft.com/office/drawing/2017/model3d" xmlns:o="urn:schemas-microsoft-com:office:office" xmlns:r="http://schemas.openxmlformats.org/officeDocument/2006/relationships" xmlns:m="http://schemas.openxmlformats.org/officeDocument/2006/math" xmlns:v="urn:schemas-microsoft-com:vml" xmlns:wp14="http://schemas.microsoft.com/office/word/2010/wordprocessingDrawing" xmlns:wp="http://schemas.openxmlformats.org/drawingml/2006/wordprocessingDrawing" xmlns:w10="urn:schemas-microsoft-com:office:word" xmlns:w="http://schemas.openxmlformats.org/wordprocessingml/2006/main" xmlns:w14="http://schemas.microsoft.com/office/word/2010/wordml" xmlns:w15="http://schemas.microsoft.com/office/word/2012/wordml" xmlns:w16cid="http://schemas.microsoft.com/office/word/2016/wordml/cid" xmlns:w16se="http://schemas.microsoft.com/office/word/2015/wordml/symex" xmlns:wpg="http://schemas.microsoft.com/office/word/2010/wordprocessingGroup" xmlns:wpi="http://schemas.microsoft.com/office/word/2010/wordprocessingInk" xmlns:wne="http://schemas.microsoft.com/office/word/2006/wordml" xmlns:wps="http://schemas.microsoft.com/office/word/2010/wordprocessingShape" mc:Ignorable="w14 w15 w16se w16cid wp14">
   <w:abstractNum w:abstractNumId="0" w15:restartNumberingAfterBreak="0">
     <w:nsid w:val="109B349D"/>
     <w:multiLevelType w:val="hybridMultilevel"/>
@@ -8048,7 +9569,7 @@
 </file>
 
 <file path=word/styles.xml><?xml version="1.0" encoding="utf-8"?>
-<w:styles xmlns:mc="http://schemas.openxmlformats.org/markup-compatibility/2006" xmlns:r="http://schemas.openxmlformats.org/officeDocument/2006/relationships" xmlns:w="http://schemas.openxmlformats.org/wordprocessingml/2006/main" xmlns:w14="http://schemas.microsoft.com/office/word/2010/wordml" xmlns:w15="http://schemas.microsoft.com/office/word/2012/wordml" mc:Ignorable="w14 w15">
+<w:styles xmlns:mc="http://schemas.openxmlformats.org/markup-compatibility/2006" xmlns:r="http://schemas.openxmlformats.org/officeDocument/2006/relationships" xmlns:w="http://schemas.openxmlformats.org/wordprocessingml/2006/main" xmlns:w14="http://schemas.microsoft.com/office/word/2010/wordml" xmlns:w15="http://schemas.microsoft.com/office/word/2012/wordml" xmlns:w16cid="http://schemas.microsoft.com/office/word/2016/wordml/cid" xmlns:w16se="http://schemas.microsoft.com/office/word/2015/wordml/symex" mc:Ignorable="w14 w15 w16se w16cid">
   <w:docDefaults>
     <w:rPrDefault>
       <w:rPr>
@@ -8068,7 +9589,7 @@
       </w:pPr>
     </w:pPrDefault>
   </w:docDefaults>
-  <w:latentStyles w:defLockedState="0" w:defUIPriority="99" w:defSemiHidden="0" w:defUnhideWhenUsed="0" w:defQFormat="0" w:count="371">
+  <w:latentStyles w:defLockedState="0" w:defUIPriority="99" w:defSemiHidden="0" w:defUnhideWhenUsed="0" w:defQFormat="0" w:count="375">
     <w:lsdException w:name="Normal" w:uiPriority="0" w:qFormat="1"/>
     <w:lsdException w:name="heading 1" w:uiPriority="9" w:qFormat="1"/>
     <w:lsdException w:name="heading 2" w:semiHidden="1" w:uiPriority="9" w:unhideWhenUsed="1" w:qFormat="1"/>
@@ -8440,6 +9961,10 @@
     <w:lsdException w:name="List Table 5 Dark Accent 6" w:uiPriority="50"/>
     <w:lsdException w:name="List Table 6 Colorful Accent 6" w:uiPriority="51"/>
     <w:lsdException w:name="List Table 7 Colorful Accent 6" w:uiPriority="52"/>
+    <w:lsdException w:name="Mention" w:semiHidden="1" w:unhideWhenUsed="1"/>
+    <w:lsdException w:name="Smart Hyperlink" w:semiHidden="1" w:unhideWhenUsed="1"/>
+    <w:lsdException w:name="Hashtag" w:semiHidden="1" w:unhideWhenUsed="1"/>
+    <w:lsdException w:name="Unresolved Mention" w:semiHidden="1" w:unhideWhenUsed="1"/>
   </w:latentStyles>
   <w:style w:type="paragraph" w:default="1" w:styleId="Normal">
     <w:name w:val="Normal"/>
@@ -8814,6 +10339,18 @@
       <w:szCs w:val="21"/>
     </w:rPr>
   </w:style>
+  <w:style w:type="character" w:styleId="UnresolvedMention">
+    <w:name w:val="Unresolved Mention"/>
+    <w:basedOn w:val="DefaultParagraphFont"/>
+    <w:uiPriority w:val="99"/>
+    <w:semiHidden/>
+    <w:unhideWhenUsed/>
+    <w:rsid w:val="00864E2E"/>
+    <w:rPr>
+      <w:color w:val="605E5C"/>
+      <w:shd w:val="clear" w:color="auto" w:fill="E1DFDD"/>
+    </w:rPr>
+  </w:style>
 </w:styles>
 </file>
 
@@ -9107,7 +10644,7 @@
 </file>
 
 <file path=customXml/itemProps1.xml><?xml version="1.0" encoding="utf-8"?>
-<ds:datastoreItem xmlns:ds="http://schemas.openxmlformats.org/officeDocument/2006/customXml" ds:itemID="{C949CF5D-130B-4DBD-A92B-840332557F16}">
+<ds:datastoreItem xmlns:ds="http://schemas.openxmlformats.org/officeDocument/2006/customXml" ds:itemID="{4CBAB766-2561-457A-A786-457E7F44BEC9}">
   <ds:schemaRefs>
     <ds:schemaRef ds:uri="http://schemas.openxmlformats.org/officeDocument/2006/bibliography"/>
   </ds:schemaRefs>

</xml_diff>

<commit_message>
Skyline: fix a typo in commandline documentation
</commit_message>
<xml_diff>
--- a/pwiz_tools/Skyline/Documentation/Skyline Command-Line Interface.docx
+++ b/pwiz_tools/Skyline/Documentation/Skyline Command-Line Interface.docx
@@ -1,6 +1,6 @@
 
 <file path=word/document.xml><?xml version="1.0" encoding="utf-8"?>
-<w:document xmlns:wpc="http://schemas.microsoft.com/office/word/2010/wordprocessingCanvas" xmlns:mc="http://schemas.openxmlformats.org/markup-compatibility/2006" xmlns:o="urn:schemas-microsoft-com:office:office" xmlns:r="http://schemas.openxmlformats.org/officeDocument/2006/relationships" xmlns:m="http://schemas.openxmlformats.org/officeDocument/2006/math" xmlns:v="urn:schemas-microsoft-com:vml" xmlns:wp14="http://schemas.microsoft.com/office/word/2010/wordprocessingDrawing" xmlns:wp="http://schemas.openxmlformats.org/drawingml/2006/wordprocessingDrawing" xmlns:w10="urn:schemas-microsoft-com:office:word" xmlns:w="http://schemas.openxmlformats.org/wordprocessingml/2006/main" xmlns:w14="http://schemas.microsoft.com/office/word/2010/wordml" xmlns:w15="http://schemas.microsoft.com/office/word/2012/wordml" xmlns:wpg="http://schemas.microsoft.com/office/word/2010/wordprocessingGroup" xmlns:wpi="http://schemas.microsoft.com/office/word/2010/wordprocessingInk" xmlns:wne="http://schemas.microsoft.com/office/word/2006/wordml" xmlns:wps="http://schemas.microsoft.com/office/word/2010/wordprocessingShape" mc:Ignorable="w14 w15 wp14">
+<w:document xmlns:wpc="http://schemas.microsoft.com/office/word/2010/wordprocessingCanvas" xmlns:mc="http://schemas.openxmlformats.org/markup-compatibility/2006" xmlns:o="urn:schemas-microsoft-com:office:office" xmlns:r="http://schemas.openxmlformats.org/officeDocument/2006/relationships" xmlns:m="http://schemas.openxmlformats.org/officeDocument/2006/math" xmlns:v="urn:schemas-microsoft-com:vml" xmlns:wp14="http://schemas.microsoft.com/office/word/2010/wordprocessingDrawing" xmlns:wp="http://schemas.openxmlformats.org/drawingml/2006/wordprocessingDrawing" xmlns:w10="urn:schemas-microsoft-com:office:word" xmlns:w="http://schemas.openxmlformats.org/wordprocessingml/2006/main" xmlns:w14="http://schemas.microsoft.com/office/word/2010/wordml" xmlns:wpg="http://schemas.microsoft.com/office/word/2010/wordprocessingGroup" xmlns:wpi="http://schemas.microsoft.com/office/word/2010/wordprocessingInk" xmlns:wne="http://schemas.microsoft.com/office/word/2006/wordml" xmlns:wps="http://schemas.microsoft.com/office/word/2010/wordprocessingShape" mc:Ignorable="w14 wp14">
   <w:body>
     <w:p>
       <w:pPr>
@@ -182,12 +182,20 @@
         <w:t xml:space="preserve"> can open a Skyline document, import a newly acquired data file, and export a report or new method.</w:t>
       </w:r>
       <w:r>
-        <w:t xml:space="preserve"> You can also run large-scale chromatogram extraction and peak picking for proteomewide DIA and DDA experiments faster and consuming less memory than using the full graphic user interface.</w:t>
+        <w:t xml:space="preserve"> You can also run large-scale chromatogram extraction and peak picking for </w:t>
+      </w:r>
+      <w:proofErr w:type="spellStart"/>
+      <w:r>
+        <w:t>proteomewide</w:t>
+      </w:r>
+      <w:proofErr w:type="spellEnd"/>
+      <w:r>
+        <w:t xml:space="preserve"> DIA and DDA experiments faster and consuming less memory than using the full graphic user interface.</w:t>
       </w:r>
       <w:r>
         <w:t xml:space="preserve"> (See Webinar 14: </w:t>
       </w:r>
-      <w:hyperlink r:id="rId8" w:history="1">
+      <w:hyperlink r:id="rId9" w:history="1">
         <w:r>
           <w:rPr>
             <w:rStyle w:val="Hyperlink"/>
@@ -275,10 +283,18 @@
               <w:rPr>
                 <w:rFonts w:ascii="Calibri" w:hAnsi="Calibri"/>
               </w:rPr>
-              <w:t>path/to/file.sky</w:t>
+              <w:t>path/to/</w:t>
+            </w:r>
+            <w:proofErr w:type="spellStart"/>
+            <w:r>
+              <w:rPr>
+                <w:rFonts w:ascii="Calibri" w:hAnsi="Calibri"/>
+              </w:rPr>
+              <w:t>file.sky</w:t>
             </w:r>
             <w:bookmarkEnd w:id="10"/>
             <w:bookmarkEnd w:id="11"/>
+            <w:proofErr w:type="spellEnd"/>
           </w:p>
         </w:tc>
         <w:tc>
@@ -410,8 +426,16 @@
               <w:rPr>
                 <w:rFonts w:ascii="Calibri" w:hAnsi="Calibri"/>
               </w:rPr>
-              <w:t>--out=path/to/file.sky</w:t>
-            </w:r>
+              <w:t>--out=path/to/</w:t>
+            </w:r>
+            <w:proofErr w:type="spellStart"/>
+            <w:r>
+              <w:rPr>
+                <w:rFonts w:ascii="Calibri" w:hAnsi="Calibri"/>
+              </w:rPr>
+              <w:t>file.sky</w:t>
+            </w:r>
+            <w:proofErr w:type="spellEnd"/>
           </w:p>
         </w:tc>
         <w:tc>
@@ -727,7 +751,21 @@
               <w:rPr>
                 <w:rFonts w:ascii="Calibri" w:hAnsi="Calibri"/>
               </w:rPr>
-              <w:t>--dir=path/to/folder</w:t>
+              <w:t>--</w:t>
+            </w:r>
+            <w:proofErr w:type="spellStart"/>
+            <w:r>
+              <w:rPr>
+                <w:rFonts w:ascii="Calibri" w:hAnsi="Calibri"/>
+              </w:rPr>
+              <w:t>dir</w:t>
+            </w:r>
+            <w:proofErr w:type="spellEnd"/>
+            <w:r>
+              <w:rPr>
+                <w:rFonts w:ascii="Calibri" w:hAnsi="Calibri"/>
+              </w:rPr>
+              <w:t>=path/to/folder</w:t>
             </w:r>
           </w:p>
         </w:tc>
@@ -857,8 +895,16 @@
               <w:rPr>
                 <w:rFonts w:ascii="Calibri" w:hAnsi="Calibri"/>
               </w:rPr>
-              <w:t>--memstamp</w:t>
-            </w:r>
+              <w:t>--</w:t>
+            </w:r>
+            <w:proofErr w:type="spellStart"/>
+            <w:r>
+              <w:rPr>
+                <w:rFonts w:ascii="Calibri" w:hAnsi="Calibri"/>
+              </w:rPr>
+              <w:t>memstamp</w:t>
+            </w:r>
+            <w:proofErr w:type="spellEnd"/>
           </w:p>
         </w:tc>
         <w:tc>
@@ -1141,7 +1187,35 @@
               <w:rPr>
                 <w:rFonts w:ascii="Calibri" w:hAnsi="Calibri"/>
               </w:rPr>
-              <w:t>--import-optimizing=&lt;ce | dp&gt;</w:t>
+              <w:t>--import-optimizing=&lt;</w:t>
+            </w:r>
+            <w:proofErr w:type="spellStart"/>
+            <w:r>
+              <w:rPr>
+                <w:rFonts w:ascii="Calibri" w:hAnsi="Calibri"/>
+              </w:rPr>
+              <w:t>ce</w:t>
+            </w:r>
+            <w:proofErr w:type="spellEnd"/>
+            <w:r>
+              <w:rPr>
+                <w:rFonts w:ascii="Calibri" w:hAnsi="Calibri"/>
+              </w:rPr>
+              <w:t xml:space="preserve"> | </w:t>
+            </w:r>
+            <w:proofErr w:type="spellStart"/>
+            <w:r>
+              <w:rPr>
+                <w:rFonts w:ascii="Calibri" w:hAnsi="Calibri"/>
+              </w:rPr>
+              <w:t>dp</w:t>
+            </w:r>
+            <w:proofErr w:type="spellEnd"/>
+            <w:r>
+              <w:rPr>
+                <w:rFonts w:ascii="Calibri" w:hAnsi="Calibri"/>
+              </w:rPr>
+              <w:t>&gt;</w:t>
             </w:r>
           </w:p>
         </w:tc>
@@ -1172,7 +1246,21 @@
               <w:rPr>
                 <w:rFonts w:ascii="Calibri" w:hAnsi="Calibri"/>
               </w:rPr>
-              <w:t>Indicates the data being imported contains extra transitions for detecting optimal collision energy or declustering potential.</w:t>
+              <w:t xml:space="preserve">Indicates the data being imported contains extra transitions for detecting optimal collision energy or </w:t>
+            </w:r>
+            <w:proofErr w:type="spellStart"/>
+            <w:r>
+              <w:rPr>
+                <w:rFonts w:ascii="Calibri" w:hAnsi="Calibri"/>
+              </w:rPr>
+              <w:t>declustering</w:t>
+            </w:r>
+            <w:proofErr w:type="spellEnd"/>
+            <w:r>
+              <w:rPr>
+                <w:rFonts w:ascii="Calibri" w:hAnsi="Calibri"/>
+              </w:rPr>
+              <w:t xml:space="preserve"> potential.</w:t>
             </w:r>
           </w:p>
         </w:tc>
@@ -1464,7 +1552,21 @@
               <w:rPr>
                 <w:rFonts w:ascii="Calibri" w:hAnsi="Calibri"/>
               </w:rPr>
-              <w:t>--import-naming-pattern=reg-ex</w:t>
+              <w:t>--import-naming-pattern=</w:t>
+            </w:r>
+            <w:proofErr w:type="spellStart"/>
+            <w:r>
+              <w:rPr>
+                <w:rFonts w:ascii="Calibri" w:hAnsi="Calibri"/>
+              </w:rPr>
+              <w:t>reg</w:t>
+            </w:r>
+            <w:proofErr w:type="spellEnd"/>
+            <w:r>
+              <w:rPr>
+                <w:rFonts w:ascii="Calibri" w:hAnsi="Calibri"/>
+              </w:rPr>
+              <w:t>-ex</w:t>
             </w:r>
           </w:p>
         </w:tc>
@@ -1495,7 +1597,21 @@
               <w:rPr>
                 <w:rFonts w:ascii="Calibri" w:hAnsi="Calibri"/>
               </w:rPr>
-              <w:t>A regular expression from which the first group will be used to name replicates in an --import-all operation (e.g. [^_]_(.*) for everything after the first underscore</w:t>
+              <w:t>A regular expression from which the first group will be used to name replicates in an --import-all operation (e.g. [^_</w:t>
+            </w:r>
+            <w:proofErr w:type="gramStart"/>
+            <w:r>
+              <w:rPr>
+                <w:rFonts w:ascii="Calibri" w:hAnsi="Calibri"/>
+              </w:rPr>
+              <w:t>]_</w:t>
+            </w:r>
+            <w:proofErr w:type="gramEnd"/>
+            <w:r>
+              <w:rPr>
+                <w:rFonts w:ascii="Calibri" w:hAnsi="Calibri"/>
+              </w:rPr>
+              <w:t>(.*) for everything after the first underscore</w:t>
             </w:r>
             <w:r>
               <w:rPr>
@@ -1696,7 +1812,35 @@
               <w:rPr>
                 <w:rFonts w:ascii="Calibri" w:hAnsi="Calibri"/>
               </w:rPr>
-              <w:t>Import results files to individual .skyd files without joining them to the main document .skyd file. This is useful for distributed processing, as on HPC cluster.</w:t>
+              <w:t>Import results files to individual .</w:t>
+            </w:r>
+            <w:proofErr w:type="spellStart"/>
+            <w:r>
+              <w:rPr>
+                <w:rFonts w:ascii="Calibri" w:hAnsi="Calibri"/>
+              </w:rPr>
+              <w:t>skyd</w:t>
+            </w:r>
+            <w:proofErr w:type="spellEnd"/>
+            <w:r>
+              <w:rPr>
+                <w:rFonts w:ascii="Calibri" w:hAnsi="Calibri"/>
+              </w:rPr>
+              <w:t xml:space="preserve"> files without joining them to the main document .</w:t>
+            </w:r>
+            <w:proofErr w:type="spellStart"/>
+            <w:r>
+              <w:rPr>
+                <w:rFonts w:ascii="Calibri" w:hAnsi="Calibri"/>
+              </w:rPr>
+              <w:t>skyd</w:t>
+            </w:r>
+            <w:proofErr w:type="spellEnd"/>
+            <w:r>
+              <w:rPr>
+                <w:rFonts w:ascii="Calibri" w:hAnsi="Calibri"/>
+              </w:rPr>
+              <w:t xml:space="preserve"> file. This is useful for distributed processing, as on HPC cluster.</w:t>
             </w:r>
           </w:p>
         </w:tc>
@@ -1728,7 +1872,21 @@
               <w:rPr>
                 <w:rFonts w:ascii="Calibri" w:hAnsi="Calibri"/>
               </w:rPr>
-              <w:t>--import-process-count=&lt;num&gt;</w:t>
+              <w:t>--import-process-count=&lt;</w:t>
+            </w:r>
+            <w:proofErr w:type="spellStart"/>
+            <w:r>
+              <w:rPr>
+                <w:rFonts w:ascii="Calibri" w:hAnsi="Calibri"/>
+              </w:rPr>
+              <w:t>num</w:t>
+            </w:r>
+            <w:proofErr w:type="spellEnd"/>
+            <w:r>
+              <w:rPr>
+                <w:rFonts w:ascii="Calibri" w:hAnsi="Calibri"/>
+              </w:rPr>
+              <w:t>&gt;</w:t>
             </w:r>
           </w:p>
         </w:tc>
@@ -1759,7 +1917,21 @@
               <w:rPr>
                 <w:rFonts w:ascii="Calibri" w:hAnsi="Calibri"/>
               </w:rPr>
-              <w:t>A number of sub-processes will be run for single-file import, after which the results from each single file will be joined by the main process. This can produce 10x performance gains on24-core NUMA servers and 3-4x even on i7 processors, under the right conditions. Be sure to test with your system.</w:t>
+              <w:t>A number of sub-processes will be run for single-file import, after which the results from each single file will be joined by the main process. This can produce 10x performance gains on24-core NUMA servers and 3-4</w:t>
+            </w:r>
+            <w:proofErr w:type="gramStart"/>
+            <w:r>
+              <w:rPr>
+                <w:rFonts w:ascii="Calibri" w:hAnsi="Calibri"/>
+              </w:rPr>
+              <w:t>x</w:t>
+            </w:r>
+            <w:proofErr w:type="gramEnd"/>
+            <w:r>
+              <w:rPr>
+                <w:rFonts w:ascii="Calibri" w:hAnsi="Calibri"/>
+              </w:rPr>
+              <w:t xml:space="preserve"> even on i7 processors, under the right conditions. Be sure to test with your system.</w:t>
             </w:r>
           </w:p>
         </w:tc>
@@ -1791,7 +1963,21 @@
               <w:rPr>
                 <w:rFonts w:ascii="Calibri" w:hAnsi="Calibri"/>
               </w:rPr>
-              <w:t>--import-threads=&lt;num&gt;</w:t>
+              <w:t>--import-threads=&lt;</w:t>
+            </w:r>
+            <w:proofErr w:type="spellStart"/>
+            <w:r>
+              <w:rPr>
+                <w:rFonts w:ascii="Calibri" w:hAnsi="Calibri"/>
+              </w:rPr>
+              <w:t>num</w:t>
+            </w:r>
+            <w:proofErr w:type="spellEnd"/>
+            <w:r>
+              <w:rPr>
+                <w:rFonts w:ascii="Calibri" w:hAnsi="Calibri"/>
+              </w:rPr>
+              <w:t>&gt;</w:t>
             </w:r>
           </w:p>
         </w:tc>
@@ -1866,7 +2052,21 @@
               <w:rPr>
                 <w:rFonts w:ascii="Calibri" w:hAnsi="Calibri"/>
               </w:rPr>
-              <w:t>--import-lockmass-positive</w:t>
+              <w:t>--import-</w:t>
+            </w:r>
+            <w:proofErr w:type="spellStart"/>
+            <w:r>
+              <w:rPr>
+                <w:rFonts w:ascii="Calibri" w:hAnsi="Calibri"/>
+              </w:rPr>
+              <w:t>lockmass</w:t>
+            </w:r>
+            <w:proofErr w:type="spellEnd"/>
+            <w:r>
+              <w:rPr>
+                <w:rFonts w:ascii="Calibri" w:hAnsi="Calibri"/>
+              </w:rPr>
+              <w:t>-positive</w:t>
             </w:r>
           </w:p>
         </w:tc>
@@ -1897,7 +2097,21 @@
               <w:rPr>
                 <w:rFonts w:ascii="Calibri" w:hAnsi="Calibri"/>
               </w:rPr>
-              <w:t xml:space="preserve">Waters lockmass correction </w:t>
+              <w:t xml:space="preserve">Waters </w:t>
+            </w:r>
+            <w:proofErr w:type="spellStart"/>
+            <w:r>
+              <w:rPr>
+                <w:rFonts w:ascii="Calibri" w:hAnsi="Calibri"/>
+              </w:rPr>
+              <w:t>lockmass</w:t>
+            </w:r>
+            <w:proofErr w:type="spellEnd"/>
+            <w:r>
+              <w:rPr>
+                <w:rFonts w:ascii="Calibri" w:hAnsi="Calibri"/>
+              </w:rPr>
+              <w:t xml:space="preserve"> correction </w:t>
             </w:r>
             <w:r>
               <w:rPr>
@@ -1942,7 +2156,21 @@
               <w:rPr>
                 <w:rFonts w:ascii="Calibri" w:hAnsi="Calibri"/>
               </w:rPr>
-              <w:t>--import-lockmass-negative</w:t>
+              <w:t>--import-</w:t>
+            </w:r>
+            <w:proofErr w:type="spellStart"/>
+            <w:r>
+              <w:rPr>
+                <w:rFonts w:ascii="Calibri" w:hAnsi="Calibri"/>
+              </w:rPr>
+              <w:t>lockmass</w:t>
+            </w:r>
+            <w:proofErr w:type="spellEnd"/>
+            <w:r>
+              <w:rPr>
+                <w:rFonts w:ascii="Calibri" w:hAnsi="Calibri"/>
+              </w:rPr>
+              <w:t>-negative</w:t>
             </w:r>
           </w:p>
         </w:tc>
@@ -1973,7 +2201,21 @@
               <w:rPr>
                 <w:rFonts w:ascii="Calibri" w:hAnsi="Calibri"/>
               </w:rPr>
-              <w:t xml:space="preserve">Waters lockmass correction </w:t>
+              <w:t xml:space="preserve">Waters </w:t>
+            </w:r>
+            <w:proofErr w:type="spellStart"/>
+            <w:r>
+              <w:rPr>
+                <w:rFonts w:ascii="Calibri" w:hAnsi="Calibri"/>
+              </w:rPr>
+              <w:t>lockmass</w:t>
+            </w:r>
+            <w:proofErr w:type="spellEnd"/>
+            <w:r>
+              <w:rPr>
+                <w:rFonts w:ascii="Calibri" w:hAnsi="Calibri"/>
+              </w:rPr>
+              <w:t xml:space="preserve"> correction </w:t>
             </w:r>
             <w:r>
               <w:rPr>
@@ -2020,11 +2262,19 @@
               </w:rPr>
               <w:t>--import-</w:t>
             </w:r>
-            <w:r>
-              <w:rPr>
-                <w:rFonts w:ascii="Calibri" w:hAnsi="Calibri"/>
-              </w:rPr>
-              <w:t>lockmass-tolerance</w:t>
+            <w:proofErr w:type="spellStart"/>
+            <w:r>
+              <w:rPr>
+                <w:rFonts w:ascii="Calibri" w:hAnsi="Calibri"/>
+              </w:rPr>
+              <w:t>lockmass</w:t>
+            </w:r>
+            <w:proofErr w:type="spellEnd"/>
+            <w:r>
+              <w:rPr>
+                <w:rFonts w:ascii="Calibri" w:hAnsi="Calibri"/>
+              </w:rPr>
+              <w:t>-tolerance</w:t>
             </w:r>
           </w:p>
         </w:tc>
@@ -2055,7 +2305,21 @@
               <w:rPr>
                 <w:rFonts w:ascii="Calibri" w:hAnsi="Calibri"/>
               </w:rPr>
-              <w:t xml:space="preserve">Waters lockmass correction tolerance (Da). </w:t>
+              <w:t xml:space="preserve">Waters </w:t>
+            </w:r>
+            <w:proofErr w:type="spellStart"/>
+            <w:r>
+              <w:rPr>
+                <w:rFonts w:ascii="Calibri" w:hAnsi="Calibri"/>
+              </w:rPr>
+              <w:t>lockmass</w:t>
+            </w:r>
+            <w:proofErr w:type="spellEnd"/>
+            <w:r>
+              <w:rPr>
+                <w:rFonts w:ascii="Calibri" w:hAnsi="Calibri"/>
+              </w:rPr>
+              <w:t xml:space="preserve"> correction tolerance (Da). </w:t>
             </w:r>
           </w:p>
         </w:tc>
@@ -2255,7 +2519,21 @@
               <w:rPr>
                 <w:rFonts w:ascii="Calibri" w:hAnsi="Calibri"/>
               </w:rPr>
-              <w:t>This option will cause a new model to be created, using the mProphet algorithm with all available scores for the results found in the document. (requires --reintegrate-model-name)</w:t>
+              <w:t xml:space="preserve">This option will cause a new model to be created, using the </w:t>
+            </w:r>
+            <w:proofErr w:type="spellStart"/>
+            <w:r>
+              <w:rPr>
+                <w:rFonts w:ascii="Calibri" w:hAnsi="Calibri"/>
+              </w:rPr>
+              <w:t>mProphet</w:t>
+            </w:r>
+            <w:proofErr w:type="spellEnd"/>
+            <w:r>
+              <w:rPr>
+                <w:rFonts w:ascii="Calibri" w:hAnsi="Calibri"/>
+              </w:rPr>
+              <w:t xml:space="preserve"> algorithm with all available scores for the results found in the document. (requires --reintegrate-model-name)</w:t>
             </w:r>
             <w:bookmarkEnd w:id="37"/>
             <w:bookmarkEnd w:id="38"/>
@@ -2530,12 +2808,14 @@
                 <w:rFonts w:asciiTheme="minorHAnsi" w:hAnsiTheme="minorHAnsi"/>
               </w:rPr>
             </w:pPr>
+            <w:proofErr w:type="spellStart"/>
             <w:r>
               <w:rPr>
                 <w:rFonts w:asciiTheme="minorHAnsi" w:hAnsiTheme="minorHAnsi"/>
               </w:rPr>
               <w:t>remove|merge_names|merge_indices|add</w:t>
             </w:r>
+            <w:proofErr w:type="spellEnd"/>
           </w:p>
         </w:tc>
         <w:tc>
@@ -2648,7 +2928,21 @@
               <w:rPr>
                 <w:rFonts w:asciiTheme="minorHAnsi" w:hAnsiTheme="minorHAnsi"/>
               </w:rPr>
-              <w:t>--import-fasta=path/to/file</w:t>
+              <w:t>--import-</w:t>
+            </w:r>
+            <w:proofErr w:type="spellStart"/>
+            <w:r>
+              <w:rPr>
+                <w:rFonts w:asciiTheme="minorHAnsi" w:hAnsiTheme="minorHAnsi"/>
+              </w:rPr>
+              <w:t>fasta</w:t>
+            </w:r>
+            <w:proofErr w:type="spellEnd"/>
+            <w:r>
+              <w:rPr>
+                <w:rFonts w:asciiTheme="minorHAnsi" w:hAnsiTheme="minorHAnsi"/>
+              </w:rPr>
+              <w:t>=path/to/file</w:t>
             </w:r>
           </w:p>
         </w:tc>
@@ -2789,7 +3083,21 @@
               <w:rPr>
                 <w:rFonts w:asciiTheme="minorHAnsi" w:hAnsiTheme="minorHAnsi"/>
               </w:rPr>
-              <w:t xml:space="preserve"> Use –import-fasta argument to add matched peptides as targets.</w:t>
+              <w:t xml:space="preserve"> Use –import-</w:t>
+            </w:r>
+            <w:proofErr w:type="spellStart"/>
+            <w:r>
+              <w:rPr>
+                <w:rFonts w:asciiTheme="minorHAnsi" w:hAnsiTheme="minorHAnsi"/>
+              </w:rPr>
+              <w:t>fasta</w:t>
+            </w:r>
+            <w:proofErr w:type="spellEnd"/>
+            <w:r>
+              <w:rPr>
+                <w:rFonts w:asciiTheme="minorHAnsi" w:hAnsiTheme="minorHAnsi"/>
+              </w:rPr>
+              <w:t xml:space="preserve"> argument to add matched peptides as targets.</w:t>
             </w:r>
           </w:p>
         </w:tc>
@@ -2879,7 +3187,21 @@
                 <w:rFonts w:asciiTheme="minorHAnsi" w:hAnsiTheme="minorHAnsi"/>
               </w:rPr>
               <w:lastRenderedPageBreak/>
-              <w:t>--import-search-add-mods</w:t>
+              <w:t>--import-search-</w:t>
+            </w:r>
+            <w:proofErr w:type="spellStart"/>
+            <w:r>
+              <w:rPr>
+                <w:rFonts w:asciiTheme="minorHAnsi" w:hAnsiTheme="minorHAnsi"/>
+              </w:rPr>
+              <w:t>add</w:t>
+            </w:r>
+            <w:proofErr w:type="spellEnd"/>
+            <w:r>
+              <w:rPr>
+                <w:rFonts w:asciiTheme="minorHAnsi" w:hAnsiTheme="minorHAnsi"/>
+              </w:rPr>
+              <w:t>-mods</w:t>
             </w:r>
           </w:p>
         </w:tc>
@@ -3037,7 +3359,35 @@
               <w:rPr>
                 <w:rFonts w:asciiTheme="minorHAnsi" w:hAnsiTheme="minorHAnsi"/>
               </w:rPr>
-              <w:t>Import an assay library transition list with columns for iRT and relative product ion abundance to create an iRT calculator and spectral library for enhanced peak picking.</w:t>
+              <w:t xml:space="preserve">Import an assay library transition list with columns for </w:t>
+            </w:r>
+            <w:proofErr w:type="spellStart"/>
+            <w:r>
+              <w:rPr>
+                <w:rFonts w:asciiTheme="minorHAnsi" w:hAnsiTheme="minorHAnsi"/>
+              </w:rPr>
+              <w:t>iRT</w:t>
+            </w:r>
+            <w:proofErr w:type="spellEnd"/>
+            <w:r>
+              <w:rPr>
+                <w:rFonts w:asciiTheme="minorHAnsi" w:hAnsiTheme="minorHAnsi"/>
+              </w:rPr>
+              <w:t xml:space="preserve"> and relative product ion abundance to create an </w:t>
+            </w:r>
+            <w:proofErr w:type="spellStart"/>
+            <w:r>
+              <w:rPr>
+                <w:rFonts w:asciiTheme="minorHAnsi" w:hAnsiTheme="minorHAnsi"/>
+              </w:rPr>
+              <w:t>iRT</w:t>
+            </w:r>
+            <w:proofErr w:type="spellEnd"/>
+            <w:r>
+              <w:rPr>
+                <w:rFonts w:asciiTheme="minorHAnsi" w:hAnsiTheme="minorHAnsi"/>
+              </w:rPr>
+              <w:t xml:space="preserve"> calculator and spectral library for enhanced peak picking.</w:t>
             </w:r>
           </w:p>
         </w:tc>
@@ -3107,7 +3457,21 @@
               <w:rPr>
                 <w:rFonts w:asciiTheme="minorHAnsi" w:hAnsiTheme="minorHAnsi"/>
               </w:rPr>
-              <w:t>--irt-standards-group-name=&lt;name&gt;</w:t>
+              <w:t>--</w:t>
+            </w:r>
+            <w:proofErr w:type="spellStart"/>
+            <w:r>
+              <w:rPr>
+                <w:rFonts w:asciiTheme="minorHAnsi" w:hAnsiTheme="minorHAnsi"/>
+              </w:rPr>
+              <w:t>irt</w:t>
+            </w:r>
+            <w:proofErr w:type="spellEnd"/>
+            <w:r>
+              <w:rPr>
+                <w:rFonts w:asciiTheme="minorHAnsi" w:hAnsiTheme="minorHAnsi"/>
+              </w:rPr>
+              <w:t>-standards-group-name=&lt;name&gt;</w:t>
             </w:r>
           </w:p>
         </w:tc>
@@ -3125,7 +3489,21 @@
               <w:rPr>
                 <w:rFonts w:asciiTheme="minorHAnsi" w:hAnsiTheme="minorHAnsi"/>
               </w:rPr>
-              <w:t>The name of a protein or peptide list containing the iRT standards within an imported assay library. (optional)</w:t>
+              <w:t xml:space="preserve">The name of a protein or peptide list containing the </w:t>
+            </w:r>
+            <w:proofErr w:type="spellStart"/>
+            <w:r>
+              <w:rPr>
+                <w:rFonts w:asciiTheme="minorHAnsi" w:hAnsiTheme="minorHAnsi"/>
+              </w:rPr>
+              <w:t>iRT</w:t>
+            </w:r>
+            <w:proofErr w:type="spellEnd"/>
+            <w:r>
+              <w:rPr>
+                <w:rFonts w:asciiTheme="minorHAnsi" w:hAnsiTheme="minorHAnsi"/>
+              </w:rPr>
+              <w:t xml:space="preserve"> standards within an imported assay library. (optional)</w:t>
             </w:r>
           </w:p>
         </w:tc>
@@ -3145,7 +3523,21 @@
               <w:rPr>
                 <w:rFonts w:asciiTheme="minorHAnsi" w:hAnsiTheme="minorHAnsi"/>
               </w:rPr>
-              <w:t>--irt-standards-file=path/to/file</w:t>
+              <w:t>--</w:t>
+            </w:r>
+            <w:proofErr w:type="spellStart"/>
+            <w:r>
+              <w:rPr>
+                <w:rFonts w:asciiTheme="minorHAnsi" w:hAnsiTheme="minorHAnsi"/>
+              </w:rPr>
+              <w:t>irt</w:t>
+            </w:r>
+            <w:proofErr w:type="spellEnd"/>
+            <w:r>
+              <w:rPr>
+                <w:rFonts w:asciiTheme="minorHAnsi" w:hAnsiTheme="minorHAnsi"/>
+              </w:rPr>
+              <w:t>-standards-file=path/to/file</w:t>
             </w:r>
           </w:p>
         </w:tc>
@@ -3163,7 +3555,21 @@
               <w:rPr>
                 <w:rFonts w:asciiTheme="minorHAnsi" w:hAnsiTheme="minorHAnsi"/>
               </w:rPr>
-              <w:t>The path to a separate assay library containing the iRT standards to be applied to an imported assay library. (optional)</w:t>
+              <w:t xml:space="preserve">The path to a separate assay library containing the </w:t>
+            </w:r>
+            <w:proofErr w:type="spellStart"/>
+            <w:r>
+              <w:rPr>
+                <w:rFonts w:asciiTheme="minorHAnsi" w:hAnsiTheme="minorHAnsi"/>
+              </w:rPr>
+              <w:t>iRT</w:t>
+            </w:r>
+            <w:proofErr w:type="spellEnd"/>
+            <w:r>
+              <w:rPr>
+                <w:rFonts w:asciiTheme="minorHAnsi" w:hAnsiTheme="minorHAnsi"/>
+              </w:rPr>
+              <w:t xml:space="preserve"> standards to be applied to an imported assay library. (optional)</w:t>
             </w:r>
           </w:p>
         </w:tc>
@@ -3183,7 +3589,21 @@
               <w:rPr>
                 <w:rFonts w:asciiTheme="minorHAnsi" w:hAnsiTheme="minorHAnsi"/>
               </w:rPr>
-              <w:t>--irt-database-path=path/to/file</w:t>
+              <w:t>--</w:t>
+            </w:r>
+            <w:proofErr w:type="spellStart"/>
+            <w:r>
+              <w:rPr>
+                <w:rFonts w:asciiTheme="minorHAnsi" w:hAnsiTheme="minorHAnsi"/>
+              </w:rPr>
+              <w:t>irt</w:t>
+            </w:r>
+            <w:proofErr w:type="spellEnd"/>
+            <w:r>
+              <w:rPr>
+                <w:rFonts w:asciiTheme="minorHAnsi" w:hAnsiTheme="minorHAnsi"/>
+              </w:rPr>
+              <w:t>-database-path=path/to/file</w:t>
             </w:r>
           </w:p>
         </w:tc>
@@ -3201,8 +3621,100 @@
               <w:rPr>
                 <w:rFonts w:asciiTheme="minorHAnsi" w:hAnsiTheme="minorHAnsi"/>
               </w:rPr>
-              <w:t>The path to an existing iRT calculator (.irtdb file) to be used with an imported assay library. Or, if –irt-standards-group-name or –irt-standards-file are used, then this is the output path for the created .irtdb file. (optional) The default iRT calculator path is path/to/document.irtdb</w:t>
-            </w:r>
+              <w:t xml:space="preserve">The path to an existing </w:t>
+            </w:r>
+            <w:proofErr w:type="spellStart"/>
+            <w:r>
+              <w:rPr>
+                <w:rFonts w:asciiTheme="minorHAnsi" w:hAnsiTheme="minorHAnsi"/>
+              </w:rPr>
+              <w:t>iRT</w:t>
+            </w:r>
+            <w:proofErr w:type="spellEnd"/>
+            <w:r>
+              <w:rPr>
+                <w:rFonts w:asciiTheme="minorHAnsi" w:hAnsiTheme="minorHAnsi"/>
+              </w:rPr>
+              <w:t xml:space="preserve"> calculator (.</w:t>
+            </w:r>
+            <w:proofErr w:type="spellStart"/>
+            <w:r>
+              <w:rPr>
+                <w:rFonts w:asciiTheme="minorHAnsi" w:hAnsiTheme="minorHAnsi"/>
+              </w:rPr>
+              <w:t>irtdb</w:t>
+            </w:r>
+            <w:proofErr w:type="spellEnd"/>
+            <w:r>
+              <w:rPr>
+                <w:rFonts w:asciiTheme="minorHAnsi" w:hAnsiTheme="minorHAnsi"/>
+              </w:rPr>
+              <w:t xml:space="preserve"> file) to be used with an imported assay library. Or, if –</w:t>
+            </w:r>
+            <w:proofErr w:type="spellStart"/>
+            <w:r>
+              <w:rPr>
+                <w:rFonts w:asciiTheme="minorHAnsi" w:hAnsiTheme="minorHAnsi"/>
+              </w:rPr>
+              <w:t>irt</w:t>
+            </w:r>
+            <w:proofErr w:type="spellEnd"/>
+            <w:r>
+              <w:rPr>
+                <w:rFonts w:asciiTheme="minorHAnsi" w:hAnsiTheme="minorHAnsi"/>
+              </w:rPr>
+              <w:t>-standards-group-name or –</w:t>
+            </w:r>
+            <w:proofErr w:type="spellStart"/>
+            <w:r>
+              <w:rPr>
+                <w:rFonts w:asciiTheme="minorHAnsi" w:hAnsiTheme="minorHAnsi"/>
+              </w:rPr>
+              <w:t>irt</w:t>
+            </w:r>
+            <w:proofErr w:type="spellEnd"/>
+            <w:r>
+              <w:rPr>
+                <w:rFonts w:asciiTheme="minorHAnsi" w:hAnsiTheme="minorHAnsi"/>
+              </w:rPr>
+              <w:t>-standards-file are used, then this is the output path for the created .</w:t>
+            </w:r>
+            <w:proofErr w:type="spellStart"/>
+            <w:r>
+              <w:rPr>
+                <w:rFonts w:asciiTheme="minorHAnsi" w:hAnsiTheme="minorHAnsi"/>
+              </w:rPr>
+              <w:t>irtdb</w:t>
+            </w:r>
+            <w:proofErr w:type="spellEnd"/>
+            <w:r>
+              <w:rPr>
+                <w:rFonts w:asciiTheme="minorHAnsi" w:hAnsiTheme="minorHAnsi"/>
+              </w:rPr>
+              <w:t xml:space="preserve"> file. (optional) The default </w:t>
+            </w:r>
+            <w:proofErr w:type="spellStart"/>
+            <w:r>
+              <w:rPr>
+                <w:rFonts w:asciiTheme="minorHAnsi" w:hAnsiTheme="minorHAnsi"/>
+              </w:rPr>
+              <w:t>iRT</w:t>
+            </w:r>
+            <w:proofErr w:type="spellEnd"/>
+            <w:r>
+              <w:rPr>
+                <w:rFonts w:asciiTheme="minorHAnsi" w:hAnsiTheme="minorHAnsi"/>
+              </w:rPr>
+              <w:t xml:space="preserve"> calculator path is path/to/</w:t>
+            </w:r>
+            <w:proofErr w:type="spellStart"/>
+            <w:r>
+              <w:rPr>
+                <w:rFonts w:asciiTheme="minorHAnsi" w:hAnsiTheme="minorHAnsi"/>
+              </w:rPr>
+              <w:t>document.irtdb</w:t>
+            </w:r>
+            <w:proofErr w:type="spellEnd"/>
           </w:p>
         </w:tc>
       </w:tr>
@@ -3221,7 +3733,35 @@
               <w:rPr>
                 <w:rFonts w:asciiTheme="minorHAnsi" w:hAnsiTheme="minorHAnsi"/>
               </w:rPr>
-              <w:t>--irt-calc-name=&lt;name&gt;</w:t>
+              <w:t>--</w:t>
+            </w:r>
+            <w:proofErr w:type="spellStart"/>
+            <w:r>
+              <w:rPr>
+                <w:rFonts w:asciiTheme="minorHAnsi" w:hAnsiTheme="minorHAnsi"/>
+              </w:rPr>
+              <w:t>irt</w:t>
+            </w:r>
+            <w:proofErr w:type="spellEnd"/>
+            <w:r>
+              <w:rPr>
+                <w:rFonts w:asciiTheme="minorHAnsi" w:hAnsiTheme="minorHAnsi"/>
+              </w:rPr>
+              <w:t>-</w:t>
+            </w:r>
+            <w:proofErr w:type="spellStart"/>
+            <w:r>
+              <w:rPr>
+                <w:rFonts w:asciiTheme="minorHAnsi" w:hAnsiTheme="minorHAnsi"/>
+              </w:rPr>
+              <w:t>calc</w:t>
+            </w:r>
+            <w:proofErr w:type="spellEnd"/>
+            <w:r>
+              <w:rPr>
+                <w:rFonts w:asciiTheme="minorHAnsi" w:hAnsiTheme="minorHAnsi"/>
+              </w:rPr>
+              <w:t>-name=&lt;name&gt;</w:t>
             </w:r>
           </w:p>
         </w:tc>
@@ -3239,7 +3779,21 @@
               <w:rPr>
                 <w:rFonts w:asciiTheme="minorHAnsi" w:hAnsiTheme="minorHAnsi"/>
               </w:rPr>
-              <w:t>The name for the iRT calculator created during assay library import. (optional) The default name is the document base name.</w:t>
+              <w:t xml:space="preserve">The name for the </w:t>
+            </w:r>
+            <w:proofErr w:type="spellStart"/>
+            <w:r>
+              <w:rPr>
+                <w:rFonts w:asciiTheme="minorHAnsi" w:hAnsiTheme="minorHAnsi"/>
+              </w:rPr>
+              <w:t>iRT</w:t>
+            </w:r>
+            <w:proofErr w:type="spellEnd"/>
+            <w:r>
+              <w:rPr>
+                <w:rFonts w:asciiTheme="minorHAnsi" w:hAnsiTheme="minorHAnsi"/>
+              </w:rPr>
+              <w:t xml:space="preserve"> calculator created during assay library import. (optional) The default name is the document base name.</w:t>
             </w:r>
           </w:p>
         </w:tc>
@@ -3378,7 +3932,21 @@
               <w:rPr>
                 <w:rFonts w:asciiTheme="minorHAnsi" w:hAnsiTheme="minorHAnsi"/>
               </w:rPr>
-              <w:t>--decoys-add[=reverse|shuffle]</w:t>
+              <w:t>--decoys-add[=</w:t>
+            </w:r>
+            <w:proofErr w:type="spellStart"/>
+            <w:r>
+              <w:rPr>
+                <w:rFonts w:asciiTheme="minorHAnsi" w:hAnsiTheme="minorHAnsi"/>
+              </w:rPr>
+              <w:t>reverse|shuffle</w:t>
+            </w:r>
+            <w:proofErr w:type="spellEnd"/>
+            <w:r>
+              <w:rPr>
+                <w:rFonts w:asciiTheme="minorHAnsi" w:hAnsiTheme="minorHAnsi"/>
+              </w:rPr>
+              <w:t>]</w:t>
             </w:r>
           </w:p>
         </w:tc>
@@ -3396,7 +3964,21 @@
               <w:rPr>
                 <w:rFonts w:asciiTheme="minorHAnsi" w:hAnsiTheme="minorHAnsi"/>
               </w:rPr>
-              <w:t xml:space="preserve">Add decoys to a template document for reintegrate model generation with mProphet. (decoy </w:t>
+              <w:t xml:space="preserve">Add decoys to a template document for reintegrate model generation with </w:t>
+            </w:r>
+            <w:proofErr w:type="spellStart"/>
+            <w:r>
+              <w:rPr>
+                <w:rFonts w:asciiTheme="minorHAnsi" w:hAnsiTheme="minorHAnsi"/>
+              </w:rPr>
+              <w:t>mProphet</w:t>
+            </w:r>
+            <w:proofErr w:type="spellEnd"/>
+            <w:r>
+              <w:rPr>
+                <w:rFonts w:asciiTheme="minorHAnsi" w:hAnsiTheme="minorHAnsi"/>
+              </w:rPr>
+              <w:t xml:space="preserve">. (decoy </w:t>
             </w:r>
             <w:r>
               <w:rPr>
@@ -3679,8 +4261,16 @@
               <w:rPr>
                 <w:rFonts w:ascii="Calibri" w:hAnsi="Calibri"/>
               </w:rPr>
-              <w:t>--report-add=path/to/file.skyr</w:t>
-            </w:r>
+              <w:t>--report-add=path/to/</w:t>
+            </w:r>
+            <w:proofErr w:type="spellStart"/>
+            <w:r>
+              <w:rPr>
+                <w:rFonts w:ascii="Calibri" w:hAnsi="Calibri"/>
+              </w:rPr>
+              <w:t>file.skyr</w:t>
+            </w:r>
+            <w:proofErr w:type="spellEnd"/>
           </w:p>
         </w:tc>
         <w:tc>
@@ -3709,7 +4299,21 @@
               <w:rPr>
                 <w:rFonts w:ascii="Calibri" w:hAnsi="Calibri"/>
               </w:rPr>
-              <w:t>Optionally add report templates from a shared .skyr file to the Skyline instance for the duration of this call</w:t>
+              <w:t>Optionally add report templates from a shared .</w:t>
+            </w:r>
+            <w:proofErr w:type="spellStart"/>
+            <w:r>
+              <w:rPr>
+                <w:rFonts w:ascii="Calibri" w:hAnsi="Calibri"/>
+              </w:rPr>
+              <w:t>skyr</w:t>
+            </w:r>
+            <w:proofErr w:type="spellEnd"/>
+            <w:r>
+              <w:rPr>
+                <w:rFonts w:ascii="Calibri" w:hAnsi="Calibri"/>
+              </w:rPr>
+              <w:t xml:space="preserve"> file to the Skyline instance for the duration of this call</w:t>
             </w:r>
             <w:r>
               <w:rPr>
@@ -3991,7 +4595,14 @@
               <w:rPr>
                 <w:rFonts w:ascii="Calibri" w:hAnsi="Calibri"/>
               </w:rPr>
-              <w:t>--chromatogram-file=path/to/file.</w:t>
+              <w:t>--chromatogram-file=path/to/</w:t>
+            </w:r>
+            <w:proofErr w:type="spellStart"/>
+            <w:r>
+              <w:rPr>
+                <w:rFonts w:ascii="Calibri" w:hAnsi="Calibri"/>
+              </w:rPr>
+              <w:t>file.</w:t>
             </w:r>
             <w:r>
               <w:rPr>
@@ -3999,6 +4610,7 @@
               </w:rPr>
               <w:t>tsv</w:t>
             </w:r>
+            <w:proofErr w:type="spellEnd"/>
           </w:p>
           <w:p>
             <w:pPr>
@@ -4033,13 +4645,27 @@
               <w:rPr>
                 <w:rFonts w:ascii="Calibri" w:hAnsi="Calibri"/>
               </w:rPr>
-              <w:t>The path to</w:t>
-            </w:r>
-            <w:r>
-              <w:rPr>
-                <w:rFonts w:ascii="Calibri" w:hAnsi="Calibri"/>
-              </w:rPr>
-              <w:t xml:space="preserve"> the tab delimited file where to </w:t>
+              <w:t xml:space="preserve">The </w:t>
+            </w:r>
+            <w:proofErr w:type="gramStart"/>
+            <w:r>
+              <w:rPr>
+                <w:rFonts w:ascii="Calibri" w:hAnsi="Calibri"/>
+              </w:rPr>
+              <w:t>path to</w:t>
+            </w:r>
+            <w:r>
+              <w:rPr>
+                <w:rFonts w:ascii="Calibri" w:hAnsi="Calibri"/>
+              </w:rPr>
+              <w:t xml:space="preserve"> the tab delimited file</w:t>
+            </w:r>
+            <w:proofErr w:type="gramEnd"/>
+            <w:r>
+              <w:rPr>
+                <w:rFonts w:ascii="Calibri" w:hAnsi="Calibri"/>
+              </w:rPr>
+              <w:t xml:space="preserve"> where to </w:t>
             </w:r>
             <w:r>
               <w:rPr>
@@ -4401,7 +5027,35 @@
               <w:rPr>
                 <w:rFonts w:ascii="Calibri" w:hAnsi="Calibri"/>
               </w:rPr>
-              <w:t>--exp-isolationlist-instrument=</w:t>
+              <w:t>--</w:t>
+            </w:r>
+            <w:proofErr w:type="spellStart"/>
+            <w:r>
+              <w:rPr>
+                <w:rFonts w:ascii="Calibri" w:hAnsi="Calibri"/>
+              </w:rPr>
+              <w:t>exp</w:t>
+            </w:r>
+            <w:proofErr w:type="spellEnd"/>
+            <w:r>
+              <w:rPr>
+                <w:rFonts w:ascii="Calibri" w:hAnsi="Calibri"/>
+              </w:rPr>
+              <w:t>-</w:t>
+            </w:r>
+            <w:proofErr w:type="spellStart"/>
+            <w:r>
+              <w:rPr>
+                <w:rFonts w:ascii="Calibri" w:hAnsi="Calibri"/>
+              </w:rPr>
+              <w:t>isolationlist</w:t>
+            </w:r>
+            <w:proofErr w:type="spellEnd"/>
+            <w:r>
+              <w:rPr>
+                <w:rFonts w:ascii="Calibri" w:hAnsi="Calibri"/>
+              </w:rPr>
+              <w:t>-instrument=</w:t>
             </w:r>
             <w:r>
               <w:rPr>
@@ -4445,11 +5099,89 @@
               </w:rPr>
               <w:t xml:space="preserve">SCIEX QTOF | </w:t>
             </w:r>
-            <w:r>
-              <w:rPr>
-                <w:rFonts w:ascii="Calibri" w:hAnsi="Calibri"/>
-              </w:rPr>
-              <w:t>Thermo Q Exactive | Thermo Fusion | Waters Synapt (trap) | Waters Synapt (transfer) | Waters Xevo QTOF&gt;</w:t>
+            <w:proofErr w:type="spellStart"/>
+            <w:r>
+              <w:rPr>
+                <w:rFonts w:ascii="Calibri" w:hAnsi="Calibri"/>
+              </w:rPr>
+              <w:t>Thermo</w:t>
+            </w:r>
+            <w:proofErr w:type="spellEnd"/>
+            <w:r>
+              <w:rPr>
+                <w:rFonts w:ascii="Calibri" w:hAnsi="Calibri"/>
+              </w:rPr>
+              <w:t xml:space="preserve"> Q </w:t>
+            </w:r>
+            <w:proofErr w:type="spellStart"/>
+            <w:r>
+              <w:rPr>
+                <w:rFonts w:ascii="Calibri" w:hAnsi="Calibri"/>
+              </w:rPr>
+              <w:t>Exactive</w:t>
+            </w:r>
+            <w:proofErr w:type="spellEnd"/>
+            <w:r>
+              <w:rPr>
+                <w:rFonts w:ascii="Calibri" w:hAnsi="Calibri"/>
+              </w:rPr>
+              <w:t xml:space="preserve"> | </w:t>
+            </w:r>
+            <w:proofErr w:type="spellStart"/>
+            <w:r>
+              <w:rPr>
+                <w:rFonts w:ascii="Calibri" w:hAnsi="Calibri"/>
+              </w:rPr>
+              <w:t>Thermo</w:t>
+            </w:r>
+            <w:proofErr w:type="spellEnd"/>
+            <w:r>
+              <w:rPr>
+                <w:rFonts w:ascii="Calibri" w:hAnsi="Calibri"/>
+              </w:rPr>
+              <w:t xml:space="preserve"> Fusion | Waters </w:t>
+            </w:r>
+            <w:proofErr w:type="spellStart"/>
+            <w:r>
+              <w:rPr>
+                <w:rFonts w:ascii="Calibri" w:hAnsi="Calibri"/>
+              </w:rPr>
+              <w:t>Synapt</w:t>
+            </w:r>
+            <w:proofErr w:type="spellEnd"/>
+            <w:r>
+              <w:rPr>
+                <w:rFonts w:ascii="Calibri" w:hAnsi="Calibri"/>
+              </w:rPr>
+              <w:t xml:space="preserve"> (trap) | Waters </w:t>
+            </w:r>
+            <w:proofErr w:type="spellStart"/>
+            <w:r>
+              <w:rPr>
+                <w:rFonts w:ascii="Calibri" w:hAnsi="Calibri"/>
+              </w:rPr>
+              <w:t>Synapt</w:t>
+            </w:r>
+            <w:proofErr w:type="spellEnd"/>
+            <w:r>
+              <w:rPr>
+                <w:rFonts w:ascii="Calibri" w:hAnsi="Calibri"/>
+              </w:rPr>
+              <w:t xml:space="preserve"> (transfer) | Waters </w:t>
+            </w:r>
+            <w:proofErr w:type="spellStart"/>
+            <w:r>
+              <w:rPr>
+                <w:rFonts w:ascii="Calibri" w:hAnsi="Calibri"/>
+              </w:rPr>
+              <w:t>Xevo</w:t>
+            </w:r>
+            <w:proofErr w:type="spellEnd"/>
+            <w:r>
+              <w:rPr>
+                <w:rFonts w:ascii="Calibri" w:hAnsi="Calibri"/>
+              </w:rPr>
+              <w:t xml:space="preserve"> QTOF&gt;</w:t>
             </w:r>
           </w:p>
         </w:tc>
@@ -4480,7 +5212,49 @@
               <w:rPr>
                 <w:rFonts w:ascii="Calibri" w:hAnsi="Calibri"/>
               </w:rPr>
-              <w:t xml:space="preserve">Export an isolation list. This option is required for exporting an isolation list and has no default. This option cannot be used with –exp-translist-instrument or –exp-method-instrument, because you cannot export an </w:t>
+              <w:t>Export an isolation list. This option is required for exporting an isolation list and has no default. This option cannot be used with –</w:t>
+            </w:r>
+            <w:proofErr w:type="spellStart"/>
+            <w:r>
+              <w:rPr>
+                <w:rFonts w:ascii="Calibri" w:hAnsi="Calibri"/>
+              </w:rPr>
+              <w:t>exp</w:t>
+            </w:r>
+            <w:proofErr w:type="spellEnd"/>
+            <w:r>
+              <w:rPr>
+                <w:rFonts w:ascii="Calibri" w:hAnsi="Calibri"/>
+              </w:rPr>
+              <w:t>-</w:t>
+            </w:r>
+            <w:proofErr w:type="spellStart"/>
+            <w:r>
+              <w:rPr>
+                <w:rFonts w:ascii="Calibri" w:hAnsi="Calibri"/>
+              </w:rPr>
+              <w:t>translist</w:t>
+            </w:r>
+            <w:proofErr w:type="spellEnd"/>
+            <w:r>
+              <w:rPr>
+                <w:rFonts w:ascii="Calibri" w:hAnsi="Calibri"/>
+              </w:rPr>
+              <w:t>-instrument or –</w:t>
+            </w:r>
+            <w:proofErr w:type="spellStart"/>
+            <w:r>
+              <w:rPr>
+                <w:rFonts w:ascii="Calibri" w:hAnsi="Calibri"/>
+              </w:rPr>
+              <w:t>exp</w:t>
+            </w:r>
+            <w:proofErr w:type="spellEnd"/>
+            <w:r>
+              <w:rPr>
+                <w:rFonts w:ascii="Calibri" w:hAnsi="Calibri"/>
+              </w:rPr>
+              <w:t xml:space="preserve">-method-instrument, because you cannot export an </w:t>
             </w:r>
             <w:r>
               <w:rPr>
@@ -4521,7 +5295,35 @@
                 <w:rFonts w:ascii="Calibri" w:hAnsi="Calibri"/>
               </w:rPr>
               <w:lastRenderedPageBreak/>
-              <w:t xml:space="preserve">--exp-translist-instrument=&lt;Agilent | </w:t>
+              <w:t>--</w:t>
+            </w:r>
+            <w:proofErr w:type="spellStart"/>
+            <w:r>
+              <w:rPr>
+                <w:rFonts w:ascii="Calibri" w:hAnsi="Calibri"/>
+              </w:rPr>
+              <w:t>exp</w:t>
+            </w:r>
+            <w:proofErr w:type="spellEnd"/>
+            <w:r>
+              <w:rPr>
+                <w:rFonts w:ascii="Calibri" w:hAnsi="Calibri"/>
+              </w:rPr>
+              <w:t>-</w:t>
+            </w:r>
+            <w:proofErr w:type="spellStart"/>
+            <w:r>
+              <w:rPr>
+                <w:rFonts w:ascii="Calibri" w:hAnsi="Calibri"/>
+              </w:rPr>
+              <w:t>translist</w:t>
+            </w:r>
+            <w:proofErr w:type="spellEnd"/>
+            <w:r>
+              <w:rPr>
+                <w:rFonts w:ascii="Calibri" w:hAnsi="Calibri"/>
+              </w:rPr>
+              <w:t xml:space="preserve">-instrument=&lt;Agilent | </w:t>
             </w:r>
             <w:r>
               <w:rPr>
@@ -4545,25 +5347,77 @@
               <w:rPr>
                 <w:rFonts w:ascii="Calibri" w:hAnsi="Calibri"/>
               </w:rPr>
-              <w:t xml:space="preserve"> Thermo | </w:t>
-            </w:r>
-            <w:r>
-              <w:rPr>
-                <w:rFonts w:ascii="Calibri" w:hAnsi="Calibri"/>
-              </w:rPr>
-              <w:t>Thermo Quantiva</w:t>
-            </w:r>
+              <w:t xml:space="preserve"> </w:t>
+            </w:r>
+            <w:proofErr w:type="spellStart"/>
+            <w:r>
+              <w:rPr>
+                <w:rFonts w:ascii="Calibri" w:hAnsi="Calibri"/>
+              </w:rPr>
+              <w:t>Thermo</w:t>
+            </w:r>
+            <w:proofErr w:type="spellEnd"/>
             <w:r>
               <w:rPr>
                 <w:rFonts w:ascii="Calibri" w:hAnsi="Calibri"/>
               </w:rPr>
               <w:t xml:space="preserve"> | </w:t>
             </w:r>
-            <w:r>
-              <w:rPr>
-                <w:rFonts w:ascii="Calibri" w:hAnsi="Calibri"/>
-              </w:rPr>
-              <w:t xml:space="preserve">Thermo Altis | </w:t>
+            <w:proofErr w:type="spellStart"/>
+            <w:r>
+              <w:rPr>
+                <w:rFonts w:ascii="Calibri" w:hAnsi="Calibri"/>
+              </w:rPr>
+              <w:t>Thermo</w:t>
+            </w:r>
+            <w:proofErr w:type="spellEnd"/>
+            <w:r>
+              <w:rPr>
+                <w:rFonts w:ascii="Calibri" w:hAnsi="Calibri"/>
+              </w:rPr>
+              <w:t xml:space="preserve"> </w:t>
+            </w:r>
+            <w:proofErr w:type="spellStart"/>
+            <w:r>
+              <w:rPr>
+                <w:rFonts w:ascii="Calibri" w:hAnsi="Calibri"/>
+              </w:rPr>
+              <w:t>Quantiva</w:t>
+            </w:r>
+            <w:proofErr w:type="spellEnd"/>
+            <w:r>
+              <w:rPr>
+                <w:rFonts w:ascii="Calibri" w:hAnsi="Calibri"/>
+              </w:rPr>
+              <w:t xml:space="preserve"> | </w:t>
+            </w:r>
+            <w:proofErr w:type="spellStart"/>
+            <w:r>
+              <w:rPr>
+                <w:rFonts w:ascii="Calibri" w:hAnsi="Calibri"/>
+              </w:rPr>
+              <w:t>Thermo</w:t>
+            </w:r>
+            <w:proofErr w:type="spellEnd"/>
+            <w:r>
+              <w:rPr>
+                <w:rFonts w:ascii="Calibri" w:hAnsi="Calibri"/>
+              </w:rPr>
+              <w:t xml:space="preserve"> </w:t>
+            </w:r>
+            <w:proofErr w:type="spellStart"/>
+            <w:r>
+              <w:rPr>
+                <w:rFonts w:ascii="Calibri" w:hAnsi="Calibri"/>
+              </w:rPr>
+              <w:t>Altis</w:t>
+            </w:r>
+            <w:proofErr w:type="spellEnd"/>
+            <w:r>
+              <w:rPr>
+                <w:rFonts w:ascii="Calibri" w:hAnsi="Calibri"/>
+              </w:rPr>
+              <w:t xml:space="preserve"> | </w:t>
             </w:r>
             <w:r>
               <w:rPr>
@@ -4612,13 +5466,41 @@
               <w:rPr>
                 <w:rFonts w:ascii="Calibri" w:hAnsi="Calibri"/>
               </w:rPr>
-              <w:t xml:space="preserve">–exp-isolation-list or </w:t>
-            </w:r>
-            <w:r>
-              <w:rPr>
-                <w:rFonts w:ascii="Calibri" w:hAnsi="Calibri"/>
-              </w:rPr>
-              <w:t>--exp-method-instrument</w:t>
+              <w:t>–</w:t>
+            </w:r>
+            <w:proofErr w:type="spellStart"/>
+            <w:r>
+              <w:rPr>
+                <w:rFonts w:ascii="Calibri" w:hAnsi="Calibri"/>
+              </w:rPr>
+              <w:t>exp</w:t>
+            </w:r>
+            <w:proofErr w:type="spellEnd"/>
+            <w:r>
+              <w:rPr>
+                <w:rFonts w:ascii="Calibri" w:hAnsi="Calibri"/>
+              </w:rPr>
+              <w:t xml:space="preserve">-isolation-list or </w:t>
+            </w:r>
+            <w:r>
+              <w:rPr>
+                <w:rFonts w:ascii="Calibri" w:hAnsi="Calibri"/>
+              </w:rPr>
+              <w:t>--</w:t>
+            </w:r>
+            <w:proofErr w:type="spellStart"/>
+            <w:r>
+              <w:rPr>
+                <w:rFonts w:ascii="Calibri" w:hAnsi="Calibri"/>
+              </w:rPr>
+              <w:t>exp</w:t>
+            </w:r>
+            <w:proofErr w:type="spellEnd"/>
+            <w:r>
+              <w:rPr>
+                <w:rFonts w:ascii="Calibri" w:hAnsi="Calibri"/>
+              </w:rPr>
+              <w:t>-method-instrument</w:t>
             </w:r>
             <w:r>
               <w:rPr>
@@ -4726,7 +5608,21 @@
               <w:rPr>
                 <w:rFonts w:ascii="Calibri" w:hAnsi="Calibri"/>
               </w:rPr>
-              <w:t>--exp-method-instrument=&lt;</w:t>
+              <w:t>--</w:t>
+            </w:r>
+            <w:proofErr w:type="spellStart"/>
+            <w:r>
+              <w:rPr>
+                <w:rFonts w:ascii="Calibri" w:hAnsi="Calibri"/>
+              </w:rPr>
+              <w:t>exp</w:t>
+            </w:r>
+            <w:proofErr w:type="spellEnd"/>
+            <w:r>
+              <w:rPr>
+                <w:rFonts w:ascii="Calibri" w:hAnsi="Calibri"/>
+              </w:rPr>
+              <w:t>-method-instrument=&lt;</w:t>
             </w:r>
             <w:r>
               <w:rPr>
@@ -4776,23 +5672,95 @@
               </w:rPr>
               <w:t xml:space="preserve">Shimadzu | </w:t>
             </w:r>
-            <w:r>
-              <w:rPr>
-                <w:rFonts w:ascii="Calibri" w:hAnsi="Calibri"/>
-              </w:rPr>
-              <w:t xml:space="preserve">Thermo TSQ | Thermo LTQ | </w:t>
-            </w:r>
-            <w:r>
-              <w:rPr>
-                <w:rFonts w:ascii="Calibri" w:hAnsi="Calibri"/>
-              </w:rPr>
-              <w:t xml:space="preserve">Thermo Quantiva | Thermo Fusion | </w:t>
-            </w:r>
-            <w:r>
-              <w:rPr>
-                <w:rFonts w:ascii="Calibri" w:hAnsi="Calibri"/>
-              </w:rPr>
-              <w:t xml:space="preserve">Waters Xevo </w:t>
+            <w:proofErr w:type="spellStart"/>
+            <w:r>
+              <w:rPr>
+                <w:rFonts w:ascii="Calibri" w:hAnsi="Calibri"/>
+              </w:rPr>
+              <w:t>Thermo</w:t>
+            </w:r>
+            <w:proofErr w:type="spellEnd"/>
+            <w:r>
+              <w:rPr>
+                <w:rFonts w:ascii="Calibri" w:hAnsi="Calibri"/>
+              </w:rPr>
+              <w:t xml:space="preserve"> TSQ | </w:t>
+            </w:r>
+            <w:proofErr w:type="spellStart"/>
+            <w:r>
+              <w:rPr>
+                <w:rFonts w:ascii="Calibri" w:hAnsi="Calibri"/>
+              </w:rPr>
+              <w:t>Thermo</w:t>
+            </w:r>
+            <w:proofErr w:type="spellEnd"/>
+            <w:r>
+              <w:rPr>
+                <w:rFonts w:ascii="Calibri" w:hAnsi="Calibri"/>
+              </w:rPr>
+              <w:t xml:space="preserve"> LTQ | </w:t>
+            </w:r>
+            <w:proofErr w:type="spellStart"/>
+            <w:r>
+              <w:rPr>
+                <w:rFonts w:ascii="Calibri" w:hAnsi="Calibri"/>
+              </w:rPr>
+              <w:t>Thermo</w:t>
+            </w:r>
+            <w:proofErr w:type="spellEnd"/>
+            <w:r>
+              <w:rPr>
+                <w:rFonts w:ascii="Calibri" w:hAnsi="Calibri"/>
+              </w:rPr>
+              <w:t xml:space="preserve"> </w:t>
+            </w:r>
+            <w:proofErr w:type="spellStart"/>
+            <w:r>
+              <w:rPr>
+                <w:rFonts w:ascii="Calibri" w:hAnsi="Calibri"/>
+              </w:rPr>
+              <w:t>Quantiva</w:t>
+            </w:r>
+            <w:proofErr w:type="spellEnd"/>
+            <w:r>
+              <w:rPr>
+                <w:rFonts w:ascii="Calibri" w:hAnsi="Calibri"/>
+              </w:rPr>
+              <w:t xml:space="preserve"> | </w:t>
+            </w:r>
+            <w:proofErr w:type="spellStart"/>
+            <w:r>
+              <w:rPr>
+                <w:rFonts w:ascii="Calibri" w:hAnsi="Calibri"/>
+              </w:rPr>
+              <w:t>Thermo</w:t>
+            </w:r>
+            <w:proofErr w:type="spellEnd"/>
+            <w:r>
+              <w:rPr>
+                <w:rFonts w:ascii="Calibri" w:hAnsi="Calibri"/>
+              </w:rPr>
+              <w:t xml:space="preserve"> Fusion | </w:t>
+            </w:r>
+            <w:r>
+              <w:rPr>
+                <w:rFonts w:ascii="Calibri" w:hAnsi="Calibri"/>
+              </w:rPr>
+              <w:t xml:space="preserve">Waters </w:t>
+            </w:r>
+            <w:proofErr w:type="spellStart"/>
+            <w:r>
+              <w:rPr>
+                <w:rFonts w:ascii="Calibri" w:hAnsi="Calibri"/>
+              </w:rPr>
+              <w:t>Xevo</w:t>
+            </w:r>
+            <w:proofErr w:type="spellEnd"/>
+            <w:r>
+              <w:rPr>
+                <w:rFonts w:ascii="Calibri" w:hAnsi="Calibri"/>
+              </w:rPr>
+              <w:t xml:space="preserve"> </w:t>
             </w:r>
             <w:r>
               <w:rPr>
@@ -4847,13 +5815,69 @@
               <w:rPr>
                 <w:rFonts w:ascii="Calibri" w:hAnsi="Calibri"/>
               </w:rPr>
-              <w:t xml:space="preserve">–exp-isolationlist-instrument or </w:t>
-            </w:r>
-            <w:r>
-              <w:rPr>
-                <w:rFonts w:ascii="Calibri" w:hAnsi="Calibri"/>
-              </w:rPr>
-              <w:t>--exp-translist-instrument,</w:t>
+              <w:t>–</w:t>
+            </w:r>
+            <w:proofErr w:type="spellStart"/>
+            <w:r>
+              <w:rPr>
+                <w:rFonts w:ascii="Calibri" w:hAnsi="Calibri"/>
+              </w:rPr>
+              <w:t>exp</w:t>
+            </w:r>
+            <w:proofErr w:type="spellEnd"/>
+            <w:r>
+              <w:rPr>
+                <w:rFonts w:ascii="Calibri" w:hAnsi="Calibri"/>
+              </w:rPr>
+              <w:t>-</w:t>
+            </w:r>
+            <w:proofErr w:type="spellStart"/>
+            <w:r>
+              <w:rPr>
+                <w:rFonts w:ascii="Calibri" w:hAnsi="Calibri"/>
+              </w:rPr>
+              <w:t>isolationlist</w:t>
+            </w:r>
+            <w:proofErr w:type="spellEnd"/>
+            <w:r>
+              <w:rPr>
+                <w:rFonts w:ascii="Calibri" w:hAnsi="Calibri"/>
+              </w:rPr>
+              <w:t xml:space="preserve">-instrument or </w:t>
+            </w:r>
+            <w:r>
+              <w:rPr>
+                <w:rFonts w:ascii="Calibri" w:hAnsi="Calibri"/>
+              </w:rPr>
+              <w:t>--</w:t>
+            </w:r>
+            <w:proofErr w:type="spellStart"/>
+            <w:r>
+              <w:rPr>
+                <w:rFonts w:ascii="Calibri" w:hAnsi="Calibri"/>
+              </w:rPr>
+              <w:t>exp</w:t>
+            </w:r>
+            <w:proofErr w:type="spellEnd"/>
+            <w:r>
+              <w:rPr>
+                <w:rFonts w:ascii="Calibri" w:hAnsi="Calibri"/>
+              </w:rPr>
+              <w:t>-</w:t>
+            </w:r>
+            <w:proofErr w:type="spellStart"/>
+            <w:r>
+              <w:rPr>
+                <w:rFonts w:ascii="Calibri" w:hAnsi="Calibri"/>
+              </w:rPr>
+              <w:t>translist</w:t>
+            </w:r>
+            <w:proofErr w:type="spellEnd"/>
+            <w:r>
+              <w:rPr>
+                <w:rFonts w:ascii="Calibri" w:hAnsi="Calibri"/>
+              </w:rPr>
+              <w:t>-instrument,</w:t>
             </w:r>
             <w:r>
               <w:rPr>
@@ -4908,14 +5932,36 @@
               <w:rPr>
                 <w:rFonts w:ascii="Calibri" w:hAnsi="Calibri"/>
               </w:rPr>
-              <w:t>--exp-template</w:t>
-            </w:r>
-            <w:r>
-              <w:rPr>
-                <w:rFonts w:ascii="Calibri" w:hAnsi="Calibri"/>
-              </w:rPr>
-              <w:t>=path/to/file.meth|exp|dam|m</w:t>
-            </w:r>
+              <w:t>--</w:t>
+            </w:r>
+            <w:proofErr w:type="spellStart"/>
+            <w:r>
+              <w:rPr>
+                <w:rFonts w:ascii="Calibri" w:hAnsi="Calibri"/>
+              </w:rPr>
+              <w:t>exp</w:t>
+            </w:r>
+            <w:proofErr w:type="spellEnd"/>
+            <w:r>
+              <w:rPr>
+                <w:rFonts w:ascii="Calibri" w:hAnsi="Calibri"/>
+              </w:rPr>
+              <w:t>-template</w:t>
+            </w:r>
+            <w:r>
+              <w:rPr>
+                <w:rFonts w:ascii="Calibri" w:hAnsi="Calibri"/>
+              </w:rPr>
+              <w:t>=path/to/</w:t>
+            </w:r>
+            <w:proofErr w:type="spellStart"/>
+            <w:r>
+              <w:rPr>
+                <w:rFonts w:ascii="Calibri" w:hAnsi="Calibri"/>
+              </w:rPr>
+              <w:t>file.meth|exp|dam|m</w:t>
+            </w:r>
+            <w:proofErr w:type="spellEnd"/>
           </w:p>
         </w:tc>
         <w:tc>
@@ -5007,7 +6053,23 @@
                 <w:rFonts w:ascii="Calibri" w:eastAsia="Calibri" w:hAnsi="Calibri" w:cs="Calibri"/>
                 <w:color w:val="00000A"/>
               </w:rPr>
-              <w:t>--exp-file=path/to/file</w:t>
+              <w:t>--</w:t>
+            </w:r>
+            <w:proofErr w:type="spellStart"/>
+            <w:r>
+              <w:rPr>
+                <w:rFonts w:ascii="Calibri" w:eastAsia="Calibri" w:hAnsi="Calibri" w:cs="Calibri"/>
+                <w:color w:val="00000A"/>
+              </w:rPr>
+              <w:t>exp</w:t>
+            </w:r>
+            <w:proofErr w:type="spellEnd"/>
+            <w:r>
+              <w:rPr>
+                <w:rFonts w:ascii="Calibri" w:eastAsia="Calibri" w:hAnsi="Calibri" w:cs="Calibri"/>
+                <w:color w:val="00000A"/>
+              </w:rPr>
+              <w:t>-file=path/to/file</w:t>
             </w:r>
           </w:p>
         </w:tc>
@@ -5072,7 +6134,23 @@
                 <w:rFonts w:ascii="Calibri" w:eastAsia="Calibri" w:hAnsi="Calibri" w:cs="Calibri"/>
                 <w:color w:val="00000A"/>
               </w:rPr>
-              <w:t>--exp-strategy=&lt;single | protein | buckets&gt;</w:t>
+              <w:t>--</w:t>
+            </w:r>
+            <w:proofErr w:type="spellStart"/>
+            <w:r>
+              <w:rPr>
+                <w:rFonts w:ascii="Calibri" w:eastAsia="Calibri" w:hAnsi="Calibri" w:cs="Calibri"/>
+                <w:color w:val="00000A"/>
+              </w:rPr>
+              <w:t>exp</w:t>
+            </w:r>
+            <w:proofErr w:type="spellEnd"/>
+            <w:r>
+              <w:rPr>
+                <w:rFonts w:ascii="Calibri" w:eastAsia="Calibri" w:hAnsi="Calibri" w:cs="Calibri"/>
+                <w:color w:val="00000A"/>
+              </w:rPr>
+              <w:t>-strategy=&lt;single | protein | buckets&gt;</w:t>
             </w:r>
           </w:p>
         </w:tc>
@@ -5134,7 +6212,21 @@
               <w:rPr>
                 <w:rFonts w:ascii="Calibri" w:hAnsi="Calibri"/>
               </w:rPr>
-              <w:t>--exp-method-type=&lt;standard | scheduled</w:t>
+              <w:t>--</w:t>
+            </w:r>
+            <w:proofErr w:type="spellStart"/>
+            <w:r>
+              <w:rPr>
+                <w:rFonts w:ascii="Calibri" w:hAnsi="Calibri"/>
+              </w:rPr>
+              <w:t>exp</w:t>
+            </w:r>
+            <w:proofErr w:type="spellEnd"/>
+            <w:r>
+              <w:rPr>
+                <w:rFonts w:ascii="Calibri" w:hAnsi="Calibri"/>
+              </w:rPr>
+              <w:t>-method-type=&lt;standard | scheduled</w:t>
             </w:r>
             <w:r>
               <w:rPr>
@@ -5243,7 +6335,21 @@
               <w:rPr>
                 <w:rFonts w:ascii="Calibri" w:hAnsi="Calibri"/>
               </w:rPr>
-              <w:t>--exp-max-trans=&lt;number&gt;</w:t>
+              <w:t>--</w:t>
+            </w:r>
+            <w:proofErr w:type="spellStart"/>
+            <w:r>
+              <w:rPr>
+                <w:rFonts w:ascii="Calibri" w:hAnsi="Calibri"/>
+              </w:rPr>
+              <w:t>exp</w:t>
+            </w:r>
+            <w:proofErr w:type="spellEnd"/>
+            <w:r>
+              <w:rPr>
+                <w:rFonts w:ascii="Calibri" w:hAnsi="Calibri"/>
+              </w:rPr>
+              <w:t>-max-trans=&lt;number&gt;</w:t>
             </w:r>
           </w:p>
         </w:tc>
@@ -5304,7 +6410,49 @@
               <w:rPr>
                 <w:rFonts w:ascii="Calibri" w:hAnsi="Calibri"/>
               </w:rPr>
-              <w:t>--exp-optimizing=&lt;ce | dp&gt;</w:t>
+              <w:t>--</w:t>
+            </w:r>
+            <w:proofErr w:type="spellStart"/>
+            <w:r>
+              <w:rPr>
+                <w:rFonts w:ascii="Calibri" w:hAnsi="Calibri"/>
+              </w:rPr>
+              <w:t>exp</w:t>
+            </w:r>
+            <w:proofErr w:type="spellEnd"/>
+            <w:r>
+              <w:rPr>
+                <w:rFonts w:ascii="Calibri" w:hAnsi="Calibri"/>
+              </w:rPr>
+              <w:t>-optimizing=&lt;</w:t>
+            </w:r>
+            <w:proofErr w:type="spellStart"/>
+            <w:r>
+              <w:rPr>
+                <w:rFonts w:ascii="Calibri" w:hAnsi="Calibri"/>
+              </w:rPr>
+              <w:t>ce</w:t>
+            </w:r>
+            <w:proofErr w:type="spellEnd"/>
+            <w:r>
+              <w:rPr>
+                <w:rFonts w:ascii="Calibri" w:hAnsi="Calibri"/>
+              </w:rPr>
+              <w:t xml:space="preserve"> | </w:t>
+            </w:r>
+            <w:proofErr w:type="spellStart"/>
+            <w:r>
+              <w:rPr>
+                <w:rFonts w:ascii="Calibri" w:hAnsi="Calibri"/>
+              </w:rPr>
+              <w:t>dp</w:t>
+            </w:r>
+            <w:proofErr w:type="spellEnd"/>
+            <w:r>
+              <w:rPr>
+                <w:rFonts w:ascii="Calibri" w:hAnsi="Calibri"/>
+              </w:rPr>
+              <w:t>&gt;</w:t>
             </w:r>
           </w:p>
         </w:tc>
@@ -5342,12 +6490,20 @@
               </w:rPr>
               <w:t xml:space="preserve"> collision energy or </w:t>
             </w:r>
+            <w:proofErr w:type="spellStart"/>
             <w:r>
               <w:rPr>
                 <w:rFonts w:ascii="Calibri" w:hAnsi="Calibri"/>
               </w:rPr>
               <w:lastRenderedPageBreak/>
-              <w:t>declustering potential.</w:t>
+              <w:t>declustering</w:t>
+            </w:r>
+            <w:proofErr w:type="spellEnd"/>
+            <w:r>
+              <w:rPr>
+                <w:rFonts w:ascii="Calibri" w:hAnsi="Calibri"/>
+              </w:rPr>
+              <w:t xml:space="preserve"> potential.</w:t>
             </w:r>
           </w:p>
         </w:tc>
@@ -5381,7 +6537,21 @@
                 <w:rFonts w:ascii="Calibri" w:hAnsi="Calibri"/>
               </w:rPr>
               <w:lastRenderedPageBreak/>
-              <w:t>--exp-scheduling-replicate</w:t>
+              <w:t>--</w:t>
+            </w:r>
+            <w:proofErr w:type="spellStart"/>
+            <w:r>
+              <w:rPr>
+                <w:rFonts w:ascii="Calibri" w:hAnsi="Calibri"/>
+              </w:rPr>
+              <w:t>exp</w:t>
+            </w:r>
+            <w:proofErr w:type="spellEnd"/>
+            <w:r>
+              <w:rPr>
+                <w:rFonts w:ascii="Calibri" w:hAnsi="Calibri"/>
+              </w:rPr>
+              <w:t>-scheduling-replicate</w:t>
             </w:r>
             <w:r>
               <w:rPr>
@@ -5474,7 +6644,21 @@
               <w:rPr>
                 <w:rFonts w:ascii="Calibri" w:hAnsi="Calibri"/>
               </w:rPr>
-              <w:t>--exp-ignore-proteins</w:t>
+              <w:t>--</w:t>
+            </w:r>
+            <w:proofErr w:type="spellStart"/>
+            <w:r>
+              <w:rPr>
+                <w:rFonts w:ascii="Calibri" w:hAnsi="Calibri"/>
+              </w:rPr>
+              <w:t>exp</w:t>
+            </w:r>
+            <w:proofErr w:type="spellEnd"/>
+            <w:r>
+              <w:rPr>
+                <w:rFonts w:ascii="Calibri" w:hAnsi="Calibri"/>
+              </w:rPr>
+              <w:t>-ignore-proteins</w:t>
             </w:r>
           </w:p>
         </w:tc>
@@ -5537,7 +6721,21 @@
               <w:rPr>
                 <w:rFonts w:ascii="Calibri" w:hAnsi="Calibri"/>
               </w:rPr>
-              <w:t>--exp-primary-count=&lt;number&gt;</w:t>
+              <w:t>--</w:t>
+            </w:r>
+            <w:proofErr w:type="spellStart"/>
+            <w:r>
+              <w:rPr>
+                <w:rFonts w:ascii="Calibri" w:hAnsi="Calibri"/>
+              </w:rPr>
+              <w:t>exp</w:t>
+            </w:r>
+            <w:proofErr w:type="spellEnd"/>
+            <w:r>
+              <w:rPr>
+                <w:rFonts w:ascii="Calibri" w:hAnsi="Calibri"/>
+              </w:rPr>
+              <w:t>-primary-count=&lt;number&gt;</w:t>
             </w:r>
           </w:p>
         </w:tc>
@@ -5568,7 +6766,21 @@
               <w:rPr>
                 <w:rFonts w:ascii="Calibri" w:hAnsi="Calibri"/>
               </w:rPr>
-              <w:t>For --exp-method-type=triggered specifies the number of transitions to make primary.</w:t>
+              <w:t>For --</w:t>
+            </w:r>
+            <w:proofErr w:type="spellStart"/>
+            <w:r>
+              <w:rPr>
+                <w:rFonts w:ascii="Calibri" w:hAnsi="Calibri"/>
+              </w:rPr>
+              <w:t>exp</w:t>
+            </w:r>
+            <w:proofErr w:type="spellEnd"/>
+            <w:r>
+              <w:rPr>
+                <w:rFonts w:ascii="Calibri" w:hAnsi="Calibri"/>
+              </w:rPr>
+              <w:t>-method-type=triggered specifies the number of transitions to make primary.</w:t>
             </w:r>
           </w:p>
         </w:tc>
@@ -5600,7 +6812,21 @@
               <w:rPr>
                 <w:rFonts w:ascii="Calibri" w:hAnsi="Calibri"/>
               </w:rPr>
-              <w:t>-exp-polarity=&lt;all | positive | negative | separate&gt;</w:t>
+              <w:t>-</w:t>
+            </w:r>
+            <w:proofErr w:type="spellStart"/>
+            <w:r>
+              <w:rPr>
+                <w:rFonts w:ascii="Calibri" w:hAnsi="Calibri"/>
+              </w:rPr>
+              <w:t>exp</w:t>
+            </w:r>
+            <w:proofErr w:type="spellEnd"/>
+            <w:r>
+              <w:rPr>
+                <w:rFonts w:ascii="Calibri" w:hAnsi="Calibri"/>
+              </w:rPr>
+              <w:t>-polarity=&lt;all | positive | negative | separate&gt;</w:t>
             </w:r>
           </w:p>
         </w:tc>
@@ -5641,15 +6867,15 @@
       <w:pPr>
         <w:pStyle w:val="Heading2"/>
       </w:pPr>
-      <w:bookmarkStart w:id="53" w:name="OLE_LINK54"/>
-      <w:bookmarkStart w:id="54" w:name="OLE_LINK55"/>
-      <w:bookmarkStart w:id="55" w:name="OLE_LINK62"/>
-      <w:bookmarkStart w:id="56" w:name="OLE_LINK63"/>
+      <w:bookmarkStart w:id="53" w:name="OLE_LINK62"/>
+      <w:bookmarkStart w:id="54" w:name="OLE_LINK63"/>
+      <w:bookmarkStart w:id="55" w:name="OLE_LINK54"/>
+      <w:bookmarkStart w:id="56" w:name="OLE_LINK55"/>
       <w:r>
         <w:t>Vendor-specific method and transition list options</w:t>
       </w:r>
-      <w:bookmarkEnd w:id="55"/>
-      <w:bookmarkEnd w:id="56"/>
+      <w:bookmarkEnd w:id="53"/>
+      <w:bookmarkEnd w:id="54"/>
     </w:p>
     <w:tbl>
       <w:tblPr>
@@ -5740,7 +6966,35 @@
               <w:rPr>
                 <w:rFonts w:ascii="Calibri" w:hAnsi="Calibri"/>
               </w:rPr>
-              <w:t>--exp-dwell-time=&lt;millis&gt;</w:t>
+              <w:t>--</w:t>
+            </w:r>
+            <w:proofErr w:type="spellStart"/>
+            <w:r>
+              <w:rPr>
+                <w:rFonts w:ascii="Calibri" w:hAnsi="Calibri"/>
+              </w:rPr>
+              <w:t>exp</w:t>
+            </w:r>
+            <w:proofErr w:type="spellEnd"/>
+            <w:r>
+              <w:rPr>
+                <w:rFonts w:ascii="Calibri" w:hAnsi="Calibri"/>
+              </w:rPr>
+              <w:t>-dwell-time=&lt;</w:t>
+            </w:r>
+            <w:proofErr w:type="spellStart"/>
+            <w:r>
+              <w:rPr>
+                <w:rFonts w:ascii="Calibri" w:hAnsi="Calibri"/>
+              </w:rPr>
+              <w:t>millis</w:t>
+            </w:r>
+            <w:proofErr w:type="spellEnd"/>
+            <w:r>
+              <w:rPr>
+                <w:rFonts w:ascii="Calibri" w:hAnsi="Calibri"/>
+              </w:rPr>
+              <w:t>&gt;</w:t>
             </w:r>
           </w:p>
         </w:tc>
@@ -5798,12 +7052,14 @@
                 <w:rFonts w:ascii="Calibri" w:hAnsi="Calibri"/>
               </w:rPr>
             </w:pPr>
+            <w:proofErr w:type="spellStart"/>
             <w:r>
               <w:rPr>
                 <w:rFonts w:ascii="Calibri" w:hAnsi="Calibri"/>
               </w:rPr>
               <w:t>Thermo</w:t>
             </w:r>
+            <w:proofErr w:type="spellEnd"/>
           </w:p>
         </w:tc>
         <w:tc>
@@ -5831,7 +7087,21 @@
               <w:rPr>
                 <w:rFonts w:ascii="Calibri" w:hAnsi="Calibri"/>
               </w:rPr>
-              <w:t>--exp-add-energy-ramp</w:t>
+              <w:t>--</w:t>
+            </w:r>
+            <w:proofErr w:type="spellStart"/>
+            <w:r>
+              <w:rPr>
+                <w:rFonts w:ascii="Calibri" w:hAnsi="Calibri"/>
+              </w:rPr>
+              <w:t>exp</w:t>
+            </w:r>
+            <w:proofErr w:type="spellEnd"/>
+            <w:r>
+              <w:rPr>
+                <w:rFonts w:ascii="Calibri" w:hAnsi="Calibri"/>
+              </w:rPr>
+              <w:t>-add-energy-ramp</w:t>
             </w:r>
           </w:p>
         </w:tc>
@@ -5857,8 +7127,6 @@
                 <w:rFonts w:ascii="Calibri" w:hAnsi="Calibri"/>
               </w:rPr>
             </w:pPr>
-            <w:bookmarkStart w:id="57" w:name="_GoBack"/>
-            <w:bookmarkEnd w:id="57"/>
             <w:r>
               <w:rPr>
                 <w:rFonts w:ascii="Calibri" w:hAnsi="Calibri"/>
@@ -5890,12 +7158,14 @@
                 <w:rFonts w:ascii="Calibri" w:hAnsi="Calibri"/>
               </w:rPr>
             </w:pPr>
+            <w:proofErr w:type="spellStart"/>
             <w:r>
               <w:rPr>
                 <w:rFonts w:ascii="Calibri" w:hAnsi="Calibri"/>
               </w:rPr>
               <w:t>Thermo</w:t>
             </w:r>
+            <w:proofErr w:type="spellEnd"/>
             <w:r>
               <w:rPr>
                 <w:rFonts w:ascii="Calibri" w:hAnsi="Calibri"/>
@@ -5930,7 +7200,21 @@
               <w:rPr>
                 <w:rFonts w:ascii="Calibri" w:hAnsi="Calibri"/>
               </w:rPr>
-              <w:t>--exp-run-length=&lt;minutes&gt;</w:t>
+              <w:t>--</w:t>
+            </w:r>
+            <w:proofErr w:type="spellStart"/>
+            <w:r>
+              <w:rPr>
+                <w:rFonts w:ascii="Calibri" w:hAnsi="Calibri"/>
+              </w:rPr>
+              <w:t>exp</w:t>
+            </w:r>
+            <w:proofErr w:type="spellEnd"/>
+            <w:r>
+              <w:rPr>
+                <w:rFonts w:ascii="Calibri" w:hAnsi="Calibri"/>
+              </w:rPr>
+              <w:t>-run-length=&lt;minutes&gt;</w:t>
             </w:r>
           </w:p>
         </w:tc>
@@ -6005,8 +7289,8 @@
               <w:right w:w="55" w:type="dxa"/>
             </w:tcMar>
           </w:tcPr>
-          <w:bookmarkEnd w:id="53"/>
-          <w:bookmarkEnd w:id="54"/>
+          <w:bookmarkEnd w:id="55"/>
+          <w:bookmarkEnd w:id="56"/>
           <w:p>
             <w:pPr>
               <w:pStyle w:val="Standard"/>
@@ -6036,6 +7320,7 @@
               </w:rPr>
               <w:t xml:space="preserve">=&lt;server </w:t>
             </w:r>
+            <w:proofErr w:type="spellStart"/>
             <w:r>
               <w:rPr>
                 <w:rFonts w:ascii="Calibri" w:eastAsia="Calibri" w:hAnsi="Calibri" w:cs="Calibri"/>
@@ -6043,6 +7328,7 @@
               </w:rPr>
               <w:t>url</w:t>
             </w:r>
+            <w:proofErr w:type="spellEnd"/>
             <w:r>
               <w:rPr>
                 <w:rFonts w:ascii="Calibri" w:eastAsia="Calibri" w:hAnsi="Calibri" w:cs="Calibri"/>
@@ -6101,7 +7387,7 @@
                 <w:rFonts w:ascii="Calibri" w:hAnsi="Calibri"/>
               </w:rPr>
             </w:pPr>
-            <w:hyperlink r:id="rId9" w:history="1">
+            <w:hyperlink r:id="rId10" w:history="1">
               <w:r>
                 <w:rPr>
                   <w:rStyle w:val="Hyperlink"/>
@@ -6132,7 +7418,7 @@
                 <w:rFonts w:ascii="Calibri" w:hAnsi="Calibri"/>
               </w:rPr>
             </w:pPr>
-            <w:hyperlink r:id="rId10" w:history="1">
+            <w:hyperlink r:id="rId11" w:history="1">
               <w:r>
                 <w:rPr>
                   <w:rStyle w:val="Hyperlink"/>
@@ -6423,11 +7709,33 @@
               </w:rPr>
               <w:t xml:space="preserve"> (e.g. </w:t>
             </w:r>
-            <w:r>
-              <w:rPr>
-                <w:rFonts w:ascii="Calibri" w:hAnsi="Calibri"/>
-              </w:rPr>
-              <w:t>MyProject/MyFolder)</w:t>
+            <w:proofErr w:type="spellStart"/>
+            <w:r>
+              <w:rPr>
+                <w:rFonts w:ascii="Calibri" w:hAnsi="Calibri"/>
+              </w:rPr>
+              <w:t>MyProject</w:t>
+            </w:r>
+            <w:proofErr w:type="spellEnd"/>
+            <w:r>
+              <w:rPr>
+                <w:rFonts w:ascii="Calibri" w:hAnsi="Calibri"/>
+              </w:rPr>
+              <w:t>/</w:t>
+            </w:r>
+            <w:proofErr w:type="spellStart"/>
+            <w:r>
+              <w:rPr>
+                <w:rFonts w:ascii="Calibri" w:hAnsi="Calibri"/>
+              </w:rPr>
+              <w:t>MyFolder</w:t>
+            </w:r>
+            <w:proofErr w:type="spellEnd"/>
+            <w:r>
+              <w:rPr>
+                <w:rFonts w:ascii="Calibri" w:hAnsi="Calibri"/>
+              </w:rPr>
+              <w:t>)</w:t>
             </w:r>
             <w:r>
               <w:rPr>
@@ -6445,16 +7753,16 @@
           <w:i/>
         </w:rPr>
       </w:pPr>
-      <w:bookmarkStart w:id="58" w:name="OLE_LINK56"/>
-      <w:bookmarkStart w:id="59" w:name="OLE_LINK57"/>
+      <w:bookmarkStart w:id="57" w:name="OLE_LINK56"/>
+      <w:bookmarkStart w:id="58" w:name="OLE_LINK57"/>
       <w:r>
         <w:rPr>
           <w:i/>
         </w:rPr>
         <w:t>If the parameters above are used along with parameters to import results files into the document (--import-file or –import-all) the Skyline document will be uploaded to the given Panorama server only if new results are added to the document.</w:t>
       </w:r>
+      <w:bookmarkEnd w:id="57"/>
       <w:bookmarkEnd w:id="58"/>
-      <w:bookmarkEnd w:id="59"/>
       <w:r>
         <w:rPr>
           <w:i/>
@@ -6466,20 +7774,20 @@
       <w:pPr>
         <w:pStyle w:val="Heading2"/>
       </w:pPr>
-      <w:bookmarkStart w:id="60" w:name="OLE_LINK58"/>
-      <w:bookmarkStart w:id="61" w:name="OLE_LINK59"/>
+      <w:bookmarkStart w:id="59" w:name="OLE_LINK58"/>
+      <w:bookmarkStart w:id="60" w:name="OLE_LINK59"/>
       <w:r>
         <w:t>Settings</w:t>
       </w:r>
+      <w:bookmarkEnd w:id="59"/>
       <w:bookmarkEnd w:id="60"/>
-      <w:bookmarkEnd w:id="61"/>
       <w:r>
         <w:t xml:space="preserve"> Customization</w:t>
       </w:r>
     </w:p>
     <w:p>
-      <w:bookmarkStart w:id="62" w:name="OLE_LINK60"/>
-      <w:bookmarkStart w:id="63" w:name="OLE_LINK61"/>
+      <w:bookmarkStart w:id="61" w:name="OLE_LINK60"/>
+      <w:bookmarkStart w:id="62" w:name="OLE_LINK61"/>
       <w:r>
         <w:rPr>
           <w:i/>
@@ -6539,8 +7847,8 @@
               <w:right w:w="55" w:type="dxa"/>
             </w:tcMar>
           </w:tcPr>
+          <w:bookmarkEnd w:id="61"/>
           <w:bookmarkEnd w:id="62"/>
-          <w:bookmarkEnd w:id="63"/>
           <w:p>
             <w:pPr>
               <w:pStyle w:val="TableContents"/>
@@ -6615,7 +7923,21 @@
               <w:rPr>
                 <w:rFonts w:ascii="Calibri" w:hAnsi="Calibri"/>
               </w:rPr>
-              <w:t>--full-scan-precursor-res-mz=&lt;m/z value&gt;</w:t>
+              <w:t>--full-scan-precursor-res-</w:t>
+            </w:r>
+            <w:proofErr w:type="spellStart"/>
+            <w:r>
+              <w:rPr>
+                <w:rFonts w:ascii="Calibri" w:hAnsi="Calibri"/>
+              </w:rPr>
+              <w:t>mz</w:t>
+            </w:r>
+            <w:proofErr w:type="spellEnd"/>
+            <w:r>
+              <w:rPr>
+                <w:rFonts w:ascii="Calibri" w:hAnsi="Calibri"/>
+              </w:rPr>
+              <w:t>=&lt;m/z value&gt;</w:t>
             </w:r>
           </w:p>
         </w:tc>
@@ -6646,7 +7968,35 @@
               <w:rPr>
                 <w:rFonts w:ascii="Calibri" w:hAnsi="Calibri"/>
               </w:rPr>
-              <w:t>The m/z value at which the precursor mass analyzer resolving power is specified. (applies only to orbitrap and ft_icr mass analyzers)</w:t>
+              <w:t xml:space="preserve">The m/z value at which the precursor mass analyzer resolving power is specified. (applies only to </w:t>
+            </w:r>
+            <w:proofErr w:type="spellStart"/>
+            <w:r>
+              <w:rPr>
+                <w:rFonts w:ascii="Calibri" w:hAnsi="Calibri"/>
+              </w:rPr>
+              <w:t>orbitrap</w:t>
+            </w:r>
+            <w:proofErr w:type="spellEnd"/>
+            <w:r>
+              <w:rPr>
+                <w:rFonts w:ascii="Calibri" w:hAnsi="Calibri"/>
+              </w:rPr>
+              <w:t xml:space="preserve"> and </w:t>
+            </w:r>
+            <w:proofErr w:type="spellStart"/>
+            <w:r>
+              <w:rPr>
+                <w:rFonts w:ascii="Calibri" w:hAnsi="Calibri"/>
+              </w:rPr>
+              <w:t>ft_icr</w:t>
+            </w:r>
+            <w:proofErr w:type="spellEnd"/>
+            <w:r>
+              <w:rPr>
+                <w:rFonts w:ascii="Calibri" w:hAnsi="Calibri"/>
+              </w:rPr>
+              <w:t xml:space="preserve"> mass analyzers)</w:t>
             </w:r>
           </w:p>
         </w:tc>
@@ -6678,7 +8028,21 @@
               <w:rPr>
                 <w:rFonts w:ascii="Calibri" w:hAnsi="Calibri"/>
               </w:rPr>
-              <w:t>--full-scan-product_res=&lt;resolving power&gt;</w:t>
+              <w:t>--full-scan-</w:t>
+            </w:r>
+            <w:proofErr w:type="spellStart"/>
+            <w:r>
+              <w:rPr>
+                <w:rFonts w:ascii="Calibri" w:hAnsi="Calibri"/>
+              </w:rPr>
+              <w:t>product_res</w:t>
+            </w:r>
+            <w:proofErr w:type="spellEnd"/>
+            <w:r>
+              <w:rPr>
+                <w:rFonts w:ascii="Calibri" w:hAnsi="Calibri"/>
+              </w:rPr>
+              <w:t>=&lt;resolving power&gt;</w:t>
             </w:r>
           </w:p>
         </w:tc>
@@ -6740,49 +8104,29 @@
               <w:rPr>
                 <w:rFonts w:ascii="Calibri" w:hAnsi="Calibri"/>
               </w:rPr>
-              <w:t>--full-scan-</w:t>
-            </w:r>
-            <w:r>
-              <w:rPr>
-                <w:rFonts w:ascii="Calibri" w:hAnsi="Calibri"/>
-              </w:rPr>
-              <w:t>precursor</w:t>
-            </w:r>
-            <w:r>
-              <w:rPr>
-                <w:rFonts w:ascii="Calibri" w:hAnsi="Calibri"/>
-              </w:rPr>
-              <w:t>-</w:t>
-            </w:r>
-            <w:r>
-              <w:rPr>
-                <w:rFonts w:ascii="Calibri" w:hAnsi="Calibri"/>
-              </w:rPr>
-              <w:t>res</w:t>
-            </w:r>
-            <w:r>
-              <w:rPr>
-                <w:rFonts w:ascii="Calibri" w:hAnsi="Calibri"/>
-              </w:rPr>
-              <w:t>-</w:t>
-            </w:r>
+              <w:t>--full-scan-product</w:t>
+            </w:r>
+            <w:bookmarkStart w:id="63" w:name="_GoBack"/>
+            <w:bookmarkEnd w:id="63"/>
+            <w:r>
+              <w:rPr>
+                <w:rFonts w:ascii="Calibri" w:hAnsi="Calibri"/>
+              </w:rPr>
+              <w:t>-res-</w:t>
+            </w:r>
+            <w:proofErr w:type="spellStart"/>
             <w:r>
               <w:rPr>
                 <w:rFonts w:ascii="Calibri" w:hAnsi="Calibri"/>
               </w:rPr>
               <w:t>mz</w:t>
             </w:r>
-            <w:r>
-              <w:rPr>
-                <w:rFonts w:ascii="Calibri" w:hAnsi="Calibri"/>
-              </w:rPr>
-              <w:t>=</w:t>
-            </w:r>
-            <w:r>
-              <w:rPr>
-                <w:rFonts w:ascii="Calibri" w:hAnsi="Calibri"/>
-              </w:rPr>
-              <w:t>&lt;m/z value&gt;</w:t>
+            <w:proofErr w:type="spellEnd"/>
+            <w:r>
+              <w:rPr>
+                <w:rFonts w:ascii="Calibri" w:hAnsi="Calibri"/>
+              </w:rPr>
+              <w:t>=&lt;m/z value&gt;</w:t>
             </w:r>
           </w:p>
         </w:tc>
@@ -6812,7 +8156,35 @@
               <w:rPr>
                 <w:rFonts w:ascii="Calibri" w:hAnsi="Calibri"/>
               </w:rPr>
-              <w:t>The m/z value at which the product mass analyzer resolving power is specified. (applies only to orbitrap and ft_icr mass analyzers)</w:t>
+              <w:t xml:space="preserve">The m/z value at which the product mass analyzer resolving power is specified. (applies only to </w:t>
+            </w:r>
+            <w:proofErr w:type="spellStart"/>
+            <w:r>
+              <w:rPr>
+                <w:rFonts w:ascii="Calibri" w:hAnsi="Calibri"/>
+              </w:rPr>
+              <w:t>orbitrap</w:t>
+            </w:r>
+            <w:proofErr w:type="spellEnd"/>
+            <w:r>
+              <w:rPr>
+                <w:rFonts w:ascii="Calibri" w:hAnsi="Calibri"/>
+              </w:rPr>
+              <w:t xml:space="preserve"> and </w:t>
+            </w:r>
+            <w:proofErr w:type="spellStart"/>
+            <w:r>
+              <w:rPr>
+                <w:rFonts w:ascii="Calibri" w:hAnsi="Calibri"/>
+              </w:rPr>
+              <w:t>ft_icr</w:t>
+            </w:r>
+            <w:proofErr w:type="spellEnd"/>
+            <w:r>
+              <w:rPr>
+                <w:rFonts w:ascii="Calibri" w:hAnsi="Calibri"/>
+              </w:rPr>
+              <w:t xml:space="preserve"> mass analyzers)</w:t>
             </w:r>
           </w:p>
         </w:tc>
@@ -6843,7 +8215,21 @@
               <w:rPr>
                 <w:rFonts w:ascii="Calibri" w:hAnsi="Calibri"/>
               </w:rPr>
-              <w:t>--full-scan-rt-</w:t>
+              <w:t>--full-scan-</w:t>
+            </w:r>
+            <w:proofErr w:type="spellStart"/>
+            <w:r>
+              <w:rPr>
+                <w:rFonts w:ascii="Calibri" w:hAnsi="Calibri"/>
+              </w:rPr>
+              <w:t>rt</w:t>
+            </w:r>
+            <w:proofErr w:type="spellEnd"/>
+            <w:r>
+              <w:rPr>
+                <w:rFonts w:ascii="Calibri" w:hAnsi="Calibri"/>
+              </w:rPr>
+              <w:t>-</w:t>
             </w:r>
             <w:r>
               <w:rPr>
@@ -6855,13 +8241,7 @@
               <w:rPr>
                 <w:rFonts w:ascii="Calibri" w:hAnsi="Calibri"/>
               </w:rPr>
-              <w:t>-tolerance=</w:t>
-            </w:r>
-            <w:r>
-              <w:rPr>
-                <w:rFonts w:ascii="Calibri" w:hAnsi="Calibri"/>
-              </w:rPr>
-              <w:t>&lt;minutes&gt;</w:t>
+              <w:t>-tolerance=&lt;minutes&gt;</w:t>
             </w:r>
           </w:p>
         </w:tc>
@@ -7070,8 +8450,30 @@
               <w:rPr>
                 <w:rFonts w:ascii="Calibri" w:hAnsi="Calibri"/>
               </w:rPr>
-              <w:t>--tool-initial-dir=path/to/dir</w:t>
-            </w:r>
+              <w:t>--tool-initial-</w:t>
+            </w:r>
+            <w:proofErr w:type="spellStart"/>
+            <w:r>
+              <w:rPr>
+                <w:rFonts w:ascii="Calibri" w:hAnsi="Calibri"/>
+              </w:rPr>
+              <w:t>dir</w:t>
+            </w:r>
+            <w:proofErr w:type="spellEnd"/>
+            <w:r>
+              <w:rPr>
+                <w:rFonts w:ascii="Calibri" w:hAnsi="Calibri"/>
+              </w:rPr>
+              <w:t>=path/to/</w:t>
+            </w:r>
+            <w:proofErr w:type="spellStart"/>
+            <w:r>
+              <w:rPr>
+                <w:rFonts w:ascii="Calibri" w:hAnsi="Calibri"/>
+              </w:rPr>
+              <w:t>dir</w:t>
+            </w:r>
+            <w:proofErr w:type="spellEnd"/>
           </w:p>
         </w:tc>
         <w:tc>
@@ -7524,7 +8926,21 @@
               <w:rPr>
                 <w:rFonts w:ascii="Calibri" w:hAnsi="Calibri"/>
               </w:rPr>
-              <w:t>--tool-program-macro=&lt;programTitle&gt;</w:t>
+              <w:t>--tool-program-macro=&lt;</w:t>
+            </w:r>
+            <w:proofErr w:type="spellStart"/>
+            <w:r>
+              <w:rPr>
+                <w:rFonts w:ascii="Calibri" w:hAnsi="Calibri"/>
+              </w:rPr>
+              <w:t>programTitle</w:t>
+            </w:r>
+            <w:proofErr w:type="spellEnd"/>
+            <w:r>
+              <w:rPr>
+                <w:rFonts w:ascii="Calibri" w:hAnsi="Calibri"/>
+              </w:rPr>
+              <w:t>&gt;</w:t>
             </w:r>
           </w:p>
           <w:p>
@@ -7554,7 +8970,35 @@
               <w:rPr>
                 <w:rFonts w:ascii="Calibri" w:hAnsi="Calibri"/>
               </w:rPr>
-              <w:t>--tool-program-macro=&lt;programTitle&gt;,&lt;programVersion&gt;</w:t>
+              <w:t>--tool-program-macro=&lt;</w:t>
+            </w:r>
+            <w:proofErr w:type="spellStart"/>
+            <w:r>
+              <w:rPr>
+                <w:rFonts w:ascii="Calibri" w:hAnsi="Calibri"/>
+              </w:rPr>
+              <w:t>programTitle</w:t>
+            </w:r>
+            <w:proofErr w:type="spellEnd"/>
+            <w:r>
+              <w:rPr>
+                <w:rFonts w:ascii="Calibri" w:hAnsi="Calibri"/>
+              </w:rPr>
+              <w:t>&gt;,&lt;</w:t>
+            </w:r>
+            <w:proofErr w:type="spellStart"/>
+            <w:r>
+              <w:rPr>
+                <w:rFonts w:ascii="Calibri" w:hAnsi="Calibri"/>
+              </w:rPr>
+              <w:t>programVersion</w:t>
+            </w:r>
+            <w:proofErr w:type="spellEnd"/>
+            <w:r>
+              <w:rPr>
+                <w:rFonts w:ascii="Calibri" w:hAnsi="Calibri"/>
+              </w:rPr>
+              <w:t>&gt;</w:t>
             </w:r>
           </w:p>
           <w:p>
@@ -7565,11 +9009,19 @@
                 <w:rFonts w:ascii="Calibri" w:hAnsi="Calibri"/>
               </w:rPr>
             </w:pPr>
-            <w:r>
-              <w:rPr>
-                <w:rFonts w:ascii="Calibri" w:hAnsi="Calibri"/>
-              </w:rPr>
-              <w:t>Eg.</w:t>
+            <w:proofErr w:type="spellStart"/>
+            <w:r>
+              <w:rPr>
+                <w:rFonts w:ascii="Calibri" w:hAnsi="Calibri"/>
+              </w:rPr>
+              <w:t>Eg</w:t>
+            </w:r>
+            <w:proofErr w:type="spellEnd"/>
+            <w:r>
+              <w:rPr>
+                <w:rFonts w:ascii="Calibri" w:hAnsi="Calibri"/>
+              </w:rPr>
+              <w:t>.</w:t>
             </w:r>
           </w:p>
           <w:p>
@@ -7614,7 +9066,29 @@
               <w:rPr>
                 <w:rFonts w:ascii="Calibri" w:hAnsi="Calibri"/>
               </w:rPr>
-              <w:t xml:space="preserve">Specifies a program title and version to use with the –tool-program-path command. Together these commands are for importing tools from a ZIP file that use the $(ProgramPath()) macro as their command. For more information see the documentation on External Tools.  </w:t>
+              <w:t>Specifies a program title and version to use with the –tool-program-path command. Together these commands are for importing tools from a ZIP file that use the $(</w:t>
+            </w:r>
+            <w:proofErr w:type="spellStart"/>
+            <w:proofErr w:type="gramStart"/>
+            <w:r>
+              <w:rPr>
+                <w:rFonts w:ascii="Calibri" w:hAnsi="Calibri"/>
+              </w:rPr>
+              <w:t>ProgramPath</w:t>
+            </w:r>
+            <w:proofErr w:type="spellEnd"/>
+            <w:r>
+              <w:rPr>
+                <w:rFonts w:ascii="Calibri" w:hAnsi="Calibri"/>
+              </w:rPr>
+              <w:t>(</w:t>
+            </w:r>
+            <w:proofErr w:type="gramEnd"/>
+            <w:r>
+              <w:rPr>
+                <w:rFonts w:ascii="Calibri" w:hAnsi="Calibri"/>
+              </w:rPr>
+              <w:t xml:space="preserve">)) macro as their command. For more information see the documentation on External Tools.  </w:t>
             </w:r>
           </w:p>
         </w:tc>
@@ -7760,8 +9234,8 @@
       </w:pPr>
     </w:p>
     <w:sectPr>
-      <w:headerReference w:type="default" r:id="rId11"/>
-      <w:footerReference w:type="default" r:id="rId12"/>
+      <w:headerReference w:type="default" r:id="rId12"/>
+      <w:footerReference w:type="default" r:id="rId13"/>
       <w:pgSz w:w="12240" w:h="15840"/>
       <w:pgMar w:top="1440" w:right="1800" w:bottom="1440" w:left="1800" w:header="720" w:footer="720" w:gutter="0"/>
       <w:cols w:space="720"/>
@@ -7771,7 +9245,7 @@
 </file>
 
 <file path=word/endnotes.xml><?xml version="1.0" encoding="utf-8"?>
-<w:endnotes xmlns:wpc="http://schemas.microsoft.com/office/word/2010/wordprocessingCanvas" xmlns:mc="http://schemas.openxmlformats.org/markup-compatibility/2006" xmlns:o="urn:schemas-microsoft-com:office:office" xmlns:r="http://schemas.openxmlformats.org/officeDocument/2006/relationships" xmlns:m="http://schemas.openxmlformats.org/officeDocument/2006/math" xmlns:v="urn:schemas-microsoft-com:vml" xmlns:wp14="http://schemas.microsoft.com/office/word/2010/wordprocessingDrawing" xmlns:wp="http://schemas.openxmlformats.org/drawingml/2006/wordprocessingDrawing" xmlns:w10="urn:schemas-microsoft-com:office:word" xmlns:w="http://schemas.openxmlformats.org/wordprocessingml/2006/main" xmlns:w14="http://schemas.microsoft.com/office/word/2010/wordml" xmlns:w15="http://schemas.microsoft.com/office/word/2012/wordml" xmlns:wpg="http://schemas.microsoft.com/office/word/2010/wordprocessingGroup" xmlns:wpi="http://schemas.microsoft.com/office/word/2010/wordprocessingInk" xmlns:wne="http://schemas.microsoft.com/office/word/2006/wordml" xmlns:wps="http://schemas.microsoft.com/office/word/2010/wordprocessingShape" mc:Ignorable="w14 w15 wp14">
+<w:endnotes xmlns:wpc="http://schemas.microsoft.com/office/word/2010/wordprocessingCanvas" xmlns:mc="http://schemas.openxmlformats.org/markup-compatibility/2006" xmlns:o="urn:schemas-microsoft-com:office:office" xmlns:r="http://schemas.openxmlformats.org/officeDocument/2006/relationships" xmlns:m="http://schemas.openxmlformats.org/officeDocument/2006/math" xmlns:v="urn:schemas-microsoft-com:vml" xmlns:wp14="http://schemas.microsoft.com/office/word/2010/wordprocessingDrawing" xmlns:wp="http://schemas.openxmlformats.org/drawingml/2006/wordprocessingDrawing" xmlns:w10="urn:schemas-microsoft-com:office:word" xmlns:w="http://schemas.openxmlformats.org/wordprocessingml/2006/main" xmlns:w14="http://schemas.microsoft.com/office/word/2010/wordml" xmlns:wpg="http://schemas.microsoft.com/office/word/2010/wordprocessingGroup" xmlns:wpi="http://schemas.microsoft.com/office/word/2010/wordprocessingInk" xmlns:wne="http://schemas.microsoft.com/office/word/2006/wordml" xmlns:wps="http://schemas.microsoft.com/office/word/2010/wordprocessingShape" mc:Ignorable="w14 wp14">
   <w:endnote w:type="separator" w:id="-1">
     <w:p>
       <w:r>
@@ -7793,7 +9267,7 @@
 </file>
 
 <file path=word/footer1.xml><?xml version="1.0" encoding="utf-8"?>
-<w:ftr xmlns:wpc="http://schemas.microsoft.com/office/word/2010/wordprocessingCanvas" xmlns:mc="http://schemas.openxmlformats.org/markup-compatibility/2006" xmlns:o="urn:schemas-microsoft-com:office:office" xmlns:r="http://schemas.openxmlformats.org/officeDocument/2006/relationships" xmlns:m="http://schemas.openxmlformats.org/officeDocument/2006/math" xmlns:v="urn:schemas-microsoft-com:vml" xmlns:wp14="http://schemas.microsoft.com/office/word/2010/wordprocessingDrawing" xmlns:wp="http://schemas.openxmlformats.org/drawingml/2006/wordprocessingDrawing" xmlns:w10="urn:schemas-microsoft-com:office:word" xmlns:w="http://schemas.openxmlformats.org/wordprocessingml/2006/main" xmlns:w14="http://schemas.microsoft.com/office/word/2010/wordml" xmlns:w15="http://schemas.microsoft.com/office/word/2012/wordml" xmlns:wpg="http://schemas.microsoft.com/office/word/2010/wordprocessingGroup" xmlns:wpi="http://schemas.microsoft.com/office/word/2010/wordprocessingInk" xmlns:wne="http://schemas.microsoft.com/office/word/2006/wordml" xmlns:wps="http://schemas.microsoft.com/office/word/2010/wordprocessingShape" mc:Ignorable="w14 w15 wp14">
+<w:ftr xmlns:wpc="http://schemas.microsoft.com/office/word/2010/wordprocessingCanvas" xmlns:mc="http://schemas.openxmlformats.org/markup-compatibility/2006" xmlns:o="urn:schemas-microsoft-com:office:office" xmlns:r="http://schemas.openxmlformats.org/officeDocument/2006/relationships" xmlns:m="http://schemas.openxmlformats.org/officeDocument/2006/math" xmlns:v="urn:schemas-microsoft-com:vml" xmlns:wp14="http://schemas.microsoft.com/office/word/2010/wordprocessingDrawing" xmlns:wp="http://schemas.openxmlformats.org/drawingml/2006/wordprocessingDrawing" xmlns:w10="urn:schemas-microsoft-com:office:word" xmlns:w="http://schemas.openxmlformats.org/wordprocessingml/2006/main" xmlns:w14="http://schemas.microsoft.com/office/word/2010/wordml" xmlns:wpg="http://schemas.microsoft.com/office/word/2010/wordprocessingGroup" xmlns:wpi="http://schemas.microsoft.com/office/word/2010/wordprocessingInk" xmlns:wne="http://schemas.microsoft.com/office/word/2006/wordml" xmlns:wps="http://schemas.microsoft.com/office/word/2010/wordprocessingShape" mc:Ignorable="w14 wp14">
   <w:sdt>
     <w:sdtPr>
       <w:id w:val="-1916925817"/>
@@ -7840,7 +9314,7 @@
             <w:rFonts w:asciiTheme="minorHAnsi" w:hAnsiTheme="minorHAnsi" w:cstheme="minorHAnsi"/>
             <w:noProof/>
           </w:rPr>
-          <w:t>8</w:t>
+          <w:t>9</w:t>
         </w:r>
         <w:r>
           <w:rPr>
@@ -7861,7 +9335,7 @@
 </file>
 
 <file path=word/footnotes.xml><?xml version="1.0" encoding="utf-8"?>
-<w:footnotes xmlns:wpc="http://schemas.microsoft.com/office/word/2010/wordprocessingCanvas" xmlns:mc="http://schemas.openxmlformats.org/markup-compatibility/2006" xmlns:o="urn:schemas-microsoft-com:office:office" xmlns:r="http://schemas.openxmlformats.org/officeDocument/2006/relationships" xmlns:m="http://schemas.openxmlformats.org/officeDocument/2006/math" xmlns:v="urn:schemas-microsoft-com:vml" xmlns:wp14="http://schemas.microsoft.com/office/word/2010/wordprocessingDrawing" xmlns:wp="http://schemas.openxmlformats.org/drawingml/2006/wordprocessingDrawing" xmlns:w10="urn:schemas-microsoft-com:office:word" xmlns:w="http://schemas.openxmlformats.org/wordprocessingml/2006/main" xmlns:w14="http://schemas.microsoft.com/office/word/2010/wordml" xmlns:w15="http://schemas.microsoft.com/office/word/2012/wordml" xmlns:wpg="http://schemas.microsoft.com/office/word/2010/wordprocessingGroup" xmlns:wpi="http://schemas.microsoft.com/office/word/2010/wordprocessingInk" xmlns:wne="http://schemas.microsoft.com/office/word/2006/wordml" xmlns:wps="http://schemas.microsoft.com/office/word/2010/wordprocessingShape" mc:Ignorable="w14 w15 wp14">
+<w:footnotes xmlns:wpc="http://schemas.microsoft.com/office/word/2010/wordprocessingCanvas" xmlns:mc="http://schemas.openxmlformats.org/markup-compatibility/2006" xmlns:o="urn:schemas-microsoft-com:office:office" xmlns:r="http://schemas.openxmlformats.org/officeDocument/2006/relationships" xmlns:m="http://schemas.openxmlformats.org/officeDocument/2006/math" xmlns:v="urn:schemas-microsoft-com:vml" xmlns:wp14="http://schemas.microsoft.com/office/word/2010/wordprocessingDrawing" xmlns:wp="http://schemas.openxmlformats.org/drawingml/2006/wordprocessingDrawing" xmlns:w10="urn:schemas-microsoft-com:office:word" xmlns:w="http://schemas.openxmlformats.org/wordprocessingml/2006/main" xmlns:w14="http://schemas.microsoft.com/office/word/2010/wordml" xmlns:wpg="http://schemas.microsoft.com/office/word/2010/wordprocessingGroup" xmlns:wpi="http://schemas.microsoft.com/office/word/2010/wordprocessingInk" xmlns:wne="http://schemas.microsoft.com/office/word/2006/wordml" xmlns:wps="http://schemas.microsoft.com/office/word/2010/wordprocessingShape" mc:Ignorable="w14 wp14">
   <w:footnote w:type="separator" w:id="-1">
     <w:p>
       <w:r>
@@ -7886,7 +9360,7 @@
 </file>
 
 <file path=word/header1.xml><?xml version="1.0" encoding="utf-8"?>
-<w:hdr xmlns:wpc="http://schemas.microsoft.com/office/word/2010/wordprocessingCanvas" xmlns:mc="http://schemas.openxmlformats.org/markup-compatibility/2006" xmlns:o="urn:schemas-microsoft-com:office:office" xmlns:r="http://schemas.openxmlformats.org/officeDocument/2006/relationships" xmlns:m="http://schemas.openxmlformats.org/officeDocument/2006/math" xmlns:v="urn:schemas-microsoft-com:vml" xmlns:wp14="http://schemas.microsoft.com/office/word/2010/wordprocessingDrawing" xmlns:wp="http://schemas.openxmlformats.org/drawingml/2006/wordprocessingDrawing" xmlns:w10="urn:schemas-microsoft-com:office:word" xmlns:w="http://schemas.openxmlformats.org/wordprocessingml/2006/main" xmlns:w14="http://schemas.microsoft.com/office/word/2010/wordml" xmlns:w15="http://schemas.microsoft.com/office/word/2012/wordml" xmlns:wpg="http://schemas.microsoft.com/office/word/2010/wordprocessingGroup" xmlns:wpi="http://schemas.microsoft.com/office/word/2010/wordprocessingInk" xmlns:wne="http://schemas.microsoft.com/office/word/2006/wordml" xmlns:wps="http://schemas.microsoft.com/office/word/2010/wordprocessingShape" mc:Ignorable="w14 w15 wp14">
+<w:hdr xmlns:wpc="http://schemas.microsoft.com/office/word/2010/wordprocessingCanvas" xmlns:mc="http://schemas.openxmlformats.org/markup-compatibility/2006" xmlns:o="urn:schemas-microsoft-com:office:office" xmlns:r="http://schemas.openxmlformats.org/officeDocument/2006/relationships" xmlns:m="http://schemas.openxmlformats.org/officeDocument/2006/math" xmlns:v="urn:schemas-microsoft-com:vml" xmlns:wp14="http://schemas.microsoft.com/office/word/2010/wordprocessingDrawing" xmlns:wp="http://schemas.openxmlformats.org/drawingml/2006/wordprocessingDrawing" xmlns:w10="urn:schemas-microsoft-com:office:word" xmlns:w="http://schemas.openxmlformats.org/wordprocessingml/2006/main" xmlns:w14="http://schemas.microsoft.com/office/word/2010/wordml" xmlns:wpg="http://schemas.microsoft.com/office/word/2010/wordprocessingGroup" xmlns:wpi="http://schemas.microsoft.com/office/word/2010/wordprocessingInk" xmlns:wne="http://schemas.microsoft.com/office/word/2006/wordml" xmlns:wps="http://schemas.microsoft.com/office/word/2010/wordprocessingShape" mc:Ignorable="w14 wp14">
   <w:p>
     <w:pPr>
       <w:pStyle w:val="Header"/>
@@ -7896,8 +9370,8 @@
 </file>
 
 <file path=word/numbering.xml><?xml version="1.0" encoding="utf-8"?>
-<w:numbering xmlns:wpc="http://schemas.microsoft.com/office/word/2010/wordprocessingCanvas" xmlns:mc="http://schemas.openxmlformats.org/markup-compatibility/2006" xmlns:o="urn:schemas-microsoft-com:office:office" xmlns:r="http://schemas.openxmlformats.org/officeDocument/2006/relationships" xmlns:m="http://schemas.openxmlformats.org/officeDocument/2006/math" xmlns:v="urn:schemas-microsoft-com:vml" xmlns:wp14="http://schemas.microsoft.com/office/word/2010/wordprocessingDrawing" xmlns:wp="http://schemas.openxmlformats.org/drawingml/2006/wordprocessingDrawing" xmlns:w10="urn:schemas-microsoft-com:office:word" xmlns:w="http://schemas.openxmlformats.org/wordprocessingml/2006/main" xmlns:w14="http://schemas.microsoft.com/office/word/2010/wordml" xmlns:w15="http://schemas.microsoft.com/office/word/2012/wordml" xmlns:wpg="http://schemas.microsoft.com/office/word/2010/wordprocessingGroup" xmlns:wpi="http://schemas.microsoft.com/office/word/2010/wordprocessingInk" xmlns:wne="http://schemas.microsoft.com/office/word/2006/wordml" xmlns:wps="http://schemas.microsoft.com/office/word/2010/wordprocessingShape" mc:Ignorable="w14 w15 wp14">
-  <w:abstractNum w:abstractNumId="0" w15:restartNumberingAfterBreak="0">
+<w:numbering xmlns:wpc="http://schemas.microsoft.com/office/word/2010/wordprocessingCanvas" xmlns:mc="http://schemas.openxmlformats.org/markup-compatibility/2006" xmlns:o="urn:schemas-microsoft-com:office:office" xmlns:r="http://schemas.openxmlformats.org/officeDocument/2006/relationships" xmlns:m="http://schemas.openxmlformats.org/officeDocument/2006/math" xmlns:v="urn:schemas-microsoft-com:vml" xmlns:wp14="http://schemas.microsoft.com/office/word/2010/wordprocessingDrawing" xmlns:wp="http://schemas.openxmlformats.org/drawingml/2006/wordprocessingDrawing" xmlns:w10="urn:schemas-microsoft-com:office:word" xmlns:w="http://schemas.openxmlformats.org/wordprocessingml/2006/main" xmlns:w14="http://schemas.microsoft.com/office/word/2010/wordml" xmlns:wpg="http://schemas.microsoft.com/office/word/2010/wordprocessingGroup" xmlns:wpi="http://schemas.microsoft.com/office/word/2010/wordprocessingInk" xmlns:wne="http://schemas.microsoft.com/office/word/2006/wordml" xmlns:wps="http://schemas.microsoft.com/office/word/2010/wordprocessingShape" mc:Ignorable="w14 wp14">
+  <w:abstractNum w:abstractNumId="0">
     <w:nsid w:val="109B349D"/>
     <w:multiLevelType w:val="hybridMultilevel"/>
     <w:tmpl w:val="4B2421E0"/>
@@ -8017,7 +9491,7 @@
 </file>
 
 <file path=word/styles.xml><?xml version="1.0" encoding="utf-8"?>
-<w:styles xmlns:mc="http://schemas.openxmlformats.org/markup-compatibility/2006" xmlns:r="http://schemas.openxmlformats.org/officeDocument/2006/relationships" xmlns:w="http://schemas.openxmlformats.org/wordprocessingml/2006/main" xmlns:w14="http://schemas.microsoft.com/office/word/2010/wordml" xmlns:w15="http://schemas.microsoft.com/office/word/2012/wordml" mc:Ignorable="w14 w15">
+<w:styles xmlns:mc="http://schemas.openxmlformats.org/markup-compatibility/2006" xmlns:r="http://schemas.openxmlformats.org/officeDocument/2006/relationships" xmlns:w="http://schemas.openxmlformats.org/wordprocessingml/2006/main" xmlns:w14="http://schemas.microsoft.com/office/word/2010/wordml" mc:Ignorable="w14">
   <w:docDefaults>
     <w:rPrDefault>
       <w:rPr>
@@ -8037,378 +9511,694 @@
       </w:pPr>
     </w:pPrDefault>
   </w:docDefaults>
-  <w:latentStyles w:defLockedState="0" w:defUIPriority="99" w:defSemiHidden="0" w:defUnhideWhenUsed="0" w:defQFormat="0" w:count="371">
-    <w:lsdException w:name="Normal" w:uiPriority="0" w:qFormat="1"/>
-    <w:lsdException w:name="heading 1" w:uiPriority="9" w:qFormat="1"/>
-    <w:lsdException w:name="heading 2" w:semiHidden="1" w:uiPriority="9" w:unhideWhenUsed="1" w:qFormat="1"/>
-    <w:lsdException w:name="heading 3" w:semiHidden="1" w:uiPriority="9" w:unhideWhenUsed="1" w:qFormat="1"/>
-    <w:lsdException w:name="heading 4" w:semiHidden="1" w:uiPriority="9" w:unhideWhenUsed="1" w:qFormat="1"/>
-    <w:lsdException w:name="heading 5" w:semiHidden="1" w:uiPriority="9" w:unhideWhenUsed="1" w:qFormat="1"/>
-    <w:lsdException w:name="heading 6" w:semiHidden="1" w:uiPriority="9" w:unhideWhenUsed="1" w:qFormat="1"/>
-    <w:lsdException w:name="heading 7" w:semiHidden="1" w:uiPriority="9" w:unhideWhenUsed="1" w:qFormat="1"/>
-    <w:lsdException w:name="heading 8" w:semiHidden="1" w:uiPriority="9" w:unhideWhenUsed="1" w:qFormat="1"/>
-    <w:lsdException w:name="heading 9" w:semiHidden="1" w:uiPriority="9" w:unhideWhenUsed="1" w:qFormat="1"/>
-    <w:lsdException w:name="index 1" w:semiHidden="1" w:unhideWhenUsed="1"/>
-    <w:lsdException w:name="index 2" w:semiHidden="1" w:unhideWhenUsed="1"/>
-    <w:lsdException w:name="index 3" w:semiHidden="1" w:unhideWhenUsed="1"/>
-    <w:lsdException w:name="index 4" w:semiHidden="1" w:unhideWhenUsed="1"/>
-    <w:lsdException w:name="index 5" w:semiHidden="1" w:unhideWhenUsed="1"/>
-    <w:lsdException w:name="index 6" w:semiHidden="1" w:unhideWhenUsed="1"/>
-    <w:lsdException w:name="index 7" w:semiHidden="1" w:unhideWhenUsed="1"/>
-    <w:lsdException w:name="index 8" w:semiHidden="1" w:unhideWhenUsed="1"/>
-    <w:lsdException w:name="index 9" w:semiHidden="1" w:unhideWhenUsed="1"/>
-    <w:lsdException w:name="toc 1" w:semiHidden="1" w:uiPriority="39" w:unhideWhenUsed="1"/>
-    <w:lsdException w:name="toc 2" w:semiHidden="1" w:uiPriority="39" w:unhideWhenUsed="1"/>
-    <w:lsdException w:name="toc 3" w:semiHidden="1" w:uiPriority="39" w:unhideWhenUsed="1"/>
-    <w:lsdException w:name="toc 4" w:semiHidden="1" w:uiPriority="39" w:unhideWhenUsed="1"/>
-    <w:lsdException w:name="toc 5" w:semiHidden="1" w:uiPriority="39" w:unhideWhenUsed="1"/>
-    <w:lsdException w:name="toc 6" w:semiHidden="1" w:uiPriority="39" w:unhideWhenUsed="1"/>
-    <w:lsdException w:name="toc 7" w:semiHidden="1" w:uiPriority="39" w:unhideWhenUsed="1"/>
-    <w:lsdException w:name="toc 8" w:semiHidden="1" w:uiPriority="39" w:unhideWhenUsed="1"/>
-    <w:lsdException w:name="toc 9" w:semiHidden="1" w:uiPriority="39" w:unhideWhenUsed="1"/>
-    <w:lsdException w:name="Normal Indent" w:semiHidden="1" w:unhideWhenUsed="1"/>
-    <w:lsdException w:name="footnote text" w:semiHidden="1" w:unhideWhenUsed="1"/>
-    <w:lsdException w:name="annotation text" w:semiHidden="1" w:unhideWhenUsed="1"/>
-    <w:lsdException w:name="header" w:semiHidden="1" w:unhideWhenUsed="1"/>
-    <w:lsdException w:name="footer" w:semiHidden="1" w:unhideWhenUsed="1"/>
-    <w:lsdException w:name="index heading" w:semiHidden="1" w:unhideWhenUsed="1"/>
-    <w:lsdException w:name="caption" w:semiHidden="1" w:uiPriority="0" w:unhideWhenUsed="1" w:qFormat="1"/>
-    <w:lsdException w:name="table of figures" w:semiHidden="1" w:unhideWhenUsed="1"/>
-    <w:lsdException w:name="envelope address" w:semiHidden="1" w:unhideWhenUsed="1"/>
-    <w:lsdException w:name="envelope return" w:semiHidden="1" w:unhideWhenUsed="1"/>
-    <w:lsdException w:name="footnote reference" w:semiHidden="1" w:unhideWhenUsed="1"/>
-    <w:lsdException w:name="annotation reference" w:semiHidden="1" w:unhideWhenUsed="1"/>
-    <w:lsdException w:name="line number" w:semiHidden="1" w:unhideWhenUsed="1"/>
-    <w:lsdException w:name="page number" w:semiHidden="1" w:unhideWhenUsed="1"/>
-    <w:lsdException w:name="endnote reference" w:semiHidden="1" w:unhideWhenUsed="1"/>
-    <w:lsdException w:name="endnote text" w:semiHidden="1" w:unhideWhenUsed="1"/>
-    <w:lsdException w:name="table of authorities" w:semiHidden="1" w:unhideWhenUsed="1"/>
-    <w:lsdException w:name="macro" w:semiHidden="1" w:unhideWhenUsed="1"/>
-    <w:lsdException w:name="toa heading" w:semiHidden="1" w:unhideWhenUsed="1"/>
-    <w:lsdException w:name="List" w:semiHidden="1" w:uiPriority="0" w:unhideWhenUsed="1"/>
-    <w:lsdException w:name="List Bullet" w:semiHidden="1" w:unhideWhenUsed="1"/>
-    <w:lsdException w:name="List Number" w:semiHidden="1" w:unhideWhenUsed="1"/>
-    <w:lsdException w:name="List 2" w:semiHidden="1" w:unhideWhenUsed="1"/>
-    <w:lsdException w:name="List 3" w:semiHidden="1" w:unhideWhenUsed="1"/>
-    <w:lsdException w:name="List 4" w:semiHidden="1" w:unhideWhenUsed="1"/>
-    <w:lsdException w:name="List 5" w:semiHidden="1" w:unhideWhenUsed="1"/>
-    <w:lsdException w:name="List Bullet 2" w:semiHidden="1" w:unhideWhenUsed="1"/>
-    <w:lsdException w:name="List Bullet 3" w:semiHidden="1" w:unhideWhenUsed="1"/>
-    <w:lsdException w:name="List Bullet 4" w:semiHidden="1" w:unhideWhenUsed="1"/>
-    <w:lsdException w:name="List Bullet 5" w:semiHidden="1" w:unhideWhenUsed="1"/>
-    <w:lsdException w:name="List Number 2" w:semiHidden="1" w:unhideWhenUsed="1"/>
-    <w:lsdException w:name="List Number 3" w:semiHidden="1" w:unhideWhenUsed="1"/>
-    <w:lsdException w:name="List Number 4" w:semiHidden="1" w:unhideWhenUsed="1"/>
-    <w:lsdException w:name="List Number 5" w:semiHidden="1" w:unhideWhenUsed="1"/>
-    <w:lsdException w:name="Title" w:uiPriority="10" w:qFormat="1"/>
-    <w:lsdException w:name="Closing" w:semiHidden="1" w:unhideWhenUsed="1"/>
-    <w:lsdException w:name="Signature" w:semiHidden="1" w:unhideWhenUsed="1"/>
-    <w:lsdException w:name="Default Paragraph Font" w:semiHidden="1" w:uiPriority="1" w:unhideWhenUsed="1"/>
-    <w:lsdException w:name="Body Text" w:semiHidden="1" w:unhideWhenUsed="1"/>
-    <w:lsdException w:name="Body Text Indent" w:semiHidden="1" w:unhideWhenUsed="1"/>
-    <w:lsdException w:name="List Continue" w:semiHidden="1" w:unhideWhenUsed="1"/>
-    <w:lsdException w:name="List Continue 2" w:semiHidden="1" w:unhideWhenUsed="1"/>
-    <w:lsdException w:name="List Continue 3" w:semiHidden="1" w:unhideWhenUsed="1"/>
-    <w:lsdException w:name="List Continue 4" w:semiHidden="1" w:unhideWhenUsed="1"/>
-    <w:lsdException w:name="List Continue 5" w:semiHidden="1" w:unhideWhenUsed="1"/>
-    <w:lsdException w:name="Message Header" w:semiHidden="1" w:unhideWhenUsed="1"/>
-    <w:lsdException w:name="Subtitle" w:uiPriority="11" w:qFormat="1"/>
-    <w:lsdException w:name="Salutation" w:semiHidden="1" w:unhideWhenUsed="1"/>
-    <w:lsdException w:name="Date" w:semiHidden="1" w:unhideWhenUsed="1"/>
-    <w:lsdException w:name="Body Text First Indent" w:semiHidden="1" w:unhideWhenUsed="1"/>
-    <w:lsdException w:name="Body Text First Indent 2" w:semiHidden="1" w:unhideWhenUsed="1"/>
-    <w:lsdException w:name="Note Heading" w:semiHidden="1" w:unhideWhenUsed="1"/>
-    <w:lsdException w:name="Body Text 2" w:semiHidden="1" w:unhideWhenUsed="1"/>
-    <w:lsdException w:name="Body Text 3" w:semiHidden="1" w:unhideWhenUsed="1"/>
-    <w:lsdException w:name="Body Text Indent 2" w:semiHidden="1" w:unhideWhenUsed="1"/>
-    <w:lsdException w:name="Body Text Indent 3" w:semiHidden="1" w:unhideWhenUsed="1"/>
-    <w:lsdException w:name="Block Text" w:semiHidden="1" w:unhideWhenUsed="1"/>
-    <w:lsdException w:name="Hyperlink" w:semiHidden="1" w:unhideWhenUsed="1"/>
-    <w:lsdException w:name="FollowedHyperlink" w:semiHidden="1" w:unhideWhenUsed="1"/>
-    <w:lsdException w:name="Strong" w:uiPriority="22" w:qFormat="1"/>
-    <w:lsdException w:name="Emphasis" w:uiPriority="20" w:qFormat="1"/>
-    <w:lsdException w:name="Document Map" w:semiHidden="1" w:unhideWhenUsed="1"/>
-    <w:lsdException w:name="Plain Text" w:semiHidden="1" w:unhideWhenUsed="1"/>
-    <w:lsdException w:name="E-mail Signature" w:semiHidden="1" w:unhideWhenUsed="1"/>
-    <w:lsdException w:name="HTML Top of Form" w:semiHidden="1" w:unhideWhenUsed="1"/>
-    <w:lsdException w:name="HTML Bottom of Form" w:semiHidden="1" w:unhideWhenUsed="1"/>
-    <w:lsdException w:name="Normal (Web)" w:semiHidden="1" w:unhideWhenUsed="1"/>
-    <w:lsdException w:name="HTML Acronym" w:semiHidden="1" w:unhideWhenUsed="1"/>
-    <w:lsdException w:name="HTML Address" w:semiHidden="1" w:unhideWhenUsed="1"/>
-    <w:lsdException w:name="HTML Cite" w:semiHidden="1" w:unhideWhenUsed="1"/>
-    <w:lsdException w:name="HTML Code" w:semiHidden="1" w:unhideWhenUsed="1"/>
-    <w:lsdException w:name="HTML Definition" w:semiHidden="1" w:unhideWhenUsed="1"/>
-    <w:lsdException w:name="HTML Keyboard" w:semiHidden="1" w:unhideWhenUsed="1"/>
-    <w:lsdException w:name="HTML Preformatted" w:semiHidden="1" w:unhideWhenUsed="1"/>
-    <w:lsdException w:name="HTML Sample" w:semiHidden="1" w:unhideWhenUsed="1"/>
-    <w:lsdException w:name="HTML Typewriter" w:semiHidden="1" w:unhideWhenUsed="1"/>
-    <w:lsdException w:name="HTML Variable" w:semiHidden="1" w:unhideWhenUsed="1"/>
-    <w:lsdException w:name="Normal Table" w:semiHidden="1" w:unhideWhenUsed="1"/>
-    <w:lsdException w:name="annotation subject" w:semiHidden="1" w:unhideWhenUsed="1"/>
-    <w:lsdException w:name="No List" w:semiHidden="1" w:unhideWhenUsed="1"/>
-    <w:lsdException w:name="Outline List 1" w:semiHidden="1" w:unhideWhenUsed="1"/>
-    <w:lsdException w:name="Outline List 2" w:semiHidden="1" w:unhideWhenUsed="1"/>
-    <w:lsdException w:name="Outline List 3" w:semiHidden="1" w:unhideWhenUsed="1"/>
-    <w:lsdException w:name="Table Simple 1" w:semiHidden="1" w:unhideWhenUsed="1"/>
-    <w:lsdException w:name="Table Simple 2" w:semiHidden="1" w:unhideWhenUsed="1"/>
-    <w:lsdException w:name="Table Simple 3" w:semiHidden="1" w:unhideWhenUsed="1"/>
-    <w:lsdException w:name="Table Classic 1" w:semiHidden="1" w:unhideWhenUsed="1"/>
-    <w:lsdException w:name="Table Classic 2" w:semiHidden="1" w:unhideWhenUsed="1"/>
-    <w:lsdException w:name="Table Classic 3" w:semiHidden="1" w:unhideWhenUsed="1"/>
-    <w:lsdException w:name="Table Classic 4" w:semiHidden="1" w:unhideWhenUsed="1"/>
-    <w:lsdException w:name="Table Colorful 1" w:semiHidden="1" w:unhideWhenUsed="1"/>
-    <w:lsdException w:name="Table Colorful 2" w:semiHidden="1" w:unhideWhenUsed="1"/>
-    <w:lsdException w:name="Table Colorful 3" w:semiHidden="1" w:unhideWhenUsed="1"/>
-    <w:lsdException w:name="Table Columns 1" w:semiHidden="1" w:unhideWhenUsed="1"/>
-    <w:lsdException w:name="Table Columns 2" w:semiHidden="1" w:unhideWhenUsed="1"/>
-    <w:lsdException w:name="Table Columns 3" w:semiHidden="1" w:unhideWhenUsed="1"/>
-    <w:lsdException w:name="Table Columns 4" w:semiHidden="1" w:unhideWhenUsed="1"/>
-    <w:lsdException w:name="Table Columns 5" w:semiHidden="1" w:unhideWhenUsed="1"/>
-    <w:lsdException w:name="Table Grid 1" w:semiHidden="1" w:unhideWhenUsed="1"/>
-    <w:lsdException w:name="Table Grid 2" w:semiHidden="1" w:unhideWhenUsed="1"/>
-    <w:lsdException w:name="Table Grid 3" w:semiHidden="1" w:unhideWhenUsed="1"/>
-    <w:lsdException w:name="Table Grid 4" w:semiHidden="1" w:unhideWhenUsed="1"/>
-    <w:lsdException w:name="Table Grid 5" w:semiHidden="1" w:unhideWhenUsed="1"/>
-    <w:lsdException w:name="Table Grid 6" w:semiHidden="1" w:unhideWhenUsed="1"/>
-    <w:lsdException w:name="Table Grid 7" w:semiHidden="1" w:unhideWhenUsed="1"/>
-    <w:lsdException w:name="Table Grid 8" w:semiHidden="1" w:unhideWhenUsed="1"/>
-    <w:lsdException w:name="Table List 1" w:semiHidden="1" w:unhideWhenUsed="1"/>
-    <w:lsdException w:name="Table List 2" w:semiHidden="1" w:unhideWhenUsed="1"/>
-    <w:lsdException w:name="Table List 3" w:semiHidden="1" w:unhideWhenUsed="1"/>
-    <w:lsdException w:name="Table List 4" w:semiHidden="1" w:unhideWhenUsed="1"/>
-    <w:lsdException w:name="Table List 5" w:semiHidden="1" w:unhideWhenUsed="1"/>
-    <w:lsdException w:name="Table List 6" w:semiHidden="1" w:unhideWhenUsed="1"/>
-    <w:lsdException w:name="Table List 7" w:semiHidden="1" w:unhideWhenUsed="1"/>
-    <w:lsdException w:name="Table List 8" w:semiHidden="1" w:unhideWhenUsed="1"/>
-    <w:lsdException w:name="Table 3D effects 1" w:semiHidden="1" w:unhideWhenUsed="1"/>
-    <w:lsdException w:name="Table 3D effects 2" w:semiHidden="1" w:unhideWhenUsed="1"/>
-    <w:lsdException w:name="Table 3D effects 3" w:semiHidden="1" w:unhideWhenUsed="1"/>
-    <w:lsdException w:name="Table Contemporary" w:semiHidden="1" w:unhideWhenUsed="1"/>
-    <w:lsdException w:name="Table Elegant" w:semiHidden="1" w:unhideWhenUsed="1"/>
-    <w:lsdException w:name="Table Professional" w:semiHidden="1" w:unhideWhenUsed="1"/>
-    <w:lsdException w:name="Table Subtle 1" w:semiHidden="1" w:unhideWhenUsed="1"/>
-    <w:lsdException w:name="Table Subtle 2" w:semiHidden="1" w:unhideWhenUsed="1"/>
-    <w:lsdException w:name="Table Web 1" w:semiHidden="1" w:unhideWhenUsed="1"/>
-    <w:lsdException w:name="Table Web 2" w:semiHidden="1" w:unhideWhenUsed="1"/>
-    <w:lsdException w:name="Table Web 3" w:semiHidden="1" w:unhideWhenUsed="1"/>
-    <w:lsdException w:name="Balloon Text" w:semiHidden="1" w:unhideWhenUsed="1"/>
-    <w:lsdException w:name="Table Grid" w:uiPriority="59"/>
-    <w:lsdException w:name="Table Theme" w:semiHidden="1" w:unhideWhenUsed="1"/>
-    <w:lsdException w:name="Placeholder Text" w:semiHidden="1"/>
-    <w:lsdException w:name="No Spacing" w:uiPriority="1" w:qFormat="1"/>
-    <w:lsdException w:name="Light Shading" w:uiPriority="60"/>
-    <w:lsdException w:name="Light List" w:uiPriority="61"/>
-    <w:lsdException w:name="Light Grid" w:uiPriority="62"/>
-    <w:lsdException w:name="Medium Shading 1" w:uiPriority="63"/>
-    <w:lsdException w:name="Medium Shading 2" w:uiPriority="64"/>
-    <w:lsdException w:name="Medium List 1" w:uiPriority="65"/>
-    <w:lsdException w:name="Medium List 2" w:uiPriority="66"/>
-    <w:lsdException w:name="Medium Grid 1" w:uiPriority="67"/>
-    <w:lsdException w:name="Medium Grid 2" w:uiPriority="68"/>
-    <w:lsdException w:name="Medium Grid 3" w:uiPriority="69"/>
-    <w:lsdException w:name="Dark List" w:uiPriority="70"/>
-    <w:lsdException w:name="Colorful Shading" w:uiPriority="71"/>
-    <w:lsdException w:name="Colorful List" w:uiPriority="72"/>
-    <w:lsdException w:name="Colorful Grid" w:uiPriority="73"/>
-    <w:lsdException w:name="Light Shading Accent 1" w:uiPriority="60"/>
-    <w:lsdException w:name="Light List Accent 1" w:uiPriority="61"/>
-    <w:lsdException w:name="Light Grid Accent 1" w:uiPriority="62"/>
-    <w:lsdException w:name="Medium Shading 1 Accent 1" w:uiPriority="63"/>
-    <w:lsdException w:name="Medium Shading 2 Accent 1" w:uiPriority="64"/>
-    <w:lsdException w:name="Medium List 1 Accent 1" w:uiPriority="65"/>
-    <w:lsdException w:name="Revision" w:semiHidden="1"/>
-    <w:lsdException w:name="List Paragraph" w:uiPriority="34" w:qFormat="1"/>
-    <w:lsdException w:name="Quote" w:uiPriority="29" w:qFormat="1"/>
-    <w:lsdException w:name="Intense Quote" w:uiPriority="30" w:qFormat="1"/>
-    <w:lsdException w:name="Medium List 2 Accent 1" w:uiPriority="66"/>
-    <w:lsdException w:name="Medium Grid 1 Accent 1" w:uiPriority="67"/>
-    <w:lsdException w:name="Medium Grid 2 Accent 1" w:uiPriority="68"/>
-    <w:lsdException w:name="Medium Grid 3 Accent 1" w:uiPriority="69"/>
-    <w:lsdException w:name="Dark List Accent 1" w:uiPriority="70"/>
-    <w:lsdException w:name="Colorful Shading Accent 1" w:uiPriority="71"/>
-    <w:lsdException w:name="Colorful List Accent 1" w:uiPriority="72"/>
-    <w:lsdException w:name="Colorful Grid Accent 1" w:uiPriority="73"/>
-    <w:lsdException w:name="Light Shading Accent 2" w:uiPriority="60"/>
-    <w:lsdException w:name="Light List Accent 2" w:uiPriority="61"/>
-    <w:lsdException w:name="Light Grid Accent 2" w:uiPriority="62"/>
-    <w:lsdException w:name="Medium Shading 1 Accent 2" w:uiPriority="63"/>
-    <w:lsdException w:name="Medium Shading 2 Accent 2" w:uiPriority="64"/>
-    <w:lsdException w:name="Medium List 1 Accent 2" w:uiPriority="65"/>
-    <w:lsdException w:name="Medium List 2 Accent 2" w:uiPriority="66"/>
-    <w:lsdException w:name="Medium Grid 1 Accent 2" w:uiPriority="67"/>
-    <w:lsdException w:name="Medium Grid 2 Accent 2" w:uiPriority="68"/>
-    <w:lsdException w:name="Medium Grid 3 Accent 2" w:uiPriority="69"/>
-    <w:lsdException w:name="Dark List Accent 2" w:uiPriority="70"/>
-    <w:lsdException w:name="Colorful Shading Accent 2" w:uiPriority="71"/>
-    <w:lsdException w:name="Colorful List Accent 2" w:uiPriority="72"/>
-    <w:lsdException w:name="Colorful Grid Accent 2" w:uiPriority="73"/>
-    <w:lsdException w:name="Light Shading Accent 3" w:uiPriority="60"/>
-    <w:lsdException w:name="Light List Accent 3" w:uiPriority="61"/>
-    <w:lsdException w:name="Light Grid Accent 3" w:uiPriority="62"/>
-    <w:lsdException w:name="Medium Shading 1 Accent 3" w:uiPriority="63"/>
-    <w:lsdException w:name="Medium Shading 2 Accent 3" w:uiPriority="64"/>
-    <w:lsdException w:name="Medium List 1 Accent 3" w:uiPriority="65"/>
-    <w:lsdException w:name="Medium List 2 Accent 3" w:uiPriority="66"/>
-    <w:lsdException w:name="Medium Grid 1 Accent 3" w:uiPriority="67"/>
-    <w:lsdException w:name="Medium Grid 2 Accent 3" w:uiPriority="68"/>
-    <w:lsdException w:name="Medium Grid 3 Accent 3" w:uiPriority="69"/>
-    <w:lsdException w:name="Dark List Accent 3" w:uiPriority="70"/>
-    <w:lsdException w:name="Colorful Shading Accent 3" w:uiPriority="71"/>
-    <w:lsdException w:name="Colorful List Accent 3" w:uiPriority="72"/>
-    <w:lsdException w:name="Colorful Grid Accent 3" w:uiPriority="73"/>
-    <w:lsdException w:name="Light Shading Accent 4" w:uiPriority="60"/>
-    <w:lsdException w:name="Light List Accent 4" w:uiPriority="61"/>
-    <w:lsdException w:name="Light Grid Accent 4" w:uiPriority="62"/>
-    <w:lsdException w:name="Medium Shading 1 Accent 4" w:uiPriority="63"/>
-    <w:lsdException w:name="Medium Shading 2 Accent 4" w:uiPriority="64"/>
-    <w:lsdException w:name="Medium List 1 Accent 4" w:uiPriority="65"/>
-    <w:lsdException w:name="Medium List 2 Accent 4" w:uiPriority="66"/>
-    <w:lsdException w:name="Medium Grid 1 Accent 4" w:uiPriority="67"/>
-    <w:lsdException w:name="Medium Grid 2 Accent 4" w:uiPriority="68"/>
-    <w:lsdException w:name="Medium Grid 3 Accent 4" w:uiPriority="69"/>
-    <w:lsdException w:name="Dark List Accent 4" w:uiPriority="70"/>
-    <w:lsdException w:name="Colorful Shading Accent 4" w:uiPriority="71"/>
-    <w:lsdException w:name="Colorful List Accent 4" w:uiPriority="72"/>
-    <w:lsdException w:name="Colorful Grid Accent 4" w:uiPriority="73"/>
-    <w:lsdException w:name="Light Shading Accent 5" w:uiPriority="60"/>
-    <w:lsdException w:name="Light List Accent 5" w:uiPriority="61"/>
-    <w:lsdException w:name="Light Grid Accent 5" w:uiPriority="62"/>
-    <w:lsdException w:name="Medium Shading 1 Accent 5" w:uiPriority="63"/>
-    <w:lsdException w:name="Medium Shading 2 Accent 5" w:uiPriority="64"/>
-    <w:lsdException w:name="Medium List 1 Accent 5" w:uiPriority="65"/>
-    <w:lsdException w:name="Medium List 2 Accent 5" w:uiPriority="66"/>
-    <w:lsdException w:name="Medium Grid 1 Accent 5" w:uiPriority="67"/>
-    <w:lsdException w:name="Medium Grid 2 Accent 5" w:uiPriority="68"/>
-    <w:lsdException w:name="Medium Grid 3 Accent 5" w:uiPriority="69"/>
-    <w:lsdException w:name="Dark List Accent 5" w:uiPriority="70"/>
-    <w:lsdException w:name="Colorful Shading Accent 5" w:uiPriority="71"/>
-    <w:lsdException w:name="Colorful List Accent 5" w:uiPriority="72"/>
-    <w:lsdException w:name="Colorful Grid Accent 5" w:uiPriority="73"/>
-    <w:lsdException w:name="Light Shading Accent 6" w:uiPriority="60"/>
-    <w:lsdException w:name="Light List Accent 6" w:uiPriority="61"/>
-    <w:lsdException w:name="Light Grid Accent 6" w:uiPriority="62"/>
-    <w:lsdException w:name="Medium Shading 1 Accent 6" w:uiPriority="63"/>
-    <w:lsdException w:name="Medium Shading 2 Accent 6" w:uiPriority="64"/>
-    <w:lsdException w:name="Medium List 1 Accent 6" w:uiPriority="65"/>
-    <w:lsdException w:name="Medium List 2 Accent 6" w:uiPriority="66"/>
-    <w:lsdException w:name="Medium Grid 1 Accent 6" w:uiPriority="67"/>
-    <w:lsdException w:name="Medium Grid 2 Accent 6" w:uiPriority="68"/>
-    <w:lsdException w:name="Medium Grid 3 Accent 6" w:uiPriority="69"/>
-    <w:lsdException w:name="Dark List Accent 6" w:uiPriority="70"/>
-    <w:lsdException w:name="Colorful Shading Accent 6" w:uiPriority="71"/>
-    <w:lsdException w:name="Colorful List Accent 6" w:uiPriority="72"/>
-    <w:lsdException w:name="Colorful Grid Accent 6" w:uiPriority="73"/>
-    <w:lsdException w:name="Subtle Emphasis" w:uiPriority="19" w:qFormat="1"/>
-    <w:lsdException w:name="Intense Emphasis" w:uiPriority="21" w:qFormat="1"/>
-    <w:lsdException w:name="Subtle Reference" w:uiPriority="31" w:qFormat="1"/>
-    <w:lsdException w:name="Intense Reference" w:uiPriority="32" w:qFormat="1"/>
-    <w:lsdException w:name="Book Title" w:uiPriority="33" w:qFormat="1"/>
-    <w:lsdException w:name="Bibliography" w:semiHidden="1" w:uiPriority="37" w:unhideWhenUsed="1"/>
-    <w:lsdException w:name="TOC Heading" w:semiHidden="1" w:uiPriority="39" w:unhideWhenUsed="1" w:qFormat="1"/>
-    <w:lsdException w:name="Plain Table 1" w:uiPriority="41"/>
-    <w:lsdException w:name="Plain Table 2" w:uiPriority="42"/>
-    <w:lsdException w:name="Plain Table 3" w:uiPriority="43"/>
-    <w:lsdException w:name="Plain Table 4" w:uiPriority="44"/>
-    <w:lsdException w:name="Plain Table 5" w:uiPriority="45"/>
-    <w:lsdException w:name="Grid Table Light" w:uiPriority="40"/>
-    <w:lsdException w:name="Grid Table 1 Light" w:uiPriority="46"/>
-    <w:lsdException w:name="Grid Table 2" w:uiPriority="47"/>
-    <w:lsdException w:name="Grid Table 3" w:uiPriority="48"/>
-    <w:lsdException w:name="Grid Table 4" w:uiPriority="49"/>
-    <w:lsdException w:name="Grid Table 5 Dark" w:uiPriority="50"/>
-    <w:lsdException w:name="Grid Table 6 Colorful" w:uiPriority="51"/>
-    <w:lsdException w:name="Grid Table 7 Colorful" w:uiPriority="52"/>
-    <w:lsdException w:name="Grid Table 1 Light Accent 1" w:uiPriority="46"/>
-    <w:lsdException w:name="Grid Table 2 Accent 1" w:uiPriority="47"/>
-    <w:lsdException w:name="Grid Table 3 Accent 1" w:uiPriority="48"/>
-    <w:lsdException w:name="Grid Table 4 Accent 1" w:uiPriority="49"/>
-    <w:lsdException w:name="Grid Table 5 Dark Accent 1" w:uiPriority="50"/>
-    <w:lsdException w:name="Grid Table 6 Colorful Accent 1" w:uiPriority="51"/>
-    <w:lsdException w:name="Grid Table 7 Colorful Accent 1" w:uiPriority="52"/>
-    <w:lsdException w:name="Grid Table 1 Light Accent 2" w:uiPriority="46"/>
-    <w:lsdException w:name="Grid Table 2 Accent 2" w:uiPriority="47"/>
-    <w:lsdException w:name="Grid Table 3 Accent 2" w:uiPriority="48"/>
-    <w:lsdException w:name="Grid Table 4 Accent 2" w:uiPriority="49"/>
-    <w:lsdException w:name="Grid Table 5 Dark Accent 2" w:uiPriority="50"/>
-    <w:lsdException w:name="Grid Table 6 Colorful Accent 2" w:uiPriority="51"/>
-    <w:lsdException w:name="Grid Table 7 Colorful Accent 2" w:uiPriority="52"/>
-    <w:lsdException w:name="Grid Table 1 Light Accent 3" w:uiPriority="46"/>
-    <w:lsdException w:name="Grid Table 2 Accent 3" w:uiPriority="47"/>
-    <w:lsdException w:name="Grid Table 3 Accent 3" w:uiPriority="48"/>
-    <w:lsdException w:name="Grid Table 4 Accent 3" w:uiPriority="49"/>
-    <w:lsdException w:name="Grid Table 5 Dark Accent 3" w:uiPriority="50"/>
-    <w:lsdException w:name="Grid Table 6 Colorful Accent 3" w:uiPriority="51"/>
-    <w:lsdException w:name="Grid Table 7 Colorful Accent 3" w:uiPriority="52"/>
-    <w:lsdException w:name="Grid Table 1 Light Accent 4" w:uiPriority="46"/>
-    <w:lsdException w:name="Grid Table 2 Accent 4" w:uiPriority="47"/>
-    <w:lsdException w:name="Grid Table 3 Accent 4" w:uiPriority="48"/>
-    <w:lsdException w:name="Grid Table 4 Accent 4" w:uiPriority="49"/>
-    <w:lsdException w:name="Grid Table 5 Dark Accent 4" w:uiPriority="50"/>
-    <w:lsdException w:name="Grid Table 6 Colorful Accent 4" w:uiPriority="51"/>
-    <w:lsdException w:name="Grid Table 7 Colorful Accent 4" w:uiPriority="52"/>
-    <w:lsdException w:name="Grid Table 1 Light Accent 5" w:uiPriority="46"/>
-    <w:lsdException w:name="Grid Table 2 Accent 5" w:uiPriority="47"/>
-    <w:lsdException w:name="Grid Table 3 Accent 5" w:uiPriority="48"/>
-    <w:lsdException w:name="Grid Table 4 Accent 5" w:uiPriority="49"/>
-    <w:lsdException w:name="Grid Table 5 Dark Accent 5" w:uiPriority="50"/>
-    <w:lsdException w:name="Grid Table 6 Colorful Accent 5" w:uiPriority="51"/>
-    <w:lsdException w:name="Grid Table 7 Colorful Accent 5" w:uiPriority="52"/>
-    <w:lsdException w:name="Grid Table 1 Light Accent 6" w:uiPriority="46"/>
-    <w:lsdException w:name="Grid Table 2 Accent 6" w:uiPriority="47"/>
-    <w:lsdException w:name="Grid Table 3 Accent 6" w:uiPriority="48"/>
-    <w:lsdException w:name="Grid Table 4 Accent 6" w:uiPriority="49"/>
-    <w:lsdException w:name="Grid Table 5 Dark Accent 6" w:uiPriority="50"/>
-    <w:lsdException w:name="Grid Table 6 Colorful Accent 6" w:uiPriority="51"/>
-    <w:lsdException w:name="Grid Table 7 Colorful Accent 6" w:uiPriority="52"/>
-    <w:lsdException w:name="List Table 1 Light" w:uiPriority="46"/>
-    <w:lsdException w:name="List Table 2" w:uiPriority="47"/>
-    <w:lsdException w:name="List Table 3" w:uiPriority="48"/>
-    <w:lsdException w:name="List Table 4" w:uiPriority="49"/>
-    <w:lsdException w:name="List Table 5 Dark" w:uiPriority="50"/>
-    <w:lsdException w:name="List Table 6 Colorful" w:uiPriority="51"/>
-    <w:lsdException w:name="List Table 7 Colorful" w:uiPriority="52"/>
-    <w:lsdException w:name="List Table 1 Light Accent 1" w:uiPriority="46"/>
-    <w:lsdException w:name="List Table 2 Accent 1" w:uiPriority="47"/>
-    <w:lsdException w:name="List Table 3 Accent 1" w:uiPriority="48"/>
-    <w:lsdException w:name="List Table 4 Accent 1" w:uiPriority="49"/>
-    <w:lsdException w:name="List Table 5 Dark Accent 1" w:uiPriority="50"/>
-    <w:lsdException w:name="List Table 6 Colorful Accent 1" w:uiPriority="51"/>
-    <w:lsdException w:name="List Table 7 Colorful Accent 1" w:uiPriority="52"/>
-    <w:lsdException w:name="List Table 1 Light Accent 2" w:uiPriority="46"/>
-    <w:lsdException w:name="List Table 2 Accent 2" w:uiPriority="47"/>
-    <w:lsdException w:name="List Table 3 Accent 2" w:uiPriority="48"/>
-    <w:lsdException w:name="List Table 4 Accent 2" w:uiPriority="49"/>
-    <w:lsdException w:name="List Table 5 Dark Accent 2" w:uiPriority="50"/>
-    <w:lsdException w:name="List Table 6 Colorful Accent 2" w:uiPriority="51"/>
-    <w:lsdException w:name="List Table 7 Colorful Accent 2" w:uiPriority="52"/>
-    <w:lsdException w:name="List Table 1 Light Accent 3" w:uiPriority="46"/>
-    <w:lsdException w:name="List Table 2 Accent 3" w:uiPriority="47"/>
-    <w:lsdException w:name="List Table 3 Accent 3" w:uiPriority="48"/>
-    <w:lsdException w:name="List Table 4 Accent 3" w:uiPriority="49"/>
-    <w:lsdException w:name="List Table 5 Dark Accent 3" w:uiPriority="50"/>
-    <w:lsdException w:name="List Table 6 Colorful Accent 3" w:uiPriority="51"/>
-    <w:lsdException w:name="List Table 7 Colorful Accent 3" w:uiPriority="52"/>
-    <w:lsdException w:name="List Table 1 Light Accent 4" w:uiPriority="46"/>
-    <w:lsdException w:name="List Table 2 Accent 4" w:uiPriority="47"/>
-    <w:lsdException w:name="List Table 3 Accent 4" w:uiPriority="48"/>
-    <w:lsdException w:name="List Table 4 Accent 4" w:uiPriority="49"/>
-    <w:lsdException w:name="List Table 5 Dark Accent 4" w:uiPriority="50"/>
-    <w:lsdException w:name="List Table 6 Colorful Accent 4" w:uiPriority="51"/>
-    <w:lsdException w:name="List Table 7 Colorful Accent 4" w:uiPriority="52"/>
-    <w:lsdException w:name="List Table 1 Light Accent 5" w:uiPriority="46"/>
-    <w:lsdException w:name="List Table 2 Accent 5" w:uiPriority="47"/>
-    <w:lsdException w:name="List Table 3 Accent 5" w:uiPriority="48"/>
-    <w:lsdException w:name="List Table 4 Accent 5" w:uiPriority="49"/>
-    <w:lsdException w:name="List Table 5 Dark Accent 5" w:uiPriority="50"/>
-    <w:lsdException w:name="List Table 6 Colorful Accent 5" w:uiPriority="51"/>
-    <w:lsdException w:name="List Table 7 Colorful Accent 5" w:uiPriority="52"/>
-    <w:lsdException w:name="List Table 1 Light Accent 6" w:uiPriority="46"/>
-    <w:lsdException w:name="List Table 2 Accent 6" w:uiPriority="47"/>
-    <w:lsdException w:name="List Table 3 Accent 6" w:uiPriority="48"/>
-    <w:lsdException w:name="List Table 4 Accent 6" w:uiPriority="49"/>
-    <w:lsdException w:name="List Table 5 Dark Accent 6" w:uiPriority="50"/>
-    <w:lsdException w:name="List Table 6 Colorful Accent 6" w:uiPriority="51"/>
-    <w:lsdException w:name="List Table 7 Colorful Accent 6" w:uiPriority="52"/>
+  <w:latentStyles w:defLockedState="0" w:defUIPriority="99" w:defSemiHidden="1" w:defUnhideWhenUsed="1" w:defQFormat="0" w:count="267">
+    <w:lsdException w:name="Normal" w:semiHidden="0" w:uiPriority="0" w:unhideWhenUsed="0" w:qFormat="1"/>
+    <w:lsdException w:name="heading 1" w:semiHidden="0" w:uiPriority="9" w:unhideWhenUsed="0" w:qFormat="1"/>
+    <w:lsdException w:name="heading 2" w:uiPriority="9" w:qFormat="1"/>
+    <w:lsdException w:name="heading 3" w:uiPriority="9" w:qFormat="1"/>
+    <w:lsdException w:name="heading 4" w:uiPriority="9" w:qFormat="1"/>
+    <w:lsdException w:name="heading 5" w:uiPriority="9" w:qFormat="1"/>
+    <w:lsdException w:name="heading 6" w:uiPriority="9" w:qFormat="1"/>
+    <w:lsdException w:name="heading 7" w:uiPriority="9" w:qFormat="1"/>
+    <w:lsdException w:name="heading 8" w:uiPriority="9" w:qFormat="1"/>
+    <w:lsdException w:name="heading 9" w:uiPriority="9" w:qFormat="1"/>
+    <w:lsdException w:name="toc 1" w:uiPriority="39"/>
+    <w:lsdException w:name="toc 2" w:uiPriority="39"/>
+    <w:lsdException w:name="toc 3" w:uiPriority="39"/>
+    <w:lsdException w:name="toc 4" w:uiPriority="39"/>
+    <w:lsdException w:name="toc 5" w:uiPriority="39"/>
+    <w:lsdException w:name="toc 6" w:uiPriority="39"/>
+    <w:lsdException w:name="toc 7" w:uiPriority="39"/>
+    <w:lsdException w:name="toc 8" w:uiPriority="39"/>
+    <w:lsdException w:name="toc 9" w:uiPriority="39"/>
+    <w:lsdException w:name="caption" w:uiPriority="0" w:qFormat="1"/>
+    <w:lsdException w:name="List" w:uiPriority="0"/>
+    <w:lsdException w:name="Title" w:semiHidden="0" w:uiPriority="10" w:unhideWhenUsed="0" w:qFormat="1"/>
+    <w:lsdException w:name="Default Paragraph Font" w:uiPriority="1"/>
+    <w:lsdException w:name="Subtitle" w:semiHidden="0" w:uiPriority="11" w:unhideWhenUsed="0" w:qFormat="1"/>
+    <w:lsdException w:name="Strong" w:semiHidden="0" w:uiPriority="22" w:unhideWhenUsed="0" w:qFormat="1"/>
+    <w:lsdException w:name="Emphasis" w:semiHidden="0" w:uiPriority="20" w:unhideWhenUsed="0" w:qFormat="1"/>
+    <w:lsdException w:name="Table Grid" w:semiHidden="0" w:uiPriority="59" w:unhideWhenUsed="0"/>
+    <w:lsdException w:name="Placeholder Text" w:unhideWhenUsed="0"/>
+    <w:lsdException w:name="No Spacing" w:semiHidden="0" w:uiPriority="1" w:unhideWhenUsed="0" w:qFormat="1"/>
+    <w:lsdException w:name="Light Shading" w:semiHidden="0" w:uiPriority="60" w:unhideWhenUsed="0"/>
+    <w:lsdException w:name="Light List" w:semiHidden="0" w:uiPriority="61" w:unhideWhenUsed="0"/>
+    <w:lsdException w:name="Light Grid" w:semiHidden="0" w:uiPriority="62" w:unhideWhenUsed="0"/>
+    <w:lsdException w:name="Medium Shading 1" w:semiHidden="0" w:uiPriority="63" w:unhideWhenUsed="0"/>
+    <w:lsdException w:name="Medium Shading 2" w:semiHidden="0" w:uiPriority="64" w:unhideWhenUsed="0"/>
+    <w:lsdException w:name="Medium List 1" w:semiHidden="0" w:uiPriority="65" w:unhideWhenUsed="0"/>
+    <w:lsdException w:name="Medium List 2" w:semiHidden="0" w:uiPriority="66" w:unhideWhenUsed="0"/>
+    <w:lsdException w:name="Medium Grid 1" w:semiHidden="0" w:uiPriority="67" w:unhideWhenUsed="0"/>
+    <w:lsdException w:name="Medium Grid 2" w:semiHidden="0" w:uiPriority="68" w:unhideWhenUsed="0"/>
+    <w:lsdException w:name="Medium Grid 3" w:semiHidden="0" w:uiPriority="69" w:unhideWhenUsed="0"/>
+    <w:lsdException w:name="Dark List" w:semiHidden="0" w:uiPriority="70" w:unhideWhenUsed="0"/>
+    <w:lsdException w:name="Colorful Shading" w:semiHidden="0" w:uiPriority="71" w:unhideWhenUsed="0"/>
+    <w:lsdException w:name="Colorful List" w:semiHidden="0" w:uiPriority="72" w:unhideWhenUsed="0"/>
+    <w:lsdException w:name="Colorful Grid" w:semiHidden="0" w:uiPriority="73" w:unhideWhenUsed="0"/>
+    <w:lsdException w:name="Light Shading Accent 1" w:semiHidden="0" w:uiPriority="60" w:unhideWhenUsed="0"/>
+    <w:lsdException w:name="Light List Accent 1" w:semiHidden="0" w:uiPriority="61" w:unhideWhenUsed="0"/>
+    <w:lsdException w:name="Light Grid Accent 1" w:semiHidden="0" w:uiPriority="62" w:unhideWhenUsed="0"/>
+    <w:lsdException w:name="Medium Shading 1 Accent 1" w:semiHidden="0" w:uiPriority="63" w:unhideWhenUsed="0"/>
+    <w:lsdException w:name="Medium Shading 2 Accent 1" w:semiHidden="0" w:uiPriority="64" w:unhideWhenUsed="0"/>
+    <w:lsdException w:name="Medium List 1 Accent 1" w:semiHidden="0" w:uiPriority="65" w:unhideWhenUsed="0"/>
+    <w:lsdException w:name="Revision" w:unhideWhenUsed="0"/>
+    <w:lsdException w:name="List Paragraph" w:semiHidden="0" w:uiPriority="34" w:unhideWhenUsed="0" w:qFormat="1"/>
+    <w:lsdException w:name="Quote" w:semiHidden="0" w:uiPriority="29" w:unhideWhenUsed="0" w:qFormat="1"/>
+    <w:lsdException w:name="Intense Quote" w:semiHidden="0" w:uiPriority="30" w:unhideWhenUsed="0" w:qFormat="1"/>
+    <w:lsdException w:name="Medium List 2 Accent 1" w:semiHidden="0" w:uiPriority="66" w:unhideWhenUsed="0"/>
+    <w:lsdException w:name="Medium Grid 1 Accent 1" w:semiHidden="0" w:uiPriority="67" w:unhideWhenUsed="0"/>
+    <w:lsdException w:name="Medium Grid 2 Accent 1" w:semiHidden="0" w:uiPriority="68" w:unhideWhenUsed="0"/>
+    <w:lsdException w:name="Medium Grid 3 Accent 1" w:semiHidden="0" w:uiPriority="69" w:unhideWhenUsed="0"/>
+    <w:lsdException w:name="Dark List Accent 1" w:semiHidden="0" w:uiPriority="70" w:unhideWhenUsed="0"/>
+    <w:lsdException w:name="Colorful Shading Accent 1" w:semiHidden="0" w:uiPriority="71" w:unhideWhenUsed="0"/>
+    <w:lsdException w:name="Colorful List Accent 1" w:semiHidden="0" w:uiPriority="72" w:unhideWhenUsed="0"/>
+    <w:lsdException w:name="Colorful Grid Accent 1" w:semiHidden="0" w:uiPriority="73" w:unhideWhenUsed="0"/>
+    <w:lsdException w:name="Light Shading Accent 2" w:semiHidden="0" w:uiPriority="60" w:unhideWhenUsed="0"/>
+    <w:lsdException w:name="Light List Accent 2" w:semiHidden="0" w:uiPriority="61" w:unhideWhenUsed="0"/>
+    <w:lsdException w:name="Light Grid Accent 2" w:semiHidden="0" w:uiPriority="62" w:unhideWhenUsed="0"/>
+    <w:lsdException w:name="Medium Shading 1 Accent 2" w:semiHidden="0" w:uiPriority="63" w:unhideWhenUsed="0"/>
+    <w:lsdException w:name="Medium Shading 2 Accent 2" w:semiHidden="0" w:uiPriority="64" w:unhideWhenUsed="0"/>
+    <w:lsdException w:name="Medium List 1 Accent 2" w:semiHidden="0" w:uiPriority="65" w:unhideWhenUsed="0"/>
+    <w:lsdException w:name="Medium List 2 Accent 2" w:semiHidden="0" w:uiPriority="66" w:unhideWhenUsed="0"/>
+    <w:lsdException w:name="Medium Grid 1 Accent 2" w:semiHidden="0" w:uiPriority="67" w:unhideWhenUsed="0"/>
+    <w:lsdException w:name="Medium Grid 2 Accent 2" w:semiHidden="0" w:uiPriority="68" w:unhideWhenUsed="0"/>
+    <w:lsdException w:name="Medium Grid 3 Accent 2" w:semiHidden="0" w:uiPriority="69" w:unhideWhenUsed="0"/>
+    <w:lsdException w:name="Dark List Accent 2" w:semiHidden="0" w:uiPriority="70" w:unhideWhenUsed="0"/>
+    <w:lsdException w:name="Colorful Shading Accent 2" w:semiHidden="0" w:uiPriority="71" w:unhideWhenUsed="0"/>
+    <w:lsdException w:name="Colorful List Accent 2" w:semiHidden="0" w:uiPriority="72" w:unhideWhenUsed="0"/>
+    <w:lsdException w:name="Colorful Grid Accent 2" w:semiHidden="0" w:uiPriority="73" w:unhideWhenUsed="0"/>
+    <w:lsdException w:name="Light Shading Accent 3" w:semiHidden="0" w:uiPriority="60" w:unhideWhenUsed="0"/>
+    <w:lsdException w:name="Light List Accent 3" w:semiHidden="0" w:uiPriority="61" w:unhideWhenUsed="0"/>
+    <w:lsdException w:name="Light Grid Accent 3" w:semiHidden="0" w:uiPriority="62" w:unhideWhenUsed="0"/>
+    <w:lsdException w:name="Medium Shading 1 Accent 3" w:semiHidden="0" w:uiPriority="63" w:unhideWhenUsed="0"/>
+    <w:lsdException w:name="Medium Shading 2 Accent 3" w:semiHidden="0" w:uiPriority="64" w:unhideWhenUsed="0"/>
+    <w:lsdException w:name="Medium List 1 Accent 3" w:semiHidden="0" w:uiPriority="65" w:unhideWhenUsed="0"/>
+    <w:lsdException w:name="Medium List 2 Accent 3" w:semiHidden="0" w:uiPriority="66" w:unhideWhenUsed="0"/>
+    <w:lsdException w:name="Medium Grid 1 Accent 3" w:semiHidden="0" w:uiPriority="67" w:unhideWhenUsed="0"/>
+    <w:lsdException w:name="Medium Grid 2 Accent 3" w:semiHidden="0" w:uiPriority="68" w:unhideWhenUsed="0"/>
+    <w:lsdException w:name="Medium Grid 3 Accent 3" w:semiHidden="0" w:uiPriority="69" w:unhideWhenUsed="0"/>
+    <w:lsdException w:name="Dark List Accent 3" w:semiHidden="0" w:uiPriority="70" w:unhideWhenUsed="0"/>
+    <w:lsdException w:name="Colorful Shading Accent 3" w:semiHidden="0" w:uiPriority="71" w:unhideWhenUsed="0"/>
+    <w:lsdException w:name="Colorful List Accent 3" w:semiHidden="0" w:uiPriority="72" w:unhideWhenUsed="0"/>
+    <w:lsdException w:name="Colorful Grid Accent 3" w:semiHidden="0" w:uiPriority="73" w:unhideWhenUsed="0"/>
+    <w:lsdException w:name="Light Shading Accent 4" w:semiHidden="0" w:uiPriority="60" w:unhideWhenUsed="0"/>
+    <w:lsdException w:name="Light List Accent 4" w:semiHidden="0" w:uiPriority="61" w:unhideWhenUsed="0"/>
+    <w:lsdException w:name="Light Grid Accent 4" w:semiHidden="0" w:uiPriority="62" w:unhideWhenUsed="0"/>
+    <w:lsdException w:name="Medium Shading 1 Accent 4" w:semiHidden="0" w:uiPriority="63" w:unhideWhenUsed="0"/>
+    <w:lsdException w:name="Medium Shading 2 Accent 4" w:semiHidden="0" w:uiPriority="64" w:unhideWhenUsed="0"/>
+    <w:lsdException w:name="Medium List 1 Accent 4" w:semiHidden="0" w:uiPriority="65" w:unhideWhenUsed="0"/>
+    <w:lsdException w:name="Medium List 2 Accent 4" w:semiHidden="0" w:uiPriority="66" w:unhideWhenUsed="0"/>
+    <w:lsdException w:name="Medium Grid 1 Accent 4" w:semiHidden="0" w:uiPriority="67" w:unhideWhenUsed="0"/>
+    <w:lsdException w:name="Medium Grid 2 Accent 4" w:semiHidden="0" w:uiPriority="68" w:unhideWhenUsed="0"/>
+    <w:lsdException w:name="Medium Grid 3 Accent 4" w:semiHidden="0" w:uiPriority="69" w:unhideWhenUsed="0"/>
+    <w:lsdException w:name="Dark List Accent 4" w:semiHidden="0" w:uiPriority="70" w:unhideWhenUsed="0"/>
+    <w:lsdException w:name="Colorful Shading Accent 4" w:semiHidden="0" w:uiPriority="71" w:unhideWhenUsed="0"/>
+    <w:lsdException w:name="Colorful List Accent 4" w:semiHidden="0" w:uiPriority="72" w:unhideWhenUsed="0"/>
+    <w:lsdException w:name="Colorful Grid Accent 4" w:semiHidden="0" w:uiPriority="73" w:unhideWhenUsed="0"/>
+    <w:lsdException w:name="Light Shading Accent 5" w:semiHidden="0" w:uiPriority="60" w:unhideWhenUsed="0"/>
+    <w:lsdException w:name="Light List Accent 5" w:semiHidden="0" w:uiPriority="61" w:unhideWhenUsed="0"/>
+    <w:lsdException w:name="Light Grid Accent 5" w:semiHidden="0" w:uiPriority="62" w:unhideWhenUsed="0"/>
+    <w:lsdException w:name="Medium Shading 1 Accent 5" w:semiHidden="0" w:uiPriority="63" w:unhideWhenUsed="0"/>
+    <w:lsdException w:name="Medium Shading 2 Accent 5" w:semiHidden="0" w:uiPriority="64" w:unhideWhenUsed="0"/>
+    <w:lsdException w:name="Medium List 1 Accent 5" w:semiHidden="0" w:uiPriority="65" w:unhideWhenUsed="0"/>
+    <w:lsdException w:name="Medium List 2 Accent 5" w:semiHidden="0" w:uiPriority="66" w:unhideWhenUsed="0"/>
+    <w:lsdException w:name="Medium Grid 1 Accent 5" w:semiHidden="0" w:uiPriority="67" w:unhideWhenUsed="0"/>
+    <w:lsdException w:name="Medium Grid 2 Accent 5" w:semiHidden="0" w:uiPriority="68" w:unhideWhenUsed="0"/>
+    <w:lsdException w:name="Medium Grid 3 Accent 5" w:semiHidden="0" w:uiPriority="69" w:unhideWhenUsed="0"/>
+    <w:lsdException w:name="Dark List Accent 5" w:semiHidden="0" w:uiPriority="70" w:unhideWhenUsed="0"/>
+    <w:lsdException w:name="Colorful Shading Accent 5" w:semiHidden="0" w:uiPriority="71" w:unhideWhenUsed="0"/>
+    <w:lsdException w:name="Colorful List Accent 5" w:semiHidden="0" w:uiPriority="72" w:unhideWhenUsed="0"/>
+    <w:lsdException w:name="Colorful Grid Accent 5" w:semiHidden="0" w:uiPriority="73" w:unhideWhenUsed="0"/>
+    <w:lsdException w:name="Light Shading Accent 6" w:semiHidden="0" w:uiPriority="60" w:unhideWhenUsed="0"/>
+    <w:lsdException w:name="Light List Accent 6" w:semiHidden="0" w:uiPriority="61" w:unhideWhenUsed="0"/>
+    <w:lsdException w:name="Light Grid Accent 6" w:semiHidden="0" w:uiPriority="62" w:unhideWhenUsed="0"/>
+    <w:lsdException w:name="Medium Shading 1 Accent 6" w:semiHidden="0" w:uiPriority="63" w:unhideWhenUsed="0"/>
+    <w:lsdException w:name="Medium Shading 2 Accent 6" w:semiHidden="0" w:uiPriority="64" w:unhideWhenUsed="0"/>
+    <w:lsdException w:name="Medium List 1 Accent 6" w:semiHidden="0" w:uiPriority="65" w:unhideWhenUsed="0"/>
+    <w:lsdException w:name="Medium List 2 Accent 6" w:semiHidden="0" w:uiPriority="66" w:unhideWhenUsed="0"/>
+    <w:lsdException w:name="Medium Grid 1 Accent 6" w:semiHidden="0" w:uiPriority="67" w:unhideWhenUsed="0"/>
+    <w:lsdException w:name="Medium Grid 2 Accent 6" w:semiHidden="0" w:uiPriority="68" w:unhideWhenUsed="0"/>
+    <w:lsdException w:name="Medium Grid 3 Accent 6" w:semiHidden="0" w:uiPriority="69" w:unhideWhenUsed="0"/>
+    <w:lsdException w:name="Dark List Accent 6" w:semiHidden="0" w:uiPriority="70" w:unhideWhenUsed="0"/>
+    <w:lsdException w:name="Colorful Shading Accent 6" w:semiHidden="0" w:uiPriority="71" w:unhideWhenUsed="0"/>
+    <w:lsdException w:name="Colorful List Accent 6" w:semiHidden="0" w:uiPriority="72" w:unhideWhenUsed="0"/>
+    <w:lsdException w:name="Colorful Grid Accent 6" w:semiHidden="0" w:uiPriority="73" w:unhideWhenUsed="0"/>
+    <w:lsdException w:name="Subtle Emphasis" w:semiHidden="0" w:uiPriority="19" w:unhideWhenUsed="0" w:qFormat="1"/>
+    <w:lsdException w:name="Intense Emphasis" w:semiHidden="0" w:uiPriority="21" w:unhideWhenUsed="0" w:qFormat="1"/>
+    <w:lsdException w:name="Subtle Reference" w:semiHidden="0" w:uiPriority="31" w:unhideWhenUsed="0" w:qFormat="1"/>
+    <w:lsdException w:name="Intense Reference" w:semiHidden="0" w:uiPriority="32" w:unhideWhenUsed="0" w:qFormat="1"/>
+    <w:lsdException w:name="Book Title" w:semiHidden="0" w:uiPriority="33" w:unhideWhenUsed="0" w:qFormat="1"/>
+    <w:lsdException w:name="Bibliography" w:uiPriority="37"/>
+    <w:lsdException w:name="TOC Heading" w:uiPriority="39" w:qFormat="1"/>
+  </w:latentStyles>
+  <w:style w:type="paragraph" w:default="1" w:styleId="Normal">
+    <w:name w:val="Normal"/>
+    <w:qFormat/>
+  </w:style>
+  <w:style w:type="paragraph" w:styleId="Heading1">
+    <w:name w:val="heading 1"/>
+    <w:basedOn w:val="Normal"/>
+    <w:next w:val="Normal"/>
+    <w:link w:val="Heading1Char"/>
+    <w:uiPriority w:val="9"/>
+    <w:qFormat/>
+    <w:rsid w:val="00F04879"/>
+    <w:pPr>
+      <w:keepNext/>
+      <w:keepLines/>
+      <w:spacing w:before="480"/>
+      <w:outlineLvl w:val="0"/>
+    </w:pPr>
+    <w:rPr>
+      <w:rFonts w:asciiTheme="majorHAnsi" w:eastAsiaTheme="majorEastAsia" w:hAnsiTheme="majorHAnsi"/>
+      <w:b/>
+      <w:bCs/>
+      <w:color w:val="365F91" w:themeColor="accent1" w:themeShade="BF"/>
+      <w:sz w:val="28"/>
+      <w:szCs w:val="25"/>
+    </w:rPr>
+  </w:style>
+  <w:style w:type="paragraph" w:styleId="Heading2">
+    <w:name w:val="heading 2"/>
+    <w:basedOn w:val="Normal"/>
+    <w:next w:val="Normal"/>
+    <w:link w:val="Heading2Char"/>
+    <w:uiPriority w:val="9"/>
+    <w:unhideWhenUsed/>
+    <w:qFormat/>
+    <w:rsid w:val="00EF1092"/>
+    <w:pPr>
+      <w:keepNext/>
+      <w:keepLines/>
+      <w:spacing w:before="200"/>
+      <w:outlineLvl w:val="1"/>
+    </w:pPr>
+    <w:rPr>
+      <w:rFonts w:asciiTheme="majorHAnsi" w:eastAsiaTheme="majorEastAsia" w:hAnsiTheme="majorHAnsi"/>
+      <w:b/>
+      <w:bCs/>
+      <w:color w:val="4F81BD" w:themeColor="accent1"/>
+      <w:sz w:val="26"/>
+      <w:szCs w:val="23"/>
+    </w:rPr>
+  </w:style>
+  <w:style w:type="paragraph" w:styleId="Heading3">
+    <w:name w:val="heading 3"/>
+    <w:basedOn w:val="Normal"/>
+    <w:next w:val="Normal"/>
+    <w:link w:val="Heading3Char"/>
+    <w:uiPriority w:val="9"/>
+    <w:unhideWhenUsed/>
+    <w:qFormat/>
+    <w:rsid w:val="00CB2C1C"/>
+    <w:pPr>
+      <w:keepNext/>
+      <w:keepLines/>
+      <w:spacing w:before="200"/>
+      <w:outlineLvl w:val="2"/>
+    </w:pPr>
+    <w:rPr>
+      <w:rFonts w:asciiTheme="majorHAnsi" w:eastAsiaTheme="majorEastAsia" w:hAnsiTheme="majorHAnsi"/>
+      <w:b/>
+      <w:bCs/>
+      <w:color w:val="4F81BD" w:themeColor="accent1"/>
+      <w:szCs w:val="21"/>
+    </w:rPr>
+  </w:style>
+  <w:style w:type="character" w:default="1" w:styleId="DefaultParagraphFont">
+    <w:name w:val="Default Paragraph Font"/>
+    <w:uiPriority w:val="1"/>
+    <w:semiHidden/>
+    <w:unhideWhenUsed/>
+  </w:style>
+  <w:style w:type="table" w:default="1" w:styleId="TableNormal">
+    <w:name w:val="Normal Table"/>
+    <w:uiPriority w:val="99"/>
+    <w:semiHidden/>
+    <w:unhideWhenUsed/>
+    <w:tblPr>
+      <w:tblInd w:w="0" w:type="dxa"/>
+      <w:tblCellMar>
+        <w:top w:w="0" w:type="dxa"/>
+        <w:left w:w="108" w:type="dxa"/>
+        <w:bottom w:w="0" w:type="dxa"/>
+        <w:right w:w="108" w:type="dxa"/>
+      </w:tblCellMar>
+    </w:tblPr>
+  </w:style>
+  <w:style w:type="numbering" w:default="1" w:styleId="NoList">
+    <w:name w:val="No List"/>
+    <w:uiPriority w:val="99"/>
+    <w:semiHidden/>
+    <w:unhideWhenUsed/>
+  </w:style>
+  <w:style w:type="paragraph" w:customStyle="1" w:styleId="Standard">
+    <w:name w:val="Standard"/>
+  </w:style>
+  <w:style w:type="paragraph" w:customStyle="1" w:styleId="Heading">
+    <w:name w:val="Heading"/>
+    <w:basedOn w:val="Standard"/>
+    <w:next w:val="Textbody"/>
+    <w:pPr>
+      <w:keepNext/>
+      <w:spacing w:before="240" w:after="120"/>
+    </w:pPr>
+    <w:rPr>
+      <w:rFonts w:ascii="Arial" w:eastAsia="Microsoft YaHei" w:hAnsi="Arial"/>
+      <w:sz w:val="28"/>
+      <w:szCs w:val="28"/>
+    </w:rPr>
+  </w:style>
+  <w:style w:type="paragraph" w:customStyle="1" w:styleId="Textbody">
+    <w:name w:val="Text body"/>
+    <w:basedOn w:val="Standard"/>
+    <w:pPr>
+      <w:spacing w:after="120"/>
+    </w:pPr>
+  </w:style>
+  <w:style w:type="paragraph" w:styleId="List">
+    <w:name w:val="List"/>
+    <w:basedOn w:val="Textbody"/>
+  </w:style>
+  <w:style w:type="paragraph" w:styleId="Caption">
+    <w:name w:val="caption"/>
+    <w:basedOn w:val="Standard"/>
+    <w:pPr>
+      <w:suppressLineNumbers/>
+      <w:spacing w:before="120" w:after="120"/>
+    </w:pPr>
+    <w:rPr>
+      <w:i/>
+      <w:iCs/>
+    </w:rPr>
+  </w:style>
+  <w:style w:type="paragraph" w:customStyle="1" w:styleId="Index">
+    <w:name w:val="Index"/>
+    <w:basedOn w:val="Standard"/>
+    <w:pPr>
+      <w:suppressLineNumbers/>
+    </w:pPr>
+  </w:style>
+  <w:style w:type="paragraph" w:customStyle="1" w:styleId="TableContents">
+    <w:name w:val="Table Contents"/>
+    <w:basedOn w:val="Standard"/>
+    <w:pPr>
+      <w:suppressLineNumbers/>
+    </w:pPr>
+  </w:style>
+  <w:style w:type="paragraph" w:customStyle="1" w:styleId="TableHeading">
+    <w:name w:val="Table Heading"/>
+    <w:basedOn w:val="TableContents"/>
+    <w:pPr>
+      <w:jc w:val="center"/>
+    </w:pPr>
+    <w:rPr>
+      <w:b/>
+      <w:bCs/>
+    </w:rPr>
+  </w:style>
+  <w:style w:type="paragraph" w:styleId="Title">
+    <w:name w:val="Title"/>
+    <w:basedOn w:val="Normal"/>
+    <w:next w:val="Normal"/>
+    <w:link w:val="TitleChar"/>
+    <w:uiPriority w:val="10"/>
+    <w:qFormat/>
+    <w:rsid w:val="00F04879"/>
+    <w:pPr>
+      <w:pBdr>
+        <w:bottom w:val="single" w:sz="8" w:space="4" w:color="4F81BD" w:themeColor="accent1"/>
+      </w:pBdr>
+      <w:spacing w:after="300"/>
+      <w:contextualSpacing/>
+    </w:pPr>
+    <w:rPr>
+      <w:rFonts w:asciiTheme="majorHAnsi" w:eastAsiaTheme="majorEastAsia" w:hAnsiTheme="majorHAnsi"/>
+      <w:color w:val="17365D" w:themeColor="text2" w:themeShade="BF"/>
+      <w:spacing w:val="5"/>
+      <w:kern w:val="28"/>
+      <w:sz w:val="52"/>
+      <w:szCs w:val="47"/>
+    </w:rPr>
+  </w:style>
+  <w:style w:type="character" w:customStyle="1" w:styleId="TitleChar">
+    <w:name w:val="Title Char"/>
+    <w:basedOn w:val="DefaultParagraphFont"/>
+    <w:link w:val="Title"/>
+    <w:uiPriority w:val="10"/>
+    <w:rsid w:val="00F04879"/>
+    <w:rPr>
+      <w:rFonts w:asciiTheme="majorHAnsi" w:eastAsiaTheme="majorEastAsia" w:hAnsiTheme="majorHAnsi"/>
+      <w:color w:val="17365D" w:themeColor="text2" w:themeShade="BF"/>
+      <w:spacing w:val="5"/>
+      <w:kern w:val="28"/>
+      <w:sz w:val="52"/>
+      <w:szCs w:val="47"/>
+    </w:rPr>
+  </w:style>
+  <w:style w:type="character" w:customStyle="1" w:styleId="Heading1Char">
+    <w:name w:val="Heading 1 Char"/>
+    <w:basedOn w:val="DefaultParagraphFont"/>
+    <w:link w:val="Heading1"/>
+    <w:uiPriority w:val="9"/>
+    <w:rsid w:val="00F04879"/>
+    <w:rPr>
+      <w:rFonts w:asciiTheme="majorHAnsi" w:eastAsiaTheme="majorEastAsia" w:hAnsiTheme="majorHAnsi"/>
+      <w:b/>
+      <w:bCs/>
+      <w:color w:val="365F91" w:themeColor="accent1" w:themeShade="BF"/>
+      <w:sz w:val="28"/>
+      <w:szCs w:val="25"/>
+    </w:rPr>
+  </w:style>
+  <w:style w:type="character" w:customStyle="1" w:styleId="Heading2Char">
+    <w:name w:val="Heading 2 Char"/>
+    <w:basedOn w:val="DefaultParagraphFont"/>
+    <w:link w:val="Heading2"/>
+    <w:uiPriority w:val="9"/>
+    <w:rsid w:val="00EF1092"/>
+    <w:rPr>
+      <w:rFonts w:asciiTheme="majorHAnsi" w:eastAsiaTheme="majorEastAsia" w:hAnsiTheme="majorHAnsi"/>
+      <w:b/>
+      <w:bCs/>
+      <w:color w:val="4F81BD" w:themeColor="accent1"/>
+      <w:sz w:val="26"/>
+      <w:szCs w:val="23"/>
+    </w:rPr>
+  </w:style>
+  <w:style w:type="paragraph" w:styleId="BalloonText">
+    <w:name w:val="Balloon Text"/>
+    <w:basedOn w:val="Normal"/>
+    <w:link w:val="BalloonTextChar"/>
+    <w:uiPriority w:val="99"/>
+    <w:semiHidden/>
+    <w:unhideWhenUsed/>
+    <w:rsid w:val="00A17761"/>
+    <w:rPr>
+      <w:rFonts w:ascii="Tahoma" w:hAnsi="Tahoma"/>
+      <w:sz w:val="16"/>
+      <w:szCs w:val="14"/>
+    </w:rPr>
+  </w:style>
+  <w:style w:type="character" w:customStyle="1" w:styleId="BalloonTextChar">
+    <w:name w:val="Balloon Text Char"/>
+    <w:basedOn w:val="DefaultParagraphFont"/>
+    <w:link w:val="BalloonText"/>
+    <w:uiPriority w:val="99"/>
+    <w:semiHidden/>
+    <w:rsid w:val="00A17761"/>
+    <w:rPr>
+      <w:rFonts w:ascii="Tahoma" w:hAnsi="Tahoma"/>
+      <w:sz w:val="16"/>
+      <w:szCs w:val="14"/>
+    </w:rPr>
+  </w:style>
+  <w:style w:type="paragraph" w:styleId="Header">
+    <w:name w:val="header"/>
+    <w:basedOn w:val="Normal"/>
+    <w:link w:val="HeaderChar"/>
+    <w:uiPriority w:val="99"/>
+    <w:unhideWhenUsed/>
+    <w:rsid w:val="00C30C4A"/>
+    <w:pPr>
+      <w:tabs>
+        <w:tab w:val="center" w:pos="4680"/>
+        <w:tab w:val="right" w:pos="9360"/>
+      </w:tabs>
+    </w:pPr>
+    <w:rPr>
+      <w:szCs w:val="21"/>
+    </w:rPr>
+  </w:style>
+  <w:style w:type="character" w:customStyle="1" w:styleId="HeaderChar">
+    <w:name w:val="Header Char"/>
+    <w:basedOn w:val="DefaultParagraphFont"/>
+    <w:link w:val="Header"/>
+    <w:uiPriority w:val="99"/>
+    <w:rsid w:val="00C30C4A"/>
+    <w:rPr>
+      <w:szCs w:val="21"/>
+    </w:rPr>
+  </w:style>
+  <w:style w:type="paragraph" w:styleId="Footer">
+    <w:name w:val="footer"/>
+    <w:basedOn w:val="Normal"/>
+    <w:link w:val="FooterChar"/>
+    <w:uiPriority w:val="99"/>
+    <w:unhideWhenUsed/>
+    <w:rsid w:val="00C30C4A"/>
+    <w:pPr>
+      <w:tabs>
+        <w:tab w:val="center" w:pos="4680"/>
+        <w:tab w:val="right" w:pos="9360"/>
+      </w:tabs>
+    </w:pPr>
+    <w:rPr>
+      <w:szCs w:val="21"/>
+    </w:rPr>
+  </w:style>
+  <w:style w:type="character" w:customStyle="1" w:styleId="FooterChar">
+    <w:name w:val="Footer Char"/>
+    <w:basedOn w:val="DefaultParagraphFont"/>
+    <w:link w:val="Footer"/>
+    <w:uiPriority w:val="99"/>
+    <w:rsid w:val="00C30C4A"/>
+    <w:rPr>
+      <w:szCs w:val="21"/>
+    </w:rPr>
+  </w:style>
+  <w:style w:type="table" w:styleId="TableGrid">
+    <w:name w:val="Table Grid"/>
+    <w:basedOn w:val="TableNormal"/>
+    <w:uiPriority w:val="59"/>
+    <w:rsid w:val="00CB2C1C"/>
+    <w:tblPr>
+      <w:tblBorders>
+        <w:top w:val="single" w:sz="4" w:space="0" w:color="auto"/>
+        <w:left w:val="single" w:sz="4" w:space="0" w:color="auto"/>
+        <w:bottom w:val="single" w:sz="4" w:space="0" w:color="auto"/>
+        <w:right w:val="single" w:sz="4" w:space="0" w:color="auto"/>
+        <w:insideH w:val="single" w:sz="4" w:space="0" w:color="auto"/>
+        <w:insideV w:val="single" w:sz="4" w:space="0" w:color="auto"/>
+      </w:tblBorders>
+    </w:tblPr>
+  </w:style>
+  <w:style w:type="character" w:customStyle="1" w:styleId="Heading3Char">
+    <w:name w:val="Heading 3 Char"/>
+    <w:basedOn w:val="DefaultParagraphFont"/>
+    <w:link w:val="Heading3"/>
+    <w:uiPriority w:val="9"/>
+    <w:rsid w:val="00CB2C1C"/>
+    <w:rPr>
+      <w:rFonts w:asciiTheme="majorHAnsi" w:eastAsiaTheme="majorEastAsia" w:hAnsiTheme="majorHAnsi"/>
+      <w:b/>
+      <w:bCs/>
+      <w:color w:val="4F81BD" w:themeColor="accent1"/>
+      <w:szCs w:val="21"/>
+    </w:rPr>
+  </w:style>
+  <w:style w:type="character" w:styleId="Hyperlink">
+    <w:name w:val="Hyperlink"/>
+    <w:basedOn w:val="DefaultParagraphFont"/>
+    <w:uiPriority w:val="99"/>
+    <w:unhideWhenUsed/>
+    <w:rsid w:val="0076167A"/>
+    <w:rPr>
+      <w:color w:val="0000FF" w:themeColor="hyperlink"/>
+      <w:u w:val="single"/>
+    </w:rPr>
+  </w:style>
+  <w:style w:type="paragraph" w:styleId="Revision">
+    <w:name w:val="Revision"/>
+    <w:hidden/>
+    <w:uiPriority w:val="99"/>
+    <w:semiHidden/>
+    <w:rsid w:val="001772D1"/>
+    <w:pPr>
+      <w:widowControl/>
+      <w:suppressAutoHyphens w:val="0"/>
+      <w:autoSpaceDN/>
+      <w:textAlignment w:val="auto"/>
+    </w:pPr>
+    <w:rPr>
+      <w:szCs w:val="21"/>
+    </w:rPr>
+  </w:style>
+  <w:style w:type="character" w:customStyle="1" w:styleId="UnresolvedMention">
+    <w:name w:val="Unresolved Mention"/>
+    <w:basedOn w:val="DefaultParagraphFont"/>
+    <w:uiPriority w:val="99"/>
+    <w:semiHidden/>
+    <w:unhideWhenUsed/>
+    <w:rsid w:val="00864E2E"/>
+    <w:rPr>
+      <w:color w:val="605E5C"/>
+      <w:shd w:val="clear" w:color="auto" w:fill="E1DFDD"/>
+    </w:rPr>
+  </w:style>
+</w:styles>
+</file>
+
+<file path=word/stylesWithEffects.xml><?xml version="1.0" encoding="utf-8"?>
+<w:styles xmlns:wpc="http://schemas.microsoft.com/office/word/2010/wordprocessingCanvas" xmlns:mc="http://schemas.openxmlformats.org/markup-compatibility/2006" xmlns:o="urn:schemas-microsoft-com:office:office" xmlns:r="http://schemas.openxmlformats.org/officeDocument/2006/relationships" xmlns:m="http://schemas.openxmlformats.org/officeDocument/2006/math" xmlns:v="urn:schemas-microsoft-com:vml" xmlns:wp14="http://schemas.microsoft.com/office/word/2010/wordprocessingDrawing" xmlns:wp="http://schemas.openxmlformats.org/drawingml/2006/wordprocessingDrawing" xmlns:w10="urn:schemas-microsoft-com:office:word" xmlns:w="http://schemas.openxmlformats.org/wordprocessingml/2006/main" xmlns:w14="http://schemas.microsoft.com/office/word/2010/wordml" xmlns:wpg="http://schemas.microsoft.com/office/word/2010/wordprocessingGroup" xmlns:wpi="http://schemas.microsoft.com/office/word/2010/wordprocessingInk" xmlns:wne="http://schemas.microsoft.com/office/word/2006/wordml" xmlns:wps="http://schemas.microsoft.com/office/word/2010/wordprocessingShape" mc:Ignorable="w14 wp14">
+  <w:docDefaults>
+    <w:rPrDefault>
+      <w:rPr>
+        <w:rFonts w:ascii="Times New Roman" w:eastAsia="SimSun" w:hAnsi="Times New Roman" w:cs="Mangal"/>
+        <w:kern w:val="3"/>
+        <w:sz w:val="24"/>
+        <w:szCs w:val="24"/>
+        <w:lang w:val="en-US" w:eastAsia="zh-CN" w:bidi="hi-IN"/>
+      </w:rPr>
+    </w:rPrDefault>
+    <w:pPrDefault>
+      <w:pPr>
+        <w:widowControl w:val="0"/>
+        <w:suppressAutoHyphens/>
+        <w:autoSpaceDN w:val="0"/>
+        <w:textAlignment w:val="baseline"/>
+      </w:pPr>
+    </w:pPrDefault>
+  </w:docDefaults>
+  <w:latentStyles w:defLockedState="0" w:defUIPriority="99" w:defSemiHidden="1" w:defUnhideWhenUsed="1" w:defQFormat="0" w:count="267">
+    <w:lsdException w:name="Normal" w:semiHidden="0" w:uiPriority="0" w:unhideWhenUsed="0" w:qFormat="1"/>
+    <w:lsdException w:name="heading 1" w:semiHidden="0" w:uiPriority="9" w:unhideWhenUsed="0" w:qFormat="1"/>
+    <w:lsdException w:name="heading 2" w:uiPriority="9" w:qFormat="1"/>
+    <w:lsdException w:name="heading 3" w:uiPriority="9" w:qFormat="1"/>
+    <w:lsdException w:name="heading 4" w:uiPriority="9" w:qFormat="1"/>
+    <w:lsdException w:name="heading 5" w:uiPriority="9" w:qFormat="1"/>
+    <w:lsdException w:name="heading 6" w:uiPriority="9" w:qFormat="1"/>
+    <w:lsdException w:name="heading 7" w:uiPriority="9" w:qFormat="1"/>
+    <w:lsdException w:name="heading 8" w:uiPriority="9" w:qFormat="1"/>
+    <w:lsdException w:name="heading 9" w:uiPriority="9" w:qFormat="1"/>
+    <w:lsdException w:name="toc 1" w:uiPriority="39"/>
+    <w:lsdException w:name="toc 2" w:uiPriority="39"/>
+    <w:lsdException w:name="toc 3" w:uiPriority="39"/>
+    <w:lsdException w:name="toc 4" w:uiPriority="39"/>
+    <w:lsdException w:name="toc 5" w:uiPriority="39"/>
+    <w:lsdException w:name="toc 6" w:uiPriority="39"/>
+    <w:lsdException w:name="toc 7" w:uiPriority="39"/>
+    <w:lsdException w:name="toc 8" w:uiPriority="39"/>
+    <w:lsdException w:name="toc 9" w:uiPriority="39"/>
+    <w:lsdException w:name="caption" w:uiPriority="0" w:qFormat="1"/>
+    <w:lsdException w:name="List" w:uiPriority="0"/>
+    <w:lsdException w:name="Title" w:semiHidden="0" w:uiPriority="10" w:unhideWhenUsed="0" w:qFormat="1"/>
+    <w:lsdException w:name="Default Paragraph Font" w:uiPriority="1"/>
+    <w:lsdException w:name="Subtitle" w:semiHidden="0" w:uiPriority="11" w:unhideWhenUsed="0" w:qFormat="1"/>
+    <w:lsdException w:name="Strong" w:semiHidden="0" w:uiPriority="22" w:unhideWhenUsed="0" w:qFormat="1"/>
+    <w:lsdException w:name="Emphasis" w:semiHidden="0" w:uiPriority="20" w:unhideWhenUsed="0" w:qFormat="1"/>
+    <w:lsdException w:name="Table Grid" w:semiHidden="0" w:uiPriority="59" w:unhideWhenUsed="0"/>
+    <w:lsdException w:name="Placeholder Text" w:unhideWhenUsed="0"/>
+    <w:lsdException w:name="No Spacing" w:semiHidden="0" w:uiPriority="1" w:unhideWhenUsed="0" w:qFormat="1"/>
+    <w:lsdException w:name="Light Shading" w:semiHidden="0" w:uiPriority="60" w:unhideWhenUsed="0"/>
+    <w:lsdException w:name="Light List" w:semiHidden="0" w:uiPriority="61" w:unhideWhenUsed="0"/>
+    <w:lsdException w:name="Light Grid" w:semiHidden="0" w:uiPriority="62" w:unhideWhenUsed="0"/>
+    <w:lsdException w:name="Medium Shading 1" w:semiHidden="0" w:uiPriority="63" w:unhideWhenUsed="0"/>
+    <w:lsdException w:name="Medium Shading 2" w:semiHidden="0" w:uiPriority="64" w:unhideWhenUsed="0"/>
+    <w:lsdException w:name="Medium List 1" w:semiHidden="0" w:uiPriority="65" w:unhideWhenUsed="0"/>
+    <w:lsdException w:name="Medium List 2" w:semiHidden="0" w:uiPriority="66" w:unhideWhenUsed="0"/>
+    <w:lsdException w:name="Medium Grid 1" w:semiHidden="0" w:uiPriority="67" w:unhideWhenUsed="0"/>
+    <w:lsdException w:name="Medium Grid 2" w:semiHidden="0" w:uiPriority="68" w:unhideWhenUsed="0"/>
+    <w:lsdException w:name="Medium Grid 3" w:semiHidden="0" w:uiPriority="69" w:unhideWhenUsed="0"/>
+    <w:lsdException w:name="Dark List" w:semiHidden="0" w:uiPriority="70" w:unhideWhenUsed="0"/>
+    <w:lsdException w:name="Colorful Shading" w:semiHidden="0" w:uiPriority="71" w:unhideWhenUsed="0"/>
+    <w:lsdException w:name="Colorful List" w:semiHidden="0" w:uiPriority="72" w:unhideWhenUsed="0"/>
+    <w:lsdException w:name="Colorful Grid" w:semiHidden="0" w:uiPriority="73" w:unhideWhenUsed="0"/>
+    <w:lsdException w:name="Light Shading Accent 1" w:semiHidden="0" w:uiPriority="60" w:unhideWhenUsed="0"/>
+    <w:lsdException w:name="Light List Accent 1" w:semiHidden="0" w:uiPriority="61" w:unhideWhenUsed="0"/>
+    <w:lsdException w:name="Light Grid Accent 1" w:semiHidden="0" w:uiPriority="62" w:unhideWhenUsed="0"/>
+    <w:lsdException w:name="Medium Shading 1 Accent 1" w:semiHidden="0" w:uiPriority="63" w:unhideWhenUsed="0"/>
+    <w:lsdException w:name="Medium Shading 2 Accent 1" w:semiHidden="0" w:uiPriority="64" w:unhideWhenUsed="0"/>
+    <w:lsdException w:name="Medium List 1 Accent 1" w:semiHidden="0" w:uiPriority="65" w:unhideWhenUsed="0"/>
+    <w:lsdException w:name="Revision" w:unhideWhenUsed="0"/>
+    <w:lsdException w:name="List Paragraph" w:semiHidden="0" w:uiPriority="34" w:unhideWhenUsed="0" w:qFormat="1"/>
+    <w:lsdException w:name="Quote" w:semiHidden="0" w:uiPriority="29" w:unhideWhenUsed="0" w:qFormat="1"/>
+    <w:lsdException w:name="Intense Quote" w:semiHidden="0" w:uiPriority="30" w:unhideWhenUsed="0" w:qFormat="1"/>
+    <w:lsdException w:name="Medium List 2 Accent 1" w:semiHidden="0" w:uiPriority="66" w:unhideWhenUsed="0"/>
+    <w:lsdException w:name="Medium Grid 1 Accent 1" w:semiHidden="0" w:uiPriority="67" w:unhideWhenUsed="0"/>
+    <w:lsdException w:name="Medium Grid 2 Accent 1" w:semiHidden="0" w:uiPriority="68" w:unhideWhenUsed="0"/>
+    <w:lsdException w:name="Medium Grid 3 Accent 1" w:semiHidden="0" w:uiPriority="69" w:unhideWhenUsed="0"/>
+    <w:lsdException w:name="Dark List Accent 1" w:semiHidden="0" w:uiPriority="70" w:unhideWhenUsed="0"/>
+    <w:lsdException w:name="Colorful Shading Accent 1" w:semiHidden="0" w:uiPriority="71" w:unhideWhenUsed="0"/>
+    <w:lsdException w:name="Colorful List Accent 1" w:semiHidden="0" w:uiPriority="72" w:unhideWhenUsed="0"/>
+    <w:lsdException w:name="Colorful Grid Accent 1" w:semiHidden="0" w:uiPriority="73" w:unhideWhenUsed="0"/>
+    <w:lsdException w:name="Light Shading Accent 2" w:semiHidden="0" w:uiPriority="60" w:unhideWhenUsed="0"/>
+    <w:lsdException w:name="Light List Accent 2" w:semiHidden="0" w:uiPriority="61" w:unhideWhenUsed="0"/>
+    <w:lsdException w:name="Light Grid Accent 2" w:semiHidden="0" w:uiPriority="62" w:unhideWhenUsed="0"/>
+    <w:lsdException w:name="Medium Shading 1 Accent 2" w:semiHidden="0" w:uiPriority="63" w:unhideWhenUsed="0"/>
+    <w:lsdException w:name="Medium Shading 2 Accent 2" w:semiHidden="0" w:uiPriority="64" w:unhideWhenUsed="0"/>
+    <w:lsdException w:name="Medium List 1 Accent 2" w:semiHidden="0" w:uiPriority="65" w:unhideWhenUsed="0"/>
+    <w:lsdException w:name="Medium List 2 Accent 2" w:semiHidden="0" w:uiPriority="66" w:unhideWhenUsed="0"/>
+    <w:lsdException w:name="Medium Grid 1 Accent 2" w:semiHidden="0" w:uiPriority="67" w:unhideWhenUsed="0"/>
+    <w:lsdException w:name="Medium Grid 2 Accent 2" w:semiHidden="0" w:uiPriority="68" w:unhideWhenUsed="0"/>
+    <w:lsdException w:name="Medium Grid 3 Accent 2" w:semiHidden="0" w:uiPriority="69" w:unhideWhenUsed="0"/>
+    <w:lsdException w:name="Dark List Accent 2" w:semiHidden="0" w:uiPriority="70" w:unhideWhenUsed="0"/>
+    <w:lsdException w:name="Colorful Shading Accent 2" w:semiHidden="0" w:uiPriority="71" w:unhideWhenUsed="0"/>
+    <w:lsdException w:name="Colorful List Accent 2" w:semiHidden="0" w:uiPriority="72" w:unhideWhenUsed="0"/>
+    <w:lsdException w:name="Colorful Grid Accent 2" w:semiHidden="0" w:uiPriority="73" w:unhideWhenUsed="0"/>
+    <w:lsdException w:name="Light Shading Accent 3" w:semiHidden="0" w:uiPriority="60" w:unhideWhenUsed="0"/>
+    <w:lsdException w:name="Light List Accent 3" w:semiHidden="0" w:uiPriority="61" w:unhideWhenUsed="0"/>
+    <w:lsdException w:name="Light Grid Accent 3" w:semiHidden="0" w:uiPriority="62" w:unhideWhenUsed="0"/>
+    <w:lsdException w:name="Medium Shading 1 Accent 3" w:semiHidden="0" w:uiPriority="63" w:unhideWhenUsed="0"/>
+    <w:lsdException w:name="Medium Shading 2 Accent 3" w:semiHidden="0" w:uiPriority="64" w:unhideWhenUsed="0"/>
+    <w:lsdException w:name="Medium List 1 Accent 3" w:semiHidden="0" w:uiPriority="65" w:unhideWhenUsed="0"/>
+    <w:lsdException w:name="Medium List 2 Accent 3" w:semiHidden="0" w:uiPriority="66" w:unhideWhenUsed="0"/>
+    <w:lsdException w:name="Medium Grid 1 Accent 3" w:semiHidden="0" w:uiPriority="67" w:unhideWhenUsed="0"/>
+    <w:lsdException w:name="Medium Grid 2 Accent 3" w:semiHidden="0" w:uiPriority="68" w:unhideWhenUsed="0"/>
+    <w:lsdException w:name="Medium Grid 3 Accent 3" w:semiHidden="0" w:uiPriority="69" w:unhideWhenUsed="0"/>
+    <w:lsdException w:name="Dark List Accent 3" w:semiHidden="0" w:uiPriority="70" w:unhideWhenUsed="0"/>
+    <w:lsdException w:name="Colorful Shading Accent 3" w:semiHidden="0" w:uiPriority="71" w:unhideWhenUsed="0"/>
+    <w:lsdException w:name="Colorful List Accent 3" w:semiHidden="0" w:uiPriority="72" w:unhideWhenUsed="0"/>
+    <w:lsdException w:name="Colorful Grid Accent 3" w:semiHidden="0" w:uiPriority="73" w:unhideWhenUsed="0"/>
+    <w:lsdException w:name="Light Shading Accent 4" w:semiHidden="0" w:uiPriority="60" w:unhideWhenUsed="0"/>
+    <w:lsdException w:name="Light List Accent 4" w:semiHidden="0" w:uiPriority="61" w:unhideWhenUsed="0"/>
+    <w:lsdException w:name="Light Grid Accent 4" w:semiHidden="0" w:uiPriority="62" w:unhideWhenUsed="0"/>
+    <w:lsdException w:name="Medium Shading 1 Accent 4" w:semiHidden="0" w:uiPriority="63" w:unhideWhenUsed="0"/>
+    <w:lsdException w:name="Medium Shading 2 Accent 4" w:semiHidden="0" w:uiPriority="64" w:unhideWhenUsed="0"/>
+    <w:lsdException w:name="Medium List 1 Accent 4" w:semiHidden="0" w:uiPriority="65" w:unhideWhenUsed="0"/>
+    <w:lsdException w:name="Medium List 2 Accent 4" w:semiHidden="0" w:uiPriority="66" w:unhideWhenUsed="0"/>
+    <w:lsdException w:name="Medium Grid 1 Accent 4" w:semiHidden="0" w:uiPriority="67" w:unhideWhenUsed="0"/>
+    <w:lsdException w:name="Medium Grid 2 Accent 4" w:semiHidden="0" w:uiPriority="68" w:unhideWhenUsed="0"/>
+    <w:lsdException w:name="Medium Grid 3 Accent 4" w:semiHidden="0" w:uiPriority="69" w:unhideWhenUsed="0"/>
+    <w:lsdException w:name="Dark List Accent 4" w:semiHidden="0" w:uiPriority="70" w:unhideWhenUsed="0"/>
+    <w:lsdException w:name="Colorful Shading Accent 4" w:semiHidden="0" w:uiPriority="71" w:unhideWhenUsed="0"/>
+    <w:lsdException w:name="Colorful List Accent 4" w:semiHidden="0" w:uiPriority="72" w:unhideWhenUsed="0"/>
+    <w:lsdException w:name="Colorful Grid Accent 4" w:semiHidden="0" w:uiPriority="73" w:unhideWhenUsed="0"/>
+    <w:lsdException w:name="Light Shading Accent 5" w:semiHidden="0" w:uiPriority="60" w:unhideWhenUsed="0"/>
+    <w:lsdException w:name="Light List Accent 5" w:semiHidden="0" w:uiPriority="61" w:unhideWhenUsed="0"/>
+    <w:lsdException w:name="Light Grid Accent 5" w:semiHidden="0" w:uiPriority="62" w:unhideWhenUsed="0"/>
+    <w:lsdException w:name="Medium Shading 1 Accent 5" w:semiHidden="0" w:uiPriority="63" w:unhideWhenUsed="0"/>
+    <w:lsdException w:name="Medium Shading 2 Accent 5" w:semiHidden="0" w:uiPriority="64" w:unhideWhenUsed="0"/>
+    <w:lsdException w:name="Medium List 1 Accent 5" w:semiHidden="0" w:uiPriority="65" w:unhideWhenUsed="0"/>
+    <w:lsdException w:name="Medium List 2 Accent 5" w:semiHidden="0" w:uiPriority="66" w:unhideWhenUsed="0"/>
+    <w:lsdException w:name="Medium Grid 1 Accent 5" w:semiHidden="0" w:uiPriority="67" w:unhideWhenUsed="0"/>
+    <w:lsdException w:name="Medium Grid 2 Accent 5" w:semiHidden="0" w:uiPriority="68" w:unhideWhenUsed="0"/>
+    <w:lsdException w:name="Medium Grid 3 Accent 5" w:semiHidden="0" w:uiPriority="69" w:unhideWhenUsed="0"/>
+    <w:lsdException w:name="Dark List Accent 5" w:semiHidden="0" w:uiPriority="70" w:unhideWhenUsed="0"/>
+    <w:lsdException w:name="Colorful Shading Accent 5" w:semiHidden="0" w:uiPriority="71" w:unhideWhenUsed="0"/>
+    <w:lsdException w:name="Colorful List Accent 5" w:semiHidden="0" w:uiPriority="72" w:unhideWhenUsed="0"/>
+    <w:lsdException w:name="Colorful Grid Accent 5" w:semiHidden="0" w:uiPriority="73" w:unhideWhenUsed="0"/>
+    <w:lsdException w:name="Light Shading Accent 6" w:semiHidden="0" w:uiPriority="60" w:unhideWhenUsed="0"/>
+    <w:lsdException w:name="Light List Accent 6" w:semiHidden="0" w:uiPriority="61" w:unhideWhenUsed="0"/>
+    <w:lsdException w:name="Light Grid Accent 6" w:semiHidden="0" w:uiPriority="62" w:unhideWhenUsed="0"/>
+    <w:lsdException w:name="Medium Shading 1 Accent 6" w:semiHidden="0" w:uiPriority="63" w:unhideWhenUsed="0"/>
+    <w:lsdException w:name="Medium Shading 2 Accent 6" w:semiHidden="0" w:uiPriority="64" w:unhideWhenUsed="0"/>
+    <w:lsdException w:name="Medium List 1 Accent 6" w:semiHidden="0" w:uiPriority="65" w:unhideWhenUsed="0"/>
+    <w:lsdException w:name="Medium List 2 Accent 6" w:semiHidden="0" w:uiPriority="66" w:unhideWhenUsed="0"/>
+    <w:lsdException w:name="Medium Grid 1 Accent 6" w:semiHidden="0" w:uiPriority="67" w:unhideWhenUsed="0"/>
+    <w:lsdException w:name="Medium Grid 2 Accent 6" w:semiHidden="0" w:uiPriority="68" w:unhideWhenUsed="0"/>
+    <w:lsdException w:name="Medium Grid 3 Accent 6" w:semiHidden="0" w:uiPriority="69" w:unhideWhenUsed="0"/>
+    <w:lsdException w:name="Dark List Accent 6" w:semiHidden="0" w:uiPriority="70" w:unhideWhenUsed="0"/>
+    <w:lsdException w:name="Colorful Shading Accent 6" w:semiHidden="0" w:uiPriority="71" w:unhideWhenUsed="0"/>
+    <w:lsdException w:name="Colorful List Accent 6" w:semiHidden="0" w:uiPriority="72" w:unhideWhenUsed="0"/>
+    <w:lsdException w:name="Colorful Grid Accent 6" w:semiHidden="0" w:uiPriority="73" w:unhideWhenUsed="0"/>
+    <w:lsdException w:name="Subtle Emphasis" w:semiHidden="0" w:uiPriority="19" w:unhideWhenUsed="0" w:qFormat="1"/>
+    <w:lsdException w:name="Intense Emphasis" w:semiHidden="0" w:uiPriority="21" w:unhideWhenUsed="0" w:qFormat="1"/>
+    <w:lsdException w:name="Subtle Reference" w:semiHidden="0" w:uiPriority="31" w:unhideWhenUsed="0" w:qFormat="1"/>
+    <w:lsdException w:name="Intense Reference" w:semiHidden="0" w:uiPriority="32" w:unhideWhenUsed="0" w:qFormat="1"/>
+    <w:lsdException w:name="Book Title" w:semiHidden="0" w:uiPriority="33" w:unhideWhenUsed="0" w:qFormat="1"/>
+    <w:lsdException w:name="Bibliography" w:uiPriority="37"/>
+    <w:lsdException w:name="TOC Heading" w:uiPriority="39" w:qFormat="1"/>
   </w:latentStyles>
   <w:style w:type="paragraph" w:default="1" w:styleId="Normal">
     <w:name w:val="Normal"/>
@@ -9088,7 +10878,7 @@
 </file>
 
 <file path=customXml/itemProps1.xml><?xml version="1.0" encoding="utf-8"?>
-<ds:datastoreItem xmlns:ds="http://schemas.openxmlformats.org/officeDocument/2006/customXml" ds:itemID="{F7CCB740-6AA7-49E8-9AB3-8D8C121644E0}">
+<ds:datastoreItem xmlns:ds="http://schemas.openxmlformats.org/officeDocument/2006/customXml" ds:itemID="{8265D383-AD3E-42CC-850D-FEA183E88114}">
   <ds:schemaRefs>
     <ds:schemaRef ds:uri="http://schemas.openxmlformats.org/officeDocument/2006/bibliography"/>
   </ds:schemaRefs>

</xml_diff>